<commit_message>
SRS Document Purpose and Intended Audience part got updated
</commit_message>
<xml_diff>
--- a/Documentation/2- SRS-PRJ566 - Team06 - Winter 2025.docx
+++ b/Documentation/2- SRS-PRJ566 - Team06 - Winter 2025.docx
@@ -2768,24 +2768,27 @@
       <w:bookmarkStart w:name="Document_Purpose" w:id="9"/>
       <w:bookmarkEnd w:id="8"/>
       <w:r>
+        <w:rPr/>
         <w:t xml:space="preserve">1.4 </w:t>
       </w:r>
       <w:r>
+        <w:rPr/>
         <w:t>Document Purpose</w:t>
       </w:r>
-    </w:p>
-    <w:bookmarkEnd w:id="9"/>
-    <w:p>
-      <w:pPr>
-        <w:spacing w:after="160" w:line="259" w:lineRule="auto"/>
+      <w:bookmarkEnd w:id="9"/>
+    </w:p>
+    <w:p>
+      <w:pPr>
+        <w:pStyle w:val="Normal"/>
+        <w:suppressLineNumbers w:val="0"/>
+        <w:bidi w:val="0"/>
+        <w:spacing w:before="0" w:beforeAutospacing="off" w:after="160" w:afterAutospacing="off" w:line="259" w:lineRule="auto"/>
+        <w:ind w:left="0" w:right="0" w:firstLine="810"/>
+        <w:jc w:val="both"/>
       </w:pPr>
       <w:r>
         <w:rPr/>
-        <w:t>The purpose of this document is to</w:t>
-      </w:r>
-      <w:r>
-        <w:rPr/>
-        <w:t xml:space="preserve"> explain what </w:t>
+        <w:t xml:space="preserve">The purpose of this Software Requirements Specification (SRS) document is to clearly outline the requirements for developing the </w:t>
       </w:r>
       <w:r>
         <w:rPr/>
@@ -2793,99 +2796,29 @@
       </w:r>
       <w:r>
         <w:rPr/>
-        <w:t xml:space="preserve"> will achieve as a project</w:t>
-      </w:r>
+        <w:t xml:space="preserve"> Restaurant Management Application. It provides a detailed description of the system’s features, goals, and limitations, ensuring everyone involved in the project understands what needs to be built and how it will work.</w:t>
+      </w:r>
+    </w:p>
+    <w:p>
+      <w:pPr>
+        <w:pStyle w:val="Normal"/>
+        <w:suppressLineNumbers w:val="0"/>
+        <w:bidi w:val="0"/>
+        <w:spacing w:before="0" w:beforeAutospacing="off" w:after="160" w:afterAutospacing="off" w:line="259" w:lineRule="auto"/>
+        <w:ind w:left="0" w:right="0"/>
+        <w:jc w:val="both"/>
+      </w:pPr>
       <w:r>
         <w:rPr/>
-        <w:t xml:space="preserve">. </w:t>
-      </w:r>
-      <w:r>
-        <w:rPr/>
-        <w:t xml:space="preserve">This will </w:t>
-      </w:r>
-      <w:r>
-        <w:rPr/>
-        <w:t xml:space="preserve">clarify </w:t>
-      </w:r>
-      <w:r>
-        <w:rPr/>
-        <w:t>to</w:t>
-      </w:r>
-      <w:r>
-        <w:rPr/>
-        <w:t xml:space="preserve"> shareholders the purpose of what </w:t>
-      </w:r>
-      <w:r>
-        <w:rPr/>
-        <w:t>we’re</w:t>
-      </w:r>
-      <w:r>
-        <w:rPr/>
-        <w:t xml:space="preserve"> </w:t>
-      </w:r>
-      <w:r>
-        <w:rPr/>
-        <w:t>doing</w:t>
-      </w:r>
-      <w:r>
-        <w:rPr/>
-        <w:t xml:space="preserve"> </w:t>
-      </w:r>
-      <w:r>
-        <w:rPr/>
-        <w:t>to</w:t>
-      </w:r>
-      <w:r>
-        <w:rPr/>
-        <w:t xml:space="preserve"> clarify any misunderstandings and to be something that we</w:t>
-      </w:r>
-      <w:r>
-        <w:rPr/>
-        <w:t xml:space="preserve"> will </w:t>
-      </w:r>
-      <w:r>
-        <w:rPr/>
-        <w:t>refer back</w:t>
-      </w:r>
-      <w:r>
-        <w:rPr/>
-        <w:t xml:space="preserve"> to while creating </w:t>
-      </w:r>
-      <w:r>
-        <w:rPr/>
-        <w:t>ChowHub</w:t>
-      </w:r>
-      <w:r>
-        <w:rPr/>
-        <w:t xml:space="preserve">. This also serves </w:t>
-      </w:r>
-      <w:r>
-        <w:rPr/>
-        <w:t>to document the p</w:t>
-      </w:r>
-      <w:r>
-        <w:rPr/>
-        <w:t>roject for any futur</w:t>
-      </w:r>
-      <w:r>
-        <w:rPr/>
-        <w:t xml:space="preserve">e team members </w:t>
-      </w:r>
-      <w:r>
-        <w:rPr/>
-        <w:t>who’ll</w:t>
-      </w:r>
-      <w:r>
-        <w:rPr/>
-        <w:t xml:space="preserve"> take over the project. </w:t>
+        <w:t>This document is meant to guide the development team as they design, build, and test the application, while helping the project manager plan resources and timelines. It also ensures that restaurant stakeholders know what to expect from the application and can refer to it for any future updates or improvements. By clearly listing the project’s requirements, this SRS helps avoid misunderstandings, reduces risks, and makes it easier for everyone to work together effectively.</w:t>
       </w:r>
     </w:p>
     <w:p>
       <w:pPr>
         <w:spacing w:after="160" w:line="259" w:lineRule="auto"/>
         <w:rPr>
-          <w:b/>
-          <w:bCs/>
+          <w:b w:val="1"/>
+          <w:bCs w:val="1"/>
         </w:rPr>
       </w:pPr>
     </w:p>
@@ -2897,56 +2830,36 @@
       <w:bookmarkStart w:name="Intended_Audience" w:id="11"/>
       <w:bookmarkEnd w:id="10"/>
       <w:r>
+        <w:rPr/>
         <w:t xml:space="preserve">1.5 </w:t>
       </w:r>
       <w:r>
+        <w:rPr/>
         <w:t>Intended Audience</w:t>
       </w:r>
-    </w:p>
-    <w:bookmarkEnd w:id="11"/>
-    <w:p>
-      <w:pPr>
-        <w:spacing w:after="160" w:line="259" w:lineRule="auto"/>
-        <w:rPr>
-          <w:rFonts w:cs="Calibri"/>
-          <w:b w:val="0"/>
-          <w:bCs w:val="0"/>
-        </w:rPr>
-      </w:pPr>
-      <w:r>
-        <w:rPr>
-          <w:rFonts w:cs="Calibri"/>
-          <w:b w:val="0"/>
-          <w:bCs w:val="0"/>
-        </w:rPr>
-        <w:t xml:space="preserve">This document is intended for all stakeholders, including but not limited to the </w:t>
-      </w:r>
-      <w:r>
-        <w:rPr>
-          <w:rFonts w:cs="Calibri"/>
-          <w:b w:val="0"/>
-          <w:bCs w:val="0"/>
-        </w:rPr>
+      <w:bookmarkEnd w:id="11"/>
+    </w:p>
+    <w:p>
+      <w:pPr>
+        <w:pStyle w:val="Normal"/>
+        <w:suppressLineNumbers w:val="0"/>
+        <w:bidi w:val="0"/>
+        <w:spacing w:before="0" w:beforeAutospacing="off" w:after="160" w:afterAutospacing="off" w:line="259" w:lineRule="auto"/>
+        <w:ind w:left="0" w:right="0" w:firstLine="810"/>
+        <w:jc w:val="both"/>
+      </w:pPr>
+      <w:r>
+        <w:rPr/>
+        <w:t xml:space="preserve">The intended audience for this Software Requirements Specification (SRS) document includes everyone involved in the project. The development team—software developers, testers, and designers—will use it to build and test the system according to the requirements. The project manager will refer to it to manage resources, track timelines, and ensure the project stays on schedule. Restaurant owners or managers, as clients, may review the document to ensure the system meets their needs. The quality assurance team will use the requirements to check that the system works correctly, is user-friendly, and reliable. System integrators, who connect </w:t>
+      </w:r>
+      <w:r>
+        <w:rPr/>
         <w:t>ChowHub</w:t>
       </w:r>
       <w:r>
-        <w:rPr>
-          <w:rFonts w:cs="Calibri"/>
-          <w:b w:val="0"/>
-          <w:bCs w:val="0"/>
-        </w:rPr>
-        <w:t xml:space="preserve"> business and development team, users, current and interested investors.</w:t>
-      </w:r>
-    </w:p>
-    <w:p>
-      <w:pPr>
-        <w:spacing w:after="160" w:line="259" w:lineRule="auto"/>
-        <w:rPr>
-          <w:rFonts w:cs="Calibri"/>
-          <w:b/>
-          <w:bCs/>
-        </w:rPr>
-      </w:pPr>
+        <w:rPr/>
+        <w:t xml:space="preserve"> to tools like POS platforms, will rely on it to ensure smooth integration. Technical writers might use the SRS to create user manuals or training materials. Lastly, future teams or vendors working on updates or expansions can refer to the document to understand the original system requirements and keep everything consistent. This SRS helps all parties work together effectively and stay aligned.</w:t>
+      </w:r>
     </w:p>
     <w:p>
       <w:pPr>
@@ -4779,11 +4692,15 @@
         <w:ind w:left="0"/>
         <w:rPr>
           <w:rFonts w:eastAsia="Times New Roman" w:cs="Calibri" w:cstheme="minorAscii"/>
+          <w:b w:val="1"/>
+          <w:bCs w:val="1"/>
         </w:rPr>
       </w:pPr>
       <w:r>
         <w:rPr>
           <w:rFonts w:eastAsia="Times New Roman" w:cs="Calibri" w:cstheme="minorAscii"/>
+          <w:b w:val="1"/>
+          <w:bCs w:val="1"/>
         </w:rPr>
         <w:t>Project Background</w:t>
       </w:r>
@@ -4791,7 +4708,7 @@
     <w:p>
       <w:pPr>
         <w:spacing w:after="160" w:line="360" w:lineRule="auto"/>
-        <w:ind w:left="0" w:firstLine="0"/>
+        <w:ind w:left="0" w:firstLine="900"/>
         <w:jc w:val="both"/>
         <w:rPr>
           <w:rFonts w:cs="Arial"/>

</xml_diff>

<commit_message>
Stakeholders and Unsers part got updated
</commit_message>
<xml_diff>
--- a/Documentation/2- SRS-PRJ566 - Team06 - Winter 2025.docx
+++ b/Documentation/2- SRS-PRJ566 - Team06 - Winter 2025.docx
@@ -2084,12 +2084,14 @@
               <w:rPr>
                 <w:rFonts w:asciiTheme="minorHAnsi" w:hAnsiTheme="minorHAnsi" w:cstheme="minorBidi"/>
                 <w:color w:val="000000" w:themeColor="text1"/>
+                <w:lang w:val="fr-FR"/>
               </w:rPr>
             </w:pPr>
             <w:r>
               <w:rPr>
                 <w:rFonts w:asciiTheme="minorHAnsi" w:hAnsiTheme="minorHAnsi" w:cstheme="minorBidi"/>
                 <w:color w:val="000000" w:themeColor="text1"/>
+                <w:lang w:val="fr-FR"/>
               </w:rPr>
               <w:t>1.3 Document conventions</w:t>
             </w:r>
@@ -2100,28 +2102,42 @@
               <w:rPr>
                 <w:rFonts w:asciiTheme="minorHAnsi" w:hAnsiTheme="minorHAnsi" w:cstheme="minorBidi"/>
                 <w:color w:val="000000" w:themeColor="text1"/>
+                <w:lang w:val="fr-FR"/>
               </w:rPr>
             </w:pPr>
             <w:r>
               <w:rPr>
                 <w:rFonts w:asciiTheme="minorHAnsi" w:hAnsiTheme="minorHAnsi" w:cstheme="minorBidi"/>
                 <w:color w:val="000000" w:themeColor="text1"/>
-              </w:rPr>
-              <w:t>1.4 Document purpose</w:t>
-            </w:r>
-          </w:p>
-          <w:p>
-            <w:pPr>
-              <w:spacing w:after="0" w:line="240" w:lineRule="auto"/>
+                <w:lang w:val="fr-FR"/>
+              </w:rPr>
+              <w:t xml:space="preserve">1.4 Document </w:t>
+            </w:r>
+            <w:proofErr w:type="spellStart"/>
+            <w:r>
               <w:rPr>
                 <w:rFonts w:asciiTheme="minorHAnsi" w:hAnsiTheme="minorHAnsi" w:cstheme="minorBidi"/>
                 <w:color w:val="000000" w:themeColor="text1"/>
-              </w:rPr>
-            </w:pPr>
-            <w:r>
+                <w:lang w:val="fr-FR"/>
+              </w:rPr>
+              <w:t>purpose</w:t>
+            </w:r>
+            <w:proofErr w:type="spellEnd"/>
+          </w:p>
+          <w:p>
+            <w:pPr>
+              <w:spacing w:after="0" w:line="240" w:lineRule="auto"/>
               <w:rPr>
                 <w:rFonts w:asciiTheme="minorHAnsi" w:hAnsiTheme="minorHAnsi" w:cstheme="minorBidi"/>
                 <w:color w:val="000000" w:themeColor="text1"/>
+                <w:lang w:val="fr-FR"/>
+              </w:rPr>
+            </w:pPr>
+            <w:r>
+              <w:rPr>
+                <w:rFonts w:asciiTheme="minorHAnsi" w:hAnsiTheme="minorHAnsi" w:cstheme="minorBidi"/>
+                <w:color w:val="000000" w:themeColor="text1"/>
+                <w:lang w:val="fr-FR"/>
               </w:rPr>
               <w:t>1</w:t>
             </w:r>
@@ -2131,9 +2147,31 @@
                 <w:color w:val="000000" w:themeColor="text1"/>
                 <w:sz w:val="22"/>
                 <w:szCs w:val="22"/>
-                <w:lang w:eastAsia="en-US"/>
-              </w:rPr>
-              <w:t>.5 Intended audience</w:t>
+                <w:lang w:val="fr-FR" w:eastAsia="en-US"/>
+              </w:rPr>
+              <w:t xml:space="preserve">.5 </w:t>
+            </w:r>
+            <w:proofErr w:type="spellStart"/>
+            <w:r>
+              <w:rPr>
+                <w:rFonts w:asciiTheme="minorHAnsi" w:hAnsiTheme="minorHAnsi" w:cstheme="minorBidi"/>
+                <w:color w:val="000000" w:themeColor="text1"/>
+                <w:sz w:val="22"/>
+                <w:szCs w:val="22"/>
+                <w:lang w:val="fr-FR" w:eastAsia="en-US"/>
+              </w:rPr>
+              <w:t>Intended</w:t>
+            </w:r>
+            <w:proofErr w:type="spellEnd"/>
+            <w:r>
+              <w:rPr>
+                <w:rFonts w:asciiTheme="minorHAnsi" w:hAnsiTheme="minorHAnsi" w:cstheme="minorBidi"/>
+                <w:color w:val="000000" w:themeColor="text1"/>
+                <w:sz w:val="22"/>
+                <w:szCs w:val="22"/>
+                <w:lang w:val="fr-FR" w:eastAsia="en-US"/>
+              </w:rPr>
+              <w:t xml:space="preserve"> audience</w:t>
             </w:r>
           </w:p>
           <w:p>
@@ -5111,7 +5149,7 @@
     <w:tbl>
       <w:tblPr>
         <w:tblW w:w="0" w:type="auto"/>
-        <w:tblInd w:w="720" w:type="dxa"/>
+        <w:tblInd w:w="-5" w:type="dxa"/>
         <w:tblBorders>
           <w:top w:val="single" w:sz="4" w:space="0" w:color="000000"/>
           <w:left w:val="single" w:sz="4" w:space="0" w:color="000000"/>
@@ -5123,13 +5161,108 @@
         <w:tblLook w:val="04A0" w:firstRow="1" w:lastRow="0" w:firstColumn="1" w:lastColumn="0" w:noHBand="0" w:noVBand="1"/>
       </w:tblPr>
       <w:tblGrid>
-        <w:gridCol w:w="3625"/>
-        <w:gridCol w:w="5005"/>
+        <w:gridCol w:w="2127"/>
+        <w:gridCol w:w="2409"/>
+        <w:gridCol w:w="4819"/>
       </w:tblGrid>
       <w:tr>
         <w:tc>
           <w:tcPr>
-            <w:tcW w:w="3708" w:type="dxa"/>
+            <w:tcW w:w="2127" w:type="dxa"/>
+            <w:tcBorders>
+              <w:top w:val="single" w:sz="4" w:space="0" w:color="000000"/>
+              <w:left w:val="single" w:sz="4" w:space="0" w:color="000000"/>
+              <w:bottom w:val="single" w:sz="4" w:space="0" w:color="000000"/>
+              <w:right w:val="single" w:sz="4" w:space="0" w:color="000000"/>
+            </w:tcBorders>
+            <w:shd w:val="clear" w:color="auto" w:fill="D9D9D9" w:themeFill="background1" w:themeFillShade="D9"/>
+            <w:hideMark/>
+          </w:tcPr>
+          <w:p>
+            <w:pPr>
+              <w:pStyle w:val="ListParagraph"/>
+              <w:spacing w:after="0" w:line="240" w:lineRule="auto"/>
+              <w:ind w:left="0"/>
+              <w:rPr>
+                <w:b/>
+                <w:bCs/>
+              </w:rPr>
+            </w:pPr>
+            <w:r>
+              <w:rPr>
+                <w:b/>
+                <w:bCs/>
+              </w:rPr>
+              <w:t>Stakeholder Name/Identifier</w:t>
+            </w:r>
+          </w:p>
+        </w:tc>
+        <w:tc>
+          <w:tcPr>
+            <w:tcW w:w="2409" w:type="dxa"/>
+            <w:tcBorders>
+              <w:top w:val="single" w:sz="4" w:space="0" w:color="000000"/>
+              <w:left w:val="single" w:sz="4" w:space="0" w:color="000000"/>
+              <w:bottom w:val="single" w:sz="4" w:space="0" w:color="000000"/>
+              <w:right w:val="single" w:sz="4" w:space="0" w:color="000000"/>
+            </w:tcBorders>
+            <w:shd w:val="clear" w:color="auto" w:fill="D9D9D9" w:themeFill="background1" w:themeFillShade="D9"/>
+            <w:hideMark/>
+          </w:tcPr>
+          <w:p>
+            <w:pPr>
+              <w:pStyle w:val="ListParagraph"/>
+              <w:spacing w:after="0" w:line="240" w:lineRule="auto"/>
+              <w:ind w:left="0"/>
+              <w:rPr>
+                <w:b/>
+                <w:bCs/>
+              </w:rPr>
+            </w:pPr>
+            <w:r>
+              <w:rPr>
+                <w:b/>
+                <w:bCs/>
+              </w:rPr>
+              <w:t>Category</w:t>
+            </w:r>
+          </w:p>
+        </w:tc>
+        <w:tc>
+          <w:tcPr>
+            <w:tcW w:w="4819" w:type="dxa"/>
+            <w:tcBorders>
+              <w:top w:val="single" w:sz="4" w:space="0" w:color="000000"/>
+              <w:left w:val="single" w:sz="4" w:space="0" w:color="000000"/>
+              <w:bottom w:val="single" w:sz="4" w:space="0" w:color="000000"/>
+              <w:right w:val="single" w:sz="4" w:space="0" w:color="000000"/>
+            </w:tcBorders>
+            <w:shd w:val="clear" w:color="auto" w:fill="D9D9D9" w:themeFill="background1" w:themeFillShade="D9"/>
+          </w:tcPr>
+          <w:p>
+            <w:pPr>
+              <w:pStyle w:val="ListParagraph"/>
+              <w:spacing w:after="0" w:line="240" w:lineRule="auto"/>
+              <w:ind w:left="0"/>
+              <w:rPr>
+                <w:b/>
+                <w:bCs/>
+              </w:rPr>
+            </w:pPr>
+            <w:r>
+              <w:rPr>
+                <w:b/>
+                <w:bCs/>
+              </w:rPr>
+              <w:t>Role/Responsibilities</w:t>
+            </w:r>
+          </w:p>
+        </w:tc>
+      </w:tr>
+      <w:tr>
+        <w:tc>
+          <w:tcPr>
+            <w:tcW w:w="2127" w:type="dxa"/>
             <w:tcBorders>
               <w:top w:val="single" w:sz="4" w:space="0" w:color="000000"/>
               <w:left w:val="single" w:sz="4" w:space="0" w:color="000000"/>
@@ -5144,20 +5277,22 @@
               <w:spacing w:after="0" w:line="240" w:lineRule="auto"/>
               <w:ind w:left="0"/>
               <w:rPr>
-                <w:color w:val="FF0000"/>
-              </w:rPr>
-            </w:pPr>
-            <w:r>
-              <w:rPr>
-                <w:color w:val="FF0000"/>
-              </w:rPr>
-              <w:t>Stakeholder Name/Identifier</w:t>
-            </w:r>
-          </w:p>
-        </w:tc>
-        <w:tc>
-          <w:tcPr>
-            <w:tcW w:w="5148" w:type="dxa"/>
+                <w:b/>
+                <w:bCs/>
+              </w:rPr>
+            </w:pPr>
+            <w:r>
+              <w:rPr>
+                <w:b/>
+                <w:bCs/>
+              </w:rPr>
+              <w:t>CEO (Chief Executive Officer)</w:t>
+            </w:r>
+          </w:p>
+        </w:tc>
+        <w:tc>
+          <w:tcPr>
+            <w:tcW w:w="2409" w:type="dxa"/>
             <w:tcBorders>
               <w:top w:val="single" w:sz="4" w:space="0" w:color="000000"/>
               <w:left w:val="single" w:sz="4" w:space="0" w:color="000000"/>
@@ -5171,15 +5306,35 @@
               <w:pStyle w:val="ListParagraph"/>
               <w:spacing w:after="0" w:line="240" w:lineRule="auto"/>
               <w:ind w:left="0"/>
-              <w:rPr>
-                <w:color w:val="FF0000"/>
-              </w:rPr>
-            </w:pPr>
-            <w:r>
-              <w:rPr>
-                <w:color w:val="FF0000"/>
-              </w:rPr>
-              <w:t>Category</w:t>
+            </w:pPr>
+            <w:r>
+              <w:t>Administration, Sponsor</w:t>
+            </w:r>
+          </w:p>
+        </w:tc>
+        <w:tc>
+          <w:tcPr>
+            <w:tcW w:w="4819" w:type="dxa"/>
+            <w:tcBorders>
+              <w:top w:val="single" w:sz="4" w:space="0" w:color="000000"/>
+              <w:left w:val="single" w:sz="4" w:space="0" w:color="000000"/>
+              <w:bottom w:val="single" w:sz="4" w:space="0" w:color="000000"/>
+              <w:right w:val="single" w:sz="4" w:space="0" w:color="000000"/>
+            </w:tcBorders>
+          </w:tcPr>
+          <w:p>
+            <w:pPr>
+              <w:pStyle w:val="ListParagraph"/>
+              <w:spacing w:after="0" w:line="240" w:lineRule="auto"/>
+              <w:ind w:left="0"/>
+            </w:pPr>
+            <w:proofErr w:type="gramStart"/>
+            <w:r>
+              <w:t>Oversees</w:t>
+            </w:r>
+            <w:proofErr w:type="gramEnd"/>
+            <w:r>
+              <w:t xml:space="preserve"> the overall project and ensures resources are allocated; provides executive support and vision.</w:t>
             </w:r>
           </w:p>
         </w:tc>
@@ -5187,7 +5342,7 @@
       <w:tr>
         <w:tc>
           <w:tcPr>
-            <w:tcW w:w="3708" w:type="dxa"/>
+            <w:tcW w:w="2127" w:type="dxa"/>
             <w:tcBorders>
               <w:top w:val="single" w:sz="4" w:space="0" w:color="000000"/>
               <w:left w:val="single" w:sz="4" w:space="0" w:color="000000"/>
@@ -5202,20 +5357,22 @@
               <w:spacing w:after="0" w:line="240" w:lineRule="auto"/>
               <w:ind w:left="0"/>
               <w:rPr>
-                <w:color w:val="FF0000"/>
-              </w:rPr>
-            </w:pPr>
-            <w:r>
-              <w:rPr>
-                <w:color w:val="FF0000"/>
-              </w:rPr>
-              <w:t>CEO (Chief Executive Officer)</w:t>
-            </w:r>
-          </w:p>
-        </w:tc>
-        <w:tc>
-          <w:tcPr>
-            <w:tcW w:w="5148" w:type="dxa"/>
+                <w:b/>
+                <w:bCs/>
+              </w:rPr>
+            </w:pPr>
+            <w:r>
+              <w:rPr>
+                <w:b/>
+                <w:bCs/>
+              </w:rPr>
+              <w:t>Construction Manager and Scheduler</w:t>
+            </w:r>
+          </w:p>
+        </w:tc>
+        <w:tc>
+          <w:tcPr>
+            <w:tcW w:w="2409" w:type="dxa"/>
             <w:tcBorders>
               <w:top w:val="single" w:sz="4" w:space="0" w:color="000000"/>
               <w:left w:val="single" w:sz="4" w:space="0" w:color="000000"/>
@@ -5229,15 +5386,30 @@
               <w:pStyle w:val="ListParagraph"/>
               <w:spacing w:after="0" w:line="240" w:lineRule="auto"/>
               <w:ind w:left="0"/>
-              <w:rPr>
-                <w:color w:val="FF0000"/>
-              </w:rPr>
-            </w:pPr>
-            <w:r>
-              <w:rPr>
-                <w:color w:val="FF0000"/>
-              </w:rPr>
-              <w:t>Administration, Sponsor</w:t>
+            </w:pPr>
+            <w:r>
+              <w:t>Administration, User</w:t>
+            </w:r>
+          </w:p>
+        </w:tc>
+        <w:tc>
+          <w:tcPr>
+            <w:tcW w:w="4819" w:type="dxa"/>
+            <w:tcBorders>
+              <w:top w:val="single" w:sz="4" w:space="0" w:color="000000"/>
+              <w:left w:val="single" w:sz="4" w:space="0" w:color="000000"/>
+              <w:bottom w:val="single" w:sz="4" w:space="0" w:color="000000"/>
+              <w:right w:val="single" w:sz="4" w:space="0" w:color="000000"/>
+            </w:tcBorders>
+          </w:tcPr>
+          <w:p>
+            <w:pPr>
+              <w:pStyle w:val="ListParagraph"/>
+              <w:spacing w:after="0" w:line="240" w:lineRule="auto"/>
+              <w:ind w:left="0"/>
+            </w:pPr>
+            <w:r>
+              <w:t>Needs accurate up-to-date information for costing, scheduling, and ensuring smooth execution of the project details.</w:t>
             </w:r>
           </w:p>
         </w:tc>
@@ -5245,7 +5417,7 @@
       <w:tr>
         <w:tc>
           <w:tcPr>
-            <w:tcW w:w="3708" w:type="dxa"/>
+            <w:tcW w:w="2127" w:type="dxa"/>
             <w:tcBorders>
               <w:top w:val="single" w:sz="4" w:space="0" w:color="000000"/>
               <w:left w:val="single" w:sz="4" w:space="0" w:color="000000"/>
@@ -5260,20 +5432,22 @@
               <w:spacing w:after="0" w:line="240" w:lineRule="auto"/>
               <w:ind w:left="0"/>
               <w:rPr>
-                <w:color w:val="FF0000"/>
-              </w:rPr>
-            </w:pPr>
-            <w:r>
-              <w:rPr>
-                <w:color w:val="FF0000"/>
-              </w:rPr>
-              <w:t>Construction Manager and Scheduler</w:t>
-            </w:r>
-          </w:p>
-        </w:tc>
-        <w:tc>
-          <w:tcPr>
-            <w:tcW w:w="5148" w:type="dxa"/>
+                <w:b/>
+                <w:bCs/>
+              </w:rPr>
+            </w:pPr>
+            <w:r>
+              <w:rPr>
+                <w:b/>
+                <w:bCs/>
+              </w:rPr>
+              <w:t>Administrative Assistant</w:t>
+            </w:r>
+          </w:p>
+        </w:tc>
+        <w:tc>
+          <w:tcPr>
+            <w:tcW w:w="2409" w:type="dxa"/>
             <w:tcBorders>
               <w:top w:val="single" w:sz="4" w:space="0" w:color="000000"/>
               <w:left w:val="single" w:sz="4" w:space="0" w:color="000000"/>
@@ -5287,31 +5461,30 @@
               <w:pStyle w:val="ListParagraph"/>
               <w:spacing w:after="0" w:line="240" w:lineRule="auto"/>
               <w:ind w:left="0"/>
-              <w:rPr>
-                <w:color w:val="FF0000"/>
-              </w:rPr>
-            </w:pPr>
-            <w:r>
-              <w:rPr>
-                <w:color w:val="FF0000"/>
-              </w:rPr>
-              <w:t>Administration, User</w:t>
-            </w:r>
-          </w:p>
+            </w:pPr>
+            <w:r>
+              <w:t>User</w:t>
+            </w:r>
+          </w:p>
+        </w:tc>
+        <w:tc>
+          <w:tcPr>
+            <w:tcW w:w="4819" w:type="dxa"/>
+            <w:tcBorders>
+              <w:top w:val="single" w:sz="4" w:space="0" w:color="000000"/>
+              <w:left w:val="single" w:sz="4" w:space="0" w:color="000000"/>
+              <w:bottom w:val="single" w:sz="4" w:space="0" w:color="000000"/>
+              <w:right w:val="single" w:sz="4" w:space="0" w:color="000000"/>
+            </w:tcBorders>
+          </w:tcPr>
           <w:p>
             <w:pPr>
               <w:pStyle w:val="ListParagraph"/>
               <w:spacing w:after="0" w:line="240" w:lineRule="auto"/>
               <w:ind w:left="0"/>
-              <w:rPr>
-                <w:color w:val="FF0000"/>
-              </w:rPr>
-            </w:pPr>
-            <w:r>
-              <w:rPr>
-                <w:color w:val="FF0000"/>
-              </w:rPr>
-              <w:t>Needs accurate up to date information for costing and scheduling of project details</w:t>
+            </w:pPr>
+            <w:r>
+              <w:t>Assists with project coordination and document management, ensuring smooth communication and information flow.</w:t>
             </w:r>
           </w:p>
         </w:tc>
@@ -5319,7 +5492,7 @@
       <w:tr>
         <w:tc>
           <w:tcPr>
-            <w:tcW w:w="3708" w:type="dxa"/>
+            <w:tcW w:w="2127" w:type="dxa"/>
             <w:tcBorders>
               <w:top w:val="single" w:sz="4" w:space="0" w:color="000000"/>
               <w:left w:val="single" w:sz="4" w:space="0" w:color="000000"/>
@@ -5331,23 +5504,35 @@
           <w:p>
             <w:pPr>
               <w:pStyle w:val="ListParagraph"/>
+              <w:tabs>
+                <w:tab w:val="center" w:pos="1746"/>
+              </w:tabs>
               <w:spacing w:after="0" w:line="240" w:lineRule="auto"/>
               <w:ind w:left="0"/>
               <w:rPr>
-                <w:color w:val="FF0000"/>
-              </w:rPr>
-            </w:pPr>
-            <w:r>
-              <w:rPr>
-                <w:color w:val="FF0000"/>
-              </w:rPr>
-              <w:t>Administrative Assistant</w:t>
-            </w:r>
-          </w:p>
-        </w:tc>
-        <w:tc>
-          <w:tcPr>
-            <w:tcW w:w="5148" w:type="dxa"/>
+                <w:b/>
+                <w:bCs/>
+              </w:rPr>
+            </w:pPr>
+            <w:r>
+              <w:rPr>
+                <w:b/>
+                <w:bCs/>
+              </w:rPr>
+              <w:t>Schedulers</w:t>
+            </w:r>
+            <w:r>
+              <w:rPr>
+                <w:b/>
+                <w:bCs/>
+              </w:rPr>
+              <w:tab/>
+            </w:r>
+          </w:p>
+        </w:tc>
+        <w:tc>
+          <w:tcPr>
+            <w:tcW w:w="2409" w:type="dxa"/>
             <w:tcBorders>
               <w:top w:val="single" w:sz="4" w:space="0" w:color="000000"/>
               <w:left w:val="single" w:sz="4" w:space="0" w:color="000000"/>
@@ -5361,15 +5546,30 @@
               <w:pStyle w:val="ListParagraph"/>
               <w:spacing w:after="0" w:line="240" w:lineRule="auto"/>
               <w:ind w:left="0"/>
-              <w:rPr>
-                <w:color w:val="FF0000"/>
-              </w:rPr>
-            </w:pPr>
-            <w:r>
-              <w:rPr>
-                <w:color w:val="FF0000"/>
-              </w:rPr>
+            </w:pPr>
+            <w:r>
               <w:t>User</w:t>
+            </w:r>
+          </w:p>
+        </w:tc>
+        <w:tc>
+          <w:tcPr>
+            <w:tcW w:w="4819" w:type="dxa"/>
+            <w:tcBorders>
+              <w:top w:val="single" w:sz="4" w:space="0" w:color="000000"/>
+              <w:left w:val="single" w:sz="4" w:space="0" w:color="000000"/>
+              <w:bottom w:val="single" w:sz="4" w:space="0" w:color="000000"/>
+              <w:right w:val="single" w:sz="4" w:space="0" w:color="000000"/>
+            </w:tcBorders>
+          </w:tcPr>
+          <w:p>
+            <w:pPr>
+              <w:pStyle w:val="ListParagraph"/>
+              <w:spacing w:after="0" w:line="240" w:lineRule="auto"/>
+              <w:ind w:left="0"/>
+            </w:pPr>
+            <w:r>
+              <w:t>Responsible for organizing and maintaining the project timeline and coordinating task schedules.</w:t>
             </w:r>
           </w:p>
         </w:tc>
@@ -5377,7 +5577,7 @@
       <w:tr>
         <w:tc>
           <w:tcPr>
-            <w:tcW w:w="3708" w:type="dxa"/>
+            <w:tcW w:w="2127" w:type="dxa"/>
             <w:tcBorders>
               <w:top w:val="single" w:sz="4" w:space="0" w:color="000000"/>
               <w:left w:val="single" w:sz="4" w:space="0" w:color="000000"/>
@@ -5389,32 +5589,25 @@
           <w:p>
             <w:pPr>
               <w:pStyle w:val="ListParagraph"/>
-              <w:tabs>
-                <w:tab w:val="center" w:pos="1746"/>
-              </w:tabs>
               <w:spacing w:after="0" w:line="240" w:lineRule="auto"/>
               <w:ind w:left="0"/>
               <w:rPr>
-                <w:color w:val="FF0000"/>
-              </w:rPr>
-            </w:pPr>
-            <w:r>
-              <w:rPr>
-                <w:color w:val="FF0000"/>
-              </w:rPr>
-              <w:t>Schedulers</w:t>
-            </w:r>
-            <w:r>
-              <w:rPr>
-                <w:color w:val="FF0000"/>
-              </w:rPr>
-              <w:tab/>
-            </w:r>
-          </w:p>
-        </w:tc>
-        <w:tc>
-          <w:tcPr>
-            <w:tcW w:w="5148" w:type="dxa"/>
+                <w:b/>
+                <w:bCs/>
+              </w:rPr>
+            </w:pPr>
+            <w:r>
+              <w:rPr>
+                <w:b/>
+                <w:bCs/>
+              </w:rPr>
+              <w:t>Cost Accountant</w:t>
+            </w:r>
+          </w:p>
+        </w:tc>
+        <w:tc>
+          <w:tcPr>
+            <w:tcW w:w="2409" w:type="dxa"/>
             <w:tcBorders>
               <w:top w:val="single" w:sz="4" w:space="0" w:color="000000"/>
               <w:left w:val="single" w:sz="4" w:space="0" w:color="000000"/>
@@ -5428,15 +5621,30 @@
               <w:pStyle w:val="ListParagraph"/>
               <w:spacing w:after="0" w:line="240" w:lineRule="auto"/>
               <w:ind w:left="0"/>
-              <w:rPr>
-                <w:color w:val="FF0000"/>
-              </w:rPr>
-            </w:pPr>
-            <w:r>
-              <w:rPr>
-                <w:color w:val="FF0000"/>
-              </w:rPr>
+            </w:pPr>
+            <w:r>
               <w:t>User</w:t>
+            </w:r>
+          </w:p>
+        </w:tc>
+        <w:tc>
+          <w:tcPr>
+            <w:tcW w:w="4819" w:type="dxa"/>
+            <w:tcBorders>
+              <w:top w:val="single" w:sz="4" w:space="0" w:color="000000"/>
+              <w:left w:val="single" w:sz="4" w:space="0" w:color="000000"/>
+              <w:bottom w:val="single" w:sz="4" w:space="0" w:color="000000"/>
+              <w:right w:val="single" w:sz="4" w:space="0" w:color="000000"/>
+            </w:tcBorders>
+          </w:tcPr>
+          <w:p>
+            <w:pPr>
+              <w:pStyle w:val="ListParagraph"/>
+              <w:spacing w:after="0" w:line="240" w:lineRule="auto"/>
+              <w:ind w:left="0"/>
+            </w:pPr>
+            <w:r>
+              <w:t>Tracks project costs, manages budgets, and ensures financial resources are allocated appropriately.</w:t>
             </w:r>
           </w:p>
         </w:tc>
@@ -5444,7 +5652,7 @@
       <w:tr>
         <w:tc>
           <w:tcPr>
-            <w:tcW w:w="3708" w:type="dxa"/>
+            <w:tcW w:w="2127" w:type="dxa"/>
             <w:tcBorders>
               <w:top w:val="single" w:sz="4" w:space="0" w:color="000000"/>
               <w:left w:val="single" w:sz="4" w:space="0" w:color="000000"/>
@@ -5459,20 +5667,22 @@
               <w:spacing w:after="0" w:line="240" w:lineRule="auto"/>
               <w:ind w:left="0"/>
               <w:rPr>
-                <w:color w:val="FF0000"/>
-              </w:rPr>
-            </w:pPr>
-            <w:r>
-              <w:rPr>
-                <w:color w:val="FF0000"/>
-              </w:rPr>
-              <w:t>Cost Accountant</w:t>
-            </w:r>
-          </w:p>
-        </w:tc>
-        <w:tc>
-          <w:tcPr>
-            <w:tcW w:w="5148" w:type="dxa"/>
+                <w:b/>
+                <w:bCs/>
+              </w:rPr>
+            </w:pPr>
+            <w:r>
+              <w:rPr>
+                <w:b/>
+                <w:bCs/>
+              </w:rPr>
+              <w:t>Project Leader</w:t>
+            </w:r>
+          </w:p>
+        </w:tc>
+        <w:tc>
+          <w:tcPr>
+            <w:tcW w:w="2409" w:type="dxa"/>
             <w:tcBorders>
               <w:top w:val="single" w:sz="4" w:space="0" w:color="000000"/>
               <w:left w:val="single" w:sz="4" w:space="0" w:color="000000"/>
@@ -5486,15 +5696,30 @@
               <w:pStyle w:val="ListParagraph"/>
               <w:spacing w:after="0" w:line="240" w:lineRule="auto"/>
               <w:ind w:left="0"/>
-              <w:rPr>
-                <w:color w:val="FF0000"/>
-              </w:rPr>
-            </w:pPr>
-            <w:r>
-              <w:rPr>
-                <w:color w:val="FF0000"/>
-              </w:rPr>
-              <w:t>User</w:t>
+            </w:pPr>
+            <w:r>
+              <w:t>Developers</w:t>
+            </w:r>
+          </w:p>
+        </w:tc>
+        <w:tc>
+          <w:tcPr>
+            <w:tcW w:w="4819" w:type="dxa"/>
+            <w:tcBorders>
+              <w:top w:val="single" w:sz="4" w:space="0" w:color="000000"/>
+              <w:left w:val="single" w:sz="4" w:space="0" w:color="000000"/>
+              <w:bottom w:val="single" w:sz="4" w:space="0" w:color="000000"/>
+              <w:right w:val="single" w:sz="4" w:space="0" w:color="000000"/>
+            </w:tcBorders>
+          </w:tcPr>
+          <w:p>
+            <w:pPr>
+              <w:pStyle w:val="ListParagraph"/>
+              <w:spacing w:after="0" w:line="240" w:lineRule="auto"/>
+              <w:ind w:left="0"/>
+            </w:pPr>
+            <w:r>
+              <w:t>Oversees the development team, ensures project tasks are on track, and manages technical requirements and milestones.</w:t>
             </w:r>
           </w:p>
         </w:tc>
@@ -5502,7 +5727,7 @@
       <w:tr>
         <w:tc>
           <w:tcPr>
-            <w:tcW w:w="3708" w:type="dxa"/>
+            <w:tcW w:w="2127" w:type="dxa"/>
             <w:tcBorders>
               <w:top w:val="single" w:sz="4" w:space="0" w:color="000000"/>
               <w:left w:val="single" w:sz="4" w:space="0" w:color="000000"/>
@@ -5517,20 +5742,22 @@
               <w:spacing w:after="0" w:line="240" w:lineRule="auto"/>
               <w:ind w:left="0"/>
               <w:rPr>
-                <w:color w:val="FF0000"/>
-              </w:rPr>
-            </w:pPr>
-            <w:r>
-              <w:rPr>
-                <w:color w:val="FF0000"/>
-              </w:rPr>
-              <w:t>Project Leader</w:t>
-            </w:r>
-          </w:p>
-        </w:tc>
-        <w:tc>
-          <w:tcPr>
-            <w:tcW w:w="5148" w:type="dxa"/>
+                <w:b/>
+                <w:bCs/>
+              </w:rPr>
+            </w:pPr>
+            <w:r>
+              <w:rPr>
+                <w:b/>
+                <w:bCs/>
+              </w:rPr>
+              <w:t>Developers</w:t>
+            </w:r>
+          </w:p>
+        </w:tc>
+        <w:tc>
+          <w:tcPr>
+            <w:tcW w:w="2409" w:type="dxa"/>
             <w:tcBorders>
               <w:top w:val="single" w:sz="4" w:space="0" w:color="000000"/>
               <w:left w:val="single" w:sz="4" w:space="0" w:color="000000"/>
@@ -5544,58 +5771,44 @@
               <w:pStyle w:val="ListParagraph"/>
               <w:spacing w:after="0" w:line="240" w:lineRule="auto"/>
               <w:ind w:left="0"/>
-              <w:rPr>
-                <w:color w:val="FF0000"/>
-              </w:rPr>
-            </w:pPr>
-            <w:r>
-              <w:rPr>
-                <w:color w:val="FF0000"/>
-              </w:rPr>
+            </w:pPr>
+            <w:r>
               <w:t>Developers</w:t>
             </w:r>
           </w:p>
         </w:tc>
-      </w:tr>
-      <w:tr>
-        <w:tc>
-          <w:tcPr>
-            <w:tcW w:w="3708" w:type="dxa"/>
+        <w:tc>
+          <w:tcPr>
+            <w:tcW w:w="4819" w:type="dxa"/>
             <w:tcBorders>
               <w:top w:val="single" w:sz="4" w:space="0" w:color="000000"/>
               <w:left w:val="single" w:sz="4" w:space="0" w:color="000000"/>
               <w:bottom w:val="single" w:sz="4" w:space="0" w:color="000000"/>
               <w:right w:val="single" w:sz="4" w:space="0" w:color="000000"/>
             </w:tcBorders>
-            <w:hideMark/>
           </w:tcPr>
           <w:p>
             <w:pPr>
               <w:pStyle w:val="ListParagraph"/>
               <w:spacing w:after="0" w:line="240" w:lineRule="auto"/>
               <w:ind w:left="0"/>
-              <w:rPr>
-                <w:color w:val="FF0000"/>
-              </w:rPr>
-            </w:pPr>
-            <w:r>
-              <w:rPr>
-                <w:color w:val="FF0000"/>
-              </w:rPr>
-              <w:t>Developers</w:t>
-            </w:r>
-          </w:p>
-        </w:tc>
-        <w:tc>
-          <w:tcPr>
-            <w:tcW w:w="5148" w:type="dxa"/>
+            </w:pPr>
+            <w:r>
+              <w:t>Work on coding, system design, and implementation based on project requirements, collaborating with other team members.</w:t>
+            </w:r>
+          </w:p>
+        </w:tc>
+      </w:tr>
+      <w:tr>
+        <w:tc>
+          <w:tcPr>
+            <w:tcW w:w="2127" w:type="dxa"/>
             <w:tcBorders>
               <w:top w:val="single" w:sz="4" w:space="0" w:color="000000"/>
               <w:left w:val="single" w:sz="4" w:space="0" w:color="000000"/>
               <w:bottom w:val="single" w:sz="4" w:space="0" w:color="000000"/>
               <w:right w:val="single" w:sz="4" w:space="0" w:color="000000"/>
             </w:tcBorders>
-            <w:hideMark/>
           </w:tcPr>
           <w:p>
             <w:pPr>
@@ -5603,14 +5816,428 @@
               <w:spacing w:after="0" w:line="240" w:lineRule="auto"/>
               <w:ind w:left="0"/>
               <w:rPr>
-                <w:color w:val="FF0000"/>
-              </w:rPr>
-            </w:pPr>
-            <w:r>
-              <w:rPr>
-                <w:color w:val="FF0000"/>
-              </w:rPr>
+                <w:b/>
+                <w:bCs/>
+              </w:rPr>
+            </w:pPr>
+            <w:r>
+              <w:rPr>
+                <w:b/>
+                <w:bCs/>
+              </w:rPr>
+              <w:t>Restaurant</w:t>
+            </w:r>
+            <w:r>
+              <w:rPr>
+                <w:b/>
+                <w:bCs/>
+              </w:rPr>
+              <w:t xml:space="preserve"> </w:t>
+            </w:r>
+            <w:r>
+              <w:rPr>
+                <w:b/>
+                <w:bCs/>
+              </w:rPr>
+              <w:t>Owners/Managers</w:t>
+            </w:r>
+          </w:p>
+        </w:tc>
+        <w:tc>
+          <w:tcPr>
+            <w:tcW w:w="2409" w:type="dxa"/>
+            <w:tcBorders>
+              <w:top w:val="single" w:sz="4" w:space="0" w:color="000000"/>
+              <w:left w:val="single" w:sz="4" w:space="0" w:color="000000"/>
+              <w:bottom w:val="single" w:sz="4" w:space="0" w:color="000000"/>
+              <w:right w:val="single" w:sz="4" w:space="0" w:color="000000"/>
+            </w:tcBorders>
+          </w:tcPr>
+          <w:p>
+            <w:pPr>
+              <w:pStyle w:val="ListParagraph"/>
+              <w:spacing w:after="0" w:line="240" w:lineRule="auto"/>
+              <w:ind w:left="0"/>
+            </w:pPr>
+            <w:r>
+              <w:t>End Users, Client</w:t>
+            </w:r>
+            <w:r>
+              <w:tab/>
+            </w:r>
+          </w:p>
+        </w:tc>
+        <w:tc>
+          <w:tcPr>
+            <w:tcW w:w="4819" w:type="dxa"/>
+            <w:tcBorders>
+              <w:top w:val="single" w:sz="4" w:space="0" w:color="000000"/>
+              <w:left w:val="single" w:sz="4" w:space="0" w:color="000000"/>
+              <w:bottom w:val="single" w:sz="4" w:space="0" w:color="000000"/>
+              <w:right w:val="single" w:sz="4" w:space="0" w:color="000000"/>
+            </w:tcBorders>
+          </w:tcPr>
+          <w:p>
+            <w:pPr>
+              <w:pStyle w:val="ListParagraph"/>
+              <w:spacing w:after="0" w:line="240" w:lineRule="auto"/>
+              <w:ind w:left="0"/>
+            </w:pPr>
+            <w:r>
+              <w:t xml:space="preserve">Utilize the </w:t>
+            </w:r>
+            <w:proofErr w:type="spellStart"/>
+            <w:r>
+              <w:t>ChowHub</w:t>
+            </w:r>
+            <w:proofErr w:type="spellEnd"/>
+            <w:r>
+              <w:t xml:space="preserve"> platform for inventory, menu, and employee management. Ensure the system meets the operational needs of their restaurant.</w:t>
+            </w:r>
+          </w:p>
+        </w:tc>
+      </w:tr>
+      <w:tr>
+        <w:tc>
+          <w:tcPr>
+            <w:tcW w:w="2127" w:type="dxa"/>
+            <w:tcBorders>
+              <w:top w:val="single" w:sz="4" w:space="0" w:color="000000"/>
+              <w:left w:val="single" w:sz="4" w:space="0" w:color="000000"/>
+              <w:bottom w:val="single" w:sz="4" w:space="0" w:color="000000"/>
+              <w:right w:val="single" w:sz="4" w:space="0" w:color="000000"/>
+            </w:tcBorders>
+          </w:tcPr>
+          <w:p>
+            <w:pPr>
+              <w:pStyle w:val="ListParagraph"/>
+              <w:spacing w:after="0" w:line="240" w:lineRule="auto"/>
+              <w:ind w:left="0"/>
+              <w:rPr>
+                <w:b/>
+                <w:bCs/>
+              </w:rPr>
+            </w:pPr>
+            <w:r>
+              <w:rPr>
+                <w:b/>
+                <w:bCs/>
+              </w:rPr>
+              <w:t>Quality Assurance (QA) Team</w:t>
+            </w:r>
+          </w:p>
+        </w:tc>
+        <w:tc>
+          <w:tcPr>
+            <w:tcW w:w="2409" w:type="dxa"/>
+            <w:tcBorders>
+              <w:top w:val="single" w:sz="4" w:space="0" w:color="000000"/>
+              <w:left w:val="single" w:sz="4" w:space="0" w:color="000000"/>
+              <w:bottom w:val="single" w:sz="4" w:space="0" w:color="000000"/>
+              <w:right w:val="single" w:sz="4" w:space="0" w:color="000000"/>
+            </w:tcBorders>
+          </w:tcPr>
+          <w:p>
+            <w:pPr>
+              <w:pStyle w:val="ListParagraph"/>
+              <w:spacing w:after="0" w:line="240" w:lineRule="auto"/>
+              <w:ind w:left="0"/>
+            </w:pPr>
+            <w:r>
               <w:t>Developers</w:t>
+            </w:r>
+            <w:r>
+              <w:tab/>
+            </w:r>
+          </w:p>
+        </w:tc>
+        <w:tc>
+          <w:tcPr>
+            <w:tcW w:w="4819" w:type="dxa"/>
+            <w:tcBorders>
+              <w:top w:val="single" w:sz="4" w:space="0" w:color="000000"/>
+              <w:left w:val="single" w:sz="4" w:space="0" w:color="000000"/>
+              <w:bottom w:val="single" w:sz="4" w:space="0" w:color="000000"/>
+              <w:right w:val="single" w:sz="4" w:space="0" w:color="000000"/>
+            </w:tcBorders>
+          </w:tcPr>
+          <w:p>
+            <w:pPr>
+              <w:pStyle w:val="ListParagraph"/>
+              <w:spacing w:after="0" w:line="240" w:lineRule="auto"/>
+              <w:ind w:left="0"/>
+            </w:pPr>
+            <w:r>
+              <w:t xml:space="preserve">Responsible for testing </w:t>
+            </w:r>
+            <w:proofErr w:type="spellStart"/>
+            <w:r>
+              <w:t>ChowHub</w:t>
+            </w:r>
+            <w:proofErr w:type="spellEnd"/>
+            <w:r>
+              <w:t xml:space="preserve"> to ensure it works as intended, identifying bugs, and verifying that features are functional before release.</w:t>
+            </w:r>
+          </w:p>
+        </w:tc>
+      </w:tr>
+      <w:tr>
+        <w:tc>
+          <w:tcPr>
+            <w:tcW w:w="2127" w:type="dxa"/>
+            <w:tcBorders>
+              <w:top w:val="single" w:sz="4" w:space="0" w:color="000000"/>
+              <w:left w:val="single" w:sz="4" w:space="0" w:color="000000"/>
+              <w:bottom w:val="single" w:sz="4" w:space="0" w:color="000000"/>
+              <w:right w:val="single" w:sz="4" w:space="0" w:color="000000"/>
+            </w:tcBorders>
+          </w:tcPr>
+          <w:p>
+            <w:pPr>
+              <w:pStyle w:val="ListParagraph"/>
+              <w:spacing w:after="0" w:line="240" w:lineRule="auto"/>
+              <w:ind w:left="0"/>
+              <w:rPr>
+                <w:b/>
+                <w:bCs/>
+              </w:rPr>
+            </w:pPr>
+            <w:r>
+              <w:rPr>
+                <w:b/>
+                <w:bCs/>
+              </w:rPr>
+              <w:t>System Integrator</w:t>
+            </w:r>
+            <w:r>
+              <w:rPr>
+                <w:b/>
+                <w:bCs/>
+              </w:rPr>
+              <w:t>s</w:t>
+            </w:r>
+          </w:p>
+        </w:tc>
+        <w:tc>
+          <w:tcPr>
+            <w:tcW w:w="2409" w:type="dxa"/>
+            <w:tcBorders>
+              <w:top w:val="single" w:sz="4" w:space="0" w:color="000000"/>
+              <w:left w:val="single" w:sz="4" w:space="0" w:color="000000"/>
+              <w:bottom w:val="single" w:sz="4" w:space="0" w:color="000000"/>
+              <w:right w:val="single" w:sz="4" w:space="0" w:color="000000"/>
+            </w:tcBorders>
+          </w:tcPr>
+          <w:p>
+            <w:pPr>
+              <w:pStyle w:val="ListParagraph"/>
+              <w:spacing w:after="0" w:line="240" w:lineRule="auto"/>
+              <w:ind w:left="0"/>
+            </w:pPr>
+            <w:r>
+              <w:t>Developers</w:t>
+            </w:r>
+          </w:p>
+        </w:tc>
+        <w:tc>
+          <w:tcPr>
+            <w:tcW w:w="4819" w:type="dxa"/>
+            <w:tcBorders>
+              <w:top w:val="single" w:sz="4" w:space="0" w:color="000000"/>
+              <w:left w:val="single" w:sz="4" w:space="0" w:color="000000"/>
+              <w:bottom w:val="single" w:sz="4" w:space="0" w:color="000000"/>
+              <w:right w:val="single" w:sz="4" w:space="0" w:color="000000"/>
+            </w:tcBorders>
+          </w:tcPr>
+          <w:p>
+            <w:pPr>
+              <w:pStyle w:val="ListParagraph"/>
+              <w:spacing w:after="0" w:line="240" w:lineRule="auto"/>
+              <w:ind w:left="0"/>
+            </w:pPr>
+            <w:r>
+              <w:t xml:space="preserve">Work on integrating </w:t>
+            </w:r>
+            <w:proofErr w:type="spellStart"/>
+            <w:r>
+              <w:t>ChowHub</w:t>
+            </w:r>
+            <w:proofErr w:type="spellEnd"/>
+            <w:r>
+              <w:t xml:space="preserve"> with existing systems such as POS platforms and supplier databases, ensuring compatibility and smooth operation.</w:t>
+            </w:r>
+          </w:p>
+        </w:tc>
+      </w:tr>
+      <w:tr>
+        <w:tc>
+          <w:tcPr>
+            <w:tcW w:w="2127" w:type="dxa"/>
+            <w:tcBorders>
+              <w:top w:val="single" w:sz="4" w:space="0" w:color="000000"/>
+              <w:left w:val="single" w:sz="4" w:space="0" w:color="000000"/>
+              <w:bottom w:val="single" w:sz="4" w:space="0" w:color="000000"/>
+              <w:right w:val="single" w:sz="4" w:space="0" w:color="000000"/>
+            </w:tcBorders>
+          </w:tcPr>
+          <w:p>
+            <w:pPr>
+              <w:pStyle w:val="ListParagraph"/>
+              <w:spacing w:after="0" w:line="240" w:lineRule="auto"/>
+              <w:ind w:left="0"/>
+              <w:rPr>
+                <w:b/>
+                <w:bCs/>
+              </w:rPr>
+            </w:pPr>
+            <w:r>
+              <w:rPr>
+                <w:b/>
+                <w:bCs/>
+              </w:rPr>
+              <w:t>End Users (Restaurant Staff)</w:t>
+            </w:r>
+          </w:p>
+        </w:tc>
+        <w:tc>
+          <w:tcPr>
+            <w:tcW w:w="2409" w:type="dxa"/>
+            <w:tcBorders>
+              <w:top w:val="single" w:sz="4" w:space="0" w:color="000000"/>
+              <w:left w:val="single" w:sz="4" w:space="0" w:color="000000"/>
+              <w:bottom w:val="single" w:sz="4" w:space="0" w:color="000000"/>
+              <w:right w:val="single" w:sz="4" w:space="0" w:color="000000"/>
+            </w:tcBorders>
+          </w:tcPr>
+          <w:p>
+            <w:pPr>
+              <w:pStyle w:val="ListParagraph"/>
+              <w:spacing w:after="0" w:line="240" w:lineRule="auto"/>
+              <w:ind w:left="0"/>
+            </w:pPr>
+            <w:r>
+              <w:t>End Users</w:t>
+            </w:r>
+            <w:r>
+              <w:tab/>
+            </w:r>
+          </w:p>
+        </w:tc>
+        <w:tc>
+          <w:tcPr>
+            <w:tcW w:w="4819" w:type="dxa"/>
+            <w:tcBorders>
+              <w:top w:val="single" w:sz="4" w:space="0" w:color="000000"/>
+              <w:left w:val="single" w:sz="4" w:space="0" w:color="000000"/>
+              <w:bottom w:val="single" w:sz="4" w:space="0" w:color="000000"/>
+              <w:right w:val="single" w:sz="4" w:space="0" w:color="000000"/>
+            </w:tcBorders>
+          </w:tcPr>
+          <w:p>
+            <w:pPr>
+              <w:pStyle w:val="ListParagraph"/>
+              <w:spacing w:after="0" w:line="240" w:lineRule="auto"/>
+              <w:ind w:left="0"/>
+            </w:pPr>
+            <w:r>
+              <w:t xml:space="preserve">Use </w:t>
+            </w:r>
+            <w:proofErr w:type="spellStart"/>
+            <w:r>
+              <w:t>ChowHub</w:t>
+            </w:r>
+            <w:proofErr w:type="spellEnd"/>
+            <w:r>
+              <w:t xml:space="preserve"> for tasks like placing orders, tracking ingredients, and managing shift schedules, enhancing the overall restaurant workflow.</w:t>
+            </w:r>
+          </w:p>
+        </w:tc>
+      </w:tr>
+      <w:tr>
+        <w:tc>
+          <w:tcPr>
+            <w:tcW w:w="2127" w:type="dxa"/>
+            <w:tcBorders>
+              <w:top w:val="single" w:sz="4" w:space="0" w:color="000000"/>
+              <w:left w:val="single" w:sz="4" w:space="0" w:color="000000"/>
+              <w:bottom w:val="single" w:sz="4" w:space="0" w:color="000000"/>
+              <w:right w:val="single" w:sz="4" w:space="0" w:color="000000"/>
+            </w:tcBorders>
+          </w:tcPr>
+          <w:p>
+            <w:pPr>
+              <w:pStyle w:val="ListParagraph"/>
+              <w:spacing w:after="0" w:line="240" w:lineRule="auto"/>
+              <w:ind w:left="0"/>
+              <w:rPr>
+                <w:b/>
+                <w:bCs/>
+              </w:rPr>
+            </w:pPr>
+            <w:r>
+              <w:rPr>
+                <w:b/>
+                <w:bCs/>
+              </w:rPr>
+              <w:t>Technical Writers</w:t>
+            </w:r>
+          </w:p>
+        </w:tc>
+        <w:tc>
+          <w:tcPr>
+            <w:tcW w:w="2409" w:type="dxa"/>
+            <w:tcBorders>
+              <w:top w:val="single" w:sz="4" w:space="0" w:color="000000"/>
+              <w:left w:val="single" w:sz="4" w:space="0" w:color="000000"/>
+              <w:bottom w:val="single" w:sz="4" w:space="0" w:color="000000"/>
+              <w:right w:val="single" w:sz="4" w:space="0" w:color="000000"/>
+            </w:tcBorders>
+          </w:tcPr>
+          <w:p>
+            <w:pPr>
+              <w:pStyle w:val="ListParagraph"/>
+              <w:spacing w:after="0" w:line="240" w:lineRule="auto"/>
+              <w:ind w:left="0"/>
+            </w:pPr>
+            <w:r>
+              <w:t>Documentation</w:t>
+            </w:r>
+          </w:p>
+        </w:tc>
+        <w:tc>
+          <w:tcPr>
+            <w:tcW w:w="4819" w:type="dxa"/>
+            <w:tcBorders>
+              <w:top w:val="single" w:sz="4" w:space="0" w:color="000000"/>
+              <w:left w:val="single" w:sz="4" w:space="0" w:color="000000"/>
+              <w:bottom w:val="single" w:sz="4" w:space="0" w:color="000000"/>
+              <w:right w:val="single" w:sz="4" w:space="0" w:color="000000"/>
+            </w:tcBorders>
+          </w:tcPr>
+          <w:p>
+            <w:pPr>
+              <w:pStyle w:val="ListParagraph"/>
+              <w:spacing w:after="0" w:line="240" w:lineRule="auto"/>
+              <w:ind w:left="0"/>
+            </w:pPr>
+            <w:r>
+              <w:t>Develop user manuals, training materials, and support documents to guide end-</w:t>
+            </w:r>
+            <w:proofErr w:type="gramStart"/>
+            <w:r>
+              <w:t>users in</w:t>
+            </w:r>
+            <w:proofErr w:type="gramEnd"/>
+            <w:r>
+              <w:t xml:space="preserve"> effectively using </w:t>
+            </w:r>
+            <w:proofErr w:type="spellStart"/>
+            <w:r>
+              <w:t>ChowHub</w:t>
+            </w:r>
+            <w:proofErr w:type="spellEnd"/>
+            <w:r>
+              <w:t>.</w:t>
             </w:r>
           </w:p>
         </w:tc>
@@ -5618,86 +6245,10 @@
     </w:tbl>
     <w:p>
       <w:pPr>
-        <w:spacing w:after="160" w:line="259" w:lineRule="auto"/>
-        <w:rPr>
-          <w:b/>
-          <w:bCs/>
-        </w:rPr>
-      </w:pPr>
-    </w:p>
-    <w:p>
-      <w:pPr>
-        <w:pStyle w:val="Heading2"/>
-      </w:pPr>
-    </w:p>
-    <w:p>
-      <w:pPr>
-        <w:pStyle w:val="Heading2"/>
-      </w:pPr>
-      <w:r>
-        <w:t>2.</w:t>
-      </w:r>
-      <w:r>
-        <w:t>3</w:t>
-      </w:r>
-      <w:r>
-        <w:t xml:space="preserve"> </w:t>
-      </w:r>
-      <w:r>
-        <w:t>Functional Requirements</w:t>
-      </w:r>
-    </w:p>
-    <w:p>
-      <w:pPr>
-        <w:pStyle w:val="Heading2"/>
-      </w:pPr>
-      <w:bookmarkStart w:id="19" w:name="_2.3_Stakeholders_and"/>
-      <w:bookmarkEnd w:id="19"/>
-    </w:p>
-    <w:p>
-      <w:pPr>
-        <w:spacing w:after="160" w:line="259" w:lineRule="auto"/>
-        <w:rPr>
-          <w:b/>
-          <w:bCs/>
-        </w:rPr>
-      </w:pPr>
-    </w:p>
-    <w:p>
-      <w:pPr>
-        <w:pStyle w:val="Heading2"/>
-      </w:pPr>
-      <w:bookmarkStart w:id="20" w:name="_2.4_Business_Opportunity"/>
-      <w:bookmarkEnd w:id="20"/>
-      <w:r>
-        <w:t xml:space="preserve">2.4 </w:t>
-      </w:r>
-      <w:r>
-        <w:t xml:space="preserve">Nonfunctional Requirements </w:t>
-      </w:r>
-    </w:p>
-    <w:p>
-      <w:pPr>
-        <w:ind w:left="1440"/>
         <w:rPr>
           <w:rFonts w:cs="Arial"/>
           <w:color w:val="FF0000"/>
-        </w:rPr>
-      </w:pPr>
-      <w:r>
-        <w:rPr>
-          <w:rFonts w:cs="Arial"/>
-          <w:color w:val="FF0000"/>
-        </w:rPr>
-        <w:t>Operational, Performance &amp; Security Requirements</w:t>
-      </w:r>
-    </w:p>
-    <w:p>
-      <w:pPr>
-        <w:ind w:left="1440"/>
-        <w:rPr>
-          <w:rFonts w:cs="Arial"/>
-          <w:color w:val="FF0000"/>
+          <w:lang w:val="en-CA"/>
         </w:rPr>
       </w:pPr>
     </w:p>
@@ -5721,7 +6272,7 @@
         <w:t>.</w:t>
       </w:r>
       <w:r>
-        <w:t>5</w:t>
+        <w:t>3</w:t>
       </w:r>
       <w:r>
         <w:t xml:space="preserve"> </w:t>
@@ -5742,15 +6293,16 @@
       <w:pPr>
         <w:pStyle w:val="Heading2"/>
       </w:pPr>
-      <w:bookmarkStart w:id="21" w:name="_Hlk81806579"/>
-      <w:r>
+      <w:bookmarkStart w:id="19" w:name="_Hlk81806579"/>
+      <w:r>
+        <w:lastRenderedPageBreak/>
         <w:t>2</w:t>
       </w:r>
       <w:r>
         <w:t>.</w:t>
       </w:r>
       <w:r>
-        <w:t>6</w:t>
+        <w:t>4</w:t>
       </w:r>
       <w:r>
         <w:t xml:space="preserve"> </w:t>
@@ -6089,22 +6641,75 @@
           <w:p/>
         </w:tc>
       </w:tr>
+      <w:bookmarkEnd w:id="19"/>
+    </w:tbl>
+    <w:p>
+      <w:pPr>
+        <w:pStyle w:val="Heading2"/>
+      </w:pPr>
+    </w:p>
+    <w:p>
+      <w:pPr>
+        <w:pStyle w:val="Heading2"/>
+      </w:pPr>
+      <w:r>
+        <w:t>2</w:t>
+      </w:r>
+      <w:r>
+        <w:t>.</w:t>
+      </w:r>
+      <w:r>
+        <w:t>5</w:t>
+      </w:r>
+      <w:r>
+        <w:t xml:space="preserve"> </w:t>
+      </w:r>
+      <w:r>
+        <w:t>Operating Environment</w:t>
+      </w:r>
+    </w:p>
+    <w:p/>
+    <w:p>
+      <w:pPr>
+        <w:pStyle w:val="Heading2"/>
+      </w:pPr>
+      <w:r>
+        <w:t>2.</w:t>
+      </w:r>
+      <w:r>
+        <w:t>6</w:t>
+      </w:r>
+      <w:r>
+        <w:t xml:space="preserve"> </w:t>
+      </w:r>
+      <w:r>
+        <w:t>Functional Requirements</w:t>
+      </w:r>
+    </w:p>
+    <w:p>
+      <w:pPr>
+        <w:pStyle w:val="Heading2"/>
+      </w:pPr>
+      <w:bookmarkStart w:id="20" w:name="_2.3_Stakeholders_and"/>
+      <w:bookmarkEnd w:id="20"/>
+    </w:p>
+    <w:p>
+      <w:pPr>
+        <w:spacing w:after="160" w:line="259" w:lineRule="auto"/>
+        <w:rPr>
+          <w:b/>
+          <w:bCs/>
+        </w:rPr>
+      </w:pPr>
+    </w:p>
+    <w:p>
+      <w:pPr>
+        <w:pStyle w:val="Heading2"/>
+      </w:pPr>
+      <w:bookmarkStart w:id="21" w:name="_2.4_Business_Opportunity"/>
       <w:bookmarkEnd w:id="21"/>
-    </w:tbl>
-    <w:p>
-      <w:pPr>
-        <w:pStyle w:val="Heading2"/>
-      </w:pPr>
-    </w:p>
-    <w:p>
-      <w:pPr>
-        <w:pStyle w:val="Heading2"/>
-      </w:pPr>
-      <w:r>
-        <w:t>2</w:t>
-      </w:r>
-      <w:r>
-        <w:t>.</w:t>
+      <w:r>
+        <w:t>2.</w:t>
       </w:r>
       <w:r>
         <w:t>7</w:t>
@@ -6113,18 +6718,26 @@
         <w:t xml:space="preserve"> </w:t>
       </w:r>
       <w:r>
-        <w:t>Operating Environment</w:t>
-      </w:r>
-    </w:p>
-    <w:p>
-      <w:pPr>
-        <w:spacing w:after="160" w:line="259" w:lineRule="auto"/>
-        <w:rPr>
-          <w:b/>
-          <w:bCs/>
-        </w:rPr>
-      </w:pPr>
-    </w:p>
+        <w:t xml:space="preserve">Nonfunctional Requirements </w:t>
+      </w:r>
+    </w:p>
+    <w:p>
+      <w:pPr>
+        <w:ind w:left="1440"/>
+        <w:rPr>
+          <w:rFonts w:cs="Arial"/>
+          <w:color w:val="FF0000"/>
+        </w:rPr>
+      </w:pPr>
+      <w:r>
+        <w:rPr>
+          <w:rFonts w:cs="Arial"/>
+          <w:color w:val="FF0000"/>
+        </w:rPr>
+        <w:t>Operational, Performance &amp; Security Requirements</w:t>
+      </w:r>
+    </w:p>
+    <w:p/>
     <w:p>
       <w:pPr>
         <w:pStyle w:val="Heading2"/>
@@ -7180,6 +7793,7 @@
           <w:szCs w:val="32"/>
           <w:lang w:eastAsia="zh-CN"/>
         </w:rPr>
+        <w:lastRenderedPageBreak/>
         <w:t xml:space="preserve">3.3 </w:t>
       </w:r>
       <w:r>
@@ -8518,6 +9132,119 @@
     </w:lvl>
   </w:abstractNum>
   <w:abstractNum w:abstractNumId="3" w15:restartNumberingAfterBreak="0">
+    <w:nsid w:val="05065FF6"/>
+    <w:multiLevelType w:val="hybridMultilevel"/>
+    <w:tmpl w:val="785490D4"/>
+    <w:lvl w:ilvl="0" w:tplc="10090001">
+      <w:start w:val="1"/>
+      <w:numFmt w:val="bullet"/>
+      <w:lvlText w:val=""/>
+      <w:lvlJc w:val="left"/>
+      <w:pPr>
+        <w:ind w:left="720" w:hanging="360"/>
+      </w:pPr>
+      <w:rPr>
+        <w:rFonts w:ascii="Symbol" w:hAnsi="Symbol" w:hint="default"/>
+      </w:rPr>
+    </w:lvl>
+    <w:lvl w:ilvl="1" w:tplc="10090003" w:tentative="1">
+      <w:start w:val="1"/>
+      <w:numFmt w:val="bullet"/>
+      <w:lvlText w:val="o"/>
+      <w:lvlJc w:val="left"/>
+      <w:pPr>
+        <w:ind w:left="1440" w:hanging="360"/>
+      </w:pPr>
+      <w:rPr>
+        <w:rFonts w:ascii="Courier New" w:hAnsi="Courier New" w:cs="Courier New" w:hint="default"/>
+      </w:rPr>
+    </w:lvl>
+    <w:lvl w:ilvl="2" w:tplc="10090005" w:tentative="1">
+      <w:start w:val="1"/>
+      <w:numFmt w:val="bullet"/>
+      <w:lvlText w:val=""/>
+      <w:lvlJc w:val="left"/>
+      <w:pPr>
+        <w:ind w:left="2160" w:hanging="360"/>
+      </w:pPr>
+      <w:rPr>
+        <w:rFonts w:ascii="Wingdings" w:hAnsi="Wingdings" w:hint="default"/>
+      </w:rPr>
+    </w:lvl>
+    <w:lvl w:ilvl="3" w:tplc="10090001" w:tentative="1">
+      <w:start w:val="1"/>
+      <w:numFmt w:val="bullet"/>
+      <w:lvlText w:val=""/>
+      <w:lvlJc w:val="left"/>
+      <w:pPr>
+        <w:ind w:left="2880" w:hanging="360"/>
+      </w:pPr>
+      <w:rPr>
+        <w:rFonts w:ascii="Symbol" w:hAnsi="Symbol" w:hint="default"/>
+      </w:rPr>
+    </w:lvl>
+    <w:lvl w:ilvl="4" w:tplc="10090003" w:tentative="1">
+      <w:start w:val="1"/>
+      <w:numFmt w:val="bullet"/>
+      <w:lvlText w:val="o"/>
+      <w:lvlJc w:val="left"/>
+      <w:pPr>
+        <w:ind w:left="3600" w:hanging="360"/>
+      </w:pPr>
+      <w:rPr>
+        <w:rFonts w:ascii="Courier New" w:hAnsi="Courier New" w:cs="Courier New" w:hint="default"/>
+      </w:rPr>
+    </w:lvl>
+    <w:lvl w:ilvl="5" w:tplc="10090005" w:tentative="1">
+      <w:start w:val="1"/>
+      <w:numFmt w:val="bullet"/>
+      <w:lvlText w:val=""/>
+      <w:lvlJc w:val="left"/>
+      <w:pPr>
+        <w:ind w:left="4320" w:hanging="360"/>
+      </w:pPr>
+      <w:rPr>
+        <w:rFonts w:ascii="Wingdings" w:hAnsi="Wingdings" w:hint="default"/>
+      </w:rPr>
+    </w:lvl>
+    <w:lvl w:ilvl="6" w:tplc="10090001" w:tentative="1">
+      <w:start w:val="1"/>
+      <w:numFmt w:val="bullet"/>
+      <w:lvlText w:val=""/>
+      <w:lvlJc w:val="left"/>
+      <w:pPr>
+        <w:ind w:left="5040" w:hanging="360"/>
+      </w:pPr>
+      <w:rPr>
+        <w:rFonts w:ascii="Symbol" w:hAnsi="Symbol" w:hint="default"/>
+      </w:rPr>
+    </w:lvl>
+    <w:lvl w:ilvl="7" w:tplc="10090003" w:tentative="1">
+      <w:start w:val="1"/>
+      <w:numFmt w:val="bullet"/>
+      <w:lvlText w:val="o"/>
+      <w:lvlJc w:val="left"/>
+      <w:pPr>
+        <w:ind w:left="5760" w:hanging="360"/>
+      </w:pPr>
+      <w:rPr>
+        <w:rFonts w:ascii="Courier New" w:hAnsi="Courier New" w:cs="Courier New" w:hint="default"/>
+      </w:rPr>
+    </w:lvl>
+    <w:lvl w:ilvl="8" w:tplc="10090005" w:tentative="1">
+      <w:start w:val="1"/>
+      <w:numFmt w:val="bullet"/>
+      <w:lvlText w:val=""/>
+      <w:lvlJc w:val="left"/>
+      <w:pPr>
+        <w:ind w:left="6480" w:hanging="360"/>
+      </w:pPr>
+      <w:rPr>
+        <w:rFonts w:ascii="Wingdings" w:hAnsi="Wingdings" w:hint="default"/>
+      </w:rPr>
+    </w:lvl>
+  </w:abstractNum>
+  <w:abstractNum w:abstractNumId="4" w15:restartNumberingAfterBreak="0">
     <w:nsid w:val="085AEDFC"/>
     <w:multiLevelType w:val="hybridMultilevel"/>
     <w:tmpl w:val="AD78431E"/>
@@ -8630,7 +9357,7 @@
       </w:rPr>
     </w:lvl>
   </w:abstractNum>
-  <w:abstractNum w:abstractNumId="4" w15:restartNumberingAfterBreak="0">
+  <w:abstractNum w:abstractNumId="5" w15:restartNumberingAfterBreak="0">
     <w:nsid w:val="275E09ED"/>
     <w:multiLevelType w:val="hybridMultilevel"/>
     <w:tmpl w:val="006465AC"/>
@@ -8743,7 +9470,7 @@
       </w:rPr>
     </w:lvl>
   </w:abstractNum>
-  <w:abstractNum w:abstractNumId="5" w15:restartNumberingAfterBreak="0">
+  <w:abstractNum w:abstractNumId="6" w15:restartNumberingAfterBreak="0">
     <w:nsid w:val="2A5CED59"/>
     <w:multiLevelType w:val="hybridMultilevel"/>
     <w:tmpl w:val="CE529732"/>
@@ -8856,7 +9583,7 @@
       </w:rPr>
     </w:lvl>
   </w:abstractNum>
-  <w:abstractNum w:abstractNumId="6" w15:restartNumberingAfterBreak="0">
+  <w:abstractNum w:abstractNumId="7" w15:restartNumberingAfterBreak="0">
     <w:nsid w:val="35230F90"/>
     <w:multiLevelType w:val="hybridMultilevel"/>
     <w:tmpl w:val="EEF6D2FE"/>
@@ -8969,7 +9696,7 @@
       </w:rPr>
     </w:lvl>
   </w:abstractNum>
-  <w:abstractNum w:abstractNumId="7" w15:restartNumberingAfterBreak="0">
+  <w:abstractNum w:abstractNumId="8" w15:restartNumberingAfterBreak="0">
     <w:nsid w:val="3B8B13B5"/>
     <w:multiLevelType w:val="multilevel"/>
     <w:tmpl w:val="B3E87306"/>
@@ -9092,7 +9819,7 @@
       </w:rPr>
     </w:lvl>
   </w:abstractNum>
-  <w:abstractNum w:abstractNumId="8" w15:restartNumberingAfterBreak="0">
+  <w:abstractNum w:abstractNumId="9" w15:restartNumberingAfterBreak="0">
     <w:nsid w:val="3E7D7D99"/>
     <w:multiLevelType w:val="hybridMultilevel"/>
     <w:tmpl w:val="5FACA1CC"/>
@@ -9181,7 +9908,7 @@
       </w:pPr>
     </w:lvl>
   </w:abstractNum>
-  <w:abstractNum w:abstractNumId="9" w15:restartNumberingAfterBreak="0">
+  <w:abstractNum w:abstractNumId="10" w15:restartNumberingAfterBreak="0">
     <w:nsid w:val="3E99F4C1"/>
     <w:multiLevelType w:val="hybridMultilevel"/>
     <w:tmpl w:val="0FD0261C"/>
@@ -9294,7 +10021,7 @@
       </w:rPr>
     </w:lvl>
   </w:abstractNum>
-  <w:abstractNum w:abstractNumId="10" w15:restartNumberingAfterBreak="0">
+  <w:abstractNum w:abstractNumId="11" w15:restartNumberingAfterBreak="0">
     <w:nsid w:val="63644EB7"/>
     <w:multiLevelType w:val="hybridMultilevel"/>
     <w:tmpl w:val="BC4661BC"/>
@@ -9406,7 +10133,7 @@
       </w:rPr>
     </w:lvl>
   </w:abstractNum>
-  <w:abstractNum w:abstractNumId="11" w15:restartNumberingAfterBreak="0">
+  <w:abstractNum w:abstractNumId="12" w15:restartNumberingAfterBreak="0">
     <w:nsid w:val="669354D0"/>
     <w:multiLevelType w:val="hybridMultilevel"/>
     <w:tmpl w:val="59687D5E"/>
@@ -9495,7 +10222,120 @@
       </w:pPr>
     </w:lvl>
   </w:abstractNum>
-  <w:abstractNum w:abstractNumId="12" w15:restartNumberingAfterBreak="0">
+  <w:abstractNum w:abstractNumId="13" w15:restartNumberingAfterBreak="0">
+    <w:nsid w:val="7622592C"/>
+    <w:multiLevelType w:val="hybridMultilevel"/>
+    <w:tmpl w:val="7972693A"/>
+    <w:lvl w:ilvl="0" w:tplc="10090001">
+      <w:start w:val="1"/>
+      <w:numFmt w:val="bullet"/>
+      <w:lvlText w:val=""/>
+      <w:lvlJc w:val="left"/>
+      <w:pPr>
+        <w:ind w:left="720" w:hanging="360"/>
+      </w:pPr>
+      <w:rPr>
+        <w:rFonts w:ascii="Symbol" w:hAnsi="Symbol" w:hint="default"/>
+      </w:rPr>
+    </w:lvl>
+    <w:lvl w:ilvl="1" w:tplc="10090003" w:tentative="1">
+      <w:start w:val="1"/>
+      <w:numFmt w:val="bullet"/>
+      <w:lvlText w:val="o"/>
+      <w:lvlJc w:val="left"/>
+      <w:pPr>
+        <w:ind w:left="1440" w:hanging="360"/>
+      </w:pPr>
+      <w:rPr>
+        <w:rFonts w:ascii="Courier New" w:hAnsi="Courier New" w:cs="Courier New" w:hint="default"/>
+      </w:rPr>
+    </w:lvl>
+    <w:lvl w:ilvl="2" w:tplc="10090005" w:tentative="1">
+      <w:start w:val="1"/>
+      <w:numFmt w:val="bullet"/>
+      <w:lvlText w:val=""/>
+      <w:lvlJc w:val="left"/>
+      <w:pPr>
+        <w:ind w:left="2160" w:hanging="360"/>
+      </w:pPr>
+      <w:rPr>
+        <w:rFonts w:ascii="Wingdings" w:hAnsi="Wingdings" w:hint="default"/>
+      </w:rPr>
+    </w:lvl>
+    <w:lvl w:ilvl="3" w:tplc="10090001" w:tentative="1">
+      <w:start w:val="1"/>
+      <w:numFmt w:val="bullet"/>
+      <w:lvlText w:val=""/>
+      <w:lvlJc w:val="left"/>
+      <w:pPr>
+        <w:ind w:left="2880" w:hanging="360"/>
+      </w:pPr>
+      <w:rPr>
+        <w:rFonts w:ascii="Symbol" w:hAnsi="Symbol" w:hint="default"/>
+      </w:rPr>
+    </w:lvl>
+    <w:lvl w:ilvl="4" w:tplc="10090003" w:tentative="1">
+      <w:start w:val="1"/>
+      <w:numFmt w:val="bullet"/>
+      <w:lvlText w:val="o"/>
+      <w:lvlJc w:val="left"/>
+      <w:pPr>
+        <w:ind w:left="3600" w:hanging="360"/>
+      </w:pPr>
+      <w:rPr>
+        <w:rFonts w:ascii="Courier New" w:hAnsi="Courier New" w:cs="Courier New" w:hint="default"/>
+      </w:rPr>
+    </w:lvl>
+    <w:lvl w:ilvl="5" w:tplc="10090005" w:tentative="1">
+      <w:start w:val="1"/>
+      <w:numFmt w:val="bullet"/>
+      <w:lvlText w:val=""/>
+      <w:lvlJc w:val="left"/>
+      <w:pPr>
+        <w:ind w:left="4320" w:hanging="360"/>
+      </w:pPr>
+      <w:rPr>
+        <w:rFonts w:ascii="Wingdings" w:hAnsi="Wingdings" w:hint="default"/>
+      </w:rPr>
+    </w:lvl>
+    <w:lvl w:ilvl="6" w:tplc="10090001" w:tentative="1">
+      <w:start w:val="1"/>
+      <w:numFmt w:val="bullet"/>
+      <w:lvlText w:val=""/>
+      <w:lvlJc w:val="left"/>
+      <w:pPr>
+        <w:ind w:left="5040" w:hanging="360"/>
+      </w:pPr>
+      <w:rPr>
+        <w:rFonts w:ascii="Symbol" w:hAnsi="Symbol" w:hint="default"/>
+      </w:rPr>
+    </w:lvl>
+    <w:lvl w:ilvl="7" w:tplc="10090003" w:tentative="1">
+      <w:start w:val="1"/>
+      <w:numFmt w:val="bullet"/>
+      <w:lvlText w:val="o"/>
+      <w:lvlJc w:val="left"/>
+      <w:pPr>
+        <w:ind w:left="5760" w:hanging="360"/>
+      </w:pPr>
+      <w:rPr>
+        <w:rFonts w:ascii="Courier New" w:hAnsi="Courier New" w:cs="Courier New" w:hint="default"/>
+      </w:rPr>
+    </w:lvl>
+    <w:lvl w:ilvl="8" w:tplc="10090005" w:tentative="1">
+      <w:start w:val="1"/>
+      <w:numFmt w:val="bullet"/>
+      <w:lvlText w:val=""/>
+      <w:lvlJc w:val="left"/>
+      <w:pPr>
+        <w:ind w:left="6480" w:hanging="360"/>
+      </w:pPr>
+      <w:rPr>
+        <w:rFonts w:ascii="Wingdings" w:hAnsi="Wingdings" w:hint="default"/>
+      </w:rPr>
+    </w:lvl>
+  </w:abstractNum>
+  <w:abstractNum w:abstractNumId="14" w15:restartNumberingAfterBreak="0">
     <w:nsid w:val="779CD883"/>
     <w:multiLevelType w:val="hybridMultilevel"/>
     <w:tmpl w:val="C278FB72"/>
@@ -9608,7 +10448,7 @@
       </w:rPr>
     </w:lvl>
   </w:abstractNum>
-  <w:abstractNum w:abstractNumId="13" w15:restartNumberingAfterBreak="0">
+  <w:abstractNum w:abstractNumId="15" w15:restartNumberingAfterBreak="0">
     <w:nsid w:val="7F537139"/>
     <w:multiLevelType w:val="hybridMultilevel"/>
     <w:tmpl w:val="FFFFFFFF"/>
@@ -9722,46 +10562,52 @@
     </w:lvl>
   </w:abstractNum>
   <w:num w:numId="1" w16cid:durableId="1821145049">
-    <w:abstractNumId w:val="3"/>
+    <w:abstractNumId w:val="4"/>
   </w:num>
   <w:num w:numId="2" w16cid:durableId="1286697199">
-    <w:abstractNumId w:val="6"/>
+    <w:abstractNumId w:val="7"/>
   </w:num>
   <w:num w:numId="3" w16cid:durableId="1071583762">
-    <w:abstractNumId w:val="12"/>
+    <w:abstractNumId w:val="14"/>
   </w:num>
   <w:num w:numId="4" w16cid:durableId="290404276">
-    <w:abstractNumId w:val="5"/>
+    <w:abstractNumId w:val="6"/>
   </w:num>
   <w:num w:numId="5" w16cid:durableId="1720321722">
     <w:abstractNumId w:val="0"/>
   </w:num>
   <w:num w:numId="6" w16cid:durableId="469132675">
-    <w:abstractNumId w:val="9"/>
+    <w:abstractNumId w:val="10"/>
   </w:num>
   <w:num w:numId="7" w16cid:durableId="891580524">
-    <w:abstractNumId w:val="4"/>
+    <w:abstractNumId w:val="5"/>
   </w:num>
   <w:num w:numId="8" w16cid:durableId="314187570">
-    <w:abstractNumId w:val="7"/>
+    <w:abstractNumId w:val="8"/>
   </w:num>
   <w:num w:numId="9" w16cid:durableId="251933070">
-    <w:abstractNumId w:val="13"/>
+    <w:abstractNumId w:val="15"/>
   </w:num>
   <w:num w:numId="10" w16cid:durableId="1647079484">
     <w:abstractNumId w:val="1"/>
   </w:num>
   <w:num w:numId="11" w16cid:durableId="1467158179">
-    <w:abstractNumId w:val="11"/>
+    <w:abstractNumId w:val="12"/>
   </w:num>
   <w:num w:numId="12" w16cid:durableId="1498691710">
-    <w:abstractNumId w:val="8"/>
+    <w:abstractNumId w:val="9"/>
   </w:num>
   <w:num w:numId="13" w16cid:durableId="2065595443">
     <w:abstractNumId w:val="2"/>
   </w:num>
   <w:num w:numId="14" w16cid:durableId="1442994968">
-    <w:abstractNumId w:val="10"/>
+    <w:abstractNumId w:val="11"/>
+  </w:num>
+  <w:num w:numId="15" w16cid:durableId="101733521">
+    <w:abstractNumId w:val="3"/>
+  </w:num>
+  <w:num w:numId="16" w16cid:durableId="639530955">
+    <w:abstractNumId w:val="13"/>
   </w:num>
   <w:numIdMacAtCleanup w:val="4"/>
 </w:numbering>
@@ -10284,7 +11130,6 @@
   <w:style w:type="character" w:default="1" w:styleId="DefaultParagraphFont">
     <w:name w:val="Default Paragraph Font"/>
     <w:uiPriority w:val="1"/>
-    <w:semiHidden/>
     <w:unhideWhenUsed/>
   </w:style>
   <w:style w:type="table" w:default="1" w:styleId="TableNormal">
@@ -11311,16 +12156,6 @@
 </file>
 
 <file path=customXml/item6.xml><?xml version="1.0" encoding="utf-8"?>
-<p:properties xmlns:p="http://schemas.microsoft.com/office/2006/metadata/properties" xmlns:xsi="http://www.w3.org/2001/XMLSchema-instance" xmlns:pc="http://schemas.microsoft.com/office/infopath/2007/PartnerControls">
-  <documentManagement>
-    <lcf76f155ced4ddcb4097134ff3c332f xmlns="048160b9-34e2-4171-be5b-4787e99a50fe">
-      <Terms xmlns="http://schemas.microsoft.com/office/infopath/2007/PartnerControls"/>
-    </lcf76f155ced4ddcb4097134ff3c332f>
-  </documentManagement>
-</p:properties>
-</file>
-
-<file path=customXml/item7.xml><?xml version="1.0" encoding="utf-8"?>
 <?mso-contentType ?>
 <FormTemplates xmlns="http://schemas.microsoft.com/sharepoint/v3/contenttype/forms">
   <Display>DocumentLibraryForm</Display>
@@ -11329,12 +12164,22 @@
 </FormTemplates>
 </file>
 
+<file path=customXml/item7.xml><?xml version="1.0" encoding="utf-8"?>
+<b:Sources xmlns:b="http://schemas.openxmlformats.org/officeDocument/2006/bibliography" xmlns="http://schemas.openxmlformats.org/officeDocument/2006/bibliography" SelectedStyle="\APASixthEditionOfficeOnline.xsl" StyleName="APA" Version="6"/>
+</file>
+
 <file path=customXml/item8.xml><?xml version="1.0" encoding="utf-8"?>
 <b:Sources xmlns:b="http://schemas.openxmlformats.org/officeDocument/2006/bibliography" xmlns="http://schemas.openxmlformats.org/officeDocument/2006/bibliography" SelectedStyle="\APASixthEditionOfficeOnline.xsl" StyleName="APA" Version="6"/>
 </file>
 
 <file path=customXml/item9.xml><?xml version="1.0" encoding="utf-8"?>
-<b:Sources xmlns:b="http://schemas.openxmlformats.org/officeDocument/2006/bibliography" xmlns="http://schemas.openxmlformats.org/officeDocument/2006/bibliography" SelectedStyle="\APASixthEditionOfficeOnline.xsl" StyleName="APA" Version="6"/>
+<p:properties xmlns:p="http://schemas.microsoft.com/office/2006/metadata/properties" xmlns:xsi="http://www.w3.org/2001/XMLSchema-instance" xmlns:pc="http://schemas.microsoft.com/office/infopath/2007/PartnerControls">
+  <documentManagement>
+    <lcf76f155ced4ddcb4097134ff3c332f xmlns="048160b9-34e2-4171-be5b-4787e99a50fe">
+      <Terms xmlns="http://schemas.microsoft.com/office/infopath/2007/PartnerControls"/>
+    </lcf76f155ced4ddcb4097134ff3c332f>
+  </documentManagement>
+</p:properties>
 </file>
 
 <file path=customXml/itemProps1.xml><?xml version="1.0" encoding="utf-8"?>
@@ -11346,7 +12191,7 @@
 </file>
 
 <file path=customXml/itemProps2.xml><?xml version="1.0" encoding="utf-8"?>
-<ds:datastoreItem xmlns:ds="http://schemas.openxmlformats.org/officeDocument/2006/customXml" ds:itemID="{D2385023-5A0F-4658-B688-056B7636332C}">
+<ds:datastoreItem xmlns:ds="http://schemas.openxmlformats.org/officeDocument/2006/customXml" ds:itemID="{DA5C88AD-A61D-495D-850F-D9E52BCF0259}">
   <ds:schemaRefs>
     <ds:schemaRef ds:uri="http://schemas.openxmlformats.org/officeDocument/2006/bibliography"/>
   </ds:schemaRefs>
@@ -11354,7 +12199,7 @@
 </file>
 
 <file path=customXml/itemProps3.xml><?xml version="1.0" encoding="utf-8"?>
-<ds:datastoreItem xmlns:ds="http://schemas.openxmlformats.org/officeDocument/2006/customXml" ds:itemID="{93480FC8-8C2D-45B0-A64C-73E611655476}">
+<ds:datastoreItem xmlns:ds="http://schemas.openxmlformats.org/officeDocument/2006/customXml" ds:itemID="{072CA0F0-96C6-4D59-8CE7-2EB3F9FA0E4F}">
   <ds:schemaRefs>
     <ds:schemaRef ds:uri="http://schemas.openxmlformats.org/officeDocument/2006/bibliography"/>
   </ds:schemaRefs>
@@ -11380,6 +12225,22 @@
 </file>
 
 <file path=customXml/itemProps5.xml><?xml version="1.0" encoding="utf-8"?>
+<ds:datastoreItem xmlns:ds="http://schemas.openxmlformats.org/officeDocument/2006/customXml" ds:itemID="{D2385023-5A0F-4658-B688-056B7636332C}">
+  <ds:schemaRefs>
+    <ds:schemaRef ds:uri="http://schemas.openxmlformats.org/officeDocument/2006/bibliography"/>
+  </ds:schemaRefs>
+</ds:datastoreItem>
+</file>
+
+<file path=customXml/itemProps6.xml><?xml version="1.0" encoding="utf-8"?>
+<ds:datastoreItem xmlns:ds="http://schemas.openxmlformats.org/officeDocument/2006/customXml" ds:itemID="{0C3D46B6-9FDE-43D9-A05D-DAAD4EFEBA85}">
+  <ds:schemaRefs>
+    <ds:schemaRef ds:uri="http://schemas.microsoft.com/sharepoint/v3/contenttype/forms"/>
+  </ds:schemaRefs>
+</ds:datastoreItem>
+</file>
+
+<file path=customXml/itemProps7.xml><?xml version="1.0" encoding="utf-8"?>
 <ds:datastoreItem xmlns:ds="http://schemas.openxmlformats.org/officeDocument/2006/customXml" ds:itemID="{E9C99669-4497-4E9E-98A4-BED158149AFE}">
   <ds:schemaRefs>
     <ds:schemaRef ds:uri="http://schemas.openxmlformats.org/officeDocument/2006/bibliography"/>
@@ -11387,7 +12248,15 @@
 </ds:datastoreItem>
 </file>
 
-<file path=customXml/itemProps6.xml><?xml version="1.0" encoding="utf-8"?>
+<file path=customXml/itemProps8.xml><?xml version="1.0" encoding="utf-8"?>
+<ds:datastoreItem xmlns:ds="http://schemas.openxmlformats.org/officeDocument/2006/customXml" ds:itemID="{93480FC8-8C2D-45B0-A64C-73E611655476}">
+  <ds:schemaRefs>
+    <ds:schemaRef ds:uri="http://schemas.openxmlformats.org/officeDocument/2006/bibliography"/>
+  </ds:schemaRefs>
+</ds:datastoreItem>
+</file>
+
+<file path=customXml/itemProps9.xml><?xml version="1.0" encoding="utf-8"?>
 <ds:datastoreItem xmlns:ds="http://schemas.openxmlformats.org/officeDocument/2006/customXml" ds:itemID="{87E051C0-CAC2-4DB7-BABB-6C14BF081DB3}">
   <ds:schemaRefs>
     <ds:schemaRef ds:uri="http://schemas.microsoft.com/office/2006/metadata/properties"/>
@@ -11395,28 +12264,4 @@
     <ds:schemaRef ds:uri="048160b9-34e2-4171-be5b-4787e99a50fe"/>
   </ds:schemaRefs>
 </ds:datastoreItem>
-</file>
-
-<file path=customXml/itemProps7.xml><?xml version="1.0" encoding="utf-8"?>
-<ds:datastoreItem xmlns:ds="http://schemas.openxmlformats.org/officeDocument/2006/customXml" ds:itemID="{0C3D46B6-9FDE-43D9-A05D-DAAD4EFEBA85}">
-  <ds:schemaRefs>
-    <ds:schemaRef ds:uri="http://schemas.microsoft.com/sharepoint/v3/contenttype/forms"/>
-  </ds:schemaRefs>
-</ds:datastoreItem>
-</file>
-
-<file path=customXml/itemProps8.xml><?xml version="1.0" encoding="utf-8"?>
-<ds:datastoreItem xmlns:ds="http://schemas.openxmlformats.org/officeDocument/2006/customXml" ds:itemID="{DA5C88AD-A61D-495D-850F-D9E52BCF0259}">
-  <ds:schemaRefs>
-    <ds:schemaRef ds:uri="http://schemas.openxmlformats.org/officeDocument/2006/bibliography"/>
-  </ds:schemaRefs>
-</ds:datastoreItem>
-</file>
-
-<file path=customXml/itemProps9.xml><?xml version="1.0" encoding="utf-8"?>
-<ds:datastoreItem xmlns:ds="http://schemas.openxmlformats.org/officeDocument/2006/customXml" ds:itemID="{072CA0F0-96C6-4D59-8CE7-2EB3F9FA0E4F}">
-  <ds:schemaRefs>
-    <ds:schemaRef ds:uri="http://schemas.openxmlformats.org/officeDocument/2006/bibliography"/>
-  </ds:schemaRefs>
-</ds:datastoreItem>
 </file>
</xml_diff>

<commit_message>
added operating environment part
</commit_message>
<xml_diff>
--- a/Documentation/2- SRS-PRJ566 - Team06 - Winter 2025.docx
+++ b/Documentation/2- SRS-PRJ566 - Team06 - Winter 2025.docx
@@ -192,8 +192,20 @@
           <w:sz w:val="28"/>
           <w:szCs w:val="28"/>
         </w:rPr>
-        <w:t>Restaurant Management Application – ChowHub</w:t>
-      </w:r>
+        <w:t xml:space="preserve">Restaurant Management Application – </w:t>
+      </w:r>
+      <w:proofErr w:type="spellStart"/>
+      <w:r>
+        <w:rPr>
+          <w:rFonts w:cstheme="majorBidi"/>
+          <w:b w:val="0"/>
+          <w:bCs w:val="0"/>
+          <w:sz w:val="28"/>
+          <w:szCs w:val="28"/>
+        </w:rPr>
+        <w:t>ChowHub</w:t>
+      </w:r>
+      <w:proofErr w:type="spellEnd"/>
     </w:p>
     <w:p>
       <w:pPr>
@@ -252,8 +264,18 @@
           <w:sz w:val="28"/>
           <w:szCs w:val="28"/>
         </w:rPr>
-        <w:t>Mostafa Hasanalipourshahrabadi</w:t>
-      </w:r>
+        <w:t xml:space="preserve">Mostafa </w:t>
+      </w:r>
+      <w:proofErr w:type="spellStart"/>
+      <w:r>
+        <w:rPr>
+          <w:rFonts w:asciiTheme="majorHAnsi" w:hAnsiTheme="majorHAnsi" w:cstheme="majorBidi"/>
+          <w:sz w:val="28"/>
+          <w:szCs w:val="28"/>
+        </w:rPr>
+        <w:t>Hasanalipourshahrabadi</w:t>
+      </w:r>
+      <w:proofErr w:type="spellEnd"/>
     </w:p>
     <w:p>
       <w:pPr>
@@ -1854,8 +1876,17 @@
           <w:bCs/>
           <w:color w:val="000000" w:themeColor="text1"/>
         </w:rPr>
-        <w:t>Mostafa Hasanalipourshahrabadi</w:t>
-      </w:r>
+        <w:t xml:space="preserve">Mostafa </w:t>
+      </w:r>
+      <w:proofErr w:type="spellStart"/>
+      <w:r>
+        <w:rPr>
+          <w:bCs/>
+          <w:color w:val="000000" w:themeColor="text1"/>
+        </w:rPr>
+        <w:t>Hasanalipourshahrabadi</w:t>
+      </w:r>
+      <w:proofErr w:type="spellEnd"/>
       <w:r>
         <w:rPr>
           <w:bCs/>
@@ -2079,8 +2110,18 @@
                 <w:color w:val="000000" w:themeColor="text1"/>
                 <w:lang w:val="fr-FR"/>
               </w:rPr>
-              <w:t>1.4 Document purpose</w:t>
-            </w:r>
+              <w:t xml:space="preserve">1.4 Document </w:t>
+            </w:r>
+            <w:proofErr w:type="spellStart"/>
+            <w:r>
+              <w:rPr>
+                <w:rFonts w:asciiTheme="minorHAnsi" w:hAnsiTheme="minorHAnsi" w:cstheme="minorBidi"/>
+                <w:color w:val="000000" w:themeColor="text1"/>
+                <w:lang w:val="fr-FR"/>
+              </w:rPr>
+              <w:t>purpose</w:t>
+            </w:r>
+            <w:proofErr w:type="spellEnd"/>
           </w:p>
           <w:p>
             <w:pPr>
@@ -2107,7 +2148,29 @@
                 <w:szCs w:val="22"/>
                 <w:lang w:val="fr-FR" w:eastAsia="en-US"/>
               </w:rPr>
-              <w:t>.5 Intended audience</w:t>
+              <w:t xml:space="preserve">.5 </w:t>
+            </w:r>
+            <w:proofErr w:type="spellStart"/>
+            <w:r>
+              <w:rPr>
+                <w:rFonts w:asciiTheme="minorHAnsi" w:hAnsiTheme="minorHAnsi" w:cstheme="minorBidi"/>
+                <w:color w:val="000000" w:themeColor="text1"/>
+                <w:sz w:val="22"/>
+                <w:szCs w:val="22"/>
+                <w:lang w:val="fr-FR" w:eastAsia="en-US"/>
+              </w:rPr>
+              <w:t>Intended</w:t>
+            </w:r>
+            <w:proofErr w:type="spellEnd"/>
+            <w:r>
+              <w:rPr>
+                <w:rFonts w:asciiTheme="minorHAnsi" w:hAnsiTheme="minorHAnsi" w:cstheme="minorBidi"/>
+                <w:color w:val="000000" w:themeColor="text1"/>
+                <w:sz w:val="22"/>
+                <w:szCs w:val="22"/>
+                <w:lang w:val="fr-FR" w:eastAsia="en-US"/>
+              </w:rPr>
+              <w:t xml:space="preserve"> audience</w:t>
             </w:r>
           </w:p>
           <w:p>
@@ -2741,7 +2804,15 @@
         <w:jc w:val="both"/>
       </w:pPr>
       <w:r>
-        <w:t>The purpose of this Software Requirements Specification (SRS) document is to clearly outline the requirements for developing the ChowHub Restaurant Management Application. It provides a detailed description of the system’s features, goals, and limitations, ensuring everyone involved in the project understands what needs to be built and how it will work.</w:t>
+        <w:t xml:space="preserve">The purpose of this Software Requirements Specification (SRS) document is to clearly outline the requirements for developing the </w:t>
+      </w:r>
+      <w:proofErr w:type="spellStart"/>
+      <w:r>
+        <w:t>ChowHub</w:t>
+      </w:r>
+      <w:proofErr w:type="spellEnd"/>
+      <w:r>
+        <w:t xml:space="preserve"> Restaurant Management Application. It provides a detailed description of the system’s features, goals, and limitations, ensuring everyone involved in the project understands what needs to be built and how it will work.</w:t>
       </w:r>
     </w:p>
     <w:p>
@@ -2784,7 +2855,23 @@
         <w:jc w:val="both"/>
       </w:pPr>
       <w:r>
-        <w:t>The intended audience for this Software Requirements Specification (SRS) document includes everyone involved in the project. The development team—software developers, testers, and designers—will use it to build and test the system according to the requirements. The project manager will refer to it to manage resources, track timelines, and ensure the project stays on schedule. Restaurant owners or managers, as clients, may review the document to ensure the system meets their needs. The quality assurance team will use the requirements to check that the system works correctly, is user-friendly, and reliable. System integrators, who connect ChowHub to tools like POS platforms, will rely on it to ensure smooth integration. Technical writers might use the SRS to create user manuals or training materials. Lastly, future teams or vendors working on updates or expansions can refer to the document to understand the original system requirements and keep everything consistent. This SRS helps all parties work together effectively and stay aligned.</w:t>
+        <w:t xml:space="preserve">The intended audience for this Software Requirements Specification (SRS) document includes everyone involved in the project. The development team—software developers, testers, and designers—will use it to build and test the system according to the requirements. The project manager will refer to it to </w:t>
+      </w:r>
+      <w:proofErr w:type="gramStart"/>
+      <w:r>
+        <w:t>manage</w:t>
+      </w:r>
+      <w:proofErr w:type="gramEnd"/>
+      <w:r>
+        <w:t xml:space="preserve"> resources, track timelines, and ensure the project stays on schedule. Restaurant owners or managers, as clients, may review the document to ensure the system meets their needs. The quality assurance team will use the requirements to check that the system works correctly, is user-friendly, and reliable. System integrators, who connect </w:t>
+      </w:r>
+      <w:proofErr w:type="spellStart"/>
+      <w:r>
+        <w:t>ChowHub</w:t>
+      </w:r>
+      <w:proofErr w:type="spellEnd"/>
+      <w:r>
+        <w:t xml:space="preserve"> to tools like POS platforms, will rely on it to ensure smooth integration. Technical writers might use the SRS to create user manuals or training materials. Lastly, future teams or vendors working on updates or expansions can refer to the document to understand the original system requirements and keep everything consistent. This SRS helps all parties work together effectively and stay aligned.</w:t>
       </w:r>
     </w:p>
     <w:p>
@@ -2930,12 +3017,14 @@
         </w:rPr>
         <w:t xml:space="preserve"> </w:t>
       </w:r>
+      <w:proofErr w:type="spellStart"/>
       <w:r>
         <w:rPr>
           <w:rFonts w:asciiTheme="majorHAnsi" w:eastAsia="Times New Roman" w:hAnsiTheme="majorHAnsi" w:cstheme="majorBidi"/>
         </w:rPr>
         <w:t>ChowHub</w:t>
       </w:r>
+      <w:proofErr w:type="spellEnd"/>
     </w:p>
     <w:p>
       <w:pPr>
@@ -3101,8 +3190,16 @@
         <w:rPr>
           <w:rFonts w:asciiTheme="majorHAnsi" w:eastAsia="Times New Roman" w:hAnsiTheme="majorHAnsi" w:cstheme="majorBidi"/>
         </w:rPr>
-        <w:t>Mostafa Hasanalipourshahrabadi</w:t>
-      </w:r>
+        <w:t xml:space="preserve">Mostafa </w:t>
+      </w:r>
+      <w:proofErr w:type="spellStart"/>
+      <w:r>
+        <w:rPr>
+          <w:rFonts w:asciiTheme="majorHAnsi" w:eastAsia="Times New Roman" w:hAnsiTheme="majorHAnsi" w:cstheme="majorBidi"/>
+        </w:rPr>
+        <w:t>Hasanalipourshahrabadi</w:t>
+      </w:r>
+      <w:proofErr w:type="spellEnd"/>
     </w:p>
     <w:p>
       <w:pPr>
@@ -3251,7 +3348,21 @@
         <w:rPr>
           <w:rFonts w:asciiTheme="majorHAnsi" w:hAnsiTheme="majorHAnsi" w:cstheme="majorBidi"/>
         </w:rPr>
-        <w:t>The group leader will submit the deliverable and review the GitHub repository by 9:00 PM every Sunday.</w:t>
+        <w:t xml:space="preserve">The group leader will submit the </w:t>
+      </w:r>
+      <w:proofErr w:type="gramStart"/>
+      <w:r>
+        <w:rPr>
+          <w:rFonts w:asciiTheme="majorHAnsi" w:hAnsiTheme="majorHAnsi" w:cstheme="majorBidi"/>
+        </w:rPr>
+        <w:t>deliverable</w:t>
+      </w:r>
+      <w:proofErr w:type="gramEnd"/>
+      <w:r>
+        <w:rPr>
+          <w:rFonts w:asciiTheme="majorHAnsi" w:hAnsiTheme="majorHAnsi" w:cstheme="majorBidi"/>
+        </w:rPr>
+        <w:t xml:space="preserve"> and review the GitHub repository by 9:00 PM every Sunday.</w:t>
       </w:r>
     </w:p>
     <w:p>
@@ -3718,8 +3829,19 @@
                 <w:szCs w:val="22"/>
                 <w:lang w:val="en-US"/>
               </w:rPr>
-              <w:t>Mostafa Hasanalipourshahrabadi</w:t>
-            </w:r>
+              <w:t xml:space="preserve">Mostafa </w:t>
+            </w:r>
+            <w:proofErr w:type="spellStart"/>
+            <w:r>
+              <w:rPr>
+                <w:rFonts w:asciiTheme="majorHAnsi" w:eastAsia="Times New Roman" w:hAnsiTheme="majorHAnsi" w:cstheme="majorBidi"/>
+                <w:sz w:val="22"/>
+                <w:szCs w:val="22"/>
+                <w:lang w:val="en-US"/>
+              </w:rPr>
+              <w:t>Hasanalipourshahrabadi</w:t>
+            </w:r>
+            <w:proofErr w:type="spellEnd"/>
           </w:p>
         </w:tc>
         <w:tc>
@@ -4247,7 +4369,35 @@
           <w:rFonts w:cs="Arial"/>
         </w:rPr>
         <w:lastRenderedPageBreak/>
-        <w:t>The restaurant industry has long faced operational challenges stemming from inefficient inventory management, fragmented systems, and difficulty in adapting to dynamic customer demands. Traditional approaches to managing inventory, employee shifts, menu operations, and supplier coordination often result in waste, overstocking, ingredient shortages, order cancellations, and dissatisfied customers. Additionally, restaurants often lack real-time insights into sales performance and ingredient usage, making it harder to optimize operations or make data-driven decisions. This project seeks to address these inefficiencies through a streamlined, centralized solution—ChowHub. ChowHub integrates inventory management, automated menu updates, advanced sales analysis, supplier coordination, employee management, shift tracking, and secure POS integration, tailored specifically for the fast-paced, small-to-mid-sized restaurant environment.</w:t>
+        <w:t>The restaurant industry has long faced operational challenges stemming from inefficient inventory management, fragmented systems, and difficulty in adapting to dynamic customer demands. Traditional approaches to managing inventory, employee shifts, menu operations, and supplier coordination often result in waste, overstocking, ingredient shortages, order cancellations, and dissatisfied customers. Additionally, restaurants often lack real-time insights into sales performance and ingredient usage, making it harder to optimize operations or make data-driven decisions. This project seeks to address these inefficiencies through a streamlined, centralized solution—</w:t>
+      </w:r>
+      <w:proofErr w:type="spellStart"/>
+      <w:r>
+        <w:rPr>
+          <w:rFonts w:cs="Arial"/>
+        </w:rPr>
+        <w:t>ChowHub</w:t>
+      </w:r>
+      <w:proofErr w:type="spellEnd"/>
+      <w:r>
+        <w:rPr>
+          <w:rFonts w:cs="Arial"/>
+        </w:rPr>
+        <w:t xml:space="preserve">. </w:t>
+      </w:r>
+      <w:proofErr w:type="spellStart"/>
+      <w:r>
+        <w:rPr>
+          <w:rFonts w:cs="Arial"/>
+        </w:rPr>
+        <w:t>ChowHub</w:t>
+      </w:r>
+      <w:proofErr w:type="spellEnd"/>
+      <w:r>
+        <w:rPr>
+          <w:rFonts w:cs="Arial"/>
+        </w:rPr>
+        <w:t xml:space="preserve"> integrates inventory management, automated menu updates, advanced sales analysis, supplier coordination, employee management, shift tracking, and secure POS integration, tailored specifically for the fast-paced, small-to-mid-sized restaurant environment.</w:t>
       </w:r>
     </w:p>
     <w:p>
@@ -4783,9 +4933,11 @@
               <w:spacing w:after="0" w:line="240" w:lineRule="auto"/>
               <w:ind w:left="0"/>
             </w:pPr>
+            <w:proofErr w:type="spellStart"/>
             <w:r>
               <w:t>ChowHub</w:t>
             </w:r>
+            <w:proofErr w:type="spellEnd"/>
           </w:p>
         </w:tc>
       </w:tr>
@@ -4876,7 +5028,15 @@
               <w:ind w:left="0"/>
             </w:pPr>
             <w:r>
-              <w:t>Traditional systems that focus on singular aspects of restaurant management, require costly replacements, or lack customization,</w:t>
+              <w:t xml:space="preserve">Traditional systems that focus on singular aspects of restaurant </w:t>
+            </w:r>
+            <w:proofErr w:type="gramStart"/>
+            <w:r>
+              <w:t>management,</w:t>
+            </w:r>
+            <w:proofErr w:type="gramEnd"/>
+            <w:r>
+              <w:t xml:space="preserve"> require costly replacements, or lack customization,</w:t>
             </w:r>
           </w:p>
         </w:tc>
@@ -5167,8 +5327,13 @@
               <w:spacing w:after="0" w:line="240" w:lineRule="auto"/>
               <w:ind w:left="0"/>
             </w:pPr>
-            <w:r>
-              <w:t>Oversees the overall project and ensures resources are allocated; provides executive support and vision.</w:t>
+            <w:proofErr w:type="gramStart"/>
+            <w:r>
+              <w:t>Oversees</w:t>
+            </w:r>
+            <w:proofErr w:type="gramEnd"/>
+            <w:r>
+              <w:t xml:space="preserve"> the overall project and ensures resources are allocated; provides executive support and vision.</w:t>
             </w:r>
           </w:p>
         </w:tc>
@@ -5704,7 +5869,15 @@
               <w:ind w:left="0"/>
             </w:pPr>
             <w:r>
-              <w:t>Utilize the ChowHub platform for inventory, menu, and employee management. Ensure the system meets the operational needs of their restaurant.</w:t>
+              <w:t xml:space="preserve">Utilize the </w:t>
+            </w:r>
+            <w:proofErr w:type="spellStart"/>
+            <w:r>
+              <w:t>ChowHub</w:t>
+            </w:r>
+            <w:proofErr w:type="spellEnd"/>
+            <w:r>
+              <w:t xml:space="preserve"> platform for inventory, menu, and employee management. Ensure the system meets the operational needs of their restaurant.</w:t>
             </w:r>
           </w:p>
         </w:tc>
@@ -5780,7 +5953,15 @@
               <w:ind w:left="0"/>
             </w:pPr>
             <w:r>
-              <w:t>Responsible for testing ChowHub to ensure it works as intended, identifying bugs, and verifying that features are functional before release.</w:t>
+              <w:t xml:space="preserve">Responsible for testing </w:t>
+            </w:r>
+            <w:proofErr w:type="spellStart"/>
+            <w:r>
+              <w:t>ChowHub</w:t>
+            </w:r>
+            <w:proofErr w:type="spellEnd"/>
+            <w:r>
+              <w:t xml:space="preserve"> to ensure it works as intended, identifying bugs, and verifying that features are functional before release.</w:t>
             </w:r>
           </w:p>
         </w:tc>
@@ -5853,7 +6034,15 @@
               <w:ind w:left="0"/>
             </w:pPr>
             <w:r>
-              <w:t>Work on integrating ChowHub with existing systems such as POS platforms and supplier databases, ensuring compatibility and smooth operation.</w:t>
+              <w:t xml:space="preserve">Work on integrating </w:t>
+            </w:r>
+            <w:proofErr w:type="spellStart"/>
+            <w:r>
+              <w:t>ChowHub</w:t>
+            </w:r>
+            <w:proofErr w:type="spellEnd"/>
+            <w:r>
+              <w:t xml:space="preserve"> with existing systems such as POS platforms and supplier databases, ensuring compatibility and smooth operation.</w:t>
             </w:r>
           </w:p>
         </w:tc>
@@ -5929,7 +6118,15 @@
               <w:ind w:left="0"/>
             </w:pPr>
             <w:r>
-              <w:t>Use ChowHub for tasks like placing orders, tracking ingredients, and managing shift schedules, enhancing the overall restaurant workflow.</w:t>
+              <w:t xml:space="preserve">Use </w:t>
+            </w:r>
+            <w:proofErr w:type="spellStart"/>
+            <w:r>
+              <w:t>ChowHub</w:t>
+            </w:r>
+            <w:proofErr w:type="spellEnd"/>
+            <w:r>
+              <w:t xml:space="preserve"> for tasks like placing orders, tracking ingredients, and managing shift schedules, enhancing the overall restaurant workflow.</w:t>
             </w:r>
           </w:p>
         </w:tc>
@@ -6002,7 +6199,23 @@
               <w:ind w:left="0"/>
             </w:pPr>
             <w:r>
-              <w:t>Develop user manuals, training materials, and support documents to guide end-users in effectively using ChowHub.</w:t>
+              <w:t>Develop user manuals, training materials, and support documents to guide end-</w:t>
+            </w:r>
+            <w:proofErr w:type="gramStart"/>
+            <w:r>
+              <w:t>users in</w:t>
+            </w:r>
+            <w:proofErr w:type="gramEnd"/>
+            <w:r>
+              <w:t xml:space="preserve"> effectively using </w:t>
+            </w:r>
+            <w:proofErr w:type="spellStart"/>
+            <w:r>
+              <w:t>ChowHub</w:t>
+            </w:r>
+            <w:proofErr w:type="spellEnd"/>
+            <w:r>
+              <w:t>.</w:t>
             </w:r>
           </w:p>
         </w:tc>
@@ -6166,11 +6379,33 @@
                 <w:rFonts w:cstheme="minorBidi"/>
               </w:rPr>
             </w:pPr>
+            <w:proofErr w:type="spellStart"/>
             <w:r>
               <w:rPr>
                 <w:rFonts w:cstheme="minorBidi"/>
               </w:rPr>
-              <w:t xml:space="preserve">ChowHub’s features are standalone and don’t need integration into the POS system, but will greatly benefit the ease of use if integrated.  </w:t>
+              <w:t>ChowHub’s</w:t>
+            </w:r>
+            <w:proofErr w:type="spellEnd"/>
+            <w:r>
+              <w:rPr>
+                <w:rFonts w:cstheme="minorBidi"/>
+              </w:rPr>
+              <w:t xml:space="preserve"> features are standalone and don’t need integration into the POS </w:t>
+            </w:r>
+            <w:proofErr w:type="gramStart"/>
+            <w:r>
+              <w:rPr>
+                <w:rFonts w:cstheme="minorBidi"/>
+              </w:rPr>
+              <w:t>system, but</w:t>
+            </w:r>
+            <w:proofErr w:type="gramEnd"/>
+            <w:r>
+              <w:rPr>
+                <w:rFonts w:cstheme="minorBidi"/>
+              </w:rPr>
+              <w:t xml:space="preserve"> will greatly benefit the ease of use if integrated.  </w:t>
             </w:r>
           </w:p>
         </w:tc>
@@ -6228,7 +6463,21 @@
               <w:rPr>
                 <w:rFonts w:cstheme="minorBidi"/>
               </w:rPr>
-              <w:t>We can create and  have access to mock POS systems in order get an idea of how we will interface with the POS system or cashier terminal.</w:t>
+              <w:t xml:space="preserve">We can create </w:t>
+            </w:r>
+            <w:proofErr w:type="gramStart"/>
+            <w:r>
+              <w:rPr>
+                <w:rFonts w:cstheme="minorBidi"/>
+              </w:rPr>
+              <w:t>and  have</w:t>
+            </w:r>
+            <w:proofErr w:type="gramEnd"/>
+            <w:r>
+              <w:rPr>
+                <w:rFonts w:cstheme="minorBidi"/>
+              </w:rPr>
+              <w:t xml:space="preserve"> access to mock POS systems in order get an idea of how we will interface with the POS system or cashier terminal.</w:t>
             </w:r>
           </w:p>
         </w:tc>
@@ -6260,7 +6509,15 @@
           </w:tcPr>
           <w:p>
             <w:r>
-              <w:t>We can integrate unit testing and a variety of other tests in order to ensure compatibility and integrate on off peak hours of the restaurant.</w:t>
+              <w:t xml:space="preserve">We can integrate unit testing and a variety of other tests </w:t>
+            </w:r>
+            <w:proofErr w:type="gramStart"/>
+            <w:r>
+              <w:t>in order to</w:t>
+            </w:r>
+            <w:proofErr w:type="gramEnd"/>
+            <w:r>
+              <w:t xml:space="preserve"> ensure compatibility and integrate on off peak hours of the restaurant.</w:t>
             </w:r>
           </w:p>
         </w:tc>
@@ -6282,7 +6539,23 @@
                 <w:b/>
                 <w:bCs/>
               </w:rPr>
-              <w:t>Resource and time risk. We may not have enough time to dedicate to ChowHub which risks the incompletion of it.</w:t>
+              <w:t xml:space="preserve">Resource and time risk. We may not have enough time to dedicate to </w:t>
+            </w:r>
+            <w:proofErr w:type="spellStart"/>
+            <w:r>
+              <w:rPr>
+                <w:b/>
+                <w:bCs/>
+              </w:rPr>
+              <w:t>ChowHub</w:t>
+            </w:r>
+            <w:proofErr w:type="spellEnd"/>
+            <w:r>
+              <w:rPr>
+                <w:b/>
+                <w:bCs/>
+              </w:rPr>
+              <w:t xml:space="preserve"> which risks the incompletion of it.</w:t>
             </w:r>
           </w:p>
         </w:tc>
@@ -6292,7 +6565,15 @@
           </w:tcPr>
           <w:p>
             <w:r>
-              <w:t>We can move the scope so that we can complete ChowHub’s creation and then implement the features intended for it later.</w:t>
+              <w:t xml:space="preserve">We can move the scope so that we can complete </w:t>
+            </w:r>
+            <w:proofErr w:type="spellStart"/>
+            <w:r>
+              <w:t>ChowHub’s</w:t>
+            </w:r>
+            <w:proofErr w:type="spellEnd"/>
+            <w:r>
+              <w:t xml:space="preserve"> creation and then implement the features intended for it later.</w:t>
             </w:r>
           </w:p>
         </w:tc>
@@ -6324,7 +6605,317 @@
         <w:t>Operating Environment</w:t>
       </w:r>
     </w:p>
-    <w:p/>
+    <w:p>
+      <w:pPr>
+        <w:rPr>
+          <w:lang w:val="en-CA"/>
+        </w:rPr>
+      </w:pPr>
+      <w:proofErr w:type="spellStart"/>
+      <w:r>
+        <w:rPr>
+          <w:lang w:val="en-CA"/>
+        </w:rPr>
+        <w:t>ChowHub</w:t>
+      </w:r>
+      <w:proofErr w:type="spellEnd"/>
+      <w:r>
+        <w:rPr>
+          <w:lang w:val="en-CA"/>
+        </w:rPr>
+        <w:t xml:space="preserve"> is designed to operate in a restaurant management environment, ensuring seamless integration with existing workflows. The application will function across multiple platforms and environments, providing flexibility for restaurant owners and staff.</w:t>
+      </w:r>
+    </w:p>
+    <w:p>
+      <w:pPr>
+        <w:rPr>
+          <w:lang w:val="en-CA"/>
+        </w:rPr>
+      </w:pPr>
+      <w:r>
+        <w:rPr>
+          <w:b/>
+          <w:bCs/>
+          <w:lang w:val="en-CA"/>
+        </w:rPr>
+        <w:t>Hardware Requirements</w:t>
+      </w:r>
+      <w:r>
+        <w:rPr>
+          <w:lang w:val="en-CA"/>
+        </w:rPr>
+        <w:br/>
+        <w:t xml:space="preserve">- </w:t>
+      </w:r>
+      <w:r>
+        <w:rPr>
+          <w:u w:val="single"/>
+          <w:lang w:val="en-CA"/>
+        </w:rPr>
+        <w:t>Client Devices</w:t>
+      </w:r>
+      <w:r>
+        <w:rPr>
+          <w:lang w:val="en-CA"/>
+        </w:rPr>
+        <w:t>: Computers, tablets, or smartphones used by restaurant owners, managers, and staff.</w:t>
+      </w:r>
+      <w:r>
+        <w:rPr>
+          <w:lang w:val="en-CA"/>
+        </w:rPr>
+        <w:br/>
+        <w:t xml:space="preserve">- </w:t>
+      </w:r>
+      <w:r>
+        <w:rPr>
+          <w:u w:val="single"/>
+          <w:lang w:val="en-CA"/>
+        </w:rPr>
+        <w:t>POS System Compatibility</w:t>
+      </w:r>
+      <w:r>
+        <w:rPr>
+          <w:lang w:val="en-CA"/>
+        </w:rPr>
+        <w:t xml:space="preserve">: </w:t>
+      </w:r>
+      <w:r>
+        <w:rPr>
+          <w:lang w:val="en-CA"/>
+        </w:rPr>
+        <w:t>I</w:t>
+      </w:r>
+      <w:r>
+        <w:rPr>
+          <w:lang w:val="en-CA"/>
+        </w:rPr>
+        <w:t>ntegrate with existing POS terminals without requiring hardware replacement.</w:t>
+      </w:r>
+      <w:r>
+        <w:rPr>
+          <w:lang w:val="en-CA"/>
+        </w:rPr>
+        <w:br/>
+        <w:t xml:space="preserve">- </w:t>
+      </w:r>
+      <w:r>
+        <w:rPr>
+          <w:u w:val="single"/>
+          <w:lang w:val="en-CA"/>
+        </w:rPr>
+        <w:t>Server Requirements</w:t>
+      </w:r>
+      <w:r>
+        <w:rPr>
+          <w:lang w:val="en-CA"/>
+        </w:rPr>
+        <w:t>: Cloud-based (or on-premise) servers capable of handling database storage, analytics processing, and real-time updates.</w:t>
+      </w:r>
+      <w:r>
+        <w:rPr>
+          <w:lang w:val="en-CA"/>
+        </w:rPr>
+        <w:br/>
+      </w:r>
+      <w:r>
+        <w:rPr>
+          <w:b/>
+          <w:bCs/>
+          <w:lang w:val="en-CA"/>
+        </w:rPr>
+        <w:t>Software Requirements</w:t>
+      </w:r>
+      <w:r>
+        <w:rPr>
+          <w:lang w:val="en-CA"/>
+        </w:rPr>
+        <w:br/>
+        <w:t xml:space="preserve">- </w:t>
+      </w:r>
+      <w:r>
+        <w:rPr>
+          <w:u w:val="single"/>
+          <w:lang w:val="en-CA"/>
+        </w:rPr>
+        <w:t>Operating Systems</w:t>
+      </w:r>
+      <w:r>
+        <w:rPr>
+          <w:lang w:val="en-CA"/>
+        </w:rPr>
+        <w:t>: Windows, macOS, iOS, and Android.</w:t>
+      </w:r>
+      <w:r>
+        <w:rPr>
+          <w:lang w:val="en-CA"/>
+        </w:rPr>
+        <w:br/>
+        <w:t xml:space="preserve">- </w:t>
+      </w:r>
+      <w:r>
+        <w:rPr>
+          <w:u w:val="single"/>
+          <w:lang w:val="en-CA"/>
+        </w:rPr>
+        <w:t>Web Browser Support</w:t>
+      </w:r>
+      <w:r>
+        <w:rPr>
+          <w:lang w:val="en-CA"/>
+        </w:rPr>
+        <w:t>: The platform will run on modern browsers such as Google Chrome, Mozilla Firefox, Microsoft Edge, and Safari.</w:t>
+      </w:r>
+      <w:r>
+        <w:rPr>
+          <w:lang w:val="en-CA"/>
+        </w:rPr>
+        <w:br/>
+        <w:t xml:space="preserve">- </w:t>
+      </w:r>
+      <w:r>
+        <w:rPr>
+          <w:u w:val="single"/>
+          <w:lang w:val="en-CA"/>
+        </w:rPr>
+        <w:t>Database Management</w:t>
+      </w:r>
+      <w:r>
+        <w:rPr>
+          <w:lang w:val="en-CA"/>
+        </w:rPr>
+        <w:t>: MongoDB for efficient data storage and retrieval.</w:t>
+      </w:r>
+      <w:r>
+        <w:rPr>
+          <w:lang w:val="en-CA"/>
+        </w:rPr>
+        <w:br/>
+      </w:r>
+      <w:r>
+        <w:rPr>
+          <w:b/>
+          <w:bCs/>
+          <w:lang w:val="en-CA"/>
+        </w:rPr>
+        <w:t>Network Requirements</w:t>
+      </w:r>
+      <w:r>
+        <w:rPr>
+          <w:lang w:val="en-CA"/>
+        </w:rPr>
+        <w:br/>
+        <w:t xml:space="preserve">- </w:t>
+      </w:r>
+      <w:r>
+        <w:rPr>
+          <w:u w:val="single"/>
+          <w:lang w:val="en-CA"/>
+        </w:rPr>
+        <w:t>Internet Connection</w:t>
+      </w:r>
+      <w:r>
+        <w:rPr>
+          <w:lang w:val="en-CA"/>
+        </w:rPr>
+        <w:t>: Required for real-time updates, cloud synchronization, and remote access.</w:t>
+      </w:r>
+      <w:r>
+        <w:rPr>
+          <w:lang w:val="en-CA"/>
+        </w:rPr>
+        <w:br/>
+        <w:t xml:space="preserve">- </w:t>
+      </w:r>
+      <w:r>
+        <w:rPr>
+          <w:u w:val="single"/>
+          <w:lang w:val="en-CA"/>
+        </w:rPr>
+        <w:t>Local Network Support</w:t>
+      </w:r>
+      <w:r>
+        <w:rPr>
+          <w:lang w:val="en-CA"/>
+        </w:rPr>
+        <w:t>: Restaurants with on-premise servers can operate within a local network in case of internet disruptions.</w:t>
+      </w:r>
+      <w:r>
+        <w:rPr>
+          <w:lang w:val="en-CA"/>
+        </w:rPr>
+        <w:br/>
+      </w:r>
+      <w:r>
+        <w:rPr>
+          <w:b/>
+          <w:bCs/>
+          <w:lang w:val="en-CA"/>
+        </w:rPr>
+        <w:lastRenderedPageBreak/>
+        <w:t>Security Considerations</w:t>
+      </w:r>
+      <w:r>
+        <w:rPr>
+          <w:lang w:val="en-CA"/>
+        </w:rPr>
+        <w:br/>
+        <w:t xml:space="preserve">- </w:t>
+      </w:r>
+      <w:r>
+        <w:rPr>
+          <w:u w:val="single"/>
+          <w:lang w:val="en-CA"/>
+        </w:rPr>
+        <w:t>Data Encryption</w:t>
+      </w:r>
+      <w:r>
+        <w:rPr>
+          <w:lang w:val="en-CA"/>
+        </w:rPr>
+        <w:t>: Strong encryption will protect sensitive information such as payroll and sales data.</w:t>
+      </w:r>
+      <w:r>
+        <w:rPr>
+          <w:lang w:val="en-CA"/>
+        </w:rPr>
+        <w:br/>
+        <w:t xml:space="preserve">- </w:t>
+      </w:r>
+      <w:r>
+        <w:rPr>
+          <w:u w:val="single"/>
+          <w:lang w:val="en-CA"/>
+        </w:rPr>
+        <w:t>Access Control</w:t>
+      </w:r>
+      <w:r>
+        <w:rPr>
+          <w:lang w:val="en-CA"/>
+        </w:rPr>
+        <w:t>: Role-based access ensures that only authorized users can modify critical data.</w:t>
+      </w:r>
+      <w:r>
+        <w:rPr>
+          <w:lang w:val="en-CA"/>
+        </w:rPr>
+        <w:br/>
+        <w:t xml:space="preserve">- </w:t>
+      </w:r>
+      <w:r>
+        <w:rPr>
+          <w:u w:val="single"/>
+          <w:lang w:val="en-CA"/>
+        </w:rPr>
+        <w:t>Data Storage</w:t>
+      </w:r>
+      <w:r>
+        <w:rPr>
+          <w:lang w:val="en-CA"/>
+        </w:rPr>
+        <w:t>: Sensitive data can be stored locally within the restaurant to enhance privacy and security.</w:t>
+      </w:r>
+    </w:p>
     <w:p>
       <w:pPr>
         <w:pStyle w:val="Heading2"/>
@@ -6498,7 +7089,6 @@
           <w:szCs w:val="32"/>
           <w:lang w:eastAsia="zh-CN"/>
         </w:rPr>
-        <w:lastRenderedPageBreak/>
         <w:t>3.</w:t>
       </w:r>
       <w:r>
@@ -6762,11 +7352,19 @@
                 <w:color w:val="FF0000"/>
               </w:rPr>
             </w:pPr>
+            <w:proofErr w:type="gramStart"/>
             <w:r>
               <w:rPr>
                 <w:color w:val="FF0000"/>
               </w:rPr>
-              <w:t>User must provide a username, email and password to register for the app.</w:t>
+              <w:t>User</w:t>
+            </w:r>
+            <w:proofErr w:type="gramEnd"/>
+            <w:r>
+              <w:rPr>
+                <w:color w:val="FF0000"/>
+              </w:rPr>
+              <w:t xml:space="preserve"> must provide a username, email and password to register for the app.</w:t>
             </w:r>
           </w:p>
         </w:tc>
@@ -8153,8 +8751,9 @@
           <w:szCs w:val="48"/>
           <w:u w:val="single"/>
         </w:rPr>
-        <w:t xml:space="preserve">X                                </w:t>
-      </w:r>
+        <w:t xml:space="preserve">X                              </w:t>
+      </w:r>
+      <w:proofErr w:type="gramStart"/>
       <w:r>
         <w:rPr>
           <w:rFonts w:ascii="ArialMT" w:hAnsi="ArialMT" w:cs="ArialMT"/>
@@ -8162,8 +8761,18 @@
           <w:szCs w:val="48"/>
           <w:u w:val="single"/>
         </w:rPr>
+        <w:t xml:space="preserve">  </w:t>
+      </w:r>
+      <w:r>
+        <w:rPr>
+          <w:rFonts w:ascii="ArialMT" w:hAnsi="ArialMT" w:cs="ArialMT"/>
+          <w:sz w:val="48"/>
+          <w:szCs w:val="48"/>
+          <w:u w:val="single"/>
+        </w:rPr>
         <w:t>.</w:t>
       </w:r>
+      <w:proofErr w:type="gramEnd"/>
     </w:p>
     <w:p>
       <w:pPr>
@@ -10767,7 +11376,6 @@
   <w:style w:type="character" w:default="1" w:styleId="DefaultParagraphFont">
     <w:name w:val="Default Paragraph Font"/>
     <w:uiPriority w:val="1"/>
-    <w:semiHidden/>
     <w:unhideWhenUsed/>
   </w:style>
   <w:style w:type="table" w:default="1" w:styleId="TableNormal">
@@ -11598,16 +12206,17 @@
 </file>
 
 <file path=customXml/item2.xml><?xml version="1.0" encoding="utf-8"?>
-<?mso-contentType ?>
-<FormTemplates xmlns="http://schemas.microsoft.com/sharepoint/v3/contenttype/forms">
-  <Display>DocumentLibraryForm</Display>
-  <Edit>DocumentLibraryForm</Edit>
-  <New>DocumentLibraryForm</New>
-</FormTemplates>
+<b:Sources xmlns:b="http://schemas.openxmlformats.org/officeDocument/2006/bibliography" xmlns="http://schemas.openxmlformats.org/officeDocument/2006/bibliography" SelectedStyle="\APASixthEditionOfficeOnline.xsl" StyleName="APA" Version="6"/>
 </file>
 
 <file path=customXml/item3.xml><?xml version="1.0" encoding="utf-8"?>
-<b:Sources xmlns:b="http://schemas.openxmlformats.org/officeDocument/2006/bibliography" xmlns="http://schemas.openxmlformats.org/officeDocument/2006/bibliography" SelectedStyle="\APASixthEditionOfficeOnline.xsl" StyleName="APA" Version="6"/>
+<p:properties xmlns:p="http://schemas.microsoft.com/office/2006/metadata/properties" xmlns:xsi="http://www.w3.org/2001/XMLSchema-instance" xmlns:pc="http://schemas.microsoft.com/office/infopath/2007/PartnerControls">
+  <documentManagement>
+    <lcf76f155ced4ddcb4097134ff3c332f xmlns="048160b9-34e2-4171-be5b-4787e99a50fe">
+      <Terms xmlns="http://schemas.microsoft.com/office/infopath/2007/PartnerControls"/>
+    </lcf76f155ced4ddcb4097134ff3c332f>
+  </documentManagement>
+</p:properties>
 </file>
 
 <file path=customXml/item4.xml><?xml version="1.0" encoding="utf-8"?>
@@ -11795,13 +12404,7 @@
 </file>
 
 <file path=customXml/item5.xml><?xml version="1.0" encoding="utf-8"?>
-<p:properties xmlns:p="http://schemas.microsoft.com/office/2006/metadata/properties" xmlns:xsi="http://www.w3.org/2001/XMLSchema-instance" xmlns:pc="http://schemas.microsoft.com/office/infopath/2007/PartnerControls">
-  <documentManagement>
-    <lcf76f155ced4ddcb4097134ff3c332f xmlns="048160b9-34e2-4171-be5b-4787e99a50fe">
-      <Terms xmlns="http://schemas.microsoft.com/office/infopath/2007/PartnerControls"/>
-    </lcf76f155ced4ddcb4097134ff3c332f>
-  </documentManagement>
-</p:properties>
+<b:Sources xmlns:b="http://schemas.openxmlformats.org/officeDocument/2006/bibliography" xmlns="http://schemas.openxmlformats.org/officeDocument/2006/bibliography" SelectedStyle="\APASixthEditionOfficeOnline.xsl" StyleName="APA" Version="6"/>
 </file>
 
 <file path=customXml/item6.xml><?xml version="1.0" encoding="utf-8"?>
@@ -11817,7 +12420,12 @@
 </file>
 
 <file path=customXml/item9.xml><?xml version="1.0" encoding="utf-8"?>
-<b:Sources xmlns:b="http://schemas.openxmlformats.org/officeDocument/2006/bibliography" xmlns="http://schemas.openxmlformats.org/officeDocument/2006/bibliography" SelectedStyle="\APASixthEditionOfficeOnline.xsl" StyleName="APA" Version="6"/>
+<?mso-contentType ?>
+<FormTemplates xmlns="http://schemas.microsoft.com/sharepoint/v3/contenttype/forms">
+  <Display>DocumentLibraryForm</Display>
+  <Edit>DocumentLibraryForm</Edit>
+  <New>DocumentLibraryForm</New>
+</FormTemplates>
 </file>
 
 <file path=customXml/itemProps1.xml><?xml version="1.0" encoding="utf-8"?>
@@ -11829,17 +12437,19 @@
 </file>
 
 <file path=customXml/itemProps2.xml><?xml version="1.0" encoding="utf-8"?>
-<ds:datastoreItem xmlns:ds="http://schemas.openxmlformats.org/officeDocument/2006/customXml" ds:itemID="{0C3D46B6-9FDE-43D9-A05D-DAAD4EFEBA85}">
+<ds:datastoreItem xmlns:ds="http://schemas.openxmlformats.org/officeDocument/2006/customXml" ds:itemID="{93480FC8-8C2D-45B0-A64C-73E611655476}">
   <ds:schemaRefs>
-    <ds:schemaRef ds:uri="http://schemas.microsoft.com/sharepoint/v3/contenttype/forms"/>
+    <ds:schemaRef ds:uri="http://schemas.openxmlformats.org/officeDocument/2006/bibliography"/>
   </ds:schemaRefs>
 </ds:datastoreItem>
 </file>
 
 <file path=customXml/itemProps3.xml><?xml version="1.0" encoding="utf-8"?>
-<ds:datastoreItem xmlns:ds="http://schemas.openxmlformats.org/officeDocument/2006/customXml" ds:itemID="{D2385023-5A0F-4658-B688-056B7636332C}">
+<ds:datastoreItem xmlns:ds="http://schemas.openxmlformats.org/officeDocument/2006/customXml" ds:itemID="{87E051C0-CAC2-4DB7-BABB-6C14BF081DB3}">
   <ds:schemaRefs>
-    <ds:schemaRef ds:uri="http://schemas.openxmlformats.org/officeDocument/2006/bibliography"/>
+    <ds:schemaRef ds:uri="http://schemas.microsoft.com/office/2006/metadata/properties"/>
+    <ds:schemaRef ds:uri="http://schemas.microsoft.com/office/infopath/2007/PartnerControls"/>
+    <ds:schemaRef ds:uri="048160b9-34e2-4171-be5b-4787e99a50fe"/>
   </ds:schemaRefs>
 </ds:datastoreItem>
 </file>
@@ -11863,17 +12473,15 @@
 </file>
 
 <file path=customXml/itemProps5.xml><?xml version="1.0" encoding="utf-8"?>
-<ds:datastoreItem xmlns:ds="http://schemas.openxmlformats.org/officeDocument/2006/customXml" ds:itemID="{87E051C0-CAC2-4DB7-BABB-6C14BF081DB3}">
+<ds:datastoreItem xmlns:ds="http://schemas.openxmlformats.org/officeDocument/2006/customXml" ds:itemID="{DA5C88AD-A61D-495D-850F-D9E52BCF0259}">
   <ds:schemaRefs>
-    <ds:schemaRef ds:uri="http://schemas.microsoft.com/office/2006/metadata/properties"/>
-    <ds:schemaRef ds:uri="http://schemas.microsoft.com/office/infopath/2007/PartnerControls"/>
-    <ds:schemaRef ds:uri="048160b9-34e2-4171-be5b-4787e99a50fe"/>
+    <ds:schemaRef ds:uri="http://schemas.openxmlformats.org/officeDocument/2006/bibliography"/>
   </ds:schemaRefs>
 </ds:datastoreItem>
 </file>
 
 <file path=customXml/itemProps6.xml><?xml version="1.0" encoding="utf-8"?>
-<ds:datastoreItem xmlns:ds="http://schemas.openxmlformats.org/officeDocument/2006/customXml" ds:itemID="{93480FC8-8C2D-45B0-A64C-73E611655476}">
+<ds:datastoreItem xmlns:ds="http://schemas.openxmlformats.org/officeDocument/2006/customXml" ds:itemID="{E9C99669-4497-4E9E-98A4-BED158149AFE}">
   <ds:schemaRefs>
     <ds:schemaRef ds:uri="http://schemas.openxmlformats.org/officeDocument/2006/bibliography"/>
   </ds:schemaRefs>
@@ -11881,6 +12489,14 @@
 </file>
 
 <file path=customXml/itemProps7.xml><?xml version="1.0" encoding="utf-8"?>
+<ds:datastoreItem xmlns:ds="http://schemas.openxmlformats.org/officeDocument/2006/customXml" ds:itemID="{D2385023-5A0F-4658-B688-056B7636332C}">
+  <ds:schemaRefs>
+    <ds:schemaRef ds:uri="http://schemas.openxmlformats.org/officeDocument/2006/bibliography"/>
+  </ds:schemaRefs>
+</ds:datastoreItem>
+</file>
+
+<file path=customXml/itemProps8.xml><?xml version="1.0" encoding="utf-8"?>
 <ds:datastoreItem xmlns:ds="http://schemas.openxmlformats.org/officeDocument/2006/customXml" ds:itemID="{072CA0F0-96C6-4D59-8CE7-2EB3F9FA0E4F}">
   <ds:schemaRefs>
     <ds:schemaRef ds:uri="http://schemas.openxmlformats.org/officeDocument/2006/bibliography"/>
@@ -11888,18 +12504,10 @@
 </ds:datastoreItem>
 </file>
 
-<file path=customXml/itemProps8.xml><?xml version="1.0" encoding="utf-8"?>
-<ds:datastoreItem xmlns:ds="http://schemas.openxmlformats.org/officeDocument/2006/customXml" ds:itemID="{E9C99669-4497-4E9E-98A4-BED158149AFE}">
+<file path=customXml/itemProps9.xml><?xml version="1.0" encoding="utf-8"?>
+<ds:datastoreItem xmlns:ds="http://schemas.openxmlformats.org/officeDocument/2006/customXml" ds:itemID="{0C3D46B6-9FDE-43D9-A05D-DAAD4EFEBA85}">
   <ds:schemaRefs>
-    <ds:schemaRef ds:uri="http://schemas.openxmlformats.org/officeDocument/2006/bibliography"/>
-  </ds:schemaRefs>
-</ds:datastoreItem>
-</file>
-
-<file path=customXml/itemProps9.xml><?xml version="1.0" encoding="utf-8"?>
-<ds:datastoreItem xmlns:ds="http://schemas.openxmlformats.org/officeDocument/2006/customXml" ds:itemID="{DA5C88AD-A61D-495D-850F-D9E52BCF0259}">
-  <ds:schemaRefs>
-    <ds:schemaRef ds:uri="http://schemas.openxmlformats.org/officeDocument/2006/bibliography"/>
+    <ds:schemaRef ds:uri="http://schemas.microsoft.com/sharepoint/v3/contenttype/forms"/>
   </ds:schemaRefs>
 </ds:datastoreItem>
 </file>
</xml_diff>

<commit_message>
add 3 risks at System Risks section, proofread and grammer checked system risk and Operating Env parts
</commit_message>
<xml_diff>
--- a/Documentation/2- SRS-PRJ566 - Team06 - Winter 2025.docx
+++ b/Documentation/2- SRS-PRJ566 - Team06 - Winter 2025.docx
@@ -264,18 +264,8 @@
           <w:sz w:val="28"/>
           <w:szCs w:val="28"/>
         </w:rPr>
-        <w:t xml:space="preserve">Mostafa </w:t>
-      </w:r>
-      <w:proofErr w:type="spellStart"/>
-      <w:r>
-        <w:rPr>
-          <w:rFonts w:asciiTheme="majorHAnsi" w:hAnsiTheme="majorHAnsi" w:cstheme="majorBidi"/>
-          <w:sz w:val="28"/>
-          <w:szCs w:val="28"/>
-        </w:rPr>
-        <w:t>Hasanalipourshahrabadi</w:t>
-      </w:r>
-      <w:proofErr w:type="spellEnd"/>
+        <w:t>Mostafa Hasanalipourshahrabadi</w:t>
+      </w:r>
     </w:p>
     <w:p>
       <w:pPr>
@@ -1876,7 +1866,14 @@
           <w:bCs/>
           <w:color w:val="000000" w:themeColor="text1"/>
         </w:rPr>
-        <w:t xml:space="preserve">Mostafa </w:t>
+        <w:t>Mostafa Hasanalipourshahrabadi</w:t>
+      </w:r>
+      <w:r>
+        <w:rPr>
+          <w:bCs/>
+          <w:color w:val="000000" w:themeColor="text1"/>
+        </w:rPr>
+        <w:t xml:space="preserve">, </w:t>
       </w:r>
       <w:proofErr w:type="spellStart"/>
       <w:r>
@@ -1884,7 +1881,7 @@
           <w:bCs/>
           <w:color w:val="000000" w:themeColor="text1"/>
         </w:rPr>
-        <w:t>Hasanalipourshahrabadi</w:t>
+        <w:t>Tingchen</w:t>
       </w:r>
       <w:proofErr w:type="spellEnd"/>
       <w:r>
@@ -1892,14 +1889,7 @@
           <w:bCs/>
           <w:color w:val="000000" w:themeColor="text1"/>
         </w:rPr>
-        <w:t xml:space="preserve">, </w:t>
-      </w:r>
-      <w:r>
-        <w:rPr>
-          <w:bCs/>
-          <w:color w:val="000000" w:themeColor="text1"/>
-        </w:rPr>
-        <w:t>Tingchen Tsao</w:t>
+        <w:t xml:space="preserve"> Tsao</w:t>
       </w:r>
       <w:r>
         <w:rPr>
@@ -3190,16 +3180,8 @@
         <w:rPr>
           <w:rFonts w:asciiTheme="majorHAnsi" w:eastAsia="Times New Roman" w:hAnsiTheme="majorHAnsi" w:cstheme="majorBidi"/>
         </w:rPr>
-        <w:t xml:space="preserve">Mostafa </w:t>
-      </w:r>
-      <w:proofErr w:type="spellStart"/>
-      <w:r>
-        <w:rPr>
-          <w:rFonts w:asciiTheme="majorHAnsi" w:eastAsia="Times New Roman" w:hAnsiTheme="majorHAnsi" w:cstheme="majorBidi"/>
-        </w:rPr>
-        <w:t>Hasanalipourshahrabadi</w:t>
-      </w:r>
-      <w:proofErr w:type="spellEnd"/>
+        <w:t>Mostafa Hasanalipourshahrabadi</w:t>
+      </w:r>
     </w:p>
     <w:p>
       <w:pPr>
@@ -3829,19 +3811,8 @@
                 <w:szCs w:val="22"/>
                 <w:lang w:val="en-US"/>
               </w:rPr>
-              <w:t xml:space="preserve">Mostafa </w:t>
-            </w:r>
-            <w:proofErr w:type="spellStart"/>
-            <w:r>
-              <w:rPr>
-                <w:rFonts w:asciiTheme="majorHAnsi" w:eastAsia="Times New Roman" w:hAnsiTheme="majorHAnsi" w:cstheme="majorBidi"/>
-                <w:sz w:val="22"/>
-                <w:szCs w:val="22"/>
-                <w:lang w:val="en-US"/>
-              </w:rPr>
-              <w:t>Hasanalipourshahrabadi</w:t>
-            </w:r>
-            <w:proofErr w:type="spellEnd"/>
+              <w:t>Mostafa Hasanalipourshahrabadi</w:t>
+            </w:r>
           </w:p>
         </w:tc>
         <w:tc>
@@ -5174,7 +5145,7 @@
               <w:bottom w:val="single" w:sz="4" w:space="0" w:color="000000"/>
               <w:right w:val="single" w:sz="4" w:space="0" w:color="000000"/>
             </w:tcBorders>
-            <w:shd w:val="clear" w:color="auto" w:fill="D9D9D9" w:themeFill="background1" w:themeFillShade="D9"/>
+            <w:shd w:val="clear" w:color="auto" w:fill="E7E6E6" w:themeFill="background2"/>
             <w:hideMark/>
           </w:tcPr>
           <w:p>
@@ -5205,7 +5176,7 @@
               <w:bottom w:val="single" w:sz="4" w:space="0" w:color="000000"/>
               <w:right w:val="single" w:sz="4" w:space="0" w:color="000000"/>
             </w:tcBorders>
-            <w:shd w:val="clear" w:color="auto" w:fill="D9D9D9" w:themeFill="background1" w:themeFillShade="D9"/>
+            <w:shd w:val="clear" w:color="auto" w:fill="E7E6E6" w:themeFill="background2"/>
             <w:hideMark/>
           </w:tcPr>
           <w:p>
@@ -5236,7 +5207,7 @@
               <w:bottom w:val="single" w:sz="4" w:space="0" w:color="000000"/>
               <w:right w:val="single" w:sz="4" w:space="0" w:color="000000"/>
             </w:tcBorders>
-            <w:shd w:val="clear" w:color="auto" w:fill="D9D9D9" w:themeFill="background1" w:themeFillShade="D9"/>
+            <w:shd w:val="clear" w:color="auto" w:fill="E7E6E6" w:themeFill="background2"/>
           </w:tcPr>
           <w:p>
             <w:pPr>
@@ -6289,6 +6260,7 @@
         <w:t>System Risks</w:t>
       </w:r>
     </w:p>
+    <w:p/>
     <w:tbl>
       <w:tblPr>
         <w:tblStyle w:val="TableGrid"/>
@@ -6304,11 +6276,12 @@
         <w:tc>
           <w:tcPr>
             <w:tcW w:w="4680" w:type="dxa"/>
-          </w:tcPr>
-          <w:p>
-            <w:pPr>
-              <w:rPr>
-                <w:rFonts w:asciiTheme="minorHAnsi" w:hAnsiTheme="minorHAnsi" w:cstheme="minorHAnsi"/>
+            <w:shd w:val="clear" w:color="auto" w:fill="E7E6E6" w:themeFill="background2"/>
+          </w:tcPr>
+          <w:p>
+            <w:pPr>
+              <w:rPr>
+                <w:rFonts w:ascii="Calibri" w:hAnsi="Calibri" w:cs="Calibri"/>
                 <w:b/>
                 <w:bCs/>
                 <w:sz w:val="22"/>
@@ -6317,7 +6290,7 @@
             </w:pPr>
             <w:r>
               <w:rPr>
-                <w:rFonts w:asciiTheme="minorHAnsi" w:hAnsiTheme="minorHAnsi" w:cstheme="minorHAnsi"/>
+                <w:rFonts w:ascii="Calibri" w:hAnsi="Calibri" w:cs="Calibri"/>
                 <w:b/>
                 <w:bCs/>
                 <w:sz w:val="22"/>
@@ -6330,11 +6303,12 @@
         <w:tc>
           <w:tcPr>
             <w:tcW w:w="4680" w:type="dxa"/>
-          </w:tcPr>
-          <w:p>
-            <w:pPr>
-              <w:rPr>
-                <w:rFonts w:asciiTheme="minorHAnsi" w:hAnsiTheme="minorHAnsi" w:cstheme="minorHAnsi"/>
+            <w:shd w:val="clear" w:color="auto" w:fill="E7E6E6" w:themeFill="background2"/>
+          </w:tcPr>
+          <w:p>
+            <w:pPr>
+              <w:rPr>
+                <w:rFonts w:ascii="Calibri" w:hAnsi="Calibri" w:cs="Calibri"/>
                 <w:b/>
                 <w:bCs/>
                 <w:sz w:val="22"/>
@@ -6343,7 +6317,7 @@
             </w:pPr>
             <w:r>
               <w:rPr>
-                <w:rFonts w:asciiTheme="minorHAnsi" w:hAnsiTheme="minorHAnsi" w:cstheme="minorHAnsi"/>
+                <w:rFonts w:ascii="Calibri" w:hAnsi="Calibri" w:cs="Calibri"/>
                 <w:b/>
                 <w:bCs/>
                 <w:sz w:val="22"/>
@@ -6362,9 +6336,27 @@
           <w:p>
             <w:pPr>
               <w:spacing w:after="160" w:line="259" w:lineRule="auto"/>
-            </w:pPr>
-            <w:r>
-              <w:t>Trying to integrate with the POS system may pose an integration risk with not being able to properly integrate into their system.</w:t>
+              <w:rPr>
+                <w:rFonts w:ascii="Calibri" w:hAnsi="Calibri" w:cs="Calibri"/>
+                <w:sz w:val="22"/>
+                <w:szCs w:val="22"/>
+              </w:rPr>
+            </w:pPr>
+            <w:r>
+              <w:rPr>
+                <w:rFonts w:ascii="Calibri" w:hAnsi="Calibri" w:cs="Calibri"/>
+                <w:sz w:val="22"/>
+                <w:szCs w:val="22"/>
+              </w:rPr>
+              <w:t>Integrating with the POS system may pose a risk if the integration is not successful.</w:t>
+            </w:r>
+            <w:r>
+              <w:rPr>
+                <w:rFonts w:ascii="Calibri" w:hAnsi="Calibri" w:cs="Calibri"/>
+                <w:sz w:val="22"/>
+                <w:szCs w:val="22"/>
+              </w:rPr>
+              <w:tab/>
             </w:r>
           </w:p>
         </w:tc>
@@ -6376,36 +6368,28 @@
             <w:pPr>
               <w:spacing w:after="160" w:line="259" w:lineRule="auto"/>
               <w:rPr>
-                <w:rFonts w:cstheme="minorBidi"/>
+                <w:rFonts w:ascii="Calibri" w:hAnsi="Calibri" w:cs="Calibri"/>
+                <w:sz w:val="22"/>
+                <w:szCs w:val="22"/>
               </w:rPr>
             </w:pPr>
             <w:proofErr w:type="spellStart"/>
             <w:r>
               <w:rPr>
-                <w:rFonts w:cstheme="minorBidi"/>
+                <w:rFonts w:ascii="Calibri" w:hAnsi="Calibri" w:cs="Calibri"/>
+                <w:sz w:val="22"/>
+                <w:szCs w:val="22"/>
               </w:rPr>
               <w:t>ChowHub’s</w:t>
             </w:r>
             <w:proofErr w:type="spellEnd"/>
             <w:r>
               <w:rPr>
-                <w:rFonts w:cstheme="minorBidi"/>
-              </w:rPr>
-              <w:t xml:space="preserve"> features are standalone and don’t need integration into the POS </w:t>
-            </w:r>
-            <w:proofErr w:type="gramStart"/>
-            <w:r>
-              <w:rPr>
-                <w:rFonts w:cstheme="minorBidi"/>
-              </w:rPr>
-              <w:t>system, but</w:t>
-            </w:r>
-            <w:proofErr w:type="gramEnd"/>
-            <w:r>
-              <w:rPr>
-                <w:rFonts w:cstheme="minorBidi"/>
-              </w:rPr>
-              <w:t xml:space="preserve"> will greatly benefit the ease of use if integrated.  </w:t>
+                <w:rFonts w:ascii="Calibri" w:hAnsi="Calibri" w:cs="Calibri"/>
+                <w:sz w:val="22"/>
+                <w:szCs w:val="22"/>
+              </w:rPr>
+              <w:t xml:space="preserve"> features are standalone and do not require integration into the POS system. However, integration would enhance ease of use.</w:t>
             </w:r>
           </w:p>
         </w:tc>
@@ -6418,9 +6402,27 @@
           <w:p>
             <w:pPr>
               <w:spacing w:after="160" w:line="259" w:lineRule="auto"/>
-            </w:pPr>
-            <w:r>
-              <w:t xml:space="preserve">There may be compliance risk with storing employee data. </w:t>
+              <w:rPr>
+                <w:rFonts w:ascii="Calibri" w:hAnsi="Calibri" w:cs="Calibri"/>
+                <w:sz w:val="22"/>
+                <w:szCs w:val="22"/>
+              </w:rPr>
+            </w:pPr>
+            <w:r>
+              <w:rPr>
+                <w:rFonts w:ascii="Calibri" w:hAnsi="Calibri" w:cs="Calibri"/>
+                <w:sz w:val="22"/>
+                <w:szCs w:val="22"/>
+              </w:rPr>
+              <w:t>There may be compliance risks related to storing employee data.</w:t>
+            </w:r>
+            <w:r>
+              <w:rPr>
+                <w:rFonts w:ascii="Calibri" w:hAnsi="Calibri" w:cs="Calibri"/>
+                <w:sz w:val="22"/>
+                <w:szCs w:val="22"/>
+              </w:rPr>
+              <w:tab/>
             </w:r>
           </w:p>
         </w:tc>
@@ -6431,9 +6433,19 @@
           <w:p>
             <w:pPr>
               <w:spacing w:after="160" w:line="259" w:lineRule="auto"/>
-            </w:pPr>
-            <w:r>
-              <w:t>The system wouldn’t deal with sensitive data such as employee social insurance numbers or pay and would just deal with performance associated with employee number.</w:t>
+              <w:rPr>
+                <w:rFonts w:ascii="Calibri" w:hAnsi="Calibri" w:cs="Calibri"/>
+                <w:sz w:val="22"/>
+                <w:szCs w:val="22"/>
+              </w:rPr>
+            </w:pPr>
+            <w:r>
+              <w:rPr>
+                <w:rFonts w:ascii="Calibri" w:hAnsi="Calibri" w:cs="Calibri"/>
+                <w:sz w:val="22"/>
+                <w:szCs w:val="22"/>
+              </w:rPr>
+              <w:t>The system will not handle sensitive data such as employee social insurance numbers. It will only manage performance data associated with employee IDs.</w:t>
             </w:r>
           </w:p>
         </w:tc>
@@ -6444,8 +6456,28 @@
             <w:tcW w:w="4680" w:type="dxa"/>
           </w:tcPr>
           <w:p>
-            <w:r>
-              <w:t xml:space="preserve">There may be technical risks with not having access to certain technologies such as a POS system or cashier terminal. </w:t>
+            <w:pPr>
+              <w:rPr>
+                <w:rFonts w:ascii="Calibri" w:hAnsi="Calibri" w:cs="Calibri"/>
+                <w:sz w:val="22"/>
+                <w:szCs w:val="22"/>
+              </w:rPr>
+            </w:pPr>
+            <w:r>
+              <w:rPr>
+                <w:rFonts w:ascii="Calibri" w:hAnsi="Calibri" w:cs="Calibri"/>
+                <w:sz w:val="22"/>
+                <w:szCs w:val="22"/>
+              </w:rPr>
+              <w:t>There may be technical risks if access to certain technologies, such as a POS system or cashier terminal, is unavailable.</w:t>
+            </w:r>
+            <w:r>
+              <w:rPr>
+                <w:rFonts w:ascii="Calibri" w:hAnsi="Calibri" w:cs="Calibri"/>
+                <w:sz w:val="22"/>
+                <w:szCs w:val="22"/>
+              </w:rPr>
+              <w:tab/>
             </w:r>
           </w:p>
         </w:tc>
@@ -6456,28 +6488,18 @@
           <w:p>
             <w:pPr>
               <w:rPr>
-                <w:rFonts w:cstheme="minorBidi"/>
-              </w:rPr>
-            </w:pPr>
-            <w:r>
-              <w:rPr>
-                <w:rFonts w:cstheme="minorBidi"/>
-              </w:rPr>
-              <w:t xml:space="preserve">We can create </w:t>
-            </w:r>
-            <w:proofErr w:type="gramStart"/>
-            <w:r>
-              <w:rPr>
-                <w:rFonts w:cstheme="minorBidi"/>
-              </w:rPr>
-              <w:t>and  have</w:t>
-            </w:r>
-            <w:proofErr w:type="gramEnd"/>
-            <w:r>
-              <w:rPr>
-                <w:rFonts w:cstheme="minorBidi"/>
-              </w:rPr>
-              <w:t xml:space="preserve"> access to mock POS systems in order get an idea of how we will interface with the POS system or cashier terminal.</w:t>
+                <w:rFonts w:ascii="Calibri" w:hAnsi="Calibri" w:cs="Calibri"/>
+                <w:sz w:val="22"/>
+                <w:szCs w:val="22"/>
+              </w:rPr>
+            </w:pPr>
+            <w:r>
+              <w:rPr>
+                <w:rFonts w:ascii="Calibri" w:hAnsi="Calibri" w:cs="Calibri"/>
+                <w:sz w:val="22"/>
+                <w:szCs w:val="22"/>
+              </w:rPr>
+              <w:t>We can create mock POS systems to simulate how we will interface with the actual POS system or cashier terminal.</w:t>
             </w:r>
           </w:p>
         </w:tc>
@@ -6490,16 +6512,26 @@
           <w:p>
             <w:pPr>
               <w:rPr>
-                <w:b/>
-                <w:bCs/>
-              </w:rPr>
-            </w:pPr>
-            <w:r>
-              <w:rPr>
-                <w:b/>
-                <w:bCs/>
-              </w:rPr>
-              <w:t xml:space="preserve">There may be risks associated with downtime of their system since if they aren’t able to access their POS then they won’t be able to do orders and lose revenue. </w:t>
+                <w:rFonts w:ascii="Calibri" w:hAnsi="Calibri" w:cs="Calibri"/>
+                <w:sz w:val="22"/>
+                <w:szCs w:val="22"/>
+              </w:rPr>
+            </w:pPr>
+            <w:r>
+              <w:rPr>
+                <w:rFonts w:ascii="Calibri" w:hAnsi="Calibri" w:cs="Calibri"/>
+                <w:sz w:val="22"/>
+                <w:szCs w:val="22"/>
+              </w:rPr>
+              <w:t>There may be risks associated with system downtime. If the POS system is unavailable, the restaurant will not be able to process orders and could lose revenue.</w:t>
+            </w:r>
+            <w:r>
+              <w:rPr>
+                <w:rFonts w:ascii="Calibri" w:hAnsi="Calibri" w:cs="Calibri"/>
+                <w:sz w:val="22"/>
+                <w:szCs w:val="22"/>
+              </w:rPr>
+              <w:tab/>
             </w:r>
           </w:p>
         </w:tc>
@@ -6508,16 +6540,20 @@
             <w:tcW w:w="4680" w:type="dxa"/>
           </w:tcPr>
           <w:p>
-            <w:r>
-              <w:t xml:space="preserve">We can integrate unit testing and a variety of other tests </w:t>
-            </w:r>
-            <w:proofErr w:type="gramStart"/>
-            <w:r>
-              <w:t>in order to</w:t>
-            </w:r>
-            <w:proofErr w:type="gramEnd"/>
-            <w:r>
-              <w:t xml:space="preserve"> ensure compatibility and integrate on off peak hours of the restaurant.</w:t>
+            <w:pPr>
+              <w:rPr>
+                <w:rFonts w:ascii="Calibri" w:hAnsi="Calibri" w:cs="Calibri"/>
+                <w:sz w:val="22"/>
+                <w:szCs w:val="22"/>
+              </w:rPr>
+            </w:pPr>
+            <w:r>
+              <w:rPr>
+                <w:rFonts w:ascii="Calibri" w:hAnsi="Calibri" w:cs="Calibri"/>
+                <w:sz w:val="22"/>
+                <w:szCs w:val="22"/>
+              </w:rPr>
+              <w:t>We can implement unit testing and other tests to ensure compatibility. Integration can be done during off-peak hours to minimize disruptions.</w:t>
             </w:r>
           </w:p>
         </w:tc>
@@ -6530,32 +6566,44 @@
           <w:p>
             <w:pPr>
               <w:rPr>
-                <w:b/>
-                <w:bCs/>
-              </w:rPr>
-            </w:pPr>
-            <w:r>
-              <w:rPr>
-                <w:b/>
-                <w:bCs/>
-              </w:rPr>
-              <w:t xml:space="preserve">Resource and time risk. We may not have enough time to dedicate to </w:t>
+                <w:rFonts w:ascii="Calibri" w:hAnsi="Calibri" w:cs="Calibri"/>
+                <w:sz w:val="22"/>
+                <w:szCs w:val="22"/>
+              </w:rPr>
+            </w:pPr>
+            <w:r>
+              <w:rPr>
+                <w:rFonts w:ascii="Calibri" w:hAnsi="Calibri" w:cs="Calibri"/>
+                <w:sz w:val="22"/>
+                <w:szCs w:val="22"/>
+              </w:rPr>
+              <w:t xml:space="preserve">Resource and time risks. We may not have enough time to dedicate to </w:t>
             </w:r>
             <w:proofErr w:type="spellStart"/>
             <w:r>
               <w:rPr>
-                <w:b/>
-                <w:bCs/>
+                <w:rFonts w:ascii="Calibri" w:hAnsi="Calibri" w:cs="Calibri"/>
+                <w:sz w:val="22"/>
+                <w:szCs w:val="22"/>
               </w:rPr>
               <w:t>ChowHub</w:t>
             </w:r>
             <w:proofErr w:type="spellEnd"/>
             <w:r>
               <w:rPr>
-                <w:b/>
-                <w:bCs/>
-              </w:rPr>
-              <w:t xml:space="preserve"> which risks the incompletion of it.</w:t>
+                <w:rFonts w:ascii="Calibri" w:hAnsi="Calibri" w:cs="Calibri"/>
+                <w:sz w:val="22"/>
+                <w:szCs w:val="22"/>
+              </w:rPr>
+              <w:t>, which could result in incomplete development.</w:t>
+            </w:r>
+            <w:r>
+              <w:rPr>
+                <w:rFonts w:ascii="Calibri" w:hAnsi="Calibri" w:cs="Calibri"/>
+                <w:sz w:val="22"/>
+                <w:szCs w:val="22"/>
+              </w:rPr>
+              <w:tab/>
             </w:r>
           </w:p>
         </w:tc>
@@ -6564,16 +6612,212 @@
             <w:tcW w:w="4680" w:type="dxa"/>
           </w:tcPr>
           <w:p>
-            <w:r>
-              <w:t xml:space="preserve">We can move the scope so that we can complete </w:t>
+            <w:pPr>
+              <w:rPr>
+                <w:rFonts w:ascii="Calibri" w:hAnsi="Calibri" w:cs="Calibri"/>
+                <w:sz w:val="22"/>
+                <w:szCs w:val="22"/>
+              </w:rPr>
+            </w:pPr>
+            <w:r>
+              <w:rPr>
+                <w:rFonts w:ascii="Calibri" w:hAnsi="Calibri" w:cs="Calibri"/>
+                <w:sz w:val="22"/>
+                <w:szCs w:val="22"/>
+              </w:rPr>
+              <w:t xml:space="preserve">We can adjust the project scope to focus on completing the core features of </w:t>
             </w:r>
             <w:proofErr w:type="spellStart"/>
             <w:r>
+              <w:rPr>
+                <w:rFonts w:ascii="Calibri" w:hAnsi="Calibri" w:cs="Calibri"/>
+                <w:sz w:val="22"/>
+                <w:szCs w:val="22"/>
+              </w:rPr>
+              <w:t>ChowHub</w:t>
+            </w:r>
+            <w:proofErr w:type="spellEnd"/>
+            <w:r>
+              <w:rPr>
+                <w:rFonts w:ascii="Calibri" w:hAnsi="Calibri" w:cs="Calibri"/>
+                <w:sz w:val="22"/>
+                <w:szCs w:val="22"/>
+              </w:rPr>
+              <w:t>, with additional features implemented in later phases.</w:t>
+            </w:r>
+          </w:p>
+        </w:tc>
+      </w:tr>
+      <w:tr>
+        <w:tc>
+          <w:tcPr>
+            <w:tcW w:w="4680" w:type="dxa"/>
+          </w:tcPr>
+          <w:p>
+            <w:pPr>
+              <w:rPr>
+                <w:rFonts w:ascii="Calibri" w:hAnsi="Calibri" w:cs="Calibri"/>
+                <w:sz w:val="22"/>
+                <w:szCs w:val="22"/>
+              </w:rPr>
+            </w:pPr>
+            <w:r>
+              <w:rPr>
+                <w:rFonts w:ascii="Calibri" w:hAnsi="Calibri" w:cs="Calibri"/>
+                <w:sz w:val="22"/>
+                <w:szCs w:val="22"/>
+              </w:rPr>
+              <w:t>There may be a risk that restaurant staff and management might be resistant to adopting the new system due to unfamiliarity or concerns about usability.</w:t>
+            </w:r>
+          </w:p>
+        </w:tc>
+        <w:tc>
+          <w:tcPr>
+            <w:tcW w:w="4680" w:type="dxa"/>
+          </w:tcPr>
+          <w:p>
+            <w:pPr>
+              <w:rPr>
+                <w:rFonts w:ascii="Calibri" w:hAnsi="Calibri" w:cs="Calibri"/>
+                <w:sz w:val="22"/>
+                <w:szCs w:val="22"/>
+              </w:rPr>
+            </w:pPr>
+            <w:r>
+              <w:rPr>
+                <w:rFonts w:ascii="Calibri" w:hAnsi="Calibri" w:cs="Calibri"/>
+                <w:sz w:val="22"/>
+                <w:szCs w:val="22"/>
+              </w:rPr>
+              <w:t>We can provide training and user-friendly documentation to ensure smooth adoption. A gradual implementation phase may also help staff adapt to the new system.</w:t>
+            </w:r>
+          </w:p>
+        </w:tc>
+      </w:tr>
+      <w:tr>
+        <w:tc>
+          <w:tcPr>
+            <w:tcW w:w="4680" w:type="dxa"/>
+          </w:tcPr>
+          <w:p>
+            <w:pPr>
+              <w:rPr>
+                <w:rFonts w:ascii="Calibri" w:hAnsi="Calibri" w:cs="Calibri"/>
+                <w:sz w:val="22"/>
+                <w:szCs w:val="22"/>
+              </w:rPr>
+            </w:pPr>
+            <w:r>
+              <w:rPr>
+                <w:rFonts w:ascii="Calibri" w:hAnsi="Calibri" w:cs="Calibri"/>
+                <w:sz w:val="22"/>
+                <w:szCs w:val="22"/>
+              </w:rPr>
+              <w:t xml:space="preserve">There could be difficulties when migrating data from existing systems to </w:t>
+            </w:r>
+            <w:proofErr w:type="spellStart"/>
+            <w:r>
+              <w:rPr>
+                <w:rFonts w:ascii="Calibri" w:hAnsi="Calibri" w:cs="Calibri"/>
+                <w:sz w:val="22"/>
+                <w:szCs w:val="22"/>
+              </w:rPr>
+              <w:t>ChowHub</w:t>
+            </w:r>
+            <w:proofErr w:type="spellEnd"/>
+            <w:r>
+              <w:rPr>
+                <w:rFonts w:ascii="Calibri" w:hAnsi="Calibri" w:cs="Calibri"/>
+                <w:sz w:val="22"/>
+                <w:szCs w:val="22"/>
+              </w:rPr>
+              <w:t>, especially if the data is incomplete or inconsistent.</w:t>
+            </w:r>
+          </w:p>
+        </w:tc>
+        <w:tc>
+          <w:tcPr>
+            <w:tcW w:w="4680" w:type="dxa"/>
+          </w:tcPr>
+          <w:p>
+            <w:pPr>
+              <w:rPr>
+                <w:rFonts w:ascii="Calibri" w:hAnsi="Calibri" w:cs="Calibri"/>
+                <w:sz w:val="22"/>
+                <w:szCs w:val="22"/>
+              </w:rPr>
+            </w:pPr>
+            <w:r>
+              <w:rPr>
+                <w:rFonts w:ascii="Calibri" w:hAnsi="Calibri" w:cs="Calibri"/>
+                <w:sz w:val="22"/>
+                <w:szCs w:val="22"/>
+              </w:rPr>
+              <w:t>We can conduct thorough data validation and ensure a well-planned data migration strategy, including backup procedures and testing before the full implementation.</w:t>
+            </w:r>
+          </w:p>
+        </w:tc>
+      </w:tr>
+      <w:tr>
+        <w:tc>
+          <w:tcPr>
+            <w:tcW w:w="4680" w:type="dxa"/>
+          </w:tcPr>
+          <w:p>
+            <w:pPr>
+              <w:rPr>
+                <w:rFonts w:ascii="Calibri" w:hAnsi="Calibri" w:cs="Calibri"/>
+                <w:sz w:val="22"/>
+                <w:szCs w:val="22"/>
+              </w:rPr>
+            </w:pPr>
+            <w:r>
+              <w:rPr>
+                <w:rFonts w:ascii="Calibri" w:hAnsi="Calibri" w:cs="Calibri"/>
+                <w:sz w:val="22"/>
+                <w:szCs w:val="22"/>
+              </w:rPr>
+              <w:t xml:space="preserve">If </w:t>
+            </w:r>
+            <w:proofErr w:type="spellStart"/>
+            <w:r>
+              <w:rPr>
+                <w:rFonts w:ascii="Calibri" w:hAnsi="Calibri" w:cs="Calibri"/>
+                <w:sz w:val="22"/>
+                <w:szCs w:val="22"/>
+              </w:rPr>
               <w:t>ChowHub’s</w:t>
             </w:r>
             <w:proofErr w:type="spellEnd"/>
             <w:r>
-              <w:t xml:space="preserve"> creation and then implement the features intended for it later.</w:t>
+              <w:rPr>
+                <w:rFonts w:ascii="Calibri" w:hAnsi="Calibri" w:cs="Calibri"/>
+                <w:sz w:val="22"/>
+                <w:szCs w:val="22"/>
+              </w:rPr>
+              <w:t xml:space="preserve"> features grow over time, there may be risks related to system performance as the restaurant business expands or data volume increases.</w:t>
+            </w:r>
+          </w:p>
+        </w:tc>
+        <w:tc>
+          <w:tcPr>
+            <w:tcW w:w="4680" w:type="dxa"/>
+          </w:tcPr>
+          <w:p>
+            <w:pPr>
+              <w:rPr>
+                <w:rFonts w:ascii="Calibri" w:hAnsi="Calibri" w:cs="Calibri"/>
+                <w:sz w:val="22"/>
+                <w:szCs w:val="22"/>
+              </w:rPr>
+            </w:pPr>
+            <w:r>
+              <w:rPr>
+                <w:rFonts w:ascii="Calibri" w:hAnsi="Calibri" w:cs="Calibri"/>
+                <w:sz w:val="22"/>
+                <w:szCs w:val="22"/>
+              </w:rPr>
+              <w:t>We can design the system to be scalable from the start, using cloud services or modular architecture to handle increased demand as the system grows.</w:t>
             </w:r>
           </w:p>
         </w:tc>
@@ -6629,6 +6873,8 @@
     <w:p>
       <w:pPr>
         <w:rPr>
+          <w:b/>
+          <w:bCs/>
           <w:lang w:val="en-CA"/>
         </w:rPr>
       </w:pPr>
@@ -6640,287 +6886,349 @@
         </w:rPr>
         <w:t>Hardware Requirements</w:t>
       </w:r>
-      <w:r>
+    </w:p>
+    <w:p>
+      <w:pPr>
+        <w:numPr>
+          <w:ilvl w:val="0"/>
+          <w:numId w:val="17"/>
+        </w:numPr>
         <w:rPr>
           <w:lang w:val="en-CA"/>
         </w:rPr>
-        <w:br/>
-        <w:t xml:space="preserve">- </w:t>
-      </w:r>
-      <w:r>
-        <w:rPr>
-          <w:u w:val="single"/>
+      </w:pPr>
+      <w:r>
+        <w:rPr>
           <w:lang w:val="en-CA"/>
         </w:rPr>
-        <w:t>Client Devices</w:t>
-      </w:r>
-      <w:r>
+        <w:t>Client Devices: Computers, tablets, or smartphones used by restaurant owners, managers, and staff.</w:t>
+      </w:r>
+    </w:p>
+    <w:p>
+      <w:pPr>
+        <w:numPr>
+          <w:ilvl w:val="0"/>
+          <w:numId w:val="17"/>
+        </w:numPr>
         <w:rPr>
           <w:lang w:val="en-CA"/>
         </w:rPr>
-        <w:t>: Computers, tablets, or smartphones used by restaurant owners, managers, and staff.</w:t>
-      </w:r>
+      </w:pPr>
       <w:r>
         <w:rPr>
           <w:lang w:val="en-CA"/>
         </w:rPr>
-        <w:br/>
-        <w:t xml:space="preserve">- </w:t>
-      </w:r>
-      <w:r>
-        <w:rPr>
-          <w:u w:val="single"/>
+        <w:t xml:space="preserve">POS System Compatibility: </w:t>
+      </w:r>
+      <w:proofErr w:type="spellStart"/>
+      <w:r>
+        <w:rPr>
           <w:lang w:val="en-CA"/>
         </w:rPr>
-        <w:t>POS System Compatibility</w:t>
-      </w:r>
+        <w:t>ChowHub</w:t>
+      </w:r>
+      <w:proofErr w:type="spellEnd"/>
       <w:r>
         <w:rPr>
           <w:lang w:val="en-CA"/>
         </w:rPr>
-        <w:t xml:space="preserve">: </w:t>
-      </w:r>
-      <w:r>
+        <w:t xml:space="preserve"> must integrate with existing POS terminals without requiring hardware replacement.</w:t>
+      </w:r>
+    </w:p>
+    <w:p>
+      <w:pPr>
+        <w:numPr>
+          <w:ilvl w:val="0"/>
+          <w:numId w:val="17"/>
+        </w:numPr>
         <w:rPr>
           <w:lang w:val="en-CA"/>
         </w:rPr>
-        <w:t>I</w:t>
-      </w:r>
+      </w:pPr>
       <w:r>
         <w:rPr>
           <w:lang w:val="en-CA"/>
         </w:rPr>
-        <w:t>ntegrate with existing POS terminals without requiring hardware replacement.</w:t>
-      </w:r>
+        <w:t xml:space="preserve">Server Requirements: Cloud-based or </w:t>
+      </w:r>
+      <w:proofErr w:type="gramStart"/>
       <w:r>
         <w:rPr>
           <w:lang w:val="en-CA"/>
         </w:rPr>
-        <w:br/>
-        <w:t xml:space="preserve">- </w:t>
-      </w:r>
-      <w:r>
-        <w:rPr>
-          <w:u w:val="single"/>
+        <w:t>on-premise</w:t>
+      </w:r>
+      <w:proofErr w:type="gramEnd"/>
+      <w:r>
+        <w:rPr>
           <w:lang w:val="en-CA"/>
         </w:rPr>
-        <w:t>Server Requirements</w:t>
-      </w:r>
-      <w:r>
-        <w:rPr>
+        <w:t xml:space="preserve"> servers capable of handling database storage, analytics processing, and real-time updates.</w:t>
+      </w:r>
+    </w:p>
+    <w:p>
+      <w:pPr>
+        <w:rPr>
+          <w:b/>
+          <w:bCs/>
           <w:lang w:val="en-CA"/>
         </w:rPr>
-        <w:t>: Cloud-based (or on-premise) servers capable of handling database storage, analytics processing, and real-time updates.</w:t>
-      </w:r>
-      <w:r>
-        <w:rPr>
+      </w:pPr>
+      <w:r>
+        <w:rPr>
+          <w:b/>
+          <w:bCs/>
           <w:lang w:val="en-CA"/>
         </w:rPr>
-        <w:br/>
-      </w:r>
-      <w:r>
-        <w:rPr>
-          <w:b/>
-          <w:bCs/>
+        <w:t>Software Requirements</w:t>
+      </w:r>
+    </w:p>
+    <w:p>
+      <w:pPr>
+        <w:numPr>
+          <w:ilvl w:val="0"/>
+          <w:numId w:val="18"/>
+        </w:numPr>
+        <w:rPr>
           <w:lang w:val="en-CA"/>
         </w:rPr>
-        <w:t>Software Requirements</w:t>
-      </w:r>
+      </w:pPr>
       <w:r>
         <w:rPr>
           <w:lang w:val="en-CA"/>
         </w:rPr>
-        <w:br/>
-        <w:t xml:space="preserve">- </w:t>
-      </w:r>
-      <w:r>
-        <w:rPr>
-          <w:u w:val="single"/>
+        <w:t xml:space="preserve">Operating Systems: </w:t>
+      </w:r>
+      <w:proofErr w:type="spellStart"/>
+      <w:r>
+        <w:rPr>
           <w:lang w:val="en-CA"/>
         </w:rPr>
-        <w:t>Operating Systems</w:t>
-      </w:r>
+        <w:t>ChowHub</w:t>
+      </w:r>
+      <w:proofErr w:type="spellEnd"/>
       <w:r>
         <w:rPr>
           <w:lang w:val="en-CA"/>
         </w:rPr>
-        <w:t>: Windows, macOS, iOS, and Android.</w:t>
-      </w:r>
-      <w:r>
+        <w:t xml:space="preserve"> will be compatible with Windows, macOS, iOS, and Android.</w:t>
+      </w:r>
+    </w:p>
+    <w:p>
+      <w:pPr>
+        <w:numPr>
+          <w:ilvl w:val="0"/>
+          <w:numId w:val="18"/>
+        </w:numPr>
         <w:rPr>
           <w:lang w:val="en-CA"/>
         </w:rPr>
-        <w:br/>
-        <w:t xml:space="preserve">- </w:t>
-      </w:r>
-      <w:r>
-        <w:rPr>
-          <w:u w:val="single"/>
+      </w:pPr>
+      <w:r>
+        <w:rPr>
           <w:lang w:val="en-CA"/>
         </w:rPr>
-        <w:t>Web Browser Support</w:t>
-      </w:r>
-      <w:r>
+        <w:t>Web Browser Support: The platform will run on modern browsers such as Google Chrome, Mozilla Firefox, Microsoft Edge, and Safari.</w:t>
+      </w:r>
+    </w:p>
+    <w:p>
+      <w:pPr>
+        <w:numPr>
+          <w:ilvl w:val="0"/>
+          <w:numId w:val="18"/>
+        </w:numPr>
         <w:rPr>
           <w:lang w:val="en-CA"/>
         </w:rPr>
-        <w:t>: The platform will run on modern browsers such as Google Chrome, Mozilla Firefox, Microsoft Edge, and Safari.</w:t>
-      </w:r>
+      </w:pPr>
       <w:r>
         <w:rPr>
           <w:lang w:val="en-CA"/>
         </w:rPr>
-        <w:br/>
-        <w:t xml:space="preserve">- </w:t>
-      </w:r>
-      <w:r>
-        <w:rPr>
-          <w:u w:val="single"/>
+        <w:t xml:space="preserve">Database Management: </w:t>
+      </w:r>
+      <w:proofErr w:type="spellStart"/>
+      <w:r>
+        <w:rPr>
           <w:lang w:val="en-CA"/>
         </w:rPr>
-        <w:t>Database Management</w:t>
-      </w:r>
+        <w:t>ChowHub</w:t>
+      </w:r>
+      <w:proofErr w:type="spellEnd"/>
       <w:r>
         <w:rPr>
           <w:lang w:val="en-CA"/>
         </w:rPr>
-        <w:t>: MongoDB for efficient data storage and retrieval.</w:t>
-      </w:r>
-      <w:r>
-        <w:rPr>
+        <w:t xml:space="preserve"> will use </w:t>
+      </w:r>
+      <w:r>
+        <w:rPr>
+          <w:b/>
+          <w:bCs/>
           <w:lang w:val="en-CA"/>
         </w:rPr>
-        <w:br/>
-      </w:r>
-      <w:r>
-        <w:rPr>
-          <w:b/>
-          <w:bCs/>
+        <w:t>PostgreSQL</w:t>
+      </w:r>
+      <w:r>
+        <w:rPr>
           <w:lang w:val="en-CA"/>
         </w:rPr>
+        <w:t xml:space="preserve"> or </w:t>
+      </w:r>
+      <w:r>
+        <w:rPr>
+          <w:b/>
+          <w:bCs/>
+          <w:lang w:val="en-CA"/>
+        </w:rPr>
+        <w:t>MongoDB</w:t>
+      </w:r>
+      <w:r>
+        <w:rPr>
+          <w:lang w:val="en-CA"/>
+        </w:rPr>
+        <w:t xml:space="preserve"> for efficient data storage and retrieval.</w:t>
+      </w:r>
+    </w:p>
+    <w:p>
+      <w:pPr>
+        <w:rPr>
+          <w:b/>
+          <w:bCs/>
+          <w:lang w:val="en-CA"/>
+        </w:rPr>
+      </w:pPr>
+      <w:r>
+        <w:rPr>
+          <w:b/>
+          <w:bCs/>
+          <w:lang w:val="en-CA"/>
+        </w:rPr>
         <w:t>Network Requirements</w:t>
       </w:r>
-      <w:r>
+    </w:p>
+    <w:p>
+      <w:pPr>
+        <w:numPr>
+          <w:ilvl w:val="0"/>
+          <w:numId w:val="19"/>
+        </w:numPr>
         <w:rPr>
           <w:lang w:val="en-CA"/>
         </w:rPr>
-        <w:br/>
-        <w:t xml:space="preserve">- </w:t>
-      </w:r>
-      <w:r>
-        <w:rPr>
-          <w:u w:val="single"/>
+      </w:pPr>
+      <w:r>
+        <w:rPr>
           <w:lang w:val="en-CA"/>
         </w:rPr>
-        <w:t>Internet Connection</w:t>
-      </w:r>
-      <w:r>
+        <w:t>Internet Connection: Required for real-time updates, cloud synchronization, and remote access.</w:t>
+      </w:r>
+    </w:p>
+    <w:p>
+      <w:pPr>
+        <w:numPr>
+          <w:ilvl w:val="0"/>
+          <w:numId w:val="19"/>
+        </w:numPr>
         <w:rPr>
           <w:lang w:val="en-CA"/>
         </w:rPr>
-        <w:t>: Required for real-time updates, cloud synchronization, and remote access.</w:t>
-      </w:r>
+      </w:pPr>
       <w:r>
         <w:rPr>
           <w:lang w:val="en-CA"/>
         </w:rPr>
-        <w:br/>
-        <w:t xml:space="preserve">- </w:t>
-      </w:r>
-      <w:r>
-        <w:rPr>
-          <w:u w:val="single"/>
+        <w:t xml:space="preserve">Local Network Support: Restaurants with </w:t>
+      </w:r>
+      <w:proofErr w:type="gramStart"/>
+      <w:r>
+        <w:rPr>
           <w:lang w:val="en-CA"/>
         </w:rPr>
-        <w:t>Local Network Support</w:t>
-      </w:r>
+        <w:t>on-premise</w:t>
+      </w:r>
+      <w:proofErr w:type="gramEnd"/>
       <w:r>
         <w:rPr>
           <w:lang w:val="en-CA"/>
         </w:rPr>
-        <w:t>: Restaurants with on-premise servers can operate within a local network in case of internet disruptions.</w:t>
-      </w:r>
-      <w:r>
-        <w:rPr>
+        <w:t xml:space="preserve"> servers can operate within a local network in case of internet disruptions.</w:t>
+      </w:r>
+    </w:p>
+    <w:p>
+      <w:pPr>
+        <w:rPr>
+          <w:b/>
+          <w:bCs/>
           <w:lang w:val="en-CA"/>
         </w:rPr>
-        <w:br/>
-      </w:r>
+      </w:pPr>
       <w:r>
         <w:rPr>
           <w:b/>
           <w:bCs/>
           <w:lang w:val="en-CA"/>
         </w:rPr>
+        <w:t>Security Considerations</w:t>
+      </w:r>
+    </w:p>
+    <w:p>
+      <w:pPr>
+        <w:numPr>
+          <w:ilvl w:val="0"/>
+          <w:numId w:val="20"/>
+        </w:numPr>
+        <w:rPr>
+          <w:lang w:val="en-CA"/>
+        </w:rPr>
+      </w:pPr>
+      <w:r>
+        <w:rPr>
+          <w:lang w:val="en-CA"/>
+        </w:rPr>
+        <w:t>Data Encryption: Strong encryption will protect sensitive information such as payroll and sales data.</w:t>
+      </w:r>
+    </w:p>
+    <w:p>
+      <w:pPr>
+        <w:numPr>
+          <w:ilvl w:val="0"/>
+          <w:numId w:val="20"/>
+        </w:numPr>
+        <w:rPr>
+          <w:lang w:val="en-CA"/>
+        </w:rPr>
+      </w:pPr>
+      <w:r>
+        <w:rPr>
+          <w:lang w:val="en-CA"/>
+        </w:rPr>
+        <w:t>Access Control: Role-based access ensures that only authorized users can modify critical data.</w:t>
+      </w:r>
+    </w:p>
+    <w:p>
+      <w:pPr>
+        <w:numPr>
+          <w:ilvl w:val="0"/>
+          <w:numId w:val="20"/>
+        </w:numPr>
+        <w:rPr>
+          <w:lang w:val="en-CA"/>
+        </w:rPr>
+      </w:pPr>
+      <w:r>
+        <w:rPr>
+          <w:lang w:val="en-CA"/>
+        </w:rPr>
+        <w:t>Data Storage: Sensitive data can be stored locally within the restaurant to enhance privacy and security.</w:t>
+      </w:r>
+    </w:p>
+    <w:p>
+      <w:pPr>
+        <w:pStyle w:val="Heading2"/>
+      </w:pPr>
+      <w:r>
         <w:lastRenderedPageBreak/>
-        <w:t>Security Considerations</w:t>
-      </w:r>
-      <w:r>
-        <w:rPr>
-          <w:lang w:val="en-CA"/>
-        </w:rPr>
-        <w:br/>
-        <w:t xml:space="preserve">- </w:t>
-      </w:r>
-      <w:r>
-        <w:rPr>
-          <w:u w:val="single"/>
-          <w:lang w:val="en-CA"/>
-        </w:rPr>
-        <w:t>Data Encryption</w:t>
-      </w:r>
-      <w:r>
-        <w:rPr>
-          <w:lang w:val="en-CA"/>
-        </w:rPr>
-        <w:t>: Strong encryption will protect sensitive information such as payroll and sales data.</w:t>
-      </w:r>
-      <w:r>
-        <w:rPr>
-          <w:lang w:val="en-CA"/>
-        </w:rPr>
-        <w:br/>
-        <w:t xml:space="preserve">- </w:t>
-      </w:r>
-      <w:r>
-        <w:rPr>
-          <w:u w:val="single"/>
-          <w:lang w:val="en-CA"/>
-        </w:rPr>
-        <w:t>Access Control</w:t>
-      </w:r>
-      <w:r>
-        <w:rPr>
-          <w:lang w:val="en-CA"/>
-        </w:rPr>
-        <w:t>: Role-based access ensures that only authorized users can modify critical data.</w:t>
-      </w:r>
-      <w:r>
-        <w:rPr>
-          <w:lang w:val="en-CA"/>
-        </w:rPr>
-        <w:br/>
-        <w:t xml:space="preserve">- </w:t>
-      </w:r>
-      <w:r>
-        <w:rPr>
-          <w:u w:val="single"/>
-          <w:lang w:val="en-CA"/>
-        </w:rPr>
-        <w:t>Data Storage</w:t>
-      </w:r>
-      <w:r>
-        <w:rPr>
-          <w:lang w:val="en-CA"/>
-        </w:rPr>
-        <w:t>: Sensitive data can be stored locally within the restaurant to enhance privacy and security.</w:t>
-      </w:r>
-    </w:p>
-    <w:p>
-      <w:pPr>
-        <w:pStyle w:val="Heading2"/>
-      </w:pPr>
-      <w:r>
         <w:t>2.</w:t>
       </w:r>
       <w:r>
@@ -9604,6 +9912,453 @@
     </w:lvl>
   </w:abstractNum>
   <w:abstractNum w:abstractNumId="5" w15:restartNumberingAfterBreak="0">
+    <w:nsid w:val="104718BB"/>
+    <w:multiLevelType w:val="multilevel"/>
+    <w:tmpl w:val="FA9CDAA8"/>
+    <w:lvl w:ilvl="0">
+      <w:start w:val="1"/>
+      <w:numFmt w:val="bullet"/>
+      <w:lvlText w:val=""/>
+      <w:lvlJc w:val="left"/>
+      <w:pPr>
+        <w:tabs>
+          <w:tab w:val="num" w:pos="720"/>
+        </w:tabs>
+        <w:ind w:left="720" w:hanging="360"/>
+      </w:pPr>
+      <w:rPr>
+        <w:rFonts w:ascii="Symbol" w:hAnsi="Symbol" w:hint="default"/>
+        <w:sz w:val="20"/>
+      </w:rPr>
+    </w:lvl>
+    <w:lvl w:ilvl="1" w:tentative="1">
+      <w:start w:val="1"/>
+      <w:numFmt w:val="bullet"/>
+      <w:lvlText w:val="o"/>
+      <w:lvlJc w:val="left"/>
+      <w:pPr>
+        <w:tabs>
+          <w:tab w:val="num" w:pos="1440"/>
+        </w:tabs>
+        <w:ind w:left="1440" w:hanging="360"/>
+      </w:pPr>
+      <w:rPr>
+        <w:rFonts w:ascii="Courier New" w:hAnsi="Courier New" w:hint="default"/>
+        <w:sz w:val="20"/>
+      </w:rPr>
+    </w:lvl>
+    <w:lvl w:ilvl="2" w:tentative="1">
+      <w:start w:val="1"/>
+      <w:numFmt w:val="bullet"/>
+      <w:lvlText w:val=""/>
+      <w:lvlJc w:val="left"/>
+      <w:pPr>
+        <w:tabs>
+          <w:tab w:val="num" w:pos="2160"/>
+        </w:tabs>
+        <w:ind w:left="2160" w:hanging="360"/>
+      </w:pPr>
+      <w:rPr>
+        <w:rFonts w:ascii="Wingdings" w:hAnsi="Wingdings" w:hint="default"/>
+        <w:sz w:val="20"/>
+      </w:rPr>
+    </w:lvl>
+    <w:lvl w:ilvl="3" w:tentative="1">
+      <w:start w:val="1"/>
+      <w:numFmt w:val="bullet"/>
+      <w:lvlText w:val=""/>
+      <w:lvlJc w:val="left"/>
+      <w:pPr>
+        <w:tabs>
+          <w:tab w:val="num" w:pos="2880"/>
+        </w:tabs>
+        <w:ind w:left="2880" w:hanging="360"/>
+      </w:pPr>
+      <w:rPr>
+        <w:rFonts w:ascii="Wingdings" w:hAnsi="Wingdings" w:hint="default"/>
+        <w:sz w:val="20"/>
+      </w:rPr>
+    </w:lvl>
+    <w:lvl w:ilvl="4" w:tentative="1">
+      <w:start w:val="1"/>
+      <w:numFmt w:val="bullet"/>
+      <w:lvlText w:val=""/>
+      <w:lvlJc w:val="left"/>
+      <w:pPr>
+        <w:tabs>
+          <w:tab w:val="num" w:pos="3600"/>
+        </w:tabs>
+        <w:ind w:left="3600" w:hanging="360"/>
+      </w:pPr>
+      <w:rPr>
+        <w:rFonts w:ascii="Wingdings" w:hAnsi="Wingdings" w:hint="default"/>
+        <w:sz w:val="20"/>
+      </w:rPr>
+    </w:lvl>
+    <w:lvl w:ilvl="5" w:tentative="1">
+      <w:start w:val="1"/>
+      <w:numFmt w:val="bullet"/>
+      <w:lvlText w:val=""/>
+      <w:lvlJc w:val="left"/>
+      <w:pPr>
+        <w:tabs>
+          <w:tab w:val="num" w:pos="4320"/>
+        </w:tabs>
+        <w:ind w:left="4320" w:hanging="360"/>
+      </w:pPr>
+      <w:rPr>
+        <w:rFonts w:ascii="Wingdings" w:hAnsi="Wingdings" w:hint="default"/>
+        <w:sz w:val="20"/>
+      </w:rPr>
+    </w:lvl>
+    <w:lvl w:ilvl="6" w:tentative="1">
+      <w:start w:val="1"/>
+      <w:numFmt w:val="bullet"/>
+      <w:lvlText w:val=""/>
+      <w:lvlJc w:val="left"/>
+      <w:pPr>
+        <w:tabs>
+          <w:tab w:val="num" w:pos="5040"/>
+        </w:tabs>
+        <w:ind w:left="5040" w:hanging="360"/>
+      </w:pPr>
+      <w:rPr>
+        <w:rFonts w:ascii="Wingdings" w:hAnsi="Wingdings" w:hint="default"/>
+        <w:sz w:val="20"/>
+      </w:rPr>
+    </w:lvl>
+    <w:lvl w:ilvl="7" w:tentative="1">
+      <w:start w:val="1"/>
+      <w:numFmt w:val="bullet"/>
+      <w:lvlText w:val=""/>
+      <w:lvlJc w:val="left"/>
+      <w:pPr>
+        <w:tabs>
+          <w:tab w:val="num" w:pos="5760"/>
+        </w:tabs>
+        <w:ind w:left="5760" w:hanging="360"/>
+      </w:pPr>
+      <w:rPr>
+        <w:rFonts w:ascii="Wingdings" w:hAnsi="Wingdings" w:hint="default"/>
+        <w:sz w:val="20"/>
+      </w:rPr>
+    </w:lvl>
+    <w:lvl w:ilvl="8" w:tentative="1">
+      <w:start w:val="1"/>
+      <w:numFmt w:val="bullet"/>
+      <w:lvlText w:val=""/>
+      <w:lvlJc w:val="left"/>
+      <w:pPr>
+        <w:tabs>
+          <w:tab w:val="num" w:pos="6480"/>
+        </w:tabs>
+        <w:ind w:left="6480" w:hanging="360"/>
+      </w:pPr>
+      <w:rPr>
+        <w:rFonts w:ascii="Wingdings" w:hAnsi="Wingdings" w:hint="default"/>
+        <w:sz w:val="20"/>
+      </w:rPr>
+    </w:lvl>
+  </w:abstractNum>
+  <w:abstractNum w:abstractNumId="6" w15:restartNumberingAfterBreak="0">
+    <w:nsid w:val="17362FA3"/>
+    <w:multiLevelType w:val="multilevel"/>
+    <w:tmpl w:val="96CC9EF4"/>
+    <w:lvl w:ilvl="0">
+      <w:start w:val="1"/>
+      <w:numFmt w:val="bullet"/>
+      <w:lvlText w:val=""/>
+      <w:lvlJc w:val="left"/>
+      <w:pPr>
+        <w:tabs>
+          <w:tab w:val="num" w:pos="720"/>
+        </w:tabs>
+        <w:ind w:left="720" w:hanging="360"/>
+      </w:pPr>
+      <w:rPr>
+        <w:rFonts w:ascii="Symbol" w:hAnsi="Symbol" w:hint="default"/>
+        <w:sz w:val="20"/>
+      </w:rPr>
+    </w:lvl>
+    <w:lvl w:ilvl="1" w:tentative="1">
+      <w:start w:val="1"/>
+      <w:numFmt w:val="bullet"/>
+      <w:lvlText w:val="o"/>
+      <w:lvlJc w:val="left"/>
+      <w:pPr>
+        <w:tabs>
+          <w:tab w:val="num" w:pos="1440"/>
+        </w:tabs>
+        <w:ind w:left="1440" w:hanging="360"/>
+      </w:pPr>
+      <w:rPr>
+        <w:rFonts w:ascii="Courier New" w:hAnsi="Courier New" w:hint="default"/>
+        <w:sz w:val="20"/>
+      </w:rPr>
+    </w:lvl>
+    <w:lvl w:ilvl="2" w:tentative="1">
+      <w:start w:val="1"/>
+      <w:numFmt w:val="bullet"/>
+      <w:lvlText w:val=""/>
+      <w:lvlJc w:val="left"/>
+      <w:pPr>
+        <w:tabs>
+          <w:tab w:val="num" w:pos="2160"/>
+        </w:tabs>
+        <w:ind w:left="2160" w:hanging="360"/>
+      </w:pPr>
+      <w:rPr>
+        <w:rFonts w:ascii="Wingdings" w:hAnsi="Wingdings" w:hint="default"/>
+        <w:sz w:val="20"/>
+      </w:rPr>
+    </w:lvl>
+    <w:lvl w:ilvl="3" w:tentative="1">
+      <w:start w:val="1"/>
+      <w:numFmt w:val="bullet"/>
+      <w:lvlText w:val=""/>
+      <w:lvlJc w:val="left"/>
+      <w:pPr>
+        <w:tabs>
+          <w:tab w:val="num" w:pos="2880"/>
+        </w:tabs>
+        <w:ind w:left="2880" w:hanging="360"/>
+      </w:pPr>
+      <w:rPr>
+        <w:rFonts w:ascii="Wingdings" w:hAnsi="Wingdings" w:hint="default"/>
+        <w:sz w:val="20"/>
+      </w:rPr>
+    </w:lvl>
+    <w:lvl w:ilvl="4" w:tentative="1">
+      <w:start w:val="1"/>
+      <w:numFmt w:val="bullet"/>
+      <w:lvlText w:val=""/>
+      <w:lvlJc w:val="left"/>
+      <w:pPr>
+        <w:tabs>
+          <w:tab w:val="num" w:pos="3600"/>
+        </w:tabs>
+        <w:ind w:left="3600" w:hanging="360"/>
+      </w:pPr>
+      <w:rPr>
+        <w:rFonts w:ascii="Wingdings" w:hAnsi="Wingdings" w:hint="default"/>
+        <w:sz w:val="20"/>
+      </w:rPr>
+    </w:lvl>
+    <w:lvl w:ilvl="5" w:tentative="1">
+      <w:start w:val="1"/>
+      <w:numFmt w:val="bullet"/>
+      <w:lvlText w:val=""/>
+      <w:lvlJc w:val="left"/>
+      <w:pPr>
+        <w:tabs>
+          <w:tab w:val="num" w:pos="4320"/>
+        </w:tabs>
+        <w:ind w:left="4320" w:hanging="360"/>
+      </w:pPr>
+      <w:rPr>
+        <w:rFonts w:ascii="Wingdings" w:hAnsi="Wingdings" w:hint="default"/>
+        <w:sz w:val="20"/>
+      </w:rPr>
+    </w:lvl>
+    <w:lvl w:ilvl="6" w:tentative="1">
+      <w:start w:val="1"/>
+      <w:numFmt w:val="bullet"/>
+      <w:lvlText w:val=""/>
+      <w:lvlJc w:val="left"/>
+      <w:pPr>
+        <w:tabs>
+          <w:tab w:val="num" w:pos="5040"/>
+        </w:tabs>
+        <w:ind w:left="5040" w:hanging="360"/>
+      </w:pPr>
+      <w:rPr>
+        <w:rFonts w:ascii="Wingdings" w:hAnsi="Wingdings" w:hint="default"/>
+        <w:sz w:val="20"/>
+      </w:rPr>
+    </w:lvl>
+    <w:lvl w:ilvl="7" w:tentative="1">
+      <w:start w:val="1"/>
+      <w:numFmt w:val="bullet"/>
+      <w:lvlText w:val=""/>
+      <w:lvlJc w:val="left"/>
+      <w:pPr>
+        <w:tabs>
+          <w:tab w:val="num" w:pos="5760"/>
+        </w:tabs>
+        <w:ind w:left="5760" w:hanging="360"/>
+      </w:pPr>
+      <w:rPr>
+        <w:rFonts w:ascii="Wingdings" w:hAnsi="Wingdings" w:hint="default"/>
+        <w:sz w:val="20"/>
+      </w:rPr>
+    </w:lvl>
+    <w:lvl w:ilvl="8" w:tentative="1">
+      <w:start w:val="1"/>
+      <w:numFmt w:val="bullet"/>
+      <w:lvlText w:val=""/>
+      <w:lvlJc w:val="left"/>
+      <w:pPr>
+        <w:tabs>
+          <w:tab w:val="num" w:pos="6480"/>
+        </w:tabs>
+        <w:ind w:left="6480" w:hanging="360"/>
+      </w:pPr>
+      <w:rPr>
+        <w:rFonts w:ascii="Wingdings" w:hAnsi="Wingdings" w:hint="default"/>
+        <w:sz w:val="20"/>
+      </w:rPr>
+    </w:lvl>
+  </w:abstractNum>
+  <w:abstractNum w:abstractNumId="7" w15:restartNumberingAfterBreak="0">
+    <w:nsid w:val="26F8292C"/>
+    <w:multiLevelType w:val="multilevel"/>
+    <w:tmpl w:val="85220DAC"/>
+    <w:lvl w:ilvl="0">
+      <w:start w:val="1"/>
+      <w:numFmt w:val="bullet"/>
+      <w:lvlText w:val=""/>
+      <w:lvlJc w:val="left"/>
+      <w:pPr>
+        <w:tabs>
+          <w:tab w:val="num" w:pos="720"/>
+        </w:tabs>
+        <w:ind w:left="720" w:hanging="360"/>
+      </w:pPr>
+      <w:rPr>
+        <w:rFonts w:ascii="Symbol" w:hAnsi="Symbol" w:hint="default"/>
+        <w:sz w:val="20"/>
+      </w:rPr>
+    </w:lvl>
+    <w:lvl w:ilvl="1" w:tentative="1">
+      <w:start w:val="1"/>
+      <w:numFmt w:val="bullet"/>
+      <w:lvlText w:val="o"/>
+      <w:lvlJc w:val="left"/>
+      <w:pPr>
+        <w:tabs>
+          <w:tab w:val="num" w:pos="1440"/>
+        </w:tabs>
+        <w:ind w:left="1440" w:hanging="360"/>
+      </w:pPr>
+      <w:rPr>
+        <w:rFonts w:ascii="Courier New" w:hAnsi="Courier New" w:hint="default"/>
+        <w:sz w:val="20"/>
+      </w:rPr>
+    </w:lvl>
+    <w:lvl w:ilvl="2" w:tentative="1">
+      <w:start w:val="1"/>
+      <w:numFmt w:val="bullet"/>
+      <w:lvlText w:val=""/>
+      <w:lvlJc w:val="left"/>
+      <w:pPr>
+        <w:tabs>
+          <w:tab w:val="num" w:pos="2160"/>
+        </w:tabs>
+        <w:ind w:left="2160" w:hanging="360"/>
+      </w:pPr>
+      <w:rPr>
+        <w:rFonts w:ascii="Wingdings" w:hAnsi="Wingdings" w:hint="default"/>
+        <w:sz w:val="20"/>
+      </w:rPr>
+    </w:lvl>
+    <w:lvl w:ilvl="3" w:tentative="1">
+      <w:start w:val="1"/>
+      <w:numFmt w:val="bullet"/>
+      <w:lvlText w:val=""/>
+      <w:lvlJc w:val="left"/>
+      <w:pPr>
+        <w:tabs>
+          <w:tab w:val="num" w:pos="2880"/>
+        </w:tabs>
+        <w:ind w:left="2880" w:hanging="360"/>
+      </w:pPr>
+      <w:rPr>
+        <w:rFonts w:ascii="Wingdings" w:hAnsi="Wingdings" w:hint="default"/>
+        <w:sz w:val="20"/>
+      </w:rPr>
+    </w:lvl>
+    <w:lvl w:ilvl="4" w:tentative="1">
+      <w:start w:val="1"/>
+      <w:numFmt w:val="bullet"/>
+      <w:lvlText w:val=""/>
+      <w:lvlJc w:val="left"/>
+      <w:pPr>
+        <w:tabs>
+          <w:tab w:val="num" w:pos="3600"/>
+        </w:tabs>
+        <w:ind w:left="3600" w:hanging="360"/>
+      </w:pPr>
+      <w:rPr>
+        <w:rFonts w:ascii="Wingdings" w:hAnsi="Wingdings" w:hint="default"/>
+        <w:sz w:val="20"/>
+      </w:rPr>
+    </w:lvl>
+    <w:lvl w:ilvl="5" w:tentative="1">
+      <w:start w:val="1"/>
+      <w:numFmt w:val="bullet"/>
+      <w:lvlText w:val=""/>
+      <w:lvlJc w:val="left"/>
+      <w:pPr>
+        <w:tabs>
+          <w:tab w:val="num" w:pos="4320"/>
+        </w:tabs>
+        <w:ind w:left="4320" w:hanging="360"/>
+      </w:pPr>
+      <w:rPr>
+        <w:rFonts w:ascii="Wingdings" w:hAnsi="Wingdings" w:hint="default"/>
+        <w:sz w:val="20"/>
+      </w:rPr>
+    </w:lvl>
+    <w:lvl w:ilvl="6" w:tentative="1">
+      <w:start w:val="1"/>
+      <w:numFmt w:val="bullet"/>
+      <w:lvlText w:val=""/>
+      <w:lvlJc w:val="left"/>
+      <w:pPr>
+        <w:tabs>
+          <w:tab w:val="num" w:pos="5040"/>
+        </w:tabs>
+        <w:ind w:left="5040" w:hanging="360"/>
+      </w:pPr>
+      <w:rPr>
+        <w:rFonts w:ascii="Wingdings" w:hAnsi="Wingdings" w:hint="default"/>
+        <w:sz w:val="20"/>
+      </w:rPr>
+    </w:lvl>
+    <w:lvl w:ilvl="7" w:tentative="1">
+      <w:start w:val="1"/>
+      <w:numFmt w:val="bullet"/>
+      <w:lvlText w:val=""/>
+      <w:lvlJc w:val="left"/>
+      <w:pPr>
+        <w:tabs>
+          <w:tab w:val="num" w:pos="5760"/>
+        </w:tabs>
+        <w:ind w:left="5760" w:hanging="360"/>
+      </w:pPr>
+      <w:rPr>
+        <w:rFonts w:ascii="Wingdings" w:hAnsi="Wingdings" w:hint="default"/>
+        <w:sz w:val="20"/>
+      </w:rPr>
+    </w:lvl>
+    <w:lvl w:ilvl="8" w:tentative="1">
+      <w:start w:val="1"/>
+      <w:numFmt w:val="bullet"/>
+      <w:lvlText w:val=""/>
+      <w:lvlJc w:val="left"/>
+      <w:pPr>
+        <w:tabs>
+          <w:tab w:val="num" w:pos="6480"/>
+        </w:tabs>
+        <w:ind w:left="6480" w:hanging="360"/>
+      </w:pPr>
+      <w:rPr>
+        <w:rFonts w:ascii="Wingdings" w:hAnsi="Wingdings" w:hint="default"/>
+        <w:sz w:val="20"/>
+      </w:rPr>
+    </w:lvl>
+  </w:abstractNum>
+  <w:abstractNum w:abstractNumId="8" w15:restartNumberingAfterBreak="0">
     <w:nsid w:val="275E09ED"/>
     <w:multiLevelType w:val="hybridMultilevel"/>
     <w:tmpl w:val="006465AC"/>
@@ -9716,7 +10471,7 @@
       </w:rPr>
     </w:lvl>
   </w:abstractNum>
-  <w:abstractNum w:abstractNumId="6" w15:restartNumberingAfterBreak="0">
+  <w:abstractNum w:abstractNumId="9" w15:restartNumberingAfterBreak="0">
     <w:nsid w:val="2A5CED59"/>
     <w:multiLevelType w:val="hybridMultilevel"/>
     <w:tmpl w:val="CE529732"/>
@@ -9829,7 +10584,7 @@
       </w:rPr>
     </w:lvl>
   </w:abstractNum>
-  <w:abstractNum w:abstractNumId="7" w15:restartNumberingAfterBreak="0">
+  <w:abstractNum w:abstractNumId="10" w15:restartNumberingAfterBreak="0">
     <w:nsid w:val="35230F90"/>
     <w:multiLevelType w:val="hybridMultilevel"/>
     <w:tmpl w:val="EEF6D2FE"/>
@@ -9942,7 +10697,7 @@
       </w:rPr>
     </w:lvl>
   </w:abstractNum>
-  <w:abstractNum w:abstractNumId="8" w15:restartNumberingAfterBreak="0">
+  <w:abstractNum w:abstractNumId="11" w15:restartNumberingAfterBreak="0">
     <w:nsid w:val="3B8B13B5"/>
     <w:multiLevelType w:val="multilevel"/>
     <w:tmpl w:val="B3E87306"/>
@@ -10065,7 +10820,7 @@
       </w:rPr>
     </w:lvl>
   </w:abstractNum>
-  <w:abstractNum w:abstractNumId="9" w15:restartNumberingAfterBreak="0">
+  <w:abstractNum w:abstractNumId="12" w15:restartNumberingAfterBreak="0">
     <w:nsid w:val="3E7D7D99"/>
     <w:multiLevelType w:val="hybridMultilevel"/>
     <w:tmpl w:val="5FACA1CC"/>
@@ -10154,7 +10909,7 @@
       </w:pPr>
     </w:lvl>
   </w:abstractNum>
-  <w:abstractNum w:abstractNumId="10" w15:restartNumberingAfterBreak="0">
+  <w:abstractNum w:abstractNumId="13" w15:restartNumberingAfterBreak="0">
     <w:nsid w:val="3E99F4C1"/>
     <w:multiLevelType w:val="hybridMultilevel"/>
     <w:tmpl w:val="0FD0261C"/>
@@ -10267,7 +11022,156 @@
       </w:rPr>
     </w:lvl>
   </w:abstractNum>
-  <w:abstractNum w:abstractNumId="11" w15:restartNumberingAfterBreak="0">
+  <w:abstractNum w:abstractNumId="14" w15:restartNumberingAfterBreak="0">
+    <w:nsid w:val="4BB17F74"/>
+    <w:multiLevelType w:val="multilevel"/>
+    <w:tmpl w:val="921CD40C"/>
+    <w:lvl w:ilvl="0">
+      <w:start w:val="1"/>
+      <w:numFmt w:val="bullet"/>
+      <w:lvlText w:val=""/>
+      <w:lvlJc w:val="left"/>
+      <w:pPr>
+        <w:tabs>
+          <w:tab w:val="num" w:pos="720"/>
+        </w:tabs>
+        <w:ind w:left="720" w:hanging="360"/>
+      </w:pPr>
+      <w:rPr>
+        <w:rFonts w:ascii="Symbol" w:hAnsi="Symbol" w:hint="default"/>
+        <w:sz w:val="20"/>
+      </w:rPr>
+    </w:lvl>
+    <w:lvl w:ilvl="1" w:tentative="1">
+      <w:start w:val="1"/>
+      <w:numFmt w:val="bullet"/>
+      <w:lvlText w:val="o"/>
+      <w:lvlJc w:val="left"/>
+      <w:pPr>
+        <w:tabs>
+          <w:tab w:val="num" w:pos="1440"/>
+        </w:tabs>
+        <w:ind w:left="1440" w:hanging="360"/>
+      </w:pPr>
+      <w:rPr>
+        <w:rFonts w:ascii="Courier New" w:hAnsi="Courier New" w:hint="default"/>
+        <w:sz w:val="20"/>
+      </w:rPr>
+    </w:lvl>
+    <w:lvl w:ilvl="2" w:tentative="1">
+      <w:start w:val="1"/>
+      <w:numFmt w:val="bullet"/>
+      <w:lvlText w:val=""/>
+      <w:lvlJc w:val="left"/>
+      <w:pPr>
+        <w:tabs>
+          <w:tab w:val="num" w:pos="2160"/>
+        </w:tabs>
+        <w:ind w:left="2160" w:hanging="360"/>
+      </w:pPr>
+      <w:rPr>
+        <w:rFonts w:ascii="Wingdings" w:hAnsi="Wingdings" w:hint="default"/>
+        <w:sz w:val="20"/>
+      </w:rPr>
+    </w:lvl>
+    <w:lvl w:ilvl="3" w:tentative="1">
+      <w:start w:val="1"/>
+      <w:numFmt w:val="bullet"/>
+      <w:lvlText w:val=""/>
+      <w:lvlJc w:val="left"/>
+      <w:pPr>
+        <w:tabs>
+          <w:tab w:val="num" w:pos="2880"/>
+        </w:tabs>
+        <w:ind w:left="2880" w:hanging="360"/>
+      </w:pPr>
+      <w:rPr>
+        <w:rFonts w:ascii="Wingdings" w:hAnsi="Wingdings" w:hint="default"/>
+        <w:sz w:val="20"/>
+      </w:rPr>
+    </w:lvl>
+    <w:lvl w:ilvl="4" w:tentative="1">
+      <w:start w:val="1"/>
+      <w:numFmt w:val="bullet"/>
+      <w:lvlText w:val=""/>
+      <w:lvlJc w:val="left"/>
+      <w:pPr>
+        <w:tabs>
+          <w:tab w:val="num" w:pos="3600"/>
+        </w:tabs>
+        <w:ind w:left="3600" w:hanging="360"/>
+      </w:pPr>
+      <w:rPr>
+        <w:rFonts w:ascii="Wingdings" w:hAnsi="Wingdings" w:hint="default"/>
+        <w:sz w:val="20"/>
+      </w:rPr>
+    </w:lvl>
+    <w:lvl w:ilvl="5" w:tentative="1">
+      <w:start w:val="1"/>
+      <w:numFmt w:val="bullet"/>
+      <w:lvlText w:val=""/>
+      <w:lvlJc w:val="left"/>
+      <w:pPr>
+        <w:tabs>
+          <w:tab w:val="num" w:pos="4320"/>
+        </w:tabs>
+        <w:ind w:left="4320" w:hanging="360"/>
+      </w:pPr>
+      <w:rPr>
+        <w:rFonts w:ascii="Wingdings" w:hAnsi="Wingdings" w:hint="default"/>
+        <w:sz w:val="20"/>
+      </w:rPr>
+    </w:lvl>
+    <w:lvl w:ilvl="6" w:tentative="1">
+      <w:start w:val="1"/>
+      <w:numFmt w:val="bullet"/>
+      <w:lvlText w:val=""/>
+      <w:lvlJc w:val="left"/>
+      <w:pPr>
+        <w:tabs>
+          <w:tab w:val="num" w:pos="5040"/>
+        </w:tabs>
+        <w:ind w:left="5040" w:hanging="360"/>
+      </w:pPr>
+      <w:rPr>
+        <w:rFonts w:ascii="Wingdings" w:hAnsi="Wingdings" w:hint="default"/>
+        <w:sz w:val="20"/>
+      </w:rPr>
+    </w:lvl>
+    <w:lvl w:ilvl="7" w:tentative="1">
+      <w:start w:val="1"/>
+      <w:numFmt w:val="bullet"/>
+      <w:lvlText w:val=""/>
+      <w:lvlJc w:val="left"/>
+      <w:pPr>
+        <w:tabs>
+          <w:tab w:val="num" w:pos="5760"/>
+        </w:tabs>
+        <w:ind w:left="5760" w:hanging="360"/>
+      </w:pPr>
+      <w:rPr>
+        <w:rFonts w:ascii="Wingdings" w:hAnsi="Wingdings" w:hint="default"/>
+        <w:sz w:val="20"/>
+      </w:rPr>
+    </w:lvl>
+    <w:lvl w:ilvl="8" w:tentative="1">
+      <w:start w:val="1"/>
+      <w:numFmt w:val="bullet"/>
+      <w:lvlText w:val=""/>
+      <w:lvlJc w:val="left"/>
+      <w:pPr>
+        <w:tabs>
+          <w:tab w:val="num" w:pos="6480"/>
+        </w:tabs>
+        <w:ind w:left="6480" w:hanging="360"/>
+      </w:pPr>
+      <w:rPr>
+        <w:rFonts w:ascii="Wingdings" w:hAnsi="Wingdings" w:hint="default"/>
+        <w:sz w:val="20"/>
+      </w:rPr>
+    </w:lvl>
+  </w:abstractNum>
+  <w:abstractNum w:abstractNumId="15" w15:restartNumberingAfterBreak="0">
     <w:nsid w:val="63644EB7"/>
     <w:multiLevelType w:val="hybridMultilevel"/>
     <w:tmpl w:val="BC4661BC"/>
@@ -10379,7 +11283,7 @@
       </w:rPr>
     </w:lvl>
   </w:abstractNum>
-  <w:abstractNum w:abstractNumId="12" w15:restartNumberingAfterBreak="0">
+  <w:abstractNum w:abstractNumId="16" w15:restartNumberingAfterBreak="0">
     <w:nsid w:val="669354D0"/>
     <w:multiLevelType w:val="hybridMultilevel"/>
     <w:tmpl w:val="59687D5E"/>
@@ -10468,7 +11372,7 @@
       </w:pPr>
     </w:lvl>
   </w:abstractNum>
-  <w:abstractNum w:abstractNumId="13" w15:restartNumberingAfterBreak="0">
+  <w:abstractNum w:abstractNumId="17" w15:restartNumberingAfterBreak="0">
     <w:nsid w:val="7622592C"/>
     <w:multiLevelType w:val="hybridMultilevel"/>
     <w:tmpl w:val="7972693A"/>
@@ -10581,7 +11485,7 @@
       </w:rPr>
     </w:lvl>
   </w:abstractNum>
-  <w:abstractNum w:abstractNumId="14" w15:restartNumberingAfterBreak="0">
+  <w:abstractNum w:abstractNumId="18" w15:restartNumberingAfterBreak="0">
     <w:nsid w:val="779CD883"/>
     <w:multiLevelType w:val="hybridMultilevel"/>
     <w:tmpl w:val="C278FB72"/>
@@ -10694,7 +11598,7 @@
       </w:rPr>
     </w:lvl>
   </w:abstractNum>
-  <w:abstractNum w:abstractNumId="15" w15:restartNumberingAfterBreak="0">
+  <w:abstractNum w:abstractNumId="19" w15:restartNumberingAfterBreak="0">
     <w:nsid w:val="7F537139"/>
     <w:multiLevelType w:val="hybridMultilevel"/>
     <w:tmpl w:val="FFFFFFFF"/>
@@ -10811,49 +11715,61 @@
     <w:abstractNumId w:val="4"/>
   </w:num>
   <w:num w:numId="2" w16cid:durableId="1286697199">
-    <w:abstractNumId w:val="7"/>
+    <w:abstractNumId w:val="10"/>
   </w:num>
   <w:num w:numId="3" w16cid:durableId="1071583762">
-    <w:abstractNumId w:val="14"/>
+    <w:abstractNumId w:val="18"/>
   </w:num>
   <w:num w:numId="4" w16cid:durableId="290404276">
-    <w:abstractNumId w:val="6"/>
+    <w:abstractNumId w:val="9"/>
   </w:num>
   <w:num w:numId="5" w16cid:durableId="1720321722">
     <w:abstractNumId w:val="0"/>
   </w:num>
   <w:num w:numId="6" w16cid:durableId="469132675">
-    <w:abstractNumId w:val="10"/>
+    <w:abstractNumId w:val="13"/>
   </w:num>
   <w:num w:numId="7" w16cid:durableId="891580524">
-    <w:abstractNumId w:val="5"/>
+    <w:abstractNumId w:val="8"/>
   </w:num>
   <w:num w:numId="8" w16cid:durableId="314187570">
-    <w:abstractNumId w:val="8"/>
+    <w:abstractNumId w:val="11"/>
   </w:num>
   <w:num w:numId="9" w16cid:durableId="251933070">
-    <w:abstractNumId w:val="15"/>
+    <w:abstractNumId w:val="19"/>
   </w:num>
   <w:num w:numId="10" w16cid:durableId="1647079484">
     <w:abstractNumId w:val="1"/>
   </w:num>
   <w:num w:numId="11" w16cid:durableId="1467158179">
-    <w:abstractNumId w:val="12"/>
+    <w:abstractNumId w:val="16"/>
   </w:num>
   <w:num w:numId="12" w16cid:durableId="1498691710">
-    <w:abstractNumId w:val="9"/>
+    <w:abstractNumId w:val="12"/>
   </w:num>
   <w:num w:numId="13" w16cid:durableId="2065595443">
     <w:abstractNumId w:val="2"/>
   </w:num>
   <w:num w:numId="14" w16cid:durableId="1442994968">
-    <w:abstractNumId w:val="11"/>
+    <w:abstractNumId w:val="15"/>
   </w:num>
   <w:num w:numId="15" w16cid:durableId="101733521">
     <w:abstractNumId w:val="3"/>
   </w:num>
   <w:num w:numId="16" w16cid:durableId="639530955">
-    <w:abstractNumId w:val="13"/>
+    <w:abstractNumId w:val="17"/>
+  </w:num>
+  <w:num w:numId="17" w16cid:durableId="1681811558">
+    <w:abstractNumId w:val="7"/>
+  </w:num>
+  <w:num w:numId="18" w16cid:durableId="1197504396">
+    <w:abstractNumId w:val="14"/>
+  </w:num>
+  <w:num w:numId="19" w16cid:durableId="2133590689">
+    <w:abstractNumId w:val="5"/>
+  </w:num>
+  <w:num w:numId="20" w16cid:durableId="1358119246">
+    <w:abstractNumId w:val="6"/>
   </w:num>
   <w:numIdMacAtCleanup w:val="4"/>
 </w:numbering>
@@ -12210,13 +13126,7 @@
 </file>
 
 <file path=customXml/item3.xml><?xml version="1.0" encoding="utf-8"?>
-<p:properties xmlns:p="http://schemas.microsoft.com/office/2006/metadata/properties" xmlns:xsi="http://www.w3.org/2001/XMLSchema-instance" xmlns:pc="http://schemas.microsoft.com/office/infopath/2007/PartnerControls">
-  <documentManagement>
-    <lcf76f155ced4ddcb4097134ff3c332f xmlns="048160b9-34e2-4171-be5b-4787e99a50fe">
-      <Terms xmlns="http://schemas.microsoft.com/office/infopath/2007/PartnerControls"/>
-    </lcf76f155ced4ddcb4097134ff3c332f>
-  </documentManagement>
-</p:properties>
+<b:Sources xmlns:b="http://schemas.openxmlformats.org/officeDocument/2006/bibliography" xmlns="http://schemas.openxmlformats.org/officeDocument/2006/bibliography" SelectedStyle="\APASixthEditionOfficeOnline.xsl" StyleName="APA" Version="6"/>
 </file>
 
 <file path=customXml/item4.xml><?xml version="1.0" encoding="utf-8"?>
@@ -12404,7 +13314,12 @@
 </file>
 
 <file path=customXml/item5.xml><?xml version="1.0" encoding="utf-8"?>
-<b:Sources xmlns:b="http://schemas.openxmlformats.org/officeDocument/2006/bibliography" xmlns="http://schemas.openxmlformats.org/officeDocument/2006/bibliography" SelectedStyle="\APASixthEditionOfficeOnline.xsl" StyleName="APA" Version="6"/>
+<?mso-contentType ?>
+<FormTemplates xmlns="http://schemas.microsoft.com/sharepoint/v3/contenttype/forms">
+  <Display>DocumentLibraryForm</Display>
+  <Edit>DocumentLibraryForm</Edit>
+  <New>DocumentLibraryForm</New>
+</FormTemplates>
 </file>
 
 <file path=customXml/item6.xml><?xml version="1.0" encoding="utf-8"?>
@@ -12412,7 +13327,13 @@
 </file>
 
 <file path=customXml/item7.xml><?xml version="1.0" encoding="utf-8"?>
-<b:Sources xmlns:b="http://schemas.openxmlformats.org/officeDocument/2006/bibliography" xmlns="http://schemas.openxmlformats.org/officeDocument/2006/bibliography" SelectedStyle="\APASixthEditionOfficeOnline.xsl" StyleName="APA" Version="6"/>
+<p:properties xmlns:p="http://schemas.microsoft.com/office/2006/metadata/properties" xmlns:xsi="http://www.w3.org/2001/XMLSchema-instance" xmlns:pc="http://schemas.microsoft.com/office/infopath/2007/PartnerControls">
+  <documentManagement>
+    <lcf76f155ced4ddcb4097134ff3c332f xmlns="048160b9-34e2-4171-be5b-4787e99a50fe">
+      <Terms xmlns="http://schemas.microsoft.com/office/infopath/2007/PartnerControls"/>
+    </lcf76f155ced4ddcb4097134ff3c332f>
+  </documentManagement>
+</p:properties>
 </file>
 
 <file path=customXml/item8.xml><?xml version="1.0" encoding="utf-8"?>
@@ -12420,12 +13341,7 @@
 </file>
 
 <file path=customXml/item9.xml><?xml version="1.0" encoding="utf-8"?>
-<?mso-contentType ?>
-<FormTemplates xmlns="http://schemas.microsoft.com/sharepoint/v3/contenttype/forms">
-  <Display>DocumentLibraryForm</Display>
-  <Edit>DocumentLibraryForm</Edit>
-  <New>DocumentLibraryForm</New>
-</FormTemplates>
+<b:Sources xmlns:b="http://schemas.openxmlformats.org/officeDocument/2006/bibliography" xmlns="http://schemas.openxmlformats.org/officeDocument/2006/bibliography" SelectedStyle="\APASixthEditionOfficeOnline.xsl" StyleName="APA" Version="6"/>
 </file>
 
 <file path=customXml/itemProps1.xml><?xml version="1.0" encoding="utf-8"?>
@@ -12437,7 +13353,7 @@
 </file>
 
 <file path=customXml/itemProps2.xml><?xml version="1.0" encoding="utf-8"?>
-<ds:datastoreItem xmlns:ds="http://schemas.openxmlformats.org/officeDocument/2006/customXml" ds:itemID="{93480FC8-8C2D-45B0-A64C-73E611655476}">
+<ds:datastoreItem xmlns:ds="http://schemas.openxmlformats.org/officeDocument/2006/customXml" ds:itemID="{E9C99669-4497-4E9E-98A4-BED158149AFE}">
   <ds:schemaRefs>
     <ds:schemaRef ds:uri="http://schemas.openxmlformats.org/officeDocument/2006/bibliography"/>
   </ds:schemaRefs>
@@ -12445,11 +13361,9 @@
 </file>
 
 <file path=customXml/itemProps3.xml><?xml version="1.0" encoding="utf-8"?>
-<ds:datastoreItem xmlns:ds="http://schemas.openxmlformats.org/officeDocument/2006/customXml" ds:itemID="{87E051C0-CAC2-4DB7-BABB-6C14BF081DB3}">
+<ds:datastoreItem xmlns:ds="http://schemas.openxmlformats.org/officeDocument/2006/customXml" ds:itemID="{DA5C88AD-A61D-495D-850F-D9E52BCF0259}">
   <ds:schemaRefs>
-    <ds:schemaRef ds:uri="http://schemas.microsoft.com/office/2006/metadata/properties"/>
-    <ds:schemaRef ds:uri="http://schemas.microsoft.com/office/infopath/2007/PartnerControls"/>
-    <ds:schemaRef ds:uri="048160b9-34e2-4171-be5b-4787e99a50fe"/>
+    <ds:schemaRef ds:uri="http://schemas.openxmlformats.org/officeDocument/2006/bibliography"/>
   </ds:schemaRefs>
 </ds:datastoreItem>
 </file>
@@ -12473,15 +13387,15 @@
 </file>
 
 <file path=customXml/itemProps5.xml><?xml version="1.0" encoding="utf-8"?>
-<ds:datastoreItem xmlns:ds="http://schemas.openxmlformats.org/officeDocument/2006/customXml" ds:itemID="{DA5C88AD-A61D-495D-850F-D9E52BCF0259}">
+<ds:datastoreItem xmlns:ds="http://schemas.openxmlformats.org/officeDocument/2006/customXml" ds:itemID="{0C3D46B6-9FDE-43D9-A05D-DAAD4EFEBA85}">
   <ds:schemaRefs>
-    <ds:schemaRef ds:uri="http://schemas.openxmlformats.org/officeDocument/2006/bibliography"/>
+    <ds:schemaRef ds:uri="http://schemas.microsoft.com/sharepoint/v3/contenttype/forms"/>
   </ds:schemaRefs>
 </ds:datastoreItem>
 </file>
 
 <file path=customXml/itemProps6.xml><?xml version="1.0" encoding="utf-8"?>
-<ds:datastoreItem xmlns:ds="http://schemas.openxmlformats.org/officeDocument/2006/customXml" ds:itemID="{E9C99669-4497-4E9E-98A4-BED158149AFE}">
+<ds:datastoreItem xmlns:ds="http://schemas.openxmlformats.org/officeDocument/2006/customXml" ds:itemID="{072CA0F0-96C6-4D59-8CE7-2EB3F9FA0E4F}">
   <ds:schemaRefs>
     <ds:schemaRef ds:uri="http://schemas.openxmlformats.org/officeDocument/2006/bibliography"/>
   </ds:schemaRefs>
@@ -12489,6 +13403,16 @@
 </file>
 
 <file path=customXml/itemProps7.xml><?xml version="1.0" encoding="utf-8"?>
+<ds:datastoreItem xmlns:ds="http://schemas.openxmlformats.org/officeDocument/2006/customXml" ds:itemID="{87E051C0-CAC2-4DB7-BABB-6C14BF081DB3}">
+  <ds:schemaRefs>
+    <ds:schemaRef ds:uri="http://schemas.microsoft.com/office/2006/metadata/properties"/>
+    <ds:schemaRef ds:uri="http://schemas.microsoft.com/office/infopath/2007/PartnerControls"/>
+    <ds:schemaRef ds:uri="048160b9-34e2-4171-be5b-4787e99a50fe"/>
+  </ds:schemaRefs>
+</ds:datastoreItem>
+</file>
+
+<file path=customXml/itemProps8.xml><?xml version="1.0" encoding="utf-8"?>
 <ds:datastoreItem xmlns:ds="http://schemas.openxmlformats.org/officeDocument/2006/customXml" ds:itemID="{D2385023-5A0F-4658-B688-056B7636332C}">
   <ds:schemaRefs>
     <ds:schemaRef ds:uri="http://schemas.openxmlformats.org/officeDocument/2006/bibliography"/>
@@ -12496,18 +13420,10 @@
 </ds:datastoreItem>
 </file>
 
-<file path=customXml/itemProps8.xml><?xml version="1.0" encoding="utf-8"?>
-<ds:datastoreItem xmlns:ds="http://schemas.openxmlformats.org/officeDocument/2006/customXml" ds:itemID="{072CA0F0-96C6-4D59-8CE7-2EB3F9FA0E4F}">
+<file path=customXml/itemProps9.xml><?xml version="1.0" encoding="utf-8"?>
+<ds:datastoreItem xmlns:ds="http://schemas.openxmlformats.org/officeDocument/2006/customXml" ds:itemID="{93480FC8-8C2D-45B0-A64C-73E611655476}">
   <ds:schemaRefs>
     <ds:schemaRef ds:uri="http://schemas.openxmlformats.org/officeDocument/2006/bibliography"/>
   </ds:schemaRefs>
 </ds:datastoreItem>
-</file>
-
-<file path=customXml/itemProps9.xml><?xml version="1.0" encoding="utf-8"?>
-<ds:datastoreItem xmlns:ds="http://schemas.openxmlformats.org/officeDocument/2006/customXml" ds:itemID="{0C3D46B6-9FDE-43D9-A05D-DAAD4EFEBA85}">
-  <ds:schemaRefs>
-    <ds:schemaRef ds:uri="http://schemas.microsoft.com/sharepoint/v3/contenttype/forms"/>
-  </ds:schemaRefs>
-</ds:datastoreItem>
 </file>
</xml_diff>

<commit_message>
Updated with my sub-sections of project scope
</commit_message>
<xml_diff>
--- a/Documentation/2- SRS-PRJ566 - Team06 - Winter 2025.docx
+++ b/Documentation/2- SRS-PRJ566 - Team06 - Winter 2025.docx
@@ -192,20 +192,8 @@
           <w:sz w:val="28"/>
           <w:szCs w:val="28"/>
         </w:rPr>
-        <w:t xml:space="preserve">Restaurant Management Application – </w:t>
-      </w:r>
-      <w:proofErr w:type="spellStart"/>
-      <w:r>
-        <w:rPr>
-          <w:rFonts w:cstheme="majorBidi"/>
-          <w:b w:val="0"/>
-          <w:bCs w:val="0"/>
-          <w:sz w:val="28"/>
-          <w:szCs w:val="28"/>
-        </w:rPr>
-        <w:t>ChowHub</w:t>
-      </w:r>
-      <w:proofErr w:type="spellEnd"/>
+        <w:t>Restaurant Management Application – ChowHub</w:t>
+      </w:r>
     </w:p>
     <w:p>
       <w:pPr>
@@ -2803,15 +2791,7 @@
         <w:jc w:val="both"/>
       </w:pPr>
       <w:r>
-        <w:t xml:space="preserve">The purpose of this Software Requirements Specification (SRS) document is to clearly outline the requirements for developing the </w:t>
-      </w:r>
-      <w:proofErr w:type="spellStart"/>
-      <w:r>
-        <w:t>ChowHub</w:t>
-      </w:r>
-      <w:proofErr w:type="spellEnd"/>
-      <w:r>
-        <w:t xml:space="preserve"> Restaurant Management Application. It provides a detailed description of the system’s features, goals, and limitations, ensuring everyone involved in the project understands what needs to be built and how it will work.</w:t>
+        <w:t>The purpose of this Software Requirements Specification (SRS) document is to clearly outline the requirements for developing the ChowHub Restaurant Management Application. It provides a detailed description of the system’s features, goals, and limitations, ensuring everyone involved in the project understands what needs to be built and how it will work.</w:t>
       </w:r>
     </w:p>
     <w:p>
@@ -2862,15 +2842,7 @@
       </w:r>
       <w:proofErr w:type="gramEnd"/>
       <w:r>
-        <w:t xml:space="preserve"> resources, track timelines, and ensure the project stays on schedule. Restaurant owners or managers, as clients, may review the document to ensure the system meets their needs. The quality assurance team will use the requirements to check that the system works correctly, is user-friendly, and reliable. System integrators, who connect </w:t>
-      </w:r>
-      <w:proofErr w:type="spellStart"/>
-      <w:r>
-        <w:t>ChowHub</w:t>
-      </w:r>
-      <w:proofErr w:type="spellEnd"/>
-      <w:r>
-        <w:t xml:space="preserve"> to tools like POS platforms, will rely on it to ensure smooth integration. Technical writers might use the SRS to create user manuals or training materials. Lastly, future teams or vendors working on updates or expansions can refer to the document to understand the original system requirements and keep everything consistent. This SRS helps all parties work together effectively and stay aligned.</w:t>
+        <w:t xml:space="preserve"> resources, track timelines, and ensure the project stays on schedule. Restaurant owners or managers, as clients, may review the document to ensure the system meets their needs. The quality assurance team will use the requirements to check that the system works correctly, is user-friendly, and reliable. System integrators, who connect ChowHub to tools like POS platforms, will rely on it to ensure smooth integration. Technical writers might use the SRS to create user manuals or training materials. Lastly, future teams or vendors working on updates or expansions can refer to the document to understand the original system requirements and keep everything consistent. This SRS helps all parties work together effectively and stay aligned.</w:t>
       </w:r>
     </w:p>
     <w:p>
@@ -3016,14 +2988,12 @@
         </w:rPr>
         <w:t xml:space="preserve"> </w:t>
       </w:r>
-      <w:proofErr w:type="spellStart"/>
       <w:r>
         <w:rPr>
           <w:rFonts w:asciiTheme="majorHAnsi" w:eastAsia="Times New Roman" w:hAnsiTheme="majorHAnsi" w:cstheme="majorBidi"/>
         </w:rPr>
         <w:t>ChowHub</w:t>
       </w:r>
-      <w:proofErr w:type="spellEnd"/>
     </w:p>
     <w:p>
       <w:pPr>
@@ -4349,35 +4319,7 @@
           <w:rFonts w:cs="Arial"/>
         </w:rPr>
         <w:lastRenderedPageBreak/>
-        <w:t>The restaurant industry has long faced operational challenges stemming from inefficient inventory management, fragmented systems, and difficulty in adapting to dynamic customer demands. Traditional approaches to managing inventory, employee shifts, menu operations, and supplier coordination often result in waste, overstocking, ingredient shortages, order cancellations, and dissatisfied customers. Additionally, restaurants often lack real-time insights into sales performance and ingredient usage, making it harder to optimize operations or make data-driven decisions. This project seeks to address these inefficiencies through a streamlined, centralized solution—</w:t>
-      </w:r>
-      <w:proofErr w:type="spellStart"/>
-      <w:r>
-        <w:rPr>
-          <w:rFonts w:cs="Arial"/>
-        </w:rPr>
-        <w:t>ChowHub</w:t>
-      </w:r>
-      <w:proofErr w:type="spellEnd"/>
-      <w:r>
-        <w:rPr>
-          <w:rFonts w:cs="Arial"/>
-        </w:rPr>
-        <w:t xml:space="preserve">. </w:t>
-      </w:r>
-      <w:proofErr w:type="spellStart"/>
-      <w:r>
-        <w:rPr>
-          <w:rFonts w:cs="Arial"/>
-        </w:rPr>
-        <w:t>ChowHub</w:t>
-      </w:r>
-      <w:proofErr w:type="spellEnd"/>
-      <w:r>
-        <w:rPr>
-          <w:rFonts w:cs="Arial"/>
-        </w:rPr>
-        <w:t xml:space="preserve"> integrates inventory management, automated menu updates, advanced sales analysis, supplier coordination, employee management, shift tracking, and secure POS integration, tailored specifically for the fast-paced, small-to-mid-sized restaurant environment.</w:t>
+        <w:t>The restaurant industry has long faced operational challenges stemming from inefficient inventory management, fragmented systems, and difficulty in adapting to dynamic customer demands. Traditional approaches to managing inventory, employee shifts, menu operations, and supplier coordination often result in waste, overstocking, ingredient shortages, order cancellations, and dissatisfied customers. Additionally, restaurants often lack real-time insights into sales performance and ingredient usage, making it harder to optimize operations or make data-driven decisions. This project seeks to address these inefficiencies through a streamlined, centralized solution—ChowHub. ChowHub integrates inventory management, automated menu updates, advanced sales analysis, supplier coordination, employee management, shift tracking, and secure POS integration, tailored specifically for the fast-paced, small-to-mid-sized restaurant environment.</w:t>
       </w:r>
     </w:p>
     <w:p>
@@ -4913,11 +4855,9 @@
               <w:spacing w:after="0" w:line="240" w:lineRule="auto"/>
               <w:ind w:left="0"/>
             </w:pPr>
-            <w:proofErr w:type="spellStart"/>
             <w:r>
               <w:t>ChowHub</w:t>
             </w:r>
-            <w:proofErr w:type="spellEnd"/>
           </w:p>
         </w:tc>
       </w:tr>
@@ -5849,15 +5789,7 @@
               <w:ind w:left="0"/>
             </w:pPr>
             <w:r>
-              <w:t xml:space="preserve">Utilize the </w:t>
-            </w:r>
-            <w:proofErr w:type="spellStart"/>
-            <w:r>
-              <w:t>ChowHub</w:t>
-            </w:r>
-            <w:proofErr w:type="spellEnd"/>
-            <w:r>
-              <w:t xml:space="preserve"> platform for inventory, menu, and employee management. Ensure the system meets the operational needs of their restaurant.</w:t>
+              <w:t>Utilize the ChowHub platform for inventory, menu, and employee management. Ensure the system meets the operational needs of their restaurant.</w:t>
             </w:r>
           </w:p>
         </w:tc>
@@ -5933,15 +5865,7 @@
               <w:ind w:left="0"/>
             </w:pPr>
             <w:r>
-              <w:t xml:space="preserve">Responsible for testing </w:t>
-            </w:r>
-            <w:proofErr w:type="spellStart"/>
-            <w:r>
-              <w:t>ChowHub</w:t>
-            </w:r>
-            <w:proofErr w:type="spellEnd"/>
-            <w:r>
-              <w:t xml:space="preserve"> to ensure it works as intended, identifying bugs, and verifying that features are functional before release.</w:t>
+              <w:t>Responsible for testing ChowHub to ensure it works as intended, identifying bugs, and verifying that features are functional before release.</w:t>
             </w:r>
           </w:p>
         </w:tc>
@@ -6014,15 +5938,7 @@
               <w:ind w:left="0"/>
             </w:pPr>
             <w:r>
-              <w:t xml:space="preserve">Work on integrating </w:t>
-            </w:r>
-            <w:proofErr w:type="spellStart"/>
-            <w:r>
-              <w:t>ChowHub</w:t>
-            </w:r>
-            <w:proofErr w:type="spellEnd"/>
-            <w:r>
-              <w:t xml:space="preserve"> with existing systems such as POS platforms and supplier databases, ensuring compatibility and smooth operation.</w:t>
+              <w:t>Work on integrating ChowHub with existing systems such as POS platforms and supplier databases, ensuring compatibility and smooth operation.</w:t>
             </w:r>
           </w:p>
         </w:tc>
@@ -6098,15 +6014,7 @@
               <w:ind w:left="0"/>
             </w:pPr>
             <w:r>
-              <w:t xml:space="preserve">Use </w:t>
-            </w:r>
-            <w:proofErr w:type="spellStart"/>
-            <w:r>
-              <w:t>ChowHub</w:t>
-            </w:r>
-            <w:proofErr w:type="spellEnd"/>
-            <w:r>
-              <w:t xml:space="preserve"> for tasks like placing orders, tracking ingredients, and managing shift schedules, enhancing the overall restaurant workflow.</w:t>
+              <w:t>Use ChowHub for tasks like placing orders, tracking ingredients, and managing shift schedules, enhancing the overall restaurant workflow.</w:t>
             </w:r>
           </w:p>
         </w:tc>
@@ -6187,15 +6095,7 @@
             </w:r>
             <w:proofErr w:type="gramEnd"/>
             <w:r>
-              <w:t xml:space="preserve"> effectively using </w:t>
-            </w:r>
-            <w:proofErr w:type="spellStart"/>
-            <w:r>
-              <w:t>ChowHub</w:t>
-            </w:r>
-            <w:proofErr w:type="spellEnd"/>
-            <w:r>
-              <w:t>.</w:t>
+              <w:t xml:space="preserve"> effectively using ChowHub.</w:t>
             </w:r>
           </w:p>
         </w:tc>
@@ -6297,57 +6197,11 @@
           <w:rFonts w:eastAsia="Times New Roman" w:cstheme="minorHAnsi"/>
         </w:rPr>
       </w:pPr>
-      <w:proofErr w:type="spellStart"/>
-      <w:r>
-        <w:rPr>
-          <w:rFonts w:eastAsia="Times New Roman" w:cstheme="minorHAnsi"/>
-        </w:rPr>
-        <w:t>ChowHub</w:t>
-      </w:r>
-      <w:proofErr w:type="spellEnd"/>
-      <w:r>
-        <w:rPr>
-          <w:rFonts w:eastAsia="Times New Roman" w:cstheme="minorHAnsi"/>
-        </w:rPr>
-        <w:t xml:space="preserve"> aims to simplify restaurant operations and enhance </w:t>
-      </w:r>
-      <w:r>
-        <w:rPr>
-          <w:rFonts w:eastAsia="Times New Roman" w:cstheme="minorHAnsi"/>
-        </w:rPr>
-        <w:t>customer</w:t>
-      </w:r>
-      <w:r>
-        <w:rPr>
-          <w:rFonts w:eastAsia="Times New Roman" w:cstheme="minorHAnsi"/>
-        </w:rPr>
-        <w:t xml:space="preserve"> experience by providing an easy-to-use, all-in-one management solution for small independent restaurants. With features such as advanced menu management, real-time ingredient inventory tracking, and intuitive ordering, the </w:t>
-      </w:r>
-      <w:proofErr w:type="spellStart"/>
-      <w:r>
-        <w:rPr>
-          <w:rFonts w:eastAsia="Times New Roman" w:cstheme="minorHAnsi"/>
-        </w:rPr>
-        <w:t>ChowHub</w:t>
-      </w:r>
-      <w:proofErr w:type="spellEnd"/>
-      <w:r>
-        <w:rPr>
-          <w:rFonts w:eastAsia="Times New Roman" w:cstheme="minorHAnsi"/>
-        </w:rPr>
-        <w:t xml:space="preserve"> platform ensures cost-effectiveness and efficiency in the restaurant's back-of-house operations while improving customer satisfaction in </w:t>
-      </w:r>
-      <w:r>
-        <w:rPr>
-          <w:rFonts w:eastAsia="Times New Roman" w:cstheme="minorHAnsi"/>
-        </w:rPr>
-        <w:t>front</w:t>
-      </w:r>
-      <w:r>
-        <w:rPr>
-          <w:rFonts w:eastAsia="Times New Roman" w:cstheme="minorHAnsi"/>
-        </w:rPr>
-        <w:t xml:space="preserve"> of the house. </w:t>
+      <w:r>
+        <w:rPr>
+          <w:rFonts w:eastAsia="Times New Roman" w:cstheme="minorHAnsi"/>
+        </w:rPr>
+        <w:t>ChowHub aims to simplify restaurant operations and enhance customer experience by providing an easy-to-use, all-in-one management solution for small independent restaurants. With features such as advanced menu management, real-time ingredient inventory tracking, and intuitive ordering, the ChowHub platform ensures cost-effectiveness and efficiency in the restaurant's back-of-house operations while improving customer satisfaction in front of the house. </w:t>
       </w:r>
     </w:p>
     <w:p>
@@ -6699,21 +6553,7 @@
         <w:rPr>
           <w:rFonts w:eastAsia="Times New Roman" w:cstheme="minorHAnsi"/>
         </w:rPr>
-        <w:t xml:space="preserve"> (</w:t>
-      </w:r>
-      <w:proofErr w:type="spellStart"/>
-      <w:r>
-        <w:rPr>
-          <w:rFonts w:eastAsia="Times New Roman" w:cstheme="minorHAnsi"/>
-        </w:rPr>
-        <w:t>ChowHub</w:t>
-      </w:r>
-      <w:proofErr w:type="spellEnd"/>
-      <w:r>
-        <w:rPr>
-          <w:rFonts w:eastAsia="Times New Roman" w:cstheme="minorHAnsi"/>
-        </w:rPr>
-        <w:t xml:space="preserve"> is designed to function independently but can integrate for added convenience). </w:t>
+        <w:t xml:space="preserve"> (ChowHub is designed to function independently but can integrate for added convenience). </w:t>
       </w:r>
       <w:r>
         <w:rPr>
@@ -6907,19 +6747,11 @@
         </w:rPr>
         <w:t xml:space="preserve">Regulatory Compliance: </w:t>
       </w:r>
-      <w:proofErr w:type="spellStart"/>
-      <w:r>
-        <w:rPr>
-          <w:rFonts w:eastAsia="Times New Roman" w:cstheme="minorHAnsi"/>
-        </w:rPr>
-        <w:t>ChowHub</w:t>
-      </w:r>
-      <w:proofErr w:type="spellEnd"/>
-      <w:r>
-        <w:rPr>
-          <w:rFonts w:eastAsia="Times New Roman" w:cstheme="minorHAnsi"/>
-        </w:rPr>
-        <w:t xml:space="preserve"> will comply with data privacy regulations outlined in PIPEDA for handling any customer and business data. Moreover, the system’s design will follow AODA (Accessibility for Ontarians with Disabilities Act) guidelines to ensure accessibility for all users of the platform. </w:t>
+      <w:r>
+        <w:rPr>
+          <w:rFonts w:eastAsia="Times New Roman" w:cstheme="minorHAnsi"/>
+        </w:rPr>
+        <w:t>ChowHub will comply with data privacy regulations outlined in PIPEDA for handling any customer and business data. Moreover, the system’s design will follow AODA (Accessibility for Ontarians with Disabilities Act) guidelines to ensure accessibility for all users of the platform. </w:t>
       </w:r>
     </w:p>
     <w:p>
@@ -6977,21 +6809,7 @@
         <w:rPr>
           <w:rFonts w:eastAsia="Times New Roman" w:cstheme="minorHAnsi"/>
         </w:rPr>
-        <w:t xml:space="preserve">Restaurants using </w:t>
-      </w:r>
-      <w:proofErr w:type="spellStart"/>
-      <w:r>
-        <w:rPr>
-          <w:rFonts w:eastAsia="Times New Roman" w:cstheme="minorHAnsi"/>
-        </w:rPr>
-        <w:t>ChowHub</w:t>
-      </w:r>
-      <w:proofErr w:type="spellEnd"/>
-      <w:r>
-        <w:rPr>
-          <w:rFonts w:eastAsia="Times New Roman" w:cstheme="minorHAnsi"/>
-        </w:rPr>
-        <w:t xml:space="preserve"> already have an existing POS system, which will be integrated. </w:t>
+        <w:t>Restaurants using ChowHub already have an existing POS system, which will be integrated. </w:t>
       </w:r>
     </w:p>
     <w:p>
@@ -7373,7 +7191,19 @@
         <w:rPr>
           <w:rFonts w:eastAsia="Times New Roman" w:cstheme="minorHAnsi"/>
         </w:rPr>
-        <w:t>{Any integrations that are needed} </w:t>
+        <w:t>ChowHub is designed as a standalone restaurant management system with the ability to integrate with third-party POS systems and supplier platforms. The system interactions will primarily focus on real-time data synchronization for inventory tracking, order management, and employee scheduling.</w:t>
+      </w:r>
+      <w:r>
+        <w:rPr>
+          <w:rFonts w:eastAsia="Times New Roman" w:cstheme="minorHAnsi"/>
+        </w:rPr>
+        <w:t xml:space="preserve"> </w:t>
+      </w:r>
+      <w:r>
+        <w:rPr>
+          <w:rFonts w:eastAsia="Times New Roman" w:cstheme="minorHAnsi"/>
+        </w:rPr>
+        <w:t> </w:t>
       </w:r>
     </w:p>
     <w:p>
@@ -7383,6 +7213,623 @@
           <w:rFonts w:eastAsia="Times New Roman" w:cstheme="minorHAnsi"/>
         </w:rPr>
       </w:pPr>
+    </w:p>
+    <w:p>
+      <w:pPr>
+        <w:spacing w:after="160" w:line="259" w:lineRule="auto"/>
+        <w:rPr>
+          <w:rFonts w:eastAsia="Times New Roman" w:cstheme="minorHAnsi"/>
+        </w:rPr>
+      </w:pPr>
+    </w:p>
+    <w:p>
+      <w:pPr>
+        <w:spacing w:after="160" w:line="259" w:lineRule="auto"/>
+        <w:rPr>
+          <w:rFonts w:eastAsia="Times New Roman" w:cstheme="minorHAnsi"/>
+          <w:b/>
+          <w:bCs/>
+          <w:lang w:val="en-CA"/>
+        </w:rPr>
+      </w:pPr>
+      <w:r>
+        <w:rPr>
+          <w:rFonts w:eastAsia="Times New Roman" w:cstheme="minorHAnsi"/>
+          <w:b/>
+          <w:bCs/>
+          <w:lang w:val="en-CA"/>
+        </w:rPr>
+        <w:lastRenderedPageBreak/>
+        <w:t>Key Integrations</w:t>
+      </w:r>
+    </w:p>
+    <w:p>
+      <w:pPr>
+        <w:numPr>
+          <w:ilvl w:val="0"/>
+          <w:numId w:val="46"/>
+        </w:numPr>
+        <w:spacing w:after="160" w:line="259" w:lineRule="auto"/>
+        <w:rPr>
+          <w:rFonts w:eastAsia="Times New Roman" w:cstheme="minorHAnsi"/>
+          <w:lang w:val="en-CA"/>
+        </w:rPr>
+      </w:pPr>
+      <w:r>
+        <w:rPr>
+          <w:rFonts w:eastAsia="Times New Roman" w:cstheme="minorHAnsi"/>
+          <w:b/>
+          <w:bCs/>
+          <w:lang w:val="en-CA"/>
+        </w:rPr>
+        <w:t>POS System Integration</w:t>
+      </w:r>
+    </w:p>
+    <w:p>
+      <w:pPr>
+        <w:numPr>
+          <w:ilvl w:val="1"/>
+          <w:numId w:val="47"/>
+        </w:numPr>
+        <w:spacing w:after="160" w:line="259" w:lineRule="auto"/>
+        <w:rPr>
+          <w:rFonts w:eastAsia="Times New Roman" w:cstheme="minorHAnsi"/>
+          <w:lang w:val="en-CA"/>
+        </w:rPr>
+      </w:pPr>
+      <w:r>
+        <w:rPr>
+          <w:rFonts w:eastAsia="Times New Roman" w:cstheme="minorHAnsi"/>
+          <w:lang w:val="en-CA"/>
+        </w:rPr>
+        <w:t xml:space="preserve">ChowHub will provide </w:t>
+      </w:r>
+      <w:r>
+        <w:rPr>
+          <w:rFonts w:eastAsia="Times New Roman" w:cstheme="minorHAnsi"/>
+          <w:b/>
+          <w:bCs/>
+          <w:lang w:val="en-CA"/>
+        </w:rPr>
+        <w:t xml:space="preserve">API </w:t>
+      </w:r>
+      <w:r>
+        <w:rPr>
+          <w:rFonts w:eastAsia="Times New Roman" w:cstheme="minorHAnsi"/>
+          <w:lang w:val="en-CA"/>
+        </w:rPr>
+        <w:t xml:space="preserve">to allow integration with existing </w:t>
+      </w:r>
+      <w:r>
+        <w:rPr>
+          <w:rFonts w:eastAsia="Times New Roman" w:cstheme="minorHAnsi"/>
+          <w:b/>
+          <w:bCs/>
+          <w:lang w:val="en-CA"/>
+        </w:rPr>
+        <w:t>POS systems</w:t>
+      </w:r>
+      <w:r>
+        <w:rPr>
+          <w:rFonts w:eastAsia="Times New Roman" w:cstheme="minorHAnsi"/>
+          <w:lang w:val="en-CA"/>
+        </w:rPr>
+        <w:t xml:space="preserve"> used by restaurants.</w:t>
+      </w:r>
+    </w:p>
+    <w:p>
+      <w:pPr>
+        <w:numPr>
+          <w:ilvl w:val="1"/>
+          <w:numId w:val="47"/>
+        </w:numPr>
+        <w:spacing w:after="160" w:line="259" w:lineRule="auto"/>
+        <w:rPr>
+          <w:rFonts w:eastAsia="Times New Roman" w:cstheme="minorHAnsi"/>
+          <w:lang w:val="en-CA"/>
+        </w:rPr>
+      </w:pPr>
+      <w:r>
+        <w:rPr>
+          <w:rFonts w:eastAsia="Times New Roman" w:cstheme="minorHAnsi"/>
+          <w:lang w:val="en-CA"/>
+        </w:rPr>
+        <w:t xml:space="preserve">Data exchanged will include </w:t>
+      </w:r>
+      <w:r>
+        <w:rPr>
+          <w:rFonts w:eastAsia="Times New Roman" w:cstheme="minorHAnsi"/>
+          <w:b/>
+          <w:bCs/>
+          <w:lang w:val="en-CA"/>
+        </w:rPr>
+        <w:t>order details</w:t>
+      </w:r>
+      <w:r>
+        <w:rPr>
+          <w:rFonts w:eastAsia="Times New Roman" w:cstheme="minorHAnsi"/>
+          <w:lang w:val="en-CA"/>
+        </w:rPr>
+        <w:t xml:space="preserve">, </w:t>
+      </w:r>
+      <w:r>
+        <w:rPr>
+          <w:rFonts w:eastAsia="Times New Roman" w:cstheme="minorHAnsi"/>
+          <w:b/>
+          <w:bCs/>
+          <w:lang w:val="en-CA"/>
+        </w:rPr>
+        <w:t>ingredient consumption</w:t>
+      </w:r>
+      <w:r>
+        <w:rPr>
+          <w:rFonts w:eastAsia="Times New Roman" w:cstheme="minorHAnsi"/>
+          <w:lang w:val="en-CA"/>
+        </w:rPr>
+        <w:t xml:space="preserve">, and </w:t>
+      </w:r>
+      <w:r>
+        <w:rPr>
+          <w:rFonts w:eastAsia="Times New Roman" w:cstheme="minorHAnsi"/>
+          <w:b/>
+          <w:bCs/>
+          <w:lang w:val="en-CA"/>
+        </w:rPr>
+        <w:t>sales records</w:t>
+      </w:r>
+      <w:r>
+        <w:rPr>
+          <w:rFonts w:eastAsia="Times New Roman" w:cstheme="minorHAnsi"/>
+          <w:lang w:val="en-CA"/>
+        </w:rPr>
+        <w:t>, ensuring seamless updates between ChowHub and the POS system.</w:t>
+      </w:r>
+    </w:p>
+    <w:p>
+      <w:pPr>
+        <w:numPr>
+          <w:ilvl w:val="1"/>
+          <w:numId w:val="47"/>
+        </w:numPr>
+        <w:spacing w:after="160" w:line="259" w:lineRule="auto"/>
+        <w:rPr>
+          <w:rFonts w:eastAsia="Times New Roman" w:cstheme="minorHAnsi"/>
+          <w:lang w:val="en-CA"/>
+        </w:rPr>
+      </w:pPr>
+      <w:r>
+        <w:rPr>
+          <w:rFonts w:eastAsia="Times New Roman" w:cstheme="minorHAnsi"/>
+          <w:lang w:val="en-CA"/>
+        </w:rPr>
+        <w:t xml:space="preserve">The integration will allow for </w:t>
+      </w:r>
+      <w:r>
+        <w:rPr>
+          <w:rFonts w:eastAsia="Times New Roman" w:cstheme="minorHAnsi"/>
+          <w:b/>
+          <w:bCs/>
+          <w:lang w:val="en-CA"/>
+        </w:rPr>
+        <w:t>automatic deduction of ingredients</w:t>
+      </w:r>
+      <w:r>
+        <w:rPr>
+          <w:rFonts w:eastAsia="Times New Roman" w:cstheme="minorHAnsi"/>
+          <w:lang w:val="en-CA"/>
+        </w:rPr>
+        <w:t xml:space="preserve"> when an order is placed in the POS system, preventing stock shortages.</w:t>
+      </w:r>
+    </w:p>
+    <w:p>
+      <w:pPr>
+        <w:numPr>
+          <w:ilvl w:val="1"/>
+          <w:numId w:val="47"/>
+        </w:numPr>
+        <w:spacing w:after="160" w:line="259" w:lineRule="auto"/>
+        <w:rPr>
+          <w:rFonts w:eastAsia="Times New Roman" w:cstheme="minorHAnsi"/>
+          <w:lang w:val="en-CA"/>
+        </w:rPr>
+      </w:pPr>
+      <w:r>
+        <w:rPr>
+          <w:rFonts w:eastAsia="Times New Roman" w:cstheme="minorHAnsi"/>
+          <w:lang w:val="en-CA"/>
+        </w:rPr>
+        <w:t>If integration is not available, ChowHub will function independently, requiring manual inventory updates.</w:t>
+      </w:r>
+    </w:p>
+    <w:p>
+      <w:pPr>
+        <w:numPr>
+          <w:ilvl w:val="0"/>
+          <w:numId w:val="46"/>
+        </w:numPr>
+        <w:spacing w:after="160" w:line="259" w:lineRule="auto"/>
+        <w:rPr>
+          <w:rFonts w:eastAsia="Times New Roman" w:cstheme="minorHAnsi"/>
+          <w:lang w:val="en-CA"/>
+        </w:rPr>
+      </w:pPr>
+      <w:r>
+        <w:rPr>
+          <w:rFonts w:eastAsia="Times New Roman" w:cstheme="minorHAnsi"/>
+          <w:b/>
+          <w:bCs/>
+          <w:lang w:val="en-CA"/>
+        </w:rPr>
+        <w:t>Supplier and Inventory Management</w:t>
+      </w:r>
+    </w:p>
+    <w:p>
+      <w:pPr>
+        <w:numPr>
+          <w:ilvl w:val="1"/>
+          <w:numId w:val="48"/>
+        </w:numPr>
+        <w:spacing w:after="160" w:line="259" w:lineRule="auto"/>
+        <w:rPr>
+          <w:rFonts w:eastAsia="Times New Roman" w:cstheme="minorHAnsi"/>
+          <w:lang w:val="en-CA"/>
+        </w:rPr>
+      </w:pPr>
+      <w:r>
+        <w:rPr>
+          <w:rFonts w:eastAsia="Times New Roman" w:cstheme="minorHAnsi"/>
+          <w:lang w:val="en-CA"/>
+        </w:rPr>
+        <w:t xml:space="preserve">ChowHub will support </w:t>
+      </w:r>
+      <w:r>
+        <w:rPr>
+          <w:rFonts w:eastAsia="Times New Roman" w:cstheme="minorHAnsi"/>
+          <w:b/>
+          <w:bCs/>
+          <w:lang w:val="en-CA"/>
+        </w:rPr>
+        <w:t>supplier tracking and reordering automation</w:t>
+      </w:r>
+      <w:r>
+        <w:rPr>
+          <w:rFonts w:eastAsia="Times New Roman" w:cstheme="minorHAnsi"/>
+          <w:lang w:val="en-CA"/>
+        </w:rPr>
+        <w:t>, allowing restaurants to place new ingredient orders directly through the system.</w:t>
+      </w:r>
+    </w:p>
+    <w:p>
+      <w:pPr>
+        <w:numPr>
+          <w:ilvl w:val="1"/>
+          <w:numId w:val="48"/>
+        </w:numPr>
+        <w:spacing w:after="160" w:line="259" w:lineRule="auto"/>
+        <w:rPr>
+          <w:rFonts w:eastAsia="Times New Roman" w:cstheme="minorHAnsi"/>
+          <w:lang w:val="en-CA"/>
+        </w:rPr>
+      </w:pPr>
+      <w:r>
+        <w:rPr>
+          <w:rFonts w:eastAsia="Times New Roman" w:cstheme="minorHAnsi"/>
+          <w:lang w:val="en-CA"/>
+        </w:rPr>
+        <w:t xml:space="preserve">Potential integration with supplier platforms could be explored in future versions for </w:t>
+      </w:r>
+      <w:r>
+        <w:rPr>
+          <w:rFonts w:eastAsia="Times New Roman" w:cstheme="minorHAnsi"/>
+          <w:b/>
+          <w:bCs/>
+          <w:lang w:val="en-CA"/>
+        </w:rPr>
+        <w:t>automated restocking</w:t>
+      </w:r>
+      <w:r>
+        <w:rPr>
+          <w:rFonts w:eastAsia="Times New Roman" w:cstheme="minorHAnsi"/>
+          <w:lang w:val="en-CA"/>
+        </w:rPr>
+        <w:t xml:space="preserve"> based on ingredient levels.</w:t>
+      </w:r>
+    </w:p>
+    <w:p>
+      <w:pPr>
+        <w:numPr>
+          <w:ilvl w:val="0"/>
+          <w:numId w:val="46"/>
+        </w:numPr>
+        <w:spacing w:after="160" w:line="259" w:lineRule="auto"/>
+        <w:rPr>
+          <w:rFonts w:eastAsia="Times New Roman" w:cstheme="minorHAnsi"/>
+          <w:lang w:val="en-CA"/>
+        </w:rPr>
+      </w:pPr>
+      <w:r>
+        <w:rPr>
+          <w:rFonts w:eastAsia="Times New Roman" w:cstheme="minorHAnsi"/>
+          <w:b/>
+          <w:bCs/>
+          <w:lang w:val="en-CA"/>
+        </w:rPr>
+        <w:t>User Authentication &amp; Access Control</w:t>
+      </w:r>
+    </w:p>
+    <w:p>
+      <w:pPr>
+        <w:numPr>
+          <w:ilvl w:val="1"/>
+          <w:numId w:val="49"/>
+        </w:numPr>
+        <w:spacing w:after="160" w:line="259" w:lineRule="auto"/>
+        <w:rPr>
+          <w:rFonts w:eastAsia="Times New Roman" w:cstheme="minorHAnsi"/>
+          <w:lang w:val="en-CA"/>
+        </w:rPr>
+      </w:pPr>
+      <w:r>
+        <w:rPr>
+          <w:rFonts w:eastAsia="Times New Roman" w:cstheme="minorHAnsi"/>
+          <w:lang w:val="en-CA"/>
+        </w:rPr>
+        <w:t xml:space="preserve">The system will include </w:t>
+      </w:r>
+      <w:r>
+        <w:rPr>
+          <w:rFonts w:eastAsia="Times New Roman" w:cstheme="minorHAnsi"/>
+          <w:b/>
+          <w:bCs/>
+          <w:lang w:val="en-CA"/>
+        </w:rPr>
+        <w:t>role-based access control</w:t>
+      </w:r>
+      <w:r>
+        <w:rPr>
+          <w:rFonts w:eastAsia="Times New Roman" w:cstheme="minorHAnsi"/>
+          <w:lang w:val="en-CA"/>
+        </w:rPr>
+        <w:t xml:space="preserve"> to ensure secure access for restaurant owners, managers, and staff.</w:t>
+      </w:r>
+    </w:p>
+    <w:p>
+      <w:pPr>
+        <w:numPr>
+          <w:ilvl w:val="1"/>
+          <w:numId w:val="49"/>
+        </w:numPr>
+        <w:spacing w:after="160" w:line="259" w:lineRule="auto"/>
+        <w:rPr>
+          <w:rFonts w:eastAsia="Times New Roman" w:cstheme="minorHAnsi"/>
+          <w:lang w:val="en-CA"/>
+        </w:rPr>
+      </w:pPr>
+      <w:r>
+        <w:rPr>
+          <w:rFonts w:eastAsia="Times New Roman" w:cstheme="minorHAnsi"/>
+          <w:lang w:val="en-CA"/>
+        </w:rPr>
+        <w:t xml:space="preserve">Secure login and </w:t>
+      </w:r>
+      <w:r>
+        <w:rPr>
+          <w:rFonts w:eastAsia="Times New Roman" w:cstheme="minorHAnsi"/>
+          <w:b/>
+          <w:bCs/>
+          <w:lang w:val="en-CA"/>
+        </w:rPr>
+        <w:t>data encryption</w:t>
+      </w:r>
+      <w:r>
+        <w:rPr>
+          <w:rFonts w:eastAsia="Times New Roman" w:cstheme="minorHAnsi"/>
+          <w:lang w:val="en-CA"/>
+        </w:rPr>
+        <w:t xml:space="preserve"> mechanisms will be implemented to protect sensitive business information.</w:t>
+      </w:r>
+    </w:p>
+    <w:p>
+      <w:pPr>
+        <w:numPr>
+          <w:ilvl w:val="0"/>
+          <w:numId w:val="46"/>
+        </w:numPr>
+        <w:spacing w:after="160" w:line="259" w:lineRule="auto"/>
+        <w:rPr>
+          <w:rFonts w:eastAsia="Times New Roman" w:cstheme="minorHAnsi"/>
+          <w:lang w:val="en-CA"/>
+        </w:rPr>
+      </w:pPr>
+      <w:r>
+        <w:rPr>
+          <w:rFonts w:eastAsia="Times New Roman" w:cstheme="minorHAnsi"/>
+          <w:b/>
+          <w:bCs/>
+          <w:lang w:val="en-CA"/>
+        </w:rPr>
+        <w:t>Sales and Analytics Reporting</w:t>
+      </w:r>
+    </w:p>
+    <w:p>
+      <w:pPr>
+        <w:numPr>
+          <w:ilvl w:val="1"/>
+          <w:numId w:val="50"/>
+        </w:numPr>
+        <w:spacing w:after="160" w:line="259" w:lineRule="auto"/>
+        <w:rPr>
+          <w:rFonts w:eastAsia="Times New Roman" w:cstheme="minorHAnsi"/>
+          <w:lang w:val="en-CA"/>
+        </w:rPr>
+      </w:pPr>
+      <w:r>
+        <w:rPr>
+          <w:rFonts w:eastAsia="Times New Roman" w:cstheme="minorHAnsi"/>
+          <w:lang w:val="en-CA"/>
+        </w:rPr>
+        <w:t xml:space="preserve">Integration with </w:t>
+      </w:r>
+      <w:r>
+        <w:rPr>
+          <w:rFonts w:eastAsia="Times New Roman" w:cstheme="minorHAnsi"/>
+          <w:b/>
+          <w:bCs/>
+          <w:lang w:val="en-CA"/>
+        </w:rPr>
+        <w:t>reporting and visualization tools</w:t>
+      </w:r>
+      <w:r>
+        <w:rPr>
+          <w:rFonts w:eastAsia="Times New Roman" w:cstheme="minorHAnsi"/>
+          <w:lang w:val="en-CA"/>
+        </w:rPr>
+        <w:t xml:space="preserve"> to provide real-time </w:t>
+      </w:r>
+      <w:r>
+        <w:rPr>
+          <w:rFonts w:eastAsia="Times New Roman" w:cstheme="minorHAnsi"/>
+          <w:b/>
+          <w:bCs/>
+          <w:lang w:val="en-CA"/>
+        </w:rPr>
+        <w:t>business insights</w:t>
+      </w:r>
+      <w:r>
+        <w:rPr>
+          <w:rFonts w:eastAsia="Times New Roman" w:cstheme="minorHAnsi"/>
+          <w:lang w:val="en-CA"/>
+        </w:rPr>
+        <w:t>, including sales trends, ingredient consumption, and revenue tracking.</w:t>
+      </w:r>
+    </w:p>
+    <w:p>
+      <w:pPr>
+        <w:numPr>
+          <w:ilvl w:val="1"/>
+          <w:numId w:val="50"/>
+        </w:numPr>
+        <w:spacing w:after="160" w:line="259" w:lineRule="auto"/>
+        <w:rPr>
+          <w:rFonts w:eastAsia="Times New Roman" w:cstheme="minorHAnsi"/>
+          <w:lang w:val="en-CA"/>
+        </w:rPr>
+      </w:pPr>
+      <w:r>
+        <w:rPr>
+          <w:rFonts w:eastAsia="Times New Roman" w:cstheme="minorHAnsi"/>
+          <w:lang w:val="en-CA"/>
+        </w:rPr>
+        <w:t xml:space="preserve">Export options for </w:t>
+      </w:r>
+      <w:r>
+        <w:rPr>
+          <w:rFonts w:eastAsia="Times New Roman" w:cstheme="minorHAnsi"/>
+          <w:b/>
+          <w:bCs/>
+          <w:lang w:val="en-CA"/>
+        </w:rPr>
+        <w:t>financial and operational reports</w:t>
+      </w:r>
+      <w:r>
+        <w:rPr>
+          <w:rFonts w:eastAsia="Times New Roman" w:cstheme="minorHAnsi"/>
+          <w:lang w:val="en-CA"/>
+        </w:rPr>
+        <w:t xml:space="preserve"> in formats such as CSV and PDF for easy record-keeping.</w:t>
+      </w:r>
+    </w:p>
+    <w:p>
+      <w:pPr>
+        <w:numPr>
+          <w:ilvl w:val="0"/>
+          <w:numId w:val="46"/>
+        </w:numPr>
+        <w:spacing w:after="160" w:line="259" w:lineRule="auto"/>
+        <w:rPr>
+          <w:rFonts w:eastAsia="Times New Roman" w:cstheme="minorHAnsi"/>
+          <w:lang w:val="en-CA"/>
+        </w:rPr>
+      </w:pPr>
+      <w:r>
+        <w:rPr>
+          <w:rFonts w:eastAsia="Times New Roman" w:cstheme="minorHAnsi"/>
+          <w:b/>
+          <w:bCs/>
+          <w:lang w:val="en-CA"/>
+        </w:rPr>
+        <w:t>System Testing &amp; Mock POS Environments</w:t>
+      </w:r>
+    </w:p>
+    <w:p>
+      <w:pPr>
+        <w:numPr>
+          <w:ilvl w:val="1"/>
+          <w:numId w:val="51"/>
+        </w:numPr>
+        <w:spacing w:after="160" w:line="259" w:lineRule="auto"/>
+        <w:rPr>
+          <w:rFonts w:eastAsia="Times New Roman" w:cstheme="minorHAnsi"/>
+          <w:lang w:val="en-CA"/>
+        </w:rPr>
+      </w:pPr>
+      <w:r>
+        <w:rPr>
+          <w:rFonts w:eastAsia="Times New Roman" w:cstheme="minorHAnsi"/>
+          <w:lang w:val="en-CA"/>
+        </w:rPr>
+        <w:t xml:space="preserve">Since real POS system access may not be available during development, ChowHub will be tested using </w:t>
+      </w:r>
+      <w:r>
+        <w:rPr>
+          <w:rFonts w:eastAsia="Times New Roman" w:cstheme="minorHAnsi"/>
+          <w:b/>
+          <w:bCs/>
+          <w:lang w:val="en-CA"/>
+        </w:rPr>
+        <w:t>mock POS environments</w:t>
+      </w:r>
+      <w:r>
+        <w:rPr>
+          <w:rFonts w:eastAsia="Times New Roman" w:cstheme="minorHAnsi"/>
+          <w:lang w:val="en-CA"/>
+        </w:rPr>
+        <w:t xml:space="preserve"> to simulate real-world integration scenarios.</w:t>
+      </w:r>
+    </w:p>
+    <w:p>
+      <w:pPr>
+        <w:numPr>
+          <w:ilvl w:val="1"/>
+          <w:numId w:val="51"/>
+        </w:numPr>
+        <w:spacing w:after="160" w:line="259" w:lineRule="auto"/>
+        <w:rPr>
+          <w:rFonts w:eastAsia="Times New Roman" w:cstheme="minorHAnsi"/>
+          <w:lang w:val="en-CA"/>
+        </w:rPr>
+      </w:pPr>
+      <w:r>
+        <w:rPr>
+          <w:rFonts w:eastAsia="Times New Roman" w:cstheme="minorHAnsi"/>
+          <w:lang w:val="en-CA"/>
+        </w:rPr>
+        <w:t>Unit testing and performance testing will be conducted to ensure stability before deployment.</w:t>
+      </w:r>
+    </w:p>
+    <w:p>
+      <w:pPr>
+        <w:spacing w:after="160" w:line="259" w:lineRule="auto"/>
+        <w:rPr>
+          <w:rFonts w:eastAsia="Times New Roman" w:cstheme="minorHAnsi"/>
+        </w:rPr>
+      </w:pPr>
+      <w:r>
+        <w:rPr>
+          <w:rFonts w:eastAsia="Times New Roman" w:cstheme="minorHAnsi"/>
+        </w:rPr>
+        <w:t xml:space="preserve"> </w:t>
+      </w:r>
       <w:r>
         <w:rPr>
           <w:rFonts w:eastAsia="Times New Roman" w:cstheme="minorHAnsi"/>
@@ -7745,25 +8192,7 @@
                 <w:sz w:val="22"/>
                 <w:szCs w:val="22"/>
               </w:rPr>
-              <w:t xml:space="preserve">Resource and time risks. We may not have enough time to dedicate to </w:t>
-            </w:r>
-            <w:proofErr w:type="spellStart"/>
-            <w:r>
-              <w:rPr>
-                <w:rFonts w:ascii="Calibri" w:hAnsi="Calibri" w:cs="Calibri"/>
-                <w:sz w:val="22"/>
-                <w:szCs w:val="22"/>
-              </w:rPr>
-              <w:t>ChowHub</w:t>
-            </w:r>
-            <w:proofErr w:type="spellEnd"/>
-            <w:r>
-              <w:rPr>
-                <w:rFonts w:ascii="Calibri" w:hAnsi="Calibri" w:cs="Calibri"/>
-                <w:sz w:val="22"/>
-                <w:szCs w:val="22"/>
-              </w:rPr>
-              <w:t>, which could result in incomplete development.</w:t>
+              <w:t>Resource and time risks. We may not have enough time to dedicate to ChowHub, which could result in incomplete development.</w:t>
             </w:r>
             <w:r>
               <w:rPr>
@@ -7793,25 +8222,7 @@
                 <w:sz w:val="22"/>
                 <w:szCs w:val="22"/>
               </w:rPr>
-              <w:t xml:space="preserve">We can adjust the project scope to focus on completing the core features of </w:t>
-            </w:r>
-            <w:proofErr w:type="spellStart"/>
-            <w:r>
-              <w:rPr>
-                <w:rFonts w:ascii="Calibri" w:hAnsi="Calibri" w:cs="Calibri"/>
-                <w:sz w:val="22"/>
-                <w:szCs w:val="22"/>
-              </w:rPr>
-              <w:t>ChowHub</w:t>
-            </w:r>
-            <w:proofErr w:type="spellEnd"/>
-            <w:r>
-              <w:rPr>
-                <w:rFonts w:ascii="Calibri" w:hAnsi="Calibri" w:cs="Calibri"/>
-                <w:sz w:val="22"/>
-                <w:szCs w:val="22"/>
-              </w:rPr>
-              <w:t>, with additional features implemented in later phases.</w:t>
+              <w:t>We can adjust the project scope to focus on completing the core features of ChowHub, with additional features implemented in later phases.</w:t>
             </w:r>
           </w:p>
         </w:tc>
@@ -7881,25 +8292,7 @@
                 <w:sz w:val="22"/>
                 <w:szCs w:val="22"/>
               </w:rPr>
-              <w:t xml:space="preserve">There could be difficulties when migrating data from existing systems to </w:t>
-            </w:r>
-            <w:proofErr w:type="spellStart"/>
-            <w:r>
-              <w:rPr>
-                <w:rFonts w:ascii="Calibri" w:hAnsi="Calibri" w:cs="Calibri"/>
-                <w:sz w:val="22"/>
-                <w:szCs w:val="22"/>
-              </w:rPr>
-              <w:t>ChowHub</w:t>
-            </w:r>
-            <w:proofErr w:type="spellEnd"/>
-            <w:r>
-              <w:rPr>
-                <w:rFonts w:ascii="Calibri" w:hAnsi="Calibri" w:cs="Calibri"/>
-                <w:sz w:val="22"/>
-                <w:szCs w:val="22"/>
-              </w:rPr>
-              <w:t>, especially if the data is incomplete or inconsistent.</w:t>
+              <w:t>There could be difficulties when migrating data from existing systems to ChowHub, especially if the data is incomplete or inconsistent.</w:t>
             </w:r>
           </w:p>
         </w:tc>
@@ -8023,19 +8416,11 @@
           <w:lang w:val="en-CA"/>
         </w:rPr>
       </w:pPr>
-      <w:proofErr w:type="spellStart"/>
       <w:r>
         <w:rPr>
           <w:lang w:val="en-CA"/>
         </w:rPr>
-        <w:t>ChowHub</w:t>
-      </w:r>
-      <w:proofErr w:type="spellEnd"/>
-      <w:r>
-        <w:rPr>
-          <w:lang w:val="en-CA"/>
-        </w:rPr>
-        <w:t xml:space="preserve"> is designed to operate in a restaurant management environment, ensuring seamless integration with existing workflows. The application will function across multiple platforms and environments, providing flexibility for restaurant owners and staff.</w:t>
+        <w:t>ChowHub is designed to operate in a restaurant management environment, ensuring seamless integration with existing workflows. The application will function across multiple platforms and environments, providing flexibility for restaurant owners and staff.</w:t>
       </w:r>
     </w:p>
     <w:p>
@@ -8086,21 +8471,7 @@
         <w:rPr>
           <w:lang w:val="en-CA"/>
         </w:rPr>
-        <w:t xml:space="preserve">POS System Compatibility: </w:t>
-      </w:r>
-      <w:proofErr w:type="spellStart"/>
-      <w:r>
-        <w:rPr>
-          <w:lang w:val="en-CA"/>
-        </w:rPr>
-        <w:t>ChowHub</w:t>
-      </w:r>
-      <w:proofErr w:type="spellEnd"/>
-      <w:r>
-        <w:rPr>
-          <w:lang w:val="en-CA"/>
-        </w:rPr>
-        <w:t xml:space="preserve"> must integrate with existing POS terminals without requiring hardware replacement.</w:t>
+        <w:t>POS System Compatibility: ChowHub must integrate with existing POS terminals without requiring hardware replacement.</w:t>
       </w:r>
     </w:p>
     <w:p>
@@ -8165,21 +8536,7 @@
         <w:rPr>
           <w:lang w:val="en-CA"/>
         </w:rPr>
-        <w:t xml:space="preserve">Operating Systems: </w:t>
-      </w:r>
-      <w:proofErr w:type="spellStart"/>
-      <w:r>
-        <w:rPr>
-          <w:lang w:val="en-CA"/>
-        </w:rPr>
-        <w:t>ChowHub</w:t>
-      </w:r>
-      <w:proofErr w:type="spellEnd"/>
-      <w:r>
-        <w:rPr>
-          <w:lang w:val="en-CA"/>
-        </w:rPr>
-        <w:t xml:space="preserve"> will be compatible with Windows, macOS, iOS, and Android.</w:t>
+        <w:t>Operating Systems: ChowHub will be compatible with Windows, macOS, iOS, and Android.</w:t>
       </w:r>
     </w:p>
     <w:p>
@@ -8213,21 +8570,7 @@
         <w:rPr>
           <w:lang w:val="en-CA"/>
         </w:rPr>
-        <w:t xml:space="preserve">Database Management: </w:t>
-      </w:r>
-      <w:proofErr w:type="spellStart"/>
-      <w:r>
-        <w:rPr>
-          <w:lang w:val="en-CA"/>
-        </w:rPr>
-        <w:t>ChowHub</w:t>
-      </w:r>
-      <w:proofErr w:type="spellEnd"/>
-      <w:r>
-        <w:rPr>
-          <w:lang w:val="en-CA"/>
-        </w:rPr>
-        <w:t xml:space="preserve"> will use </w:t>
+        <w:t xml:space="preserve">Database Management: ChowHub will use </w:t>
       </w:r>
       <w:r>
         <w:rPr>
@@ -10227,9 +10570,8 @@
           <w:szCs w:val="48"/>
           <w:u w:val="single"/>
         </w:rPr>
-        <w:t xml:space="preserve">X                              </w:t>
-      </w:r>
-      <w:proofErr w:type="gramStart"/>
+        <w:t xml:space="preserve">X                                </w:t>
+      </w:r>
       <w:r>
         <w:rPr>
           <w:rFonts w:ascii="ArialMT" w:hAnsi="ArialMT" w:cs="ArialMT"/>
@@ -10237,18 +10579,8 @@
           <w:szCs w:val="48"/>
           <w:u w:val="single"/>
         </w:rPr>
-        <w:t xml:space="preserve">  </w:t>
-      </w:r>
-      <w:r>
-        <w:rPr>
-          <w:rFonts w:ascii="ArialMT" w:hAnsi="ArialMT" w:cs="ArialMT"/>
-          <w:sz w:val="48"/>
-          <w:szCs w:val="48"/>
-          <w:u w:val="single"/>
-        </w:rPr>
         <w:t>.</w:t>
       </w:r>
-      <w:proofErr w:type="gramEnd"/>
     </w:p>
     <w:p>
       <w:pPr>
@@ -11265,6 +11597,119 @@
     </w:lvl>
   </w:abstractNum>
   <w:abstractNum w:abstractNumId="6" w15:restartNumberingAfterBreak="0">
+    <w:nsid w:val="06F91F04"/>
+    <w:multiLevelType w:val="multilevel"/>
+    <w:tmpl w:val="FA10FB4E"/>
+    <w:lvl w:ilvl="0">
+      <w:start w:val="1"/>
+      <w:numFmt w:val="decimal"/>
+      <w:lvlText w:val="%1."/>
+      <w:lvlJc w:val="left"/>
+      <w:pPr>
+        <w:tabs>
+          <w:tab w:val="num" w:pos="720"/>
+        </w:tabs>
+        <w:ind w:left="720" w:hanging="360"/>
+      </w:pPr>
+    </w:lvl>
+    <w:lvl w:ilvl="1">
+      <w:start w:val="1"/>
+      <w:numFmt w:val="bullet"/>
+      <w:lvlText w:val=""/>
+      <w:lvlJc w:val="left"/>
+      <w:pPr>
+        <w:ind w:left="1440" w:hanging="360"/>
+      </w:pPr>
+      <w:rPr>
+        <w:rFonts w:ascii="Symbol" w:hAnsi="Symbol" w:hint="default"/>
+      </w:rPr>
+    </w:lvl>
+    <w:lvl w:ilvl="2" w:tentative="1">
+      <w:start w:val="1"/>
+      <w:numFmt w:val="decimal"/>
+      <w:lvlText w:val="%3."/>
+      <w:lvlJc w:val="left"/>
+      <w:pPr>
+        <w:tabs>
+          <w:tab w:val="num" w:pos="2160"/>
+        </w:tabs>
+        <w:ind w:left="2160" w:hanging="360"/>
+      </w:pPr>
+    </w:lvl>
+    <w:lvl w:ilvl="3" w:tentative="1">
+      <w:start w:val="1"/>
+      <w:numFmt w:val="decimal"/>
+      <w:lvlText w:val="%4."/>
+      <w:lvlJc w:val="left"/>
+      <w:pPr>
+        <w:tabs>
+          <w:tab w:val="num" w:pos="2880"/>
+        </w:tabs>
+        <w:ind w:left="2880" w:hanging="360"/>
+      </w:pPr>
+    </w:lvl>
+    <w:lvl w:ilvl="4" w:tentative="1">
+      <w:start w:val="1"/>
+      <w:numFmt w:val="decimal"/>
+      <w:lvlText w:val="%5."/>
+      <w:lvlJc w:val="left"/>
+      <w:pPr>
+        <w:tabs>
+          <w:tab w:val="num" w:pos="3600"/>
+        </w:tabs>
+        <w:ind w:left="3600" w:hanging="360"/>
+      </w:pPr>
+    </w:lvl>
+    <w:lvl w:ilvl="5" w:tentative="1">
+      <w:start w:val="1"/>
+      <w:numFmt w:val="decimal"/>
+      <w:lvlText w:val="%6."/>
+      <w:lvlJc w:val="left"/>
+      <w:pPr>
+        <w:tabs>
+          <w:tab w:val="num" w:pos="4320"/>
+        </w:tabs>
+        <w:ind w:left="4320" w:hanging="360"/>
+      </w:pPr>
+    </w:lvl>
+    <w:lvl w:ilvl="6" w:tentative="1">
+      <w:start w:val="1"/>
+      <w:numFmt w:val="decimal"/>
+      <w:lvlText w:val="%7."/>
+      <w:lvlJc w:val="left"/>
+      <w:pPr>
+        <w:tabs>
+          <w:tab w:val="num" w:pos="5040"/>
+        </w:tabs>
+        <w:ind w:left="5040" w:hanging="360"/>
+      </w:pPr>
+    </w:lvl>
+    <w:lvl w:ilvl="7" w:tentative="1">
+      <w:start w:val="1"/>
+      <w:numFmt w:val="decimal"/>
+      <w:lvlText w:val="%8."/>
+      <w:lvlJc w:val="left"/>
+      <w:pPr>
+        <w:tabs>
+          <w:tab w:val="num" w:pos="5760"/>
+        </w:tabs>
+        <w:ind w:left="5760" w:hanging="360"/>
+      </w:pPr>
+    </w:lvl>
+    <w:lvl w:ilvl="8" w:tentative="1">
+      <w:start w:val="1"/>
+      <w:numFmt w:val="decimal"/>
+      <w:lvlText w:val="%9."/>
+      <w:lvlJc w:val="left"/>
+      <w:pPr>
+        <w:tabs>
+          <w:tab w:val="num" w:pos="6480"/>
+        </w:tabs>
+        <w:ind w:left="6480" w:hanging="360"/>
+      </w:pPr>
+    </w:lvl>
+  </w:abstractNum>
+  <w:abstractNum w:abstractNumId="7" w15:restartNumberingAfterBreak="0">
     <w:nsid w:val="08137F3E"/>
     <w:multiLevelType w:val="multilevel"/>
     <w:tmpl w:val="9E8856EE"/>
@@ -11413,7 +11858,7 @@
       </w:rPr>
     </w:lvl>
   </w:abstractNum>
-  <w:abstractNum w:abstractNumId="7" w15:restartNumberingAfterBreak="0">
+  <w:abstractNum w:abstractNumId="8" w15:restartNumberingAfterBreak="0">
     <w:nsid w:val="085AEDFC"/>
     <w:multiLevelType w:val="hybridMultilevel"/>
     <w:tmpl w:val="AD78431E"/>
@@ -11526,7 +11971,7 @@
       </w:rPr>
     </w:lvl>
   </w:abstractNum>
-  <w:abstractNum w:abstractNumId="8" w15:restartNumberingAfterBreak="0">
+  <w:abstractNum w:abstractNumId="9" w15:restartNumberingAfterBreak="0">
     <w:nsid w:val="104718BB"/>
     <w:multiLevelType w:val="multilevel"/>
     <w:tmpl w:val="FA9CDAA8"/>
@@ -11675,7 +12120,237 @@
       </w:rPr>
     </w:lvl>
   </w:abstractNum>
-  <w:abstractNum w:abstractNumId="9" w15:restartNumberingAfterBreak="0">
+  <w:abstractNum w:abstractNumId="10" w15:restartNumberingAfterBreak="0">
+    <w:nsid w:val="15465C0C"/>
+    <w:multiLevelType w:val="multilevel"/>
+    <w:tmpl w:val="FAE260B2"/>
+    <w:lvl w:ilvl="0">
+      <w:start w:val="1"/>
+      <w:numFmt w:val="decimal"/>
+      <w:lvlText w:val="%1."/>
+      <w:lvlJc w:val="left"/>
+      <w:pPr>
+        <w:tabs>
+          <w:tab w:val="num" w:pos="720"/>
+        </w:tabs>
+        <w:ind w:left="720" w:hanging="360"/>
+      </w:pPr>
+    </w:lvl>
+    <w:lvl w:ilvl="1">
+      <w:start w:val="1"/>
+      <w:numFmt w:val="bullet"/>
+      <w:lvlText w:val=""/>
+      <w:lvlJc w:val="left"/>
+      <w:pPr>
+        <w:ind w:left="1440" w:hanging="360"/>
+      </w:pPr>
+      <w:rPr>
+        <w:rFonts w:ascii="Symbol" w:hAnsi="Symbol" w:hint="default"/>
+      </w:rPr>
+    </w:lvl>
+    <w:lvl w:ilvl="2" w:tentative="1">
+      <w:start w:val="1"/>
+      <w:numFmt w:val="decimal"/>
+      <w:lvlText w:val="%3."/>
+      <w:lvlJc w:val="left"/>
+      <w:pPr>
+        <w:tabs>
+          <w:tab w:val="num" w:pos="2160"/>
+        </w:tabs>
+        <w:ind w:left="2160" w:hanging="360"/>
+      </w:pPr>
+    </w:lvl>
+    <w:lvl w:ilvl="3" w:tentative="1">
+      <w:start w:val="1"/>
+      <w:numFmt w:val="decimal"/>
+      <w:lvlText w:val="%4."/>
+      <w:lvlJc w:val="left"/>
+      <w:pPr>
+        <w:tabs>
+          <w:tab w:val="num" w:pos="2880"/>
+        </w:tabs>
+        <w:ind w:left="2880" w:hanging="360"/>
+      </w:pPr>
+    </w:lvl>
+    <w:lvl w:ilvl="4" w:tentative="1">
+      <w:start w:val="1"/>
+      <w:numFmt w:val="decimal"/>
+      <w:lvlText w:val="%5."/>
+      <w:lvlJc w:val="left"/>
+      <w:pPr>
+        <w:tabs>
+          <w:tab w:val="num" w:pos="3600"/>
+        </w:tabs>
+        <w:ind w:left="3600" w:hanging="360"/>
+      </w:pPr>
+    </w:lvl>
+    <w:lvl w:ilvl="5" w:tentative="1">
+      <w:start w:val="1"/>
+      <w:numFmt w:val="decimal"/>
+      <w:lvlText w:val="%6."/>
+      <w:lvlJc w:val="left"/>
+      <w:pPr>
+        <w:tabs>
+          <w:tab w:val="num" w:pos="4320"/>
+        </w:tabs>
+        <w:ind w:left="4320" w:hanging="360"/>
+      </w:pPr>
+    </w:lvl>
+    <w:lvl w:ilvl="6" w:tentative="1">
+      <w:start w:val="1"/>
+      <w:numFmt w:val="decimal"/>
+      <w:lvlText w:val="%7."/>
+      <w:lvlJc w:val="left"/>
+      <w:pPr>
+        <w:tabs>
+          <w:tab w:val="num" w:pos="5040"/>
+        </w:tabs>
+        <w:ind w:left="5040" w:hanging="360"/>
+      </w:pPr>
+    </w:lvl>
+    <w:lvl w:ilvl="7" w:tentative="1">
+      <w:start w:val="1"/>
+      <w:numFmt w:val="decimal"/>
+      <w:lvlText w:val="%8."/>
+      <w:lvlJc w:val="left"/>
+      <w:pPr>
+        <w:tabs>
+          <w:tab w:val="num" w:pos="5760"/>
+        </w:tabs>
+        <w:ind w:left="5760" w:hanging="360"/>
+      </w:pPr>
+    </w:lvl>
+    <w:lvl w:ilvl="8" w:tentative="1">
+      <w:start w:val="1"/>
+      <w:numFmt w:val="decimal"/>
+      <w:lvlText w:val="%9."/>
+      <w:lvlJc w:val="left"/>
+      <w:pPr>
+        <w:tabs>
+          <w:tab w:val="num" w:pos="6480"/>
+        </w:tabs>
+        <w:ind w:left="6480" w:hanging="360"/>
+      </w:pPr>
+    </w:lvl>
+  </w:abstractNum>
+  <w:abstractNum w:abstractNumId="11" w15:restartNumberingAfterBreak="0">
+    <w:nsid w:val="17135B02"/>
+    <w:multiLevelType w:val="multilevel"/>
+    <w:tmpl w:val="4B208A7A"/>
+    <w:lvl w:ilvl="0">
+      <w:start w:val="1"/>
+      <w:numFmt w:val="decimal"/>
+      <w:lvlText w:val="%1."/>
+      <w:lvlJc w:val="left"/>
+      <w:pPr>
+        <w:tabs>
+          <w:tab w:val="num" w:pos="720"/>
+        </w:tabs>
+        <w:ind w:left="720" w:hanging="360"/>
+      </w:pPr>
+    </w:lvl>
+    <w:lvl w:ilvl="1">
+      <w:start w:val="1"/>
+      <w:numFmt w:val="bullet"/>
+      <w:lvlText w:val="o"/>
+      <w:lvlJc w:val="left"/>
+      <w:pPr>
+        <w:tabs>
+          <w:tab w:val="num" w:pos="1440"/>
+        </w:tabs>
+        <w:ind w:left="1440" w:hanging="360"/>
+      </w:pPr>
+      <w:rPr>
+        <w:rFonts w:ascii="Courier New" w:hAnsi="Courier New" w:hint="default"/>
+        <w:sz w:val="20"/>
+      </w:rPr>
+    </w:lvl>
+    <w:lvl w:ilvl="2" w:tentative="1">
+      <w:start w:val="1"/>
+      <w:numFmt w:val="decimal"/>
+      <w:lvlText w:val="%3."/>
+      <w:lvlJc w:val="left"/>
+      <w:pPr>
+        <w:tabs>
+          <w:tab w:val="num" w:pos="2160"/>
+        </w:tabs>
+        <w:ind w:left="2160" w:hanging="360"/>
+      </w:pPr>
+    </w:lvl>
+    <w:lvl w:ilvl="3" w:tentative="1">
+      <w:start w:val="1"/>
+      <w:numFmt w:val="decimal"/>
+      <w:lvlText w:val="%4."/>
+      <w:lvlJc w:val="left"/>
+      <w:pPr>
+        <w:tabs>
+          <w:tab w:val="num" w:pos="2880"/>
+        </w:tabs>
+        <w:ind w:left="2880" w:hanging="360"/>
+      </w:pPr>
+    </w:lvl>
+    <w:lvl w:ilvl="4" w:tentative="1">
+      <w:start w:val="1"/>
+      <w:numFmt w:val="decimal"/>
+      <w:lvlText w:val="%5."/>
+      <w:lvlJc w:val="left"/>
+      <w:pPr>
+        <w:tabs>
+          <w:tab w:val="num" w:pos="3600"/>
+        </w:tabs>
+        <w:ind w:left="3600" w:hanging="360"/>
+      </w:pPr>
+    </w:lvl>
+    <w:lvl w:ilvl="5" w:tentative="1">
+      <w:start w:val="1"/>
+      <w:numFmt w:val="decimal"/>
+      <w:lvlText w:val="%6."/>
+      <w:lvlJc w:val="left"/>
+      <w:pPr>
+        <w:tabs>
+          <w:tab w:val="num" w:pos="4320"/>
+        </w:tabs>
+        <w:ind w:left="4320" w:hanging="360"/>
+      </w:pPr>
+    </w:lvl>
+    <w:lvl w:ilvl="6" w:tentative="1">
+      <w:start w:val="1"/>
+      <w:numFmt w:val="decimal"/>
+      <w:lvlText w:val="%7."/>
+      <w:lvlJc w:val="left"/>
+      <w:pPr>
+        <w:tabs>
+          <w:tab w:val="num" w:pos="5040"/>
+        </w:tabs>
+        <w:ind w:left="5040" w:hanging="360"/>
+      </w:pPr>
+    </w:lvl>
+    <w:lvl w:ilvl="7" w:tentative="1">
+      <w:start w:val="1"/>
+      <w:numFmt w:val="decimal"/>
+      <w:lvlText w:val="%8."/>
+      <w:lvlJc w:val="left"/>
+      <w:pPr>
+        <w:tabs>
+          <w:tab w:val="num" w:pos="5760"/>
+        </w:tabs>
+        <w:ind w:left="5760" w:hanging="360"/>
+      </w:pPr>
+    </w:lvl>
+    <w:lvl w:ilvl="8" w:tentative="1">
+      <w:start w:val="1"/>
+      <w:numFmt w:val="decimal"/>
+      <w:lvlText w:val="%9."/>
+      <w:lvlJc w:val="left"/>
+      <w:pPr>
+        <w:tabs>
+          <w:tab w:val="num" w:pos="6480"/>
+        </w:tabs>
+        <w:ind w:left="6480" w:hanging="360"/>
+      </w:pPr>
+    </w:lvl>
+  </w:abstractNum>
+  <w:abstractNum w:abstractNumId="12" w15:restartNumberingAfterBreak="0">
     <w:nsid w:val="17362FA3"/>
     <w:multiLevelType w:val="multilevel"/>
     <w:tmpl w:val="96CC9EF4"/>
@@ -11824,7 +12499,7 @@
       </w:rPr>
     </w:lvl>
   </w:abstractNum>
-  <w:abstractNum w:abstractNumId="10" w15:restartNumberingAfterBreak="0">
+  <w:abstractNum w:abstractNumId="13" w15:restartNumberingAfterBreak="0">
     <w:nsid w:val="18256EFC"/>
     <w:multiLevelType w:val="multilevel"/>
     <w:tmpl w:val="30A6CC7C"/>
@@ -11973,7 +12648,7 @@
       </w:rPr>
     </w:lvl>
   </w:abstractNum>
-  <w:abstractNum w:abstractNumId="11" w15:restartNumberingAfterBreak="0">
+  <w:abstractNum w:abstractNumId="14" w15:restartNumberingAfterBreak="0">
     <w:nsid w:val="1A4C07E3"/>
     <w:multiLevelType w:val="multilevel"/>
     <w:tmpl w:val="7FE0114A"/>
@@ -12122,7 +12797,7 @@
       </w:rPr>
     </w:lvl>
   </w:abstractNum>
-  <w:abstractNum w:abstractNumId="12" w15:restartNumberingAfterBreak="0">
+  <w:abstractNum w:abstractNumId="15" w15:restartNumberingAfterBreak="0">
     <w:nsid w:val="1DFE4739"/>
     <w:multiLevelType w:val="multilevel"/>
     <w:tmpl w:val="1FDA7850"/>
@@ -12271,7 +12946,7 @@
       </w:rPr>
     </w:lvl>
   </w:abstractNum>
-  <w:abstractNum w:abstractNumId="13" w15:restartNumberingAfterBreak="0">
+  <w:abstractNum w:abstractNumId="16" w15:restartNumberingAfterBreak="0">
     <w:nsid w:val="1E4A2DAD"/>
     <w:multiLevelType w:val="multilevel"/>
     <w:tmpl w:val="1BA6F4DE"/>
@@ -12420,7 +13095,120 @@
       </w:rPr>
     </w:lvl>
   </w:abstractNum>
-  <w:abstractNum w:abstractNumId="14" w15:restartNumberingAfterBreak="0">
+  <w:abstractNum w:abstractNumId="17" w15:restartNumberingAfterBreak="0">
+    <w:nsid w:val="1E8621AE"/>
+    <w:multiLevelType w:val="multilevel"/>
+    <w:tmpl w:val="43126BBA"/>
+    <w:lvl w:ilvl="0">
+      <w:start w:val="1"/>
+      <w:numFmt w:val="decimal"/>
+      <w:lvlText w:val="%1."/>
+      <w:lvlJc w:val="left"/>
+      <w:pPr>
+        <w:tabs>
+          <w:tab w:val="num" w:pos="720"/>
+        </w:tabs>
+        <w:ind w:left="720" w:hanging="360"/>
+      </w:pPr>
+    </w:lvl>
+    <w:lvl w:ilvl="1">
+      <w:start w:val="1"/>
+      <w:numFmt w:val="bullet"/>
+      <w:lvlText w:val=""/>
+      <w:lvlJc w:val="left"/>
+      <w:pPr>
+        <w:ind w:left="1440" w:hanging="360"/>
+      </w:pPr>
+      <w:rPr>
+        <w:rFonts w:ascii="Symbol" w:hAnsi="Symbol" w:hint="default"/>
+      </w:rPr>
+    </w:lvl>
+    <w:lvl w:ilvl="2" w:tentative="1">
+      <w:start w:val="1"/>
+      <w:numFmt w:val="decimal"/>
+      <w:lvlText w:val="%3."/>
+      <w:lvlJc w:val="left"/>
+      <w:pPr>
+        <w:tabs>
+          <w:tab w:val="num" w:pos="2160"/>
+        </w:tabs>
+        <w:ind w:left="2160" w:hanging="360"/>
+      </w:pPr>
+    </w:lvl>
+    <w:lvl w:ilvl="3" w:tentative="1">
+      <w:start w:val="1"/>
+      <w:numFmt w:val="decimal"/>
+      <w:lvlText w:val="%4."/>
+      <w:lvlJc w:val="left"/>
+      <w:pPr>
+        <w:tabs>
+          <w:tab w:val="num" w:pos="2880"/>
+        </w:tabs>
+        <w:ind w:left="2880" w:hanging="360"/>
+      </w:pPr>
+    </w:lvl>
+    <w:lvl w:ilvl="4" w:tentative="1">
+      <w:start w:val="1"/>
+      <w:numFmt w:val="decimal"/>
+      <w:lvlText w:val="%5."/>
+      <w:lvlJc w:val="left"/>
+      <w:pPr>
+        <w:tabs>
+          <w:tab w:val="num" w:pos="3600"/>
+        </w:tabs>
+        <w:ind w:left="3600" w:hanging="360"/>
+      </w:pPr>
+    </w:lvl>
+    <w:lvl w:ilvl="5" w:tentative="1">
+      <w:start w:val="1"/>
+      <w:numFmt w:val="decimal"/>
+      <w:lvlText w:val="%6."/>
+      <w:lvlJc w:val="left"/>
+      <w:pPr>
+        <w:tabs>
+          <w:tab w:val="num" w:pos="4320"/>
+        </w:tabs>
+        <w:ind w:left="4320" w:hanging="360"/>
+      </w:pPr>
+    </w:lvl>
+    <w:lvl w:ilvl="6" w:tentative="1">
+      <w:start w:val="1"/>
+      <w:numFmt w:val="decimal"/>
+      <w:lvlText w:val="%7."/>
+      <w:lvlJc w:val="left"/>
+      <w:pPr>
+        <w:tabs>
+          <w:tab w:val="num" w:pos="5040"/>
+        </w:tabs>
+        <w:ind w:left="5040" w:hanging="360"/>
+      </w:pPr>
+    </w:lvl>
+    <w:lvl w:ilvl="7" w:tentative="1">
+      <w:start w:val="1"/>
+      <w:numFmt w:val="decimal"/>
+      <w:lvlText w:val="%8."/>
+      <w:lvlJc w:val="left"/>
+      <w:pPr>
+        <w:tabs>
+          <w:tab w:val="num" w:pos="5760"/>
+        </w:tabs>
+        <w:ind w:left="5760" w:hanging="360"/>
+      </w:pPr>
+    </w:lvl>
+    <w:lvl w:ilvl="8" w:tentative="1">
+      <w:start w:val="1"/>
+      <w:numFmt w:val="decimal"/>
+      <w:lvlText w:val="%9."/>
+      <w:lvlJc w:val="left"/>
+      <w:pPr>
+        <w:tabs>
+          <w:tab w:val="num" w:pos="6480"/>
+        </w:tabs>
+        <w:ind w:left="6480" w:hanging="360"/>
+      </w:pPr>
+    </w:lvl>
+  </w:abstractNum>
+  <w:abstractNum w:abstractNumId="18" w15:restartNumberingAfterBreak="0">
     <w:nsid w:val="22B706E1"/>
     <w:multiLevelType w:val="multilevel"/>
     <w:tmpl w:val="22A0B0D4"/>
@@ -12569,7 +13357,7 @@
       </w:rPr>
     </w:lvl>
   </w:abstractNum>
-  <w:abstractNum w:abstractNumId="15" w15:restartNumberingAfterBreak="0">
+  <w:abstractNum w:abstractNumId="19" w15:restartNumberingAfterBreak="0">
     <w:nsid w:val="22EC7D17"/>
     <w:multiLevelType w:val="multilevel"/>
     <w:tmpl w:val="6B5AB726"/>
@@ -12718,7 +13506,7 @@
       </w:rPr>
     </w:lvl>
   </w:abstractNum>
-  <w:abstractNum w:abstractNumId="16" w15:restartNumberingAfterBreak="0">
+  <w:abstractNum w:abstractNumId="20" w15:restartNumberingAfterBreak="0">
     <w:nsid w:val="26F8292C"/>
     <w:multiLevelType w:val="multilevel"/>
     <w:tmpl w:val="85220DAC"/>
@@ -12867,7 +13655,7 @@
       </w:rPr>
     </w:lvl>
   </w:abstractNum>
-  <w:abstractNum w:abstractNumId="17" w15:restartNumberingAfterBreak="0">
+  <w:abstractNum w:abstractNumId="21" w15:restartNumberingAfterBreak="0">
     <w:nsid w:val="275E09ED"/>
     <w:multiLevelType w:val="hybridMultilevel"/>
     <w:tmpl w:val="006465AC"/>
@@ -12980,7 +13768,7 @@
       </w:rPr>
     </w:lvl>
   </w:abstractNum>
-  <w:abstractNum w:abstractNumId="18" w15:restartNumberingAfterBreak="0">
+  <w:abstractNum w:abstractNumId="22" w15:restartNumberingAfterBreak="0">
     <w:nsid w:val="2A5CED59"/>
     <w:multiLevelType w:val="hybridMultilevel"/>
     <w:tmpl w:val="CE529732"/>
@@ -13093,7 +13881,7 @@
       </w:rPr>
     </w:lvl>
   </w:abstractNum>
-  <w:abstractNum w:abstractNumId="19" w15:restartNumberingAfterBreak="0">
+  <w:abstractNum w:abstractNumId="23" w15:restartNumberingAfterBreak="0">
     <w:nsid w:val="2B6E4E8E"/>
     <w:multiLevelType w:val="multilevel"/>
     <w:tmpl w:val="A61E7F50"/>
@@ -13242,7 +14030,7 @@
       </w:rPr>
     </w:lvl>
   </w:abstractNum>
-  <w:abstractNum w:abstractNumId="20" w15:restartNumberingAfterBreak="0">
+  <w:abstractNum w:abstractNumId="24" w15:restartNumberingAfterBreak="0">
     <w:nsid w:val="30624BAB"/>
     <w:multiLevelType w:val="multilevel"/>
     <w:tmpl w:val="3DC8AFFE"/>
@@ -13391,7 +14179,7 @@
       </w:rPr>
     </w:lvl>
   </w:abstractNum>
-  <w:abstractNum w:abstractNumId="21" w15:restartNumberingAfterBreak="0">
+  <w:abstractNum w:abstractNumId="25" w15:restartNumberingAfterBreak="0">
     <w:nsid w:val="35230F90"/>
     <w:multiLevelType w:val="hybridMultilevel"/>
     <w:tmpl w:val="EEF6D2FE"/>
@@ -13504,7 +14292,120 @@
       </w:rPr>
     </w:lvl>
   </w:abstractNum>
-  <w:abstractNum w:abstractNumId="22" w15:restartNumberingAfterBreak="0">
+  <w:abstractNum w:abstractNumId="26" w15:restartNumberingAfterBreak="0">
+    <w:nsid w:val="377B19FB"/>
+    <w:multiLevelType w:val="multilevel"/>
+    <w:tmpl w:val="B5621BC4"/>
+    <w:lvl w:ilvl="0">
+      <w:start w:val="1"/>
+      <w:numFmt w:val="decimal"/>
+      <w:lvlText w:val="%1."/>
+      <w:lvlJc w:val="left"/>
+      <w:pPr>
+        <w:tabs>
+          <w:tab w:val="num" w:pos="720"/>
+        </w:tabs>
+        <w:ind w:left="720" w:hanging="360"/>
+      </w:pPr>
+    </w:lvl>
+    <w:lvl w:ilvl="1">
+      <w:start w:val="1"/>
+      <w:numFmt w:val="bullet"/>
+      <w:lvlText w:val=""/>
+      <w:lvlJc w:val="left"/>
+      <w:pPr>
+        <w:ind w:left="1440" w:hanging="360"/>
+      </w:pPr>
+      <w:rPr>
+        <w:rFonts w:ascii="Symbol" w:hAnsi="Symbol" w:hint="default"/>
+      </w:rPr>
+    </w:lvl>
+    <w:lvl w:ilvl="2" w:tentative="1">
+      <w:start w:val="1"/>
+      <w:numFmt w:val="decimal"/>
+      <w:lvlText w:val="%3."/>
+      <w:lvlJc w:val="left"/>
+      <w:pPr>
+        <w:tabs>
+          <w:tab w:val="num" w:pos="2160"/>
+        </w:tabs>
+        <w:ind w:left="2160" w:hanging="360"/>
+      </w:pPr>
+    </w:lvl>
+    <w:lvl w:ilvl="3" w:tentative="1">
+      <w:start w:val="1"/>
+      <w:numFmt w:val="decimal"/>
+      <w:lvlText w:val="%4."/>
+      <w:lvlJc w:val="left"/>
+      <w:pPr>
+        <w:tabs>
+          <w:tab w:val="num" w:pos="2880"/>
+        </w:tabs>
+        <w:ind w:left="2880" w:hanging="360"/>
+      </w:pPr>
+    </w:lvl>
+    <w:lvl w:ilvl="4" w:tentative="1">
+      <w:start w:val="1"/>
+      <w:numFmt w:val="decimal"/>
+      <w:lvlText w:val="%5."/>
+      <w:lvlJc w:val="left"/>
+      <w:pPr>
+        <w:tabs>
+          <w:tab w:val="num" w:pos="3600"/>
+        </w:tabs>
+        <w:ind w:left="3600" w:hanging="360"/>
+      </w:pPr>
+    </w:lvl>
+    <w:lvl w:ilvl="5" w:tentative="1">
+      <w:start w:val="1"/>
+      <w:numFmt w:val="decimal"/>
+      <w:lvlText w:val="%6."/>
+      <w:lvlJc w:val="left"/>
+      <w:pPr>
+        <w:tabs>
+          <w:tab w:val="num" w:pos="4320"/>
+        </w:tabs>
+        <w:ind w:left="4320" w:hanging="360"/>
+      </w:pPr>
+    </w:lvl>
+    <w:lvl w:ilvl="6" w:tentative="1">
+      <w:start w:val="1"/>
+      <w:numFmt w:val="decimal"/>
+      <w:lvlText w:val="%7."/>
+      <w:lvlJc w:val="left"/>
+      <w:pPr>
+        <w:tabs>
+          <w:tab w:val="num" w:pos="5040"/>
+        </w:tabs>
+        <w:ind w:left="5040" w:hanging="360"/>
+      </w:pPr>
+    </w:lvl>
+    <w:lvl w:ilvl="7" w:tentative="1">
+      <w:start w:val="1"/>
+      <w:numFmt w:val="decimal"/>
+      <w:lvlText w:val="%8."/>
+      <w:lvlJc w:val="left"/>
+      <w:pPr>
+        <w:tabs>
+          <w:tab w:val="num" w:pos="5760"/>
+        </w:tabs>
+        <w:ind w:left="5760" w:hanging="360"/>
+      </w:pPr>
+    </w:lvl>
+    <w:lvl w:ilvl="8" w:tentative="1">
+      <w:start w:val="1"/>
+      <w:numFmt w:val="decimal"/>
+      <w:lvlText w:val="%9."/>
+      <w:lvlJc w:val="left"/>
+      <w:pPr>
+        <w:tabs>
+          <w:tab w:val="num" w:pos="6480"/>
+        </w:tabs>
+        <w:ind w:left="6480" w:hanging="360"/>
+      </w:pPr>
+    </w:lvl>
+  </w:abstractNum>
+  <w:abstractNum w:abstractNumId="27" w15:restartNumberingAfterBreak="0">
     <w:nsid w:val="38CE7D71"/>
     <w:multiLevelType w:val="multilevel"/>
     <w:tmpl w:val="36747648"/>
@@ -13653,7 +14554,7 @@
       </w:rPr>
     </w:lvl>
   </w:abstractNum>
-  <w:abstractNum w:abstractNumId="23" w15:restartNumberingAfterBreak="0">
+  <w:abstractNum w:abstractNumId="28" w15:restartNumberingAfterBreak="0">
     <w:nsid w:val="3B8B13B5"/>
     <w:multiLevelType w:val="multilevel"/>
     <w:tmpl w:val="B3E87306"/>
@@ -13776,7 +14677,7 @@
       </w:rPr>
     </w:lvl>
   </w:abstractNum>
-  <w:abstractNum w:abstractNumId="24" w15:restartNumberingAfterBreak="0">
+  <w:abstractNum w:abstractNumId="29" w15:restartNumberingAfterBreak="0">
     <w:nsid w:val="3E7D7D99"/>
     <w:multiLevelType w:val="hybridMultilevel"/>
     <w:tmpl w:val="5FACA1CC"/>
@@ -13865,7 +14766,7 @@
       </w:pPr>
     </w:lvl>
   </w:abstractNum>
-  <w:abstractNum w:abstractNumId="25" w15:restartNumberingAfterBreak="0">
+  <w:abstractNum w:abstractNumId="30" w15:restartNumberingAfterBreak="0">
     <w:nsid w:val="3E99F4C1"/>
     <w:multiLevelType w:val="hybridMultilevel"/>
     <w:tmpl w:val="0FD0261C"/>
@@ -13978,7 +14879,7 @@
       </w:rPr>
     </w:lvl>
   </w:abstractNum>
-  <w:abstractNum w:abstractNumId="26" w15:restartNumberingAfterBreak="0">
+  <w:abstractNum w:abstractNumId="31" w15:restartNumberingAfterBreak="0">
     <w:nsid w:val="417B40D3"/>
     <w:multiLevelType w:val="multilevel"/>
     <w:tmpl w:val="438CCC06"/>
@@ -14127,7 +15028,7 @@
       </w:rPr>
     </w:lvl>
   </w:abstractNum>
-  <w:abstractNum w:abstractNumId="27" w15:restartNumberingAfterBreak="0">
+  <w:abstractNum w:abstractNumId="32" w15:restartNumberingAfterBreak="0">
     <w:nsid w:val="42DD65B7"/>
     <w:multiLevelType w:val="multilevel"/>
     <w:tmpl w:val="B29A6EEE"/>
@@ -14276,7 +15177,7 @@
       </w:rPr>
     </w:lvl>
   </w:abstractNum>
-  <w:abstractNum w:abstractNumId="28" w15:restartNumberingAfterBreak="0">
+  <w:abstractNum w:abstractNumId="33" w15:restartNumberingAfterBreak="0">
     <w:nsid w:val="466F612E"/>
     <w:multiLevelType w:val="multilevel"/>
     <w:tmpl w:val="EBF6FCDA"/>
@@ -14425,7 +15326,120 @@
       </w:rPr>
     </w:lvl>
   </w:abstractNum>
-  <w:abstractNum w:abstractNumId="29" w15:restartNumberingAfterBreak="0">
+  <w:abstractNum w:abstractNumId="34" w15:restartNumberingAfterBreak="0">
+    <w:nsid w:val="467F3834"/>
+    <w:multiLevelType w:val="multilevel"/>
+    <w:tmpl w:val="0212E1C2"/>
+    <w:lvl w:ilvl="0">
+      <w:start w:val="1"/>
+      <w:numFmt w:val="decimal"/>
+      <w:lvlText w:val="%1."/>
+      <w:lvlJc w:val="left"/>
+      <w:pPr>
+        <w:tabs>
+          <w:tab w:val="num" w:pos="720"/>
+        </w:tabs>
+        <w:ind w:left="720" w:hanging="360"/>
+      </w:pPr>
+    </w:lvl>
+    <w:lvl w:ilvl="1">
+      <w:start w:val="1"/>
+      <w:numFmt w:val="bullet"/>
+      <w:lvlText w:val=""/>
+      <w:lvlJc w:val="left"/>
+      <w:pPr>
+        <w:ind w:left="1440" w:hanging="360"/>
+      </w:pPr>
+      <w:rPr>
+        <w:rFonts w:ascii="Symbol" w:hAnsi="Symbol" w:hint="default"/>
+      </w:rPr>
+    </w:lvl>
+    <w:lvl w:ilvl="2" w:tentative="1">
+      <w:start w:val="1"/>
+      <w:numFmt w:val="decimal"/>
+      <w:lvlText w:val="%3."/>
+      <w:lvlJc w:val="left"/>
+      <w:pPr>
+        <w:tabs>
+          <w:tab w:val="num" w:pos="2160"/>
+        </w:tabs>
+        <w:ind w:left="2160" w:hanging="360"/>
+      </w:pPr>
+    </w:lvl>
+    <w:lvl w:ilvl="3" w:tentative="1">
+      <w:start w:val="1"/>
+      <w:numFmt w:val="decimal"/>
+      <w:lvlText w:val="%4."/>
+      <w:lvlJc w:val="left"/>
+      <w:pPr>
+        <w:tabs>
+          <w:tab w:val="num" w:pos="2880"/>
+        </w:tabs>
+        <w:ind w:left="2880" w:hanging="360"/>
+      </w:pPr>
+    </w:lvl>
+    <w:lvl w:ilvl="4" w:tentative="1">
+      <w:start w:val="1"/>
+      <w:numFmt w:val="decimal"/>
+      <w:lvlText w:val="%5."/>
+      <w:lvlJc w:val="left"/>
+      <w:pPr>
+        <w:tabs>
+          <w:tab w:val="num" w:pos="3600"/>
+        </w:tabs>
+        <w:ind w:left="3600" w:hanging="360"/>
+      </w:pPr>
+    </w:lvl>
+    <w:lvl w:ilvl="5" w:tentative="1">
+      <w:start w:val="1"/>
+      <w:numFmt w:val="decimal"/>
+      <w:lvlText w:val="%6."/>
+      <w:lvlJc w:val="left"/>
+      <w:pPr>
+        <w:tabs>
+          <w:tab w:val="num" w:pos="4320"/>
+        </w:tabs>
+        <w:ind w:left="4320" w:hanging="360"/>
+      </w:pPr>
+    </w:lvl>
+    <w:lvl w:ilvl="6" w:tentative="1">
+      <w:start w:val="1"/>
+      <w:numFmt w:val="decimal"/>
+      <w:lvlText w:val="%7."/>
+      <w:lvlJc w:val="left"/>
+      <w:pPr>
+        <w:tabs>
+          <w:tab w:val="num" w:pos="5040"/>
+        </w:tabs>
+        <w:ind w:left="5040" w:hanging="360"/>
+      </w:pPr>
+    </w:lvl>
+    <w:lvl w:ilvl="7" w:tentative="1">
+      <w:start w:val="1"/>
+      <w:numFmt w:val="decimal"/>
+      <w:lvlText w:val="%8."/>
+      <w:lvlJc w:val="left"/>
+      <w:pPr>
+        <w:tabs>
+          <w:tab w:val="num" w:pos="5760"/>
+        </w:tabs>
+        <w:ind w:left="5760" w:hanging="360"/>
+      </w:pPr>
+    </w:lvl>
+    <w:lvl w:ilvl="8" w:tentative="1">
+      <w:start w:val="1"/>
+      <w:numFmt w:val="decimal"/>
+      <w:lvlText w:val="%9."/>
+      <w:lvlJc w:val="left"/>
+      <w:pPr>
+        <w:tabs>
+          <w:tab w:val="num" w:pos="6480"/>
+        </w:tabs>
+        <w:ind w:left="6480" w:hanging="360"/>
+      </w:pPr>
+    </w:lvl>
+  </w:abstractNum>
+  <w:abstractNum w:abstractNumId="35" w15:restartNumberingAfterBreak="0">
     <w:nsid w:val="4890124F"/>
     <w:multiLevelType w:val="multilevel"/>
     <w:tmpl w:val="319463A6"/>
@@ -14574,7 +15588,7 @@
       </w:rPr>
     </w:lvl>
   </w:abstractNum>
-  <w:abstractNum w:abstractNumId="30" w15:restartNumberingAfterBreak="0">
+  <w:abstractNum w:abstractNumId="36" w15:restartNumberingAfterBreak="0">
     <w:nsid w:val="4B1D4A53"/>
     <w:multiLevelType w:val="multilevel"/>
     <w:tmpl w:val="0A164DA6"/>
@@ -14723,7 +15737,7 @@
       </w:rPr>
     </w:lvl>
   </w:abstractNum>
-  <w:abstractNum w:abstractNumId="31" w15:restartNumberingAfterBreak="0">
+  <w:abstractNum w:abstractNumId="37" w15:restartNumberingAfterBreak="0">
     <w:nsid w:val="4BB17F74"/>
     <w:multiLevelType w:val="multilevel"/>
     <w:tmpl w:val="921CD40C"/>
@@ -14872,7 +15886,7 @@
       </w:rPr>
     </w:lvl>
   </w:abstractNum>
-  <w:abstractNum w:abstractNumId="32" w15:restartNumberingAfterBreak="0">
+  <w:abstractNum w:abstractNumId="38" w15:restartNumberingAfterBreak="0">
     <w:nsid w:val="592114C3"/>
     <w:multiLevelType w:val="multilevel"/>
     <w:tmpl w:val="5DA29EB8"/>
@@ -15021,7 +16035,7 @@
       </w:rPr>
     </w:lvl>
   </w:abstractNum>
-  <w:abstractNum w:abstractNumId="33" w15:restartNumberingAfterBreak="0">
+  <w:abstractNum w:abstractNumId="39" w15:restartNumberingAfterBreak="0">
     <w:nsid w:val="5EB3396B"/>
     <w:multiLevelType w:val="multilevel"/>
     <w:tmpl w:val="08A87AC0"/>
@@ -15170,7 +16184,7 @@
       </w:rPr>
     </w:lvl>
   </w:abstractNum>
-  <w:abstractNum w:abstractNumId="34" w15:restartNumberingAfterBreak="0">
+  <w:abstractNum w:abstractNumId="40" w15:restartNumberingAfterBreak="0">
     <w:nsid w:val="62047777"/>
     <w:multiLevelType w:val="multilevel"/>
     <w:tmpl w:val="9F24D67C"/>
@@ -15319,7 +16333,7 @@
       </w:rPr>
     </w:lvl>
   </w:abstractNum>
-  <w:abstractNum w:abstractNumId="35" w15:restartNumberingAfterBreak="0">
+  <w:abstractNum w:abstractNumId="41" w15:restartNumberingAfterBreak="0">
     <w:nsid w:val="63644EB7"/>
     <w:multiLevelType w:val="hybridMultilevel"/>
     <w:tmpl w:val="BC4661BC"/>
@@ -15431,7 +16445,7 @@
       </w:rPr>
     </w:lvl>
   </w:abstractNum>
-  <w:abstractNum w:abstractNumId="36" w15:restartNumberingAfterBreak="0">
+  <w:abstractNum w:abstractNumId="42" w15:restartNumberingAfterBreak="0">
     <w:nsid w:val="63963760"/>
     <w:multiLevelType w:val="multilevel"/>
     <w:tmpl w:val="39F4A804"/>
@@ -15580,7 +16594,7 @@
       </w:rPr>
     </w:lvl>
   </w:abstractNum>
-  <w:abstractNum w:abstractNumId="37" w15:restartNumberingAfterBreak="0">
+  <w:abstractNum w:abstractNumId="43" w15:restartNumberingAfterBreak="0">
     <w:nsid w:val="63B61443"/>
     <w:multiLevelType w:val="multilevel"/>
     <w:tmpl w:val="E1F4CB6E"/>
@@ -15729,7 +16743,7 @@
       </w:rPr>
     </w:lvl>
   </w:abstractNum>
-  <w:abstractNum w:abstractNumId="38" w15:restartNumberingAfterBreak="0">
+  <w:abstractNum w:abstractNumId="44" w15:restartNumberingAfterBreak="0">
     <w:nsid w:val="669354D0"/>
     <w:multiLevelType w:val="hybridMultilevel"/>
     <w:tmpl w:val="59687D5E"/>
@@ -15818,7 +16832,7 @@
       </w:pPr>
     </w:lvl>
   </w:abstractNum>
-  <w:abstractNum w:abstractNumId="39" w15:restartNumberingAfterBreak="0">
+  <w:abstractNum w:abstractNumId="45" w15:restartNumberingAfterBreak="0">
     <w:nsid w:val="6B463245"/>
     <w:multiLevelType w:val="multilevel"/>
     <w:tmpl w:val="6D20CFF2"/>
@@ -15967,7 +16981,7 @@
       </w:rPr>
     </w:lvl>
   </w:abstractNum>
-  <w:abstractNum w:abstractNumId="40" w15:restartNumberingAfterBreak="0">
+  <w:abstractNum w:abstractNumId="46" w15:restartNumberingAfterBreak="0">
     <w:nsid w:val="6F154145"/>
     <w:multiLevelType w:val="multilevel"/>
     <w:tmpl w:val="4C28EC82"/>
@@ -16116,7 +17130,7 @@
       </w:rPr>
     </w:lvl>
   </w:abstractNum>
-  <w:abstractNum w:abstractNumId="41" w15:restartNumberingAfterBreak="0">
+  <w:abstractNum w:abstractNumId="47" w15:restartNumberingAfterBreak="0">
     <w:nsid w:val="7622592C"/>
     <w:multiLevelType w:val="hybridMultilevel"/>
     <w:tmpl w:val="7972693A"/>
@@ -16229,7 +17243,7 @@
       </w:rPr>
     </w:lvl>
   </w:abstractNum>
-  <w:abstractNum w:abstractNumId="42" w15:restartNumberingAfterBreak="0">
+  <w:abstractNum w:abstractNumId="48" w15:restartNumberingAfterBreak="0">
     <w:nsid w:val="779CD883"/>
     <w:multiLevelType w:val="hybridMultilevel"/>
     <w:tmpl w:val="C278FB72"/>
@@ -16342,7 +17356,7 @@
       </w:rPr>
     </w:lvl>
   </w:abstractNum>
-  <w:abstractNum w:abstractNumId="43" w15:restartNumberingAfterBreak="0">
+  <w:abstractNum w:abstractNumId="49" w15:restartNumberingAfterBreak="0">
     <w:nsid w:val="7DBA1211"/>
     <w:multiLevelType w:val="multilevel"/>
     <w:tmpl w:val="9774D9C4"/>
@@ -16491,7 +17505,7 @@
       </w:rPr>
     </w:lvl>
   </w:abstractNum>
-  <w:abstractNum w:abstractNumId="44" w15:restartNumberingAfterBreak="0">
+  <w:abstractNum w:abstractNumId="50" w15:restartNumberingAfterBreak="0">
     <w:nsid w:val="7F537139"/>
     <w:multiLevelType w:val="hybridMultilevel"/>
     <w:tmpl w:val="FFFFFFFF"/>
@@ -16605,127 +17619,127 @@
     </w:lvl>
   </w:abstractNum>
   <w:num w:numId="1" w16cid:durableId="1821145049">
-    <w:abstractNumId w:val="7"/>
+    <w:abstractNumId w:val="8"/>
   </w:num>
   <w:num w:numId="2" w16cid:durableId="1286697199">
-    <w:abstractNumId w:val="21"/>
+    <w:abstractNumId w:val="25"/>
   </w:num>
   <w:num w:numId="3" w16cid:durableId="1071583762">
-    <w:abstractNumId w:val="42"/>
+    <w:abstractNumId w:val="48"/>
   </w:num>
   <w:num w:numId="4" w16cid:durableId="290404276">
-    <w:abstractNumId w:val="18"/>
+    <w:abstractNumId w:val="22"/>
   </w:num>
   <w:num w:numId="5" w16cid:durableId="1720321722">
     <w:abstractNumId w:val="0"/>
   </w:num>
   <w:num w:numId="6" w16cid:durableId="469132675">
-    <w:abstractNumId w:val="25"/>
+    <w:abstractNumId w:val="30"/>
   </w:num>
   <w:num w:numId="7" w16cid:durableId="891580524">
-    <w:abstractNumId w:val="17"/>
+    <w:abstractNumId w:val="21"/>
   </w:num>
   <w:num w:numId="8" w16cid:durableId="314187570">
-    <w:abstractNumId w:val="23"/>
+    <w:abstractNumId w:val="28"/>
   </w:num>
   <w:num w:numId="9" w16cid:durableId="251933070">
-    <w:abstractNumId w:val="44"/>
+    <w:abstractNumId w:val="50"/>
   </w:num>
   <w:num w:numId="10" w16cid:durableId="1647079484">
     <w:abstractNumId w:val="1"/>
   </w:num>
   <w:num w:numId="11" w16cid:durableId="1467158179">
-    <w:abstractNumId w:val="38"/>
+    <w:abstractNumId w:val="44"/>
   </w:num>
   <w:num w:numId="12" w16cid:durableId="1498691710">
-    <w:abstractNumId w:val="24"/>
+    <w:abstractNumId w:val="29"/>
   </w:num>
   <w:num w:numId="13" w16cid:durableId="2065595443">
     <w:abstractNumId w:val="4"/>
   </w:num>
   <w:num w:numId="14" w16cid:durableId="1442994968">
-    <w:abstractNumId w:val="35"/>
+    <w:abstractNumId w:val="41"/>
   </w:num>
   <w:num w:numId="15" w16cid:durableId="101733521">
     <w:abstractNumId w:val="5"/>
   </w:num>
   <w:num w:numId="16" w16cid:durableId="639530955">
-    <w:abstractNumId w:val="41"/>
+    <w:abstractNumId w:val="47"/>
   </w:num>
   <w:num w:numId="17" w16cid:durableId="1681811558">
+    <w:abstractNumId w:val="20"/>
+  </w:num>
+  <w:num w:numId="18" w16cid:durableId="1197504396">
+    <w:abstractNumId w:val="37"/>
+  </w:num>
+  <w:num w:numId="19" w16cid:durableId="2133590689">
+    <w:abstractNumId w:val="9"/>
+  </w:num>
+  <w:num w:numId="20" w16cid:durableId="1358119246">
+    <w:abstractNumId w:val="12"/>
+  </w:num>
+  <w:num w:numId="21" w16cid:durableId="1323853996">
+    <w:abstractNumId w:val="23"/>
+  </w:num>
+  <w:num w:numId="22" w16cid:durableId="333653625">
+    <w:abstractNumId w:val="24"/>
+  </w:num>
+  <w:num w:numId="23" w16cid:durableId="1358769552">
+    <w:abstractNumId w:val="38"/>
+  </w:num>
+  <w:num w:numId="24" w16cid:durableId="866216135">
+    <w:abstractNumId w:val="35"/>
+  </w:num>
+  <w:num w:numId="25" w16cid:durableId="1107848944">
+    <w:abstractNumId w:val="14"/>
+  </w:num>
+  <w:num w:numId="26" w16cid:durableId="341862070">
+    <w:abstractNumId w:val="13"/>
+  </w:num>
+  <w:num w:numId="27" w16cid:durableId="123892218">
+    <w:abstractNumId w:val="15"/>
+  </w:num>
+  <w:num w:numId="28" w16cid:durableId="222446418">
+    <w:abstractNumId w:val="45"/>
+  </w:num>
+  <w:num w:numId="29" w16cid:durableId="2120485786">
+    <w:abstractNumId w:val="33"/>
+  </w:num>
+  <w:num w:numId="30" w16cid:durableId="726805693">
+    <w:abstractNumId w:val="36"/>
+  </w:num>
+  <w:num w:numId="31" w16cid:durableId="198711459">
+    <w:abstractNumId w:val="27"/>
+  </w:num>
+  <w:num w:numId="32" w16cid:durableId="1075665768">
+    <w:abstractNumId w:val="39"/>
+  </w:num>
+  <w:num w:numId="33" w16cid:durableId="1736276146">
+    <w:abstractNumId w:val="40"/>
+  </w:num>
+  <w:num w:numId="34" w16cid:durableId="1363436800">
     <w:abstractNumId w:val="16"/>
   </w:num>
-  <w:num w:numId="18" w16cid:durableId="1197504396">
+  <w:num w:numId="35" w16cid:durableId="726488043">
+    <w:abstractNumId w:val="42"/>
+  </w:num>
+  <w:num w:numId="36" w16cid:durableId="1937246666">
+    <w:abstractNumId w:val="46"/>
+  </w:num>
+  <w:num w:numId="37" w16cid:durableId="1403137809">
     <w:abstractNumId w:val="31"/>
   </w:num>
-  <w:num w:numId="19" w16cid:durableId="2133590689">
-    <w:abstractNumId w:val="8"/>
+  <w:num w:numId="38" w16cid:durableId="1956254248">
+    <w:abstractNumId w:val="49"/>
   </w:num>
-  <w:num w:numId="20" w16cid:durableId="1358119246">
-    <w:abstractNumId w:val="9"/>
-  </w:num>
-  <w:num w:numId="21" w16cid:durableId="1323853996">
-    <w:abstractNumId w:val="19"/>
-  </w:num>
-  <w:num w:numId="22" w16cid:durableId="333653625">
-    <w:abstractNumId w:val="20"/>
-  </w:num>
-  <w:num w:numId="23" w16cid:durableId="1358769552">
+  <w:num w:numId="39" w16cid:durableId="439956080">
     <w:abstractNumId w:val="32"/>
   </w:num>
-  <w:num w:numId="24" w16cid:durableId="866216135">
-    <w:abstractNumId w:val="29"/>
-  </w:num>
-  <w:num w:numId="25" w16cid:durableId="1107848944">
-    <w:abstractNumId w:val="11"/>
-  </w:num>
-  <w:num w:numId="26" w16cid:durableId="341862070">
-    <w:abstractNumId w:val="10"/>
-  </w:num>
-  <w:num w:numId="27" w16cid:durableId="123892218">
-    <w:abstractNumId w:val="12"/>
-  </w:num>
-  <w:num w:numId="28" w16cid:durableId="222446418">
-    <w:abstractNumId w:val="39"/>
-  </w:num>
-  <w:num w:numId="29" w16cid:durableId="2120485786">
-    <w:abstractNumId w:val="28"/>
-  </w:num>
-  <w:num w:numId="30" w16cid:durableId="726805693">
-    <w:abstractNumId w:val="30"/>
-  </w:num>
-  <w:num w:numId="31" w16cid:durableId="198711459">
-    <w:abstractNumId w:val="22"/>
-  </w:num>
-  <w:num w:numId="32" w16cid:durableId="1075665768">
-    <w:abstractNumId w:val="33"/>
-  </w:num>
-  <w:num w:numId="33" w16cid:durableId="1736276146">
-    <w:abstractNumId w:val="34"/>
-  </w:num>
-  <w:num w:numId="34" w16cid:durableId="1363436800">
-    <w:abstractNumId w:val="13"/>
-  </w:num>
-  <w:num w:numId="35" w16cid:durableId="726488043">
-    <w:abstractNumId w:val="36"/>
-  </w:num>
-  <w:num w:numId="36" w16cid:durableId="1937246666">
-    <w:abstractNumId w:val="40"/>
-  </w:num>
-  <w:num w:numId="37" w16cid:durableId="1403137809">
-    <w:abstractNumId w:val="26"/>
-  </w:num>
-  <w:num w:numId="38" w16cid:durableId="1956254248">
+  <w:num w:numId="40" w16cid:durableId="1989164019">
     <w:abstractNumId w:val="43"/>
   </w:num>
-  <w:num w:numId="39" w16cid:durableId="439956080">
-    <w:abstractNumId w:val="27"/>
-  </w:num>
-  <w:num w:numId="40" w16cid:durableId="1989164019">
-    <w:abstractNumId w:val="37"/>
-  </w:num>
   <w:num w:numId="41" w16cid:durableId="329527826">
-    <w:abstractNumId w:val="14"/>
+    <w:abstractNumId w:val="18"/>
   </w:num>
   <w:num w:numId="42" w16cid:durableId="1093550862">
     <w:abstractNumId w:val="3"/>
@@ -16734,10 +17748,28 @@
     <w:abstractNumId w:val="2"/>
   </w:num>
   <w:num w:numId="44" w16cid:durableId="748231113">
+    <w:abstractNumId w:val="7"/>
+  </w:num>
+  <w:num w:numId="45" w16cid:durableId="1924533277">
+    <w:abstractNumId w:val="19"/>
+  </w:num>
+  <w:num w:numId="46" w16cid:durableId="1801191842">
+    <w:abstractNumId w:val="11"/>
+  </w:num>
+  <w:num w:numId="47" w16cid:durableId="1895390397">
+    <w:abstractNumId w:val="34"/>
+  </w:num>
+  <w:num w:numId="48" w16cid:durableId="484973245">
     <w:abstractNumId w:val="6"/>
   </w:num>
-  <w:num w:numId="45" w16cid:durableId="1924533277">
-    <w:abstractNumId w:val="15"/>
+  <w:num w:numId="49" w16cid:durableId="1645618910">
+    <w:abstractNumId w:val="26"/>
+  </w:num>
+  <w:num w:numId="50" w16cid:durableId="1932853487">
+    <w:abstractNumId w:val="10"/>
+  </w:num>
+  <w:num w:numId="51" w16cid:durableId="1054700919">
+    <w:abstractNumId w:val="17"/>
   </w:num>
   <w:numIdMacAtCleanup w:val="4"/>
 </w:numbering>
@@ -17260,6 +18292,7 @@
   <w:style w:type="character" w:default="1" w:styleId="DefaultParagraphFont">
     <w:name w:val="Default Paragraph Font"/>
     <w:uiPriority w:val="1"/>
+    <w:semiHidden/>
     <w:unhideWhenUsed/>
   </w:style>
   <w:style w:type="table" w:default="1" w:styleId="TableNormal">
@@ -18086,14 +19119,6 @@
 </file>
 
 <file path=customXml/item1.xml><?xml version="1.0" encoding="utf-8"?>
-<b:Sources xmlns:b="http://schemas.openxmlformats.org/officeDocument/2006/bibliography" xmlns="http://schemas.openxmlformats.org/officeDocument/2006/bibliography" SelectedStyle="\APASixthEditionOfficeOnline.xsl" StyleName="APA" Version="6"/>
-</file>
-
-<file path=customXml/item2.xml><?xml version="1.0" encoding="utf-8"?>
-<b:Sources xmlns:b="http://schemas.openxmlformats.org/officeDocument/2006/bibliography" xmlns="http://schemas.openxmlformats.org/officeDocument/2006/bibliography" SelectedStyle="\APASixthEditionOfficeOnline.xsl" StyleName="APA" Version="6"/>
-</file>
-
-<file path=customXml/item3.xml><?xml version="1.0" encoding="utf-8"?>
 <?mso-contentType ?>
 <FormTemplates xmlns="http://schemas.microsoft.com/sharepoint/v3/contenttype/forms">
   <Display>DocumentLibraryForm</Display>
@@ -18102,7 +19127,27 @@
 </FormTemplates>
 </file>
 
+<file path=customXml/item2.xml><?xml version="1.0" encoding="utf-8"?>
+<b:Sources xmlns:b="http://schemas.openxmlformats.org/officeDocument/2006/bibliography" xmlns="http://schemas.openxmlformats.org/officeDocument/2006/bibliography" SelectedStyle="\APASixthEditionOfficeOnline.xsl" StyleName="APA" Version="6"/>
+</file>
+
+<file path=customXml/item3.xml><?xml version="1.0" encoding="utf-8"?>
+<b:Sources xmlns:b="http://schemas.openxmlformats.org/officeDocument/2006/bibliography" xmlns="http://schemas.openxmlformats.org/officeDocument/2006/bibliography" SelectedStyle="\APASixthEditionOfficeOnline.xsl" StyleName="APA" Version="6"/>
+</file>
+
 <file path=customXml/item4.xml><?xml version="1.0" encoding="utf-8"?>
+<b:Sources xmlns:b="http://schemas.openxmlformats.org/officeDocument/2006/bibliography" xmlns="http://schemas.openxmlformats.org/officeDocument/2006/bibliography" SelectedStyle="\APASixthEditionOfficeOnline.xsl" StyleName="APA" Version="6"/>
+</file>
+
+<file path=customXml/item5.xml><?xml version="1.0" encoding="utf-8"?>
+<b:Sources xmlns:b="http://schemas.openxmlformats.org/officeDocument/2006/bibliography" xmlns="http://schemas.openxmlformats.org/officeDocument/2006/bibliography" SelectedStyle="\APASixthEditionOfficeOnline.xsl" StyleName="APA" Version="6"/>
+</file>
+
+<file path=customXml/item6.xml><?xml version="1.0" encoding="utf-8"?>
+<b:Sources xmlns:b="http://schemas.openxmlformats.org/officeDocument/2006/bibliography" xmlns="http://schemas.openxmlformats.org/officeDocument/2006/bibliography" SelectedStyle="\APASixthEditionOfficeOnline.xsl" StyleName="APA" Version="6"/>
+</file>
+
+<file path=customXml/item7.xml><?xml version="1.0" encoding="utf-8"?>
 <ct:contentTypeSchema xmlns:ct="http://schemas.microsoft.com/office/2006/metadata/contentType" xmlns:ma="http://schemas.microsoft.com/office/2006/metadata/properties/metaAttributes" ct:_="" ma:_="" ma:contentTypeName="Document" ma:contentTypeID="0x010100E9953B3868617A4FB3974430F4F3F85E" ma:contentTypeVersion="11" ma:contentTypeDescription="Create a new document." ma:contentTypeScope="" ma:versionID="14a9945e384ee928d7084ad18be8160f">
   <xsd:schema xmlns:xsd="http://www.w3.org/2001/XMLSchema" xmlns:xs="http://www.w3.org/2001/XMLSchema" xmlns:p="http://schemas.microsoft.com/office/2006/metadata/properties" xmlns:ns2="048160b9-34e2-4171-be5b-4787e99a50fe" targetNamespace="http://schemas.microsoft.com/office/2006/metadata/properties" ma:root="true" ma:fieldsID="0425b74c539111cccbf5eba4cbeea40b" ns2:_="">
     <xsd:import namespace="048160b9-34e2-4171-be5b-4787e99a50fe"/>
@@ -18286,19 +19331,11 @@
 </ct:contentTypeSchema>
 </file>
 
-<file path=customXml/item5.xml><?xml version="1.0" encoding="utf-8"?>
+<file path=customXml/item8.xml><?xml version="1.0" encoding="utf-8"?>
 <b:Sources xmlns:b="http://schemas.openxmlformats.org/officeDocument/2006/bibliography" xmlns="http://schemas.openxmlformats.org/officeDocument/2006/bibliography" SelectedStyle="\APASixthEditionOfficeOnline.xsl" StyleName="APA" Version="6"/>
 </file>
 
-<file path=customXml/item6.xml><?xml version="1.0" encoding="utf-8"?>
-<b:Sources xmlns:b="http://schemas.openxmlformats.org/officeDocument/2006/bibliography" xmlns="http://schemas.openxmlformats.org/officeDocument/2006/bibliography" SelectedStyle="\APASixthEditionOfficeOnline.xsl" StyleName="APA" Version="6"/>
-</file>
-
-<file path=customXml/item7.xml><?xml version="1.0" encoding="utf-8"?>
-<b:Sources xmlns:b="http://schemas.openxmlformats.org/officeDocument/2006/bibliography" xmlns="http://schemas.openxmlformats.org/officeDocument/2006/bibliography" SelectedStyle="\APASixthEditionOfficeOnline.xsl" StyleName="APA" Version="6"/>
-</file>
-
-<file path=customXml/item8.xml><?xml version="1.0" encoding="utf-8"?>
+<file path=customXml/item9.xml><?xml version="1.0" encoding="utf-8"?>
 <p:properties xmlns:p="http://schemas.microsoft.com/office/2006/metadata/properties" xmlns:xsi="http://www.w3.org/2001/XMLSchema-instance" xmlns:pc="http://schemas.microsoft.com/office/infopath/2007/PartnerControls">
   <documentManagement>
     <lcf76f155ced4ddcb4097134ff3c332f xmlns="048160b9-34e2-4171-be5b-4787e99a50fe">
@@ -18308,11 +19345,31 @@
 </p:properties>
 </file>
 
-<file path=customXml/item9.xml><?xml version="1.0" encoding="utf-8"?>
-<b:Sources xmlns:b="http://schemas.openxmlformats.org/officeDocument/2006/bibliography" xmlns="http://schemas.openxmlformats.org/officeDocument/2006/bibliography" SelectedStyle="\APASixthEditionOfficeOnline.xsl" StyleName="APA" Version="6"/>
+<file path=customXml/itemProps1.xml><?xml version="1.0" encoding="utf-8"?>
+<ds:datastoreItem xmlns:ds="http://schemas.openxmlformats.org/officeDocument/2006/customXml" ds:itemID="{0C3D46B6-9FDE-43D9-A05D-DAAD4EFEBA85}">
+  <ds:schemaRefs>
+    <ds:schemaRef ds:uri="http://schemas.microsoft.com/sharepoint/v3/contenttype/forms"/>
+  </ds:schemaRefs>
+</ds:datastoreItem>
 </file>
 
-<file path=customXml/itemProps1.xml><?xml version="1.0" encoding="utf-8"?>
+<file path=customXml/itemProps2.xml><?xml version="1.0" encoding="utf-8"?>
+<ds:datastoreItem xmlns:ds="http://schemas.openxmlformats.org/officeDocument/2006/customXml" ds:itemID="{DA5C88AD-A61D-495D-850F-D9E52BCF0259}">
+  <ds:schemaRefs>
+    <ds:schemaRef ds:uri="http://schemas.openxmlformats.org/officeDocument/2006/bibliography"/>
+  </ds:schemaRefs>
+</ds:datastoreItem>
+</file>
+
+<file path=customXml/itemProps3.xml><?xml version="1.0" encoding="utf-8"?>
+<ds:datastoreItem xmlns:ds="http://schemas.openxmlformats.org/officeDocument/2006/customXml" ds:itemID="{072CA0F0-96C6-4D59-8CE7-2EB3F9FA0E4F}">
+  <ds:schemaRefs>
+    <ds:schemaRef ds:uri="http://schemas.openxmlformats.org/officeDocument/2006/bibliography"/>
+  </ds:schemaRefs>
+</ds:datastoreItem>
+</file>
+
+<file path=customXml/itemProps4.xml><?xml version="1.0" encoding="utf-8"?>
 <ds:datastoreItem xmlns:ds="http://schemas.openxmlformats.org/officeDocument/2006/customXml" ds:itemID="{D2C9F2EF-3203-4D54-9ED7-6F14583D4188}">
   <ds:schemaRefs>
     <ds:schemaRef ds:uri="http://schemas.openxmlformats.org/officeDocument/2006/bibliography"/>
@@ -18320,23 +19377,23 @@
 </ds:datastoreItem>
 </file>
 
-<file path=customXml/itemProps2.xml><?xml version="1.0" encoding="utf-8"?>
-<ds:datastoreItem xmlns:ds="http://schemas.openxmlformats.org/officeDocument/2006/customXml" ds:itemID="{072CA0F0-96C6-4D59-8CE7-2EB3F9FA0E4F}">
+<file path=customXml/itemProps5.xml><?xml version="1.0" encoding="utf-8"?>
+<ds:datastoreItem xmlns:ds="http://schemas.openxmlformats.org/officeDocument/2006/customXml" ds:itemID="{D2385023-5A0F-4658-B688-056B7636332C}">
   <ds:schemaRefs>
     <ds:schemaRef ds:uri="http://schemas.openxmlformats.org/officeDocument/2006/bibliography"/>
   </ds:schemaRefs>
 </ds:datastoreItem>
 </file>
 
-<file path=customXml/itemProps3.xml><?xml version="1.0" encoding="utf-8"?>
-<ds:datastoreItem xmlns:ds="http://schemas.openxmlformats.org/officeDocument/2006/customXml" ds:itemID="{0C3D46B6-9FDE-43D9-A05D-DAAD4EFEBA85}">
+<file path=customXml/itemProps6.xml><?xml version="1.0" encoding="utf-8"?>
+<ds:datastoreItem xmlns:ds="http://schemas.openxmlformats.org/officeDocument/2006/customXml" ds:itemID="{93480FC8-8C2D-45B0-A64C-73E611655476}">
   <ds:schemaRefs>
-    <ds:schemaRef ds:uri="http://schemas.microsoft.com/sharepoint/v3/contenttype/forms"/>
+    <ds:schemaRef ds:uri="http://schemas.openxmlformats.org/officeDocument/2006/bibliography"/>
   </ds:schemaRefs>
 </ds:datastoreItem>
 </file>
 
-<file path=customXml/itemProps4.xml><?xml version="1.0" encoding="utf-8"?>
+<file path=customXml/itemProps7.xml><?xml version="1.0" encoding="utf-8"?>
 <ds:datastoreItem xmlns:ds="http://schemas.openxmlformats.org/officeDocument/2006/customXml" ds:itemID="{41701908-540D-4CBD-B0EC-C96A3EB7812E}">
   <ds:schemaRefs>
     <ds:schemaRef ds:uri="http://schemas.microsoft.com/office/2006/metadata/contentType"/>
@@ -18354,31 +19411,15 @@
 </ds:datastoreItem>
 </file>
 
-<file path=customXml/itemProps5.xml><?xml version="1.0" encoding="utf-8"?>
-<ds:datastoreItem xmlns:ds="http://schemas.openxmlformats.org/officeDocument/2006/customXml" ds:itemID="{93480FC8-8C2D-45B0-A64C-73E611655476}">
+<file path=customXml/itemProps8.xml><?xml version="1.0" encoding="utf-8"?>
+<ds:datastoreItem xmlns:ds="http://schemas.openxmlformats.org/officeDocument/2006/customXml" ds:itemID="{E9C99669-4497-4E9E-98A4-BED158149AFE}">
   <ds:schemaRefs>
     <ds:schemaRef ds:uri="http://schemas.openxmlformats.org/officeDocument/2006/bibliography"/>
   </ds:schemaRefs>
 </ds:datastoreItem>
 </file>
 
-<file path=customXml/itemProps6.xml><?xml version="1.0" encoding="utf-8"?>
-<ds:datastoreItem xmlns:ds="http://schemas.openxmlformats.org/officeDocument/2006/customXml" ds:itemID="{D2385023-5A0F-4658-B688-056B7636332C}">
-  <ds:schemaRefs>
-    <ds:schemaRef ds:uri="http://schemas.openxmlformats.org/officeDocument/2006/bibliography"/>
-  </ds:schemaRefs>
-</ds:datastoreItem>
-</file>
-
-<file path=customXml/itemProps7.xml><?xml version="1.0" encoding="utf-8"?>
-<ds:datastoreItem xmlns:ds="http://schemas.openxmlformats.org/officeDocument/2006/customXml" ds:itemID="{DA5C88AD-A61D-495D-850F-D9E52BCF0259}">
-  <ds:schemaRefs>
-    <ds:schemaRef ds:uri="http://schemas.openxmlformats.org/officeDocument/2006/bibliography"/>
-  </ds:schemaRefs>
-</ds:datastoreItem>
-</file>
-
-<file path=customXml/itemProps8.xml><?xml version="1.0" encoding="utf-8"?>
+<file path=customXml/itemProps9.xml><?xml version="1.0" encoding="utf-8"?>
 <ds:datastoreItem xmlns:ds="http://schemas.openxmlformats.org/officeDocument/2006/customXml" ds:itemID="{87E051C0-CAC2-4DB7-BABB-6C14BF081DB3}">
   <ds:schemaRefs>
     <ds:schemaRef ds:uri="http://schemas.microsoft.com/office/2006/metadata/properties"/>
@@ -18386,12 +19427,4 @@
     <ds:schemaRef ds:uri="048160b9-34e2-4171-be5b-4787e99a50fe"/>
   </ds:schemaRefs>
 </ds:datastoreItem>
-</file>
-
-<file path=customXml/itemProps9.xml><?xml version="1.0" encoding="utf-8"?>
-<ds:datastoreItem xmlns:ds="http://schemas.openxmlformats.org/officeDocument/2006/customXml" ds:itemID="{E9C99669-4497-4E9E-98A4-BED158149AFE}">
-  <ds:schemaRefs>
-    <ds:schemaRef ds:uri="http://schemas.openxmlformats.org/officeDocument/2006/bibliography"/>
-  </ds:schemaRefs>
-</ds:datastoreItem>
 </file>
</xml_diff>

<commit_message>
added non functional requiremenst
</commit_message>
<xml_diff>
--- a/Documentation/2- SRS-PRJ566 - Team06 - Winter 2025.docx
+++ b/Documentation/2- SRS-PRJ566 - Team06 - Winter 2025.docx
@@ -2834,15 +2834,7 @@
         <w:jc w:val="both"/>
       </w:pPr>
       <w:r>
-        <w:t xml:space="preserve">The intended audience for this Software Requirements Specification (SRS) document includes everyone involved in the project. The development team—software developers, testers, and designers—will use it to build and test the system according to the requirements. The project manager will refer to it to </w:t>
-      </w:r>
-      <w:proofErr w:type="gramStart"/>
-      <w:r>
-        <w:t>manage</w:t>
-      </w:r>
-      <w:proofErr w:type="gramEnd"/>
-      <w:r>
-        <w:t xml:space="preserve"> resources, track timelines, and ensure the project stays on schedule. Restaurant owners or managers, as clients, may review the document to ensure the system meets their needs. The quality assurance team will use the requirements to check that the system works correctly, is user-friendly, and reliable. System integrators, who connect ChowHub to tools like POS platforms, will rely on it to ensure smooth integration. Technical writers might use the SRS to create user manuals or training materials. Lastly, future teams or vendors working on updates or expansions can refer to the document to understand the original system requirements and keep everything consistent. This SRS helps all parties work together effectively and stay aligned.</w:t>
+        <w:t>The intended audience for this Software Requirements Specification (SRS) document includes everyone involved in the project. The development team—software developers, testers, and designers—will use it to build and test the system according to the requirements. The project manager will refer to it to manage resources, track timelines, and ensure the project stays on schedule. Restaurant owners or managers, as clients, may review the document to ensure the system meets their needs. The quality assurance team will use the requirements to check that the system works correctly, is user-friendly, and reliable. System integrators, who connect ChowHub to tools like POS platforms, will rely on it to ensure smooth integration. Technical writers might use the SRS to create user manuals or training materials. Lastly, future teams or vendors working on updates or expansions can refer to the document to understand the original system requirements and keep everything consistent. This SRS helps all parties work together effectively and stay aligned.</w:t>
       </w:r>
     </w:p>
     <w:p>
@@ -3309,21 +3301,7 @@
         <w:rPr>
           <w:rFonts w:asciiTheme="majorHAnsi" w:hAnsiTheme="majorHAnsi" w:cstheme="majorBidi"/>
         </w:rPr>
-        <w:t xml:space="preserve">The group leader will submit the </w:t>
-      </w:r>
-      <w:proofErr w:type="gramStart"/>
-      <w:r>
-        <w:rPr>
-          <w:rFonts w:asciiTheme="majorHAnsi" w:hAnsiTheme="majorHAnsi" w:cstheme="majorBidi"/>
-        </w:rPr>
-        <w:t>deliverable</w:t>
-      </w:r>
-      <w:proofErr w:type="gramEnd"/>
-      <w:r>
-        <w:rPr>
-          <w:rFonts w:asciiTheme="majorHAnsi" w:hAnsiTheme="majorHAnsi" w:cstheme="majorBidi"/>
-        </w:rPr>
-        <w:t xml:space="preserve"> and review the GitHub repository by 9:00 PM every Sunday.</w:t>
+        <w:t>The group leader will submit the deliverable and review the GitHub repository by 9:00 PM every Sunday.</w:t>
       </w:r>
     </w:p>
     <w:p>
@@ -4948,15 +4926,7 @@
               <w:ind w:left="0"/>
             </w:pPr>
             <w:r>
-              <w:t xml:space="preserve">Traditional systems that focus on singular aspects of restaurant </w:t>
-            </w:r>
-            <w:proofErr w:type="gramStart"/>
-            <w:r>
-              <w:t>management,</w:t>
-            </w:r>
-            <w:proofErr w:type="gramEnd"/>
-            <w:r>
-              <w:t xml:space="preserve"> require costly replacements, or lack customization,</w:t>
+              <w:t>Traditional systems that focus on singular aspects of restaurant management, require costly replacements, or lack customization,</w:t>
             </w:r>
           </w:p>
         </w:tc>
@@ -5247,13 +5217,8 @@
               <w:spacing w:after="0" w:line="240" w:lineRule="auto"/>
               <w:ind w:left="0"/>
             </w:pPr>
-            <w:proofErr w:type="gramStart"/>
             <w:r>
-              <w:t>Oversees</w:t>
-            </w:r>
-            <w:proofErr w:type="gramEnd"/>
-            <w:r>
-              <w:t xml:space="preserve"> the overall project and ensures resources are allocated; provides executive support and vision.</w:t>
+              <w:t>Oversees the overall project and ensures resources are allocated; provides executive support and vision.</w:t>
             </w:r>
           </w:p>
         </w:tc>
@@ -6087,15 +6052,7 @@
               <w:ind w:left="0"/>
             </w:pPr>
             <w:r>
-              <w:t>Develop user manuals, training materials, and support documents to guide end-</w:t>
-            </w:r>
-            <w:proofErr w:type="gramStart"/>
-            <w:r>
-              <w:t>users in</w:t>
-            </w:r>
-            <w:proofErr w:type="gramEnd"/>
-            <w:r>
-              <w:t xml:space="preserve"> effectively using ChowHub.</w:t>
+              <w:t>Develop user manuals, training materials, and support documents to guide end-users in effectively using ChowHub.</w:t>
             </w:r>
           </w:p>
         </w:tc>
@@ -6827,21 +6784,7 @@
         <w:rPr>
           <w:rFonts w:eastAsia="Times New Roman" w:cstheme="minorHAnsi"/>
         </w:rPr>
-        <w:t xml:space="preserve">Internet connectivity will be </w:t>
-      </w:r>
-      <w:proofErr w:type="gramStart"/>
-      <w:r>
-        <w:rPr>
-          <w:rFonts w:eastAsia="Times New Roman" w:cstheme="minorHAnsi"/>
-        </w:rPr>
-        <w:t>required at all times</w:t>
-      </w:r>
-      <w:proofErr w:type="gramEnd"/>
-      <w:r>
-        <w:rPr>
-          <w:rFonts w:eastAsia="Times New Roman" w:cstheme="minorHAnsi"/>
-        </w:rPr>
-        <w:t xml:space="preserve"> for real-time updates and synchronization. </w:t>
+        <w:t>Internet connectivity will be required at all times for real-time updates and synchronization. </w:t>
       </w:r>
     </w:p>
     <w:p>
@@ -8488,21 +8431,7 @@
         <w:rPr>
           <w:lang w:val="en-CA"/>
         </w:rPr>
-        <w:t xml:space="preserve">Server Requirements: Cloud-based or </w:t>
-      </w:r>
-      <w:proofErr w:type="gramStart"/>
-      <w:r>
-        <w:rPr>
-          <w:lang w:val="en-CA"/>
-        </w:rPr>
-        <w:t>on-premise</w:t>
-      </w:r>
-      <w:proofErr w:type="gramEnd"/>
-      <w:r>
-        <w:rPr>
-          <w:lang w:val="en-CA"/>
-        </w:rPr>
-        <w:t xml:space="preserve"> servers capable of handling database storage, analytics processing, and real-time updates.</w:t>
+        <w:t>Server Requirements: Cloud-based or on-premise servers capable of handling database storage, analytics processing, and real-time updates.</w:t>
       </w:r>
     </w:p>
     <w:p>
@@ -8649,21 +8578,7 @@
         <w:rPr>
           <w:lang w:val="en-CA"/>
         </w:rPr>
-        <w:t xml:space="preserve">Local Network Support: Restaurants with </w:t>
-      </w:r>
-      <w:proofErr w:type="gramStart"/>
-      <w:r>
-        <w:rPr>
-          <w:lang w:val="en-CA"/>
-        </w:rPr>
-        <w:t>on-premise</w:t>
-      </w:r>
-      <w:proofErr w:type="gramEnd"/>
-      <w:r>
-        <w:rPr>
-          <w:lang w:val="en-CA"/>
-        </w:rPr>
-        <w:t xml:space="preserve"> servers can operate within a local network in case of internet disruptions.</w:t>
+        <w:t>Local Network Support: Restaurants with on-premise servers can operate within a local network in case of internet disruptions.</w:t>
       </w:r>
     </w:p>
     <w:p>
@@ -8800,10 +8715,281 @@
           <w:rFonts w:cs="Arial"/>
           <w:color w:val="FF0000"/>
         </w:rPr>
-        <w:t>Operational, Performance &amp; Security Requirements</w:t>
-      </w:r>
-    </w:p>
-    <w:p/>
+        <w:t xml:space="preserve">The </w:t>
+      </w:r>
+      <w:proofErr w:type="spellStart"/>
+      <w:r>
+        <w:rPr>
+          <w:rFonts w:cs="Arial"/>
+          <w:color w:val="FF0000"/>
+        </w:rPr>
+        <w:t>ChowHub</w:t>
+      </w:r>
+      <w:proofErr w:type="spellEnd"/>
+      <w:r>
+        <w:rPr>
+          <w:rFonts w:cs="Arial"/>
+          <w:color w:val="FF0000"/>
+        </w:rPr>
+        <w:t xml:space="preserve"> system will be compatible with most operating systems</w:t>
+      </w:r>
+    </w:p>
+    <w:p>
+      <w:pPr>
+        <w:ind w:left="1440"/>
+        <w:rPr>
+          <w:rFonts w:cs="Arial"/>
+          <w:color w:val="FF0000"/>
+        </w:rPr>
+      </w:pPr>
+      <w:r>
+        <w:rPr>
+          <w:rFonts w:cs="Arial"/>
+          <w:color w:val="FF0000"/>
+        </w:rPr>
+        <w:t xml:space="preserve">The </w:t>
+      </w:r>
+      <w:proofErr w:type="spellStart"/>
+      <w:r>
+        <w:rPr>
+          <w:rFonts w:cs="Arial"/>
+          <w:color w:val="FF0000"/>
+        </w:rPr>
+        <w:t>ChowHub</w:t>
+      </w:r>
+      <w:proofErr w:type="spellEnd"/>
+      <w:r>
+        <w:rPr>
+          <w:rFonts w:cs="Arial"/>
+          <w:color w:val="FF0000"/>
+        </w:rPr>
+        <w:t xml:space="preserve"> system will be compatible with most web browsers</w:t>
+      </w:r>
+    </w:p>
+    <w:p>
+      <w:pPr>
+        <w:ind w:left="1440"/>
+        <w:rPr>
+          <w:rFonts w:cs="Arial"/>
+          <w:color w:val="FF0000"/>
+        </w:rPr>
+      </w:pPr>
+      <w:r>
+        <w:rPr>
+          <w:rFonts w:cs="Arial"/>
+          <w:color w:val="FF0000"/>
+        </w:rPr>
+        <w:t xml:space="preserve">The </w:t>
+      </w:r>
+      <w:proofErr w:type="spellStart"/>
+      <w:r>
+        <w:rPr>
+          <w:rFonts w:cs="Arial"/>
+          <w:color w:val="FF0000"/>
+        </w:rPr>
+        <w:t>ChowHub</w:t>
+      </w:r>
+      <w:proofErr w:type="spellEnd"/>
+      <w:r>
+        <w:rPr>
+          <w:rFonts w:cs="Arial"/>
+          <w:color w:val="FF0000"/>
+        </w:rPr>
+        <w:t xml:space="preserve"> system will be compatible with existing POS system.</w:t>
+      </w:r>
+    </w:p>
+    <w:p>
+      <w:pPr>
+        <w:ind w:left="1440"/>
+        <w:rPr>
+          <w:rFonts w:cs="Arial"/>
+          <w:color w:val="FF0000"/>
+        </w:rPr>
+      </w:pPr>
+      <w:r>
+        <w:rPr>
+          <w:rFonts w:cs="Arial"/>
+          <w:color w:val="FF0000"/>
+        </w:rPr>
+        <w:t xml:space="preserve">The </w:t>
+      </w:r>
+      <w:proofErr w:type="spellStart"/>
+      <w:r>
+        <w:rPr>
+          <w:rFonts w:cs="Arial"/>
+          <w:color w:val="FF0000"/>
+        </w:rPr>
+        <w:t>ChowHub</w:t>
+      </w:r>
+      <w:proofErr w:type="spellEnd"/>
+      <w:r>
+        <w:rPr>
+          <w:rFonts w:cs="Arial"/>
+          <w:color w:val="FF0000"/>
+        </w:rPr>
+        <w:t xml:space="preserve"> system will be scalable.</w:t>
+      </w:r>
+    </w:p>
+    <w:p>
+      <w:pPr>
+        <w:ind w:left="1440"/>
+        <w:rPr>
+          <w:rFonts w:cs="Arial"/>
+          <w:color w:val="FF0000"/>
+        </w:rPr>
+      </w:pPr>
+      <w:r>
+        <w:rPr>
+          <w:rFonts w:cs="Arial"/>
+          <w:color w:val="FF0000"/>
+        </w:rPr>
+        <w:t xml:space="preserve">The </w:t>
+      </w:r>
+      <w:proofErr w:type="spellStart"/>
+      <w:r>
+        <w:rPr>
+          <w:rFonts w:cs="Arial"/>
+          <w:color w:val="FF0000"/>
+        </w:rPr>
+        <w:t>ChowHub</w:t>
+      </w:r>
+      <w:proofErr w:type="spellEnd"/>
+      <w:r>
+        <w:rPr>
+          <w:rFonts w:cs="Arial"/>
+          <w:color w:val="FF0000"/>
+        </w:rPr>
+        <w:t xml:space="preserve"> system will use 256 AES Encryption</w:t>
+      </w:r>
+    </w:p>
+    <w:p>
+      <w:pPr>
+        <w:ind w:left="1440"/>
+        <w:rPr>
+          <w:rFonts w:cs="Arial"/>
+          <w:color w:val="FF0000"/>
+        </w:rPr>
+      </w:pPr>
+      <w:r>
+        <w:rPr>
+          <w:rFonts w:cs="Arial"/>
+          <w:color w:val="FF0000"/>
+        </w:rPr>
+        <w:t xml:space="preserve">The </w:t>
+      </w:r>
+      <w:proofErr w:type="spellStart"/>
+      <w:r>
+        <w:rPr>
+          <w:rFonts w:cs="Arial"/>
+          <w:color w:val="FF0000"/>
+        </w:rPr>
+        <w:t>ChowHub</w:t>
+      </w:r>
+      <w:proofErr w:type="spellEnd"/>
+      <w:r>
+        <w:rPr>
+          <w:rFonts w:cs="Arial"/>
+          <w:color w:val="FF0000"/>
+        </w:rPr>
+        <w:t xml:space="preserve"> system will use local storage for data compliance. </w:t>
+      </w:r>
+    </w:p>
+    <w:p>
+      <w:pPr>
+        <w:ind w:left="1440"/>
+        <w:rPr>
+          <w:rFonts w:cs="Arial"/>
+          <w:color w:val="FF0000"/>
+        </w:rPr>
+      </w:pPr>
+      <w:r>
+        <w:rPr>
+          <w:rFonts w:cs="Arial"/>
+          <w:color w:val="FF0000"/>
+        </w:rPr>
+        <w:t xml:space="preserve">The </w:t>
+      </w:r>
+      <w:proofErr w:type="spellStart"/>
+      <w:r>
+        <w:rPr>
+          <w:rFonts w:cs="Arial"/>
+          <w:color w:val="FF0000"/>
+        </w:rPr>
+        <w:t>ChowHub</w:t>
+      </w:r>
+      <w:proofErr w:type="spellEnd"/>
+      <w:r>
+        <w:rPr>
+          <w:rFonts w:cs="Arial"/>
+          <w:color w:val="FF0000"/>
+        </w:rPr>
+        <w:t xml:space="preserve"> system will be reliable.</w:t>
+      </w:r>
+    </w:p>
+    <w:p>
+      <w:pPr>
+        <w:ind w:left="1440"/>
+        <w:rPr>
+          <w:rFonts w:cs="Arial"/>
+          <w:color w:val="FF0000"/>
+        </w:rPr>
+      </w:pPr>
+      <w:r>
+        <w:rPr>
+          <w:rFonts w:cs="Arial"/>
+          <w:color w:val="FF0000"/>
+        </w:rPr>
+        <w:t xml:space="preserve">The </w:t>
+      </w:r>
+      <w:proofErr w:type="spellStart"/>
+      <w:r>
+        <w:rPr>
+          <w:rFonts w:cs="Arial"/>
+          <w:color w:val="FF0000"/>
+        </w:rPr>
+        <w:t>ChowHub</w:t>
+      </w:r>
+      <w:proofErr w:type="spellEnd"/>
+      <w:r>
+        <w:rPr>
+          <w:rFonts w:cs="Arial"/>
+          <w:color w:val="FF0000"/>
+        </w:rPr>
+        <w:t xml:space="preserve"> system will be adjustable.</w:t>
+      </w:r>
+    </w:p>
+    <w:p>
+      <w:pPr>
+        <w:ind w:left="1440"/>
+        <w:rPr>
+          <w:rFonts w:cs="Arial"/>
+          <w:color w:val="FF0000"/>
+        </w:rPr>
+      </w:pPr>
+      <w:r>
+        <w:rPr>
+          <w:rFonts w:cs="Arial"/>
+          <w:color w:val="FF0000"/>
+        </w:rPr>
+        <w:t xml:space="preserve">The </w:t>
+      </w:r>
+      <w:proofErr w:type="spellStart"/>
+      <w:r>
+        <w:rPr>
+          <w:rFonts w:cs="Arial"/>
+          <w:color w:val="FF0000"/>
+        </w:rPr>
+        <w:t>ChowHub</w:t>
+      </w:r>
+      <w:proofErr w:type="spellEnd"/>
+      <w:r>
+        <w:rPr>
+          <w:rFonts w:cs="Arial"/>
+          <w:color w:val="FF0000"/>
+        </w:rPr>
+        <w:t xml:space="preserve"> system will be usable. </w:t>
+      </w:r>
+    </w:p>
     <w:p>
       <w:pPr>
         <w:pStyle w:val="Heading2"/>
@@ -9156,6 +9342,7 @@
                 <w:bCs w:val="0"/>
                 <w:color w:val="FF0000"/>
               </w:rPr>
+              <w:lastRenderedPageBreak/>
               <w:t>BR01</w:t>
             </w:r>
           </w:p>
@@ -9171,19 +9358,11 @@
                 <w:color w:val="FF0000"/>
               </w:rPr>
             </w:pPr>
-            <w:proofErr w:type="gramStart"/>
             <w:r>
               <w:rPr>
                 <w:color w:val="FF0000"/>
               </w:rPr>
-              <w:t>User</w:t>
-            </w:r>
-            <w:proofErr w:type="gramEnd"/>
-            <w:r>
-              <w:rPr>
-                <w:color w:val="FF0000"/>
-              </w:rPr>
-              <w:t xml:space="preserve"> must provide a username, email and password to register for the app.</w:t>
+              <w:t>User must provide a username, email and password to register for the app.</w:t>
             </w:r>
           </w:p>
         </w:tc>
@@ -10046,6 +10225,7 @@
           <w:szCs w:val="32"/>
           <w:lang w:eastAsia="zh-CN"/>
         </w:rPr>
+        <w:lastRenderedPageBreak/>
         <w:t>4- Corresponding Mockups</w:t>
       </w:r>
     </w:p>
@@ -19140,7 +19320,13 @@
 </file>
 
 <file path=customXml/item5.xml><?xml version="1.0" encoding="utf-8"?>
-<b:Sources xmlns:b="http://schemas.openxmlformats.org/officeDocument/2006/bibliography" xmlns="http://schemas.openxmlformats.org/officeDocument/2006/bibliography" SelectedStyle="\APASixthEditionOfficeOnline.xsl" StyleName="APA" Version="6"/>
+<p:properties xmlns:p="http://schemas.microsoft.com/office/2006/metadata/properties" xmlns:xsi="http://www.w3.org/2001/XMLSchema-instance" xmlns:pc="http://schemas.microsoft.com/office/infopath/2007/PartnerControls">
+  <documentManagement>
+    <lcf76f155ced4ddcb4097134ff3c332f xmlns="048160b9-34e2-4171-be5b-4787e99a50fe">
+      <Terms xmlns="http://schemas.microsoft.com/office/infopath/2007/PartnerControls"/>
+    </lcf76f155ced4ddcb4097134ff3c332f>
+  </documentManagement>
+</p:properties>
 </file>
 
 <file path=customXml/item6.xml><?xml version="1.0" encoding="utf-8"?>
@@ -19148,6 +19334,10 @@
 </file>
 
 <file path=customXml/item7.xml><?xml version="1.0" encoding="utf-8"?>
+<b:Sources xmlns:b="http://schemas.openxmlformats.org/officeDocument/2006/bibliography" xmlns="http://schemas.openxmlformats.org/officeDocument/2006/bibliography" SelectedStyle="\APASixthEditionOfficeOnline.xsl" StyleName="APA" Version="6"/>
+</file>
+
+<file path=customXml/item8.xml><?xml version="1.0" encoding="utf-8"?>
 <ct:contentTypeSchema xmlns:ct="http://schemas.microsoft.com/office/2006/metadata/contentType" xmlns:ma="http://schemas.microsoft.com/office/2006/metadata/properties/metaAttributes" ct:_="" ma:_="" ma:contentTypeName="Document" ma:contentTypeID="0x010100E9953B3868617A4FB3974430F4F3F85E" ma:contentTypeVersion="11" ma:contentTypeDescription="Create a new document." ma:contentTypeScope="" ma:versionID="14a9945e384ee928d7084ad18be8160f">
   <xsd:schema xmlns:xsd="http://www.w3.org/2001/XMLSchema" xmlns:xs="http://www.w3.org/2001/XMLSchema" xmlns:p="http://schemas.microsoft.com/office/2006/metadata/properties" xmlns:ns2="048160b9-34e2-4171-be5b-4787e99a50fe" targetNamespace="http://schemas.microsoft.com/office/2006/metadata/properties" ma:root="true" ma:fieldsID="0425b74c539111cccbf5eba4cbeea40b" ns2:_="">
     <xsd:import namespace="048160b9-34e2-4171-be5b-4787e99a50fe"/>
@@ -19331,18 +19521,8 @@
 </ct:contentTypeSchema>
 </file>
 
-<file path=customXml/item8.xml><?xml version="1.0" encoding="utf-8"?>
+<file path=customXml/item9.xml><?xml version="1.0" encoding="utf-8"?>
 <b:Sources xmlns:b="http://schemas.openxmlformats.org/officeDocument/2006/bibliography" xmlns="http://schemas.openxmlformats.org/officeDocument/2006/bibliography" SelectedStyle="\APASixthEditionOfficeOnline.xsl" StyleName="APA" Version="6"/>
-</file>
-
-<file path=customXml/item9.xml><?xml version="1.0" encoding="utf-8"?>
-<p:properties xmlns:p="http://schemas.microsoft.com/office/2006/metadata/properties" xmlns:xsi="http://www.w3.org/2001/XMLSchema-instance" xmlns:pc="http://schemas.microsoft.com/office/infopath/2007/PartnerControls">
-  <documentManagement>
-    <lcf76f155ced4ddcb4097134ff3c332f xmlns="048160b9-34e2-4171-be5b-4787e99a50fe">
-      <Terms xmlns="http://schemas.microsoft.com/office/infopath/2007/PartnerControls"/>
-    </lcf76f155ced4ddcb4097134ff3c332f>
-  </documentManagement>
-</p:properties>
 </file>
 
 <file path=customXml/itemProps1.xml><?xml version="1.0" encoding="utf-8"?>
@@ -19354,7 +19534,7 @@
 </file>
 
 <file path=customXml/itemProps2.xml><?xml version="1.0" encoding="utf-8"?>
-<ds:datastoreItem xmlns:ds="http://schemas.openxmlformats.org/officeDocument/2006/customXml" ds:itemID="{DA5C88AD-A61D-495D-850F-D9E52BCF0259}">
+<ds:datastoreItem xmlns:ds="http://schemas.openxmlformats.org/officeDocument/2006/customXml" ds:itemID="{93480FC8-8C2D-45B0-A64C-73E611655476}">
   <ds:schemaRefs>
     <ds:schemaRef ds:uri="http://schemas.openxmlformats.org/officeDocument/2006/bibliography"/>
   </ds:schemaRefs>
@@ -19362,7 +19542,7 @@
 </file>
 
 <file path=customXml/itemProps3.xml><?xml version="1.0" encoding="utf-8"?>
-<ds:datastoreItem xmlns:ds="http://schemas.openxmlformats.org/officeDocument/2006/customXml" ds:itemID="{072CA0F0-96C6-4D59-8CE7-2EB3F9FA0E4F}">
+<ds:datastoreItem xmlns:ds="http://schemas.openxmlformats.org/officeDocument/2006/customXml" ds:itemID="{D2385023-5A0F-4658-B688-056B7636332C}">
   <ds:schemaRefs>
     <ds:schemaRef ds:uri="http://schemas.openxmlformats.org/officeDocument/2006/bibliography"/>
   </ds:schemaRefs>
@@ -19378,15 +19558,17 @@
 </file>
 
 <file path=customXml/itemProps5.xml><?xml version="1.0" encoding="utf-8"?>
-<ds:datastoreItem xmlns:ds="http://schemas.openxmlformats.org/officeDocument/2006/customXml" ds:itemID="{D2385023-5A0F-4658-B688-056B7636332C}">
+<ds:datastoreItem xmlns:ds="http://schemas.openxmlformats.org/officeDocument/2006/customXml" ds:itemID="{87E051C0-CAC2-4DB7-BABB-6C14BF081DB3}">
   <ds:schemaRefs>
-    <ds:schemaRef ds:uri="http://schemas.openxmlformats.org/officeDocument/2006/bibliography"/>
+    <ds:schemaRef ds:uri="http://schemas.microsoft.com/office/2006/metadata/properties"/>
+    <ds:schemaRef ds:uri="http://schemas.microsoft.com/office/infopath/2007/PartnerControls"/>
+    <ds:schemaRef ds:uri="048160b9-34e2-4171-be5b-4787e99a50fe"/>
   </ds:schemaRefs>
 </ds:datastoreItem>
 </file>
 
 <file path=customXml/itemProps6.xml><?xml version="1.0" encoding="utf-8"?>
-<ds:datastoreItem xmlns:ds="http://schemas.openxmlformats.org/officeDocument/2006/customXml" ds:itemID="{93480FC8-8C2D-45B0-A64C-73E611655476}">
+<ds:datastoreItem xmlns:ds="http://schemas.openxmlformats.org/officeDocument/2006/customXml" ds:itemID="{E9C99669-4497-4E9E-98A4-BED158149AFE}">
   <ds:schemaRefs>
     <ds:schemaRef ds:uri="http://schemas.openxmlformats.org/officeDocument/2006/bibliography"/>
   </ds:schemaRefs>
@@ -19394,6 +19576,14 @@
 </file>
 
 <file path=customXml/itemProps7.xml><?xml version="1.0" encoding="utf-8"?>
+<ds:datastoreItem xmlns:ds="http://schemas.openxmlformats.org/officeDocument/2006/customXml" ds:itemID="{072CA0F0-96C6-4D59-8CE7-2EB3F9FA0E4F}">
+  <ds:schemaRefs>
+    <ds:schemaRef ds:uri="http://schemas.openxmlformats.org/officeDocument/2006/bibliography"/>
+  </ds:schemaRefs>
+</ds:datastoreItem>
+</file>
+
+<file path=customXml/itemProps8.xml><?xml version="1.0" encoding="utf-8"?>
 <ds:datastoreItem xmlns:ds="http://schemas.openxmlformats.org/officeDocument/2006/customXml" ds:itemID="{41701908-540D-4CBD-B0EC-C96A3EB7812E}">
   <ds:schemaRefs>
     <ds:schemaRef ds:uri="http://schemas.microsoft.com/office/2006/metadata/contentType"/>
@@ -19411,20 +19601,10 @@
 </ds:datastoreItem>
 </file>
 
-<file path=customXml/itemProps8.xml><?xml version="1.0" encoding="utf-8"?>
-<ds:datastoreItem xmlns:ds="http://schemas.openxmlformats.org/officeDocument/2006/customXml" ds:itemID="{E9C99669-4497-4E9E-98A4-BED158149AFE}">
+<file path=customXml/itemProps9.xml><?xml version="1.0" encoding="utf-8"?>
+<ds:datastoreItem xmlns:ds="http://schemas.openxmlformats.org/officeDocument/2006/customXml" ds:itemID="{DA5C88AD-A61D-495D-850F-D9E52BCF0259}">
   <ds:schemaRefs>
     <ds:schemaRef ds:uri="http://schemas.openxmlformats.org/officeDocument/2006/bibliography"/>
   </ds:schemaRefs>
 </ds:datastoreItem>
-</file>
-
-<file path=customXml/itemProps9.xml><?xml version="1.0" encoding="utf-8"?>
-<ds:datastoreItem xmlns:ds="http://schemas.openxmlformats.org/officeDocument/2006/customXml" ds:itemID="{87E051C0-CAC2-4DB7-BABB-6C14BF081DB3}">
-  <ds:schemaRefs>
-    <ds:schemaRef ds:uri="http://schemas.microsoft.com/office/2006/metadata/properties"/>
-    <ds:schemaRef ds:uri="http://schemas.microsoft.com/office/infopath/2007/PartnerControls"/>
-    <ds:schemaRef ds:uri="048160b9-34e2-4171-be5b-4787e99a50fe"/>
-  </ds:schemaRefs>
-</ds:datastoreItem>
 </file>
</xml_diff>

<commit_message>
Data Flow Diagram added to part 3.1
</commit_message>
<xml_diff>
--- a/Documentation/2- SRS-PRJ566 - Team06 - Winter 2025.docx
+++ b/Documentation/2- SRS-PRJ566 - Team06 - Winter 2025.docx
@@ -1854,17 +1854,8 @@
           <w:bCs/>
           <w:color w:val="000000" w:themeColor="text1"/>
         </w:rPr>
-        <w:t xml:space="preserve">Mostafa </w:t>
-      </w:r>
-      <w:proofErr w:type="spellStart"/>
-      <w:r>
-        <w:rPr>
-          <w:bCs/>
-          <w:color w:val="000000" w:themeColor="text1"/>
-        </w:rPr>
-        <w:t>Hasanalipourshahrabadi</w:t>
-      </w:r>
-      <w:proofErr w:type="spellEnd"/>
+        <w:t>Mostafa Hasanalipourshahrabadi</w:t>
+      </w:r>
       <w:r>
         <w:rPr>
           <w:bCs/>
@@ -2367,7 +2358,78 @@
           <w:p>
             <w:pPr>
               <w:spacing w:after="0" w:line="240" w:lineRule="auto"/>
+              <w:rPr>
+                <w:rFonts w:asciiTheme="minorHAnsi" w:hAnsiTheme="minorHAnsi" w:cstheme="minorBidi"/>
+                <w:color w:val="000000" w:themeColor="text1"/>
+              </w:rPr>
             </w:pPr>
+            <w:r>
+              <w:rPr>
+                <w:rFonts w:asciiTheme="minorHAnsi" w:hAnsiTheme="minorHAnsi" w:cstheme="minorBidi"/>
+                <w:color w:val="000000" w:themeColor="text1"/>
+              </w:rPr>
+              <w:t>2.6</w:t>
+            </w:r>
+            <w:r>
+              <w:rPr>
+                <w:rFonts w:asciiTheme="minorHAnsi" w:hAnsiTheme="minorHAnsi" w:cstheme="minorBidi"/>
+                <w:color w:val="000000" w:themeColor="text1"/>
+              </w:rPr>
+              <w:t xml:space="preserve"> </w:t>
+            </w:r>
+            <w:r>
+              <w:rPr>
+                <w:rFonts w:asciiTheme="minorHAnsi" w:hAnsiTheme="minorHAnsi" w:cstheme="minorBidi"/>
+                <w:color w:val="000000" w:themeColor="text1"/>
+              </w:rPr>
+              <w:t>Functional Requirements</w:t>
+            </w:r>
+          </w:p>
+          <w:p>
+            <w:pPr>
+              <w:spacing w:after="0" w:line="240" w:lineRule="auto"/>
+              <w:rPr>
+                <w:rFonts w:asciiTheme="minorHAnsi" w:hAnsiTheme="minorHAnsi" w:cstheme="minorBidi"/>
+                <w:color w:val="000000" w:themeColor="text1"/>
+              </w:rPr>
+            </w:pPr>
+            <w:r>
+              <w:rPr>
+                <w:rFonts w:asciiTheme="minorHAnsi" w:hAnsiTheme="minorHAnsi" w:cstheme="minorBidi"/>
+                <w:color w:val="000000" w:themeColor="text1"/>
+              </w:rPr>
+              <w:t>2.7</w:t>
+            </w:r>
+            <w:r>
+              <w:rPr>
+                <w:rFonts w:asciiTheme="minorHAnsi" w:hAnsiTheme="minorHAnsi" w:cstheme="minorBidi"/>
+                <w:color w:val="000000" w:themeColor="text1"/>
+              </w:rPr>
+              <w:t xml:space="preserve"> </w:t>
+            </w:r>
+            <w:r>
+              <w:rPr>
+                <w:rFonts w:asciiTheme="minorHAnsi" w:hAnsiTheme="minorHAnsi" w:cstheme="minorBidi"/>
+                <w:color w:val="000000" w:themeColor="text1"/>
+              </w:rPr>
+              <w:t>Nonfunctional Requirements</w:t>
+            </w:r>
+          </w:p>
+          <w:p>
+            <w:pPr>
+              <w:spacing w:after="0" w:line="240" w:lineRule="auto"/>
+              <w:rPr>
+                <w:rFonts w:asciiTheme="minorHAnsi" w:hAnsiTheme="minorHAnsi" w:cstheme="minorBidi"/>
+                <w:color w:val="000000" w:themeColor="text1"/>
+              </w:rPr>
+            </w:pPr>
+            <w:r>
+              <w:rPr>
+                <w:rFonts w:asciiTheme="minorHAnsi" w:hAnsiTheme="minorHAnsi" w:cstheme="minorBidi"/>
+                <w:color w:val="000000" w:themeColor="text1"/>
+              </w:rPr>
+              <w:t>3.1 Data Flow Diagram</w:t>
+            </w:r>
           </w:p>
         </w:tc>
       </w:tr>
@@ -2834,7 +2896,15 @@
         <w:jc w:val="both"/>
       </w:pPr>
       <w:r>
-        <w:t>The intended audience for this Software Requirements Specification (SRS) document includes everyone involved in the project. The development team—software developers, testers, and designers—will use it to build and test the system according to the requirements. The project manager will refer to it to manage resources, track timelines, and ensure the project stays on schedule. Restaurant owners or managers, as clients, may review the document to ensure the system meets their needs. The quality assurance team will use the requirements to check that the system works correctly, is user-friendly, and reliable. System integrators, who connect ChowHub to tools like POS platforms, will rely on it to ensure smooth integration. Technical writers might use the SRS to create user manuals or training materials. Lastly, future teams or vendors working on updates or expansions can refer to the document to understand the original system requirements and keep everything consistent. This SRS helps all parties work together effectively and stay aligned.</w:t>
+        <w:t xml:space="preserve">The intended audience for this Software Requirements Specification (SRS) document includes everyone involved in the project. The development team—software developers, testers, and designers—will use it to build and test the system according to the requirements. The project manager will refer to it to </w:t>
+      </w:r>
+      <w:proofErr w:type="gramStart"/>
+      <w:r>
+        <w:t>manage</w:t>
+      </w:r>
+      <w:proofErr w:type="gramEnd"/>
+      <w:r>
+        <w:t xml:space="preserve"> resources, track timelines, and ensure the project stays on schedule. Restaurant owners or managers, as clients, may review the document to ensure the system meets their needs. The quality assurance team will use the requirements to check that the system works correctly, is user-friendly, and reliable. System integrators, who connect ChowHub to tools like POS platforms, will rely on it to ensure smooth integration. Technical writers might use the SRS to create user manuals or training materials. Lastly, future teams or vendors working on updates or expansions can refer to the document to understand the original system requirements and keep everything consistent. This SRS helps all parties work together effectively and stay aligned.</w:t>
       </w:r>
     </w:p>
     <w:p>
@@ -3301,7 +3371,21 @@
         <w:rPr>
           <w:rFonts w:asciiTheme="majorHAnsi" w:hAnsiTheme="majorHAnsi" w:cstheme="majorBidi"/>
         </w:rPr>
-        <w:t>The group leader will submit the deliverable and review the GitHub repository by 9:00 PM every Sunday.</w:t>
+        <w:t xml:space="preserve">The group leader will submit the </w:t>
+      </w:r>
+      <w:proofErr w:type="gramStart"/>
+      <w:r>
+        <w:rPr>
+          <w:rFonts w:asciiTheme="majorHAnsi" w:hAnsiTheme="majorHAnsi" w:cstheme="majorBidi"/>
+        </w:rPr>
+        <w:t>deliverable</w:t>
+      </w:r>
+      <w:proofErr w:type="gramEnd"/>
+      <w:r>
+        <w:rPr>
+          <w:rFonts w:asciiTheme="majorHAnsi" w:hAnsiTheme="majorHAnsi" w:cstheme="majorBidi"/>
+        </w:rPr>
+        <w:t xml:space="preserve"> and review the GitHub repository by 9:00 PM every Sunday.</w:t>
       </w:r>
     </w:p>
     <w:p>
@@ -4926,7 +5010,15 @@
               <w:ind w:left="0"/>
             </w:pPr>
             <w:r>
-              <w:t>Traditional systems that focus on singular aspects of restaurant management, require costly replacements, or lack customization,</w:t>
+              <w:t xml:space="preserve">Traditional systems that focus on singular aspects of restaurant </w:t>
+            </w:r>
+            <w:proofErr w:type="gramStart"/>
+            <w:r>
+              <w:t>management,</w:t>
+            </w:r>
+            <w:proofErr w:type="gramEnd"/>
+            <w:r>
+              <w:t xml:space="preserve"> require costly replacements, or lack customization,</w:t>
             </w:r>
           </w:p>
         </w:tc>
@@ -5217,8 +5309,13 @@
               <w:spacing w:after="0" w:line="240" w:lineRule="auto"/>
               <w:ind w:left="0"/>
             </w:pPr>
+            <w:proofErr w:type="gramStart"/>
             <w:r>
-              <w:t>Oversees the overall project and ensures resources are allocated; provides executive support and vision.</w:t>
+              <w:t>Oversees</w:t>
+            </w:r>
+            <w:proofErr w:type="gramEnd"/>
+            <w:r>
+              <w:t xml:space="preserve"> the overall project and ensures resources are allocated; provides executive support and vision.</w:t>
             </w:r>
           </w:p>
         </w:tc>
@@ -6052,7 +6149,15 @@
               <w:ind w:left="0"/>
             </w:pPr>
             <w:r>
-              <w:t>Develop user manuals, training materials, and support documents to guide end-users in effectively using ChowHub.</w:t>
+              <w:t>Develop user manuals, training materials, and support documents to guide end-</w:t>
+            </w:r>
+            <w:proofErr w:type="gramStart"/>
+            <w:r>
+              <w:t>users in</w:t>
+            </w:r>
+            <w:proofErr w:type="gramEnd"/>
+            <w:r>
+              <w:t xml:space="preserve"> effectively using ChowHub.</w:t>
             </w:r>
           </w:p>
         </w:tc>
@@ -6784,7 +6889,21 @@
         <w:rPr>
           <w:rFonts w:eastAsia="Times New Roman" w:cstheme="minorHAnsi"/>
         </w:rPr>
-        <w:t>Internet connectivity will be required at all times for real-time updates and synchronization. </w:t>
+        <w:t xml:space="preserve">Internet connectivity will be </w:t>
+      </w:r>
+      <w:proofErr w:type="gramStart"/>
+      <w:r>
+        <w:rPr>
+          <w:rFonts w:eastAsia="Times New Roman" w:cstheme="minorHAnsi"/>
+        </w:rPr>
+        <w:t>required at all times</w:t>
+      </w:r>
+      <w:proofErr w:type="gramEnd"/>
+      <w:r>
+        <w:rPr>
+          <w:rFonts w:eastAsia="Times New Roman" w:cstheme="minorHAnsi"/>
+        </w:rPr>
+        <w:t xml:space="preserve"> for real-time updates and synchronization. </w:t>
       </w:r>
     </w:p>
     <w:p>
@@ -8431,7 +8550,21 @@
         <w:rPr>
           <w:lang w:val="en-CA"/>
         </w:rPr>
-        <w:t>Server Requirements: Cloud-based or on-premise servers capable of handling database storage, analytics processing, and real-time updates.</w:t>
+        <w:t xml:space="preserve">Server Requirements: Cloud-based or </w:t>
+      </w:r>
+      <w:proofErr w:type="gramStart"/>
+      <w:r>
+        <w:rPr>
+          <w:lang w:val="en-CA"/>
+        </w:rPr>
+        <w:t>on-premise</w:t>
+      </w:r>
+      <w:proofErr w:type="gramEnd"/>
+      <w:r>
+        <w:rPr>
+          <w:lang w:val="en-CA"/>
+        </w:rPr>
+        <w:t xml:space="preserve"> servers capable of handling database storage, analytics processing, and real-time updates.</w:t>
       </w:r>
     </w:p>
     <w:p>
@@ -8578,7 +8711,21 @@
         <w:rPr>
           <w:lang w:val="en-CA"/>
         </w:rPr>
-        <w:t>Local Network Support: Restaurants with on-premise servers can operate within a local network in case of internet disruptions.</w:t>
+        <w:t xml:space="preserve">Local Network Support: Restaurants with </w:t>
+      </w:r>
+      <w:proofErr w:type="gramStart"/>
+      <w:r>
+        <w:rPr>
+          <w:lang w:val="en-CA"/>
+        </w:rPr>
+        <w:t>on-premise</w:t>
+      </w:r>
+      <w:proofErr w:type="gramEnd"/>
+      <w:r>
+        <w:rPr>
+          <w:lang w:val="en-CA"/>
+        </w:rPr>
+        <w:t xml:space="preserve"> servers can operate within a local network in case of internet disruptions.</w:t>
       </w:r>
     </w:p>
     <w:p>
@@ -9144,7 +9291,6 @@
         </w:rPr>
       </w:pPr>
     </w:p>
-    <w:p/>
     <w:p>
       <w:pPr>
         <w:pStyle w:val="Heading3"/>
@@ -9155,14 +9301,16 @@
           <w:szCs w:val="28"/>
         </w:rPr>
       </w:pPr>
-      <w:bookmarkStart w:id="35" w:name="_Hlk81805551"/>
+      <w:r>
+        <w:t xml:space="preserve"> </w:t>
+      </w:r>
       <w:r>
         <w:rPr>
           <w:color w:val="0000FF"/>
           <w:sz w:val="28"/>
           <w:szCs w:val="28"/>
         </w:rPr>
-        <w:t xml:space="preserve">Activity Diagrams and </w:t>
+        <w:t>Data Flow</w:t>
       </w:r>
       <w:r>
         <w:rPr>
@@ -9170,7 +9318,592 @@
           <w:sz w:val="28"/>
           <w:szCs w:val="28"/>
         </w:rPr>
-        <w:t>Data Flow diagram</w:t>
+        <w:t xml:space="preserve"> Diagram</w:t>
+      </w:r>
+    </w:p>
+    <w:p/>
+    <w:p>
+      <w:r>
+        <w:rPr>
+          <w:noProof/>
+        </w:rPr>
+        <w:lastRenderedPageBreak/>
+        <w:drawing>
+          <wp:inline distT="0" distB="0" distL="0" distR="0" wp14:anchorId="49CD43E1" wp14:editId="74976703">
+            <wp:extent cx="5943600" cy="3594100"/>
+            <wp:effectExtent l="0" t="0" r="0" b="6350"/>
+            <wp:docPr id="221462174" name="Picture 1" descr="A diagram of a company&#10;&#10;AI-generated content may be incorrect."/>
+            <wp:cNvGraphicFramePr>
+              <a:graphicFrameLocks xmlns:a="http://schemas.openxmlformats.org/drawingml/2006/main" noChangeAspect="1"/>
+            </wp:cNvGraphicFramePr>
+            <a:graphic xmlns:a="http://schemas.openxmlformats.org/drawingml/2006/main">
+              <a:graphicData uri="http://schemas.openxmlformats.org/drawingml/2006/picture">
+                <pic:pic xmlns:pic="http://schemas.openxmlformats.org/drawingml/2006/picture">
+                  <pic:nvPicPr>
+                    <pic:cNvPr id="221462174" name="Picture 1" descr="A diagram of a company&#10;&#10;AI-generated content may be incorrect."/>
+                    <pic:cNvPicPr/>
+                  </pic:nvPicPr>
+                  <pic:blipFill>
+                    <a:blip r:embed="rId17">
+                      <a:extLst>
+                        <a:ext uri="{28A0092B-C50C-407E-A947-70E740481C1C}">
+                          <a14:useLocalDpi xmlns:a14="http://schemas.microsoft.com/office/drawing/2010/main" val="0"/>
+                        </a:ext>
+                      </a:extLst>
+                    </a:blip>
+                    <a:stretch>
+                      <a:fillRect/>
+                    </a:stretch>
+                  </pic:blipFill>
+                  <pic:spPr>
+                    <a:xfrm>
+                      <a:off x="0" y="0"/>
+                      <a:ext cx="5943600" cy="3594100"/>
+                    </a:xfrm>
+                    <a:prstGeom prst="rect">
+                      <a:avLst/>
+                    </a:prstGeom>
+                  </pic:spPr>
+                </pic:pic>
+              </a:graphicData>
+            </a:graphic>
+          </wp:inline>
+        </w:drawing>
+      </w:r>
+    </w:p>
+    <w:p>
+      <w:pPr>
+        <w:ind w:firstLine="284"/>
+        <w:rPr>
+          <w:lang w:val="en-CA"/>
+        </w:rPr>
+      </w:pPr>
+      <w:r>
+        <w:rPr>
+          <w:lang w:val="en-CA"/>
+        </w:rPr>
+        <w:t xml:space="preserve">The Data Flow Diagram (DFD) illustrates the flow of information between different stakeholders and system components in </w:t>
+      </w:r>
+      <w:proofErr w:type="spellStart"/>
+      <w:r>
+        <w:rPr>
+          <w:lang w:val="en-CA"/>
+        </w:rPr>
+        <w:t>ChowHub</w:t>
+      </w:r>
+      <w:proofErr w:type="spellEnd"/>
+      <w:r>
+        <w:rPr>
+          <w:lang w:val="en-CA"/>
+        </w:rPr>
+        <w:t xml:space="preserve">, ensuring efficient restaurant management. This diagram represents how </w:t>
+      </w:r>
+      <w:proofErr w:type="spellStart"/>
+      <w:r>
+        <w:rPr>
+          <w:lang w:val="en-CA"/>
+        </w:rPr>
+        <w:t>ChowHub</w:t>
+      </w:r>
+      <w:proofErr w:type="spellEnd"/>
+      <w:r>
+        <w:rPr>
+          <w:lang w:val="en-CA"/>
+        </w:rPr>
+        <w:t xml:space="preserve"> processes and manages data related to inventory, orders, employee management, and reporting.</w:t>
+      </w:r>
+    </w:p>
+    <w:p>
+      <w:pPr>
+        <w:rPr>
+          <w:b/>
+          <w:bCs/>
+          <w:lang w:val="en-CA"/>
+        </w:rPr>
+      </w:pPr>
+      <w:r>
+        <w:rPr>
+          <w:b/>
+          <w:bCs/>
+          <w:lang w:val="en-CA"/>
+        </w:rPr>
+        <w:t>Key Components:</w:t>
+      </w:r>
+    </w:p>
+    <w:p>
+      <w:pPr>
+        <w:rPr>
+          <w:lang w:val="en-CA"/>
+        </w:rPr>
+      </w:pPr>
+      <w:r>
+        <w:rPr>
+          <w:lang w:val="en-CA"/>
+        </w:rPr>
+        <w:t xml:space="preserve">1. </w:t>
+      </w:r>
+      <w:r>
+        <w:rPr>
+          <w:lang w:val="en-CA"/>
+        </w:rPr>
+        <w:t>External Entities:</w:t>
+      </w:r>
+    </w:p>
+    <w:p>
+      <w:pPr>
+        <w:pStyle w:val="ListParagraph"/>
+        <w:numPr>
+          <w:ilvl w:val="0"/>
+          <w:numId w:val="52"/>
+        </w:numPr>
+        <w:rPr>
+          <w:lang w:val="en-CA"/>
+        </w:rPr>
+      </w:pPr>
+      <w:r>
+        <w:rPr>
+          <w:lang w:val="en-CA"/>
+        </w:rPr>
+        <w:t>Customer: Places an order through restaurant waitstaff.</w:t>
+      </w:r>
+    </w:p>
+    <w:p>
+      <w:pPr>
+        <w:pStyle w:val="ListParagraph"/>
+        <w:numPr>
+          <w:ilvl w:val="0"/>
+          <w:numId w:val="52"/>
+        </w:numPr>
+        <w:rPr>
+          <w:lang w:val="en-CA"/>
+        </w:rPr>
+      </w:pPr>
+      <w:r>
+        <w:rPr>
+          <w:lang w:val="en-CA"/>
+        </w:rPr>
+        <w:t xml:space="preserve">Restaurant </w:t>
+      </w:r>
+      <w:proofErr w:type="spellStart"/>
+      <w:r>
+        <w:rPr>
+          <w:lang w:val="en-CA"/>
+        </w:rPr>
+        <w:t>WaitStaff</w:t>
+      </w:r>
+      <w:proofErr w:type="spellEnd"/>
+      <w:r>
+        <w:rPr>
+          <w:lang w:val="en-CA"/>
+        </w:rPr>
+        <w:t>: Inputs customer orders into the system.</w:t>
+      </w:r>
+    </w:p>
+    <w:p>
+      <w:pPr>
+        <w:pStyle w:val="ListParagraph"/>
+        <w:numPr>
+          <w:ilvl w:val="0"/>
+          <w:numId w:val="52"/>
+        </w:numPr>
+        <w:rPr>
+          <w:lang w:val="en-CA"/>
+        </w:rPr>
+      </w:pPr>
+      <w:r>
+        <w:rPr>
+          <w:lang w:val="en-CA"/>
+        </w:rPr>
+        <w:t xml:space="preserve">Restaurant Manager: Manages the restaurant menu, </w:t>
+      </w:r>
+      <w:r>
+        <w:rPr>
+          <w:lang w:val="en-CA"/>
+        </w:rPr>
+        <w:t xml:space="preserve">updates employee information and shifts, orders restocking upon notification </w:t>
+      </w:r>
+      <w:r>
+        <w:rPr>
+          <w:lang w:val="en-CA"/>
+        </w:rPr>
+        <w:t>and</w:t>
+      </w:r>
+      <w:r>
+        <w:rPr>
+          <w:lang w:val="en-CA"/>
+        </w:rPr>
+        <w:t xml:space="preserve"> receives insights for decision-making.</w:t>
+      </w:r>
+    </w:p>
+    <w:p>
+      <w:pPr>
+        <w:pStyle w:val="ListParagraph"/>
+        <w:numPr>
+          <w:ilvl w:val="0"/>
+          <w:numId w:val="52"/>
+        </w:numPr>
+        <w:rPr>
+          <w:lang w:val="en-CA"/>
+        </w:rPr>
+      </w:pPr>
+      <w:r>
+        <w:rPr>
+          <w:lang w:val="en-CA"/>
+        </w:rPr>
+        <w:t xml:space="preserve">Supplier: Handles restocking requests from </w:t>
+      </w:r>
+      <w:proofErr w:type="spellStart"/>
+      <w:r>
+        <w:rPr>
+          <w:lang w:val="en-CA"/>
+        </w:rPr>
+        <w:t>ChowHub</w:t>
+      </w:r>
+      <w:proofErr w:type="spellEnd"/>
+      <w:r>
+        <w:rPr>
+          <w:lang w:val="en-CA"/>
+        </w:rPr>
+        <w:t>.</w:t>
+      </w:r>
+    </w:p>
+    <w:p>
+      <w:pPr>
+        <w:rPr>
+          <w:lang w:val="en-CA"/>
+        </w:rPr>
+      </w:pPr>
+      <w:r>
+        <w:rPr>
+          <w:lang w:val="en-CA"/>
+        </w:rPr>
+        <w:t xml:space="preserve">2. </w:t>
+      </w:r>
+      <w:r>
+        <w:rPr>
+          <w:lang w:val="en-CA"/>
+        </w:rPr>
+        <w:t>Processes &amp; Data Flow:</w:t>
+      </w:r>
+    </w:p>
+    <w:p>
+      <w:pPr>
+        <w:pStyle w:val="ListParagraph"/>
+        <w:numPr>
+          <w:ilvl w:val="0"/>
+          <w:numId w:val="53"/>
+        </w:numPr>
+        <w:rPr>
+          <w:lang w:val="en-CA"/>
+        </w:rPr>
+      </w:pPr>
+      <w:r>
+        <w:rPr>
+          <w:lang w:val="en-CA"/>
+        </w:rPr>
+        <w:t>Orders &amp; Menu Management:</w:t>
+      </w:r>
+    </w:p>
+    <w:p>
+      <w:pPr>
+        <w:pStyle w:val="ListParagraph"/>
+        <w:numPr>
+          <w:ilvl w:val="1"/>
+          <w:numId w:val="53"/>
+        </w:numPr>
+        <w:rPr>
+          <w:lang w:val="en-CA"/>
+        </w:rPr>
+      </w:pPr>
+      <w:r>
+        <w:rPr>
+          <w:lang w:val="en-CA"/>
+        </w:rPr>
+        <w:t xml:space="preserve">The restaurant waitstaff places orders in </w:t>
+      </w:r>
+      <w:proofErr w:type="spellStart"/>
+      <w:r>
+        <w:rPr>
+          <w:lang w:val="en-CA"/>
+        </w:rPr>
+        <w:t>ChowHub</w:t>
+      </w:r>
+      <w:proofErr w:type="spellEnd"/>
+      <w:r>
+        <w:rPr>
+          <w:lang w:val="en-CA"/>
+        </w:rPr>
+        <w:t>, which processes them.</w:t>
+      </w:r>
+    </w:p>
+    <w:p>
+      <w:pPr>
+        <w:pStyle w:val="ListParagraph"/>
+        <w:numPr>
+          <w:ilvl w:val="1"/>
+          <w:numId w:val="53"/>
+        </w:numPr>
+        <w:rPr>
+          <w:lang w:val="en-CA"/>
+        </w:rPr>
+      </w:pPr>
+      <w:r>
+        <w:rPr>
+          <w:lang w:val="en-CA"/>
+        </w:rPr>
+        <w:t>The menu database is updated when items become unavailable due to ingredient shortages.</w:t>
+      </w:r>
+    </w:p>
+    <w:p>
+      <w:pPr>
+        <w:pStyle w:val="ListParagraph"/>
+        <w:numPr>
+          <w:ilvl w:val="0"/>
+          <w:numId w:val="53"/>
+        </w:numPr>
+        <w:rPr>
+          <w:lang w:val="en-CA"/>
+        </w:rPr>
+      </w:pPr>
+      <w:r>
+        <w:rPr>
+          <w:lang w:val="en-CA"/>
+        </w:rPr>
+        <w:t>Inventory Management:</w:t>
+      </w:r>
+    </w:p>
+    <w:p>
+      <w:pPr>
+        <w:pStyle w:val="ListParagraph"/>
+        <w:numPr>
+          <w:ilvl w:val="1"/>
+          <w:numId w:val="53"/>
+        </w:numPr>
+        <w:rPr>
+          <w:lang w:val="en-CA"/>
+        </w:rPr>
+      </w:pPr>
+      <w:proofErr w:type="spellStart"/>
+      <w:r>
+        <w:rPr>
+          <w:lang w:val="en-CA"/>
+        </w:rPr>
+        <w:t>ChowHub</w:t>
+      </w:r>
+      <w:proofErr w:type="spellEnd"/>
+      <w:r>
+        <w:rPr>
+          <w:lang w:val="en-CA"/>
+        </w:rPr>
+        <w:t xml:space="preserve"> tracks ingredient levels through the inventory database.</w:t>
+      </w:r>
+    </w:p>
+    <w:p>
+      <w:pPr>
+        <w:pStyle w:val="ListParagraph"/>
+        <w:numPr>
+          <w:ilvl w:val="1"/>
+          <w:numId w:val="53"/>
+        </w:numPr>
+        <w:rPr>
+          <w:lang w:val="en-CA"/>
+        </w:rPr>
+      </w:pPr>
+      <w:r>
+        <w:rPr>
+          <w:lang w:val="en-CA"/>
+        </w:rPr>
+        <w:t>If stock is low, a notification is sent to the restaurant manager.</w:t>
+      </w:r>
+    </w:p>
+    <w:p>
+      <w:pPr>
+        <w:pStyle w:val="ListParagraph"/>
+        <w:numPr>
+          <w:ilvl w:val="1"/>
+          <w:numId w:val="53"/>
+        </w:numPr>
+        <w:rPr>
+          <w:lang w:val="en-CA"/>
+        </w:rPr>
+      </w:pPr>
+      <w:r>
+        <w:rPr>
+          <w:lang w:val="en-CA"/>
+        </w:rPr>
+        <w:lastRenderedPageBreak/>
+        <w:t>Restocking requests are sent to suppliers when necessary.</w:t>
+      </w:r>
+    </w:p>
+    <w:p>
+      <w:pPr>
+        <w:pStyle w:val="ListParagraph"/>
+        <w:numPr>
+          <w:ilvl w:val="0"/>
+          <w:numId w:val="53"/>
+        </w:numPr>
+        <w:rPr>
+          <w:lang w:val="en-CA"/>
+        </w:rPr>
+      </w:pPr>
+      <w:r>
+        <w:rPr>
+          <w:lang w:val="en-CA"/>
+        </w:rPr>
+        <w:t>Employee &amp; Payroll Management:</w:t>
+      </w:r>
+    </w:p>
+    <w:p>
+      <w:pPr>
+        <w:pStyle w:val="ListParagraph"/>
+        <w:numPr>
+          <w:ilvl w:val="1"/>
+          <w:numId w:val="53"/>
+        </w:numPr>
+        <w:rPr>
+          <w:lang w:val="en-CA"/>
+        </w:rPr>
+      </w:pPr>
+      <w:proofErr w:type="spellStart"/>
+      <w:r>
+        <w:rPr>
+          <w:lang w:val="en-CA"/>
+        </w:rPr>
+        <w:t>ChowHub</w:t>
+      </w:r>
+      <w:proofErr w:type="spellEnd"/>
+      <w:r>
+        <w:rPr>
+          <w:lang w:val="en-CA"/>
+        </w:rPr>
+        <w:t xml:space="preserve"> stores and processes employee information.</w:t>
+      </w:r>
+    </w:p>
+    <w:p>
+      <w:pPr>
+        <w:pStyle w:val="ListParagraph"/>
+        <w:numPr>
+          <w:ilvl w:val="1"/>
+          <w:numId w:val="53"/>
+        </w:numPr>
+        <w:rPr>
+          <w:lang w:val="en-CA"/>
+        </w:rPr>
+      </w:pPr>
+      <w:r>
+        <w:rPr>
+          <w:lang w:val="en-CA"/>
+        </w:rPr>
+        <w:t>It generates payroll data for the employee management system.</w:t>
+      </w:r>
+    </w:p>
+    <w:p>
+      <w:pPr>
+        <w:pStyle w:val="ListParagraph"/>
+        <w:numPr>
+          <w:ilvl w:val="0"/>
+          <w:numId w:val="53"/>
+        </w:numPr>
+        <w:rPr>
+          <w:lang w:val="en-CA"/>
+        </w:rPr>
+      </w:pPr>
+      <w:r>
+        <w:rPr>
+          <w:lang w:val="en-CA"/>
+        </w:rPr>
+        <w:t>Sales &amp; Reporting:</w:t>
+      </w:r>
+    </w:p>
+    <w:p>
+      <w:pPr>
+        <w:pStyle w:val="ListParagraph"/>
+        <w:numPr>
+          <w:ilvl w:val="1"/>
+          <w:numId w:val="53"/>
+        </w:numPr>
+        <w:rPr>
+          <w:lang w:val="en-CA"/>
+        </w:rPr>
+      </w:pPr>
+      <w:proofErr w:type="spellStart"/>
+      <w:r>
+        <w:rPr>
+          <w:lang w:val="en-CA"/>
+        </w:rPr>
+        <w:t>ChowHub</w:t>
+      </w:r>
+      <w:proofErr w:type="spellEnd"/>
+      <w:r>
+        <w:rPr>
+          <w:lang w:val="en-CA"/>
+        </w:rPr>
+        <w:t xml:space="preserve"> generates insights and reports for restaurant managers to track performance and make business decisions.</w:t>
+      </w:r>
+    </w:p>
+    <w:p>
+      <w:pPr>
+        <w:rPr>
+          <w:b/>
+          <w:bCs/>
+          <w:lang w:val="en-CA"/>
+        </w:rPr>
+      </w:pPr>
+      <w:r>
+        <w:rPr>
+          <w:b/>
+          <w:bCs/>
+          <w:lang w:val="en-CA"/>
+        </w:rPr>
+        <w:t>Purpose of the DFD:</w:t>
+      </w:r>
+    </w:p>
+    <w:p>
+      <w:pPr>
+        <w:jc w:val="both"/>
+        <w:rPr>
+          <w:lang w:val="en-CA"/>
+        </w:rPr>
+      </w:pPr>
+      <w:r>
+        <w:rPr>
+          <w:lang w:val="en-CA"/>
+        </w:rPr>
+        <w:t xml:space="preserve">This DFD highlights how different stakeholders, databases, and processes interact with </w:t>
+      </w:r>
+      <w:proofErr w:type="spellStart"/>
+      <w:r>
+        <w:rPr>
+          <w:lang w:val="en-CA"/>
+        </w:rPr>
+        <w:t>ChowHub</w:t>
+      </w:r>
+      <w:proofErr w:type="spellEnd"/>
+      <w:r>
+        <w:rPr>
+          <w:lang w:val="en-CA"/>
+        </w:rPr>
+        <w:t>, ensuring seamless restaurant operations. It also emphasizes key functionalities like order processing, inventory tracking, payroll generation, and reporting, making it a vital reference for system implementation.</w:t>
+      </w:r>
+    </w:p>
+    <w:p>
+      <w:pPr>
+        <w:pStyle w:val="Heading3"/>
+        <w:ind w:left="720"/>
+        <w:rPr>
+          <w:color w:val="0000FF"/>
+          <w:sz w:val="28"/>
+          <w:szCs w:val="28"/>
+        </w:rPr>
+      </w:pPr>
+      <w:bookmarkStart w:id="35" w:name="_Hlk81805551"/>
+      <w:r>
+        <w:rPr>
+          <w:color w:val="0000FF"/>
+          <w:sz w:val="28"/>
+          <w:szCs w:val="28"/>
+        </w:rPr>
+        <w:t xml:space="preserve">Activity Diagrams </w:t>
       </w:r>
     </w:p>
     <w:bookmarkEnd w:id="35"/>
@@ -9342,7 +10075,6 @@
                 <w:bCs w:val="0"/>
                 <w:color w:val="FF0000"/>
               </w:rPr>
-              <w:lastRenderedPageBreak/>
               <w:t>BR01</w:t>
             </w:r>
           </w:p>
@@ -9358,11 +10090,19 @@
                 <w:color w:val="FF0000"/>
               </w:rPr>
             </w:pPr>
+            <w:proofErr w:type="gramStart"/>
             <w:r>
               <w:rPr>
                 <w:color w:val="FF0000"/>
               </w:rPr>
-              <w:t>User must provide a username, email and password to register for the app.</w:t>
+              <w:t>User</w:t>
+            </w:r>
+            <w:proofErr w:type="gramEnd"/>
+            <w:r>
+              <w:rPr>
+                <w:color w:val="FF0000"/>
+              </w:rPr>
+              <w:t xml:space="preserve"> must provide a username, email and password to register for the app.</w:t>
             </w:r>
           </w:p>
         </w:tc>
@@ -10225,7 +10965,6 @@
           <w:szCs w:val="32"/>
           <w:lang w:eastAsia="zh-CN"/>
         </w:rPr>
-        <w:lastRenderedPageBreak/>
         <w:t>4- Corresponding Mockups</w:t>
       </w:r>
     </w:p>
@@ -10365,7 +11104,7 @@
                     <pic:cNvPicPr/>
                   </pic:nvPicPr>
                   <pic:blipFill>
-                    <a:blip r:embed="rId17">
+                    <a:blip r:embed="rId18">
                       <a:extLst>
                         <a:ext uri="{28A0092B-C50C-407E-A947-70E740481C1C}">
                           <a14:useLocalDpi xmlns:a14="http://schemas.microsoft.com/office/drawing/2010/main" val="0"/>
@@ -10750,8 +11489,9 @@
           <w:szCs w:val="48"/>
           <w:u w:val="single"/>
         </w:rPr>
-        <w:t xml:space="preserve">X                                </w:t>
-      </w:r>
+        <w:t xml:space="preserve">X                              </w:t>
+      </w:r>
+      <w:proofErr w:type="gramStart"/>
       <w:r>
         <w:rPr>
           <w:rFonts w:ascii="ArialMT" w:hAnsi="ArialMT" w:cs="ArialMT"/>
@@ -10759,8 +11499,18 @@
           <w:szCs w:val="48"/>
           <w:u w:val="single"/>
         </w:rPr>
+        <w:t xml:space="preserve">  </w:t>
+      </w:r>
+      <w:r>
+        <w:rPr>
+          <w:rFonts w:ascii="ArialMT" w:hAnsi="ArialMT" w:cs="ArialMT"/>
+          <w:sz w:val="48"/>
+          <w:szCs w:val="48"/>
+          <w:u w:val="single"/>
+        </w:rPr>
         <w:t>.</w:t>
       </w:r>
+      <w:proofErr w:type="gramEnd"/>
     </w:p>
     <w:p>
       <w:pPr>
@@ -10785,8 +11535,8 @@
       </w:r>
     </w:p>
     <w:sectPr>
-      <w:headerReference w:type="default" r:id="rId18"/>
-      <w:footerReference w:type="default" r:id="rId19"/>
+      <w:headerReference w:type="default" r:id="rId19"/>
+      <w:footerReference w:type="default" r:id="rId20"/>
       <w:pgSz w:w="12240" w:h="15840"/>
       <w:pgMar w:top="1440" w:right="1440" w:bottom="1440" w:left="1440" w:header="720" w:footer="720" w:gutter="0"/>
       <w:cols w:space="720"/>
@@ -15769,6 +16519,119 @@
     </w:lvl>
   </w:abstractNum>
   <w:abstractNum w:abstractNumId="36" w15:restartNumberingAfterBreak="0">
+    <w:nsid w:val="48F23CA7"/>
+    <w:multiLevelType w:val="hybridMultilevel"/>
+    <w:tmpl w:val="9E0CA598"/>
+    <w:lvl w:ilvl="0" w:tplc="10090001">
+      <w:start w:val="1"/>
+      <w:numFmt w:val="bullet"/>
+      <w:lvlText w:val=""/>
+      <w:lvlJc w:val="left"/>
+      <w:pPr>
+        <w:ind w:left="720" w:hanging="360"/>
+      </w:pPr>
+      <w:rPr>
+        <w:rFonts w:ascii="Symbol" w:hAnsi="Symbol" w:hint="default"/>
+      </w:rPr>
+    </w:lvl>
+    <w:lvl w:ilvl="1" w:tplc="10090003">
+      <w:start w:val="1"/>
+      <w:numFmt w:val="bullet"/>
+      <w:lvlText w:val="o"/>
+      <w:lvlJc w:val="left"/>
+      <w:pPr>
+        <w:ind w:left="1440" w:hanging="360"/>
+      </w:pPr>
+      <w:rPr>
+        <w:rFonts w:ascii="Courier New" w:hAnsi="Courier New" w:cs="Courier New" w:hint="default"/>
+      </w:rPr>
+    </w:lvl>
+    <w:lvl w:ilvl="2" w:tplc="10090005" w:tentative="1">
+      <w:start w:val="1"/>
+      <w:numFmt w:val="bullet"/>
+      <w:lvlText w:val=""/>
+      <w:lvlJc w:val="left"/>
+      <w:pPr>
+        <w:ind w:left="2160" w:hanging="360"/>
+      </w:pPr>
+      <w:rPr>
+        <w:rFonts w:ascii="Wingdings" w:hAnsi="Wingdings" w:hint="default"/>
+      </w:rPr>
+    </w:lvl>
+    <w:lvl w:ilvl="3" w:tplc="10090001" w:tentative="1">
+      <w:start w:val="1"/>
+      <w:numFmt w:val="bullet"/>
+      <w:lvlText w:val=""/>
+      <w:lvlJc w:val="left"/>
+      <w:pPr>
+        <w:ind w:left="2880" w:hanging="360"/>
+      </w:pPr>
+      <w:rPr>
+        <w:rFonts w:ascii="Symbol" w:hAnsi="Symbol" w:hint="default"/>
+      </w:rPr>
+    </w:lvl>
+    <w:lvl w:ilvl="4" w:tplc="10090003" w:tentative="1">
+      <w:start w:val="1"/>
+      <w:numFmt w:val="bullet"/>
+      <w:lvlText w:val="o"/>
+      <w:lvlJc w:val="left"/>
+      <w:pPr>
+        <w:ind w:left="3600" w:hanging="360"/>
+      </w:pPr>
+      <w:rPr>
+        <w:rFonts w:ascii="Courier New" w:hAnsi="Courier New" w:cs="Courier New" w:hint="default"/>
+      </w:rPr>
+    </w:lvl>
+    <w:lvl w:ilvl="5" w:tplc="10090005" w:tentative="1">
+      <w:start w:val="1"/>
+      <w:numFmt w:val="bullet"/>
+      <w:lvlText w:val=""/>
+      <w:lvlJc w:val="left"/>
+      <w:pPr>
+        <w:ind w:left="4320" w:hanging="360"/>
+      </w:pPr>
+      <w:rPr>
+        <w:rFonts w:ascii="Wingdings" w:hAnsi="Wingdings" w:hint="default"/>
+      </w:rPr>
+    </w:lvl>
+    <w:lvl w:ilvl="6" w:tplc="10090001" w:tentative="1">
+      <w:start w:val="1"/>
+      <w:numFmt w:val="bullet"/>
+      <w:lvlText w:val=""/>
+      <w:lvlJc w:val="left"/>
+      <w:pPr>
+        <w:ind w:left="5040" w:hanging="360"/>
+      </w:pPr>
+      <w:rPr>
+        <w:rFonts w:ascii="Symbol" w:hAnsi="Symbol" w:hint="default"/>
+      </w:rPr>
+    </w:lvl>
+    <w:lvl w:ilvl="7" w:tplc="10090003" w:tentative="1">
+      <w:start w:val="1"/>
+      <w:numFmt w:val="bullet"/>
+      <w:lvlText w:val="o"/>
+      <w:lvlJc w:val="left"/>
+      <w:pPr>
+        <w:ind w:left="5760" w:hanging="360"/>
+      </w:pPr>
+      <w:rPr>
+        <w:rFonts w:ascii="Courier New" w:hAnsi="Courier New" w:cs="Courier New" w:hint="default"/>
+      </w:rPr>
+    </w:lvl>
+    <w:lvl w:ilvl="8" w:tplc="10090005" w:tentative="1">
+      <w:start w:val="1"/>
+      <w:numFmt w:val="bullet"/>
+      <w:lvlText w:val=""/>
+      <w:lvlJc w:val="left"/>
+      <w:pPr>
+        <w:ind w:left="6480" w:hanging="360"/>
+      </w:pPr>
+      <w:rPr>
+        <w:rFonts w:ascii="Wingdings" w:hAnsi="Wingdings" w:hint="default"/>
+      </w:rPr>
+    </w:lvl>
+  </w:abstractNum>
+  <w:abstractNum w:abstractNumId="37" w15:restartNumberingAfterBreak="0">
     <w:nsid w:val="4B1D4A53"/>
     <w:multiLevelType w:val="multilevel"/>
     <w:tmpl w:val="0A164DA6"/>
@@ -15917,7 +16780,7 @@
       </w:rPr>
     </w:lvl>
   </w:abstractNum>
-  <w:abstractNum w:abstractNumId="37" w15:restartNumberingAfterBreak="0">
+  <w:abstractNum w:abstractNumId="38" w15:restartNumberingAfterBreak="0">
     <w:nsid w:val="4BB17F74"/>
     <w:multiLevelType w:val="multilevel"/>
     <w:tmpl w:val="921CD40C"/>
@@ -16066,7 +16929,7 @@
       </w:rPr>
     </w:lvl>
   </w:abstractNum>
-  <w:abstractNum w:abstractNumId="38" w15:restartNumberingAfterBreak="0">
+  <w:abstractNum w:abstractNumId="39" w15:restartNumberingAfterBreak="0">
     <w:nsid w:val="592114C3"/>
     <w:multiLevelType w:val="multilevel"/>
     <w:tmpl w:val="5DA29EB8"/>
@@ -16215,7 +17078,7 @@
       </w:rPr>
     </w:lvl>
   </w:abstractNum>
-  <w:abstractNum w:abstractNumId="39" w15:restartNumberingAfterBreak="0">
+  <w:abstractNum w:abstractNumId="40" w15:restartNumberingAfterBreak="0">
     <w:nsid w:val="5EB3396B"/>
     <w:multiLevelType w:val="multilevel"/>
     <w:tmpl w:val="08A87AC0"/>
@@ -16364,7 +17227,120 @@
       </w:rPr>
     </w:lvl>
   </w:abstractNum>
-  <w:abstractNum w:abstractNumId="40" w15:restartNumberingAfterBreak="0">
+  <w:abstractNum w:abstractNumId="41" w15:restartNumberingAfterBreak="0">
+    <w:nsid w:val="5FA46C82"/>
+    <w:multiLevelType w:val="hybridMultilevel"/>
+    <w:tmpl w:val="1D50067E"/>
+    <w:lvl w:ilvl="0" w:tplc="10090001">
+      <w:start w:val="1"/>
+      <w:numFmt w:val="bullet"/>
+      <w:lvlText w:val=""/>
+      <w:lvlJc w:val="left"/>
+      <w:pPr>
+        <w:ind w:left="720" w:hanging="360"/>
+      </w:pPr>
+      <w:rPr>
+        <w:rFonts w:ascii="Symbol" w:hAnsi="Symbol" w:hint="default"/>
+      </w:rPr>
+    </w:lvl>
+    <w:lvl w:ilvl="1" w:tplc="10090003" w:tentative="1">
+      <w:start w:val="1"/>
+      <w:numFmt w:val="bullet"/>
+      <w:lvlText w:val="o"/>
+      <w:lvlJc w:val="left"/>
+      <w:pPr>
+        <w:ind w:left="1440" w:hanging="360"/>
+      </w:pPr>
+      <w:rPr>
+        <w:rFonts w:ascii="Courier New" w:hAnsi="Courier New" w:cs="Courier New" w:hint="default"/>
+      </w:rPr>
+    </w:lvl>
+    <w:lvl w:ilvl="2" w:tplc="10090005" w:tentative="1">
+      <w:start w:val="1"/>
+      <w:numFmt w:val="bullet"/>
+      <w:lvlText w:val=""/>
+      <w:lvlJc w:val="left"/>
+      <w:pPr>
+        <w:ind w:left="2160" w:hanging="360"/>
+      </w:pPr>
+      <w:rPr>
+        <w:rFonts w:ascii="Wingdings" w:hAnsi="Wingdings" w:hint="default"/>
+      </w:rPr>
+    </w:lvl>
+    <w:lvl w:ilvl="3" w:tplc="10090001" w:tentative="1">
+      <w:start w:val="1"/>
+      <w:numFmt w:val="bullet"/>
+      <w:lvlText w:val=""/>
+      <w:lvlJc w:val="left"/>
+      <w:pPr>
+        <w:ind w:left="2880" w:hanging="360"/>
+      </w:pPr>
+      <w:rPr>
+        <w:rFonts w:ascii="Symbol" w:hAnsi="Symbol" w:hint="default"/>
+      </w:rPr>
+    </w:lvl>
+    <w:lvl w:ilvl="4" w:tplc="10090003" w:tentative="1">
+      <w:start w:val="1"/>
+      <w:numFmt w:val="bullet"/>
+      <w:lvlText w:val="o"/>
+      <w:lvlJc w:val="left"/>
+      <w:pPr>
+        <w:ind w:left="3600" w:hanging="360"/>
+      </w:pPr>
+      <w:rPr>
+        <w:rFonts w:ascii="Courier New" w:hAnsi="Courier New" w:cs="Courier New" w:hint="default"/>
+      </w:rPr>
+    </w:lvl>
+    <w:lvl w:ilvl="5" w:tplc="10090005" w:tentative="1">
+      <w:start w:val="1"/>
+      <w:numFmt w:val="bullet"/>
+      <w:lvlText w:val=""/>
+      <w:lvlJc w:val="left"/>
+      <w:pPr>
+        <w:ind w:left="4320" w:hanging="360"/>
+      </w:pPr>
+      <w:rPr>
+        <w:rFonts w:ascii="Wingdings" w:hAnsi="Wingdings" w:hint="default"/>
+      </w:rPr>
+    </w:lvl>
+    <w:lvl w:ilvl="6" w:tplc="10090001" w:tentative="1">
+      <w:start w:val="1"/>
+      <w:numFmt w:val="bullet"/>
+      <w:lvlText w:val=""/>
+      <w:lvlJc w:val="left"/>
+      <w:pPr>
+        <w:ind w:left="5040" w:hanging="360"/>
+      </w:pPr>
+      <w:rPr>
+        <w:rFonts w:ascii="Symbol" w:hAnsi="Symbol" w:hint="default"/>
+      </w:rPr>
+    </w:lvl>
+    <w:lvl w:ilvl="7" w:tplc="10090003" w:tentative="1">
+      <w:start w:val="1"/>
+      <w:numFmt w:val="bullet"/>
+      <w:lvlText w:val="o"/>
+      <w:lvlJc w:val="left"/>
+      <w:pPr>
+        <w:ind w:left="5760" w:hanging="360"/>
+      </w:pPr>
+      <w:rPr>
+        <w:rFonts w:ascii="Courier New" w:hAnsi="Courier New" w:cs="Courier New" w:hint="default"/>
+      </w:rPr>
+    </w:lvl>
+    <w:lvl w:ilvl="8" w:tplc="10090005" w:tentative="1">
+      <w:start w:val="1"/>
+      <w:numFmt w:val="bullet"/>
+      <w:lvlText w:val=""/>
+      <w:lvlJc w:val="left"/>
+      <w:pPr>
+        <w:ind w:left="6480" w:hanging="360"/>
+      </w:pPr>
+      <w:rPr>
+        <w:rFonts w:ascii="Wingdings" w:hAnsi="Wingdings" w:hint="default"/>
+      </w:rPr>
+    </w:lvl>
+  </w:abstractNum>
+  <w:abstractNum w:abstractNumId="42" w15:restartNumberingAfterBreak="0">
     <w:nsid w:val="62047777"/>
     <w:multiLevelType w:val="multilevel"/>
     <w:tmpl w:val="9F24D67C"/>
@@ -16513,7 +17489,7 @@
       </w:rPr>
     </w:lvl>
   </w:abstractNum>
-  <w:abstractNum w:abstractNumId="41" w15:restartNumberingAfterBreak="0">
+  <w:abstractNum w:abstractNumId="43" w15:restartNumberingAfterBreak="0">
     <w:nsid w:val="63644EB7"/>
     <w:multiLevelType w:val="hybridMultilevel"/>
     <w:tmpl w:val="BC4661BC"/>
@@ -16625,7 +17601,7 @@
       </w:rPr>
     </w:lvl>
   </w:abstractNum>
-  <w:abstractNum w:abstractNumId="42" w15:restartNumberingAfterBreak="0">
+  <w:abstractNum w:abstractNumId="44" w15:restartNumberingAfterBreak="0">
     <w:nsid w:val="63963760"/>
     <w:multiLevelType w:val="multilevel"/>
     <w:tmpl w:val="39F4A804"/>
@@ -16774,7 +17750,7 @@
       </w:rPr>
     </w:lvl>
   </w:abstractNum>
-  <w:abstractNum w:abstractNumId="43" w15:restartNumberingAfterBreak="0">
+  <w:abstractNum w:abstractNumId="45" w15:restartNumberingAfterBreak="0">
     <w:nsid w:val="63B61443"/>
     <w:multiLevelType w:val="multilevel"/>
     <w:tmpl w:val="E1F4CB6E"/>
@@ -16923,7 +17899,7 @@
       </w:rPr>
     </w:lvl>
   </w:abstractNum>
-  <w:abstractNum w:abstractNumId="44" w15:restartNumberingAfterBreak="0">
+  <w:abstractNum w:abstractNumId="46" w15:restartNumberingAfterBreak="0">
     <w:nsid w:val="669354D0"/>
     <w:multiLevelType w:val="hybridMultilevel"/>
     <w:tmpl w:val="59687D5E"/>
@@ -17012,7 +17988,7 @@
       </w:pPr>
     </w:lvl>
   </w:abstractNum>
-  <w:abstractNum w:abstractNumId="45" w15:restartNumberingAfterBreak="0">
+  <w:abstractNum w:abstractNumId="47" w15:restartNumberingAfterBreak="0">
     <w:nsid w:val="6B463245"/>
     <w:multiLevelType w:val="multilevel"/>
     <w:tmpl w:val="6D20CFF2"/>
@@ -17161,7 +18137,7 @@
       </w:rPr>
     </w:lvl>
   </w:abstractNum>
-  <w:abstractNum w:abstractNumId="46" w15:restartNumberingAfterBreak="0">
+  <w:abstractNum w:abstractNumId="48" w15:restartNumberingAfterBreak="0">
     <w:nsid w:val="6F154145"/>
     <w:multiLevelType w:val="multilevel"/>
     <w:tmpl w:val="4C28EC82"/>
@@ -17310,7 +18286,7 @@
       </w:rPr>
     </w:lvl>
   </w:abstractNum>
-  <w:abstractNum w:abstractNumId="47" w15:restartNumberingAfterBreak="0">
+  <w:abstractNum w:abstractNumId="49" w15:restartNumberingAfterBreak="0">
     <w:nsid w:val="7622592C"/>
     <w:multiLevelType w:val="hybridMultilevel"/>
     <w:tmpl w:val="7972693A"/>
@@ -17423,7 +18399,7 @@
       </w:rPr>
     </w:lvl>
   </w:abstractNum>
-  <w:abstractNum w:abstractNumId="48" w15:restartNumberingAfterBreak="0">
+  <w:abstractNum w:abstractNumId="50" w15:restartNumberingAfterBreak="0">
     <w:nsid w:val="779CD883"/>
     <w:multiLevelType w:val="hybridMultilevel"/>
     <w:tmpl w:val="C278FB72"/>
@@ -17536,7 +18512,7 @@
       </w:rPr>
     </w:lvl>
   </w:abstractNum>
-  <w:abstractNum w:abstractNumId="49" w15:restartNumberingAfterBreak="0">
+  <w:abstractNum w:abstractNumId="51" w15:restartNumberingAfterBreak="0">
     <w:nsid w:val="7DBA1211"/>
     <w:multiLevelType w:val="multilevel"/>
     <w:tmpl w:val="9774D9C4"/>
@@ -17685,7 +18661,7 @@
       </w:rPr>
     </w:lvl>
   </w:abstractNum>
-  <w:abstractNum w:abstractNumId="50" w15:restartNumberingAfterBreak="0">
+  <w:abstractNum w:abstractNumId="52" w15:restartNumberingAfterBreak="0">
     <w:nsid w:val="7F537139"/>
     <w:multiLevelType w:val="hybridMultilevel"/>
     <w:tmpl w:val="FFFFFFFF"/>
@@ -17805,7 +18781,7 @@
     <w:abstractNumId w:val="25"/>
   </w:num>
   <w:num w:numId="3" w16cid:durableId="1071583762">
-    <w:abstractNumId w:val="48"/>
+    <w:abstractNumId w:val="50"/>
   </w:num>
   <w:num w:numId="4" w16cid:durableId="290404276">
     <w:abstractNumId w:val="22"/>
@@ -17823,13 +18799,13 @@
     <w:abstractNumId w:val="28"/>
   </w:num>
   <w:num w:numId="9" w16cid:durableId="251933070">
-    <w:abstractNumId w:val="50"/>
+    <w:abstractNumId w:val="52"/>
   </w:num>
   <w:num w:numId="10" w16cid:durableId="1647079484">
     <w:abstractNumId w:val="1"/>
   </w:num>
   <w:num w:numId="11" w16cid:durableId="1467158179">
-    <w:abstractNumId w:val="44"/>
+    <w:abstractNumId w:val="46"/>
   </w:num>
   <w:num w:numId="12" w16cid:durableId="1498691710">
     <w:abstractNumId w:val="29"/>
@@ -17838,19 +18814,19 @@
     <w:abstractNumId w:val="4"/>
   </w:num>
   <w:num w:numId="14" w16cid:durableId="1442994968">
-    <w:abstractNumId w:val="41"/>
+    <w:abstractNumId w:val="43"/>
   </w:num>
   <w:num w:numId="15" w16cid:durableId="101733521">
     <w:abstractNumId w:val="5"/>
   </w:num>
   <w:num w:numId="16" w16cid:durableId="639530955">
-    <w:abstractNumId w:val="47"/>
+    <w:abstractNumId w:val="49"/>
   </w:num>
   <w:num w:numId="17" w16cid:durableId="1681811558">
     <w:abstractNumId w:val="20"/>
   </w:num>
   <w:num w:numId="18" w16cid:durableId="1197504396">
-    <w:abstractNumId w:val="37"/>
+    <w:abstractNumId w:val="38"/>
   </w:num>
   <w:num w:numId="19" w16cid:durableId="2133590689">
     <w:abstractNumId w:val="9"/>
@@ -17865,7 +18841,7 @@
     <w:abstractNumId w:val="24"/>
   </w:num>
   <w:num w:numId="23" w16cid:durableId="1358769552">
-    <w:abstractNumId w:val="38"/>
+    <w:abstractNumId w:val="39"/>
   </w:num>
   <w:num w:numId="24" w16cid:durableId="866216135">
     <w:abstractNumId w:val="35"/>
@@ -17880,43 +18856,43 @@
     <w:abstractNumId w:val="15"/>
   </w:num>
   <w:num w:numId="28" w16cid:durableId="222446418">
-    <w:abstractNumId w:val="45"/>
+    <w:abstractNumId w:val="47"/>
   </w:num>
   <w:num w:numId="29" w16cid:durableId="2120485786">
     <w:abstractNumId w:val="33"/>
   </w:num>
   <w:num w:numId="30" w16cid:durableId="726805693">
-    <w:abstractNumId w:val="36"/>
+    <w:abstractNumId w:val="37"/>
   </w:num>
   <w:num w:numId="31" w16cid:durableId="198711459">
     <w:abstractNumId w:val="27"/>
   </w:num>
   <w:num w:numId="32" w16cid:durableId="1075665768">
-    <w:abstractNumId w:val="39"/>
+    <w:abstractNumId w:val="40"/>
   </w:num>
   <w:num w:numId="33" w16cid:durableId="1736276146">
-    <w:abstractNumId w:val="40"/>
+    <w:abstractNumId w:val="42"/>
   </w:num>
   <w:num w:numId="34" w16cid:durableId="1363436800">
     <w:abstractNumId w:val="16"/>
   </w:num>
   <w:num w:numId="35" w16cid:durableId="726488043">
-    <w:abstractNumId w:val="42"/>
+    <w:abstractNumId w:val="44"/>
   </w:num>
   <w:num w:numId="36" w16cid:durableId="1937246666">
-    <w:abstractNumId w:val="46"/>
+    <w:abstractNumId w:val="48"/>
   </w:num>
   <w:num w:numId="37" w16cid:durableId="1403137809">
     <w:abstractNumId w:val="31"/>
   </w:num>
   <w:num w:numId="38" w16cid:durableId="1956254248">
-    <w:abstractNumId w:val="49"/>
+    <w:abstractNumId w:val="51"/>
   </w:num>
   <w:num w:numId="39" w16cid:durableId="439956080">
     <w:abstractNumId w:val="32"/>
   </w:num>
   <w:num w:numId="40" w16cid:durableId="1989164019">
-    <w:abstractNumId w:val="43"/>
+    <w:abstractNumId w:val="45"/>
   </w:num>
   <w:num w:numId="41" w16cid:durableId="329527826">
     <w:abstractNumId w:val="18"/>
@@ -17950,6 +18926,12 @@
   </w:num>
   <w:num w:numId="51" w16cid:durableId="1054700919">
     <w:abstractNumId w:val="17"/>
+  </w:num>
+  <w:num w:numId="52" w16cid:durableId="1005354081">
+    <w:abstractNumId w:val="41"/>
+  </w:num>
+  <w:num w:numId="53" w16cid:durableId="297226810">
+    <w:abstractNumId w:val="36"/>
   </w:num>
   <w:numIdMacAtCleanup w:val="4"/>
 </w:numbering>
@@ -19312,14 +20294,6 @@
 </file>
 
 <file path=customXml/item3.xml><?xml version="1.0" encoding="utf-8"?>
-<b:Sources xmlns:b="http://schemas.openxmlformats.org/officeDocument/2006/bibliography" xmlns="http://schemas.openxmlformats.org/officeDocument/2006/bibliography" SelectedStyle="\APASixthEditionOfficeOnline.xsl" StyleName="APA" Version="6"/>
-</file>
-
-<file path=customXml/item4.xml><?xml version="1.0" encoding="utf-8"?>
-<b:Sources xmlns:b="http://schemas.openxmlformats.org/officeDocument/2006/bibliography" xmlns="http://schemas.openxmlformats.org/officeDocument/2006/bibliography" SelectedStyle="\APASixthEditionOfficeOnline.xsl" StyleName="APA" Version="6"/>
-</file>
-
-<file path=customXml/item5.xml><?xml version="1.0" encoding="utf-8"?>
 <p:properties xmlns:p="http://schemas.microsoft.com/office/2006/metadata/properties" xmlns:xsi="http://www.w3.org/2001/XMLSchema-instance" xmlns:pc="http://schemas.microsoft.com/office/infopath/2007/PartnerControls">
   <documentManagement>
     <lcf76f155ced4ddcb4097134ff3c332f xmlns="048160b9-34e2-4171-be5b-4787e99a50fe">
@@ -19329,15 +20303,15 @@
 </p:properties>
 </file>
 
-<file path=customXml/item6.xml><?xml version="1.0" encoding="utf-8"?>
+<file path=customXml/item4.xml><?xml version="1.0" encoding="utf-8"?>
 <b:Sources xmlns:b="http://schemas.openxmlformats.org/officeDocument/2006/bibliography" xmlns="http://schemas.openxmlformats.org/officeDocument/2006/bibliography" SelectedStyle="\APASixthEditionOfficeOnline.xsl" StyleName="APA" Version="6"/>
 </file>
 
-<file path=customXml/item7.xml><?xml version="1.0" encoding="utf-8"?>
+<file path=customXml/item5.xml><?xml version="1.0" encoding="utf-8"?>
 <b:Sources xmlns:b="http://schemas.openxmlformats.org/officeDocument/2006/bibliography" xmlns="http://schemas.openxmlformats.org/officeDocument/2006/bibliography" SelectedStyle="\APASixthEditionOfficeOnline.xsl" StyleName="APA" Version="6"/>
 </file>
 
-<file path=customXml/item8.xml><?xml version="1.0" encoding="utf-8"?>
+<file path=customXml/item6.xml><?xml version="1.0" encoding="utf-8"?>
 <ct:contentTypeSchema xmlns:ct="http://schemas.microsoft.com/office/2006/metadata/contentType" xmlns:ma="http://schemas.microsoft.com/office/2006/metadata/properties/metaAttributes" ct:_="" ma:_="" ma:contentTypeName="Document" ma:contentTypeID="0x010100E9953B3868617A4FB3974430F4F3F85E" ma:contentTypeVersion="11" ma:contentTypeDescription="Create a new document." ma:contentTypeScope="" ma:versionID="14a9945e384ee928d7084ad18be8160f">
   <xsd:schema xmlns:xsd="http://www.w3.org/2001/XMLSchema" xmlns:xs="http://www.w3.org/2001/XMLSchema" xmlns:p="http://schemas.microsoft.com/office/2006/metadata/properties" xmlns:ns2="048160b9-34e2-4171-be5b-4787e99a50fe" targetNamespace="http://schemas.microsoft.com/office/2006/metadata/properties" ma:root="true" ma:fieldsID="0425b74c539111cccbf5eba4cbeea40b" ns2:_="">
     <xsd:import namespace="048160b9-34e2-4171-be5b-4787e99a50fe"/>
@@ -19521,6 +20495,14 @@
 </ct:contentTypeSchema>
 </file>
 
+<file path=customXml/item7.xml><?xml version="1.0" encoding="utf-8"?>
+<b:Sources xmlns:b="http://schemas.openxmlformats.org/officeDocument/2006/bibliography" xmlns="http://schemas.openxmlformats.org/officeDocument/2006/bibliography" SelectedStyle="\APASixthEditionOfficeOnline.xsl" StyleName="APA" Version="6"/>
+</file>
+
+<file path=customXml/item8.xml><?xml version="1.0" encoding="utf-8"?>
+<b:Sources xmlns:b="http://schemas.openxmlformats.org/officeDocument/2006/bibliography" xmlns="http://schemas.openxmlformats.org/officeDocument/2006/bibliography" SelectedStyle="\APASixthEditionOfficeOnline.xsl" StyleName="APA" Version="6"/>
+</file>
+
 <file path=customXml/item9.xml><?xml version="1.0" encoding="utf-8"?>
 <b:Sources xmlns:b="http://schemas.openxmlformats.org/officeDocument/2006/bibliography" xmlns="http://schemas.openxmlformats.org/officeDocument/2006/bibliography" SelectedStyle="\APASixthEditionOfficeOnline.xsl" StyleName="APA" Version="6"/>
 </file>
@@ -19534,7 +20516,7 @@
 </file>
 
 <file path=customXml/itemProps2.xml><?xml version="1.0" encoding="utf-8"?>
-<ds:datastoreItem xmlns:ds="http://schemas.openxmlformats.org/officeDocument/2006/customXml" ds:itemID="{93480FC8-8C2D-45B0-A64C-73E611655476}">
+<ds:datastoreItem xmlns:ds="http://schemas.openxmlformats.org/officeDocument/2006/customXml" ds:itemID="{E9C99669-4497-4E9E-98A4-BED158149AFE}">
   <ds:schemaRefs>
     <ds:schemaRef ds:uri="http://schemas.openxmlformats.org/officeDocument/2006/bibliography"/>
   </ds:schemaRefs>
@@ -19542,9 +20524,11 @@
 </file>
 
 <file path=customXml/itemProps3.xml><?xml version="1.0" encoding="utf-8"?>
-<ds:datastoreItem xmlns:ds="http://schemas.openxmlformats.org/officeDocument/2006/customXml" ds:itemID="{D2385023-5A0F-4658-B688-056B7636332C}">
+<ds:datastoreItem xmlns:ds="http://schemas.openxmlformats.org/officeDocument/2006/customXml" ds:itemID="{87E051C0-CAC2-4DB7-BABB-6C14BF081DB3}">
   <ds:schemaRefs>
-    <ds:schemaRef ds:uri="http://schemas.openxmlformats.org/officeDocument/2006/bibliography"/>
+    <ds:schemaRef ds:uri="http://schemas.microsoft.com/office/2006/metadata/properties"/>
+    <ds:schemaRef ds:uri="http://schemas.microsoft.com/office/infopath/2007/PartnerControls"/>
+    <ds:schemaRef ds:uri="048160b9-34e2-4171-be5b-4787e99a50fe"/>
   </ds:schemaRefs>
 </ds:datastoreItem>
 </file>
@@ -19558,32 +20542,14 @@
 </file>
 
 <file path=customXml/itemProps5.xml><?xml version="1.0" encoding="utf-8"?>
-<ds:datastoreItem xmlns:ds="http://schemas.openxmlformats.org/officeDocument/2006/customXml" ds:itemID="{87E051C0-CAC2-4DB7-BABB-6C14BF081DB3}">
-  <ds:schemaRefs>
-    <ds:schemaRef ds:uri="http://schemas.microsoft.com/office/2006/metadata/properties"/>
-    <ds:schemaRef ds:uri="http://schemas.microsoft.com/office/infopath/2007/PartnerControls"/>
-    <ds:schemaRef ds:uri="048160b9-34e2-4171-be5b-4787e99a50fe"/>
-  </ds:schemaRefs>
-</ds:datastoreItem>
-</file>
-
-<file path=customXml/itemProps6.xml><?xml version="1.0" encoding="utf-8"?>
-<ds:datastoreItem xmlns:ds="http://schemas.openxmlformats.org/officeDocument/2006/customXml" ds:itemID="{E9C99669-4497-4E9E-98A4-BED158149AFE}">
+<ds:datastoreItem xmlns:ds="http://schemas.openxmlformats.org/officeDocument/2006/customXml" ds:itemID="{DA5C88AD-A61D-495D-850F-D9E52BCF0259}">
   <ds:schemaRefs>
     <ds:schemaRef ds:uri="http://schemas.openxmlformats.org/officeDocument/2006/bibliography"/>
   </ds:schemaRefs>
 </ds:datastoreItem>
 </file>
 
-<file path=customXml/itemProps7.xml><?xml version="1.0" encoding="utf-8"?>
-<ds:datastoreItem xmlns:ds="http://schemas.openxmlformats.org/officeDocument/2006/customXml" ds:itemID="{072CA0F0-96C6-4D59-8CE7-2EB3F9FA0E4F}">
-  <ds:schemaRefs>
-    <ds:schemaRef ds:uri="http://schemas.openxmlformats.org/officeDocument/2006/bibliography"/>
-  </ds:schemaRefs>
-</ds:datastoreItem>
-</file>
-
-<file path=customXml/itemProps8.xml><?xml version="1.0" encoding="utf-8"?>
+<file path=customXml/itemProps6.xml><?xml version="1.0" encoding="utf-8"?>
 <ds:datastoreItem xmlns:ds="http://schemas.openxmlformats.org/officeDocument/2006/customXml" ds:itemID="{41701908-540D-4CBD-B0EC-C96A3EB7812E}">
   <ds:schemaRefs>
     <ds:schemaRef ds:uri="http://schemas.microsoft.com/office/2006/metadata/contentType"/>
@@ -19601,8 +20567,24 @@
 </ds:datastoreItem>
 </file>
 
+<file path=customXml/itemProps7.xml><?xml version="1.0" encoding="utf-8"?>
+<ds:datastoreItem xmlns:ds="http://schemas.openxmlformats.org/officeDocument/2006/customXml" ds:itemID="{D2385023-5A0F-4658-B688-056B7636332C}">
+  <ds:schemaRefs>
+    <ds:schemaRef ds:uri="http://schemas.openxmlformats.org/officeDocument/2006/bibliography"/>
+  </ds:schemaRefs>
+</ds:datastoreItem>
+</file>
+
+<file path=customXml/itemProps8.xml><?xml version="1.0" encoding="utf-8"?>
+<ds:datastoreItem xmlns:ds="http://schemas.openxmlformats.org/officeDocument/2006/customXml" ds:itemID="{072CA0F0-96C6-4D59-8CE7-2EB3F9FA0E4F}">
+  <ds:schemaRefs>
+    <ds:schemaRef ds:uri="http://schemas.openxmlformats.org/officeDocument/2006/bibliography"/>
+  </ds:schemaRefs>
+</ds:datastoreItem>
+</file>
+
 <file path=customXml/itemProps9.xml><?xml version="1.0" encoding="utf-8"?>
-<ds:datastoreItem xmlns:ds="http://schemas.openxmlformats.org/officeDocument/2006/customXml" ds:itemID="{DA5C88AD-A61D-495D-850F-D9E52BCF0259}">
+<ds:datastoreItem xmlns:ds="http://schemas.openxmlformats.org/officeDocument/2006/customXml" ds:itemID="{93480FC8-8C2D-45B0-A64C-73E611655476}">
   <ds:schemaRefs>
     <ds:schemaRef ds:uri="http://schemas.openxmlformats.org/officeDocument/2006/bibliography"/>
   </ds:schemaRefs>

</xml_diff>

<commit_message>
Heading of DFD upodated
</commit_message>
<xml_diff>
--- a/Documentation/2- SRS-PRJ566 - Team06 - Winter 2025.docx
+++ b/Documentation/2- SRS-PRJ566 - Team06 - Winter 2025.docx
@@ -9293,35 +9293,32 @@
     </w:p>
     <w:p>
       <w:pPr>
-        <w:pStyle w:val="Heading3"/>
-        <w:ind w:left="720"/>
-        <w:rPr>
-          <w:color w:val="0000FF"/>
-          <w:sz w:val="28"/>
-          <w:szCs w:val="28"/>
-        </w:rPr>
-      </w:pPr>
-      <w:r>
-        <w:t xml:space="preserve"> </w:t>
-      </w:r>
-      <w:r>
-        <w:rPr>
-          <w:color w:val="0000FF"/>
-          <w:sz w:val="28"/>
-          <w:szCs w:val="28"/>
-        </w:rPr>
-        <w:t>Data Flow</w:t>
-      </w:r>
-      <w:r>
-        <w:rPr>
-          <w:color w:val="0000FF"/>
-          <w:sz w:val="28"/>
-          <w:szCs w:val="28"/>
-        </w:rPr>
-        <w:t xml:space="preserve"> Diagram</w:t>
-      </w:r>
-    </w:p>
-    <w:p/>
+        <w:rPr>
+          <w:b/>
+          <w:bCs/>
+        </w:rPr>
+      </w:pPr>
+      <w:r>
+        <w:rPr>
+          <w:rFonts w:asciiTheme="majorHAnsi" w:eastAsiaTheme="majorEastAsia" w:hAnsiTheme="majorHAnsi" w:cstheme="majorBidi"/>
+          <w:b/>
+          <w:bCs/>
+          <w:sz w:val="24"/>
+          <w:szCs w:val="24"/>
+        </w:rPr>
+        <w:t xml:space="preserve">3.1.1. </w:t>
+      </w:r>
+      <w:r>
+        <w:rPr>
+          <w:rFonts w:asciiTheme="majorHAnsi" w:eastAsiaTheme="majorEastAsia" w:hAnsiTheme="majorHAnsi" w:cstheme="majorBidi"/>
+          <w:b/>
+          <w:bCs/>
+          <w:sz w:val="24"/>
+          <w:szCs w:val="24"/>
+        </w:rPr>
+        <w:t>Data Flow Diagram (DFD)</w:t>
+      </w:r>
+    </w:p>
     <w:p>
       <w:r>
         <w:rPr>
@@ -9526,13 +9523,7 @@
         <w:rPr>
           <w:lang w:val="en-CA"/>
         </w:rPr>
-        <w:t>and</w:t>
-      </w:r>
-      <w:r>
-        <w:rPr>
-          <w:lang w:val="en-CA"/>
-        </w:rPr>
-        <w:t xml:space="preserve"> receives insights for decision-making.</w:t>
+        <w:t>and receives insights for decision-making.</w:t>
       </w:r>
     </w:p>
     <w:p>
@@ -19454,7 +19445,6 @@
   <w:style w:type="character" w:default="1" w:styleId="DefaultParagraphFont">
     <w:name w:val="Default Paragraph Font"/>
     <w:uiPriority w:val="1"/>
-    <w:semiHidden/>
     <w:unhideWhenUsed/>
   </w:style>
   <w:style w:type="table" w:default="1" w:styleId="TableNormal">
@@ -20290,28 +20280,6 @@
 </file>
 
 <file path=customXml/item2.xml><?xml version="1.0" encoding="utf-8"?>
-<b:Sources xmlns:b="http://schemas.openxmlformats.org/officeDocument/2006/bibliography" xmlns="http://schemas.openxmlformats.org/officeDocument/2006/bibliography" SelectedStyle="\APASixthEditionOfficeOnline.xsl" StyleName="APA" Version="6"/>
-</file>
-
-<file path=customXml/item3.xml><?xml version="1.0" encoding="utf-8"?>
-<p:properties xmlns:p="http://schemas.microsoft.com/office/2006/metadata/properties" xmlns:xsi="http://www.w3.org/2001/XMLSchema-instance" xmlns:pc="http://schemas.microsoft.com/office/infopath/2007/PartnerControls">
-  <documentManagement>
-    <lcf76f155ced4ddcb4097134ff3c332f xmlns="048160b9-34e2-4171-be5b-4787e99a50fe">
-      <Terms xmlns="http://schemas.microsoft.com/office/infopath/2007/PartnerControls"/>
-    </lcf76f155ced4ddcb4097134ff3c332f>
-  </documentManagement>
-</p:properties>
-</file>
-
-<file path=customXml/item4.xml><?xml version="1.0" encoding="utf-8"?>
-<b:Sources xmlns:b="http://schemas.openxmlformats.org/officeDocument/2006/bibliography" xmlns="http://schemas.openxmlformats.org/officeDocument/2006/bibliography" SelectedStyle="\APASixthEditionOfficeOnline.xsl" StyleName="APA" Version="6"/>
-</file>
-
-<file path=customXml/item5.xml><?xml version="1.0" encoding="utf-8"?>
-<b:Sources xmlns:b="http://schemas.openxmlformats.org/officeDocument/2006/bibliography" xmlns="http://schemas.openxmlformats.org/officeDocument/2006/bibliography" SelectedStyle="\APASixthEditionOfficeOnline.xsl" StyleName="APA" Version="6"/>
-</file>
-
-<file path=customXml/item6.xml><?xml version="1.0" encoding="utf-8"?>
 <ct:contentTypeSchema xmlns:ct="http://schemas.microsoft.com/office/2006/metadata/contentType" xmlns:ma="http://schemas.microsoft.com/office/2006/metadata/properties/metaAttributes" ct:_="" ma:_="" ma:contentTypeName="Document" ma:contentTypeID="0x010100E9953B3868617A4FB3974430F4F3F85E" ma:contentTypeVersion="11" ma:contentTypeDescription="Create a new document." ma:contentTypeScope="" ma:versionID="14a9945e384ee928d7084ad18be8160f">
   <xsd:schema xmlns:xsd="http://www.w3.org/2001/XMLSchema" xmlns:xs="http://www.w3.org/2001/XMLSchema" xmlns:p="http://schemas.microsoft.com/office/2006/metadata/properties" xmlns:ns2="048160b9-34e2-4171-be5b-4787e99a50fe" targetNamespace="http://schemas.microsoft.com/office/2006/metadata/properties" ma:root="true" ma:fieldsID="0425b74c539111cccbf5eba4cbeea40b" ns2:_="">
     <xsd:import namespace="048160b9-34e2-4171-be5b-4787e99a50fe"/>
@@ -20495,8 +20463,30 @@
 </ct:contentTypeSchema>
 </file>
 
+<file path=customXml/item3.xml><?xml version="1.0" encoding="utf-8"?>
+<b:Sources xmlns:b="http://schemas.openxmlformats.org/officeDocument/2006/bibliography" xmlns="http://schemas.openxmlformats.org/officeDocument/2006/bibliography" SelectedStyle="\APASixthEditionOfficeOnline.xsl" StyleName="APA" Version="6"/>
+</file>
+
+<file path=customXml/item4.xml><?xml version="1.0" encoding="utf-8"?>
+<b:Sources xmlns:b="http://schemas.openxmlformats.org/officeDocument/2006/bibliography" xmlns="http://schemas.openxmlformats.org/officeDocument/2006/bibliography" SelectedStyle="\APASixthEditionOfficeOnline.xsl" StyleName="APA" Version="6"/>
+</file>
+
+<file path=customXml/item5.xml><?xml version="1.0" encoding="utf-8"?>
+<b:Sources xmlns:b="http://schemas.openxmlformats.org/officeDocument/2006/bibliography" xmlns="http://schemas.openxmlformats.org/officeDocument/2006/bibliography" SelectedStyle="\APASixthEditionOfficeOnline.xsl" StyleName="APA" Version="6"/>
+</file>
+
+<file path=customXml/item6.xml><?xml version="1.0" encoding="utf-8"?>
+<b:Sources xmlns:b="http://schemas.openxmlformats.org/officeDocument/2006/bibliography" xmlns="http://schemas.openxmlformats.org/officeDocument/2006/bibliography" SelectedStyle="\APASixthEditionOfficeOnline.xsl" StyleName="APA" Version="6"/>
+</file>
+
 <file path=customXml/item7.xml><?xml version="1.0" encoding="utf-8"?>
-<b:Sources xmlns:b="http://schemas.openxmlformats.org/officeDocument/2006/bibliography" xmlns="http://schemas.openxmlformats.org/officeDocument/2006/bibliography" SelectedStyle="\APASixthEditionOfficeOnline.xsl" StyleName="APA" Version="6"/>
+<p:properties xmlns:p="http://schemas.microsoft.com/office/2006/metadata/properties" xmlns:xsi="http://www.w3.org/2001/XMLSchema-instance" xmlns:pc="http://schemas.microsoft.com/office/infopath/2007/PartnerControls">
+  <documentManagement>
+    <lcf76f155ced4ddcb4097134ff3c332f xmlns="048160b9-34e2-4171-be5b-4787e99a50fe">
+      <Terms xmlns="http://schemas.microsoft.com/office/infopath/2007/PartnerControls"/>
+    </lcf76f155ced4ddcb4097134ff3c332f>
+  </documentManagement>
+</p:properties>
 </file>
 
 <file path=customXml/item8.xml><?xml version="1.0" encoding="utf-8"?>
@@ -20516,40 +20506,6 @@
 </file>
 
 <file path=customXml/itemProps2.xml><?xml version="1.0" encoding="utf-8"?>
-<ds:datastoreItem xmlns:ds="http://schemas.openxmlformats.org/officeDocument/2006/customXml" ds:itemID="{E9C99669-4497-4E9E-98A4-BED158149AFE}">
-  <ds:schemaRefs>
-    <ds:schemaRef ds:uri="http://schemas.openxmlformats.org/officeDocument/2006/bibliography"/>
-  </ds:schemaRefs>
-</ds:datastoreItem>
-</file>
-
-<file path=customXml/itemProps3.xml><?xml version="1.0" encoding="utf-8"?>
-<ds:datastoreItem xmlns:ds="http://schemas.openxmlformats.org/officeDocument/2006/customXml" ds:itemID="{87E051C0-CAC2-4DB7-BABB-6C14BF081DB3}">
-  <ds:schemaRefs>
-    <ds:schemaRef ds:uri="http://schemas.microsoft.com/office/2006/metadata/properties"/>
-    <ds:schemaRef ds:uri="http://schemas.microsoft.com/office/infopath/2007/PartnerControls"/>
-    <ds:schemaRef ds:uri="048160b9-34e2-4171-be5b-4787e99a50fe"/>
-  </ds:schemaRefs>
-</ds:datastoreItem>
-</file>
-
-<file path=customXml/itemProps4.xml><?xml version="1.0" encoding="utf-8"?>
-<ds:datastoreItem xmlns:ds="http://schemas.openxmlformats.org/officeDocument/2006/customXml" ds:itemID="{D2C9F2EF-3203-4D54-9ED7-6F14583D4188}">
-  <ds:schemaRefs>
-    <ds:schemaRef ds:uri="http://schemas.openxmlformats.org/officeDocument/2006/bibliography"/>
-  </ds:schemaRefs>
-</ds:datastoreItem>
-</file>
-
-<file path=customXml/itemProps5.xml><?xml version="1.0" encoding="utf-8"?>
-<ds:datastoreItem xmlns:ds="http://schemas.openxmlformats.org/officeDocument/2006/customXml" ds:itemID="{DA5C88AD-A61D-495D-850F-D9E52BCF0259}">
-  <ds:schemaRefs>
-    <ds:schemaRef ds:uri="http://schemas.openxmlformats.org/officeDocument/2006/bibliography"/>
-  </ds:schemaRefs>
-</ds:datastoreItem>
-</file>
-
-<file path=customXml/itemProps6.xml><?xml version="1.0" encoding="utf-8"?>
 <ds:datastoreItem xmlns:ds="http://schemas.openxmlformats.org/officeDocument/2006/customXml" ds:itemID="{41701908-540D-4CBD-B0EC-C96A3EB7812E}">
   <ds:schemaRefs>
     <ds:schemaRef ds:uri="http://schemas.microsoft.com/office/2006/metadata/contentType"/>
@@ -20567,7 +20523,49 @@
 </ds:datastoreItem>
 </file>
 
+<file path=customXml/itemProps3.xml><?xml version="1.0" encoding="utf-8"?>
+<ds:datastoreItem xmlns:ds="http://schemas.openxmlformats.org/officeDocument/2006/customXml" ds:itemID="{DA5C88AD-A61D-495D-850F-D9E52BCF0259}">
+  <ds:schemaRefs>
+    <ds:schemaRef ds:uri="http://schemas.openxmlformats.org/officeDocument/2006/bibliography"/>
+  </ds:schemaRefs>
+</ds:datastoreItem>
+</file>
+
+<file path=customXml/itemProps4.xml><?xml version="1.0" encoding="utf-8"?>
+<ds:datastoreItem xmlns:ds="http://schemas.openxmlformats.org/officeDocument/2006/customXml" ds:itemID="{D2C9F2EF-3203-4D54-9ED7-6F14583D4188}">
+  <ds:schemaRefs>
+    <ds:schemaRef ds:uri="http://schemas.openxmlformats.org/officeDocument/2006/bibliography"/>
+  </ds:schemaRefs>
+</ds:datastoreItem>
+</file>
+
+<file path=customXml/itemProps5.xml><?xml version="1.0" encoding="utf-8"?>
+<ds:datastoreItem xmlns:ds="http://schemas.openxmlformats.org/officeDocument/2006/customXml" ds:itemID="{93480FC8-8C2D-45B0-A64C-73E611655476}">
+  <ds:schemaRefs>
+    <ds:schemaRef ds:uri="http://schemas.openxmlformats.org/officeDocument/2006/bibliography"/>
+  </ds:schemaRefs>
+</ds:datastoreItem>
+</file>
+
+<file path=customXml/itemProps6.xml><?xml version="1.0" encoding="utf-8"?>
+<ds:datastoreItem xmlns:ds="http://schemas.openxmlformats.org/officeDocument/2006/customXml" ds:itemID="{072CA0F0-96C6-4D59-8CE7-2EB3F9FA0E4F}">
+  <ds:schemaRefs>
+    <ds:schemaRef ds:uri="http://schemas.openxmlformats.org/officeDocument/2006/bibliography"/>
+  </ds:schemaRefs>
+</ds:datastoreItem>
+</file>
+
 <file path=customXml/itemProps7.xml><?xml version="1.0" encoding="utf-8"?>
+<ds:datastoreItem xmlns:ds="http://schemas.openxmlformats.org/officeDocument/2006/customXml" ds:itemID="{87E051C0-CAC2-4DB7-BABB-6C14BF081DB3}">
+  <ds:schemaRefs>
+    <ds:schemaRef ds:uri="http://schemas.microsoft.com/office/2006/metadata/properties"/>
+    <ds:schemaRef ds:uri="http://schemas.microsoft.com/office/infopath/2007/PartnerControls"/>
+    <ds:schemaRef ds:uri="048160b9-34e2-4171-be5b-4787e99a50fe"/>
+  </ds:schemaRefs>
+</ds:datastoreItem>
+</file>
+
+<file path=customXml/itemProps8.xml><?xml version="1.0" encoding="utf-8"?>
 <ds:datastoreItem xmlns:ds="http://schemas.openxmlformats.org/officeDocument/2006/customXml" ds:itemID="{D2385023-5A0F-4658-B688-056B7636332C}">
   <ds:schemaRefs>
     <ds:schemaRef ds:uri="http://schemas.openxmlformats.org/officeDocument/2006/bibliography"/>
@@ -20575,16 +20573,8 @@
 </ds:datastoreItem>
 </file>
 
-<file path=customXml/itemProps8.xml><?xml version="1.0" encoding="utf-8"?>
-<ds:datastoreItem xmlns:ds="http://schemas.openxmlformats.org/officeDocument/2006/customXml" ds:itemID="{072CA0F0-96C6-4D59-8CE7-2EB3F9FA0E4F}">
-  <ds:schemaRefs>
-    <ds:schemaRef ds:uri="http://schemas.openxmlformats.org/officeDocument/2006/bibliography"/>
-  </ds:schemaRefs>
-</ds:datastoreItem>
-</file>
-
 <file path=customXml/itemProps9.xml><?xml version="1.0" encoding="utf-8"?>
-<ds:datastoreItem xmlns:ds="http://schemas.openxmlformats.org/officeDocument/2006/customXml" ds:itemID="{93480FC8-8C2D-45B0-A64C-73E611655476}">
+<ds:datastoreItem xmlns:ds="http://schemas.openxmlformats.org/officeDocument/2006/customXml" ds:itemID="{E9C99669-4497-4E9E-98A4-BED158149AFE}">
   <ds:schemaRefs>
     <ds:schemaRef ds:uri="http://schemas.openxmlformats.org/officeDocument/2006/bibliography"/>
   </ds:schemaRefs>

</xml_diff>

<commit_message>
Non functional part got edited and updated
</commit_message>
<xml_diff>
--- a/Documentation/2- SRS-PRJ566 - Team06 - Winter 2025.docx
+++ b/Documentation/2- SRS-PRJ566 - Team06 - Winter 2025.docx
@@ -1866,17 +1866,8 @@
           <w:bCs/>
           <w:color w:val="000000" w:themeColor="text1"/>
         </w:rPr>
-        <w:t xml:space="preserve">Mostafa </w:t>
-      </w:r>
-      <w:proofErr w:type="spellStart"/>
-      <w:r>
-        <w:rPr>
-          <w:bCs/>
-          <w:color w:val="000000" w:themeColor="text1"/>
-        </w:rPr>
-        <w:t>Hasanalipourshahrabadi</w:t>
-      </w:r>
-      <w:proofErr w:type="spellEnd"/>
+        <w:t>Mostafa Hasanalipourshahrabadi</w:t>
+      </w:r>
       <w:r>
         <w:rPr>
           <w:bCs/>
@@ -12892,296 +12883,534 @@
     </w:p>
     <w:p>
       <w:pPr>
-        <w:ind w:left="1440"/>
-        <w:rPr>
-          <w:rFonts w:cs="Arial"/>
-          <w:color w:val="000000" w:themeColor="text1"/>
-        </w:rPr>
-      </w:pPr>
-      <w:r>
-        <w:rPr>
-          <w:rFonts w:cs="Arial"/>
-          <w:color w:val="000000" w:themeColor="text1"/>
-        </w:rPr>
-        <w:t xml:space="preserve">The </w:t>
+        <w:pStyle w:val="Heading2"/>
+      </w:pPr>
+    </w:p>
+    <w:p>
+      <w:pPr>
+        <w:rPr>
+          <w:b/>
+          <w:bCs/>
+        </w:rPr>
+      </w:pPr>
+      <w:r>
+        <w:rPr>
+          <w:b/>
+          <w:bCs/>
+        </w:rPr>
+        <w:t>1. Compatibility and Portability</w:t>
+      </w:r>
+    </w:p>
+    <w:p>
+      <w:pPr>
+        <w:pStyle w:val="ListParagraph"/>
+        <w:numPr>
+          <w:ilvl w:val="0"/>
+          <w:numId w:val="120"/>
+        </w:numPr>
+      </w:pPr>
+      <w:r>
+        <w:t>Operating Systems:</w:t>
+      </w:r>
+    </w:p>
+    <w:p>
+      <w:pPr>
+        <w:pStyle w:val="ListParagraph"/>
+        <w:numPr>
+          <w:ilvl w:val="1"/>
+          <w:numId w:val="120"/>
+        </w:numPr>
+      </w:pPr>
+      <w:r>
+        <w:t xml:space="preserve">Requirement: The </w:t>
       </w:r>
       <w:proofErr w:type="spellStart"/>
       <w:r>
-        <w:rPr>
-          <w:rFonts w:cs="Arial"/>
-          <w:color w:val="000000" w:themeColor="text1"/>
-        </w:rPr>
         <w:t>ChowHub</w:t>
       </w:r>
       <w:proofErr w:type="spellEnd"/>
       <w:r>
-        <w:rPr>
-          <w:rFonts w:cs="Arial"/>
-          <w:color w:val="000000" w:themeColor="text1"/>
-        </w:rPr>
-        <w:t xml:space="preserve"> system will be compatible with most operating systems</w:t>
-      </w:r>
-    </w:p>
-    <w:p>
-      <w:pPr>
-        <w:ind w:left="1440"/>
-        <w:rPr>
-          <w:rFonts w:cs="Arial"/>
-          <w:color w:val="000000" w:themeColor="text1"/>
-        </w:rPr>
-      </w:pPr>
-      <w:r>
-        <w:rPr>
-          <w:rFonts w:cs="Arial"/>
-          <w:color w:val="000000" w:themeColor="text1"/>
-        </w:rPr>
-        <w:t xml:space="preserve">The </w:t>
+        <w:t xml:space="preserve"> system will be compatible with most operating systems.</w:t>
+      </w:r>
+    </w:p>
+    <w:p>
+      <w:pPr>
+        <w:pStyle w:val="ListParagraph"/>
+        <w:numPr>
+          <w:ilvl w:val="1"/>
+          <w:numId w:val="120"/>
+        </w:numPr>
+      </w:pPr>
+      <w:r>
+        <w:t>Detail: Ensure the platform runs on common operating systems such as Windows, macOS, iOS, and Android.</w:t>
+      </w:r>
+    </w:p>
+    <w:p>
+      <w:pPr>
+        <w:pStyle w:val="ListParagraph"/>
+        <w:numPr>
+          <w:ilvl w:val="0"/>
+          <w:numId w:val="120"/>
+        </w:numPr>
+      </w:pPr>
+      <w:r>
+        <w:t>Web Browsers:</w:t>
+      </w:r>
+    </w:p>
+    <w:p>
+      <w:pPr>
+        <w:pStyle w:val="ListParagraph"/>
+        <w:numPr>
+          <w:ilvl w:val="1"/>
+          <w:numId w:val="120"/>
+        </w:numPr>
+      </w:pPr>
+      <w:r>
+        <w:t xml:space="preserve">Requirement: The </w:t>
       </w:r>
       <w:proofErr w:type="spellStart"/>
       <w:r>
-        <w:rPr>
-          <w:rFonts w:cs="Arial"/>
-          <w:color w:val="000000" w:themeColor="text1"/>
-        </w:rPr>
         <w:t>ChowHub</w:t>
       </w:r>
       <w:proofErr w:type="spellEnd"/>
       <w:r>
-        <w:rPr>
-          <w:rFonts w:cs="Arial"/>
-          <w:color w:val="000000" w:themeColor="text1"/>
-        </w:rPr>
-        <w:t xml:space="preserve"> system will be compatible with most web browsers</w:t>
-      </w:r>
-    </w:p>
-    <w:p>
-      <w:pPr>
-        <w:ind w:left="1440"/>
-        <w:rPr>
-          <w:rFonts w:cs="Arial"/>
-          <w:color w:val="000000" w:themeColor="text1"/>
-        </w:rPr>
-      </w:pPr>
-      <w:r>
-        <w:rPr>
-          <w:rFonts w:cs="Arial"/>
-          <w:color w:val="000000" w:themeColor="text1"/>
-        </w:rPr>
-        <w:t xml:space="preserve">The </w:t>
+        <w:t xml:space="preserve"> system will be compatible with most web browsers.</w:t>
+      </w:r>
+    </w:p>
+    <w:p>
+      <w:pPr>
+        <w:pStyle w:val="ListParagraph"/>
+        <w:numPr>
+          <w:ilvl w:val="1"/>
+          <w:numId w:val="120"/>
+        </w:numPr>
+      </w:pPr>
+      <w:r>
+        <w:t xml:space="preserve">Detail: Support modern browsers like Google Chrome, Mozilla Firefox, Microsoft Edge, and Safari for </w:t>
+      </w:r>
+      <w:proofErr w:type="gramStart"/>
+      <w:r>
+        <w:t>a consistent</w:t>
+      </w:r>
+      <w:proofErr w:type="gramEnd"/>
+      <w:r>
+        <w:t xml:space="preserve"> user experience.</w:t>
+      </w:r>
+    </w:p>
+    <w:p>
+      <w:pPr>
+        <w:rPr>
+          <w:b/>
+          <w:bCs/>
+        </w:rPr>
+      </w:pPr>
+      <w:r>
+        <w:rPr>
+          <w:b/>
+          <w:bCs/>
+        </w:rPr>
+        <w:t>2. Interoperability</w:t>
+      </w:r>
+    </w:p>
+    <w:p>
+      <w:pPr>
+        <w:pStyle w:val="ListParagraph"/>
+        <w:numPr>
+          <w:ilvl w:val="0"/>
+          <w:numId w:val="120"/>
+        </w:numPr>
+      </w:pPr>
+      <w:r>
+        <w:t>POS System Integration:</w:t>
+      </w:r>
+    </w:p>
+    <w:p>
+      <w:pPr>
+        <w:pStyle w:val="ListParagraph"/>
+        <w:numPr>
+          <w:ilvl w:val="1"/>
+          <w:numId w:val="120"/>
+        </w:numPr>
+      </w:pPr>
+      <w:r>
+        <w:t xml:space="preserve">Requirement: The </w:t>
       </w:r>
       <w:proofErr w:type="spellStart"/>
       <w:r>
-        <w:rPr>
-          <w:rFonts w:cs="Arial"/>
-          <w:color w:val="000000" w:themeColor="text1"/>
-        </w:rPr>
         <w:t>ChowHub</w:t>
       </w:r>
       <w:proofErr w:type="spellEnd"/>
       <w:r>
-        <w:rPr>
-          <w:rFonts w:cs="Arial"/>
-          <w:color w:val="000000" w:themeColor="text1"/>
-        </w:rPr>
-        <w:t xml:space="preserve"> system will be compatible with existing POS system.</w:t>
-      </w:r>
-    </w:p>
-    <w:p>
-      <w:pPr>
-        <w:ind w:left="1440"/>
-        <w:rPr>
-          <w:rFonts w:cs="Arial"/>
-          <w:color w:val="000000" w:themeColor="text1"/>
-        </w:rPr>
-      </w:pPr>
-      <w:r>
-        <w:rPr>
-          <w:rFonts w:cs="Arial"/>
-          <w:color w:val="000000" w:themeColor="text1"/>
-        </w:rPr>
-        <w:t xml:space="preserve">The </w:t>
+        <w:t xml:space="preserve"> system will be compatible with existing POS systems.</w:t>
+      </w:r>
+    </w:p>
+    <w:p>
+      <w:pPr>
+        <w:pStyle w:val="ListParagraph"/>
+        <w:numPr>
+          <w:ilvl w:val="1"/>
+          <w:numId w:val="120"/>
+        </w:numPr>
+      </w:pPr>
+      <w:r>
+        <w:t xml:space="preserve">Detail: Provide standard APIs and integration protocols to ensure seamless communication between </w:t>
       </w:r>
       <w:proofErr w:type="spellStart"/>
       <w:r>
-        <w:rPr>
-          <w:rFonts w:cs="Arial"/>
-          <w:color w:val="000000" w:themeColor="text1"/>
-        </w:rPr>
         <w:t>ChowHub</w:t>
       </w:r>
       <w:proofErr w:type="spellEnd"/>
       <w:r>
-        <w:rPr>
-          <w:rFonts w:cs="Arial"/>
-          <w:color w:val="000000" w:themeColor="text1"/>
-        </w:rPr>
+        <w:t xml:space="preserve"> and various POS platforms.</w:t>
+      </w:r>
+    </w:p>
+    <w:p>
+      <w:pPr>
+        <w:rPr>
+          <w:b/>
+          <w:bCs/>
+        </w:rPr>
+      </w:pPr>
+      <w:r>
+        <w:rPr>
+          <w:b/>
+          <w:bCs/>
+        </w:rPr>
+        <w:lastRenderedPageBreak/>
+        <w:t>3. Scalability</w:t>
+      </w:r>
+    </w:p>
+    <w:p>
+      <w:pPr>
+        <w:pStyle w:val="ListParagraph"/>
+        <w:numPr>
+          <w:ilvl w:val="0"/>
+          <w:numId w:val="120"/>
+        </w:numPr>
+      </w:pPr>
+      <w:r>
+        <w:t>System Scalability:</w:t>
+      </w:r>
+    </w:p>
+    <w:p>
+      <w:pPr>
+        <w:pStyle w:val="ListParagraph"/>
+        <w:numPr>
+          <w:ilvl w:val="1"/>
+          <w:numId w:val="120"/>
+        </w:numPr>
+      </w:pPr>
+      <w:r>
+        <w:t xml:space="preserve">Requirement: The </w:t>
+      </w:r>
+      <w:proofErr w:type="spellStart"/>
+      <w:r>
+        <w:t>ChowHub</w:t>
+      </w:r>
+      <w:proofErr w:type="spellEnd"/>
+      <w:r>
         <w:t xml:space="preserve"> system will be scalable.</w:t>
       </w:r>
     </w:p>
     <w:p>
       <w:pPr>
-        <w:ind w:left="1440"/>
-        <w:rPr>
-          <w:rFonts w:cs="Arial"/>
-          <w:color w:val="000000" w:themeColor="text1"/>
-        </w:rPr>
-      </w:pPr>
-      <w:r>
-        <w:rPr>
-          <w:rFonts w:cs="Arial"/>
-          <w:color w:val="000000" w:themeColor="text1"/>
-        </w:rPr>
-        <w:t xml:space="preserve">The </w:t>
+        <w:pStyle w:val="ListParagraph"/>
+        <w:numPr>
+          <w:ilvl w:val="1"/>
+          <w:numId w:val="120"/>
+        </w:numPr>
+      </w:pPr>
+      <w:r>
+        <w:t>Detail: Design the system architecture to support increases in users, transactions, and data volume without performance degradation.</w:t>
+      </w:r>
+    </w:p>
+    <w:p>
+      <w:pPr>
+        <w:rPr>
+          <w:b/>
+          <w:bCs/>
+        </w:rPr>
+      </w:pPr>
+      <w:r>
+        <w:rPr>
+          <w:b/>
+          <w:bCs/>
+        </w:rPr>
+        <w:t>4. Security</w:t>
+      </w:r>
+    </w:p>
+    <w:p>
+      <w:pPr>
+        <w:pStyle w:val="ListParagraph"/>
+        <w:numPr>
+          <w:ilvl w:val="0"/>
+          <w:numId w:val="120"/>
+        </w:numPr>
+      </w:pPr>
+      <w:r>
+        <w:t>Data Encryption:</w:t>
+      </w:r>
+    </w:p>
+    <w:p>
+      <w:pPr>
+        <w:pStyle w:val="ListParagraph"/>
+        <w:numPr>
+          <w:ilvl w:val="1"/>
+          <w:numId w:val="120"/>
+        </w:numPr>
+      </w:pPr>
+      <w:r>
+        <w:t xml:space="preserve">Requirement: The </w:t>
       </w:r>
       <w:proofErr w:type="spellStart"/>
       <w:r>
-        <w:rPr>
-          <w:rFonts w:cs="Arial"/>
-          <w:color w:val="000000" w:themeColor="text1"/>
-        </w:rPr>
         <w:t>ChowHub</w:t>
       </w:r>
       <w:proofErr w:type="spellEnd"/>
       <w:r>
-        <w:rPr>
-          <w:rFonts w:cs="Arial"/>
-          <w:color w:val="000000" w:themeColor="text1"/>
-        </w:rPr>
-        <w:t xml:space="preserve"> system will use 256 AES Encryption</w:t>
-      </w:r>
-    </w:p>
-    <w:p>
-      <w:pPr>
-        <w:ind w:left="1440"/>
-        <w:rPr>
-          <w:rFonts w:cs="Arial"/>
-          <w:color w:val="000000" w:themeColor="text1"/>
-        </w:rPr>
-      </w:pPr>
-      <w:r>
-        <w:rPr>
-          <w:rFonts w:cs="Arial"/>
-          <w:color w:val="000000" w:themeColor="text1"/>
-        </w:rPr>
-        <w:t xml:space="preserve">The </w:t>
+        <w:t xml:space="preserve"> system will use 256-bit AES encryption.</w:t>
+      </w:r>
+    </w:p>
+    <w:p>
+      <w:pPr>
+        <w:pStyle w:val="ListParagraph"/>
+        <w:numPr>
+          <w:ilvl w:val="1"/>
+          <w:numId w:val="120"/>
+        </w:numPr>
+      </w:pPr>
+      <w:r>
+        <w:t>Detail: Protect sensitive data both in transit and at rest using industry-standard encryption protocols.</w:t>
+      </w:r>
+    </w:p>
+    <w:p>
+      <w:pPr>
+        <w:pStyle w:val="ListParagraph"/>
+        <w:numPr>
+          <w:ilvl w:val="0"/>
+          <w:numId w:val="120"/>
+        </w:numPr>
+      </w:pPr>
+      <w:r>
+        <w:t>Data Compliance and Storage:</w:t>
+      </w:r>
+    </w:p>
+    <w:p>
+      <w:pPr>
+        <w:pStyle w:val="ListParagraph"/>
+        <w:numPr>
+          <w:ilvl w:val="1"/>
+          <w:numId w:val="120"/>
+        </w:numPr>
+      </w:pPr>
+      <w:r>
+        <w:t xml:space="preserve">Requirement: The </w:t>
       </w:r>
       <w:proofErr w:type="spellStart"/>
       <w:r>
-        <w:rPr>
-          <w:rFonts w:cs="Arial"/>
-          <w:color w:val="000000" w:themeColor="text1"/>
-        </w:rPr>
         <w:t>ChowHub</w:t>
       </w:r>
       <w:proofErr w:type="spellEnd"/>
       <w:r>
-        <w:rPr>
-          <w:rFonts w:cs="Arial"/>
-          <w:color w:val="000000" w:themeColor="text1"/>
-        </w:rPr>
-        <w:t xml:space="preserve"> system will use local storage for data compliance. </w:t>
-      </w:r>
-    </w:p>
-    <w:p>
-      <w:pPr>
-        <w:ind w:left="1440"/>
-        <w:rPr>
-          <w:rFonts w:cs="Arial"/>
-          <w:color w:val="000000" w:themeColor="text1"/>
-        </w:rPr>
-      </w:pPr>
-      <w:r>
-        <w:rPr>
-          <w:rFonts w:cs="Arial"/>
-          <w:color w:val="000000" w:themeColor="text1"/>
-        </w:rPr>
-        <w:t xml:space="preserve">The </w:t>
+        <w:t xml:space="preserve"> system will use local storage for data compliance.</w:t>
+      </w:r>
+    </w:p>
+    <w:p>
+      <w:pPr>
+        <w:pStyle w:val="ListParagraph"/>
+        <w:numPr>
+          <w:ilvl w:val="1"/>
+          <w:numId w:val="120"/>
+        </w:numPr>
+      </w:pPr>
+      <w:r>
+        <w:t>Detail: Ensure data storage complies with regional data protection regulations by allowing local on-premises storage options.</w:t>
+      </w:r>
+    </w:p>
+    <w:p>
+      <w:pPr>
+        <w:rPr>
+          <w:b/>
+          <w:bCs/>
+        </w:rPr>
+      </w:pPr>
+      <w:r>
+        <w:rPr>
+          <w:b/>
+          <w:bCs/>
+        </w:rPr>
+        <w:t>5. Reliability</w:t>
+      </w:r>
+    </w:p>
+    <w:p>
+      <w:pPr>
+        <w:pStyle w:val="ListParagraph"/>
+        <w:numPr>
+          <w:ilvl w:val="0"/>
+          <w:numId w:val="120"/>
+        </w:numPr>
+      </w:pPr>
+      <w:r>
+        <w:t>System Reliability:</w:t>
+      </w:r>
+    </w:p>
+    <w:p>
+      <w:pPr>
+        <w:pStyle w:val="ListParagraph"/>
+        <w:numPr>
+          <w:ilvl w:val="1"/>
+          <w:numId w:val="120"/>
+        </w:numPr>
+      </w:pPr>
+      <w:r>
+        <w:t xml:space="preserve">Requirement: The </w:t>
       </w:r>
       <w:proofErr w:type="spellStart"/>
       <w:r>
-        <w:rPr>
-          <w:rFonts w:cs="Arial"/>
-          <w:color w:val="000000" w:themeColor="text1"/>
-        </w:rPr>
         <w:t>ChowHub</w:t>
       </w:r>
       <w:proofErr w:type="spellEnd"/>
       <w:r>
-        <w:rPr>
-          <w:rFonts w:cs="Arial"/>
-          <w:color w:val="000000" w:themeColor="text1"/>
-        </w:rPr>
         <w:t xml:space="preserve"> system will be reliable.</w:t>
       </w:r>
     </w:p>
     <w:p>
       <w:pPr>
-        <w:ind w:left="1440"/>
-        <w:rPr>
-          <w:rFonts w:cs="Arial"/>
-          <w:color w:val="000000" w:themeColor="text1"/>
-        </w:rPr>
-      </w:pPr>
-      <w:r>
-        <w:rPr>
-          <w:rFonts w:cs="Arial"/>
-          <w:color w:val="000000" w:themeColor="text1"/>
-        </w:rPr>
-        <w:t xml:space="preserve">The </w:t>
+        <w:pStyle w:val="ListParagraph"/>
+        <w:numPr>
+          <w:ilvl w:val="1"/>
+          <w:numId w:val="120"/>
+        </w:numPr>
+      </w:pPr>
+      <w:r>
+        <w:t xml:space="preserve">Detail: Ensure high availability with minimal downtime through robust error handling, failover strategies, and regular </w:t>
+      </w:r>
+      <w:proofErr w:type="gramStart"/>
+      <w:r>
+        <w:t>system health</w:t>
+      </w:r>
+      <w:proofErr w:type="gramEnd"/>
+      <w:r>
+        <w:t xml:space="preserve"> monitoring.</w:t>
+      </w:r>
+    </w:p>
+    <w:p>
+      <w:pPr>
+        <w:rPr>
+          <w:b/>
+          <w:bCs/>
+        </w:rPr>
+      </w:pPr>
+      <w:r>
+        <w:rPr>
+          <w:b/>
+          <w:bCs/>
+        </w:rPr>
+        <w:t>6. Adjustability (Configurability)</w:t>
+      </w:r>
+    </w:p>
+    <w:p>
+      <w:pPr>
+        <w:pStyle w:val="ListParagraph"/>
+        <w:numPr>
+          <w:ilvl w:val="0"/>
+          <w:numId w:val="120"/>
+        </w:numPr>
+      </w:pPr>
+      <w:r>
+        <w:t>System Adjustability:</w:t>
+      </w:r>
+    </w:p>
+    <w:p>
+      <w:pPr>
+        <w:pStyle w:val="ListParagraph"/>
+        <w:numPr>
+          <w:ilvl w:val="1"/>
+          <w:numId w:val="120"/>
+        </w:numPr>
+      </w:pPr>
+      <w:r>
+        <w:t xml:space="preserve">Requirement: The </w:t>
       </w:r>
       <w:proofErr w:type="spellStart"/>
       <w:r>
-        <w:rPr>
-          <w:rFonts w:cs="Arial"/>
-          <w:color w:val="000000" w:themeColor="text1"/>
-        </w:rPr>
         <w:t>ChowHub</w:t>
       </w:r>
       <w:proofErr w:type="spellEnd"/>
       <w:r>
-        <w:rPr>
-          <w:rFonts w:cs="Arial"/>
-          <w:color w:val="000000" w:themeColor="text1"/>
-        </w:rPr>
         <w:t xml:space="preserve"> system will be adjustable.</w:t>
       </w:r>
     </w:p>
     <w:p>
       <w:pPr>
-        <w:ind w:left="1440"/>
-        <w:rPr>
-          <w:rFonts w:cs="Arial"/>
-          <w:color w:val="000000" w:themeColor="text1"/>
-        </w:rPr>
-      </w:pPr>
-      <w:r>
-        <w:rPr>
-          <w:rFonts w:cs="Arial"/>
-          <w:color w:val="000000" w:themeColor="text1"/>
-        </w:rPr>
-        <w:t xml:space="preserve">The </w:t>
+        <w:pStyle w:val="ListParagraph"/>
+        <w:numPr>
+          <w:ilvl w:val="1"/>
+          <w:numId w:val="120"/>
+        </w:numPr>
+      </w:pPr>
+      <w:r>
+        <w:t>Detail: Provide configurable options for administrators to tailor settings, features, and user permissions based on evolving operational needs.</w:t>
+      </w:r>
+    </w:p>
+    <w:p>
+      <w:pPr>
+        <w:rPr>
+          <w:b/>
+          <w:bCs/>
+        </w:rPr>
+      </w:pPr>
+      <w:r>
+        <w:rPr>
+          <w:b/>
+          <w:bCs/>
+        </w:rPr>
+        <w:t>7. Usability</w:t>
+      </w:r>
+    </w:p>
+    <w:p>
+      <w:pPr>
+        <w:pStyle w:val="ListParagraph"/>
+        <w:numPr>
+          <w:ilvl w:val="0"/>
+          <w:numId w:val="120"/>
+        </w:numPr>
+      </w:pPr>
+      <w:r>
+        <w:t>User-Friendliness:</w:t>
+      </w:r>
+    </w:p>
+    <w:p>
+      <w:pPr>
+        <w:pStyle w:val="ListParagraph"/>
+        <w:numPr>
+          <w:ilvl w:val="1"/>
+          <w:numId w:val="120"/>
+        </w:numPr>
+      </w:pPr>
+      <w:r>
+        <w:t xml:space="preserve">Requirement: The </w:t>
       </w:r>
       <w:proofErr w:type="spellStart"/>
       <w:r>
-        <w:rPr>
-          <w:rFonts w:cs="Arial"/>
-          <w:color w:val="000000" w:themeColor="text1"/>
-        </w:rPr>
         <w:t>ChowHub</w:t>
       </w:r>
       <w:proofErr w:type="spellEnd"/>
       <w:r>
-        <w:rPr>
-          <w:rFonts w:cs="Arial"/>
-          <w:color w:val="000000" w:themeColor="text1"/>
-        </w:rPr>
-        <w:t xml:space="preserve"> system will be usable. </w:t>
-      </w:r>
-    </w:p>
-    <w:p>
-      <w:pPr>
-        <w:pStyle w:val="Heading2"/>
-      </w:pPr>
+        <w:t xml:space="preserve"> system will be usable.</w:t>
+      </w:r>
+    </w:p>
+    <w:p>
+      <w:pPr>
+        <w:pStyle w:val="ListParagraph"/>
+        <w:numPr>
+          <w:ilvl w:val="1"/>
+          <w:numId w:val="120"/>
+        </w:numPr>
+      </w:pPr>
+      <w:r>
+        <w:t>Detail: Offer an intuitive and accessible user interface that minimizes the learning curve for restaurant staff and management, ensuring ease of navigation and operation.</w:t>
+      </w:r>
     </w:p>
     <w:p>
       <w:pPr>
@@ -23229,6 +23458,119 @@
     </w:lvl>
   </w:abstractNum>
   <w:abstractNum w:abstractNumId="53" w15:restartNumberingAfterBreak="0">
+    <w:nsid w:val="39400B48"/>
+    <w:multiLevelType w:val="hybridMultilevel"/>
+    <w:tmpl w:val="486846B0"/>
+    <w:lvl w:ilvl="0" w:tplc="10090001">
+      <w:start w:val="1"/>
+      <w:numFmt w:val="bullet"/>
+      <w:lvlText w:val=""/>
+      <w:lvlJc w:val="left"/>
+      <w:pPr>
+        <w:ind w:left="720" w:hanging="360"/>
+      </w:pPr>
+      <w:rPr>
+        <w:rFonts w:ascii="Symbol" w:hAnsi="Symbol" w:hint="default"/>
+      </w:rPr>
+    </w:lvl>
+    <w:lvl w:ilvl="1" w:tplc="10090003">
+      <w:start w:val="1"/>
+      <w:numFmt w:val="bullet"/>
+      <w:lvlText w:val="o"/>
+      <w:lvlJc w:val="left"/>
+      <w:pPr>
+        <w:ind w:left="1440" w:hanging="360"/>
+      </w:pPr>
+      <w:rPr>
+        <w:rFonts w:ascii="Courier New" w:hAnsi="Courier New" w:cs="Courier New" w:hint="default"/>
+      </w:rPr>
+    </w:lvl>
+    <w:lvl w:ilvl="2" w:tplc="10090005" w:tentative="1">
+      <w:start w:val="1"/>
+      <w:numFmt w:val="bullet"/>
+      <w:lvlText w:val=""/>
+      <w:lvlJc w:val="left"/>
+      <w:pPr>
+        <w:ind w:left="2160" w:hanging="360"/>
+      </w:pPr>
+      <w:rPr>
+        <w:rFonts w:ascii="Wingdings" w:hAnsi="Wingdings" w:hint="default"/>
+      </w:rPr>
+    </w:lvl>
+    <w:lvl w:ilvl="3" w:tplc="10090001" w:tentative="1">
+      <w:start w:val="1"/>
+      <w:numFmt w:val="bullet"/>
+      <w:lvlText w:val=""/>
+      <w:lvlJc w:val="left"/>
+      <w:pPr>
+        <w:ind w:left="2880" w:hanging="360"/>
+      </w:pPr>
+      <w:rPr>
+        <w:rFonts w:ascii="Symbol" w:hAnsi="Symbol" w:hint="default"/>
+      </w:rPr>
+    </w:lvl>
+    <w:lvl w:ilvl="4" w:tplc="10090003" w:tentative="1">
+      <w:start w:val="1"/>
+      <w:numFmt w:val="bullet"/>
+      <w:lvlText w:val="o"/>
+      <w:lvlJc w:val="left"/>
+      <w:pPr>
+        <w:ind w:left="3600" w:hanging="360"/>
+      </w:pPr>
+      <w:rPr>
+        <w:rFonts w:ascii="Courier New" w:hAnsi="Courier New" w:cs="Courier New" w:hint="default"/>
+      </w:rPr>
+    </w:lvl>
+    <w:lvl w:ilvl="5" w:tplc="10090005" w:tentative="1">
+      <w:start w:val="1"/>
+      <w:numFmt w:val="bullet"/>
+      <w:lvlText w:val=""/>
+      <w:lvlJc w:val="left"/>
+      <w:pPr>
+        <w:ind w:left="4320" w:hanging="360"/>
+      </w:pPr>
+      <w:rPr>
+        <w:rFonts w:ascii="Wingdings" w:hAnsi="Wingdings" w:hint="default"/>
+      </w:rPr>
+    </w:lvl>
+    <w:lvl w:ilvl="6" w:tplc="10090001" w:tentative="1">
+      <w:start w:val="1"/>
+      <w:numFmt w:val="bullet"/>
+      <w:lvlText w:val=""/>
+      <w:lvlJc w:val="left"/>
+      <w:pPr>
+        <w:ind w:left="5040" w:hanging="360"/>
+      </w:pPr>
+      <w:rPr>
+        <w:rFonts w:ascii="Symbol" w:hAnsi="Symbol" w:hint="default"/>
+      </w:rPr>
+    </w:lvl>
+    <w:lvl w:ilvl="7" w:tplc="10090003" w:tentative="1">
+      <w:start w:val="1"/>
+      <w:numFmt w:val="bullet"/>
+      <w:lvlText w:val="o"/>
+      <w:lvlJc w:val="left"/>
+      <w:pPr>
+        <w:ind w:left="5760" w:hanging="360"/>
+      </w:pPr>
+      <w:rPr>
+        <w:rFonts w:ascii="Courier New" w:hAnsi="Courier New" w:cs="Courier New" w:hint="default"/>
+      </w:rPr>
+    </w:lvl>
+    <w:lvl w:ilvl="8" w:tplc="10090005" w:tentative="1">
+      <w:start w:val="1"/>
+      <w:numFmt w:val="bullet"/>
+      <w:lvlText w:val=""/>
+      <w:lvlJc w:val="left"/>
+      <w:pPr>
+        <w:ind w:left="6480" w:hanging="360"/>
+      </w:pPr>
+      <w:rPr>
+        <w:rFonts w:ascii="Wingdings" w:hAnsi="Wingdings" w:hint="default"/>
+      </w:rPr>
+    </w:lvl>
+  </w:abstractNum>
+  <w:abstractNum w:abstractNumId="54" w15:restartNumberingAfterBreak="0">
     <w:nsid w:val="3B8B13B5"/>
     <w:multiLevelType w:val="multilevel"/>
     <w:tmpl w:val="B3E87306"/>
@@ -23351,7 +23693,7 @@
       </w:rPr>
     </w:lvl>
   </w:abstractNum>
-  <w:abstractNum w:abstractNumId="54" w15:restartNumberingAfterBreak="0">
+  <w:abstractNum w:abstractNumId="55" w15:restartNumberingAfterBreak="0">
     <w:nsid w:val="3CC81378"/>
     <w:multiLevelType w:val="multilevel"/>
     <w:tmpl w:val="1FA8B02A"/>
@@ -23500,7 +23842,7 @@
       </w:rPr>
     </w:lvl>
   </w:abstractNum>
-  <w:abstractNum w:abstractNumId="55" w15:restartNumberingAfterBreak="0">
+  <w:abstractNum w:abstractNumId="56" w15:restartNumberingAfterBreak="0">
     <w:nsid w:val="3E440076"/>
     <w:multiLevelType w:val="multilevel"/>
     <w:tmpl w:val="A252A1B0"/>
@@ -23649,7 +23991,7 @@
       </w:rPr>
     </w:lvl>
   </w:abstractNum>
-  <w:abstractNum w:abstractNumId="56" w15:restartNumberingAfterBreak="0">
+  <w:abstractNum w:abstractNumId="57" w15:restartNumberingAfterBreak="0">
     <w:nsid w:val="3E5B6EB7"/>
     <w:multiLevelType w:val="multilevel"/>
     <w:tmpl w:val="468241D2"/>
@@ -23798,7 +24140,7 @@
       </w:rPr>
     </w:lvl>
   </w:abstractNum>
-  <w:abstractNum w:abstractNumId="57" w15:restartNumberingAfterBreak="0">
+  <w:abstractNum w:abstractNumId="58" w15:restartNumberingAfterBreak="0">
     <w:nsid w:val="3E7D7D99"/>
     <w:multiLevelType w:val="hybridMultilevel"/>
     <w:tmpl w:val="5FACA1CC"/>
@@ -23887,7 +24229,7 @@
       </w:pPr>
     </w:lvl>
   </w:abstractNum>
-  <w:abstractNum w:abstractNumId="58" w15:restartNumberingAfterBreak="0">
+  <w:abstractNum w:abstractNumId="59" w15:restartNumberingAfterBreak="0">
     <w:nsid w:val="3E7E183C"/>
     <w:multiLevelType w:val="multilevel"/>
     <w:tmpl w:val="DFF0A5D6"/>
@@ -24036,7 +24378,7 @@
       </w:rPr>
     </w:lvl>
   </w:abstractNum>
-  <w:abstractNum w:abstractNumId="59" w15:restartNumberingAfterBreak="0">
+  <w:abstractNum w:abstractNumId="60" w15:restartNumberingAfterBreak="0">
     <w:nsid w:val="3E99F4C1"/>
     <w:multiLevelType w:val="hybridMultilevel"/>
     <w:tmpl w:val="0FD0261C"/>
@@ -24149,7 +24491,7 @@
       </w:rPr>
     </w:lvl>
   </w:abstractNum>
-  <w:abstractNum w:abstractNumId="60" w15:restartNumberingAfterBreak="0">
+  <w:abstractNum w:abstractNumId="61" w15:restartNumberingAfterBreak="0">
     <w:nsid w:val="3FFB4EC2"/>
     <w:multiLevelType w:val="multilevel"/>
     <w:tmpl w:val="56FA1604"/>
@@ -24298,7 +24640,7 @@
       </w:rPr>
     </w:lvl>
   </w:abstractNum>
-  <w:abstractNum w:abstractNumId="61" w15:restartNumberingAfterBreak="0">
+  <w:abstractNum w:abstractNumId="62" w15:restartNumberingAfterBreak="0">
     <w:nsid w:val="41675C4F"/>
     <w:multiLevelType w:val="multilevel"/>
     <w:tmpl w:val="0BCCEEEE"/>
@@ -24447,7 +24789,7 @@
       </w:rPr>
     </w:lvl>
   </w:abstractNum>
-  <w:abstractNum w:abstractNumId="62" w15:restartNumberingAfterBreak="0">
+  <w:abstractNum w:abstractNumId="63" w15:restartNumberingAfterBreak="0">
     <w:nsid w:val="417B40D3"/>
     <w:multiLevelType w:val="multilevel"/>
     <w:tmpl w:val="438CCC06"/>
@@ -24596,7 +24938,7 @@
       </w:rPr>
     </w:lvl>
   </w:abstractNum>
-  <w:abstractNum w:abstractNumId="63" w15:restartNumberingAfterBreak="0">
+  <w:abstractNum w:abstractNumId="64" w15:restartNumberingAfterBreak="0">
     <w:nsid w:val="4249374D"/>
     <w:multiLevelType w:val="multilevel"/>
     <w:tmpl w:val="A0A439BC"/>
@@ -24745,7 +25087,7 @@
       </w:rPr>
     </w:lvl>
   </w:abstractNum>
-  <w:abstractNum w:abstractNumId="64" w15:restartNumberingAfterBreak="0">
+  <w:abstractNum w:abstractNumId="65" w15:restartNumberingAfterBreak="0">
     <w:nsid w:val="42C664C0"/>
     <w:multiLevelType w:val="multilevel"/>
     <w:tmpl w:val="E2C674B2"/>
@@ -24894,7 +25236,7 @@
       </w:rPr>
     </w:lvl>
   </w:abstractNum>
-  <w:abstractNum w:abstractNumId="65" w15:restartNumberingAfterBreak="0">
+  <w:abstractNum w:abstractNumId="66" w15:restartNumberingAfterBreak="0">
     <w:nsid w:val="42DD65B7"/>
     <w:multiLevelType w:val="multilevel"/>
     <w:tmpl w:val="B29A6EEE"/>
@@ -25043,7 +25385,7 @@
       </w:rPr>
     </w:lvl>
   </w:abstractNum>
-  <w:abstractNum w:abstractNumId="66" w15:restartNumberingAfterBreak="0">
+  <w:abstractNum w:abstractNumId="67" w15:restartNumberingAfterBreak="0">
     <w:nsid w:val="42F27824"/>
     <w:multiLevelType w:val="multilevel"/>
     <w:tmpl w:val="B242257E"/>
@@ -25192,7 +25534,7 @@
       </w:rPr>
     </w:lvl>
   </w:abstractNum>
-  <w:abstractNum w:abstractNumId="67" w15:restartNumberingAfterBreak="0">
+  <w:abstractNum w:abstractNumId="68" w15:restartNumberingAfterBreak="0">
     <w:nsid w:val="44617BFB"/>
     <w:multiLevelType w:val="multilevel"/>
     <w:tmpl w:val="3E8E2414"/>
@@ -25341,7 +25683,7 @@
       </w:rPr>
     </w:lvl>
   </w:abstractNum>
-  <w:abstractNum w:abstractNumId="68" w15:restartNumberingAfterBreak="0">
+  <w:abstractNum w:abstractNumId="69" w15:restartNumberingAfterBreak="0">
     <w:nsid w:val="466F612E"/>
     <w:multiLevelType w:val="multilevel"/>
     <w:tmpl w:val="EBF6FCDA"/>
@@ -25490,7 +25832,7 @@
       </w:rPr>
     </w:lvl>
   </w:abstractNum>
-  <w:abstractNum w:abstractNumId="69" w15:restartNumberingAfterBreak="0">
+  <w:abstractNum w:abstractNumId="70" w15:restartNumberingAfterBreak="0">
     <w:nsid w:val="467F3834"/>
     <w:multiLevelType w:val="multilevel"/>
     <w:tmpl w:val="0212E1C2"/>
@@ -25603,7 +25945,7 @@
       </w:pPr>
     </w:lvl>
   </w:abstractNum>
-  <w:abstractNum w:abstractNumId="70" w15:restartNumberingAfterBreak="0">
+  <w:abstractNum w:abstractNumId="71" w15:restartNumberingAfterBreak="0">
     <w:nsid w:val="47164F2C"/>
     <w:multiLevelType w:val="multilevel"/>
     <w:tmpl w:val="FEE0880E"/>
@@ -25752,7 +26094,7 @@
       </w:rPr>
     </w:lvl>
   </w:abstractNum>
-  <w:abstractNum w:abstractNumId="71" w15:restartNumberingAfterBreak="0">
+  <w:abstractNum w:abstractNumId="72" w15:restartNumberingAfterBreak="0">
     <w:nsid w:val="4890124F"/>
     <w:multiLevelType w:val="multilevel"/>
     <w:tmpl w:val="319463A6"/>
@@ -25901,7 +26243,7 @@
       </w:rPr>
     </w:lvl>
   </w:abstractNum>
-  <w:abstractNum w:abstractNumId="72" w15:restartNumberingAfterBreak="0">
+  <w:abstractNum w:abstractNumId="73" w15:restartNumberingAfterBreak="0">
     <w:nsid w:val="48F23CA7"/>
     <w:multiLevelType w:val="hybridMultilevel"/>
     <w:tmpl w:val="9E0CA598"/>
@@ -26014,7 +26356,7 @@
       </w:rPr>
     </w:lvl>
   </w:abstractNum>
-  <w:abstractNum w:abstractNumId="73" w15:restartNumberingAfterBreak="0">
+  <w:abstractNum w:abstractNumId="74" w15:restartNumberingAfterBreak="0">
     <w:nsid w:val="496E4FA8"/>
     <w:multiLevelType w:val="multilevel"/>
     <w:tmpl w:val="538C7E8C"/>
@@ -26163,7 +26505,7 @@
       </w:rPr>
     </w:lvl>
   </w:abstractNum>
-  <w:abstractNum w:abstractNumId="74" w15:restartNumberingAfterBreak="0">
+  <w:abstractNum w:abstractNumId="75" w15:restartNumberingAfterBreak="0">
     <w:nsid w:val="49EF0ECD"/>
     <w:multiLevelType w:val="multilevel"/>
     <w:tmpl w:val="176E57D0"/>
@@ -26312,7 +26654,7 @@
       </w:rPr>
     </w:lvl>
   </w:abstractNum>
-  <w:abstractNum w:abstractNumId="75" w15:restartNumberingAfterBreak="0">
+  <w:abstractNum w:abstractNumId="76" w15:restartNumberingAfterBreak="0">
     <w:nsid w:val="4B1D4A53"/>
     <w:multiLevelType w:val="multilevel"/>
     <w:tmpl w:val="0A164DA6"/>
@@ -26461,7 +26803,7 @@
       </w:rPr>
     </w:lvl>
   </w:abstractNum>
-  <w:abstractNum w:abstractNumId="76" w15:restartNumberingAfterBreak="0">
+  <w:abstractNum w:abstractNumId="77" w15:restartNumberingAfterBreak="0">
     <w:nsid w:val="4BB17F74"/>
     <w:multiLevelType w:val="multilevel"/>
     <w:tmpl w:val="921CD40C"/>
@@ -26610,7 +26952,7 @@
       </w:rPr>
     </w:lvl>
   </w:abstractNum>
-  <w:abstractNum w:abstractNumId="77" w15:restartNumberingAfterBreak="0">
+  <w:abstractNum w:abstractNumId="78" w15:restartNumberingAfterBreak="0">
     <w:nsid w:val="4EC34685"/>
     <w:multiLevelType w:val="multilevel"/>
     <w:tmpl w:val="28CC7F28"/>
@@ -26759,7 +27101,7 @@
       </w:rPr>
     </w:lvl>
   </w:abstractNum>
-  <w:abstractNum w:abstractNumId="78" w15:restartNumberingAfterBreak="0">
+  <w:abstractNum w:abstractNumId="79" w15:restartNumberingAfterBreak="0">
     <w:nsid w:val="50186456"/>
     <w:multiLevelType w:val="multilevel"/>
     <w:tmpl w:val="17488DDE"/>
@@ -26908,7 +27250,7 @@
       </w:rPr>
     </w:lvl>
   </w:abstractNum>
-  <w:abstractNum w:abstractNumId="79" w15:restartNumberingAfterBreak="0">
+  <w:abstractNum w:abstractNumId="80" w15:restartNumberingAfterBreak="0">
     <w:nsid w:val="52F957A6"/>
     <w:multiLevelType w:val="multilevel"/>
     <w:tmpl w:val="63563B4C"/>
@@ -27057,7 +27399,7 @@
       </w:rPr>
     </w:lvl>
   </w:abstractNum>
-  <w:abstractNum w:abstractNumId="80" w15:restartNumberingAfterBreak="0">
+  <w:abstractNum w:abstractNumId="81" w15:restartNumberingAfterBreak="0">
     <w:nsid w:val="53680FC1"/>
     <w:multiLevelType w:val="multilevel"/>
     <w:tmpl w:val="05AA9D8A"/>
@@ -27206,7 +27548,7 @@
       </w:rPr>
     </w:lvl>
   </w:abstractNum>
-  <w:abstractNum w:abstractNumId="81" w15:restartNumberingAfterBreak="0">
+  <w:abstractNum w:abstractNumId="82" w15:restartNumberingAfterBreak="0">
     <w:nsid w:val="53D43578"/>
     <w:multiLevelType w:val="multilevel"/>
     <w:tmpl w:val="F440BB3C"/>
@@ -27355,7 +27697,7 @@
       </w:rPr>
     </w:lvl>
   </w:abstractNum>
-  <w:abstractNum w:abstractNumId="82" w15:restartNumberingAfterBreak="0">
+  <w:abstractNum w:abstractNumId="83" w15:restartNumberingAfterBreak="0">
     <w:nsid w:val="549A56E6"/>
     <w:multiLevelType w:val="multilevel"/>
     <w:tmpl w:val="E55A66C0"/>
@@ -27504,7 +27846,7 @@
       </w:rPr>
     </w:lvl>
   </w:abstractNum>
-  <w:abstractNum w:abstractNumId="83" w15:restartNumberingAfterBreak="0">
+  <w:abstractNum w:abstractNumId="84" w15:restartNumberingAfterBreak="0">
     <w:nsid w:val="54D94DDA"/>
     <w:multiLevelType w:val="multilevel"/>
     <w:tmpl w:val="F57E896C"/>
@@ -27653,7 +27995,7 @@
       </w:rPr>
     </w:lvl>
   </w:abstractNum>
-  <w:abstractNum w:abstractNumId="84" w15:restartNumberingAfterBreak="0">
+  <w:abstractNum w:abstractNumId="85" w15:restartNumberingAfterBreak="0">
     <w:nsid w:val="58434AB3"/>
     <w:multiLevelType w:val="multilevel"/>
     <w:tmpl w:val="F60022F2"/>
@@ -27802,7 +28144,7 @@
       </w:rPr>
     </w:lvl>
   </w:abstractNum>
-  <w:abstractNum w:abstractNumId="85" w15:restartNumberingAfterBreak="0">
+  <w:abstractNum w:abstractNumId="86" w15:restartNumberingAfterBreak="0">
     <w:nsid w:val="5855763F"/>
     <w:multiLevelType w:val="multilevel"/>
     <w:tmpl w:val="4A04C7F6"/>
@@ -27951,7 +28293,7 @@
       </w:rPr>
     </w:lvl>
   </w:abstractNum>
-  <w:abstractNum w:abstractNumId="86" w15:restartNumberingAfterBreak="0">
+  <w:abstractNum w:abstractNumId="87" w15:restartNumberingAfterBreak="0">
     <w:nsid w:val="592114C3"/>
     <w:multiLevelType w:val="multilevel"/>
     <w:tmpl w:val="5DA29EB8"/>
@@ -28100,7 +28442,7 @@
       </w:rPr>
     </w:lvl>
   </w:abstractNum>
-  <w:abstractNum w:abstractNumId="87" w15:restartNumberingAfterBreak="0">
+  <w:abstractNum w:abstractNumId="88" w15:restartNumberingAfterBreak="0">
     <w:nsid w:val="5B5F05E2"/>
     <w:multiLevelType w:val="multilevel"/>
     <w:tmpl w:val="BF2483F2"/>
@@ -28249,7 +28591,7 @@
       </w:rPr>
     </w:lvl>
   </w:abstractNum>
-  <w:abstractNum w:abstractNumId="88" w15:restartNumberingAfterBreak="0">
+  <w:abstractNum w:abstractNumId="89" w15:restartNumberingAfterBreak="0">
     <w:nsid w:val="5DFB3A8A"/>
     <w:multiLevelType w:val="multilevel"/>
     <w:tmpl w:val="0E4CC574"/>
@@ -28398,7 +28740,7 @@
       </w:rPr>
     </w:lvl>
   </w:abstractNum>
-  <w:abstractNum w:abstractNumId="89" w15:restartNumberingAfterBreak="0">
+  <w:abstractNum w:abstractNumId="90" w15:restartNumberingAfterBreak="0">
     <w:nsid w:val="5EB3396B"/>
     <w:multiLevelType w:val="multilevel"/>
     <w:tmpl w:val="08A87AC0"/>
@@ -28547,7 +28889,7 @@
       </w:rPr>
     </w:lvl>
   </w:abstractNum>
-  <w:abstractNum w:abstractNumId="90" w15:restartNumberingAfterBreak="0">
+  <w:abstractNum w:abstractNumId="91" w15:restartNumberingAfterBreak="0">
     <w:nsid w:val="5F156130"/>
     <w:multiLevelType w:val="multilevel"/>
     <w:tmpl w:val="8306E6F4"/>
@@ -28696,7 +29038,7 @@
       </w:rPr>
     </w:lvl>
   </w:abstractNum>
-  <w:abstractNum w:abstractNumId="91" w15:restartNumberingAfterBreak="0">
+  <w:abstractNum w:abstractNumId="92" w15:restartNumberingAfterBreak="0">
     <w:nsid w:val="5FA46C82"/>
     <w:multiLevelType w:val="hybridMultilevel"/>
     <w:tmpl w:val="1D50067E"/>
@@ -28809,7 +29151,7 @@
       </w:rPr>
     </w:lvl>
   </w:abstractNum>
-  <w:abstractNum w:abstractNumId="92" w15:restartNumberingAfterBreak="0">
+  <w:abstractNum w:abstractNumId="93" w15:restartNumberingAfterBreak="0">
     <w:nsid w:val="62047777"/>
     <w:multiLevelType w:val="multilevel"/>
     <w:tmpl w:val="9F24D67C"/>
@@ -28958,7 +29300,7 @@
       </w:rPr>
     </w:lvl>
   </w:abstractNum>
-  <w:abstractNum w:abstractNumId="93" w15:restartNumberingAfterBreak="0">
+  <w:abstractNum w:abstractNumId="94" w15:restartNumberingAfterBreak="0">
     <w:nsid w:val="632A1599"/>
     <w:multiLevelType w:val="multilevel"/>
     <w:tmpl w:val="7B0604E4"/>
@@ -29107,7 +29449,7 @@
       </w:rPr>
     </w:lvl>
   </w:abstractNum>
-  <w:abstractNum w:abstractNumId="94" w15:restartNumberingAfterBreak="0">
+  <w:abstractNum w:abstractNumId="95" w15:restartNumberingAfterBreak="0">
     <w:nsid w:val="63644EB7"/>
     <w:multiLevelType w:val="hybridMultilevel"/>
     <w:tmpl w:val="BC4661BC"/>
@@ -29219,7 +29561,7 @@
       </w:rPr>
     </w:lvl>
   </w:abstractNum>
-  <w:abstractNum w:abstractNumId="95" w15:restartNumberingAfterBreak="0">
+  <w:abstractNum w:abstractNumId="96" w15:restartNumberingAfterBreak="0">
     <w:nsid w:val="63963760"/>
     <w:multiLevelType w:val="multilevel"/>
     <w:tmpl w:val="39F4A804"/>
@@ -29368,7 +29710,7 @@
       </w:rPr>
     </w:lvl>
   </w:abstractNum>
-  <w:abstractNum w:abstractNumId="96" w15:restartNumberingAfterBreak="0">
+  <w:abstractNum w:abstractNumId="97" w15:restartNumberingAfterBreak="0">
     <w:nsid w:val="63AD2FF3"/>
     <w:multiLevelType w:val="multilevel"/>
     <w:tmpl w:val="62D86AD6"/>
@@ -29517,7 +29859,7 @@
       </w:rPr>
     </w:lvl>
   </w:abstractNum>
-  <w:abstractNum w:abstractNumId="97" w15:restartNumberingAfterBreak="0">
+  <w:abstractNum w:abstractNumId="98" w15:restartNumberingAfterBreak="0">
     <w:nsid w:val="63B61443"/>
     <w:multiLevelType w:val="multilevel"/>
     <w:tmpl w:val="E1F4CB6E"/>
@@ -29666,7 +30008,7 @@
       </w:rPr>
     </w:lvl>
   </w:abstractNum>
-  <w:abstractNum w:abstractNumId="98" w15:restartNumberingAfterBreak="0">
+  <w:abstractNum w:abstractNumId="99" w15:restartNumberingAfterBreak="0">
     <w:nsid w:val="66604022"/>
     <w:multiLevelType w:val="multilevel"/>
     <w:tmpl w:val="2F90FDEA"/>
@@ -29815,7 +30157,7 @@
       </w:rPr>
     </w:lvl>
   </w:abstractNum>
-  <w:abstractNum w:abstractNumId="99" w15:restartNumberingAfterBreak="0">
+  <w:abstractNum w:abstractNumId="100" w15:restartNumberingAfterBreak="0">
     <w:nsid w:val="669354D0"/>
     <w:multiLevelType w:val="hybridMultilevel"/>
     <w:tmpl w:val="59687D5E"/>
@@ -29904,7 +30246,7 @@
       </w:pPr>
     </w:lvl>
   </w:abstractNum>
-  <w:abstractNum w:abstractNumId="100" w15:restartNumberingAfterBreak="0">
+  <w:abstractNum w:abstractNumId="101" w15:restartNumberingAfterBreak="0">
     <w:nsid w:val="66A63E5E"/>
     <w:multiLevelType w:val="multilevel"/>
     <w:tmpl w:val="DA6AB04A"/>
@@ -30053,7 +30395,7 @@
       </w:rPr>
     </w:lvl>
   </w:abstractNum>
-  <w:abstractNum w:abstractNumId="101" w15:restartNumberingAfterBreak="0">
+  <w:abstractNum w:abstractNumId="102" w15:restartNumberingAfterBreak="0">
     <w:nsid w:val="66AD575B"/>
     <w:multiLevelType w:val="multilevel"/>
     <w:tmpl w:val="2968EE7E"/>
@@ -30202,7 +30544,7 @@
       </w:rPr>
     </w:lvl>
   </w:abstractNum>
-  <w:abstractNum w:abstractNumId="102" w15:restartNumberingAfterBreak="0">
+  <w:abstractNum w:abstractNumId="103" w15:restartNumberingAfterBreak="0">
     <w:nsid w:val="67CD6C20"/>
     <w:multiLevelType w:val="multilevel"/>
     <w:tmpl w:val="ACA01744"/>
@@ -30351,7 +30693,7 @@
       </w:rPr>
     </w:lvl>
   </w:abstractNum>
-  <w:abstractNum w:abstractNumId="103" w15:restartNumberingAfterBreak="0">
+  <w:abstractNum w:abstractNumId="104" w15:restartNumberingAfterBreak="0">
     <w:nsid w:val="68B36B3A"/>
     <w:multiLevelType w:val="multilevel"/>
     <w:tmpl w:val="AE463580"/>
@@ -30500,7 +30842,7 @@
       </w:rPr>
     </w:lvl>
   </w:abstractNum>
-  <w:abstractNum w:abstractNumId="104" w15:restartNumberingAfterBreak="0">
+  <w:abstractNum w:abstractNumId="105" w15:restartNumberingAfterBreak="0">
     <w:nsid w:val="69104FE8"/>
     <w:multiLevelType w:val="multilevel"/>
     <w:tmpl w:val="600ABD34"/>
@@ -30649,7 +30991,7 @@
       </w:rPr>
     </w:lvl>
   </w:abstractNum>
-  <w:abstractNum w:abstractNumId="105" w15:restartNumberingAfterBreak="0">
+  <w:abstractNum w:abstractNumId="106" w15:restartNumberingAfterBreak="0">
     <w:nsid w:val="6B463245"/>
     <w:multiLevelType w:val="multilevel"/>
     <w:tmpl w:val="6D20CFF2"/>
@@ -30798,7 +31140,7 @@
       </w:rPr>
     </w:lvl>
   </w:abstractNum>
-  <w:abstractNum w:abstractNumId="106" w15:restartNumberingAfterBreak="0">
+  <w:abstractNum w:abstractNumId="107" w15:restartNumberingAfterBreak="0">
     <w:nsid w:val="6B6D074A"/>
     <w:multiLevelType w:val="multilevel"/>
     <w:tmpl w:val="B602DED4"/>
@@ -30947,7 +31289,7 @@
       </w:rPr>
     </w:lvl>
   </w:abstractNum>
-  <w:abstractNum w:abstractNumId="107" w15:restartNumberingAfterBreak="0">
+  <w:abstractNum w:abstractNumId="108" w15:restartNumberingAfterBreak="0">
     <w:nsid w:val="6DB217CA"/>
     <w:multiLevelType w:val="multilevel"/>
     <w:tmpl w:val="D130B638"/>
@@ -31096,7 +31438,7 @@
       </w:rPr>
     </w:lvl>
   </w:abstractNum>
-  <w:abstractNum w:abstractNumId="108" w15:restartNumberingAfterBreak="0">
+  <w:abstractNum w:abstractNumId="109" w15:restartNumberingAfterBreak="0">
     <w:nsid w:val="6E516D74"/>
     <w:multiLevelType w:val="multilevel"/>
     <w:tmpl w:val="9A86A7A4"/>
@@ -31245,7 +31587,7 @@
       </w:rPr>
     </w:lvl>
   </w:abstractNum>
-  <w:abstractNum w:abstractNumId="109" w15:restartNumberingAfterBreak="0">
+  <w:abstractNum w:abstractNumId="110" w15:restartNumberingAfterBreak="0">
     <w:nsid w:val="6F154145"/>
     <w:multiLevelType w:val="multilevel"/>
     <w:tmpl w:val="4C28EC82"/>
@@ -31394,7 +31736,7 @@
       </w:rPr>
     </w:lvl>
   </w:abstractNum>
-  <w:abstractNum w:abstractNumId="110" w15:restartNumberingAfterBreak="0">
+  <w:abstractNum w:abstractNumId="111" w15:restartNumberingAfterBreak="0">
     <w:nsid w:val="6F7E1338"/>
     <w:multiLevelType w:val="multilevel"/>
     <w:tmpl w:val="0402F8A6"/>
@@ -31543,7 +31885,7 @@
       </w:rPr>
     </w:lvl>
   </w:abstractNum>
-  <w:abstractNum w:abstractNumId="111" w15:restartNumberingAfterBreak="0">
+  <w:abstractNum w:abstractNumId="112" w15:restartNumberingAfterBreak="0">
     <w:nsid w:val="74A11B00"/>
     <w:multiLevelType w:val="multilevel"/>
     <w:tmpl w:val="F9886FE8"/>
@@ -31692,7 +32034,7 @@
       </w:rPr>
     </w:lvl>
   </w:abstractNum>
-  <w:abstractNum w:abstractNumId="112" w15:restartNumberingAfterBreak="0">
+  <w:abstractNum w:abstractNumId="113" w15:restartNumberingAfterBreak="0">
     <w:nsid w:val="7622592C"/>
     <w:multiLevelType w:val="hybridMultilevel"/>
     <w:tmpl w:val="7972693A"/>
@@ -31805,7 +32147,7 @@
       </w:rPr>
     </w:lvl>
   </w:abstractNum>
-  <w:abstractNum w:abstractNumId="113" w15:restartNumberingAfterBreak="0">
+  <w:abstractNum w:abstractNumId="114" w15:restartNumberingAfterBreak="0">
     <w:nsid w:val="779CD883"/>
     <w:multiLevelType w:val="hybridMultilevel"/>
     <w:tmpl w:val="C278FB72"/>
@@ -31918,7 +32260,7 @@
       </w:rPr>
     </w:lvl>
   </w:abstractNum>
-  <w:abstractNum w:abstractNumId="114" w15:restartNumberingAfterBreak="0">
+  <w:abstractNum w:abstractNumId="115" w15:restartNumberingAfterBreak="0">
     <w:nsid w:val="78EF4B36"/>
     <w:multiLevelType w:val="multilevel"/>
     <w:tmpl w:val="23446E3E"/>
@@ -32067,7 +32409,7 @@
       </w:rPr>
     </w:lvl>
   </w:abstractNum>
-  <w:abstractNum w:abstractNumId="115" w15:restartNumberingAfterBreak="0">
+  <w:abstractNum w:abstractNumId="116" w15:restartNumberingAfterBreak="0">
     <w:nsid w:val="7BA24445"/>
     <w:multiLevelType w:val="multilevel"/>
     <w:tmpl w:val="BB58B6E6"/>
@@ -32216,7 +32558,7 @@
       </w:rPr>
     </w:lvl>
   </w:abstractNum>
-  <w:abstractNum w:abstractNumId="116" w15:restartNumberingAfterBreak="0">
+  <w:abstractNum w:abstractNumId="117" w15:restartNumberingAfterBreak="0">
     <w:nsid w:val="7DBA1211"/>
     <w:multiLevelType w:val="multilevel"/>
     <w:tmpl w:val="9774D9C4"/>
@@ -32365,7 +32707,7 @@
       </w:rPr>
     </w:lvl>
   </w:abstractNum>
-  <w:abstractNum w:abstractNumId="117" w15:restartNumberingAfterBreak="0">
+  <w:abstractNum w:abstractNumId="118" w15:restartNumberingAfterBreak="0">
     <w:nsid w:val="7E4E5A5B"/>
     <w:multiLevelType w:val="multilevel"/>
     <w:tmpl w:val="300EDA08"/>
@@ -32514,7 +32856,7 @@
       </w:rPr>
     </w:lvl>
   </w:abstractNum>
-  <w:abstractNum w:abstractNumId="118" w15:restartNumberingAfterBreak="0">
+  <w:abstractNum w:abstractNumId="119" w15:restartNumberingAfterBreak="0">
     <w:nsid w:val="7F537139"/>
     <w:multiLevelType w:val="hybridMultilevel"/>
     <w:tmpl w:val="FFFFFFFF"/>
@@ -32634,7 +32976,7 @@
     <w:abstractNumId w:val="49"/>
   </w:num>
   <w:num w:numId="3" w16cid:durableId="1071583762">
-    <w:abstractNumId w:val="113"/>
+    <w:abstractNumId w:val="114"/>
   </w:num>
   <w:num w:numId="4" w16cid:durableId="290404276">
     <w:abstractNumId w:val="37"/>
@@ -32643,43 +32985,43 @@
     <w:abstractNumId w:val="0"/>
   </w:num>
   <w:num w:numId="6" w16cid:durableId="469132675">
-    <w:abstractNumId w:val="59"/>
+    <w:abstractNumId w:val="60"/>
   </w:num>
   <w:num w:numId="7" w16cid:durableId="891580524">
     <w:abstractNumId w:val="35"/>
   </w:num>
   <w:num w:numId="8" w16cid:durableId="314187570">
-    <w:abstractNumId w:val="53"/>
+    <w:abstractNumId w:val="54"/>
   </w:num>
   <w:num w:numId="9" w16cid:durableId="251933070">
-    <w:abstractNumId w:val="118"/>
+    <w:abstractNumId w:val="119"/>
   </w:num>
   <w:num w:numId="10" w16cid:durableId="1647079484">
     <w:abstractNumId w:val="1"/>
   </w:num>
   <w:num w:numId="11" w16cid:durableId="1467158179">
-    <w:abstractNumId w:val="99"/>
+    <w:abstractNumId w:val="100"/>
   </w:num>
   <w:num w:numId="12" w16cid:durableId="1498691710">
-    <w:abstractNumId w:val="57"/>
+    <w:abstractNumId w:val="58"/>
   </w:num>
   <w:num w:numId="13" w16cid:durableId="2065595443">
     <w:abstractNumId w:val="5"/>
   </w:num>
   <w:num w:numId="14" w16cid:durableId="1442994968">
-    <w:abstractNumId w:val="94"/>
+    <w:abstractNumId w:val="95"/>
   </w:num>
   <w:num w:numId="15" w16cid:durableId="101733521">
     <w:abstractNumId w:val="7"/>
   </w:num>
   <w:num w:numId="16" w16cid:durableId="639530955">
-    <w:abstractNumId w:val="112"/>
+    <w:abstractNumId w:val="113"/>
   </w:num>
   <w:num w:numId="17" w16cid:durableId="1681811558">
     <w:abstractNumId w:val="34"/>
   </w:num>
   <w:num w:numId="18" w16cid:durableId="1197504396">
-    <w:abstractNumId w:val="76"/>
+    <w:abstractNumId w:val="77"/>
   </w:num>
   <w:num w:numId="19" w16cid:durableId="2133590689">
     <w:abstractNumId w:val="13"/>
@@ -32694,10 +33036,10 @@
     <w:abstractNumId w:val="42"/>
   </w:num>
   <w:num w:numId="23" w16cid:durableId="1358769552">
-    <w:abstractNumId w:val="86"/>
+    <w:abstractNumId w:val="87"/>
   </w:num>
   <w:num w:numId="24" w16cid:durableId="866216135">
-    <w:abstractNumId w:val="71"/>
+    <w:abstractNumId w:val="72"/>
   </w:num>
   <w:num w:numId="25" w16cid:durableId="1107848944">
     <w:abstractNumId w:val="21"/>
@@ -32709,43 +33051,43 @@
     <w:abstractNumId w:val="24"/>
   </w:num>
   <w:num w:numId="28" w16cid:durableId="222446418">
-    <w:abstractNumId w:val="105"/>
+    <w:abstractNumId w:val="106"/>
   </w:num>
   <w:num w:numId="29" w16cid:durableId="2120485786">
-    <w:abstractNumId w:val="68"/>
+    <w:abstractNumId w:val="69"/>
   </w:num>
   <w:num w:numId="30" w16cid:durableId="726805693">
-    <w:abstractNumId w:val="75"/>
+    <w:abstractNumId w:val="76"/>
   </w:num>
   <w:num w:numId="31" w16cid:durableId="198711459">
     <w:abstractNumId w:val="52"/>
   </w:num>
   <w:num w:numId="32" w16cid:durableId="1075665768">
-    <w:abstractNumId w:val="89"/>
+    <w:abstractNumId w:val="90"/>
   </w:num>
   <w:num w:numId="33" w16cid:durableId="1736276146">
-    <w:abstractNumId w:val="92"/>
+    <w:abstractNumId w:val="93"/>
   </w:num>
   <w:num w:numId="34" w16cid:durableId="1363436800">
     <w:abstractNumId w:val="25"/>
   </w:num>
   <w:num w:numId="35" w16cid:durableId="726488043">
-    <w:abstractNumId w:val="95"/>
+    <w:abstractNumId w:val="96"/>
   </w:num>
   <w:num w:numId="36" w16cid:durableId="1937246666">
-    <w:abstractNumId w:val="109"/>
+    <w:abstractNumId w:val="110"/>
   </w:num>
   <w:num w:numId="37" w16cid:durableId="1403137809">
-    <w:abstractNumId w:val="62"/>
+    <w:abstractNumId w:val="63"/>
   </w:num>
   <w:num w:numId="38" w16cid:durableId="1956254248">
-    <w:abstractNumId w:val="116"/>
+    <w:abstractNumId w:val="117"/>
   </w:num>
   <w:num w:numId="39" w16cid:durableId="439956080">
-    <w:abstractNumId w:val="65"/>
+    <w:abstractNumId w:val="66"/>
   </w:num>
   <w:num w:numId="40" w16cid:durableId="1989164019">
-    <w:abstractNumId w:val="97"/>
+    <w:abstractNumId w:val="98"/>
   </w:num>
   <w:num w:numId="41" w16cid:durableId="329527826">
     <w:abstractNumId w:val="30"/>
@@ -32766,7 +33108,7 @@
     <w:abstractNumId w:val="18"/>
   </w:num>
   <w:num w:numId="47" w16cid:durableId="1895390397">
-    <w:abstractNumId w:val="69"/>
+    <w:abstractNumId w:val="70"/>
   </w:num>
   <w:num w:numId="48" w16cid:durableId="484973245">
     <w:abstractNumId w:val="8"/>
@@ -32781,19 +33123,19 @@
     <w:abstractNumId w:val="26"/>
   </w:num>
   <w:num w:numId="52" w16cid:durableId="1005354081">
-    <w:abstractNumId w:val="91"/>
+    <w:abstractNumId w:val="92"/>
   </w:num>
   <w:num w:numId="53" w16cid:durableId="297226810">
-    <w:abstractNumId w:val="72"/>
+    <w:abstractNumId w:val="73"/>
   </w:num>
   <w:num w:numId="54" w16cid:durableId="1537812467">
     <w:abstractNumId w:val="44"/>
   </w:num>
   <w:num w:numId="55" w16cid:durableId="1074736837">
-    <w:abstractNumId w:val="81"/>
+    <w:abstractNumId w:val="82"/>
   </w:num>
   <w:num w:numId="56" w16cid:durableId="839808212">
-    <w:abstractNumId w:val="73"/>
+    <w:abstractNumId w:val="74"/>
   </w:num>
   <w:num w:numId="57" w16cid:durableId="1921403259">
     <w:abstractNumId w:val="33"/>
@@ -32802,13 +33144,13 @@
     <w:abstractNumId w:val="41"/>
   </w:num>
   <w:num w:numId="59" w16cid:durableId="1893734090">
-    <w:abstractNumId w:val="61"/>
+    <w:abstractNumId w:val="62"/>
   </w:num>
   <w:num w:numId="60" w16cid:durableId="1126510359">
-    <w:abstractNumId w:val="55"/>
+    <w:abstractNumId w:val="56"/>
   </w:num>
   <w:num w:numId="61" w16cid:durableId="402723266">
-    <w:abstractNumId w:val="74"/>
+    <w:abstractNumId w:val="75"/>
   </w:num>
   <w:num w:numId="62" w16cid:durableId="2015722520">
     <w:abstractNumId w:val="17"/>
@@ -32820,19 +33162,19 @@
     <w:abstractNumId w:val="22"/>
   </w:num>
   <w:num w:numId="65" w16cid:durableId="1177572287">
-    <w:abstractNumId w:val="58"/>
+    <w:abstractNumId w:val="59"/>
   </w:num>
   <w:num w:numId="66" w16cid:durableId="11692295">
-    <w:abstractNumId w:val="78"/>
+    <w:abstractNumId w:val="79"/>
   </w:num>
   <w:num w:numId="67" w16cid:durableId="1319766369">
     <w:abstractNumId w:val="36"/>
   </w:num>
   <w:num w:numId="68" w16cid:durableId="1306352337">
-    <w:abstractNumId w:val="114"/>
+    <w:abstractNumId w:val="115"/>
   </w:num>
   <w:num w:numId="69" w16cid:durableId="708452800">
-    <w:abstractNumId w:val="79"/>
+    <w:abstractNumId w:val="80"/>
   </w:num>
   <w:num w:numId="70" w16cid:durableId="1196230042">
     <w:abstractNumId w:val="12"/>
@@ -32841,64 +33183,64 @@
     <w:abstractNumId w:val="51"/>
   </w:num>
   <w:num w:numId="72" w16cid:durableId="1056660786">
-    <w:abstractNumId w:val="111"/>
+    <w:abstractNumId w:val="112"/>
   </w:num>
   <w:num w:numId="73" w16cid:durableId="928733998">
-    <w:abstractNumId w:val="87"/>
+    <w:abstractNumId w:val="88"/>
   </w:num>
   <w:num w:numId="74" w16cid:durableId="1493138586">
     <w:abstractNumId w:val="6"/>
   </w:num>
   <w:num w:numId="75" w16cid:durableId="1984197124">
-    <w:abstractNumId w:val="117"/>
+    <w:abstractNumId w:val="118"/>
   </w:num>
   <w:num w:numId="76" w16cid:durableId="2047244491">
     <w:abstractNumId w:val="14"/>
   </w:num>
   <w:num w:numId="77" w16cid:durableId="1597010948">
-    <w:abstractNumId w:val="54"/>
+    <w:abstractNumId w:val="55"/>
   </w:num>
   <w:num w:numId="78" w16cid:durableId="1453792850">
-    <w:abstractNumId w:val="100"/>
+    <w:abstractNumId w:val="101"/>
   </w:num>
   <w:num w:numId="79" w16cid:durableId="161504532">
-    <w:abstractNumId w:val="107"/>
+    <w:abstractNumId w:val="108"/>
   </w:num>
   <w:num w:numId="80" w16cid:durableId="1992171060">
-    <w:abstractNumId w:val="70"/>
+    <w:abstractNumId w:val="71"/>
   </w:num>
   <w:num w:numId="81" w16cid:durableId="1148321885">
     <w:abstractNumId w:val="47"/>
   </w:num>
   <w:num w:numId="82" w16cid:durableId="556283402">
-    <w:abstractNumId w:val="80"/>
+    <w:abstractNumId w:val="81"/>
   </w:num>
   <w:num w:numId="83" w16cid:durableId="1513490172">
-    <w:abstractNumId w:val="77"/>
+    <w:abstractNumId w:val="78"/>
   </w:num>
   <w:num w:numId="84" w16cid:durableId="1862166739">
     <w:abstractNumId w:val="29"/>
   </w:num>
   <w:num w:numId="85" w16cid:durableId="970746850">
-    <w:abstractNumId w:val="56"/>
+    <w:abstractNumId w:val="57"/>
   </w:num>
   <w:num w:numId="86" w16cid:durableId="875695623">
-    <w:abstractNumId w:val="67"/>
+    <w:abstractNumId w:val="68"/>
   </w:num>
   <w:num w:numId="87" w16cid:durableId="1298995832">
-    <w:abstractNumId w:val="66"/>
+    <w:abstractNumId w:val="67"/>
   </w:num>
   <w:num w:numId="88" w16cid:durableId="773480280">
     <w:abstractNumId w:val="3"/>
   </w:num>
   <w:num w:numId="89" w16cid:durableId="1796555439">
-    <w:abstractNumId w:val="101"/>
+    <w:abstractNumId w:val="102"/>
   </w:num>
   <w:num w:numId="90" w16cid:durableId="1744715693">
     <w:abstractNumId w:val="39"/>
   </w:num>
   <w:num w:numId="91" w16cid:durableId="326443079">
-    <w:abstractNumId w:val="96"/>
+    <w:abstractNumId w:val="97"/>
   </w:num>
   <w:num w:numId="92" w16cid:durableId="1132744800">
     <w:abstractNumId w:val="45"/>
@@ -32907,52 +33249,52 @@
     <w:abstractNumId w:val="32"/>
   </w:num>
   <w:num w:numId="94" w16cid:durableId="2123259644">
-    <w:abstractNumId w:val="102"/>
+    <w:abstractNumId w:val="103"/>
   </w:num>
   <w:num w:numId="95" w16cid:durableId="2025938457">
-    <w:abstractNumId w:val="108"/>
+    <w:abstractNumId w:val="109"/>
   </w:num>
   <w:num w:numId="96" w16cid:durableId="1998995839">
-    <w:abstractNumId w:val="106"/>
+    <w:abstractNumId w:val="107"/>
   </w:num>
   <w:num w:numId="97" w16cid:durableId="2021157908">
-    <w:abstractNumId w:val="60"/>
+    <w:abstractNumId w:val="61"/>
   </w:num>
   <w:num w:numId="98" w16cid:durableId="136262311">
     <w:abstractNumId w:val="11"/>
   </w:num>
   <w:num w:numId="99" w16cid:durableId="1740864753">
-    <w:abstractNumId w:val="90"/>
+    <w:abstractNumId w:val="91"/>
   </w:num>
   <w:num w:numId="100" w16cid:durableId="1685743181">
     <w:abstractNumId w:val="40"/>
   </w:num>
   <w:num w:numId="101" w16cid:durableId="1301375987">
-    <w:abstractNumId w:val="83"/>
+    <w:abstractNumId w:val="84"/>
   </w:num>
   <w:num w:numId="102" w16cid:durableId="832405225">
     <w:abstractNumId w:val="28"/>
   </w:num>
   <w:num w:numId="103" w16cid:durableId="1167666858">
-    <w:abstractNumId w:val="98"/>
+    <w:abstractNumId w:val="99"/>
   </w:num>
   <w:num w:numId="104" w16cid:durableId="505749507">
-    <w:abstractNumId w:val="63"/>
+    <w:abstractNumId w:val="64"/>
   </w:num>
   <w:num w:numId="105" w16cid:durableId="80104335">
-    <w:abstractNumId w:val="115"/>
+    <w:abstractNumId w:val="116"/>
   </w:num>
   <w:num w:numId="106" w16cid:durableId="37708454">
     <w:abstractNumId w:val="27"/>
   </w:num>
   <w:num w:numId="107" w16cid:durableId="1558785608">
-    <w:abstractNumId w:val="103"/>
+    <w:abstractNumId w:val="104"/>
   </w:num>
   <w:num w:numId="108" w16cid:durableId="347026991">
-    <w:abstractNumId w:val="82"/>
+    <w:abstractNumId w:val="83"/>
   </w:num>
   <w:num w:numId="109" w16cid:durableId="353531403">
-    <w:abstractNumId w:val="64"/>
+    <w:abstractNumId w:val="65"/>
   </w:num>
   <w:num w:numId="110" w16cid:durableId="170921146">
     <w:abstractNumId w:val="48"/>
@@ -32964,25 +33306,28 @@
     <w:abstractNumId w:val="43"/>
   </w:num>
   <w:num w:numId="113" w16cid:durableId="2092893880">
-    <w:abstractNumId w:val="93"/>
+    <w:abstractNumId w:val="94"/>
   </w:num>
   <w:num w:numId="114" w16cid:durableId="875430908">
     <w:abstractNumId w:val="46"/>
   </w:num>
   <w:num w:numId="115" w16cid:durableId="186256377">
-    <w:abstractNumId w:val="104"/>
+    <w:abstractNumId w:val="105"/>
   </w:num>
   <w:num w:numId="116" w16cid:durableId="1421560992">
-    <w:abstractNumId w:val="88"/>
+    <w:abstractNumId w:val="89"/>
   </w:num>
   <w:num w:numId="117" w16cid:durableId="138116402">
-    <w:abstractNumId w:val="84"/>
+    <w:abstractNumId w:val="85"/>
   </w:num>
   <w:num w:numId="118" w16cid:durableId="1024405186">
-    <w:abstractNumId w:val="110"/>
+    <w:abstractNumId w:val="111"/>
   </w:num>
   <w:num w:numId="119" w16cid:durableId="1666279893">
-    <w:abstractNumId w:val="85"/>
+    <w:abstractNumId w:val="86"/>
+  </w:num>
+  <w:num w:numId="120" w16cid:durableId="162474131">
+    <w:abstractNumId w:val="53"/>
   </w:num>
   <w:numIdMacAtCleanup w:val="4"/>
 </w:numbering>
@@ -34336,6 +34681,45 @@
 </file>
 
 <file path=customXml/item2.xml><?xml version="1.0" encoding="utf-8"?>
+<?mso-contentType ?>
+<FormTemplates xmlns="http://schemas.microsoft.com/sharepoint/v3/contenttype/forms">
+  <Display>DocumentLibraryForm</Display>
+  <Edit>DocumentLibraryForm</Edit>
+  <New>DocumentLibraryForm</New>
+</FormTemplates>
+</file>
+
+<file path=customXml/item3.xml><?xml version="1.0" encoding="utf-8"?>
+<p:properties xmlns:p="http://schemas.microsoft.com/office/2006/metadata/properties" xmlns:xsi="http://www.w3.org/2001/XMLSchema-instance" xmlns:pc="http://schemas.microsoft.com/office/infopath/2007/PartnerControls">
+  <documentManagement>
+    <lcf76f155ced4ddcb4097134ff3c332f xmlns="048160b9-34e2-4171-be5b-4787e99a50fe">
+      <Terms xmlns="http://schemas.microsoft.com/office/infopath/2007/PartnerControls"/>
+    </lcf76f155ced4ddcb4097134ff3c332f>
+  </documentManagement>
+</p:properties>
+</file>
+
+<file path=customXml/item4.xml><?xml version="1.0" encoding="utf-8"?>
+<b:Sources xmlns:b="http://schemas.openxmlformats.org/officeDocument/2006/bibliography" xmlns="http://schemas.openxmlformats.org/officeDocument/2006/bibliography" SelectedStyle="\APASixthEditionOfficeOnline.xsl" StyleName="APA" Version="6"/>
+</file>
+
+<file path=customXml/item5.xml><?xml version="1.0" encoding="utf-8"?>
+<b:Sources xmlns:b="http://schemas.openxmlformats.org/officeDocument/2006/bibliography" xmlns="http://schemas.openxmlformats.org/officeDocument/2006/bibliography" SelectedStyle="\APASixthEditionOfficeOnline.xsl" StyleName="APA" Version="6"/>
+</file>
+
+<file path=customXml/item6.xml><?xml version="1.0" encoding="utf-8"?>
+<b:Sources xmlns:b="http://schemas.openxmlformats.org/officeDocument/2006/bibliography" xmlns="http://schemas.openxmlformats.org/officeDocument/2006/bibliography" SelectedStyle="\APASixthEditionOfficeOnline.xsl" StyleName="APA" Version="6"/>
+</file>
+
+<file path=customXml/item7.xml><?xml version="1.0" encoding="utf-8"?>
+<b:Sources xmlns:b="http://schemas.openxmlformats.org/officeDocument/2006/bibliography" xmlns="http://schemas.openxmlformats.org/officeDocument/2006/bibliography" SelectedStyle="\APASixthEditionOfficeOnline.xsl" StyleName="APA" Version="6"/>
+</file>
+
+<file path=customXml/item8.xml><?xml version="1.0" encoding="utf-8"?>
+<b:Sources xmlns:b="http://schemas.openxmlformats.org/officeDocument/2006/bibliography" xmlns="http://schemas.openxmlformats.org/officeDocument/2006/bibliography" SelectedStyle="\APASixthEditionOfficeOnline.xsl" StyleName="APA" Version="6"/>
+</file>
+
+<file path=customXml/item9.xml><?xml version="1.0" encoding="utf-8"?>
 <ct:contentTypeSchema xmlns:ct="http://schemas.microsoft.com/office/2006/metadata/contentType" xmlns:ma="http://schemas.microsoft.com/office/2006/metadata/properties/metaAttributes" ct:_="" ma:_="" ma:contentTypeName="Document" ma:contentTypeID="0x010100E9953B3868617A4FB3974430F4F3F85E" ma:contentTypeVersion="11" ma:contentTypeDescription="Create a new document." ma:contentTypeScope="" ma:versionID="14a9945e384ee928d7084ad18be8160f">
   <xsd:schema xmlns:xsd="http://www.w3.org/2001/XMLSchema" xmlns:xs="http://www.w3.org/2001/XMLSchema" xmlns:p="http://schemas.microsoft.com/office/2006/metadata/properties" xmlns:ns2="048160b9-34e2-4171-be5b-4787e99a50fe" targetNamespace="http://schemas.microsoft.com/office/2006/metadata/properties" ma:root="true" ma:fieldsID="0425b74c539111cccbf5eba4cbeea40b" ns2:_="">
     <xsd:import namespace="048160b9-34e2-4171-be5b-4787e99a50fe"/>
@@ -34519,45 +34903,6 @@
 </ct:contentTypeSchema>
 </file>
 
-<file path=customXml/item3.xml><?xml version="1.0" encoding="utf-8"?>
-<b:Sources xmlns:b="http://schemas.openxmlformats.org/officeDocument/2006/bibliography" xmlns="http://schemas.openxmlformats.org/officeDocument/2006/bibliography" SelectedStyle="\APASixthEditionOfficeOnline.xsl" StyleName="APA" Version="6"/>
-</file>
-
-<file path=customXml/item4.xml><?xml version="1.0" encoding="utf-8"?>
-<b:Sources xmlns:b="http://schemas.openxmlformats.org/officeDocument/2006/bibliography" xmlns="http://schemas.openxmlformats.org/officeDocument/2006/bibliography" SelectedStyle="\APASixthEditionOfficeOnline.xsl" StyleName="APA" Version="6"/>
-</file>
-
-<file path=customXml/item5.xml><?xml version="1.0" encoding="utf-8"?>
-<p:properties xmlns:p="http://schemas.microsoft.com/office/2006/metadata/properties" xmlns:xsi="http://www.w3.org/2001/XMLSchema-instance" xmlns:pc="http://schemas.microsoft.com/office/infopath/2007/PartnerControls">
-  <documentManagement>
-    <lcf76f155ced4ddcb4097134ff3c332f xmlns="048160b9-34e2-4171-be5b-4787e99a50fe">
-      <Terms xmlns="http://schemas.microsoft.com/office/infopath/2007/PartnerControls"/>
-    </lcf76f155ced4ddcb4097134ff3c332f>
-  </documentManagement>
-</p:properties>
-</file>
-
-<file path=customXml/item6.xml><?xml version="1.0" encoding="utf-8"?>
-<?mso-contentType ?>
-<FormTemplates xmlns="http://schemas.microsoft.com/sharepoint/v3/contenttype/forms">
-  <Display>DocumentLibraryForm</Display>
-  <Edit>DocumentLibraryForm</Edit>
-  <New>DocumentLibraryForm</New>
-</FormTemplates>
-</file>
-
-<file path=customXml/item7.xml><?xml version="1.0" encoding="utf-8"?>
-<b:Sources xmlns:b="http://schemas.openxmlformats.org/officeDocument/2006/bibliography" xmlns="http://schemas.openxmlformats.org/officeDocument/2006/bibliography" SelectedStyle="\APASixthEditionOfficeOnline.xsl" StyleName="APA" Version="6"/>
-</file>
-
-<file path=customXml/item8.xml><?xml version="1.0" encoding="utf-8"?>
-<b:Sources xmlns:b="http://schemas.openxmlformats.org/officeDocument/2006/bibliography" xmlns="http://schemas.openxmlformats.org/officeDocument/2006/bibliography" SelectedStyle="\APASixthEditionOfficeOnline.xsl" StyleName="APA" Version="6"/>
-</file>
-
-<file path=customXml/item9.xml><?xml version="1.0" encoding="utf-8"?>
-<b:Sources xmlns:b="http://schemas.openxmlformats.org/officeDocument/2006/bibliography" xmlns="http://schemas.openxmlformats.org/officeDocument/2006/bibliography" SelectedStyle="\APASixthEditionOfficeOnline.xsl" StyleName="APA" Version="6"/>
-</file>
-
 <file path=customXml/itemProps1.xml><?xml version="1.0" encoding="utf-8"?>
 <ds:datastoreItem xmlns:ds="http://schemas.openxmlformats.org/officeDocument/2006/customXml" ds:itemID="{93480FC8-8C2D-45B0-A64C-73E611655476}">
   <ds:schemaRefs>
@@ -34567,6 +34912,64 @@
 </file>
 
 <file path=customXml/itemProps2.xml><?xml version="1.0" encoding="utf-8"?>
+<ds:datastoreItem xmlns:ds="http://schemas.openxmlformats.org/officeDocument/2006/customXml" ds:itemID="{0C3D46B6-9FDE-43D9-A05D-DAAD4EFEBA85}">
+  <ds:schemaRefs>
+    <ds:schemaRef ds:uri="http://schemas.microsoft.com/sharepoint/v3/contenttype/forms"/>
+  </ds:schemaRefs>
+</ds:datastoreItem>
+</file>
+
+<file path=customXml/itemProps3.xml><?xml version="1.0" encoding="utf-8"?>
+<ds:datastoreItem xmlns:ds="http://schemas.openxmlformats.org/officeDocument/2006/customXml" ds:itemID="{87E051C0-CAC2-4DB7-BABB-6C14BF081DB3}">
+  <ds:schemaRefs>
+    <ds:schemaRef ds:uri="http://schemas.microsoft.com/office/2006/metadata/properties"/>
+    <ds:schemaRef ds:uri="http://schemas.microsoft.com/office/infopath/2007/PartnerControls"/>
+    <ds:schemaRef ds:uri="048160b9-34e2-4171-be5b-4787e99a50fe"/>
+  </ds:schemaRefs>
+</ds:datastoreItem>
+</file>
+
+<file path=customXml/itemProps4.xml><?xml version="1.0" encoding="utf-8"?>
+<ds:datastoreItem xmlns:ds="http://schemas.openxmlformats.org/officeDocument/2006/customXml" ds:itemID="{DA5C88AD-A61D-495D-850F-D9E52BCF0259}">
+  <ds:schemaRefs>
+    <ds:schemaRef ds:uri="http://schemas.openxmlformats.org/officeDocument/2006/bibliography"/>
+  </ds:schemaRefs>
+</ds:datastoreItem>
+</file>
+
+<file path=customXml/itemProps5.xml><?xml version="1.0" encoding="utf-8"?>
+<ds:datastoreItem xmlns:ds="http://schemas.openxmlformats.org/officeDocument/2006/customXml" ds:itemID="{D2C9F2EF-3203-4D54-9ED7-6F14583D4188}">
+  <ds:schemaRefs>
+    <ds:schemaRef ds:uri="http://schemas.openxmlformats.org/officeDocument/2006/bibliography"/>
+  </ds:schemaRefs>
+</ds:datastoreItem>
+</file>
+
+<file path=customXml/itemProps6.xml><?xml version="1.0" encoding="utf-8"?>
+<ds:datastoreItem xmlns:ds="http://schemas.openxmlformats.org/officeDocument/2006/customXml" ds:itemID="{072CA0F0-96C6-4D59-8CE7-2EB3F9FA0E4F}">
+  <ds:schemaRefs>
+    <ds:schemaRef ds:uri="http://schemas.openxmlformats.org/officeDocument/2006/bibliography"/>
+  </ds:schemaRefs>
+</ds:datastoreItem>
+</file>
+
+<file path=customXml/itemProps7.xml><?xml version="1.0" encoding="utf-8"?>
+<ds:datastoreItem xmlns:ds="http://schemas.openxmlformats.org/officeDocument/2006/customXml" ds:itemID="{E9C99669-4497-4E9E-98A4-BED158149AFE}">
+  <ds:schemaRefs>
+    <ds:schemaRef ds:uri="http://schemas.openxmlformats.org/officeDocument/2006/bibliography"/>
+  </ds:schemaRefs>
+</ds:datastoreItem>
+</file>
+
+<file path=customXml/itemProps8.xml><?xml version="1.0" encoding="utf-8"?>
+<ds:datastoreItem xmlns:ds="http://schemas.openxmlformats.org/officeDocument/2006/customXml" ds:itemID="{D2385023-5A0F-4658-B688-056B7636332C}">
+  <ds:schemaRefs>
+    <ds:schemaRef ds:uri="http://schemas.openxmlformats.org/officeDocument/2006/bibliography"/>
+  </ds:schemaRefs>
+</ds:datastoreItem>
+</file>
+
+<file path=customXml/itemProps9.xml><?xml version="1.0" encoding="utf-8"?>
 <ds:datastoreItem xmlns:ds="http://schemas.openxmlformats.org/officeDocument/2006/customXml" ds:itemID="{41701908-540D-4CBD-B0EC-C96A3EB7812E}">
   <ds:schemaRefs>
     <ds:schemaRef ds:uri="http://schemas.microsoft.com/office/2006/metadata/contentType"/>
@@ -34582,62 +34985,4 @@
     <ds:schemaRef ds:uri="http://schemas.microsoft.com/internal/obd"/>
   </ds:schemaRefs>
 </ds:datastoreItem>
-</file>
-
-<file path=customXml/itemProps3.xml><?xml version="1.0" encoding="utf-8"?>
-<ds:datastoreItem xmlns:ds="http://schemas.openxmlformats.org/officeDocument/2006/customXml" ds:itemID="{E9C99669-4497-4E9E-98A4-BED158149AFE}">
-  <ds:schemaRefs>
-    <ds:schemaRef ds:uri="http://schemas.openxmlformats.org/officeDocument/2006/bibliography"/>
-  </ds:schemaRefs>
-</ds:datastoreItem>
-</file>
-
-<file path=customXml/itemProps4.xml><?xml version="1.0" encoding="utf-8"?>
-<ds:datastoreItem xmlns:ds="http://schemas.openxmlformats.org/officeDocument/2006/customXml" ds:itemID="{DA5C88AD-A61D-495D-850F-D9E52BCF0259}">
-  <ds:schemaRefs>
-    <ds:schemaRef ds:uri="http://schemas.openxmlformats.org/officeDocument/2006/bibliography"/>
-  </ds:schemaRefs>
-</ds:datastoreItem>
-</file>
-
-<file path=customXml/itemProps5.xml><?xml version="1.0" encoding="utf-8"?>
-<ds:datastoreItem xmlns:ds="http://schemas.openxmlformats.org/officeDocument/2006/customXml" ds:itemID="{87E051C0-CAC2-4DB7-BABB-6C14BF081DB3}">
-  <ds:schemaRefs>
-    <ds:schemaRef ds:uri="http://schemas.microsoft.com/office/2006/metadata/properties"/>
-    <ds:schemaRef ds:uri="http://schemas.microsoft.com/office/infopath/2007/PartnerControls"/>
-    <ds:schemaRef ds:uri="048160b9-34e2-4171-be5b-4787e99a50fe"/>
-  </ds:schemaRefs>
-</ds:datastoreItem>
-</file>
-
-<file path=customXml/itemProps6.xml><?xml version="1.0" encoding="utf-8"?>
-<ds:datastoreItem xmlns:ds="http://schemas.openxmlformats.org/officeDocument/2006/customXml" ds:itemID="{0C3D46B6-9FDE-43D9-A05D-DAAD4EFEBA85}">
-  <ds:schemaRefs>
-    <ds:schemaRef ds:uri="http://schemas.microsoft.com/sharepoint/v3/contenttype/forms"/>
-  </ds:schemaRefs>
-</ds:datastoreItem>
-</file>
-
-<file path=customXml/itemProps7.xml><?xml version="1.0" encoding="utf-8"?>
-<ds:datastoreItem xmlns:ds="http://schemas.openxmlformats.org/officeDocument/2006/customXml" ds:itemID="{D2385023-5A0F-4658-B688-056B7636332C}">
-  <ds:schemaRefs>
-    <ds:schemaRef ds:uri="http://schemas.openxmlformats.org/officeDocument/2006/bibliography"/>
-  </ds:schemaRefs>
-</ds:datastoreItem>
-</file>
-
-<file path=customXml/itemProps8.xml><?xml version="1.0" encoding="utf-8"?>
-<ds:datastoreItem xmlns:ds="http://schemas.openxmlformats.org/officeDocument/2006/customXml" ds:itemID="{072CA0F0-96C6-4D59-8CE7-2EB3F9FA0E4F}">
-  <ds:schemaRefs>
-    <ds:schemaRef ds:uri="http://schemas.openxmlformats.org/officeDocument/2006/bibliography"/>
-  </ds:schemaRefs>
-</ds:datastoreItem>
-</file>
-
-<file path=customXml/itemProps9.xml><?xml version="1.0" encoding="utf-8"?>
-<ds:datastoreItem xmlns:ds="http://schemas.openxmlformats.org/officeDocument/2006/customXml" ds:itemID="{D2C9F2EF-3203-4D54-9ED7-6F14583D4188}">
-  <ds:schemaRefs>
-    <ds:schemaRef ds:uri="http://schemas.openxmlformats.org/officeDocument/2006/bibliography"/>
-  </ds:schemaRefs>
-</ds:datastoreItem>
 </file>
</xml_diff>

<commit_message>
Add ui mockup for sales analysis and ingredients
</commit_message>
<xml_diff>
--- a/Documentation/2- SRS-PRJ566 - Team06 - Winter 2025.docx
+++ b/Documentation/2- SRS-PRJ566 - Team06 - Winter 2025.docx
@@ -192,20 +192,8 @@
           <w:sz w:val="28"/>
           <w:szCs w:val="28"/>
         </w:rPr>
-        <w:t xml:space="preserve">Restaurant Management Application – </w:t>
-      </w:r>
-      <w:proofErr w:type="spellStart"/>
-      <w:r>
-        <w:rPr>
-          <w:rFonts w:cstheme="majorBidi"/>
-          <w:b w:val="0"/>
-          <w:bCs w:val="0"/>
-          <w:sz w:val="28"/>
-          <w:szCs w:val="28"/>
-        </w:rPr>
-        <w:t>ChowHub</w:t>
-      </w:r>
-      <w:proofErr w:type="spellEnd"/>
+        <w:t>Restaurant Management Application – ChowHub</w:t>
+      </w:r>
     </w:p>
     <w:p>
       <w:pPr>
@@ -1875,21 +1863,12 @@
         </w:rPr>
         <w:t xml:space="preserve">, </w:t>
       </w:r>
-      <w:proofErr w:type="spellStart"/>
       <w:r>
         <w:rPr>
           <w:bCs/>
           <w:color w:val="000000" w:themeColor="text1"/>
         </w:rPr>
-        <w:t>Tingchen</w:t>
-      </w:r>
-      <w:proofErr w:type="spellEnd"/>
-      <w:r>
-        <w:rPr>
-          <w:bCs/>
-          <w:color w:val="000000" w:themeColor="text1"/>
-        </w:rPr>
-        <w:t xml:space="preserve"> Tsao</w:t>
+        <w:t>Tingchen Tsao</w:t>
       </w:r>
       <w:r>
         <w:rPr>
@@ -2100,18 +2079,8 @@
                 <w:color w:val="000000" w:themeColor="text1"/>
                 <w:lang w:val="fr-FR"/>
               </w:rPr>
-              <w:t xml:space="preserve">1.4 Document </w:t>
+              <w:t>1.4 Document purpose</w:t>
             </w:r>
-            <w:proofErr w:type="spellStart"/>
-            <w:r>
-              <w:rPr>
-                <w:rFonts w:asciiTheme="minorHAnsi" w:hAnsiTheme="minorHAnsi" w:cstheme="minorBidi"/>
-                <w:color w:val="000000" w:themeColor="text1"/>
-                <w:lang w:val="fr-FR"/>
-              </w:rPr>
-              <w:t>purpose</w:t>
-            </w:r>
-            <w:proofErr w:type="spellEnd"/>
           </w:p>
           <w:p>
             <w:pPr>
@@ -2138,29 +2107,7 @@
                 <w:szCs w:val="22"/>
                 <w:lang w:val="fr-FR" w:eastAsia="en-US"/>
               </w:rPr>
-              <w:t xml:space="preserve">.5 </w:t>
-            </w:r>
-            <w:proofErr w:type="spellStart"/>
-            <w:r>
-              <w:rPr>
-                <w:rFonts w:asciiTheme="minorHAnsi" w:hAnsiTheme="minorHAnsi" w:cstheme="minorBidi"/>
-                <w:color w:val="000000" w:themeColor="text1"/>
-                <w:sz w:val="22"/>
-                <w:szCs w:val="22"/>
-                <w:lang w:val="fr-FR" w:eastAsia="en-US"/>
-              </w:rPr>
-              <w:t>Intended</w:t>
-            </w:r>
-            <w:proofErr w:type="spellEnd"/>
-            <w:r>
-              <w:rPr>
-                <w:rFonts w:asciiTheme="minorHAnsi" w:hAnsiTheme="minorHAnsi" w:cstheme="minorBidi"/>
-                <w:color w:val="000000" w:themeColor="text1"/>
-                <w:sz w:val="22"/>
-                <w:szCs w:val="22"/>
-                <w:lang w:val="fr-FR" w:eastAsia="en-US"/>
-              </w:rPr>
-              <w:t xml:space="preserve"> audience</w:t>
+              <w:t>.5 Intended audience</w:t>
             </w:r>
           </w:p>
           <w:p>
@@ -2865,15 +2812,7 @@
         <w:jc w:val="both"/>
       </w:pPr>
       <w:r>
-        <w:t xml:space="preserve">The purpose of this Software Requirements Specification (SRS) document is to clearly outline the requirements for developing the </w:t>
-      </w:r>
-      <w:proofErr w:type="spellStart"/>
-      <w:r>
-        <w:t>ChowHub</w:t>
-      </w:r>
-      <w:proofErr w:type="spellEnd"/>
-      <w:r>
-        <w:t xml:space="preserve"> Restaurant Management Application. It provides a detailed description of the system’s features, goals, and limitations, ensuring everyone involved in the project understands what needs to be built and how it will work.</w:t>
+        <w:t>The purpose of this Software Requirements Specification (SRS) document is to clearly outline the requirements for developing the ChowHub Restaurant Management Application. It provides a detailed description of the system’s features, goals, and limitations, ensuring everyone involved in the project understands what needs to be built and how it will work.</w:t>
       </w:r>
     </w:p>
     <w:p>
@@ -2916,23 +2855,7 @@
         <w:jc w:val="both"/>
       </w:pPr>
       <w:r>
-        <w:t xml:space="preserve">The intended audience for this Software Requirements Specification (SRS) document includes everyone involved in the project. The development team—software developers, testers, and designers—will use it to build and test the system according to the requirements. The project manager will refer to it to </w:t>
-      </w:r>
-      <w:proofErr w:type="gramStart"/>
-      <w:r>
-        <w:t>manage</w:t>
-      </w:r>
-      <w:proofErr w:type="gramEnd"/>
-      <w:r>
-        <w:t xml:space="preserve"> resources, track timelines, and ensure the project stays on schedule. Restaurant owners or managers, as clients, may review the document to ensure the system meets their needs. The quality assurance team will use the requirements to check that the system works correctly, is user-friendly, and reliable. System integrators, who connect </w:t>
-      </w:r>
-      <w:proofErr w:type="spellStart"/>
-      <w:r>
-        <w:t>ChowHub</w:t>
-      </w:r>
-      <w:proofErr w:type="spellEnd"/>
-      <w:r>
-        <w:t xml:space="preserve"> to tools like POS platforms, will rely on it to ensure smooth integration. Technical writers might use the SRS to create user manuals or training materials. Lastly, future teams or vendors working on updates or expansions can refer to the document to understand the original system requirements and keep everything consistent. This SRS helps all parties work together effectively and stay aligned.</w:t>
+        <w:t>The intended audience for this Software Requirements Specification (SRS) document includes everyone involved in the project. The development team—software developers, testers, and designers—will use it to build and test the system according to the requirements. The project manager will refer to it to manage resources, track timelines, and ensure the project stays on schedule. Restaurant owners or managers, as clients, may review the document to ensure the system meets their needs. The quality assurance team will use the requirements to check that the system works correctly, is user-friendly, and reliable. System integrators, who connect ChowHub to tools like POS platforms, will rely on it to ensure smooth integration. Technical writers might use the SRS to create user manuals or training materials. Lastly, future teams or vendors working on updates or expansions can refer to the document to understand the original system requirements and keep everything consistent. This SRS helps all parties work together effectively and stay aligned.</w:t>
       </w:r>
     </w:p>
     <w:p>
@@ -3078,14 +3001,12 @@
         </w:rPr>
         <w:t xml:space="preserve"> </w:t>
       </w:r>
-      <w:proofErr w:type="spellStart"/>
       <w:r>
         <w:rPr>
           <w:rFonts w:asciiTheme="majorHAnsi" w:eastAsia="Times New Roman" w:hAnsiTheme="majorHAnsi" w:cstheme="majorBidi"/>
         </w:rPr>
         <w:t>ChowHub</w:t>
       </w:r>
-      <w:proofErr w:type="spellEnd"/>
     </w:p>
     <w:p>
       <w:pPr>
@@ -3401,21 +3322,7 @@
         <w:rPr>
           <w:rFonts w:asciiTheme="majorHAnsi" w:hAnsiTheme="majorHAnsi" w:cstheme="majorBidi"/>
         </w:rPr>
-        <w:t xml:space="preserve">The group leader will submit the </w:t>
-      </w:r>
-      <w:proofErr w:type="gramStart"/>
-      <w:r>
-        <w:rPr>
-          <w:rFonts w:asciiTheme="majorHAnsi" w:hAnsiTheme="majorHAnsi" w:cstheme="majorBidi"/>
-        </w:rPr>
-        <w:t>deliverable</w:t>
-      </w:r>
-      <w:proofErr w:type="gramEnd"/>
-      <w:r>
-        <w:rPr>
-          <w:rFonts w:asciiTheme="majorHAnsi" w:hAnsiTheme="majorHAnsi" w:cstheme="majorBidi"/>
-        </w:rPr>
-        <w:t xml:space="preserve"> and review the GitHub repository by 9:00 PM every Sunday.</w:t>
+        <w:t>The group leader will submit the deliverable and review the GitHub repository by 9:00 PM every Sunday.</w:t>
       </w:r>
     </w:p>
     <w:p>
@@ -4411,35 +4318,7 @@
           <w:rFonts w:cs="Arial"/>
         </w:rPr>
         <w:lastRenderedPageBreak/>
-        <w:t>The restaurant industry has long faced operational challenges stemming from inefficient inventory management, fragmented systems, and difficulty in adapting to dynamic customer demands. Traditional approaches to managing inventory, employee shifts, menu operations, and supplier coordination often result in waste, overstocking, ingredient shortages, order cancellations, and dissatisfied customers. Additionally, restaurants often lack real-time insights into sales performance and ingredient usage, making it harder to optimize operations or make data-driven decisions. This project seeks to address these inefficiencies through a streamlined, centralized solution—</w:t>
-      </w:r>
-      <w:proofErr w:type="spellStart"/>
-      <w:r>
-        <w:rPr>
-          <w:rFonts w:cs="Arial"/>
-        </w:rPr>
-        <w:t>ChowHub</w:t>
-      </w:r>
-      <w:proofErr w:type="spellEnd"/>
-      <w:r>
-        <w:rPr>
-          <w:rFonts w:cs="Arial"/>
-        </w:rPr>
-        <w:t xml:space="preserve">. </w:t>
-      </w:r>
-      <w:proofErr w:type="spellStart"/>
-      <w:r>
-        <w:rPr>
-          <w:rFonts w:cs="Arial"/>
-        </w:rPr>
-        <w:t>ChowHub</w:t>
-      </w:r>
-      <w:proofErr w:type="spellEnd"/>
-      <w:r>
-        <w:rPr>
-          <w:rFonts w:cs="Arial"/>
-        </w:rPr>
-        <w:t xml:space="preserve"> integrates inventory management, automated menu updates, advanced sales analysis, supplier coordination, employee management, shift tracking, and secure POS integration, tailored specifically for the fast-paced, small-to-mid-sized restaurant environment.</w:t>
+        <w:t>The restaurant industry has long faced operational challenges stemming from inefficient inventory management, fragmented systems, and difficulty in adapting to dynamic customer demands. Traditional approaches to managing inventory, employee shifts, menu operations, and supplier coordination often result in waste, overstocking, ingredient shortages, order cancellations, and dissatisfied customers. Additionally, restaurants often lack real-time insights into sales performance and ingredient usage, making it harder to optimize operations or make data-driven decisions. This project seeks to address these inefficiencies through a streamlined, centralized solution—ChowHub. ChowHub integrates inventory management, automated menu updates, advanced sales analysis, supplier coordination, employee management, shift tracking, and secure POS integration, tailored specifically for the fast-paced, small-to-mid-sized restaurant environment.</w:t>
       </w:r>
     </w:p>
     <w:p>
@@ -4975,11 +4854,9 @@
               <w:spacing w:after="0" w:line="240" w:lineRule="auto"/>
               <w:ind w:left="0"/>
             </w:pPr>
-            <w:proofErr w:type="spellStart"/>
             <w:r>
               <w:t>ChowHub</w:t>
             </w:r>
-            <w:proofErr w:type="spellEnd"/>
           </w:p>
         </w:tc>
       </w:tr>
@@ -5070,15 +4947,7 @@
               <w:ind w:left="0"/>
             </w:pPr>
             <w:r>
-              <w:t xml:space="preserve">Traditional systems that focus on singular aspects of restaurant </w:t>
-            </w:r>
-            <w:proofErr w:type="gramStart"/>
-            <w:r>
-              <w:t>management,</w:t>
-            </w:r>
-            <w:proofErr w:type="gramEnd"/>
-            <w:r>
-              <w:t xml:space="preserve"> require costly replacements, or lack customization,</w:t>
+              <w:t>Traditional systems that focus on singular aspects of restaurant management, require costly replacements, or lack customization,</w:t>
             </w:r>
           </w:p>
         </w:tc>
@@ -5369,13 +5238,8 @@
               <w:spacing w:after="0" w:line="240" w:lineRule="auto"/>
               <w:ind w:left="0"/>
             </w:pPr>
-            <w:proofErr w:type="gramStart"/>
             <w:r>
-              <w:t>Oversees</w:t>
-            </w:r>
-            <w:proofErr w:type="gramEnd"/>
-            <w:r>
-              <w:t xml:space="preserve"> the overall project and ensures resources are allocated; provides executive support and vision.</w:t>
+              <w:t>Oversees the overall project and ensures resources are allocated; provides executive support and vision.</w:t>
             </w:r>
           </w:p>
         </w:tc>
@@ -5911,15 +5775,7 @@
               <w:ind w:left="0"/>
             </w:pPr>
             <w:r>
-              <w:t xml:space="preserve">Utilize the </w:t>
-            </w:r>
-            <w:proofErr w:type="spellStart"/>
-            <w:r>
-              <w:t>ChowHub</w:t>
-            </w:r>
-            <w:proofErr w:type="spellEnd"/>
-            <w:r>
-              <w:t xml:space="preserve"> platform for inventory, menu, and employee management. Ensure the system meets the operational needs of their restaurant.</w:t>
+              <w:t>Utilize the ChowHub platform for inventory, menu, and employee management. Ensure the system meets the operational needs of their restaurant.</w:t>
             </w:r>
           </w:p>
         </w:tc>
@@ -5995,15 +5851,7 @@
               <w:ind w:left="0"/>
             </w:pPr>
             <w:r>
-              <w:t xml:space="preserve">Responsible for testing </w:t>
-            </w:r>
-            <w:proofErr w:type="spellStart"/>
-            <w:r>
-              <w:t>ChowHub</w:t>
-            </w:r>
-            <w:proofErr w:type="spellEnd"/>
-            <w:r>
-              <w:t xml:space="preserve"> to ensure it works as intended, identifying bugs, and verifying that features are functional before release.</w:t>
+              <w:t>Responsible for testing ChowHub to ensure it works as intended, identifying bugs, and verifying that features are functional before release.</w:t>
             </w:r>
           </w:p>
         </w:tc>
@@ -6076,15 +5924,7 @@
               <w:ind w:left="0"/>
             </w:pPr>
             <w:r>
-              <w:t xml:space="preserve">Work on integrating </w:t>
-            </w:r>
-            <w:proofErr w:type="spellStart"/>
-            <w:r>
-              <w:t>ChowHub</w:t>
-            </w:r>
-            <w:proofErr w:type="spellEnd"/>
-            <w:r>
-              <w:t xml:space="preserve"> with existing systems such as POS platforms and supplier databases, ensuring compatibility and smooth operation.</w:t>
+              <w:t>Work on integrating ChowHub with existing systems such as POS platforms and supplier databases, ensuring compatibility and smooth operation.</w:t>
             </w:r>
           </w:p>
         </w:tc>
@@ -6160,15 +6000,7 @@
               <w:ind w:left="0"/>
             </w:pPr>
             <w:r>
-              <w:t xml:space="preserve">Use </w:t>
-            </w:r>
-            <w:proofErr w:type="spellStart"/>
-            <w:r>
-              <w:t>ChowHub</w:t>
-            </w:r>
-            <w:proofErr w:type="spellEnd"/>
-            <w:r>
-              <w:t xml:space="preserve"> for tasks like placing orders, tracking ingredients, and managing shift schedules, enhancing the overall restaurant workflow.</w:t>
+              <w:t>Use ChowHub for tasks like placing orders, tracking ingredients, and managing shift schedules, enhancing the overall restaurant workflow.</w:t>
             </w:r>
           </w:p>
         </w:tc>
@@ -6241,23 +6073,7 @@
               <w:ind w:left="0"/>
             </w:pPr>
             <w:r>
-              <w:t>Develop user manuals, training materials, and support documents to guide end-</w:t>
-            </w:r>
-            <w:proofErr w:type="gramStart"/>
-            <w:r>
-              <w:t>users in</w:t>
-            </w:r>
-            <w:proofErr w:type="gramEnd"/>
-            <w:r>
-              <w:t xml:space="preserve"> effectively using </w:t>
-            </w:r>
-            <w:proofErr w:type="spellStart"/>
-            <w:r>
-              <w:t>ChowHub</w:t>
-            </w:r>
-            <w:proofErr w:type="spellEnd"/>
-            <w:r>
-              <w:t>.</w:t>
+              <w:t>Develop user manuals, training materials, and support documents to guide end-users in effectively using ChowHub.</w:t>
             </w:r>
           </w:p>
         </w:tc>
@@ -6359,33 +6175,11 @@
           <w:rFonts w:eastAsia="Times New Roman" w:cstheme="minorHAnsi"/>
         </w:rPr>
       </w:pPr>
-      <w:proofErr w:type="spellStart"/>
       <w:r>
         <w:rPr>
           <w:rFonts w:eastAsia="Times New Roman" w:cstheme="minorHAnsi"/>
         </w:rPr>
-        <w:t>ChowHub</w:t>
-      </w:r>
-      <w:proofErr w:type="spellEnd"/>
-      <w:r>
-        <w:rPr>
-          <w:rFonts w:eastAsia="Times New Roman" w:cstheme="minorHAnsi"/>
-        </w:rPr>
-        <w:t xml:space="preserve"> aims to simplify restaurant operations and enhance customer experience by providing an easy-to-use, all-in-one management solution for small independent restaurants. With features such as advanced menu management, real-time ingredient inventory tracking, and intuitive ordering, the </w:t>
-      </w:r>
-      <w:proofErr w:type="spellStart"/>
-      <w:r>
-        <w:rPr>
-          <w:rFonts w:eastAsia="Times New Roman" w:cstheme="minorHAnsi"/>
-        </w:rPr>
-        <w:t>ChowHub</w:t>
-      </w:r>
-      <w:proofErr w:type="spellEnd"/>
-      <w:r>
-        <w:rPr>
-          <w:rFonts w:eastAsia="Times New Roman" w:cstheme="minorHAnsi"/>
-        </w:rPr>
-        <w:t xml:space="preserve"> platform ensures cost-effectiveness and efficiency in the restaurant's back-of-house operations while improving customer satisfaction in front of the house. </w:t>
+        <w:t>ChowHub aims to simplify restaurant operations and enhance customer experience by providing an easy-to-use, all-in-one management solution for small independent restaurants. With features such as advanced menu management, real-time ingredient inventory tracking, and intuitive ordering, the ChowHub platform ensures cost-effectiveness and efficiency in the restaurant's back-of-house operations while improving customer satisfaction in front of the house. </w:t>
       </w:r>
     </w:p>
     <w:p>
@@ -6737,21 +6531,7 @@
         <w:rPr>
           <w:rFonts w:eastAsia="Times New Roman" w:cstheme="minorHAnsi"/>
         </w:rPr>
-        <w:t xml:space="preserve"> (</w:t>
-      </w:r>
-      <w:proofErr w:type="spellStart"/>
-      <w:r>
-        <w:rPr>
-          <w:rFonts w:eastAsia="Times New Roman" w:cstheme="minorHAnsi"/>
-        </w:rPr>
-        <w:t>ChowHub</w:t>
-      </w:r>
-      <w:proofErr w:type="spellEnd"/>
-      <w:r>
-        <w:rPr>
-          <w:rFonts w:eastAsia="Times New Roman" w:cstheme="minorHAnsi"/>
-        </w:rPr>
-        <w:t xml:space="preserve"> is designed to function independently but can integrate for added convenience). </w:t>
+        <w:t xml:space="preserve"> (ChowHub is designed to function independently but can integrate for added convenience). </w:t>
       </w:r>
       <w:r>
         <w:rPr>
@@ -6945,19 +6725,11 @@
         </w:rPr>
         <w:t xml:space="preserve">Regulatory Compliance: </w:t>
       </w:r>
-      <w:proofErr w:type="spellStart"/>
       <w:r>
         <w:rPr>
           <w:rFonts w:eastAsia="Times New Roman" w:cstheme="minorHAnsi"/>
         </w:rPr>
-        <w:t>ChowHub</w:t>
-      </w:r>
-      <w:proofErr w:type="spellEnd"/>
-      <w:r>
-        <w:rPr>
-          <w:rFonts w:eastAsia="Times New Roman" w:cstheme="minorHAnsi"/>
-        </w:rPr>
-        <w:t xml:space="preserve"> will comply with data privacy regulations outlined in PIPEDA for handling any customer and business data. Moreover, the system’s design will follow AODA (Accessibility for Ontarians with Disabilities Act) guidelines to ensure accessibility for all users of the platform. </w:t>
+        <w:t>ChowHub will comply with data privacy regulations outlined in PIPEDA for handling any customer and business data. Moreover, the system’s design will follow AODA (Accessibility for Ontarians with Disabilities Act) guidelines to ensure accessibility for all users of the platform. </w:t>
       </w:r>
     </w:p>
     <w:p>
@@ -7015,21 +6787,7 @@
         <w:rPr>
           <w:rFonts w:eastAsia="Times New Roman" w:cstheme="minorHAnsi"/>
         </w:rPr>
-        <w:t xml:space="preserve">Restaurants using </w:t>
-      </w:r>
-      <w:proofErr w:type="spellStart"/>
-      <w:r>
-        <w:rPr>
-          <w:rFonts w:eastAsia="Times New Roman" w:cstheme="minorHAnsi"/>
-        </w:rPr>
-        <w:t>ChowHub</w:t>
-      </w:r>
-      <w:proofErr w:type="spellEnd"/>
-      <w:r>
-        <w:rPr>
-          <w:rFonts w:eastAsia="Times New Roman" w:cstheme="minorHAnsi"/>
-        </w:rPr>
-        <w:t xml:space="preserve"> already have an existing POS system, which will be integrated. </w:t>
+        <w:t>Restaurants using ChowHub already have an existing POS system, which will be integrated. </w:t>
       </w:r>
     </w:p>
     <w:p>
@@ -7047,21 +6805,7 @@
         <w:rPr>
           <w:rFonts w:eastAsia="Times New Roman" w:cstheme="minorHAnsi"/>
         </w:rPr>
-        <w:t xml:space="preserve">Internet connectivity will be </w:t>
-      </w:r>
-      <w:proofErr w:type="gramStart"/>
-      <w:r>
-        <w:rPr>
-          <w:rFonts w:eastAsia="Times New Roman" w:cstheme="minorHAnsi"/>
-        </w:rPr>
-        <w:t>required at all times</w:t>
-      </w:r>
-      <w:proofErr w:type="gramEnd"/>
-      <w:r>
-        <w:rPr>
-          <w:rFonts w:eastAsia="Times New Roman" w:cstheme="minorHAnsi"/>
-        </w:rPr>
-        <w:t xml:space="preserve"> for real-time updates and synchronization. </w:t>
+        <w:t>Internet connectivity will be required at all times for real-time updates and synchronization. </w:t>
       </w:r>
     </w:p>
     <w:p>
@@ -7407,19 +7151,11 @@
           <w:rFonts w:eastAsia="Times New Roman" w:cstheme="minorHAnsi"/>
         </w:rPr>
       </w:pPr>
-      <w:proofErr w:type="spellStart"/>
       <w:r>
         <w:rPr>
           <w:rFonts w:eastAsia="Times New Roman" w:cstheme="minorHAnsi"/>
         </w:rPr>
-        <w:t>ChowHub</w:t>
-      </w:r>
-      <w:proofErr w:type="spellEnd"/>
-      <w:r>
-        <w:rPr>
-          <w:rFonts w:eastAsia="Times New Roman" w:cstheme="minorHAnsi"/>
-        </w:rPr>
-        <w:t xml:space="preserve"> is designed as a standalone restaurant management system with the ability to integrate with third-party POS systems and supplier platforms. The system interactions will primarily focus on real-time data synchronization for inventory tracking, order management, and employee scheduling.</w:t>
+        <w:t>ChowHub is designed as a standalone restaurant management system with the ability to integrate with third-party POS systems and supplier platforms. The system interactions will primarily focus on real-time data synchronization for inventory tracking, order management, and employee scheduling.</w:t>
       </w:r>
       <w:r>
         <w:rPr>
@@ -7505,21 +7241,12 @@
           <w:lang w:val="en-CA"/>
         </w:rPr>
       </w:pPr>
-      <w:proofErr w:type="spellStart"/>
       <w:r>
         <w:rPr>
           <w:rFonts w:eastAsia="Times New Roman" w:cstheme="minorHAnsi"/>
           <w:lang w:val="en-CA"/>
         </w:rPr>
-        <w:t>ChowHub</w:t>
-      </w:r>
-      <w:proofErr w:type="spellEnd"/>
-      <w:r>
-        <w:rPr>
-          <w:rFonts w:eastAsia="Times New Roman" w:cstheme="minorHAnsi"/>
-          <w:lang w:val="en-CA"/>
-        </w:rPr>
-        <w:t xml:space="preserve"> will provide </w:t>
+        <w:t xml:space="preserve">ChowHub will provide </w:t>
       </w:r>
       <w:r>
         <w:rPr>
@@ -7619,23 +7346,7 @@
           <w:rFonts w:eastAsia="Times New Roman" w:cstheme="minorHAnsi"/>
           <w:lang w:val="en-CA"/>
         </w:rPr>
-        <w:t xml:space="preserve">, ensuring seamless updates between </w:t>
-      </w:r>
-      <w:proofErr w:type="spellStart"/>
-      <w:r>
-        <w:rPr>
-          <w:rFonts w:eastAsia="Times New Roman" w:cstheme="minorHAnsi"/>
-          <w:lang w:val="en-CA"/>
-        </w:rPr>
-        <w:t>ChowHub</w:t>
-      </w:r>
-      <w:proofErr w:type="spellEnd"/>
-      <w:r>
-        <w:rPr>
-          <w:rFonts w:eastAsia="Times New Roman" w:cstheme="minorHAnsi"/>
-          <w:lang w:val="en-CA"/>
-        </w:rPr>
-        <w:t xml:space="preserve"> and the POS system.</w:t>
+        <w:t>, ensuring seamless updates between ChowHub and the POS system.</w:t>
       </w:r>
     </w:p>
     <w:p>
@@ -7691,23 +7402,7 @@
           <w:rFonts w:eastAsia="Times New Roman" w:cstheme="minorHAnsi"/>
           <w:lang w:val="en-CA"/>
         </w:rPr>
-        <w:t xml:space="preserve">If integration is not available, </w:t>
-      </w:r>
-      <w:proofErr w:type="spellStart"/>
-      <w:r>
-        <w:rPr>
-          <w:rFonts w:eastAsia="Times New Roman" w:cstheme="minorHAnsi"/>
-          <w:lang w:val="en-CA"/>
-        </w:rPr>
-        <w:t>ChowHub</w:t>
-      </w:r>
-      <w:proofErr w:type="spellEnd"/>
-      <w:r>
-        <w:rPr>
-          <w:rFonts w:eastAsia="Times New Roman" w:cstheme="minorHAnsi"/>
-          <w:lang w:val="en-CA"/>
-        </w:rPr>
-        <w:t xml:space="preserve"> will function independently, requiring manual inventory updates.</w:t>
+        <w:t>If integration is not available, ChowHub will function independently, requiring manual inventory updates.</w:t>
       </w:r>
     </w:p>
     <w:p>
@@ -7744,21 +7439,12 @@
           <w:lang w:val="en-CA"/>
         </w:rPr>
       </w:pPr>
-      <w:proofErr w:type="spellStart"/>
       <w:r>
         <w:rPr>
           <w:rFonts w:eastAsia="Times New Roman" w:cstheme="minorHAnsi"/>
           <w:lang w:val="en-CA"/>
         </w:rPr>
-        <w:t>ChowHub</w:t>
-      </w:r>
-      <w:proofErr w:type="spellEnd"/>
-      <w:r>
-        <w:rPr>
-          <w:rFonts w:eastAsia="Times New Roman" w:cstheme="minorHAnsi"/>
-          <w:lang w:val="en-CA"/>
-        </w:rPr>
-        <w:t xml:space="preserve"> will support </w:t>
+        <w:t xml:space="preserve">ChowHub will support </w:t>
       </w:r>
       <w:r>
         <w:rPr>
@@ -8056,23 +7742,7 @@
           <w:rFonts w:eastAsia="Times New Roman" w:cstheme="minorHAnsi"/>
           <w:lang w:val="en-CA"/>
         </w:rPr>
-        <w:t xml:space="preserve">Since real POS system access may not be available during development, </w:t>
-      </w:r>
-      <w:proofErr w:type="spellStart"/>
-      <w:r>
-        <w:rPr>
-          <w:rFonts w:eastAsia="Times New Roman" w:cstheme="minorHAnsi"/>
-          <w:lang w:val="en-CA"/>
-        </w:rPr>
-        <w:t>ChowHub</w:t>
-      </w:r>
-      <w:proofErr w:type="spellEnd"/>
-      <w:r>
-        <w:rPr>
-          <w:rFonts w:eastAsia="Times New Roman" w:cstheme="minorHAnsi"/>
-          <w:lang w:val="en-CA"/>
-        </w:rPr>
-        <w:t xml:space="preserve"> will be tested using </w:t>
+        <w:t xml:space="preserve">Since real POS system access may not be available during development, ChowHub will be tested using </w:t>
       </w:r>
       <w:r>
         <w:rPr>
@@ -8282,23 +7952,13 @@
                 <w:szCs w:val="22"/>
               </w:rPr>
             </w:pPr>
-            <w:proofErr w:type="spellStart"/>
             <w:r>
               <w:rPr>
                 <w:rFonts w:ascii="Calibri" w:hAnsi="Calibri" w:cs="Calibri"/>
                 <w:sz w:val="22"/>
                 <w:szCs w:val="22"/>
               </w:rPr>
-              <w:t>ChowHub’s</w:t>
-            </w:r>
-            <w:proofErr w:type="spellEnd"/>
-            <w:r>
-              <w:rPr>
-                <w:rFonts w:ascii="Calibri" w:hAnsi="Calibri" w:cs="Calibri"/>
-                <w:sz w:val="22"/>
-                <w:szCs w:val="22"/>
-              </w:rPr>
-              <w:t xml:space="preserve"> features are standalone and do not require integration into the POS system. However, integration would enhance ease of use.</w:t>
+              <w:t>ChowHub’s features are standalone and do not require integration into the POS system. However, integration would enhance ease of use.</w:t>
             </w:r>
           </w:p>
         </w:tc>
@@ -8486,25 +8146,7 @@
                 <w:sz w:val="22"/>
                 <w:szCs w:val="22"/>
               </w:rPr>
-              <w:t xml:space="preserve">Resource and time risks. We may not have enough time to dedicate to </w:t>
-            </w:r>
-            <w:proofErr w:type="spellStart"/>
-            <w:r>
-              <w:rPr>
-                <w:rFonts w:ascii="Calibri" w:hAnsi="Calibri" w:cs="Calibri"/>
-                <w:sz w:val="22"/>
-                <w:szCs w:val="22"/>
-              </w:rPr>
-              <w:t>ChowHub</w:t>
-            </w:r>
-            <w:proofErr w:type="spellEnd"/>
-            <w:r>
-              <w:rPr>
-                <w:rFonts w:ascii="Calibri" w:hAnsi="Calibri" w:cs="Calibri"/>
-                <w:sz w:val="22"/>
-                <w:szCs w:val="22"/>
-              </w:rPr>
-              <w:t>, which could result in incomplete development.</w:t>
+              <w:t>Resource and time risks. We may not have enough time to dedicate to ChowHub, which could result in incomplete development.</w:t>
             </w:r>
             <w:r>
               <w:rPr>
@@ -8534,25 +8176,7 @@
                 <w:sz w:val="22"/>
                 <w:szCs w:val="22"/>
               </w:rPr>
-              <w:t xml:space="preserve">We can adjust the project scope to focus on completing the core features of </w:t>
-            </w:r>
-            <w:proofErr w:type="spellStart"/>
-            <w:r>
-              <w:rPr>
-                <w:rFonts w:ascii="Calibri" w:hAnsi="Calibri" w:cs="Calibri"/>
-                <w:sz w:val="22"/>
-                <w:szCs w:val="22"/>
-              </w:rPr>
-              <w:t>ChowHub</w:t>
-            </w:r>
-            <w:proofErr w:type="spellEnd"/>
-            <w:r>
-              <w:rPr>
-                <w:rFonts w:ascii="Calibri" w:hAnsi="Calibri" w:cs="Calibri"/>
-                <w:sz w:val="22"/>
-                <w:szCs w:val="22"/>
-              </w:rPr>
-              <w:t>, with additional features implemented in later phases.</w:t>
+              <w:t>We can adjust the project scope to focus on completing the core features of ChowHub, with additional features implemented in later phases.</w:t>
             </w:r>
           </w:p>
         </w:tc>
@@ -8622,25 +8246,7 @@
                 <w:sz w:val="22"/>
                 <w:szCs w:val="22"/>
               </w:rPr>
-              <w:t xml:space="preserve">There could be difficulties when migrating data from existing systems to </w:t>
-            </w:r>
-            <w:proofErr w:type="spellStart"/>
-            <w:r>
-              <w:rPr>
-                <w:rFonts w:ascii="Calibri" w:hAnsi="Calibri" w:cs="Calibri"/>
-                <w:sz w:val="22"/>
-                <w:szCs w:val="22"/>
-              </w:rPr>
-              <w:t>ChowHub</w:t>
-            </w:r>
-            <w:proofErr w:type="spellEnd"/>
-            <w:r>
-              <w:rPr>
-                <w:rFonts w:ascii="Calibri" w:hAnsi="Calibri" w:cs="Calibri"/>
-                <w:sz w:val="22"/>
-                <w:szCs w:val="22"/>
-              </w:rPr>
-              <w:t>, especially if the data is incomplete or inconsistent.</w:t>
+              <w:t>There could be difficulties when migrating data from existing systems to ChowHub, especially if the data is incomplete or inconsistent.</w:t>
             </w:r>
           </w:p>
         </w:tc>
@@ -8686,25 +8292,7 @@
                 <w:sz w:val="22"/>
                 <w:szCs w:val="22"/>
               </w:rPr>
-              <w:t xml:space="preserve">If </w:t>
-            </w:r>
-            <w:proofErr w:type="spellStart"/>
-            <w:r>
-              <w:rPr>
-                <w:rFonts w:ascii="Calibri" w:hAnsi="Calibri" w:cs="Calibri"/>
-                <w:sz w:val="22"/>
-                <w:szCs w:val="22"/>
-              </w:rPr>
-              <w:t>ChowHub’s</w:t>
-            </w:r>
-            <w:proofErr w:type="spellEnd"/>
-            <w:r>
-              <w:rPr>
-                <w:rFonts w:ascii="Calibri" w:hAnsi="Calibri" w:cs="Calibri"/>
-                <w:sz w:val="22"/>
-                <w:szCs w:val="22"/>
-              </w:rPr>
-              <w:t xml:space="preserve"> features grow over time, there may be risks related to system performance as the restaurant business expands or data volume increases.</w:t>
+              <w:t>If ChowHub’s features grow over time, there may be risks related to system performance as the restaurant business expands or data volume increases.</w:t>
             </w:r>
           </w:p>
         </w:tc>
@@ -8764,19 +8352,11 @@
           <w:lang w:val="en-CA"/>
         </w:rPr>
       </w:pPr>
-      <w:proofErr w:type="spellStart"/>
       <w:r>
         <w:rPr>
           <w:lang w:val="en-CA"/>
         </w:rPr>
-        <w:t>ChowHub</w:t>
-      </w:r>
-      <w:proofErr w:type="spellEnd"/>
-      <w:r>
-        <w:rPr>
-          <w:lang w:val="en-CA"/>
-        </w:rPr>
-        <w:t xml:space="preserve"> is designed to operate in a restaurant management environment, ensuring seamless integration with existing workflows. The application will function across multiple platforms and environments, providing flexibility for restaurant owners and staff.</w:t>
+        <w:t>ChowHub is designed to operate in a restaurant management environment, ensuring seamless integration with existing workflows. The application will function across multiple platforms and environments, providing flexibility for restaurant owners and staff.</w:t>
       </w:r>
     </w:p>
     <w:p>
@@ -8827,21 +8407,7 @@
         <w:rPr>
           <w:lang w:val="en-CA"/>
         </w:rPr>
-        <w:t xml:space="preserve">POS System Compatibility: </w:t>
-      </w:r>
-      <w:proofErr w:type="spellStart"/>
-      <w:r>
-        <w:rPr>
-          <w:lang w:val="en-CA"/>
-        </w:rPr>
-        <w:t>ChowHub</w:t>
-      </w:r>
-      <w:proofErr w:type="spellEnd"/>
-      <w:r>
-        <w:rPr>
-          <w:lang w:val="en-CA"/>
-        </w:rPr>
-        <w:t xml:space="preserve"> must integrate with existing POS terminals without requiring hardware replacement.</w:t>
+        <w:t>POS System Compatibility: ChowHub must integrate with existing POS terminals without requiring hardware replacement.</w:t>
       </w:r>
     </w:p>
     <w:p>
@@ -8858,21 +8424,7 @@
         <w:rPr>
           <w:lang w:val="en-CA"/>
         </w:rPr>
-        <w:t xml:space="preserve">Server Requirements: Cloud-based or </w:t>
-      </w:r>
-      <w:proofErr w:type="gramStart"/>
-      <w:r>
-        <w:rPr>
-          <w:lang w:val="en-CA"/>
-        </w:rPr>
-        <w:t>on-premise</w:t>
-      </w:r>
-      <w:proofErr w:type="gramEnd"/>
-      <w:r>
-        <w:rPr>
-          <w:lang w:val="en-CA"/>
-        </w:rPr>
-        <w:t xml:space="preserve"> servers capable of handling database storage, analytics processing, and real-time updates.</w:t>
+        <w:t>Server Requirements: Cloud-based or on-premise servers capable of handling database storage, analytics processing, and real-time updates.</w:t>
       </w:r>
     </w:p>
     <w:p>
@@ -8906,21 +8458,7 @@
         <w:rPr>
           <w:lang w:val="en-CA"/>
         </w:rPr>
-        <w:t xml:space="preserve">Operating Systems: </w:t>
-      </w:r>
-      <w:proofErr w:type="spellStart"/>
-      <w:r>
-        <w:rPr>
-          <w:lang w:val="en-CA"/>
-        </w:rPr>
-        <w:t>ChowHub</w:t>
-      </w:r>
-      <w:proofErr w:type="spellEnd"/>
-      <w:r>
-        <w:rPr>
-          <w:lang w:val="en-CA"/>
-        </w:rPr>
-        <w:t xml:space="preserve"> will be compatible with Windows, macOS, iOS, and Android.</w:t>
+        <w:t>Operating Systems: ChowHub will be compatible with Windows, macOS, iOS, and Android.</w:t>
       </w:r>
     </w:p>
     <w:p>
@@ -8954,21 +8492,7 @@
         <w:rPr>
           <w:lang w:val="en-CA"/>
         </w:rPr>
-        <w:t xml:space="preserve">Database Management: </w:t>
-      </w:r>
-      <w:proofErr w:type="spellStart"/>
-      <w:r>
-        <w:rPr>
-          <w:lang w:val="en-CA"/>
-        </w:rPr>
-        <w:t>ChowHub</w:t>
-      </w:r>
-      <w:proofErr w:type="spellEnd"/>
-      <w:r>
-        <w:rPr>
-          <w:lang w:val="en-CA"/>
-        </w:rPr>
-        <w:t xml:space="preserve"> will use </w:t>
+        <w:t xml:space="preserve">Database Management: ChowHub will use </w:t>
       </w:r>
       <w:r>
         <w:rPr>
@@ -9047,21 +8571,7 @@
         <w:rPr>
           <w:lang w:val="en-CA"/>
         </w:rPr>
-        <w:t xml:space="preserve">Local Network Support: Restaurants with </w:t>
-      </w:r>
-      <w:proofErr w:type="gramStart"/>
-      <w:r>
-        <w:rPr>
-          <w:lang w:val="en-CA"/>
-        </w:rPr>
-        <w:t>on-premise</w:t>
-      </w:r>
-      <w:proofErr w:type="gramEnd"/>
-      <w:r>
-        <w:rPr>
-          <w:lang w:val="en-CA"/>
-        </w:rPr>
-        <w:t xml:space="preserve"> servers can operate within a local network in case of internet disruptions.</w:t>
+        <w:t>Local Network Support: Restaurants with on-premise servers can operate within a local network in case of internet disruptions.</w:t>
       </w:r>
     </w:p>
     <w:p>
@@ -9483,27 +8993,7 @@
           <w:sz w:val="22"/>
           <w:szCs w:val="22"/>
         </w:rPr>
-        <w:t xml:space="preserve">System sends low-stock alerts to </w:t>
-      </w:r>
-      <w:proofErr w:type="gramStart"/>
-      <w:r>
-        <w:rPr>
-          <w:rFonts w:asciiTheme="minorHAnsi" w:hAnsiTheme="minorHAnsi" w:cstheme="minorHAnsi"/>
-          <w:color w:val="auto"/>
-          <w:sz w:val="22"/>
-          <w:szCs w:val="22"/>
-        </w:rPr>
-        <w:t>designated</w:t>
-      </w:r>
-      <w:proofErr w:type="gramEnd"/>
-      <w:r>
-        <w:rPr>
-          <w:rFonts w:asciiTheme="minorHAnsi" w:hAnsiTheme="minorHAnsi" w:cstheme="minorHAnsi"/>
-          <w:color w:val="auto"/>
-          <w:sz w:val="22"/>
-          <w:szCs w:val="22"/>
-        </w:rPr>
-        <w:t xml:space="preserve"> users.</w:t>
+        <w:t>System sends low-stock alerts to designated users.</w:t>
       </w:r>
       <w:r>
         <w:rPr>
@@ -10332,27 +9822,7 @@
           <w:sz w:val="22"/>
           <w:szCs w:val="22"/>
         </w:rPr>
-        <w:t xml:space="preserve"> to assign shifts based on Employee availability, position and business demand (</w:t>
-      </w:r>
-      <w:proofErr w:type="spellStart"/>
-      <w:r>
-        <w:rPr>
-          <w:rFonts w:asciiTheme="minorHAnsi" w:hAnsiTheme="minorHAnsi" w:cstheme="minorHAnsi"/>
-          <w:color w:val="auto"/>
-          <w:sz w:val="22"/>
-          <w:szCs w:val="22"/>
-        </w:rPr>
-        <w:t>e.g</w:t>
-      </w:r>
-      <w:proofErr w:type="spellEnd"/>
-      <w:r>
-        <w:rPr>
-          <w:rFonts w:asciiTheme="minorHAnsi" w:hAnsiTheme="minorHAnsi" w:cstheme="minorHAnsi"/>
-          <w:color w:val="auto"/>
-          <w:sz w:val="22"/>
-          <w:szCs w:val="22"/>
-        </w:rPr>
-        <w:t>, peak hours or holidays).</w:t>
+        <w:t xml:space="preserve"> to assign shifts based on Employee availability, position and business demand (e.g, peak hours or holidays).</w:t>
       </w:r>
       <w:r>
         <w:rPr>
@@ -10450,7 +9920,6 @@
           <w:lang w:val="en-CA"/>
         </w:rPr>
       </w:pPr>
-      <w:proofErr w:type="gramStart"/>
       <w:r>
         <w:rPr>
           <w:rFonts w:asciiTheme="minorHAnsi" w:hAnsiTheme="minorHAnsi" w:cstheme="minorHAnsi"/>
@@ -10459,17 +9928,7 @@
           <w:szCs w:val="22"/>
         </w:rPr>
         <w:lastRenderedPageBreak/>
-        <w:t>System</w:t>
-      </w:r>
-      <w:proofErr w:type="gramEnd"/>
-      <w:r>
-        <w:rPr>
-          <w:rFonts w:asciiTheme="minorHAnsi" w:hAnsiTheme="minorHAnsi" w:cstheme="minorHAnsi"/>
-          <w:color w:val="auto"/>
-          <w:sz w:val="22"/>
-          <w:szCs w:val="22"/>
-        </w:rPr>
-        <w:t xml:space="preserve"> enforces labor laws and restaurant policies to prevent overtime violations.</w:t>
+        <w:t>System enforces labor laws and restaurant policies to prevent overtime violations.</w:t>
       </w:r>
       <w:r>
         <w:rPr>
@@ -10739,27 +10198,7 @@
           <w:sz w:val="22"/>
           <w:szCs w:val="22"/>
         </w:rPr>
-        <w:t xml:space="preserve"> generates payroll reports with employee hours, pay rate</w:t>
-      </w:r>
-      <w:proofErr w:type="gramStart"/>
-      <w:r>
-        <w:rPr>
-          <w:rFonts w:asciiTheme="minorHAnsi" w:hAnsiTheme="minorHAnsi" w:cstheme="minorHAnsi"/>
-          <w:color w:val="auto"/>
-          <w:sz w:val="22"/>
-          <w:szCs w:val="22"/>
-        </w:rPr>
-        <w:t>, overtime</w:t>
-      </w:r>
-      <w:proofErr w:type="gramEnd"/>
-      <w:r>
-        <w:rPr>
-          <w:rFonts w:asciiTheme="minorHAnsi" w:hAnsiTheme="minorHAnsi" w:cstheme="minorHAnsi"/>
-          <w:color w:val="auto"/>
-          <w:sz w:val="22"/>
-          <w:szCs w:val="22"/>
-        </w:rPr>
-        <w:t xml:space="preserve"> compensation.</w:t>
+        <w:t xml:space="preserve"> generates payroll reports with employee hours, pay rate, overtime compensation.</w:t>
       </w:r>
       <w:r>
         <w:rPr>
@@ -12671,27 +12110,7 @@
           <w:sz w:val="22"/>
           <w:szCs w:val="22"/>
         </w:rPr>
-        <w:t xml:space="preserve">Users can access </w:t>
-      </w:r>
-      <w:proofErr w:type="spellStart"/>
-      <w:r>
-        <w:rPr>
-          <w:rFonts w:asciiTheme="minorHAnsi" w:hAnsiTheme="minorHAnsi" w:cstheme="minorHAnsi"/>
-          <w:color w:val="auto"/>
-          <w:sz w:val="22"/>
-          <w:szCs w:val="22"/>
-        </w:rPr>
-        <w:t>ChowHub</w:t>
-      </w:r>
-      <w:proofErr w:type="spellEnd"/>
-      <w:r>
-        <w:rPr>
-          <w:rFonts w:asciiTheme="minorHAnsi" w:hAnsiTheme="minorHAnsi" w:cstheme="minorHAnsi"/>
-          <w:color w:val="auto"/>
-          <w:sz w:val="22"/>
-          <w:szCs w:val="22"/>
-        </w:rPr>
-        <w:t xml:space="preserve"> via web browsers on desktops, laptops, and tablets.</w:t>
+        <w:t>Users can access ChowHub via web browsers on desktops, laptops, and tablets.</w:t>
       </w:r>
       <w:r>
         <w:rPr>
@@ -12922,15 +12341,7 @@
         </w:numPr>
       </w:pPr>
       <w:r>
-        <w:t xml:space="preserve">Requirement: The </w:t>
-      </w:r>
-      <w:proofErr w:type="spellStart"/>
-      <w:r>
-        <w:t>ChowHub</w:t>
-      </w:r>
-      <w:proofErr w:type="spellEnd"/>
-      <w:r>
-        <w:t xml:space="preserve"> system will be compatible with most operating systems.</w:t>
+        <w:t>Requirement: The ChowHub system will be compatible with most operating systems.</w:t>
       </w:r>
     </w:p>
     <w:p>
@@ -12966,15 +12377,7 @@
         </w:numPr>
       </w:pPr>
       <w:r>
-        <w:t xml:space="preserve">Requirement: The </w:t>
-      </w:r>
-      <w:proofErr w:type="spellStart"/>
-      <w:r>
-        <w:t>ChowHub</w:t>
-      </w:r>
-      <w:proofErr w:type="spellEnd"/>
-      <w:r>
-        <w:t xml:space="preserve"> system will be compatible with most web browsers.</w:t>
+        <w:t>Requirement: The ChowHub system will be compatible with most web browsers.</w:t>
       </w:r>
     </w:p>
     <w:p>
@@ -12986,15 +12389,7 @@
         </w:numPr>
       </w:pPr>
       <w:r>
-        <w:t xml:space="preserve">Detail: Support modern browsers like Google Chrome, Mozilla Firefox, Microsoft Edge, and Safari for </w:t>
-      </w:r>
-      <w:proofErr w:type="gramStart"/>
-      <w:r>
-        <w:t>a consistent</w:t>
-      </w:r>
-      <w:proofErr w:type="gramEnd"/>
-      <w:r>
-        <w:t xml:space="preserve"> user experience.</w:t>
+        <w:t>Detail: Support modern browsers like Google Chrome, Mozilla Firefox, Microsoft Edge, and Safari for a consistent user experience.</w:t>
       </w:r>
     </w:p>
     <w:p>
@@ -13033,15 +12428,7 @@
         </w:numPr>
       </w:pPr>
       <w:r>
-        <w:t xml:space="preserve">Requirement: The </w:t>
-      </w:r>
-      <w:proofErr w:type="spellStart"/>
-      <w:r>
-        <w:t>ChowHub</w:t>
-      </w:r>
-      <w:proofErr w:type="spellEnd"/>
-      <w:r>
-        <w:t xml:space="preserve"> system will be compatible with existing POS systems.</w:t>
+        <w:t>Requirement: The ChowHub system will be compatible with existing POS systems.</w:t>
       </w:r>
     </w:p>
     <w:p>
@@ -13053,15 +12440,7 @@
         </w:numPr>
       </w:pPr>
       <w:r>
-        <w:t xml:space="preserve">Detail: Provide standard APIs and integration protocols to ensure seamless communication between </w:t>
-      </w:r>
-      <w:proofErr w:type="spellStart"/>
-      <w:r>
-        <w:t>ChowHub</w:t>
-      </w:r>
-      <w:proofErr w:type="spellEnd"/>
-      <w:r>
-        <w:t xml:space="preserve"> and various POS platforms.</w:t>
+        <w:t>Detail: Provide standard APIs and integration protocols to ensure seamless communication between ChowHub and various POS platforms.</w:t>
       </w:r>
     </w:p>
     <w:p>
@@ -13076,7 +12455,6 @@
           <w:b/>
           <w:bCs/>
         </w:rPr>
-        <w:lastRenderedPageBreak/>
         <w:t>3. Scalability</w:t>
       </w:r>
     </w:p>
@@ -13089,6 +12467,7 @@
         </w:numPr>
       </w:pPr>
       <w:r>
+        <w:lastRenderedPageBreak/>
         <w:t>System Scalability:</w:t>
       </w:r>
     </w:p>
@@ -13101,15 +12480,7 @@
         </w:numPr>
       </w:pPr>
       <w:r>
-        <w:t xml:space="preserve">Requirement: The </w:t>
-      </w:r>
-      <w:proofErr w:type="spellStart"/>
-      <w:r>
-        <w:t>ChowHub</w:t>
-      </w:r>
-      <w:proofErr w:type="spellEnd"/>
-      <w:r>
-        <w:t xml:space="preserve"> system will be scalable.</w:t>
+        <w:t>Requirement: The ChowHub system will be scalable.</w:t>
       </w:r>
     </w:p>
     <w:p>
@@ -13160,15 +12531,7 @@
         </w:numPr>
       </w:pPr>
       <w:r>
-        <w:t xml:space="preserve">Requirement: The </w:t>
-      </w:r>
-      <w:proofErr w:type="spellStart"/>
-      <w:r>
-        <w:t>ChowHub</w:t>
-      </w:r>
-      <w:proofErr w:type="spellEnd"/>
-      <w:r>
-        <w:t xml:space="preserve"> system will use 256-bit AES encryption.</w:t>
+        <w:t>Requirement: The ChowHub system will use 256-bit AES encryption.</w:t>
       </w:r>
     </w:p>
     <w:p>
@@ -13204,15 +12567,7 @@
         </w:numPr>
       </w:pPr>
       <w:r>
-        <w:t xml:space="preserve">Requirement: The </w:t>
-      </w:r>
-      <w:proofErr w:type="spellStart"/>
-      <w:r>
-        <w:t>ChowHub</w:t>
-      </w:r>
-      <w:proofErr w:type="spellEnd"/>
-      <w:r>
-        <w:t xml:space="preserve"> system will use local storage for data compliance.</w:t>
+        <w:t>Requirement: The ChowHub system will use local storage for data compliance.</w:t>
       </w:r>
     </w:p>
     <w:p>
@@ -13263,15 +12618,7 @@
         </w:numPr>
       </w:pPr>
       <w:r>
-        <w:t xml:space="preserve">Requirement: The </w:t>
-      </w:r>
-      <w:proofErr w:type="spellStart"/>
-      <w:r>
-        <w:t>ChowHub</w:t>
-      </w:r>
-      <w:proofErr w:type="spellEnd"/>
-      <w:r>
-        <w:t xml:space="preserve"> system will be reliable.</w:t>
+        <w:t>Requirement: The ChowHub system will be reliable.</w:t>
       </w:r>
     </w:p>
     <w:p>
@@ -13283,15 +12630,7 @@
         </w:numPr>
       </w:pPr>
       <w:r>
-        <w:t xml:space="preserve">Detail: Ensure high availability with minimal downtime through robust error handling, failover strategies, and regular </w:t>
-      </w:r>
-      <w:proofErr w:type="gramStart"/>
-      <w:r>
-        <w:t>system health</w:t>
-      </w:r>
-      <w:proofErr w:type="gramEnd"/>
-      <w:r>
-        <w:t xml:space="preserve"> monitoring.</w:t>
+        <w:t>Detail: Ensure high availability with minimal downtime through robust error handling, failover strategies, and regular system health monitoring.</w:t>
       </w:r>
     </w:p>
     <w:p>
@@ -13330,15 +12669,7 @@
         </w:numPr>
       </w:pPr>
       <w:r>
-        <w:t xml:space="preserve">Requirement: The </w:t>
-      </w:r>
-      <w:proofErr w:type="spellStart"/>
-      <w:r>
-        <w:t>ChowHub</w:t>
-      </w:r>
-      <w:proofErr w:type="spellEnd"/>
-      <w:r>
-        <w:t xml:space="preserve"> system will be adjustable.</w:t>
+        <w:t>Requirement: The ChowHub system will be adjustable.</w:t>
       </w:r>
     </w:p>
     <w:p>
@@ -13389,15 +12720,7 @@
         </w:numPr>
       </w:pPr>
       <w:r>
-        <w:t xml:space="preserve">Requirement: The </w:t>
-      </w:r>
-      <w:proofErr w:type="spellStart"/>
-      <w:r>
-        <w:t>ChowHub</w:t>
-      </w:r>
-      <w:proofErr w:type="spellEnd"/>
-      <w:r>
-        <w:t xml:space="preserve"> system will be usable.</w:t>
+        <w:t>Requirement: The ChowHub system will be usable.</w:t>
       </w:r>
     </w:p>
     <w:p>
@@ -13433,6 +12756,373 @@
       </w:r>
       <w:r>
         <w:t>Interface Mock-ups</w:t>
+      </w:r>
+    </w:p>
+    <w:p>
+      <w:pPr>
+        <w:spacing w:after="160" w:line="259" w:lineRule="auto"/>
+        <w:rPr>
+          <w:b/>
+          <w:bCs/>
+        </w:rPr>
+      </w:pPr>
+      <w:r>
+        <w:rPr>
+          <w:b/>
+          <w:bCs/>
+        </w:rPr>
+        <w:t>2.8.1 Menu</w:t>
+      </w:r>
+    </w:p>
+    <w:p>
+      <w:pPr>
+        <w:spacing w:after="160" w:line="259" w:lineRule="auto"/>
+        <w:rPr>
+          <w:b/>
+          <w:bCs/>
+        </w:rPr>
+      </w:pPr>
+      <w:r>
+        <w:rPr>
+          <w:b/>
+          <w:bCs/>
+        </w:rPr>
+        <w:t>2.8.2 Creating Menu</w:t>
+      </w:r>
+    </w:p>
+    <w:p>
+      <w:pPr>
+        <w:spacing w:after="160" w:line="259" w:lineRule="auto"/>
+        <w:rPr>
+          <w:b/>
+          <w:bCs/>
+        </w:rPr>
+      </w:pPr>
+      <w:r>
+        <w:rPr>
+          <w:b/>
+          <w:bCs/>
+        </w:rPr>
+        <w:t>2.8.3 Employee Management</w:t>
+      </w:r>
+    </w:p>
+    <w:p>
+      <w:pPr>
+        <w:spacing w:after="160" w:line="259" w:lineRule="auto"/>
+        <w:rPr>
+          <w:b/>
+          <w:bCs/>
+        </w:rPr>
+      </w:pPr>
+      <w:r>
+        <w:rPr>
+          <w:b/>
+          <w:bCs/>
+        </w:rPr>
+        <w:t>2.8.3A Personal Details</w:t>
+      </w:r>
+    </w:p>
+    <w:p>
+      <w:pPr>
+        <w:spacing w:after="160" w:line="259" w:lineRule="auto"/>
+        <w:rPr>
+          <w:b/>
+          <w:bCs/>
+        </w:rPr>
+      </w:pPr>
+      <w:r>
+        <w:rPr>
+          <w:b/>
+          <w:bCs/>
+        </w:rPr>
+        <w:t xml:space="preserve">2.8.3A </w:t>
+      </w:r>
+      <w:r>
+        <w:rPr>
+          <w:b/>
+          <w:bCs/>
+        </w:rPr>
+        <w:t>Shift</w:t>
+      </w:r>
+    </w:p>
+    <w:p>
+      <w:pPr>
+        <w:spacing w:after="160" w:line="259" w:lineRule="auto"/>
+        <w:rPr>
+          <w:b/>
+          <w:bCs/>
+        </w:rPr>
+      </w:pPr>
+      <w:r>
+        <w:rPr>
+          <w:b/>
+          <w:bCs/>
+        </w:rPr>
+        <w:lastRenderedPageBreak/>
+        <w:t xml:space="preserve">2.8.3A </w:t>
+      </w:r>
+      <w:r>
+        <w:rPr>
+          <w:b/>
+          <w:bCs/>
+        </w:rPr>
+        <w:t>Pay Stub generation</w:t>
+      </w:r>
+    </w:p>
+    <w:p>
+      <w:pPr>
+        <w:spacing w:after="160" w:line="259" w:lineRule="auto"/>
+        <w:rPr>
+          <w:b/>
+          <w:bCs/>
+        </w:rPr>
+      </w:pPr>
+      <w:r>
+        <w:rPr>
+          <w:b/>
+          <w:bCs/>
+        </w:rPr>
+        <w:t xml:space="preserve">2.8.4 </w:t>
+      </w:r>
+      <w:r>
+        <w:rPr>
+          <w:b/>
+          <w:bCs/>
+        </w:rPr>
+        <w:t>Sale reports and analysis</w:t>
+      </w:r>
+    </w:p>
+    <w:p>
+      <w:pPr>
+        <w:spacing w:after="160" w:line="259" w:lineRule="auto"/>
+        <w:rPr>
+          <w:b/>
+          <w:bCs/>
+        </w:rPr>
+      </w:pPr>
+      <w:r>
+        <w:rPr>
+          <w:noProof/>
+        </w:rPr>
+        <w:drawing>
+          <wp:inline distT="0" distB="0" distL="0" distR="0" wp14:anchorId="45C0F56B" wp14:editId="3AC76102">
+            <wp:extent cx="4012433" cy="3429000"/>
+            <wp:effectExtent l="0" t="0" r="7620" b="0"/>
+            <wp:docPr id="1775749396" name="Picture 1" descr="A screenshot of a chart&#10;&#10;AI-generated content may be incorrect."/>
+            <wp:cNvGraphicFramePr>
+              <a:graphicFrameLocks xmlns:a="http://schemas.openxmlformats.org/drawingml/2006/main" noChangeAspect="1"/>
+            </wp:cNvGraphicFramePr>
+            <a:graphic xmlns:a="http://schemas.openxmlformats.org/drawingml/2006/main">
+              <a:graphicData uri="http://schemas.openxmlformats.org/drawingml/2006/picture">
+                <pic:pic xmlns:pic="http://schemas.openxmlformats.org/drawingml/2006/picture">
+                  <pic:nvPicPr>
+                    <pic:cNvPr id="1775749396" name="Picture 1" descr="A screenshot of a chart&#10;&#10;AI-generated content may be incorrect."/>
+                    <pic:cNvPicPr/>
+                  </pic:nvPicPr>
+                  <pic:blipFill>
+                    <a:blip r:embed="rId17"/>
+                    <a:stretch>
+                      <a:fillRect/>
+                    </a:stretch>
+                  </pic:blipFill>
+                  <pic:spPr>
+                    <a:xfrm>
+                      <a:off x="0" y="0"/>
+                      <a:ext cx="4021236" cy="3436523"/>
+                    </a:xfrm>
+                    <a:prstGeom prst="rect">
+                      <a:avLst/>
+                    </a:prstGeom>
+                  </pic:spPr>
+                </pic:pic>
+              </a:graphicData>
+            </a:graphic>
+          </wp:inline>
+        </w:drawing>
+      </w:r>
+      <w:r>
+        <w:rPr>
+          <w:noProof/>
+        </w:rPr>
+        <w:drawing>
+          <wp:inline distT="0" distB="0" distL="0" distR="0" wp14:anchorId="6B64F1CB" wp14:editId="06C16EED">
+            <wp:extent cx="4008120" cy="4018397"/>
+            <wp:effectExtent l="0" t="0" r="0" b="1270"/>
+            <wp:docPr id="588841599" name="Picture 1" descr="A screenshot of a data analysis&#10;&#10;AI-generated content may be incorrect."/>
+            <wp:cNvGraphicFramePr>
+              <a:graphicFrameLocks xmlns:a="http://schemas.openxmlformats.org/drawingml/2006/main" noChangeAspect="1"/>
+            </wp:cNvGraphicFramePr>
+            <a:graphic xmlns:a="http://schemas.openxmlformats.org/drawingml/2006/main">
+              <a:graphicData uri="http://schemas.openxmlformats.org/drawingml/2006/picture">
+                <pic:pic xmlns:pic="http://schemas.openxmlformats.org/drawingml/2006/picture">
+                  <pic:nvPicPr>
+                    <pic:cNvPr id="588841599" name="Picture 1" descr="A screenshot of a data analysis&#10;&#10;AI-generated content may be incorrect."/>
+                    <pic:cNvPicPr/>
+                  </pic:nvPicPr>
+                  <pic:blipFill>
+                    <a:blip r:embed="rId18"/>
+                    <a:stretch>
+                      <a:fillRect/>
+                    </a:stretch>
+                  </pic:blipFill>
+                  <pic:spPr>
+                    <a:xfrm>
+                      <a:off x="0" y="0"/>
+                      <a:ext cx="4012123" cy="4022410"/>
+                    </a:xfrm>
+                    <a:prstGeom prst="rect">
+                      <a:avLst/>
+                    </a:prstGeom>
+                  </pic:spPr>
+                </pic:pic>
+              </a:graphicData>
+            </a:graphic>
+          </wp:inline>
+        </w:drawing>
+      </w:r>
+    </w:p>
+    <w:p>
+      <w:pPr>
+        <w:spacing w:after="160" w:line="259" w:lineRule="auto"/>
+        <w:rPr>
+          <w:b/>
+          <w:bCs/>
+        </w:rPr>
+      </w:pPr>
+      <w:r>
+        <w:rPr>
+          <w:b/>
+          <w:bCs/>
+        </w:rPr>
+        <w:lastRenderedPageBreak/>
+        <w:t xml:space="preserve">2.8.5 </w:t>
+      </w:r>
+      <w:r>
+        <w:rPr>
+          <w:b/>
+          <w:bCs/>
+        </w:rPr>
+        <w:t>Ingredient tracking</w:t>
+      </w:r>
+    </w:p>
+    <w:p>
+      <w:pPr>
+        <w:spacing w:after="160" w:line="259" w:lineRule="auto"/>
+        <w:rPr>
+          <w:b/>
+          <w:bCs/>
+        </w:rPr>
+      </w:pPr>
+      <w:r>
+        <w:rPr>
+          <w:noProof/>
+        </w:rPr>
+        <w:drawing>
+          <wp:inline distT="0" distB="0" distL="0" distR="0" wp14:anchorId="0FDC3D58" wp14:editId="68819BC0">
+            <wp:extent cx="5074920" cy="4440555"/>
+            <wp:effectExtent l="0" t="0" r="0" b="0"/>
+            <wp:docPr id="385574142" name="Picture 1" descr="A screenshot of a computer&#10;&#10;AI-generated content may be incorrect."/>
+            <wp:cNvGraphicFramePr>
+              <a:graphicFrameLocks xmlns:a="http://schemas.openxmlformats.org/drawingml/2006/main" noChangeAspect="1"/>
+            </wp:cNvGraphicFramePr>
+            <a:graphic xmlns:a="http://schemas.openxmlformats.org/drawingml/2006/main">
+              <a:graphicData uri="http://schemas.openxmlformats.org/drawingml/2006/picture">
+                <pic:pic xmlns:pic="http://schemas.openxmlformats.org/drawingml/2006/picture">
+                  <pic:nvPicPr>
+                    <pic:cNvPr id="385574142" name="Picture 1" descr="A screenshot of a computer&#10;&#10;AI-generated content may be incorrect."/>
+                    <pic:cNvPicPr/>
+                  </pic:nvPicPr>
+                  <pic:blipFill>
+                    <a:blip r:embed="rId19"/>
+                    <a:stretch>
+                      <a:fillRect/>
+                    </a:stretch>
+                  </pic:blipFill>
+                  <pic:spPr>
+                    <a:xfrm>
+                      <a:off x="0" y="0"/>
+                      <a:ext cx="5087065" cy="4451182"/>
+                    </a:xfrm>
+                    <a:prstGeom prst="rect">
+                      <a:avLst/>
+                    </a:prstGeom>
+                  </pic:spPr>
+                </pic:pic>
+              </a:graphicData>
+            </a:graphic>
+          </wp:inline>
+        </w:drawing>
+      </w:r>
+    </w:p>
+    <w:p>
+      <w:pPr>
+        <w:spacing w:after="160" w:line="259" w:lineRule="auto"/>
+        <w:rPr>
+          <w:b/>
+          <w:bCs/>
+        </w:rPr>
+      </w:pPr>
+      <w:r>
+        <w:rPr>
+          <w:b/>
+          <w:bCs/>
+        </w:rPr>
+        <w:t>2.8.6 Supplier Management</w:t>
+      </w:r>
+    </w:p>
+    <w:p>
+      <w:pPr>
+        <w:spacing w:after="160" w:line="259" w:lineRule="auto"/>
+        <w:rPr>
+          <w:b/>
+          <w:bCs/>
+        </w:rPr>
+      </w:pPr>
+      <w:r>
+        <w:rPr>
+          <w:b/>
+          <w:bCs/>
+        </w:rPr>
+        <w:t xml:space="preserve">2.8.7 User Authentication </w:t>
+      </w:r>
+    </w:p>
+    <w:p>
+      <w:pPr>
+        <w:spacing w:after="160" w:line="259" w:lineRule="auto"/>
+        <w:rPr>
+          <w:b/>
+          <w:bCs/>
+        </w:rPr>
+      </w:pPr>
+      <w:r>
+        <w:rPr>
+          <w:b/>
+          <w:bCs/>
+        </w:rPr>
+        <w:t>2.8.7A Registration</w:t>
+      </w:r>
+    </w:p>
+    <w:p>
+      <w:pPr>
+        <w:spacing w:after="160" w:line="259" w:lineRule="auto"/>
+        <w:rPr>
+          <w:b/>
+          <w:bCs/>
+        </w:rPr>
+      </w:pPr>
+      <w:r>
+        <w:rPr>
+          <w:b/>
+          <w:bCs/>
+        </w:rPr>
+        <w:t xml:space="preserve">2.8.7A </w:t>
+      </w:r>
+      <w:r>
+        <w:rPr>
+          <w:b/>
+          <w:bCs/>
+        </w:rPr>
+        <w:t>Sign In</w:t>
       </w:r>
     </w:p>
     <w:p>
@@ -13582,6 +13272,7 @@
         <w:rPr>
           <w:noProof/>
         </w:rPr>
+        <w:lastRenderedPageBreak/>
         <w:drawing>
           <wp:inline distT="0" distB="0" distL="0" distR="0" wp14:anchorId="49CD43E1" wp14:editId="74976703">
             <wp:extent cx="5943600" cy="3594100"/>
@@ -13598,7 +13289,7 @@
                     <pic:cNvPicPr/>
                   </pic:nvPicPr>
                   <pic:blipFill>
-                    <a:blip r:embed="rId17">
+                    <a:blip r:embed="rId20">
                       <a:extLst>
                         <a:ext uri="{28A0092B-C50C-407E-A947-70E740481C1C}">
                           <a14:useLocalDpi xmlns:a14="http://schemas.microsoft.com/office/drawing/2010/main" val="0"/>
@@ -13636,35 +13327,7 @@
         <w:rPr>
           <w:lang w:val="en-CA"/>
         </w:rPr>
-        <w:t xml:space="preserve">The Data Flow Diagram (DFD) illustrates the flow of information between different stakeholders and system components in </w:t>
-      </w:r>
-      <w:proofErr w:type="spellStart"/>
-      <w:r>
-        <w:rPr>
-          <w:lang w:val="en-CA"/>
-        </w:rPr>
-        <w:t>ChowHub</w:t>
-      </w:r>
-      <w:proofErr w:type="spellEnd"/>
-      <w:r>
-        <w:rPr>
-          <w:lang w:val="en-CA"/>
-        </w:rPr>
-        <w:t xml:space="preserve">, ensuring efficient restaurant management. This diagram represents how </w:t>
-      </w:r>
-      <w:proofErr w:type="spellStart"/>
-      <w:r>
-        <w:rPr>
-          <w:lang w:val="en-CA"/>
-        </w:rPr>
-        <w:t>ChowHub</w:t>
-      </w:r>
-      <w:proofErr w:type="spellEnd"/>
-      <w:r>
-        <w:rPr>
-          <w:lang w:val="en-CA"/>
-        </w:rPr>
-        <w:t xml:space="preserve"> processes and manages data related to inventory, orders, employee management, and reporting.</w:t>
+        <w:t>The Data Flow Diagram (DFD) illustrates the flow of information between different stakeholders and system components in ChowHub, ensuring efficient restaurant management. This diagram represents how ChowHub processes and manages data related to inventory, orders, employee management, and reporting.</w:t>
       </w:r>
     </w:p>
     <w:p>
@@ -13736,21 +13399,7 @@
         <w:rPr>
           <w:lang w:val="en-CA"/>
         </w:rPr>
-        <w:t xml:space="preserve">Restaurant </w:t>
-      </w:r>
-      <w:proofErr w:type="spellStart"/>
-      <w:r>
-        <w:rPr>
-          <w:lang w:val="en-CA"/>
-        </w:rPr>
-        <w:t>WaitStaff</w:t>
-      </w:r>
-      <w:proofErr w:type="spellEnd"/>
-      <w:r>
-        <w:rPr>
-          <w:lang w:val="en-CA"/>
-        </w:rPr>
-        <w:t>: Inputs customer orders into the system.</w:t>
+        <w:t>Restaurant WaitStaff: Inputs customer orders into the system.</w:t>
       </w:r>
     </w:p>
     <w:p>
@@ -13798,34 +13447,19 @@
         <w:rPr>
           <w:lang w:val="en-CA"/>
         </w:rPr>
-        <w:t xml:space="preserve">Supplier: Handles restocking requests from </w:t>
-      </w:r>
-      <w:proofErr w:type="spellStart"/>
-      <w:r>
+        <w:t>Supplier: Handles restocking requests from ChowHub.</w:t>
+      </w:r>
+    </w:p>
+    <w:p>
+      <w:pPr>
         <w:rPr>
           <w:lang w:val="en-CA"/>
         </w:rPr>
-        <w:t>ChowHub</w:t>
-      </w:r>
-      <w:proofErr w:type="spellEnd"/>
+      </w:pPr>
       <w:r>
         <w:rPr>
           <w:lang w:val="en-CA"/>
         </w:rPr>
-        <w:t>.</w:t>
-      </w:r>
-    </w:p>
-    <w:p>
-      <w:pPr>
-        <w:rPr>
-          <w:lang w:val="en-CA"/>
-        </w:rPr>
-      </w:pPr>
-      <w:r>
-        <w:rPr>
-          <w:lang w:val="en-CA"/>
-        </w:rPr>
-        <w:lastRenderedPageBreak/>
         <w:t xml:space="preserve">2. </w:t>
       </w:r>
       <w:r>
@@ -13868,21 +13502,7 @@
         <w:rPr>
           <w:lang w:val="en-CA"/>
         </w:rPr>
-        <w:t xml:space="preserve">The restaurant waitstaff places orders in </w:t>
-      </w:r>
-      <w:proofErr w:type="spellStart"/>
-      <w:r>
-        <w:rPr>
-          <w:lang w:val="en-CA"/>
-        </w:rPr>
-        <w:t>ChowHub</w:t>
-      </w:r>
-      <w:proofErr w:type="spellEnd"/>
-      <w:r>
-        <w:rPr>
-          <w:lang w:val="en-CA"/>
-        </w:rPr>
-        <w:t>, which processes them.</w:t>
+        <w:t>The restaurant waitstaff places orders in ChowHub, which processes them.</w:t>
       </w:r>
     </w:p>
     <w:p>
@@ -13932,19 +13552,11 @@
           <w:lang w:val="en-CA"/>
         </w:rPr>
       </w:pPr>
-      <w:proofErr w:type="spellStart"/>
       <w:r>
         <w:rPr>
           <w:lang w:val="en-CA"/>
         </w:rPr>
-        <w:t>ChowHub</w:t>
-      </w:r>
-      <w:proofErr w:type="spellEnd"/>
-      <w:r>
-        <w:rPr>
-          <w:lang w:val="en-CA"/>
-        </w:rPr>
-        <w:t xml:space="preserve"> tracks ingredient levels through the inventory database.</w:t>
+        <w:t>ChowHub tracks ingredient levels through the inventory database.</w:t>
       </w:r>
     </w:p>
     <w:p>
@@ -13980,6 +13592,7 @@
         <w:rPr>
           <w:lang w:val="en-CA"/>
         </w:rPr>
+        <w:lastRenderedPageBreak/>
         <w:t>Restocking requests are sent to suppliers when necessary.</w:t>
       </w:r>
     </w:p>
@@ -14012,19 +13625,11 @@
           <w:lang w:val="en-CA"/>
         </w:rPr>
       </w:pPr>
-      <w:proofErr w:type="spellStart"/>
       <w:r>
         <w:rPr>
           <w:lang w:val="en-CA"/>
         </w:rPr>
-        <w:t>ChowHub</w:t>
-      </w:r>
-      <w:proofErr w:type="spellEnd"/>
-      <w:r>
-        <w:rPr>
-          <w:lang w:val="en-CA"/>
-        </w:rPr>
-        <w:t xml:space="preserve"> stores and processes employee information.</w:t>
+        <w:t>ChowHub stores and processes employee information.</w:t>
       </w:r>
     </w:p>
     <w:p>
@@ -14074,19 +13679,11 @@
           <w:lang w:val="en-CA"/>
         </w:rPr>
       </w:pPr>
-      <w:proofErr w:type="spellStart"/>
       <w:r>
         <w:rPr>
           <w:lang w:val="en-CA"/>
         </w:rPr>
-        <w:t>ChowHub</w:t>
-      </w:r>
-      <w:proofErr w:type="spellEnd"/>
-      <w:r>
-        <w:rPr>
-          <w:lang w:val="en-CA"/>
-        </w:rPr>
-        <w:t xml:space="preserve"> generates insights and reports for restaurant managers to track performance and make business decisions.</w:t>
+        <w:t>ChowHub generates insights and reports for restaurant managers to track performance and make business decisions.</w:t>
       </w:r>
     </w:p>
     <w:p>
@@ -14117,21 +13714,7 @@
         <w:rPr>
           <w:lang w:val="en-CA"/>
         </w:rPr>
-        <w:t xml:space="preserve">This DFD highlights how different stakeholders, databases, and processes interact with </w:t>
-      </w:r>
-      <w:proofErr w:type="spellStart"/>
-      <w:r>
-        <w:rPr>
-          <w:lang w:val="en-CA"/>
-        </w:rPr>
-        <w:t>ChowHub</w:t>
-      </w:r>
-      <w:proofErr w:type="spellEnd"/>
-      <w:r>
-        <w:rPr>
-          <w:lang w:val="en-CA"/>
-        </w:rPr>
-        <w:t>, ensuring seamless restaurant operations. It also emphasizes key functionalities like order processing, inventory tracking, payroll generation, and reporting, making it a vital reference for system implementation.</w:t>
+        <w:t>This DFD highlights how different stakeholders, databases, and processes interact with ChowHub, ensuring seamless restaurant operations. It also emphasizes key functionalities like order processing, inventory tracking, payroll generation, and reporting, making it a vital reference for system implementation.</w:t>
       </w:r>
     </w:p>
     <w:p>
@@ -14338,19 +13921,11 @@
                 <w:color w:val="FF0000"/>
               </w:rPr>
             </w:pPr>
-            <w:proofErr w:type="gramStart"/>
             <w:r>
               <w:rPr>
                 <w:color w:val="FF0000"/>
               </w:rPr>
-              <w:t>User</w:t>
-            </w:r>
-            <w:proofErr w:type="gramEnd"/>
-            <w:r>
-              <w:rPr>
-                <w:color w:val="FF0000"/>
-              </w:rPr>
-              <w:t xml:space="preserve"> must provide a username, email and password to register for the app.</w:t>
+              <w:t>User must provide a username, email and password to register for the app.</w:t>
             </w:r>
           </w:p>
         </w:tc>
@@ -15352,7 +14927,7 @@
                     <pic:cNvPicPr/>
                   </pic:nvPicPr>
                   <pic:blipFill>
-                    <a:blip r:embed="rId18">
+                    <a:blip r:embed="rId21">
                       <a:extLst>
                         <a:ext uri="{28A0092B-C50C-407E-A947-70E740481C1C}">
                           <a14:useLocalDpi xmlns:a14="http://schemas.microsoft.com/office/drawing/2010/main" val="0"/>
@@ -15737,9 +15312,8 @@
           <w:szCs w:val="48"/>
           <w:u w:val="single"/>
         </w:rPr>
-        <w:t xml:space="preserve">X                              </w:t>
-      </w:r>
-      <w:proofErr w:type="gramStart"/>
+        <w:t xml:space="preserve">X                                </w:t>
+      </w:r>
       <w:r>
         <w:rPr>
           <w:rFonts w:ascii="ArialMT" w:hAnsi="ArialMT" w:cs="ArialMT"/>
@@ -15747,18 +15321,8 @@
           <w:szCs w:val="48"/>
           <w:u w:val="single"/>
         </w:rPr>
-        <w:t xml:space="preserve">  </w:t>
-      </w:r>
-      <w:r>
-        <w:rPr>
-          <w:rFonts w:ascii="ArialMT" w:hAnsi="ArialMT" w:cs="ArialMT"/>
-          <w:sz w:val="48"/>
-          <w:szCs w:val="48"/>
-          <w:u w:val="single"/>
-        </w:rPr>
         <w:t>.</w:t>
       </w:r>
-      <w:proofErr w:type="gramEnd"/>
     </w:p>
     <w:p>
       <w:pPr>
@@ -15783,8 +15347,8 @@
       </w:r>
     </w:p>
     <w:sectPr>
-      <w:headerReference w:type="default" r:id="rId19"/>
-      <w:footerReference w:type="default" r:id="rId20"/>
+      <w:headerReference w:type="default" r:id="rId22"/>
+      <w:footerReference w:type="default" r:id="rId23"/>
       <w:pgSz w:w="12240" w:h="15840"/>
       <w:pgMar w:top="1440" w:right="1440" w:bottom="1440" w:left="1440" w:header="720" w:footer="720" w:gutter="0"/>
       <w:cols w:space="720"/>
@@ -33850,7 +33414,6 @@
   <w:style w:type="character" w:default="1" w:styleId="DefaultParagraphFont">
     <w:name w:val="Default Paragraph Font"/>
     <w:uiPriority w:val="1"/>
-    <w:semiHidden/>
     <w:unhideWhenUsed/>
   </w:style>
   <w:style w:type="table" w:default="1" w:styleId="TableNormal">
@@ -34681,22 +34244,11 @@
 </file>
 
 <file path=customXml/item2.xml><?xml version="1.0" encoding="utf-8"?>
-<?mso-contentType ?>
-<FormTemplates xmlns="http://schemas.microsoft.com/sharepoint/v3/contenttype/forms">
-  <Display>DocumentLibraryForm</Display>
-  <Edit>DocumentLibraryForm</Edit>
-  <New>DocumentLibraryForm</New>
-</FormTemplates>
+<b:Sources xmlns:b="http://schemas.openxmlformats.org/officeDocument/2006/bibliography" xmlns="http://schemas.openxmlformats.org/officeDocument/2006/bibliography" SelectedStyle="\APASixthEditionOfficeOnline.xsl" StyleName="APA" Version="6"/>
 </file>
 
 <file path=customXml/item3.xml><?xml version="1.0" encoding="utf-8"?>
-<p:properties xmlns:p="http://schemas.microsoft.com/office/2006/metadata/properties" xmlns:xsi="http://www.w3.org/2001/XMLSchema-instance" xmlns:pc="http://schemas.microsoft.com/office/infopath/2007/PartnerControls">
-  <documentManagement>
-    <lcf76f155ced4ddcb4097134ff3c332f xmlns="048160b9-34e2-4171-be5b-4787e99a50fe">
-      <Terms xmlns="http://schemas.microsoft.com/office/infopath/2007/PartnerControls"/>
-    </lcf76f155ced4ddcb4097134ff3c332f>
-  </documentManagement>
-</p:properties>
+<b:Sources xmlns:b="http://schemas.openxmlformats.org/officeDocument/2006/bibliography" xmlns="http://schemas.openxmlformats.org/officeDocument/2006/bibliography" SelectedStyle="\APASixthEditionOfficeOnline.xsl" StyleName="APA" Version="6"/>
 </file>
 
 <file path=customXml/item4.xml><?xml version="1.0" encoding="utf-8"?>
@@ -34704,22 +34256,6 @@
 </file>
 
 <file path=customXml/item5.xml><?xml version="1.0" encoding="utf-8"?>
-<b:Sources xmlns:b="http://schemas.openxmlformats.org/officeDocument/2006/bibliography" xmlns="http://schemas.openxmlformats.org/officeDocument/2006/bibliography" SelectedStyle="\APASixthEditionOfficeOnline.xsl" StyleName="APA" Version="6"/>
-</file>
-
-<file path=customXml/item6.xml><?xml version="1.0" encoding="utf-8"?>
-<b:Sources xmlns:b="http://schemas.openxmlformats.org/officeDocument/2006/bibliography" xmlns="http://schemas.openxmlformats.org/officeDocument/2006/bibliography" SelectedStyle="\APASixthEditionOfficeOnline.xsl" StyleName="APA" Version="6"/>
-</file>
-
-<file path=customXml/item7.xml><?xml version="1.0" encoding="utf-8"?>
-<b:Sources xmlns:b="http://schemas.openxmlformats.org/officeDocument/2006/bibliography" xmlns="http://schemas.openxmlformats.org/officeDocument/2006/bibliography" SelectedStyle="\APASixthEditionOfficeOnline.xsl" StyleName="APA" Version="6"/>
-</file>
-
-<file path=customXml/item8.xml><?xml version="1.0" encoding="utf-8"?>
-<b:Sources xmlns:b="http://schemas.openxmlformats.org/officeDocument/2006/bibliography" xmlns="http://schemas.openxmlformats.org/officeDocument/2006/bibliography" SelectedStyle="\APASixthEditionOfficeOnline.xsl" StyleName="APA" Version="6"/>
-</file>
-
-<file path=customXml/item9.xml><?xml version="1.0" encoding="utf-8"?>
 <ct:contentTypeSchema xmlns:ct="http://schemas.microsoft.com/office/2006/metadata/contentType" xmlns:ma="http://schemas.microsoft.com/office/2006/metadata/properties/metaAttributes" ct:_="" ma:_="" ma:contentTypeName="Document" ma:contentTypeID="0x010100E9953B3868617A4FB3974430F4F3F85E" ma:contentTypeVersion="11" ma:contentTypeDescription="Create a new document." ma:contentTypeScope="" ma:versionID="14a9945e384ee928d7084ad18be8160f">
   <xsd:schema xmlns:xsd="http://www.w3.org/2001/XMLSchema" xmlns:xs="http://www.w3.org/2001/XMLSchema" xmlns:p="http://schemas.microsoft.com/office/2006/metadata/properties" xmlns:ns2="048160b9-34e2-4171-be5b-4787e99a50fe" targetNamespace="http://schemas.microsoft.com/office/2006/metadata/properties" ma:root="true" ma:fieldsID="0425b74c539111cccbf5eba4cbeea40b" ns2:_="">
     <xsd:import namespace="048160b9-34e2-4171-be5b-4787e99a50fe"/>
@@ -34903,6 +34439,33 @@
 </ct:contentTypeSchema>
 </file>
 
+<file path=customXml/item6.xml><?xml version="1.0" encoding="utf-8"?>
+<b:Sources xmlns:b="http://schemas.openxmlformats.org/officeDocument/2006/bibliography" xmlns="http://schemas.openxmlformats.org/officeDocument/2006/bibliography" SelectedStyle="\APASixthEditionOfficeOnline.xsl" StyleName="APA" Version="6"/>
+</file>
+
+<file path=customXml/item7.xml><?xml version="1.0" encoding="utf-8"?>
+<p:properties xmlns:p="http://schemas.microsoft.com/office/2006/metadata/properties" xmlns:xsi="http://www.w3.org/2001/XMLSchema-instance" xmlns:pc="http://schemas.microsoft.com/office/infopath/2007/PartnerControls">
+  <documentManagement>
+    <lcf76f155ced4ddcb4097134ff3c332f xmlns="048160b9-34e2-4171-be5b-4787e99a50fe">
+      <Terms xmlns="http://schemas.microsoft.com/office/infopath/2007/PartnerControls"/>
+    </lcf76f155ced4ddcb4097134ff3c332f>
+  </documentManagement>
+</p:properties>
+</file>
+
+<file path=customXml/item8.xml><?xml version="1.0" encoding="utf-8"?>
+<b:Sources xmlns:b="http://schemas.openxmlformats.org/officeDocument/2006/bibliography" xmlns="http://schemas.openxmlformats.org/officeDocument/2006/bibliography" SelectedStyle="\APASixthEditionOfficeOnline.xsl" StyleName="APA" Version="6"/>
+</file>
+
+<file path=customXml/item9.xml><?xml version="1.0" encoding="utf-8"?>
+<?mso-contentType ?>
+<FormTemplates xmlns="http://schemas.microsoft.com/sharepoint/v3/contenttype/forms">
+  <Display>DocumentLibraryForm</Display>
+  <Edit>DocumentLibraryForm</Edit>
+  <New>DocumentLibraryForm</New>
+</FormTemplates>
+</file>
+
 <file path=customXml/itemProps1.xml><?xml version="1.0" encoding="utf-8"?>
 <ds:datastoreItem xmlns:ds="http://schemas.openxmlformats.org/officeDocument/2006/customXml" ds:itemID="{93480FC8-8C2D-45B0-A64C-73E611655476}">
   <ds:schemaRefs>
@@ -34912,19 +34475,17 @@
 </file>
 
 <file path=customXml/itemProps2.xml><?xml version="1.0" encoding="utf-8"?>
-<ds:datastoreItem xmlns:ds="http://schemas.openxmlformats.org/officeDocument/2006/customXml" ds:itemID="{0C3D46B6-9FDE-43D9-A05D-DAAD4EFEBA85}">
+<ds:datastoreItem xmlns:ds="http://schemas.openxmlformats.org/officeDocument/2006/customXml" ds:itemID="{072CA0F0-96C6-4D59-8CE7-2EB3F9FA0E4F}">
   <ds:schemaRefs>
-    <ds:schemaRef ds:uri="http://schemas.microsoft.com/sharepoint/v3/contenttype/forms"/>
+    <ds:schemaRef ds:uri="http://schemas.openxmlformats.org/officeDocument/2006/bibliography"/>
   </ds:schemaRefs>
 </ds:datastoreItem>
 </file>
 
 <file path=customXml/itemProps3.xml><?xml version="1.0" encoding="utf-8"?>
-<ds:datastoreItem xmlns:ds="http://schemas.openxmlformats.org/officeDocument/2006/customXml" ds:itemID="{87E051C0-CAC2-4DB7-BABB-6C14BF081DB3}">
+<ds:datastoreItem xmlns:ds="http://schemas.openxmlformats.org/officeDocument/2006/customXml" ds:itemID="{D2C9F2EF-3203-4D54-9ED7-6F14583D4188}">
   <ds:schemaRefs>
-    <ds:schemaRef ds:uri="http://schemas.microsoft.com/office/2006/metadata/properties"/>
-    <ds:schemaRef ds:uri="http://schemas.microsoft.com/office/infopath/2007/PartnerControls"/>
-    <ds:schemaRef ds:uri="048160b9-34e2-4171-be5b-4787e99a50fe"/>
+    <ds:schemaRef ds:uri="http://schemas.openxmlformats.org/officeDocument/2006/bibliography"/>
   </ds:schemaRefs>
 </ds:datastoreItem>
 </file>
@@ -34938,38 +34499,6 @@
 </file>
 
 <file path=customXml/itemProps5.xml><?xml version="1.0" encoding="utf-8"?>
-<ds:datastoreItem xmlns:ds="http://schemas.openxmlformats.org/officeDocument/2006/customXml" ds:itemID="{D2C9F2EF-3203-4D54-9ED7-6F14583D4188}">
-  <ds:schemaRefs>
-    <ds:schemaRef ds:uri="http://schemas.openxmlformats.org/officeDocument/2006/bibliography"/>
-  </ds:schemaRefs>
-</ds:datastoreItem>
-</file>
-
-<file path=customXml/itemProps6.xml><?xml version="1.0" encoding="utf-8"?>
-<ds:datastoreItem xmlns:ds="http://schemas.openxmlformats.org/officeDocument/2006/customXml" ds:itemID="{072CA0F0-96C6-4D59-8CE7-2EB3F9FA0E4F}">
-  <ds:schemaRefs>
-    <ds:schemaRef ds:uri="http://schemas.openxmlformats.org/officeDocument/2006/bibliography"/>
-  </ds:schemaRefs>
-</ds:datastoreItem>
-</file>
-
-<file path=customXml/itemProps7.xml><?xml version="1.0" encoding="utf-8"?>
-<ds:datastoreItem xmlns:ds="http://schemas.openxmlformats.org/officeDocument/2006/customXml" ds:itemID="{E9C99669-4497-4E9E-98A4-BED158149AFE}">
-  <ds:schemaRefs>
-    <ds:schemaRef ds:uri="http://schemas.openxmlformats.org/officeDocument/2006/bibliography"/>
-  </ds:schemaRefs>
-</ds:datastoreItem>
-</file>
-
-<file path=customXml/itemProps8.xml><?xml version="1.0" encoding="utf-8"?>
-<ds:datastoreItem xmlns:ds="http://schemas.openxmlformats.org/officeDocument/2006/customXml" ds:itemID="{D2385023-5A0F-4658-B688-056B7636332C}">
-  <ds:schemaRefs>
-    <ds:schemaRef ds:uri="http://schemas.openxmlformats.org/officeDocument/2006/bibliography"/>
-  </ds:schemaRefs>
-</ds:datastoreItem>
-</file>
-
-<file path=customXml/itemProps9.xml><?xml version="1.0" encoding="utf-8"?>
 <ds:datastoreItem xmlns:ds="http://schemas.openxmlformats.org/officeDocument/2006/customXml" ds:itemID="{41701908-540D-4CBD-B0EC-C96A3EB7812E}">
   <ds:schemaRefs>
     <ds:schemaRef ds:uri="http://schemas.microsoft.com/office/2006/metadata/contentType"/>
@@ -34985,4 +34514,38 @@
     <ds:schemaRef ds:uri="http://schemas.microsoft.com/internal/obd"/>
   </ds:schemaRefs>
 </ds:datastoreItem>
+</file>
+
+<file path=customXml/itemProps6.xml><?xml version="1.0" encoding="utf-8"?>
+<ds:datastoreItem xmlns:ds="http://schemas.openxmlformats.org/officeDocument/2006/customXml" ds:itemID="{D2385023-5A0F-4658-B688-056B7636332C}">
+  <ds:schemaRefs>
+    <ds:schemaRef ds:uri="http://schemas.openxmlformats.org/officeDocument/2006/bibliography"/>
+  </ds:schemaRefs>
+</ds:datastoreItem>
+</file>
+
+<file path=customXml/itemProps7.xml><?xml version="1.0" encoding="utf-8"?>
+<ds:datastoreItem xmlns:ds="http://schemas.openxmlformats.org/officeDocument/2006/customXml" ds:itemID="{87E051C0-CAC2-4DB7-BABB-6C14BF081DB3}">
+  <ds:schemaRefs>
+    <ds:schemaRef ds:uri="http://schemas.microsoft.com/office/2006/metadata/properties"/>
+    <ds:schemaRef ds:uri="http://schemas.microsoft.com/office/infopath/2007/PartnerControls"/>
+    <ds:schemaRef ds:uri="048160b9-34e2-4171-be5b-4787e99a50fe"/>
+  </ds:schemaRefs>
+</ds:datastoreItem>
+</file>
+
+<file path=customXml/itemProps8.xml><?xml version="1.0" encoding="utf-8"?>
+<ds:datastoreItem xmlns:ds="http://schemas.openxmlformats.org/officeDocument/2006/customXml" ds:itemID="{E9C99669-4497-4E9E-98A4-BED158149AFE}">
+  <ds:schemaRefs>
+    <ds:schemaRef ds:uri="http://schemas.openxmlformats.org/officeDocument/2006/bibliography"/>
+  </ds:schemaRefs>
+</ds:datastoreItem>
+</file>
+
+<file path=customXml/itemProps9.xml><?xml version="1.0" encoding="utf-8"?>
+<ds:datastoreItem xmlns:ds="http://schemas.openxmlformats.org/officeDocument/2006/customXml" ds:itemID="{0C3D46B6-9FDE-43D9-A05D-DAAD4EFEBA85}">
+  <ds:schemaRefs>
+    <ds:schemaRef ds:uri="http://schemas.microsoft.com/sharepoint/v3/contenttype/forms"/>
+  </ds:schemaRefs>
+</ds:datastoreItem>
 </file>
</xml_diff>

<commit_message>
Added ordering and menu creation mockups
</commit_message>
<xml_diff>
--- a/Documentation/2- SRS-PRJ566 - Team06 - Winter 2025.docx
+++ b/Documentation/2- SRS-PRJ566 - Team06 - Winter 2025.docx
@@ -192,8 +192,20 @@
           <w:sz w:val="28"/>
           <w:szCs w:val="28"/>
         </w:rPr>
-        <w:t>Restaurant Management Application – ChowHub</w:t>
-      </w:r>
+        <w:t xml:space="preserve">Restaurant Management Application – </w:t>
+      </w:r>
+      <w:proofErr w:type="spellStart"/>
+      <w:r>
+        <w:rPr>
+          <w:rFonts w:cstheme="majorBidi"/>
+          <w:b w:val="0"/>
+          <w:bCs w:val="0"/>
+          <w:sz w:val="28"/>
+          <w:szCs w:val="28"/>
+        </w:rPr>
+        <w:t>ChowHub</w:t>
+      </w:r>
+      <w:proofErr w:type="spellEnd"/>
     </w:p>
     <w:p>
       <w:pPr>
@@ -252,8 +264,18 @@
           <w:sz w:val="28"/>
           <w:szCs w:val="28"/>
         </w:rPr>
-        <w:t>Mostafa Hasanalipourshahrabadi</w:t>
-      </w:r>
+        <w:t xml:space="preserve">Mostafa </w:t>
+      </w:r>
+      <w:proofErr w:type="spellStart"/>
+      <w:r>
+        <w:rPr>
+          <w:rFonts w:asciiTheme="majorHAnsi" w:hAnsiTheme="majorHAnsi" w:cstheme="majorBidi"/>
+          <w:sz w:val="28"/>
+          <w:szCs w:val="28"/>
+        </w:rPr>
+        <w:t>Hasanalipourshahrabadi</w:t>
+      </w:r>
+      <w:proofErr w:type="spellEnd"/>
     </w:p>
     <w:p>
       <w:pPr>
@@ -424,6 +446,7 @@
           <w:szCs w:val="28"/>
         </w:rPr>
       </w:pPr>
+      <w:proofErr w:type="spellStart"/>
       <w:r>
         <w:rPr>
           <w:rFonts w:asciiTheme="majorHAnsi" w:hAnsiTheme="majorHAnsi" w:cstheme="majorBidi"/>
@@ -431,7 +454,17 @@
           <w:sz w:val="28"/>
           <w:szCs w:val="28"/>
         </w:rPr>
-        <w:t>Tingchen Tsao - 107253239</w:t>
+        <w:t>Tingchen</w:t>
+      </w:r>
+      <w:proofErr w:type="spellEnd"/>
+      <w:r>
+        <w:rPr>
+          <w:rFonts w:asciiTheme="majorHAnsi" w:hAnsiTheme="majorHAnsi" w:cstheme="majorBidi"/>
+          <w:color w:val="000000" w:themeColor="text1"/>
+          <w:sz w:val="28"/>
+          <w:szCs w:val="28"/>
+        </w:rPr>
+        <w:t xml:space="preserve"> Tsao - 107253239</w:t>
       </w:r>
       <w:r>
         <w:rPr>
@@ -1854,21 +1887,39 @@
           <w:bCs/>
           <w:color w:val="000000" w:themeColor="text1"/>
         </w:rPr>
-        <w:t>Mostafa Hasanalipourshahrabadi</w:t>
-      </w:r>
+        <w:t xml:space="preserve">Mostafa </w:t>
+      </w:r>
+      <w:proofErr w:type="spellStart"/>
       <w:r>
         <w:rPr>
           <w:bCs/>
           <w:color w:val="000000" w:themeColor="text1"/>
         </w:rPr>
+        <w:t>Hasanalipourshahrabadi</w:t>
+      </w:r>
+      <w:proofErr w:type="spellEnd"/>
+      <w:r>
+        <w:rPr>
+          <w:bCs/>
+          <w:color w:val="000000" w:themeColor="text1"/>
+        </w:rPr>
         <w:t xml:space="preserve">, </w:t>
       </w:r>
+      <w:proofErr w:type="spellStart"/>
       <w:r>
         <w:rPr>
           <w:bCs/>
           <w:color w:val="000000" w:themeColor="text1"/>
         </w:rPr>
-        <w:t>Tingchen Tsao</w:t>
+        <w:t>Tingchen</w:t>
+      </w:r>
+      <w:proofErr w:type="spellEnd"/>
+      <w:r>
+        <w:rPr>
+          <w:bCs/>
+          <w:color w:val="000000" w:themeColor="text1"/>
+        </w:rPr>
+        <w:t xml:space="preserve"> Tsao</w:t>
       </w:r>
       <w:r>
         <w:rPr>
@@ -2079,8 +2130,18 @@
                 <w:color w:val="000000" w:themeColor="text1"/>
                 <w:lang w:val="fr-FR"/>
               </w:rPr>
-              <w:t>1.4 Document purpose</w:t>
+              <w:t xml:space="preserve">1.4 Document </w:t>
             </w:r>
+            <w:proofErr w:type="spellStart"/>
+            <w:r>
+              <w:rPr>
+                <w:rFonts w:asciiTheme="minorHAnsi" w:hAnsiTheme="minorHAnsi" w:cstheme="minorBidi"/>
+                <w:color w:val="000000" w:themeColor="text1"/>
+                <w:lang w:val="fr-FR"/>
+              </w:rPr>
+              <w:t>purpose</w:t>
+            </w:r>
+            <w:proofErr w:type="spellEnd"/>
           </w:p>
           <w:p>
             <w:pPr>
@@ -2107,7 +2168,29 @@
                 <w:szCs w:val="22"/>
                 <w:lang w:val="fr-FR" w:eastAsia="en-US"/>
               </w:rPr>
-              <w:t>.5 Intended audience</w:t>
+              <w:t xml:space="preserve">.5 </w:t>
+            </w:r>
+            <w:proofErr w:type="spellStart"/>
+            <w:r>
+              <w:rPr>
+                <w:rFonts w:asciiTheme="minorHAnsi" w:hAnsiTheme="minorHAnsi" w:cstheme="minorBidi"/>
+                <w:color w:val="000000" w:themeColor="text1"/>
+                <w:sz w:val="22"/>
+                <w:szCs w:val="22"/>
+                <w:lang w:val="fr-FR" w:eastAsia="en-US"/>
+              </w:rPr>
+              <w:t>Intended</w:t>
+            </w:r>
+            <w:proofErr w:type="spellEnd"/>
+            <w:r>
+              <w:rPr>
+                <w:rFonts w:asciiTheme="minorHAnsi" w:hAnsiTheme="minorHAnsi" w:cstheme="minorBidi"/>
+                <w:color w:val="000000" w:themeColor="text1"/>
+                <w:sz w:val="22"/>
+                <w:szCs w:val="22"/>
+                <w:lang w:val="fr-FR" w:eastAsia="en-US"/>
+              </w:rPr>
+              <w:t xml:space="preserve"> audience</w:t>
             </w:r>
           </w:p>
           <w:p>
@@ -2812,7 +2895,15 @@
         <w:jc w:val="both"/>
       </w:pPr>
       <w:r>
-        <w:t>The purpose of this Software Requirements Specification (SRS) document is to clearly outline the requirements for developing the ChowHub Restaurant Management Application. It provides a detailed description of the system’s features, goals, and limitations, ensuring everyone involved in the project understands what needs to be built and how it will work.</w:t>
+        <w:t xml:space="preserve">The purpose of this Software Requirements Specification (SRS) document is to clearly outline the requirements for developing the </w:t>
+      </w:r>
+      <w:proofErr w:type="spellStart"/>
+      <w:r>
+        <w:t>ChowHub</w:t>
+      </w:r>
+      <w:proofErr w:type="spellEnd"/>
+      <w:r>
+        <w:t xml:space="preserve"> Restaurant Management Application. It provides a detailed description of the system’s features, goals, and limitations, ensuring everyone involved in the project understands what needs to be built and how it will work.</w:t>
       </w:r>
     </w:p>
     <w:p>
@@ -2855,7 +2946,23 @@
         <w:jc w:val="both"/>
       </w:pPr>
       <w:r>
-        <w:t>The intended audience for this Software Requirements Specification (SRS) document includes everyone involved in the project. The development team—software developers, testers, and designers—will use it to build and test the system according to the requirements. The project manager will refer to it to manage resources, track timelines, and ensure the project stays on schedule. Restaurant owners or managers, as clients, may review the document to ensure the system meets their needs. The quality assurance team will use the requirements to check that the system works correctly, is user-friendly, and reliable. System integrators, who connect ChowHub to tools like POS platforms, will rely on it to ensure smooth integration. Technical writers might use the SRS to create user manuals or training materials. Lastly, future teams or vendors working on updates or expansions can refer to the document to understand the original system requirements and keep everything consistent. This SRS helps all parties work together effectively and stay aligned.</w:t>
+        <w:t xml:space="preserve">The intended audience for this Software Requirements Specification (SRS) document includes everyone involved in the project. The development team—software developers, testers, and designers—will use it to build and test the system according to the requirements. The project manager will refer to it to </w:t>
+      </w:r>
+      <w:proofErr w:type="gramStart"/>
+      <w:r>
+        <w:t>manage</w:t>
+      </w:r>
+      <w:proofErr w:type="gramEnd"/>
+      <w:r>
+        <w:t xml:space="preserve"> resources, track timelines, and ensure the project stays on schedule. Restaurant owners or managers, as clients, may review the document to ensure the system meets their needs. The quality assurance team will use the requirements to check that the system works correctly, is user-friendly, and reliable. System integrators, who connect </w:t>
+      </w:r>
+      <w:proofErr w:type="spellStart"/>
+      <w:r>
+        <w:t>ChowHub</w:t>
+      </w:r>
+      <w:proofErr w:type="spellEnd"/>
+      <w:r>
+        <w:t xml:space="preserve"> to tools like POS platforms, will rely on it to ensure smooth integration. Technical writers might use the SRS to create user manuals or training materials. Lastly, future teams or vendors working on updates or expansions can refer to the document to understand the original system requirements and keep everything consistent. This SRS helps all parties work together effectively and stay aligned.</w:t>
       </w:r>
     </w:p>
     <w:p>
@@ -3001,12 +3108,14 @@
         </w:rPr>
         <w:t xml:space="preserve"> </w:t>
       </w:r>
+      <w:proofErr w:type="spellStart"/>
       <w:r>
         <w:rPr>
           <w:rFonts w:asciiTheme="majorHAnsi" w:eastAsia="Times New Roman" w:hAnsiTheme="majorHAnsi" w:cstheme="majorBidi"/>
         </w:rPr>
         <w:t>ChowHub</w:t>
       </w:r>
+      <w:proofErr w:type="spellEnd"/>
     </w:p>
     <w:p>
       <w:pPr>
@@ -3126,11 +3235,19 @@
           <w:rFonts w:asciiTheme="majorHAnsi" w:eastAsia="Times New Roman" w:hAnsiTheme="majorHAnsi" w:cstheme="majorBidi"/>
         </w:rPr>
       </w:pPr>
+      <w:proofErr w:type="spellStart"/>
       <w:r>
         <w:rPr>
           <w:rFonts w:asciiTheme="majorHAnsi" w:eastAsia="Times New Roman" w:hAnsiTheme="majorHAnsi" w:cstheme="majorBidi"/>
         </w:rPr>
-        <w:t>Tingchen Tsao</w:t>
+        <w:t>Tingchen</w:t>
+      </w:r>
+      <w:proofErr w:type="spellEnd"/>
+      <w:r>
+        <w:rPr>
+          <w:rFonts w:asciiTheme="majorHAnsi" w:eastAsia="Times New Roman" w:hAnsiTheme="majorHAnsi" w:cstheme="majorBidi"/>
+        </w:rPr>
+        <w:t xml:space="preserve"> Tsao</w:t>
       </w:r>
     </w:p>
     <w:p>
@@ -3172,8 +3289,16 @@
         <w:rPr>
           <w:rFonts w:asciiTheme="majorHAnsi" w:eastAsia="Times New Roman" w:hAnsiTheme="majorHAnsi" w:cstheme="majorBidi"/>
         </w:rPr>
-        <w:t>Mostafa Hasanalipourshahrabadi</w:t>
-      </w:r>
+        <w:t xml:space="preserve">Mostafa </w:t>
+      </w:r>
+      <w:proofErr w:type="spellStart"/>
+      <w:r>
+        <w:rPr>
+          <w:rFonts w:asciiTheme="majorHAnsi" w:eastAsia="Times New Roman" w:hAnsiTheme="majorHAnsi" w:cstheme="majorBidi"/>
+        </w:rPr>
+        <w:t>Hasanalipourshahrabadi</w:t>
+      </w:r>
+      <w:proofErr w:type="spellEnd"/>
     </w:p>
     <w:p>
       <w:pPr>
@@ -3322,7 +3447,21 @@
         <w:rPr>
           <w:rFonts w:asciiTheme="majorHAnsi" w:hAnsiTheme="majorHAnsi" w:cstheme="majorBidi"/>
         </w:rPr>
-        <w:t>The group leader will submit the deliverable and review the GitHub repository by 9:00 PM every Sunday.</w:t>
+        <w:t xml:space="preserve">The group leader will submit the </w:t>
+      </w:r>
+      <w:proofErr w:type="gramStart"/>
+      <w:r>
+        <w:rPr>
+          <w:rFonts w:asciiTheme="majorHAnsi" w:hAnsiTheme="majorHAnsi" w:cstheme="majorBidi"/>
+        </w:rPr>
+        <w:t>deliverable</w:t>
+      </w:r>
+      <w:proofErr w:type="gramEnd"/>
+      <w:r>
+        <w:rPr>
+          <w:rFonts w:asciiTheme="majorHAnsi" w:hAnsiTheme="majorHAnsi" w:cstheme="majorBidi"/>
+        </w:rPr>
+        <w:t xml:space="preserve"> and review the GitHub repository by 9:00 PM every Sunday.</w:t>
       </w:r>
     </w:p>
     <w:p>
@@ -3789,8 +3928,19 @@
                 <w:szCs w:val="22"/>
                 <w:lang w:val="en-US"/>
               </w:rPr>
-              <w:t>Mostafa Hasanalipourshahrabadi</w:t>
+              <w:t xml:space="preserve">Mostafa </w:t>
             </w:r>
+            <w:proofErr w:type="spellStart"/>
+            <w:r>
+              <w:rPr>
+                <w:rFonts w:asciiTheme="majorHAnsi" w:eastAsia="Times New Roman" w:hAnsiTheme="majorHAnsi" w:cstheme="majorBidi"/>
+                <w:sz w:val="22"/>
+                <w:szCs w:val="22"/>
+                <w:lang w:val="en-US"/>
+              </w:rPr>
+              <w:t>Hasanalipourshahrabadi</w:t>
+            </w:r>
+            <w:proofErr w:type="spellEnd"/>
           </w:p>
         </w:tc>
         <w:tc>
@@ -3834,6 +3984,7 @@
                 <w:lang w:val="en-US"/>
               </w:rPr>
             </w:pPr>
+            <w:proofErr w:type="spellStart"/>
             <w:r>
               <w:rPr>
                 <w:rFonts w:asciiTheme="majorHAnsi" w:eastAsia="Times New Roman" w:hAnsiTheme="majorHAnsi" w:cstheme="majorBidi"/>
@@ -3841,7 +3992,17 @@
                 <w:szCs w:val="22"/>
                 <w:lang w:val="en-US"/>
               </w:rPr>
-              <w:t>Tingchen Tsao</w:t>
+              <w:t>Tingchen</w:t>
+            </w:r>
+            <w:proofErr w:type="spellEnd"/>
+            <w:r>
+              <w:rPr>
+                <w:rFonts w:asciiTheme="majorHAnsi" w:eastAsia="Times New Roman" w:hAnsiTheme="majorHAnsi" w:cstheme="majorBidi"/>
+                <w:sz w:val="22"/>
+                <w:szCs w:val="22"/>
+                <w:lang w:val="en-US"/>
+              </w:rPr>
+              <w:t xml:space="preserve"> Tsao</w:t>
             </w:r>
           </w:p>
         </w:tc>
@@ -4318,7 +4479,35 @@
           <w:rFonts w:cs="Arial"/>
         </w:rPr>
         <w:lastRenderedPageBreak/>
-        <w:t>The restaurant industry has long faced operational challenges stemming from inefficient inventory management, fragmented systems, and difficulty in adapting to dynamic customer demands. Traditional approaches to managing inventory, employee shifts, menu operations, and supplier coordination often result in waste, overstocking, ingredient shortages, order cancellations, and dissatisfied customers. Additionally, restaurants often lack real-time insights into sales performance and ingredient usage, making it harder to optimize operations or make data-driven decisions. This project seeks to address these inefficiencies through a streamlined, centralized solution—ChowHub. ChowHub integrates inventory management, automated menu updates, advanced sales analysis, supplier coordination, employee management, shift tracking, and secure POS integration, tailored specifically for the fast-paced, small-to-mid-sized restaurant environment.</w:t>
+        <w:t>The restaurant industry has long faced operational challenges stemming from inefficient inventory management, fragmented systems, and difficulty in adapting to dynamic customer demands. Traditional approaches to managing inventory, employee shifts, menu operations, and supplier coordination often result in waste, overstocking, ingredient shortages, order cancellations, and dissatisfied customers. Additionally, restaurants often lack real-time insights into sales performance and ingredient usage, making it harder to optimize operations or make data-driven decisions. This project seeks to address these inefficiencies through a streamlined, centralized solution—</w:t>
+      </w:r>
+      <w:proofErr w:type="spellStart"/>
+      <w:r>
+        <w:rPr>
+          <w:rFonts w:cs="Arial"/>
+        </w:rPr>
+        <w:t>ChowHub</w:t>
+      </w:r>
+      <w:proofErr w:type="spellEnd"/>
+      <w:r>
+        <w:rPr>
+          <w:rFonts w:cs="Arial"/>
+        </w:rPr>
+        <w:t xml:space="preserve">. </w:t>
+      </w:r>
+      <w:proofErr w:type="spellStart"/>
+      <w:r>
+        <w:rPr>
+          <w:rFonts w:cs="Arial"/>
+        </w:rPr>
+        <w:t>ChowHub</w:t>
+      </w:r>
+      <w:proofErr w:type="spellEnd"/>
+      <w:r>
+        <w:rPr>
+          <w:rFonts w:cs="Arial"/>
+        </w:rPr>
+        <w:t xml:space="preserve"> integrates inventory management, automated menu updates, advanced sales analysis, supplier coordination, employee management, shift tracking, and secure POS integration, tailored specifically for the fast-paced, small-to-mid-sized restaurant environment.</w:t>
       </w:r>
     </w:p>
     <w:p>
@@ -4854,9 +5043,11 @@
               <w:spacing w:after="0" w:line="240" w:lineRule="auto"/>
               <w:ind w:left="0"/>
             </w:pPr>
+            <w:proofErr w:type="spellStart"/>
             <w:r>
               <w:t>ChowHub</w:t>
             </w:r>
+            <w:proofErr w:type="spellEnd"/>
           </w:p>
         </w:tc>
       </w:tr>
@@ -4947,7 +5138,15 @@
               <w:ind w:left="0"/>
             </w:pPr>
             <w:r>
-              <w:t>Traditional systems that focus on singular aspects of restaurant management, require costly replacements, or lack customization,</w:t>
+              <w:t xml:space="preserve">Traditional systems that focus on singular aspects of restaurant </w:t>
+            </w:r>
+            <w:proofErr w:type="gramStart"/>
+            <w:r>
+              <w:t>management,</w:t>
+            </w:r>
+            <w:proofErr w:type="gramEnd"/>
+            <w:r>
+              <w:t xml:space="preserve"> require costly replacements, or lack customization,</w:t>
             </w:r>
           </w:p>
         </w:tc>
@@ -5238,8 +5437,13 @@
               <w:spacing w:after="0" w:line="240" w:lineRule="auto"/>
               <w:ind w:left="0"/>
             </w:pPr>
+            <w:proofErr w:type="gramStart"/>
             <w:r>
-              <w:t>Oversees the overall project and ensures resources are allocated; provides executive support and vision.</w:t>
+              <w:t>Oversees</w:t>
+            </w:r>
+            <w:proofErr w:type="gramEnd"/>
+            <w:r>
+              <w:t xml:space="preserve"> the overall project and ensures resources are allocated; provides executive support and vision.</w:t>
             </w:r>
           </w:p>
         </w:tc>
@@ -5775,7 +5979,15 @@
               <w:ind w:left="0"/>
             </w:pPr>
             <w:r>
-              <w:t>Utilize the ChowHub platform for inventory, menu, and employee management. Ensure the system meets the operational needs of their restaurant.</w:t>
+              <w:t xml:space="preserve">Utilize the </w:t>
+            </w:r>
+            <w:proofErr w:type="spellStart"/>
+            <w:r>
+              <w:t>ChowHub</w:t>
+            </w:r>
+            <w:proofErr w:type="spellEnd"/>
+            <w:r>
+              <w:t xml:space="preserve"> platform for inventory, menu, and employee management. Ensure the system meets the operational needs of their restaurant.</w:t>
             </w:r>
           </w:p>
         </w:tc>
@@ -5851,7 +6063,15 @@
               <w:ind w:left="0"/>
             </w:pPr>
             <w:r>
-              <w:t>Responsible for testing ChowHub to ensure it works as intended, identifying bugs, and verifying that features are functional before release.</w:t>
+              <w:t xml:space="preserve">Responsible for testing </w:t>
+            </w:r>
+            <w:proofErr w:type="spellStart"/>
+            <w:r>
+              <w:t>ChowHub</w:t>
+            </w:r>
+            <w:proofErr w:type="spellEnd"/>
+            <w:r>
+              <w:t xml:space="preserve"> to ensure it works as intended, identifying bugs, and verifying that features are functional before release.</w:t>
             </w:r>
           </w:p>
         </w:tc>
@@ -5924,7 +6144,15 @@
               <w:ind w:left="0"/>
             </w:pPr>
             <w:r>
-              <w:t>Work on integrating ChowHub with existing systems such as POS platforms and supplier databases, ensuring compatibility and smooth operation.</w:t>
+              <w:t xml:space="preserve">Work on integrating </w:t>
+            </w:r>
+            <w:proofErr w:type="spellStart"/>
+            <w:r>
+              <w:t>ChowHub</w:t>
+            </w:r>
+            <w:proofErr w:type="spellEnd"/>
+            <w:r>
+              <w:t xml:space="preserve"> with existing systems such as POS platforms and supplier databases, ensuring compatibility and smooth operation.</w:t>
             </w:r>
           </w:p>
         </w:tc>
@@ -6000,7 +6228,15 @@
               <w:ind w:left="0"/>
             </w:pPr>
             <w:r>
-              <w:t>Use ChowHub for tasks like placing orders, tracking ingredients, and managing shift schedules, enhancing the overall restaurant workflow.</w:t>
+              <w:t xml:space="preserve">Use </w:t>
+            </w:r>
+            <w:proofErr w:type="spellStart"/>
+            <w:r>
+              <w:t>ChowHub</w:t>
+            </w:r>
+            <w:proofErr w:type="spellEnd"/>
+            <w:r>
+              <w:t xml:space="preserve"> for tasks like placing orders, tracking ingredients, and managing shift schedules, enhancing the overall restaurant workflow.</w:t>
             </w:r>
           </w:p>
         </w:tc>
@@ -6073,7 +6309,23 @@
               <w:ind w:left="0"/>
             </w:pPr>
             <w:r>
-              <w:t>Develop user manuals, training materials, and support documents to guide end-users in effectively using ChowHub.</w:t>
+              <w:t>Develop user manuals, training materials, and support documents to guide end-</w:t>
+            </w:r>
+            <w:proofErr w:type="gramStart"/>
+            <w:r>
+              <w:t>users in</w:t>
+            </w:r>
+            <w:proofErr w:type="gramEnd"/>
+            <w:r>
+              <w:t xml:space="preserve"> effectively using </w:t>
+            </w:r>
+            <w:proofErr w:type="spellStart"/>
+            <w:r>
+              <w:t>ChowHub</w:t>
+            </w:r>
+            <w:proofErr w:type="spellEnd"/>
+            <w:r>
+              <w:t>.</w:t>
             </w:r>
           </w:p>
         </w:tc>
@@ -6175,11 +6427,33 @@
           <w:rFonts w:eastAsia="Times New Roman" w:cstheme="minorHAnsi"/>
         </w:rPr>
       </w:pPr>
+      <w:proofErr w:type="spellStart"/>
       <w:r>
         <w:rPr>
           <w:rFonts w:eastAsia="Times New Roman" w:cstheme="minorHAnsi"/>
         </w:rPr>
-        <w:t>ChowHub aims to simplify restaurant operations and enhance customer experience by providing an easy-to-use, all-in-one management solution for small independent restaurants. With features such as advanced menu management, real-time ingredient inventory tracking, and intuitive ordering, the ChowHub platform ensures cost-effectiveness and efficiency in the restaurant's back-of-house operations while improving customer satisfaction in front of the house. </w:t>
+        <w:t>ChowHub</w:t>
+      </w:r>
+      <w:proofErr w:type="spellEnd"/>
+      <w:r>
+        <w:rPr>
+          <w:rFonts w:eastAsia="Times New Roman" w:cstheme="minorHAnsi"/>
+        </w:rPr>
+        <w:t xml:space="preserve"> aims to simplify restaurant operations and enhance customer experience by providing an easy-to-use, all-in-one management solution for small independent restaurants. With features such as advanced menu management, real-time ingredient inventory tracking, and intuitive ordering, the </w:t>
+      </w:r>
+      <w:proofErr w:type="spellStart"/>
+      <w:r>
+        <w:rPr>
+          <w:rFonts w:eastAsia="Times New Roman" w:cstheme="minorHAnsi"/>
+        </w:rPr>
+        <w:t>ChowHub</w:t>
+      </w:r>
+      <w:proofErr w:type="spellEnd"/>
+      <w:r>
+        <w:rPr>
+          <w:rFonts w:eastAsia="Times New Roman" w:cstheme="minorHAnsi"/>
+        </w:rPr>
+        <w:t xml:space="preserve"> platform ensures cost-effectiveness and efficiency in the restaurant's back-of-house operations while improving customer satisfaction in front of the house. </w:t>
       </w:r>
     </w:p>
     <w:p>
@@ -6531,7 +6805,21 @@
         <w:rPr>
           <w:rFonts w:eastAsia="Times New Roman" w:cstheme="minorHAnsi"/>
         </w:rPr>
-        <w:t xml:space="preserve"> (ChowHub is designed to function independently but can integrate for added convenience). </w:t>
+        <w:t xml:space="preserve"> (</w:t>
+      </w:r>
+      <w:proofErr w:type="spellStart"/>
+      <w:r>
+        <w:rPr>
+          <w:rFonts w:eastAsia="Times New Roman" w:cstheme="minorHAnsi"/>
+        </w:rPr>
+        <w:t>ChowHub</w:t>
+      </w:r>
+      <w:proofErr w:type="spellEnd"/>
+      <w:r>
+        <w:rPr>
+          <w:rFonts w:eastAsia="Times New Roman" w:cstheme="minorHAnsi"/>
+        </w:rPr>
+        <w:t xml:space="preserve"> is designed to function independently but can integrate for added convenience). </w:t>
       </w:r>
       <w:r>
         <w:rPr>
@@ -6725,11 +7013,19 @@
         </w:rPr>
         <w:t xml:space="preserve">Regulatory Compliance: </w:t>
       </w:r>
+      <w:proofErr w:type="spellStart"/>
       <w:r>
         <w:rPr>
           <w:rFonts w:eastAsia="Times New Roman" w:cstheme="minorHAnsi"/>
         </w:rPr>
-        <w:t>ChowHub will comply with data privacy regulations outlined in PIPEDA for handling any customer and business data. Moreover, the system’s design will follow AODA (Accessibility for Ontarians with Disabilities Act) guidelines to ensure accessibility for all users of the platform. </w:t>
+        <w:t>ChowHub</w:t>
+      </w:r>
+      <w:proofErr w:type="spellEnd"/>
+      <w:r>
+        <w:rPr>
+          <w:rFonts w:eastAsia="Times New Roman" w:cstheme="minorHAnsi"/>
+        </w:rPr>
+        <w:t xml:space="preserve"> will comply with data privacy regulations outlined in PIPEDA for handling any customer and business data. Moreover, the system’s design will follow AODA (Accessibility for Ontarians with Disabilities Act) guidelines to ensure accessibility for all users of the platform. </w:t>
       </w:r>
     </w:p>
     <w:p>
@@ -6787,7 +7083,21 @@
         <w:rPr>
           <w:rFonts w:eastAsia="Times New Roman" w:cstheme="minorHAnsi"/>
         </w:rPr>
-        <w:t>Restaurants using ChowHub already have an existing POS system, which will be integrated. </w:t>
+        <w:t xml:space="preserve">Restaurants using </w:t>
+      </w:r>
+      <w:proofErr w:type="spellStart"/>
+      <w:r>
+        <w:rPr>
+          <w:rFonts w:eastAsia="Times New Roman" w:cstheme="minorHAnsi"/>
+        </w:rPr>
+        <w:t>ChowHub</w:t>
+      </w:r>
+      <w:proofErr w:type="spellEnd"/>
+      <w:r>
+        <w:rPr>
+          <w:rFonts w:eastAsia="Times New Roman" w:cstheme="minorHAnsi"/>
+        </w:rPr>
+        <w:t xml:space="preserve"> already have an existing POS system, which will be integrated. </w:t>
       </w:r>
     </w:p>
     <w:p>
@@ -6805,7 +7115,21 @@
         <w:rPr>
           <w:rFonts w:eastAsia="Times New Roman" w:cstheme="minorHAnsi"/>
         </w:rPr>
-        <w:t>Internet connectivity will be required at all times for real-time updates and synchronization. </w:t>
+        <w:t xml:space="preserve">Internet connectivity will be </w:t>
+      </w:r>
+      <w:proofErr w:type="gramStart"/>
+      <w:r>
+        <w:rPr>
+          <w:rFonts w:eastAsia="Times New Roman" w:cstheme="minorHAnsi"/>
+        </w:rPr>
+        <w:t>required at all times</w:t>
+      </w:r>
+      <w:proofErr w:type="gramEnd"/>
+      <w:r>
+        <w:rPr>
+          <w:rFonts w:eastAsia="Times New Roman" w:cstheme="minorHAnsi"/>
+        </w:rPr>
+        <w:t xml:space="preserve"> for real-time updates and synchronization. </w:t>
       </w:r>
     </w:p>
     <w:p>
@@ -7151,11 +7475,19 @@
           <w:rFonts w:eastAsia="Times New Roman" w:cstheme="minorHAnsi"/>
         </w:rPr>
       </w:pPr>
+      <w:proofErr w:type="spellStart"/>
       <w:r>
         <w:rPr>
           <w:rFonts w:eastAsia="Times New Roman" w:cstheme="minorHAnsi"/>
         </w:rPr>
-        <w:t>ChowHub is designed as a standalone restaurant management system with the ability to integrate with third-party POS systems and supplier platforms. The system interactions will primarily focus on real-time data synchronization for inventory tracking, order management, and employee scheduling.</w:t>
+        <w:t>ChowHub</w:t>
+      </w:r>
+      <w:proofErr w:type="spellEnd"/>
+      <w:r>
+        <w:rPr>
+          <w:rFonts w:eastAsia="Times New Roman" w:cstheme="minorHAnsi"/>
+        </w:rPr>
+        <w:t xml:space="preserve"> is designed as a standalone restaurant management system with the ability to integrate with third-party POS systems and supplier platforms. The system interactions will primarily focus on real-time data synchronization for inventory tracking, order management, and employee scheduling.</w:t>
       </w:r>
       <w:r>
         <w:rPr>
@@ -7241,12 +7573,21 @@
           <w:lang w:val="en-CA"/>
         </w:rPr>
       </w:pPr>
+      <w:proofErr w:type="spellStart"/>
       <w:r>
         <w:rPr>
           <w:rFonts w:eastAsia="Times New Roman" w:cstheme="minorHAnsi"/>
           <w:lang w:val="en-CA"/>
         </w:rPr>
-        <w:t xml:space="preserve">ChowHub will provide </w:t>
+        <w:t>ChowHub</w:t>
+      </w:r>
+      <w:proofErr w:type="spellEnd"/>
+      <w:r>
+        <w:rPr>
+          <w:rFonts w:eastAsia="Times New Roman" w:cstheme="minorHAnsi"/>
+          <w:lang w:val="en-CA"/>
+        </w:rPr>
+        <w:t xml:space="preserve"> will provide </w:t>
       </w:r>
       <w:r>
         <w:rPr>
@@ -7346,7 +7687,23 @@
           <w:rFonts w:eastAsia="Times New Roman" w:cstheme="minorHAnsi"/>
           <w:lang w:val="en-CA"/>
         </w:rPr>
-        <w:t>, ensuring seamless updates between ChowHub and the POS system.</w:t>
+        <w:t xml:space="preserve">, ensuring seamless updates between </w:t>
+      </w:r>
+      <w:proofErr w:type="spellStart"/>
+      <w:r>
+        <w:rPr>
+          <w:rFonts w:eastAsia="Times New Roman" w:cstheme="minorHAnsi"/>
+          <w:lang w:val="en-CA"/>
+        </w:rPr>
+        <w:t>ChowHub</w:t>
+      </w:r>
+      <w:proofErr w:type="spellEnd"/>
+      <w:r>
+        <w:rPr>
+          <w:rFonts w:eastAsia="Times New Roman" w:cstheme="minorHAnsi"/>
+          <w:lang w:val="en-CA"/>
+        </w:rPr>
+        <w:t xml:space="preserve"> and the POS system.</w:t>
       </w:r>
     </w:p>
     <w:p>
@@ -7402,7 +7759,23 @@
           <w:rFonts w:eastAsia="Times New Roman" w:cstheme="minorHAnsi"/>
           <w:lang w:val="en-CA"/>
         </w:rPr>
-        <w:t>If integration is not available, ChowHub will function independently, requiring manual inventory updates.</w:t>
+        <w:t xml:space="preserve">If integration is not available, </w:t>
+      </w:r>
+      <w:proofErr w:type="spellStart"/>
+      <w:r>
+        <w:rPr>
+          <w:rFonts w:eastAsia="Times New Roman" w:cstheme="minorHAnsi"/>
+          <w:lang w:val="en-CA"/>
+        </w:rPr>
+        <w:t>ChowHub</w:t>
+      </w:r>
+      <w:proofErr w:type="spellEnd"/>
+      <w:r>
+        <w:rPr>
+          <w:rFonts w:eastAsia="Times New Roman" w:cstheme="minorHAnsi"/>
+          <w:lang w:val="en-CA"/>
+        </w:rPr>
+        <w:t xml:space="preserve"> will function independently, requiring manual inventory updates.</w:t>
       </w:r>
     </w:p>
     <w:p>
@@ -7439,12 +7812,21 @@
           <w:lang w:val="en-CA"/>
         </w:rPr>
       </w:pPr>
+      <w:proofErr w:type="spellStart"/>
       <w:r>
         <w:rPr>
           <w:rFonts w:eastAsia="Times New Roman" w:cstheme="minorHAnsi"/>
           <w:lang w:val="en-CA"/>
         </w:rPr>
-        <w:t xml:space="preserve">ChowHub will support </w:t>
+        <w:t>ChowHub</w:t>
+      </w:r>
+      <w:proofErr w:type="spellEnd"/>
+      <w:r>
+        <w:rPr>
+          <w:rFonts w:eastAsia="Times New Roman" w:cstheme="minorHAnsi"/>
+          <w:lang w:val="en-CA"/>
+        </w:rPr>
+        <w:t xml:space="preserve"> will support </w:t>
       </w:r>
       <w:r>
         <w:rPr>
@@ -7742,7 +8124,23 @@
           <w:rFonts w:eastAsia="Times New Roman" w:cstheme="minorHAnsi"/>
           <w:lang w:val="en-CA"/>
         </w:rPr>
-        <w:t xml:space="preserve">Since real POS system access may not be available during development, ChowHub will be tested using </w:t>
+        <w:t xml:space="preserve">Since real POS system access may not be available during development, </w:t>
+      </w:r>
+      <w:proofErr w:type="spellStart"/>
+      <w:r>
+        <w:rPr>
+          <w:rFonts w:eastAsia="Times New Roman" w:cstheme="minorHAnsi"/>
+          <w:lang w:val="en-CA"/>
+        </w:rPr>
+        <w:t>ChowHub</w:t>
+      </w:r>
+      <w:proofErr w:type="spellEnd"/>
+      <w:r>
+        <w:rPr>
+          <w:rFonts w:eastAsia="Times New Roman" w:cstheme="minorHAnsi"/>
+          <w:lang w:val="en-CA"/>
+        </w:rPr>
+        <w:t xml:space="preserve"> will be tested using </w:t>
       </w:r>
       <w:r>
         <w:rPr>
@@ -7952,13 +8350,23 @@
                 <w:szCs w:val="22"/>
               </w:rPr>
             </w:pPr>
+            <w:proofErr w:type="spellStart"/>
             <w:r>
               <w:rPr>
                 <w:rFonts w:ascii="Calibri" w:hAnsi="Calibri" w:cs="Calibri"/>
                 <w:sz w:val="22"/>
                 <w:szCs w:val="22"/>
               </w:rPr>
-              <w:t>ChowHub’s features are standalone and do not require integration into the POS system. However, integration would enhance ease of use.</w:t>
+              <w:t>ChowHub’s</w:t>
+            </w:r>
+            <w:proofErr w:type="spellEnd"/>
+            <w:r>
+              <w:rPr>
+                <w:rFonts w:ascii="Calibri" w:hAnsi="Calibri" w:cs="Calibri"/>
+                <w:sz w:val="22"/>
+                <w:szCs w:val="22"/>
+              </w:rPr>
+              <w:t xml:space="preserve"> features are standalone and do not require integration into the POS system. However, integration would enhance ease of use.</w:t>
             </w:r>
           </w:p>
         </w:tc>
@@ -8146,7 +8554,25 @@
                 <w:sz w:val="22"/>
                 <w:szCs w:val="22"/>
               </w:rPr>
-              <w:t>Resource and time risks. We may not have enough time to dedicate to ChowHub, which could result in incomplete development.</w:t>
+              <w:t xml:space="preserve">Resource and time risks. We may not have enough time to dedicate to </w:t>
+            </w:r>
+            <w:proofErr w:type="spellStart"/>
+            <w:r>
+              <w:rPr>
+                <w:rFonts w:ascii="Calibri" w:hAnsi="Calibri" w:cs="Calibri"/>
+                <w:sz w:val="22"/>
+                <w:szCs w:val="22"/>
+              </w:rPr>
+              <w:t>ChowHub</w:t>
+            </w:r>
+            <w:proofErr w:type="spellEnd"/>
+            <w:r>
+              <w:rPr>
+                <w:rFonts w:ascii="Calibri" w:hAnsi="Calibri" w:cs="Calibri"/>
+                <w:sz w:val="22"/>
+                <w:szCs w:val="22"/>
+              </w:rPr>
+              <w:t>, which could result in incomplete development.</w:t>
             </w:r>
             <w:r>
               <w:rPr>
@@ -8176,7 +8602,25 @@
                 <w:sz w:val="22"/>
                 <w:szCs w:val="22"/>
               </w:rPr>
-              <w:t>We can adjust the project scope to focus on completing the core features of ChowHub, with additional features implemented in later phases.</w:t>
+              <w:t xml:space="preserve">We can adjust the project scope to focus on completing the core features of </w:t>
+            </w:r>
+            <w:proofErr w:type="spellStart"/>
+            <w:r>
+              <w:rPr>
+                <w:rFonts w:ascii="Calibri" w:hAnsi="Calibri" w:cs="Calibri"/>
+                <w:sz w:val="22"/>
+                <w:szCs w:val="22"/>
+              </w:rPr>
+              <w:t>ChowHub</w:t>
+            </w:r>
+            <w:proofErr w:type="spellEnd"/>
+            <w:r>
+              <w:rPr>
+                <w:rFonts w:ascii="Calibri" w:hAnsi="Calibri" w:cs="Calibri"/>
+                <w:sz w:val="22"/>
+                <w:szCs w:val="22"/>
+              </w:rPr>
+              <w:t>, with additional features implemented in later phases.</w:t>
             </w:r>
           </w:p>
         </w:tc>
@@ -8246,7 +8690,25 @@
                 <w:sz w:val="22"/>
                 <w:szCs w:val="22"/>
               </w:rPr>
-              <w:t>There could be difficulties when migrating data from existing systems to ChowHub, especially if the data is incomplete or inconsistent.</w:t>
+              <w:t xml:space="preserve">There could be difficulties when migrating data from existing systems to </w:t>
+            </w:r>
+            <w:proofErr w:type="spellStart"/>
+            <w:r>
+              <w:rPr>
+                <w:rFonts w:ascii="Calibri" w:hAnsi="Calibri" w:cs="Calibri"/>
+                <w:sz w:val="22"/>
+                <w:szCs w:val="22"/>
+              </w:rPr>
+              <w:t>ChowHub</w:t>
+            </w:r>
+            <w:proofErr w:type="spellEnd"/>
+            <w:r>
+              <w:rPr>
+                <w:rFonts w:ascii="Calibri" w:hAnsi="Calibri" w:cs="Calibri"/>
+                <w:sz w:val="22"/>
+                <w:szCs w:val="22"/>
+              </w:rPr>
+              <w:t>, especially if the data is incomplete or inconsistent.</w:t>
             </w:r>
           </w:p>
         </w:tc>
@@ -8292,7 +8754,25 @@
                 <w:sz w:val="22"/>
                 <w:szCs w:val="22"/>
               </w:rPr>
-              <w:t>If ChowHub’s features grow over time, there may be risks related to system performance as the restaurant business expands or data volume increases.</w:t>
+              <w:t xml:space="preserve">If </w:t>
+            </w:r>
+            <w:proofErr w:type="spellStart"/>
+            <w:r>
+              <w:rPr>
+                <w:rFonts w:ascii="Calibri" w:hAnsi="Calibri" w:cs="Calibri"/>
+                <w:sz w:val="22"/>
+                <w:szCs w:val="22"/>
+              </w:rPr>
+              <w:t>ChowHub’s</w:t>
+            </w:r>
+            <w:proofErr w:type="spellEnd"/>
+            <w:r>
+              <w:rPr>
+                <w:rFonts w:ascii="Calibri" w:hAnsi="Calibri" w:cs="Calibri"/>
+                <w:sz w:val="22"/>
+                <w:szCs w:val="22"/>
+              </w:rPr>
+              <w:t xml:space="preserve"> features grow over time, there may be risks related to system performance as the restaurant business expands or data volume increases.</w:t>
             </w:r>
           </w:p>
         </w:tc>
@@ -8352,11 +8832,19 @@
           <w:lang w:val="en-CA"/>
         </w:rPr>
       </w:pPr>
+      <w:proofErr w:type="spellStart"/>
       <w:r>
         <w:rPr>
           <w:lang w:val="en-CA"/>
         </w:rPr>
-        <w:t>ChowHub is designed to operate in a restaurant management environment, ensuring seamless integration with existing workflows. The application will function across multiple platforms and environments, providing flexibility for restaurant owners and staff.</w:t>
+        <w:t>ChowHub</w:t>
+      </w:r>
+      <w:proofErr w:type="spellEnd"/>
+      <w:r>
+        <w:rPr>
+          <w:lang w:val="en-CA"/>
+        </w:rPr>
+        <w:t xml:space="preserve"> is designed to operate in a restaurant management environment, ensuring seamless integration with existing workflows. The application will function across multiple platforms and environments, providing flexibility for restaurant owners and staff.</w:t>
       </w:r>
     </w:p>
     <w:p>
@@ -8407,7 +8895,21 @@
         <w:rPr>
           <w:lang w:val="en-CA"/>
         </w:rPr>
-        <w:t>POS System Compatibility: ChowHub must integrate with existing POS terminals without requiring hardware replacement.</w:t>
+        <w:t xml:space="preserve">POS System Compatibility: </w:t>
+      </w:r>
+      <w:proofErr w:type="spellStart"/>
+      <w:r>
+        <w:rPr>
+          <w:lang w:val="en-CA"/>
+        </w:rPr>
+        <w:t>ChowHub</w:t>
+      </w:r>
+      <w:proofErr w:type="spellEnd"/>
+      <w:r>
+        <w:rPr>
+          <w:lang w:val="en-CA"/>
+        </w:rPr>
+        <w:t xml:space="preserve"> must integrate with existing POS terminals without requiring hardware replacement.</w:t>
       </w:r>
     </w:p>
     <w:p>
@@ -8424,7 +8926,21 @@
         <w:rPr>
           <w:lang w:val="en-CA"/>
         </w:rPr>
-        <w:t>Server Requirements: Cloud-based or on-premise servers capable of handling database storage, analytics processing, and real-time updates.</w:t>
+        <w:t xml:space="preserve">Server Requirements: Cloud-based or </w:t>
+      </w:r>
+      <w:proofErr w:type="gramStart"/>
+      <w:r>
+        <w:rPr>
+          <w:lang w:val="en-CA"/>
+        </w:rPr>
+        <w:t>on-premise</w:t>
+      </w:r>
+      <w:proofErr w:type="gramEnd"/>
+      <w:r>
+        <w:rPr>
+          <w:lang w:val="en-CA"/>
+        </w:rPr>
+        <w:t xml:space="preserve"> servers capable of handling database storage, analytics processing, and real-time updates.</w:t>
       </w:r>
     </w:p>
     <w:p>
@@ -8458,7 +8974,21 @@
         <w:rPr>
           <w:lang w:val="en-CA"/>
         </w:rPr>
-        <w:t>Operating Systems: ChowHub will be compatible with Windows, macOS, iOS, and Android.</w:t>
+        <w:t xml:space="preserve">Operating Systems: </w:t>
+      </w:r>
+      <w:proofErr w:type="spellStart"/>
+      <w:r>
+        <w:rPr>
+          <w:lang w:val="en-CA"/>
+        </w:rPr>
+        <w:t>ChowHub</w:t>
+      </w:r>
+      <w:proofErr w:type="spellEnd"/>
+      <w:r>
+        <w:rPr>
+          <w:lang w:val="en-CA"/>
+        </w:rPr>
+        <w:t xml:space="preserve"> will be compatible with Windows, macOS, iOS, and Android.</w:t>
       </w:r>
     </w:p>
     <w:p>
@@ -8492,7 +9022,21 @@
         <w:rPr>
           <w:lang w:val="en-CA"/>
         </w:rPr>
-        <w:t xml:space="preserve">Database Management: ChowHub will use </w:t>
+        <w:t xml:space="preserve">Database Management: </w:t>
+      </w:r>
+      <w:proofErr w:type="spellStart"/>
+      <w:r>
+        <w:rPr>
+          <w:lang w:val="en-CA"/>
+        </w:rPr>
+        <w:t>ChowHub</w:t>
+      </w:r>
+      <w:proofErr w:type="spellEnd"/>
+      <w:r>
+        <w:rPr>
+          <w:lang w:val="en-CA"/>
+        </w:rPr>
+        <w:t xml:space="preserve"> will use </w:t>
       </w:r>
       <w:r>
         <w:rPr>
@@ -8571,7 +9115,21 @@
         <w:rPr>
           <w:lang w:val="en-CA"/>
         </w:rPr>
-        <w:t>Local Network Support: Restaurants with on-premise servers can operate within a local network in case of internet disruptions.</w:t>
+        <w:t xml:space="preserve">Local Network Support: Restaurants with </w:t>
+      </w:r>
+      <w:proofErr w:type="gramStart"/>
+      <w:r>
+        <w:rPr>
+          <w:lang w:val="en-CA"/>
+        </w:rPr>
+        <w:t>on-premise</w:t>
+      </w:r>
+      <w:proofErr w:type="gramEnd"/>
+      <w:r>
+        <w:rPr>
+          <w:lang w:val="en-CA"/>
+        </w:rPr>
+        <w:t xml:space="preserve"> servers can operate within a local network in case of internet disruptions.</w:t>
       </w:r>
     </w:p>
     <w:p>
@@ -8993,7 +9551,27 @@
           <w:sz w:val="22"/>
           <w:szCs w:val="22"/>
         </w:rPr>
-        <w:t>System sends low-stock alerts to designated users.</w:t>
+        <w:t xml:space="preserve">System sends low-stock alerts to </w:t>
+      </w:r>
+      <w:proofErr w:type="gramStart"/>
+      <w:r>
+        <w:rPr>
+          <w:rFonts w:asciiTheme="minorHAnsi" w:hAnsiTheme="minorHAnsi" w:cstheme="minorHAnsi"/>
+          <w:color w:val="auto"/>
+          <w:sz w:val="22"/>
+          <w:szCs w:val="22"/>
+        </w:rPr>
+        <w:t>designated</w:t>
+      </w:r>
+      <w:proofErr w:type="gramEnd"/>
+      <w:r>
+        <w:rPr>
+          <w:rFonts w:asciiTheme="minorHAnsi" w:hAnsiTheme="minorHAnsi" w:cstheme="minorHAnsi"/>
+          <w:color w:val="auto"/>
+          <w:sz w:val="22"/>
+          <w:szCs w:val="22"/>
+        </w:rPr>
+        <w:t xml:space="preserve"> users.</w:t>
       </w:r>
       <w:r>
         <w:rPr>
@@ -9822,7 +10400,27 @@
           <w:sz w:val="22"/>
           <w:szCs w:val="22"/>
         </w:rPr>
-        <w:t xml:space="preserve"> to assign shifts based on Employee availability, position and business demand (e.g, peak hours or holidays).</w:t>
+        <w:t xml:space="preserve"> to assign shifts based on Employee availability, position and business demand (</w:t>
+      </w:r>
+      <w:proofErr w:type="spellStart"/>
+      <w:r>
+        <w:rPr>
+          <w:rFonts w:asciiTheme="minorHAnsi" w:hAnsiTheme="minorHAnsi" w:cstheme="minorHAnsi"/>
+          <w:color w:val="auto"/>
+          <w:sz w:val="22"/>
+          <w:szCs w:val="22"/>
+        </w:rPr>
+        <w:t>e.g</w:t>
+      </w:r>
+      <w:proofErr w:type="spellEnd"/>
+      <w:r>
+        <w:rPr>
+          <w:rFonts w:asciiTheme="minorHAnsi" w:hAnsiTheme="minorHAnsi" w:cstheme="minorHAnsi"/>
+          <w:color w:val="auto"/>
+          <w:sz w:val="22"/>
+          <w:szCs w:val="22"/>
+        </w:rPr>
+        <w:t>, peak hours or holidays).</w:t>
       </w:r>
       <w:r>
         <w:rPr>
@@ -9920,6 +10518,7 @@
           <w:lang w:val="en-CA"/>
         </w:rPr>
       </w:pPr>
+      <w:proofErr w:type="gramStart"/>
       <w:r>
         <w:rPr>
           <w:rFonts w:asciiTheme="minorHAnsi" w:hAnsiTheme="minorHAnsi" w:cstheme="minorHAnsi"/>
@@ -9928,7 +10527,17 @@
           <w:szCs w:val="22"/>
         </w:rPr>
         <w:lastRenderedPageBreak/>
-        <w:t>System enforces labor laws and restaurant policies to prevent overtime violations.</w:t>
+        <w:t>System</w:t>
+      </w:r>
+      <w:proofErr w:type="gramEnd"/>
+      <w:r>
+        <w:rPr>
+          <w:rFonts w:asciiTheme="minorHAnsi" w:hAnsiTheme="minorHAnsi" w:cstheme="minorHAnsi"/>
+          <w:color w:val="auto"/>
+          <w:sz w:val="22"/>
+          <w:szCs w:val="22"/>
+        </w:rPr>
+        <w:t xml:space="preserve"> enforces labor laws and restaurant policies to prevent overtime violations.</w:t>
       </w:r>
       <w:r>
         <w:rPr>
@@ -10198,7 +10807,27 @@
           <w:sz w:val="22"/>
           <w:szCs w:val="22"/>
         </w:rPr>
-        <w:t xml:space="preserve"> generates payroll reports with employee hours, pay rate, overtime compensation.</w:t>
+        <w:t xml:space="preserve"> generates payroll reports with employee hours, pay rate</w:t>
+      </w:r>
+      <w:proofErr w:type="gramStart"/>
+      <w:r>
+        <w:rPr>
+          <w:rFonts w:asciiTheme="minorHAnsi" w:hAnsiTheme="minorHAnsi" w:cstheme="minorHAnsi"/>
+          <w:color w:val="auto"/>
+          <w:sz w:val="22"/>
+          <w:szCs w:val="22"/>
+        </w:rPr>
+        <w:t>, overtime</w:t>
+      </w:r>
+      <w:proofErr w:type="gramEnd"/>
+      <w:r>
+        <w:rPr>
+          <w:rFonts w:asciiTheme="minorHAnsi" w:hAnsiTheme="minorHAnsi" w:cstheme="minorHAnsi"/>
+          <w:color w:val="auto"/>
+          <w:sz w:val="22"/>
+          <w:szCs w:val="22"/>
+        </w:rPr>
+        <w:t xml:space="preserve"> compensation.</w:t>
       </w:r>
       <w:r>
         <w:rPr>
@@ -12110,7 +12739,27 @@
           <w:sz w:val="22"/>
           <w:szCs w:val="22"/>
         </w:rPr>
-        <w:t>Users can access ChowHub via web browsers on desktops, laptops, and tablets.</w:t>
+        <w:t xml:space="preserve">Users can access </w:t>
+      </w:r>
+      <w:proofErr w:type="spellStart"/>
+      <w:r>
+        <w:rPr>
+          <w:rFonts w:asciiTheme="minorHAnsi" w:hAnsiTheme="minorHAnsi" w:cstheme="minorHAnsi"/>
+          <w:color w:val="auto"/>
+          <w:sz w:val="22"/>
+          <w:szCs w:val="22"/>
+        </w:rPr>
+        <w:t>ChowHub</w:t>
+      </w:r>
+      <w:proofErr w:type="spellEnd"/>
+      <w:r>
+        <w:rPr>
+          <w:rFonts w:asciiTheme="minorHAnsi" w:hAnsiTheme="minorHAnsi" w:cstheme="minorHAnsi"/>
+          <w:color w:val="auto"/>
+          <w:sz w:val="22"/>
+          <w:szCs w:val="22"/>
+        </w:rPr>
+        <w:t xml:space="preserve"> via web browsers on desktops, laptops, and tablets.</w:t>
       </w:r>
       <w:r>
         <w:rPr>
@@ -12341,7 +12990,15 @@
         </w:numPr>
       </w:pPr>
       <w:r>
-        <w:t>Requirement: The ChowHub system will be compatible with most operating systems.</w:t>
+        <w:t xml:space="preserve">Requirement: The </w:t>
+      </w:r>
+      <w:proofErr w:type="spellStart"/>
+      <w:r>
+        <w:t>ChowHub</w:t>
+      </w:r>
+      <w:proofErr w:type="spellEnd"/>
+      <w:r>
+        <w:t xml:space="preserve"> system will be compatible with most operating systems.</w:t>
       </w:r>
     </w:p>
     <w:p>
@@ -12377,7 +13034,15 @@
         </w:numPr>
       </w:pPr>
       <w:r>
-        <w:t>Requirement: The ChowHub system will be compatible with most web browsers.</w:t>
+        <w:t xml:space="preserve">Requirement: The </w:t>
+      </w:r>
+      <w:proofErr w:type="spellStart"/>
+      <w:r>
+        <w:t>ChowHub</w:t>
+      </w:r>
+      <w:proofErr w:type="spellEnd"/>
+      <w:r>
+        <w:t xml:space="preserve"> system will be compatible with most web browsers.</w:t>
       </w:r>
     </w:p>
     <w:p>
@@ -12389,7 +13054,15 @@
         </w:numPr>
       </w:pPr>
       <w:r>
-        <w:t>Detail: Support modern browsers like Google Chrome, Mozilla Firefox, Microsoft Edge, and Safari for a consistent user experience.</w:t>
+        <w:t xml:space="preserve">Detail: Support modern browsers like Google Chrome, Mozilla Firefox, Microsoft Edge, and Safari for </w:t>
+      </w:r>
+      <w:proofErr w:type="gramStart"/>
+      <w:r>
+        <w:t>a consistent</w:t>
+      </w:r>
+      <w:proofErr w:type="gramEnd"/>
+      <w:r>
+        <w:t xml:space="preserve"> user experience.</w:t>
       </w:r>
     </w:p>
     <w:p>
@@ -12428,7 +13101,15 @@
         </w:numPr>
       </w:pPr>
       <w:r>
-        <w:t>Requirement: The ChowHub system will be compatible with existing POS systems.</w:t>
+        <w:t xml:space="preserve">Requirement: The </w:t>
+      </w:r>
+      <w:proofErr w:type="spellStart"/>
+      <w:r>
+        <w:t>ChowHub</w:t>
+      </w:r>
+      <w:proofErr w:type="spellEnd"/>
+      <w:r>
+        <w:t xml:space="preserve"> system will be compatible with existing POS systems.</w:t>
       </w:r>
     </w:p>
     <w:p>
@@ -12440,7 +13121,15 @@
         </w:numPr>
       </w:pPr>
       <w:r>
-        <w:t>Detail: Provide standard APIs and integration protocols to ensure seamless communication between ChowHub and various POS platforms.</w:t>
+        <w:t xml:space="preserve">Detail: Provide standard APIs and integration protocols to ensure seamless communication between </w:t>
+      </w:r>
+      <w:proofErr w:type="spellStart"/>
+      <w:r>
+        <w:t>ChowHub</w:t>
+      </w:r>
+      <w:proofErr w:type="spellEnd"/>
+      <w:r>
+        <w:t xml:space="preserve"> and various POS platforms.</w:t>
       </w:r>
     </w:p>
     <w:p>
@@ -12480,7 +13169,15 @@
         </w:numPr>
       </w:pPr>
       <w:r>
-        <w:t>Requirement: The ChowHub system will be scalable.</w:t>
+        <w:t xml:space="preserve">Requirement: The </w:t>
+      </w:r>
+      <w:proofErr w:type="spellStart"/>
+      <w:r>
+        <w:t>ChowHub</w:t>
+      </w:r>
+      <w:proofErr w:type="spellEnd"/>
+      <w:r>
+        <w:t xml:space="preserve"> system will be scalable.</w:t>
       </w:r>
     </w:p>
     <w:p>
@@ -12531,7 +13228,15 @@
         </w:numPr>
       </w:pPr>
       <w:r>
-        <w:t>Requirement: The ChowHub system will use 256-bit AES encryption.</w:t>
+        <w:t xml:space="preserve">Requirement: The </w:t>
+      </w:r>
+      <w:proofErr w:type="spellStart"/>
+      <w:r>
+        <w:t>ChowHub</w:t>
+      </w:r>
+      <w:proofErr w:type="spellEnd"/>
+      <w:r>
+        <w:t xml:space="preserve"> system will use 256-bit AES encryption.</w:t>
       </w:r>
     </w:p>
     <w:p>
@@ -12567,7 +13272,15 @@
         </w:numPr>
       </w:pPr>
       <w:r>
-        <w:t>Requirement: The ChowHub system will use local storage for data compliance.</w:t>
+        <w:t xml:space="preserve">Requirement: The </w:t>
+      </w:r>
+      <w:proofErr w:type="spellStart"/>
+      <w:r>
+        <w:t>ChowHub</w:t>
+      </w:r>
+      <w:proofErr w:type="spellEnd"/>
+      <w:r>
+        <w:t xml:space="preserve"> system will use local storage for data compliance.</w:t>
       </w:r>
     </w:p>
     <w:p>
@@ -12618,7 +13331,15 @@
         </w:numPr>
       </w:pPr>
       <w:r>
-        <w:t>Requirement: The ChowHub system will be reliable.</w:t>
+        <w:t xml:space="preserve">Requirement: The </w:t>
+      </w:r>
+      <w:proofErr w:type="spellStart"/>
+      <w:r>
+        <w:t>ChowHub</w:t>
+      </w:r>
+      <w:proofErr w:type="spellEnd"/>
+      <w:r>
+        <w:t xml:space="preserve"> system will be reliable.</w:t>
       </w:r>
     </w:p>
     <w:p>
@@ -12630,7 +13351,15 @@
         </w:numPr>
       </w:pPr>
       <w:r>
-        <w:t>Detail: Ensure high availability with minimal downtime through robust error handling, failover strategies, and regular system health monitoring.</w:t>
+        <w:t xml:space="preserve">Detail: Ensure high availability with minimal downtime through robust error handling, failover strategies, and regular </w:t>
+      </w:r>
+      <w:proofErr w:type="gramStart"/>
+      <w:r>
+        <w:t>system health</w:t>
+      </w:r>
+      <w:proofErr w:type="gramEnd"/>
+      <w:r>
+        <w:t xml:space="preserve"> monitoring.</w:t>
       </w:r>
     </w:p>
     <w:p>
@@ -12669,7 +13398,15 @@
         </w:numPr>
       </w:pPr>
       <w:r>
-        <w:t>Requirement: The ChowHub system will be adjustable.</w:t>
+        <w:t xml:space="preserve">Requirement: The </w:t>
+      </w:r>
+      <w:proofErr w:type="spellStart"/>
+      <w:r>
+        <w:t>ChowHub</w:t>
+      </w:r>
+      <w:proofErr w:type="spellEnd"/>
+      <w:r>
+        <w:t xml:space="preserve"> system will be adjustable.</w:t>
       </w:r>
     </w:p>
     <w:p>
@@ -12720,7 +13457,15 @@
         </w:numPr>
       </w:pPr>
       <w:r>
-        <w:t>Requirement: The ChowHub system will be usable.</w:t>
+        <w:t xml:space="preserve">Requirement: The </w:t>
+      </w:r>
+      <w:proofErr w:type="spellStart"/>
+      <w:r>
+        <w:t>ChowHub</w:t>
+      </w:r>
+      <w:proofErr w:type="spellEnd"/>
+      <w:r>
+        <w:t xml:space="preserve"> system will be usable.</w:t>
       </w:r>
     </w:p>
     <w:p>
@@ -12766,13 +13511,6 @@
           <w:bCs/>
         </w:rPr>
       </w:pPr>
-      <w:r>
-        <w:rPr>
-          <w:b/>
-          <w:bCs/>
-        </w:rPr>
-        <w:t>2.8.1 Menu</w:t>
-      </w:r>
     </w:p>
     <w:p>
       <w:pPr>
@@ -12782,13 +13520,6 @@
           <w:bCs/>
         </w:rPr>
       </w:pPr>
-      <w:r>
-        <w:rPr>
-          <w:b/>
-          <w:bCs/>
-        </w:rPr>
-        <w:t>2.8.2 Creating Menu</w:t>
-      </w:r>
     </w:p>
     <w:p>
       <w:pPr>
@@ -12798,6 +13529,1149 @@
           <w:bCs/>
         </w:rPr>
       </w:pPr>
+    </w:p>
+    <w:p>
+      <w:pPr>
+        <w:spacing w:after="160" w:line="259" w:lineRule="auto"/>
+        <w:rPr>
+          <w:b/>
+          <w:bCs/>
+        </w:rPr>
+      </w:pPr>
+    </w:p>
+    <w:p>
+      <w:pPr>
+        <w:spacing w:after="160" w:line="259" w:lineRule="auto"/>
+        <w:rPr>
+          <w:b/>
+          <w:bCs/>
+        </w:rPr>
+      </w:pPr>
+    </w:p>
+    <w:p>
+      <w:pPr>
+        <w:spacing w:after="160" w:line="259" w:lineRule="auto"/>
+        <w:rPr>
+          <w:b/>
+          <w:bCs/>
+          <w:lang w:val="en-CA"/>
+        </w:rPr>
+      </w:pPr>
+      <w:r>
+        <w:rPr>
+          <w:b/>
+          <w:bCs/>
+        </w:rPr>
+        <w:lastRenderedPageBreak/>
+        <w:t>2.8.1.1 Ordering Screen</w:t>
+      </w:r>
+      <w:r>
+        <w:rPr>
+          <w:b/>
+          <w:bCs/>
+          <w:lang w:val="en-CA"/>
+        </w:rPr>
+        <w:t> </w:t>
+      </w:r>
+    </w:p>
+    <w:p>
+      <w:pPr>
+        <w:spacing w:after="160" w:line="259" w:lineRule="auto"/>
+        <w:rPr>
+          <w:b/>
+          <w:bCs/>
+        </w:rPr>
+      </w:pPr>
+      <w:r>
+        <w:rPr>
+          <w:b/>
+          <w:bCs/>
+        </w:rPr>
+        <w:drawing>
+          <wp:inline distT="0" distB="0" distL="0" distR="0" wp14:anchorId="51D4745F" wp14:editId="10E2762E">
+            <wp:extent cx="5943600" cy="4499610"/>
+            <wp:effectExtent l="0" t="0" r="0" b="0"/>
+            <wp:docPr id="1574537021" name="Picture 10" descr="A screenshot of a menu&#10;&#10;AI-generated content may be incorrect."/>
+            <wp:cNvGraphicFramePr>
+              <a:graphicFrameLocks xmlns:a="http://schemas.openxmlformats.org/drawingml/2006/main" noChangeAspect="1"/>
+            </wp:cNvGraphicFramePr>
+            <a:graphic xmlns:a="http://schemas.openxmlformats.org/drawingml/2006/main">
+              <a:graphicData uri="http://schemas.openxmlformats.org/drawingml/2006/picture">
+                <pic:pic xmlns:pic="http://schemas.openxmlformats.org/drawingml/2006/picture">
+                  <pic:nvPicPr>
+                    <pic:cNvPr id="1574537021" name="Picture 10" descr="A screenshot of a menu&#10;&#10;AI-generated content may be incorrect."/>
+                    <pic:cNvPicPr>
+                      <a:picLocks noChangeAspect="1" noChangeArrowheads="1"/>
+                    </pic:cNvPicPr>
+                  </pic:nvPicPr>
+                  <pic:blipFill>
+                    <a:blip r:embed="rId17">
+                      <a:extLst>
+                        <a:ext uri="{28A0092B-C50C-407E-A947-70E740481C1C}">
+                          <a14:useLocalDpi xmlns:a14="http://schemas.microsoft.com/office/drawing/2010/main" val="0"/>
+                        </a:ext>
+                      </a:extLst>
+                    </a:blip>
+                    <a:srcRect/>
+                    <a:stretch>
+                      <a:fillRect/>
+                    </a:stretch>
+                  </pic:blipFill>
+                  <pic:spPr bwMode="auto">
+                    <a:xfrm>
+                      <a:off x="0" y="0"/>
+                      <a:ext cx="5943600" cy="4499610"/>
+                    </a:xfrm>
+                    <a:prstGeom prst="rect">
+                      <a:avLst/>
+                    </a:prstGeom>
+                    <a:noFill/>
+                    <a:ln>
+                      <a:noFill/>
+                    </a:ln>
+                  </pic:spPr>
+                </pic:pic>
+              </a:graphicData>
+            </a:graphic>
+          </wp:inline>
+        </w:drawing>
+      </w:r>
+      <w:r>
+        <w:rPr>
+          <w:b/>
+          <w:bCs/>
+        </w:rPr>
+        <w:t> </w:t>
+      </w:r>
+    </w:p>
+    <w:p>
+      <w:pPr>
+        <w:spacing w:after="160" w:line="259" w:lineRule="auto"/>
+        <w:rPr>
+          <w:b/>
+          <w:bCs/>
+        </w:rPr>
+      </w:pPr>
+      <w:r>
+        <w:rPr>
+          <w:b/>
+          <w:bCs/>
+        </w:rPr>
+        <w:t> </w:t>
+      </w:r>
+    </w:p>
+    <w:p>
+      <w:pPr>
+        <w:spacing w:after="160" w:line="259" w:lineRule="auto"/>
+        <w:rPr>
+          <w:b/>
+          <w:bCs/>
+        </w:rPr>
+      </w:pPr>
+      <w:r>
+        <w:rPr>
+          <w:b/>
+          <w:bCs/>
+        </w:rPr>
+        <w:t> </w:t>
+      </w:r>
+    </w:p>
+    <w:p>
+      <w:pPr>
+        <w:spacing w:after="160" w:line="259" w:lineRule="auto"/>
+        <w:rPr>
+          <w:b/>
+          <w:bCs/>
+        </w:rPr>
+      </w:pPr>
+      <w:r>
+        <w:rPr>
+          <w:b/>
+          <w:bCs/>
+        </w:rPr>
+        <w:t> </w:t>
+      </w:r>
+    </w:p>
+    <w:p>
+      <w:pPr>
+        <w:spacing w:after="160" w:line="259" w:lineRule="auto"/>
+        <w:rPr>
+          <w:b/>
+          <w:bCs/>
+        </w:rPr>
+      </w:pPr>
+      <w:r>
+        <w:rPr>
+          <w:b/>
+          <w:bCs/>
+        </w:rPr>
+        <w:t> </w:t>
+      </w:r>
+    </w:p>
+    <w:p>
+      <w:pPr>
+        <w:spacing w:after="160" w:line="259" w:lineRule="auto"/>
+        <w:rPr>
+          <w:b/>
+          <w:bCs/>
+        </w:rPr>
+      </w:pPr>
+      <w:r>
+        <w:rPr>
+          <w:b/>
+          <w:bCs/>
+        </w:rPr>
+        <w:t> </w:t>
+      </w:r>
+    </w:p>
+    <w:p>
+      <w:pPr>
+        <w:spacing w:after="160" w:line="259" w:lineRule="auto"/>
+        <w:rPr>
+          <w:b/>
+          <w:bCs/>
+        </w:rPr>
+      </w:pPr>
+      <w:r>
+        <w:rPr>
+          <w:b/>
+          <w:bCs/>
+        </w:rPr>
+        <w:t> </w:t>
+      </w:r>
+    </w:p>
+    <w:p>
+      <w:pPr>
+        <w:spacing w:after="160" w:line="259" w:lineRule="auto"/>
+        <w:rPr>
+          <w:b/>
+          <w:bCs/>
+        </w:rPr>
+      </w:pPr>
+      <w:r>
+        <w:rPr>
+          <w:b/>
+          <w:bCs/>
+        </w:rPr>
+        <w:t> </w:t>
+      </w:r>
+    </w:p>
+    <w:p>
+      <w:pPr>
+        <w:spacing w:after="160" w:line="259" w:lineRule="auto"/>
+        <w:rPr>
+          <w:b/>
+          <w:bCs/>
+        </w:rPr>
+      </w:pPr>
+      <w:r>
+        <w:rPr>
+          <w:b/>
+          <w:bCs/>
+        </w:rPr>
+        <w:t> </w:t>
+      </w:r>
+    </w:p>
+    <w:p>
+      <w:pPr>
+        <w:spacing w:after="160" w:line="259" w:lineRule="auto"/>
+        <w:rPr>
+          <w:b/>
+          <w:bCs/>
+        </w:rPr>
+      </w:pPr>
+      <w:r>
+        <w:rPr>
+          <w:b/>
+          <w:bCs/>
+        </w:rPr>
+        <w:t> </w:t>
+      </w:r>
+    </w:p>
+    <w:p>
+      <w:pPr>
+        <w:spacing w:after="160" w:line="259" w:lineRule="auto"/>
+        <w:rPr>
+          <w:b/>
+          <w:bCs/>
+        </w:rPr>
+      </w:pPr>
+      <w:r>
+        <w:rPr>
+          <w:b/>
+          <w:bCs/>
+        </w:rPr>
+        <w:t> </w:t>
+      </w:r>
+    </w:p>
+    <w:p>
+      <w:pPr>
+        <w:spacing w:after="160" w:line="259" w:lineRule="auto"/>
+        <w:rPr>
+          <w:b/>
+          <w:bCs/>
+        </w:rPr>
+      </w:pPr>
+      <w:r>
+        <w:rPr>
+          <w:b/>
+          <w:bCs/>
+        </w:rPr>
+        <w:t> </w:t>
+      </w:r>
+    </w:p>
+    <w:p>
+      <w:pPr>
+        <w:spacing w:after="160" w:line="259" w:lineRule="auto"/>
+        <w:rPr>
+          <w:b/>
+          <w:bCs/>
+          <w:lang w:val="en-CA"/>
+        </w:rPr>
+      </w:pPr>
+      <w:r>
+        <w:rPr>
+          <w:b/>
+          <w:bCs/>
+        </w:rPr>
+        <w:lastRenderedPageBreak/>
+        <w:t>2.8.1.2 Adding item to order</w:t>
+      </w:r>
+      <w:r>
+        <w:rPr>
+          <w:b/>
+          <w:bCs/>
+          <w:lang w:val="en-CA"/>
+        </w:rPr>
+        <w:t> </w:t>
+      </w:r>
+    </w:p>
+    <w:p>
+      <w:pPr>
+        <w:spacing w:after="160" w:line="259" w:lineRule="auto"/>
+        <w:rPr>
+          <w:b/>
+          <w:bCs/>
+        </w:rPr>
+      </w:pPr>
+      <w:r>
+        <w:rPr>
+          <w:b/>
+          <w:bCs/>
+        </w:rPr>
+        <w:drawing>
+          <wp:inline distT="0" distB="0" distL="0" distR="0" wp14:anchorId="5E814C55" wp14:editId="3490953D">
+            <wp:extent cx="5943600" cy="4481195"/>
+            <wp:effectExtent l="0" t="0" r="0" b="0"/>
+            <wp:docPr id="407103396" name="Picture 9" descr="A screenshot of a computer&#10;&#10;AI-generated content may be incorrect."/>
+            <wp:cNvGraphicFramePr>
+              <a:graphicFrameLocks xmlns:a="http://schemas.openxmlformats.org/drawingml/2006/main" noChangeAspect="1"/>
+            </wp:cNvGraphicFramePr>
+            <a:graphic xmlns:a="http://schemas.openxmlformats.org/drawingml/2006/main">
+              <a:graphicData uri="http://schemas.openxmlformats.org/drawingml/2006/picture">
+                <pic:pic xmlns:pic="http://schemas.openxmlformats.org/drawingml/2006/picture">
+                  <pic:nvPicPr>
+                    <pic:cNvPr id="407103396" name="Picture 9" descr="A screenshot of a computer&#10;&#10;AI-generated content may be incorrect."/>
+                    <pic:cNvPicPr>
+                      <a:picLocks noChangeAspect="1" noChangeArrowheads="1"/>
+                    </pic:cNvPicPr>
+                  </pic:nvPicPr>
+                  <pic:blipFill>
+                    <a:blip r:embed="rId18">
+                      <a:extLst>
+                        <a:ext uri="{28A0092B-C50C-407E-A947-70E740481C1C}">
+                          <a14:useLocalDpi xmlns:a14="http://schemas.microsoft.com/office/drawing/2010/main" val="0"/>
+                        </a:ext>
+                      </a:extLst>
+                    </a:blip>
+                    <a:srcRect/>
+                    <a:stretch>
+                      <a:fillRect/>
+                    </a:stretch>
+                  </pic:blipFill>
+                  <pic:spPr bwMode="auto">
+                    <a:xfrm>
+                      <a:off x="0" y="0"/>
+                      <a:ext cx="5943600" cy="4481195"/>
+                    </a:xfrm>
+                    <a:prstGeom prst="rect">
+                      <a:avLst/>
+                    </a:prstGeom>
+                    <a:noFill/>
+                    <a:ln>
+                      <a:noFill/>
+                    </a:ln>
+                  </pic:spPr>
+                </pic:pic>
+              </a:graphicData>
+            </a:graphic>
+          </wp:inline>
+        </w:drawing>
+      </w:r>
+      <w:r>
+        <w:rPr>
+          <w:b/>
+          <w:bCs/>
+        </w:rPr>
+        <w:t> </w:t>
+      </w:r>
+    </w:p>
+    <w:p>
+      <w:pPr>
+        <w:spacing w:after="160" w:line="259" w:lineRule="auto"/>
+        <w:rPr>
+          <w:b/>
+          <w:bCs/>
+        </w:rPr>
+      </w:pPr>
+      <w:r>
+        <w:rPr>
+          <w:b/>
+          <w:bCs/>
+        </w:rPr>
+        <w:t> </w:t>
+      </w:r>
+    </w:p>
+    <w:p>
+      <w:pPr>
+        <w:spacing w:after="160" w:line="259" w:lineRule="auto"/>
+        <w:rPr>
+          <w:b/>
+          <w:bCs/>
+        </w:rPr>
+      </w:pPr>
+      <w:r>
+        <w:rPr>
+          <w:b/>
+          <w:bCs/>
+        </w:rPr>
+        <w:t> </w:t>
+      </w:r>
+    </w:p>
+    <w:p>
+      <w:pPr>
+        <w:spacing w:after="160" w:line="259" w:lineRule="auto"/>
+        <w:rPr>
+          <w:b/>
+          <w:bCs/>
+        </w:rPr>
+      </w:pPr>
+      <w:r>
+        <w:rPr>
+          <w:b/>
+          <w:bCs/>
+        </w:rPr>
+        <w:t> </w:t>
+      </w:r>
+    </w:p>
+    <w:p>
+      <w:pPr>
+        <w:spacing w:after="160" w:line="259" w:lineRule="auto"/>
+        <w:rPr>
+          <w:b/>
+          <w:bCs/>
+        </w:rPr>
+      </w:pPr>
+      <w:r>
+        <w:rPr>
+          <w:b/>
+          <w:bCs/>
+        </w:rPr>
+        <w:t> </w:t>
+      </w:r>
+    </w:p>
+    <w:p>
+      <w:pPr>
+        <w:spacing w:after="160" w:line="259" w:lineRule="auto"/>
+        <w:rPr>
+          <w:b/>
+          <w:bCs/>
+        </w:rPr>
+      </w:pPr>
+      <w:r>
+        <w:rPr>
+          <w:b/>
+          <w:bCs/>
+        </w:rPr>
+        <w:t> </w:t>
+      </w:r>
+    </w:p>
+    <w:p>
+      <w:pPr>
+        <w:spacing w:after="160" w:line="259" w:lineRule="auto"/>
+        <w:rPr>
+          <w:b/>
+          <w:bCs/>
+        </w:rPr>
+      </w:pPr>
+      <w:r>
+        <w:rPr>
+          <w:b/>
+          <w:bCs/>
+        </w:rPr>
+        <w:t> </w:t>
+      </w:r>
+    </w:p>
+    <w:p>
+      <w:pPr>
+        <w:spacing w:after="160" w:line="259" w:lineRule="auto"/>
+        <w:rPr>
+          <w:b/>
+          <w:bCs/>
+        </w:rPr>
+      </w:pPr>
+      <w:r>
+        <w:rPr>
+          <w:b/>
+          <w:bCs/>
+        </w:rPr>
+        <w:t> </w:t>
+      </w:r>
+    </w:p>
+    <w:p>
+      <w:pPr>
+        <w:spacing w:after="160" w:line="259" w:lineRule="auto"/>
+        <w:rPr>
+          <w:b/>
+          <w:bCs/>
+        </w:rPr>
+      </w:pPr>
+      <w:r>
+        <w:rPr>
+          <w:b/>
+          <w:bCs/>
+        </w:rPr>
+        <w:t> </w:t>
+      </w:r>
+    </w:p>
+    <w:p>
+      <w:pPr>
+        <w:spacing w:after="160" w:line="259" w:lineRule="auto"/>
+        <w:rPr>
+          <w:b/>
+          <w:bCs/>
+        </w:rPr>
+      </w:pPr>
+      <w:r>
+        <w:rPr>
+          <w:b/>
+          <w:bCs/>
+        </w:rPr>
+        <w:t> </w:t>
+      </w:r>
+    </w:p>
+    <w:p>
+      <w:pPr>
+        <w:spacing w:after="160" w:line="259" w:lineRule="auto"/>
+        <w:rPr>
+          <w:b/>
+          <w:bCs/>
+        </w:rPr>
+      </w:pPr>
+      <w:r>
+        <w:rPr>
+          <w:b/>
+          <w:bCs/>
+        </w:rPr>
+        <w:t> </w:t>
+      </w:r>
+    </w:p>
+    <w:p>
+      <w:pPr>
+        <w:spacing w:after="160" w:line="259" w:lineRule="auto"/>
+        <w:rPr>
+          <w:b/>
+          <w:bCs/>
+        </w:rPr>
+      </w:pPr>
+      <w:r>
+        <w:rPr>
+          <w:b/>
+          <w:bCs/>
+        </w:rPr>
+        <w:t> </w:t>
+      </w:r>
+    </w:p>
+    <w:p>
+      <w:pPr>
+        <w:spacing w:after="160" w:line="259" w:lineRule="auto"/>
+        <w:rPr>
+          <w:b/>
+          <w:bCs/>
+        </w:rPr>
+      </w:pPr>
+      <w:r>
+        <w:rPr>
+          <w:b/>
+          <w:bCs/>
+        </w:rPr>
+        <w:lastRenderedPageBreak/>
+        <w:t>2.8.2.1 Creating Menu </w:t>
+      </w:r>
+    </w:p>
+    <w:p>
+      <w:pPr>
+        <w:spacing w:after="160" w:line="259" w:lineRule="auto"/>
+        <w:rPr>
+          <w:b/>
+          <w:bCs/>
+        </w:rPr>
+      </w:pPr>
+      <w:r>
+        <w:rPr>
+          <w:b/>
+          <w:bCs/>
+        </w:rPr>
+        <w:drawing>
+          <wp:inline distT="0" distB="0" distL="0" distR="0" wp14:anchorId="215A4155" wp14:editId="29BA18EF">
+            <wp:extent cx="5568950" cy="4838700"/>
+            <wp:effectExtent l="0" t="0" r="0" b="0"/>
+            <wp:docPr id="1413286293" name="Picture 8" descr="A screenshot of a menu&#10;&#10;AI-generated content may be incorrect."/>
+            <wp:cNvGraphicFramePr>
+              <a:graphicFrameLocks xmlns:a="http://schemas.openxmlformats.org/drawingml/2006/main" noChangeAspect="1"/>
+            </wp:cNvGraphicFramePr>
+            <a:graphic xmlns:a="http://schemas.openxmlformats.org/drawingml/2006/main">
+              <a:graphicData uri="http://schemas.openxmlformats.org/drawingml/2006/picture">
+                <pic:pic xmlns:pic="http://schemas.openxmlformats.org/drawingml/2006/picture">
+                  <pic:nvPicPr>
+                    <pic:cNvPr id="1413286293" name="Picture 8" descr="A screenshot of a menu&#10;&#10;AI-generated content may be incorrect."/>
+                    <pic:cNvPicPr>
+                      <a:picLocks noChangeAspect="1" noChangeArrowheads="1"/>
+                    </pic:cNvPicPr>
+                  </pic:nvPicPr>
+                  <pic:blipFill>
+                    <a:blip r:embed="rId19">
+                      <a:extLst>
+                        <a:ext uri="{28A0092B-C50C-407E-A947-70E740481C1C}">
+                          <a14:useLocalDpi xmlns:a14="http://schemas.microsoft.com/office/drawing/2010/main" val="0"/>
+                        </a:ext>
+                      </a:extLst>
+                    </a:blip>
+                    <a:srcRect/>
+                    <a:stretch>
+                      <a:fillRect/>
+                    </a:stretch>
+                  </pic:blipFill>
+                  <pic:spPr bwMode="auto">
+                    <a:xfrm>
+                      <a:off x="0" y="0"/>
+                      <a:ext cx="5568950" cy="4838700"/>
+                    </a:xfrm>
+                    <a:prstGeom prst="rect">
+                      <a:avLst/>
+                    </a:prstGeom>
+                    <a:noFill/>
+                    <a:ln>
+                      <a:noFill/>
+                    </a:ln>
+                  </pic:spPr>
+                </pic:pic>
+              </a:graphicData>
+            </a:graphic>
+          </wp:inline>
+        </w:drawing>
+      </w:r>
+      <w:r>
+        <w:rPr>
+          <w:b/>
+          <w:bCs/>
+        </w:rPr>
+        <w:t> </w:t>
+      </w:r>
+    </w:p>
+    <w:p>
+      <w:pPr>
+        <w:spacing w:after="160" w:line="259" w:lineRule="auto"/>
+        <w:rPr>
+          <w:b/>
+          <w:bCs/>
+        </w:rPr>
+      </w:pPr>
+      <w:r>
+        <w:rPr>
+          <w:b/>
+          <w:bCs/>
+        </w:rPr>
+        <w:t> </w:t>
+      </w:r>
+    </w:p>
+    <w:p>
+      <w:pPr>
+        <w:spacing w:after="160" w:line="259" w:lineRule="auto"/>
+        <w:rPr>
+          <w:b/>
+          <w:bCs/>
+        </w:rPr>
+      </w:pPr>
+      <w:r>
+        <w:rPr>
+          <w:b/>
+          <w:bCs/>
+        </w:rPr>
+        <w:t> </w:t>
+      </w:r>
+    </w:p>
+    <w:p>
+      <w:pPr>
+        <w:spacing w:after="160" w:line="259" w:lineRule="auto"/>
+        <w:rPr>
+          <w:b/>
+          <w:bCs/>
+        </w:rPr>
+      </w:pPr>
+      <w:r>
+        <w:rPr>
+          <w:b/>
+          <w:bCs/>
+        </w:rPr>
+        <w:t> </w:t>
+      </w:r>
+    </w:p>
+    <w:p>
+      <w:pPr>
+        <w:spacing w:after="160" w:line="259" w:lineRule="auto"/>
+        <w:rPr>
+          <w:b/>
+          <w:bCs/>
+        </w:rPr>
+      </w:pPr>
+      <w:r>
+        <w:rPr>
+          <w:b/>
+          <w:bCs/>
+        </w:rPr>
+        <w:t> </w:t>
+      </w:r>
+    </w:p>
+    <w:p>
+      <w:pPr>
+        <w:spacing w:after="160" w:line="259" w:lineRule="auto"/>
+        <w:rPr>
+          <w:b/>
+          <w:bCs/>
+        </w:rPr>
+      </w:pPr>
+      <w:r>
+        <w:rPr>
+          <w:b/>
+          <w:bCs/>
+        </w:rPr>
+        <w:t> </w:t>
+      </w:r>
+    </w:p>
+    <w:p>
+      <w:pPr>
+        <w:spacing w:after="160" w:line="259" w:lineRule="auto"/>
+        <w:rPr>
+          <w:b/>
+          <w:bCs/>
+        </w:rPr>
+      </w:pPr>
+      <w:r>
+        <w:rPr>
+          <w:b/>
+          <w:bCs/>
+        </w:rPr>
+        <w:t> </w:t>
+      </w:r>
+    </w:p>
+    <w:p>
+      <w:pPr>
+        <w:spacing w:after="160" w:line="259" w:lineRule="auto"/>
+        <w:rPr>
+          <w:b/>
+          <w:bCs/>
+        </w:rPr>
+      </w:pPr>
+      <w:r>
+        <w:rPr>
+          <w:b/>
+          <w:bCs/>
+        </w:rPr>
+        <w:t> </w:t>
+      </w:r>
+    </w:p>
+    <w:p>
+      <w:pPr>
+        <w:spacing w:after="160" w:line="259" w:lineRule="auto"/>
+        <w:rPr>
+          <w:b/>
+          <w:bCs/>
+        </w:rPr>
+      </w:pPr>
+      <w:r>
+        <w:rPr>
+          <w:b/>
+          <w:bCs/>
+        </w:rPr>
+        <w:t> </w:t>
+      </w:r>
+    </w:p>
+    <w:p>
+      <w:pPr>
+        <w:spacing w:after="160" w:line="259" w:lineRule="auto"/>
+        <w:rPr>
+          <w:b/>
+          <w:bCs/>
+        </w:rPr>
+      </w:pPr>
+      <w:r>
+        <w:rPr>
+          <w:b/>
+          <w:bCs/>
+        </w:rPr>
+        <w:t> </w:t>
+      </w:r>
+    </w:p>
+    <w:p>
+      <w:pPr>
+        <w:spacing w:after="160" w:line="259" w:lineRule="auto"/>
+        <w:rPr>
+          <w:b/>
+          <w:bCs/>
+        </w:rPr>
+      </w:pPr>
+      <w:r>
+        <w:rPr>
+          <w:b/>
+          <w:bCs/>
+        </w:rPr>
+        <w:t> </w:t>
+      </w:r>
+    </w:p>
+    <w:p>
+      <w:pPr>
+        <w:spacing w:after="160" w:line="259" w:lineRule="auto"/>
+        <w:rPr>
+          <w:b/>
+          <w:bCs/>
+        </w:rPr>
+      </w:pPr>
+      <w:r>
+        <w:rPr>
+          <w:b/>
+          <w:bCs/>
+        </w:rPr>
+        <w:lastRenderedPageBreak/>
+        <w:t> </w:t>
+      </w:r>
+    </w:p>
+    <w:p>
+      <w:pPr>
+        <w:spacing w:after="160" w:line="259" w:lineRule="auto"/>
+        <w:rPr>
+          <w:b/>
+          <w:bCs/>
+        </w:rPr>
+      </w:pPr>
+      <w:r>
+        <w:rPr>
+          <w:b/>
+          <w:bCs/>
+        </w:rPr>
+        <w:t>2.8.2.1 Adding Product to Menu </w:t>
+      </w:r>
+    </w:p>
+    <w:p>
+      <w:pPr>
+        <w:spacing w:after="160" w:line="259" w:lineRule="auto"/>
+        <w:rPr>
+          <w:b/>
+          <w:bCs/>
+        </w:rPr>
+      </w:pPr>
+      <w:r>
+        <w:rPr>
+          <w:b/>
+          <w:bCs/>
+        </w:rPr>
+        <w:drawing>
+          <wp:inline distT="0" distB="0" distL="0" distR="0" wp14:anchorId="1E89154D" wp14:editId="635B3F25">
+            <wp:extent cx="5626100" cy="4864100"/>
+            <wp:effectExtent l="0" t="0" r="0" b="0"/>
+            <wp:docPr id="759259067" name="Picture 7" descr="A screenshot of a menu&#10;&#10;AI-generated content may be incorrect."/>
+            <wp:cNvGraphicFramePr>
+              <a:graphicFrameLocks xmlns:a="http://schemas.openxmlformats.org/drawingml/2006/main" noChangeAspect="1"/>
+            </wp:cNvGraphicFramePr>
+            <a:graphic xmlns:a="http://schemas.openxmlformats.org/drawingml/2006/main">
+              <a:graphicData uri="http://schemas.openxmlformats.org/drawingml/2006/picture">
+                <pic:pic xmlns:pic="http://schemas.openxmlformats.org/drawingml/2006/picture">
+                  <pic:nvPicPr>
+                    <pic:cNvPr id="759259067" name="Picture 7" descr="A screenshot of a menu&#10;&#10;AI-generated content may be incorrect."/>
+                    <pic:cNvPicPr>
+                      <a:picLocks noChangeAspect="1" noChangeArrowheads="1"/>
+                    </pic:cNvPicPr>
+                  </pic:nvPicPr>
+                  <pic:blipFill>
+                    <a:blip r:embed="rId20">
+                      <a:extLst>
+                        <a:ext uri="{28A0092B-C50C-407E-A947-70E740481C1C}">
+                          <a14:useLocalDpi xmlns:a14="http://schemas.microsoft.com/office/drawing/2010/main" val="0"/>
+                        </a:ext>
+                      </a:extLst>
+                    </a:blip>
+                    <a:srcRect/>
+                    <a:stretch>
+                      <a:fillRect/>
+                    </a:stretch>
+                  </pic:blipFill>
+                  <pic:spPr bwMode="auto">
+                    <a:xfrm>
+                      <a:off x="0" y="0"/>
+                      <a:ext cx="5626100" cy="4864100"/>
+                    </a:xfrm>
+                    <a:prstGeom prst="rect">
+                      <a:avLst/>
+                    </a:prstGeom>
+                    <a:noFill/>
+                    <a:ln>
+                      <a:noFill/>
+                    </a:ln>
+                  </pic:spPr>
+                </pic:pic>
+              </a:graphicData>
+            </a:graphic>
+          </wp:inline>
+        </w:drawing>
+      </w:r>
+      <w:r>
+        <w:rPr>
+          <w:b/>
+          <w:bCs/>
+        </w:rPr>
+        <w:t> </w:t>
+      </w:r>
+    </w:p>
+    <w:p>
+      <w:pPr>
+        <w:spacing w:after="160" w:line="259" w:lineRule="auto"/>
+        <w:rPr>
+          <w:b/>
+          <w:bCs/>
+        </w:rPr>
+      </w:pPr>
+      <w:r>
+        <w:rPr>
+          <w:b/>
+          <w:bCs/>
+        </w:rPr>
+        <w:t> </w:t>
+      </w:r>
+    </w:p>
+    <w:p>
+      <w:pPr>
+        <w:spacing w:after="160" w:line="259" w:lineRule="auto"/>
+        <w:rPr>
+          <w:b/>
+          <w:bCs/>
+        </w:rPr>
+      </w:pPr>
+      <w:r>
+        <w:rPr>
+          <w:b/>
+          <w:bCs/>
+        </w:rPr>
+        <w:t> </w:t>
+      </w:r>
+    </w:p>
+    <w:p>
+      <w:pPr>
+        <w:spacing w:after="160" w:line="259" w:lineRule="auto"/>
+        <w:rPr>
+          <w:b/>
+          <w:bCs/>
+        </w:rPr>
+      </w:pPr>
+      <w:r>
+        <w:rPr>
+          <w:b/>
+          <w:bCs/>
+        </w:rPr>
+        <w:t> </w:t>
+      </w:r>
+    </w:p>
+    <w:p>
+      <w:pPr>
+        <w:spacing w:after="160" w:line="259" w:lineRule="auto"/>
+        <w:rPr>
+          <w:b/>
+          <w:bCs/>
+        </w:rPr>
+      </w:pPr>
+      <w:r>
+        <w:rPr>
+          <w:b/>
+          <w:bCs/>
+        </w:rPr>
+        <w:t> </w:t>
+      </w:r>
+    </w:p>
+    <w:p>
+      <w:pPr>
+        <w:spacing w:after="160" w:line="259" w:lineRule="auto"/>
+        <w:rPr>
+          <w:b/>
+          <w:bCs/>
+        </w:rPr>
+      </w:pPr>
+      <w:r>
+        <w:rPr>
+          <w:b/>
+          <w:bCs/>
+        </w:rPr>
+        <w:t> </w:t>
+      </w:r>
+    </w:p>
+    <w:p>
+      <w:pPr>
+        <w:spacing w:after="160" w:line="259" w:lineRule="auto"/>
+        <w:rPr>
+          <w:b/>
+          <w:bCs/>
+        </w:rPr>
+      </w:pPr>
+      <w:r>
+        <w:rPr>
+          <w:b/>
+          <w:bCs/>
+        </w:rPr>
+        <w:t> </w:t>
+      </w:r>
+    </w:p>
+    <w:p>
+      <w:pPr>
+        <w:spacing w:after="160" w:line="259" w:lineRule="auto"/>
+        <w:rPr>
+          <w:b/>
+          <w:bCs/>
+        </w:rPr>
+      </w:pPr>
+      <w:r>
+        <w:rPr>
+          <w:b/>
+          <w:bCs/>
+        </w:rPr>
+        <w:t> </w:t>
+      </w:r>
+    </w:p>
+    <w:p>
+      <w:pPr>
+        <w:spacing w:after="160" w:line="259" w:lineRule="auto"/>
+        <w:rPr>
+          <w:b/>
+          <w:bCs/>
+        </w:rPr>
+      </w:pPr>
+      <w:r>
+        <w:rPr>
+          <w:b/>
+          <w:bCs/>
+        </w:rPr>
+        <w:t> </w:t>
+      </w:r>
+    </w:p>
+    <w:p>
+      <w:pPr>
+        <w:spacing w:after="160" w:line="259" w:lineRule="auto"/>
+        <w:rPr>
+          <w:b/>
+          <w:bCs/>
+        </w:rPr>
+      </w:pPr>
+      <w:r>
+        <w:rPr>
+          <w:b/>
+          <w:bCs/>
+        </w:rPr>
+        <w:t> </w:t>
+      </w:r>
+    </w:p>
+    <w:p>
+      <w:pPr>
+        <w:spacing w:after="160" w:line="259" w:lineRule="auto"/>
+        <w:rPr>
+          <w:b/>
+          <w:bCs/>
+        </w:rPr>
+      </w:pPr>
+      <w:r>
+        <w:rPr>
+          <w:b/>
+          <w:bCs/>
+        </w:rPr>
+        <w:lastRenderedPageBreak/>
+        <w:t>2.8.2.2 Adding Category to Menu </w:t>
+      </w:r>
+    </w:p>
+    <w:p>
+      <w:pPr>
+        <w:spacing w:after="160" w:line="259" w:lineRule="auto"/>
+        <w:rPr>
+          <w:b/>
+          <w:bCs/>
+        </w:rPr>
+      </w:pPr>
+      <w:r>
+        <w:rPr>
+          <w:b/>
+          <w:bCs/>
+        </w:rPr>
+        <w:drawing>
+          <wp:inline distT="0" distB="0" distL="0" distR="0" wp14:anchorId="0C02E006" wp14:editId="3E9262BB">
+            <wp:extent cx="5607050" cy="4819650"/>
+            <wp:effectExtent l="0" t="0" r="0" b="0"/>
+            <wp:docPr id="1081901453" name="Picture 6" descr="A screenshot of a computer&#10;&#10;AI-generated content may be incorrect."/>
+            <wp:cNvGraphicFramePr>
+              <a:graphicFrameLocks xmlns:a="http://schemas.openxmlformats.org/drawingml/2006/main" noChangeAspect="1"/>
+            </wp:cNvGraphicFramePr>
+            <a:graphic xmlns:a="http://schemas.openxmlformats.org/drawingml/2006/main">
+              <a:graphicData uri="http://schemas.openxmlformats.org/drawingml/2006/picture">
+                <pic:pic xmlns:pic="http://schemas.openxmlformats.org/drawingml/2006/picture">
+                  <pic:nvPicPr>
+                    <pic:cNvPr id="1081901453" name="Picture 6" descr="A screenshot of a computer&#10;&#10;AI-generated content may be incorrect."/>
+                    <pic:cNvPicPr>
+                      <a:picLocks noChangeAspect="1" noChangeArrowheads="1"/>
+                    </pic:cNvPicPr>
+                  </pic:nvPicPr>
+                  <pic:blipFill>
+                    <a:blip r:embed="rId21">
+                      <a:extLst>
+                        <a:ext uri="{28A0092B-C50C-407E-A947-70E740481C1C}">
+                          <a14:useLocalDpi xmlns:a14="http://schemas.microsoft.com/office/drawing/2010/main" val="0"/>
+                        </a:ext>
+                      </a:extLst>
+                    </a:blip>
+                    <a:srcRect/>
+                    <a:stretch>
+                      <a:fillRect/>
+                    </a:stretch>
+                  </pic:blipFill>
+                  <pic:spPr bwMode="auto">
+                    <a:xfrm>
+                      <a:off x="0" y="0"/>
+                      <a:ext cx="5607050" cy="4819650"/>
+                    </a:xfrm>
+                    <a:prstGeom prst="rect">
+                      <a:avLst/>
+                    </a:prstGeom>
+                    <a:noFill/>
+                    <a:ln>
+                      <a:noFill/>
+                    </a:ln>
+                  </pic:spPr>
+                </pic:pic>
+              </a:graphicData>
+            </a:graphic>
+          </wp:inline>
+        </w:drawing>
+      </w:r>
+      <w:r>
+        <w:rPr>
+          <w:b/>
+          <w:bCs/>
+        </w:rPr>
+        <w:br/>
+      </w:r>
       <w:r>
         <w:rPr>
           <w:b/>
@@ -12835,14 +14709,7 @@
           <w:b/>
           <w:bCs/>
         </w:rPr>
-        <w:t xml:space="preserve">2.8.3A </w:t>
-      </w:r>
-      <w:r>
-        <w:rPr>
-          <w:b/>
-          <w:bCs/>
-        </w:rPr>
-        <w:t>Shift</w:t>
+        <w:t>2.8.3A Shift</w:t>
       </w:r>
     </w:p>
     <w:p>
@@ -12858,52 +14725,45 @@
           <w:b/>
           <w:bCs/>
         </w:rPr>
+        <w:t>2.8.3A Pay Stub generation</w:t>
+      </w:r>
+    </w:p>
+    <w:p>
+      <w:pPr>
+        <w:spacing w:after="160" w:line="259" w:lineRule="auto"/>
+        <w:rPr>
+          <w:b/>
+          <w:bCs/>
+        </w:rPr>
+      </w:pPr>
+      <w:r>
+        <w:rPr>
+          <w:b/>
+          <w:bCs/>
+        </w:rPr>
+        <w:t xml:space="preserve">2.8.4 </w:t>
+      </w:r>
+      <w:r>
+        <w:rPr>
+          <w:b/>
+          <w:bCs/>
+        </w:rPr>
+        <w:t>Sale reports and analysis</w:t>
+      </w:r>
+    </w:p>
+    <w:p>
+      <w:pPr>
+        <w:spacing w:after="160" w:line="259" w:lineRule="auto"/>
+        <w:rPr>
+          <w:b/>
+          <w:bCs/>
+        </w:rPr>
+      </w:pPr>
+      <w:r>
+        <w:rPr>
+          <w:noProof/>
+        </w:rPr>
         <w:lastRenderedPageBreak/>
-        <w:t xml:space="preserve">2.8.3A </w:t>
-      </w:r>
-      <w:r>
-        <w:rPr>
-          <w:b/>
-          <w:bCs/>
-        </w:rPr>
-        <w:t>Pay Stub generation</w:t>
-      </w:r>
-    </w:p>
-    <w:p>
-      <w:pPr>
-        <w:spacing w:after="160" w:line="259" w:lineRule="auto"/>
-        <w:rPr>
-          <w:b/>
-          <w:bCs/>
-        </w:rPr>
-      </w:pPr>
-      <w:r>
-        <w:rPr>
-          <w:b/>
-          <w:bCs/>
-        </w:rPr>
-        <w:t xml:space="preserve">2.8.4 </w:t>
-      </w:r>
-      <w:r>
-        <w:rPr>
-          <w:b/>
-          <w:bCs/>
-        </w:rPr>
-        <w:t>Sale reports and analysis</w:t>
-      </w:r>
-    </w:p>
-    <w:p>
-      <w:pPr>
-        <w:spacing w:after="160" w:line="259" w:lineRule="auto"/>
-        <w:rPr>
-          <w:b/>
-          <w:bCs/>
-        </w:rPr>
-      </w:pPr>
-      <w:r>
-        <w:rPr>
-          <w:noProof/>
-        </w:rPr>
         <w:drawing>
           <wp:inline distT="0" distB="0" distL="0" distR="0" wp14:anchorId="45C0F56B" wp14:editId="3AC76102">
             <wp:extent cx="4012433" cy="3429000"/>
@@ -12920,7 +14780,7 @@
                     <pic:cNvPicPr/>
                   </pic:nvPicPr>
                   <pic:blipFill>
-                    <a:blip r:embed="rId17"/>
+                    <a:blip r:embed="rId22"/>
                     <a:stretch>
                       <a:fillRect/>
                     </a:stretch>
@@ -12960,7 +14820,7 @@
                     <pic:cNvPicPr/>
                   </pic:nvPicPr>
                   <pic:blipFill>
-                    <a:blip r:embed="rId18"/>
+                    <a:blip r:embed="rId23"/>
                     <a:stretch>
                       <a:fillRect/>
                     </a:stretch>
@@ -12994,29 +14854,29 @@
           <w:b/>
           <w:bCs/>
         </w:rPr>
+        <w:t xml:space="preserve">2.8.5 </w:t>
+      </w:r>
+      <w:r>
+        <w:rPr>
+          <w:b/>
+          <w:bCs/>
+        </w:rPr>
+        <w:t>Ingredient tracking</w:t>
+      </w:r>
+    </w:p>
+    <w:p>
+      <w:pPr>
+        <w:spacing w:after="160" w:line="259" w:lineRule="auto"/>
+        <w:rPr>
+          <w:b/>
+          <w:bCs/>
+        </w:rPr>
+      </w:pPr>
+      <w:r>
+        <w:rPr>
+          <w:noProof/>
+        </w:rPr>
         <w:lastRenderedPageBreak/>
-        <w:t xml:space="preserve">2.8.5 </w:t>
-      </w:r>
-      <w:r>
-        <w:rPr>
-          <w:b/>
-          <w:bCs/>
-        </w:rPr>
-        <w:t>Ingredient tracking</w:t>
-      </w:r>
-    </w:p>
-    <w:p>
-      <w:pPr>
-        <w:spacing w:after="160" w:line="259" w:lineRule="auto"/>
-        <w:rPr>
-          <w:b/>
-          <w:bCs/>
-        </w:rPr>
-      </w:pPr>
-      <w:r>
-        <w:rPr>
-          <w:noProof/>
-        </w:rPr>
         <w:drawing>
           <wp:inline distT="0" distB="0" distL="0" distR="0" wp14:anchorId="0FDC3D58" wp14:editId="68819BC0">
             <wp:extent cx="5074920" cy="4440555"/>
@@ -13033,7 +14893,7 @@
                     <pic:cNvPicPr/>
                   </pic:nvPicPr>
                   <pic:blipFill>
-                    <a:blip r:embed="rId19"/>
+                    <a:blip r:embed="rId24"/>
                     <a:stretch>
                       <a:fillRect/>
                     </a:stretch>
@@ -13115,14 +14975,7 @@
           <w:b/>
           <w:bCs/>
         </w:rPr>
-        <w:t xml:space="preserve">2.8.7A </w:t>
-      </w:r>
-      <w:r>
-        <w:rPr>
-          <w:b/>
-          <w:bCs/>
-        </w:rPr>
-        <w:t>Sign In</w:t>
+        <w:t>2.8.7A Sign In</w:t>
       </w:r>
     </w:p>
     <w:p>
@@ -13289,7 +15142,7 @@
                     <pic:cNvPicPr/>
                   </pic:nvPicPr>
                   <pic:blipFill>
-                    <a:blip r:embed="rId20">
+                    <a:blip r:embed="rId25">
                       <a:extLst>
                         <a:ext uri="{28A0092B-C50C-407E-A947-70E740481C1C}">
                           <a14:useLocalDpi xmlns:a14="http://schemas.microsoft.com/office/drawing/2010/main" val="0"/>
@@ -13327,7 +15180,35 @@
         <w:rPr>
           <w:lang w:val="en-CA"/>
         </w:rPr>
-        <w:t>The Data Flow Diagram (DFD) illustrates the flow of information between different stakeholders and system components in ChowHub, ensuring efficient restaurant management. This diagram represents how ChowHub processes and manages data related to inventory, orders, employee management, and reporting.</w:t>
+        <w:t xml:space="preserve">The Data Flow Diagram (DFD) illustrates the flow of information between different stakeholders and system components in </w:t>
+      </w:r>
+      <w:proofErr w:type="spellStart"/>
+      <w:r>
+        <w:rPr>
+          <w:lang w:val="en-CA"/>
+        </w:rPr>
+        <w:t>ChowHub</w:t>
+      </w:r>
+      <w:proofErr w:type="spellEnd"/>
+      <w:r>
+        <w:rPr>
+          <w:lang w:val="en-CA"/>
+        </w:rPr>
+        <w:t xml:space="preserve">, ensuring efficient restaurant management. This diagram represents how </w:t>
+      </w:r>
+      <w:proofErr w:type="spellStart"/>
+      <w:r>
+        <w:rPr>
+          <w:lang w:val="en-CA"/>
+        </w:rPr>
+        <w:t>ChowHub</w:t>
+      </w:r>
+      <w:proofErr w:type="spellEnd"/>
+      <w:r>
+        <w:rPr>
+          <w:lang w:val="en-CA"/>
+        </w:rPr>
+        <w:t xml:space="preserve"> processes and manages data related to inventory, orders, employee management, and reporting.</w:t>
       </w:r>
     </w:p>
     <w:p>
@@ -13399,7 +15280,21 @@
         <w:rPr>
           <w:lang w:val="en-CA"/>
         </w:rPr>
-        <w:t>Restaurant WaitStaff: Inputs customer orders into the system.</w:t>
+        <w:t xml:space="preserve">Restaurant </w:t>
+      </w:r>
+      <w:proofErr w:type="spellStart"/>
+      <w:r>
+        <w:rPr>
+          <w:lang w:val="en-CA"/>
+        </w:rPr>
+        <w:t>WaitStaff</w:t>
+      </w:r>
+      <w:proofErr w:type="spellEnd"/>
+      <w:r>
+        <w:rPr>
+          <w:lang w:val="en-CA"/>
+        </w:rPr>
+        <w:t>: Inputs customer orders into the system.</w:t>
       </w:r>
     </w:p>
     <w:p>
@@ -13447,7 +15342,21 @@
         <w:rPr>
           <w:lang w:val="en-CA"/>
         </w:rPr>
-        <w:t>Supplier: Handles restocking requests from ChowHub.</w:t>
+        <w:t xml:space="preserve">Supplier: Handles restocking requests from </w:t>
+      </w:r>
+      <w:proofErr w:type="spellStart"/>
+      <w:r>
+        <w:rPr>
+          <w:lang w:val="en-CA"/>
+        </w:rPr>
+        <w:t>ChowHub</w:t>
+      </w:r>
+      <w:proofErr w:type="spellEnd"/>
+      <w:r>
+        <w:rPr>
+          <w:lang w:val="en-CA"/>
+        </w:rPr>
+        <w:t>.</w:t>
       </w:r>
     </w:p>
     <w:p>
@@ -13502,7 +15411,21 @@
         <w:rPr>
           <w:lang w:val="en-CA"/>
         </w:rPr>
-        <w:t>The restaurant waitstaff places orders in ChowHub, which processes them.</w:t>
+        <w:t xml:space="preserve">The restaurant waitstaff places orders in </w:t>
+      </w:r>
+      <w:proofErr w:type="spellStart"/>
+      <w:r>
+        <w:rPr>
+          <w:lang w:val="en-CA"/>
+        </w:rPr>
+        <w:t>ChowHub</w:t>
+      </w:r>
+      <w:proofErr w:type="spellEnd"/>
+      <w:r>
+        <w:rPr>
+          <w:lang w:val="en-CA"/>
+        </w:rPr>
+        <w:t>, which processes them.</w:t>
       </w:r>
     </w:p>
     <w:p>
@@ -13552,11 +15475,19 @@
           <w:lang w:val="en-CA"/>
         </w:rPr>
       </w:pPr>
+      <w:proofErr w:type="spellStart"/>
       <w:r>
         <w:rPr>
           <w:lang w:val="en-CA"/>
         </w:rPr>
-        <w:t>ChowHub tracks ingredient levels through the inventory database.</w:t>
+        <w:t>ChowHub</w:t>
+      </w:r>
+      <w:proofErr w:type="spellEnd"/>
+      <w:r>
+        <w:rPr>
+          <w:lang w:val="en-CA"/>
+        </w:rPr>
+        <w:t xml:space="preserve"> tracks ingredient levels through the inventory database.</w:t>
       </w:r>
     </w:p>
     <w:p>
@@ -13625,11 +15556,19 @@
           <w:lang w:val="en-CA"/>
         </w:rPr>
       </w:pPr>
+      <w:proofErr w:type="spellStart"/>
       <w:r>
         <w:rPr>
           <w:lang w:val="en-CA"/>
         </w:rPr>
-        <w:t>ChowHub stores and processes employee information.</w:t>
+        <w:t>ChowHub</w:t>
+      </w:r>
+      <w:proofErr w:type="spellEnd"/>
+      <w:r>
+        <w:rPr>
+          <w:lang w:val="en-CA"/>
+        </w:rPr>
+        <w:t xml:space="preserve"> stores and processes employee information.</w:t>
       </w:r>
     </w:p>
     <w:p>
@@ -13679,27 +15618,35 @@
           <w:lang w:val="en-CA"/>
         </w:rPr>
       </w:pPr>
+      <w:proofErr w:type="spellStart"/>
       <w:r>
         <w:rPr>
           <w:lang w:val="en-CA"/>
         </w:rPr>
-        <w:t>ChowHub generates insights and reports for restaurant managers to track performance and make business decisions.</w:t>
-      </w:r>
-    </w:p>
-    <w:p>
-      <w:pPr>
-        <w:rPr>
-          <w:b/>
-          <w:bCs/>
+        <w:t>ChowHub</w:t>
+      </w:r>
+      <w:proofErr w:type="spellEnd"/>
+      <w:r>
+        <w:rPr>
           <w:lang w:val="en-CA"/>
         </w:rPr>
-      </w:pPr>
-      <w:r>
+        <w:t xml:space="preserve"> generates insights and reports for restaurant managers to track performance and make business decisions.</w:t>
+      </w:r>
+    </w:p>
+    <w:p>
+      <w:pPr>
         <w:rPr>
           <w:b/>
           <w:bCs/>
           <w:lang w:val="en-CA"/>
         </w:rPr>
+      </w:pPr>
+      <w:r>
+        <w:rPr>
+          <w:b/>
+          <w:bCs/>
+          <w:lang w:val="en-CA"/>
+        </w:rPr>
         <w:t>Purpose of the DFD:</w:t>
       </w:r>
     </w:p>
@@ -13714,7 +15661,21 @@
         <w:rPr>
           <w:lang w:val="en-CA"/>
         </w:rPr>
-        <w:t>This DFD highlights how different stakeholders, databases, and processes interact with ChowHub, ensuring seamless restaurant operations. It also emphasizes key functionalities like order processing, inventory tracking, payroll generation, and reporting, making it a vital reference for system implementation.</w:t>
+        <w:t xml:space="preserve">This DFD highlights how different stakeholders, databases, and processes interact with </w:t>
+      </w:r>
+      <w:proofErr w:type="spellStart"/>
+      <w:r>
+        <w:rPr>
+          <w:lang w:val="en-CA"/>
+        </w:rPr>
+        <w:t>ChowHub</w:t>
+      </w:r>
+      <w:proofErr w:type="spellEnd"/>
+      <w:r>
+        <w:rPr>
+          <w:lang w:val="en-CA"/>
+        </w:rPr>
+        <w:t>, ensuring seamless restaurant operations. It also emphasizes key functionalities like order processing, inventory tracking, payroll generation, and reporting, making it a vital reference for system implementation.</w:t>
       </w:r>
     </w:p>
     <w:p>
@@ -13921,11 +15882,19 @@
                 <w:color w:val="FF0000"/>
               </w:rPr>
             </w:pPr>
+            <w:proofErr w:type="gramStart"/>
             <w:r>
               <w:rPr>
                 <w:color w:val="FF0000"/>
               </w:rPr>
-              <w:t>User must provide a username, email and password to register for the app.</w:t>
+              <w:t>User</w:t>
+            </w:r>
+            <w:proofErr w:type="gramEnd"/>
+            <w:r>
+              <w:rPr>
+                <w:color w:val="FF0000"/>
+              </w:rPr>
+              <w:t xml:space="preserve"> must provide a username, email and password to register for the app.</w:t>
             </w:r>
           </w:p>
         </w:tc>
@@ -14927,7 +16896,7 @@
                     <pic:cNvPicPr/>
                   </pic:nvPicPr>
                   <pic:blipFill>
-                    <a:blip r:embed="rId21">
+                    <a:blip r:embed="rId26">
                       <a:extLst>
                         <a:ext uri="{28A0092B-C50C-407E-A947-70E740481C1C}">
                           <a14:useLocalDpi xmlns:a14="http://schemas.microsoft.com/office/drawing/2010/main" val="0"/>
@@ -15312,8 +17281,9 @@
           <w:szCs w:val="48"/>
           <w:u w:val="single"/>
         </w:rPr>
-        <w:t xml:space="preserve">X                                </w:t>
-      </w:r>
+        <w:t xml:space="preserve">X                              </w:t>
+      </w:r>
+      <w:proofErr w:type="gramStart"/>
       <w:r>
         <w:rPr>
           <w:rFonts w:ascii="ArialMT" w:hAnsi="ArialMT" w:cs="ArialMT"/>
@@ -15321,8 +17291,18 @@
           <w:szCs w:val="48"/>
           <w:u w:val="single"/>
         </w:rPr>
+        <w:t xml:space="preserve">  </w:t>
+      </w:r>
+      <w:r>
+        <w:rPr>
+          <w:rFonts w:ascii="ArialMT" w:hAnsi="ArialMT" w:cs="ArialMT"/>
+          <w:sz w:val="48"/>
+          <w:szCs w:val="48"/>
+          <w:u w:val="single"/>
+        </w:rPr>
         <w:t>.</w:t>
       </w:r>
+      <w:proofErr w:type="gramEnd"/>
     </w:p>
     <w:p>
       <w:pPr>
@@ -15347,8 +17327,8 @@
       </w:r>
     </w:p>
     <w:sectPr>
-      <w:headerReference w:type="default" r:id="rId22"/>
-      <w:footerReference w:type="default" r:id="rId23"/>
+      <w:headerReference w:type="default" r:id="rId27"/>
+      <w:footerReference w:type="default" r:id="rId28"/>
       <w:pgSz w:w="12240" w:h="15840"/>
       <w:pgMar w:top="1440" w:right="1440" w:bottom="1440" w:left="1440" w:header="720" w:footer="720" w:gutter="0"/>
       <w:cols w:space="720"/>
@@ -34248,7 +36228,13 @@
 </file>
 
 <file path=customXml/item3.xml><?xml version="1.0" encoding="utf-8"?>
-<b:Sources xmlns:b="http://schemas.openxmlformats.org/officeDocument/2006/bibliography" xmlns="http://schemas.openxmlformats.org/officeDocument/2006/bibliography" SelectedStyle="\APASixthEditionOfficeOnline.xsl" StyleName="APA" Version="6"/>
+<p:properties xmlns:p="http://schemas.microsoft.com/office/2006/metadata/properties" xmlns:xsi="http://www.w3.org/2001/XMLSchema-instance" xmlns:pc="http://schemas.microsoft.com/office/infopath/2007/PartnerControls">
+  <documentManagement>
+    <lcf76f155ced4ddcb4097134ff3c332f xmlns="048160b9-34e2-4171-be5b-4787e99a50fe">
+      <Terms xmlns="http://schemas.microsoft.com/office/infopath/2007/PartnerControls"/>
+    </lcf76f155ced4ddcb4097134ff3c332f>
+  </documentManagement>
+</p:properties>
 </file>
 
 <file path=customXml/item4.xml><?xml version="1.0" encoding="utf-8"?>
@@ -34256,6 +36242,14 @@
 </file>
 
 <file path=customXml/item5.xml><?xml version="1.0" encoding="utf-8"?>
+<b:Sources xmlns:b="http://schemas.openxmlformats.org/officeDocument/2006/bibliography" xmlns="http://schemas.openxmlformats.org/officeDocument/2006/bibliography" SelectedStyle="\APASixthEditionOfficeOnline.xsl" StyleName="APA" Version="6"/>
+</file>
+
+<file path=customXml/item6.xml><?xml version="1.0" encoding="utf-8"?>
+<b:Sources xmlns:b="http://schemas.openxmlformats.org/officeDocument/2006/bibliography" xmlns="http://schemas.openxmlformats.org/officeDocument/2006/bibliography" SelectedStyle="\APASixthEditionOfficeOnline.xsl" StyleName="APA" Version="6"/>
+</file>
+
+<file path=customXml/item7.xml><?xml version="1.0" encoding="utf-8"?>
 <ct:contentTypeSchema xmlns:ct="http://schemas.microsoft.com/office/2006/metadata/contentType" xmlns:ma="http://schemas.microsoft.com/office/2006/metadata/properties/metaAttributes" ct:_="" ma:_="" ma:contentTypeName="Document" ma:contentTypeID="0x010100E9953B3868617A4FB3974430F4F3F85E" ma:contentTypeVersion="11" ma:contentTypeDescription="Create a new document." ma:contentTypeScope="" ma:versionID="14a9945e384ee928d7084ad18be8160f">
   <xsd:schema xmlns:xsd="http://www.w3.org/2001/XMLSchema" xmlns:xs="http://www.w3.org/2001/XMLSchema" xmlns:p="http://schemas.microsoft.com/office/2006/metadata/properties" xmlns:ns2="048160b9-34e2-4171-be5b-4787e99a50fe" targetNamespace="http://schemas.microsoft.com/office/2006/metadata/properties" ma:root="true" ma:fieldsID="0425b74c539111cccbf5eba4cbeea40b" ns2:_="">
     <xsd:import namespace="048160b9-34e2-4171-be5b-4787e99a50fe"/>
@@ -34439,20 +36433,6 @@
 </ct:contentTypeSchema>
 </file>
 
-<file path=customXml/item6.xml><?xml version="1.0" encoding="utf-8"?>
-<b:Sources xmlns:b="http://schemas.openxmlformats.org/officeDocument/2006/bibliography" xmlns="http://schemas.openxmlformats.org/officeDocument/2006/bibliography" SelectedStyle="\APASixthEditionOfficeOnline.xsl" StyleName="APA" Version="6"/>
-</file>
-
-<file path=customXml/item7.xml><?xml version="1.0" encoding="utf-8"?>
-<p:properties xmlns:p="http://schemas.microsoft.com/office/2006/metadata/properties" xmlns:xsi="http://www.w3.org/2001/XMLSchema-instance" xmlns:pc="http://schemas.microsoft.com/office/infopath/2007/PartnerControls">
-  <documentManagement>
-    <lcf76f155ced4ddcb4097134ff3c332f xmlns="048160b9-34e2-4171-be5b-4787e99a50fe">
-      <Terms xmlns="http://schemas.microsoft.com/office/infopath/2007/PartnerControls"/>
-    </lcf76f155ced4ddcb4097134ff3c332f>
-  </documentManagement>
-</p:properties>
-</file>
-
 <file path=customXml/item8.xml><?xml version="1.0" encoding="utf-8"?>
 <b:Sources xmlns:b="http://schemas.openxmlformats.org/officeDocument/2006/bibliography" xmlns="http://schemas.openxmlformats.org/officeDocument/2006/bibliography" SelectedStyle="\APASixthEditionOfficeOnline.xsl" StyleName="APA" Version="6"/>
 </file>
@@ -34467,6 +36447,40 @@
 </file>
 
 <file path=customXml/itemProps1.xml><?xml version="1.0" encoding="utf-8"?>
+<ds:datastoreItem xmlns:ds="http://schemas.openxmlformats.org/officeDocument/2006/customXml" ds:itemID="{E9C99669-4497-4E9E-98A4-BED158149AFE}">
+  <ds:schemaRefs>
+    <ds:schemaRef ds:uri="http://schemas.openxmlformats.org/officeDocument/2006/bibliography"/>
+  </ds:schemaRefs>
+</ds:datastoreItem>
+</file>
+
+<file path=customXml/itemProps2.xml><?xml version="1.0" encoding="utf-8"?>
+<ds:datastoreItem xmlns:ds="http://schemas.openxmlformats.org/officeDocument/2006/customXml" ds:itemID="{D2C9F2EF-3203-4D54-9ED7-6F14583D4188}">
+  <ds:schemaRefs>
+    <ds:schemaRef ds:uri="http://schemas.openxmlformats.org/officeDocument/2006/bibliography"/>
+  </ds:schemaRefs>
+</ds:datastoreItem>
+</file>
+
+<file path=customXml/itemProps3.xml><?xml version="1.0" encoding="utf-8"?>
+<ds:datastoreItem xmlns:ds="http://schemas.openxmlformats.org/officeDocument/2006/customXml" ds:itemID="{87E051C0-CAC2-4DB7-BABB-6C14BF081DB3}">
+  <ds:schemaRefs>
+    <ds:schemaRef ds:uri="http://schemas.microsoft.com/office/2006/metadata/properties"/>
+    <ds:schemaRef ds:uri="http://schemas.microsoft.com/office/infopath/2007/PartnerControls"/>
+    <ds:schemaRef ds:uri="048160b9-34e2-4171-be5b-4787e99a50fe"/>
+  </ds:schemaRefs>
+</ds:datastoreItem>
+</file>
+
+<file path=customXml/itemProps4.xml><?xml version="1.0" encoding="utf-8"?>
+<ds:datastoreItem xmlns:ds="http://schemas.openxmlformats.org/officeDocument/2006/customXml" ds:itemID="{072CA0F0-96C6-4D59-8CE7-2EB3F9FA0E4F}">
+  <ds:schemaRefs>
+    <ds:schemaRef ds:uri="http://schemas.openxmlformats.org/officeDocument/2006/bibliography"/>
+  </ds:schemaRefs>
+</ds:datastoreItem>
+</file>
+
+<file path=customXml/itemProps5.xml><?xml version="1.0" encoding="utf-8"?>
 <ds:datastoreItem xmlns:ds="http://schemas.openxmlformats.org/officeDocument/2006/customXml" ds:itemID="{93480FC8-8C2D-45B0-A64C-73E611655476}">
   <ds:schemaRefs>
     <ds:schemaRef ds:uri="http://schemas.openxmlformats.org/officeDocument/2006/bibliography"/>
@@ -34474,31 +36488,15 @@
 </ds:datastoreItem>
 </file>
 
-<file path=customXml/itemProps2.xml><?xml version="1.0" encoding="utf-8"?>
-<ds:datastoreItem xmlns:ds="http://schemas.openxmlformats.org/officeDocument/2006/customXml" ds:itemID="{072CA0F0-96C6-4D59-8CE7-2EB3F9FA0E4F}">
+<file path=customXml/itemProps6.xml><?xml version="1.0" encoding="utf-8"?>
+<ds:datastoreItem xmlns:ds="http://schemas.openxmlformats.org/officeDocument/2006/customXml" ds:itemID="{D2385023-5A0F-4658-B688-056B7636332C}">
   <ds:schemaRefs>
     <ds:schemaRef ds:uri="http://schemas.openxmlformats.org/officeDocument/2006/bibliography"/>
   </ds:schemaRefs>
 </ds:datastoreItem>
 </file>
 
-<file path=customXml/itemProps3.xml><?xml version="1.0" encoding="utf-8"?>
-<ds:datastoreItem xmlns:ds="http://schemas.openxmlformats.org/officeDocument/2006/customXml" ds:itemID="{D2C9F2EF-3203-4D54-9ED7-6F14583D4188}">
-  <ds:schemaRefs>
-    <ds:schemaRef ds:uri="http://schemas.openxmlformats.org/officeDocument/2006/bibliography"/>
-  </ds:schemaRefs>
-</ds:datastoreItem>
-</file>
-
-<file path=customXml/itemProps4.xml><?xml version="1.0" encoding="utf-8"?>
-<ds:datastoreItem xmlns:ds="http://schemas.openxmlformats.org/officeDocument/2006/customXml" ds:itemID="{DA5C88AD-A61D-495D-850F-D9E52BCF0259}">
-  <ds:schemaRefs>
-    <ds:schemaRef ds:uri="http://schemas.openxmlformats.org/officeDocument/2006/bibliography"/>
-  </ds:schemaRefs>
-</ds:datastoreItem>
-</file>
-
-<file path=customXml/itemProps5.xml><?xml version="1.0" encoding="utf-8"?>
+<file path=customXml/itemProps7.xml><?xml version="1.0" encoding="utf-8"?>
 <ds:datastoreItem xmlns:ds="http://schemas.openxmlformats.org/officeDocument/2006/customXml" ds:itemID="{41701908-540D-4CBD-B0EC-C96A3EB7812E}">
   <ds:schemaRefs>
     <ds:schemaRef ds:uri="http://schemas.microsoft.com/office/2006/metadata/contentType"/>
@@ -34516,26 +36514,8 @@
 </ds:datastoreItem>
 </file>
 
-<file path=customXml/itemProps6.xml><?xml version="1.0" encoding="utf-8"?>
-<ds:datastoreItem xmlns:ds="http://schemas.openxmlformats.org/officeDocument/2006/customXml" ds:itemID="{D2385023-5A0F-4658-B688-056B7636332C}">
-  <ds:schemaRefs>
-    <ds:schemaRef ds:uri="http://schemas.openxmlformats.org/officeDocument/2006/bibliography"/>
-  </ds:schemaRefs>
-</ds:datastoreItem>
-</file>
-
-<file path=customXml/itemProps7.xml><?xml version="1.0" encoding="utf-8"?>
-<ds:datastoreItem xmlns:ds="http://schemas.openxmlformats.org/officeDocument/2006/customXml" ds:itemID="{87E051C0-CAC2-4DB7-BABB-6C14BF081DB3}">
-  <ds:schemaRefs>
-    <ds:schemaRef ds:uri="http://schemas.microsoft.com/office/2006/metadata/properties"/>
-    <ds:schemaRef ds:uri="http://schemas.microsoft.com/office/infopath/2007/PartnerControls"/>
-    <ds:schemaRef ds:uri="048160b9-34e2-4171-be5b-4787e99a50fe"/>
-  </ds:schemaRefs>
-</ds:datastoreItem>
-</file>
-
 <file path=customXml/itemProps8.xml><?xml version="1.0" encoding="utf-8"?>
-<ds:datastoreItem xmlns:ds="http://schemas.openxmlformats.org/officeDocument/2006/customXml" ds:itemID="{E9C99669-4497-4E9E-98A4-BED158149AFE}">
+<ds:datastoreItem xmlns:ds="http://schemas.openxmlformats.org/officeDocument/2006/customXml" ds:itemID="{DA5C88AD-A61D-495D-850F-D9E52BCF0259}">
   <ds:schemaRefs>
     <ds:schemaRef ds:uri="http://schemas.openxmlformats.org/officeDocument/2006/bibliography"/>
   </ds:schemaRefs>

</xml_diff>

<commit_message>
Activity Diagram part got added
</commit_message>
<xml_diff>
--- a/Documentation/2- SRS-PRJ566 - Team06 - Winter 2025.docx
+++ b/Documentation/2- SRS-PRJ566 - Team06 - Winter 2025.docx
@@ -264,18 +264,8 @@
           <w:sz w:val="28"/>
           <w:szCs w:val="28"/>
         </w:rPr>
-        <w:t xml:space="preserve">Mostafa </w:t>
-      </w:r>
-      <w:proofErr w:type="spellStart"/>
-      <w:r>
-        <w:rPr>
-          <w:rFonts w:asciiTheme="majorHAnsi" w:hAnsiTheme="majorHAnsi" w:cstheme="majorBidi"/>
-          <w:sz w:val="28"/>
-          <w:szCs w:val="28"/>
-        </w:rPr>
-        <w:t>Hasanalipourshahrabadi</w:t>
-      </w:r>
-      <w:proofErr w:type="spellEnd"/>
+        <w:t>Mostafa Hasanalipourshahrabadi</w:t>
+      </w:r>
     </w:p>
     <w:p>
       <w:pPr>
@@ -1887,17 +1877,8 @@
           <w:bCs/>
           <w:color w:val="000000" w:themeColor="text1"/>
         </w:rPr>
-        <w:t xml:space="preserve">Mostafa </w:t>
-      </w:r>
-      <w:proofErr w:type="spellStart"/>
-      <w:r>
-        <w:rPr>
-          <w:bCs/>
-          <w:color w:val="000000" w:themeColor="text1"/>
-        </w:rPr>
-        <w:t>Hasanalipourshahrabadi</w:t>
-      </w:r>
-      <w:proofErr w:type="spellEnd"/>
+        <w:t>Mostafa Hasanalipourshahrabadi</w:t>
+      </w:r>
       <w:r>
         <w:rPr>
           <w:bCs/>
@@ -3289,16 +3270,8 @@
         <w:rPr>
           <w:rFonts w:asciiTheme="majorHAnsi" w:eastAsia="Times New Roman" w:hAnsiTheme="majorHAnsi" w:cstheme="majorBidi"/>
         </w:rPr>
-        <w:t xml:space="preserve">Mostafa </w:t>
-      </w:r>
-      <w:proofErr w:type="spellStart"/>
-      <w:r>
-        <w:rPr>
-          <w:rFonts w:asciiTheme="majorHAnsi" w:eastAsia="Times New Roman" w:hAnsiTheme="majorHAnsi" w:cstheme="majorBidi"/>
-        </w:rPr>
-        <w:t>Hasanalipourshahrabadi</w:t>
-      </w:r>
-      <w:proofErr w:type="spellEnd"/>
+        <w:t>Mostafa Hasanalipourshahrabadi</w:t>
+      </w:r>
     </w:p>
     <w:p>
       <w:pPr>
@@ -3928,19 +3901,8 @@
                 <w:szCs w:val="22"/>
                 <w:lang w:val="en-US"/>
               </w:rPr>
-              <w:t xml:space="preserve">Mostafa </w:t>
+              <w:t>Mostafa Hasanalipourshahrabadi</w:t>
             </w:r>
-            <w:proofErr w:type="spellStart"/>
-            <w:r>
-              <w:rPr>
-                <w:rFonts w:asciiTheme="majorHAnsi" w:eastAsia="Times New Roman" w:hAnsiTheme="majorHAnsi" w:cstheme="majorBidi"/>
-                <w:sz w:val="22"/>
-                <w:szCs w:val="22"/>
-                <w:lang w:val="en-US"/>
-              </w:rPr>
-              <w:t>Hasanalipourshahrabadi</w:t>
-            </w:r>
-            <w:proofErr w:type="spellEnd"/>
           </w:p>
         </w:tc>
         <w:tc>
@@ -13586,6 +13548,7 @@
         <w:rPr>
           <w:b/>
           <w:bCs/>
+          <w:noProof/>
         </w:rPr>
         <w:drawing>
           <wp:inline distT="0" distB="0" distL="0" distR="0" wp14:anchorId="51D4745F" wp14:editId="10E2762E">
@@ -13858,6 +13821,7 @@
         <w:rPr>
           <w:b/>
           <w:bCs/>
+          <w:noProof/>
         </w:rPr>
         <w:drawing>
           <wp:inline distT="0" distB="0" distL="0" distR="0" wp14:anchorId="5E814C55" wp14:editId="3490953D">
@@ -14121,6 +14085,7 @@
         <w:rPr>
           <w:b/>
           <w:bCs/>
+          <w:noProof/>
         </w:rPr>
         <w:drawing>
           <wp:inline distT="0" distB="0" distL="0" distR="0" wp14:anchorId="215A4155" wp14:editId="29BA18EF">
@@ -14384,6 +14349,7 @@
         <w:rPr>
           <w:b/>
           <w:bCs/>
+          <w:noProof/>
         </w:rPr>
         <w:drawing>
           <wp:inline distT="0" distB="0" distL="0" distR="0" wp14:anchorId="1E89154D" wp14:editId="635B3F25">
@@ -14615,6 +14581,7 @@
         <w:rPr>
           <w:b/>
           <w:bCs/>
+          <w:noProof/>
         </w:rPr>
         <w:drawing>
           <wp:inline distT="0" distB="0" distL="0" distR="0" wp14:anchorId="0C02E006" wp14:editId="3E9262BB">
@@ -15680,25 +15647,434 @@
     </w:p>
     <w:p>
       <w:pPr>
-        <w:pStyle w:val="Heading3"/>
-        <w:ind w:left="720"/>
-        <w:rPr>
-          <w:color w:val="0000FF"/>
-          <w:sz w:val="28"/>
-          <w:szCs w:val="28"/>
-        </w:rPr>
-      </w:pPr>
-      <w:bookmarkStart w:id="34" w:name="_Hlk81805551"/>
-      <w:r>
-        <w:rPr>
-          <w:color w:val="0000FF"/>
-          <w:sz w:val="28"/>
-          <w:szCs w:val="28"/>
-        </w:rPr>
-        <w:t xml:space="preserve">Activity Diagrams </w:t>
-      </w:r>
-    </w:p>
-    <w:bookmarkEnd w:id="34"/>
+        <w:rPr>
+          <w:b/>
+          <w:bCs/>
+          <w:lang w:eastAsia="zh-CN"/>
+        </w:rPr>
+      </w:pPr>
+      <w:r>
+        <w:rPr>
+          <w:b/>
+          <w:bCs/>
+          <w:lang w:eastAsia="zh-CN"/>
+        </w:rPr>
+        <w:t>Activity</w:t>
+      </w:r>
+      <w:r>
+        <w:rPr>
+          <w:b/>
+          <w:bCs/>
+          <w:lang w:eastAsia="zh-CN"/>
+        </w:rPr>
+        <w:t xml:space="preserve"> Diagram </w:t>
+      </w:r>
+    </w:p>
+    <w:p>
+      <w:pPr>
+        <w:jc w:val="center"/>
+        <w:rPr>
+          <w:b/>
+          <w:bCs/>
+        </w:rPr>
+      </w:pPr>
+      <w:r>
+        <w:rPr>
+          <w:b/>
+          <w:bCs/>
+          <w:noProof/>
+        </w:rPr>
+        <w:drawing>
+          <wp:inline distT="0" distB="0" distL="0" distR="0" wp14:anchorId="542817AA" wp14:editId="01CF5C38">
+            <wp:extent cx="5591175" cy="5036239"/>
+            <wp:effectExtent l="0" t="0" r="0" b="0"/>
+            <wp:docPr id="1027021351" name="Picture 2" descr="A diagram of a restaurant staff&#10;&#10;AI-generated content may be incorrect."/>
+            <wp:cNvGraphicFramePr>
+              <a:graphicFrameLocks xmlns:a="http://schemas.openxmlformats.org/drawingml/2006/main" noChangeAspect="1"/>
+            </wp:cNvGraphicFramePr>
+            <a:graphic xmlns:a="http://schemas.openxmlformats.org/drawingml/2006/main">
+              <a:graphicData uri="http://schemas.openxmlformats.org/drawingml/2006/picture">
+                <pic:pic xmlns:pic="http://schemas.openxmlformats.org/drawingml/2006/picture">
+                  <pic:nvPicPr>
+                    <pic:cNvPr id="1027021351" name="Picture 2" descr="A diagram of a restaurant staff&#10;&#10;AI-generated content may be incorrect."/>
+                    <pic:cNvPicPr/>
+                  </pic:nvPicPr>
+                  <pic:blipFill>
+                    <a:blip r:embed="rId26">
+                      <a:extLst>
+                        <a:ext uri="{28A0092B-C50C-407E-A947-70E740481C1C}">
+                          <a14:useLocalDpi xmlns:a14="http://schemas.microsoft.com/office/drawing/2010/main" val="0"/>
+                        </a:ext>
+                      </a:extLst>
+                    </a:blip>
+                    <a:stretch>
+                      <a:fillRect/>
+                    </a:stretch>
+                  </pic:blipFill>
+                  <pic:spPr>
+                    <a:xfrm>
+                      <a:off x="0" y="0"/>
+                      <a:ext cx="5598396" cy="5042743"/>
+                    </a:xfrm>
+                    <a:prstGeom prst="rect">
+                      <a:avLst/>
+                    </a:prstGeom>
+                  </pic:spPr>
+                </pic:pic>
+              </a:graphicData>
+            </a:graphic>
+          </wp:inline>
+        </w:drawing>
+      </w:r>
+    </w:p>
+    <w:p>
+      <w:pPr>
+        <w:ind w:firstLine="426"/>
+        <w:jc w:val="both"/>
+        <w:rPr>
+          <w:lang w:val="en-CA"/>
+        </w:rPr>
+      </w:pPr>
+      <w:r>
+        <w:rPr>
+          <w:lang w:val="en-CA"/>
+        </w:rPr>
+        <w:lastRenderedPageBreak/>
+        <w:t>Th</w:t>
+      </w:r>
+      <w:r>
+        <w:rPr>
+          <w:lang w:val="en-CA"/>
+        </w:rPr>
+        <w:t>is</w:t>
+      </w:r>
+      <w:r>
+        <w:rPr>
+          <w:lang w:val="en-CA"/>
+        </w:rPr>
+        <w:t xml:space="preserve"> activity diagram represents the workflow of </w:t>
+      </w:r>
+      <w:proofErr w:type="spellStart"/>
+      <w:r>
+        <w:rPr>
+          <w:lang w:val="en-CA"/>
+        </w:rPr>
+        <w:t>ChowHub</w:t>
+      </w:r>
+      <w:proofErr w:type="spellEnd"/>
+      <w:r>
+        <w:rPr>
+          <w:lang w:val="en-CA"/>
+        </w:rPr>
+        <w:t xml:space="preserve"> when processing restaurant orders, managing inventory, and triggering restocking requests.</w:t>
+      </w:r>
+    </w:p>
+    <w:p>
+      <w:pPr>
+        <w:jc w:val="both"/>
+        <w:rPr>
+          <w:b/>
+          <w:bCs/>
+          <w:lang w:val="en-CA"/>
+        </w:rPr>
+      </w:pPr>
+      <w:r>
+        <w:rPr>
+          <w:b/>
+          <w:bCs/>
+          <w:lang w:val="en-CA"/>
+        </w:rPr>
+        <w:t>1. Order Processing</w:t>
+      </w:r>
+    </w:p>
+    <w:p>
+      <w:pPr>
+        <w:numPr>
+          <w:ilvl w:val="0"/>
+          <w:numId w:val="121"/>
+        </w:numPr>
+        <w:jc w:val="both"/>
+        <w:rPr>
+          <w:lang w:val="en-CA"/>
+        </w:rPr>
+      </w:pPr>
+      <w:r>
+        <w:rPr>
+          <w:lang w:val="en-CA"/>
+        </w:rPr>
+        <w:t>Restaurant staff receives an order from a customer.</w:t>
+      </w:r>
+    </w:p>
+    <w:p>
+      <w:pPr>
+        <w:numPr>
+          <w:ilvl w:val="0"/>
+          <w:numId w:val="121"/>
+        </w:numPr>
+        <w:jc w:val="both"/>
+        <w:rPr>
+          <w:lang w:val="en-CA"/>
+        </w:rPr>
+      </w:pPr>
+      <w:r>
+        <w:rPr>
+          <w:lang w:val="en-CA"/>
+        </w:rPr>
+        <w:t>The staff inputs the order into the system, which updates the inventory.</w:t>
+      </w:r>
+    </w:p>
+    <w:p>
+      <w:pPr>
+        <w:jc w:val="both"/>
+        <w:rPr>
+          <w:b/>
+          <w:bCs/>
+          <w:lang w:val="en-CA"/>
+        </w:rPr>
+      </w:pPr>
+      <w:r>
+        <w:rPr>
+          <w:b/>
+          <w:bCs/>
+          <w:lang w:val="en-CA"/>
+        </w:rPr>
+        <w:t>2. Inventory Management</w:t>
+      </w:r>
+    </w:p>
+    <w:p>
+      <w:pPr>
+        <w:numPr>
+          <w:ilvl w:val="0"/>
+          <w:numId w:val="122"/>
+        </w:numPr>
+        <w:jc w:val="both"/>
+        <w:rPr>
+          <w:lang w:val="en-CA"/>
+        </w:rPr>
+      </w:pPr>
+      <w:r>
+        <w:rPr>
+          <w:lang w:val="en-CA"/>
+        </w:rPr>
+        <w:t>The system checks whether any ingredient has fallen below the low threshold.</w:t>
+      </w:r>
+    </w:p>
+    <w:p>
+      <w:pPr>
+        <w:numPr>
+          <w:ilvl w:val="0"/>
+          <w:numId w:val="122"/>
+        </w:numPr>
+        <w:jc w:val="both"/>
+        <w:rPr>
+          <w:lang w:val="en-CA"/>
+        </w:rPr>
+      </w:pPr>
+      <w:r>
+        <w:rPr>
+          <w:lang w:val="en-CA"/>
+        </w:rPr>
+        <w:t>If no ingredient is below the threshold, the system simply updates sales records and ends the process.</w:t>
+      </w:r>
+    </w:p>
+    <w:p>
+      <w:pPr>
+        <w:numPr>
+          <w:ilvl w:val="0"/>
+          <w:numId w:val="122"/>
+        </w:numPr>
+        <w:jc w:val="both"/>
+        <w:rPr>
+          <w:lang w:val="en-CA"/>
+        </w:rPr>
+      </w:pPr>
+      <w:r>
+        <w:rPr>
+          <w:lang w:val="en-CA"/>
+        </w:rPr>
+        <w:t>If an ingredient is below the threshold, the system will:</w:t>
+      </w:r>
+    </w:p>
+    <w:p>
+      <w:pPr>
+        <w:numPr>
+          <w:ilvl w:val="1"/>
+          <w:numId w:val="122"/>
+        </w:numPr>
+        <w:jc w:val="both"/>
+        <w:rPr>
+          <w:lang w:val="en-CA"/>
+        </w:rPr>
+      </w:pPr>
+      <w:r>
+        <w:rPr>
+          <w:lang w:val="en-CA"/>
+        </w:rPr>
+        <w:t>Disable menu items that require the missing ingredient.</w:t>
+      </w:r>
+    </w:p>
+    <w:p>
+      <w:pPr>
+        <w:numPr>
+          <w:ilvl w:val="1"/>
+          <w:numId w:val="122"/>
+        </w:numPr>
+        <w:jc w:val="both"/>
+        <w:rPr>
+          <w:lang w:val="en-CA"/>
+        </w:rPr>
+      </w:pPr>
+      <w:r>
+        <w:rPr>
+          <w:lang w:val="en-CA"/>
+        </w:rPr>
+        <w:t>Notify management about the low inventory.</w:t>
+      </w:r>
+    </w:p>
+    <w:p>
+      <w:pPr>
+        <w:jc w:val="both"/>
+        <w:rPr>
+          <w:b/>
+          <w:bCs/>
+          <w:lang w:val="en-CA"/>
+        </w:rPr>
+      </w:pPr>
+      <w:r>
+        <w:rPr>
+          <w:b/>
+          <w:bCs/>
+          <w:lang w:val="en-CA"/>
+        </w:rPr>
+        <w:t>3. Restocking Decision</w:t>
+      </w:r>
+    </w:p>
+    <w:p>
+      <w:pPr>
+        <w:numPr>
+          <w:ilvl w:val="0"/>
+          <w:numId w:val="123"/>
+        </w:numPr>
+        <w:jc w:val="both"/>
+        <w:rPr>
+          <w:lang w:val="en-CA"/>
+        </w:rPr>
+      </w:pPr>
+      <w:r>
+        <w:rPr>
+          <w:lang w:val="en-CA"/>
+        </w:rPr>
+        <w:t>The system asks whether restocking is needed.</w:t>
+      </w:r>
+    </w:p>
+    <w:p>
+      <w:pPr>
+        <w:numPr>
+          <w:ilvl w:val="0"/>
+          <w:numId w:val="123"/>
+        </w:numPr>
+        <w:jc w:val="both"/>
+        <w:rPr>
+          <w:lang w:val="en-CA"/>
+        </w:rPr>
+      </w:pPr>
+      <w:r>
+        <w:rPr>
+          <w:lang w:val="en-CA"/>
+        </w:rPr>
+        <w:t>If restocking is not needed, the process ends.</w:t>
+      </w:r>
+    </w:p>
+    <w:p>
+      <w:pPr>
+        <w:numPr>
+          <w:ilvl w:val="0"/>
+          <w:numId w:val="123"/>
+        </w:numPr>
+        <w:jc w:val="both"/>
+        <w:rPr>
+          <w:lang w:val="en-CA"/>
+        </w:rPr>
+      </w:pPr>
+      <w:r>
+        <w:rPr>
+          <w:lang w:val="en-CA"/>
+        </w:rPr>
+        <w:t>If restocking is required, the system will:</w:t>
+      </w:r>
+    </w:p>
+    <w:p>
+      <w:pPr>
+        <w:numPr>
+          <w:ilvl w:val="1"/>
+          <w:numId w:val="123"/>
+        </w:numPr>
+        <w:jc w:val="both"/>
+        <w:rPr>
+          <w:lang w:val="en-CA"/>
+        </w:rPr>
+      </w:pPr>
+      <w:r>
+        <w:rPr>
+          <w:lang w:val="en-CA"/>
+        </w:rPr>
+        <w:t>Retrieve supplier information.</w:t>
+      </w:r>
+    </w:p>
+    <w:p>
+      <w:pPr>
+        <w:numPr>
+          <w:ilvl w:val="1"/>
+          <w:numId w:val="123"/>
+        </w:numPr>
+        <w:jc w:val="both"/>
+        <w:rPr>
+          <w:lang w:val="en-CA"/>
+        </w:rPr>
+      </w:pPr>
+      <w:r>
+        <w:rPr>
+          <w:lang w:val="en-CA"/>
+        </w:rPr>
+        <w:t>Displays supplier lists and prompts to select and p</w:t>
+      </w:r>
+      <w:r>
+        <w:rPr>
+          <w:lang w:val="en-CA"/>
+        </w:rPr>
+        <w:t>lace a restocking request.</w:t>
+      </w:r>
+    </w:p>
+    <w:p>
+      <w:pPr>
+        <w:numPr>
+          <w:ilvl w:val="2"/>
+          <w:numId w:val="123"/>
+        </w:numPr>
+        <w:jc w:val="both"/>
+        <w:rPr>
+          <w:lang w:val="en-CA"/>
+        </w:rPr>
+      </w:pPr>
+      <w:r>
+        <w:rPr>
+          <w:lang w:val="en-CA"/>
+        </w:rPr>
+        <w:t>Update</w:t>
+      </w:r>
+      <w:r>
+        <w:rPr>
+          <w:lang w:val="en-CA"/>
+        </w:rPr>
+        <w:t>s</w:t>
+      </w:r>
+      <w:r>
+        <w:rPr>
+          <w:lang w:val="en-CA"/>
+        </w:rPr>
+        <w:t xml:space="preserve"> purchase history.</w:t>
+      </w:r>
+    </w:p>
     <w:p>
       <w:pPr>
         <w:pStyle w:val="Heading2"/>
@@ -16559,9 +16935,9 @@
           <w:lang w:eastAsia="zh-CN"/>
         </w:rPr>
       </w:pPr>
-      <w:bookmarkStart w:id="35" w:name="_6._Database"/>
+      <w:bookmarkStart w:id="34" w:name="_6._Database"/>
       <w:bookmarkEnd w:id="33"/>
-      <w:bookmarkEnd w:id="35"/>
+      <w:bookmarkEnd w:id="34"/>
       <w:r>
         <w:rPr>
           <w:b/>
@@ -16788,8 +17164,8 @@
           <w:numId w:val="10"/>
         </w:numPr>
       </w:pPr>
-      <w:bookmarkStart w:id="36" w:name="_6._Database_1"/>
-      <w:bookmarkEnd w:id="36"/>
+      <w:bookmarkStart w:id="35" w:name="_6._Database_1"/>
+      <w:bookmarkEnd w:id="35"/>
       <w:r>
         <w:t>Domain Class Diagram</w:t>
       </w:r>
@@ -16841,8 +17217,8 @@
       <w:pPr>
         <w:pStyle w:val="Heading2"/>
       </w:pPr>
-      <w:bookmarkStart w:id="37" w:name="_6.1._Scripts_to"/>
-      <w:bookmarkEnd w:id="37"/>
+      <w:bookmarkStart w:id="36" w:name="_6.1._Scripts_to"/>
+      <w:bookmarkEnd w:id="36"/>
     </w:p>
     <w:p/>
     <w:p>
@@ -16896,7 +17272,7 @@
                     <pic:cNvPicPr/>
                   </pic:nvPicPr>
                   <pic:blipFill>
-                    <a:blip r:embed="rId26">
+                    <a:blip r:embed="rId27">
                       <a:extLst>
                         <a:ext uri="{28A0092B-C50C-407E-A947-70E740481C1C}">
                           <a14:useLocalDpi xmlns:a14="http://schemas.microsoft.com/office/drawing/2010/main" val="0"/>
@@ -16945,8 +17321,8 @@
           <w:szCs w:val="32"/>
         </w:rPr>
       </w:pPr>
-      <w:bookmarkStart w:id="38" w:name="_6.2._Data_Dictionary_1"/>
-      <w:bookmarkEnd w:id="38"/>
+      <w:bookmarkStart w:id="37" w:name="_6.2._Data_Dictionary_1"/>
+      <w:bookmarkEnd w:id="37"/>
     </w:p>
     <w:p>
       <w:pPr>
@@ -16956,8 +17332,8 @@
           <w:numId w:val="10"/>
         </w:numPr>
       </w:pPr>
-      <w:bookmarkStart w:id="39" w:name="_8._Measurable_deliverables"/>
-      <w:bookmarkEnd w:id="39"/>
+      <w:bookmarkStart w:id="38" w:name="_8._Measurable_deliverables"/>
+      <w:bookmarkEnd w:id="38"/>
       <w:r>
         <w:t>Milestones</w:t>
       </w:r>
@@ -17158,8 +17534,8 @@
           <w:numId w:val="10"/>
         </w:numPr>
       </w:pPr>
-      <w:bookmarkStart w:id="40" w:name="_9._Acceptance_Criteria_1"/>
-      <w:bookmarkEnd w:id="40"/>
+      <w:bookmarkStart w:id="39" w:name="_9._Acceptance_Criteria_1"/>
+      <w:bookmarkEnd w:id="39"/>
       <w:r>
         <w:t>Implementation Schedule</w:t>
       </w:r>
@@ -17217,8 +17593,8 @@
           <w:numId w:val="10"/>
         </w:numPr>
       </w:pPr>
-      <w:bookmarkStart w:id="41" w:name="_10._Client_/"/>
-      <w:bookmarkEnd w:id="41"/>
+      <w:bookmarkStart w:id="40" w:name="_10._Client_/"/>
+      <w:bookmarkEnd w:id="40"/>
       <w:r>
         <w:t>Client / Faculty Sign-off</w:t>
       </w:r>
@@ -17327,8 +17703,8 @@
       </w:r>
     </w:p>
     <w:sectPr>
-      <w:headerReference w:type="default" r:id="rId27"/>
-      <w:footerReference w:type="default" r:id="rId28"/>
+      <w:headerReference w:type="default" r:id="rId28"/>
+      <w:footerReference w:type="default" r:id="rId29"/>
       <w:pgSz w:w="12240" w:h="15840"/>
       <w:pgMar w:top="1440" w:right="1440" w:bottom="1440" w:left="1440" w:header="720" w:footer="720" w:gutter="0"/>
       <w:cols w:space="720"/>
@@ -32536,6 +32912,155 @@
     </w:lvl>
   </w:abstractNum>
   <w:abstractNum w:abstractNumId="106" w15:restartNumberingAfterBreak="0">
+    <w:nsid w:val="6A133A63"/>
+    <w:multiLevelType w:val="multilevel"/>
+    <w:tmpl w:val="546E53C6"/>
+    <w:lvl w:ilvl="0">
+      <w:start w:val="1"/>
+      <w:numFmt w:val="bullet"/>
+      <w:lvlText w:val=""/>
+      <w:lvlJc w:val="left"/>
+      <w:pPr>
+        <w:tabs>
+          <w:tab w:val="num" w:pos="720"/>
+        </w:tabs>
+        <w:ind w:left="720" w:hanging="360"/>
+      </w:pPr>
+      <w:rPr>
+        <w:rFonts w:ascii="Symbol" w:hAnsi="Symbol" w:hint="default"/>
+        <w:sz w:val="20"/>
+      </w:rPr>
+    </w:lvl>
+    <w:lvl w:ilvl="1">
+      <w:start w:val="1"/>
+      <w:numFmt w:val="bullet"/>
+      <w:lvlText w:val="o"/>
+      <w:lvlJc w:val="left"/>
+      <w:pPr>
+        <w:tabs>
+          <w:tab w:val="num" w:pos="1440"/>
+        </w:tabs>
+        <w:ind w:left="1440" w:hanging="360"/>
+      </w:pPr>
+      <w:rPr>
+        <w:rFonts w:ascii="Courier New" w:hAnsi="Courier New" w:hint="default"/>
+        <w:sz w:val="20"/>
+      </w:rPr>
+    </w:lvl>
+    <w:lvl w:ilvl="2" w:tentative="1">
+      <w:start w:val="1"/>
+      <w:numFmt w:val="bullet"/>
+      <w:lvlText w:val=""/>
+      <w:lvlJc w:val="left"/>
+      <w:pPr>
+        <w:tabs>
+          <w:tab w:val="num" w:pos="2160"/>
+        </w:tabs>
+        <w:ind w:left="2160" w:hanging="360"/>
+      </w:pPr>
+      <w:rPr>
+        <w:rFonts w:ascii="Wingdings" w:hAnsi="Wingdings" w:hint="default"/>
+        <w:sz w:val="20"/>
+      </w:rPr>
+    </w:lvl>
+    <w:lvl w:ilvl="3" w:tentative="1">
+      <w:start w:val="1"/>
+      <w:numFmt w:val="bullet"/>
+      <w:lvlText w:val=""/>
+      <w:lvlJc w:val="left"/>
+      <w:pPr>
+        <w:tabs>
+          <w:tab w:val="num" w:pos="2880"/>
+        </w:tabs>
+        <w:ind w:left="2880" w:hanging="360"/>
+      </w:pPr>
+      <w:rPr>
+        <w:rFonts w:ascii="Wingdings" w:hAnsi="Wingdings" w:hint="default"/>
+        <w:sz w:val="20"/>
+      </w:rPr>
+    </w:lvl>
+    <w:lvl w:ilvl="4" w:tentative="1">
+      <w:start w:val="1"/>
+      <w:numFmt w:val="bullet"/>
+      <w:lvlText w:val=""/>
+      <w:lvlJc w:val="left"/>
+      <w:pPr>
+        <w:tabs>
+          <w:tab w:val="num" w:pos="3600"/>
+        </w:tabs>
+        <w:ind w:left="3600" w:hanging="360"/>
+      </w:pPr>
+      <w:rPr>
+        <w:rFonts w:ascii="Wingdings" w:hAnsi="Wingdings" w:hint="default"/>
+        <w:sz w:val="20"/>
+      </w:rPr>
+    </w:lvl>
+    <w:lvl w:ilvl="5" w:tentative="1">
+      <w:start w:val="1"/>
+      <w:numFmt w:val="bullet"/>
+      <w:lvlText w:val=""/>
+      <w:lvlJc w:val="left"/>
+      <w:pPr>
+        <w:tabs>
+          <w:tab w:val="num" w:pos="4320"/>
+        </w:tabs>
+        <w:ind w:left="4320" w:hanging="360"/>
+      </w:pPr>
+      <w:rPr>
+        <w:rFonts w:ascii="Wingdings" w:hAnsi="Wingdings" w:hint="default"/>
+        <w:sz w:val="20"/>
+      </w:rPr>
+    </w:lvl>
+    <w:lvl w:ilvl="6" w:tentative="1">
+      <w:start w:val="1"/>
+      <w:numFmt w:val="bullet"/>
+      <w:lvlText w:val=""/>
+      <w:lvlJc w:val="left"/>
+      <w:pPr>
+        <w:tabs>
+          <w:tab w:val="num" w:pos="5040"/>
+        </w:tabs>
+        <w:ind w:left="5040" w:hanging="360"/>
+      </w:pPr>
+      <w:rPr>
+        <w:rFonts w:ascii="Wingdings" w:hAnsi="Wingdings" w:hint="default"/>
+        <w:sz w:val="20"/>
+      </w:rPr>
+    </w:lvl>
+    <w:lvl w:ilvl="7" w:tentative="1">
+      <w:start w:val="1"/>
+      <w:numFmt w:val="bullet"/>
+      <w:lvlText w:val=""/>
+      <w:lvlJc w:val="left"/>
+      <w:pPr>
+        <w:tabs>
+          <w:tab w:val="num" w:pos="5760"/>
+        </w:tabs>
+        <w:ind w:left="5760" w:hanging="360"/>
+      </w:pPr>
+      <w:rPr>
+        <w:rFonts w:ascii="Wingdings" w:hAnsi="Wingdings" w:hint="default"/>
+        <w:sz w:val="20"/>
+      </w:rPr>
+    </w:lvl>
+    <w:lvl w:ilvl="8" w:tentative="1">
+      <w:start w:val="1"/>
+      <w:numFmt w:val="bullet"/>
+      <w:lvlText w:val=""/>
+      <w:lvlJc w:val="left"/>
+      <w:pPr>
+        <w:tabs>
+          <w:tab w:val="num" w:pos="6480"/>
+        </w:tabs>
+        <w:ind w:left="6480" w:hanging="360"/>
+      </w:pPr>
+      <w:rPr>
+        <w:rFonts w:ascii="Wingdings" w:hAnsi="Wingdings" w:hint="default"/>
+        <w:sz w:val="20"/>
+      </w:rPr>
+    </w:lvl>
+  </w:abstractNum>
+  <w:abstractNum w:abstractNumId="107" w15:restartNumberingAfterBreak="0">
     <w:nsid w:val="6B463245"/>
     <w:multiLevelType w:val="multilevel"/>
     <w:tmpl w:val="6D20CFF2"/>
@@ -32684,7 +33209,7 @@
       </w:rPr>
     </w:lvl>
   </w:abstractNum>
-  <w:abstractNum w:abstractNumId="107" w15:restartNumberingAfterBreak="0">
+  <w:abstractNum w:abstractNumId="108" w15:restartNumberingAfterBreak="0">
     <w:nsid w:val="6B6D074A"/>
     <w:multiLevelType w:val="multilevel"/>
     <w:tmpl w:val="B602DED4"/>
@@ -32833,7 +33358,7 @@
       </w:rPr>
     </w:lvl>
   </w:abstractNum>
-  <w:abstractNum w:abstractNumId="108" w15:restartNumberingAfterBreak="0">
+  <w:abstractNum w:abstractNumId="109" w15:restartNumberingAfterBreak="0">
     <w:nsid w:val="6DB217CA"/>
     <w:multiLevelType w:val="multilevel"/>
     <w:tmpl w:val="D130B638"/>
@@ -32982,7 +33507,7 @@
       </w:rPr>
     </w:lvl>
   </w:abstractNum>
-  <w:abstractNum w:abstractNumId="109" w15:restartNumberingAfterBreak="0">
+  <w:abstractNum w:abstractNumId="110" w15:restartNumberingAfterBreak="0">
     <w:nsid w:val="6E516D74"/>
     <w:multiLevelType w:val="multilevel"/>
     <w:tmpl w:val="9A86A7A4"/>
@@ -33131,7 +33656,7 @@
       </w:rPr>
     </w:lvl>
   </w:abstractNum>
-  <w:abstractNum w:abstractNumId="110" w15:restartNumberingAfterBreak="0">
+  <w:abstractNum w:abstractNumId="111" w15:restartNumberingAfterBreak="0">
     <w:nsid w:val="6F154145"/>
     <w:multiLevelType w:val="multilevel"/>
     <w:tmpl w:val="4C28EC82"/>
@@ -33280,7 +33805,7 @@
       </w:rPr>
     </w:lvl>
   </w:abstractNum>
-  <w:abstractNum w:abstractNumId="111" w15:restartNumberingAfterBreak="0">
+  <w:abstractNum w:abstractNumId="112" w15:restartNumberingAfterBreak="0">
     <w:nsid w:val="6F7E1338"/>
     <w:multiLevelType w:val="multilevel"/>
     <w:tmpl w:val="0402F8A6"/>
@@ -33429,7 +33954,305 @@
       </w:rPr>
     </w:lvl>
   </w:abstractNum>
-  <w:abstractNum w:abstractNumId="112" w15:restartNumberingAfterBreak="0">
+  <w:abstractNum w:abstractNumId="113" w15:restartNumberingAfterBreak="0">
+    <w:nsid w:val="704727C1"/>
+    <w:multiLevelType w:val="multilevel"/>
+    <w:tmpl w:val="AFA4DABA"/>
+    <w:lvl w:ilvl="0">
+      <w:start w:val="1"/>
+      <w:numFmt w:val="bullet"/>
+      <w:lvlText w:val=""/>
+      <w:lvlJc w:val="left"/>
+      <w:pPr>
+        <w:tabs>
+          <w:tab w:val="num" w:pos="720"/>
+        </w:tabs>
+        <w:ind w:left="720" w:hanging="360"/>
+      </w:pPr>
+      <w:rPr>
+        <w:rFonts w:ascii="Symbol" w:hAnsi="Symbol" w:hint="default"/>
+        <w:sz w:val="20"/>
+      </w:rPr>
+    </w:lvl>
+    <w:lvl w:ilvl="1" w:tentative="1">
+      <w:start w:val="1"/>
+      <w:numFmt w:val="bullet"/>
+      <w:lvlText w:val="o"/>
+      <w:lvlJc w:val="left"/>
+      <w:pPr>
+        <w:tabs>
+          <w:tab w:val="num" w:pos="1440"/>
+        </w:tabs>
+        <w:ind w:left="1440" w:hanging="360"/>
+      </w:pPr>
+      <w:rPr>
+        <w:rFonts w:ascii="Courier New" w:hAnsi="Courier New" w:hint="default"/>
+        <w:sz w:val="20"/>
+      </w:rPr>
+    </w:lvl>
+    <w:lvl w:ilvl="2" w:tentative="1">
+      <w:start w:val="1"/>
+      <w:numFmt w:val="bullet"/>
+      <w:lvlText w:val=""/>
+      <w:lvlJc w:val="left"/>
+      <w:pPr>
+        <w:tabs>
+          <w:tab w:val="num" w:pos="2160"/>
+        </w:tabs>
+        <w:ind w:left="2160" w:hanging="360"/>
+      </w:pPr>
+      <w:rPr>
+        <w:rFonts w:ascii="Wingdings" w:hAnsi="Wingdings" w:hint="default"/>
+        <w:sz w:val="20"/>
+      </w:rPr>
+    </w:lvl>
+    <w:lvl w:ilvl="3" w:tentative="1">
+      <w:start w:val="1"/>
+      <w:numFmt w:val="bullet"/>
+      <w:lvlText w:val=""/>
+      <w:lvlJc w:val="left"/>
+      <w:pPr>
+        <w:tabs>
+          <w:tab w:val="num" w:pos="2880"/>
+        </w:tabs>
+        <w:ind w:left="2880" w:hanging="360"/>
+      </w:pPr>
+      <w:rPr>
+        <w:rFonts w:ascii="Wingdings" w:hAnsi="Wingdings" w:hint="default"/>
+        <w:sz w:val="20"/>
+      </w:rPr>
+    </w:lvl>
+    <w:lvl w:ilvl="4" w:tentative="1">
+      <w:start w:val="1"/>
+      <w:numFmt w:val="bullet"/>
+      <w:lvlText w:val=""/>
+      <w:lvlJc w:val="left"/>
+      <w:pPr>
+        <w:tabs>
+          <w:tab w:val="num" w:pos="3600"/>
+        </w:tabs>
+        <w:ind w:left="3600" w:hanging="360"/>
+      </w:pPr>
+      <w:rPr>
+        <w:rFonts w:ascii="Wingdings" w:hAnsi="Wingdings" w:hint="default"/>
+        <w:sz w:val="20"/>
+      </w:rPr>
+    </w:lvl>
+    <w:lvl w:ilvl="5" w:tentative="1">
+      <w:start w:val="1"/>
+      <w:numFmt w:val="bullet"/>
+      <w:lvlText w:val=""/>
+      <w:lvlJc w:val="left"/>
+      <w:pPr>
+        <w:tabs>
+          <w:tab w:val="num" w:pos="4320"/>
+        </w:tabs>
+        <w:ind w:left="4320" w:hanging="360"/>
+      </w:pPr>
+      <w:rPr>
+        <w:rFonts w:ascii="Wingdings" w:hAnsi="Wingdings" w:hint="default"/>
+        <w:sz w:val="20"/>
+      </w:rPr>
+    </w:lvl>
+    <w:lvl w:ilvl="6" w:tentative="1">
+      <w:start w:val="1"/>
+      <w:numFmt w:val="bullet"/>
+      <w:lvlText w:val=""/>
+      <w:lvlJc w:val="left"/>
+      <w:pPr>
+        <w:tabs>
+          <w:tab w:val="num" w:pos="5040"/>
+        </w:tabs>
+        <w:ind w:left="5040" w:hanging="360"/>
+      </w:pPr>
+      <w:rPr>
+        <w:rFonts w:ascii="Wingdings" w:hAnsi="Wingdings" w:hint="default"/>
+        <w:sz w:val="20"/>
+      </w:rPr>
+    </w:lvl>
+    <w:lvl w:ilvl="7" w:tentative="1">
+      <w:start w:val="1"/>
+      <w:numFmt w:val="bullet"/>
+      <w:lvlText w:val=""/>
+      <w:lvlJc w:val="left"/>
+      <w:pPr>
+        <w:tabs>
+          <w:tab w:val="num" w:pos="5760"/>
+        </w:tabs>
+        <w:ind w:left="5760" w:hanging="360"/>
+      </w:pPr>
+      <w:rPr>
+        <w:rFonts w:ascii="Wingdings" w:hAnsi="Wingdings" w:hint="default"/>
+        <w:sz w:val="20"/>
+      </w:rPr>
+    </w:lvl>
+    <w:lvl w:ilvl="8" w:tentative="1">
+      <w:start w:val="1"/>
+      <w:numFmt w:val="bullet"/>
+      <w:lvlText w:val=""/>
+      <w:lvlJc w:val="left"/>
+      <w:pPr>
+        <w:tabs>
+          <w:tab w:val="num" w:pos="6480"/>
+        </w:tabs>
+        <w:ind w:left="6480" w:hanging="360"/>
+      </w:pPr>
+      <w:rPr>
+        <w:rFonts w:ascii="Wingdings" w:hAnsi="Wingdings" w:hint="default"/>
+        <w:sz w:val="20"/>
+      </w:rPr>
+    </w:lvl>
+  </w:abstractNum>
+  <w:abstractNum w:abstractNumId="114" w15:restartNumberingAfterBreak="0">
+    <w:nsid w:val="70D43827"/>
+    <w:multiLevelType w:val="multilevel"/>
+    <w:tmpl w:val="C1240404"/>
+    <w:lvl w:ilvl="0">
+      <w:start w:val="1"/>
+      <w:numFmt w:val="bullet"/>
+      <w:lvlText w:val=""/>
+      <w:lvlJc w:val="left"/>
+      <w:pPr>
+        <w:tabs>
+          <w:tab w:val="num" w:pos="720"/>
+        </w:tabs>
+        <w:ind w:left="720" w:hanging="360"/>
+      </w:pPr>
+      <w:rPr>
+        <w:rFonts w:ascii="Symbol" w:hAnsi="Symbol" w:hint="default"/>
+        <w:sz w:val="20"/>
+      </w:rPr>
+    </w:lvl>
+    <w:lvl w:ilvl="1">
+      <w:start w:val="1"/>
+      <w:numFmt w:val="bullet"/>
+      <w:lvlText w:val="o"/>
+      <w:lvlJc w:val="left"/>
+      <w:pPr>
+        <w:tabs>
+          <w:tab w:val="num" w:pos="1440"/>
+        </w:tabs>
+        <w:ind w:left="1440" w:hanging="360"/>
+      </w:pPr>
+      <w:rPr>
+        <w:rFonts w:ascii="Courier New" w:hAnsi="Courier New" w:hint="default"/>
+        <w:sz w:val="20"/>
+      </w:rPr>
+    </w:lvl>
+    <w:lvl w:ilvl="2">
+      <w:start w:val="1"/>
+      <w:numFmt w:val="bullet"/>
+      <w:lvlText w:val=""/>
+      <w:lvlJc w:val="left"/>
+      <w:pPr>
+        <w:tabs>
+          <w:tab w:val="num" w:pos="2160"/>
+        </w:tabs>
+        <w:ind w:left="2160" w:hanging="360"/>
+      </w:pPr>
+      <w:rPr>
+        <w:rFonts w:ascii="Wingdings" w:hAnsi="Wingdings" w:hint="default"/>
+        <w:sz w:val="20"/>
+      </w:rPr>
+    </w:lvl>
+    <w:lvl w:ilvl="3" w:tentative="1">
+      <w:start w:val="1"/>
+      <w:numFmt w:val="bullet"/>
+      <w:lvlText w:val=""/>
+      <w:lvlJc w:val="left"/>
+      <w:pPr>
+        <w:tabs>
+          <w:tab w:val="num" w:pos="2880"/>
+        </w:tabs>
+        <w:ind w:left="2880" w:hanging="360"/>
+      </w:pPr>
+      <w:rPr>
+        <w:rFonts w:ascii="Wingdings" w:hAnsi="Wingdings" w:hint="default"/>
+        <w:sz w:val="20"/>
+      </w:rPr>
+    </w:lvl>
+    <w:lvl w:ilvl="4" w:tentative="1">
+      <w:start w:val="1"/>
+      <w:numFmt w:val="bullet"/>
+      <w:lvlText w:val=""/>
+      <w:lvlJc w:val="left"/>
+      <w:pPr>
+        <w:tabs>
+          <w:tab w:val="num" w:pos="3600"/>
+        </w:tabs>
+        <w:ind w:left="3600" w:hanging="360"/>
+      </w:pPr>
+      <w:rPr>
+        <w:rFonts w:ascii="Wingdings" w:hAnsi="Wingdings" w:hint="default"/>
+        <w:sz w:val="20"/>
+      </w:rPr>
+    </w:lvl>
+    <w:lvl w:ilvl="5" w:tentative="1">
+      <w:start w:val="1"/>
+      <w:numFmt w:val="bullet"/>
+      <w:lvlText w:val=""/>
+      <w:lvlJc w:val="left"/>
+      <w:pPr>
+        <w:tabs>
+          <w:tab w:val="num" w:pos="4320"/>
+        </w:tabs>
+        <w:ind w:left="4320" w:hanging="360"/>
+      </w:pPr>
+      <w:rPr>
+        <w:rFonts w:ascii="Wingdings" w:hAnsi="Wingdings" w:hint="default"/>
+        <w:sz w:val="20"/>
+      </w:rPr>
+    </w:lvl>
+    <w:lvl w:ilvl="6" w:tentative="1">
+      <w:start w:val="1"/>
+      <w:numFmt w:val="bullet"/>
+      <w:lvlText w:val=""/>
+      <w:lvlJc w:val="left"/>
+      <w:pPr>
+        <w:tabs>
+          <w:tab w:val="num" w:pos="5040"/>
+        </w:tabs>
+        <w:ind w:left="5040" w:hanging="360"/>
+      </w:pPr>
+      <w:rPr>
+        <w:rFonts w:ascii="Wingdings" w:hAnsi="Wingdings" w:hint="default"/>
+        <w:sz w:val="20"/>
+      </w:rPr>
+    </w:lvl>
+    <w:lvl w:ilvl="7" w:tentative="1">
+      <w:start w:val="1"/>
+      <w:numFmt w:val="bullet"/>
+      <w:lvlText w:val=""/>
+      <w:lvlJc w:val="left"/>
+      <w:pPr>
+        <w:tabs>
+          <w:tab w:val="num" w:pos="5760"/>
+        </w:tabs>
+        <w:ind w:left="5760" w:hanging="360"/>
+      </w:pPr>
+      <w:rPr>
+        <w:rFonts w:ascii="Wingdings" w:hAnsi="Wingdings" w:hint="default"/>
+        <w:sz w:val="20"/>
+      </w:rPr>
+    </w:lvl>
+    <w:lvl w:ilvl="8" w:tentative="1">
+      <w:start w:val="1"/>
+      <w:numFmt w:val="bullet"/>
+      <w:lvlText w:val=""/>
+      <w:lvlJc w:val="left"/>
+      <w:pPr>
+        <w:tabs>
+          <w:tab w:val="num" w:pos="6480"/>
+        </w:tabs>
+        <w:ind w:left="6480" w:hanging="360"/>
+      </w:pPr>
+      <w:rPr>
+        <w:rFonts w:ascii="Wingdings" w:hAnsi="Wingdings" w:hint="default"/>
+        <w:sz w:val="20"/>
+      </w:rPr>
+    </w:lvl>
+  </w:abstractNum>
+  <w:abstractNum w:abstractNumId="115" w15:restartNumberingAfterBreak="0">
     <w:nsid w:val="74A11B00"/>
     <w:multiLevelType w:val="multilevel"/>
     <w:tmpl w:val="F9886FE8"/>
@@ -33578,7 +34401,7 @@
       </w:rPr>
     </w:lvl>
   </w:abstractNum>
-  <w:abstractNum w:abstractNumId="113" w15:restartNumberingAfterBreak="0">
+  <w:abstractNum w:abstractNumId="116" w15:restartNumberingAfterBreak="0">
     <w:nsid w:val="7622592C"/>
     <w:multiLevelType w:val="hybridMultilevel"/>
     <w:tmpl w:val="7972693A"/>
@@ -33691,7 +34514,7 @@
       </w:rPr>
     </w:lvl>
   </w:abstractNum>
-  <w:abstractNum w:abstractNumId="114" w15:restartNumberingAfterBreak="0">
+  <w:abstractNum w:abstractNumId="117" w15:restartNumberingAfterBreak="0">
     <w:nsid w:val="779CD883"/>
     <w:multiLevelType w:val="hybridMultilevel"/>
     <w:tmpl w:val="C278FB72"/>
@@ -33804,7 +34627,7 @@
       </w:rPr>
     </w:lvl>
   </w:abstractNum>
-  <w:abstractNum w:abstractNumId="115" w15:restartNumberingAfterBreak="0">
+  <w:abstractNum w:abstractNumId="118" w15:restartNumberingAfterBreak="0">
     <w:nsid w:val="78EF4B36"/>
     <w:multiLevelType w:val="multilevel"/>
     <w:tmpl w:val="23446E3E"/>
@@ -33953,7 +34776,7 @@
       </w:rPr>
     </w:lvl>
   </w:abstractNum>
-  <w:abstractNum w:abstractNumId="116" w15:restartNumberingAfterBreak="0">
+  <w:abstractNum w:abstractNumId="119" w15:restartNumberingAfterBreak="0">
     <w:nsid w:val="7BA24445"/>
     <w:multiLevelType w:val="multilevel"/>
     <w:tmpl w:val="BB58B6E6"/>
@@ -34102,7 +34925,7 @@
       </w:rPr>
     </w:lvl>
   </w:abstractNum>
-  <w:abstractNum w:abstractNumId="117" w15:restartNumberingAfterBreak="0">
+  <w:abstractNum w:abstractNumId="120" w15:restartNumberingAfterBreak="0">
     <w:nsid w:val="7DBA1211"/>
     <w:multiLevelType w:val="multilevel"/>
     <w:tmpl w:val="9774D9C4"/>
@@ -34251,7 +35074,7 @@
       </w:rPr>
     </w:lvl>
   </w:abstractNum>
-  <w:abstractNum w:abstractNumId="118" w15:restartNumberingAfterBreak="0">
+  <w:abstractNum w:abstractNumId="121" w15:restartNumberingAfterBreak="0">
     <w:nsid w:val="7E4E5A5B"/>
     <w:multiLevelType w:val="multilevel"/>
     <w:tmpl w:val="300EDA08"/>
@@ -34400,7 +35223,7 @@
       </w:rPr>
     </w:lvl>
   </w:abstractNum>
-  <w:abstractNum w:abstractNumId="119" w15:restartNumberingAfterBreak="0">
+  <w:abstractNum w:abstractNumId="122" w15:restartNumberingAfterBreak="0">
     <w:nsid w:val="7F537139"/>
     <w:multiLevelType w:val="hybridMultilevel"/>
     <w:tmpl w:val="FFFFFFFF"/>
@@ -34520,7 +35343,7 @@
     <w:abstractNumId w:val="49"/>
   </w:num>
   <w:num w:numId="3" w16cid:durableId="1071583762">
-    <w:abstractNumId w:val="114"/>
+    <w:abstractNumId w:val="117"/>
   </w:num>
   <w:num w:numId="4" w16cid:durableId="290404276">
     <w:abstractNumId w:val="37"/>
@@ -34538,7 +35361,7 @@
     <w:abstractNumId w:val="54"/>
   </w:num>
   <w:num w:numId="9" w16cid:durableId="251933070">
-    <w:abstractNumId w:val="119"/>
+    <w:abstractNumId w:val="122"/>
   </w:num>
   <w:num w:numId="10" w16cid:durableId="1647079484">
     <w:abstractNumId w:val="1"/>
@@ -34559,7 +35382,7 @@
     <w:abstractNumId w:val="7"/>
   </w:num>
   <w:num w:numId="16" w16cid:durableId="639530955">
-    <w:abstractNumId w:val="113"/>
+    <w:abstractNumId w:val="116"/>
   </w:num>
   <w:num w:numId="17" w16cid:durableId="1681811558">
     <w:abstractNumId w:val="34"/>
@@ -34595,7 +35418,7 @@
     <w:abstractNumId w:val="24"/>
   </w:num>
   <w:num w:numId="28" w16cid:durableId="222446418">
-    <w:abstractNumId w:val="106"/>
+    <w:abstractNumId w:val="107"/>
   </w:num>
   <w:num w:numId="29" w16cid:durableId="2120485786">
     <w:abstractNumId w:val="69"/>
@@ -34619,13 +35442,13 @@
     <w:abstractNumId w:val="96"/>
   </w:num>
   <w:num w:numId="36" w16cid:durableId="1937246666">
-    <w:abstractNumId w:val="110"/>
+    <w:abstractNumId w:val="111"/>
   </w:num>
   <w:num w:numId="37" w16cid:durableId="1403137809">
     <w:abstractNumId w:val="63"/>
   </w:num>
   <w:num w:numId="38" w16cid:durableId="1956254248">
-    <w:abstractNumId w:val="117"/>
+    <w:abstractNumId w:val="120"/>
   </w:num>
   <w:num w:numId="39" w16cid:durableId="439956080">
     <w:abstractNumId w:val="66"/>
@@ -34715,7 +35538,7 @@
     <w:abstractNumId w:val="36"/>
   </w:num>
   <w:num w:numId="68" w16cid:durableId="1306352337">
-    <w:abstractNumId w:val="115"/>
+    <w:abstractNumId w:val="118"/>
   </w:num>
   <w:num w:numId="69" w16cid:durableId="708452800">
     <w:abstractNumId w:val="80"/>
@@ -34727,7 +35550,7 @@
     <w:abstractNumId w:val="51"/>
   </w:num>
   <w:num w:numId="72" w16cid:durableId="1056660786">
-    <w:abstractNumId w:val="112"/>
+    <w:abstractNumId w:val="115"/>
   </w:num>
   <w:num w:numId="73" w16cid:durableId="928733998">
     <w:abstractNumId w:val="88"/>
@@ -34736,7 +35559,7 @@
     <w:abstractNumId w:val="6"/>
   </w:num>
   <w:num w:numId="75" w16cid:durableId="1984197124">
-    <w:abstractNumId w:val="118"/>
+    <w:abstractNumId w:val="121"/>
   </w:num>
   <w:num w:numId="76" w16cid:durableId="2047244491">
     <w:abstractNumId w:val="14"/>
@@ -34748,7 +35571,7 @@
     <w:abstractNumId w:val="101"/>
   </w:num>
   <w:num w:numId="79" w16cid:durableId="161504532">
-    <w:abstractNumId w:val="108"/>
+    <w:abstractNumId w:val="109"/>
   </w:num>
   <w:num w:numId="80" w16cid:durableId="1992171060">
     <w:abstractNumId w:val="71"/>
@@ -34796,10 +35619,10 @@
     <w:abstractNumId w:val="103"/>
   </w:num>
   <w:num w:numId="95" w16cid:durableId="2025938457">
-    <w:abstractNumId w:val="109"/>
+    <w:abstractNumId w:val="110"/>
   </w:num>
   <w:num w:numId="96" w16cid:durableId="1998995839">
-    <w:abstractNumId w:val="107"/>
+    <w:abstractNumId w:val="108"/>
   </w:num>
   <w:num w:numId="97" w16cid:durableId="2021157908">
     <w:abstractNumId w:val="61"/>
@@ -34826,7 +35649,7 @@
     <w:abstractNumId w:val="64"/>
   </w:num>
   <w:num w:numId="105" w16cid:durableId="80104335">
-    <w:abstractNumId w:val="116"/>
+    <w:abstractNumId w:val="119"/>
   </w:num>
   <w:num w:numId="106" w16cid:durableId="37708454">
     <w:abstractNumId w:val="27"/>
@@ -34865,13 +35688,22 @@
     <w:abstractNumId w:val="85"/>
   </w:num>
   <w:num w:numId="118" w16cid:durableId="1024405186">
-    <w:abstractNumId w:val="111"/>
+    <w:abstractNumId w:val="112"/>
   </w:num>
   <w:num w:numId="119" w16cid:durableId="1666279893">
     <w:abstractNumId w:val="86"/>
   </w:num>
   <w:num w:numId="120" w16cid:durableId="162474131">
     <w:abstractNumId w:val="53"/>
+  </w:num>
+  <w:num w:numId="121" w16cid:durableId="1523082412">
+    <w:abstractNumId w:val="113"/>
+  </w:num>
+  <w:num w:numId="122" w16cid:durableId="369500264">
+    <w:abstractNumId w:val="106"/>
+  </w:num>
+  <w:num w:numId="123" w16cid:durableId="963388223">
+    <w:abstractNumId w:val="114"/>
   </w:num>
   <w:numIdMacAtCleanup w:val="4"/>
 </w:numbering>
@@ -36228,13 +37060,7 @@
 </file>
 
 <file path=customXml/item3.xml><?xml version="1.0" encoding="utf-8"?>
-<p:properties xmlns:p="http://schemas.microsoft.com/office/2006/metadata/properties" xmlns:xsi="http://www.w3.org/2001/XMLSchema-instance" xmlns:pc="http://schemas.microsoft.com/office/infopath/2007/PartnerControls">
-  <documentManagement>
-    <lcf76f155ced4ddcb4097134ff3c332f xmlns="048160b9-34e2-4171-be5b-4787e99a50fe">
-      <Terms xmlns="http://schemas.microsoft.com/office/infopath/2007/PartnerControls"/>
-    </lcf76f155ced4ddcb4097134ff3c332f>
-  </documentManagement>
-</p:properties>
+<b:Sources xmlns:b="http://schemas.openxmlformats.org/officeDocument/2006/bibliography" xmlns="http://schemas.openxmlformats.org/officeDocument/2006/bibliography" SelectedStyle="\APASixthEditionOfficeOnline.xsl" StyleName="APA" Version="6"/>
 </file>
 
 <file path=customXml/item4.xml><?xml version="1.0" encoding="utf-8"?>
@@ -36246,10 +37072,29 @@
 </file>
 
 <file path=customXml/item6.xml><?xml version="1.0" encoding="utf-8"?>
+<?mso-contentType ?>
+<FormTemplates xmlns="http://schemas.microsoft.com/sharepoint/v3/contenttype/forms">
+  <Display>DocumentLibraryForm</Display>
+  <Edit>DocumentLibraryForm</Edit>
+  <New>DocumentLibraryForm</New>
+</FormTemplates>
+</file>
+
+<file path=customXml/item7.xml><?xml version="1.0" encoding="utf-8"?>
 <b:Sources xmlns:b="http://schemas.openxmlformats.org/officeDocument/2006/bibliography" xmlns="http://schemas.openxmlformats.org/officeDocument/2006/bibliography" SelectedStyle="\APASixthEditionOfficeOnline.xsl" StyleName="APA" Version="6"/>
 </file>
 
-<file path=customXml/item7.xml><?xml version="1.0" encoding="utf-8"?>
+<file path=customXml/item8.xml><?xml version="1.0" encoding="utf-8"?>
+<p:properties xmlns:p="http://schemas.microsoft.com/office/2006/metadata/properties" xmlns:xsi="http://www.w3.org/2001/XMLSchema-instance" xmlns:pc="http://schemas.microsoft.com/office/infopath/2007/PartnerControls">
+  <documentManagement>
+    <lcf76f155ced4ddcb4097134ff3c332f xmlns="048160b9-34e2-4171-be5b-4787e99a50fe">
+      <Terms xmlns="http://schemas.microsoft.com/office/infopath/2007/PartnerControls"/>
+    </lcf76f155ced4ddcb4097134ff3c332f>
+  </documentManagement>
+</p:properties>
+</file>
+
+<file path=customXml/item9.xml><?xml version="1.0" encoding="utf-8"?>
 <ct:contentTypeSchema xmlns:ct="http://schemas.microsoft.com/office/2006/metadata/contentType" xmlns:ma="http://schemas.microsoft.com/office/2006/metadata/properties/metaAttributes" ct:_="" ma:_="" ma:contentTypeName="Document" ma:contentTypeID="0x010100E9953B3868617A4FB3974430F4F3F85E" ma:contentTypeVersion="11" ma:contentTypeDescription="Create a new document." ma:contentTypeScope="" ma:versionID="14a9945e384ee928d7084ad18be8160f">
   <xsd:schema xmlns:xsd="http://www.w3.org/2001/XMLSchema" xmlns:xs="http://www.w3.org/2001/XMLSchema" xmlns:p="http://schemas.microsoft.com/office/2006/metadata/properties" xmlns:ns2="048160b9-34e2-4171-be5b-4787e99a50fe" targetNamespace="http://schemas.microsoft.com/office/2006/metadata/properties" ma:root="true" ma:fieldsID="0425b74c539111cccbf5eba4cbeea40b" ns2:_="">
     <xsd:import namespace="048160b9-34e2-4171-be5b-4787e99a50fe"/>
@@ -36433,20 +37278,15 @@
 </ct:contentTypeSchema>
 </file>
 
-<file path=customXml/item8.xml><?xml version="1.0" encoding="utf-8"?>
-<b:Sources xmlns:b="http://schemas.openxmlformats.org/officeDocument/2006/bibliography" xmlns="http://schemas.openxmlformats.org/officeDocument/2006/bibliography" SelectedStyle="\APASixthEditionOfficeOnline.xsl" StyleName="APA" Version="6"/>
+<file path=customXml/itemProps1.xml><?xml version="1.0" encoding="utf-8"?>
+<ds:datastoreItem xmlns:ds="http://schemas.openxmlformats.org/officeDocument/2006/customXml" ds:itemID="{D2C9F2EF-3203-4D54-9ED7-6F14583D4188}">
+  <ds:schemaRefs>
+    <ds:schemaRef ds:uri="http://schemas.openxmlformats.org/officeDocument/2006/bibliography"/>
+  </ds:schemaRefs>
+</ds:datastoreItem>
 </file>
 
-<file path=customXml/item9.xml><?xml version="1.0" encoding="utf-8"?>
-<?mso-contentType ?>
-<FormTemplates xmlns="http://schemas.microsoft.com/sharepoint/v3/contenttype/forms">
-  <Display>DocumentLibraryForm</Display>
-  <Edit>DocumentLibraryForm</Edit>
-  <New>DocumentLibraryForm</New>
-</FormTemplates>
-</file>
-
-<file path=customXml/itemProps1.xml><?xml version="1.0" encoding="utf-8"?>
+<file path=customXml/itemProps2.xml><?xml version="1.0" encoding="utf-8"?>
 <ds:datastoreItem xmlns:ds="http://schemas.openxmlformats.org/officeDocument/2006/customXml" ds:itemID="{E9C99669-4497-4E9E-98A4-BED158149AFE}">
   <ds:schemaRefs>
     <ds:schemaRef ds:uri="http://schemas.openxmlformats.org/officeDocument/2006/bibliography"/>
@@ -36454,15 +37294,47 @@
 </ds:datastoreItem>
 </file>
 
-<file path=customXml/itemProps2.xml><?xml version="1.0" encoding="utf-8"?>
-<ds:datastoreItem xmlns:ds="http://schemas.openxmlformats.org/officeDocument/2006/customXml" ds:itemID="{D2C9F2EF-3203-4D54-9ED7-6F14583D4188}">
+<file path=customXml/itemProps3.xml><?xml version="1.0" encoding="utf-8"?>
+<ds:datastoreItem xmlns:ds="http://schemas.openxmlformats.org/officeDocument/2006/customXml" ds:itemID="{D2385023-5A0F-4658-B688-056B7636332C}">
   <ds:schemaRefs>
     <ds:schemaRef ds:uri="http://schemas.openxmlformats.org/officeDocument/2006/bibliography"/>
   </ds:schemaRefs>
 </ds:datastoreItem>
 </file>
 
-<file path=customXml/itemProps3.xml><?xml version="1.0" encoding="utf-8"?>
+<file path=customXml/itemProps4.xml><?xml version="1.0" encoding="utf-8"?>
+<ds:datastoreItem xmlns:ds="http://schemas.openxmlformats.org/officeDocument/2006/customXml" ds:itemID="{93480FC8-8C2D-45B0-A64C-73E611655476}">
+  <ds:schemaRefs>
+    <ds:schemaRef ds:uri="http://schemas.openxmlformats.org/officeDocument/2006/bibliography"/>
+  </ds:schemaRefs>
+</ds:datastoreItem>
+</file>
+
+<file path=customXml/itemProps5.xml><?xml version="1.0" encoding="utf-8"?>
+<ds:datastoreItem xmlns:ds="http://schemas.openxmlformats.org/officeDocument/2006/customXml" ds:itemID="{072CA0F0-96C6-4D59-8CE7-2EB3F9FA0E4F}">
+  <ds:schemaRefs>
+    <ds:schemaRef ds:uri="http://schemas.openxmlformats.org/officeDocument/2006/bibliography"/>
+  </ds:schemaRefs>
+</ds:datastoreItem>
+</file>
+
+<file path=customXml/itemProps6.xml><?xml version="1.0" encoding="utf-8"?>
+<ds:datastoreItem xmlns:ds="http://schemas.openxmlformats.org/officeDocument/2006/customXml" ds:itemID="{0C3D46B6-9FDE-43D9-A05D-DAAD4EFEBA85}">
+  <ds:schemaRefs>
+    <ds:schemaRef ds:uri="http://schemas.microsoft.com/sharepoint/v3/contenttype/forms"/>
+  </ds:schemaRefs>
+</ds:datastoreItem>
+</file>
+
+<file path=customXml/itemProps7.xml><?xml version="1.0" encoding="utf-8"?>
+<ds:datastoreItem xmlns:ds="http://schemas.openxmlformats.org/officeDocument/2006/customXml" ds:itemID="{DA5C88AD-A61D-495D-850F-D9E52BCF0259}">
+  <ds:schemaRefs>
+    <ds:schemaRef ds:uri="http://schemas.openxmlformats.org/officeDocument/2006/bibliography"/>
+  </ds:schemaRefs>
+</ds:datastoreItem>
+</file>
+
+<file path=customXml/itemProps8.xml><?xml version="1.0" encoding="utf-8"?>
 <ds:datastoreItem xmlns:ds="http://schemas.openxmlformats.org/officeDocument/2006/customXml" ds:itemID="{87E051C0-CAC2-4DB7-BABB-6C14BF081DB3}">
   <ds:schemaRefs>
     <ds:schemaRef ds:uri="http://schemas.microsoft.com/office/2006/metadata/properties"/>
@@ -36472,31 +37344,7 @@
 </ds:datastoreItem>
 </file>
 
-<file path=customXml/itemProps4.xml><?xml version="1.0" encoding="utf-8"?>
-<ds:datastoreItem xmlns:ds="http://schemas.openxmlformats.org/officeDocument/2006/customXml" ds:itemID="{072CA0F0-96C6-4D59-8CE7-2EB3F9FA0E4F}">
-  <ds:schemaRefs>
-    <ds:schemaRef ds:uri="http://schemas.openxmlformats.org/officeDocument/2006/bibliography"/>
-  </ds:schemaRefs>
-</ds:datastoreItem>
-</file>
-
-<file path=customXml/itemProps5.xml><?xml version="1.0" encoding="utf-8"?>
-<ds:datastoreItem xmlns:ds="http://schemas.openxmlformats.org/officeDocument/2006/customXml" ds:itemID="{93480FC8-8C2D-45B0-A64C-73E611655476}">
-  <ds:schemaRefs>
-    <ds:schemaRef ds:uri="http://schemas.openxmlformats.org/officeDocument/2006/bibliography"/>
-  </ds:schemaRefs>
-</ds:datastoreItem>
-</file>
-
-<file path=customXml/itemProps6.xml><?xml version="1.0" encoding="utf-8"?>
-<ds:datastoreItem xmlns:ds="http://schemas.openxmlformats.org/officeDocument/2006/customXml" ds:itemID="{D2385023-5A0F-4658-B688-056B7636332C}">
-  <ds:schemaRefs>
-    <ds:schemaRef ds:uri="http://schemas.openxmlformats.org/officeDocument/2006/bibliography"/>
-  </ds:schemaRefs>
-</ds:datastoreItem>
-</file>
-
-<file path=customXml/itemProps7.xml><?xml version="1.0" encoding="utf-8"?>
+<file path=customXml/itemProps9.xml><?xml version="1.0" encoding="utf-8"?>
 <ds:datastoreItem xmlns:ds="http://schemas.openxmlformats.org/officeDocument/2006/customXml" ds:itemID="{41701908-540D-4CBD-B0EC-C96A3EB7812E}">
   <ds:schemaRefs>
     <ds:schemaRef ds:uri="http://schemas.microsoft.com/office/2006/metadata/contentType"/>
@@ -36512,20 +37360,4 @@
     <ds:schemaRef ds:uri="http://schemas.microsoft.com/internal/obd"/>
   </ds:schemaRefs>
 </ds:datastoreItem>
-</file>
-
-<file path=customXml/itemProps8.xml><?xml version="1.0" encoding="utf-8"?>
-<ds:datastoreItem xmlns:ds="http://schemas.openxmlformats.org/officeDocument/2006/customXml" ds:itemID="{DA5C88AD-A61D-495D-850F-D9E52BCF0259}">
-  <ds:schemaRefs>
-    <ds:schemaRef ds:uri="http://schemas.openxmlformats.org/officeDocument/2006/bibliography"/>
-  </ds:schemaRefs>
-</ds:datastoreItem>
-</file>
-
-<file path=customXml/itemProps9.xml><?xml version="1.0" encoding="utf-8"?>
-<ds:datastoreItem xmlns:ds="http://schemas.openxmlformats.org/officeDocument/2006/customXml" ds:itemID="{0C3D46B6-9FDE-43D9-A05D-DAAD4EFEBA85}">
-  <ds:schemaRefs>
-    <ds:schemaRef ds:uri="http://schemas.microsoft.com/sharepoint/v3/contenttype/forms"/>
-  </ds:schemaRefs>
-</ds:datastoreItem>
 </file>
</xml_diff>

<commit_message>
Employee Management ui mockup added
</commit_message>
<xml_diff>
--- a/Documentation/2- SRS-PRJ566 - Team06 - Winter 2025.docx
+++ b/Documentation/2- SRS-PRJ566 - Team06 - Winter 2025.docx
@@ -192,20 +192,8 @@
           <w:sz w:val="28"/>
           <w:szCs w:val="28"/>
         </w:rPr>
-        <w:t xml:space="preserve">Restaurant Management Application – </w:t>
-      </w:r>
-      <w:proofErr w:type="spellStart"/>
-      <w:r>
-        <w:rPr>
-          <w:rFonts w:cstheme="majorBidi"/>
-          <w:b w:val="0"/>
-          <w:bCs w:val="0"/>
-          <w:sz w:val="28"/>
-          <w:szCs w:val="28"/>
-        </w:rPr>
-        <w:t>ChowHub</w:t>
-      </w:r>
-      <w:proofErr w:type="spellEnd"/>
+        <w:t>Restaurant Management Application – ChowHub</w:t>
+      </w:r>
     </w:p>
     <w:p>
       <w:pPr>
@@ -1877,8 +1865,17 @@
           <w:bCs/>
           <w:color w:val="000000" w:themeColor="text1"/>
         </w:rPr>
-        <w:t>Mostafa Hasanalipourshahrabadi</w:t>
-      </w:r>
+        <w:t xml:space="preserve">Mostafa </w:t>
+      </w:r>
+      <w:proofErr w:type="spellStart"/>
+      <w:r>
+        <w:rPr>
+          <w:bCs/>
+          <w:color w:val="000000" w:themeColor="text1"/>
+        </w:rPr>
+        <w:t>Hasanalipourshahrabadi</w:t>
+      </w:r>
+      <w:proofErr w:type="spellEnd"/>
       <w:r>
         <w:rPr>
           <w:bCs/>
@@ -2876,15 +2873,7 @@
         <w:jc w:val="both"/>
       </w:pPr>
       <w:r>
-        <w:t xml:space="preserve">The purpose of this Software Requirements Specification (SRS) document is to clearly outline the requirements for developing the </w:t>
-      </w:r>
-      <w:proofErr w:type="spellStart"/>
-      <w:r>
-        <w:t>ChowHub</w:t>
-      </w:r>
-      <w:proofErr w:type="spellEnd"/>
-      <w:r>
-        <w:t xml:space="preserve"> Restaurant Management Application. It provides a detailed description of the system’s features, goals, and limitations, ensuring everyone involved in the project understands what needs to be built and how it will work.</w:t>
+        <w:t>The purpose of this Software Requirements Specification (SRS) document is to clearly outline the requirements for developing the ChowHub Restaurant Management Application. It provides a detailed description of the system’s features, goals, and limitations, ensuring everyone involved in the project understands what needs to be built and how it will work.</w:t>
       </w:r>
     </w:p>
     <w:p>
@@ -2935,15 +2924,7 @@
       </w:r>
       <w:proofErr w:type="gramEnd"/>
       <w:r>
-        <w:t xml:space="preserve"> resources, track timelines, and ensure the project stays on schedule. Restaurant owners or managers, as clients, may review the document to ensure the system meets their needs. The quality assurance team will use the requirements to check that the system works correctly, is user-friendly, and reliable. System integrators, who connect </w:t>
-      </w:r>
-      <w:proofErr w:type="spellStart"/>
-      <w:r>
-        <w:t>ChowHub</w:t>
-      </w:r>
-      <w:proofErr w:type="spellEnd"/>
-      <w:r>
-        <w:t xml:space="preserve"> to tools like POS platforms, will rely on it to ensure smooth integration. Technical writers might use the SRS to create user manuals or training materials. Lastly, future teams or vendors working on updates or expansions can refer to the document to understand the original system requirements and keep everything consistent. This SRS helps all parties work together effectively and stay aligned.</w:t>
+        <w:t xml:space="preserve"> resources, track timelines, and ensure the project stays on schedule. Restaurant owners or managers, as clients, may review the document to ensure the system meets their needs. The quality assurance team will use the requirements to check that the system works correctly, is user-friendly, and reliable. System integrators, who connect ChowHub to tools like POS platforms, will rely on it to ensure smooth integration. Technical writers might use the SRS to create user manuals or training materials. Lastly, future teams or vendors working on updates or expansions can refer to the document to understand the original system requirements and keep everything consistent. This SRS helps all parties work together effectively and stay aligned.</w:t>
       </w:r>
     </w:p>
     <w:p>
@@ -3089,14 +3070,12 @@
         </w:rPr>
         <w:t xml:space="preserve"> </w:t>
       </w:r>
-      <w:proofErr w:type="spellStart"/>
       <w:r>
         <w:rPr>
           <w:rFonts w:asciiTheme="majorHAnsi" w:eastAsia="Times New Roman" w:hAnsiTheme="majorHAnsi" w:cstheme="majorBidi"/>
         </w:rPr>
         <w:t>ChowHub</w:t>
       </w:r>
-      <w:proofErr w:type="spellEnd"/>
     </w:p>
     <w:p>
       <w:pPr>
@@ -4441,35 +4420,7 @@
           <w:rFonts w:cs="Arial"/>
         </w:rPr>
         <w:lastRenderedPageBreak/>
-        <w:t>The restaurant industry has long faced operational challenges stemming from inefficient inventory management, fragmented systems, and difficulty in adapting to dynamic customer demands. Traditional approaches to managing inventory, employee shifts, menu operations, and supplier coordination often result in waste, overstocking, ingredient shortages, order cancellations, and dissatisfied customers. Additionally, restaurants often lack real-time insights into sales performance and ingredient usage, making it harder to optimize operations or make data-driven decisions. This project seeks to address these inefficiencies through a streamlined, centralized solution—</w:t>
-      </w:r>
-      <w:proofErr w:type="spellStart"/>
-      <w:r>
-        <w:rPr>
-          <w:rFonts w:cs="Arial"/>
-        </w:rPr>
-        <w:t>ChowHub</w:t>
-      </w:r>
-      <w:proofErr w:type="spellEnd"/>
-      <w:r>
-        <w:rPr>
-          <w:rFonts w:cs="Arial"/>
-        </w:rPr>
-        <w:t xml:space="preserve">. </w:t>
-      </w:r>
-      <w:proofErr w:type="spellStart"/>
-      <w:r>
-        <w:rPr>
-          <w:rFonts w:cs="Arial"/>
-        </w:rPr>
-        <w:t>ChowHub</w:t>
-      </w:r>
-      <w:proofErr w:type="spellEnd"/>
-      <w:r>
-        <w:rPr>
-          <w:rFonts w:cs="Arial"/>
-        </w:rPr>
-        <w:t xml:space="preserve"> integrates inventory management, automated menu updates, advanced sales analysis, supplier coordination, employee management, shift tracking, and secure POS integration, tailored specifically for the fast-paced, small-to-mid-sized restaurant environment.</w:t>
+        <w:t>The restaurant industry has long faced operational challenges stemming from inefficient inventory management, fragmented systems, and difficulty in adapting to dynamic customer demands. Traditional approaches to managing inventory, employee shifts, menu operations, and supplier coordination often result in waste, overstocking, ingredient shortages, order cancellations, and dissatisfied customers. Additionally, restaurants often lack real-time insights into sales performance and ingredient usage, making it harder to optimize operations or make data-driven decisions. This project seeks to address these inefficiencies through a streamlined, centralized solution—ChowHub. ChowHub integrates inventory management, automated menu updates, advanced sales analysis, supplier coordination, employee management, shift tracking, and secure POS integration, tailored specifically for the fast-paced, small-to-mid-sized restaurant environment.</w:t>
       </w:r>
     </w:p>
     <w:p>
@@ -5005,11 +4956,9 @@
               <w:spacing w:after="0" w:line="240" w:lineRule="auto"/>
               <w:ind w:left="0"/>
             </w:pPr>
-            <w:proofErr w:type="spellStart"/>
             <w:r>
               <w:t>ChowHub</w:t>
             </w:r>
-            <w:proofErr w:type="spellEnd"/>
           </w:p>
         </w:tc>
       </w:tr>
@@ -5941,15 +5890,7 @@
               <w:ind w:left="0"/>
             </w:pPr>
             <w:r>
-              <w:t xml:space="preserve">Utilize the </w:t>
-            </w:r>
-            <w:proofErr w:type="spellStart"/>
-            <w:r>
-              <w:t>ChowHub</w:t>
-            </w:r>
-            <w:proofErr w:type="spellEnd"/>
-            <w:r>
-              <w:t xml:space="preserve"> platform for inventory, menu, and employee management. Ensure the system meets the operational needs of their restaurant.</w:t>
+              <w:t>Utilize the ChowHub platform for inventory, menu, and employee management. Ensure the system meets the operational needs of their restaurant.</w:t>
             </w:r>
           </w:p>
         </w:tc>
@@ -6025,15 +5966,7 @@
               <w:ind w:left="0"/>
             </w:pPr>
             <w:r>
-              <w:t xml:space="preserve">Responsible for testing </w:t>
-            </w:r>
-            <w:proofErr w:type="spellStart"/>
-            <w:r>
-              <w:t>ChowHub</w:t>
-            </w:r>
-            <w:proofErr w:type="spellEnd"/>
-            <w:r>
-              <w:t xml:space="preserve"> to ensure it works as intended, identifying bugs, and verifying that features are functional before release.</w:t>
+              <w:t>Responsible for testing ChowHub to ensure it works as intended, identifying bugs, and verifying that features are functional before release.</w:t>
             </w:r>
           </w:p>
         </w:tc>
@@ -6106,15 +6039,7 @@
               <w:ind w:left="0"/>
             </w:pPr>
             <w:r>
-              <w:t xml:space="preserve">Work on integrating </w:t>
-            </w:r>
-            <w:proofErr w:type="spellStart"/>
-            <w:r>
-              <w:t>ChowHub</w:t>
-            </w:r>
-            <w:proofErr w:type="spellEnd"/>
-            <w:r>
-              <w:t xml:space="preserve"> with existing systems such as POS platforms and supplier databases, ensuring compatibility and smooth operation.</w:t>
+              <w:t>Work on integrating ChowHub with existing systems such as POS platforms and supplier databases, ensuring compatibility and smooth operation.</w:t>
             </w:r>
           </w:p>
         </w:tc>
@@ -6190,15 +6115,7 @@
               <w:ind w:left="0"/>
             </w:pPr>
             <w:r>
-              <w:t xml:space="preserve">Use </w:t>
-            </w:r>
-            <w:proofErr w:type="spellStart"/>
-            <w:r>
-              <w:t>ChowHub</w:t>
-            </w:r>
-            <w:proofErr w:type="spellEnd"/>
-            <w:r>
-              <w:t xml:space="preserve"> for tasks like placing orders, tracking ingredients, and managing shift schedules, enhancing the overall restaurant workflow.</w:t>
+              <w:t>Use ChowHub for tasks like placing orders, tracking ingredients, and managing shift schedules, enhancing the overall restaurant workflow.</w:t>
             </w:r>
           </w:p>
         </w:tc>
@@ -6279,15 +6196,7 @@
             </w:r>
             <w:proofErr w:type="gramEnd"/>
             <w:r>
-              <w:t xml:space="preserve"> effectively using </w:t>
-            </w:r>
-            <w:proofErr w:type="spellStart"/>
-            <w:r>
-              <w:t>ChowHub</w:t>
-            </w:r>
-            <w:proofErr w:type="spellEnd"/>
-            <w:r>
-              <w:t>.</w:t>
+              <w:t xml:space="preserve"> effectively using ChowHub.</w:t>
             </w:r>
           </w:p>
         </w:tc>
@@ -6389,33 +6298,11 @@
           <w:rFonts w:eastAsia="Times New Roman" w:cstheme="minorHAnsi"/>
         </w:rPr>
       </w:pPr>
-      <w:proofErr w:type="spellStart"/>
       <w:r>
         <w:rPr>
           <w:rFonts w:eastAsia="Times New Roman" w:cstheme="minorHAnsi"/>
         </w:rPr>
-        <w:t>ChowHub</w:t>
-      </w:r>
-      <w:proofErr w:type="spellEnd"/>
-      <w:r>
-        <w:rPr>
-          <w:rFonts w:eastAsia="Times New Roman" w:cstheme="minorHAnsi"/>
-        </w:rPr>
-        <w:t xml:space="preserve"> aims to simplify restaurant operations and enhance customer experience by providing an easy-to-use, all-in-one management solution for small independent restaurants. With features such as advanced menu management, real-time ingredient inventory tracking, and intuitive ordering, the </w:t>
-      </w:r>
-      <w:proofErr w:type="spellStart"/>
-      <w:r>
-        <w:rPr>
-          <w:rFonts w:eastAsia="Times New Roman" w:cstheme="minorHAnsi"/>
-        </w:rPr>
-        <w:t>ChowHub</w:t>
-      </w:r>
-      <w:proofErr w:type="spellEnd"/>
-      <w:r>
-        <w:rPr>
-          <w:rFonts w:eastAsia="Times New Roman" w:cstheme="minorHAnsi"/>
-        </w:rPr>
-        <w:t xml:space="preserve"> platform ensures cost-effectiveness and efficiency in the restaurant's back-of-house operations while improving customer satisfaction in front of the house. </w:t>
+        <w:t>ChowHub aims to simplify restaurant operations and enhance customer experience by providing an easy-to-use, all-in-one management solution for small independent restaurants. With features such as advanced menu management, real-time ingredient inventory tracking, and intuitive ordering, the ChowHub platform ensures cost-effectiveness and efficiency in the restaurant's back-of-house operations while improving customer satisfaction in front of the house. </w:t>
       </w:r>
     </w:p>
     <w:p>
@@ -6767,21 +6654,7 @@
         <w:rPr>
           <w:rFonts w:eastAsia="Times New Roman" w:cstheme="minorHAnsi"/>
         </w:rPr>
-        <w:t xml:space="preserve"> (</w:t>
-      </w:r>
-      <w:proofErr w:type="spellStart"/>
-      <w:r>
-        <w:rPr>
-          <w:rFonts w:eastAsia="Times New Roman" w:cstheme="minorHAnsi"/>
-        </w:rPr>
-        <w:t>ChowHub</w:t>
-      </w:r>
-      <w:proofErr w:type="spellEnd"/>
-      <w:r>
-        <w:rPr>
-          <w:rFonts w:eastAsia="Times New Roman" w:cstheme="minorHAnsi"/>
-        </w:rPr>
-        <w:t xml:space="preserve"> is designed to function independently but can integrate for added convenience). </w:t>
+        <w:t xml:space="preserve"> (ChowHub is designed to function independently but can integrate for added convenience). </w:t>
       </w:r>
       <w:r>
         <w:rPr>
@@ -6975,19 +6848,11 @@
         </w:rPr>
         <w:t xml:space="preserve">Regulatory Compliance: </w:t>
       </w:r>
-      <w:proofErr w:type="spellStart"/>
       <w:r>
         <w:rPr>
           <w:rFonts w:eastAsia="Times New Roman" w:cstheme="minorHAnsi"/>
         </w:rPr>
-        <w:t>ChowHub</w:t>
-      </w:r>
-      <w:proofErr w:type="spellEnd"/>
-      <w:r>
-        <w:rPr>
-          <w:rFonts w:eastAsia="Times New Roman" w:cstheme="minorHAnsi"/>
-        </w:rPr>
-        <w:t xml:space="preserve"> will comply with data privacy regulations outlined in PIPEDA for handling any customer and business data. Moreover, the system’s design will follow AODA (Accessibility for Ontarians with Disabilities Act) guidelines to ensure accessibility for all users of the platform. </w:t>
+        <w:t>ChowHub will comply with data privacy regulations outlined in PIPEDA for handling any customer and business data. Moreover, the system’s design will follow AODA (Accessibility for Ontarians with Disabilities Act) guidelines to ensure accessibility for all users of the platform. </w:t>
       </w:r>
     </w:p>
     <w:p>
@@ -7045,21 +6910,7 @@
         <w:rPr>
           <w:rFonts w:eastAsia="Times New Roman" w:cstheme="minorHAnsi"/>
         </w:rPr>
-        <w:t xml:space="preserve">Restaurants using </w:t>
-      </w:r>
-      <w:proofErr w:type="spellStart"/>
-      <w:r>
-        <w:rPr>
-          <w:rFonts w:eastAsia="Times New Roman" w:cstheme="minorHAnsi"/>
-        </w:rPr>
-        <w:t>ChowHub</w:t>
-      </w:r>
-      <w:proofErr w:type="spellEnd"/>
-      <w:r>
-        <w:rPr>
-          <w:rFonts w:eastAsia="Times New Roman" w:cstheme="minorHAnsi"/>
-        </w:rPr>
-        <w:t xml:space="preserve"> already have an existing POS system, which will be integrated. </w:t>
+        <w:t>Restaurants using ChowHub already have an existing POS system, which will be integrated. </w:t>
       </w:r>
     </w:p>
     <w:p>
@@ -7437,19 +7288,11 @@
           <w:rFonts w:eastAsia="Times New Roman" w:cstheme="minorHAnsi"/>
         </w:rPr>
       </w:pPr>
-      <w:proofErr w:type="spellStart"/>
       <w:r>
         <w:rPr>
           <w:rFonts w:eastAsia="Times New Roman" w:cstheme="minorHAnsi"/>
         </w:rPr>
-        <w:t>ChowHub</w:t>
-      </w:r>
-      <w:proofErr w:type="spellEnd"/>
-      <w:r>
-        <w:rPr>
-          <w:rFonts w:eastAsia="Times New Roman" w:cstheme="minorHAnsi"/>
-        </w:rPr>
-        <w:t xml:space="preserve"> is designed as a standalone restaurant management system with the ability to integrate with third-party POS systems and supplier platforms. The system interactions will primarily focus on real-time data synchronization for inventory tracking, order management, and employee scheduling.</w:t>
+        <w:t>ChowHub is designed as a standalone restaurant management system with the ability to integrate with third-party POS systems and supplier platforms. The system interactions will primarily focus on real-time data synchronization for inventory tracking, order management, and employee scheduling.</w:t>
       </w:r>
       <w:r>
         <w:rPr>
@@ -7535,21 +7378,12 @@
           <w:lang w:val="en-CA"/>
         </w:rPr>
       </w:pPr>
-      <w:proofErr w:type="spellStart"/>
       <w:r>
         <w:rPr>
           <w:rFonts w:eastAsia="Times New Roman" w:cstheme="minorHAnsi"/>
           <w:lang w:val="en-CA"/>
         </w:rPr>
-        <w:t>ChowHub</w:t>
-      </w:r>
-      <w:proofErr w:type="spellEnd"/>
-      <w:r>
-        <w:rPr>
-          <w:rFonts w:eastAsia="Times New Roman" w:cstheme="minorHAnsi"/>
-          <w:lang w:val="en-CA"/>
-        </w:rPr>
-        <w:t xml:space="preserve"> will provide </w:t>
+        <w:t xml:space="preserve">ChowHub will provide </w:t>
       </w:r>
       <w:r>
         <w:rPr>
@@ -7649,23 +7483,7 @@
           <w:rFonts w:eastAsia="Times New Roman" w:cstheme="minorHAnsi"/>
           <w:lang w:val="en-CA"/>
         </w:rPr>
-        <w:t xml:space="preserve">, ensuring seamless updates between </w:t>
-      </w:r>
-      <w:proofErr w:type="spellStart"/>
-      <w:r>
-        <w:rPr>
-          <w:rFonts w:eastAsia="Times New Roman" w:cstheme="minorHAnsi"/>
-          <w:lang w:val="en-CA"/>
-        </w:rPr>
-        <w:t>ChowHub</w:t>
-      </w:r>
-      <w:proofErr w:type="spellEnd"/>
-      <w:r>
-        <w:rPr>
-          <w:rFonts w:eastAsia="Times New Roman" w:cstheme="minorHAnsi"/>
-          <w:lang w:val="en-CA"/>
-        </w:rPr>
-        <w:t xml:space="preserve"> and the POS system.</w:t>
+        <w:t>, ensuring seamless updates between ChowHub and the POS system.</w:t>
       </w:r>
     </w:p>
     <w:p>
@@ -7721,23 +7539,7 @@
           <w:rFonts w:eastAsia="Times New Roman" w:cstheme="minorHAnsi"/>
           <w:lang w:val="en-CA"/>
         </w:rPr>
-        <w:t xml:space="preserve">If integration is not available, </w:t>
-      </w:r>
-      <w:proofErr w:type="spellStart"/>
-      <w:r>
-        <w:rPr>
-          <w:rFonts w:eastAsia="Times New Roman" w:cstheme="minorHAnsi"/>
-          <w:lang w:val="en-CA"/>
-        </w:rPr>
-        <w:t>ChowHub</w:t>
-      </w:r>
-      <w:proofErr w:type="spellEnd"/>
-      <w:r>
-        <w:rPr>
-          <w:rFonts w:eastAsia="Times New Roman" w:cstheme="minorHAnsi"/>
-          <w:lang w:val="en-CA"/>
-        </w:rPr>
-        <w:t xml:space="preserve"> will function independently, requiring manual inventory updates.</w:t>
+        <w:t>If integration is not available, ChowHub will function independently, requiring manual inventory updates.</w:t>
       </w:r>
     </w:p>
     <w:p>
@@ -7774,21 +7576,12 @@
           <w:lang w:val="en-CA"/>
         </w:rPr>
       </w:pPr>
-      <w:proofErr w:type="spellStart"/>
       <w:r>
         <w:rPr>
           <w:rFonts w:eastAsia="Times New Roman" w:cstheme="minorHAnsi"/>
           <w:lang w:val="en-CA"/>
         </w:rPr>
-        <w:t>ChowHub</w:t>
-      </w:r>
-      <w:proofErr w:type="spellEnd"/>
-      <w:r>
-        <w:rPr>
-          <w:rFonts w:eastAsia="Times New Roman" w:cstheme="minorHAnsi"/>
-          <w:lang w:val="en-CA"/>
-        </w:rPr>
-        <w:t xml:space="preserve"> will support </w:t>
+        <w:t xml:space="preserve">ChowHub will support </w:t>
       </w:r>
       <w:r>
         <w:rPr>
@@ -8086,23 +7879,7 @@
           <w:rFonts w:eastAsia="Times New Roman" w:cstheme="minorHAnsi"/>
           <w:lang w:val="en-CA"/>
         </w:rPr>
-        <w:t xml:space="preserve">Since real POS system access may not be available during development, </w:t>
-      </w:r>
-      <w:proofErr w:type="spellStart"/>
-      <w:r>
-        <w:rPr>
-          <w:rFonts w:eastAsia="Times New Roman" w:cstheme="minorHAnsi"/>
-          <w:lang w:val="en-CA"/>
-        </w:rPr>
-        <w:t>ChowHub</w:t>
-      </w:r>
-      <w:proofErr w:type="spellEnd"/>
-      <w:r>
-        <w:rPr>
-          <w:rFonts w:eastAsia="Times New Roman" w:cstheme="minorHAnsi"/>
-          <w:lang w:val="en-CA"/>
-        </w:rPr>
-        <w:t xml:space="preserve"> will be tested using </w:t>
+        <w:t xml:space="preserve">Since real POS system access may not be available during development, ChowHub will be tested using </w:t>
       </w:r>
       <w:r>
         <w:rPr>
@@ -8516,25 +8293,7 @@
                 <w:sz w:val="22"/>
                 <w:szCs w:val="22"/>
               </w:rPr>
-              <w:t xml:space="preserve">Resource and time risks. We may not have enough time to dedicate to </w:t>
-            </w:r>
-            <w:proofErr w:type="spellStart"/>
-            <w:r>
-              <w:rPr>
-                <w:rFonts w:ascii="Calibri" w:hAnsi="Calibri" w:cs="Calibri"/>
-                <w:sz w:val="22"/>
-                <w:szCs w:val="22"/>
-              </w:rPr>
-              <w:t>ChowHub</w:t>
-            </w:r>
-            <w:proofErr w:type="spellEnd"/>
-            <w:r>
-              <w:rPr>
-                <w:rFonts w:ascii="Calibri" w:hAnsi="Calibri" w:cs="Calibri"/>
-                <w:sz w:val="22"/>
-                <w:szCs w:val="22"/>
-              </w:rPr>
-              <w:t>, which could result in incomplete development.</w:t>
+              <w:t>Resource and time risks. We may not have enough time to dedicate to ChowHub, which could result in incomplete development.</w:t>
             </w:r>
             <w:r>
               <w:rPr>
@@ -8564,25 +8323,7 @@
                 <w:sz w:val="22"/>
                 <w:szCs w:val="22"/>
               </w:rPr>
-              <w:t xml:space="preserve">We can adjust the project scope to focus on completing the core features of </w:t>
-            </w:r>
-            <w:proofErr w:type="spellStart"/>
-            <w:r>
-              <w:rPr>
-                <w:rFonts w:ascii="Calibri" w:hAnsi="Calibri" w:cs="Calibri"/>
-                <w:sz w:val="22"/>
-                <w:szCs w:val="22"/>
-              </w:rPr>
-              <w:t>ChowHub</w:t>
-            </w:r>
-            <w:proofErr w:type="spellEnd"/>
-            <w:r>
-              <w:rPr>
-                <w:rFonts w:ascii="Calibri" w:hAnsi="Calibri" w:cs="Calibri"/>
-                <w:sz w:val="22"/>
-                <w:szCs w:val="22"/>
-              </w:rPr>
-              <w:t>, with additional features implemented in later phases.</w:t>
+              <w:t>We can adjust the project scope to focus on completing the core features of ChowHub, with additional features implemented in later phases.</w:t>
             </w:r>
           </w:p>
         </w:tc>
@@ -8652,25 +8393,7 @@
                 <w:sz w:val="22"/>
                 <w:szCs w:val="22"/>
               </w:rPr>
-              <w:t xml:space="preserve">There could be difficulties when migrating data from existing systems to </w:t>
-            </w:r>
-            <w:proofErr w:type="spellStart"/>
-            <w:r>
-              <w:rPr>
-                <w:rFonts w:ascii="Calibri" w:hAnsi="Calibri" w:cs="Calibri"/>
-                <w:sz w:val="22"/>
-                <w:szCs w:val="22"/>
-              </w:rPr>
-              <w:t>ChowHub</w:t>
-            </w:r>
-            <w:proofErr w:type="spellEnd"/>
-            <w:r>
-              <w:rPr>
-                <w:rFonts w:ascii="Calibri" w:hAnsi="Calibri" w:cs="Calibri"/>
-                <w:sz w:val="22"/>
-                <w:szCs w:val="22"/>
-              </w:rPr>
-              <w:t>, especially if the data is incomplete or inconsistent.</w:t>
+              <w:t>There could be difficulties when migrating data from existing systems to ChowHub, especially if the data is incomplete or inconsistent.</w:t>
             </w:r>
           </w:p>
         </w:tc>
@@ -8794,19 +8517,11 @@
           <w:lang w:val="en-CA"/>
         </w:rPr>
       </w:pPr>
-      <w:proofErr w:type="spellStart"/>
-      <w:r>
-        <w:rPr>
-          <w:lang w:val="en-CA"/>
-        </w:rPr>
-        <w:t>ChowHub</w:t>
-      </w:r>
-      <w:proofErr w:type="spellEnd"/>
-      <w:r>
-        <w:rPr>
-          <w:lang w:val="en-CA"/>
-        </w:rPr>
-        <w:t xml:space="preserve"> is designed to operate in a restaurant management environment, ensuring seamless integration with existing workflows. The application will function across multiple platforms and environments, providing flexibility for restaurant owners and staff.</w:t>
+      <w:r>
+        <w:rPr>
+          <w:lang w:val="en-CA"/>
+        </w:rPr>
+        <w:t>ChowHub is designed to operate in a restaurant management environment, ensuring seamless integration with existing workflows. The application will function across multiple platforms and environments, providing flexibility for restaurant owners and staff.</w:t>
       </w:r>
     </w:p>
     <w:p>
@@ -8857,21 +8572,7 @@
         <w:rPr>
           <w:lang w:val="en-CA"/>
         </w:rPr>
-        <w:t xml:space="preserve">POS System Compatibility: </w:t>
-      </w:r>
-      <w:proofErr w:type="spellStart"/>
-      <w:r>
-        <w:rPr>
-          <w:lang w:val="en-CA"/>
-        </w:rPr>
-        <w:t>ChowHub</w:t>
-      </w:r>
-      <w:proofErr w:type="spellEnd"/>
-      <w:r>
-        <w:rPr>
-          <w:lang w:val="en-CA"/>
-        </w:rPr>
-        <w:t xml:space="preserve"> must integrate with existing POS terminals without requiring hardware replacement.</w:t>
+        <w:t>POS System Compatibility: ChowHub must integrate with existing POS terminals without requiring hardware replacement.</w:t>
       </w:r>
     </w:p>
     <w:p>
@@ -8936,21 +8637,7 @@
         <w:rPr>
           <w:lang w:val="en-CA"/>
         </w:rPr>
-        <w:t xml:space="preserve">Operating Systems: </w:t>
-      </w:r>
-      <w:proofErr w:type="spellStart"/>
-      <w:r>
-        <w:rPr>
-          <w:lang w:val="en-CA"/>
-        </w:rPr>
-        <w:t>ChowHub</w:t>
-      </w:r>
-      <w:proofErr w:type="spellEnd"/>
-      <w:r>
-        <w:rPr>
-          <w:lang w:val="en-CA"/>
-        </w:rPr>
-        <w:t xml:space="preserve"> will be compatible with Windows, macOS, iOS, and Android.</w:t>
+        <w:t>Operating Systems: ChowHub will be compatible with Windows, macOS, iOS, and Android.</w:t>
       </w:r>
     </w:p>
     <w:p>
@@ -8984,21 +8671,7 @@
         <w:rPr>
           <w:lang w:val="en-CA"/>
         </w:rPr>
-        <w:t xml:space="preserve">Database Management: </w:t>
-      </w:r>
-      <w:proofErr w:type="spellStart"/>
-      <w:r>
-        <w:rPr>
-          <w:lang w:val="en-CA"/>
-        </w:rPr>
-        <w:t>ChowHub</w:t>
-      </w:r>
-      <w:proofErr w:type="spellEnd"/>
-      <w:r>
-        <w:rPr>
-          <w:lang w:val="en-CA"/>
-        </w:rPr>
-        <w:t xml:space="preserve"> will use </w:t>
+        <w:t xml:space="preserve">Database Management: ChowHub will use </w:t>
       </w:r>
       <w:r>
         <w:rPr>
@@ -10480,7 +10153,6 @@
           <w:lang w:val="en-CA"/>
         </w:rPr>
       </w:pPr>
-      <w:proofErr w:type="gramStart"/>
       <w:r>
         <w:rPr>
           <w:rFonts w:asciiTheme="minorHAnsi" w:hAnsiTheme="minorHAnsi" w:cstheme="minorHAnsi"/>
@@ -10489,17 +10161,7 @@
           <w:szCs w:val="22"/>
         </w:rPr>
         <w:lastRenderedPageBreak/>
-        <w:t>System</w:t>
-      </w:r>
-      <w:proofErr w:type="gramEnd"/>
-      <w:r>
-        <w:rPr>
-          <w:rFonts w:asciiTheme="minorHAnsi" w:hAnsiTheme="minorHAnsi" w:cstheme="minorHAnsi"/>
-          <w:color w:val="auto"/>
-          <w:sz w:val="22"/>
-          <w:szCs w:val="22"/>
-        </w:rPr>
-        <w:t xml:space="preserve"> enforces labor laws and restaurant policies to prevent overtime violations.</w:t>
+        <w:t>System enforces labor laws and restaurant policies to prevent overtime violations.</w:t>
       </w:r>
       <w:r>
         <w:rPr>
@@ -12701,27 +12363,7 @@
           <w:sz w:val="22"/>
           <w:szCs w:val="22"/>
         </w:rPr>
-        <w:t xml:space="preserve">Users can access </w:t>
-      </w:r>
-      <w:proofErr w:type="spellStart"/>
-      <w:r>
-        <w:rPr>
-          <w:rFonts w:asciiTheme="minorHAnsi" w:hAnsiTheme="minorHAnsi" w:cstheme="minorHAnsi"/>
-          <w:color w:val="auto"/>
-          <w:sz w:val="22"/>
-          <w:szCs w:val="22"/>
-        </w:rPr>
-        <w:t>ChowHub</w:t>
-      </w:r>
-      <w:proofErr w:type="spellEnd"/>
-      <w:r>
-        <w:rPr>
-          <w:rFonts w:asciiTheme="minorHAnsi" w:hAnsiTheme="minorHAnsi" w:cstheme="minorHAnsi"/>
-          <w:color w:val="auto"/>
-          <w:sz w:val="22"/>
-          <w:szCs w:val="22"/>
-        </w:rPr>
-        <w:t xml:space="preserve"> via web browsers on desktops, laptops, and tablets.</w:t>
+        <w:t>Users can access ChowHub via web browsers on desktops, laptops, and tablets.</w:t>
       </w:r>
       <w:r>
         <w:rPr>
@@ -12952,15 +12594,7 @@
         </w:numPr>
       </w:pPr>
       <w:r>
-        <w:t xml:space="preserve">Requirement: The </w:t>
-      </w:r>
-      <w:proofErr w:type="spellStart"/>
-      <w:r>
-        <w:t>ChowHub</w:t>
-      </w:r>
-      <w:proofErr w:type="spellEnd"/>
-      <w:r>
-        <w:t xml:space="preserve"> system will be compatible with most operating systems.</w:t>
+        <w:t>Requirement: The ChowHub system will be compatible with most operating systems.</w:t>
       </w:r>
     </w:p>
     <w:p>
@@ -12996,15 +12630,7 @@
         </w:numPr>
       </w:pPr>
       <w:r>
-        <w:t xml:space="preserve">Requirement: The </w:t>
-      </w:r>
-      <w:proofErr w:type="spellStart"/>
-      <w:r>
-        <w:t>ChowHub</w:t>
-      </w:r>
-      <w:proofErr w:type="spellEnd"/>
-      <w:r>
-        <w:t xml:space="preserve"> system will be compatible with most web browsers.</w:t>
+        <w:t>Requirement: The ChowHub system will be compatible with most web browsers.</w:t>
       </w:r>
     </w:p>
     <w:p>
@@ -13063,15 +12689,7 @@
         </w:numPr>
       </w:pPr>
       <w:r>
-        <w:t xml:space="preserve">Requirement: The </w:t>
-      </w:r>
-      <w:proofErr w:type="spellStart"/>
-      <w:r>
-        <w:t>ChowHub</w:t>
-      </w:r>
-      <w:proofErr w:type="spellEnd"/>
-      <w:r>
-        <w:t xml:space="preserve"> system will be compatible with existing POS systems.</w:t>
+        <w:t>Requirement: The ChowHub system will be compatible with existing POS systems.</w:t>
       </w:r>
     </w:p>
     <w:p>
@@ -13083,15 +12701,7 @@
         </w:numPr>
       </w:pPr>
       <w:r>
-        <w:t xml:space="preserve">Detail: Provide standard APIs and integration protocols to ensure seamless communication between </w:t>
-      </w:r>
-      <w:proofErr w:type="spellStart"/>
-      <w:r>
-        <w:t>ChowHub</w:t>
-      </w:r>
-      <w:proofErr w:type="spellEnd"/>
-      <w:r>
-        <w:t xml:space="preserve"> and various POS platforms.</w:t>
+        <w:t>Detail: Provide standard APIs and integration protocols to ensure seamless communication between ChowHub and various POS platforms.</w:t>
       </w:r>
     </w:p>
     <w:p>
@@ -13131,15 +12741,7 @@
         </w:numPr>
       </w:pPr>
       <w:r>
-        <w:t xml:space="preserve">Requirement: The </w:t>
-      </w:r>
-      <w:proofErr w:type="spellStart"/>
-      <w:r>
-        <w:t>ChowHub</w:t>
-      </w:r>
-      <w:proofErr w:type="spellEnd"/>
-      <w:r>
-        <w:t xml:space="preserve"> system will be scalable.</w:t>
+        <w:t>Requirement: The ChowHub system will be scalable.</w:t>
       </w:r>
     </w:p>
     <w:p>
@@ -13190,15 +12792,7 @@
         </w:numPr>
       </w:pPr>
       <w:r>
-        <w:t xml:space="preserve">Requirement: The </w:t>
-      </w:r>
-      <w:proofErr w:type="spellStart"/>
-      <w:r>
-        <w:t>ChowHub</w:t>
-      </w:r>
-      <w:proofErr w:type="spellEnd"/>
-      <w:r>
-        <w:t xml:space="preserve"> system will use 256-bit AES encryption.</w:t>
+        <w:t>Requirement: The ChowHub system will use 256-bit AES encryption.</w:t>
       </w:r>
     </w:p>
     <w:p>
@@ -13234,15 +12828,7 @@
         </w:numPr>
       </w:pPr>
       <w:r>
-        <w:t xml:space="preserve">Requirement: The </w:t>
-      </w:r>
-      <w:proofErr w:type="spellStart"/>
-      <w:r>
-        <w:t>ChowHub</w:t>
-      </w:r>
-      <w:proofErr w:type="spellEnd"/>
-      <w:r>
-        <w:t xml:space="preserve"> system will use local storage for data compliance.</w:t>
+        <w:t>Requirement: The ChowHub system will use local storage for data compliance.</w:t>
       </w:r>
     </w:p>
     <w:p>
@@ -13293,15 +12879,7 @@
         </w:numPr>
       </w:pPr>
       <w:r>
-        <w:t xml:space="preserve">Requirement: The </w:t>
-      </w:r>
-      <w:proofErr w:type="spellStart"/>
-      <w:r>
-        <w:t>ChowHub</w:t>
-      </w:r>
-      <w:proofErr w:type="spellEnd"/>
-      <w:r>
-        <w:t xml:space="preserve"> system will be reliable.</w:t>
+        <w:t>Requirement: The ChowHub system will be reliable.</w:t>
       </w:r>
     </w:p>
     <w:p>
@@ -13360,15 +12938,7 @@
         </w:numPr>
       </w:pPr>
       <w:r>
-        <w:t xml:space="preserve">Requirement: The </w:t>
-      </w:r>
-      <w:proofErr w:type="spellStart"/>
-      <w:r>
-        <w:t>ChowHub</w:t>
-      </w:r>
-      <w:proofErr w:type="spellEnd"/>
-      <w:r>
-        <w:t xml:space="preserve"> system will be adjustable.</w:t>
+        <w:t>Requirement: The ChowHub system will be adjustable.</w:t>
       </w:r>
     </w:p>
     <w:p>
@@ -13419,15 +12989,7 @@
         </w:numPr>
       </w:pPr>
       <w:r>
-        <w:t xml:space="preserve">Requirement: The </w:t>
-      </w:r>
-      <w:proofErr w:type="spellStart"/>
-      <w:r>
-        <w:t>ChowHub</w:t>
-      </w:r>
-      <w:proofErr w:type="spellEnd"/>
-      <w:r>
-        <w:t xml:space="preserve"> system will be usable.</w:t>
+        <w:t>Requirement: The ChowHub system will be usable.</w:t>
       </w:r>
     </w:p>
     <w:p>
@@ -14639,11 +14201,111 @@
         </w:rPr>
         <w:br/>
       </w:r>
-      <w:r>
-        <w:rPr>
-          <w:b/>
-          <w:bCs/>
-        </w:rPr>
+    </w:p>
+    <w:p>
+      <w:pPr>
+        <w:spacing w:after="160" w:line="259" w:lineRule="auto"/>
+        <w:rPr>
+          <w:b/>
+          <w:bCs/>
+        </w:rPr>
+      </w:pPr>
+    </w:p>
+    <w:p>
+      <w:pPr>
+        <w:spacing w:after="160" w:line="259" w:lineRule="auto"/>
+        <w:rPr>
+          <w:b/>
+          <w:bCs/>
+        </w:rPr>
+      </w:pPr>
+    </w:p>
+    <w:p>
+      <w:pPr>
+        <w:spacing w:after="160" w:line="259" w:lineRule="auto"/>
+        <w:rPr>
+          <w:b/>
+          <w:bCs/>
+        </w:rPr>
+      </w:pPr>
+    </w:p>
+    <w:p>
+      <w:pPr>
+        <w:spacing w:after="160" w:line="259" w:lineRule="auto"/>
+        <w:rPr>
+          <w:b/>
+          <w:bCs/>
+        </w:rPr>
+      </w:pPr>
+    </w:p>
+    <w:p>
+      <w:pPr>
+        <w:spacing w:after="160" w:line="259" w:lineRule="auto"/>
+        <w:rPr>
+          <w:b/>
+          <w:bCs/>
+        </w:rPr>
+      </w:pPr>
+    </w:p>
+    <w:p>
+      <w:pPr>
+        <w:spacing w:after="160" w:line="259" w:lineRule="auto"/>
+        <w:rPr>
+          <w:b/>
+          <w:bCs/>
+        </w:rPr>
+      </w:pPr>
+    </w:p>
+    <w:p>
+      <w:pPr>
+        <w:spacing w:after="160" w:line="259" w:lineRule="auto"/>
+        <w:rPr>
+          <w:b/>
+          <w:bCs/>
+        </w:rPr>
+      </w:pPr>
+    </w:p>
+    <w:p>
+      <w:pPr>
+        <w:spacing w:after="160" w:line="259" w:lineRule="auto"/>
+        <w:rPr>
+          <w:b/>
+          <w:bCs/>
+        </w:rPr>
+      </w:pPr>
+    </w:p>
+    <w:p>
+      <w:pPr>
+        <w:spacing w:after="160" w:line="259" w:lineRule="auto"/>
+        <w:rPr>
+          <w:b/>
+          <w:bCs/>
+        </w:rPr>
+      </w:pPr>
+    </w:p>
+    <w:p>
+      <w:pPr>
+        <w:spacing w:after="160" w:line="259" w:lineRule="auto"/>
+        <w:rPr>
+          <w:b/>
+          <w:bCs/>
+        </w:rPr>
+      </w:pPr>
+    </w:p>
+    <w:p>
+      <w:pPr>
+        <w:spacing w:after="160" w:line="259" w:lineRule="auto"/>
+        <w:rPr>
+          <w:b/>
+          <w:bCs/>
+        </w:rPr>
+      </w:pPr>
+      <w:r>
+        <w:rPr>
+          <w:b/>
+          <w:bCs/>
+        </w:rPr>
+        <w:lastRenderedPageBreak/>
         <w:t>2.8.3 Employee Management</w:t>
       </w:r>
     </w:p>
@@ -14669,13 +14331,151 @@
         <w:rPr>
           <w:b/>
           <w:bCs/>
-        </w:rPr>
-      </w:pPr>
-      <w:r>
-        <w:rPr>
-          <w:b/>
-          <w:bCs/>
-        </w:rPr>
+          <w:lang w:val="en-CA"/>
+        </w:rPr>
+      </w:pPr>
+      <w:r>
+        <w:rPr>
+          <w:b/>
+          <w:bCs/>
+          <w:lang w:val="en-CA"/>
+        </w:rPr>
+        <w:drawing>
+          <wp:inline distT="0" distB="0" distL="0" distR="0" wp14:anchorId="3DF9C9A3" wp14:editId="2FB8126A">
+            <wp:extent cx="5943600" cy="5194935"/>
+            <wp:effectExtent l="0" t="0" r="0" b="5715"/>
+            <wp:docPr id="171193276" name="Picture 2" descr="A screenshot of a computer&#10;&#10;AI-generated content may be incorrect."/>
+            <wp:cNvGraphicFramePr>
+              <a:graphicFrameLocks xmlns:a="http://schemas.openxmlformats.org/drawingml/2006/main" noChangeAspect="1"/>
+            </wp:cNvGraphicFramePr>
+            <a:graphic xmlns:a="http://schemas.openxmlformats.org/drawingml/2006/main">
+              <a:graphicData uri="http://schemas.openxmlformats.org/drawingml/2006/picture">
+                <pic:pic xmlns:pic="http://schemas.openxmlformats.org/drawingml/2006/picture">
+                  <pic:nvPicPr>
+                    <pic:cNvPr id="171193276" name="Picture 2" descr="A screenshot of a computer&#10;&#10;AI-generated content may be incorrect."/>
+                    <pic:cNvPicPr>
+                      <a:picLocks noChangeAspect="1" noChangeArrowheads="1"/>
+                    </pic:cNvPicPr>
+                  </pic:nvPicPr>
+                  <pic:blipFill>
+                    <a:blip r:embed="rId22">
+                      <a:extLst>
+                        <a:ext uri="{28A0092B-C50C-407E-A947-70E740481C1C}">
+                          <a14:useLocalDpi xmlns:a14="http://schemas.microsoft.com/office/drawing/2010/main" val="0"/>
+                        </a:ext>
+                      </a:extLst>
+                    </a:blip>
+                    <a:srcRect/>
+                    <a:stretch>
+                      <a:fillRect/>
+                    </a:stretch>
+                  </pic:blipFill>
+                  <pic:spPr bwMode="auto">
+                    <a:xfrm>
+                      <a:off x="0" y="0"/>
+                      <a:ext cx="5943600" cy="5194935"/>
+                    </a:xfrm>
+                    <a:prstGeom prst="rect">
+                      <a:avLst/>
+                    </a:prstGeom>
+                    <a:noFill/>
+                    <a:ln>
+                      <a:noFill/>
+                    </a:ln>
+                  </pic:spPr>
+                </pic:pic>
+              </a:graphicData>
+            </a:graphic>
+          </wp:inline>
+        </w:drawing>
+      </w:r>
+    </w:p>
+    <w:p>
+      <w:pPr>
+        <w:spacing w:after="160" w:line="259" w:lineRule="auto"/>
+        <w:rPr>
+          <w:b/>
+          <w:bCs/>
+        </w:rPr>
+      </w:pPr>
+    </w:p>
+    <w:p>
+      <w:pPr>
+        <w:spacing w:after="160" w:line="259" w:lineRule="auto"/>
+        <w:rPr>
+          <w:b/>
+          <w:bCs/>
+        </w:rPr>
+      </w:pPr>
+    </w:p>
+    <w:p>
+      <w:pPr>
+        <w:spacing w:after="160" w:line="259" w:lineRule="auto"/>
+        <w:rPr>
+          <w:b/>
+          <w:bCs/>
+        </w:rPr>
+      </w:pPr>
+    </w:p>
+    <w:p>
+      <w:pPr>
+        <w:spacing w:after="160" w:line="259" w:lineRule="auto"/>
+        <w:rPr>
+          <w:b/>
+          <w:bCs/>
+        </w:rPr>
+      </w:pPr>
+    </w:p>
+    <w:p>
+      <w:pPr>
+        <w:spacing w:after="160" w:line="259" w:lineRule="auto"/>
+        <w:rPr>
+          <w:b/>
+          <w:bCs/>
+        </w:rPr>
+      </w:pPr>
+    </w:p>
+    <w:p>
+      <w:pPr>
+        <w:spacing w:after="160" w:line="259" w:lineRule="auto"/>
+        <w:rPr>
+          <w:b/>
+          <w:bCs/>
+        </w:rPr>
+      </w:pPr>
+    </w:p>
+    <w:p>
+      <w:pPr>
+        <w:spacing w:after="160" w:line="259" w:lineRule="auto"/>
+        <w:rPr>
+          <w:b/>
+          <w:bCs/>
+        </w:rPr>
+      </w:pPr>
+    </w:p>
+    <w:p>
+      <w:pPr>
+        <w:spacing w:after="160" w:line="259" w:lineRule="auto"/>
+        <w:rPr>
+          <w:b/>
+          <w:bCs/>
+        </w:rPr>
+      </w:pPr>
+    </w:p>
+    <w:p>
+      <w:pPr>
+        <w:spacing w:after="160" w:line="259" w:lineRule="auto"/>
+        <w:rPr>
+          <w:b/>
+          <w:bCs/>
+        </w:rPr>
+      </w:pPr>
+      <w:r>
+        <w:rPr>
+          <w:b/>
+          <w:bCs/>
+        </w:rPr>
+        <w:lastRenderedPageBreak/>
         <w:t>2.8.3A Shift</w:t>
       </w:r>
     </w:p>
@@ -14685,13 +14485,160 @@
         <w:rPr>
           <w:b/>
           <w:bCs/>
-        </w:rPr>
-      </w:pPr>
-      <w:r>
-        <w:rPr>
-          <w:b/>
-          <w:bCs/>
-        </w:rPr>
+          <w:lang w:val="en-CA"/>
+        </w:rPr>
+      </w:pPr>
+      <w:r>
+        <w:rPr>
+          <w:b/>
+          <w:bCs/>
+          <w:lang w:val="en-CA"/>
+        </w:rPr>
+        <w:drawing>
+          <wp:inline distT="0" distB="0" distL="0" distR="0" wp14:anchorId="59012FF8" wp14:editId="1DE4C574">
+            <wp:extent cx="5943600" cy="5226685"/>
+            <wp:effectExtent l="0" t="0" r="0" b="0"/>
+            <wp:docPr id="747078375" name="Picture 4" descr="A screenshot of a calendar&#10;&#10;AI-generated content may be incorrect."/>
+            <wp:cNvGraphicFramePr>
+              <a:graphicFrameLocks xmlns:a="http://schemas.openxmlformats.org/drawingml/2006/main" noChangeAspect="1"/>
+            </wp:cNvGraphicFramePr>
+            <a:graphic xmlns:a="http://schemas.openxmlformats.org/drawingml/2006/main">
+              <a:graphicData uri="http://schemas.openxmlformats.org/drawingml/2006/picture">
+                <pic:pic xmlns:pic="http://schemas.openxmlformats.org/drawingml/2006/picture">
+                  <pic:nvPicPr>
+                    <pic:cNvPr id="747078375" name="Picture 4" descr="A screenshot of a calendar&#10;&#10;AI-generated content may be incorrect."/>
+                    <pic:cNvPicPr>
+                      <a:picLocks noChangeAspect="1" noChangeArrowheads="1"/>
+                    </pic:cNvPicPr>
+                  </pic:nvPicPr>
+                  <pic:blipFill>
+                    <a:blip r:embed="rId23">
+                      <a:extLst>
+                        <a:ext uri="{28A0092B-C50C-407E-A947-70E740481C1C}">
+                          <a14:useLocalDpi xmlns:a14="http://schemas.microsoft.com/office/drawing/2010/main" val="0"/>
+                        </a:ext>
+                      </a:extLst>
+                    </a:blip>
+                    <a:srcRect/>
+                    <a:stretch>
+                      <a:fillRect/>
+                    </a:stretch>
+                  </pic:blipFill>
+                  <pic:spPr bwMode="auto">
+                    <a:xfrm>
+                      <a:off x="0" y="0"/>
+                      <a:ext cx="5943600" cy="5226685"/>
+                    </a:xfrm>
+                    <a:prstGeom prst="rect">
+                      <a:avLst/>
+                    </a:prstGeom>
+                    <a:noFill/>
+                    <a:ln>
+                      <a:noFill/>
+                    </a:ln>
+                  </pic:spPr>
+                </pic:pic>
+              </a:graphicData>
+            </a:graphic>
+          </wp:inline>
+        </w:drawing>
+      </w:r>
+    </w:p>
+    <w:p>
+      <w:pPr>
+        <w:spacing w:after="160" w:line="259" w:lineRule="auto"/>
+        <w:rPr>
+          <w:b/>
+          <w:bCs/>
+        </w:rPr>
+      </w:pPr>
+    </w:p>
+    <w:p>
+      <w:pPr>
+        <w:spacing w:after="160" w:line="259" w:lineRule="auto"/>
+        <w:rPr>
+          <w:b/>
+          <w:bCs/>
+        </w:rPr>
+      </w:pPr>
+    </w:p>
+    <w:p>
+      <w:pPr>
+        <w:spacing w:after="160" w:line="259" w:lineRule="auto"/>
+        <w:rPr>
+          <w:b/>
+          <w:bCs/>
+        </w:rPr>
+      </w:pPr>
+    </w:p>
+    <w:p>
+      <w:pPr>
+        <w:spacing w:after="160" w:line="259" w:lineRule="auto"/>
+        <w:rPr>
+          <w:b/>
+          <w:bCs/>
+        </w:rPr>
+      </w:pPr>
+    </w:p>
+    <w:p>
+      <w:pPr>
+        <w:spacing w:after="160" w:line="259" w:lineRule="auto"/>
+        <w:rPr>
+          <w:b/>
+          <w:bCs/>
+        </w:rPr>
+      </w:pPr>
+    </w:p>
+    <w:p>
+      <w:pPr>
+        <w:spacing w:after="160" w:line="259" w:lineRule="auto"/>
+        <w:rPr>
+          <w:b/>
+          <w:bCs/>
+        </w:rPr>
+      </w:pPr>
+    </w:p>
+    <w:p>
+      <w:pPr>
+        <w:spacing w:after="160" w:line="259" w:lineRule="auto"/>
+        <w:rPr>
+          <w:b/>
+          <w:bCs/>
+        </w:rPr>
+      </w:pPr>
+    </w:p>
+    <w:p>
+      <w:pPr>
+        <w:spacing w:after="160" w:line="259" w:lineRule="auto"/>
+        <w:rPr>
+          <w:b/>
+          <w:bCs/>
+        </w:rPr>
+      </w:pPr>
+    </w:p>
+    <w:p>
+      <w:pPr>
+        <w:spacing w:after="160" w:line="259" w:lineRule="auto"/>
+        <w:rPr>
+          <w:b/>
+          <w:bCs/>
+        </w:rPr>
+      </w:pPr>
+    </w:p>
+    <w:p>
+      <w:pPr>
+        <w:spacing w:after="160" w:line="259" w:lineRule="auto"/>
+        <w:rPr>
+          <w:b/>
+          <w:bCs/>
+        </w:rPr>
+      </w:pPr>
+      <w:r>
+        <w:rPr>
+          <w:b/>
+          <w:bCs/>
+        </w:rPr>
+        <w:lastRenderedPageBreak/>
         <w:t>2.8.3A Pay Stub generation</w:t>
       </w:r>
     </w:p>
@@ -14701,13 +14648,160 @@
         <w:rPr>
           <w:b/>
           <w:bCs/>
-        </w:rPr>
-      </w:pPr>
-      <w:r>
-        <w:rPr>
-          <w:b/>
-          <w:bCs/>
-        </w:rPr>
+          <w:lang w:val="en-CA"/>
+        </w:rPr>
+      </w:pPr>
+      <w:r>
+        <w:rPr>
+          <w:b/>
+          <w:bCs/>
+          <w:lang w:val="en-CA"/>
+        </w:rPr>
+        <w:drawing>
+          <wp:inline distT="0" distB="0" distL="0" distR="0" wp14:anchorId="19857299" wp14:editId="539AF538">
+            <wp:extent cx="5943600" cy="5186680"/>
+            <wp:effectExtent l="0" t="0" r="0" b="0"/>
+            <wp:docPr id="616638750" name="Picture 6" descr="A screenshot of a computer&#10;&#10;AI-generated content may be incorrect."/>
+            <wp:cNvGraphicFramePr>
+              <a:graphicFrameLocks xmlns:a="http://schemas.openxmlformats.org/drawingml/2006/main" noChangeAspect="1"/>
+            </wp:cNvGraphicFramePr>
+            <a:graphic xmlns:a="http://schemas.openxmlformats.org/drawingml/2006/main">
+              <a:graphicData uri="http://schemas.openxmlformats.org/drawingml/2006/picture">
+                <pic:pic xmlns:pic="http://schemas.openxmlformats.org/drawingml/2006/picture">
+                  <pic:nvPicPr>
+                    <pic:cNvPr id="616638750" name="Picture 6" descr="A screenshot of a computer&#10;&#10;AI-generated content may be incorrect."/>
+                    <pic:cNvPicPr>
+                      <a:picLocks noChangeAspect="1" noChangeArrowheads="1"/>
+                    </pic:cNvPicPr>
+                  </pic:nvPicPr>
+                  <pic:blipFill>
+                    <a:blip r:embed="rId24">
+                      <a:extLst>
+                        <a:ext uri="{28A0092B-C50C-407E-A947-70E740481C1C}">
+                          <a14:useLocalDpi xmlns:a14="http://schemas.microsoft.com/office/drawing/2010/main" val="0"/>
+                        </a:ext>
+                      </a:extLst>
+                    </a:blip>
+                    <a:srcRect/>
+                    <a:stretch>
+                      <a:fillRect/>
+                    </a:stretch>
+                  </pic:blipFill>
+                  <pic:spPr bwMode="auto">
+                    <a:xfrm>
+                      <a:off x="0" y="0"/>
+                      <a:ext cx="5943600" cy="5186680"/>
+                    </a:xfrm>
+                    <a:prstGeom prst="rect">
+                      <a:avLst/>
+                    </a:prstGeom>
+                    <a:noFill/>
+                    <a:ln>
+                      <a:noFill/>
+                    </a:ln>
+                  </pic:spPr>
+                </pic:pic>
+              </a:graphicData>
+            </a:graphic>
+          </wp:inline>
+        </w:drawing>
+      </w:r>
+    </w:p>
+    <w:p>
+      <w:pPr>
+        <w:spacing w:after="160" w:line="259" w:lineRule="auto"/>
+        <w:rPr>
+          <w:b/>
+          <w:bCs/>
+        </w:rPr>
+      </w:pPr>
+    </w:p>
+    <w:p>
+      <w:pPr>
+        <w:spacing w:after="160" w:line="259" w:lineRule="auto"/>
+        <w:rPr>
+          <w:b/>
+          <w:bCs/>
+        </w:rPr>
+      </w:pPr>
+    </w:p>
+    <w:p>
+      <w:pPr>
+        <w:spacing w:after="160" w:line="259" w:lineRule="auto"/>
+        <w:rPr>
+          <w:b/>
+          <w:bCs/>
+        </w:rPr>
+      </w:pPr>
+    </w:p>
+    <w:p>
+      <w:pPr>
+        <w:spacing w:after="160" w:line="259" w:lineRule="auto"/>
+        <w:rPr>
+          <w:b/>
+          <w:bCs/>
+        </w:rPr>
+      </w:pPr>
+    </w:p>
+    <w:p>
+      <w:pPr>
+        <w:spacing w:after="160" w:line="259" w:lineRule="auto"/>
+        <w:rPr>
+          <w:b/>
+          <w:bCs/>
+        </w:rPr>
+      </w:pPr>
+    </w:p>
+    <w:p>
+      <w:pPr>
+        <w:spacing w:after="160" w:line="259" w:lineRule="auto"/>
+        <w:rPr>
+          <w:b/>
+          <w:bCs/>
+        </w:rPr>
+      </w:pPr>
+    </w:p>
+    <w:p>
+      <w:pPr>
+        <w:spacing w:after="160" w:line="259" w:lineRule="auto"/>
+        <w:rPr>
+          <w:b/>
+          <w:bCs/>
+        </w:rPr>
+      </w:pPr>
+    </w:p>
+    <w:p>
+      <w:pPr>
+        <w:spacing w:after="160" w:line="259" w:lineRule="auto"/>
+        <w:rPr>
+          <w:b/>
+          <w:bCs/>
+        </w:rPr>
+      </w:pPr>
+    </w:p>
+    <w:p>
+      <w:pPr>
+        <w:spacing w:after="160" w:line="259" w:lineRule="auto"/>
+        <w:rPr>
+          <w:b/>
+          <w:bCs/>
+        </w:rPr>
+      </w:pPr>
+    </w:p>
+    <w:p>
+      <w:pPr>
+        <w:spacing w:after="160" w:line="259" w:lineRule="auto"/>
+        <w:rPr>
+          <w:b/>
+          <w:bCs/>
+        </w:rPr>
+      </w:pPr>
+      <w:r>
+        <w:rPr>
+          <w:b/>
+          <w:bCs/>
+        </w:rPr>
+        <w:lastRenderedPageBreak/>
         <w:t xml:space="preserve">2.8.4 </w:t>
       </w:r>
       <w:r>
@@ -14730,7 +14824,6 @@
         <w:rPr>
           <w:noProof/>
         </w:rPr>
-        <w:lastRenderedPageBreak/>
         <w:drawing>
           <wp:inline distT="0" distB="0" distL="0" distR="0" wp14:anchorId="45C0F56B" wp14:editId="3AC76102">
             <wp:extent cx="4012433" cy="3429000"/>
@@ -14747,7 +14840,7 @@
                     <pic:cNvPicPr/>
                   </pic:nvPicPr>
                   <pic:blipFill>
-                    <a:blip r:embed="rId22"/>
+                    <a:blip r:embed="rId25"/>
                     <a:stretch>
                       <a:fillRect/>
                     </a:stretch>
@@ -14787,7 +14880,7 @@
                     <pic:cNvPicPr/>
                   </pic:nvPicPr>
                   <pic:blipFill>
-                    <a:blip r:embed="rId23"/>
+                    <a:blip r:embed="rId26"/>
                     <a:stretch>
                       <a:fillRect/>
                     </a:stretch>
@@ -14816,11 +14909,21 @@
           <w:bCs/>
         </w:rPr>
       </w:pPr>
-      <w:r>
-        <w:rPr>
-          <w:b/>
-          <w:bCs/>
-        </w:rPr>
+    </w:p>
+    <w:p>
+      <w:pPr>
+        <w:spacing w:after="160" w:line="259" w:lineRule="auto"/>
+        <w:rPr>
+          <w:b/>
+          <w:bCs/>
+        </w:rPr>
+      </w:pPr>
+      <w:r>
+        <w:rPr>
+          <w:b/>
+          <w:bCs/>
+        </w:rPr>
+        <w:lastRenderedPageBreak/>
         <w:t xml:space="preserve">2.8.5 </w:t>
       </w:r>
       <w:r>
@@ -14843,7 +14946,6 @@
         <w:rPr>
           <w:noProof/>
         </w:rPr>
-        <w:lastRenderedPageBreak/>
         <w:drawing>
           <wp:inline distT="0" distB="0" distL="0" distR="0" wp14:anchorId="0FDC3D58" wp14:editId="68819BC0">
             <wp:extent cx="5074920" cy="4440555"/>
@@ -14860,7 +14962,7 @@
                     <pic:cNvPicPr/>
                   </pic:nvPicPr>
                   <pic:blipFill>
-                    <a:blip r:embed="rId24"/>
+                    <a:blip r:embed="rId27"/>
                     <a:stretch>
                       <a:fillRect/>
                     </a:stretch>
@@ -15109,7 +15211,7 @@
                     <pic:cNvPicPr/>
                   </pic:nvPicPr>
                   <pic:blipFill>
-                    <a:blip r:embed="rId25">
+                    <a:blip r:embed="rId28">
                       <a:extLst>
                         <a:ext uri="{28A0092B-C50C-407E-A947-70E740481C1C}">
                           <a14:useLocalDpi xmlns:a14="http://schemas.microsoft.com/office/drawing/2010/main" val="0"/>
@@ -15147,35 +15249,7 @@
         <w:rPr>
           <w:lang w:val="en-CA"/>
         </w:rPr>
-        <w:t xml:space="preserve">The Data Flow Diagram (DFD) illustrates the flow of information between different stakeholders and system components in </w:t>
-      </w:r>
-      <w:proofErr w:type="spellStart"/>
-      <w:r>
-        <w:rPr>
-          <w:lang w:val="en-CA"/>
-        </w:rPr>
-        <w:t>ChowHub</w:t>
-      </w:r>
-      <w:proofErr w:type="spellEnd"/>
-      <w:r>
-        <w:rPr>
-          <w:lang w:val="en-CA"/>
-        </w:rPr>
-        <w:t xml:space="preserve">, ensuring efficient restaurant management. This diagram represents how </w:t>
-      </w:r>
-      <w:proofErr w:type="spellStart"/>
-      <w:r>
-        <w:rPr>
-          <w:lang w:val="en-CA"/>
-        </w:rPr>
-        <w:t>ChowHub</w:t>
-      </w:r>
-      <w:proofErr w:type="spellEnd"/>
-      <w:r>
-        <w:rPr>
-          <w:lang w:val="en-CA"/>
-        </w:rPr>
-        <w:t xml:space="preserve"> processes and manages data related to inventory, orders, employee management, and reporting.</w:t>
+        <w:t>The Data Flow Diagram (DFD) illustrates the flow of information between different stakeholders and system components in ChowHub, ensuring efficient restaurant management. This diagram represents how ChowHub processes and manages data related to inventory, orders, employee management, and reporting.</w:t>
       </w:r>
     </w:p>
     <w:p>
@@ -15309,21 +15383,7 @@
         <w:rPr>
           <w:lang w:val="en-CA"/>
         </w:rPr>
-        <w:t xml:space="preserve">Supplier: Handles restocking requests from </w:t>
-      </w:r>
-      <w:proofErr w:type="spellStart"/>
-      <w:r>
-        <w:rPr>
-          <w:lang w:val="en-CA"/>
-        </w:rPr>
-        <w:t>ChowHub</w:t>
-      </w:r>
-      <w:proofErr w:type="spellEnd"/>
-      <w:r>
-        <w:rPr>
-          <w:lang w:val="en-CA"/>
-        </w:rPr>
-        <w:t>.</w:t>
+        <w:t>Supplier: Handles restocking requests from ChowHub.</w:t>
       </w:r>
     </w:p>
     <w:p>
@@ -15378,21 +15438,7 @@
         <w:rPr>
           <w:lang w:val="en-CA"/>
         </w:rPr>
-        <w:t xml:space="preserve">The restaurant waitstaff places orders in </w:t>
-      </w:r>
-      <w:proofErr w:type="spellStart"/>
-      <w:r>
-        <w:rPr>
-          <w:lang w:val="en-CA"/>
-        </w:rPr>
-        <w:t>ChowHub</w:t>
-      </w:r>
-      <w:proofErr w:type="spellEnd"/>
-      <w:r>
-        <w:rPr>
-          <w:lang w:val="en-CA"/>
-        </w:rPr>
-        <w:t>, which processes them.</w:t>
+        <w:t>The restaurant waitstaff places orders in ChowHub, which processes them.</w:t>
       </w:r>
     </w:p>
     <w:p>
@@ -15442,19 +15488,11 @@
           <w:lang w:val="en-CA"/>
         </w:rPr>
       </w:pPr>
-      <w:proofErr w:type="spellStart"/>
-      <w:r>
-        <w:rPr>
-          <w:lang w:val="en-CA"/>
-        </w:rPr>
-        <w:t>ChowHub</w:t>
-      </w:r>
-      <w:proofErr w:type="spellEnd"/>
-      <w:r>
-        <w:rPr>
-          <w:lang w:val="en-CA"/>
-        </w:rPr>
-        <w:t xml:space="preserve"> tracks ingredient levels through the inventory database.</w:t>
+      <w:r>
+        <w:rPr>
+          <w:lang w:val="en-CA"/>
+        </w:rPr>
+        <w:t>ChowHub tracks ingredient levels through the inventory database.</w:t>
       </w:r>
     </w:p>
     <w:p>
@@ -15523,19 +15561,11 @@
           <w:lang w:val="en-CA"/>
         </w:rPr>
       </w:pPr>
-      <w:proofErr w:type="spellStart"/>
-      <w:r>
-        <w:rPr>
-          <w:lang w:val="en-CA"/>
-        </w:rPr>
-        <w:t>ChowHub</w:t>
-      </w:r>
-      <w:proofErr w:type="spellEnd"/>
-      <w:r>
-        <w:rPr>
-          <w:lang w:val="en-CA"/>
-        </w:rPr>
-        <w:t xml:space="preserve"> stores and processes employee information.</w:t>
+      <w:r>
+        <w:rPr>
+          <w:lang w:val="en-CA"/>
+        </w:rPr>
+        <w:t>ChowHub stores and processes employee information.</w:t>
       </w:r>
     </w:p>
     <w:p>
@@ -15585,19 +15615,11 @@
           <w:lang w:val="en-CA"/>
         </w:rPr>
       </w:pPr>
-      <w:proofErr w:type="spellStart"/>
-      <w:r>
-        <w:rPr>
-          <w:lang w:val="en-CA"/>
-        </w:rPr>
-        <w:t>ChowHub</w:t>
-      </w:r>
-      <w:proofErr w:type="spellEnd"/>
-      <w:r>
-        <w:rPr>
-          <w:lang w:val="en-CA"/>
-        </w:rPr>
-        <w:t xml:space="preserve"> generates insights and reports for restaurant managers to track performance and make business decisions.</w:t>
+      <w:r>
+        <w:rPr>
+          <w:lang w:val="en-CA"/>
+        </w:rPr>
+        <w:t>ChowHub generates insights and reports for restaurant managers to track performance and make business decisions.</w:t>
       </w:r>
     </w:p>
     <w:p>
@@ -15628,21 +15650,7 @@
         <w:rPr>
           <w:lang w:val="en-CA"/>
         </w:rPr>
-        <w:t xml:space="preserve">This DFD highlights how different stakeholders, databases, and processes interact with </w:t>
-      </w:r>
-      <w:proofErr w:type="spellStart"/>
-      <w:r>
-        <w:rPr>
-          <w:lang w:val="en-CA"/>
-        </w:rPr>
-        <w:t>ChowHub</w:t>
-      </w:r>
-      <w:proofErr w:type="spellEnd"/>
-      <w:r>
-        <w:rPr>
-          <w:lang w:val="en-CA"/>
-        </w:rPr>
-        <w:t>, ensuring seamless restaurant operations. It also emphasizes key functionalities like order processing, inventory tracking, payroll generation, and reporting, making it a vital reference for system implementation.</w:t>
+        <w:t>This DFD highlights how different stakeholders, databases, and processes interact with ChowHub, ensuring seamless restaurant operations. It also emphasizes key functionalities like order processing, inventory tracking, payroll generation, and reporting, making it a vital reference for system implementation.</w:t>
       </w:r>
     </w:p>
     <w:p>
@@ -15700,7 +15708,7 @@
                     <pic:cNvPicPr/>
                   </pic:nvPicPr>
                   <pic:blipFill>
-                    <a:blip r:embed="rId26">
+                    <a:blip r:embed="rId29">
                       <a:extLst>
                         <a:ext uri="{28A0092B-C50C-407E-A947-70E740481C1C}">
                           <a14:useLocalDpi xmlns:a14="http://schemas.microsoft.com/office/drawing/2010/main" val="0"/>
@@ -15752,21 +15760,7 @@
         <w:rPr>
           <w:lang w:val="en-CA"/>
         </w:rPr>
-        <w:t xml:space="preserve"> activity diagram represents the workflow of </w:t>
-      </w:r>
-      <w:proofErr w:type="spellStart"/>
-      <w:r>
-        <w:rPr>
-          <w:lang w:val="en-CA"/>
-        </w:rPr>
-        <w:t>ChowHub</w:t>
-      </w:r>
-      <w:proofErr w:type="spellEnd"/>
-      <w:r>
-        <w:rPr>
-          <w:lang w:val="en-CA"/>
-        </w:rPr>
-        <w:t xml:space="preserve"> when processing restaurant orders, managing inventory, and triggering restocking requests.</w:t>
+        <w:t xml:space="preserve"> activity diagram represents the workflow of ChowHub when processing restaurant orders, managing inventory, and triggering restocking requests.</w:t>
       </w:r>
     </w:p>
     <w:p>
@@ -17272,7 +17266,7 @@
                     <pic:cNvPicPr/>
                   </pic:nvPicPr>
                   <pic:blipFill>
-                    <a:blip r:embed="rId27">
+                    <a:blip r:embed="rId30">
                       <a:extLst>
                         <a:ext uri="{28A0092B-C50C-407E-A947-70E740481C1C}">
                           <a14:useLocalDpi xmlns:a14="http://schemas.microsoft.com/office/drawing/2010/main" val="0"/>
@@ -17657,9 +17651,8 @@
           <w:szCs w:val="48"/>
           <w:u w:val="single"/>
         </w:rPr>
-        <w:t xml:space="preserve">X                              </w:t>
-      </w:r>
-      <w:proofErr w:type="gramStart"/>
+        <w:t xml:space="preserve">X                                </w:t>
+      </w:r>
       <w:r>
         <w:rPr>
           <w:rFonts w:ascii="ArialMT" w:hAnsi="ArialMT" w:cs="ArialMT"/>
@@ -17667,18 +17660,8 @@
           <w:szCs w:val="48"/>
           <w:u w:val="single"/>
         </w:rPr>
-        <w:t xml:space="preserve">  </w:t>
-      </w:r>
-      <w:r>
-        <w:rPr>
-          <w:rFonts w:ascii="ArialMT" w:hAnsi="ArialMT" w:cs="ArialMT"/>
-          <w:sz w:val="48"/>
-          <w:szCs w:val="48"/>
-          <w:u w:val="single"/>
-        </w:rPr>
         <w:t>.</w:t>
       </w:r>
-      <w:proofErr w:type="gramEnd"/>
     </w:p>
     <w:p>
       <w:pPr>
@@ -17703,8 +17686,8 @@
       </w:r>
     </w:p>
     <w:sectPr>
-      <w:headerReference w:type="default" r:id="rId28"/>
-      <w:footerReference w:type="default" r:id="rId29"/>
+      <w:headerReference w:type="default" r:id="rId31"/>
+      <w:footerReference w:type="default" r:id="rId32"/>
       <w:pgSz w:w="12240" w:h="15840"/>
       <w:pgMar w:top="1440" w:right="1440" w:bottom="1440" w:left="1440" w:header="720" w:footer="720" w:gutter="0"/>
       <w:cols w:space="720"/>
@@ -37064,14 +37047,6 @@
 </file>
 
 <file path=customXml/item4.xml><?xml version="1.0" encoding="utf-8"?>
-<b:Sources xmlns:b="http://schemas.openxmlformats.org/officeDocument/2006/bibliography" xmlns="http://schemas.openxmlformats.org/officeDocument/2006/bibliography" SelectedStyle="\APASixthEditionOfficeOnline.xsl" StyleName="APA" Version="6"/>
-</file>
-
-<file path=customXml/item5.xml><?xml version="1.0" encoding="utf-8"?>
-<b:Sources xmlns:b="http://schemas.openxmlformats.org/officeDocument/2006/bibliography" xmlns="http://schemas.openxmlformats.org/officeDocument/2006/bibliography" SelectedStyle="\APASixthEditionOfficeOnline.xsl" StyleName="APA" Version="6"/>
-</file>
-
-<file path=customXml/item6.xml><?xml version="1.0" encoding="utf-8"?>
 <?mso-contentType ?>
 <FormTemplates xmlns="http://schemas.microsoft.com/sharepoint/v3/contenttype/forms">
   <Display>DocumentLibraryForm</Display>
@@ -37080,21 +37055,15 @@
 </FormTemplates>
 </file>
 
-<file path=customXml/item7.xml><?xml version="1.0" encoding="utf-8"?>
+<file path=customXml/item5.xml><?xml version="1.0" encoding="utf-8"?>
 <b:Sources xmlns:b="http://schemas.openxmlformats.org/officeDocument/2006/bibliography" xmlns="http://schemas.openxmlformats.org/officeDocument/2006/bibliography" SelectedStyle="\APASixthEditionOfficeOnline.xsl" StyleName="APA" Version="6"/>
 </file>
 
-<file path=customXml/item8.xml><?xml version="1.0" encoding="utf-8"?>
-<p:properties xmlns:p="http://schemas.microsoft.com/office/2006/metadata/properties" xmlns:xsi="http://www.w3.org/2001/XMLSchema-instance" xmlns:pc="http://schemas.microsoft.com/office/infopath/2007/PartnerControls">
-  <documentManagement>
-    <lcf76f155ced4ddcb4097134ff3c332f xmlns="048160b9-34e2-4171-be5b-4787e99a50fe">
-      <Terms xmlns="http://schemas.microsoft.com/office/infopath/2007/PartnerControls"/>
-    </lcf76f155ced4ddcb4097134ff3c332f>
-  </documentManagement>
-</p:properties>
+<file path=customXml/item6.xml><?xml version="1.0" encoding="utf-8"?>
+<b:Sources xmlns:b="http://schemas.openxmlformats.org/officeDocument/2006/bibliography" xmlns="http://schemas.openxmlformats.org/officeDocument/2006/bibliography" SelectedStyle="\APASixthEditionOfficeOnline.xsl" StyleName="APA" Version="6"/>
 </file>
 
-<file path=customXml/item9.xml><?xml version="1.0" encoding="utf-8"?>
+<file path=customXml/item7.xml><?xml version="1.0" encoding="utf-8"?>
 <ct:contentTypeSchema xmlns:ct="http://schemas.microsoft.com/office/2006/metadata/contentType" xmlns:ma="http://schemas.microsoft.com/office/2006/metadata/properties/metaAttributes" ct:_="" ma:_="" ma:contentTypeName="Document" ma:contentTypeID="0x010100E9953B3868617A4FB3974430F4F3F85E" ma:contentTypeVersion="11" ma:contentTypeDescription="Create a new document." ma:contentTypeScope="" ma:versionID="14a9945e384ee928d7084ad18be8160f">
   <xsd:schema xmlns:xsd="http://www.w3.org/2001/XMLSchema" xmlns:xs="http://www.w3.org/2001/XMLSchema" xmlns:p="http://schemas.microsoft.com/office/2006/metadata/properties" xmlns:ns2="048160b9-34e2-4171-be5b-4787e99a50fe" targetNamespace="http://schemas.microsoft.com/office/2006/metadata/properties" ma:root="true" ma:fieldsID="0425b74c539111cccbf5eba4cbeea40b" ns2:_="">
     <xsd:import namespace="048160b9-34e2-4171-be5b-4787e99a50fe"/>
@@ -37278,8 +37247,22 @@
 </ct:contentTypeSchema>
 </file>
 
+<file path=customXml/item8.xml><?xml version="1.0" encoding="utf-8"?>
+<p:properties xmlns:p="http://schemas.microsoft.com/office/2006/metadata/properties" xmlns:xsi="http://www.w3.org/2001/XMLSchema-instance" xmlns:pc="http://schemas.microsoft.com/office/infopath/2007/PartnerControls">
+  <documentManagement>
+    <lcf76f155ced4ddcb4097134ff3c332f xmlns="048160b9-34e2-4171-be5b-4787e99a50fe">
+      <Terms xmlns="http://schemas.microsoft.com/office/infopath/2007/PartnerControls"/>
+    </lcf76f155ced4ddcb4097134ff3c332f>
+  </documentManagement>
+</p:properties>
+</file>
+
+<file path=customXml/item9.xml><?xml version="1.0" encoding="utf-8"?>
+<b:Sources xmlns:b="http://schemas.openxmlformats.org/officeDocument/2006/bibliography" xmlns="http://schemas.openxmlformats.org/officeDocument/2006/bibliography" SelectedStyle="\APASixthEditionOfficeOnline.xsl" StyleName="APA" Version="6"/>
+</file>
+
 <file path=customXml/itemProps1.xml><?xml version="1.0" encoding="utf-8"?>
-<ds:datastoreItem xmlns:ds="http://schemas.openxmlformats.org/officeDocument/2006/customXml" ds:itemID="{D2C9F2EF-3203-4D54-9ED7-6F14583D4188}">
+<ds:datastoreItem xmlns:ds="http://schemas.openxmlformats.org/officeDocument/2006/customXml" ds:itemID="{DA5C88AD-A61D-495D-850F-D9E52BCF0259}">
   <ds:schemaRefs>
     <ds:schemaRef ds:uri="http://schemas.openxmlformats.org/officeDocument/2006/bibliography"/>
   </ds:schemaRefs>
@@ -37295,7 +37278,7 @@
 </file>
 
 <file path=customXml/itemProps3.xml><?xml version="1.0" encoding="utf-8"?>
-<ds:datastoreItem xmlns:ds="http://schemas.openxmlformats.org/officeDocument/2006/customXml" ds:itemID="{D2385023-5A0F-4658-B688-056B7636332C}">
+<ds:datastoreItem xmlns:ds="http://schemas.openxmlformats.org/officeDocument/2006/customXml" ds:itemID="{D2C9F2EF-3203-4D54-9ED7-6F14583D4188}">
   <ds:schemaRefs>
     <ds:schemaRef ds:uri="http://schemas.openxmlformats.org/officeDocument/2006/bibliography"/>
   </ds:schemaRefs>
@@ -37303,9 +37286,9 @@
 </file>
 
 <file path=customXml/itemProps4.xml><?xml version="1.0" encoding="utf-8"?>
-<ds:datastoreItem xmlns:ds="http://schemas.openxmlformats.org/officeDocument/2006/customXml" ds:itemID="{93480FC8-8C2D-45B0-A64C-73E611655476}">
+<ds:datastoreItem xmlns:ds="http://schemas.openxmlformats.org/officeDocument/2006/customXml" ds:itemID="{0C3D46B6-9FDE-43D9-A05D-DAAD4EFEBA85}">
   <ds:schemaRefs>
-    <ds:schemaRef ds:uri="http://schemas.openxmlformats.org/officeDocument/2006/bibliography"/>
+    <ds:schemaRef ds:uri="http://schemas.microsoft.com/sharepoint/v3/contenttype/forms"/>
   </ds:schemaRefs>
 </ds:datastoreItem>
 </file>
@@ -37319,17 +37302,27 @@
 </file>
 
 <file path=customXml/itemProps6.xml><?xml version="1.0" encoding="utf-8"?>
-<ds:datastoreItem xmlns:ds="http://schemas.openxmlformats.org/officeDocument/2006/customXml" ds:itemID="{0C3D46B6-9FDE-43D9-A05D-DAAD4EFEBA85}">
+<ds:datastoreItem xmlns:ds="http://schemas.openxmlformats.org/officeDocument/2006/customXml" ds:itemID="{93480FC8-8C2D-45B0-A64C-73E611655476}">
   <ds:schemaRefs>
-    <ds:schemaRef ds:uri="http://schemas.microsoft.com/sharepoint/v3/contenttype/forms"/>
+    <ds:schemaRef ds:uri="http://schemas.openxmlformats.org/officeDocument/2006/bibliography"/>
   </ds:schemaRefs>
 </ds:datastoreItem>
 </file>
 
 <file path=customXml/itemProps7.xml><?xml version="1.0" encoding="utf-8"?>
-<ds:datastoreItem xmlns:ds="http://schemas.openxmlformats.org/officeDocument/2006/customXml" ds:itemID="{DA5C88AD-A61D-495D-850F-D9E52BCF0259}">
+<ds:datastoreItem xmlns:ds="http://schemas.openxmlformats.org/officeDocument/2006/customXml" ds:itemID="{41701908-540D-4CBD-B0EC-C96A3EB7812E}">
   <ds:schemaRefs>
-    <ds:schemaRef ds:uri="http://schemas.openxmlformats.org/officeDocument/2006/bibliography"/>
+    <ds:schemaRef ds:uri="http://schemas.microsoft.com/office/2006/metadata/contentType"/>
+    <ds:schemaRef ds:uri="http://schemas.microsoft.com/office/2006/metadata/properties/metaAttributes"/>
+    <ds:schemaRef ds:uri="http://www.w3.org/2001/XMLSchema"/>
+    <ds:schemaRef ds:uri="http://schemas.microsoft.com/office/2006/metadata/properties"/>
+    <ds:schemaRef ds:uri="048160b9-34e2-4171-be5b-4787e99a50fe"/>
+    <ds:schemaRef ds:uri="http://schemas.microsoft.com/office/2006/documentManagement/types"/>
+    <ds:schemaRef ds:uri="http://schemas.microsoft.com/office/infopath/2007/PartnerControls"/>
+    <ds:schemaRef ds:uri="http://schemas.openxmlformats.org/package/2006/metadata/core-properties"/>
+    <ds:schemaRef ds:uri="http://purl.org/dc/elements/1.1/"/>
+    <ds:schemaRef ds:uri="http://purl.org/dc/terms/"/>
+    <ds:schemaRef ds:uri="http://schemas.microsoft.com/internal/obd"/>
   </ds:schemaRefs>
 </ds:datastoreItem>
 </file>
@@ -37345,19 +37338,9 @@
 </file>
 
 <file path=customXml/itemProps9.xml><?xml version="1.0" encoding="utf-8"?>
-<ds:datastoreItem xmlns:ds="http://schemas.openxmlformats.org/officeDocument/2006/customXml" ds:itemID="{41701908-540D-4CBD-B0EC-C96A3EB7812E}">
+<ds:datastoreItem xmlns:ds="http://schemas.openxmlformats.org/officeDocument/2006/customXml" ds:itemID="{D2385023-5A0F-4658-B688-056B7636332C}">
   <ds:schemaRefs>
-    <ds:schemaRef ds:uri="http://schemas.microsoft.com/office/2006/metadata/contentType"/>
-    <ds:schemaRef ds:uri="http://schemas.microsoft.com/office/2006/metadata/properties/metaAttributes"/>
-    <ds:schemaRef ds:uri="http://www.w3.org/2001/XMLSchema"/>
-    <ds:schemaRef ds:uri="http://schemas.microsoft.com/office/2006/metadata/properties"/>
-    <ds:schemaRef ds:uri="048160b9-34e2-4171-be5b-4787e99a50fe"/>
-    <ds:schemaRef ds:uri="http://schemas.microsoft.com/office/2006/documentManagement/types"/>
-    <ds:schemaRef ds:uri="http://schemas.microsoft.com/office/infopath/2007/PartnerControls"/>
-    <ds:schemaRef ds:uri="http://schemas.openxmlformats.org/package/2006/metadata/core-properties"/>
-    <ds:schemaRef ds:uri="http://purl.org/dc/elements/1.1/"/>
-    <ds:schemaRef ds:uri="http://purl.org/dc/terms/"/>
-    <ds:schemaRef ds:uri="http://schemas.microsoft.com/internal/obd"/>
+    <ds:schemaRef ds:uri="http://schemas.openxmlformats.org/officeDocument/2006/bibliography"/>
   </ds:schemaRefs>
 </ds:datastoreItem>
 </file>
</xml_diff>

<commit_message>
Supplier management and registration/sign up UI mockup added
</commit_message>
<xml_diff>
--- a/Documentation/2- SRS-PRJ566 - Team06 - Winter 2025.docx
+++ b/Documentation/2- SRS-PRJ566 - Team06 - Winter 2025.docx
@@ -424,7 +424,6 @@
           <w:szCs w:val="28"/>
         </w:rPr>
       </w:pPr>
-      <w:proofErr w:type="spellStart"/>
       <w:r>
         <w:rPr>
           <w:rFonts w:asciiTheme="majorHAnsi" w:hAnsiTheme="majorHAnsi" w:cstheme="majorBidi"/>
@@ -432,17 +431,7 @@
           <w:sz w:val="28"/>
           <w:szCs w:val="28"/>
         </w:rPr>
-        <w:t>Tingchen</w:t>
-      </w:r>
-      <w:proofErr w:type="spellEnd"/>
-      <w:r>
-        <w:rPr>
-          <w:rFonts w:asciiTheme="majorHAnsi" w:hAnsiTheme="majorHAnsi" w:cstheme="majorBidi"/>
-          <w:color w:val="000000" w:themeColor="text1"/>
-          <w:sz w:val="28"/>
-          <w:szCs w:val="28"/>
-        </w:rPr>
-        <w:t xml:space="preserve"> Tsao - 107253239</w:t>
+        <w:t>Tingchen Tsao - 107253239</w:t>
       </w:r>
       <w:r>
         <w:rPr>
@@ -1865,39 +1854,21 @@
           <w:bCs/>
           <w:color w:val="000000" w:themeColor="text1"/>
         </w:rPr>
-        <w:t xml:space="preserve">Mostafa </w:t>
-      </w:r>
-      <w:proofErr w:type="spellStart"/>
+        <w:t>Mostafa Hasanalipourshahrabadi</w:t>
+      </w:r>
       <w:r>
         <w:rPr>
           <w:bCs/>
           <w:color w:val="000000" w:themeColor="text1"/>
         </w:rPr>
-        <w:t>Hasanalipourshahrabadi</w:t>
-      </w:r>
-      <w:proofErr w:type="spellEnd"/>
+        <w:t xml:space="preserve">, </w:t>
+      </w:r>
       <w:r>
         <w:rPr>
           <w:bCs/>
           <w:color w:val="000000" w:themeColor="text1"/>
         </w:rPr>
-        <w:t xml:space="preserve">, </w:t>
-      </w:r>
-      <w:proofErr w:type="spellStart"/>
-      <w:r>
-        <w:rPr>
-          <w:bCs/>
-          <w:color w:val="000000" w:themeColor="text1"/>
-        </w:rPr>
-        <w:t>Tingchen</w:t>
-      </w:r>
-      <w:proofErr w:type="spellEnd"/>
-      <w:r>
-        <w:rPr>
-          <w:bCs/>
-          <w:color w:val="000000" w:themeColor="text1"/>
-        </w:rPr>
-        <w:t xml:space="preserve"> Tsao</w:t>
+        <w:t>Tingchen Tsao</w:t>
       </w:r>
       <w:r>
         <w:rPr>
@@ -2108,18 +2079,8 @@
                 <w:color w:val="000000" w:themeColor="text1"/>
                 <w:lang w:val="fr-FR"/>
               </w:rPr>
-              <w:t xml:space="preserve">1.4 Document </w:t>
+              <w:t>1.4 Document purpose</w:t>
             </w:r>
-            <w:proofErr w:type="spellStart"/>
-            <w:r>
-              <w:rPr>
-                <w:rFonts w:asciiTheme="minorHAnsi" w:hAnsiTheme="minorHAnsi" w:cstheme="minorBidi"/>
-                <w:color w:val="000000" w:themeColor="text1"/>
-                <w:lang w:val="fr-FR"/>
-              </w:rPr>
-              <w:t>purpose</w:t>
-            </w:r>
-            <w:proofErr w:type="spellEnd"/>
           </w:p>
           <w:p>
             <w:pPr>
@@ -2146,29 +2107,7 @@
                 <w:szCs w:val="22"/>
                 <w:lang w:val="fr-FR" w:eastAsia="en-US"/>
               </w:rPr>
-              <w:t xml:space="preserve">.5 </w:t>
-            </w:r>
-            <w:proofErr w:type="spellStart"/>
-            <w:r>
-              <w:rPr>
-                <w:rFonts w:asciiTheme="minorHAnsi" w:hAnsiTheme="minorHAnsi" w:cstheme="minorBidi"/>
-                <w:color w:val="000000" w:themeColor="text1"/>
-                <w:sz w:val="22"/>
-                <w:szCs w:val="22"/>
-                <w:lang w:val="fr-FR" w:eastAsia="en-US"/>
-              </w:rPr>
-              <w:t>Intended</w:t>
-            </w:r>
-            <w:proofErr w:type="spellEnd"/>
-            <w:r>
-              <w:rPr>
-                <w:rFonts w:asciiTheme="minorHAnsi" w:hAnsiTheme="minorHAnsi" w:cstheme="minorBidi"/>
-                <w:color w:val="000000" w:themeColor="text1"/>
-                <w:sz w:val="22"/>
-                <w:szCs w:val="22"/>
-                <w:lang w:val="fr-FR" w:eastAsia="en-US"/>
-              </w:rPr>
-              <w:t xml:space="preserve"> audience</w:t>
+              <w:t>.5 Intended audience</w:t>
             </w:r>
           </w:p>
           <w:p>
@@ -3195,19 +3134,11 @@
           <w:rFonts w:asciiTheme="majorHAnsi" w:eastAsia="Times New Roman" w:hAnsiTheme="majorHAnsi" w:cstheme="majorBidi"/>
         </w:rPr>
       </w:pPr>
-      <w:proofErr w:type="spellStart"/>
       <w:r>
         <w:rPr>
           <w:rFonts w:asciiTheme="majorHAnsi" w:eastAsia="Times New Roman" w:hAnsiTheme="majorHAnsi" w:cstheme="majorBidi"/>
         </w:rPr>
-        <w:t>Tingchen</w:t>
-      </w:r>
-      <w:proofErr w:type="spellEnd"/>
-      <w:r>
-        <w:rPr>
-          <w:rFonts w:asciiTheme="majorHAnsi" w:eastAsia="Times New Roman" w:hAnsiTheme="majorHAnsi" w:cstheme="majorBidi"/>
-        </w:rPr>
-        <w:t xml:space="preserve"> Tsao</w:t>
+        <w:t>Tingchen Tsao</w:t>
       </w:r>
     </w:p>
     <w:p>
@@ -3925,7 +3856,6 @@
                 <w:lang w:val="en-US"/>
               </w:rPr>
             </w:pPr>
-            <w:proofErr w:type="spellStart"/>
             <w:r>
               <w:rPr>
                 <w:rFonts w:asciiTheme="majorHAnsi" w:eastAsia="Times New Roman" w:hAnsiTheme="majorHAnsi" w:cstheme="majorBidi"/>
@@ -3933,17 +3863,7 @@
                 <w:szCs w:val="22"/>
                 <w:lang w:val="en-US"/>
               </w:rPr>
-              <w:t>Tingchen</w:t>
-            </w:r>
-            <w:proofErr w:type="spellEnd"/>
-            <w:r>
-              <w:rPr>
-                <w:rFonts w:asciiTheme="majorHAnsi" w:eastAsia="Times New Roman" w:hAnsiTheme="majorHAnsi" w:cstheme="majorBidi"/>
-                <w:sz w:val="22"/>
-                <w:szCs w:val="22"/>
-                <w:lang w:val="en-US"/>
-              </w:rPr>
-              <w:t xml:space="preserve"> Tsao</w:t>
+              <w:t>Tingchen Tsao</w:t>
             </w:r>
           </w:p>
         </w:tc>
@@ -5049,15 +4969,7 @@
               <w:ind w:left="0"/>
             </w:pPr>
             <w:r>
-              <w:t xml:space="preserve">Traditional systems that focus on singular aspects of restaurant </w:t>
-            </w:r>
-            <w:proofErr w:type="gramStart"/>
-            <w:r>
-              <w:t>management,</w:t>
-            </w:r>
-            <w:proofErr w:type="gramEnd"/>
-            <w:r>
-              <w:t xml:space="preserve"> require costly replacements, or lack customization,</w:t>
+              <w:t>Traditional systems that focus on singular aspects of restaurant management, require costly replacements, or lack customization,</w:t>
             </w:r>
           </w:p>
         </w:tc>
@@ -5348,13 +5260,8 @@
               <w:spacing w:after="0" w:line="240" w:lineRule="auto"/>
               <w:ind w:left="0"/>
             </w:pPr>
-            <w:proofErr w:type="gramStart"/>
             <w:r>
-              <w:t>Oversees</w:t>
-            </w:r>
-            <w:proofErr w:type="gramEnd"/>
-            <w:r>
-              <w:t xml:space="preserve"> the overall project and ensures resources are allocated; provides executive support and vision.</w:t>
+              <w:t>Oversees the overall project and ensures resources are allocated; provides executive support and vision.</w:t>
             </w:r>
           </w:p>
         </w:tc>
@@ -6188,15 +6095,7 @@
               <w:ind w:left="0"/>
             </w:pPr>
             <w:r>
-              <w:t>Develop user manuals, training materials, and support documents to guide end-</w:t>
-            </w:r>
-            <w:proofErr w:type="gramStart"/>
-            <w:r>
-              <w:t>users in</w:t>
-            </w:r>
-            <w:proofErr w:type="gramEnd"/>
-            <w:r>
-              <w:t xml:space="preserve"> effectively using ChowHub.</w:t>
+              <w:t>Develop user manuals, training materials, and support documents to guide end-users in effectively using ChowHub.</w:t>
             </w:r>
           </w:p>
         </w:tc>
@@ -6928,21 +6827,7 @@
         <w:rPr>
           <w:rFonts w:eastAsia="Times New Roman" w:cstheme="minorHAnsi"/>
         </w:rPr>
-        <w:t xml:space="preserve">Internet connectivity will be </w:t>
-      </w:r>
-      <w:proofErr w:type="gramStart"/>
-      <w:r>
-        <w:rPr>
-          <w:rFonts w:eastAsia="Times New Roman" w:cstheme="minorHAnsi"/>
-        </w:rPr>
-        <w:t>required at all times</w:t>
-      </w:r>
-      <w:proofErr w:type="gramEnd"/>
-      <w:r>
-        <w:rPr>
-          <w:rFonts w:eastAsia="Times New Roman" w:cstheme="minorHAnsi"/>
-        </w:rPr>
-        <w:t xml:space="preserve"> for real-time updates and synchronization. </w:t>
+        <w:t>Internet connectivity will be required at all times for real-time updates and synchronization. </w:t>
       </w:r>
     </w:p>
     <w:p>
@@ -8089,23 +7974,13 @@
                 <w:szCs w:val="22"/>
               </w:rPr>
             </w:pPr>
-            <w:proofErr w:type="spellStart"/>
             <w:r>
               <w:rPr>
                 <w:rFonts w:ascii="Calibri" w:hAnsi="Calibri" w:cs="Calibri"/>
                 <w:sz w:val="22"/>
                 <w:szCs w:val="22"/>
               </w:rPr>
-              <w:t>ChowHub’s</w:t>
-            </w:r>
-            <w:proofErr w:type="spellEnd"/>
-            <w:r>
-              <w:rPr>
-                <w:rFonts w:ascii="Calibri" w:hAnsi="Calibri" w:cs="Calibri"/>
-                <w:sz w:val="22"/>
-                <w:szCs w:val="22"/>
-              </w:rPr>
-              <w:t xml:space="preserve"> features are standalone and do not require integration into the POS system. However, integration would enhance ease of use.</w:t>
+              <w:t>ChowHub’s features are standalone and do not require integration into the POS system. However, integration would enhance ease of use.</w:t>
             </w:r>
           </w:p>
         </w:tc>
@@ -8439,25 +8314,7 @@
                 <w:sz w:val="22"/>
                 <w:szCs w:val="22"/>
               </w:rPr>
-              <w:t xml:space="preserve">If </w:t>
-            </w:r>
-            <w:proofErr w:type="spellStart"/>
-            <w:r>
-              <w:rPr>
-                <w:rFonts w:ascii="Calibri" w:hAnsi="Calibri" w:cs="Calibri"/>
-                <w:sz w:val="22"/>
-                <w:szCs w:val="22"/>
-              </w:rPr>
-              <w:t>ChowHub’s</w:t>
-            </w:r>
-            <w:proofErr w:type="spellEnd"/>
-            <w:r>
-              <w:rPr>
-                <w:rFonts w:ascii="Calibri" w:hAnsi="Calibri" w:cs="Calibri"/>
-                <w:sz w:val="22"/>
-                <w:szCs w:val="22"/>
-              </w:rPr>
-              <w:t xml:space="preserve"> features grow over time, there may be risks related to system performance as the restaurant business expands or data volume increases.</w:t>
+              <w:t>If ChowHub’s features grow over time, there may be risks related to system performance as the restaurant business expands or data volume increases.</w:t>
             </w:r>
           </w:p>
         </w:tc>
@@ -8589,21 +8446,7 @@
         <w:rPr>
           <w:lang w:val="en-CA"/>
         </w:rPr>
-        <w:t xml:space="preserve">Server Requirements: Cloud-based or </w:t>
-      </w:r>
-      <w:proofErr w:type="gramStart"/>
-      <w:r>
-        <w:rPr>
-          <w:lang w:val="en-CA"/>
-        </w:rPr>
-        <w:t>on-premise</w:t>
-      </w:r>
-      <w:proofErr w:type="gramEnd"/>
-      <w:r>
-        <w:rPr>
-          <w:lang w:val="en-CA"/>
-        </w:rPr>
-        <w:t xml:space="preserve"> servers capable of handling database storage, analytics processing, and real-time updates.</w:t>
+        <w:t>Server Requirements: Cloud-based or on-premise servers capable of handling database storage, analytics processing, and real-time updates.</w:t>
       </w:r>
     </w:p>
     <w:p>
@@ -8750,21 +8593,7 @@
         <w:rPr>
           <w:lang w:val="en-CA"/>
         </w:rPr>
-        <w:t xml:space="preserve">Local Network Support: Restaurants with </w:t>
-      </w:r>
-      <w:proofErr w:type="gramStart"/>
-      <w:r>
-        <w:rPr>
-          <w:lang w:val="en-CA"/>
-        </w:rPr>
-        <w:t>on-premise</w:t>
-      </w:r>
-      <w:proofErr w:type="gramEnd"/>
-      <w:r>
-        <w:rPr>
-          <w:lang w:val="en-CA"/>
-        </w:rPr>
-        <w:t xml:space="preserve"> servers can operate within a local network in case of internet disruptions.</w:t>
+        <w:t>Local Network Support: Restaurants with on-premise servers can operate within a local network in case of internet disruptions.</w:t>
       </w:r>
     </w:p>
     <w:p>
@@ -9186,27 +9015,7 @@
           <w:sz w:val="22"/>
           <w:szCs w:val="22"/>
         </w:rPr>
-        <w:t xml:space="preserve">System sends low-stock alerts to </w:t>
-      </w:r>
-      <w:proofErr w:type="gramStart"/>
-      <w:r>
-        <w:rPr>
-          <w:rFonts w:asciiTheme="minorHAnsi" w:hAnsiTheme="minorHAnsi" w:cstheme="minorHAnsi"/>
-          <w:color w:val="auto"/>
-          <w:sz w:val="22"/>
-          <w:szCs w:val="22"/>
-        </w:rPr>
-        <w:t>designated</w:t>
-      </w:r>
-      <w:proofErr w:type="gramEnd"/>
-      <w:r>
-        <w:rPr>
-          <w:rFonts w:asciiTheme="minorHAnsi" w:hAnsiTheme="minorHAnsi" w:cstheme="minorHAnsi"/>
-          <w:color w:val="auto"/>
-          <w:sz w:val="22"/>
-          <w:szCs w:val="22"/>
-        </w:rPr>
-        <w:t xml:space="preserve"> users.</w:t>
+        <w:t>System sends low-stock alerts to designated users.</w:t>
       </w:r>
       <w:r>
         <w:rPr>
@@ -10035,27 +9844,7 @@
           <w:sz w:val="22"/>
           <w:szCs w:val="22"/>
         </w:rPr>
-        <w:t xml:space="preserve"> to assign shifts based on Employee availability, position and business demand (</w:t>
-      </w:r>
-      <w:proofErr w:type="spellStart"/>
-      <w:r>
-        <w:rPr>
-          <w:rFonts w:asciiTheme="minorHAnsi" w:hAnsiTheme="minorHAnsi" w:cstheme="minorHAnsi"/>
-          <w:color w:val="auto"/>
-          <w:sz w:val="22"/>
-          <w:szCs w:val="22"/>
-        </w:rPr>
-        <w:t>e.g</w:t>
-      </w:r>
-      <w:proofErr w:type="spellEnd"/>
-      <w:r>
-        <w:rPr>
-          <w:rFonts w:asciiTheme="minorHAnsi" w:hAnsiTheme="minorHAnsi" w:cstheme="minorHAnsi"/>
-          <w:color w:val="auto"/>
-          <w:sz w:val="22"/>
-          <w:szCs w:val="22"/>
-        </w:rPr>
-        <w:t>, peak hours or holidays).</w:t>
+        <w:t xml:space="preserve"> to assign shifts based on Employee availability, position and business demand (e.g, peak hours or holidays).</w:t>
       </w:r>
       <w:r>
         <w:rPr>
@@ -10431,27 +10220,7 @@
           <w:sz w:val="22"/>
           <w:szCs w:val="22"/>
         </w:rPr>
-        <w:t xml:space="preserve"> generates payroll reports with employee hours, pay rate</w:t>
-      </w:r>
-      <w:proofErr w:type="gramStart"/>
-      <w:r>
-        <w:rPr>
-          <w:rFonts w:asciiTheme="minorHAnsi" w:hAnsiTheme="minorHAnsi" w:cstheme="minorHAnsi"/>
-          <w:color w:val="auto"/>
-          <w:sz w:val="22"/>
-          <w:szCs w:val="22"/>
-        </w:rPr>
-        <w:t>, overtime</w:t>
-      </w:r>
-      <w:proofErr w:type="gramEnd"/>
-      <w:r>
-        <w:rPr>
-          <w:rFonts w:asciiTheme="minorHAnsi" w:hAnsiTheme="minorHAnsi" w:cstheme="minorHAnsi"/>
-          <w:color w:val="auto"/>
-          <w:sz w:val="22"/>
-          <w:szCs w:val="22"/>
-        </w:rPr>
-        <w:t xml:space="preserve"> compensation.</w:t>
+        <w:t xml:space="preserve"> generates payroll reports with employee hours, pay rate, overtime compensation.</w:t>
       </w:r>
       <w:r>
         <w:rPr>
@@ -12642,15 +12411,7 @@
         </w:numPr>
       </w:pPr>
       <w:r>
-        <w:t xml:space="preserve">Detail: Support modern browsers like Google Chrome, Mozilla Firefox, Microsoft Edge, and Safari for </w:t>
-      </w:r>
-      <w:proofErr w:type="gramStart"/>
-      <w:r>
-        <w:t>a consistent</w:t>
-      </w:r>
-      <w:proofErr w:type="gramEnd"/>
-      <w:r>
-        <w:t xml:space="preserve"> user experience.</w:t>
+        <w:t>Detail: Support modern browsers like Google Chrome, Mozilla Firefox, Microsoft Edge, and Safari for a consistent user experience.</w:t>
       </w:r>
     </w:p>
     <w:p>
@@ -12891,15 +12652,7 @@
         </w:numPr>
       </w:pPr>
       <w:r>
-        <w:t xml:space="preserve">Detail: Ensure high availability with minimal downtime through robust error handling, failover strategies, and regular </w:t>
-      </w:r>
-      <w:proofErr w:type="gramStart"/>
-      <w:r>
-        <w:t>system health</w:t>
-      </w:r>
-      <w:proofErr w:type="gramEnd"/>
-      <w:r>
-        <w:t xml:space="preserve"> monitoring.</w:t>
+        <w:t>Detail: Ensure high availability with minimal downtime through robust error handling, failover strategies, and regular system health monitoring.</w:t>
       </w:r>
     </w:p>
     <w:p>
@@ -14338,6 +14091,7 @@
         <w:rPr>
           <w:b/>
           <w:bCs/>
+          <w:noProof/>
           <w:lang w:val="en-CA"/>
         </w:rPr>
         <w:drawing>
@@ -14492,6 +14246,7 @@
         <w:rPr>
           <w:b/>
           <w:bCs/>
+          <w:noProof/>
           <w:lang w:val="en-CA"/>
         </w:rPr>
         <w:drawing>
@@ -14655,6 +14410,7 @@
         <w:rPr>
           <w:b/>
           <w:bCs/>
+          <w:noProof/>
           <w:lang w:val="en-CA"/>
         </w:rPr>
         <w:drawing>
@@ -14989,6 +14745,7 @@
         <w:rPr>
           <w:b/>
           <w:bCs/>
+          <w:lang w:val="en-CA"/>
         </w:rPr>
       </w:pPr>
       <w:r>
@@ -14998,6 +14755,14 @@
         </w:rPr>
         <w:t>2.8.6 Supplier Management</w:t>
       </w:r>
+      <w:r>
+        <w:rPr>
+          <w:b/>
+          <w:bCs/>
+          <w:lang w:val="en-CA"/>
+        </w:rPr>
+        <w:t> </w:t>
+      </w:r>
     </w:p>
     <w:p>
       <w:pPr>
@@ -15012,7 +14777,116 @@
           <w:b/>
           <w:bCs/>
         </w:rPr>
-        <w:t xml:space="preserve">2.8.7 User Authentication </w:t>
+        <w:lastRenderedPageBreak/>
+        <w:drawing>
+          <wp:inline distT="0" distB="0" distL="0" distR="0" wp14:anchorId="55161757" wp14:editId="794965A4">
+            <wp:extent cx="5943600" cy="3893185"/>
+            <wp:effectExtent l="0" t="0" r="0" b="0"/>
+            <wp:docPr id="650332354" name="Picture 8" descr="A screenshot of a computer&#10;&#10;AI-generated content may be incorrect."/>
+            <wp:cNvGraphicFramePr>
+              <a:graphicFrameLocks xmlns:a="http://schemas.openxmlformats.org/drawingml/2006/main" noChangeAspect="1"/>
+            </wp:cNvGraphicFramePr>
+            <a:graphic xmlns:a="http://schemas.openxmlformats.org/drawingml/2006/main">
+              <a:graphicData uri="http://schemas.openxmlformats.org/drawingml/2006/picture">
+                <pic:pic xmlns:pic="http://schemas.openxmlformats.org/drawingml/2006/picture">
+                  <pic:nvPicPr>
+                    <pic:cNvPr id="650332354" name="Picture 8" descr="A screenshot of a computer&#10;&#10;AI-generated content may be incorrect."/>
+                    <pic:cNvPicPr>
+                      <a:picLocks noChangeAspect="1" noChangeArrowheads="1"/>
+                    </pic:cNvPicPr>
+                  </pic:nvPicPr>
+                  <pic:blipFill>
+                    <a:blip r:embed="rId28">
+                      <a:extLst>
+                        <a:ext uri="{28A0092B-C50C-407E-A947-70E740481C1C}">
+                          <a14:useLocalDpi xmlns:a14="http://schemas.microsoft.com/office/drawing/2010/main" val="0"/>
+                        </a:ext>
+                      </a:extLst>
+                    </a:blip>
+                    <a:srcRect/>
+                    <a:stretch>
+                      <a:fillRect/>
+                    </a:stretch>
+                  </pic:blipFill>
+                  <pic:spPr bwMode="auto">
+                    <a:xfrm>
+                      <a:off x="0" y="0"/>
+                      <a:ext cx="5943600" cy="3893185"/>
+                    </a:xfrm>
+                    <a:prstGeom prst="rect">
+                      <a:avLst/>
+                    </a:prstGeom>
+                    <a:noFill/>
+                    <a:ln>
+                      <a:noFill/>
+                    </a:ln>
+                  </pic:spPr>
+                </pic:pic>
+              </a:graphicData>
+            </a:graphic>
+          </wp:inline>
+        </w:drawing>
+      </w:r>
+      <w:r>
+        <w:rPr>
+          <w:b/>
+          <w:bCs/>
+        </w:rPr>
+        <w:drawing>
+          <wp:inline distT="0" distB="0" distL="0" distR="0" wp14:anchorId="4B8A43EA" wp14:editId="0FCD4F93">
+            <wp:extent cx="5943600" cy="3884295"/>
+            <wp:effectExtent l="0" t="0" r="0" b="1905"/>
+            <wp:docPr id="363215598" name="Picture 7" descr="A screenshot of a computer&#10;&#10;AI-generated content may be incorrect."/>
+            <wp:cNvGraphicFramePr>
+              <a:graphicFrameLocks xmlns:a="http://schemas.openxmlformats.org/drawingml/2006/main" noChangeAspect="1"/>
+            </wp:cNvGraphicFramePr>
+            <a:graphic xmlns:a="http://schemas.openxmlformats.org/drawingml/2006/main">
+              <a:graphicData uri="http://schemas.openxmlformats.org/drawingml/2006/picture">
+                <pic:pic xmlns:pic="http://schemas.openxmlformats.org/drawingml/2006/picture">
+                  <pic:nvPicPr>
+                    <pic:cNvPr id="363215598" name="Picture 7" descr="A screenshot of a computer&#10;&#10;AI-generated content may be incorrect."/>
+                    <pic:cNvPicPr>
+                      <a:picLocks noChangeAspect="1" noChangeArrowheads="1"/>
+                    </pic:cNvPicPr>
+                  </pic:nvPicPr>
+                  <pic:blipFill>
+                    <a:blip r:embed="rId29">
+                      <a:extLst>
+                        <a:ext uri="{28A0092B-C50C-407E-A947-70E740481C1C}">
+                          <a14:useLocalDpi xmlns:a14="http://schemas.microsoft.com/office/drawing/2010/main" val="0"/>
+                        </a:ext>
+                      </a:extLst>
+                    </a:blip>
+                    <a:srcRect/>
+                    <a:stretch>
+                      <a:fillRect/>
+                    </a:stretch>
+                  </pic:blipFill>
+                  <pic:spPr bwMode="auto">
+                    <a:xfrm>
+                      <a:off x="0" y="0"/>
+                      <a:ext cx="5943600" cy="3884295"/>
+                    </a:xfrm>
+                    <a:prstGeom prst="rect">
+                      <a:avLst/>
+                    </a:prstGeom>
+                    <a:noFill/>
+                    <a:ln>
+                      <a:noFill/>
+                    </a:ln>
+                  </pic:spPr>
+                </pic:pic>
+              </a:graphicData>
+            </a:graphic>
+          </wp:inline>
+        </w:drawing>
+      </w:r>
+      <w:r>
+        <w:rPr>
+          <w:b/>
+          <w:bCs/>
+        </w:rPr>
+        <w:t> </w:t>
       </w:r>
     </w:p>
     <w:p>
@@ -15021,6 +14895,103 @@
         <w:rPr>
           <w:b/>
           <w:bCs/>
+          <w:lang w:val="en-CA"/>
+        </w:rPr>
+      </w:pPr>
+      <w:r>
+        <w:rPr>
+          <w:b/>
+          <w:bCs/>
+        </w:rPr>
+        <w:lastRenderedPageBreak/>
+        <w:t>2.8.7 User Authentication </w:t>
+      </w:r>
+      <w:r>
+        <w:rPr>
+          <w:b/>
+          <w:bCs/>
+          <w:lang w:val="en-CA"/>
+        </w:rPr>
+        <w:t> </w:t>
+      </w:r>
+    </w:p>
+    <w:p>
+      <w:pPr>
+        <w:spacing w:after="160" w:line="259" w:lineRule="auto"/>
+        <w:rPr>
+          <w:b/>
+          <w:bCs/>
+        </w:rPr>
+      </w:pPr>
+      <w:r>
+        <w:rPr>
+          <w:b/>
+          <w:bCs/>
+        </w:rPr>
+        <w:drawing>
+          <wp:inline distT="0" distB="0" distL="0" distR="0" wp14:anchorId="125C43A6" wp14:editId="1D584A36">
+            <wp:extent cx="5943600" cy="3125470"/>
+            <wp:effectExtent l="0" t="0" r="0" b="0"/>
+            <wp:docPr id="754114339" name="Picture 6" descr="A screenshot of a computer&#10;&#10;AI-generated content may be incorrect."/>
+            <wp:cNvGraphicFramePr>
+              <a:graphicFrameLocks xmlns:a="http://schemas.openxmlformats.org/drawingml/2006/main" noChangeAspect="1"/>
+            </wp:cNvGraphicFramePr>
+            <a:graphic xmlns:a="http://schemas.openxmlformats.org/drawingml/2006/main">
+              <a:graphicData uri="http://schemas.openxmlformats.org/drawingml/2006/picture">
+                <pic:pic xmlns:pic="http://schemas.openxmlformats.org/drawingml/2006/picture">
+                  <pic:nvPicPr>
+                    <pic:cNvPr id="754114339" name="Picture 6" descr="A screenshot of a computer&#10;&#10;AI-generated content may be incorrect."/>
+                    <pic:cNvPicPr>
+                      <a:picLocks noChangeAspect="1" noChangeArrowheads="1"/>
+                    </pic:cNvPicPr>
+                  </pic:nvPicPr>
+                  <pic:blipFill>
+                    <a:blip r:embed="rId30">
+                      <a:extLst>
+                        <a:ext uri="{28A0092B-C50C-407E-A947-70E740481C1C}">
+                          <a14:useLocalDpi xmlns:a14="http://schemas.microsoft.com/office/drawing/2010/main" val="0"/>
+                        </a:ext>
+                      </a:extLst>
+                    </a:blip>
+                    <a:srcRect/>
+                    <a:stretch>
+                      <a:fillRect/>
+                    </a:stretch>
+                  </pic:blipFill>
+                  <pic:spPr bwMode="auto">
+                    <a:xfrm>
+                      <a:off x="0" y="0"/>
+                      <a:ext cx="5943600" cy="3125470"/>
+                    </a:xfrm>
+                    <a:prstGeom prst="rect">
+                      <a:avLst/>
+                    </a:prstGeom>
+                    <a:noFill/>
+                    <a:ln>
+                      <a:noFill/>
+                    </a:ln>
+                  </pic:spPr>
+                </pic:pic>
+              </a:graphicData>
+            </a:graphic>
+          </wp:inline>
+        </w:drawing>
+      </w:r>
+      <w:r>
+        <w:rPr>
+          <w:b/>
+          <w:bCs/>
+        </w:rPr>
+        <w:t> </w:t>
+      </w:r>
+    </w:p>
+    <w:p>
+      <w:pPr>
+        <w:spacing w:after="160" w:line="259" w:lineRule="auto"/>
+        <w:rPr>
+          <w:b/>
+          <w:bCs/>
+          <w:lang w:val="en-CA"/>
         </w:rPr>
       </w:pPr>
       <w:r>
@@ -15030,6 +15001,14 @@
         </w:rPr>
         <w:t>2.8.7A Registration</w:t>
       </w:r>
+      <w:r>
+        <w:rPr>
+          <w:b/>
+          <w:bCs/>
+          <w:lang w:val="en-CA"/>
+        </w:rPr>
+        <w:t> </w:t>
+      </w:r>
     </w:p>
     <w:p>
       <w:pPr>
@@ -15044,8 +15023,88 @@
           <w:b/>
           <w:bCs/>
         </w:rPr>
+        <w:drawing>
+          <wp:inline distT="0" distB="0" distL="0" distR="0" wp14:anchorId="789BF066" wp14:editId="5F23BE53">
+            <wp:extent cx="5943600" cy="3851275"/>
+            <wp:effectExtent l="0" t="0" r="0" b="0"/>
+            <wp:docPr id="1801990721" name="Picture 5" descr="A screenshot of a computer&#10;&#10;AI-generated content may be incorrect."/>
+            <wp:cNvGraphicFramePr>
+              <a:graphicFrameLocks xmlns:a="http://schemas.openxmlformats.org/drawingml/2006/main" noChangeAspect="1"/>
+            </wp:cNvGraphicFramePr>
+            <a:graphic xmlns:a="http://schemas.openxmlformats.org/drawingml/2006/main">
+              <a:graphicData uri="http://schemas.openxmlformats.org/drawingml/2006/picture">
+                <pic:pic xmlns:pic="http://schemas.openxmlformats.org/drawingml/2006/picture">
+                  <pic:nvPicPr>
+                    <pic:cNvPr id="1801990721" name="Picture 5" descr="A screenshot of a computer&#10;&#10;AI-generated content may be incorrect."/>
+                    <pic:cNvPicPr>
+                      <a:picLocks noChangeAspect="1" noChangeArrowheads="1"/>
+                    </pic:cNvPicPr>
+                  </pic:nvPicPr>
+                  <pic:blipFill>
+                    <a:blip r:embed="rId31">
+                      <a:extLst>
+                        <a:ext uri="{28A0092B-C50C-407E-A947-70E740481C1C}">
+                          <a14:useLocalDpi xmlns:a14="http://schemas.microsoft.com/office/drawing/2010/main" val="0"/>
+                        </a:ext>
+                      </a:extLst>
+                    </a:blip>
+                    <a:srcRect/>
+                    <a:stretch>
+                      <a:fillRect/>
+                    </a:stretch>
+                  </pic:blipFill>
+                  <pic:spPr bwMode="auto">
+                    <a:xfrm>
+                      <a:off x="0" y="0"/>
+                      <a:ext cx="5943600" cy="3851275"/>
+                    </a:xfrm>
+                    <a:prstGeom prst="rect">
+                      <a:avLst/>
+                    </a:prstGeom>
+                    <a:noFill/>
+                    <a:ln>
+                      <a:noFill/>
+                    </a:ln>
+                  </pic:spPr>
+                </pic:pic>
+              </a:graphicData>
+            </a:graphic>
+          </wp:inline>
+        </w:drawing>
+      </w:r>
+      <w:r>
+        <w:rPr>
+          <w:b/>
+          <w:bCs/>
+        </w:rPr>
+        <w:t> </w:t>
+      </w:r>
+    </w:p>
+    <w:p>
+      <w:pPr>
+        <w:spacing w:after="160" w:line="259" w:lineRule="auto"/>
+        <w:rPr>
+          <w:b/>
+          <w:bCs/>
+          <w:lang w:val="en-CA"/>
+        </w:rPr>
+      </w:pPr>
+      <w:r>
+        <w:rPr>
+          <w:b/>
+          <w:bCs/>
+        </w:rPr>
+        <w:lastRenderedPageBreak/>
         <w:t>2.8.7A Sign In</w:t>
       </w:r>
+      <w:r>
+        <w:rPr>
+          <w:b/>
+          <w:bCs/>
+          <w:lang w:val="en-CA"/>
+        </w:rPr>
+        <w:t> </w:t>
+      </w:r>
     </w:p>
     <w:p>
       <w:pPr>
@@ -15055,6 +15114,59 @@
           <w:bCs/>
         </w:rPr>
       </w:pPr>
+      <w:r>
+        <w:rPr>
+          <w:noProof/>
+        </w:rPr>
+        <w:drawing>
+          <wp:inline distT="0" distB="0" distL="0" distR="0" wp14:anchorId="6498A2E1" wp14:editId="4C9B6AC5">
+            <wp:extent cx="5943600" cy="3870960"/>
+            <wp:effectExtent l="0" t="0" r="0" b="0"/>
+            <wp:docPr id="1558345913" name="Picture 9" descr="A screenshot of a login form&#10;&#10;AI-generated content may be incorrect."/>
+            <wp:cNvGraphicFramePr>
+              <a:graphicFrameLocks xmlns:a="http://schemas.openxmlformats.org/drawingml/2006/main" noChangeAspect="1"/>
+            </wp:cNvGraphicFramePr>
+            <a:graphic xmlns:a="http://schemas.openxmlformats.org/drawingml/2006/main">
+              <a:graphicData uri="http://schemas.openxmlformats.org/drawingml/2006/picture">
+                <pic:pic xmlns:pic="http://schemas.openxmlformats.org/drawingml/2006/picture">
+                  <pic:nvPicPr>
+                    <pic:cNvPr id="1558345913" name="Picture 9" descr="A screenshot of a login form&#10;&#10;AI-generated content may be incorrect."/>
+                    <pic:cNvPicPr>
+                      <a:picLocks noChangeAspect="1" noChangeArrowheads="1"/>
+                    </pic:cNvPicPr>
+                  </pic:nvPicPr>
+                  <pic:blipFill>
+                    <a:blip r:embed="rId32">
+                      <a:extLst>
+                        <a:ext uri="{28A0092B-C50C-407E-A947-70E740481C1C}">
+                          <a14:useLocalDpi xmlns:a14="http://schemas.microsoft.com/office/drawing/2010/main" val="0"/>
+                        </a:ext>
+                      </a:extLst>
+                    </a:blip>
+                    <a:srcRect/>
+                    <a:stretch>
+                      <a:fillRect/>
+                    </a:stretch>
+                  </pic:blipFill>
+                  <pic:spPr bwMode="auto">
+                    <a:xfrm>
+                      <a:off x="0" y="0"/>
+                      <a:ext cx="5943600" cy="3870960"/>
+                    </a:xfrm>
+                    <a:prstGeom prst="rect">
+                      <a:avLst/>
+                    </a:prstGeom>
+                    <a:noFill/>
+                    <a:ln>
+                      <a:noFill/>
+                    </a:ln>
+                  </pic:spPr>
+                </pic:pic>
+              </a:graphicData>
+            </a:graphic>
+          </wp:inline>
+        </w:drawing>
+      </w:r>
     </w:p>
     <w:p>
       <w:pPr>
@@ -15211,7 +15323,7 @@
                     <pic:cNvPicPr/>
                   </pic:nvPicPr>
                   <pic:blipFill>
-                    <a:blip r:embed="rId28">
+                    <a:blip r:embed="rId33">
                       <a:extLst>
                         <a:ext uri="{28A0092B-C50C-407E-A947-70E740481C1C}">
                           <a14:useLocalDpi xmlns:a14="http://schemas.microsoft.com/office/drawing/2010/main" val="0"/>
@@ -15321,21 +15433,7 @@
         <w:rPr>
           <w:lang w:val="en-CA"/>
         </w:rPr>
-        <w:t xml:space="preserve">Restaurant </w:t>
-      </w:r>
-      <w:proofErr w:type="spellStart"/>
-      <w:r>
-        <w:rPr>
-          <w:lang w:val="en-CA"/>
-        </w:rPr>
-        <w:t>WaitStaff</w:t>
-      </w:r>
-      <w:proofErr w:type="spellEnd"/>
-      <w:r>
-        <w:rPr>
-          <w:lang w:val="en-CA"/>
-        </w:rPr>
-        <w:t>: Inputs customer orders into the system.</w:t>
+        <w:t>Restaurant WaitStaff: Inputs customer orders into the system.</w:t>
       </w:r>
     </w:p>
     <w:p>
@@ -15708,7 +15806,7 @@
                     <pic:cNvPicPr/>
                   </pic:nvPicPr>
                   <pic:blipFill>
-                    <a:blip r:embed="rId29">
+                    <a:blip r:embed="rId34">
                       <a:extLst>
                         <a:ext uri="{28A0092B-C50C-407E-A947-70E740481C1C}">
                           <a14:useLocalDpi xmlns:a14="http://schemas.microsoft.com/office/drawing/2010/main" val="0"/>
@@ -17266,7 +17364,7 @@
                     <pic:cNvPicPr/>
                   </pic:nvPicPr>
                   <pic:blipFill>
-                    <a:blip r:embed="rId30">
+                    <a:blip r:embed="rId35">
                       <a:extLst>
                         <a:ext uri="{28A0092B-C50C-407E-A947-70E740481C1C}">
                           <a14:useLocalDpi xmlns:a14="http://schemas.microsoft.com/office/drawing/2010/main" val="0"/>
@@ -17686,8 +17784,8 @@
       </w:r>
     </w:p>
     <w:sectPr>
-      <w:headerReference w:type="default" r:id="rId31"/>
-      <w:footerReference w:type="default" r:id="rId32"/>
+      <w:headerReference w:type="default" r:id="rId36"/>
+      <w:footerReference w:type="default" r:id="rId37"/>
       <w:pgSz w:w="12240" w:h="15840"/>
       <w:pgMar w:top="1440" w:right="1440" w:bottom="1440" w:left="1440" w:header="720" w:footer="720" w:gutter="0"/>
       <w:cols w:space="720"/>
@@ -37047,6 +37145,10 @@
 </file>
 
 <file path=customXml/item4.xml><?xml version="1.0" encoding="utf-8"?>
+<b:Sources xmlns:b="http://schemas.openxmlformats.org/officeDocument/2006/bibliography" xmlns="http://schemas.openxmlformats.org/officeDocument/2006/bibliography" SelectedStyle="\APASixthEditionOfficeOnline.xsl" StyleName="APA" Version="6"/>
+</file>
+
+<file path=customXml/item5.xml><?xml version="1.0" encoding="utf-8"?>
 <?mso-contentType ?>
 <FormTemplates xmlns="http://schemas.microsoft.com/sharepoint/v3/contenttype/forms">
   <Display>DocumentLibraryForm</Display>
@@ -37055,15 +37157,25 @@
 </FormTemplates>
 </file>
 
-<file path=customXml/item5.xml><?xml version="1.0" encoding="utf-8"?>
-<b:Sources xmlns:b="http://schemas.openxmlformats.org/officeDocument/2006/bibliography" xmlns="http://schemas.openxmlformats.org/officeDocument/2006/bibliography" SelectedStyle="\APASixthEditionOfficeOnline.xsl" StyleName="APA" Version="6"/>
-</file>
-
 <file path=customXml/item6.xml><?xml version="1.0" encoding="utf-8"?>
 <b:Sources xmlns:b="http://schemas.openxmlformats.org/officeDocument/2006/bibliography" xmlns="http://schemas.openxmlformats.org/officeDocument/2006/bibliography" SelectedStyle="\APASixthEditionOfficeOnline.xsl" StyleName="APA" Version="6"/>
 </file>
 
 <file path=customXml/item7.xml><?xml version="1.0" encoding="utf-8"?>
+<p:properties xmlns:p="http://schemas.microsoft.com/office/2006/metadata/properties" xmlns:xsi="http://www.w3.org/2001/XMLSchema-instance" xmlns:pc="http://schemas.microsoft.com/office/infopath/2007/PartnerControls">
+  <documentManagement>
+    <lcf76f155ced4ddcb4097134ff3c332f xmlns="048160b9-34e2-4171-be5b-4787e99a50fe">
+      <Terms xmlns="http://schemas.microsoft.com/office/infopath/2007/PartnerControls"/>
+    </lcf76f155ced4ddcb4097134ff3c332f>
+  </documentManagement>
+</p:properties>
+</file>
+
+<file path=customXml/item8.xml><?xml version="1.0" encoding="utf-8"?>
+<b:Sources xmlns:b="http://schemas.openxmlformats.org/officeDocument/2006/bibliography" xmlns="http://schemas.openxmlformats.org/officeDocument/2006/bibliography" SelectedStyle="\APASixthEditionOfficeOnline.xsl" StyleName="APA" Version="6"/>
+</file>
+
+<file path=customXml/item9.xml><?xml version="1.0" encoding="utf-8"?>
 <ct:contentTypeSchema xmlns:ct="http://schemas.microsoft.com/office/2006/metadata/contentType" xmlns:ma="http://schemas.microsoft.com/office/2006/metadata/properties/metaAttributes" ct:_="" ma:_="" ma:contentTypeName="Document" ma:contentTypeID="0x010100E9953B3868617A4FB3974430F4F3F85E" ma:contentTypeVersion="11" ma:contentTypeDescription="Create a new document." ma:contentTypeScope="" ma:versionID="14a9945e384ee928d7084ad18be8160f">
   <xsd:schema xmlns:xsd="http://www.w3.org/2001/XMLSchema" xmlns:xs="http://www.w3.org/2001/XMLSchema" xmlns:p="http://schemas.microsoft.com/office/2006/metadata/properties" xmlns:ns2="048160b9-34e2-4171-be5b-4787e99a50fe" targetNamespace="http://schemas.microsoft.com/office/2006/metadata/properties" ma:root="true" ma:fieldsID="0425b74c539111cccbf5eba4cbeea40b" ns2:_="">
     <xsd:import namespace="048160b9-34e2-4171-be5b-4787e99a50fe"/>
@@ -37247,21 +37359,15 @@
 </ct:contentTypeSchema>
 </file>
 
-<file path=customXml/item8.xml><?xml version="1.0" encoding="utf-8"?>
-<p:properties xmlns:p="http://schemas.microsoft.com/office/2006/metadata/properties" xmlns:xsi="http://www.w3.org/2001/XMLSchema-instance" xmlns:pc="http://schemas.microsoft.com/office/infopath/2007/PartnerControls">
-  <documentManagement>
-    <lcf76f155ced4ddcb4097134ff3c332f xmlns="048160b9-34e2-4171-be5b-4787e99a50fe">
-      <Terms xmlns="http://schemas.microsoft.com/office/infopath/2007/PartnerControls"/>
-    </lcf76f155ced4ddcb4097134ff3c332f>
-  </documentManagement>
-</p:properties>
+<file path=customXml/itemProps1.xml><?xml version="1.0" encoding="utf-8"?>
+<ds:datastoreItem xmlns:ds="http://schemas.openxmlformats.org/officeDocument/2006/customXml" ds:itemID="{E9C99669-4497-4E9E-98A4-BED158149AFE}">
+  <ds:schemaRefs>
+    <ds:schemaRef ds:uri="http://schemas.openxmlformats.org/officeDocument/2006/bibliography"/>
+  </ds:schemaRefs>
+</ds:datastoreItem>
 </file>
 
-<file path=customXml/item9.xml><?xml version="1.0" encoding="utf-8"?>
-<b:Sources xmlns:b="http://schemas.openxmlformats.org/officeDocument/2006/bibliography" xmlns="http://schemas.openxmlformats.org/officeDocument/2006/bibliography" SelectedStyle="\APASixthEditionOfficeOnline.xsl" StyleName="APA" Version="6"/>
-</file>
-
-<file path=customXml/itemProps1.xml><?xml version="1.0" encoding="utf-8"?>
+<file path=customXml/itemProps2.xml><?xml version="1.0" encoding="utf-8"?>
 <ds:datastoreItem xmlns:ds="http://schemas.openxmlformats.org/officeDocument/2006/customXml" ds:itemID="{DA5C88AD-A61D-495D-850F-D9E52BCF0259}">
   <ds:schemaRefs>
     <ds:schemaRef ds:uri="http://schemas.openxmlformats.org/officeDocument/2006/bibliography"/>
@@ -37269,15 +37375,49 @@
 </ds:datastoreItem>
 </file>
 
-<file path=customXml/itemProps2.xml><?xml version="1.0" encoding="utf-8"?>
-<ds:datastoreItem xmlns:ds="http://schemas.openxmlformats.org/officeDocument/2006/customXml" ds:itemID="{E9C99669-4497-4E9E-98A4-BED158149AFE}">
+<file path=customXml/itemProps3.xml><?xml version="1.0" encoding="utf-8"?>
+<ds:datastoreItem xmlns:ds="http://schemas.openxmlformats.org/officeDocument/2006/customXml" ds:itemID="{93480FC8-8C2D-45B0-A64C-73E611655476}">
   <ds:schemaRefs>
     <ds:schemaRef ds:uri="http://schemas.openxmlformats.org/officeDocument/2006/bibliography"/>
   </ds:schemaRefs>
 </ds:datastoreItem>
 </file>
 
-<file path=customXml/itemProps3.xml><?xml version="1.0" encoding="utf-8"?>
+<file path=customXml/itemProps4.xml><?xml version="1.0" encoding="utf-8"?>
+<ds:datastoreItem xmlns:ds="http://schemas.openxmlformats.org/officeDocument/2006/customXml" ds:itemID="{072CA0F0-96C6-4D59-8CE7-2EB3F9FA0E4F}">
+  <ds:schemaRefs>
+    <ds:schemaRef ds:uri="http://schemas.openxmlformats.org/officeDocument/2006/bibliography"/>
+  </ds:schemaRefs>
+</ds:datastoreItem>
+</file>
+
+<file path=customXml/itemProps5.xml><?xml version="1.0" encoding="utf-8"?>
+<ds:datastoreItem xmlns:ds="http://schemas.openxmlformats.org/officeDocument/2006/customXml" ds:itemID="{0C3D46B6-9FDE-43D9-A05D-DAAD4EFEBA85}">
+  <ds:schemaRefs>
+    <ds:schemaRef ds:uri="http://schemas.microsoft.com/sharepoint/v3/contenttype/forms"/>
+  </ds:schemaRefs>
+</ds:datastoreItem>
+</file>
+
+<file path=customXml/itemProps6.xml><?xml version="1.0" encoding="utf-8"?>
+<ds:datastoreItem xmlns:ds="http://schemas.openxmlformats.org/officeDocument/2006/customXml" ds:itemID="{D2385023-5A0F-4658-B688-056B7636332C}">
+  <ds:schemaRefs>
+    <ds:schemaRef ds:uri="http://schemas.openxmlformats.org/officeDocument/2006/bibliography"/>
+  </ds:schemaRefs>
+</ds:datastoreItem>
+</file>
+
+<file path=customXml/itemProps7.xml><?xml version="1.0" encoding="utf-8"?>
+<ds:datastoreItem xmlns:ds="http://schemas.openxmlformats.org/officeDocument/2006/customXml" ds:itemID="{87E051C0-CAC2-4DB7-BABB-6C14BF081DB3}">
+  <ds:schemaRefs>
+    <ds:schemaRef ds:uri="http://schemas.microsoft.com/office/2006/metadata/properties"/>
+    <ds:schemaRef ds:uri="http://schemas.microsoft.com/office/infopath/2007/PartnerControls"/>
+    <ds:schemaRef ds:uri="048160b9-34e2-4171-be5b-4787e99a50fe"/>
+  </ds:schemaRefs>
+</ds:datastoreItem>
+</file>
+
+<file path=customXml/itemProps8.xml><?xml version="1.0" encoding="utf-8"?>
 <ds:datastoreItem xmlns:ds="http://schemas.openxmlformats.org/officeDocument/2006/customXml" ds:itemID="{D2C9F2EF-3203-4D54-9ED7-6F14583D4188}">
   <ds:schemaRefs>
     <ds:schemaRef ds:uri="http://schemas.openxmlformats.org/officeDocument/2006/bibliography"/>
@@ -37285,31 +37425,7 @@
 </ds:datastoreItem>
 </file>
 
-<file path=customXml/itemProps4.xml><?xml version="1.0" encoding="utf-8"?>
-<ds:datastoreItem xmlns:ds="http://schemas.openxmlformats.org/officeDocument/2006/customXml" ds:itemID="{0C3D46B6-9FDE-43D9-A05D-DAAD4EFEBA85}">
-  <ds:schemaRefs>
-    <ds:schemaRef ds:uri="http://schemas.microsoft.com/sharepoint/v3/contenttype/forms"/>
-  </ds:schemaRefs>
-</ds:datastoreItem>
-</file>
-
-<file path=customXml/itemProps5.xml><?xml version="1.0" encoding="utf-8"?>
-<ds:datastoreItem xmlns:ds="http://schemas.openxmlformats.org/officeDocument/2006/customXml" ds:itemID="{072CA0F0-96C6-4D59-8CE7-2EB3F9FA0E4F}">
-  <ds:schemaRefs>
-    <ds:schemaRef ds:uri="http://schemas.openxmlformats.org/officeDocument/2006/bibliography"/>
-  </ds:schemaRefs>
-</ds:datastoreItem>
-</file>
-
-<file path=customXml/itemProps6.xml><?xml version="1.0" encoding="utf-8"?>
-<ds:datastoreItem xmlns:ds="http://schemas.openxmlformats.org/officeDocument/2006/customXml" ds:itemID="{93480FC8-8C2D-45B0-A64C-73E611655476}">
-  <ds:schemaRefs>
-    <ds:schemaRef ds:uri="http://schemas.openxmlformats.org/officeDocument/2006/bibliography"/>
-  </ds:schemaRefs>
-</ds:datastoreItem>
-</file>
-
-<file path=customXml/itemProps7.xml><?xml version="1.0" encoding="utf-8"?>
+<file path=customXml/itemProps9.xml><?xml version="1.0" encoding="utf-8"?>
 <ds:datastoreItem xmlns:ds="http://schemas.openxmlformats.org/officeDocument/2006/customXml" ds:itemID="{41701908-540D-4CBD-B0EC-C96A3EB7812E}">
   <ds:schemaRefs>
     <ds:schemaRef ds:uri="http://schemas.microsoft.com/office/2006/metadata/contentType"/>
@@ -37325,22 +37441,4 @@
     <ds:schemaRef ds:uri="http://schemas.microsoft.com/internal/obd"/>
   </ds:schemaRefs>
 </ds:datastoreItem>
-</file>
-
-<file path=customXml/itemProps8.xml><?xml version="1.0" encoding="utf-8"?>
-<ds:datastoreItem xmlns:ds="http://schemas.openxmlformats.org/officeDocument/2006/customXml" ds:itemID="{87E051C0-CAC2-4DB7-BABB-6C14BF081DB3}">
-  <ds:schemaRefs>
-    <ds:schemaRef ds:uri="http://schemas.microsoft.com/office/2006/metadata/properties"/>
-    <ds:schemaRef ds:uri="http://schemas.microsoft.com/office/infopath/2007/PartnerControls"/>
-    <ds:schemaRef ds:uri="048160b9-34e2-4171-be5b-4787e99a50fe"/>
-  </ds:schemaRefs>
-</ds:datastoreItem>
-</file>
-
-<file path=customXml/itemProps9.xml><?xml version="1.0" encoding="utf-8"?>
-<ds:datastoreItem xmlns:ds="http://schemas.openxmlformats.org/officeDocument/2006/customXml" ds:itemID="{D2385023-5A0F-4658-B688-056B7636332C}">
-  <ds:schemaRefs>
-    <ds:schemaRef ds:uri="http://schemas.openxmlformats.org/officeDocument/2006/bibliography"/>
-  </ds:schemaRefs>
-</ds:datastoreItem>
 </file>
</xml_diff>

<commit_message>
Added use case and such for ingredient tracking and sales report/analysis
</commit_message>
<xml_diff>
--- a/Documentation/2- SRS-PRJ566 - Team06 - Winter 2025.docx
+++ b/Documentation/2- SRS-PRJ566 - Team06 - Winter 2025.docx
@@ -2855,15 +2855,7 @@
         <w:jc w:val="both"/>
       </w:pPr>
       <w:r>
-        <w:t xml:space="preserve">The intended audience for this Software Requirements Specification (SRS) document includes everyone involved in the project. The development team—software developers, testers, and designers—will use it to build and test the system according to the requirements. The project manager will refer to it to </w:t>
-      </w:r>
-      <w:proofErr w:type="gramStart"/>
-      <w:r>
-        <w:t>manage</w:t>
-      </w:r>
-      <w:proofErr w:type="gramEnd"/>
-      <w:r>
-        <w:t xml:space="preserve"> resources, track timelines, and ensure the project stays on schedule. Restaurant owners or managers, as clients, may review the document to ensure the system meets their needs. The quality assurance team will use the requirements to check that the system works correctly, is user-friendly, and reliable. System integrators, who connect ChowHub to tools like POS platforms, will rely on it to ensure smooth integration. Technical writers might use the SRS to create user manuals or training materials. Lastly, future teams or vendors working on updates or expansions can refer to the document to understand the original system requirements and keep everything consistent. This SRS helps all parties work together effectively and stay aligned.</w:t>
+        <w:t>The intended audience for this Software Requirements Specification (SRS) document includes everyone involved in the project. The development team—software developers, testers, and designers—will use it to build and test the system according to the requirements. The project manager will refer to it to manage resources, track timelines, and ensure the project stays on schedule. Restaurant owners or managers, as clients, may review the document to ensure the system meets their needs. The quality assurance team will use the requirements to check that the system works correctly, is user-friendly, and reliable. System integrators, who connect ChowHub to tools like POS platforms, will rely on it to ensure smooth integration. Technical writers might use the SRS to create user manuals or training materials. Lastly, future teams or vendors working on updates or expansions can refer to the document to understand the original system requirements and keep everything consistent. This SRS helps all parties work together effectively and stay aligned.</w:t>
       </w:r>
     </w:p>
     <w:p>
@@ -3330,21 +3322,7 @@
         <w:rPr>
           <w:rFonts w:asciiTheme="majorHAnsi" w:hAnsiTheme="majorHAnsi" w:cstheme="majorBidi"/>
         </w:rPr>
-        <w:t xml:space="preserve">The group leader will submit the </w:t>
-      </w:r>
-      <w:proofErr w:type="gramStart"/>
-      <w:r>
-        <w:rPr>
-          <w:rFonts w:asciiTheme="majorHAnsi" w:hAnsiTheme="majorHAnsi" w:cstheme="majorBidi"/>
-        </w:rPr>
-        <w:t>deliverable</w:t>
-      </w:r>
-      <w:proofErr w:type="gramEnd"/>
-      <w:r>
-        <w:rPr>
-          <w:rFonts w:asciiTheme="majorHAnsi" w:hAnsiTheme="majorHAnsi" w:cstheme="majorBidi"/>
-        </w:rPr>
-        <w:t xml:space="preserve"> and review the GitHub repository by 9:00 PM every Sunday.</w:t>
+        <w:t>The group leader will submit the deliverable and review the GitHub repository by 9:00 PM every Sunday.</w:t>
       </w:r>
     </w:p>
     <w:p>
@@ -14776,6 +14754,7 @@
         <w:rPr>
           <w:b/>
           <w:bCs/>
+          <w:noProof/>
         </w:rPr>
         <w:lastRenderedPageBreak/>
         <w:drawing>
@@ -14831,6 +14810,7 @@
         <w:rPr>
           <w:b/>
           <w:bCs/>
+          <w:noProof/>
         </w:rPr>
         <w:drawing>
           <wp:inline distT="0" distB="0" distL="0" distR="0" wp14:anchorId="4B8A43EA" wp14:editId="0FCD4F93">
@@ -14927,6 +14907,7 @@
         <w:rPr>
           <w:b/>
           <w:bCs/>
+          <w:noProof/>
         </w:rPr>
         <w:drawing>
           <wp:inline distT="0" distB="0" distL="0" distR="0" wp14:anchorId="125C43A6" wp14:editId="1D584A36">
@@ -15022,6 +15003,7 @@
         <w:rPr>
           <w:b/>
           <w:bCs/>
+          <w:noProof/>
         </w:rPr>
         <w:drawing>
           <wp:inline distT="0" distB="0" distL="0" distR="0" wp14:anchorId="789BF066" wp14:editId="5F23BE53">
@@ -16350,19 +16332,11 @@
                 <w:color w:val="FF0000"/>
               </w:rPr>
             </w:pPr>
-            <w:proofErr w:type="gramStart"/>
             <w:r>
               <w:rPr>
                 <w:color w:val="FF0000"/>
               </w:rPr>
-              <w:t>User</w:t>
-            </w:r>
-            <w:proofErr w:type="gramEnd"/>
-            <w:r>
-              <w:rPr>
-                <w:color w:val="FF0000"/>
-              </w:rPr>
-              <w:t xml:space="preserve"> must provide a username, email and password to register for the app.</w:t>
+              <w:t>User must provide a username, email and password to register for the app.</w:t>
             </w:r>
           </w:p>
         </w:tc>
@@ -17230,6 +17204,4666 @@
     </w:p>
     <w:p>
       <w:pPr>
+        <w:rPr>
+          <w:lang w:eastAsia="zh-CN"/>
+        </w:rPr>
+      </w:pPr>
+      <w:r>
+        <w:rPr>
+          <w:lang w:eastAsia="zh-CN"/>
+        </w:rPr>
+        <w:t>Sales Reports and analysis</w:t>
+      </w:r>
+    </w:p>
+    <w:p>
+      <w:pPr>
+        <w:rPr>
+          <w:lang w:eastAsia="zh-CN"/>
+        </w:rPr>
+      </w:pPr>
+      <w:r>
+        <w:rPr>
+          <w:lang w:eastAsia="zh-CN"/>
+        </w:rPr>
+        <w:t>1- Business Rules.</w:t>
+      </w:r>
+    </w:p>
+    <w:p>
+      <w:pPr>
+        <w:rPr>
+          <w:lang w:eastAsia="zh-CN"/>
+        </w:rPr>
+      </w:pPr>
+      <w:r>
+        <w:rPr>
+          <w:lang w:eastAsia="zh-CN"/>
+        </w:rPr>
+        <w:lastRenderedPageBreak/>
+        <w:t xml:space="preserve">User has to be logged in to access, only managers can access sales reports and analysis, user can filter by date </w:t>
+      </w:r>
+      <w:r>
+        <w:rPr>
+          <w:lang w:eastAsia="zh-CN"/>
+        </w:rPr>
+        <w:br/>
+        <w:t>2- System Use Case Diagrams.</w:t>
+      </w:r>
+    </w:p>
+    <w:p>
+      <w:pPr>
+        <w:rPr>
+          <w:lang w:eastAsia="zh-CN"/>
+        </w:rPr>
+      </w:pPr>
+      <w:r>
+        <w:rPr>
+          <w:noProof/>
+        </w:rPr>
+        <w:drawing>
+          <wp:inline distT="0" distB="0" distL="0" distR="0" wp14:anchorId="5E12BC71" wp14:editId="243AE746">
+            <wp:extent cx="2550817" cy="2362200"/>
+            <wp:effectExtent l="0" t="0" r="1905" b="0"/>
+            <wp:docPr id="1672467429" name="Picture 1" descr="Ingredient Manager sales report and analysis use case diagram "/>
+            <wp:cNvGraphicFramePr>
+              <a:graphicFrameLocks xmlns:a="http://schemas.openxmlformats.org/drawingml/2006/main" noChangeAspect="1"/>
+            </wp:cNvGraphicFramePr>
+            <a:graphic xmlns:a="http://schemas.openxmlformats.org/drawingml/2006/main">
+              <a:graphicData uri="http://schemas.openxmlformats.org/drawingml/2006/picture">
+                <pic:pic xmlns:pic="http://schemas.openxmlformats.org/drawingml/2006/picture">
+                  <pic:nvPicPr>
+                    <pic:cNvPr id="1672467429" name="Picture 1" descr="Ingredient Manager sales report and analysis use case diagram "/>
+                    <pic:cNvPicPr/>
+                  </pic:nvPicPr>
+                  <pic:blipFill>
+                    <a:blip r:embed="rId35"/>
+                    <a:stretch>
+                      <a:fillRect/>
+                    </a:stretch>
+                  </pic:blipFill>
+                  <pic:spPr>
+                    <a:xfrm>
+                      <a:off x="0" y="0"/>
+                      <a:ext cx="2554168" cy="2365303"/>
+                    </a:xfrm>
+                    <a:prstGeom prst="rect">
+                      <a:avLst/>
+                    </a:prstGeom>
+                  </pic:spPr>
+                </pic:pic>
+              </a:graphicData>
+            </a:graphic>
+          </wp:inline>
+        </w:drawing>
+      </w:r>
+      <w:r>
+        <w:rPr>
+          <w:lang w:eastAsia="zh-CN"/>
+        </w:rPr>
+        <w:br/>
+        <w:t>3- Use Case Descriptions.</w:t>
+      </w:r>
+    </w:p>
+    <w:tbl>
+      <w:tblPr>
+        <w:tblStyle w:val="TableGrid"/>
+        <w:tblW w:w="0" w:type="auto"/>
+        <w:tblLook w:val="04A0" w:firstRow="1" w:lastRow="0" w:firstColumn="1" w:lastColumn="0" w:noHBand="0" w:noVBand="1"/>
+      </w:tblPr>
+      <w:tblGrid>
+        <w:gridCol w:w="4675"/>
+        <w:gridCol w:w="4675"/>
+      </w:tblGrid>
+      <w:tr>
+        <w:tc>
+          <w:tcPr>
+            <w:tcW w:w="4675" w:type="dxa"/>
+          </w:tcPr>
+          <w:p>
+            <w:pPr>
+              <w:rPr>
+                <w:lang w:eastAsia="zh-CN"/>
+              </w:rPr>
+            </w:pPr>
+            <w:r>
+              <w:rPr>
+                <w:lang w:eastAsia="zh-CN"/>
+              </w:rPr>
+              <w:t>Use Case Name:</w:t>
+            </w:r>
+          </w:p>
+        </w:tc>
+        <w:tc>
+          <w:tcPr>
+            <w:tcW w:w="4675" w:type="dxa"/>
+          </w:tcPr>
+          <w:p>
+            <w:pPr>
+              <w:rPr>
+                <w:lang w:eastAsia="zh-CN"/>
+              </w:rPr>
+            </w:pPr>
+            <w:r>
+              <w:rPr>
+                <w:lang w:eastAsia="zh-CN"/>
+              </w:rPr>
+              <w:t xml:space="preserve">View Analytics </w:t>
+            </w:r>
+          </w:p>
+        </w:tc>
+      </w:tr>
+      <w:tr>
+        <w:tc>
+          <w:tcPr>
+            <w:tcW w:w="4675" w:type="dxa"/>
+          </w:tcPr>
+          <w:p>
+            <w:pPr>
+              <w:rPr>
+                <w:lang w:eastAsia="zh-CN"/>
+              </w:rPr>
+            </w:pPr>
+            <w:r>
+              <w:rPr>
+                <w:lang w:eastAsia="zh-CN"/>
+              </w:rPr>
+              <w:t>ID</w:t>
+            </w:r>
+          </w:p>
+        </w:tc>
+        <w:tc>
+          <w:tcPr>
+            <w:tcW w:w="4675" w:type="dxa"/>
+          </w:tcPr>
+          <w:p>
+            <w:pPr>
+              <w:rPr>
+                <w:lang w:eastAsia="zh-CN"/>
+              </w:rPr>
+            </w:pPr>
+            <w:r>
+              <w:rPr>
+                <w:lang w:eastAsia="zh-CN"/>
+              </w:rPr>
+              <w:t>1</w:t>
+            </w:r>
+          </w:p>
+        </w:tc>
+      </w:tr>
+      <w:tr>
+        <w:tc>
+          <w:tcPr>
+            <w:tcW w:w="4675" w:type="dxa"/>
+          </w:tcPr>
+          <w:p>
+            <w:pPr>
+              <w:rPr>
+                <w:lang w:eastAsia="zh-CN"/>
+              </w:rPr>
+            </w:pPr>
+            <w:r>
+              <w:rPr>
+                <w:lang w:eastAsia="zh-CN"/>
+              </w:rPr>
+              <w:t>Importance</w:t>
+            </w:r>
+          </w:p>
+        </w:tc>
+        <w:tc>
+          <w:tcPr>
+            <w:tcW w:w="4675" w:type="dxa"/>
+          </w:tcPr>
+          <w:p>
+            <w:pPr>
+              <w:rPr>
+                <w:lang w:eastAsia="zh-CN"/>
+              </w:rPr>
+            </w:pPr>
+            <w:r>
+              <w:rPr>
+                <w:lang w:eastAsia="zh-CN"/>
+              </w:rPr>
+              <w:t>Low</w:t>
+            </w:r>
+          </w:p>
+        </w:tc>
+      </w:tr>
+      <w:tr>
+        <w:tc>
+          <w:tcPr>
+            <w:tcW w:w="4675" w:type="dxa"/>
+          </w:tcPr>
+          <w:p>
+            <w:pPr>
+              <w:rPr>
+                <w:lang w:eastAsia="zh-CN"/>
+              </w:rPr>
+            </w:pPr>
+            <w:r>
+              <w:rPr>
+                <w:lang w:eastAsia="zh-CN"/>
+              </w:rPr>
+              <w:t>Primary Actor</w:t>
+            </w:r>
+          </w:p>
+        </w:tc>
+        <w:tc>
+          <w:tcPr>
+            <w:tcW w:w="4675" w:type="dxa"/>
+          </w:tcPr>
+          <w:p>
+            <w:pPr>
+              <w:rPr>
+                <w:lang w:eastAsia="zh-CN"/>
+              </w:rPr>
+            </w:pPr>
+            <w:r>
+              <w:rPr>
+                <w:lang w:eastAsia="zh-CN"/>
+              </w:rPr>
+              <w:t>General Manager</w:t>
+            </w:r>
+          </w:p>
+        </w:tc>
+      </w:tr>
+      <w:tr>
+        <w:tc>
+          <w:tcPr>
+            <w:tcW w:w="4675" w:type="dxa"/>
+          </w:tcPr>
+          <w:p>
+            <w:pPr>
+              <w:rPr>
+                <w:lang w:eastAsia="zh-CN"/>
+              </w:rPr>
+            </w:pPr>
+            <w:r>
+              <w:rPr>
+                <w:lang w:eastAsia="zh-CN"/>
+              </w:rPr>
+              <w:t>Use Case Type</w:t>
+            </w:r>
+          </w:p>
+        </w:tc>
+        <w:tc>
+          <w:tcPr>
+            <w:tcW w:w="4675" w:type="dxa"/>
+          </w:tcPr>
+          <w:p>
+            <w:pPr>
+              <w:rPr>
+                <w:lang w:eastAsia="zh-CN"/>
+              </w:rPr>
+            </w:pPr>
+            <w:r>
+              <w:rPr>
+                <w:lang w:eastAsia="zh-CN"/>
+              </w:rPr>
+              <w:t xml:space="preserve">Managing. Analytics. </w:t>
+            </w:r>
+          </w:p>
+        </w:tc>
+      </w:tr>
+      <w:tr>
+        <w:tc>
+          <w:tcPr>
+            <w:tcW w:w="4675" w:type="dxa"/>
+          </w:tcPr>
+          <w:p>
+            <w:pPr>
+              <w:rPr>
+                <w:lang w:eastAsia="zh-CN"/>
+              </w:rPr>
+            </w:pPr>
+            <w:r>
+              <w:rPr>
+                <w:lang w:eastAsia="zh-CN"/>
+              </w:rPr>
+              <w:t>Stakeholders and interest</w:t>
+            </w:r>
+          </w:p>
+        </w:tc>
+        <w:tc>
+          <w:tcPr>
+            <w:tcW w:w="4675" w:type="dxa"/>
+          </w:tcPr>
+          <w:p>
+            <w:pPr>
+              <w:rPr>
+                <w:lang w:eastAsia="zh-CN"/>
+              </w:rPr>
+            </w:pPr>
+            <w:r>
+              <w:rPr>
+                <w:lang w:eastAsia="zh-CN"/>
+              </w:rPr>
+              <w:t>General Manager – Wants to see data on how the store could improve</w:t>
+            </w:r>
+          </w:p>
+        </w:tc>
+      </w:tr>
+      <w:tr>
+        <w:tc>
+          <w:tcPr>
+            <w:tcW w:w="4675" w:type="dxa"/>
+          </w:tcPr>
+          <w:p>
+            <w:pPr>
+              <w:rPr>
+                <w:lang w:eastAsia="zh-CN"/>
+              </w:rPr>
+            </w:pPr>
+            <w:r>
+              <w:rPr>
+                <w:lang w:eastAsia="zh-CN"/>
+              </w:rPr>
+              <w:t>Brief Description:</w:t>
+            </w:r>
+          </w:p>
+        </w:tc>
+        <w:tc>
+          <w:tcPr>
+            <w:tcW w:w="4675" w:type="dxa"/>
+          </w:tcPr>
+          <w:p>
+            <w:pPr>
+              <w:rPr>
+                <w:lang w:eastAsia="zh-CN"/>
+              </w:rPr>
+            </w:pPr>
+            <w:r>
+              <w:rPr>
+                <w:lang w:eastAsia="zh-CN"/>
+              </w:rPr>
+              <w:t xml:space="preserve">This use case describes ChowHub could display analytics to the general manager </w:t>
+            </w:r>
+          </w:p>
+        </w:tc>
+      </w:tr>
+      <w:tr>
+        <w:tc>
+          <w:tcPr>
+            <w:tcW w:w="4675" w:type="dxa"/>
+          </w:tcPr>
+          <w:p>
+            <w:pPr>
+              <w:rPr>
+                <w:lang w:eastAsia="zh-CN"/>
+              </w:rPr>
+            </w:pPr>
+            <w:r>
+              <w:rPr>
+                <w:lang w:eastAsia="zh-CN"/>
+              </w:rPr>
+              <w:t>Trigger:</w:t>
+            </w:r>
+          </w:p>
+          <w:p>
+            <w:pPr>
+              <w:rPr>
+                <w:lang w:eastAsia="zh-CN"/>
+              </w:rPr>
+            </w:pPr>
+            <w:r>
+              <w:rPr>
+                <w:lang w:eastAsia="zh-CN"/>
+              </w:rPr>
+              <w:t>Type:</w:t>
+            </w:r>
+          </w:p>
+        </w:tc>
+        <w:tc>
+          <w:tcPr>
+            <w:tcW w:w="4675" w:type="dxa"/>
+          </w:tcPr>
+          <w:p>
+            <w:pPr>
+              <w:rPr>
+                <w:lang w:eastAsia="zh-CN"/>
+              </w:rPr>
+            </w:pPr>
+            <w:r>
+              <w:rPr>
+                <w:lang w:eastAsia="zh-CN"/>
+              </w:rPr>
+              <w:t>General Manager wants to view the analytics</w:t>
+            </w:r>
+          </w:p>
+          <w:p>
+            <w:pPr>
+              <w:rPr>
+                <w:lang w:eastAsia="zh-CN"/>
+              </w:rPr>
+            </w:pPr>
+            <w:r>
+              <w:rPr>
+                <w:lang w:eastAsia="zh-CN"/>
+              </w:rPr>
+              <w:t xml:space="preserve">Internal </w:t>
+            </w:r>
+          </w:p>
+        </w:tc>
+      </w:tr>
+      <w:tr>
+        <w:tc>
+          <w:tcPr>
+            <w:tcW w:w="4675" w:type="dxa"/>
+          </w:tcPr>
+          <w:p>
+            <w:pPr>
+              <w:rPr>
+                <w:lang w:eastAsia="zh-CN"/>
+              </w:rPr>
+            </w:pPr>
+            <w:r>
+              <w:rPr>
+                <w:lang w:eastAsia="zh-CN"/>
+              </w:rPr>
+              <w:t>Relationships:</w:t>
+            </w:r>
+          </w:p>
+        </w:tc>
+        <w:tc>
+          <w:tcPr>
+            <w:tcW w:w="4675" w:type="dxa"/>
+          </w:tcPr>
+          <w:tbl>
+            <w:tblPr>
+              <w:tblStyle w:val="TableGrid"/>
+              <w:tblW w:w="0" w:type="auto"/>
+              <w:tblLook w:val="04A0" w:firstRow="1" w:lastRow="0" w:firstColumn="1" w:lastColumn="0" w:noHBand="0" w:noVBand="1"/>
+            </w:tblPr>
+            <w:tblGrid>
+              <w:gridCol w:w="2224"/>
+              <w:gridCol w:w="2225"/>
+            </w:tblGrid>
+            <w:tr>
+              <w:tc>
+                <w:tcPr>
+                  <w:tcW w:w="2224" w:type="dxa"/>
+                </w:tcPr>
+                <w:p>
+                  <w:pPr>
+                    <w:rPr>
+                      <w:lang w:eastAsia="zh-CN"/>
+                    </w:rPr>
+                  </w:pPr>
+                  <w:r>
+                    <w:rPr>
+                      <w:lang w:eastAsia="zh-CN"/>
+                    </w:rPr>
+                    <w:t>Association</w:t>
+                  </w:r>
+                </w:p>
+              </w:tc>
+              <w:tc>
+                <w:tcPr>
+                  <w:tcW w:w="2225" w:type="dxa"/>
+                </w:tcPr>
+                <w:p>
+                  <w:pPr>
+                    <w:rPr>
+                      <w:lang w:eastAsia="zh-CN"/>
+                    </w:rPr>
+                  </w:pPr>
+                  <w:r>
+                    <w:rPr>
+                      <w:lang w:eastAsia="zh-CN"/>
+                    </w:rPr>
+                    <w:t>General Manager</w:t>
+                  </w:r>
+                </w:p>
+              </w:tc>
+            </w:tr>
+            <w:tr>
+              <w:tc>
+                <w:tcPr>
+                  <w:tcW w:w="2224" w:type="dxa"/>
+                </w:tcPr>
+                <w:p>
+                  <w:pPr>
+                    <w:rPr>
+                      <w:lang w:eastAsia="zh-CN"/>
+                    </w:rPr>
+                  </w:pPr>
+                  <w:r>
+                    <w:rPr>
+                      <w:lang w:eastAsia="zh-CN"/>
+                    </w:rPr>
+                    <w:t>Include</w:t>
+                  </w:r>
+                </w:p>
+              </w:tc>
+              <w:tc>
+                <w:tcPr>
+                  <w:tcW w:w="2225" w:type="dxa"/>
+                </w:tcPr>
+                <w:p>
+                  <w:pPr>
+                    <w:rPr>
+                      <w:lang w:eastAsia="zh-CN"/>
+                    </w:rPr>
+                  </w:pPr>
+                </w:p>
+              </w:tc>
+            </w:tr>
+            <w:tr>
+              <w:tc>
+                <w:tcPr>
+                  <w:tcW w:w="2224" w:type="dxa"/>
+                </w:tcPr>
+                <w:p>
+                  <w:pPr>
+                    <w:rPr>
+                      <w:lang w:eastAsia="zh-CN"/>
+                    </w:rPr>
+                  </w:pPr>
+                  <w:r>
+                    <w:rPr>
+                      <w:lang w:eastAsia="zh-CN"/>
+                    </w:rPr>
+                    <w:t>Extend</w:t>
+                  </w:r>
+                </w:p>
+              </w:tc>
+              <w:tc>
+                <w:tcPr>
+                  <w:tcW w:w="2225" w:type="dxa"/>
+                </w:tcPr>
+                <w:p>
+                  <w:pPr>
+                    <w:rPr>
+                      <w:lang w:eastAsia="zh-CN"/>
+                    </w:rPr>
+                  </w:pPr>
+                </w:p>
+              </w:tc>
+            </w:tr>
+            <w:tr>
+              <w:tc>
+                <w:tcPr>
+                  <w:tcW w:w="2224" w:type="dxa"/>
+                </w:tcPr>
+                <w:p>
+                  <w:pPr>
+                    <w:rPr>
+                      <w:lang w:eastAsia="zh-CN"/>
+                    </w:rPr>
+                  </w:pPr>
+                  <w:r>
+                    <w:rPr>
+                      <w:lang w:eastAsia="zh-CN"/>
+                    </w:rPr>
+                    <w:t>Generalization</w:t>
+                  </w:r>
+                </w:p>
+              </w:tc>
+              <w:tc>
+                <w:tcPr>
+                  <w:tcW w:w="2225" w:type="dxa"/>
+                </w:tcPr>
+                <w:p>
+                  <w:pPr>
+                    <w:rPr>
+                      <w:lang w:eastAsia="zh-CN"/>
+                    </w:rPr>
+                  </w:pPr>
+                </w:p>
+              </w:tc>
+            </w:tr>
+          </w:tbl>
+          <w:p>
+            <w:pPr>
+              <w:rPr>
+                <w:lang w:eastAsia="zh-CN"/>
+              </w:rPr>
+            </w:pPr>
+          </w:p>
+        </w:tc>
+      </w:tr>
+      <w:tr>
+        <w:tc>
+          <w:tcPr>
+            <w:tcW w:w="4675" w:type="dxa"/>
+          </w:tcPr>
+          <w:p>
+            <w:pPr>
+              <w:rPr>
+                <w:lang w:eastAsia="zh-CN"/>
+              </w:rPr>
+            </w:pPr>
+            <w:r>
+              <w:rPr>
+                <w:lang w:eastAsia="zh-CN"/>
+              </w:rPr>
+              <w:t>Normal Flow of events:</w:t>
+            </w:r>
+          </w:p>
+        </w:tc>
+        <w:tc>
+          <w:tcPr>
+            <w:tcW w:w="4675" w:type="dxa"/>
+          </w:tcPr>
+          <w:tbl>
+            <w:tblPr>
+              <w:tblStyle w:val="TableGrid"/>
+              <w:tblW w:w="0" w:type="auto"/>
+              <w:tblLook w:val="04A0" w:firstRow="1" w:lastRow="0" w:firstColumn="1" w:lastColumn="0" w:noHBand="0" w:noVBand="1"/>
+            </w:tblPr>
+            <w:tblGrid>
+              <w:gridCol w:w="2224"/>
+              <w:gridCol w:w="2225"/>
+            </w:tblGrid>
+            <w:tr>
+              <w:tc>
+                <w:tcPr>
+                  <w:tcW w:w="2224" w:type="dxa"/>
+                </w:tcPr>
+                <w:p>
+                  <w:pPr>
+                    <w:rPr>
+                      <w:lang w:eastAsia="zh-CN"/>
+                    </w:rPr>
+                  </w:pPr>
+                  <w:r>
+                    <w:rPr>
+                      <w:lang w:eastAsia="zh-CN"/>
+                    </w:rPr>
+                    <w:t xml:space="preserve">1. </w:t>
+                  </w:r>
+                </w:p>
+              </w:tc>
+              <w:tc>
+                <w:tcPr>
+                  <w:tcW w:w="2225" w:type="dxa"/>
+                </w:tcPr>
+                <w:p>
+                  <w:pPr>
+                    <w:rPr>
+                      <w:lang w:eastAsia="zh-CN"/>
+                    </w:rPr>
+                  </w:pPr>
+                  <w:r>
+                    <w:rPr>
+                      <w:lang w:eastAsia="zh-CN"/>
+                    </w:rPr>
+                    <w:t>Capture current view settings</w:t>
+                  </w:r>
+                </w:p>
+              </w:tc>
+            </w:tr>
+            <w:tr>
+              <w:tc>
+                <w:tcPr>
+                  <w:tcW w:w="2224" w:type="dxa"/>
+                </w:tcPr>
+                <w:p>
+                  <w:pPr>
+                    <w:rPr>
+                      <w:lang w:eastAsia="zh-CN"/>
+                    </w:rPr>
+                  </w:pPr>
+                  <w:r>
+                    <w:rPr>
+                      <w:lang w:eastAsia="zh-CN"/>
+                    </w:rPr>
+                    <w:lastRenderedPageBreak/>
+                    <w:t>2.</w:t>
+                  </w:r>
+                </w:p>
+              </w:tc>
+              <w:tc>
+                <w:tcPr>
+                  <w:tcW w:w="2225" w:type="dxa"/>
+                </w:tcPr>
+                <w:p>
+                  <w:pPr>
+                    <w:rPr>
+                      <w:lang w:eastAsia="zh-CN"/>
+                    </w:rPr>
+                  </w:pPr>
+                  <w:r>
+                    <w:rPr>
+                      <w:lang w:eastAsia="zh-CN"/>
+                    </w:rPr>
+                    <w:t>Capture transactions based on view settings</w:t>
+                  </w:r>
+                </w:p>
+              </w:tc>
+            </w:tr>
+            <w:tr>
+              <w:tc>
+                <w:tcPr>
+                  <w:tcW w:w="2224" w:type="dxa"/>
+                </w:tcPr>
+                <w:p>
+                  <w:pPr>
+                    <w:rPr>
+                      <w:lang w:eastAsia="zh-CN"/>
+                    </w:rPr>
+                  </w:pPr>
+                  <w:r>
+                    <w:rPr>
+                      <w:lang w:eastAsia="zh-CN"/>
+                    </w:rPr>
+                    <w:t>3.</w:t>
+                  </w:r>
+                </w:p>
+              </w:tc>
+              <w:tc>
+                <w:tcPr>
+                  <w:tcW w:w="2225" w:type="dxa"/>
+                </w:tcPr>
+                <w:p>
+                  <w:pPr>
+                    <w:rPr>
+                      <w:lang w:eastAsia="zh-CN"/>
+                    </w:rPr>
+                  </w:pPr>
+                  <w:r>
+                    <w:rPr>
+                      <w:lang w:eastAsia="zh-CN"/>
+                    </w:rPr>
+                    <w:t>Create analysis based on captured transactions</w:t>
+                  </w:r>
+                </w:p>
+              </w:tc>
+            </w:tr>
+            <w:tr>
+              <w:tc>
+                <w:tcPr>
+                  <w:tcW w:w="2224" w:type="dxa"/>
+                </w:tcPr>
+                <w:p>
+                  <w:pPr>
+                    <w:rPr>
+                      <w:lang w:eastAsia="zh-CN"/>
+                    </w:rPr>
+                  </w:pPr>
+                  <w:r>
+                    <w:rPr>
+                      <w:lang w:eastAsia="zh-CN"/>
+                    </w:rPr>
+                    <w:t>4.</w:t>
+                  </w:r>
+                </w:p>
+              </w:tc>
+              <w:tc>
+                <w:tcPr>
+                  <w:tcW w:w="2225" w:type="dxa"/>
+                </w:tcPr>
+                <w:p>
+                  <w:pPr>
+                    <w:rPr>
+                      <w:lang w:eastAsia="zh-CN"/>
+                    </w:rPr>
+                  </w:pPr>
+                </w:p>
+              </w:tc>
+            </w:tr>
+            <w:tr>
+              <w:tc>
+                <w:tcPr>
+                  <w:tcW w:w="2224" w:type="dxa"/>
+                </w:tcPr>
+                <w:p>
+                  <w:pPr>
+                    <w:rPr>
+                      <w:lang w:eastAsia="zh-CN"/>
+                    </w:rPr>
+                  </w:pPr>
+                  <w:r>
+                    <w:rPr>
+                      <w:lang w:eastAsia="zh-CN"/>
+                    </w:rPr>
+                    <w:t>5.</w:t>
+                  </w:r>
+                </w:p>
+              </w:tc>
+              <w:tc>
+                <w:tcPr>
+                  <w:tcW w:w="2225" w:type="dxa"/>
+                </w:tcPr>
+                <w:p>
+                  <w:pPr>
+                    <w:rPr>
+                      <w:lang w:eastAsia="zh-CN"/>
+                    </w:rPr>
+                  </w:pPr>
+                </w:p>
+              </w:tc>
+            </w:tr>
+          </w:tbl>
+          <w:p>
+            <w:pPr>
+              <w:rPr>
+                <w:lang w:eastAsia="zh-CN"/>
+              </w:rPr>
+            </w:pPr>
+          </w:p>
+        </w:tc>
+      </w:tr>
+      <w:tr>
+        <w:tc>
+          <w:tcPr>
+            <w:tcW w:w="4675" w:type="dxa"/>
+          </w:tcPr>
+          <w:p>
+            <w:pPr>
+              <w:rPr>
+                <w:lang w:eastAsia="zh-CN"/>
+              </w:rPr>
+            </w:pPr>
+            <w:r>
+              <w:rPr>
+                <w:lang w:eastAsia="zh-CN"/>
+              </w:rPr>
+              <w:lastRenderedPageBreak/>
+              <w:t>Sub Flows:</w:t>
+            </w:r>
+          </w:p>
+        </w:tc>
+        <w:tc>
+          <w:tcPr>
+            <w:tcW w:w="4675" w:type="dxa"/>
+          </w:tcPr>
+          <w:p>
+            <w:pPr>
+              <w:rPr>
+                <w:lang w:eastAsia="zh-CN"/>
+              </w:rPr>
+            </w:pPr>
+          </w:p>
+        </w:tc>
+      </w:tr>
+      <w:tr>
+        <w:tc>
+          <w:tcPr>
+            <w:tcW w:w="4675" w:type="dxa"/>
+          </w:tcPr>
+          <w:p>
+            <w:pPr>
+              <w:rPr>
+                <w:lang w:eastAsia="zh-CN"/>
+              </w:rPr>
+            </w:pPr>
+            <w:r>
+              <w:rPr>
+                <w:lang w:eastAsia="zh-CN"/>
+              </w:rPr>
+              <w:t>Alternate Flows:</w:t>
+            </w:r>
+          </w:p>
+        </w:tc>
+        <w:tc>
+          <w:tcPr>
+            <w:tcW w:w="4675" w:type="dxa"/>
+          </w:tcPr>
+          <w:p>
+            <w:pPr>
+              <w:rPr>
+                <w:lang w:eastAsia="zh-CN"/>
+              </w:rPr>
+            </w:pPr>
+          </w:p>
+        </w:tc>
+      </w:tr>
+    </w:tbl>
+    <w:p>
+      <w:pPr>
+        <w:rPr>
+          <w:lang w:eastAsia="zh-CN"/>
+        </w:rPr>
+      </w:pPr>
+    </w:p>
+    <w:tbl>
+      <w:tblPr>
+        <w:tblStyle w:val="TableGrid"/>
+        <w:tblW w:w="0" w:type="auto"/>
+        <w:tblLook w:val="04A0" w:firstRow="1" w:lastRow="0" w:firstColumn="1" w:lastColumn="0" w:noHBand="0" w:noVBand="1"/>
+      </w:tblPr>
+      <w:tblGrid>
+        <w:gridCol w:w="4675"/>
+        <w:gridCol w:w="4675"/>
+      </w:tblGrid>
+      <w:tr>
+        <w:tc>
+          <w:tcPr>
+            <w:tcW w:w="4675" w:type="dxa"/>
+          </w:tcPr>
+          <w:p>
+            <w:pPr>
+              <w:rPr>
+                <w:lang w:eastAsia="zh-CN"/>
+              </w:rPr>
+            </w:pPr>
+            <w:r>
+              <w:rPr>
+                <w:lang w:eastAsia="zh-CN"/>
+              </w:rPr>
+              <w:t>Use Case Name:</w:t>
+            </w:r>
+          </w:p>
+        </w:tc>
+        <w:tc>
+          <w:tcPr>
+            <w:tcW w:w="4675" w:type="dxa"/>
+          </w:tcPr>
+          <w:p>
+            <w:pPr>
+              <w:rPr>
+                <w:lang w:eastAsia="zh-CN"/>
+              </w:rPr>
+            </w:pPr>
+            <w:r>
+              <w:rPr>
+                <w:lang w:eastAsia="zh-CN"/>
+              </w:rPr>
+              <w:t xml:space="preserve">View </w:t>
+            </w:r>
+            <w:r>
+              <w:rPr>
+                <w:lang w:eastAsia="zh-CN"/>
+              </w:rPr>
+              <w:t>Sales Report</w:t>
+            </w:r>
+            <w:r>
+              <w:rPr>
+                <w:lang w:eastAsia="zh-CN"/>
+              </w:rPr>
+              <w:t xml:space="preserve"> </w:t>
+            </w:r>
+          </w:p>
+        </w:tc>
+      </w:tr>
+      <w:tr>
+        <w:tc>
+          <w:tcPr>
+            <w:tcW w:w="4675" w:type="dxa"/>
+          </w:tcPr>
+          <w:p>
+            <w:pPr>
+              <w:rPr>
+                <w:lang w:eastAsia="zh-CN"/>
+              </w:rPr>
+            </w:pPr>
+            <w:r>
+              <w:rPr>
+                <w:lang w:eastAsia="zh-CN"/>
+              </w:rPr>
+              <w:t>ID</w:t>
+            </w:r>
+          </w:p>
+        </w:tc>
+        <w:tc>
+          <w:tcPr>
+            <w:tcW w:w="4675" w:type="dxa"/>
+          </w:tcPr>
+          <w:p>
+            <w:pPr>
+              <w:rPr>
+                <w:lang w:eastAsia="zh-CN"/>
+              </w:rPr>
+            </w:pPr>
+            <w:r>
+              <w:rPr>
+                <w:lang w:eastAsia="zh-CN"/>
+              </w:rPr>
+              <w:t>2</w:t>
+            </w:r>
+          </w:p>
+        </w:tc>
+      </w:tr>
+      <w:tr>
+        <w:tc>
+          <w:tcPr>
+            <w:tcW w:w="4675" w:type="dxa"/>
+          </w:tcPr>
+          <w:p>
+            <w:pPr>
+              <w:rPr>
+                <w:lang w:eastAsia="zh-CN"/>
+              </w:rPr>
+            </w:pPr>
+            <w:r>
+              <w:rPr>
+                <w:lang w:eastAsia="zh-CN"/>
+              </w:rPr>
+              <w:t>Importance</w:t>
+            </w:r>
+          </w:p>
+        </w:tc>
+        <w:tc>
+          <w:tcPr>
+            <w:tcW w:w="4675" w:type="dxa"/>
+          </w:tcPr>
+          <w:p>
+            <w:pPr>
+              <w:rPr>
+                <w:lang w:eastAsia="zh-CN"/>
+              </w:rPr>
+            </w:pPr>
+            <w:r>
+              <w:rPr>
+                <w:lang w:eastAsia="zh-CN"/>
+              </w:rPr>
+              <w:t>Low</w:t>
+            </w:r>
+          </w:p>
+        </w:tc>
+      </w:tr>
+      <w:tr>
+        <w:tc>
+          <w:tcPr>
+            <w:tcW w:w="4675" w:type="dxa"/>
+          </w:tcPr>
+          <w:p>
+            <w:pPr>
+              <w:rPr>
+                <w:lang w:eastAsia="zh-CN"/>
+              </w:rPr>
+            </w:pPr>
+            <w:r>
+              <w:rPr>
+                <w:lang w:eastAsia="zh-CN"/>
+              </w:rPr>
+              <w:t>Primary Actor</w:t>
+            </w:r>
+          </w:p>
+        </w:tc>
+        <w:tc>
+          <w:tcPr>
+            <w:tcW w:w="4675" w:type="dxa"/>
+          </w:tcPr>
+          <w:p>
+            <w:pPr>
+              <w:rPr>
+                <w:lang w:eastAsia="zh-CN"/>
+              </w:rPr>
+            </w:pPr>
+            <w:r>
+              <w:rPr>
+                <w:lang w:eastAsia="zh-CN"/>
+              </w:rPr>
+              <w:t>General Manager</w:t>
+            </w:r>
+          </w:p>
+        </w:tc>
+      </w:tr>
+      <w:tr>
+        <w:tc>
+          <w:tcPr>
+            <w:tcW w:w="4675" w:type="dxa"/>
+          </w:tcPr>
+          <w:p>
+            <w:pPr>
+              <w:rPr>
+                <w:lang w:eastAsia="zh-CN"/>
+              </w:rPr>
+            </w:pPr>
+            <w:r>
+              <w:rPr>
+                <w:lang w:eastAsia="zh-CN"/>
+              </w:rPr>
+              <w:t>Use Case Type</w:t>
+            </w:r>
+          </w:p>
+        </w:tc>
+        <w:tc>
+          <w:tcPr>
+            <w:tcW w:w="4675" w:type="dxa"/>
+          </w:tcPr>
+          <w:p>
+            <w:pPr>
+              <w:rPr>
+                <w:lang w:eastAsia="zh-CN"/>
+              </w:rPr>
+            </w:pPr>
+            <w:r>
+              <w:rPr>
+                <w:lang w:eastAsia="zh-CN"/>
+              </w:rPr>
+              <w:t>Managing.</w:t>
+            </w:r>
+            <w:r>
+              <w:rPr>
+                <w:lang w:eastAsia="zh-CN"/>
+              </w:rPr>
+              <w:t xml:space="preserve"> Analysis</w:t>
+            </w:r>
+            <w:r>
+              <w:rPr>
+                <w:lang w:eastAsia="zh-CN"/>
+              </w:rPr>
+              <w:t xml:space="preserve">. </w:t>
+            </w:r>
+          </w:p>
+        </w:tc>
+      </w:tr>
+      <w:tr>
+        <w:tc>
+          <w:tcPr>
+            <w:tcW w:w="4675" w:type="dxa"/>
+          </w:tcPr>
+          <w:p>
+            <w:pPr>
+              <w:rPr>
+                <w:lang w:eastAsia="zh-CN"/>
+              </w:rPr>
+            </w:pPr>
+            <w:r>
+              <w:rPr>
+                <w:lang w:eastAsia="zh-CN"/>
+              </w:rPr>
+              <w:t>Stakeholders and interest</w:t>
+            </w:r>
+          </w:p>
+        </w:tc>
+        <w:tc>
+          <w:tcPr>
+            <w:tcW w:w="4675" w:type="dxa"/>
+          </w:tcPr>
+          <w:p>
+            <w:pPr>
+              <w:rPr>
+                <w:lang w:eastAsia="zh-CN"/>
+              </w:rPr>
+            </w:pPr>
+            <w:r>
+              <w:rPr>
+                <w:lang w:eastAsia="zh-CN"/>
+              </w:rPr>
+              <w:t xml:space="preserve">General Manager – </w:t>
+            </w:r>
+            <w:r>
+              <w:rPr>
+                <w:lang w:eastAsia="zh-CN"/>
+              </w:rPr>
+              <w:t>Wants an overview on transactions</w:t>
+            </w:r>
+          </w:p>
+        </w:tc>
+      </w:tr>
+      <w:tr>
+        <w:tc>
+          <w:tcPr>
+            <w:tcW w:w="4675" w:type="dxa"/>
+          </w:tcPr>
+          <w:p>
+            <w:pPr>
+              <w:rPr>
+                <w:lang w:eastAsia="zh-CN"/>
+              </w:rPr>
+            </w:pPr>
+            <w:r>
+              <w:rPr>
+                <w:lang w:eastAsia="zh-CN"/>
+              </w:rPr>
+              <w:t>Brief Description:</w:t>
+            </w:r>
+          </w:p>
+        </w:tc>
+        <w:tc>
+          <w:tcPr>
+            <w:tcW w:w="4675" w:type="dxa"/>
+          </w:tcPr>
+          <w:p>
+            <w:pPr>
+              <w:rPr>
+                <w:lang w:eastAsia="zh-CN"/>
+              </w:rPr>
+            </w:pPr>
+            <w:r>
+              <w:rPr>
+                <w:lang w:eastAsia="zh-CN"/>
+              </w:rPr>
+              <w:t xml:space="preserve">This use case describes ChowHub could display </w:t>
+            </w:r>
+            <w:r>
+              <w:rPr>
+                <w:lang w:eastAsia="zh-CN"/>
+              </w:rPr>
+              <w:t>a sales report</w:t>
+            </w:r>
+            <w:r>
+              <w:rPr>
+                <w:lang w:eastAsia="zh-CN"/>
+              </w:rPr>
+              <w:t xml:space="preserve"> to the general manager </w:t>
+            </w:r>
+          </w:p>
+        </w:tc>
+      </w:tr>
+      <w:tr>
+        <w:tc>
+          <w:tcPr>
+            <w:tcW w:w="4675" w:type="dxa"/>
+          </w:tcPr>
+          <w:p>
+            <w:pPr>
+              <w:rPr>
+                <w:lang w:eastAsia="zh-CN"/>
+              </w:rPr>
+            </w:pPr>
+            <w:r>
+              <w:rPr>
+                <w:lang w:eastAsia="zh-CN"/>
+              </w:rPr>
+              <w:t>Trigger:</w:t>
+            </w:r>
+          </w:p>
+          <w:p>
+            <w:pPr>
+              <w:rPr>
+                <w:lang w:eastAsia="zh-CN"/>
+              </w:rPr>
+            </w:pPr>
+            <w:r>
+              <w:rPr>
+                <w:lang w:eastAsia="zh-CN"/>
+              </w:rPr>
+              <w:t>Type:</w:t>
+            </w:r>
+          </w:p>
+        </w:tc>
+        <w:tc>
+          <w:tcPr>
+            <w:tcW w:w="4675" w:type="dxa"/>
+          </w:tcPr>
+          <w:p>
+            <w:pPr>
+              <w:rPr>
+                <w:lang w:eastAsia="zh-CN"/>
+              </w:rPr>
+            </w:pPr>
+            <w:r>
+              <w:rPr>
+                <w:lang w:eastAsia="zh-CN"/>
+              </w:rPr>
+              <w:t xml:space="preserve">General Manager wants to view the </w:t>
+            </w:r>
+            <w:r>
+              <w:rPr>
+                <w:lang w:eastAsia="zh-CN"/>
+              </w:rPr>
+              <w:t>sales report</w:t>
+            </w:r>
+          </w:p>
+          <w:p>
+            <w:pPr>
+              <w:rPr>
+                <w:lang w:eastAsia="zh-CN"/>
+              </w:rPr>
+            </w:pPr>
+            <w:r>
+              <w:rPr>
+                <w:lang w:eastAsia="zh-CN"/>
+              </w:rPr>
+              <w:t xml:space="preserve">Internal </w:t>
+            </w:r>
+          </w:p>
+        </w:tc>
+      </w:tr>
+      <w:tr>
+        <w:tc>
+          <w:tcPr>
+            <w:tcW w:w="4675" w:type="dxa"/>
+          </w:tcPr>
+          <w:p>
+            <w:pPr>
+              <w:rPr>
+                <w:lang w:eastAsia="zh-CN"/>
+              </w:rPr>
+            </w:pPr>
+            <w:r>
+              <w:rPr>
+                <w:lang w:eastAsia="zh-CN"/>
+              </w:rPr>
+              <w:t>Relationships:</w:t>
+            </w:r>
+          </w:p>
+        </w:tc>
+        <w:tc>
+          <w:tcPr>
+            <w:tcW w:w="4675" w:type="dxa"/>
+          </w:tcPr>
+          <w:tbl>
+            <w:tblPr>
+              <w:tblStyle w:val="TableGrid"/>
+              <w:tblW w:w="0" w:type="auto"/>
+              <w:tblLook w:val="04A0" w:firstRow="1" w:lastRow="0" w:firstColumn="1" w:lastColumn="0" w:noHBand="0" w:noVBand="1"/>
+            </w:tblPr>
+            <w:tblGrid>
+              <w:gridCol w:w="2224"/>
+              <w:gridCol w:w="2225"/>
+            </w:tblGrid>
+            <w:tr>
+              <w:tc>
+                <w:tcPr>
+                  <w:tcW w:w="2224" w:type="dxa"/>
+                </w:tcPr>
+                <w:p>
+                  <w:pPr>
+                    <w:rPr>
+                      <w:lang w:eastAsia="zh-CN"/>
+                    </w:rPr>
+                  </w:pPr>
+                  <w:r>
+                    <w:rPr>
+                      <w:lang w:eastAsia="zh-CN"/>
+                    </w:rPr>
+                    <w:t>Association</w:t>
+                  </w:r>
+                </w:p>
+              </w:tc>
+              <w:tc>
+                <w:tcPr>
+                  <w:tcW w:w="2225" w:type="dxa"/>
+                </w:tcPr>
+                <w:p>
+                  <w:pPr>
+                    <w:rPr>
+                      <w:lang w:eastAsia="zh-CN"/>
+                    </w:rPr>
+                  </w:pPr>
+                  <w:r>
+                    <w:rPr>
+                      <w:lang w:eastAsia="zh-CN"/>
+                    </w:rPr>
+                    <w:t>General Manager</w:t>
+                  </w:r>
+                </w:p>
+              </w:tc>
+            </w:tr>
+            <w:tr>
+              <w:tc>
+                <w:tcPr>
+                  <w:tcW w:w="2224" w:type="dxa"/>
+                </w:tcPr>
+                <w:p>
+                  <w:pPr>
+                    <w:rPr>
+                      <w:lang w:eastAsia="zh-CN"/>
+                    </w:rPr>
+                  </w:pPr>
+                  <w:r>
+                    <w:rPr>
+                      <w:lang w:eastAsia="zh-CN"/>
+                    </w:rPr>
+                    <w:t>Include</w:t>
+                  </w:r>
+                </w:p>
+              </w:tc>
+              <w:tc>
+                <w:tcPr>
+                  <w:tcW w:w="2225" w:type="dxa"/>
+                </w:tcPr>
+                <w:p>
+                  <w:pPr>
+                    <w:rPr>
+                      <w:lang w:eastAsia="zh-CN"/>
+                    </w:rPr>
+                  </w:pPr>
+                </w:p>
+              </w:tc>
+            </w:tr>
+            <w:tr>
+              <w:tc>
+                <w:tcPr>
+                  <w:tcW w:w="2224" w:type="dxa"/>
+                </w:tcPr>
+                <w:p>
+                  <w:pPr>
+                    <w:rPr>
+                      <w:lang w:eastAsia="zh-CN"/>
+                    </w:rPr>
+                  </w:pPr>
+                  <w:r>
+                    <w:rPr>
+                      <w:lang w:eastAsia="zh-CN"/>
+                    </w:rPr>
+                    <w:t>Extend</w:t>
+                  </w:r>
+                </w:p>
+              </w:tc>
+              <w:tc>
+                <w:tcPr>
+                  <w:tcW w:w="2225" w:type="dxa"/>
+                </w:tcPr>
+                <w:p>
+                  <w:pPr>
+                    <w:rPr>
+                      <w:lang w:eastAsia="zh-CN"/>
+                    </w:rPr>
+                  </w:pPr>
+                </w:p>
+              </w:tc>
+            </w:tr>
+            <w:tr>
+              <w:tc>
+                <w:tcPr>
+                  <w:tcW w:w="2224" w:type="dxa"/>
+                </w:tcPr>
+                <w:p>
+                  <w:pPr>
+                    <w:rPr>
+                      <w:lang w:eastAsia="zh-CN"/>
+                    </w:rPr>
+                  </w:pPr>
+                  <w:r>
+                    <w:rPr>
+                      <w:lang w:eastAsia="zh-CN"/>
+                    </w:rPr>
+                    <w:t>Generalization</w:t>
+                  </w:r>
+                </w:p>
+              </w:tc>
+              <w:tc>
+                <w:tcPr>
+                  <w:tcW w:w="2225" w:type="dxa"/>
+                </w:tcPr>
+                <w:p>
+                  <w:pPr>
+                    <w:rPr>
+                      <w:lang w:eastAsia="zh-CN"/>
+                    </w:rPr>
+                  </w:pPr>
+                </w:p>
+              </w:tc>
+            </w:tr>
+          </w:tbl>
+          <w:p>
+            <w:pPr>
+              <w:rPr>
+                <w:lang w:eastAsia="zh-CN"/>
+              </w:rPr>
+            </w:pPr>
+          </w:p>
+        </w:tc>
+      </w:tr>
+      <w:tr>
+        <w:tc>
+          <w:tcPr>
+            <w:tcW w:w="4675" w:type="dxa"/>
+          </w:tcPr>
+          <w:p>
+            <w:pPr>
+              <w:rPr>
+                <w:lang w:eastAsia="zh-CN"/>
+              </w:rPr>
+            </w:pPr>
+            <w:r>
+              <w:rPr>
+                <w:lang w:eastAsia="zh-CN"/>
+              </w:rPr>
+              <w:t>Normal Flow of events:</w:t>
+            </w:r>
+          </w:p>
+        </w:tc>
+        <w:tc>
+          <w:tcPr>
+            <w:tcW w:w="4675" w:type="dxa"/>
+          </w:tcPr>
+          <w:tbl>
+            <w:tblPr>
+              <w:tblStyle w:val="TableGrid"/>
+              <w:tblW w:w="0" w:type="auto"/>
+              <w:tblLook w:val="04A0" w:firstRow="1" w:lastRow="0" w:firstColumn="1" w:lastColumn="0" w:noHBand="0" w:noVBand="1"/>
+            </w:tblPr>
+            <w:tblGrid>
+              <w:gridCol w:w="2224"/>
+              <w:gridCol w:w="2225"/>
+            </w:tblGrid>
+            <w:tr>
+              <w:tc>
+                <w:tcPr>
+                  <w:tcW w:w="2224" w:type="dxa"/>
+                </w:tcPr>
+                <w:p>
+                  <w:pPr>
+                    <w:rPr>
+                      <w:lang w:eastAsia="zh-CN"/>
+                    </w:rPr>
+                  </w:pPr>
+                  <w:r>
+                    <w:rPr>
+                      <w:lang w:eastAsia="zh-CN"/>
+                    </w:rPr>
+                    <w:t xml:space="preserve">1. </w:t>
+                  </w:r>
+                </w:p>
+              </w:tc>
+              <w:tc>
+                <w:tcPr>
+                  <w:tcW w:w="2225" w:type="dxa"/>
+                </w:tcPr>
+                <w:p>
+                  <w:pPr>
+                    <w:rPr>
+                      <w:lang w:eastAsia="zh-CN"/>
+                    </w:rPr>
+                  </w:pPr>
+                  <w:r>
+                    <w:rPr>
+                      <w:lang w:eastAsia="zh-CN"/>
+                    </w:rPr>
+                    <w:t>Capture current view settings</w:t>
+                  </w:r>
+                </w:p>
+              </w:tc>
+            </w:tr>
+            <w:tr>
+              <w:tc>
+                <w:tcPr>
+                  <w:tcW w:w="2224" w:type="dxa"/>
+                </w:tcPr>
+                <w:p>
+                  <w:pPr>
+                    <w:rPr>
+                      <w:lang w:eastAsia="zh-CN"/>
+                    </w:rPr>
+                  </w:pPr>
+                  <w:r>
+                    <w:rPr>
+                      <w:lang w:eastAsia="zh-CN"/>
+                    </w:rPr>
+                    <w:t>2.</w:t>
+                  </w:r>
+                </w:p>
+              </w:tc>
+              <w:tc>
+                <w:tcPr>
+                  <w:tcW w:w="2225" w:type="dxa"/>
+                </w:tcPr>
+                <w:p>
+                  <w:pPr>
+                    <w:rPr>
+                      <w:lang w:eastAsia="zh-CN"/>
+                    </w:rPr>
+                  </w:pPr>
+                  <w:r>
+                    <w:rPr>
+                      <w:lang w:eastAsia="zh-CN"/>
+                    </w:rPr>
+                    <w:t>Capture transactions based on view settings</w:t>
+                  </w:r>
+                </w:p>
+              </w:tc>
+            </w:tr>
+            <w:tr>
+              <w:tc>
+                <w:tcPr>
+                  <w:tcW w:w="2224" w:type="dxa"/>
+                </w:tcPr>
+                <w:p>
+                  <w:pPr>
+                    <w:rPr>
+                      <w:lang w:eastAsia="zh-CN"/>
+                    </w:rPr>
+                  </w:pPr>
+                  <w:r>
+                    <w:rPr>
+                      <w:lang w:eastAsia="zh-CN"/>
+                    </w:rPr>
+                    <w:t>3.</w:t>
+                  </w:r>
+                </w:p>
+              </w:tc>
+              <w:tc>
+                <w:tcPr>
+                  <w:tcW w:w="2225" w:type="dxa"/>
+                </w:tcPr>
+                <w:p>
+                  <w:pPr>
+                    <w:rPr>
+                      <w:lang w:eastAsia="zh-CN"/>
+                    </w:rPr>
+                  </w:pPr>
+                  <w:r>
+                    <w:rPr>
+                      <w:lang w:eastAsia="zh-CN"/>
+                    </w:rPr>
+                    <w:t>Create display for transactions</w:t>
+                  </w:r>
+                </w:p>
+              </w:tc>
+            </w:tr>
+            <w:tr>
+              <w:tc>
+                <w:tcPr>
+                  <w:tcW w:w="2224" w:type="dxa"/>
+                </w:tcPr>
+                <w:p>
+                  <w:pPr>
+                    <w:rPr>
+                      <w:lang w:eastAsia="zh-CN"/>
+                    </w:rPr>
+                  </w:pPr>
+                  <w:r>
+                    <w:rPr>
+                      <w:lang w:eastAsia="zh-CN"/>
+                    </w:rPr>
+                    <w:lastRenderedPageBreak/>
+                    <w:t>4.</w:t>
+                  </w:r>
+                </w:p>
+              </w:tc>
+              <w:tc>
+                <w:tcPr>
+                  <w:tcW w:w="2225" w:type="dxa"/>
+                </w:tcPr>
+                <w:p>
+                  <w:pPr>
+                    <w:rPr>
+                      <w:lang w:eastAsia="zh-CN"/>
+                    </w:rPr>
+                  </w:pPr>
+                </w:p>
+              </w:tc>
+            </w:tr>
+            <w:tr>
+              <w:tc>
+                <w:tcPr>
+                  <w:tcW w:w="2224" w:type="dxa"/>
+                </w:tcPr>
+                <w:p>
+                  <w:pPr>
+                    <w:rPr>
+                      <w:lang w:eastAsia="zh-CN"/>
+                    </w:rPr>
+                  </w:pPr>
+                  <w:r>
+                    <w:rPr>
+                      <w:lang w:eastAsia="zh-CN"/>
+                    </w:rPr>
+                    <w:t>5.</w:t>
+                  </w:r>
+                </w:p>
+              </w:tc>
+              <w:tc>
+                <w:tcPr>
+                  <w:tcW w:w="2225" w:type="dxa"/>
+                </w:tcPr>
+                <w:p>
+                  <w:pPr>
+                    <w:rPr>
+                      <w:lang w:eastAsia="zh-CN"/>
+                    </w:rPr>
+                  </w:pPr>
+                </w:p>
+              </w:tc>
+            </w:tr>
+          </w:tbl>
+          <w:p>
+            <w:pPr>
+              <w:rPr>
+                <w:lang w:eastAsia="zh-CN"/>
+              </w:rPr>
+            </w:pPr>
+          </w:p>
+        </w:tc>
+      </w:tr>
+      <w:tr>
+        <w:tc>
+          <w:tcPr>
+            <w:tcW w:w="4675" w:type="dxa"/>
+          </w:tcPr>
+          <w:p>
+            <w:pPr>
+              <w:rPr>
+                <w:lang w:eastAsia="zh-CN"/>
+              </w:rPr>
+            </w:pPr>
+            <w:r>
+              <w:rPr>
+                <w:lang w:eastAsia="zh-CN"/>
+              </w:rPr>
+              <w:lastRenderedPageBreak/>
+              <w:t>Sub Flows:</w:t>
+            </w:r>
+          </w:p>
+        </w:tc>
+        <w:tc>
+          <w:tcPr>
+            <w:tcW w:w="4675" w:type="dxa"/>
+          </w:tcPr>
+          <w:p>
+            <w:pPr>
+              <w:rPr>
+                <w:lang w:eastAsia="zh-CN"/>
+              </w:rPr>
+            </w:pPr>
+          </w:p>
+        </w:tc>
+      </w:tr>
+      <w:tr>
+        <w:tc>
+          <w:tcPr>
+            <w:tcW w:w="4675" w:type="dxa"/>
+          </w:tcPr>
+          <w:p>
+            <w:pPr>
+              <w:rPr>
+                <w:lang w:eastAsia="zh-CN"/>
+              </w:rPr>
+            </w:pPr>
+            <w:r>
+              <w:rPr>
+                <w:lang w:eastAsia="zh-CN"/>
+              </w:rPr>
+              <w:t>Alternate Flows:</w:t>
+            </w:r>
+          </w:p>
+        </w:tc>
+        <w:tc>
+          <w:tcPr>
+            <w:tcW w:w="4675" w:type="dxa"/>
+          </w:tcPr>
+          <w:p>
+            <w:pPr>
+              <w:rPr>
+                <w:lang w:eastAsia="zh-CN"/>
+              </w:rPr>
+            </w:pPr>
+          </w:p>
+        </w:tc>
+      </w:tr>
+    </w:tbl>
+    <w:p>
+      <w:pPr>
+        <w:rPr>
+          <w:lang w:eastAsia="zh-CN"/>
+        </w:rPr>
+      </w:pPr>
+    </w:p>
+    <w:p>
+      <w:pPr>
+        <w:rPr>
+          <w:lang w:eastAsia="zh-CN"/>
+        </w:rPr>
+      </w:pPr>
+      <w:r>
+        <w:rPr>
+          <w:lang w:eastAsia="zh-CN"/>
+        </w:rPr>
+        <w:t>Post Condition:</w:t>
+      </w:r>
+      <w:r>
+        <w:rPr>
+          <w:lang w:eastAsia="zh-CN"/>
+        </w:rPr>
+        <w:br/>
+        <w:t>4- Corresponding Mockups</w:t>
+      </w:r>
+    </w:p>
+    <w:p>
+      <w:pPr>
+        <w:rPr>
+          <w:lang w:eastAsia="zh-CN"/>
+        </w:rPr>
+      </w:pPr>
+      <w:r>
+        <w:rPr>
+          <w:noProof/>
+        </w:rPr>
+        <w:drawing>
+          <wp:inline distT="0" distB="0" distL="0" distR="0" wp14:anchorId="47606303" wp14:editId="37F42DA7">
+            <wp:extent cx="3112270" cy="2659727"/>
+            <wp:effectExtent l="0" t="0" r="0" b="7620"/>
+            <wp:docPr id="467541070" name="Picture 1" descr="A screenshot of a chart&#10;&#10;AI-generated content may be incorrect."/>
+            <wp:cNvGraphicFramePr>
+              <a:graphicFrameLocks xmlns:a="http://schemas.openxmlformats.org/drawingml/2006/main" noChangeAspect="1"/>
+            </wp:cNvGraphicFramePr>
+            <a:graphic xmlns:a="http://schemas.openxmlformats.org/drawingml/2006/main">
+              <a:graphicData uri="http://schemas.openxmlformats.org/drawingml/2006/picture">
+                <pic:pic xmlns:pic="http://schemas.openxmlformats.org/drawingml/2006/picture">
+                  <pic:nvPicPr>
+                    <pic:cNvPr id="1775749396" name="Picture 1" descr="A screenshot of a chart&#10;&#10;AI-generated content may be incorrect."/>
+                    <pic:cNvPicPr/>
+                  </pic:nvPicPr>
+                  <pic:blipFill>
+                    <a:blip r:embed="rId25"/>
+                    <a:stretch>
+                      <a:fillRect/>
+                    </a:stretch>
+                  </pic:blipFill>
+                  <pic:spPr>
+                    <a:xfrm>
+                      <a:off x="0" y="0"/>
+                      <a:ext cx="3138989" cy="2682561"/>
+                    </a:xfrm>
+                    <a:prstGeom prst="rect">
+                      <a:avLst/>
+                    </a:prstGeom>
+                  </pic:spPr>
+                </pic:pic>
+              </a:graphicData>
+            </a:graphic>
+          </wp:inline>
+        </w:drawing>
+      </w:r>
+      <w:r>
+        <w:rPr>
+          <w:noProof/>
+        </w:rPr>
+        <w:drawing>
+          <wp:inline distT="0" distB="0" distL="0" distR="0" wp14:anchorId="7756AB60" wp14:editId="2D00E37D">
+            <wp:extent cx="2653011" cy="2659813"/>
+            <wp:effectExtent l="0" t="0" r="0" b="7620"/>
+            <wp:docPr id="288512766" name="Picture 1" descr="A screenshot of a data analysis&#10;&#10;AI-generated content may be incorrect."/>
+            <wp:cNvGraphicFramePr>
+              <a:graphicFrameLocks xmlns:a="http://schemas.openxmlformats.org/drawingml/2006/main" noChangeAspect="1"/>
+            </wp:cNvGraphicFramePr>
+            <a:graphic xmlns:a="http://schemas.openxmlformats.org/drawingml/2006/main">
+              <a:graphicData uri="http://schemas.openxmlformats.org/drawingml/2006/picture">
+                <pic:pic xmlns:pic="http://schemas.openxmlformats.org/drawingml/2006/picture">
+                  <pic:nvPicPr>
+                    <pic:cNvPr id="588841599" name="Picture 1" descr="A screenshot of a data analysis&#10;&#10;AI-generated content may be incorrect."/>
+                    <pic:cNvPicPr/>
+                  </pic:nvPicPr>
+                  <pic:blipFill>
+                    <a:blip r:embed="rId26"/>
+                    <a:stretch>
+                      <a:fillRect/>
+                    </a:stretch>
+                  </pic:blipFill>
+                  <pic:spPr>
+                    <a:xfrm>
+                      <a:off x="0" y="0"/>
+                      <a:ext cx="2668780" cy="2675622"/>
+                    </a:xfrm>
+                    <a:prstGeom prst="rect">
+                      <a:avLst/>
+                    </a:prstGeom>
+                  </pic:spPr>
+                </pic:pic>
+              </a:graphicData>
+            </a:graphic>
+          </wp:inline>
+        </w:drawing>
+      </w:r>
+    </w:p>
+    <w:p>
+      <w:pPr>
+        <w:rPr>
+          <w:lang w:eastAsia="zh-CN"/>
+        </w:rPr>
+      </w:pPr>
+      <w:r>
+        <w:rPr>
+          <w:lang w:eastAsia="zh-CN"/>
+        </w:rPr>
+        <w:t>Ingredient tracking</w:t>
+      </w:r>
+    </w:p>
+    <w:p>
+      <w:pPr>
+        <w:rPr>
+          <w:lang w:eastAsia="zh-CN"/>
+        </w:rPr>
+      </w:pPr>
+      <w:r>
+        <w:rPr>
+          <w:lang w:eastAsia="zh-CN"/>
+        </w:rPr>
+        <w:t>1- Business Rules.</w:t>
+      </w:r>
+    </w:p>
+    <w:p>
+      <w:pPr>
+        <w:ind w:left="720" w:hanging="720"/>
+        <w:rPr>
+          <w:lang w:eastAsia="zh-CN"/>
+        </w:rPr>
+      </w:pPr>
+      <w:r>
+        <w:rPr>
+          <w:lang w:eastAsia="zh-CN"/>
+        </w:rPr>
+        <w:t xml:space="preserve">User has to be logged in to access, only managers can access sales reports and analysis,  user can view all relevant ingredients </w:t>
+      </w:r>
+      <w:r>
+        <w:rPr>
+          <w:lang w:eastAsia="zh-CN"/>
+        </w:rPr>
+        <w:br/>
+        <w:t>2- System Use Case Diagrams.</w:t>
+      </w:r>
+    </w:p>
+    <w:p>
+      <w:pPr>
+        <w:ind w:left="720" w:hanging="720"/>
+        <w:rPr>
+          <w:lang w:eastAsia="zh-CN"/>
+        </w:rPr>
+      </w:pPr>
+      <w:r>
+        <w:rPr>
+          <w:noProof/>
+        </w:rPr>
+        <w:lastRenderedPageBreak/>
+        <w:drawing>
+          <wp:inline distT="0" distB="0" distL="0" distR="0" wp14:anchorId="0E974D83" wp14:editId="2F5C7740">
+            <wp:extent cx="3081647" cy="2867891"/>
+            <wp:effectExtent l="0" t="0" r="5080" b="8890"/>
+            <wp:docPr id="1625525173" name="Picture 1" descr="A diagram of a recipe&#10;&#10;AI-generated content may be incorrect."/>
+            <wp:cNvGraphicFramePr>
+              <a:graphicFrameLocks xmlns:a="http://schemas.openxmlformats.org/drawingml/2006/main" noChangeAspect="1"/>
+            </wp:cNvGraphicFramePr>
+            <a:graphic xmlns:a="http://schemas.openxmlformats.org/drawingml/2006/main">
+              <a:graphicData uri="http://schemas.openxmlformats.org/drawingml/2006/picture">
+                <pic:pic xmlns:pic="http://schemas.openxmlformats.org/drawingml/2006/picture">
+                  <pic:nvPicPr>
+                    <pic:cNvPr id="1625525173" name="Picture 1" descr="A diagram of a recipe&#10;&#10;AI-generated content may be incorrect."/>
+                    <pic:cNvPicPr/>
+                  </pic:nvPicPr>
+                  <pic:blipFill>
+                    <a:blip r:embed="rId36"/>
+                    <a:stretch>
+                      <a:fillRect/>
+                    </a:stretch>
+                  </pic:blipFill>
+                  <pic:spPr>
+                    <a:xfrm>
+                      <a:off x="0" y="0"/>
+                      <a:ext cx="3088895" cy="2874637"/>
+                    </a:xfrm>
+                    <a:prstGeom prst="rect">
+                      <a:avLst/>
+                    </a:prstGeom>
+                  </pic:spPr>
+                </pic:pic>
+              </a:graphicData>
+            </a:graphic>
+          </wp:inline>
+        </w:drawing>
+      </w:r>
+      <w:r>
+        <w:rPr>
+          <w:lang w:eastAsia="zh-CN"/>
+        </w:rPr>
+        <w:br/>
+        <w:t>3- Use Case Descriptions.</w:t>
+      </w:r>
+    </w:p>
+    <w:tbl>
+      <w:tblPr>
+        <w:tblStyle w:val="TableGrid"/>
+        <w:tblW w:w="0" w:type="auto"/>
+        <w:tblLook w:val="04A0" w:firstRow="1" w:lastRow="0" w:firstColumn="1" w:lastColumn="0" w:noHBand="0" w:noVBand="1"/>
+      </w:tblPr>
+      <w:tblGrid>
+        <w:gridCol w:w="4675"/>
+        <w:gridCol w:w="4675"/>
+      </w:tblGrid>
+      <w:tr>
+        <w:tc>
+          <w:tcPr>
+            <w:tcW w:w="4675" w:type="dxa"/>
+          </w:tcPr>
+          <w:p>
+            <w:pPr>
+              <w:rPr>
+                <w:lang w:eastAsia="zh-CN"/>
+              </w:rPr>
+            </w:pPr>
+            <w:r>
+              <w:rPr>
+                <w:lang w:eastAsia="zh-CN"/>
+              </w:rPr>
+              <w:t>Use Case Name:</w:t>
+            </w:r>
+          </w:p>
+        </w:tc>
+        <w:tc>
+          <w:tcPr>
+            <w:tcW w:w="4675" w:type="dxa"/>
+          </w:tcPr>
+          <w:p>
+            <w:pPr>
+              <w:rPr>
+                <w:lang w:eastAsia="zh-CN"/>
+              </w:rPr>
+            </w:pPr>
+            <w:r>
+              <w:rPr>
+                <w:lang w:eastAsia="zh-CN"/>
+              </w:rPr>
+              <w:t>Add Ingredient</w:t>
+            </w:r>
+            <w:r>
+              <w:rPr>
+                <w:lang w:eastAsia="zh-CN"/>
+              </w:rPr>
+              <w:t xml:space="preserve"> </w:t>
+            </w:r>
+          </w:p>
+        </w:tc>
+      </w:tr>
+      <w:tr>
+        <w:tc>
+          <w:tcPr>
+            <w:tcW w:w="4675" w:type="dxa"/>
+          </w:tcPr>
+          <w:p>
+            <w:pPr>
+              <w:rPr>
+                <w:lang w:eastAsia="zh-CN"/>
+              </w:rPr>
+            </w:pPr>
+            <w:r>
+              <w:rPr>
+                <w:lang w:eastAsia="zh-CN"/>
+              </w:rPr>
+              <w:t>ID</w:t>
+            </w:r>
+          </w:p>
+        </w:tc>
+        <w:tc>
+          <w:tcPr>
+            <w:tcW w:w="4675" w:type="dxa"/>
+          </w:tcPr>
+          <w:p>
+            <w:pPr>
+              <w:rPr>
+                <w:lang w:eastAsia="zh-CN"/>
+              </w:rPr>
+            </w:pPr>
+            <w:r>
+              <w:rPr>
+                <w:lang w:eastAsia="zh-CN"/>
+              </w:rPr>
+              <w:t>3</w:t>
+            </w:r>
+          </w:p>
+        </w:tc>
+      </w:tr>
+      <w:tr>
+        <w:tc>
+          <w:tcPr>
+            <w:tcW w:w="4675" w:type="dxa"/>
+          </w:tcPr>
+          <w:p>
+            <w:pPr>
+              <w:rPr>
+                <w:lang w:eastAsia="zh-CN"/>
+              </w:rPr>
+            </w:pPr>
+            <w:r>
+              <w:rPr>
+                <w:lang w:eastAsia="zh-CN"/>
+              </w:rPr>
+              <w:t>Importance</w:t>
+            </w:r>
+          </w:p>
+        </w:tc>
+        <w:tc>
+          <w:tcPr>
+            <w:tcW w:w="4675" w:type="dxa"/>
+          </w:tcPr>
+          <w:p>
+            <w:pPr>
+              <w:rPr>
+                <w:lang w:eastAsia="zh-CN"/>
+              </w:rPr>
+            </w:pPr>
+            <w:r>
+              <w:rPr>
+                <w:lang w:eastAsia="zh-CN"/>
+              </w:rPr>
+              <w:t>High</w:t>
+            </w:r>
+          </w:p>
+        </w:tc>
+      </w:tr>
+      <w:tr>
+        <w:tc>
+          <w:tcPr>
+            <w:tcW w:w="4675" w:type="dxa"/>
+          </w:tcPr>
+          <w:p>
+            <w:pPr>
+              <w:rPr>
+                <w:lang w:eastAsia="zh-CN"/>
+              </w:rPr>
+            </w:pPr>
+            <w:r>
+              <w:rPr>
+                <w:lang w:eastAsia="zh-CN"/>
+              </w:rPr>
+              <w:t>Primary Actor</w:t>
+            </w:r>
+          </w:p>
+        </w:tc>
+        <w:tc>
+          <w:tcPr>
+            <w:tcW w:w="4675" w:type="dxa"/>
+          </w:tcPr>
+          <w:p>
+            <w:pPr>
+              <w:rPr>
+                <w:lang w:eastAsia="zh-CN"/>
+              </w:rPr>
+            </w:pPr>
+            <w:r>
+              <w:rPr>
+                <w:lang w:eastAsia="zh-CN"/>
+              </w:rPr>
+              <w:t>General Manager</w:t>
+            </w:r>
+          </w:p>
+        </w:tc>
+      </w:tr>
+      <w:tr>
+        <w:tc>
+          <w:tcPr>
+            <w:tcW w:w="4675" w:type="dxa"/>
+          </w:tcPr>
+          <w:p>
+            <w:pPr>
+              <w:rPr>
+                <w:lang w:eastAsia="zh-CN"/>
+              </w:rPr>
+            </w:pPr>
+            <w:r>
+              <w:rPr>
+                <w:lang w:eastAsia="zh-CN"/>
+              </w:rPr>
+              <w:t>Use Case Type</w:t>
+            </w:r>
+          </w:p>
+        </w:tc>
+        <w:tc>
+          <w:tcPr>
+            <w:tcW w:w="4675" w:type="dxa"/>
+          </w:tcPr>
+          <w:p>
+            <w:pPr>
+              <w:rPr>
+                <w:lang w:eastAsia="zh-CN"/>
+              </w:rPr>
+            </w:pPr>
+            <w:r>
+              <w:rPr>
+                <w:lang w:eastAsia="zh-CN"/>
+              </w:rPr>
+              <w:t>Managing.</w:t>
+            </w:r>
+            <w:r>
+              <w:rPr>
+                <w:lang w:eastAsia="zh-CN"/>
+              </w:rPr>
+              <w:t xml:space="preserve"> Ingredients</w:t>
+            </w:r>
+            <w:r>
+              <w:rPr>
+                <w:lang w:eastAsia="zh-CN"/>
+              </w:rPr>
+              <w:t xml:space="preserve">. </w:t>
+            </w:r>
+          </w:p>
+        </w:tc>
+      </w:tr>
+      <w:tr>
+        <w:tc>
+          <w:tcPr>
+            <w:tcW w:w="4675" w:type="dxa"/>
+          </w:tcPr>
+          <w:p>
+            <w:pPr>
+              <w:rPr>
+                <w:lang w:eastAsia="zh-CN"/>
+              </w:rPr>
+            </w:pPr>
+            <w:r>
+              <w:rPr>
+                <w:lang w:eastAsia="zh-CN"/>
+              </w:rPr>
+              <w:t>Stakeholders and interest</w:t>
+            </w:r>
+          </w:p>
+        </w:tc>
+        <w:tc>
+          <w:tcPr>
+            <w:tcW w:w="4675" w:type="dxa"/>
+          </w:tcPr>
+          <w:p>
+            <w:pPr>
+              <w:rPr>
+                <w:lang w:eastAsia="zh-CN"/>
+              </w:rPr>
+            </w:pPr>
+            <w:r>
+              <w:rPr>
+                <w:lang w:eastAsia="zh-CN"/>
+              </w:rPr>
+              <w:t xml:space="preserve">General Manager – Wants </w:t>
+            </w:r>
+            <w:r>
+              <w:rPr>
+                <w:lang w:eastAsia="zh-CN"/>
+              </w:rPr>
+              <w:t>to add a new ingredient</w:t>
+            </w:r>
+          </w:p>
+        </w:tc>
+      </w:tr>
+      <w:tr>
+        <w:tc>
+          <w:tcPr>
+            <w:tcW w:w="4675" w:type="dxa"/>
+          </w:tcPr>
+          <w:p>
+            <w:pPr>
+              <w:rPr>
+                <w:lang w:eastAsia="zh-CN"/>
+              </w:rPr>
+            </w:pPr>
+            <w:r>
+              <w:rPr>
+                <w:lang w:eastAsia="zh-CN"/>
+              </w:rPr>
+              <w:t>Brief Description:</w:t>
+            </w:r>
+          </w:p>
+        </w:tc>
+        <w:tc>
+          <w:tcPr>
+            <w:tcW w:w="4675" w:type="dxa"/>
+          </w:tcPr>
+          <w:p>
+            <w:pPr>
+              <w:rPr>
+                <w:lang w:eastAsia="zh-CN"/>
+              </w:rPr>
+            </w:pPr>
+            <w:r>
+              <w:rPr>
+                <w:lang w:eastAsia="zh-CN"/>
+              </w:rPr>
+              <w:t>This use case describes</w:t>
+            </w:r>
+            <w:r>
+              <w:rPr>
+                <w:lang w:eastAsia="zh-CN"/>
+              </w:rPr>
+              <w:t xml:space="preserve"> how</w:t>
+            </w:r>
+            <w:r>
+              <w:rPr>
+                <w:lang w:eastAsia="zh-CN"/>
+              </w:rPr>
+              <w:t xml:space="preserve"> ChowHub</w:t>
+            </w:r>
+            <w:r>
+              <w:rPr>
+                <w:lang w:eastAsia="zh-CN"/>
+              </w:rPr>
+              <w:t xml:space="preserve"> would save a new ingredient</w:t>
+            </w:r>
+            <w:r>
+              <w:rPr>
+                <w:lang w:eastAsia="zh-CN"/>
+              </w:rPr>
+              <w:t xml:space="preserve"> </w:t>
+            </w:r>
+          </w:p>
+        </w:tc>
+      </w:tr>
+      <w:tr>
+        <w:tc>
+          <w:tcPr>
+            <w:tcW w:w="4675" w:type="dxa"/>
+          </w:tcPr>
+          <w:p>
+            <w:pPr>
+              <w:rPr>
+                <w:lang w:eastAsia="zh-CN"/>
+              </w:rPr>
+            </w:pPr>
+            <w:r>
+              <w:rPr>
+                <w:lang w:eastAsia="zh-CN"/>
+              </w:rPr>
+              <w:t>Trigger:</w:t>
+            </w:r>
+          </w:p>
+          <w:p>
+            <w:pPr>
+              <w:rPr>
+                <w:lang w:eastAsia="zh-CN"/>
+              </w:rPr>
+            </w:pPr>
+            <w:r>
+              <w:rPr>
+                <w:lang w:eastAsia="zh-CN"/>
+              </w:rPr>
+              <w:t>Type:</w:t>
+            </w:r>
+          </w:p>
+        </w:tc>
+        <w:tc>
+          <w:tcPr>
+            <w:tcW w:w="4675" w:type="dxa"/>
+          </w:tcPr>
+          <w:p>
+            <w:pPr>
+              <w:rPr>
+                <w:lang w:eastAsia="zh-CN"/>
+              </w:rPr>
+            </w:pPr>
+            <w:r>
+              <w:rPr>
+                <w:lang w:eastAsia="zh-CN"/>
+              </w:rPr>
+              <w:t xml:space="preserve">General Manager </w:t>
+            </w:r>
+            <w:r>
+              <w:rPr>
+                <w:lang w:eastAsia="zh-CN"/>
+              </w:rPr>
+              <w:t>wants to add a new ingredient</w:t>
+            </w:r>
+          </w:p>
+          <w:p>
+            <w:pPr>
+              <w:rPr>
+                <w:lang w:eastAsia="zh-CN"/>
+              </w:rPr>
+            </w:pPr>
+            <w:r>
+              <w:rPr>
+                <w:lang w:eastAsia="zh-CN"/>
+              </w:rPr>
+              <w:t xml:space="preserve">Internal </w:t>
+            </w:r>
+          </w:p>
+        </w:tc>
+      </w:tr>
+      <w:tr>
+        <w:tc>
+          <w:tcPr>
+            <w:tcW w:w="4675" w:type="dxa"/>
+          </w:tcPr>
+          <w:p>
+            <w:pPr>
+              <w:rPr>
+                <w:lang w:eastAsia="zh-CN"/>
+              </w:rPr>
+            </w:pPr>
+            <w:r>
+              <w:rPr>
+                <w:lang w:eastAsia="zh-CN"/>
+              </w:rPr>
+              <w:t>Relationships:</w:t>
+            </w:r>
+          </w:p>
+        </w:tc>
+        <w:tc>
+          <w:tcPr>
+            <w:tcW w:w="4675" w:type="dxa"/>
+          </w:tcPr>
+          <w:tbl>
+            <w:tblPr>
+              <w:tblStyle w:val="TableGrid"/>
+              <w:tblW w:w="0" w:type="auto"/>
+              <w:tblLook w:val="04A0" w:firstRow="1" w:lastRow="0" w:firstColumn="1" w:lastColumn="0" w:noHBand="0" w:noVBand="1"/>
+            </w:tblPr>
+            <w:tblGrid>
+              <w:gridCol w:w="2224"/>
+              <w:gridCol w:w="2225"/>
+            </w:tblGrid>
+            <w:tr>
+              <w:tc>
+                <w:tcPr>
+                  <w:tcW w:w="2224" w:type="dxa"/>
+                </w:tcPr>
+                <w:p>
+                  <w:pPr>
+                    <w:rPr>
+                      <w:lang w:eastAsia="zh-CN"/>
+                    </w:rPr>
+                  </w:pPr>
+                  <w:r>
+                    <w:rPr>
+                      <w:lang w:eastAsia="zh-CN"/>
+                    </w:rPr>
+                    <w:t>Association</w:t>
+                  </w:r>
+                </w:p>
+              </w:tc>
+              <w:tc>
+                <w:tcPr>
+                  <w:tcW w:w="2225" w:type="dxa"/>
+                </w:tcPr>
+                <w:p>
+                  <w:pPr>
+                    <w:rPr>
+                      <w:lang w:eastAsia="zh-CN"/>
+                    </w:rPr>
+                  </w:pPr>
+                  <w:r>
+                    <w:rPr>
+                      <w:lang w:eastAsia="zh-CN"/>
+                    </w:rPr>
+                    <w:t>General Manager</w:t>
+                  </w:r>
+                  <w:r>
+                    <w:rPr>
+                      <w:lang w:eastAsia="zh-CN"/>
+                    </w:rPr>
+                    <w:t>, Ingredient</w:t>
+                  </w:r>
+                  <w:r>
+                    <w:rPr>
+                      <w:lang w:eastAsia="zh-CN"/>
+                    </w:rPr>
+                    <w:t>, Supplier, Dish</w:t>
+                  </w:r>
+                </w:p>
+              </w:tc>
+            </w:tr>
+            <w:tr>
+              <w:tc>
+                <w:tcPr>
+                  <w:tcW w:w="2224" w:type="dxa"/>
+                </w:tcPr>
+                <w:p>
+                  <w:pPr>
+                    <w:rPr>
+                      <w:lang w:eastAsia="zh-CN"/>
+                    </w:rPr>
+                  </w:pPr>
+                  <w:r>
+                    <w:rPr>
+                      <w:lang w:eastAsia="zh-CN"/>
+                    </w:rPr>
+                    <w:t>Include</w:t>
+                  </w:r>
+                </w:p>
+              </w:tc>
+              <w:tc>
+                <w:tcPr>
+                  <w:tcW w:w="2225" w:type="dxa"/>
+                </w:tcPr>
+                <w:p>
+                  <w:pPr>
+                    <w:rPr>
+                      <w:lang w:eastAsia="zh-CN"/>
+                    </w:rPr>
+                  </w:pPr>
+                </w:p>
+              </w:tc>
+            </w:tr>
+            <w:tr>
+              <w:tc>
+                <w:tcPr>
+                  <w:tcW w:w="2224" w:type="dxa"/>
+                </w:tcPr>
+                <w:p>
+                  <w:pPr>
+                    <w:rPr>
+                      <w:lang w:eastAsia="zh-CN"/>
+                    </w:rPr>
+                  </w:pPr>
+                  <w:r>
+                    <w:rPr>
+                      <w:lang w:eastAsia="zh-CN"/>
+                    </w:rPr>
+                    <w:t>Extend</w:t>
+                  </w:r>
+                </w:p>
+              </w:tc>
+              <w:tc>
+                <w:tcPr>
+                  <w:tcW w:w="2225" w:type="dxa"/>
+                </w:tcPr>
+                <w:p>
+                  <w:pPr>
+                    <w:rPr>
+                      <w:lang w:eastAsia="zh-CN"/>
+                    </w:rPr>
+                  </w:pPr>
+                </w:p>
+              </w:tc>
+            </w:tr>
+            <w:tr>
+              <w:tc>
+                <w:tcPr>
+                  <w:tcW w:w="2224" w:type="dxa"/>
+                </w:tcPr>
+                <w:p>
+                  <w:pPr>
+                    <w:rPr>
+                      <w:lang w:eastAsia="zh-CN"/>
+                    </w:rPr>
+                  </w:pPr>
+                  <w:r>
+                    <w:rPr>
+                      <w:lang w:eastAsia="zh-CN"/>
+                    </w:rPr>
+                    <w:t>Generalization</w:t>
+                  </w:r>
+                </w:p>
+              </w:tc>
+              <w:tc>
+                <w:tcPr>
+                  <w:tcW w:w="2225" w:type="dxa"/>
+                </w:tcPr>
+                <w:p>
+                  <w:pPr>
+                    <w:rPr>
+                      <w:lang w:eastAsia="zh-CN"/>
+                    </w:rPr>
+                  </w:pPr>
+                </w:p>
+              </w:tc>
+            </w:tr>
+          </w:tbl>
+          <w:p>
+            <w:pPr>
+              <w:rPr>
+                <w:lang w:eastAsia="zh-CN"/>
+              </w:rPr>
+            </w:pPr>
+          </w:p>
+        </w:tc>
+      </w:tr>
+      <w:tr>
+        <w:tc>
+          <w:tcPr>
+            <w:tcW w:w="4675" w:type="dxa"/>
+          </w:tcPr>
+          <w:p>
+            <w:pPr>
+              <w:rPr>
+                <w:lang w:eastAsia="zh-CN"/>
+              </w:rPr>
+            </w:pPr>
+            <w:r>
+              <w:rPr>
+                <w:lang w:eastAsia="zh-CN"/>
+              </w:rPr>
+              <w:t>Normal Flow of events:</w:t>
+            </w:r>
+          </w:p>
+        </w:tc>
+        <w:tc>
+          <w:tcPr>
+            <w:tcW w:w="4675" w:type="dxa"/>
+          </w:tcPr>
+          <w:tbl>
+            <w:tblPr>
+              <w:tblStyle w:val="TableGrid"/>
+              <w:tblW w:w="0" w:type="auto"/>
+              <w:tblLook w:val="04A0" w:firstRow="1" w:lastRow="0" w:firstColumn="1" w:lastColumn="0" w:noHBand="0" w:noVBand="1"/>
+            </w:tblPr>
+            <w:tblGrid>
+              <w:gridCol w:w="2224"/>
+              <w:gridCol w:w="2225"/>
+            </w:tblGrid>
+            <w:tr>
+              <w:tc>
+                <w:tcPr>
+                  <w:tcW w:w="2224" w:type="dxa"/>
+                </w:tcPr>
+                <w:p>
+                  <w:pPr>
+                    <w:rPr>
+                      <w:lang w:eastAsia="zh-CN"/>
+                    </w:rPr>
+                  </w:pPr>
+                  <w:r>
+                    <w:rPr>
+                      <w:lang w:eastAsia="zh-CN"/>
+                    </w:rPr>
+                    <w:t xml:space="preserve">1. </w:t>
+                  </w:r>
+                </w:p>
+              </w:tc>
+              <w:tc>
+                <w:tcPr>
+                  <w:tcW w:w="2225" w:type="dxa"/>
+                </w:tcPr>
+                <w:p>
+                  <w:pPr>
+                    <w:rPr>
+                      <w:lang w:eastAsia="zh-CN"/>
+                    </w:rPr>
+                  </w:pPr>
+                  <w:r>
+                    <w:rPr>
+                      <w:lang w:eastAsia="zh-CN"/>
+                    </w:rPr>
+                    <w:t>Capture Ingredient name</w:t>
+                  </w:r>
+                </w:p>
+              </w:tc>
+            </w:tr>
+            <w:tr>
+              <w:tc>
+                <w:tcPr>
+                  <w:tcW w:w="2224" w:type="dxa"/>
+                </w:tcPr>
+                <w:p>
+                  <w:pPr>
+                    <w:rPr>
+                      <w:lang w:eastAsia="zh-CN"/>
+                    </w:rPr>
+                  </w:pPr>
+                  <w:r>
+                    <w:rPr>
+                      <w:lang w:eastAsia="zh-CN"/>
+                    </w:rPr>
+                    <w:lastRenderedPageBreak/>
+                    <w:t>2.</w:t>
+                  </w:r>
+                </w:p>
+              </w:tc>
+              <w:tc>
+                <w:tcPr>
+                  <w:tcW w:w="2225" w:type="dxa"/>
+                </w:tcPr>
+                <w:p>
+                  <w:pPr>
+                    <w:rPr>
+                      <w:lang w:eastAsia="zh-CN"/>
+                    </w:rPr>
+                  </w:pPr>
+                  <w:r>
+                    <w:rPr>
+                      <w:lang w:eastAsia="zh-CN"/>
+                    </w:rPr>
+                    <w:t>Add association with supplier</w:t>
+                  </w:r>
+                </w:p>
+              </w:tc>
+            </w:tr>
+            <w:tr>
+              <w:tc>
+                <w:tcPr>
+                  <w:tcW w:w="2224" w:type="dxa"/>
+                </w:tcPr>
+                <w:p>
+                  <w:pPr>
+                    <w:rPr>
+                      <w:lang w:eastAsia="zh-CN"/>
+                    </w:rPr>
+                  </w:pPr>
+                  <w:r>
+                    <w:rPr>
+                      <w:lang w:eastAsia="zh-CN"/>
+                    </w:rPr>
+                    <w:t>3.</w:t>
+                  </w:r>
+                </w:p>
+              </w:tc>
+              <w:tc>
+                <w:tcPr>
+                  <w:tcW w:w="2225" w:type="dxa"/>
+                </w:tcPr>
+                <w:p>
+                  <w:pPr>
+                    <w:rPr>
+                      <w:lang w:eastAsia="zh-CN"/>
+                    </w:rPr>
+                  </w:pPr>
+                  <w:r>
+                    <w:rPr>
+                      <w:lang w:eastAsia="zh-CN"/>
+                    </w:rPr>
+                    <w:t>Add association with dish</w:t>
+                  </w:r>
+                </w:p>
+              </w:tc>
+            </w:tr>
+            <w:tr>
+              <w:tc>
+                <w:tcPr>
+                  <w:tcW w:w="2224" w:type="dxa"/>
+                </w:tcPr>
+                <w:p>
+                  <w:pPr>
+                    <w:rPr>
+                      <w:lang w:eastAsia="zh-CN"/>
+                    </w:rPr>
+                  </w:pPr>
+                  <w:r>
+                    <w:rPr>
+                      <w:lang w:eastAsia="zh-CN"/>
+                    </w:rPr>
+                    <w:t>4.</w:t>
+                  </w:r>
+                </w:p>
+              </w:tc>
+              <w:tc>
+                <w:tcPr>
+                  <w:tcW w:w="2225" w:type="dxa"/>
+                </w:tcPr>
+                <w:p>
+                  <w:pPr>
+                    <w:rPr>
+                      <w:lang w:eastAsia="zh-CN"/>
+                    </w:rPr>
+                  </w:pPr>
+                  <w:r>
+                    <w:rPr>
+                      <w:lang w:eastAsia="zh-CN"/>
+                    </w:rPr>
+                    <w:t>Add ingredient to list of ingredients</w:t>
+                  </w:r>
+                </w:p>
+              </w:tc>
+            </w:tr>
+            <w:tr>
+              <w:tc>
+                <w:tcPr>
+                  <w:tcW w:w="2224" w:type="dxa"/>
+                </w:tcPr>
+                <w:p>
+                  <w:pPr>
+                    <w:rPr>
+                      <w:lang w:eastAsia="zh-CN"/>
+                    </w:rPr>
+                  </w:pPr>
+                  <w:r>
+                    <w:rPr>
+                      <w:lang w:eastAsia="zh-CN"/>
+                    </w:rPr>
+                    <w:t>5.</w:t>
+                  </w:r>
+                </w:p>
+              </w:tc>
+              <w:tc>
+                <w:tcPr>
+                  <w:tcW w:w="2225" w:type="dxa"/>
+                </w:tcPr>
+                <w:p>
+                  <w:pPr>
+                    <w:rPr>
+                      <w:lang w:eastAsia="zh-CN"/>
+                    </w:rPr>
+                  </w:pPr>
+                </w:p>
+              </w:tc>
+            </w:tr>
+          </w:tbl>
+          <w:p>
+            <w:pPr>
+              <w:rPr>
+                <w:lang w:eastAsia="zh-CN"/>
+              </w:rPr>
+            </w:pPr>
+          </w:p>
+        </w:tc>
+      </w:tr>
+      <w:tr>
+        <w:tc>
+          <w:tcPr>
+            <w:tcW w:w="4675" w:type="dxa"/>
+          </w:tcPr>
+          <w:p>
+            <w:pPr>
+              <w:rPr>
+                <w:lang w:eastAsia="zh-CN"/>
+              </w:rPr>
+            </w:pPr>
+            <w:r>
+              <w:rPr>
+                <w:lang w:eastAsia="zh-CN"/>
+              </w:rPr>
+              <w:lastRenderedPageBreak/>
+              <w:t>Sub Flows:</w:t>
+            </w:r>
+          </w:p>
+        </w:tc>
+        <w:tc>
+          <w:tcPr>
+            <w:tcW w:w="4675" w:type="dxa"/>
+          </w:tcPr>
+          <w:p>
+            <w:pPr>
+              <w:rPr>
+                <w:lang w:eastAsia="zh-CN"/>
+              </w:rPr>
+            </w:pPr>
+          </w:p>
+        </w:tc>
+      </w:tr>
+      <w:tr>
+        <w:tc>
+          <w:tcPr>
+            <w:tcW w:w="4675" w:type="dxa"/>
+          </w:tcPr>
+          <w:p>
+            <w:pPr>
+              <w:rPr>
+                <w:lang w:eastAsia="zh-CN"/>
+              </w:rPr>
+            </w:pPr>
+            <w:r>
+              <w:rPr>
+                <w:lang w:eastAsia="zh-CN"/>
+              </w:rPr>
+              <w:t>Alternate Flows:</w:t>
+            </w:r>
+          </w:p>
+        </w:tc>
+        <w:tc>
+          <w:tcPr>
+            <w:tcW w:w="4675" w:type="dxa"/>
+          </w:tcPr>
+          <w:p>
+            <w:pPr>
+              <w:rPr>
+                <w:lang w:eastAsia="zh-CN"/>
+              </w:rPr>
+            </w:pPr>
+          </w:p>
+        </w:tc>
+      </w:tr>
+    </w:tbl>
+    <w:p>
+      <w:pPr>
+        <w:ind w:left="720" w:hanging="720"/>
+        <w:rPr>
+          <w:lang w:eastAsia="zh-CN"/>
+        </w:rPr>
+      </w:pPr>
+    </w:p>
+    <w:tbl>
+      <w:tblPr>
+        <w:tblStyle w:val="TableGrid"/>
+        <w:tblW w:w="0" w:type="auto"/>
+        <w:tblLook w:val="04A0" w:firstRow="1" w:lastRow="0" w:firstColumn="1" w:lastColumn="0" w:noHBand="0" w:noVBand="1"/>
+      </w:tblPr>
+      <w:tblGrid>
+        <w:gridCol w:w="4675"/>
+        <w:gridCol w:w="4675"/>
+      </w:tblGrid>
+      <w:tr>
+        <w:tc>
+          <w:tcPr>
+            <w:tcW w:w="4675" w:type="dxa"/>
+          </w:tcPr>
+          <w:p>
+            <w:pPr>
+              <w:rPr>
+                <w:lang w:eastAsia="zh-CN"/>
+              </w:rPr>
+            </w:pPr>
+            <w:r>
+              <w:rPr>
+                <w:lang w:eastAsia="zh-CN"/>
+              </w:rPr>
+              <w:t>Use Case Name:</w:t>
+            </w:r>
+          </w:p>
+        </w:tc>
+        <w:tc>
+          <w:tcPr>
+            <w:tcW w:w="4675" w:type="dxa"/>
+          </w:tcPr>
+          <w:p>
+            <w:pPr>
+              <w:rPr>
+                <w:lang w:eastAsia="zh-CN"/>
+              </w:rPr>
+            </w:pPr>
+            <w:r>
+              <w:rPr>
+                <w:lang w:eastAsia="zh-CN"/>
+              </w:rPr>
+              <w:t>Remove</w:t>
+            </w:r>
+            <w:r>
+              <w:rPr>
+                <w:lang w:eastAsia="zh-CN"/>
+              </w:rPr>
+              <w:t xml:space="preserve"> Ingredient </w:t>
+            </w:r>
+          </w:p>
+        </w:tc>
+      </w:tr>
+      <w:tr>
+        <w:tc>
+          <w:tcPr>
+            <w:tcW w:w="4675" w:type="dxa"/>
+          </w:tcPr>
+          <w:p>
+            <w:pPr>
+              <w:rPr>
+                <w:lang w:eastAsia="zh-CN"/>
+              </w:rPr>
+            </w:pPr>
+            <w:r>
+              <w:rPr>
+                <w:lang w:eastAsia="zh-CN"/>
+              </w:rPr>
+              <w:t>ID</w:t>
+            </w:r>
+          </w:p>
+        </w:tc>
+        <w:tc>
+          <w:tcPr>
+            <w:tcW w:w="4675" w:type="dxa"/>
+          </w:tcPr>
+          <w:p>
+            <w:pPr>
+              <w:rPr>
+                <w:lang w:eastAsia="zh-CN"/>
+              </w:rPr>
+            </w:pPr>
+            <w:r>
+              <w:rPr>
+                <w:lang w:eastAsia="zh-CN"/>
+              </w:rPr>
+              <w:t>4</w:t>
+            </w:r>
+          </w:p>
+        </w:tc>
+      </w:tr>
+      <w:tr>
+        <w:tc>
+          <w:tcPr>
+            <w:tcW w:w="4675" w:type="dxa"/>
+          </w:tcPr>
+          <w:p>
+            <w:pPr>
+              <w:rPr>
+                <w:lang w:eastAsia="zh-CN"/>
+              </w:rPr>
+            </w:pPr>
+            <w:r>
+              <w:rPr>
+                <w:lang w:eastAsia="zh-CN"/>
+              </w:rPr>
+              <w:t>Importance</w:t>
+            </w:r>
+          </w:p>
+        </w:tc>
+        <w:tc>
+          <w:tcPr>
+            <w:tcW w:w="4675" w:type="dxa"/>
+          </w:tcPr>
+          <w:p>
+            <w:pPr>
+              <w:rPr>
+                <w:lang w:eastAsia="zh-CN"/>
+              </w:rPr>
+            </w:pPr>
+            <w:r>
+              <w:rPr>
+                <w:lang w:eastAsia="zh-CN"/>
+              </w:rPr>
+              <w:t>High</w:t>
+            </w:r>
+          </w:p>
+        </w:tc>
+      </w:tr>
+      <w:tr>
+        <w:tc>
+          <w:tcPr>
+            <w:tcW w:w="4675" w:type="dxa"/>
+          </w:tcPr>
+          <w:p>
+            <w:pPr>
+              <w:rPr>
+                <w:lang w:eastAsia="zh-CN"/>
+              </w:rPr>
+            </w:pPr>
+            <w:r>
+              <w:rPr>
+                <w:lang w:eastAsia="zh-CN"/>
+              </w:rPr>
+              <w:t>Primary Actor</w:t>
+            </w:r>
+          </w:p>
+        </w:tc>
+        <w:tc>
+          <w:tcPr>
+            <w:tcW w:w="4675" w:type="dxa"/>
+          </w:tcPr>
+          <w:p>
+            <w:pPr>
+              <w:rPr>
+                <w:lang w:eastAsia="zh-CN"/>
+              </w:rPr>
+            </w:pPr>
+            <w:r>
+              <w:rPr>
+                <w:lang w:eastAsia="zh-CN"/>
+              </w:rPr>
+              <w:t>General Manager</w:t>
+            </w:r>
+          </w:p>
+        </w:tc>
+      </w:tr>
+      <w:tr>
+        <w:tc>
+          <w:tcPr>
+            <w:tcW w:w="4675" w:type="dxa"/>
+          </w:tcPr>
+          <w:p>
+            <w:pPr>
+              <w:rPr>
+                <w:lang w:eastAsia="zh-CN"/>
+              </w:rPr>
+            </w:pPr>
+            <w:r>
+              <w:rPr>
+                <w:lang w:eastAsia="zh-CN"/>
+              </w:rPr>
+              <w:t>Use Case Type</w:t>
+            </w:r>
+          </w:p>
+        </w:tc>
+        <w:tc>
+          <w:tcPr>
+            <w:tcW w:w="4675" w:type="dxa"/>
+          </w:tcPr>
+          <w:p>
+            <w:pPr>
+              <w:rPr>
+                <w:lang w:eastAsia="zh-CN"/>
+              </w:rPr>
+            </w:pPr>
+            <w:r>
+              <w:rPr>
+                <w:lang w:eastAsia="zh-CN"/>
+              </w:rPr>
+              <w:t xml:space="preserve">Managing. Ingredients. </w:t>
+            </w:r>
+          </w:p>
+        </w:tc>
+      </w:tr>
+      <w:tr>
+        <w:tc>
+          <w:tcPr>
+            <w:tcW w:w="4675" w:type="dxa"/>
+          </w:tcPr>
+          <w:p>
+            <w:pPr>
+              <w:rPr>
+                <w:lang w:eastAsia="zh-CN"/>
+              </w:rPr>
+            </w:pPr>
+            <w:r>
+              <w:rPr>
+                <w:lang w:eastAsia="zh-CN"/>
+              </w:rPr>
+              <w:t>Stakeholders and interest</w:t>
+            </w:r>
+          </w:p>
+        </w:tc>
+        <w:tc>
+          <w:tcPr>
+            <w:tcW w:w="4675" w:type="dxa"/>
+          </w:tcPr>
+          <w:p>
+            <w:pPr>
+              <w:rPr>
+                <w:lang w:eastAsia="zh-CN"/>
+              </w:rPr>
+            </w:pPr>
+            <w:r>
+              <w:rPr>
+                <w:lang w:eastAsia="zh-CN"/>
+              </w:rPr>
+              <w:t xml:space="preserve">General Manager – Wants to </w:t>
+            </w:r>
+            <w:r>
+              <w:rPr>
+                <w:lang w:eastAsia="zh-CN"/>
+              </w:rPr>
+              <w:t xml:space="preserve">delete an </w:t>
+            </w:r>
+            <w:r>
+              <w:rPr>
+                <w:lang w:eastAsia="zh-CN"/>
+              </w:rPr>
+              <w:t>ingredient</w:t>
+            </w:r>
+          </w:p>
+        </w:tc>
+      </w:tr>
+      <w:tr>
+        <w:tc>
+          <w:tcPr>
+            <w:tcW w:w="4675" w:type="dxa"/>
+          </w:tcPr>
+          <w:p>
+            <w:pPr>
+              <w:rPr>
+                <w:lang w:eastAsia="zh-CN"/>
+              </w:rPr>
+            </w:pPr>
+            <w:r>
+              <w:rPr>
+                <w:lang w:eastAsia="zh-CN"/>
+              </w:rPr>
+              <w:t>Brief Description:</w:t>
+            </w:r>
+          </w:p>
+        </w:tc>
+        <w:tc>
+          <w:tcPr>
+            <w:tcW w:w="4675" w:type="dxa"/>
+          </w:tcPr>
+          <w:p>
+            <w:pPr>
+              <w:rPr>
+                <w:lang w:eastAsia="zh-CN"/>
+              </w:rPr>
+            </w:pPr>
+            <w:r>
+              <w:rPr>
+                <w:lang w:eastAsia="zh-CN"/>
+              </w:rPr>
+              <w:t xml:space="preserve">This use case describes how ChowHub </w:t>
+            </w:r>
+            <w:r>
+              <w:rPr>
+                <w:lang w:eastAsia="zh-CN"/>
+              </w:rPr>
+              <w:t xml:space="preserve">would </w:t>
+            </w:r>
+            <w:r>
+              <w:rPr>
+                <w:lang w:eastAsia="zh-CN"/>
+              </w:rPr>
+              <w:t xml:space="preserve">delete </w:t>
+            </w:r>
+            <w:r>
+              <w:rPr>
+                <w:lang w:eastAsia="zh-CN"/>
+              </w:rPr>
+              <w:t>an ingredient</w:t>
+            </w:r>
+            <w:r>
+              <w:rPr>
+                <w:lang w:eastAsia="zh-CN"/>
+              </w:rPr>
+              <w:t xml:space="preserve"> </w:t>
+            </w:r>
+          </w:p>
+        </w:tc>
+      </w:tr>
+      <w:tr>
+        <w:tc>
+          <w:tcPr>
+            <w:tcW w:w="4675" w:type="dxa"/>
+          </w:tcPr>
+          <w:p>
+            <w:pPr>
+              <w:rPr>
+                <w:lang w:eastAsia="zh-CN"/>
+              </w:rPr>
+            </w:pPr>
+            <w:r>
+              <w:rPr>
+                <w:lang w:eastAsia="zh-CN"/>
+              </w:rPr>
+              <w:t>Trigger:</w:t>
+            </w:r>
+          </w:p>
+          <w:p>
+            <w:pPr>
+              <w:rPr>
+                <w:lang w:eastAsia="zh-CN"/>
+              </w:rPr>
+            </w:pPr>
+            <w:r>
+              <w:rPr>
+                <w:lang w:eastAsia="zh-CN"/>
+              </w:rPr>
+              <w:t>Type:</w:t>
+            </w:r>
+          </w:p>
+        </w:tc>
+        <w:tc>
+          <w:tcPr>
+            <w:tcW w:w="4675" w:type="dxa"/>
+          </w:tcPr>
+          <w:p>
+            <w:pPr>
+              <w:rPr>
+                <w:lang w:eastAsia="zh-CN"/>
+              </w:rPr>
+            </w:pPr>
+            <w:r>
+              <w:rPr>
+                <w:lang w:eastAsia="zh-CN"/>
+              </w:rPr>
+              <w:t xml:space="preserve">General Manager </w:t>
+            </w:r>
+            <w:r>
+              <w:rPr>
+                <w:lang w:eastAsia="zh-CN"/>
+              </w:rPr>
+              <w:t>wants to remove an ingredient</w:t>
+            </w:r>
+          </w:p>
+          <w:p>
+            <w:pPr>
+              <w:rPr>
+                <w:lang w:eastAsia="zh-CN"/>
+              </w:rPr>
+            </w:pPr>
+            <w:r>
+              <w:rPr>
+                <w:lang w:eastAsia="zh-CN"/>
+              </w:rPr>
+              <w:t xml:space="preserve">Internal </w:t>
+            </w:r>
+          </w:p>
+        </w:tc>
+      </w:tr>
+      <w:tr>
+        <w:tc>
+          <w:tcPr>
+            <w:tcW w:w="4675" w:type="dxa"/>
+          </w:tcPr>
+          <w:p>
+            <w:pPr>
+              <w:rPr>
+                <w:lang w:eastAsia="zh-CN"/>
+              </w:rPr>
+            </w:pPr>
+            <w:r>
+              <w:rPr>
+                <w:lang w:eastAsia="zh-CN"/>
+              </w:rPr>
+              <w:t>Relationships:</w:t>
+            </w:r>
+          </w:p>
+        </w:tc>
+        <w:tc>
+          <w:tcPr>
+            <w:tcW w:w="4675" w:type="dxa"/>
+          </w:tcPr>
+          <w:tbl>
+            <w:tblPr>
+              <w:tblStyle w:val="TableGrid"/>
+              <w:tblW w:w="0" w:type="auto"/>
+              <w:tblLook w:val="04A0" w:firstRow="1" w:lastRow="0" w:firstColumn="1" w:lastColumn="0" w:noHBand="0" w:noVBand="1"/>
+            </w:tblPr>
+            <w:tblGrid>
+              <w:gridCol w:w="2224"/>
+              <w:gridCol w:w="2225"/>
+            </w:tblGrid>
+            <w:tr>
+              <w:tc>
+                <w:tcPr>
+                  <w:tcW w:w="2224" w:type="dxa"/>
+                </w:tcPr>
+                <w:p>
+                  <w:pPr>
+                    <w:rPr>
+                      <w:lang w:eastAsia="zh-CN"/>
+                    </w:rPr>
+                  </w:pPr>
+                  <w:r>
+                    <w:rPr>
+                      <w:lang w:eastAsia="zh-CN"/>
+                    </w:rPr>
+                    <w:t>Association</w:t>
+                  </w:r>
+                </w:p>
+              </w:tc>
+              <w:tc>
+                <w:tcPr>
+                  <w:tcW w:w="2225" w:type="dxa"/>
+                </w:tcPr>
+                <w:p>
+                  <w:pPr>
+                    <w:rPr>
+                      <w:lang w:eastAsia="zh-CN"/>
+                    </w:rPr>
+                  </w:pPr>
+                  <w:r>
+                    <w:rPr>
+                      <w:lang w:eastAsia="zh-CN"/>
+                    </w:rPr>
+                    <w:t>General Manager, Ingredient</w:t>
+                  </w:r>
+                </w:p>
+              </w:tc>
+            </w:tr>
+            <w:tr>
+              <w:tc>
+                <w:tcPr>
+                  <w:tcW w:w="2224" w:type="dxa"/>
+                </w:tcPr>
+                <w:p>
+                  <w:pPr>
+                    <w:rPr>
+                      <w:lang w:eastAsia="zh-CN"/>
+                    </w:rPr>
+                  </w:pPr>
+                  <w:r>
+                    <w:rPr>
+                      <w:lang w:eastAsia="zh-CN"/>
+                    </w:rPr>
+                    <w:t>Include</w:t>
+                  </w:r>
+                </w:p>
+              </w:tc>
+              <w:tc>
+                <w:tcPr>
+                  <w:tcW w:w="2225" w:type="dxa"/>
+                </w:tcPr>
+                <w:p>
+                  <w:pPr>
+                    <w:rPr>
+                      <w:lang w:eastAsia="zh-CN"/>
+                    </w:rPr>
+                  </w:pPr>
+                </w:p>
+              </w:tc>
+            </w:tr>
+            <w:tr>
+              <w:tc>
+                <w:tcPr>
+                  <w:tcW w:w="2224" w:type="dxa"/>
+                </w:tcPr>
+                <w:p>
+                  <w:pPr>
+                    <w:rPr>
+                      <w:lang w:eastAsia="zh-CN"/>
+                    </w:rPr>
+                  </w:pPr>
+                  <w:r>
+                    <w:rPr>
+                      <w:lang w:eastAsia="zh-CN"/>
+                    </w:rPr>
+                    <w:t>Extend</w:t>
+                  </w:r>
+                </w:p>
+              </w:tc>
+              <w:tc>
+                <w:tcPr>
+                  <w:tcW w:w="2225" w:type="dxa"/>
+                </w:tcPr>
+                <w:p>
+                  <w:pPr>
+                    <w:rPr>
+                      <w:lang w:eastAsia="zh-CN"/>
+                    </w:rPr>
+                  </w:pPr>
+                </w:p>
+              </w:tc>
+            </w:tr>
+            <w:tr>
+              <w:tc>
+                <w:tcPr>
+                  <w:tcW w:w="2224" w:type="dxa"/>
+                </w:tcPr>
+                <w:p>
+                  <w:pPr>
+                    <w:rPr>
+                      <w:lang w:eastAsia="zh-CN"/>
+                    </w:rPr>
+                  </w:pPr>
+                  <w:r>
+                    <w:rPr>
+                      <w:lang w:eastAsia="zh-CN"/>
+                    </w:rPr>
+                    <w:t>Generalization</w:t>
+                  </w:r>
+                </w:p>
+              </w:tc>
+              <w:tc>
+                <w:tcPr>
+                  <w:tcW w:w="2225" w:type="dxa"/>
+                </w:tcPr>
+                <w:p>
+                  <w:pPr>
+                    <w:rPr>
+                      <w:lang w:eastAsia="zh-CN"/>
+                    </w:rPr>
+                  </w:pPr>
+                </w:p>
+              </w:tc>
+            </w:tr>
+          </w:tbl>
+          <w:p>
+            <w:pPr>
+              <w:rPr>
+                <w:lang w:eastAsia="zh-CN"/>
+              </w:rPr>
+            </w:pPr>
+          </w:p>
+        </w:tc>
+      </w:tr>
+      <w:tr>
+        <w:tc>
+          <w:tcPr>
+            <w:tcW w:w="4675" w:type="dxa"/>
+          </w:tcPr>
+          <w:p>
+            <w:pPr>
+              <w:rPr>
+                <w:lang w:eastAsia="zh-CN"/>
+              </w:rPr>
+            </w:pPr>
+            <w:r>
+              <w:rPr>
+                <w:lang w:eastAsia="zh-CN"/>
+              </w:rPr>
+              <w:t>Normal Flow of events:</w:t>
+            </w:r>
+          </w:p>
+        </w:tc>
+        <w:tc>
+          <w:tcPr>
+            <w:tcW w:w="4675" w:type="dxa"/>
+          </w:tcPr>
+          <w:tbl>
+            <w:tblPr>
+              <w:tblStyle w:val="TableGrid"/>
+              <w:tblW w:w="0" w:type="auto"/>
+              <w:tblLook w:val="04A0" w:firstRow="1" w:lastRow="0" w:firstColumn="1" w:lastColumn="0" w:noHBand="0" w:noVBand="1"/>
+            </w:tblPr>
+            <w:tblGrid>
+              <w:gridCol w:w="2224"/>
+              <w:gridCol w:w="2225"/>
+            </w:tblGrid>
+            <w:tr>
+              <w:tc>
+                <w:tcPr>
+                  <w:tcW w:w="2224" w:type="dxa"/>
+                </w:tcPr>
+                <w:p>
+                  <w:pPr>
+                    <w:rPr>
+                      <w:lang w:eastAsia="zh-CN"/>
+                    </w:rPr>
+                  </w:pPr>
+                  <w:r>
+                    <w:rPr>
+                      <w:lang w:eastAsia="zh-CN"/>
+                    </w:rPr>
+                    <w:t xml:space="preserve">1. </w:t>
+                  </w:r>
+                </w:p>
+              </w:tc>
+              <w:tc>
+                <w:tcPr>
+                  <w:tcW w:w="2225" w:type="dxa"/>
+                </w:tcPr>
+                <w:p>
+                  <w:pPr>
+                    <w:rPr>
+                      <w:lang w:eastAsia="zh-CN"/>
+                    </w:rPr>
+                  </w:pPr>
+                  <w:r>
+                    <w:rPr>
+                      <w:lang w:eastAsia="zh-CN"/>
+                    </w:rPr>
+                    <w:t xml:space="preserve">Capture Ingredient </w:t>
+                  </w:r>
+                  <w:r>
+                    <w:rPr>
+                      <w:lang w:eastAsia="zh-CN"/>
+                    </w:rPr>
+                    <w:t>ID</w:t>
+                  </w:r>
+                </w:p>
+              </w:tc>
+            </w:tr>
+            <w:tr>
+              <w:tc>
+                <w:tcPr>
+                  <w:tcW w:w="2224" w:type="dxa"/>
+                </w:tcPr>
+                <w:p>
+                  <w:pPr>
+                    <w:rPr>
+                      <w:lang w:eastAsia="zh-CN"/>
+                    </w:rPr>
+                  </w:pPr>
+                  <w:r>
+                    <w:rPr>
+                      <w:lang w:eastAsia="zh-CN"/>
+                    </w:rPr>
+                    <w:t>2.</w:t>
+                  </w:r>
+                </w:p>
+              </w:tc>
+              <w:tc>
+                <w:tcPr>
+                  <w:tcW w:w="2225" w:type="dxa"/>
+                </w:tcPr>
+                <w:p>
+                  <w:pPr>
+                    <w:rPr>
+                      <w:lang w:eastAsia="zh-CN"/>
+                    </w:rPr>
+                  </w:pPr>
+                  <w:r>
+                    <w:rPr>
+                      <w:lang w:eastAsia="zh-CN"/>
+                    </w:rPr>
+                    <w:t>Remove Ingredient from list</w:t>
+                  </w:r>
+                  <w:r>
+                    <w:rPr>
+                      <w:lang w:eastAsia="zh-CN"/>
+                    </w:rPr>
+                    <w:t xml:space="preserve"> based on ID</w:t>
+                  </w:r>
+                </w:p>
+              </w:tc>
+            </w:tr>
+            <w:tr>
+              <w:tc>
+                <w:tcPr>
+                  <w:tcW w:w="2224" w:type="dxa"/>
+                </w:tcPr>
+                <w:p>
+                  <w:pPr>
+                    <w:rPr>
+                      <w:lang w:eastAsia="zh-CN"/>
+                    </w:rPr>
+                  </w:pPr>
+                  <w:r>
+                    <w:rPr>
+                      <w:lang w:eastAsia="zh-CN"/>
+                    </w:rPr>
+                    <w:t>3.</w:t>
+                  </w:r>
+                </w:p>
+              </w:tc>
+              <w:tc>
+                <w:tcPr>
+                  <w:tcW w:w="2225" w:type="dxa"/>
+                </w:tcPr>
+                <w:p>
+                  <w:pPr>
+                    <w:rPr>
+                      <w:lang w:eastAsia="zh-CN"/>
+                    </w:rPr>
+                  </w:pPr>
+                </w:p>
+              </w:tc>
+            </w:tr>
+            <w:tr>
+              <w:tc>
+                <w:tcPr>
+                  <w:tcW w:w="2224" w:type="dxa"/>
+                </w:tcPr>
+                <w:p>
+                  <w:pPr>
+                    <w:rPr>
+                      <w:lang w:eastAsia="zh-CN"/>
+                    </w:rPr>
+                  </w:pPr>
+                  <w:r>
+                    <w:rPr>
+                      <w:lang w:eastAsia="zh-CN"/>
+                    </w:rPr>
+                    <w:lastRenderedPageBreak/>
+                    <w:t>4.</w:t>
+                  </w:r>
+                </w:p>
+              </w:tc>
+              <w:tc>
+                <w:tcPr>
+                  <w:tcW w:w="2225" w:type="dxa"/>
+                </w:tcPr>
+                <w:p>
+                  <w:pPr>
+                    <w:rPr>
+                      <w:lang w:eastAsia="zh-CN"/>
+                    </w:rPr>
+                  </w:pPr>
+                </w:p>
+              </w:tc>
+            </w:tr>
+            <w:tr>
+              <w:tc>
+                <w:tcPr>
+                  <w:tcW w:w="2224" w:type="dxa"/>
+                </w:tcPr>
+                <w:p>
+                  <w:pPr>
+                    <w:rPr>
+                      <w:lang w:eastAsia="zh-CN"/>
+                    </w:rPr>
+                  </w:pPr>
+                  <w:r>
+                    <w:rPr>
+                      <w:lang w:eastAsia="zh-CN"/>
+                    </w:rPr>
+                    <w:t>5.</w:t>
+                  </w:r>
+                </w:p>
+              </w:tc>
+              <w:tc>
+                <w:tcPr>
+                  <w:tcW w:w="2225" w:type="dxa"/>
+                </w:tcPr>
+                <w:p>
+                  <w:pPr>
+                    <w:rPr>
+                      <w:lang w:eastAsia="zh-CN"/>
+                    </w:rPr>
+                  </w:pPr>
+                </w:p>
+              </w:tc>
+            </w:tr>
+          </w:tbl>
+          <w:p>
+            <w:pPr>
+              <w:rPr>
+                <w:lang w:eastAsia="zh-CN"/>
+              </w:rPr>
+            </w:pPr>
+          </w:p>
+        </w:tc>
+      </w:tr>
+      <w:tr>
+        <w:tc>
+          <w:tcPr>
+            <w:tcW w:w="4675" w:type="dxa"/>
+          </w:tcPr>
+          <w:p>
+            <w:pPr>
+              <w:rPr>
+                <w:lang w:eastAsia="zh-CN"/>
+              </w:rPr>
+            </w:pPr>
+            <w:r>
+              <w:rPr>
+                <w:lang w:eastAsia="zh-CN"/>
+              </w:rPr>
+              <w:lastRenderedPageBreak/>
+              <w:t>Sub Flows:</w:t>
+            </w:r>
+          </w:p>
+        </w:tc>
+        <w:tc>
+          <w:tcPr>
+            <w:tcW w:w="4675" w:type="dxa"/>
+          </w:tcPr>
+          <w:p>
+            <w:pPr>
+              <w:rPr>
+                <w:lang w:eastAsia="zh-CN"/>
+              </w:rPr>
+            </w:pPr>
+          </w:p>
+        </w:tc>
+      </w:tr>
+      <w:tr>
+        <w:tc>
+          <w:tcPr>
+            <w:tcW w:w="4675" w:type="dxa"/>
+          </w:tcPr>
+          <w:p>
+            <w:pPr>
+              <w:rPr>
+                <w:lang w:eastAsia="zh-CN"/>
+              </w:rPr>
+            </w:pPr>
+            <w:r>
+              <w:rPr>
+                <w:lang w:eastAsia="zh-CN"/>
+              </w:rPr>
+              <w:t>Alternate Flows:</w:t>
+            </w:r>
+          </w:p>
+        </w:tc>
+        <w:tc>
+          <w:tcPr>
+            <w:tcW w:w="4675" w:type="dxa"/>
+          </w:tcPr>
+          <w:p>
+            <w:pPr>
+              <w:rPr>
+                <w:lang w:eastAsia="zh-CN"/>
+              </w:rPr>
+            </w:pPr>
+          </w:p>
+        </w:tc>
+      </w:tr>
+    </w:tbl>
+    <w:p>
+      <w:pPr>
+        <w:ind w:left="720" w:hanging="720"/>
+        <w:rPr>
+          <w:lang w:eastAsia="zh-CN"/>
+        </w:rPr>
+      </w:pPr>
+    </w:p>
+    <w:tbl>
+      <w:tblPr>
+        <w:tblStyle w:val="TableGrid"/>
+        <w:tblW w:w="0" w:type="auto"/>
+        <w:tblLook w:val="04A0" w:firstRow="1" w:lastRow="0" w:firstColumn="1" w:lastColumn="0" w:noHBand="0" w:noVBand="1"/>
+      </w:tblPr>
+      <w:tblGrid>
+        <w:gridCol w:w="4675"/>
+        <w:gridCol w:w="4675"/>
+      </w:tblGrid>
+      <w:tr>
+        <w:tc>
+          <w:tcPr>
+            <w:tcW w:w="4675" w:type="dxa"/>
+          </w:tcPr>
+          <w:p>
+            <w:pPr>
+              <w:rPr>
+                <w:lang w:eastAsia="zh-CN"/>
+              </w:rPr>
+            </w:pPr>
+            <w:r>
+              <w:rPr>
+                <w:lang w:eastAsia="zh-CN"/>
+              </w:rPr>
+              <w:t>Use Case Name:</w:t>
+            </w:r>
+          </w:p>
+        </w:tc>
+        <w:tc>
+          <w:tcPr>
+            <w:tcW w:w="4675" w:type="dxa"/>
+          </w:tcPr>
+          <w:p>
+            <w:pPr>
+              <w:rPr>
+                <w:lang w:eastAsia="zh-CN"/>
+              </w:rPr>
+            </w:pPr>
+            <w:r>
+              <w:rPr>
+                <w:lang w:eastAsia="zh-CN"/>
+              </w:rPr>
+              <w:t>Update</w:t>
+            </w:r>
+            <w:r>
+              <w:rPr>
+                <w:lang w:eastAsia="zh-CN"/>
+              </w:rPr>
+              <w:t xml:space="preserve"> Ingredient </w:t>
+            </w:r>
+          </w:p>
+        </w:tc>
+      </w:tr>
+      <w:tr>
+        <w:tc>
+          <w:tcPr>
+            <w:tcW w:w="4675" w:type="dxa"/>
+          </w:tcPr>
+          <w:p>
+            <w:pPr>
+              <w:rPr>
+                <w:lang w:eastAsia="zh-CN"/>
+              </w:rPr>
+            </w:pPr>
+            <w:r>
+              <w:rPr>
+                <w:lang w:eastAsia="zh-CN"/>
+              </w:rPr>
+              <w:t>ID</w:t>
+            </w:r>
+          </w:p>
+        </w:tc>
+        <w:tc>
+          <w:tcPr>
+            <w:tcW w:w="4675" w:type="dxa"/>
+          </w:tcPr>
+          <w:p>
+            <w:pPr>
+              <w:rPr>
+                <w:lang w:eastAsia="zh-CN"/>
+              </w:rPr>
+            </w:pPr>
+            <w:r>
+              <w:rPr>
+                <w:lang w:eastAsia="zh-CN"/>
+              </w:rPr>
+              <w:t>5</w:t>
+            </w:r>
+          </w:p>
+        </w:tc>
+      </w:tr>
+      <w:tr>
+        <w:tc>
+          <w:tcPr>
+            <w:tcW w:w="4675" w:type="dxa"/>
+          </w:tcPr>
+          <w:p>
+            <w:pPr>
+              <w:rPr>
+                <w:lang w:eastAsia="zh-CN"/>
+              </w:rPr>
+            </w:pPr>
+            <w:r>
+              <w:rPr>
+                <w:lang w:eastAsia="zh-CN"/>
+              </w:rPr>
+              <w:t>Importance</w:t>
+            </w:r>
+          </w:p>
+        </w:tc>
+        <w:tc>
+          <w:tcPr>
+            <w:tcW w:w="4675" w:type="dxa"/>
+          </w:tcPr>
+          <w:p>
+            <w:pPr>
+              <w:rPr>
+                <w:lang w:eastAsia="zh-CN"/>
+              </w:rPr>
+            </w:pPr>
+            <w:r>
+              <w:rPr>
+                <w:lang w:eastAsia="zh-CN"/>
+              </w:rPr>
+              <w:t>High</w:t>
+            </w:r>
+          </w:p>
+        </w:tc>
+      </w:tr>
+      <w:tr>
+        <w:tc>
+          <w:tcPr>
+            <w:tcW w:w="4675" w:type="dxa"/>
+          </w:tcPr>
+          <w:p>
+            <w:pPr>
+              <w:rPr>
+                <w:lang w:eastAsia="zh-CN"/>
+              </w:rPr>
+            </w:pPr>
+            <w:r>
+              <w:rPr>
+                <w:lang w:eastAsia="zh-CN"/>
+              </w:rPr>
+              <w:t>Primary Actor</w:t>
+            </w:r>
+          </w:p>
+        </w:tc>
+        <w:tc>
+          <w:tcPr>
+            <w:tcW w:w="4675" w:type="dxa"/>
+          </w:tcPr>
+          <w:p>
+            <w:pPr>
+              <w:rPr>
+                <w:lang w:eastAsia="zh-CN"/>
+              </w:rPr>
+            </w:pPr>
+            <w:r>
+              <w:rPr>
+                <w:lang w:eastAsia="zh-CN"/>
+              </w:rPr>
+              <w:t>General Manager</w:t>
+            </w:r>
+          </w:p>
+        </w:tc>
+      </w:tr>
+      <w:tr>
+        <w:tc>
+          <w:tcPr>
+            <w:tcW w:w="4675" w:type="dxa"/>
+          </w:tcPr>
+          <w:p>
+            <w:pPr>
+              <w:rPr>
+                <w:lang w:eastAsia="zh-CN"/>
+              </w:rPr>
+            </w:pPr>
+            <w:r>
+              <w:rPr>
+                <w:lang w:eastAsia="zh-CN"/>
+              </w:rPr>
+              <w:t>Use Case Type</w:t>
+            </w:r>
+          </w:p>
+        </w:tc>
+        <w:tc>
+          <w:tcPr>
+            <w:tcW w:w="4675" w:type="dxa"/>
+          </w:tcPr>
+          <w:p>
+            <w:pPr>
+              <w:rPr>
+                <w:lang w:eastAsia="zh-CN"/>
+              </w:rPr>
+            </w:pPr>
+            <w:r>
+              <w:rPr>
+                <w:lang w:eastAsia="zh-CN"/>
+              </w:rPr>
+              <w:t xml:space="preserve">Managing. Ingredients. </w:t>
+            </w:r>
+          </w:p>
+        </w:tc>
+      </w:tr>
+      <w:tr>
+        <w:tc>
+          <w:tcPr>
+            <w:tcW w:w="4675" w:type="dxa"/>
+          </w:tcPr>
+          <w:p>
+            <w:pPr>
+              <w:rPr>
+                <w:lang w:eastAsia="zh-CN"/>
+              </w:rPr>
+            </w:pPr>
+            <w:r>
+              <w:rPr>
+                <w:lang w:eastAsia="zh-CN"/>
+              </w:rPr>
+              <w:t>Stakeholders and interest</w:t>
+            </w:r>
+          </w:p>
+        </w:tc>
+        <w:tc>
+          <w:tcPr>
+            <w:tcW w:w="4675" w:type="dxa"/>
+          </w:tcPr>
+          <w:p>
+            <w:pPr>
+              <w:rPr>
+                <w:lang w:eastAsia="zh-CN"/>
+              </w:rPr>
+            </w:pPr>
+            <w:r>
+              <w:rPr>
+                <w:lang w:eastAsia="zh-CN"/>
+              </w:rPr>
+              <w:t xml:space="preserve">General Manager – Wants to </w:t>
+            </w:r>
+            <w:r>
+              <w:rPr>
+                <w:lang w:eastAsia="zh-CN"/>
+              </w:rPr>
+              <w:t>update</w:t>
+            </w:r>
+            <w:r>
+              <w:rPr>
+                <w:lang w:eastAsia="zh-CN"/>
+              </w:rPr>
+              <w:t xml:space="preserve"> an ingredient</w:t>
+            </w:r>
+          </w:p>
+        </w:tc>
+      </w:tr>
+      <w:tr>
+        <w:tc>
+          <w:tcPr>
+            <w:tcW w:w="4675" w:type="dxa"/>
+          </w:tcPr>
+          <w:p>
+            <w:pPr>
+              <w:rPr>
+                <w:lang w:eastAsia="zh-CN"/>
+              </w:rPr>
+            </w:pPr>
+            <w:r>
+              <w:rPr>
+                <w:lang w:eastAsia="zh-CN"/>
+              </w:rPr>
+              <w:t>Brief Description:</w:t>
+            </w:r>
+          </w:p>
+        </w:tc>
+        <w:tc>
+          <w:tcPr>
+            <w:tcW w:w="4675" w:type="dxa"/>
+          </w:tcPr>
+          <w:p>
+            <w:pPr>
+              <w:rPr>
+                <w:lang w:eastAsia="zh-CN"/>
+              </w:rPr>
+            </w:pPr>
+            <w:r>
+              <w:rPr>
+                <w:lang w:eastAsia="zh-CN"/>
+              </w:rPr>
+              <w:t>This use case describes how ChowHub would</w:t>
+            </w:r>
+            <w:r>
+              <w:rPr>
+                <w:lang w:eastAsia="zh-CN"/>
+              </w:rPr>
+              <w:t xml:space="preserve"> update</w:t>
+            </w:r>
+            <w:r>
+              <w:rPr>
+                <w:lang w:eastAsia="zh-CN"/>
+              </w:rPr>
+              <w:t xml:space="preserve"> an ingredient </w:t>
+            </w:r>
+          </w:p>
+        </w:tc>
+      </w:tr>
+      <w:tr>
+        <w:tc>
+          <w:tcPr>
+            <w:tcW w:w="4675" w:type="dxa"/>
+          </w:tcPr>
+          <w:p>
+            <w:pPr>
+              <w:rPr>
+                <w:lang w:eastAsia="zh-CN"/>
+              </w:rPr>
+            </w:pPr>
+            <w:r>
+              <w:rPr>
+                <w:lang w:eastAsia="zh-CN"/>
+              </w:rPr>
+              <w:t>Trigger:</w:t>
+            </w:r>
+          </w:p>
+          <w:p>
+            <w:pPr>
+              <w:rPr>
+                <w:lang w:eastAsia="zh-CN"/>
+              </w:rPr>
+            </w:pPr>
+            <w:r>
+              <w:rPr>
+                <w:lang w:eastAsia="zh-CN"/>
+              </w:rPr>
+              <w:t>Type:</w:t>
+            </w:r>
+          </w:p>
+        </w:tc>
+        <w:tc>
+          <w:tcPr>
+            <w:tcW w:w="4675" w:type="dxa"/>
+          </w:tcPr>
+          <w:p>
+            <w:pPr>
+              <w:rPr>
+                <w:lang w:eastAsia="zh-CN"/>
+              </w:rPr>
+            </w:pPr>
+            <w:r>
+              <w:rPr>
+                <w:lang w:eastAsia="zh-CN"/>
+              </w:rPr>
+              <w:t xml:space="preserve">General Manager wants to </w:t>
+            </w:r>
+            <w:r>
+              <w:rPr>
+                <w:lang w:eastAsia="zh-CN"/>
+              </w:rPr>
+              <w:t>update</w:t>
+            </w:r>
+            <w:r>
+              <w:rPr>
+                <w:lang w:eastAsia="zh-CN"/>
+              </w:rPr>
+              <w:t xml:space="preserve"> an ingredient</w:t>
+            </w:r>
+          </w:p>
+          <w:p>
+            <w:pPr>
+              <w:rPr>
+                <w:lang w:eastAsia="zh-CN"/>
+              </w:rPr>
+            </w:pPr>
+            <w:r>
+              <w:rPr>
+                <w:lang w:eastAsia="zh-CN"/>
+              </w:rPr>
+              <w:t xml:space="preserve">Internal </w:t>
+            </w:r>
+          </w:p>
+        </w:tc>
+      </w:tr>
+      <w:tr>
+        <w:tc>
+          <w:tcPr>
+            <w:tcW w:w="4675" w:type="dxa"/>
+          </w:tcPr>
+          <w:p>
+            <w:pPr>
+              <w:rPr>
+                <w:lang w:eastAsia="zh-CN"/>
+              </w:rPr>
+            </w:pPr>
+            <w:r>
+              <w:rPr>
+                <w:lang w:eastAsia="zh-CN"/>
+              </w:rPr>
+              <w:t>Relationships:</w:t>
+            </w:r>
+          </w:p>
+        </w:tc>
+        <w:tc>
+          <w:tcPr>
+            <w:tcW w:w="4675" w:type="dxa"/>
+          </w:tcPr>
+          <w:tbl>
+            <w:tblPr>
+              <w:tblStyle w:val="TableGrid"/>
+              <w:tblW w:w="0" w:type="auto"/>
+              <w:tblLook w:val="04A0" w:firstRow="1" w:lastRow="0" w:firstColumn="1" w:lastColumn="0" w:noHBand="0" w:noVBand="1"/>
+            </w:tblPr>
+            <w:tblGrid>
+              <w:gridCol w:w="2224"/>
+              <w:gridCol w:w="2225"/>
+            </w:tblGrid>
+            <w:tr>
+              <w:tc>
+                <w:tcPr>
+                  <w:tcW w:w="2224" w:type="dxa"/>
+                </w:tcPr>
+                <w:p>
+                  <w:pPr>
+                    <w:rPr>
+                      <w:lang w:eastAsia="zh-CN"/>
+                    </w:rPr>
+                  </w:pPr>
+                  <w:r>
+                    <w:rPr>
+                      <w:lang w:eastAsia="zh-CN"/>
+                    </w:rPr>
+                    <w:t>Association</w:t>
+                  </w:r>
+                </w:p>
+              </w:tc>
+              <w:tc>
+                <w:tcPr>
+                  <w:tcW w:w="2225" w:type="dxa"/>
+                </w:tcPr>
+                <w:p>
+                  <w:pPr>
+                    <w:rPr>
+                      <w:lang w:eastAsia="zh-CN"/>
+                    </w:rPr>
+                  </w:pPr>
+                  <w:r>
+                    <w:rPr>
+                      <w:lang w:eastAsia="zh-CN"/>
+                    </w:rPr>
+                    <w:t>General Manager, Ingredient</w:t>
+                  </w:r>
+                </w:p>
+              </w:tc>
+            </w:tr>
+            <w:tr>
+              <w:tc>
+                <w:tcPr>
+                  <w:tcW w:w="2224" w:type="dxa"/>
+                </w:tcPr>
+                <w:p>
+                  <w:pPr>
+                    <w:rPr>
+                      <w:lang w:eastAsia="zh-CN"/>
+                    </w:rPr>
+                  </w:pPr>
+                  <w:r>
+                    <w:rPr>
+                      <w:lang w:eastAsia="zh-CN"/>
+                    </w:rPr>
+                    <w:t>Include</w:t>
+                  </w:r>
+                </w:p>
+              </w:tc>
+              <w:tc>
+                <w:tcPr>
+                  <w:tcW w:w="2225" w:type="dxa"/>
+                </w:tcPr>
+                <w:p>
+                  <w:pPr>
+                    <w:rPr>
+                      <w:lang w:eastAsia="zh-CN"/>
+                    </w:rPr>
+                  </w:pPr>
+                </w:p>
+              </w:tc>
+            </w:tr>
+            <w:tr>
+              <w:tc>
+                <w:tcPr>
+                  <w:tcW w:w="2224" w:type="dxa"/>
+                </w:tcPr>
+                <w:p>
+                  <w:pPr>
+                    <w:rPr>
+                      <w:lang w:eastAsia="zh-CN"/>
+                    </w:rPr>
+                  </w:pPr>
+                  <w:r>
+                    <w:rPr>
+                      <w:lang w:eastAsia="zh-CN"/>
+                    </w:rPr>
+                    <w:t>Extend</w:t>
+                  </w:r>
+                </w:p>
+              </w:tc>
+              <w:tc>
+                <w:tcPr>
+                  <w:tcW w:w="2225" w:type="dxa"/>
+                </w:tcPr>
+                <w:p>
+                  <w:pPr>
+                    <w:rPr>
+                      <w:lang w:eastAsia="zh-CN"/>
+                    </w:rPr>
+                  </w:pPr>
+                </w:p>
+              </w:tc>
+            </w:tr>
+            <w:tr>
+              <w:tc>
+                <w:tcPr>
+                  <w:tcW w:w="2224" w:type="dxa"/>
+                </w:tcPr>
+                <w:p>
+                  <w:pPr>
+                    <w:rPr>
+                      <w:lang w:eastAsia="zh-CN"/>
+                    </w:rPr>
+                  </w:pPr>
+                  <w:r>
+                    <w:rPr>
+                      <w:lang w:eastAsia="zh-CN"/>
+                    </w:rPr>
+                    <w:t>Generalization</w:t>
+                  </w:r>
+                </w:p>
+              </w:tc>
+              <w:tc>
+                <w:tcPr>
+                  <w:tcW w:w="2225" w:type="dxa"/>
+                </w:tcPr>
+                <w:p>
+                  <w:pPr>
+                    <w:rPr>
+                      <w:lang w:eastAsia="zh-CN"/>
+                    </w:rPr>
+                  </w:pPr>
+                </w:p>
+              </w:tc>
+            </w:tr>
+          </w:tbl>
+          <w:p>
+            <w:pPr>
+              <w:rPr>
+                <w:lang w:eastAsia="zh-CN"/>
+              </w:rPr>
+            </w:pPr>
+          </w:p>
+        </w:tc>
+      </w:tr>
+      <w:tr>
+        <w:tc>
+          <w:tcPr>
+            <w:tcW w:w="4675" w:type="dxa"/>
+          </w:tcPr>
+          <w:p>
+            <w:pPr>
+              <w:rPr>
+                <w:lang w:eastAsia="zh-CN"/>
+              </w:rPr>
+            </w:pPr>
+            <w:r>
+              <w:rPr>
+                <w:lang w:eastAsia="zh-CN"/>
+              </w:rPr>
+              <w:t>Normal Flow of events:</w:t>
+            </w:r>
+          </w:p>
+        </w:tc>
+        <w:tc>
+          <w:tcPr>
+            <w:tcW w:w="4675" w:type="dxa"/>
+          </w:tcPr>
+          <w:tbl>
+            <w:tblPr>
+              <w:tblStyle w:val="TableGrid"/>
+              <w:tblW w:w="0" w:type="auto"/>
+              <w:tblLook w:val="04A0" w:firstRow="1" w:lastRow="0" w:firstColumn="1" w:lastColumn="0" w:noHBand="0" w:noVBand="1"/>
+            </w:tblPr>
+            <w:tblGrid>
+              <w:gridCol w:w="2224"/>
+              <w:gridCol w:w="2225"/>
+            </w:tblGrid>
+            <w:tr>
+              <w:tc>
+                <w:tcPr>
+                  <w:tcW w:w="2224" w:type="dxa"/>
+                </w:tcPr>
+                <w:p>
+                  <w:pPr>
+                    <w:rPr>
+                      <w:lang w:eastAsia="zh-CN"/>
+                    </w:rPr>
+                  </w:pPr>
+                  <w:r>
+                    <w:rPr>
+                      <w:lang w:eastAsia="zh-CN"/>
+                    </w:rPr>
+                    <w:t xml:space="preserve">1. </w:t>
+                  </w:r>
+                </w:p>
+              </w:tc>
+              <w:tc>
+                <w:tcPr>
+                  <w:tcW w:w="2225" w:type="dxa"/>
+                </w:tcPr>
+                <w:p>
+                  <w:pPr>
+                    <w:rPr>
+                      <w:lang w:eastAsia="zh-CN"/>
+                    </w:rPr>
+                  </w:pPr>
+                  <w:r>
+                    <w:rPr>
+                      <w:lang w:eastAsia="zh-CN"/>
+                    </w:rPr>
+                    <w:t>Capture Ingredient ID</w:t>
+                  </w:r>
+                </w:p>
+              </w:tc>
+            </w:tr>
+            <w:tr>
+              <w:tc>
+                <w:tcPr>
+                  <w:tcW w:w="2224" w:type="dxa"/>
+                </w:tcPr>
+                <w:p>
+                  <w:pPr>
+                    <w:rPr>
+                      <w:lang w:eastAsia="zh-CN"/>
+                    </w:rPr>
+                  </w:pPr>
+                  <w:r>
+                    <w:rPr>
+                      <w:lang w:eastAsia="zh-CN"/>
+                    </w:rPr>
+                    <w:t>2.</w:t>
+                  </w:r>
+                </w:p>
+              </w:tc>
+              <w:tc>
+                <w:tcPr>
+                  <w:tcW w:w="2225" w:type="dxa"/>
+                </w:tcPr>
+                <w:p>
+                  <w:pPr>
+                    <w:rPr>
+                      <w:lang w:eastAsia="zh-CN"/>
+                    </w:rPr>
+                  </w:pPr>
+                  <w:r>
+                    <w:rPr>
+                      <w:lang w:eastAsia="zh-CN"/>
+                    </w:rPr>
+                    <w:t>Return data on ingredient</w:t>
+                  </w:r>
+                </w:p>
+              </w:tc>
+            </w:tr>
+            <w:tr>
+              <w:tc>
+                <w:tcPr>
+                  <w:tcW w:w="2224" w:type="dxa"/>
+                </w:tcPr>
+                <w:p>
+                  <w:pPr>
+                    <w:rPr>
+                      <w:lang w:eastAsia="zh-CN"/>
+                    </w:rPr>
+                  </w:pPr>
+                  <w:r>
+                    <w:rPr>
+                      <w:lang w:eastAsia="zh-CN"/>
+                    </w:rPr>
+                    <w:t>3.</w:t>
+                  </w:r>
+                </w:p>
+              </w:tc>
+              <w:tc>
+                <w:tcPr>
+                  <w:tcW w:w="2225" w:type="dxa"/>
+                </w:tcPr>
+                <w:p>
+                  <w:pPr>
+                    <w:rPr>
+                      <w:lang w:eastAsia="zh-CN"/>
+                    </w:rPr>
+                  </w:pPr>
+                  <w:r>
+                    <w:rPr>
+                      <w:lang w:eastAsia="zh-CN"/>
+                    </w:rPr>
+                    <w:t>Return ingredient to ingredient list with updated information</w:t>
+                  </w:r>
+                </w:p>
+              </w:tc>
+            </w:tr>
+            <w:tr>
+              <w:tc>
+                <w:tcPr>
+                  <w:tcW w:w="2224" w:type="dxa"/>
+                </w:tcPr>
+                <w:p>
+                  <w:pPr>
+                    <w:rPr>
+                      <w:lang w:eastAsia="zh-CN"/>
+                    </w:rPr>
+                  </w:pPr>
+                  <w:r>
+                    <w:rPr>
+                      <w:lang w:eastAsia="zh-CN"/>
+                    </w:rPr>
+                    <w:t>4.</w:t>
+                  </w:r>
+                </w:p>
+              </w:tc>
+              <w:tc>
+                <w:tcPr>
+                  <w:tcW w:w="2225" w:type="dxa"/>
+                </w:tcPr>
+                <w:p>
+                  <w:pPr>
+                    <w:rPr>
+                      <w:lang w:eastAsia="zh-CN"/>
+                    </w:rPr>
+                  </w:pPr>
+                </w:p>
+              </w:tc>
+            </w:tr>
+            <w:tr>
+              <w:tc>
+                <w:tcPr>
+                  <w:tcW w:w="2224" w:type="dxa"/>
+                </w:tcPr>
+                <w:p>
+                  <w:pPr>
+                    <w:rPr>
+                      <w:lang w:eastAsia="zh-CN"/>
+                    </w:rPr>
+                  </w:pPr>
+                  <w:r>
+                    <w:rPr>
+                      <w:lang w:eastAsia="zh-CN"/>
+                    </w:rPr>
+                    <w:t>5.</w:t>
+                  </w:r>
+                </w:p>
+              </w:tc>
+              <w:tc>
+                <w:tcPr>
+                  <w:tcW w:w="2225" w:type="dxa"/>
+                </w:tcPr>
+                <w:p>
+                  <w:pPr>
+                    <w:rPr>
+                      <w:lang w:eastAsia="zh-CN"/>
+                    </w:rPr>
+                  </w:pPr>
+                </w:p>
+              </w:tc>
+            </w:tr>
+          </w:tbl>
+          <w:p>
+            <w:pPr>
+              <w:rPr>
+                <w:lang w:eastAsia="zh-CN"/>
+              </w:rPr>
+            </w:pPr>
+          </w:p>
+        </w:tc>
+      </w:tr>
+      <w:tr>
+        <w:tc>
+          <w:tcPr>
+            <w:tcW w:w="4675" w:type="dxa"/>
+          </w:tcPr>
+          <w:p>
+            <w:pPr>
+              <w:rPr>
+                <w:lang w:eastAsia="zh-CN"/>
+              </w:rPr>
+            </w:pPr>
+            <w:r>
+              <w:rPr>
+                <w:lang w:eastAsia="zh-CN"/>
+              </w:rPr>
+              <w:t>Sub Flows:</w:t>
+            </w:r>
+          </w:p>
+        </w:tc>
+        <w:tc>
+          <w:tcPr>
+            <w:tcW w:w="4675" w:type="dxa"/>
+          </w:tcPr>
+          <w:p>
+            <w:pPr>
+              <w:rPr>
+                <w:lang w:eastAsia="zh-CN"/>
+              </w:rPr>
+            </w:pPr>
+          </w:p>
+        </w:tc>
+      </w:tr>
+      <w:tr>
+        <w:tc>
+          <w:tcPr>
+            <w:tcW w:w="4675" w:type="dxa"/>
+          </w:tcPr>
+          <w:p>
+            <w:pPr>
+              <w:rPr>
+                <w:lang w:eastAsia="zh-CN"/>
+              </w:rPr>
+            </w:pPr>
+            <w:r>
+              <w:rPr>
+                <w:lang w:eastAsia="zh-CN"/>
+              </w:rPr>
+              <w:lastRenderedPageBreak/>
+              <w:t>Alternate Flows:</w:t>
+            </w:r>
+          </w:p>
+        </w:tc>
+        <w:tc>
+          <w:tcPr>
+            <w:tcW w:w="4675" w:type="dxa"/>
+          </w:tcPr>
+          <w:p>
+            <w:pPr>
+              <w:rPr>
+                <w:lang w:eastAsia="zh-CN"/>
+              </w:rPr>
+            </w:pPr>
+          </w:p>
+        </w:tc>
+      </w:tr>
+    </w:tbl>
+    <w:p>
+      <w:pPr>
+        <w:ind w:left="720" w:hanging="720"/>
+        <w:rPr>
+          <w:lang w:eastAsia="zh-CN"/>
+        </w:rPr>
+      </w:pPr>
+    </w:p>
+    <w:p>
+      <w:pPr>
+        <w:ind w:left="720" w:hanging="720"/>
+        <w:rPr>
+          <w:lang w:eastAsia="zh-CN"/>
+        </w:rPr>
+      </w:pPr>
+    </w:p>
+    <w:p>
+      <w:pPr>
+        <w:ind w:left="720" w:hanging="720"/>
+        <w:rPr>
+          <w:lang w:eastAsia="zh-CN"/>
+        </w:rPr>
+      </w:pPr>
+      <w:r>
+        <w:rPr>
+          <w:lang w:eastAsia="zh-CN"/>
+        </w:rPr>
+        <w:br/>
+        <w:t>4- Corresponding Mockups</w:t>
+      </w:r>
+    </w:p>
+    <w:p>
+      <w:pPr>
+        <w:ind w:left="720" w:hanging="720"/>
+        <w:rPr>
+          <w:lang w:eastAsia="zh-CN"/>
+        </w:rPr>
+      </w:pPr>
+      <w:r>
+        <w:rPr>
+          <w:noProof/>
+        </w:rPr>
+        <w:drawing>
+          <wp:inline distT="0" distB="0" distL="0" distR="0" wp14:anchorId="2D76F8A7" wp14:editId="5B221320">
+            <wp:extent cx="3979985" cy="3482488"/>
+            <wp:effectExtent l="0" t="0" r="1905" b="3810"/>
+            <wp:docPr id="962908605" name="Picture 1" descr="A screenshot of a computer&#10;&#10;AI-generated content may be incorrect."/>
+            <wp:cNvGraphicFramePr>
+              <a:graphicFrameLocks xmlns:a="http://schemas.openxmlformats.org/drawingml/2006/main" noChangeAspect="1"/>
+            </wp:cNvGraphicFramePr>
+            <a:graphic xmlns:a="http://schemas.openxmlformats.org/drawingml/2006/main">
+              <a:graphicData uri="http://schemas.openxmlformats.org/drawingml/2006/picture">
+                <pic:pic xmlns:pic="http://schemas.openxmlformats.org/drawingml/2006/picture">
+                  <pic:nvPicPr>
+                    <pic:cNvPr id="385574142" name="Picture 1" descr="A screenshot of a computer&#10;&#10;AI-generated content may be incorrect."/>
+                    <pic:cNvPicPr/>
+                  </pic:nvPicPr>
+                  <pic:blipFill>
+                    <a:blip r:embed="rId27"/>
+                    <a:stretch>
+                      <a:fillRect/>
+                    </a:stretch>
+                  </pic:blipFill>
+                  <pic:spPr>
+                    <a:xfrm>
+                      <a:off x="0" y="0"/>
+                      <a:ext cx="4011631" cy="3510179"/>
+                    </a:xfrm>
+                    <a:prstGeom prst="rect">
+                      <a:avLst/>
+                    </a:prstGeom>
+                  </pic:spPr>
+                </pic:pic>
+              </a:graphicData>
+            </a:graphic>
+          </wp:inline>
+        </w:drawing>
+      </w:r>
+    </w:p>
+    <w:p>
+      <w:pPr>
         <w:spacing w:after="160" w:line="259" w:lineRule="auto"/>
       </w:pPr>
       <w:r>
@@ -17364,7 +21998,7 @@
                     <pic:cNvPicPr/>
                   </pic:nvPicPr>
                   <pic:blipFill>
-                    <a:blip r:embed="rId35">
+                    <a:blip r:embed="rId37">
                       <a:extLst>
                         <a:ext uri="{28A0092B-C50C-407E-A947-70E740481C1C}">
                           <a14:useLocalDpi xmlns:a14="http://schemas.microsoft.com/office/drawing/2010/main" val="0"/>
@@ -17784,8 +22418,8 @@
       </w:r>
     </w:p>
     <w:sectPr>
-      <w:headerReference w:type="default" r:id="rId36"/>
-      <w:footerReference w:type="default" r:id="rId37"/>
+      <w:headerReference w:type="default" r:id="rId38"/>
+      <w:footerReference w:type="default" r:id="rId39"/>
       <w:pgSz w:w="12240" w:h="15840"/>
       <w:pgMar w:top="1440" w:right="1440" w:bottom="1440" w:left="1440" w:header="720" w:footer="720" w:gutter="0"/>
       <w:cols w:space="720"/>
@@ -36307,6 +40941,7 @@
   <w:style w:type="character" w:default="1" w:styleId="DefaultParagraphFont">
     <w:name w:val="Default Paragraph Font"/>
     <w:uiPriority w:val="1"/>
+    <w:semiHidden/>
     <w:unhideWhenUsed/>
   </w:style>
   <w:style w:type="table" w:default="1" w:styleId="TableNormal">
@@ -37141,41 +41776,6 @@
 </file>
 
 <file path=customXml/item3.xml><?xml version="1.0" encoding="utf-8"?>
-<b:Sources xmlns:b="http://schemas.openxmlformats.org/officeDocument/2006/bibliography" xmlns="http://schemas.openxmlformats.org/officeDocument/2006/bibliography" SelectedStyle="\APASixthEditionOfficeOnline.xsl" StyleName="APA" Version="6"/>
-</file>
-
-<file path=customXml/item4.xml><?xml version="1.0" encoding="utf-8"?>
-<b:Sources xmlns:b="http://schemas.openxmlformats.org/officeDocument/2006/bibliography" xmlns="http://schemas.openxmlformats.org/officeDocument/2006/bibliography" SelectedStyle="\APASixthEditionOfficeOnline.xsl" StyleName="APA" Version="6"/>
-</file>
-
-<file path=customXml/item5.xml><?xml version="1.0" encoding="utf-8"?>
-<?mso-contentType ?>
-<FormTemplates xmlns="http://schemas.microsoft.com/sharepoint/v3/contenttype/forms">
-  <Display>DocumentLibraryForm</Display>
-  <Edit>DocumentLibraryForm</Edit>
-  <New>DocumentLibraryForm</New>
-</FormTemplates>
-</file>
-
-<file path=customXml/item6.xml><?xml version="1.0" encoding="utf-8"?>
-<b:Sources xmlns:b="http://schemas.openxmlformats.org/officeDocument/2006/bibliography" xmlns="http://schemas.openxmlformats.org/officeDocument/2006/bibliography" SelectedStyle="\APASixthEditionOfficeOnline.xsl" StyleName="APA" Version="6"/>
-</file>
-
-<file path=customXml/item7.xml><?xml version="1.0" encoding="utf-8"?>
-<p:properties xmlns:p="http://schemas.microsoft.com/office/2006/metadata/properties" xmlns:xsi="http://www.w3.org/2001/XMLSchema-instance" xmlns:pc="http://schemas.microsoft.com/office/infopath/2007/PartnerControls">
-  <documentManagement>
-    <lcf76f155ced4ddcb4097134ff3c332f xmlns="048160b9-34e2-4171-be5b-4787e99a50fe">
-      <Terms xmlns="http://schemas.microsoft.com/office/infopath/2007/PartnerControls"/>
-    </lcf76f155ced4ddcb4097134ff3c332f>
-  </documentManagement>
-</p:properties>
-</file>
-
-<file path=customXml/item8.xml><?xml version="1.0" encoding="utf-8"?>
-<b:Sources xmlns:b="http://schemas.openxmlformats.org/officeDocument/2006/bibliography" xmlns="http://schemas.openxmlformats.org/officeDocument/2006/bibliography" SelectedStyle="\APASixthEditionOfficeOnline.xsl" StyleName="APA" Version="6"/>
-</file>
-
-<file path=customXml/item9.xml><?xml version="1.0" encoding="utf-8"?>
 <ct:contentTypeSchema xmlns:ct="http://schemas.microsoft.com/office/2006/metadata/contentType" xmlns:ma="http://schemas.microsoft.com/office/2006/metadata/properties/metaAttributes" ct:_="" ma:_="" ma:contentTypeName="Document" ma:contentTypeID="0x010100E9953B3868617A4FB3974430F4F3F85E" ma:contentTypeVersion="11" ma:contentTypeDescription="Create a new document." ma:contentTypeScope="" ma:versionID="14a9945e384ee928d7084ad18be8160f">
   <xsd:schema xmlns:xsd="http://www.w3.org/2001/XMLSchema" xmlns:xs="http://www.w3.org/2001/XMLSchema" xmlns:p="http://schemas.microsoft.com/office/2006/metadata/properties" xmlns:ns2="048160b9-34e2-4171-be5b-4787e99a50fe" targetNamespace="http://schemas.microsoft.com/office/2006/metadata/properties" ma:root="true" ma:fieldsID="0425b74c539111cccbf5eba4cbeea40b" ns2:_="">
     <xsd:import namespace="048160b9-34e2-4171-be5b-4787e99a50fe"/>
@@ -37359,6 +41959,41 @@
 </ct:contentTypeSchema>
 </file>
 
+<file path=customXml/item4.xml><?xml version="1.0" encoding="utf-8"?>
+<b:Sources xmlns:b="http://schemas.openxmlformats.org/officeDocument/2006/bibliography" xmlns="http://schemas.openxmlformats.org/officeDocument/2006/bibliography" SelectedStyle="\APASixthEditionOfficeOnline.xsl" StyleName="APA" Version="6"/>
+</file>
+
+<file path=customXml/item5.xml><?xml version="1.0" encoding="utf-8"?>
+<?mso-contentType ?>
+<FormTemplates xmlns="http://schemas.microsoft.com/sharepoint/v3/contenttype/forms">
+  <Display>DocumentLibraryForm</Display>
+  <Edit>DocumentLibraryForm</Edit>
+  <New>DocumentLibraryForm</New>
+</FormTemplates>
+</file>
+
+<file path=customXml/item6.xml><?xml version="1.0" encoding="utf-8"?>
+<p:properties xmlns:p="http://schemas.microsoft.com/office/2006/metadata/properties" xmlns:xsi="http://www.w3.org/2001/XMLSchema-instance" xmlns:pc="http://schemas.microsoft.com/office/infopath/2007/PartnerControls">
+  <documentManagement>
+    <lcf76f155ced4ddcb4097134ff3c332f xmlns="048160b9-34e2-4171-be5b-4787e99a50fe">
+      <Terms xmlns="http://schemas.microsoft.com/office/infopath/2007/PartnerControls"/>
+    </lcf76f155ced4ddcb4097134ff3c332f>
+  </documentManagement>
+</p:properties>
+</file>
+
+<file path=customXml/item7.xml><?xml version="1.0" encoding="utf-8"?>
+<b:Sources xmlns:b="http://schemas.openxmlformats.org/officeDocument/2006/bibliography" xmlns="http://schemas.openxmlformats.org/officeDocument/2006/bibliography" SelectedStyle="\APASixthEditionOfficeOnline.xsl" StyleName="APA" Version="6"/>
+</file>
+
+<file path=customXml/item8.xml><?xml version="1.0" encoding="utf-8"?>
+<b:Sources xmlns:b="http://schemas.openxmlformats.org/officeDocument/2006/bibliography" xmlns="http://schemas.openxmlformats.org/officeDocument/2006/bibliography" SelectedStyle="\APASixthEditionOfficeOnline.xsl" StyleName="APA" Version="6"/>
+</file>
+
+<file path=customXml/item9.xml><?xml version="1.0" encoding="utf-8"?>
+<b:Sources xmlns:b="http://schemas.openxmlformats.org/officeDocument/2006/bibliography" xmlns="http://schemas.openxmlformats.org/officeDocument/2006/bibliography" SelectedStyle="\APASixthEditionOfficeOnline.xsl" StyleName="APA" Version="6"/>
+</file>
+
 <file path=customXml/itemProps1.xml><?xml version="1.0" encoding="utf-8"?>
 <ds:datastoreItem xmlns:ds="http://schemas.openxmlformats.org/officeDocument/2006/customXml" ds:itemID="{E9C99669-4497-4E9E-98A4-BED158149AFE}">
   <ds:schemaRefs>
@@ -37376,9 +42011,19 @@
 </file>
 
 <file path=customXml/itemProps3.xml><?xml version="1.0" encoding="utf-8"?>
-<ds:datastoreItem xmlns:ds="http://schemas.openxmlformats.org/officeDocument/2006/customXml" ds:itemID="{93480FC8-8C2D-45B0-A64C-73E611655476}">
+<ds:datastoreItem xmlns:ds="http://schemas.openxmlformats.org/officeDocument/2006/customXml" ds:itemID="{41701908-540D-4CBD-B0EC-C96A3EB7812E}">
   <ds:schemaRefs>
-    <ds:schemaRef ds:uri="http://schemas.openxmlformats.org/officeDocument/2006/bibliography"/>
+    <ds:schemaRef ds:uri="http://schemas.microsoft.com/office/2006/metadata/contentType"/>
+    <ds:schemaRef ds:uri="http://schemas.microsoft.com/office/2006/metadata/properties/metaAttributes"/>
+    <ds:schemaRef ds:uri="http://www.w3.org/2001/XMLSchema"/>
+    <ds:schemaRef ds:uri="http://schemas.microsoft.com/office/2006/metadata/properties"/>
+    <ds:schemaRef ds:uri="048160b9-34e2-4171-be5b-4787e99a50fe"/>
+    <ds:schemaRef ds:uri="http://schemas.microsoft.com/office/2006/documentManagement/types"/>
+    <ds:schemaRef ds:uri="http://schemas.microsoft.com/office/infopath/2007/PartnerControls"/>
+    <ds:schemaRef ds:uri="http://schemas.openxmlformats.org/package/2006/metadata/core-properties"/>
+    <ds:schemaRef ds:uri="http://purl.org/dc/elements/1.1/"/>
+    <ds:schemaRef ds:uri="http://purl.org/dc/terms/"/>
+    <ds:schemaRef ds:uri="http://schemas.microsoft.com/internal/obd"/>
   </ds:schemaRefs>
 </ds:datastoreItem>
 </file>
@@ -37400,14 +42045,6 @@
 </file>
 
 <file path=customXml/itemProps6.xml><?xml version="1.0" encoding="utf-8"?>
-<ds:datastoreItem xmlns:ds="http://schemas.openxmlformats.org/officeDocument/2006/customXml" ds:itemID="{D2385023-5A0F-4658-B688-056B7636332C}">
-  <ds:schemaRefs>
-    <ds:schemaRef ds:uri="http://schemas.openxmlformats.org/officeDocument/2006/bibliography"/>
-  </ds:schemaRefs>
-</ds:datastoreItem>
-</file>
-
-<file path=customXml/itemProps7.xml><?xml version="1.0" encoding="utf-8"?>
 <ds:datastoreItem xmlns:ds="http://schemas.openxmlformats.org/officeDocument/2006/customXml" ds:itemID="{87E051C0-CAC2-4DB7-BABB-6C14BF081DB3}">
   <ds:schemaRefs>
     <ds:schemaRef ds:uri="http://schemas.microsoft.com/office/2006/metadata/properties"/>
@@ -37417,8 +42054,16 @@
 </ds:datastoreItem>
 </file>
 
+<file path=customXml/itemProps7.xml><?xml version="1.0" encoding="utf-8"?>
+<ds:datastoreItem xmlns:ds="http://schemas.openxmlformats.org/officeDocument/2006/customXml" ds:itemID="{93480FC8-8C2D-45B0-A64C-73E611655476}">
+  <ds:schemaRefs>
+    <ds:schemaRef ds:uri="http://schemas.openxmlformats.org/officeDocument/2006/bibliography"/>
+  </ds:schemaRefs>
+</ds:datastoreItem>
+</file>
+
 <file path=customXml/itemProps8.xml><?xml version="1.0" encoding="utf-8"?>
-<ds:datastoreItem xmlns:ds="http://schemas.openxmlformats.org/officeDocument/2006/customXml" ds:itemID="{D2C9F2EF-3203-4D54-9ED7-6F14583D4188}">
+<ds:datastoreItem xmlns:ds="http://schemas.openxmlformats.org/officeDocument/2006/customXml" ds:itemID="{D2385023-5A0F-4658-B688-056B7636332C}">
   <ds:schemaRefs>
     <ds:schemaRef ds:uri="http://schemas.openxmlformats.org/officeDocument/2006/bibliography"/>
   </ds:schemaRefs>
@@ -37426,19 +42071,9 @@
 </file>
 
 <file path=customXml/itemProps9.xml><?xml version="1.0" encoding="utf-8"?>
-<ds:datastoreItem xmlns:ds="http://schemas.openxmlformats.org/officeDocument/2006/customXml" ds:itemID="{41701908-540D-4CBD-B0EC-C96A3EB7812E}">
+<ds:datastoreItem xmlns:ds="http://schemas.openxmlformats.org/officeDocument/2006/customXml" ds:itemID="{D2C9F2EF-3203-4D54-9ED7-6F14583D4188}">
   <ds:schemaRefs>
-    <ds:schemaRef ds:uri="http://schemas.microsoft.com/office/2006/metadata/contentType"/>
-    <ds:schemaRef ds:uri="http://schemas.microsoft.com/office/2006/metadata/properties/metaAttributes"/>
-    <ds:schemaRef ds:uri="http://www.w3.org/2001/XMLSchema"/>
-    <ds:schemaRef ds:uri="http://schemas.microsoft.com/office/2006/metadata/properties"/>
-    <ds:schemaRef ds:uri="048160b9-34e2-4171-be5b-4787e99a50fe"/>
-    <ds:schemaRef ds:uri="http://schemas.microsoft.com/office/2006/documentManagement/types"/>
-    <ds:schemaRef ds:uri="http://schemas.microsoft.com/office/infopath/2007/PartnerControls"/>
-    <ds:schemaRef ds:uri="http://schemas.openxmlformats.org/package/2006/metadata/core-properties"/>
-    <ds:schemaRef ds:uri="http://purl.org/dc/elements/1.1/"/>
-    <ds:schemaRef ds:uri="http://purl.org/dc/terms/"/>
-    <ds:schemaRef ds:uri="http://schemas.microsoft.com/internal/obd"/>
+    <ds:schemaRef ds:uri="http://schemas.openxmlformats.org/officeDocument/2006/bibliography"/>
   </ds:schemaRefs>
 </ds:datastoreItem>
 </file>
</xml_diff>

<commit_message>
first version of business rules added
</commit_message>
<xml_diff>
--- a/Documentation/2- SRS-PRJ566 - Team06 - Winter 2025.docx
+++ b/Documentation/2- SRS-PRJ566 - Team06 - Winter 2025.docx
@@ -192,8 +192,20 @@
           <w:sz w:val="28"/>
           <w:szCs w:val="28"/>
         </w:rPr>
-        <w:t>Restaurant Management Application – ChowHub</w:t>
-      </w:r>
+        <w:t xml:space="preserve">Restaurant Management Application – </w:t>
+      </w:r>
+      <w:proofErr w:type="spellStart"/>
+      <w:r>
+        <w:rPr>
+          <w:rFonts w:cstheme="majorBidi"/>
+          <w:b w:val="0"/>
+          <w:bCs w:val="0"/>
+          <w:sz w:val="28"/>
+          <w:szCs w:val="28"/>
+        </w:rPr>
+        <w:t>ChowHub</w:t>
+      </w:r>
+      <w:proofErr w:type="spellEnd"/>
     </w:p>
     <w:p>
       <w:pPr>
@@ -424,6 +436,7 @@
           <w:szCs w:val="28"/>
         </w:rPr>
       </w:pPr>
+      <w:proofErr w:type="spellStart"/>
       <w:r>
         <w:rPr>
           <w:rFonts w:asciiTheme="majorHAnsi" w:hAnsiTheme="majorHAnsi" w:cstheme="majorBidi"/>
@@ -431,7 +444,17 @@
           <w:sz w:val="28"/>
           <w:szCs w:val="28"/>
         </w:rPr>
-        <w:t>Tingchen Tsao - 107253239</w:t>
+        <w:t>Tingchen</w:t>
+      </w:r>
+      <w:proofErr w:type="spellEnd"/>
+      <w:r>
+        <w:rPr>
+          <w:rFonts w:asciiTheme="majorHAnsi" w:hAnsiTheme="majorHAnsi" w:cstheme="majorBidi"/>
+          <w:color w:val="000000" w:themeColor="text1"/>
+          <w:sz w:val="28"/>
+          <w:szCs w:val="28"/>
+        </w:rPr>
+        <w:t xml:space="preserve"> Tsao - 107253239</w:t>
       </w:r>
       <w:r>
         <w:rPr>
@@ -1863,12 +1886,21 @@
         </w:rPr>
         <w:t xml:space="preserve">, </w:t>
       </w:r>
+      <w:proofErr w:type="spellStart"/>
       <w:r>
         <w:rPr>
           <w:bCs/>
           <w:color w:val="000000" w:themeColor="text1"/>
         </w:rPr>
-        <w:t>Tingchen Tsao</w:t>
+        <w:t>Tingchen</w:t>
+      </w:r>
+      <w:proofErr w:type="spellEnd"/>
+      <w:r>
+        <w:rPr>
+          <w:bCs/>
+          <w:color w:val="000000" w:themeColor="text1"/>
+        </w:rPr>
+        <w:t xml:space="preserve"> Tsao</w:t>
       </w:r>
       <w:r>
         <w:rPr>
@@ -2079,8 +2111,18 @@
                 <w:color w:val="000000" w:themeColor="text1"/>
                 <w:lang w:val="fr-FR"/>
               </w:rPr>
-              <w:t>1.4 Document purpose</w:t>
+              <w:t xml:space="preserve">1.4 Document </w:t>
             </w:r>
+            <w:proofErr w:type="spellStart"/>
+            <w:r>
+              <w:rPr>
+                <w:rFonts w:asciiTheme="minorHAnsi" w:hAnsiTheme="minorHAnsi" w:cstheme="minorBidi"/>
+                <w:color w:val="000000" w:themeColor="text1"/>
+                <w:lang w:val="fr-FR"/>
+              </w:rPr>
+              <w:t>purpose</w:t>
+            </w:r>
+            <w:proofErr w:type="spellEnd"/>
           </w:p>
           <w:p>
             <w:pPr>
@@ -2107,7 +2149,29 @@
                 <w:szCs w:val="22"/>
                 <w:lang w:val="fr-FR" w:eastAsia="en-US"/>
               </w:rPr>
-              <w:t>.5 Intended audience</w:t>
+              <w:t xml:space="preserve">.5 </w:t>
+            </w:r>
+            <w:proofErr w:type="spellStart"/>
+            <w:r>
+              <w:rPr>
+                <w:rFonts w:asciiTheme="minorHAnsi" w:hAnsiTheme="minorHAnsi" w:cstheme="minorBidi"/>
+                <w:color w:val="000000" w:themeColor="text1"/>
+                <w:sz w:val="22"/>
+                <w:szCs w:val="22"/>
+                <w:lang w:val="fr-FR" w:eastAsia="en-US"/>
+              </w:rPr>
+              <w:t>Intended</w:t>
+            </w:r>
+            <w:proofErr w:type="spellEnd"/>
+            <w:r>
+              <w:rPr>
+                <w:rFonts w:asciiTheme="minorHAnsi" w:hAnsiTheme="minorHAnsi" w:cstheme="minorBidi"/>
+                <w:color w:val="000000" w:themeColor="text1"/>
+                <w:sz w:val="22"/>
+                <w:szCs w:val="22"/>
+                <w:lang w:val="fr-FR" w:eastAsia="en-US"/>
+              </w:rPr>
+              <w:t xml:space="preserve"> audience</w:t>
             </w:r>
           </w:p>
           <w:p>
@@ -2812,7 +2876,15 @@
         <w:jc w:val="both"/>
       </w:pPr>
       <w:r>
-        <w:t>The purpose of this Software Requirements Specification (SRS) document is to clearly outline the requirements for developing the ChowHub Restaurant Management Application. It provides a detailed description of the system’s features, goals, and limitations, ensuring everyone involved in the project understands what needs to be built and how it will work.</w:t>
+        <w:t xml:space="preserve">The purpose of this Software Requirements Specification (SRS) document is to clearly outline the requirements for developing the </w:t>
+      </w:r>
+      <w:proofErr w:type="spellStart"/>
+      <w:r>
+        <w:t>ChowHub</w:t>
+      </w:r>
+      <w:proofErr w:type="spellEnd"/>
+      <w:r>
+        <w:t xml:space="preserve"> Restaurant Management Application. It provides a detailed description of the system’s features, goals, and limitations, ensuring everyone involved in the project understands what needs to be built and how it will work.</w:t>
       </w:r>
     </w:p>
     <w:p>
@@ -2855,7 +2927,23 @@
         <w:jc w:val="both"/>
       </w:pPr>
       <w:r>
-        <w:t>The intended audience for this Software Requirements Specification (SRS) document includes everyone involved in the project. The development team—software developers, testers, and designers—will use it to build and test the system according to the requirements. The project manager will refer to it to manage resources, track timelines, and ensure the project stays on schedule. Restaurant owners or managers, as clients, may review the document to ensure the system meets their needs. The quality assurance team will use the requirements to check that the system works correctly, is user-friendly, and reliable. System integrators, who connect ChowHub to tools like POS platforms, will rely on it to ensure smooth integration. Technical writers might use the SRS to create user manuals or training materials. Lastly, future teams or vendors working on updates or expansions can refer to the document to understand the original system requirements and keep everything consistent. This SRS helps all parties work together effectively and stay aligned.</w:t>
+        <w:t xml:space="preserve">The intended audience for this Software Requirements Specification (SRS) document includes everyone involved in the project. The development team—software developers, testers, and designers—will use it to build and test the system according to the requirements. The project manager will refer to it to </w:t>
+      </w:r>
+      <w:proofErr w:type="gramStart"/>
+      <w:r>
+        <w:t>manage</w:t>
+      </w:r>
+      <w:proofErr w:type="gramEnd"/>
+      <w:r>
+        <w:t xml:space="preserve"> resources, track timelines, and ensure the project stays on schedule. Restaurant owners or managers, as clients, may review the document to ensure the system meets their needs. The quality assurance team will use the requirements to check that the system works correctly, is user-friendly, and reliable. System integrators, who connect </w:t>
+      </w:r>
+      <w:proofErr w:type="spellStart"/>
+      <w:r>
+        <w:t>ChowHub</w:t>
+      </w:r>
+      <w:proofErr w:type="spellEnd"/>
+      <w:r>
+        <w:t xml:space="preserve"> to tools like POS platforms, will rely on it to ensure smooth integration. Technical writers might use the SRS to create user manuals or training materials. Lastly, future teams or vendors working on updates or expansions can refer to the document to understand the original system requirements and keep everything consistent. This SRS helps all parties work together effectively and stay aligned.</w:t>
       </w:r>
     </w:p>
     <w:p>
@@ -3001,12 +3089,14 @@
         </w:rPr>
         <w:t xml:space="preserve"> </w:t>
       </w:r>
+      <w:proofErr w:type="spellStart"/>
       <w:r>
         <w:rPr>
           <w:rFonts w:asciiTheme="majorHAnsi" w:eastAsia="Times New Roman" w:hAnsiTheme="majorHAnsi" w:cstheme="majorBidi"/>
         </w:rPr>
         <w:t>ChowHub</w:t>
       </w:r>
+      <w:proofErr w:type="spellEnd"/>
     </w:p>
     <w:p>
       <w:pPr>
@@ -3126,11 +3216,19 @@
           <w:rFonts w:asciiTheme="majorHAnsi" w:eastAsia="Times New Roman" w:hAnsiTheme="majorHAnsi" w:cstheme="majorBidi"/>
         </w:rPr>
       </w:pPr>
+      <w:proofErr w:type="spellStart"/>
       <w:r>
         <w:rPr>
           <w:rFonts w:asciiTheme="majorHAnsi" w:eastAsia="Times New Roman" w:hAnsiTheme="majorHAnsi" w:cstheme="majorBidi"/>
         </w:rPr>
-        <w:t>Tingchen Tsao</w:t>
+        <w:t>Tingchen</w:t>
+      </w:r>
+      <w:proofErr w:type="spellEnd"/>
+      <w:r>
+        <w:rPr>
+          <w:rFonts w:asciiTheme="majorHAnsi" w:eastAsia="Times New Roman" w:hAnsiTheme="majorHAnsi" w:cstheme="majorBidi"/>
+        </w:rPr>
+        <w:t xml:space="preserve"> Tsao</w:t>
       </w:r>
     </w:p>
     <w:p>
@@ -3322,7 +3420,21 @@
         <w:rPr>
           <w:rFonts w:asciiTheme="majorHAnsi" w:hAnsiTheme="majorHAnsi" w:cstheme="majorBidi"/>
         </w:rPr>
-        <w:t>The group leader will submit the deliverable and review the GitHub repository by 9:00 PM every Sunday.</w:t>
+        <w:t xml:space="preserve">The group leader will submit the </w:t>
+      </w:r>
+      <w:proofErr w:type="gramStart"/>
+      <w:r>
+        <w:rPr>
+          <w:rFonts w:asciiTheme="majorHAnsi" w:hAnsiTheme="majorHAnsi" w:cstheme="majorBidi"/>
+        </w:rPr>
+        <w:t>deliverable</w:t>
+      </w:r>
+      <w:proofErr w:type="gramEnd"/>
+      <w:r>
+        <w:rPr>
+          <w:rFonts w:asciiTheme="majorHAnsi" w:hAnsiTheme="majorHAnsi" w:cstheme="majorBidi"/>
+        </w:rPr>
+        <w:t xml:space="preserve"> and review the GitHub repository by 9:00 PM every Sunday.</w:t>
       </w:r>
     </w:p>
     <w:p>
@@ -3834,6 +3946,7 @@
                 <w:lang w:val="en-US"/>
               </w:rPr>
             </w:pPr>
+            <w:proofErr w:type="spellStart"/>
             <w:r>
               <w:rPr>
                 <w:rFonts w:asciiTheme="majorHAnsi" w:eastAsia="Times New Roman" w:hAnsiTheme="majorHAnsi" w:cstheme="majorBidi"/>
@@ -3841,7 +3954,17 @@
                 <w:szCs w:val="22"/>
                 <w:lang w:val="en-US"/>
               </w:rPr>
-              <w:t>Tingchen Tsao</w:t>
+              <w:t>Tingchen</w:t>
+            </w:r>
+            <w:proofErr w:type="spellEnd"/>
+            <w:r>
+              <w:rPr>
+                <w:rFonts w:asciiTheme="majorHAnsi" w:eastAsia="Times New Roman" w:hAnsiTheme="majorHAnsi" w:cstheme="majorBidi"/>
+                <w:sz w:val="22"/>
+                <w:szCs w:val="22"/>
+                <w:lang w:val="en-US"/>
+              </w:rPr>
+              <w:t xml:space="preserve"> Tsao</w:t>
             </w:r>
           </w:p>
         </w:tc>
@@ -4318,7 +4441,35 @@
           <w:rFonts w:cs="Arial"/>
         </w:rPr>
         <w:lastRenderedPageBreak/>
-        <w:t>The restaurant industry has long faced operational challenges stemming from inefficient inventory management, fragmented systems, and difficulty in adapting to dynamic customer demands. Traditional approaches to managing inventory, employee shifts, menu operations, and supplier coordination often result in waste, overstocking, ingredient shortages, order cancellations, and dissatisfied customers. Additionally, restaurants often lack real-time insights into sales performance and ingredient usage, making it harder to optimize operations or make data-driven decisions. This project seeks to address these inefficiencies through a streamlined, centralized solution—ChowHub. ChowHub integrates inventory management, automated menu updates, advanced sales analysis, supplier coordination, employee management, shift tracking, and secure POS integration, tailored specifically for the fast-paced, small-to-mid-sized restaurant environment.</w:t>
+        <w:t>The restaurant industry has long faced operational challenges stemming from inefficient inventory management, fragmented systems, and difficulty in adapting to dynamic customer demands. Traditional approaches to managing inventory, employee shifts, menu operations, and supplier coordination often result in waste, overstocking, ingredient shortages, order cancellations, and dissatisfied customers. Additionally, restaurants often lack real-time insights into sales performance and ingredient usage, making it harder to optimize operations or make data-driven decisions. This project seeks to address these inefficiencies through a streamlined, centralized solution—</w:t>
+      </w:r>
+      <w:proofErr w:type="spellStart"/>
+      <w:r>
+        <w:rPr>
+          <w:rFonts w:cs="Arial"/>
+        </w:rPr>
+        <w:t>ChowHub</w:t>
+      </w:r>
+      <w:proofErr w:type="spellEnd"/>
+      <w:r>
+        <w:rPr>
+          <w:rFonts w:cs="Arial"/>
+        </w:rPr>
+        <w:t xml:space="preserve">. </w:t>
+      </w:r>
+      <w:proofErr w:type="spellStart"/>
+      <w:r>
+        <w:rPr>
+          <w:rFonts w:cs="Arial"/>
+        </w:rPr>
+        <w:t>ChowHub</w:t>
+      </w:r>
+      <w:proofErr w:type="spellEnd"/>
+      <w:r>
+        <w:rPr>
+          <w:rFonts w:cs="Arial"/>
+        </w:rPr>
+        <w:t xml:space="preserve"> integrates inventory management, automated menu updates, advanced sales analysis, supplier coordination, employee management, shift tracking, and secure POS integration, tailored specifically for the fast-paced, small-to-mid-sized restaurant environment.</w:t>
       </w:r>
     </w:p>
     <w:p>
@@ -4854,9 +5005,11 @@
               <w:spacing w:after="0" w:line="240" w:lineRule="auto"/>
               <w:ind w:left="0"/>
             </w:pPr>
+            <w:proofErr w:type="spellStart"/>
             <w:r>
               <w:t>ChowHub</w:t>
             </w:r>
+            <w:proofErr w:type="spellEnd"/>
           </w:p>
         </w:tc>
       </w:tr>
@@ -4947,7 +5100,15 @@
               <w:ind w:left="0"/>
             </w:pPr>
             <w:r>
-              <w:t>Traditional systems that focus on singular aspects of restaurant management, require costly replacements, or lack customization,</w:t>
+              <w:t xml:space="preserve">Traditional systems that focus on singular aspects of restaurant </w:t>
+            </w:r>
+            <w:proofErr w:type="gramStart"/>
+            <w:r>
+              <w:t>management,</w:t>
+            </w:r>
+            <w:proofErr w:type="gramEnd"/>
+            <w:r>
+              <w:t xml:space="preserve"> require costly replacements, or lack customization,</w:t>
             </w:r>
           </w:p>
         </w:tc>
@@ -5238,8 +5399,13 @@
               <w:spacing w:after="0" w:line="240" w:lineRule="auto"/>
               <w:ind w:left="0"/>
             </w:pPr>
+            <w:proofErr w:type="gramStart"/>
             <w:r>
-              <w:t>Oversees the overall project and ensures resources are allocated; provides executive support and vision.</w:t>
+              <w:t>Oversees</w:t>
+            </w:r>
+            <w:proofErr w:type="gramEnd"/>
+            <w:r>
+              <w:t xml:space="preserve"> the overall project and ensures resources are allocated; provides executive support and vision.</w:t>
             </w:r>
           </w:p>
         </w:tc>
@@ -5775,7 +5941,15 @@
               <w:ind w:left="0"/>
             </w:pPr>
             <w:r>
-              <w:t>Utilize the ChowHub platform for inventory, menu, and employee management. Ensure the system meets the operational needs of their restaurant.</w:t>
+              <w:t xml:space="preserve">Utilize the </w:t>
+            </w:r>
+            <w:proofErr w:type="spellStart"/>
+            <w:r>
+              <w:t>ChowHub</w:t>
+            </w:r>
+            <w:proofErr w:type="spellEnd"/>
+            <w:r>
+              <w:t xml:space="preserve"> platform for inventory, menu, and employee management. Ensure the system meets the operational needs of their restaurant.</w:t>
             </w:r>
           </w:p>
         </w:tc>
@@ -5851,7 +6025,15 @@
               <w:ind w:left="0"/>
             </w:pPr>
             <w:r>
-              <w:t>Responsible for testing ChowHub to ensure it works as intended, identifying bugs, and verifying that features are functional before release.</w:t>
+              <w:t xml:space="preserve">Responsible for testing </w:t>
+            </w:r>
+            <w:proofErr w:type="spellStart"/>
+            <w:r>
+              <w:t>ChowHub</w:t>
+            </w:r>
+            <w:proofErr w:type="spellEnd"/>
+            <w:r>
+              <w:t xml:space="preserve"> to ensure it works as intended, identifying bugs, and verifying that features are functional before release.</w:t>
             </w:r>
           </w:p>
         </w:tc>
@@ -5924,7 +6106,15 @@
               <w:ind w:left="0"/>
             </w:pPr>
             <w:r>
-              <w:t>Work on integrating ChowHub with existing systems such as POS platforms and supplier databases, ensuring compatibility and smooth operation.</w:t>
+              <w:t xml:space="preserve">Work on integrating </w:t>
+            </w:r>
+            <w:proofErr w:type="spellStart"/>
+            <w:r>
+              <w:t>ChowHub</w:t>
+            </w:r>
+            <w:proofErr w:type="spellEnd"/>
+            <w:r>
+              <w:t xml:space="preserve"> with existing systems such as POS platforms and supplier databases, ensuring compatibility and smooth operation.</w:t>
             </w:r>
           </w:p>
         </w:tc>
@@ -6000,7 +6190,15 @@
               <w:ind w:left="0"/>
             </w:pPr>
             <w:r>
-              <w:t>Use ChowHub for tasks like placing orders, tracking ingredients, and managing shift schedules, enhancing the overall restaurant workflow.</w:t>
+              <w:t xml:space="preserve">Use </w:t>
+            </w:r>
+            <w:proofErr w:type="spellStart"/>
+            <w:r>
+              <w:t>ChowHub</w:t>
+            </w:r>
+            <w:proofErr w:type="spellEnd"/>
+            <w:r>
+              <w:t xml:space="preserve"> for tasks like placing orders, tracking ingredients, and managing shift schedules, enhancing the overall restaurant workflow.</w:t>
             </w:r>
           </w:p>
         </w:tc>
@@ -6073,7 +6271,23 @@
               <w:ind w:left="0"/>
             </w:pPr>
             <w:r>
-              <w:t>Develop user manuals, training materials, and support documents to guide end-users in effectively using ChowHub.</w:t>
+              <w:t>Develop user manuals, training materials, and support documents to guide end-</w:t>
+            </w:r>
+            <w:proofErr w:type="gramStart"/>
+            <w:r>
+              <w:t>users in</w:t>
+            </w:r>
+            <w:proofErr w:type="gramEnd"/>
+            <w:r>
+              <w:t xml:space="preserve"> effectively using </w:t>
+            </w:r>
+            <w:proofErr w:type="spellStart"/>
+            <w:r>
+              <w:t>ChowHub</w:t>
+            </w:r>
+            <w:proofErr w:type="spellEnd"/>
+            <w:r>
+              <w:t>.</w:t>
             </w:r>
           </w:p>
         </w:tc>
@@ -6175,11 +6389,33 @@
           <w:rFonts w:eastAsia="Times New Roman" w:cstheme="minorHAnsi"/>
         </w:rPr>
       </w:pPr>
+      <w:proofErr w:type="spellStart"/>
       <w:r>
         <w:rPr>
           <w:rFonts w:eastAsia="Times New Roman" w:cstheme="minorHAnsi"/>
         </w:rPr>
-        <w:t>ChowHub aims to simplify restaurant operations and enhance customer experience by providing an easy-to-use, all-in-one management solution for small independent restaurants. With features such as advanced menu management, real-time ingredient inventory tracking, and intuitive ordering, the ChowHub platform ensures cost-effectiveness and efficiency in the restaurant's back-of-house operations while improving customer satisfaction in front of the house. </w:t>
+        <w:t>ChowHub</w:t>
+      </w:r>
+      <w:proofErr w:type="spellEnd"/>
+      <w:r>
+        <w:rPr>
+          <w:rFonts w:eastAsia="Times New Roman" w:cstheme="minorHAnsi"/>
+        </w:rPr>
+        <w:t xml:space="preserve"> aims to simplify restaurant operations and enhance customer experience by providing an easy-to-use, all-in-one management solution for small independent restaurants. With features such as advanced menu management, real-time ingredient inventory tracking, and intuitive ordering, the </w:t>
+      </w:r>
+      <w:proofErr w:type="spellStart"/>
+      <w:r>
+        <w:rPr>
+          <w:rFonts w:eastAsia="Times New Roman" w:cstheme="minorHAnsi"/>
+        </w:rPr>
+        <w:t>ChowHub</w:t>
+      </w:r>
+      <w:proofErr w:type="spellEnd"/>
+      <w:r>
+        <w:rPr>
+          <w:rFonts w:eastAsia="Times New Roman" w:cstheme="minorHAnsi"/>
+        </w:rPr>
+        <w:t xml:space="preserve"> platform ensures cost-effectiveness and efficiency in the restaurant's back-of-house operations while improving customer satisfaction in front of the house. </w:t>
       </w:r>
     </w:p>
     <w:p>
@@ -6531,7 +6767,21 @@
         <w:rPr>
           <w:rFonts w:eastAsia="Times New Roman" w:cstheme="minorHAnsi"/>
         </w:rPr>
-        <w:t xml:space="preserve"> (ChowHub is designed to function independently but can integrate for added convenience). </w:t>
+        <w:t xml:space="preserve"> (</w:t>
+      </w:r>
+      <w:proofErr w:type="spellStart"/>
+      <w:r>
+        <w:rPr>
+          <w:rFonts w:eastAsia="Times New Roman" w:cstheme="minorHAnsi"/>
+        </w:rPr>
+        <w:t>ChowHub</w:t>
+      </w:r>
+      <w:proofErr w:type="spellEnd"/>
+      <w:r>
+        <w:rPr>
+          <w:rFonts w:eastAsia="Times New Roman" w:cstheme="minorHAnsi"/>
+        </w:rPr>
+        <w:t xml:space="preserve"> is designed to function independently but can integrate for added convenience). </w:t>
       </w:r>
       <w:r>
         <w:rPr>
@@ -6725,11 +6975,19 @@
         </w:rPr>
         <w:t xml:space="preserve">Regulatory Compliance: </w:t>
       </w:r>
+      <w:proofErr w:type="spellStart"/>
       <w:r>
         <w:rPr>
           <w:rFonts w:eastAsia="Times New Roman" w:cstheme="minorHAnsi"/>
         </w:rPr>
-        <w:t>ChowHub will comply with data privacy regulations outlined in PIPEDA for handling any customer and business data. Moreover, the system’s design will follow AODA (Accessibility for Ontarians with Disabilities Act) guidelines to ensure accessibility for all users of the platform. </w:t>
+        <w:t>ChowHub</w:t>
+      </w:r>
+      <w:proofErr w:type="spellEnd"/>
+      <w:r>
+        <w:rPr>
+          <w:rFonts w:eastAsia="Times New Roman" w:cstheme="minorHAnsi"/>
+        </w:rPr>
+        <w:t xml:space="preserve"> will comply with data privacy regulations outlined in PIPEDA for handling any customer and business data. Moreover, the system’s design will follow AODA (Accessibility for Ontarians with Disabilities Act) guidelines to ensure accessibility for all users of the platform. </w:t>
       </w:r>
     </w:p>
     <w:p>
@@ -6787,7 +7045,21 @@
         <w:rPr>
           <w:rFonts w:eastAsia="Times New Roman" w:cstheme="minorHAnsi"/>
         </w:rPr>
-        <w:t>Restaurants using ChowHub already have an existing POS system, which will be integrated. </w:t>
+        <w:t xml:space="preserve">Restaurants using </w:t>
+      </w:r>
+      <w:proofErr w:type="spellStart"/>
+      <w:r>
+        <w:rPr>
+          <w:rFonts w:eastAsia="Times New Roman" w:cstheme="minorHAnsi"/>
+        </w:rPr>
+        <w:t>ChowHub</w:t>
+      </w:r>
+      <w:proofErr w:type="spellEnd"/>
+      <w:r>
+        <w:rPr>
+          <w:rFonts w:eastAsia="Times New Roman" w:cstheme="minorHAnsi"/>
+        </w:rPr>
+        <w:t xml:space="preserve"> already have an existing POS system, which will be integrated. </w:t>
       </w:r>
     </w:p>
     <w:p>
@@ -6805,7 +7077,21 @@
         <w:rPr>
           <w:rFonts w:eastAsia="Times New Roman" w:cstheme="minorHAnsi"/>
         </w:rPr>
-        <w:t>Internet connectivity will be required at all times for real-time updates and synchronization. </w:t>
+        <w:t xml:space="preserve">Internet connectivity will be </w:t>
+      </w:r>
+      <w:proofErr w:type="gramStart"/>
+      <w:r>
+        <w:rPr>
+          <w:rFonts w:eastAsia="Times New Roman" w:cstheme="minorHAnsi"/>
+        </w:rPr>
+        <w:t>required at all times</w:t>
+      </w:r>
+      <w:proofErr w:type="gramEnd"/>
+      <w:r>
+        <w:rPr>
+          <w:rFonts w:eastAsia="Times New Roman" w:cstheme="minorHAnsi"/>
+        </w:rPr>
+        <w:t xml:space="preserve"> for real-time updates and synchronization. </w:t>
       </w:r>
     </w:p>
     <w:p>
@@ -7151,11 +7437,19 @@
           <w:rFonts w:eastAsia="Times New Roman" w:cstheme="minorHAnsi"/>
         </w:rPr>
       </w:pPr>
+      <w:proofErr w:type="spellStart"/>
       <w:r>
         <w:rPr>
           <w:rFonts w:eastAsia="Times New Roman" w:cstheme="minorHAnsi"/>
         </w:rPr>
-        <w:t>ChowHub is designed as a standalone restaurant management system with the ability to integrate with third-party POS systems and supplier platforms. The system interactions will primarily focus on real-time data synchronization for inventory tracking, order management, and employee scheduling.</w:t>
+        <w:t>ChowHub</w:t>
+      </w:r>
+      <w:proofErr w:type="spellEnd"/>
+      <w:r>
+        <w:rPr>
+          <w:rFonts w:eastAsia="Times New Roman" w:cstheme="minorHAnsi"/>
+        </w:rPr>
+        <w:t xml:space="preserve"> is designed as a standalone restaurant management system with the ability to integrate with third-party POS systems and supplier platforms. The system interactions will primarily focus on real-time data synchronization for inventory tracking, order management, and employee scheduling.</w:t>
       </w:r>
       <w:r>
         <w:rPr>
@@ -7241,12 +7535,21 @@
           <w:lang w:val="en-CA"/>
         </w:rPr>
       </w:pPr>
+      <w:proofErr w:type="spellStart"/>
       <w:r>
         <w:rPr>
           <w:rFonts w:eastAsia="Times New Roman" w:cstheme="minorHAnsi"/>
           <w:lang w:val="en-CA"/>
         </w:rPr>
-        <w:t xml:space="preserve">ChowHub will provide </w:t>
+        <w:t>ChowHub</w:t>
+      </w:r>
+      <w:proofErr w:type="spellEnd"/>
+      <w:r>
+        <w:rPr>
+          <w:rFonts w:eastAsia="Times New Roman" w:cstheme="minorHAnsi"/>
+          <w:lang w:val="en-CA"/>
+        </w:rPr>
+        <w:t xml:space="preserve"> will provide </w:t>
       </w:r>
       <w:r>
         <w:rPr>
@@ -7346,7 +7649,23 @@
           <w:rFonts w:eastAsia="Times New Roman" w:cstheme="minorHAnsi"/>
           <w:lang w:val="en-CA"/>
         </w:rPr>
-        <w:t>, ensuring seamless updates between ChowHub and the POS system.</w:t>
+        <w:t xml:space="preserve">, ensuring seamless updates between </w:t>
+      </w:r>
+      <w:proofErr w:type="spellStart"/>
+      <w:r>
+        <w:rPr>
+          <w:rFonts w:eastAsia="Times New Roman" w:cstheme="minorHAnsi"/>
+          <w:lang w:val="en-CA"/>
+        </w:rPr>
+        <w:t>ChowHub</w:t>
+      </w:r>
+      <w:proofErr w:type="spellEnd"/>
+      <w:r>
+        <w:rPr>
+          <w:rFonts w:eastAsia="Times New Roman" w:cstheme="minorHAnsi"/>
+          <w:lang w:val="en-CA"/>
+        </w:rPr>
+        <w:t xml:space="preserve"> and the POS system.</w:t>
       </w:r>
     </w:p>
     <w:p>
@@ -7402,7 +7721,23 @@
           <w:rFonts w:eastAsia="Times New Roman" w:cstheme="minorHAnsi"/>
           <w:lang w:val="en-CA"/>
         </w:rPr>
-        <w:t>If integration is not available, ChowHub will function independently, requiring manual inventory updates.</w:t>
+        <w:t xml:space="preserve">If integration is not available, </w:t>
+      </w:r>
+      <w:proofErr w:type="spellStart"/>
+      <w:r>
+        <w:rPr>
+          <w:rFonts w:eastAsia="Times New Roman" w:cstheme="minorHAnsi"/>
+          <w:lang w:val="en-CA"/>
+        </w:rPr>
+        <w:t>ChowHub</w:t>
+      </w:r>
+      <w:proofErr w:type="spellEnd"/>
+      <w:r>
+        <w:rPr>
+          <w:rFonts w:eastAsia="Times New Roman" w:cstheme="minorHAnsi"/>
+          <w:lang w:val="en-CA"/>
+        </w:rPr>
+        <w:t xml:space="preserve"> will function independently, requiring manual inventory updates.</w:t>
       </w:r>
     </w:p>
     <w:p>
@@ -7439,12 +7774,21 @@
           <w:lang w:val="en-CA"/>
         </w:rPr>
       </w:pPr>
+      <w:proofErr w:type="spellStart"/>
       <w:r>
         <w:rPr>
           <w:rFonts w:eastAsia="Times New Roman" w:cstheme="minorHAnsi"/>
           <w:lang w:val="en-CA"/>
         </w:rPr>
-        <w:t xml:space="preserve">ChowHub will support </w:t>
+        <w:t>ChowHub</w:t>
+      </w:r>
+      <w:proofErr w:type="spellEnd"/>
+      <w:r>
+        <w:rPr>
+          <w:rFonts w:eastAsia="Times New Roman" w:cstheme="minorHAnsi"/>
+          <w:lang w:val="en-CA"/>
+        </w:rPr>
+        <w:t xml:space="preserve"> will support </w:t>
       </w:r>
       <w:r>
         <w:rPr>
@@ -7742,7 +8086,23 @@
           <w:rFonts w:eastAsia="Times New Roman" w:cstheme="minorHAnsi"/>
           <w:lang w:val="en-CA"/>
         </w:rPr>
-        <w:t xml:space="preserve">Since real POS system access may not be available during development, ChowHub will be tested using </w:t>
+        <w:t xml:space="preserve">Since real POS system access may not be available during development, </w:t>
+      </w:r>
+      <w:proofErr w:type="spellStart"/>
+      <w:r>
+        <w:rPr>
+          <w:rFonts w:eastAsia="Times New Roman" w:cstheme="minorHAnsi"/>
+          <w:lang w:val="en-CA"/>
+        </w:rPr>
+        <w:t>ChowHub</w:t>
+      </w:r>
+      <w:proofErr w:type="spellEnd"/>
+      <w:r>
+        <w:rPr>
+          <w:rFonts w:eastAsia="Times New Roman" w:cstheme="minorHAnsi"/>
+          <w:lang w:val="en-CA"/>
+        </w:rPr>
+        <w:t xml:space="preserve"> will be tested using </w:t>
       </w:r>
       <w:r>
         <w:rPr>
@@ -7952,13 +8312,23 @@
                 <w:szCs w:val="22"/>
               </w:rPr>
             </w:pPr>
+            <w:proofErr w:type="spellStart"/>
             <w:r>
               <w:rPr>
                 <w:rFonts w:ascii="Calibri" w:hAnsi="Calibri" w:cs="Calibri"/>
                 <w:sz w:val="22"/>
                 <w:szCs w:val="22"/>
               </w:rPr>
-              <w:t>ChowHub’s features are standalone and do not require integration into the POS system. However, integration would enhance ease of use.</w:t>
+              <w:t>ChowHub’s</w:t>
+            </w:r>
+            <w:proofErr w:type="spellEnd"/>
+            <w:r>
+              <w:rPr>
+                <w:rFonts w:ascii="Calibri" w:hAnsi="Calibri" w:cs="Calibri"/>
+                <w:sz w:val="22"/>
+                <w:szCs w:val="22"/>
+              </w:rPr>
+              <w:t xml:space="preserve"> features are standalone and do not require integration into the POS system. However, integration would enhance ease of use.</w:t>
             </w:r>
           </w:p>
         </w:tc>
@@ -8146,7 +8516,25 @@
                 <w:sz w:val="22"/>
                 <w:szCs w:val="22"/>
               </w:rPr>
-              <w:t>Resource and time risks. We may not have enough time to dedicate to ChowHub, which could result in incomplete development.</w:t>
+              <w:t xml:space="preserve">Resource and time risks. We may not have enough time to dedicate to </w:t>
+            </w:r>
+            <w:proofErr w:type="spellStart"/>
+            <w:r>
+              <w:rPr>
+                <w:rFonts w:ascii="Calibri" w:hAnsi="Calibri" w:cs="Calibri"/>
+                <w:sz w:val="22"/>
+                <w:szCs w:val="22"/>
+              </w:rPr>
+              <w:t>ChowHub</w:t>
+            </w:r>
+            <w:proofErr w:type="spellEnd"/>
+            <w:r>
+              <w:rPr>
+                <w:rFonts w:ascii="Calibri" w:hAnsi="Calibri" w:cs="Calibri"/>
+                <w:sz w:val="22"/>
+                <w:szCs w:val="22"/>
+              </w:rPr>
+              <w:t>, which could result in incomplete development.</w:t>
             </w:r>
             <w:r>
               <w:rPr>
@@ -8176,7 +8564,25 @@
                 <w:sz w:val="22"/>
                 <w:szCs w:val="22"/>
               </w:rPr>
-              <w:t>We can adjust the project scope to focus on completing the core features of ChowHub, with additional features implemented in later phases.</w:t>
+              <w:t xml:space="preserve">We can adjust the project scope to focus on completing the core features of </w:t>
+            </w:r>
+            <w:proofErr w:type="spellStart"/>
+            <w:r>
+              <w:rPr>
+                <w:rFonts w:ascii="Calibri" w:hAnsi="Calibri" w:cs="Calibri"/>
+                <w:sz w:val="22"/>
+                <w:szCs w:val="22"/>
+              </w:rPr>
+              <w:t>ChowHub</w:t>
+            </w:r>
+            <w:proofErr w:type="spellEnd"/>
+            <w:r>
+              <w:rPr>
+                <w:rFonts w:ascii="Calibri" w:hAnsi="Calibri" w:cs="Calibri"/>
+                <w:sz w:val="22"/>
+                <w:szCs w:val="22"/>
+              </w:rPr>
+              <w:t>, with additional features implemented in later phases.</w:t>
             </w:r>
           </w:p>
         </w:tc>
@@ -8246,7 +8652,25 @@
                 <w:sz w:val="22"/>
                 <w:szCs w:val="22"/>
               </w:rPr>
-              <w:t>There could be difficulties when migrating data from existing systems to ChowHub, especially if the data is incomplete or inconsistent.</w:t>
+              <w:t xml:space="preserve">There could be difficulties when migrating data from existing systems to </w:t>
+            </w:r>
+            <w:proofErr w:type="spellStart"/>
+            <w:r>
+              <w:rPr>
+                <w:rFonts w:ascii="Calibri" w:hAnsi="Calibri" w:cs="Calibri"/>
+                <w:sz w:val="22"/>
+                <w:szCs w:val="22"/>
+              </w:rPr>
+              <w:t>ChowHub</w:t>
+            </w:r>
+            <w:proofErr w:type="spellEnd"/>
+            <w:r>
+              <w:rPr>
+                <w:rFonts w:ascii="Calibri" w:hAnsi="Calibri" w:cs="Calibri"/>
+                <w:sz w:val="22"/>
+                <w:szCs w:val="22"/>
+              </w:rPr>
+              <w:t>, especially if the data is incomplete or inconsistent.</w:t>
             </w:r>
           </w:p>
         </w:tc>
@@ -8292,7 +8716,25 @@
                 <w:sz w:val="22"/>
                 <w:szCs w:val="22"/>
               </w:rPr>
-              <w:t>If ChowHub’s features grow over time, there may be risks related to system performance as the restaurant business expands or data volume increases.</w:t>
+              <w:t xml:space="preserve">If </w:t>
+            </w:r>
+            <w:proofErr w:type="spellStart"/>
+            <w:r>
+              <w:rPr>
+                <w:rFonts w:ascii="Calibri" w:hAnsi="Calibri" w:cs="Calibri"/>
+                <w:sz w:val="22"/>
+                <w:szCs w:val="22"/>
+              </w:rPr>
+              <w:t>ChowHub’s</w:t>
+            </w:r>
+            <w:proofErr w:type="spellEnd"/>
+            <w:r>
+              <w:rPr>
+                <w:rFonts w:ascii="Calibri" w:hAnsi="Calibri" w:cs="Calibri"/>
+                <w:sz w:val="22"/>
+                <w:szCs w:val="22"/>
+              </w:rPr>
+              <w:t xml:space="preserve"> features grow over time, there may be risks related to system performance as the restaurant business expands or data volume increases.</w:t>
             </w:r>
           </w:p>
         </w:tc>
@@ -8352,11 +8794,19 @@
           <w:lang w:val="en-CA"/>
         </w:rPr>
       </w:pPr>
+      <w:proofErr w:type="spellStart"/>
       <w:r>
         <w:rPr>
           <w:lang w:val="en-CA"/>
         </w:rPr>
-        <w:t>ChowHub is designed to operate in a restaurant management environment, ensuring seamless integration with existing workflows. The application will function across multiple platforms and environments, providing flexibility for restaurant owners and staff.</w:t>
+        <w:t>ChowHub</w:t>
+      </w:r>
+      <w:proofErr w:type="spellEnd"/>
+      <w:r>
+        <w:rPr>
+          <w:lang w:val="en-CA"/>
+        </w:rPr>
+        <w:t xml:space="preserve"> is designed to operate in a restaurant management environment, ensuring seamless integration with existing workflows. The application will function across multiple platforms and environments, providing flexibility for restaurant owners and staff.</w:t>
       </w:r>
     </w:p>
     <w:p>
@@ -8407,7 +8857,21 @@
         <w:rPr>
           <w:lang w:val="en-CA"/>
         </w:rPr>
-        <w:t>POS System Compatibility: ChowHub must integrate with existing POS terminals without requiring hardware replacement.</w:t>
+        <w:t xml:space="preserve">POS System Compatibility: </w:t>
+      </w:r>
+      <w:proofErr w:type="spellStart"/>
+      <w:r>
+        <w:rPr>
+          <w:lang w:val="en-CA"/>
+        </w:rPr>
+        <w:t>ChowHub</w:t>
+      </w:r>
+      <w:proofErr w:type="spellEnd"/>
+      <w:r>
+        <w:rPr>
+          <w:lang w:val="en-CA"/>
+        </w:rPr>
+        <w:t xml:space="preserve"> must integrate with existing POS terminals without requiring hardware replacement.</w:t>
       </w:r>
     </w:p>
     <w:p>
@@ -8424,7 +8888,21 @@
         <w:rPr>
           <w:lang w:val="en-CA"/>
         </w:rPr>
-        <w:t>Server Requirements: Cloud-based or on-premise servers capable of handling database storage, analytics processing, and real-time updates.</w:t>
+        <w:t xml:space="preserve">Server Requirements: Cloud-based or </w:t>
+      </w:r>
+      <w:proofErr w:type="gramStart"/>
+      <w:r>
+        <w:rPr>
+          <w:lang w:val="en-CA"/>
+        </w:rPr>
+        <w:t>on-premise</w:t>
+      </w:r>
+      <w:proofErr w:type="gramEnd"/>
+      <w:r>
+        <w:rPr>
+          <w:lang w:val="en-CA"/>
+        </w:rPr>
+        <w:t xml:space="preserve"> servers capable of handling database storage, analytics processing, and real-time updates.</w:t>
       </w:r>
     </w:p>
     <w:p>
@@ -8458,7 +8936,21 @@
         <w:rPr>
           <w:lang w:val="en-CA"/>
         </w:rPr>
-        <w:t>Operating Systems: ChowHub will be compatible with Windows, macOS, iOS, and Android.</w:t>
+        <w:t xml:space="preserve">Operating Systems: </w:t>
+      </w:r>
+      <w:proofErr w:type="spellStart"/>
+      <w:r>
+        <w:rPr>
+          <w:lang w:val="en-CA"/>
+        </w:rPr>
+        <w:t>ChowHub</w:t>
+      </w:r>
+      <w:proofErr w:type="spellEnd"/>
+      <w:r>
+        <w:rPr>
+          <w:lang w:val="en-CA"/>
+        </w:rPr>
+        <w:t xml:space="preserve"> will be compatible with Windows, macOS, iOS, and Android.</w:t>
       </w:r>
     </w:p>
     <w:p>
@@ -8492,7 +8984,21 @@
         <w:rPr>
           <w:lang w:val="en-CA"/>
         </w:rPr>
-        <w:t xml:space="preserve">Database Management: ChowHub will use </w:t>
+        <w:t xml:space="preserve">Database Management: </w:t>
+      </w:r>
+      <w:proofErr w:type="spellStart"/>
+      <w:r>
+        <w:rPr>
+          <w:lang w:val="en-CA"/>
+        </w:rPr>
+        <w:t>ChowHub</w:t>
+      </w:r>
+      <w:proofErr w:type="spellEnd"/>
+      <w:r>
+        <w:rPr>
+          <w:lang w:val="en-CA"/>
+        </w:rPr>
+        <w:t xml:space="preserve"> will use </w:t>
       </w:r>
       <w:r>
         <w:rPr>
@@ -8571,7 +9077,21 @@
         <w:rPr>
           <w:lang w:val="en-CA"/>
         </w:rPr>
-        <w:t>Local Network Support: Restaurants with on-premise servers can operate within a local network in case of internet disruptions.</w:t>
+        <w:t xml:space="preserve">Local Network Support: Restaurants with </w:t>
+      </w:r>
+      <w:proofErr w:type="gramStart"/>
+      <w:r>
+        <w:rPr>
+          <w:lang w:val="en-CA"/>
+        </w:rPr>
+        <w:t>on-premise</w:t>
+      </w:r>
+      <w:proofErr w:type="gramEnd"/>
+      <w:r>
+        <w:rPr>
+          <w:lang w:val="en-CA"/>
+        </w:rPr>
+        <w:t xml:space="preserve"> servers can operate within a local network in case of internet disruptions.</w:t>
       </w:r>
     </w:p>
     <w:p>
@@ -8993,7 +9513,27 @@
           <w:sz w:val="22"/>
           <w:szCs w:val="22"/>
         </w:rPr>
-        <w:t>System sends low-stock alerts to designated users.</w:t>
+        <w:t xml:space="preserve">System sends low-stock alerts to </w:t>
+      </w:r>
+      <w:proofErr w:type="gramStart"/>
+      <w:r>
+        <w:rPr>
+          <w:rFonts w:asciiTheme="minorHAnsi" w:hAnsiTheme="minorHAnsi" w:cstheme="minorHAnsi"/>
+          <w:color w:val="auto"/>
+          <w:sz w:val="22"/>
+          <w:szCs w:val="22"/>
+        </w:rPr>
+        <w:t>designated</w:t>
+      </w:r>
+      <w:proofErr w:type="gramEnd"/>
+      <w:r>
+        <w:rPr>
+          <w:rFonts w:asciiTheme="minorHAnsi" w:hAnsiTheme="minorHAnsi" w:cstheme="minorHAnsi"/>
+          <w:color w:val="auto"/>
+          <w:sz w:val="22"/>
+          <w:szCs w:val="22"/>
+        </w:rPr>
+        <w:t xml:space="preserve"> users.</w:t>
       </w:r>
       <w:r>
         <w:rPr>
@@ -9822,7 +10362,27 @@
           <w:sz w:val="22"/>
           <w:szCs w:val="22"/>
         </w:rPr>
-        <w:t xml:space="preserve"> to assign shifts based on Employee availability, position and business demand (e.g, peak hours or holidays).</w:t>
+        <w:t xml:space="preserve"> to assign shifts based on Employee availability, position and business demand (</w:t>
+      </w:r>
+      <w:proofErr w:type="spellStart"/>
+      <w:r>
+        <w:rPr>
+          <w:rFonts w:asciiTheme="minorHAnsi" w:hAnsiTheme="minorHAnsi" w:cstheme="minorHAnsi"/>
+          <w:color w:val="auto"/>
+          <w:sz w:val="22"/>
+          <w:szCs w:val="22"/>
+        </w:rPr>
+        <w:t>e.g</w:t>
+      </w:r>
+      <w:proofErr w:type="spellEnd"/>
+      <w:r>
+        <w:rPr>
+          <w:rFonts w:asciiTheme="minorHAnsi" w:hAnsiTheme="minorHAnsi" w:cstheme="minorHAnsi"/>
+          <w:color w:val="auto"/>
+          <w:sz w:val="22"/>
+          <w:szCs w:val="22"/>
+        </w:rPr>
+        <w:t>, peak hours or holidays).</w:t>
       </w:r>
       <w:r>
         <w:rPr>
@@ -9920,6 +10480,7 @@
           <w:lang w:val="en-CA"/>
         </w:rPr>
       </w:pPr>
+      <w:proofErr w:type="gramStart"/>
       <w:r>
         <w:rPr>
           <w:rFonts w:asciiTheme="minorHAnsi" w:hAnsiTheme="minorHAnsi" w:cstheme="minorHAnsi"/>
@@ -9928,7 +10489,17 @@
           <w:szCs w:val="22"/>
         </w:rPr>
         <w:lastRenderedPageBreak/>
-        <w:t>System enforces labor laws and restaurant policies to prevent overtime violations.</w:t>
+        <w:t>System</w:t>
+      </w:r>
+      <w:proofErr w:type="gramEnd"/>
+      <w:r>
+        <w:rPr>
+          <w:rFonts w:asciiTheme="minorHAnsi" w:hAnsiTheme="minorHAnsi" w:cstheme="minorHAnsi"/>
+          <w:color w:val="auto"/>
+          <w:sz w:val="22"/>
+          <w:szCs w:val="22"/>
+        </w:rPr>
+        <w:t xml:space="preserve"> enforces labor laws and restaurant policies to prevent overtime violations.</w:t>
       </w:r>
       <w:r>
         <w:rPr>
@@ -10198,7 +10769,27 @@
           <w:sz w:val="22"/>
           <w:szCs w:val="22"/>
         </w:rPr>
-        <w:t xml:space="preserve"> generates payroll reports with employee hours, pay rate, overtime compensation.</w:t>
+        <w:t xml:space="preserve"> generates payroll reports with employee hours, pay rate</w:t>
+      </w:r>
+      <w:proofErr w:type="gramStart"/>
+      <w:r>
+        <w:rPr>
+          <w:rFonts w:asciiTheme="minorHAnsi" w:hAnsiTheme="minorHAnsi" w:cstheme="minorHAnsi"/>
+          <w:color w:val="auto"/>
+          <w:sz w:val="22"/>
+          <w:szCs w:val="22"/>
+        </w:rPr>
+        <w:t>, overtime</w:t>
+      </w:r>
+      <w:proofErr w:type="gramEnd"/>
+      <w:r>
+        <w:rPr>
+          <w:rFonts w:asciiTheme="minorHAnsi" w:hAnsiTheme="minorHAnsi" w:cstheme="minorHAnsi"/>
+          <w:color w:val="auto"/>
+          <w:sz w:val="22"/>
+          <w:szCs w:val="22"/>
+        </w:rPr>
+        <w:t xml:space="preserve"> compensation.</w:t>
       </w:r>
       <w:r>
         <w:rPr>
@@ -12110,7 +12701,27 @@
           <w:sz w:val="22"/>
           <w:szCs w:val="22"/>
         </w:rPr>
-        <w:t>Users can access ChowHub via web browsers on desktops, laptops, and tablets.</w:t>
+        <w:t xml:space="preserve">Users can access </w:t>
+      </w:r>
+      <w:proofErr w:type="spellStart"/>
+      <w:r>
+        <w:rPr>
+          <w:rFonts w:asciiTheme="minorHAnsi" w:hAnsiTheme="minorHAnsi" w:cstheme="minorHAnsi"/>
+          <w:color w:val="auto"/>
+          <w:sz w:val="22"/>
+          <w:szCs w:val="22"/>
+        </w:rPr>
+        <w:t>ChowHub</w:t>
+      </w:r>
+      <w:proofErr w:type="spellEnd"/>
+      <w:r>
+        <w:rPr>
+          <w:rFonts w:asciiTheme="minorHAnsi" w:hAnsiTheme="minorHAnsi" w:cstheme="minorHAnsi"/>
+          <w:color w:val="auto"/>
+          <w:sz w:val="22"/>
+          <w:szCs w:val="22"/>
+        </w:rPr>
+        <w:t xml:space="preserve"> via web browsers on desktops, laptops, and tablets.</w:t>
       </w:r>
       <w:r>
         <w:rPr>
@@ -12341,7 +12952,15 @@
         </w:numPr>
       </w:pPr>
       <w:r>
-        <w:t>Requirement: The ChowHub system will be compatible with most operating systems.</w:t>
+        <w:t xml:space="preserve">Requirement: The </w:t>
+      </w:r>
+      <w:proofErr w:type="spellStart"/>
+      <w:r>
+        <w:t>ChowHub</w:t>
+      </w:r>
+      <w:proofErr w:type="spellEnd"/>
+      <w:r>
+        <w:t xml:space="preserve"> system will be compatible with most operating systems.</w:t>
       </w:r>
     </w:p>
     <w:p>
@@ -12377,7 +12996,15 @@
         </w:numPr>
       </w:pPr>
       <w:r>
-        <w:t>Requirement: The ChowHub system will be compatible with most web browsers.</w:t>
+        <w:t xml:space="preserve">Requirement: The </w:t>
+      </w:r>
+      <w:proofErr w:type="spellStart"/>
+      <w:r>
+        <w:t>ChowHub</w:t>
+      </w:r>
+      <w:proofErr w:type="spellEnd"/>
+      <w:r>
+        <w:t xml:space="preserve"> system will be compatible with most web browsers.</w:t>
       </w:r>
     </w:p>
     <w:p>
@@ -12389,7 +13016,15 @@
         </w:numPr>
       </w:pPr>
       <w:r>
-        <w:t>Detail: Support modern browsers like Google Chrome, Mozilla Firefox, Microsoft Edge, and Safari for a consistent user experience.</w:t>
+        <w:t xml:space="preserve">Detail: Support modern browsers like Google Chrome, Mozilla Firefox, Microsoft Edge, and Safari for </w:t>
+      </w:r>
+      <w:proofErr w:type="gramStart"/>
+      <w:r>
+        <w:t>a consistent</w:t>
+      </w:r>
+      <w:proofErr w:type="gramEnd"/>
+      <w:r>
+        <w:t xml:space="preserve"> user experience.</w:t>
       </w:r>
     </w:p>
     <w:p>
@@ -12428,7 +13063,15 @@
         </w:numPr>
       </w:pPr>
       <w:r>
-        <w:t>Requirement: The ChowHub system will be compatible with existing POS systems.</w:t>
+        <w:t xml:space="preserve">Requirement: The </w:t>
+      </w:r>
+      <w:proofErr w:type="spellStart"/>
+      <w:r>
+        <w:t>ChowHub</w:t>
+      </w:r>
+      <w:proofErr w:type="spellEnd"/>
+      <w:r>
+        <w:t xml:space="preserve"> system will be compatible with existing POS systems.</w:t>
       </w:r>
     </w:p>
     <w:p>
@@ -12440,7 +13083,15 @@
         </w:numPr>
       </w:pPr>
       <w:r>
-        <w:t>Detail: Provide standard APIs and integration protocols to ensure seamless communication between ChowHub and various POS platforms.</w:t>
+        <w:t xml:space="preserve">Detail: Provide standard APIs and integration protocols to ensure seamless communication between </w:t>
+      </w:r>
+      <w:proofErr w:type="spellStart"/>
+      <w:r>
+        <w:t>ChowHub</w:t>
+      </w:r>
+      <w:proofErr w:type="spellEnd"/>
+      <w:r>
+        <w:t xml:space="preserve"> and various POS platforms.</w:t>
       </w:r>
     </w:p>
     <w:p>
@@ -12480,7 +13131,15 @@
         </w:numPr>
       </w:pPr>
       <w:r>
-        <w:t>Requirement: The ChowHub system will be scalable.</w:t>
+        <w:t xml:space="preserve">Requirement: The </w:t>
+      </w:r>
+      <w:proofErr w:type="spellStart"/>
+      <w:r>
+        <w:t>ChowHub</w:t>
+      </w:r>
+      <w:proofErr w:type="spellEnd"/>
+      <w:r>
+        <w:t xml:space="preserve"> system will be scalable.</w:t>
       </w:r>
     </w:p>
     <w:p>
@@ -12531,7 +13190,15 @@
         </w:numPr>
       </w:pPr>
       <w:r>
-        <w:t>Requirement: The ChowHub system will use 256-bit AES encryption.</w:t>
+        <w:t xml:space="preserve">Requirement: The </w:t>
+      </w:r>
+      <w:proofErr w:type="spellStart"/>
+      <w:r>
+        <w:t>ChowHub</w:t>
+      </w:r>
+      <w:proofErr w:type="spellEnd"/>
+      <w:r>
+        <w:t xml:space="preserve"> system will use 256-bit AES encryption.</w:t>
       </w:r>
     </w:p>
     <w:p>
@@ -12567,7 +13234,15 @@
         </w:numPr>
       </w:pPr>
       <w:r>
-        <w:t>Requirement: The ChowHub system will use local storage for data compliance.</w:t>
+        <w:t xml:space="preserve">Requirement: The </w:t>
+      </w:r>
+      <w:proofErr w:type="spellStart"/>
+      <w:r>
+        <w:t>ChowHub</w:t>
+      </w:r>
+      <w:proofErr w:type="spellEnd"/>
+      <w:r>
+        <w:t xml:space="preserve"> system will use local storage for data compliance.</w:t>
       </w:r>
     </w:p>
     <w:p>
@@ -12618,7 +13293,15 @@
         </w:numPr>
       </w:pPr>
       <w:r>
-        <w:t>Requirement: The ChowHub system will be reliable.</w:t>
+        <w:t xml:space="preserve">Requirement: The </w:t>
+      </w:r>
+      <w:proofErr w:type="spellStart"/>
+      <w:r>
+        <w:t>ChowHub</w:t>
+      </w:r>
+      <w:proofErr w:type="spellEnd"/>
+      <w:r>
+        <w:t xml:space="preserve"> system will be reliable.</w:t>
       </w:r>
     </w:p>
     <w:p>
@@ -12630,7 +13313,15 @@
         </w:numPr>
       </w:pPr>
       <w:r>
-        <w:t>Detail: Ensure high availability with minimal downtime through robust error handling, failover strategies, and regular system health monitoring.</w:t>
+        <w:t xml:space="preserve">Detail: Ensure high availability with minimal downtime through robust error handling, failover strategies, and regular </w:t>
+      </w:r>
+      <w:proofErr w:type="gramStart"/>
+      <w:r>
+        <w:t>system health</w:t>
+      </w:r>
+      <w:proofErr w:type="gramEnd"/>
+      <w:r>
+        <w:t xml:space="preserve"> monitoring.</w:t>
       </w:r>
     </w:p>
     <w:p>
@@ -12669,7 +13360,15 @@
         </w:numPr>
       </w:pPr>
       <w:r>
-        <w:t>Requirement: The ChowHub system will be adjustable.</w:t>
+        <w:t xml:space="preserve">Requirement: The </w:t>
+      </w:r>
+      <w:proofErr w:type="spellStart"/>
+      <w:r>
+        <w:t>ChowHub</w:t>
+      </w:r>
+      <w:proofErr w:type="spellEnd"/>
+      <w:r>
+        <w:t xml:space="preserve"> system will be adjustable.</w:t>
       </w:r>
     </w:p>
     <w:p>
@@ -12720,7 +13419,15 @@
         </w:numPr>
       </w:pPr>
       <w:r>
-        <w:t>Requirement: The ChowHub system will be usable.</w:t>
+        <w:t xml:space="preserve">Requirement: The </w:t>
+      </w:r>
+      <w:proofErr w:type="spellStart"/>
+      <w:r>
+        <w:t>ChowHub</w:t>
+      </w:r>
+      <w:proofErr w:type="spellEnd"/>
+      <w:r>
+        <w:t xml:space="preserve"> system will be usable.</w:t>
       </w:r>
     </w:p>
     <w:p>
@@ -15343,7 +16050,35 @@
         <w:rPr>
           <w:lang w:val="en-CA"/>
         </w:rPr>
-        <w:t>The Data Flow Diagram (DFD) illustrates the flow of information between different stakeholders and system components in ChowHub, ensuring efficient restaurant management. This diagram represents how ChowHub processes and manages data related to inventory, orders, employee management, and reporting.</w:t>
+        <w:t xml:space="preserve">The Data Flow Diagram (DFD) illustrates the flow of information between different stakeholders and system components in </w:t>
+      </w:r>
+      <w:proofErr w:type="spellStart"/>
+      <w:r>
+        <w:rPr>
+          <w:lang w:val="en-CA"/>
+        </w:rPr>
+        <w:t>ChowHub</w:t>
+      </w:r>
+      <w:proofErr w:type="spellEnd"/>
+      <w:r>
+        <w:rPr>
+          <w:lang w:val="en-CA"/>
+        </w:rPr>
+        <w:t xml:space="preserve">, ensuring efficient restaurant management. This diagram represents how </w:t>
+      </w:r>
+      <w:proofErr w:type="spellStart"/>
+      <w:r>
+        <w:rPr>
+          <w:lang w:val="en-CA"/>
+        </w:rPr>
+        <w:t>ChowHub</w:t>
+      </w:r>
+      <w:proofErr w:type="spellEnd"/>
+      <w:r>
+        <w:rPr>
+          <w:lang w:val="en-CA"/>
+        </w:rPr>
+        <w:t xml:space="preserve"> processes and manages data related to inventory, orders, employee management, and reporting.</w:t>
       </w:r>
     </w:p>
     <w:p>
@@ -15415,7 +16150,21 @@
         <w:rPr>
           <w:lang w:val="en-CA"/>
         </w:rPr>
-        <w:t>Restaurant WaitStaff: Inputs customer orders into the system.</w:t>
+        <w:t xml:space="preserve">Restaurant </w:t>
+      </w:r>
+      <w:proofErr w:type="spellStart"/>
+      <w:r>
+        <w:rPr>
+          <w:lang w:val="en-CA"/>
+        </w:rPr>
+        <w:t>WaitStaff</w:t>
+      </w:r>
+      <w:proofErr w:type="spellEnd"/>
+      <w:r>
+        <w:rPr>
+          <w:lang w:val="en-CA"/>
+        </w:rPr>
+        <w:t>: Inputs customer orders into the system.</w:t>
       </w:r>
     </w:p>
     <w:p>
@@ -15463,7 +16212,21 @@
         <w:rPr>
           <w:lang w:val="en-CA"/>
         </w:rPr>
-        <w:t>Supplier: Handles restocking requests from ChowHub.</w:t>
+        <w:t xml:space="preserve">Supplier: Handles restocking requests from </w:t>
+      </w:r>
+      <w:proofErr w:type="spellStart"/>
+      <w:r>
+        <w:rPr>
+          <w:lang w:val="en-CA"/>
+        </w:rPr>
+        <w:t>ChowHub</w:t>
+      </w:r>
+      <w:proofErr w:type="spellEnd"/>
+      <w:r>
+        <w:rPr>
+          <w:lang w:val="en-CA"/>
+        </w:rPr>
+        <w:t>.</w:t>
       </w:r>
     </w:p>
     <w:p>
@@ -15518,7 +16281,21 @@
         <w:rPr>
           <w:lang w:val="en-CA"/>
         </w:rPr>
-        <w:t>The restaurant waitstaff places orders in ChowHub, which processes them.</w:t>
+        <w:t xml:space="preserve">The restaurant waitstaff places orders in </w:t>
+      </w:r>
+      <w:proofErr w:type="spellStart"/>
+      <w:r>
+        <w:rPr>
+          <w:lang w:val="en-CA"/>
+        </w:rPr>
+        <w:t>ChowHub</w:t>
+      </w:r>
+      <w:proofErr w:type="spellEnd"/>
+      <w:r>
+        <w:rPr>
+          <w:lang w:val="en-CA"/>
+        </w:rPr>
+        <w:t>, which processes them.</w:t>
       </w:r>
     </w:p>
     <w:p>
@@ -15568,11 +16345,19 @@
           <w:lang w:val="en-CA"/>
         </w:rPr>
       </w:pPr>
+      <w:proofErr w:type="spellStart"/>
       <w:r>
         <w:rPr>
           <w:lang w:val="en-CA"/>
         </w:rPr>
-        <w:t>ChowHub tracks ingredient levels through the inventory database.</w:t>
+        <w:t>ChowHub</w:t>
+      </w:r>
+      <w:proofErr w:type="spellEnd"/>
+      <w:r>
+        <w:rPr>
+          <w:lang w:val="en-CA"/>
+        </w:rPr>
+        <w:t xml:space="preserve"> tracks ingredient levels through the inventory database.</w:t>
       </w:r>
     </w:p>
     <w:p>
@@ -15641,11 +16426,19 @@
           <w:lang w:val="en-CA"/>
         </w:rPr>
       </w:pPr>
+      <w:proofErr w:type="spellStart"/>
       <w:r>
         <w:rPr>
           <w:lang w:val="en-CA"/>
         </w:rPr>
-        <w:t>ChowHub stores and processes employee information.</w:t>
+        <w:t>ChowHub</w:t>
+      </w:r>
+      <w:proofErr w:type="spellEnd"/>
+      <w:r>
+        <w:rPr>
+          <w:lang w:val="en-CA"/>
+        </w:rPr>
+        <w:t xml:space="preserve"> stores and processes employee information.</w:t>
       </w:r>
     </w:p>
     <w:p>
@@ -15695,27 +16488,35 @@
           <w:lang w:val="en-CA"/>
         </w:rPr>
       </w:pPr>
+      <w:proofErr w:type="spellStart"/>
       <w:r>
         <w:rPr>
           <w:lang w:val="en-CA"/>
         </w:rPr>
-        <w:t>ChowHub generates insights and reports for restaurant managers to track performance and make business decisions.</w:t>
-      </w:r>
-    </w:p>
-    <w:p>
-      <w:pPr>
-        <w:rPr>
-          <w:b/>
-          <w:bCs/>
+        <w:t>ChowHub</w:t>
+      </w:r>
+      <w:proofErr w:type="spellEnd"/>
+      <w:r>
+        <w:rPr>
           <w:lang w:val="en-CA"/>
         </w:rPr>
-      </w:pPr>
-      <w:r>
+        <w:t xml:space="preserve"> generates insights and reports for restaurant managers to track performance and make business decisions.</w:t>
+      </w:r>
+    </w:p>
+    <w:p>
+      <w:pPr>
         <w:rPr>
           <w:b/>
           <w:bCs/>
           <w:lang w:val="en-CA"/>
         </w:rPr>
+      </w:pPr>
+      <w:r>
+        <w:rPr>
+          <w:b/>
+          <w:bCs/>
+          <w:lang w:val="en-CA"/>
+        </w:rPr>
         <w:t>Purpose of the DFD:</w:t>
       </w:r>
     </w:p>
@@ -15730,7 +16531,21 @@
         <w:rPr>
           <w:lang w:val="en-CA"/>
         </w:rPr>
-        <w:t>This DFD highlights how different stakeholders, databases, and processes interact with ChowHub, ensuring seamless restaurant operations. It also emphasizes key functionalities like order processing, inventory tracking, payroll generation, and reporting, making it a vital reference for system implementation.</w:t>
+        <w:t xml:space="preserve">This DFD highlights how different stakeholders, databases, and processes interact with </w:t>
+      </w:r>
+      <w:proofErr w:type="spellStart"/>
+      <w:r>
+        <w:rPr>
+          <w:lang w:val="en-CA"/>
+        </w:rPr>
+        <w:t>ChowHub</w:t>
+      </w:r>
+      <w:proofErr w:type="spellEnd"/>
+      <w:r>
+        <w:rPr>
+          <w:lang w:val="en-CA"/>
+        </w:rPr>
+        <w:t>, ensuring seamless restaurant operations. It also emphasizes key functionalities like order processing, inventory tracking, payroll generation, and reporting, making it a vital reference for system implementation.</w:t>
       </w:r>
     </w:p>
     <w:p>
@@ -15840,7 +16655,21 @@
         <w:rPr>
           <w:lang w:val="en-CA"/>
         </w:rPr>
-        <w:t xml:space="preserve"> activity diagram represents the workflow of ChowHub when processing restaurant orders, managing inventory, and triggering restocking requests.</w:t>
+        <w:t xml:space="preserve"> activity diagram represents the workflow of </w:t>
+      </w:r>
+      <w:proofErr w:type="spellStart"/>
+      <w:r>
+        <w:rPr>
+          <w:lang w:val="en-CA"/>
+        </w:rPr>
+        <w:t>ChowHub</w:t>
+      </w:r>
+      <w:proofErr w:type="spellEnd"/>
+      <w:r>
+        <w:rPr>
+          <w:lang w:val="en-CA"/>
+        </w:rPr>
+        <w:t xml:space="preserve"> when processing restaurant orders, managing inventory, and triggering restocking requests.</w:t>
       </w:r>
     </w:p>
     <w:p>
@@ -16308,14 +17137,12 @@
               <w:rPr>
                 <w:b w:val="0"/>
                 <w:bCs w:val="0"/>
-                <w:color w:val="FF0000"/>
               </w:rPr>
             </w:pPr>
             <w:r>
               <w:rPr>
                 <w:b w:val="0"/>
                 <w:bCs w:val="0"/>
-                <w:color w:val="FF0000"/>
               </w:rPr>
               <w:t>BR01</w:t>
             </w:r>
@@ -16328,15 +17155,9 @@
           <w:p>
             <w:pPr>
               <w:cnfStyle w:val="000000000000" w:firstRow="0" w:lastRow="0" w:firstColumn="0" w:lastColumn="0" w:oddVBand="0" w:evenVBand="0" w:oddHBand="0" w:evenHBand="0" w:firstRowFirstColumn="0" w:firstRowLastColumn="0" w:lastRowFirstColumn="0" w:lastRowLastColumn="0"/>
-              <w:rPr>
-                <w:color w:val="FF0000"/>
-              </w:rPr>
             </w:pPr>
             <w:r>
-              <w:rPr>
-                <w:color w:val="FF0000"/>
-              </w:rPr>
-              <w:t>User must provide a username, email and password to register for the app.</w:t>
+              <w:t>Only restaurant managers can create, modify, or delete user accounts and assign roles.</w:t>
             </w:r>
           </w:p>
         </w:tc>
@@ -16347,14 +17168,1139 @@
           <w:p>
             <w:pPr>
               <w:cnfStyle w:val="000000000000" w:firstRow="0" w:lastRow="0" w:firstColumn="0" w:lastColumn="0" w:oddVBand="0" w:evenVBand="0" w:oddHBand="0" w:evenHBand="0" w:firstRowFirstColumn="0" w:firstRowLastColumn="0" w:lastRowFirstColumn="0" w:lastRowLastColumn="0"/>
-              <w:rPr>
-                <w:color w:val="FF0000"/>
+            </w:pPr>
+          </w:p>
+        </w:tc>
+      </w:tr>
+      <w:tr>
+        <w:tc>
+          <w:tcPr>
+            <w:cnfStyle w:val="001000000000" w:firstRow="0" w:lastRow="0" w:firstColumn="1" w:lastColumn="0" w:oddVBand="0" w:evenVBand="0" w:oddHBand="0" w:evenHBand="0" w:firstRowFirstColumn="0" w:firstRowLastColumn="0" w:lastRowFirstColumn="0" w:lastRowLastColumn="0"/>
+            <w:tcW w:w="1586" w:type="dxa"/>
+          </w:tcPr>
+          <w:p>
+            <w:pPr>
+              <w:jc w:val="center"/>
+              <w:rPr>
+                <w:b w:val="0"/>
+                <w:bCs w:val="0"/>
               </w:rPr>
             </w:pPr>
             <w:r>
               <w:rPr>
-                <w:color w:val="FF0000"/>
-              </w:rPr>
+                <w:b w:val="0"/>
+                <w:bCs w:val="0"/>
+              </w:rPr>
+              <w:lastRenderedPageBreak/>
+              <w:t>BR02</w:t>
+            </w:r>
+          </w:p>
+        </w:tc>
+        <w:tc>
+          <w:tcPr>
+            <w:tcW w:w="6422" w:type="dxa"/>
+          </w:tcPr>
+          <w:p>
+            <w:pPr>
+              <w:cnfStyle w:val="000000000000" w:firstRow="0" w:lastRow="0" w:firstColumn="0" w:lastColumn="0" w:oddVBand="0" w:evenVBand="0" w:oddHBand="0" w:evenHBand="0" w:firstRowFirstColumn="0" w:firstRowLastColumn="0" w:lastRowFirstColumn="0" w:lastRowLastColumn="0"/>
+            </w:pPr>
+            <w:r>
+              <w:t>To add new user, manager must provide first name, last name, username, role, phone number, employee id (filled automatically), address, postal code, email address of the new user.</w:t>
+            </w:r>
+          </w:p>
+        </w:tc>
+        <w:tc>
+          <w:tcPr>
+            <w:tcW w:w="1342" w:type="dxa"/>
+          </w:tcPr>
+          <w:p>
+            <w:pPr>
+              <w:cnfStyle w:val="000000000000" w:firstRow="0" w:lastRow="0" w:firstColumn="0" w:lastColumn="0" w:oddVBand="0" w:evenVBand="0" w:oddHBand="0" w:evenHBand="0" w:firstRowFirstColumn="0" w:firstRowLastColumn="0" w:lastRowFirstColumn="0" w:lastRowLastColumn="0"/>
+            </w:pPr>
+          </w:p>
+        </w:tc>
+      </w:tr>
+      <w:tr>
+        <w:tc>
+          <w:tcPr>
+            <w:cnfStyle w:val="001000000000" w:firstRow="0" w:lastRow="0" w:firstColumn="1" w:lastColumn="0" w:oddVBand="0" w:evenVBand="0" w:oddHBand="0" w:evenHBand="0" w:firstRowFirstColumn="0" w:firstRowLastColumn="0" w:lastRowFirstColumn="0" w:lastRowLastColumn="0"/>
+            <w:tcW w:w="1586" w:type="dxa"/>
+          </w:tcPr>
+          <w:p>
+            <w:pPr>
+              <w:jc w:val="center"/>
+              <w:rPr>
+                <w:b w:val="0"/>
+                <w:bCs w:val="0"/>
+              </w:rPr>
+            </w:pPr>
+            <w:r>
+              <w:rPr>
+                <w:b w:val="0"/>
+                <w:bCs w:val="0"/>
+              </w:rPr>
+              <w:t>BR0</w:t>
+            </w:r>
+            <w:r>
+              <w:rPr>
+                <w:b w:val="0"/>
+                <w:bCs w:val="0"/>
+              </w:rPr>
+              <w:t>3</w:t>
+            </w:r>
+          </w:p>
+        </w:tc>
+        <w:tc>
+          <w:tcPr>
+            <w:tcW w:w="6422" w:type="dxa"/>
+          </w:tcPr>
+          <w:p>
+            <w:pPr>
+              <w:cnfStyle w:val="000000000000" w:firstRow="0" w:lastRow="0" w:firstColumn="0" w:lastColumn="0" w:oddVBand="0" w:evenVBand="0" w:oddHBand="0" w:evenHBand="0" w:firstRowFirstColumn="0" w:firstRowLastColumn="0" w:lastRowFirstColumn="0" w:lastRowLastColumn="0"/>
+            </w:pPr>
+            <w:r>
+              <w:t xml:space="preserve">Users must provide </w:t>
+            </w:r>
+            <w:r>
+              <w:t xml:space="preserve">a </w:t>
+            </w:r>
+            <w:r>
+              <w:t>valid email, and password (min. 8 characters, alphanumeric) to register.</w:t>
+            </w:r>
+          </w:p>
+        </w:tc>
+        <w:tc>
+          <w:tcPr>
+            <w:tcW w:w="1342" w:type="dxa"/>
+          </w:tcPr>
+          <w:p>
+            <w:pPr>
+              <w:cnfStyle w:val="000000000000" w:firstRow="0" w:lastRow="0" w:firstColumn="0" w:lastColumn="0" w:oddVBand="0" w:evenVBand="0" w:oddHBand="0" w:evenHBand="0" w:firstRowFirstColumn="0" w:firstRowLastColumn="0" w:lastRowFirstColumn="0" w:lastRowLastColumn="0"/>
+              <w:rPr>
+                <w:rFonts w:ascii="Calibri" w:eastAsia="Calibri" w:hAnsi="Calibri" w:cs="Calibri"/>
+              </w:rPr>
+            </w:pPr>
+          </w:p>
+        </w:tc>
+      </w:tr>
+      <w:tr>
+        <w:tc>
+          <w:tcPr>
+            <w:cnfStyle w:val="001000000000" w:firstRow="0" w:lastRow="0" w:firstColumn="1" w:lastColumn="0" w:oddVBand="0" w:evenVBand="0" w:oddHBand="0" w:evenHBand="0" w:firstRowFirstColumn="0" w:firstRowLastColumn="0" w:lastRowFirstColumn="0" w:lastRowLastColumn="0"/>
+            <w:tcW w:w="1586" w:type="dxa"/>
+          </w:tcPr>
+          <w:p>
+            <w:pPr>
+              <w:jc w:val="center"/>
+              <w:rPr>
+                <w:b w:val="0"/>
+                <w:bCs w:val="0"/>
+              </w:rPr>
+            </w:pPr>
+            <w:r>
+              <w:rPr>
+                <w:b w:val="0"/>
+                <w:bCs w:val="0"/>
+              </w:rPr>
+              <w:t>BR0</w:t>
+            </w:r>
+            <w:r>
+              <w:rPr>
+                <w:b w:val="0"/>
+                <w:bCs w:val="0"/>
+              </w:rPr>
+              <w:t>4</w:t>
+            </w:r>
+          </w:p>
+        </w:tc>
+        <w:tc>
+          <w:tcPr>
+            <w:tcW w:w="6422" w:type="dxa"/>
+          </w:tcPr>
+          <w:tbl>
+            <w:tblPr>
+              <w:tblW w:w="0" w:type="auto"/>
+              <w:tblCellSpacing w:w="15" w:type="dxa"/>
+              <w:tblCellMar>
+                <w:top w:w="15" w:type="dxa"/>
+                <w:left w:w="15" w:type="dxa"/>
+                <w:bottom w:w="15" w:type="dxa"/>
+                <w:right w:w="15" w:type="dxa"/>
+              </w:tblCellMar>
+              <w:tblLook w:val="04A0" w:firstRow="1" w:lastRow="0" w:firstColumn="1" w:lastColumn="0" w:noHBand="0" w:noVBand="1"/>
+            </w:tblPr>
+            <w:tblGrid>
+              <w:gridCol w:w="6206"/>
+            </w:tblGrid>
+            <w:tr>
+              <w:trPr>
+                <w:tblCellSpacing w:w="15" w:type="dxa"/>
+              </w:trPr>
+              <w:tc>
+                <w:tcPr>
+                  <w:tcW w:w="0" w:type="auto"/>
+                  <w:vAlign w:val="center"/>
+                  <w:hideMark/>
+                </w:tcPr>
+                <w:p>
+                  <w:pPr>
+                    <w:rPr>
+                      <w:lang w:val="en-CA"/>
+                    </w:rPr>
+                  </w:pPr>
+                  <w:r>
+                    <w:rPr>
+                      <w:lang w:val="en-CA"/>
+                    </w:rPr>
+                    <w:t xml:space="preserve">Users must enter valid credentials </w:t>
+                  </w:r>
+                  <w:r>
+                    <w:rPr>
+                      <w:lang w:val="en-CA"/>
+                    </w:rPr>
+                    <w:t xml:space="preserve">(employee id, username, password) </w:t>
+                  </w:r>
+                  <w:r>
+                    <w:rPr>
+                      <w:lang w:val="en-CA"/>
+                    </w:rPr>
+                    <w:t>to sign in.</w:t>
+                  </w:r>
+                </w:p>
+              </w:tc>
+            </w:tr>
+          </w:tbl>
+          <w:p>
+            <w:pPr>
+              <w:cnfStyle w:val="000000000000" w:firstRow="0" w:lastRow="0" w:firstColumn="0" w:lastColumn="0" w:oddVBand="0" w:evenVBand="0" w:oddHBand="0" w:evenHBand="0" w:firstRowFirstColumn="0" w:firstRowLastColumn="0" w:lastRowFirstColumn="0" w:lastRowLastColumn="0"/>
+              <w:rPr>
+                <w:vanish/>
+                <w:lang w:val="en-CA"/>
+              </w:rPr>
+            </w:pPr>
+          </w:p>
+          <w:tbl>
+            <w:tblPr>
+              <w:tblW w:w="0" w:type="auto"/>
+              <w:tblCellSpacing w:w="15" w:type="dxa"/>
+              <w:tblCellMar>
+                <w:top w:w="15" w:type="dxa"/>
+                <w:left w:w="15" w:type="dxa"/>
+                <w:bottom w:w="15" w:type="dxa"/>
+                <w:right w:w="15" w:type="dxa"/>
+              </w:tblCellMar>
+              <w:tblLook w:val="04A0" w:firstRow="1" w:lastRow="0" w:firstColumn="1" w:lastColumn="0" w:noHBand="0" w:noVBand="1"/>
+            </w:tblPr>
+            <w:tblGrid>
+              <w:gridCol w:w="96"/>
+            </w:tblGrid>
+            <w:tr>
+              <w:trPr>
+                <w:tblCellSpacing w:w="15" w:type="dxa"/>
+              </w:trPr>
+              <w:tc>
+                <w:tcPr>
+                  <w:tcW w:w="0" w:type="auto"/>
+                  <w:vAlign w:val="center"/>
+                  <w:hideMark/>
+                </w:tcPr>
+                <w:p>
+                  <w:pPr>
+                    <w:rPr>
+                      <w:lang w:val="en-CA"/>
+                    </w:rPr>
+                  </w:pPr>
+                </w:p>
+              </w:tc>
+            </w:tr>
+          </w:tbl>
+          <w:p>
+            <w:pPr>
+              <w:cnfStyle w:val="000000000000" w:firstRow="0" w:lastRow="0" w:firstColumn="0" w:lastColumn="0" w:oddVBand="0" w:evenVBand="0" w:oddHBand="0" w:evenHBand="0" w:firstRowFirstColumn="0" w:firstRowLastColumn="0" w:lastRowFirstColumn="0" w:lastRowLastColumn="0"/>
+              <w:rPr>
+                <w:lang w:val="en-CA"/>
+              </w:rPr>
+            </w:pPr>
+          </w:p>
+        </w:tc>
+        <w:tc>
+          <w:tcPr>
+            <w:tcW w:w="1342" w:type="dxa"/>
+          </w:tcPr>
+          <w:p>
+            <w:pPr>
+              <w:cnfStyle w:val="000000000000" w:firstRow="0" w:lastRow="0" w:firstColumn="0" w:lastColumn="0" w:oddVBand="0" w:evenVBand="0" w:oddHBand="0" w:evenHBand="0" w:firstRowFirstColumn="0" w:firstRowLastColumn="0" w:lastRowFirstColumn="0" w:lastRowLastColumn="0"/>
+            </w:pPr>
+          </w:p>
+        </w:tc>
+      </w:tr>
+      <w:tr>
+        <w:tc>
+          <w:tcPr>
+            <w:cnfStyle w:val="001000000000" w:firstRow="0" w:lastRow="0" w:firstColumn="1" w:lastColumn="0" w:oddVBand="0" w:evenVBand="0" w:oddHBand="0" w:evenHBand="0" w:firstRowFirstColumn="0" w:firstRowLastColumn="0" w:lastRowFirstColumn="0" w:lastRowLastColumn="0"/>
+            <w:tcW w:w="1586" w:type="dxa"/>
+          </w:tcPr>
+          <w:p>
+            <w:pPr>
+              <w:jc w:val="center"/>
+              <w:rPr>
+                <w:b w:val="0"/>
+                <w:bCs w:val="0"/>
+              </w:rPr>
+            </w:pPr>
+            <w:r>
+              <w:rPr>
+                <w:b w:val="0"/>
+                <w:bCs w:val="0"/>
+              </w:rPr>
+              <w:t>BR0</w:t>
+            </w:r>
+            <w:r>
+              <w:rPr>
+                <w:b w:val="0"/>
+                <w:bCs w:val="0"/>
+              </w:rPr>
+              <w:t>5</w:t>
+            </w:r>
+          </w:p>
+        </w:tc>
+        <w:tc>
+          <w:tcPr>
+            <w:tcW w:w="6422" w:type="dxa"/>
+          </w:tcPr>
+          <w:p>
+            <w:pPr>
+              <w:cnfStyle w:val="000000000000" w:firstRow="0" w:lastRow="0" w:firstColumn="0" w:lastColumn="0" w:oddVBand="0" w:evenVBand="0" w:oddHBand="0" w:evenHBand="0" w:firstRowFirstColumn="0" w:firstRowLastColumn="0" w:lastRowFirstColumn="0" w:lastRowLastColumn="0"/>
+            </w:pPr>
+            <w:r>
+              <w:t>Restaurant staff must input customer orders into the system for processing.</w:t>
+            </w:r>
+            <w:r>
+              <w:tab/>
+            </w:r>
+          </w:p>
+        </w:tc>
+        <w:tc>
+          <w:tcPr>
+            <w:tcW w:w="1342" w:type="dxa"/>
+          </w:tcPr>
+          <w:p>
+            <w:pPr>
+              <w:cnfStyle w:val="000000000000" w:firstRow="0" w:lastRow="0" w:firstColumn="0" w:lastColumn="0" w:oddVBand="0" w:evenVBand="0" w:oddHBand="0" w:evenHBand="0" w:firstRowFirstColumn="0" w:firstRowLastColumn="0" w:lastRowFirstColumn="0" w:lastRowLastColumn="0"/>
+            </w:pPr>
+          </w:p>
+        </w:tc>
+      </w:tr>
+      <w:tr>
+        <w:tc>
+          <w:tcPr>
+            <w:cnfStyle w:val="001000000000" w:firstRow="0" w:lastRow="0" w:firstColumn="1" w:lastColumn="0" w:oddVBand="0" w:evenVBand="0" w:oddHBand="0" w:evenHBand="0" w:firstRowFirstColumn="0" w:firstRowLastColumn="0" w:lastRowFirstColumn="0" w:lastRowLastColumn="0"/>
+            <w:tcW w:w="1586" w:type="dxa"/>
+          </w:tcPr>
+          <w:p>
+            <w:pPr>
+              <w:jc w:val="center"/>
+              <w:rPr>
+                <w:b w:val="0"/>
+                <w:bCs w:val="0"/>
+              </w:rPr>
+            </w:pPr>
+            <w:r>
+              <w:rPr>
+                <w:b w:val="0"/>
+                <w:bCs w:val="0"/>
+              </w:rPr>
+              <w:t>BR0</w:t>
+            </w:r>
+            <w:r>
+              <w:rPr>
+                <w:b w:val="0"/>
+                <w:bCs w:val="0"/>
+              </w:rPr>
+              <w:t>6</w:t>
+            </w:r>
+          </w:p>
+        </w:tc>
+        <w:tc>
+          <w:tcPr>
+            <w:tcW w:w="6422" w:type="dxa"/>
+          </w:tcPr>
+          <w:tbl>
+            <w:tblPr>
+              <w:tblW w:w="0" w:type="auto"/>
+              <w:tblCellSpacing w:w="15" w:type="dxa"/>
+              <w:tblCellMar>
+                <w:top w:w="15" w:type="dxa"/>
+                <w:left w:w="15" w:type="dxa"/>
+                <w:bottom w:w="15" w:type="dxa"/>
+                <w:right w:w="15" w:type="dxa"/>
+              </w:tblCellMar>
+              <w:tblLook w:val="04A0" w:firstRow="1" w:lastRow="0" w:firstColumn="1" w:lastColumn="0" w:noHBand="0" w:noVBand="1"/>
+            </w:tblPr>
+            <w:tblGrid>
+              <w:gridCol w:w="4638"/>
+            </w:tblGrid>
+            <w:tr>
+              <w:trPr>
+                <w:tblCellSpacing w:w="15" w:type="dxa"/>
+              </w:trPr>
+              <w:tc>
+                <w:tcPr>
+                  <w:tcW w:w="0" w:type="auto"/>
+                  <w:vAlign w:val="center"/>
+                  <w:hideMark/>
+                </w:tcPr>
+                <w:p>
+                  <w:pPr>
+                    <w:rPr>
+                      <w:lang w:val="en-CA"/>
+                    </w:rPr>
+                  </w:pPr>
+                  <w:r>
+                    <w:rPr>
+                      <w:lang w:val="en-CA"/>
+                    </w:rPr>
+                    <w:t>Only managers can create and modify menu items.</w:t>
+                  </w:r>
+                </w:p>
+              </w:tc>
+            </w:tr>
+          </w:tbl>
+          <w:p>
+            <w:pPr>
+              <w:cnfStyle w:val="000000000000" w:firstRow="0" w:lastRow="0" w:firstColumn="0" w:lastColumn="0" w:oddVBand="0" w:evenVBand="0" w:oddHBand="0" w:evenHBand="0" w:firstRowFirstColumn="0" w:firstRowLastColumn="0" w:lastRowFirstColumn="0" w:lastRowLastColumn="0"/>
+              <w:rPr>
+                <w:vanish/>
+                <w:lang w:val="en-CA"/>
+              </w:rPr>
+            </w:pPr>
+          </w:p>
+          <w:tbl>
+            <w:tblPr>
+              <w:tblW w:w="0" w:type="auto"/>
+              <w:tblCellSpacing w:w="15" w:type="dxa"/>
+              <w:tblCellMar>
+                <w:top w:w="15" w:type="dxa"/>
+                <w:left w:w="15" w:type="dxa"/>
+                <w:bottom w:w="15" w:type="dxa"/>
+                <w:right w:w="15" w:type="dxa"/>
+              </w:tblCellMar>
+              <w:tblLook w:val="04A0" w:firstRow="1" w:lastRow="0" w:firstColumn="1" w:lastColumn="0" w:noHBand="0" w:noVBand="1"/>
+            </w:tblPr>
+            <w:tblGrid>
+              <w:gridCol w:w="96"/>
+            </w:tblGrid>
+            <w:tr>
+              <w:trPr>
+                <w:tblCellSpacing w:w="15" w:type="dxa"/>
+              </w:trPr>
+              <w:tc>
+                <w:tcPr>
+                  <w:tcW w:w="0" w:type="auto"/>
+                  <w:vAlign w:val="center"/>
+                  <w:hideMark/>
+                </w:tcPr>
+                <w:p>
+                  <w:pPr>
+                    <w:rPr>
+                      <w:lang w:val="en-CA"/>
+                    </w:rPr>
+                  </w:pPr>
+                </w:p>
+              </w:tc>
+            </w:tr>
+          </w:tbl>
+          <w:p>
+            <w:pPr>
+              <w:cnfStyle w:val="000000000000" w:firstRow="0" w:lastRow="0" w:firstColumn="0" w:lastColumn="0" w:oddVBand="0" w:evenVBand="0" w:oddHBand="0" w:evenHBand="0" w:firstRowFirstColumn="0" w:firstRowLastColumn="0" w:lastRowFirstColumn="0" w:lastRowLastColumn="0"/>
+              <w:rPr>
+                <w:lang w:val="en-CA"/>
+              </w:rPr>
+            </w:pPr>
+          </w:p>
+        </w:tc>
+        <w:tc>
+          <w:tcPr>
+            <w:tcW w:w="1342" w:type="dxa"/>
+          </w:tcPr>
+          <w:p>
+            <w:pPr>
+              <w:cnfStyle w:val="000000000000" w:firstRow="0" w:lastRow="0" w:firstColumn="0" w:lastColumn="0" w:oddVBand="0" w:evenVBand="0" w:oddHBand="0" w:evenHBand="0" w:firstRowFirstColumn="0" w:firstRowLastColumn="0" w:lastRowFirstColumn="0" w:lastRowLastColumn="0"/>
+              <w:rPr>
+                <w:rFonts w:ascii="Calibri" w:eastAsia="Calibri" w:hAnsi="Calibri" w:cs="Calibri"/>
+              </w:rPr>
+            </w:pPr>
+          </w:p>
+        </w:tc>
+      </w:tr>
+      <w:tr>
+        <w:tc>
+          <w:tcPr>
+            <w:cnfStyle w:val="001000000000" w:firstRow="0" w:lastRow="0" w:firstColumn="1" w:lastColumn="0" w:oddVBand="0" w:evenVBand="0" w:oddHBand="0" w:evenHBand="0" w:firstRowFirstColumn="0" w:firstRowLastColumn="0" w:lastRowFirstColumn="0" w:lastRowLastColumn="0"/>
+            <w:tcW w:w="1586" w:type="dxa"/>
+          </w:tcPr>
+          <w:p>
+            <w:pPr>
+              <w:jc w:val="center"/>
+              <w:rPr>
+                <w:b w:val="0"/>
+                <w:bCs w:val="0"/>
+              </w:rPr>
+            </w:pPr>
+            <w:r>
+              <w:rPr>
+                <w:b w:val="0"/>
+                <w:bCs w:val="0"/>
+              </w:rPr>
+              <w:t>BR0</w:t>
+            </w:r>
+            <w:r>
+              <w:rPr>
+                <w:b w:val="0"/>
+                <w:bCs w:val="0"/>
+              </w:rPr>
+              <w:t>7</w:t>
+            </w:r>
+          </w:p>
+        </w:tc>
+        <w:tc>
+          <w:tcPr>
+            <w:tcW w:w="6422" w:type="dxa"/>
+          </w:tcPr>
+          <w:p>
+            <w:pPr>
+              <w:cnfStyle w:val="000000000000" w:firstRow="0" w:lastRow="0" w:firstColumn="0" w:lastColumn="0" w:oddVBand="0" w:evenVBand="0" w:oddHBand="0" w:evenHBand="0" w:firstRowFirstColumn="0" w:firstRowLastColumn="0" w:lastRowFirstColumn="0" w:lastRowLastColumn="0"/>
+            </w:pPr>
+            <w:r>
+              <w:t>Inventory levels must be updated automatically when an order is placed.</w:t>
+            </w:r>
+            <w:r>
+              <w:tab/>
+            </w:r>
+          </w:p>
+        </w:tc>
+        <w:tc>
+          <w:tcPr>
+            <w:tcW w:w="1342" w:type="dxa"/>
+          </w:tcPr>
+          <w:p>
+            <w:pPr>
+              <w:cnfStyle w:val="000000000000" w:firstRow="0" w:lastRow="0" w:firstColumn="0" w:lastColumn="0" w:oddVBand="0" w:evenVBand="0" w:oddHBand="0" w:evenHBand="0" w:firstRowFirstColumn="0" w:firstRowLastColumn="0" w:lastRowFirstColumn="0" w:lastRowLastColumn="0"/>
+              <w:rPr>
+                <w:rFonts w:ascii="Calibri" w:eastAsia="Calibri" w:hAnsi="Calibri" w:cs="Calibri"/>
+              </w:rPr>
+            </w:pPr>
+          </w:p>
+        </w:tc>
+      </w:tr>
+      <w:tr>
+        <w:tc>
+          <w:tcPr>
+            <w:cnfStyle w:val="001000000000" w:firstRow="0" w:lastRow="0" w:firstColumn="1" w:lastColumn="0" w:oddVBand="0" w:evenVBand="0" w:oddHBand="0" w:evenHBand="0" w:firstRowFirstColumn="0" w:firstRowLastColumn="0" w:lastRowFirstColumn="0" w:lastRowLastColumn="0"/>
+            <w:tcW w:w="1586" w:type="dxa"/>
+          </w:tcPr>
+          <w:p>
+            <w:pPr>
+              <w:jc w:val="center"/>
+              <w:rPr>
+                <w:b w:val="0"/>
+                <w:bCs w:val="0"/>
+              </w:rPr>
+            </w:pPr>
+            <w:r>
+              <w:rPr>
+                <w:b w:val="0"/>
+                <w:bCs w:val="0"/>
+              </w:rPr>
+              <w:t>BR0</w:t>
+            </w:r>
+            <w:r>
+              <w:rPr>
+                <w:b w:val="0"/>
+                <w:bCs w:val="0"/>
+              </w:rPr>
+              <w:t>8</w:t>
+            </w:r>
+          </w:p>
+        </w:tc>
+        <w:tc>
+          <w:tcPr>
+            <w:tcW w:w="6422" w:type="dxa"/>
+          </w:tcPr>
+          <w:tbl>
+            <w:tblPr>
+              <w:tblW w:w="0" w:type="auto"/>
+              <w:tblCellSpacing w:w="15" w:type="dxa"/>
+              <w:tblCellMar>
+                <w:top w:w="15" w:type="dxa"/>
+                <w:left w:w="15" w:type="dxa"/>
+                <w:bottom w:w="15" w:type="dxa"/>
+                <w:right w:w="15" w:type="dxa"/>
+              </w:tblCellMar>
+              <w:tblLook w:val="04A0" w:firstRow="1" w:lastRow="0" w:firstColumn="1" w:lastColumn="0" w:noHBand="0" w:noVBand="1"/>
+            </w:tblPr>
+            <w:tblGrid>
+              <w:gridCol w:w="6206"/>
+            </w:tblGrid>
+            <w:tr>
+              <w:trPr>
+                <w:tblCellSpacing w:w="15" w:type="dxa"/>
+              </w:trPr>
+              <w:tc>
+                <w:tcPr>
+                  <w:tcW w:w="0" w:type="auto"/>
+                  <w:vAlign w:val="center"/>
+                  <w:hideMark/>
+                </w:tcPr>
+                <w:p>
+                  <w:pPr>
+                    <w:rPr>
+                      <w:lang w:val="en-CA"/>
+                    </w:rPr>
+                  </w:pPr>
+                  <w:r>
+                    <w:rPr>
+                      <w:lang w:val="en-CA"/>
+                    </w:rPr>
+                    <w:t>If an ingredient falls below a threshold, related menu items should be disabled.</w:t>
+                  </w:r>
+                </w:p>
+              </w:tc>
+            </w:tr>
+          </w:tbl>
+          <w:p>
+            <w:pPr>
+              <w:cnfStyle w:val="000000000000" w:firstRow="0" w:lastRow="0" w:firstColumn="0" w:lastColumn="0" w:oddVBand="0" w:evenVBand="0" w:oddHBand="0" w:evenHBand="0" w:firstRowFirstColumn="0" w:firstRowLastColumn="0" w:lastRowFirstColumn="0" w:lastRowLastColumn="0"/>
+              <w:rPr>
+                <w:vanish/>
+                <w:lang w:val="en-CA"/>
+              </w:rPr>
+            </w:pPr>
+          </w:p>
+          <w:tbl>
+            <w:tblPr>
+              <w:tblW w:w="0" w:type="auto"/>
+              <w:tblCellSpacing w:w="15" w:type="dxa"/>
+              <w:tblCellMar>
+                <w:top w:w="15" w:type="dxa"/>
+                <w:left w:w="15" w:type="dxa"/>
+                <w:bottom w:w="15" w:type="dxa"/>
+                <w:right w:w="15" w:type="dxa"/>
+              </w:tblCellMar>
+              <w:tblLook w:val="04A0" w:firstRow="1" w:lastRow="0" w:firstColumn="1" w:lastColumn="0" w:noHBand="0" w:noVBand="1"/>
+            </w:tblPr>
+            <w:tblGrid>
+              <w:gridCol w:w="96"/>
+            </w:tblGrid>
+            <w:tr>
+              <w:trPr>
+                <w:tblCellSpacing w:w="15" w:type="dxa"/>
+              </w:trPr>
+              <w:tc>
+                <w:tcPr>
+                  <w:tcW w:w="0" w:type="auto"/>
+                  <w:vAlign w:val="center"/>
+                  <w:hideMark/>
+                </w:tcPr>
+                <w:p>
+                  <w:pPr>
+                    <w:rPr>
+                      <w:lang w:val="en-CA"/>
+                    </w:rPr>
+                  </w:pPr>
+                </w:p>
+              </w:tc>
+            </w:tr>
+          </w:tbl>
+          <w:p>
+            <w:pPr>
+              <w:cnfStyle w:val="000000000000" w:firstRow="0" w:lastRow="0" w:firstColumn="0" w:lastColumn="0" w:oddVBand="0" w:evenVBand="0" w:oddHBand="0" w:evenHBand="0" w:firstRowFirstColumn="0" w:firstRowLastColumn="0" w:lastRowFirstColumn="0" w:lastRowLastColumn="0"/>
+              <w:rPr>
+                <w:lang w:val="en-CA"/>
+              </w:rPr>
+            </w:pPr>
+          </w:p>
+        </w:tc>
+        <w:tc>
+          <w:tcPr>
+            <w:tcW w:w="1342" w:type="dxa"/>
+          </w:tcPr>
+          <w:p>
+            <w:pPr>
+              <w:cnfStyle w:val="000000000000" w:firstRow="0" w:lastRow="0" w:firstColumn="0" w:lastColumn="0" w:oddVBand="0" w:evenVBand="0" w:oddHBand="0" w:evenHBand="0" w:firstRowFirstColumn="0" w:firstRowLastColumn="0" w:lastRowFirstColumn="0" w:lastRowLastColumn="0"/>
+            </w:pPr>
+          </w:p>
+        </w:tc>
+      </w:tr>
+      <w:tr>
+        <w:tc>
+          <w:tcPr>
+            <w:cnfStyle w:val="001000000000" w:firstRow="0" w:lastRow="0" w:firstColumn="1" w:lastColumn="0" w:oddVBand="0" w:evenVBand="0" w:oddHBand="0" w:evenHBand="0" w:firstRowFirstColumn="0" w:firstRowLastColumn="0" w:lastRowFirstColumn="0" w:lastRowLastColumn="0"/>
+            <w:tcW w:w="1586" w:type="dxa"/>
+          </w:tcPr>
+          <w:p>
+            <w:pPr>
+              <w:jc w:val="center"/>
+              <w:rPr>
+                <w:b w:val="0"/>
+                <w:bCs w:val="0"/>
+              </w:rPr>
+            </w:pPr>
+            <w:r>
+              <w:rPr>
+                <w:b w:val="0"/>
+                <w:bCs w:val="0"/>
+              </w:rPr>
+              <w:t>BR0</w:t>
+            </w:r>
+            <w:r>
+              <w:rPr>
+                <w:b w:val="0"/>
+                <w:bCs w:val="0"/>
+              </w:rPr>
+              <w:t>9</w:t>
+            </w:r>
+          </w:p>
+        </w:tc>
+        <w:tc>
+          <w:tcPr>
+            <w:tcW w:w="6422" w:type="dxa"/>
+          </w:tcPr>
+          <w:tbl>
+            <w:tblPr>
+              <w:tblW w:w="0" w:type="auto"/>
+              <w:tblCellSpacing w:w="15" w:type="dxa"/>
+              <w:tblCellMar>
+                <w:top w:w="15" w:type="dxa"/>
+                <w:left w:w="15" w:type="dxa"/>
+                <w:bottom w:w="15" w:type="dxa"/>
+                <w:right w:w="15" w:type="dxa"/>
+              </w:tblCellMar>
+              <w:tblLook w:val="04A0" w:firstRow="1" w:lastRow="0" w:firstColumn="1" w:lastColumn="0" w:noHBand="0" w:noVBand="1"/>
+            </w:tblPr>
+            <w:tblGrid>
+              <w:gridCol w:w="5097"/>
+            </w:tblGrid>
+            <w:tr>
+              <w:trPr>
+                <w:tblCellSpacing w:w="15" w:type="dxa"/>
+              </w:trPr>
+              <w:tc>
+                <w:tcPr>
+                  <w:tcW w:w="0" w:type="auto"/>
+                  <w:vAlign w:val="center"/>
+                  <w:hideMark/>
+                </w:tcPr>
+                <w:p>
+                  <w:pPr>
+                    <w:rPr>
+                      <w:lang w:val="en-CA"/>
+                    </w:rPr>
+                  </w:pPr>
+                  <w:r>
+                    <w:rPr>
+                      <w:lang w:val="en-CA"/>
+                    </w:rPr>
+                    <w:t>The system must notify management when stock is low.</w:t>
+                  </w:r>
+                </w:p>
+              </w:tc>
+            </w:tr>
+          </w:tbl>
+          <w:p>
+            <w:pPr>
+              <w:cnfStyle w:val="000000000000" w:firstRow="0" w:lastRow="0" w:firstColumn="0" w:lastColumn="0" w:oddVBand="0" w:evenVBand="0" w:oddHBand="0" w:evenHBand="0" w:firstRowFirstColumn="0" w:firstRowLastColumn="0" w:lastRowFirstColumn="0" w:lastRowLastColumn="0"/>
+              <w:rPr>
+                <w:vanish/>
+                <w:lang w:val="en-CA"/>
+              </w:rPr>
+            </w:pPr>
+          </w:p>
+          <w:tbl>
+            <w:tblPr>
+              <w:tblW w:w="0" w:type="auto"/>
+              <w:tblCellSpacing w:w="15" w:type="dxa"/>
+              <w:tblCellMar>
+                <w:top w:w="15" w:type="dxa"/>
+                <w:left w:w="15" w:type="dxa"/>
+                <w:bottom w:w="15" w:type="dxa"/>
+                <w:right w:w="15" w:type="dxa"/>
+              </w:tblCellMar>
+              <w:tblLook w:val="04A0" w:firstRow="1" w:lastRow="0" w:firstColumn="1" w:lastColumn="0" w:noHBand="0" w:noVBand="1"/>
+            </w:tblPr>
+            <w:tblGrid>
+              <w:gridCol w:w="96"/>
+            </w:tblGrid>
+            <w:tr>
+              <w:trPr>
+                <w:tblCellSpacing w:w="15" w:type="dxa"/>
+              </w:trPr>
+              <w:tc>
+                <w:tcPr>
+                  <w:tcW w:w="0" w:type="auto"/>
+                  <w:vAlign w:val="center"/>
+                  <w:hideMark/>
+                </w:tcPr>
+                <w:p>
+                  <w:pPr>
+                    <w:rPr>
+                      <w:lang w:val="en-CA"/>
+                    </w:rPr>
+                  </w:pPr>
+                </w:p>
+              </w:tc>
+            </w:tr>
+          </w:tbl>
+          <w:p>
+            <w:pPr>
+              <w:cnfStyle w:val="000000000000" w:firstRow="0" w:lastRow="0" w:firstColumn="0" w:lastColumn="0" w:oddVBand="0" w:evenVBand="0" w:oddHBand="0" w:evenHBand="0" w:firstRowFirstColumn="0" w:firstRowLastColumn="0" w:lastRowFirstColumn="0" w:lastRowLastColumn="0"/>
+              <w:rPr>
+                <w:lang w:val="en-CA"/>
+              </w:rPr>
+            </w:pPr>
+          </w:p>
+        </w:tc>
+        <w:tc>
+          <w:tcPr>
+            <w:tcW w:w="1342" w:type="dxa"/>
+          </w:tcPr>
+          <w:p>
+            <w:pPr>
+              <w:cnfStyle w:val="000000000000" w:firstRow="0" w:lastRow="0" w:firstColumn="0" w:lastColumn="0" w:oddVBand="0" w:evenVBand="0" w:oddHBand="0" w:evenHBand="0" w:firstRowFirstColumn="0" w:firstRowLastColumn="0" w:lastRowFirstColumn="0" w:lastRowLastColumn="0"/>
+            </w:pPr>
+          </w:p>
+        </w:tc>
+      </w:tr>
+      <w:tr>
+        <w:tc>
+          <w:tcPr>
+            <w:cnfStyle w:val="001000000000" w:firstRow="0" w:lastRow="0" w:firstColumn="1" w:lastColumn="0" w:oddVBand="0" w:evenVBand="0" w:oddHBand="0" w:evenHBand="0" w:firstRowFirstColumn="0" w:firstRowLastColumn="0" w:lastRowFirstColumn="0" w:lastRowLastColumn="0"/>
+            <w:tcW w:w="1586" w:type="dxa"/>
+          </w:tcPr>
+          <w:p>
+            <w:pPr>
+              <w:jc w:val="center"/>
+              <w:rPr>
+                <w:b w:val="0"/>
+                <w:bCs w:val="0"/>
+              </w:rPr>
+            </w:pPr>
+            <w:r>
+              <w:rPr>
+                <w:b w:val="0"/>
+                <w:bCs w:val="0"/>
+              </w:rPr>
+              <w:t>BR</w:t>
+            </w:r>
+            <w:r>
+              <w:rPr>
+                <w:b w:val="0"/>
+                <w:bCs w:val="0"/>
+              </w:rPr>
+              <w:t>10</w:t>
+            </w:r>
+          </w:p>
+        </w:tc>
+        <w:tc>
+          <w:tcPr>
+            <w:tcW w:w="6422" w:type="dxa"/>
+          </w:tcPr>
+          <w:p>
+            <w:pPr>
+              <w:cnfStyle w:val="000000000000" w:firstRow="0" w:lastRow="0" w:firstColumn="0" w:lastColumn="0" w:oddVBand="0" w:evenVBand="0" w:oddHBand="0" w:evenHBand="0" w:firstRowFirstColumn="0" w:firstRowLastColumn="0" w:lastRowFirstColumn="0" w:lastRowLastColumn="0"/>
+            </w:pPr>
+            <w:r>
+              <w:t>The system must allow managers to add supplier details and update supplier information.</w:t>
+            </w:r>
+          </w:p>
+        </w:tc>
+        <w:tc>
+          <w:tcPr>
+            <w:tcW w:w="1342" w:type="dxa"/>
+          </w:tcPr>
+          <w:p>
+            <w:pPr>
+              <w:cnfStyle w:val="000000000000" w:firstRow="0" w:lastRow="0" w:firstColumn="0" w:lastColumn="0" w:oddVBand="0" w:evenVBand="0" w:oddHBand="0" w:evenHBand="0" w:firstRowFirstColumn="0" w:firstRowLastColumn="0" w:lastRowFirstColumn="0" w:lastRowLastColumn="0"/>
+            </w:pPr>
+          </w:p>
+        </w:tc>
+      </w:tr>
+      <w:tr>
+        <w:tc>
+          <w:tcPr>
+            <w:cnfStyle w:val="001000000000" w:firstRow="0" w:lastRow="0" w:firstColumn="1" w:lastColumn="0" w:oddVBand="0" w:evenVBand="0" w:oddHBand="0" w:evenHBand="0" w:firstRowFirstColumn="0" w:firstRowLastColumn="0" w:lastRowFirstColumn="0" w:lastRowLastColumn="0"/>
+            <w:tcW w:w="1586" w:type="dxa"/>
+          </w:tcPr>
+          <w:p>
+            <w:pPr>
+              <w:jc w:val="center"/>
+              <w:rPr>
+                <w:b w:val="0"/>
+                <w:bCs w:val="0"/>
+              </w:rPr>
+            </w:pPr>
+            <w:r>
+              <w:rPr>
+                <w:b w:val="0"/>
+                <w:bCs w:val="0"/>
+              </w:rPr>
+              <w:t>BR</w:t>
+            </w:r>
+            <w:r>
+              <w:rPr>
+                <w:b w:val="0"/>
+                <w:bCs w:val="0"/>
+              </w:rPr>
+              <w:t>11</w:t>
+            </w:r>
+          </w:p>
+        </w:tc>
+        <w:tc>
+          <w:tcPr>
+            <w:tcW w:w="6422" w:type="dxa"/>
+          </w:tcPr>
+          <w:tbl>
+            <w:tblPr>
+              <w:tblW w:w="0" w:type="auto"/>
+              <w:tblCellSpacing w:w="15" w:type="dxa"/>
+              <w:tblCellMar>
+                <w:top w:w="15" w:type="dxa"/>
+                <w:left w:w="15" w:type="dxa"/>
+                <w:bottom w:w="15" w:type="dxa"/>
+                <w:right w:w="15" w:type="dxa"/>
+              </w:tblCellMar>
+              <w:tblLook w:val="04A0" w:firstRow="1" w:lastRow="0" w:firstColumn="1" w:lastColumn="0" w:noHBand="0" w:noVBand="1"/>
+            </w:tblPr>
+            <w:tblGrid>
+              <w:gridCol w:w="6206"/>
+            </w:tblGrid>
+            <w:tr>
+              <w:trPr>
+                <w:tblCellSpacing w:w="15" w:type="dxa"/>
+              </w:trPr>
+              <w:tc>
+                <w:tcPr>
+                  <w:tcW w:w="0" w:type="auto"/>
+                  <w:vAlign w:val="center"/>
+                  <w:hideMark/>
+                </w:tcPr>
+                <w:p>
+                  <w:pPr>
+                    <w:rPr>
+                      <w:lang w:val="en-CA"/>
+                    </w:rPr>
+                  </w:pPr>
+                  <w:r>
+                    <w:rPr>
+                      <w:lang w:val="en-CA"/>
+                    </w:rPr>
+                    <w:t>Restocking requests must be sent to suppliers when stock reaches a critical level.</w:t>
+                  </w:r>
+                </w:p>
+              </w:tc>
+            </w:tr>
+          </w:tbl>
+          <w:p>
+            <w:pPr>
+              <w:cnfStyle w:val="000000000000" w:firstRow="0" w:lastRow="0" w:firstColumn="0" w:lastColumn="0" w:oddVBand="0" w:evenVBand="0" w:oddHBand="0" w:evenHBand="0" w:firstRowFirstColumn="0" w:firstRowLastColumn="0" w:lastRowFirstColumn="0" w:lastRowLastColumn="0"/>
+              <w:rPr>
+                <w:vanish/>
+                <w:lang w:val="en-CA"/>
+              </w:rPr>
+            </w:pPr>
+          </w:p>
+          <w:tbl>
+            <w:tblPr>
+              <w:tblW w:w="0" w:type="auto"/>
+              <w:tblCellSpacing w:w="15" w:type="dxa"/>
+              <w:tblCellMar>
+                <w:top w:w="15" w:type="dxa"/>
+                <w:left w:w="15" w:type="dxa"/>
+                <w:bottom w:w="15" w:type="dxa"/>
+                <w:right w:w="15" w:type="dxa"/>
+              </w:tblCellMar>
+              <w:tblLook w:val="04A0" w:firstRow="1" w:lastRow="0" w:firstColumn="1" w:lastColumn="0" w:noHBand="0" w:noVBand="1"/>
+            </w:tblPr>
+            <w:tblGrid>
+              <w:gridCol w:w="96"/>
+            </w:tblGrid>
+            <w:tr>
+              <w:trPr>
+                <w:tblCellSpacing w:w="15" w:type="dxa"/>
+              </w:trPr>
+              <w:tc>
+                <w:tcPr>
+                  <w:tcW w:w="0" w:type="auto"/>
+                  <w:vAlign w:val="center"/>
+                  <w:hideMark/>
+                </w:tcPr>
+                <w:p>
+                  <w:pPr>
+                    <w:rPr>
+                      <w:lang w:val="en-CA"/>
+                    </w:rPr>
+                  </w:pPr>
+                </w:p>
+              </w:tc>
+            </w:tr>
+          </w:tbl>
+          <w:p>
+            <w:pPr>
+              <w:cnfStyle w:val="000000000000" w:firstRow="0" w:lastRow="0" w:firstColumn="0" w:lastColumn="0" w:oddVBand="0" w:evenVBand="0" w:oddHBand="0" w:evenHBand="0" w:firstRowFirstColumn="0" w:firstRowLastColumn="0" w:lastRowFirstColumn="0" w:lastRowLastColumn="0"/>
+              <w:rPr>
+                <w:lang w:val="en-CA"/>
+              </w:rPr>
+            </w:pPr>
+          </w:p>
+        </w:tc>
+        <w:tc>
+          <w:tcPr>
+            <w:tcW w:w="1342" w:type="dxa"/>
+          </w:tcPr>
+          <w:p>
+            <w:pPr>
+              <w:cnfStyle w:val="000000000000" w:firstRow="0" w:lastRow="0" w:firstColumn="0" w:lastColumn="0" w:oddVBand="0" w:evenVBand="0" w:oddHBand="0" w:evenHBand="0" w:firstRowFirstColumn="0" w:firstRowLastColumn="0" w:lastRowFirstColumn="0" w:lastRowLastColumn="0"/>
+            </w:pPr>
+          </w:p>
+        </w:tc>
+      </w:tr>
+      <w:tr>
+        <w:tc>
+          <w:tcPr>
+            <w:cnfStyle w:val="001000000000" w:firstRow="0" w:lastRow="0" w:firstColumn="1" w:lastColumn="0" w:oddVBand="0" w:evenVBand="0" w:oddHBand="0" w:evenHBand="0" w:firstRowFirstColumn="0" w:firstRowLastColumn="0" w:lastRowFirstColumn="0" w:lastRowLastColumn="0"/>
+            <w:tcW w:w="1586" w:type="dxa"/>
+          </w:tcPr>
+          <w:p>
+            <w:pPr>
+              <w:jc w:val="center"/>
+              <w:rPr>
+                <w:b w:val="0"/>
+                <w:bCs w:val="0"/>
+              </w:rPr>
+            </w:pPr>
+            <w:r>
+              <w:rPr>
+                <w:b w:val="0"/>
+                <w:bCs w:val="0"/>
+              </w:rPr>
+              <w:t>BR</w:t>
+            </w:r>
+            <w:r>
+              <w:rPr>
+                <w:b w:val="0"/>
+                <w:bCs w:val="0"/>
+              </w:rPr>
+              <w:t>12</w:t>
+            </w:r>
+          </w:p>
+        </w:tc>
+        <w:tc>
+          <w:tcPr>
+            <w:tcW w:w="6422" w:type="dxa"/>
+          </w:tcPr>
+          <w:tbl>
+            <w:tblPr>
+              <w:tblW w:w="0" w:type="auto"/>
+              <w:tblCellSpacing w:w="15" w:type="dxa"/>
+              <w:tblCellMar>
+                <w:top w:w="15" w:type="dxa"/>
+                <w:left w:w="15" w:type="dxa"/>
+                <w:bottom w:w="15" w:type="dxa"/>
+                <w:right w:w="15" w:type="dxa"/>
+              </w:tblCellMar>
+              <w:tblLook w:val="04A0" w:firstRow="1" w:lastRow="0" w:firstColumn="1" w:lastColumn="0" w:noHBand="0" w:noVBand="1"/>
+            </w:tblPr>
+            <w:tblGrid>
+              <w:gridCol w:w="5108"/>
+            </w:tblGrid>
+            <w:tr>
+              <w:trPr>
+                <w:tblCellSpacing w:w="15" w:type="dxa"/>
+              </w:trPr>
+              <w:tc>
+                <w:tcPr>
+                  <w:tcW w:w="0" w:type="auto"/>
+                  <w:vAlign w:val="center"/>
+                  <w:hideMark/>
+                </w:tcPr>
+                <w:p>
+                  <w:pPr>
+                    <w:rPr>
+                      <w:lang w:val="en-CA"/>
+                    </w:rPr>
+                  </w:pPr>
+                  <w:r>
+                    <w:rPr>
+                      <w:lang w:val="en-CA"/>
+                    </w:rPr>
+                    <w:t>Sales data must be recorded and analyzed for reporting.</w:t>
+                  </w:r>
+                </w:p>
+              </w:tc>
+            </w:tr>
+          </w:tbl>
+          <w:p>
+            <w:pPr>
+              <w:cnfStyle w:val="000000000000" w:firstRow="0" w:lastRow="0" w:firstColumn="0" w:lastColumn="0" w:oddVBand="0" w:evenVBand="0" w:oddHBand="0" w:evenHBand="0" w:firstRowFirstColumn="0" w:firstRowLastColumn="0" w:lastRowFirstColumn="0" w:lastRowLastColumn="0"/>
+              <w:rPr>
+                <w:vanish/>
+                <w:lang w:val="en-CA"/>
+              </w:rPr>
+            </w:pPr>
+          </w:p>
+          <w:tbl>
+            <w:tblPr>
+              <w:tblW w:w="0" w:type="auto"/>
+              <w:tblCellSpacing w:w="15" w:type="dxa"/>
+              <w:tblCellMar>
+                <w:top w:w="15" w:type="dxa"/>
+                <w:left w:w="15" w:type="dxa"/>
+                <w:bottom w:w="15" w:type="dxa"/>
+                <w:right w:w="15" w:type="dxa"/>
+              </w:tblCellMar>
+              <w:tblLook w:val="04A0" w:firstRow="1" w:lastRow="0" w:firstColumn="1" w:lastColumn="0" w:noHBand="0" w:noVBand="1"/>
+            </w:tblPr>
+            <w:tblGrid>
+              <w:gridCol w:w="96"/>
+            </w:tblGrid>
+            <w:tr>
+              <w:trPr>
+                <w:tblCellSpacing w:w="15" w:type="dxa"/>
+              </w:trPr>
+              <w:tc>
+                <w:tcPr>
+                  <w:tcW w:w="0" w:type="auto"/>
+                  <w:vAlign w:val="center"/>
+                  <w:hideMark/>
+                </w:tcPr>
+                <w:p>
+                  <w:pPr>
+                    <w:rPr>
+                      <w:lang w:val="en-CA"/>
+                    </w:rPr>
+                  </w:pPr>
+                </w:p>
+              </w:tc>
+            </w:tr>
+          </w:tbl>
+          <w:p>
+            <w:pPr>
+              <w:cnfStyle w:val="000000000000" w:firstRow="0" w:lastRow="0" w:firstColumn="0" w:lastColumn="0" w:oddVBand="0" w:evenVBand="0" w:oddHBand="0" w:evenHBand="0" w:firstRowFirstColumn="0" w:firstRowLastColumn="0" w:lastRowFirstColumn="0" w:lastRowLastColumn="0"/>
+              <w:rPr>
+                <w:lang w:val="en-CA"/>
+              </w:rPr>
+            </w:pPr>
+          </w:p>
+        </w:tc>
+        <w:tc>
+          <w:tcPr>
+            <w:tcW w:w="1342" w:type="dxa"/>
+          </w:tcPr>
+          <w:p>
+            <w:pPr>
+              <w:cnfStyle w:val="000000000000" w:firstRow="0" w:lastRow="0" w:firstColumn="0" w:lastColumn="0" w:oddVBand="0" w:evenVBand="0" w:oddHBand="0" w:evenHBand="0" w:firstRowFirstColumn="0" w:firstRowLastColumn="0" w:lastRowFirstColumn="0" w:lastRowLastColumn="0"/>
+            </w:pPr>
+            <w:r>
               <w:t>UC01</w:t>
             </w:r>
           </w:p>
@@ -16372,16 +18318,21 @@
               <w:rPr>
                 <w:b w:val="0"/>
                 <w:bCs w:val="0"/>
-                <w:color w:val="FF0000"/>
               </w:rPr>
             </w:pPr>
             <w:r>
               <w:rPr>
                 <w:b w:val="0"/>
                 <w:bCs w:val="0"/>
-                <w:color w:val="FF0000"/>
-              </w:rPr>
-              <w:t>BR02</w:t>
+              </w:rPr>
+              <w:t>BR</w:t>
+            </w:r>
+            <w:r>
+              <w:rPr>
+                <w:b w:val="0"/>
+                <w:bCs w:val="0"/>
+              </w:rPr>
+              <w:t>13</w:t>
             </w:r>
           </w:p>
         </w:tc>
@@ -16389,19 +18340,98 @@
           <w:tcPr>
             <w:tcW w:w="6422" w:type="dxa"/>
           </w:tcPr>
+          <w:tbl>
+            <w:tblPr>
+              <w:tblW w:w="0" w:type="auto"/>
+              <w:tblCellSpacing w:w="15" w:type="dxa"/>
+              <w:tblCellMar>
+                <w:top w:w="15" w:type="dxa"/>
+                <w:left w:w="15" w:type="dxa"/>
+                <w:bottom w:w="15" w:type="dxa"/>
+                <w:right w:w="15" w:type="dxa"/>
+              </w:tblCellMar>
+              <w:tblLook w:val="04A0" w:firstRow="1" w:lastRow="0" w:firstColumn="1" w:lastColumn="0" w:noHBand="0" w:noVBand="1"/>
+            </w:tblPr>
+            <w:tblGrid>
+              <w:gridCol w:w="6206"/>
+            </w:tblGrid>
+            <w:tr>
+              <w:trPr>
+                <w:tblCellSpacing w:w="15" w:type="dxa"/>
+              </w:trPr>
+              <w:tc>
+                <w:tcPr>
+                  <w:tcW w:w="0" w:type="auto"/>
+                  <w:vAlign w:val="center"/>
+                  <w:hideMark/>
+                </w:tcPr>
+                <w:p>
+                  <w:pPr>
+                    <w:rPr>
+                      <w:lang w:val="en-CA"/>
+                    </w:rPr>
+                  </w:pPr>
+                  <w:r>
+                    <w:rPr>
+                      <w:lang w:val="en-CA"/>
+                    </w:rPr>
+                    <w:t>The system must generate payroll data based on employee work hours.</w:t>
+                  </w:r>
+                </w:p>
+              </w:tc>
+            </w:tr>
+          </w:tbl>
           <w:p>
             <w:pPr>
               <w:cnfStyle w:val="000000000000" w:firstRow="0" w:lastRow="0" w:firstColumn="0" w:lastColumn="0" w:oddVBand="0" w:evenVBand="0" w:oddHBand="0" w:evenHBand="0" w:firstRowFirstColumn="0" w:firstRowLastColumn="0" w:lastRowFirstColumn="0" w:lastRowLastColumn="0"/>
               <w:rPr>
-                <w:color w:val="FF0000"/>
+                <w:vanish/>
+                <w:lang w:val="en-CA"/>
               </w:rPr>
             </w:pPr>
-            <w:r>
-              <w:rPr>
-                <w:color w:val="FF0000"/>
-              </w:rPr>
-              <w:t>Post length can be no longer than 300 characters</w:t>
-            </w:r>
+          </w:p>
+          <w:tbl>
+            <w:tblPr>
+              <w:tblW w:w="0" w:type="auto"/>
+              <w:tblCellSpacing w:w="15" w:type="dxa"/>
+              <w:tblCellMar>
+                <w:top w:w="15" w:type="dxa"/>
+                <w:left w:w="15" w:type="dxa"/>
+                <w:bottom w:w="15" w:type="dxa"/>
+                <w:right w:w="15" w:type="dxa"/>
+              </w:tblCellMar>
+              <w:tblLook w:val="04A0" w:firstRow="1" w:lastRow="0" w:firstColumn="1" w:lastColumn="0" w:noHBand="0" w:noVBand="1"/>
+            </w:tblPr>
+            <w:tblGrid>
+              <w:gridCol w:w="96"/>
+            </w:tblGrid>
+            <w:tr>
+              <w:trPr>
+                <w:tblCellSpacing w:w="15" w:type="dxa"/>
+              </w:trPr>
+              <w:tc>
+                <w:tcPr>
+                  <w:tcW w:w="0" w:type="auto"/>
+                  <w:vAlign w:val="center"/>
+                  <w:hideMark/>
+                </w:tcPr>
+                <w:p>
+                  <w:pPr>
+                    <w:rPr>
+                      <w:lang w:val="en-CA"/>
+                    </w:rPr>
+                  </w:pPr>
+                </w:p>
+              </w:tc>
+            </w:tr>
+          </w:tbl>
+          <w:p>
+            <w:pPr>
+              <w:cnfStyle w:val="000000000000" w:firstRow="0" w:lastRow="0" w:firstColumn="0" w:lastColumn="0" w:oddVBand="0" w:evenVBand="0" w:oddHBand="0" w:evenHBand="0" w:firstRowFirstColumn="0" w:firstRowLastColumn="0" w:lastRowFirstColumn="0" w:lastRowLastColumn="0"/>
+              <w:rPr>
+                <w:lang w:val="en-CA"/>
+              </w:rPr>
+            </w:pPr>
           </w:p>
         </w:tc>
         <w:tc>
@@ -16411,16 +18441,7 @@
           <w:p>
             <w:pPr>
               <w:cnfStyle w:val="000000000000" w:firstRow="0" w:lastRow="0" w:firstColumn="0" w:lastColumn="0" w:oddVBand="0" w:evenVBand="0" w:oddHBand="0" w:evenHBand="0" w:firstRowFirstColumn="0" w:firstRowLastColumn="0" w:lastRowFirstColumn="0" w:lastRowLastColumn="0"/>
-              <w:rPr>
-                <w:color w:val="FF0000"/>
-              </w:rPr>
             </w:pPr>
-            <w:r>
-              <w:rPr>
-                <w:color w:val="FF0000"/>
-              </w:rPr>
-              <w:t>UC02</w:t>
-            </w:r>
           </w:p>
         </w:tc>
       </w:tr>
@@ -16438,6 +18459,20 @@
                 <w:bCs w:val="0"/>
               </w:rPr>
             </w:pPr>
+            <w:r>
+              <w:rPr>
+                <w:b w:val="0"/>
+                <w:bCs w:val="0"/>
+              </w:rPr>
+              <w:t>BR</w:t>
+            </w:r>
+            <w:r>
+              <w:rPr>
+                <w:b w:val="0"/>
+                <w:bCs w:val="0"/>
+              </w:rPr>
+              <w:t>14</w:t>
+            </w:r>
           </w:p>
         </w:tc>
         <w:tc>
@@ -16448,6 +18483,12 @@
             <w:pPr>
               <w:cnfStyle w:val="000000000000" w:firstRow="0" w:lastRow="0" w:firstColumn="0" w:lastColumn="0" w:oddVBand="0" w:evenVBand="0" w:oddHBand="0" w:evenHBand="0" w:firstRowFirstColumn="0" w:firstRowLastColumn="0" w:lastRowFirstColumn="0" w:lastRowLastColumn="0"/>
             </w:pPr>
+            <w:r>
+              <w:t>The system must allow managers to view and modify employee details.</w:t>
+            </w:r>
+            <w:r>
+              <w:tab/>
+            </w:r>
           </w:p>
         </w:tc>
         <w:tc>
@@ -16457,9 +18498,63 @@
           <w:p>
             <w:pPr>
               <w:cnfStyle w:val="000000000000" w:firstRow="0" w:lastRow="0" w:firstColumn="0" w:lastColumn="0" w:oddVBand="0" w:evenVBand="0" w:oddHBand="0" w:evenHBand="0" w:firstRowFirstColumn="0" w:firstRowLastColumn="0" w:lastRowFirstColumn="0" w:lastRowLastColumn="0"/>
-              <w:rPr>
-                <w:rFonts w:ascii="Calibri" w:eastAsia="Calibri" w:hAnsi="Calibri" w:cs="Calibri"/>
-              </w:rPr>
+            </w:pPr>
+          </w:p>
+        </w:tc>
+      </w:tr>
+      <w:tr>
+        <w:tc>
+          <w:tcPr>
+            <w:cnfStyle w:val="001000000000" w:firstRow="0" w:lastRow="0" w:firstColumn="1" w:lastColumn="0" w:oddVBand="0" w:evenVBand="0" w:oddHBand="0" w:evenHBand="0" w:firstRowFirstColumn="0" w:firstRowLastColumn="0" w:lastRowFirstColumn="0" w:lastRowLastColumn="0"/>
+            <w:tcW w:w="1586" w:type="dxa"/>
+          </w:tcPr>
+          <w:p>
+            <w:pPr>
+              <w:jc w:val="center"/>
+              <w:rPr>
+                <w:b w:val="0"/>
+                <w:bCs w:val="0"/>
+              </w:rPr>
+            </w:pPr>
+            <w:r>
+              <w:rPr>
+                <w:b w:val="0"/>
+                <w:bCs w:val="0"/>
+              </w:rPr>
+              <w:t>BR</w:t>
+            </w:r>
+            <w:r>
+              <w:rPr>
+                <w:b w:val="0"/>
+                <w:bCs w:val="0"/>
+              </w:rPr>
+              <w:t>15</w:t>
+            </w:r>
+          </w:p>
+        </w:tc>
+        <w:tc>
+          <w:tcPr>
+            <w:tcW w:w="6422" w:type="dxa"/>
+          </w:tcPr>
+          <w:p>
+            <w:pPr>
+              <w:cnfStyle w:val="000000000000" w:firstRow="0" w:lastRow="0" w:firstColumn="0" w:lastColumn="0" w:oddVBand="0" w:evenVBand="0" w:oddHBand="0" w:evenHBand="0" w:firstRowFirstColumn="0" w:firstRowLastColumn="0" w:lastRowFirstColumn="0" w:lastRowLastColumn="0"/>
+            </w:pPr>
+            <w:r>
+              <w:t>Employees can view their assigned shifts, and managers can update shift schedules.</w:t>
+            </w:r>
+            <w:r>
+              <w:tab/>
+            </w:r>
+          </w:p>
+        </w:tc>
+        <w:tc>
+          <w:tcPr>
+            <w:tcW w:w="1342" w:type="dxa"/>
+          </w:tcPr>
+          <w:p>
+            <w:pPr>
+              <w:cnfStyle w:val="000000000000" w:firstRow="0" w:lastRow="0" w:firstColumn="0" w:lastColumn="0" w:oddVBand="0" w:evenVBand="0" w:oddHBand="0" w:evenHBand="0" w:firstRowFirstColumn="0" w:firstRowLastColumn="0" w:lastRowFirstColumn="0" w:lastRowLastColumn="0"/>
             </w:pPr>
           </w:p>
         </w:tc>
@@ -16538,456 +18633,6 @@
           </w:p>
         </w:tc>
       </w:tr>
-      <w:tr>
-        <w:tc>
-          <w:tcPr>
-            <w:cnfStyle w:val="001000000000" w:firstRow="0" w:lastRow="0" w:firstColumn="1" w:lastColumn="0" w:oddVBand="0" w:evenVBand="0" w:oddHBand="0" w:evenHBand="0" w:firstRowFirstColumn="0" w:firstRowLastColumn="0" w:lastRowFirstColumn="0" w:lastRowLastColumn="0"/>
-            <w:tcW w:w="1586" w:type="dxa"/>
-          </w:tcPr>
-          <w:p>
-            <w:pPr>
-              <w:jc w:val="center"/>
-              <w:rPr>
-                <w:b w:val="0"/>
-                <w:bCs w:val="0"/>
-              </w:rPr>
-            </w:pPr>
-          </w:p>
-        </w:tc>
-        <w:tc>
-          <w:tcPr>
-            <w:tcW w:w="6422" w:type="dxa"/>
-          </w:tcPr>
-          <w:p>
-            <w:pPr>
-              <w:cnfStyle w:val="000000000000" w:firstRow="0" w:lastRow="0" w:firstColumn="0" w:lastColumn="0" w:oddVBand="0" w:evenVBand="0" w:oddHBand="0" w:evenHBand="0" w:firstRowFirstColumn="0" w:firstRowLastColumn="0" w:lastRowFirstColumn="0" w:lastRowLastColumn="0"/>
-            </w:pPr>
-          </w:p>
-        </w:tc>
-        <w:tc>
-          <w:tcPr>
-            <w:tcW w:w="1342" w:type="dxa"/>
-          </w:tcPr>
-          <w:p>
-            <w:pPr>
-              <w:cnfStyle w:val="000000000000" w:firstRow="0" w:lastRow="0" w:firstColumn="0" w:lastColumn="0" w:oddVBand="0" w:evenVBand="0" w:oddHBand="0" w:evenHBand="0" w:firstRowFirstColumn="0" w:firstRowLastColumn="0" w:lastRowFirstColumn="0" w:lastRowLastColumn="0"/>
-              <w:rPr>
-                <w:rFonts w:ascii="Calibri" w:eastAsia="Calibri" w:hAnsi="Calibri" w:cs="Calibri"/>
-              </w:rPr>
-            </w:pPr>
-          </w:p>
-        </w:tc>
-      </w:tr>
-      <w:tr>
-        <w:tc>
-          <w:tcPr>
-            <w:cnfStyle w:val="001000000000" w:firstRow="0" w:lastRow="0" w:firstColumn="1" w:lastColumn="0" w:oddVBand="0" w:evenVBand="0" w:oddHBand="0" w:evenHBand="0" w:firstRowFirstColumn="0" w:firstRowLastColumn="0" w:lastRowFirstColumn="0" w:lastRowLastColumn="0"/>
-            <w:tcW w:w="1586" w:type="dxa"/>
-          </w:tcPr>
-          <w:p>
-            <w:pPr>
-              <w:jc w:val="center"/>
-              <w:rPr>
-                <w:b w:val="0"/>
-                <w:bCs w:val="0"/>
-              </w:rPr>
-            </w:pPr>
-          </w:p>
-        </w:tc>
-        <w:tc>
-          <w:tcPr>
-            <w:tcW w:w="6422" w:type="dxa"/>
-          </w:tcPr>
-          <w:p>
-            <w:pPr>
-              <w:cnfStyle w:val="000000000000" w:firstRow="0" w:lastRow="0" w:firstColumn="0" w:lastColumn="0" w:oddVBand="0" w:evenVBand="0" w:oddHBand="0" w:evenHBand="0" w:firstRowFirstColumn="0" w:firstRowLastColumn="0" w:lastRowFirstColumn="0" w:lastRowLastColumn="0"/>
-            </w:pPr>
-          </w:p>
-        </w:tc>
-        <w:tc>
-          <w:tcPr>
-            <w:tcW w:w="1342" w:type="dxa"/>
-          </w:tcPr>
-          <w:p>
-            <w:pPr>
-              <w:cnfStyle w:val="000000000000" w:firstRow="0" w:lastRow="0" w:firstColumn="0" w:lastColumn="0" w:oddVBand="0" w:evenVBand="0" w:oddHBand="0" w:evenHBand="0" w:firstRowFirstColumn="0" w:firstRowLastColumn="0" w:lastRowFirstColumn="0" w:lastRowLastColumn="0"/>
-              <w:rPr>
-                <w:rFonts w:ascii="Calibri" w:eastAsia="Calibri" w:hAnsi="Calibri" w:cs="Calibri"/>
-              </w:rPr>
-            </w:pPr>
-          </w:p>
-        </w:tc>
-      </w:tr>
-      <w:tr>
-        <w:tc>
-          <w:tcPr>
-            <w:cnfStyle w:val="001000000000" w:firstRow="0" w:lastRow="0" w:firstColumn="1" w:lastColumn="0" w:oddVBand="0" w:evenVBand="0" w:oddHBand="0" w:evenHBand="0" w:firstRowFirstColumn="0" w:firstRowLastColumn="0" w:lastRowFirstColumn="0" w:lastRowLastColumn="0"/>
-            <w:tcW w:w="1586" w:type="dxa"/>
-          </w:tcPr>
-          <w:p>
-            <w:pPr>
-              <w:jc w:val="center"/>
-              <w:rPr>
-                <w:b w:val="0"/>
-                <w:bCs w:val="0"/>
-              </w:rPr>
-            </w:pPr>
-          </w:p>
-        </w:tc>
-        <w:tc>
-          <w:tcPr>
-            <w:tcW w:w="6422" w:type="dxa"/>
-          </w:tcPr>
-          <w:p>
-            <w:pPr>
-              <w:cnfStyle w:val="000000000000" w:firstRow="0" w:lastRow="0" w:firstColumn="0" w:lastColumn="0" w:oddVBand="0" w:evenVBand="0" w:oddHBand="0" w:evenHBand="0" w:firstRowFirstColumn="0" w:firstRowLastColumn="0" w:lastRowFirstColumn="0" w:lastRowLastColumn="0"/>
-            </w:pPr>
-          </w:p>
-        </w:tc>
-        <w:tc>
-          <w:tcPr>
-            <w:tcW w:w="1342" w:type="dxa"/>
-          </w:tcPr>
-          <w:p>
-            <w:pPr>
-              <w:cnfStyle w:val="000000000000" w:firstRow="0" w:lastRow="0" w:firstColumn="0" w:lastColumn="0" w:oddVBand="0" w:evenVBand="0" w:oddHBand="0" w:evenHBand="0" w:firstRowFirstColumn="0" w:firstRowLastColumn="0" w:lastRowFirstColumn="0" w:lastRowLastColumn="0"/>
-            </w:pPr>
-          </w:p>
-        </w:tc>
-      </w:tr>
-      <w:tr>
-        <w:tc>
-          <w:tcPr>
-            <w:cnfStyle w:val="001000000000" w:firstRow="0" w:lastRow="0" w:firstColumn="1" w:lastColumn="0" w:oddVBand="0" w:evenVBand="0" w:oddHBand="0" w:evenHBand="0" w:firstRowFirstColumn="0" w:firstRowLastColumn="0" w:lastRowFirstColumn="0" w:lastRowLastColumn="0"/>
-            <w:tcW w:w="1586" w:type="dxa"/>
-          </w:tcPr>
-          <w:p>
-            <w:pPr>
-              <w:jc w:val="center"/>
-              <w:rPr>
-                <w:b w:val="0"/>
-                <w:bCs w:val="0"/>
-              </w:rPr>
-            </w:pPr>
-          </w:p>
-        </w:tc>
-        <w:tc>
-          <w:tcPr>
-            <w:tcW w:w="6422" w:type="dxa"/>
-          </w:tcPr>
-          <w:p>
-            <w:pPr>
-              <w:cnfStyle w:val="000000000000" w:firstRow="0" w:lastRow="0" w:firstColumn="0" w:lastColumn="0" w:oddVBand="0" w:evenVBand="0" w:oddHBand="0" w:evenHBand="0" w:firstRowFirstColumn="0" w:firstRowLastColumn="0" w:lastRowFirstColumn="0" w:lastRowLastColumn="0"/>
-            </w:pPr>
-          </w:p>
-        </w:tc>
-        <w:tc>
-          <w:tcPr>
-            <w:tcW w:w="1342" w:type="dxa"/>
-          </w:tcPr>
-          <w:p>
-            <w:pPr>
-              <w:cnfStyle w:val="000000000000" w:firstRow="0" w:lastRow="0" w:firstColumn="0" w:lastColumn="0" w:oddVBand="0" w:evenVBand="0" w:oddHBand="0" w:evenHBand="0" w:firstRowFirstColumn="0" w:firstRowLastColumn="0" w:lastRowFirstColumn="0" w:lastRowLastColumn="0"/>
-            </w:pPr>
-          </w:p>
-        </w:tc>
-      </w:tr>
-      <w:tr>
-        <w:tc>
-          <w:tcPr>
-            <w:cnfStyle w:val="001000000000" w:firstRow="0" w:lastRow="0" w:firstColumn="1" w:lastColumn="0" w:oddVBand="0" w:evenVBand="0" w:oddHBand="0" w:evenHBand="0" w:firstRowFirstColumn="0" w:firstRowLastColumn="0" w:lastRowFirstColumn="0" w:lastRowLastColumn="0"/>
-            <w:tcW w:w="1586" w:type="dxa"/>
-          </w:tcPr>
-          <w:p>
-            <w:pPr>
-              <w:jc w:val="center"/>
-              <w:rPr>
-                <w:b w:val="0"/>
-                <w:bCs w:val="0"/>
-              </w:rPr>
-            </w:pPr>
-          </w:p>
-        </w:tc>
-        <w:tc>
-          <w:tcPr>
-            <w:tcW w:w="6422" w:type="dxa"/>
-          </w:tcPr>
-          <w:p>
-            <w:pPr>
-              <w:cnfStyle w:val="000000000000" w:firstRow="0" w:lastRow="0" w:firstColumn="0" w:lastColumn="0" w:oddVBand="0" w:evenVBand="0" w:oddHBand="0" w:evenHBand="0" w:firstRowFirstColumn="0" w:firstRowLastColumn="0" w:lastRowFirstColumn="0" w:lastRowLastColumn="0"/>
-            </w:pPr>
-          </w:p>
-        </w:tc>
-        <w:tc>
-          <w:tcPr>
-            <w:tcW w:w="1342" w:type="dxa"/>
-          </w:tcPr>
-          <w:p>
-            <w:pPr>
-              <w:cnfStyle w:val="000000000000" w:firstRow="0" w:lastRow="0" w:firstColumn="0" w:lastColumn="0" w:oddVBand="0" w:evenVBand="0" w:oddHBand="0" w:evenHBand="0" w:firstRowFirstColumn="0" w:firstRowLastColumn="0" w:lastRowFirstColumn="0" w:lastRowLastColumn="0"/>
-            </w:pPr>
-          </w:p>
-        </w:tc>
-      </w:tr>
-      <w:tr>
-        <w:tc>
-          <w:tcPr>
-            <w:cnfStyle w:val="001000000000" w:firstRow="0" w:lastRow="0" w:firstColumn="1" w:lastColumn="0" w:oddVBand="0" w:evenVBand="0" w:oddHBand="0" w:evenHBand="0" w:firstRowFirstColumn="0" w:firstRowLastColumn="0" w:lastRowFirstColumn="0" w:lastRowLastColumn="0"/>
-            <w:tcW w:w="1586" w:type="dxa"/>
-          </w:tcPr>
-          <w:p>
-            <w:pPr>
-              <w:jc w:val="center"/>
-              <w:rPr>
-                <w:b w:val="0"/>
-                <w:bCs w:val="0"/>
-              </w:rPr>
-            </w:pPr>
-          </w:p>
-        </w:tc>
-        <w:tc>
-          <w:tcPr>
-            <w:tcW w:w="6422" w:type="dxa"/>
-          </w:tcPr>
-          <w:p>
-            <w:pPr>
-              <w:cnfStyle w:val="000000000000" w:firstRow="0" w:lastRow="0" w:firstColumn="0" w:lastColumn="0" w:oddVBand="0" w:evenVBand="0" w:oddHBand="0" w:evenHBand="0" w:firstRowFirstColumn="0" w:firstRowLastColumn="0" w:lastRowFirstColumn="0" w:lastRowLastColumn="0"/>
-            </w:pPr>
-          </w:p>
-        </w:tc>
-        <w:tc>
-          <w:tcPr>
-            <w:tcW w:w="1342" w:type="dxa"/>
-          </w:tcPr>
-          <w:p>
-            <w:pPr>
-              <w:cnfStyle w:val="000000000000" w:firstRow="0" w:lastRow="0" w:firstColumn="0" w:lastColumn="0" w:oddVBand="0" w:evenVBand="0" w:oddHBand="0" w:evenHBand="0" w:firstRowFirstColumn="0" w:firstRowLastColumn="0" w:lastRowFirstColumn="0" w:lastRowLastColumn="0"/>
-            </w:pPr>
-          </w:p>
-        </w:tc>
-      </w:tr>
-      <w:tr>
-        <w:tc>
-          <w:tcPr>
-            <w:cnfStyle w:val="001000000000" w:firstRow="0" w:lastRow="0" w:firstColumn="1" w:lastColumn="0" w:oddVBand="0" w:evenVBand="0" w:oddHBand="0" w:evenHBand="0" w:firstRowFirstColumn="0" w:firstRowLastColumn="0" w:lastRowFirstColumn="0" w:lastRowLastColumn="0"/>
-            <w:tcW w:w="1586" w:type="dxa"/>
-          </w:tcPr>
-          <w:p>
-            <w:pPr>
-              <w:jc w:val="center"/>
-              <w:rPr>
-                <w:b w:val="0"/>
-                <w:bCs w:val="0"/>
-              </w:rPr>
-            </w:pPr>
-          </w:p>
-        </w:tc>
-        <w:tc>
-          <w:tcPr>
-            <w:tcW w:w="6422" w:type="dxa"/>
-          </w:tcPr>
-          <w:p>
-            <w:pPr>
-              <w:cnfStyle w:val="000000000000" w:firstRow="0" w:lastRow="0" w:firstColumn="0" w:lastColumn="0" w:oddVBand="0" w:evenVBand="0" w:oddHBand="0" w:evenHBand="0" w:firstRowFirstColumn="0" w:firstRowLastColumn="0" w:lastRowFirstColumn="0" w:lastRowLastColumn="0"/>
-            </w:pPr>
-          </w:p>
-        </w:tc>
-        <w:tc>
-          <w:tcPr>
-            <w:tcW w:w="1342" w:type="dxa"/>
-          </w:tcPr>
-          <w:p>
-            <w:pPr>
-              <w:cnfStyle w:val="000000000000" w:firstRow="0" w:lastRow="0" w:firstColumn="0" w:lastColumn="0" w:oddVBand="0" w:evenVBand="0" w:oddHBand="0" w:evenHBand="0" w:firstRowFirstColumn="0" w:firstRowLastColumn="0" w:lastRowFirstColumn="0" w:lastRowLastColumn="0"/>
-            </w:pPr>
-          </w:p>
-        </w:tc>
-      </w:tr>
-      <w:tr>
-        <w:tc>
-          <w:tcPr>
-            <w:cnfStyle w:val="001000000000" w:firstRow="0" w:lastRow="0" w:firstColumn="1" w:lastColumn="0" w:oddVBand="0" w:evenVBand="0" w:oddHBand="0" w:evenHBand="0" w:firstRowFirstColumn="0" w:firstRowLastColumn="0" w:lastRowFirstColumn="0" w:lastRowLastColumn="0"/>
-            <w:tcW w:w="1586" w:type="dxa"/>
-          </w:tcPr>
-          <w:p>
-            <w:pPr>
-              <w:jc w:val="center"/>
-              <w:rPr>
-                <w:b w:val="0"/>
-                <w:bCs w:val="0"/>
-              </w:rPr>
-            </w:pPr>
-          </w:p>
-        </w:tc>
-        <w:tc>
-          <w:tcPr>
-            <w:tcW w:w="6422" w:type="dxa"/>
-          </w:tcPr>
-          <w:p>
-            <w:pPr>
-              <w:cnfStyle w:val="000000000000" w:firstRow="0" w:lastRow="0" w:firstColumn="0" w:lastColumn="0" w:oddVBand="0" w:evenVBand="0" w:oddHBand="0" w:evenHBand="0" w:firstRowFirstColumn="0" w:firstRowLastColumn="0" w:lastRowFirstColumn="0" w:lastRowLastColumn="0"/>
-            </w:pPr>
-          </w:p>
-        </w:tc>
-        <w:tc>
-          <w:tcPr>
-            <w:tcW w:w="1342" w:type="dxa"/>
-          </w:tcPr>
-          <w:p>
-            <w:pPr>
-              <w:cnfStyle w:val="000000000000" w:firstRow="0" w:lastRow="0" w:firstColumn="0" w:lastColumn="0" w:oddVBand="0" w:evenVBand="0" w:oddHBand="0" w:evenHBand="0" w:firstRowFirstColumn="0" w:firstRowLastColumn="0" w:lastRowFirstColumn="0" w:lastRowLastColumn="0"/>
-            </w:pPr>
-          </w:p>
-        </w:tc>
-      </w:tr>
-      <w:tr>
-        <w:tc>
-          <w:tcPr>
-            <w:cnfStyle w:val="001000000000" w:firstRow="0" w:lastRow="0" w:firstColumn="1" w:lastColumn="0" w:oddVBand="0" w:evenVBand="0" w:oddHBand="0" w:evenHBand="0" w:firstRowFirstColumn="0" w:firstRowLastColumn="0" w:lastRowFirstColumn="0" w:lastRowLastColumn="0"/>
-            <w:tcW w:w="1586" w:type="dxa"/>
-          </w:tcPr>
-          <w:p>
-            <w:pPr>
-              <w:jc w:val="center"/>
-              <w:rPr>
-                <w:b w:val="0"/>
-                <w:bCs w:val="0"/>
-              </w:rPr>
-            </w:pPr>
-          </w:p>
-        </w:tc>
-        <w:tc>
-          <w:tcPr>
-            <w:tcW w:w="6422" w:type="dxa"/>
-          </w:tcPr>
-          <w:p>
-            <w:pPr>
-              <w:cnfStyle w:val="000000000000" w:firstRow="0" w:lastRow="0" w:firstColumn="0" w:lastColumn="0" w:oddVBand="0" w:evenVBand="0" w:oddHBand="0" w:evenHBand="0" w:firstRowFirstColumn="0" w:firstRowLastColumn="0" w:lastRowFirstColumn="0" w:lastRowLastColumn="0"/>
-            </w:pPr>
-          </w:p>
-        </w:tc>
-        <w:tc>
-          <w:tcPr>
-            <w:tcW w:w="1342" w:type="dxa"/>
-          </w:tcPr>
-          <w:p>
-            <w:pPr>
-              <w:cnfStyle w:val="000000000000" w:firstRow="0" w:lastRow="0" w:firstColumn="0" w:lastColumn="0" w:oddVBand="0" w:evenVBand="0" w:oddHBand="0" w:evenHBand="0" w:firstRowFirstColumn="0" w:firstRowLastColumn="0" w:lastRowFirstColumn="0" w:lastRowLastColumn="0"/>
-            </w:pPr>
-          </w:p>
-        </w:tc>
-      </w:tr>
-      <w:tr>
-        <w:tc>
-          <w:tcPr>
-            <w:cnfStyle w:val="001000000000" w:firstRow="0" w:lastRow="0" w:firstColumn="1" w:lastColumn="0" w:oddVBand="0" w:evenVBand="0" w:oddHBand="0" w:evenHBand="0" w:firstRowFirstColumn="0" w:firstRowLastColumn="0" w:lastRowFirstColumn="0" w:lastRowLastColumn="0"/>
-            <w:tcW w:w="1586" w:type="dxa"/>
-          </w:tcPr>
-          <w:p>
-            <w:pPr>
-              <w:jc w:val="center"/>
-              <w:rPr>
-                <w:b w:val="0"/>
-                <w:bCs w:val="0"/>
-              </w:rPr>
-            </w:pPr>
-          </w:p>
-        </w:tc>
-        <w:tc>
-          <w:tcPr>
-            <w:tcW w:w="6422" w:type="dxa"/>
-          </w:tcPr>
-          <w:p>
-            <w:pPr>
-              <w:cnfStyle w:val="000000000000" w:firstRow="0" w:lastRow="0" w:firstColumn="0" w:lastColumn="0" w:oddVBand="0" w:evenVBand="0" w:oddHBand="0" w:evenHBand="0" w:firstRowFirstColumn="0" w:firstRowLastColumn="0" w:lastRowFirstColumn="0" w:lastRowLastColumn="0"/>
-            </w:pPr>
-          </w:p>
-        </w:tc>
-        <w:tc>
-          <w:tcPr>
-            <w:tcW w:w="1342" w:type="dxa"/>
-          </w:tcPr>
-          <w:p>
-            <w:pPr>
-              <w:cnfStyle w:val="000000000000" w:firstRow="0" w:lastRow="0" w:firstColumn="0" w:lastColumn="0" w:oddVBand="0" w:evenVBand="0" w:oddHBand="0" w:evenHBand="0" w:firstRowFirstColumn="0" w:firstRowLastColumn="0" w:lastRowFirstColumn="0" w:lastRowLastColumn="0"/>
-            </w:pPr>
-          </w:p>
-        </w:tc>
-      </w:tr>
-      <w:tr>
-        <w:tc>
-          <w:tcPr>
-            <w:cnfStyle w:val="001000000000" w:firstRow="0" w:lastRow="0" w:firstColumn="1" w:lastColumn="0" w:oddVBand="0" w:evenVBand="0" w:oddHBand="0" w:evenHBand="0" w:firstRowFirstColumn="0" w:firstRowLastColumn="0" w:lastRowFirstColumn="0" w:lastRowLastColumn="0"/>
-            <w:tcW w:w="1586" w:type="dxa"/>
-          </w:tcPr>
-          <w:p>
-            <w:pPr>
-              <w:jc w:val="center"/>
-              <w:rPr>
-                <w:b w:val="0"/>
-                <w:bCs w:val="0"/>
-              </w:rPr>
-            </w:pPr>
-          </w:p>
-        </w:tc>
-        <w:tc>
-          <w:tcPr>
-            <w:tcW w:w="6422" w:type="dxa"/>
-          </w:tcPr>
-          <w:p>
-            <w:pPr>
-              <w:cnfStyle w:val="000000000000" w:firstRow="0" w:lastRow="0" w:firstColumn="0" w:lastColumn="0" w:oddVBand="0" w:evenVBand="0" w:oddHBand="0" w:evenHBand="0" w:firstRowFirstColumn="0" w:firstRowLastColumn="0" w:lastRowFirstColumn="0" w:lastRowLastColumn="0"/>
-            </w:pPr>
-          </w:p>
-        </w:tc>
-        <w:tc>
-          <w:tcPr>
-            <w:tcW w:w="1342" w:type="dxa"/>
-          </w:tcPr>
-          <w:p>
-            <w:pPr>
-              <w:cnfStyle w:val="000000000000" w:firstRow="0" w:lastRow="0" w:firstColumn="0" w:lastColumn="0" w:oddVBand="0" w:evenVBand="0" w:oddHBand="0" w:evenHBand="0" w:firstRowFirstColumn="0" w:firstRowLastColumn="0" w:lastRowFirstColumn="0" w:lastRowLastColumn="0"/>
-            </w:pPr>
-          </w:p>
-        </w:tc>
-      </w:tr>
-      <w:tr>
-        <w:tc>
-          <w:tcPr>
-            <w:cnfStyle w:val="001000000000" w:firstRow="0" w:lastRow="0" w:firstColumn="1" w:lastColumn="0" w:oddVBand="0" w:evenVBand="0" w:oddHBand="0" w:evenHBand="0" w:firstRowFirstColumn="0" w:firstRowLastColumn="0" w:lastRowFirstColumn="0" w:lastRowLastColumn="0"/>
-            <w:tcW w:w="1586" w:type="dxa"/>
-          </w:tcPr>
-          <w:p>
-            <w:pPr>
-              <w:jc w:val="center"/>
-              <w:rPr>
-                <w:b w:val="0"/>
-                <w:bCs w:val="0"/>
-              </w:rPr>
-            </w:pPr>
-          </w:p>
-        </w:tc>
-        <w:tc>
-          <w:tcPr>
-            <w:tcW w:w="6422" w:type="dxa"/>
-          </w:tcPr>
-          <w:p>
-            <w:pPr>
-              <w:cnfStyle w:val="000000000000" w:firstRow="0" w:lastRow="0" w:firstColumn="0" w:lastColumn="0" w:oddVBand="0" w:evenVBand="0" w:oddHBand="0" w:evenHBand="0" w:firstRowFirstColumn="0" w:firstRowLastColumn="0" w:lastRowFirstColumn="0" w:lastRowLastColumn="0"/>
-            </w:pPr>
-          </w:p>
-        </w:tc>
-        <w:tc>
-          <w:tcPr>
-            <w:tcW w:w="1342" w:type="dxa"/>
-          </w:tcPr>
-          <w:p>
-            <w:pPr>
-              <w:cnfStyle w:val="000000000000" w:firstRow="0" w:lastRow="0" w:firstColumn="0" w:lastColumn="0" w:oddVBand="0" w:evenVBand="0" w:oddHBand="0" w:evenHBand="0" w:firstRowFirstColumn="0" w:firstRowLastColumn="0" w:lastRowFirstColumn="0" w:lastRowLastColumn="0"/>
-            </w:pPr>
-          </w:p>
-        </w:tc>
-      </w:tr>
     </w:tbl>
     <w:p/>
     <w:p>
@@ -17238,8 +18883,35 @@
         <w:rPr>
           <w:lang w:eastAsia="zh-CN"/>
         </w:rPr>
-        <w:lastRenderedPageBreak/>
-        <w:t xml:space="preserve">User has to be logged in to access, only managers can access sales reports and analysis, user can filter by date </w:t>
+        <w:t xml:space="preserve">User </w:t>
+      </w:r>
+      <w:proofErr w:type="gramStart"/>
+      <w:r>
+        <w:rPr>
+          <w:lang w:eastAsia="zh-CN"/>
+        </w:rPr>
+        <w:t>has to</w:t>
+      </w:r>
+      <w:proofErr w:type="gramEnd"/>
+      <w:r>
+        <w:rPr>
+          <w:lang w:eastAsia="zh-CN"/>
+        </w:rPr>
+        <w:t xml:space="preserve"> be logged in to access, only managers can access sales reports and analysis</w:t>
+      </w:r>
+      <w:proofErr w:type="gramStart"/>
+      <w:r>
+        <w:rPr>
+          <w:lang w:eastAsia="zh-CN"/>
+        </w:rPr>
+        <w:t>, user</w:t>
+      </w:r>
+      <w:proofErr w:type="gramEnd"/>
+      <w:r>
+        <w:rPr>
+          <w:lang w:eastAsia="zh-CN"/>
+        </w:rPr>
+        <w:t xml:space="preserve"> can filter by date </w:t>
       </w:r>
       <w:r>
         <w:rPr>
@@ -17381,10 +19053,7 @@
               </w:rPr>
             </w:pPr>
             <w:r>
-              <w:rPr>
-                <w:lang w:eastAsia="zh-CN"/>
-              </w:rPr>
-              <w:t>1</w:t>
+              <w:t>UC01</w:t>
             </w:r>
           </w:p>
         </w:tc>
@@ -17442,6 +19111,7 @@
               <w:rPr>
                 <w:lang w:eastAsia="zh-CN"/>
               </w:rPr>
+              <w:lastRenderedPageBreak/>
               <w:t>Primary Actor</w:t>
             </w:r>
           </w:p>
@@ -17574,7 +19244,21 @@
               <w:rPr>
                 <w:lang w:eastAsia="zh-CN"/>
               </w:rPr>
-              <w:t xml:space="preserve">This use case describes ChowHub could display analytics to the general manager </w:t>
+              <w:t xml:space="preserve">This use case describes </w:t>
+            </w:r>
+            <w:proofErr w:type="spellStart"/>
+            <w:r>
+              <w:rPr>
+                <w:lang w:eastAsia="zh-CN"/>
+              </w:rPr>
+              <w:t>ChowHub</w:t>
+            </w:r>
+            <w:proofErr w:type="spellEnd"/>
+            <w:r>
+              <w:rPr>
+                <w:lang w:eastAsia="zh-CN"/>
+              </w:rPr>
+              <w:t xml:space="preserve"> could display analytics to the general manager </w:t>
             </w:r>
           </w:p>
         </w:tc>
@@ -17906,7 +19590,6 @@
                     <w:rPr>
                       <w:lang w:eastAsia="zh-CN"/>
                     </w:rPr>
-                    <w:lastRenderedPageBreak/>
                     <w:t>2.</w:t>
                   </w:r>
                 </w:p>
@@ -18057,7 +19740,6 @@
               <w:rPr>
                 <w:lang w:eastAsia="zh-CN"/>
               </w:rPr>
-              <w:lastRenderedPageBreak/>
               <w:t>Sub Flows:</w:t>
             </w:r>
           </w:p>
@@ -18158,19 +19840,7 @@
               <w:rPr>
                 <w:lang w:eastAsia="zh-CN"/>
               </w:rPr>
-              <w:t xml:space="preserve">View </w:t>
-            </w:r>
-            <w:r>
-              <w:rPr>
-                <w:lang w:eastAsia="zh-CN"/>
-              </w:rPr>
-              <w:t>Sales Report</w:t>
-            </w:r>
-            <w:r>
-              <w:rPr>
-                <w:lang w:eastAsia="zh-CN"/>
-              </w:rPr>
-              <w:t xml:space="preserve"> </w:t>
+              <w:t xml:space="preserve">View Sales Report </w:t>
             </w:r>
           </w:p>
         </w:tc>
@@ -18322,19 +19992,7 @@
               <w:rPr>
                 <w:lang w:eastAsia="zh-CN"/>
               </w:rPr>
-              <w:t>Managing.</w:t>
-            </w:r>
-            <w:r>
-              <w:rPr>
-                <w:lang w:eastAsia="zh-CN"/>
-              </w:rPr>
-              <w:t xml:space="preserve"> Analysis</w:t>
-            </w:r>
-            <w:r>
-              <w:rPr>
-                <w:lang w:eastAsia="zh-CN"/>
-              </w:rPr>
-              <w:t xml:space="preserve">. </w:t>
+              <w:t xml:space="preserve">Managing. Analysis. </w:t>
             </w:r>
           </w:p>
         </w:tc>
@@ -18372,13 +20030,7 @@
               <w:rPr>
                 <w:lang w:eastAsia="zh-CN"/>
               </w:rPr>
-              <w:t xml:space="preserve">General Manager – </w:t>
-            </w:r>
-            <w:r>
-              <w:rPr>
-                <w:lang w:eastAsia="zh-CN"/>
-              </w:rPr>
-              <w:t>Wants an overview on transactions</w:t>
+              <w:t>General Manager – Wants an overview on transactions</w:t>
             </w:r>
           </w:p>
         </w:tc>
@@ -18398,6 +20050,7 @@
               <w:rPr>
                 <w:lang w:eastAsia="zh-CN"/>
               </w:rPr>
+              <w:lastRenderedPageBreak/>
               <w:t>Brief Description:</w:t>
             </w:r>
           </w:p>
@@ -18416,19 +20069,21 @@
               <w:rPr>
                 <w:lang w:eastAsia="zh-CN"/>
               </w:rPr>
-              <w:t xml:space="preserve">This use case describes ChowHub could display </w:t>
+              <w:t xml:space="preserve">This use case describes </w:t>
             </w:r>
+            <w:proofErr w:type="spellStart"/>
             <w:r>
               <w:rPr>
                 <w:lang w:eastAsia="zh-CN"/>
               </w:rPr>
-              <w:t>a sales report</w:t>
+              <w:t>ChowHub</w:t>
             </w:r>
+            <w:proofErr w:type="spellEnd"/>
             <w:r>
               <w:rPr>
                 <w:lang w:eastAsia="zh-CN"/>
               </w:rPr>
-              <w:t xml:space="preserve"> to the general manager </w:t>
+              <w:t xml:space="preserve"> could display a sales report to the general manager </w:t>
             </w:r>
           </w:p>
         </w:tc>
@@ -18479,13 +20134,7 @@
               <w:rPr>
                 <w:lang w:eastAsia="zh-CN"/>
               </w:rPr>
-              <w:t xml:space="preserve">General Manager wants to view the </w:t>
-            </w:r>
-            <w:r>
-              <w:rPr>
-                <w:lang w:eastAsia="zh-CN"/>
-              </w:rPr>
-              <w:t>sales report</w:t>
+              <w:t>General Manager wants to view the sales report</w:t>
             </w:r>
           </w:p>
           <w:p>
@@ -18842,7 +20491,6 @@
                     <w:rPr>
                       <w:lang w:eastAsia="zh-CN"/>
                     </w:rPr>
-                    <w:lastRenderedPageBreak/>
                     <w:t>4.</w:t>
                   </w:r>
                 </w:p>
@@ -18917,7 +20565,6 @@
               <w:rPr>
                 <w:lang w:eastAsia="zh-CN"/>
               </w:rPr>
-              <w:lastRenderedPageBreak/>
               <w:t>Sub Flows:</w:t>
             </w:r>
           </w:p>
@@ -19005,6 +20652,7 @@
         <w:rPr>
           <w:noProof/>
         </w:rPr>
+        <w:lastRenderedPageBreak/>
         <w:drawing>
           <wp:inline distT="0" distB="0" distL="0" distR="0" wp14:anchorId="47606303" wp14:editId="37F42DA7">
             <wp:extent cx="3112270" cy="2659727"/>
@@ -19119,7 +20767,21 @@
         <w:rPr>
           <w:lang w:eastAsia="zh-CN"/>
         </w:rPr>
-        <w:t xml:space="preserve">User has to be logged in to access, only managers can access sales reports and analysis,  user can view all relevant ingredients </w:t>
+        <w:t xml:space="preserve">User has to be logged in to access, only managers can access sales reports and </w:t>
+      </w:r>
+      <w:proofErr w:type="gramStart"/>
+      <w:r>
+        <w:rPr>
+          <w:lang w:eastAsia="zh-CN"/>
+        </w:rPr>
+        <w:t>analysis,  user</w:t>
+      </w:r>
+      <w:proofErr w:type="gramEnd"/>
+      <w:r>
+        <w:rPr>
+          <w:lang w:eastAsia="zh-CN"/>
+        </w:rPr>
+        <w:t xml:space="preserve"> can view all relevant ingredients </w:t>
       </w:r>
       <w:r>
         <w:rPr>
@@ -19140,7 +20802,6 @@
         <w:rPr>
           <w:noProof/>
         </w:rPr>
-        <w:lastRenderedPageBreak/>
         <w:drawing>
           <wp:inline distT="0" distB="0" distL="0" distR="0" wp14:anchorId="0E974D83" wp14:editId="2F5C7740">
             <wp:extent cx="3081647" cy="2867891"/>
@@ -19228,13 +20889,7 @@
               <w:rPr>
                 <w:lang w:eastAsia="zh-CN"/>
               </w:rPr>
-              <w:t>Add Ingredient</w:t>
-            </w:r>
-            <w:r>
-              <w:rPr>
-                <w:lang w:eastAsia="zh-CN"/>
-              </w:rPr>
-              <w:t xml:space="preserve"> </w:t>
+              <w:t xml:space="preserve">Add Ingredient </w:t>
             </w:r>
           </w:p>
         </w:tc>
@@ -19292,6 +20947,7 @@
               <w:rPr>
                 <w:lang w:eastAsia="zh-CN"/>
               </w:rPr>
+              <w:lastRenderedPageBreak/>
               <w:t>Importance</w:t>
             </w:r>
           </w:p>
@@ -19492,8 +21148,16 @@
               <w:rPr>
                 <w:lang w:eastAsia="zh-CN"/>
               </w:rPr>
-              <w:t xml:space="preserve"> ChowHub</w:t>
+              <w:t xml:space="preserve"> </w:t>
             </w:r>
+            <w:proofErr w:type="spellStart"/>
+            <w:r>
+              <w:rPr>
+                <w:lang w:eastAsia="zh-CN"/>
+              </w:rPr>
+              <w:t>ChowHub</w:t>
+            </w:r>
+            <w:proofErr w:type="spellEnd"/>
             <w:r>
               <w:rPr>
                 <w:lang w:eastAsia="zh-CN"/>
@@ -19854,7 +21518,6 @@
                     <w:rPr>
                       <w:lang w:eastAsia="zh-CN"/>
                     </w:rPr>
-                    <w:lastRenderedPageBreak/>
                     <w:t>2.</w:t>
                   </w:r>
                 </w:p>
@@ -20011,7 +21674,6 @@
               <w:rPr>
                 <w:lang w:eastAsia="zh-CN"/>
               </w:rPr>
-              <w:lastRenderedPageBreak/>
               <w:t>Sub Flows:</w:t>
             </w:r>
           </w:p>
@@ -20113,13 +21775,7 @@
               <w:rPr>
                 <w:lang w:eastAsia="zh-CN"/>
               </w:rPr>
-              <w:t>Remove</w:t>
-            </w:r>
-            <w:r>
-              <w:rPr>
-                <w:lang w:eastAsia="zh-CN"/>
-              </w:rPr>
-              <w:t xml:space="preserve"> Ingredient </w:t>
+              <w:t xml:space="preserve">Remove Ingredient </w:t>
             </w:r>
           </w:p>
         </w:tc>
@@ -20253,6 +21909,7 @@
               <w:rPr>
                 <w:lang w:eastAsia="zh-CN"/>
               </w:rPr>
+              <w:lastRenderedPageBreak/>
               <w:t>Use Case Type</w:t>
             </w:r>
           </w:p>
@@ -20309,19 +21966,7 @@
               <w:rPr>
                 <w:lang w:eastAsia="zh-CN"/>
               </w:rPr>
-              <w:t xml:space="preserve">General Manager – Wants to </w:t>
-            </w:r>
-            <w:r>
-              <w:rPr>
-                <w:lang w:eastAsia="zh-CN"/>
-              </w:rPr>
-              <w:t xml:space="preserve">delete an </w:t>
-            </w:r>
-            <w:r>
-              <w:rPr>
-                <w:lang w:eastAsia="zh-CN"/>
-              </w:rPr>
-              <w:t>ingredient</w:t>
+              <w:t>General Manager – Wants to delete an ingredient</w:t>
             </w:r>
           </w:p>
         </w:tc>
@@ -20359,13 +22004,21 @@
               <w:rPr>
                 <w:lang w:eastAsia="zh-CN"/>
               </w:rPr>
-              <w:t xml:space="preserve">This use case describes how ChowHub </w:t>
+              <w:t xml:space="preserve">This use case describes how </w:t>
             </w:r>
+            <w:proofErr w:type="spellStart"/>
             <w:r>
               <w:rPr>
                 <w:lang w:eastAsia="zh-CN"/>
               </w:rPr>
-              <w:t xml:space="preserve">would </w:t>
+              <w:t>ChowHub</w:t>
+            </w:r>
+            <w:proofErr w:type="spellEnd"/>
+            <w:r>
+              <w:rPr>
+                <w:lang w:eastAsia="zh-CN"/>
+              </w:rPr>
+              <w:t xml:space="preserve"> would </w:t>
             </w:r>
             <w:r>
               <w:rPr>
@@ -20377,13 +22030,7 @@
               <w:rPr>
                 <w:lang w:eastAsia="zh-CN"/>
               </w:rPr>
-              <w:t>an ingredient</w:t>
-            </w:r>
-            <w:r>
-              <w:rPr>
-                <w:lang w:eastAsia="zh-CN"/>
-              </w:rPr>
-              <w:t xml:space="preserve"> </w:t>
+              <w:t xml:space="preserve">an ingredient </w:t>
             </w:r>
           </w:p>
         </w:tc>
@@ -20803,7 +22450,6 @@
                     <w:rPr>
                       <w:lang w:eastAsia="zh-CN"/>
                     </w:rPr>
-                    <w:lastRenderedPageBreak/>
                     <w:t>4.</w:t>
                   </w:r>
                 </w:p>
@@ -20878,7 +22524,6 @@
               <w:rPr>
                 <w:lang w:eastAsia="zh-CN"/>
               </w:rPr>
-              <w:lastRenderedPageBreak/>
               <w:t>Sub Flows:</w:t>
             </w:r>
           </w:p>
@@ -20980,13 +22625,7 @@
               <w:rPr>
                 <w:lang w:eastAsia="zh-CN"/>
               </w:rPr>
-              <w:t>Update</w:t>
-            </w:r>
-            <w:r>
-              <w:rPr>
-                <w:lang w:eastAsia="zh-CN"/>
-              </w:rPr>
-              <w:t xml:space="preserve"> Ingredient </w:t>
+              <w:t xml:space="preserve">Update Ingredient </w:t>
             </w:r>
           </w:p>
         </w:tc>
@@ -21226,7 +22865,21 @@
               <w:rPr>
                 <w:lang w:eastAsia="zh-CN"/>
               </w:rPr>
-              <w:t>This use case describes how ChowHub would</w:t>
+              <w:t xml:space="preserve">This use case describes how </w:t>
+            </w:r>
+            <w:proofErr w:type="spellStart"/>
+            <w:r>
+              <w:rPr>
+                <w:lang w:eastAsia="zh-CN"/>
+              </w:rPr>
+              <w:t>ChowHub</w:t>
+            </w:r>
+            <w:proofErr w:type="spellEnd"/>
+            <w:r>
+              <w:rPr>
+                <w:lang w:eastAsia="zh-CN"/>
+              </w:rPr>
+              <w:t xml:space="preserve"> would</w:t>
             </w:r>
             <w:r>
               <w:rPr>
@@ -21258,6 +22911,7 @@
               <w:rPr>
                 <w:lang w:eastAsia="zh-CN"/>
               </w:rPr>
+              <w:lastRenderedPageBreak/>
               <w:t>Trigger:</w:t>
             </w:r>
           </w:p>
@@ -21764,7 +23418,6 @@
               <w:rPr>
                 <w:lang w:eastAsia="zh-CN"/>
               </w:rPr>
-              <w:lastRenderedPageBreak/>
               <w:t>Alternate Flows:</w:t>
             </w:r>
           </w:p>
@@ -21825,6 +23478,7 @@
         <w:rPr>
           <w:noProof/>
         </w:rPr>
+        <w:lastRenderedPageBreak/>
         <w:drawing>
           <wp:inline distT="0" distB="0" distL="0" distR="0" wp14:anchorId="2D76F8A7" wp14:editId="5B221320">
             <wp:extent cx="3979985" cy="3482488"/>
@@ -22383,8 +24037,9 @@
           <w:szCs w:val="48"/>
           <w:u w:val="single"/>
         </w:rPr>
-        <w:t xml:space="preserve">X                                </w:t>
-      </w:r>
+        <w:t xml:space="preserve">X                              </w:t>
+      </w:r>
+      <w:proofErr w:type="gramStart"/>
       <w:r>
         <w:rPr>
           <w:rFonts w:ascii="ArialMT" w:hAnsi="ArialMT" w:cs="ArialMT"/>
@@ -22392,8 +24047,18 @@
           <w:szCs w:val="48"/>
           <w:u w:val="single"/>
         </w:rPr>
+        <w:t xml:space="preserve">  </w:t>
+      </w:r>
+      <w:r>
+        <w:rPr>
+          <w:rFonts w:ascii="ArialMT" w:hAnsi="ArialMT" w:cs="ArialMT"/>
+          <w:sz w:val="48"/>
+          <w:szCs w:val="48"/>
+          <w:u w:val="single"/>
+        </w:rPr>
         <w:t>.</w:t>
       </w:r>
+      <w:proofErr w:type="gramEnd"/>
     </w:p>
     <w:p>
       <w:pPr>
@@ -40941,7 +42606,6 @@
   <w:style w:type="character" w:default="1" w:styleId="DefaultParagraphFont">
     <w:name w:val="Default Paragraph Font"/>
     <w:uiPriority w:val="1"/>
-    <w:semiHidden/>
     <w:unhideWhenUsed/>
   </w:style>
   <w:style w:type="table" w:default="1" w:styleId="TableNormal">
@@ -41772,10 +43436,37 @@
 </file>
 
 <file path=customXml/item2.xml><?xml version="1.0" encoding="utf-8"?>
+<p:properties xmlns:p="http://schemas.microsoft.com/office/2006/metadata/properties" xmlns:xsi="http://www.w3.org/2001/XMLSchema-instance" xmlns:pc="http://schemas.microsoft.com/office/infopath/2007/PartnerControls">
+  <documentManagement>
+    <lcf76f155ced4ddcb4097134ff3c332f xmlns="048160b9-34e2-4171-be5b-4787e99a50fe">
+      <Terms xmlns="http://schemas.microsoft.com/office/infopath/2007/PartnerControls"/>
+    </lcf76f155ced4ddcb4097134ff3c332f>
+  </documentManagement>
+</p:properties>
+</file>
+
+<file path=customXml/item3.xml><?xml version="1.0" encoding="utf-8"?>
+<?mso-contentType ?>
+<FormTemplates xmlns="http://schemas.microsoft.com/sharepoint/v3/contenttype/forms">
+  <Display>DocumentLibraryForm</Display>
+  <Edit>DocumentLibraryForm</Edit>
+  <New>DocumentLibraryForm</New>
+</FormTemplates>
+</file>
+
+<file path=customXml/item4.xml><?xml version="1.0" encoding="utf-8"?>
 <b:Sources xmlns:b="http://schemas.openxmlformats.org/officeDocument/2006/bibliography" xmlns="http://schemas.openxmlformats.org/officeDocument/2006/bibliography" SelectedStyle="\APASixthEditionOfficeOnline.xsl" StyleName="APA" Version="6"/>
 </file>
 
-<file path=customXml/item3.xml><?xml version="1.0" encoding="utf-8"?>
+<file path=customXml/item5.xml><?xml version="1.0" encoding="utf-8"?>
+<b:Sources xmlns:b="http://schemas.openxmlformats.org/officeDocument/2006/bibliography" xmlns="http://schemas.openxmlformats.org/officeDocument/2006/bibliography" SelectedStyle="\APASixthEditionOfficeOnline.xsl" StyleName="APA" Version="6"/>
+</file>
+
+<file path=customXml/item6.xml><?xml version="1.0" encoding="utf-8"?>
+<b:Sources xmlns:b="http://schemas.openxmlformats.org/officeDocument/2006/bibliography" xmlns="http://schemas.openxmlformats.org/officeDocument/2006/bibliography" SelectedStyle="\APASixthEditionOfficeOnline.xsl" StyleName="APA" Version="6"/>
+</file>
+
+<file path=customXml/item7.xml><?xml version="1.0" encoding="utf-8"?>
 <ct:contentTypeSchema xmlns:ct="http://schemas.microsoft.com/office/2006/metadata/contentType" xmlns:ma="http://schemas.microsoft.com/office/2006/metadata/properties/metaAttributes" ct:_="" ma:_="" ma:contentTypeName="Document" ma:contentTypeID="0x010100E9953B3868617A4FB3974430F4F3F85E" ma:contentTypeVersion="11" ma:contentTypeDescription="Create a new document." ma:contentTypeScope="" ma:versionID="14a9945e384ee928d7084ad18be8160f">
   <xsd:schema xmlns:xsd="http://www.w3.org/2001/XMLSchema" xmlns:xs="http://www.w3.org/2001/XMLSchema" xmlns:p="http://schemas.microsoft.com/office/2006/metadata/properties" xmlns:ns2="048160b9-34e2-4171-be5b-4787e99a50fe" targetNamespace="http://schemas.microsoft.com/office/2006/metadata/properties" ma:root="true" ma:fieldsID="0425b74c539111cccbf5eba4cbeea40b" ns2:_="">
     <xsd:import namespace="048160b9-34e2-4171-be5b-4787e99a50fe"/>
@@ -41959,33 +43650,6 @@
 </ct:contentTypeSchema>
 </file>
 
-<file path=customXml/item4.xml><?xml version="1.0" encoding="utf-8"?>
-<b:Sources xmlns:b="http://schemas.openxmlformats.org/officeDocument/2006/bibliography" xmlns="http://schemas.openxmlformats.org/officeDocument/2006/bibliography" SelectedStyle="\APASixthEditionOfficeOnline.xsl" StyleName="APA" Version="6"/>
-</file>
-
-<file path=customXml/item5.xml><?xml version="1.0" encoding="utf-8"?>
-<?mso-contentType ?>
-<FormTemplates xmlns="http://schemas.microsoft.com/sharepoint/v3/contenttype/forms">
-  <Display>DocumentLibraryForm</Display>
-  <Edit>DocumentLibraryForm</Edit>
-  <New>DocumentLibraryForm</New>
-</FormTemplates>
-</file>
-
-<file path=customXml/item6.xml><?xml version="1.0" encoding="utf-8"?>
-<p:properties xmlns:p="http://schemas.microsoft.com/office/2006/metadata/properties" xmlns:xsi="http://www.w3.org/2001/XMLSchema-instance" xmlns:pc="http://schemas.microsoft.com/office/infopath/2007/PartnerControls">
-  <documentManagement>
-    <lcf76f155ced4ddcb4097134ff3c332f xmlns="048160b9-34e2-4171-be5b-4787e99a50fe">
-      <Terms xmlns="http://schemas.microsoft.com/office/infopath/2007/PartnerControls"/>
-    </lcf76f155ced4ddcb4097134ff3c332f>
-  </documentManagement>
-</p:properties>
-</file>
-
-<file path=customXml/item7.xml><?xml version="1.0" encoding="utf-8"?>
-<b:Sources xmlns:b="http://schemas.openxmlformats.org/officeDocument/2006/bibliography" xmlns="http://schemas.openxmlformats.org/officeDocument/2006/bibliography" SelectedStyle="\APASixthEditionOfficeOnline.xsl" StyleName="APA" Version="6"/>
-</file>
-
 <file path=customXml/item8.xml><?xml version="1.0" encoding="utf-8"?>
 <b:Sources xmlns:b="http://schemas.openxmlformats.org/officeDocument/2006/bibliography" xmlns="http://schemas.openxmlformats.org/officeDocument/2006/bibliography" SelectedStyle="\APASixthEditionOfficeOnline.xsl" StyleName="APA" Version="6"/>
 </file>
@@ -42003,14 +43667,48 @@
 </file>
 
 <file path=customXml/itemProps2.xml><?xml version="1.0" encoding="utf-8"?>
-<ds:datastoreItem xmlns:ds="http://schemas.openxmlformats.org/officeDocument/2006/customXml" ds:itemID="{DA5C88AD-A61D-495D-850F-D9E52BCF0259}">
+<ds:datastoreItem xmlns:ds="http://schemas.openxmlformats.org/officeDocument/2006/customXml" ds:itemID="{87E051C0-CAC2-4DB7-BABB-6C14BF081DB3}">
+  <ds:schemaRefs>
+    <ds:schemaRef ds:uri="http://schemas.microsoft.com/office/2006/metadata/properties"/>
+    <ds:schemaRef ds:uri="http://schemas.microsoft.com/office/infopath/2007/PartnerControls"/>
+    <ds:schemaRef ds:uri="048160b9-34e2-4171-be5b-4787e99a50fe"/>
+  </ds:schemaRefs>
+</ds:datastoreItem>
+</file>
+
+<file path=customXml/itemProps3.xml><?xml version="1.0" encoding="utf-8"?>
+<ds:datastoreItem xmlns:ds="http://schemas.openxmlformats.org/officeDocument/2006/customXml" ds:itemID="{0C3D46B6-9FDE-43D9-A05D-DAAD4EFEBA85}">
+  <ds:schemaRefs>
+    <ds:schemaRef ds:uri="http://schemas.microsoft.com/sharepoint/v3/contenttype/forms"/>
+  </ds:schemaRefs>
+</ds:datastoreItem>
+</file>
+
+<file path=customXml/itemProps4.xml><?xml version="1.0" encoding="utf-8"?>
+<ds:datastoreItem xmlns:ds="http://schemas.openxmlformats.org/officeDocument/2006/customXml" ds:itemID="{072CA0F0-96C6-4D59-8CE7-2EB3F9FA0E4F}">
   <ds:schemaRefs>
     <ds:schemaRef ds:uri="http://schemas.openxmlformats.org/officeDocument/2006/bibliography"/>
   </ds:schemaRefs>
 </ds:datastoreItem>
 </file>
 
-<file path=customXml/itemProps3.xml><?xml version="1.0" encoding="utf-8"?>
+<file path=customXml/itemProps5.xml><?xml version="1.0" encoding="utf-8"?>
+<ds:datastoreItem xmlns:ds="http://schemas.openxmlformats.org/officeDocument/2006/customXml" ds:itemID="{D2C9F2EF-3203-4D54-9ED7-6F14583D4188}">
+  <ds:schemaRefs>
+    <ds:schemaRef ds:uri="http://schemas.openxmlformats.org/officeDocument/2006/bibliography"/>
+  </ds:schemaRefs>
+</ds:datastoreItem>
+</file>
+
+<file path=customXml/itemProps6.xml><?xml version="1.0" encoding="utf-8"?>
+<ds:datastoreItem xmlns:ds="http://schemas.openxmlformats.org/officeDocument/2006/customXml" ds:itemID="{D2385023-5A0F-4658-B688-056B7636332C}">
+  <ds:schemaRefs>
+    <ds:schemaRef ds:uri="http://schemas.openxmlformats.org/officeDocument/2006/bibliography"/>
+  </ds:schemaRefs>
+</ds:datastoreItem>
+</file>
+
+<file path=customXml/itemProps7.xml><?xml version="1.0" encoding="utf-8"?>
 <ds:datastoreItem xmlns:ds="http://schemas.openxmlformats.org/officeDocument/2006/customXml" ds:itemID="{41701908-540D-4CBD-B0EC-C96A3EB7812E}">
   <ds:schemaRefs>
     <ds:schemaRef ds:uri="http://schemas.microsoft.com/office/2006/metadata/contentType"/>
@@ -42028,33 +43726,7 @@
 </ds:datastoreItem>
 </file>
 
-<file path=customXml/itemProps4.xml><?xml version="1.0" encoding="utf-8"?>
-<ds:datastoreItem xmlns:ds="http://schemas.openxmlformats.org/officeDocument/2006/customXml" ds:itemID="{072CA0F0-96C6-4D59-8CE7-2EB3F9FA0E4F}">
-  <ds:schemaRefs>
-    <ds:schemaRef ds:uri="http://schemas.openxmlformats.org/officeDocument/2006/bibliography"/>
-  </ds:schemaRefs>
-</ds:datastoreItem>
-</file>
-
-<file path=customXml/itemProps5.xml><?xml version="1.0" encoding="utf-8"?>
-<ds:datastoreItem xmlns:ds="http://schemas.openxmlformats.org/officeDocument/2006/customXml" ds:itemID="{0C3D46B6-9FDE-43D9-A05D-DAAD4EFEBA85}">
-  <ds:schemaRefs>
-    <ds:schemaRef ds:uri="http://schemas.microsoft.com/sharepoint/v3/contenttype/forms"/>
-  </ds:schemaRefs>
-</ds:datastoreItem>
-</file>
-
-<file path=customXml/itemProps6.xml><?xml version="1.0" encoding="utf-8"?>
-<ds:datastoreItem xmlns:ds="http://schemas.openxmlformats.org/officeDocument/2006/customXml" ds:itemID="{87E051C0-CAC2-4DB7-BABB-6C14BF081DB3}">
-  <ds:schemaRefs>
-    <ds:schemaRef ds:uri="http://schemas.microsoft.com/office/2006/metadata/properties"/>
-    <ds:schemaRef ds:uri="http://schemas.microsoft.com/office/infopath/2007/PartnerControls"/>
-    <ds:schemaRef ds:uri="048160b9-34e2-4171-be5b-4787e99a50fe"/>
-  </ds:schemaRefs>
-</ds:datastoreItem>
-</file>
-
-<file path=customXml/itemProps7.xml><?xml version="1.0" encoding="utf-8"?>
+<file path=customXml/itemProps8.xml><?xml version="1.0" encoding="utf-8"?>
 <ds:datastoreItem xmlns:ds="http://schemas.openxmlformats.org/officeDocument/2006/customXml" ds:itemID="{93480FC8-8C2D-45B0-A64C-73E611655476}">
   <ds:schemaRefs>
     <ds:schemaRef ds:uri="http://schemas.openxmlformats.org/officeDocument/2006/bibliography"/>
@@ -42062,16 +43734,8 @@
 </ds:datastoreItem>
 </file>
 
-<file path=customXml/itemProps8.xml><?xml version="1.0" encoding="utf-8"?>
-<ds:datastoreItem xmlns:ds="http://schemas.openxmlformats.org/officeDocument/2006/customXml" ds:itemID="{D2385023-5A0F-4658-B688-056B7636332C}">
-  <ds:schemaRefs>
-    <ds:schemaRef ds:uri="http://schemas.openxmlformats.org/officeDocument/2006/bibliography"/>
-  </ds:schemaRefs>
-</ds:datastoreItem>
-</file>
-
 <file path=customXml/itemProps9.xml><?xml version="1.0" encoding="utf-8"?>
-<ds:datastoreItem xmlns:ds="http://schemas.openxmlformats.org/officeDocument/2006/customXml" ds:itemID="{D2C9F2EF-3203-4D54-9ED7-6F14583D4188}">
+<ds:datastoreItem xmlns:ds="http://schemas.openxmlformats.org/officeDocument/2006/customXml" ds:itemID="{DA5C88AD-A61D-495D-850F-D9E52BCF0259}">
   <ds:schemaRefs>
     <ds:schemaRef ds:uri="http://schemas.openxmlformats.org/officeDocument/2006/bibliography"/>
   </ds:schemaRefs>

</xml_diff>

<commit_message>
first version - business rules added
</commit_message>
<xml_diff>
--- a/Documentation/2- SRS-PRJ566 - Team06 - Winter 2025.docx
+++ b/Documentation/2- SRS-PRJ566 - Team06 - Winter 2025.docx
@@ -17041,6 +17041,7 @@
         <w:t xml:space="preserve"> Business Rules</w:t>
       </w:r>
     </w:p>
+    <w:p/>
     <w:tbl>
       <w:tblPr>
         <w:tblStyle w:val="GridTable1Light"/>
@@ -42606,6 +42607,7 @@
   <w:style w:type="character" w:default="1" w:styleId="DefaultParagraphFont">
     <w:name w:val="Default Paragraph Font"/>
     <w:uiPriority w:val="1"/>
+    <w:semiHidden/>
     <w:unhideWhenUsed/>
   </w:style>
   <w:style w:type="table" w:default="1" w:styleId="TableNormal">
@@ -43436,22 +43438,11 @@
 </file>
 
 <file path=customXml/item2.xml><?xml version="1.0" encoding="utf-8"?>
-<p:properties xmlns:p="http://schemas.microsoft.com/office/2006/metadata/properties" xmlns:xsi="http://www.w3.org/2001/XMLSchema-instance" xmlns:pc="http://schemas.microsoft.com/office/infopath/2007/PartnerControls">
-  <documentManagement>
-    <lcf76f155ced4ddcb4097134ff3c332f xmlns="048160b9-34e2-4171-be5b-4787e99a50fe">
-      <Terms xmlns="http://schemas.microsoft.com/office/infopath/2007/PartnerControls"/>
-    </lcf76f155ced4ddcb4097134ff3c332f>
-  </documentManagement>
-</p:properties>
+<b:Sources xmlns:b="http://schemas.openxmlformats.org/officeDocument/2006/bibliography" xmlns="http://schemas.openxmlformats.org/officeDocument/2006/bibliography" SelectedStyle="\APASixthEditionOfficeOnline.xsl" StyleName="APA" Version="6"/>
 </file>
 
 <file path=customXml/item3.xml><?xml version="1.0" encoding="utf-8"?>
-<?mso-contentType ?>
-<FormTemplates xmlns="http://schemas.microsoft.com/sharepoint/v3/contenttype/forms">
-  <Display>DocumentLibraryForm</Display>
-  <Edit>DocumentLibraryForm</Edit>
-  <New>DocumentLibraryForm</New>
-</FormTemplates>
+<b:Sources xmlns:b="http://schemas.openxmlformats.org/officeDocument/2006/bibliography" xmlns="http://schemas.openxmlformats.org/officeDocument/2006/bibliography" SelectedStyle="\APASixthEditionOfficeOnline.xsl" StyleName="APA" Version="6"/>
 </file>
 
 <file path=customXml/item4.xml><?xml version="1.0" encoding="utf-8"?>
@@ -43467,6 +43458,15 @@
 </file>
 
 <file path=customXml/item7.xml><?xml version="1.0" encoding="utf-8"?>
+<?mso-contentType ?>
+<FormTemplates xmlns="http://schemas.microsoft.com/sharepoint/v3/contenttype/forms">
+  <Display>DocumentLibraryForm</Display>
+  <Edit>DocumentLibraryForm</Edit>
+  <New>DocumentLibraryForm</New>
+</FormTemplates>
+</file>
+
+<file path=customXml/item8.xml><?xml version="1.0" encoding="utf-8"?>
 <ct:contentTypeSchema xmlns:ct="http://schemas.microsoft.com/office/2006/metadata/contentType" xmlns:ma="http://schemas.microsoft.com/office/2006/metadata/properties/metaAttributes" ct:_="" ma:_="" ma:contentTypeName="Document" ma:contentTypeID="0x010100E9953B3868617A4FB3974430F4F3F85E" ma:contentTypeVersion="11" ma:contentTypeDescription="Create a new document." ma:contentTypeScope="" ma:versionID="14a9945e384ee928d7084ad18be8160f">
   <xsd:schema xmlns:xsd="http://www.w3.org/2001/XMLSchema" xmlns:xs="http://www.w3.org/2001/XMLSchema" xmlns:p="http://schemas.microsoft.com/office/2006/metadata/properties" xmlns:ns2="048160b9-34e2-4171-be5b-4787e99a50fe" targetNamespace="http://schemas.microsoft.com/office/2006/metadata/properties" ma:root="true" ma:fieldsID="0425b74c539111cccbf5eba4cbeea40b" ns2:_="">
     <xsd:import namespace="048160b9-34e2-4171-be5b-4787e99a50fe"/>
@@ -43650,12 +43650,14 @@
 </ct:contentTypeSchema>
 </file>
 
-<file path=customXml/item8.xml><?xml version="1.0" encoding="utf-8"?>
-<b:Sources xmlns:b="http://schemas.openxmlformats.org/officeDocument/2006/bibliography" xmlns="http://schemas.openxmlformats.org/officeDocument/2006/bibliography" SelectedStyle="\APASixthEditionOfficeOnline.xsl" StyleName="APA" Version="6"/>
-</file>
-
 <file path=customXml/item9.xml><?xml version="1.0" encoding="utf-8"?>
-<b:Sources xmlns:b="http://schemas.openxmlformats.org/officeDocument/2006/bibliography" xmlns="http://schemas.openxmlformats.org/officeDocument/2006/bibliography" SelectedStyle="\APASixthEditionOfficeOnline.xsl" StyleName="APA" Version="6"/>
+<p:properties xmlns:p="http://schemas.microsoft.com/office/2006/metadata/properties" xmlns:xsi="http://www.w3.org/2001/XMLSchema-instance" xmlns:pc="http://schemas.microsoft.com/office/infopath/2007/PartnerControls">
+  <documentManagement>
+    <lcf76f155ced4ddcb4097134ff3c332f xmlns="048160b9-34e2-4171-be5b-4787e99a50fe">
+      <Terms xmlns="http://schemas.microsoft.com/office/infopath/2007/PartnerControls"/>
+    </lcf76f155ced4ddcb4097134ff3c332f>
+  </documentManagement>
+</p:properties>
 </file>
 
 <file path=customXml/itemProps1.xml><?xml version="1.0" encoding="utf-8"?>
@@ -43667,19 +43669,17 @@
 </file>
 
 <file path=customXml/itemProps2.xml><?xml version="1.0" encoding="utf-8"?>
-<ds:datastoreItem xmlns:ds="http://schemas.openxmlformats.org/officeDocument/2006/customXml" ds:itemID="{87E051C0-CAC2-4DB7-BABB-6C14BF081DB3}">
+<ds:datastoreItem xmlns:ds="http://schemas.openxmlformats.org/officeDocument/2006/customXml" ds:itemID="{D2385023-5A0F-4658-B688-056B7636332C}">
   <ds:schemaRefs>
-    <ds:schemaRef ds:uri="http://schemas.microsoft.com/office/2006/metadata/properties"/>
-    <ds:schemaRef ds:uri="http://schemas.microsoft.com/office/infopath/2007/PartnerControls"/>
-    <ds:schemaRef ds:uri="048160b9-34e2-4171-be5b-4787e99a50fe"/>
+    <ds:schemaRef ds:uri="http://schemas.openxmlformats.org/officeDocument/2006/bibliography"/>
   </ds:schemaRefs>
 </ds:datastoreItem>
 </file>
 
 <file path=customXml/itemProps3.xml><?xml version="1.0" encoding="utf-8"?>
-<ds:datastoreItem xmlns:ds="http://schemas.openxmlformats.org/officeDocument/2006/customXml" ds:itemID="{0C3D46B6-9FDE-43D9-A05D-DAAD4EFEBA85}">
+<ds:datastoreItem xmlns:ds="http://schemas.openxmlformats.org/officeDocument/2006/customXml" ds:itemID="{D2C9F2EF-3203-4D54-9ED7-6F14583D4188}">
   <ds:schemaRefs>
-    <ds:schemaRef ds:uri="http://schemas.microsoft.com/sharepoint/v3/contenttype/forms"/>
+    <ds:schemaRef ds:uri="http://schemas.openxmlformats.org/officeDocument/2006/bibliography"/>
   </ds:schemaRefs>
 </ds:datastoreItem>
 </file>
@@ -43693,7 +43693,7 @@
 </file>
 
 <file path=customXml/itemProps5.xml><?xml version="1.0" encoding="utf-8"?>
-<ds:datastoreItem xmlns:ds="http://schemas.openxmlformats.org/officeDocument/2006/customXml" ds:itemID="{D2C9F2EF-3203-4D54-9ED7-6F14583D4188}">
+<ds:datastoreItem xmlns:ds="http://schemas.openxmlformats.org/officeDocument/2006/customXml" ds:itemID="{DA5C88AD-A61D-495D-850F-D9E52BCF0259}">
   <ds:schemaRefs>
     <ds:schemaRef ds:uri="http://schemas.openxmlformats.org/officeDocument/2006/bibliography"/>
   </ds:schemaRefs>
@@ -43701,7 +43701,7 @@
 </file>
 
 <file path=customXml/itemProps6.xml><?xml version="1.0" encoding="utf-8"?>
-<ds:datastoreItem xmlns:ds="http://schemas.openxmlformats.org/officeDocument/2006/customXml" ds:itemID="{D2385023-5A0F-4658-B688-056B7636332C}">
+<ds:datastoreItem xmlns:ds="http://schemas.openxmlformats.org/officeDocument/2006/customXml" ds:itemID="{93480FC8-8C2D-45B0-A64C-73E611655476}">
   <ds:schemaRefs>
     <ds:schemaRef ds:uri="http://schemas.openxmlformats.org/officeDocument/2006/bibliography"/>
   </ds:schemaRefs>
@@ -43709,6 +43709,14 @@
 </file>
 
 <file path=customXml/itemProps7.xml><?xml version="1.0" encoding="utf-8"?>
+<ds:datastoreItem xmlns:ds="http://schemas.openxmlformats.org/officeDocument/2006/customXml" ds:itemID="{0C3D46B6-9FDE-43D9-A05D-DAAD4EFEBA85}">
+  <ds:schemaRefs>
+    <ds:schemaRef ds:uri="http://schemas.microsoft.com/sharepoint/v3/contenttype/forms"/>
+  </ds:schemaRefs>
+</ds:datastoreItem>
+</file>
+
+<file path=customXml/itemProps8.xml><?xml version="1.0" encoding="utf-8"?>
 <ds:datastoreItem xmlns:ds="http://schemas.openxmlformats.org/officeDocument/2006/customXml" ds:itemID="{41701908-540D-4CBD-B0EC-C96A3EB7812E}">
   <ds:schemaRefs>
     <ds:schemaRef ds:uri="http://schemas.microsoft.com/office/2006/metadata/contentType"/>
@@ -43726,18 +43734,12 @@
 </ds:datastoreItem>
 </file>
 
-<file path=customXml/itemProps8.xml><?xml version="1.0" encoding="utf-8"?>
-<ds:datastoreItem xmlns:ds="http://schemas.openxmlformats.org/officeDocument/2006/customXml" ds:itemID="{93480FC8-8C2D-45B0-A64C-73E611655476}">
+<file path=customXml/itemProps9.xml><?xml version="1.0" encoding="utf-8"?>
+<ds:datastoreItem xmlns:ds="http://schemas.openxmlformats.org/officeDocument/2006/customXml" ds:itemID="{87E051C0-CAC2-4DB7-BABB-6C14BF081DB3}">
   <ds:schemaRefs>
-    <ds:schemaRef ds:uri="http://schemas.openxmlformats.org/officeDocument/2006/bibliography"/>
-  </ds:schemaRefs>
-</ds:datastoreItem>
-</file>
-
-<file path=customXml/itemProps9.xml><?xml version="1.0" encoding="utf-8"?>
-<ds:datastoreItem xmlns:ds="http://schemas.openxmlformats.org/officeDocument/2006/customXml" ds:itemID="{DA5C88AD-A61D-495D-850F-D9E52BCF0259}">
-  <ds:schemaRefs>
-    <ds:schemaRef ds:uri="http://schemas.openxmlformats.org/officeDocument/2006/bibliography"/>
+    <ds:schemaRef ds:uri="http://schemas.microsoft.com/office/2006/metadata/properties"/>
+    <ds:schemaRef ds:uri="http://schemas.microsoft.com/office/infopath/2007/PartnerControls"/>
+    <ds:schemaRef ds:uri="048160b9-34e2-4171-be5b-4787e99a50fe"/>
   </ds:schemaRefs>
 </ds:datastoreItem>
 </file>
</xml_diff>

<commit_message>
System use case diagrams added
</commit_message>
<xml_diff>
--- a/Documentation/2- SRS-PRJ566 - Team06 - Winter 2025.docx
+++ b/Documentation/2- SRS-PRJ566 - Team06 - Winter 2025.docx
@@ -2927,15 +2927,7 @@
         <w:jc w:val="both"/>
       </w:pPr>
       <w:r>
-        <w:t xml:space="preserve">The intended audience for this Software Requirements Specification (SRS) document includes everyone involved in the project. The development team—software developers, testers, and designers—will use it to build and test the system according to the requirements. The project manager will refer to it to </w:t>
-      </w:r>
-      <w:proofErr w:type="gramStart"/>
-      <w:r>
-        <w:t>manage</w:t>
-      </w:r>
-      <w:proofErr w:type="gramEnd"/>
-      <w:r>
-        <w:t xml:space="preserve"> resources, track timelines, and ensure the project stays on schedule. Restaurant owners or managers, as clients, may review the document to ensure the system meets their needs. The quality assurance team will use the requirements to check that the system works correctly, is user-friendly, and reliable. System integrators, who connect </w:t>
+        <w:t xml:space="preserve">The intended audience for this Software Requirements Specification (SRS) document includes everyone involved in the project. The development team—software developers, testers, and designers—will use it to build and test the system according to the requirements. The project manager will refer to it to manage resources, track timelines, and ensure the project stays on schedule. Restaurant owners or managers, as clients, may review the document to ensure the system meets their needs. The quality assurance team will use the requirements to check that the system works correctly, is user-friendly, and reliable. System integrators, who connect </w:t>
       </w:r>
       <w:proofErr w:type="spellStart"/>
       <w:r>
@@ -3420,21 +3412,7 @@
         <w:rPr>
           <w:rFonts w:asciiTheme="majorHAnsi" w:hAnsiTheme="majorHAnsi" w:cstheme="majorBidi"/>
         </w:rPr>
-        <w:t xml:space="preserve">The group leader will submit the </w:t>
-      </w:r>
-      <w:proofErr w:type="gramStart"/>
-      <w:r>
-        <w:rPr>
-          <w:rFonts w:asciiTheme="majorHAnsi" w:hAnsiTheme="majorHAnsi" w:cstheme="majorBidi"/>
-        </w:rPr>
-        <w:t>deliverable</w:t>
-      </w:r>
-      <w:proofErr w:type="gramEnd"/>
-      <w:r>
-        <w:rPr>
-          <w:rFonts w:asciiTheme="majorHAnsi" w:hAnsiTheme="majorHAnsi" w:cstheme="majorBidi"/>
-        </w:rPr>
-        <w:t xml:space="preserve"> and review the GitHub repository by 9:00 PM every Sunday.</w:t>
+        <w:t>The group leader will submit the deliverable and review the GitHub repository by 9:00 PM every Sunday.</w:t>
       </w:r>
     </w:p>
     <w:p>
@@ -5100,15 +5078,7 @@
               <w:ind w:left="0"/>
             </w:pPr>
             <w:r>
-              <w:t xml:space="preserve">Traditional systems that focus on singular aspects of restaurant </w:t>
-            </w:r>
-            <w:proofErr w:type="gramStart"/>
-            <w:r>
-              <w:t>management,</w:t>
-            </w:r>
-            <w:proofErr w:type="gramEnd"/>
-            <w:r>
-              <w:t xml:space="preserve"> require costly replacements, or lack customization,</w:t>
+              <w:t>Traditional systems that focus on singular aspects of restaurant management, require costly replacements, or lack customization,</w:t>
             </w:r>
           </w:p>
         </w:tc>
@@ -5399,13 +5369,8 @@
               <w:spacing w:after="0" w:line="240" w:lineRule="auto"/>
               <w:ind w:left="0"/>
             </w:pPr>
-            <w:proofErr w:type="gramStart"/>
             <w:r>
-              <w:t>Oversees</w:t>
-            </w:r>
-            <w:proofErr w:type="gramEnd"/>
-            <w:r>
-              <w:t xml:space="preserve"> the overall project and ensures resources are allocated; provides executive support and vision.</w:t>
+              <w:t>Oversees the overall project and ensures resources are allocated; provides executive support and vision.</w:t>
             </w:r>
           </w:p>
         </w:tc>
@@ -6271,15 +6236,7 @@
               <w:ind w:left="0"/>
             </w:pPr>
             <w:r>
-              <w:t>Develop user manuals, training materials, and support documents to guide end-</w:t>
-            </w:r>
-            <w:proofErr w:type="gramStart"/>
-            <w:r>
-              <w:t>users in</w:t>
-            </w:r>
-            <w:proofErr w:type="gramEnd"/>
-            <w:r>
-              <w:t xml:space="preserve"> effectively using </w:t>
+              <w:t xml:space="preserve">Develop user manuals, training materials, and support documents to guide end-users in effectively using </w:t>
             </w:r>
             <w:proofErr w:type="spellStart"/>
             <w:r>
@@ -7077,21 +7034,7 @@
         <w:rPr>
           <w:rFonts w:eastAsia="Times New Roman" w:cstheme="minorHAnsi"/>
         </w:rPr>
-        <w:t xml:space="preserve">Internet connectivity will be </w:t>
-      </w:r>
-      <w:proofErr w:type="gramStart"/>
-      <w:r>
-        <w:rPr>
-          <w:rFonts w:eastAsia="Times New Roman" w:cstheme="minorHAnsi"/>
-        </w:rPr>
-        <w:t>required at all times</w:t>
-      </w:r>
-      <w:proofErr w:type="gramEnd"/>
-      <w:r>
-        <w:rPr>
-          <w:rFonts w:eastAsia="Times New Roman" w:cstheme="minorHAnsi"/>
-        </w:rPr>
-        <w:t xml:space="preserve"> for real-time updates and synchronization. </w:t>
+        <w:t>Internet connectivity will be required at all times for real-time updates and synchronization. </w:t>
       </w:r>
     </w:p>
     <w:p>
@@ -8888,21 +8831,7 @@
         <w:rPr>
           <w:lang w:val="en-CA"/>
         </w:rPr>
-        <w:t xml:space="preserve">Server Requirements: Cloud-based or </w:t>
-      </w:r>
-      <w:proofErr w:type="gramStart"/>
-      <w:r>
-        <w:rPr>
-          <w:lang w:val="en-CA"/>
-        </w:rPr>
-        <w:t>on-premise</w:t>
-      </w:r>
-      <w:proofErr w:type="gramEnd"/>
-      <w:r>
-        <w:rPr>
-          <w:lang w:val="en-CA"/>
-        </w:rPr>
-        <w:t xml:space="preserve"> servers capable of handling database storage, analytics processing, and real-time updates.</w:t>
+        <w:t>Server Requirements: Cloud-based or on-premise servers capable of handling database storage, analytics processing, and real-time updates.</w:t>
       </w:r>
     </w:p>
     <w:p>
@@ -9077,21 +9006,7 @@
         <w:rPr>
           <w:lang w:val="en-CA"/>
         </w:rPr>
-        <w:t xml:space="preserve">Local Network Support: Restaurants with </w:t>
-      </w:r>
-      <w:proofErr w:type="gramStart"/>
-      <w:r>
-        <w:rPr>
-          <w:lang w:val="en-CA"/>
-        </w:rPr>
-        <w:t>on-premise</w:t>
-      </w:r>
-      <w:proofErr w:type="gramEnd"/>
-      <w:r>
-        <w:rPr>
-          <w:lang w:val="en-CA"/>
-        </w:rPr>
-        <w:t xml:space="preserve"> servers can operate within a local network in case of internet disruptions.</w:t>
+        <w:t>Local Network Support: Restaurants with on-premise servers can operate within a local network in case of internet disruptions.</w:t>
       </w:r>
     </w:p>
     <w:p>
@@ -9513,27 +9428,7 @@
           <w:sz w:val="22"/>
           <w:szCs w:val="22"/>
         </w:rPr>
-        <w:t xml:space="preserve">System sends low-stock alerts to </w:t>
-      </w:r>
-      <w:proofErr w:type="gramStart"/>
-      <w:r>
-        <w:rPr>
-          <w:rFonts w:asciiTheme="minorHAnsi" w:hAnsiTheme="minorHAnsi" w:cstheme="minorHAnsi"/>
-          <w:color w:val="auto"/>
-          <w:sz w:val="22"/>
-          <w:szCs w:val="22"/>
-        </w:rPr>
-        <w:t>designated</w:t>
-      </w:r>
-      <w:proofErr w:type="gramEnd"/>
-      <w:r>
-        <w:rPr>
-          <w:rFonts w:asciiTheme="minorHAnsi" w:hAnsiTheme="minorHAnsi" w:cstheme="minorHAnsi"/>
-          <w:color w:val="auto"/>
-          <w:sz w:val="22"/>
-          <w:szCs w:val="22"/>
-        </w:rPr>
-        <w:t xml:space="preserve"> users.</w:t>
+        <w:t>System sends low-stock alerts to designated users.</w:t>
       </w:r>
       <w:r>
         <w:rPr>
@@ -10480,7 +10375,6 @@
           <w:lang w:val="en-CA"/>
         </w:rPr>
       </w:pPr>
-      <w:proofErr w:type="gramStart"/>
       <w:r>
         <w:rPr>
           <w:rFonts w:asciiTheme="minorHAnsi" w:hAnsiTheme="minorHAnsi" w:cstheme="minorHAnsi"/>
@@ -10489,17 +10383,7 @@
           <w:szCs w:val="22"/>
         </w:rPr>
         <w:lastRenderedPageBreak/>
-        <w:t>System</w:t>
-      </w:r>
-      <w:proofErr w:type="gramEnd"/>
-      <w:r>
-        <w:rPr>
-          <w:rFonts w:asciiTheme="minorHAnsi" w:hAnsiTheme="minorHAnsi" w:cstheme="minorHAnsi"/>
-          <w:color w:val="auto"/>
-          <w:sz w:val="22"/>
-          <w:szCs w:val="22"/>
-        </w:rPr>
-        <w:t xml:space="preserve"> enforces labor laws and restaurant policies to prevent overtime violations.</w:t>
+        <w:t>System enforces labor laws and restaurant policies to prevent overtime violations.</w:t>
       </w:r>
       <w:r>
         <w:rPr>
@@ -10769,27 +10653,7 @@
           <w:sz w:val="22"/>
           <w:szCs w:val="22"/>
         </w:rPr>
-        <w:t xml:space="preserve"> generates payroll reports with employee hours, pay rate</w:t>
-      </w:r>
-      <w:proofErr w:type="gramStart"/>
-      <w:r>
-        <w:rPr>
-          <w:rFonts w:asciiTheme="minorHAnsi" w:hAnsiTheme="minorHAnsi" w:cstheme="minorHAnsi"/>
-          <w:color w:val="auto"/>
-          <w:sz w:val="22"/>
-          <w:szCs w:val="22"/>
-        </w:rPr>
-        <w:t>, overtime</w:t>
-      </w:r>
-      <w:proofErr w:type="gramEnd"/>
-      <w:r>
-        <w:rPr>
-          <w:rFonts w:asciiTheme="minorHAnsi" w:hAnsiTheme="minorHAnsi" w:cstheme="minorHAnsi"/>
-          <w:color w:val="auto"/>
-          <w:sz w:val="22"/>
-          <w:szCs w:val="22"/>
-        </w:rPr>
-        <w:t xml:space="preserve"> compensation.</w:t>
+        <w:t xml:space="preserve"> generates payroll reports with employee hours, pay rate, overtime compensation.</w:t>
       </w:r>
       <w:r>
         <w:rPr>
@@ -13016,15 +12880,7 @@
         </w:numPr>
       </w:pPr>
       <w:r>
-        <w:t xml:space="preserve">Detail: Support modern browsers like Google Chrome, Mozilla Firefox, Microsoft Edge, and Safari for </w:t>
-      </w:r>
-      <w:proofErr w:type="gramStart"/>
-      <w:r>
-        <w:t>a consistent</w:t>
-      </w:r>
-      <w:proofErr w:type="gramEnd"/>
-      <w:r>
-        <w:t xml:space="preserve"> user experience.</w:t>
+        <w:t>Detail: Support modern browsers like Google Chrome, Mozilla Firefox, Microsoft Edge, and Safari for a consistent user experience.</w:t>
       </w:r>
     </w:p>
     <w:p>
@@ -13313,15 +13169,7 @@
         </w:numPr>
       </w:pPr>
       <w:r>
-        <w:t xml:space="preserve">Detail: Ensure high availability with minimal downtime through robust error handling, failover strategies, and regular </w:t>
-      </w:r>
-      <w:proofErr w:type="gramStart"/>
-      <w:r>
-        <w:t>system health</w:t>
-      </w:r>
-      <w:proofErr w:type="gramEnd"/>
-      <w:r>
-        <w:t xml:space="preserve"> monitoring.</w:t>
+        <w:t>Detail: Ensure high availability with minimal downtime through robust error handling, failover strategies, and regular system health monitoring.</w:t>
       </w:r>
     </w:p>
     <w:p>
@@ -16986,18 +16834,6 @@
           <w:bCs/>
           <w:sz w:val="32"/>
           <w:szCs w:val="32"/>
-          <w:lang w:eastAsia="zh-CN"/>
-        </w:rPr>
-      </w:pPr>
-    </w:p>
-    <w:p>
-      <w:pPr>
-        <w:pStyle w:val="Heading2"/>
-        <w:rPr>
-          <w:b/>
-          <w:bCs/>
-          <w:sz w:val="32"/>
-          <w:szCs w:val="32"/>
         </w:rPr>
       </w:pPr>
       <w:r>
@@ -17030,6 +16866,77 @@
           <w:lang w:eastAsia="zh-CN"/>
         </w:rPr>
         <w:t>2</w:t>
+      </w:r>
+      <w:r>
+        <w:rPr>
+          <w:b/>
+          <w:bCs/>
+          <w:sz w:val="32"/>
+          <w:szCs w:val="32"/>
+        </w:rPr>
+        <w:t xml:space="preserve"> </w:t>
+      </w:r>
+      <w:r>
+        <w:rPr>
+          <w:b/>
+          <w:bCs/>
+          <w:sz w:val="32"/>
+          <w:szCs w:val="32"/>
+        </w:rPr>
+        <w:t>Use Case Specifications</w:t>
+      </w:r>
+    </w:p>
+    <w:p/>
+    <w:p>
+      <w:pPr>
+        <w:pStyle w:val="Heading2"/>
+        <w:rPr>
+          <w:b/>
+          <w:bCs/>
+          <w:sz w:val="32"/>
+          <w:szCs w:val="32"/>
+        </w:rPr>
+      </w:pPr>
+      <w:r>
+        <w:rPr>
+          <w:b/>
+          <w:bCs/>
+          <w:sz w:val="32"/>
+          <w:szCs w:val="32"/>
+          <w:lang w:eastAsia="zh-CN"/>
+        </w:rPr>
+        <w:t>3</w:t>
+      </w:r>
+      <w:r>
+        <w:rPr>
+          <w:rFonts w:hint="eastAsia"/>
+          <w:b/>
+          <w:bCs/>
+          <w:sz w:val="32"/>
+          <w:szCs w:val="32"/>
+          <w:lang w:eastAsia="zh-CN"/>
+        </w:rPr>
+        <w:t>.</w:t>
+      </w:r>
+      <w:r>
+        <w:rPr>
+          <w:b/>
+          <w:bCs/>
+          <w:sz w:val="32"/>
+          <w:szCs w:val="32"/>
+          <w:lang w:eastAsia="zh-CN"/>
+        </w:rPr>
+        <w:t>2</w:t>
+      </w:r>
+      <w:r>
+        <w:rPr>
+          <w:b/>
+          <w:bCs/>
+          <w:sz w:val="32"/>
+          <w:szCs w:val="32"/>
+          <w:lang w:eastAsia="zh-CN"/>
+        </w:rPr>
+        <w:t>.1.</w:t>
       </w:r>
       <w:r>
         <w:rPr>
@@ -17145,6 +17052,7 @@
                 <w:b w:val="0"/>
                 <w:bCs w:val="0"/>
               </w:rPr>
+              <w:lastRenderedPageBreak/>
               <w:t>BR01</w:t>
             </w:r>
           </w:p>
@@ -17192,7 +17100,6 @@
                 <w:b w:val="0"/>
                 <w:bCs w:val="0"/>
               </w:rPr>
-              <w:lastRenderedPageBreak/>
               <w:t>BR02</w:t>
             </w:r>
           </w:p>
@@ -18522,6 +18429,7 @@
                 <w:b w:val="0"/>
                 <w:bCs w:val="0"/>
               </w:rPr>
+              <w:lastRenderedPageBreak/>
               <w:t>BR</w:t>
             </w:r>
             <w:r>
@@ -18644,6 +18552,326 @@
           <w:bCs/>
           <w:sz w:val="32"/>
           <w:szCs w:val="32"/>
+        </w:rPr>
+      </w:pPr>
+      <w:r>
+        <w:rPr>
+          <w:b/>
+          <w:bCs/>
+          <w:sz w:val="32"/>
+          <w:szCs w:val="32"/>
+          <w:lang w:eastAsia="zh-CN"/>
+        </w:rPr>
+        <w:t>3</w:t>
+      </w:r>
+      <w:r>
+        <w:rPr>
+          <w:rFonts w:hint="eastAsia"/>
+          <w:b/>
+          <w:bCs/>
+          <w:sz w:val="32"/>
+          <w:szCs w:val="32"/>
+          <w:lang w:eastAsia="zh-CN"/>
+        </w:rPr>
+        <w:t>.</w:t>
+      </w:r>
+      <w:r>
+        <w:rPr>
+          <w:b/>
+          <w:bCs/>
+          <w:sz w:val="32"/>
+          <w:szCs w:val="32"/>
+          <w:lang w:eastAsia="zh-CN"/>
+        </w:rPr>
+        <w:t>2.</w:t>
+      </w:r>
+      <w:r>
+        <w:rPr>
+          <w:b/>
+          <w:bCs/>
+          <w:sz w:val="32"/>
+          <w:szCs w:val="32"/>
+          <w:lang w:eastAsia="zh-CN"/>
+        </w:rPr>
+        <w:t>2</w:t>
+      </w:r>
+      <w:r>
+        <w:rPr>
+          <w:b/>
+          <w:bCs/>
+          <w:sz w:val="32"/>
+          <w:szCs w:val="32"/>
+          <w:lang w:eastAsia="zh-CN"/>
+        </w:rPr>
+        <w:t>.</w:t>
+      </w:r>
+      <w:r>
+        <w:rPr>
+          <w:b/>
+          <w:bCs/>
+          <w:sz w:val="32"/>
+          <w:szCs w:val="32"/>
+        </w:rPr>
+        <w:t xml:space="preserve"> </w:t>
+      </w:r>
+      <w:r>
+        <w:rPr>
+          <w:b/>
+          <w:bCs/>
+          <w:sz w:val="32"/>
+          <w:szCs w:val="32"/>
+          <w:lang w:eastAsia="zh-CN"/>
+        </w:rPr>
+        <w:t>System Use Case Diagrams.</w:t>
+      </w:r>
+    </w:p>
+    <w:p/>
+    <w:p>
+      <w:pPr>
+        <w:keepNext/>
+        <w:jc w:val="center"/>
+      </w:pPr>
+      <w:r>
+        <w:rPr>
+          <w:noProof/>
+        </w:rPr>
+        <w:drawing>
+          <wp:inline distT="0" distB="0" distL="0" distR="0" wp14:anchorId="608C705A" wp14:editId="0E30675E">
+            <wp:extent cx="4081193" cy="4771484"/>
+            <wp:effectExtent l="0" t="0" r="0" b="0"/>
+            <wp:docPr id="1023835526" name="Picture 1"/>
+            <wp:cNvGraphicFramePr>
+              <a:graphicFrameLocks xmlns:a="http://schemas.openxmlformats.org/drawingml/2006/main" noChangeAspect="1"/>
+            </wp:cNvGraphicFramePr>
+            <a:graphic xmlns:a="http://schemas.openxmlformats.org/drawingml/2006/main">
+              <a:graphicData uri="http://schemas.openxmlformats.org/drawingml/2006/picture">
+                <pic:pic xmlns:pic="http://schemas.openxmlformats.org/drawingml/2006/picture">
+                  <pic:nvPicPr>
+                    <pic:cNvPr id="1023835526" name="Picture 1023835526"/>
+                    <pic:cNvPicPr/>
+                  </pic:nvPicPr>
+                  <pic:blipFill>
+                    <a:blip r:embed="rId35">
+                      <a:extLst>
+                        <a:ext uri="{28A0092B-C50C-407E-A947-70E740481C1C}">
+                          <a14:useLocalDpi xmlns:a14="http://schemas.microsoft.com/office/drawing/2010/main" val="0"/>
+                        </a:ext>
+                      </a:extLst>
+                    </a:blip>
+                    <a:stretch>
+                      <a:fillRect/>
+                    </a:stretch>
+                  </pic:blipFill>
+                  <pic:spPr>
+                    <a:xfrm>
+                      <a:off x="0" y="0"/>
+                      <a:ext cx="4090863" cy="4782789"/>
+                    </a:xfrm>
+                    <a:prstGeom prst="rect">
+                      <a:avLst/>
+                    </a:prstGeom>
+                  </pic:spPr>
+                </pic:pic>
+              </a:graphicData>
+            </a:graphic>
+          </wp:inline>
+        </w:drawing>
+      </w:r>
+    </w:p>
+    <w:p>
+      <w:pPr>
+        <w:pStyle w:val="Caption"/>
+        <w:jc w:val="center"/>
+        <w:rPr>
+          <w:color w:val="auto"/>
+        </w:rPr>
+      </w:pPr>
+      <w:r>
+        <w:rPr>
+          <w:color w:val="auto"/>
+        </w:rPr>
+        <w:t xml:space="preserve">Figure </w:t>
+      </w:r>
+      <w:r>
+        <w:rPr>
+          <w:color w:val="auto"/>
+        </w:rPr>
+        <w:fldChar w:fldCharType="begin"/>
+      </w:r>
+      <w:r>
+        <w:rPr>
+          <w:color w:val="auto"/>
+        </w:rPr>
+        <w:instrText xml:space="preserve"> SEQ Figure \* ARABIC </w:instrText>
+      </w:r>
+      <w:r>
+        <w:rPr>
+          <w:color w:val="auto"/>
+        </w:rPr>
+        <w:fldChar w:fldCharType="separate"/>
+      </w:r>
+      <w:r>
+        <w:rPr>
+          <w:noProof/>
+          <w:color w:val="auto"/>
+        </w:rPr>
+        <w:t>1</w:t>
+      </w:r>
+      <w:r>
+        <w:rPr>
+          <w:color w:val="auto"/>
+        </w:rPr>
+        <w:fldChar w:fldCharType="end"/>
+      </w:r>
+      <w:r>
+        <w:rPr>
+          <w:color w:val="auto"/>
+          <w:lang w:val="en-CA"/>
+        </w:rPr>
+        <w:t xml:space="preserve">. Partial Use Case Context Diagram </w:t>
+      </w:r>
+      <w:r>
+        <w:rPr>
+          <w:color w:val="auto"/>
+          <w:lang w:val="en-CA"/>
+        </w:rPr>
+        <w:t>–</w:t>
+      </w:r>
+      <w:r>
+        <w:rPr>
+          <w:color w:val="auto"/>
+          <w:lang w:val="en-CA"/>
+        </w:rPr>
+        <w:t xml:space="preserve"> </w:t>
+      </w:r>
+      <w:r>
+        <w:rPr>
+          <w:color w:val="auto"/>
+          <w:lang w:val="en-CA"/>
+        </w:rPr>
+        <w:t>Menu, Order, Sales &amp; Restocking</w:t>
+      </w:r>
+    </w:p>
+    <w:p>
+      <w:pPr>
+        <w:jc w:val="center"/>
+      </w:pPr>
+    </w:p>
+    <w:p>
+      <w:pPr>
+        <w:keepNext/>
+        <w:jc w:val="center"/>
+      </w:pPr>
+      <w:r>
+        <w:rPr>
+          <w:noProof/>
+        </w:rPr>
+        <w:lastRenderedPageBreak/>
+        <w:drawing>
+          <wp:inline distT="0" distB="0" distL="0" distR="0" wp14:anchorId="4E42B74D" wp14:editId="655F88C2">
+            <wp:extent cx="5008113" cy="4097547"/>
+            <wp:effectExtent l="0" t="0" r="2540" b="0"/>
+            <wp:docPr id="1222027975" name="Picture 2" descr="A diagram of a user authentication&#10;&#10;AI-generated content may be incorrect."/>
+            <wp:cNvGraphicFramePr>
+              <a:graphicFrameLocks xmlns:a="http://schemas.openxmlformats.org/drawingml/2006/main" noChangeAspect="1"/>
+            </wp:cNvGraphicFramePr>
+            <a:graphic xmlns:a="http://schemas.openxmlformats.org/drawingml/2006/main">
+              <a:graphicData uri="http://schemas.openxmlformats.org/drawingml/2006/picture">
+                <pic:pic xmlns:pic="http://schemas.openxmlformats.org/drawingml/2006/picture">
+                  <pic:nvPicPr>
+                    <pic:cNvPr id="1222027975" name="Picture 2" descr="A diagram of a user authentication&#10;&#10;AI-generated content may be incorrect."/>
+                    <pic:cNvPicPr/>
+                  </pic:nvPicPr>
+                  <pic:blipFill>
+                    <a:blip r:embed="rId36">
+                      <a:extLst>
+                        <a:ext uri="{28A0092B-C50C-407E-A947-70E740481C1C}">
+                          <a14:useLocalDpi xmlns:a14="http://schemas.microsoft.com/office/drawing/2010/main" val="0"/>
+                        </a:ext>
+                      </a:extLst>
+                    </a:blip>
+                    <a:stretch>
+                      <a:fillRect/>
+                    </a:stretch>
+                  </pic:blipFill>
+                  <pic:spPr>
+                    <a:xfrm>
+                      <a:off x="0" y="0"/>
+                      <a:ext cx="5015992" cy="4103994"/>
+                    </a:xfrm>
+                    <a:prstGeom prst="rect">
+                      <a:avLst/>
+                    </a:prstGeom>
+                  </pic:spPr>
+                </pic:pic>
+              </a:graphicData>
+            </a:graphic>
+          </wp:inline>
+        </w:drawing>
+      </w:r>
+    </w:p>
+    <w:p>
+      <w:pPr>
+        <w:pStyle w:val="Caption"/>
+        <w:jc w:val="center"/>
+        <w:rPr>
+          <w:color w:val="auto"/>
+        </w:rPr>
+      </w:pPr>
+      <w:r>
+        <w:rPr>
+          <w:color w:val="auto"/>
+        </w:rPr>
+        <w:t xml:space="preserve">Figure </w:t>
+      </w:r>
+      <w:r>
+        <w:rPr>
+          <w:color w:val="auto"/>
+        </w:rPr>
+        <w:fldChar w:fldCharType="begin"/>
+      </w:r>
+      <w:r>
+        <w:rPr>
+          <w:color w:val="auto"/>
+        </w:rPr>
+        <w:instrText xml:space="preserve"> SEQ Figure \* ARABIC </w:instrText>
+      </w:r>
+      <w:r>
+        <w:rPr>
+          <w:color w:val="auto"/>
+        </w:rPr>
+        <w:fldChar w:fldCharType="separate"/>
+      </w:r>
+      <w:r>
+        <w:rPr>
+          <w:noProof/>
+          <w:color w:val="auto"/>
+        </w:rPr>
+        <w:t>2</w:t>
+      </w:r>
+      <w:r>
+        <w:rPr>
+          <w:color w:val="auto"/>
+        </w:rPr>
+        <w:fldChar w:fldCharType="end"/>
+      </w:r>
+      <w:r>
+        <w:rPr>
+          <w:color w:val="auto"/>
+          <w:lang w:val="en-CA"/>
+        </w:rPr>
+        <w:t xml:space="preserve"> Partial Use Case Context Diagram - Employee Management</w:t>
+      </w:r>
+    </w:p>
+    <w:p/>
+    <w:p>
+      <w:pPr>
+        <w:pStyle w:val="Heading2"/>
+        <w:rPr>
+          <w:b/>
+          <w:bCs/>
+          <w:sz w:val="32"/>
+          <w:szCs w:val="32"/>
           <w:lang w:eastAsia="zh-CN"/>
         </w:rPr>
       </w:pPr>
@@ -18658,7 +18886,7 @@
           <w:szCs w:val="32"/>
           <w:lang w:eastAsia="zh-CN"/>
         </w:rPr>
-        <w:t xml:space="preserve">3.3 </w:t>
+        <w:t>3.2.3 Use</w:t>
       </w:r>
       <w:r>
         <w:rPr>
@@ -18668,18 +18896,12 @@
           <w:szCs w:val="32"/>
           <w:lang w:eastAsia="zh-CN"/>
         </w:rPr>
-        <w:t>Use Case Specifications with corresponding interface mockups:</w:t>
-      </w:r>
-    </w:p>
-    <w:p>
-      <w:pPr>
-        <w:rPr>
-          <w:rFonts w:asciiTheme="majorHAnsi" w:eastAsiaTheme="majorEastAsia" w:hAnsiTheme="majorHAnsi" w:cstheme="majorBidi"/>
-          <w:b/>
-          <w:bCs/>
-          <w:color w:val="2F5496" w:themeColor="accent1" w:themeShade="BF"/>
-          <w:sz w:val="32"/>
-          <w:szCs w:val="32"/>
+        <w:t xml:space="preserve"> Case Descriptions.</w:t>
+      </w:r>
+    </w:p>
+    <w:p>
+      <w:pPr>
+        <w:rPr>
           <w:lang w:eastAsia="zh-CN"/>
         </w:rPr>
       </w:pPr>
@@ -18687,42 +18909,25 @@
         <w:rPr>
           <w:lang w:eastAsia="zh-CN"/>
         </w:rPr>
-        <w:tab/>
-      </w:r>
-      <w:r>
-        <w:rPr>
-          <w:rFonts w:asciiTheme="majorHAnsi" w:eastAsiaTheme="majorEastAsia" w:hAnsiTheme="majorHAnsi" w:cstheme="majorBidi"/>
-          <w:b/>
-          <w:bCs/>
-          <w:color w:val="2F5496" w:themeColor="accent1" w:themeShade="BF"/>
-          <w:sz w:val="32"/>
-          <w:szCs w:val="32"/>
+        <w:t>Sales Reports and analysis</w:t>
+      </w:r>
+    </w:p>
+    <w:p>
+      <w:pPr>
+        <w:rPr>
           <w:lang w:eastAsia="zh-CN"/>
         </w:rPr>
-        <w:t xml:space="preserve">Each use case needs to have the following: </w:t>
-      </w:r>
-      <w:r>
-        <w:rPr>
-          <w:rFonts w:asciiTheme="majorHAnsi" w:eastAsiaTheme="majorEastAsia" w:hAnsiTheme="majorHAnsi" w:cstheme="majorBidi"/>
-          <w:b/>
-          <w:bCs/>
-          <w:color w:val="2F5496" w:themeColor="accent1" w:themeShade="BF"/>
-          <w:sz w:val="32"/>
-          <w:szCs w:val="32"/>
+      </w:pPr>
+      <w:r>
+        <w:rPr>
           <w:lang w:eastAsia="zh-CN"/>
         </w:rPr>
-        <w:t xml:space="preserve">  </w:t>
-      </w:r>
-    </w:p>
-    <w:p>
-      <w:pPr>
-        <w:rPr>
-          <w:rFonts w:asciiTheme="majorHAnsi" w:eastAsiaTheme="majorEastAsia" w:hAnsiTheme="majorHAnsi" w:cstheme="majorBidi"/>
-          <w:b/>
-          <w:bCs/>
-          <w:color w:val="2F5496" w:themeColor="accent1" w:themeShade="BF"/>
-          <w:sz w:val="32"/>
-          <w:szCs w:val="32"/>
+        <w:t>1- Business Rules.</w:t>
+      </w:r>
+    </w:p>
+    <w:p>
+      <w:pPr>
+        <w:rPr>
           <w:lang w:eastAsia="zh-CN"/>
         </w:rPr>
       </w:pPr>
@@ -18730,189 +18935,7 @@
         <w:rPr>
           <w:lang w:eastAsia="zh-CN"/>
         </w:rPr>
-        <w:tab/>
-        <w:t xml:space="preserve">1- </w:t>
-      </w:r>
-      <w:r>
-        <w:rPr>
-          <w:rFonts w:asciiTheme="majorHAnsi" w:eastAsiaTheme="majorEastAsia" w:hAnsiTheme="majorHAnsi" w:cstheme="majorBidi"/>
-          <w:b/>
-          <w:bCs/>
-          <w:color w:val="2F5496" w:themeColor="accent1" w:themeShade="BF"/>
-          <w:sz w:val="32"/>
-          <w:szCs w:val="32"/>
-          <w:lang w:eastAsia="zh-CN"/>
-        </w:rPr>
-        <w:t>Business Rules.</w:t>
-      </w:r>
-    </w:p>
-    <w:p>
-      <w:pPr>
-        <w:ind w:firstLine="720"/>
-        <w:rPr>
-          <w:rFonts w:asciiTheme="majorHAnsi" w:eastAsiaTheme="majorEastAsia" w:hAnsiTheme="majorHAnsi" w:cstheme="majorBidi"/>
-          <w:b/>
-          <w:bCs/>
-          <w:color w:val="2F5496" w:themeColor="accent1" w:themeShade="BF"/>
-          <w:sz w:val="32"/>
-          <w:szCs w:val="32"/>
-          <w:lang w:eastAsia="zh-CN"/>
-        </w:rPr>
-      </w:pPr>
-      <w:r>
-        <w:rPr>
-          <w:rFonts w:asciiTheme="majorHAnsi" w:eastAsiaTheme="majorEastAsia" w:hAnsiTheme="majorHAnsi" w:cstheme="majorBidi"/>
-          <w:b/>
-          <w:bCs/>
-          <w:color w:val="2F5496" w:themeColor="accent1" w:themeShade="BF"/>
-          <w:sz w:val="32"/>
-          <w:szCs w:val="32"/>
-          <w:lang w:eastAsia="zh-CN"/>
-        </w:rPr>
-        <w:t xml:space="preserve">2- </w:t>
-      </w:r>
-      <w:r>
-        <w:rPr>
-          <w:rFonts w:asciiTheme="majorHAnsi" w:eastAsiaTheme="majorEastAsia" w:hAnsiTheme="majorHAnsi" w:cstheme="majorBidi"/>
-          <w:b/>
-          <w:bCs/>
-          <w:color w:val="2F5496" w:themeColor="accent1" w:themeShade="BF"/>
-          <w:sz w:val="32"/>
-          <w:szCs w:val="32"/>
-          <w:lang w:eastAsia="zh-CN"/>
-        </w:rPr>
-        <w:t>System Use Case Diagrams.</w:t>
-      </w:r>
-    </w:p>
-    <w:p>
-      <w:pPr>
-        <w:ind w:firstLine="720"/>
-        <w:rPr>
-          <w:rFonts w:asciiTheme="majorHAnsi" w:eastAsiaTheme="majorEastAsia" w:hAnsiTheme="majorHAnsi" w:cstheme="majorBidi"/>
-          <w:b/>
-          <w:bCs/>
-          <w:color w:val="2F5496" w:themeColor="accent1" w:themeShade="BF"/>
-          <w:sz w:val="32"/>
-          <w:szCs w:val="32"/>
-          <w:lang w:eastAsia="zh-CN"/>
-        </w:rPr>
-      </w:pPr>
-      <w:r>
-        <w:rPr>
-          <w:rFonts w:asciiTheme="majorHAnsi" w:eastAsiaTheme="majorEastAsia" w:hAnsiTheme="majorHAnsi" w:cstheme="majorBidi"/>
-          <w:b/>
-          <w:bCs/>
-          <w:color w:val="2F5496" w:themeColor="accent1" w:themeShade="BF"/>
-          <w:sz w:val="32"/>
-          <w:szCs w:val="32"/>
-          <w:lang w:eastAsia="zh-CN"/>
-        </w:rPr>
-        <w:t xml:space="preserve">3- </w:t>
-      </w:r>
-      <w:r>
-        <w:rPr>
-          <w:rFonts w:asciiTheme="majorHAnsi" w:eastAsiaTheme="majorEastAsia" w:hAnsiTheme="majorHAnsi" w:cstheme="majorBidi"/>
-          <w:b/>
-          <w:bCs/>
-          <w:color w:val="2F5496" w:themeColor="accent1" w:themeShade="BF"/>
-          <w:sz w:val="32"/>
-          <w:szCs w:val="32"/>
-          <w:lang w:eastAsia="zh-CN"/>
-        </w:rPr>
-        <w:t>Use Case Descriptions.</w:t>
-      </w:r>
-    </w:p>
-    <w:p>
-      <w:pPr>
-        <w:ind w:firstLine="720"/>
-        <w:rPr>
-          <w:rFonts w:asciiTheme="majorHAnsi" w:eastAsiaTheme="majorEastAsia" w:hAnsiTheme="majorHAnsi" w:cstheme="majorBidi"/>
-          <w:b/>
-          <w:bCs/>
-          <w:color w:val="2F5496" w:themeColor="accent1" w:themeShade="BF"/>
-          <w:sz w:val="32"/>
-          <w:szCs w:val="32"/>
-          <w:lang w:eastAsia="zh-CN"/>
-        </w:rPr>
-      </w:pPr>
-      <w:r>
-        <w:rPr>
-          <w:rFonts w:asciiTheme="majorHAnsi" w:eastAsiaTheme="majorEastAsia" w:hAnsiTheme="majorHAnsi" w:cstheme="majorBidi"/>
-          <w:b/>
-          <w:bCs/>
-          <w:color w:val="2F5496" w:themeColor="accent1" w:themeShade="BF"/>
-          <w:sz w:val="32"/>
-          <w:szCs w:val="32"/>
-          <w:lang w:eastAsia="zh-CN"/>
-        </w:rPr>
-        <w:t>4- Corresponding Mockups</w:t>
-      </w:r>
-    </w:p>
-    <w:p>
-      <w:pPr>
-        <w:rPr>
-          <w:lang w:eastAsia="zh-CN"/>
-        </w:rPr>
-      </w:pPr>
-      <w:r>
-        <w:rPr>
-          <w:lang w:eastAsia="zh-CN"/>
-        </w:rPr>
-        <w:t>Sales Reports and analysis</w:t>
-      </w:r>
-    </w:p>
-    <w:p>
-      <w:pPr>
-        <w:rPr>
-          <w:lang w:eastAsia="zh-CN"/>
-        </w:rPr>
-      </w:pPr>
-      <w:r>
-        <w:rPr>
-          <w:lang w:eastAsia="zh-CN"/>
-        </w:rPr>
-        <w:t>1- Business Rules.</w:t>
-      </w:r>
-    </w:p>
-    <w:p>
-      <w:pPr>
-        <w:rPr>
-          <w:lang w:eastAsia="zh-CN"/>
-        </w:rPr>
-      </w:pPr>
-      <w:r>
-        <w:rPr>
-          <w:lang w:eastAsia="zh-CN"/>
-        </w:rPr>
-        <w:t xml:space="preserve">User </w:t>
-      </w:r>
-      <w:proofErr w:type="gramStart"/>
-      <w:r>
-        <w:rPr>
-          <w:lang w:eastAsia="zh-CN"/>
-        </w:rPr>
-        <w:t>has to</w:t>
-      </w:r>
-      <w:proofErr w:type="gramEnd"/>
-      <w:r>
-        <w:rPr>
-          <w:lang w:eastAsia="zh-CN"/>
-        </w:rPr>
-        <w:t xml:space="preserve"> be logged in to access, only managers can access sales reports and analysis</w:t>
-      </w:r>
-      <w:proofErr w:type="gramStart"/>
-      <w:r>
-        <w:rPr>
-          <w:lang w:eastAsia="zh-CN"/>
-        </w:rPr>
-        <w:t>, user</w:t>
-      </w:r>
-      <w:proofErr w:type="gramEnd"/>
-      <w:r>
-        <w:rPr>
-          <w:lang w:eastAsia="zh-CN"/>
-        </w:rPr>
-        <w:t xml:space="preserve"> can filter by date </w:t>
+        <w:t xml:space="preserve">User has to be logged in to access, only managers can access sales reports and analysis, user can filter by date </w:t>
       </w:r>
       <w:r>
         <w:rPr>
@@ -18932,6 +18955,7 @@
         <w:rPr>
           <w:noProof/>
         </w:rPr>
+        <w:lastRenderedPageBreak/>
         <w:drawing>
           <wp:inline distT="0" distB="0" distL="0" distR="0" wp14:anchorId="5E12BC71" wp14:editId="243AE746">
             <wp:extent cx="2550817" cy="2362200"/>
@@ -18948,7 +18972,7 @@
                     <pic:cNvPicPr/>
                   </pic:nvPicPr>
                   <pic:blipFill>
-                    <a:blip r:embed="rId35"/>
+                    <a:blip r:embed="rId37"/>
                     <a:stretch>
                       <a:fillRect/>
                     </a:stretch>
@@ -19112,7 +19136,6 @@
               <w:rPr>
                 <w:lang w:eastAsia="zh-CN"/>
               </w:rPr>
-              <w:lastRenderedPageBreak/>
               <w:t>Primary Actor</w:t>
             </w:r>
           </w:p>
@@ -19629,6 +19652,7 @@
                     <w:rPr>
                       <w:lang w:eastAsia="zh-CN"/>
                     </w:rPr>
+                    <w:lastRenderedPageBreak/>
                     <w:t>3.</w:t>
                   </w:r>
                 </w:p>
@@ -19741,6 +19765,7 @@
               <w:rPr>
                 <w:lang w:eastAsia="zh-CN"/>
               </w:rPr>
+              <w:lastRenderedPageBreak/>
               <w:t>Sub Flows:</w:t>
             </w:r>
           </w:p>
@@ -20051,7 +20076,6 @@
               <w:rPr>
                 <w:lang w:eastAsia="zh-CN"/>
               </w:rPr>
-              <w:lastRenderedPageBreak/>
               <w:t>Brief Description:</w:t>
             </w:r>
           </w:p>
@@ -20566,6 +20590,7 @@
               <w:rPr>
                 <w:lang w:eastAsia="zh-CN"/>
               </w:rPr>
+              <w:lastRenderedPageBreak/>
               <w:t>Sub Flows:</w:t>
             </w:r>
           </w:p>
@@ -20653,7 +20678,6 @@
         <w:rPr>
           <w:noProof/>
         </w:rPr>
-        <w:lastRenderedPageBreak/>
         <w:drawing>
           <wp:inline distT="0" distB="0" distL="0" distR="0" wp14:anchorId="47606303" wp14:editId="37F42DA7">
             <wp:extent cx="3112270" cy="2659727"/>
@@ -20768,21 +20792,7 @@
         <w:rPr>
           <w:lang w:eastAsia="zh-CN"/>
         </w:rPr>
-        <w:t xml:space="preserve">User has to be logged in to access, only managers can access sales reports and </w:t>
-      </w:r>
-      <w:proofErr w:type="gramStart"/>
-      <w:r>
-        <w:rPr>
-          <w:lang w:eastAsia="zh-CN"/>
-        </w:rPr>
-        <w:t>analysis,  user</w:t>
-      </w:r>
-      <w:proofErr w:type="gramEnd"/>
-      <w:r>
-        <w:rPr>
-          <w:lang w:eastAsia="zh-CN"/>
-        </w:rPr>
-        <w:t xml:space="preserve"> can view all relevant ingredients </w:t>
+        <w:t xml:space="preserve">User has to be logged in to access, only managers can access sales reports and analysis,  user can view all relevant ingredients </w:t>
       </w:r>
       <w:r>
         <w:rPr>
@@ -20803,6 +20813,7 @@
         <w:rPr>
           <w:noProof/>
         </w:rPr>
+        <w:lastRenderedPageBreak/>
         <w:drawing>
           <wp:inline distT="0" distB="0" distL="0" distR="0" wp14:anchorId="0E974D83" wp14:editId="2F5C7740">
             <wp:extent cx="3081647" cy="2867891"/>
@@ -20819,7 +20830,7 @@
                     <pic:cNvPicPr/>
                   </pic:nvPicPr>
                   <pic:blipFill>
-                    <a:blip r:embed="rId36"/>
+                    <a:blip r:embed="rId38"/>
                     <a:stretch>
                       <a:fillRect/>
                     </a:stretch>
@@ -20948,7 +20959,6 @@
               <w:rPr>
                 <w:lang w:eastAsia="zh-CN"/>
               </w:rPr>
-              <w:lastRenderedPageBreak/>
               <w:t>Importance</w:t>
             </w:r>
           </w:p>
@@ -21519,6 +21529,7 @@
                     <w:rPr>
                       <w:lang w:eastAsia="zh-CN"/>
                     </w:rPr>
+                    <w:lastRenderedPageBreak/>
                     <w:t>2.</w:t>
                   </w:r>
                 </w:p>
@@ -21675,6 +21686,7 @@
               <w:rPr>
                 <w:lang w:eastAsia="zh-CN"/>
               </w:rPr>
+              <w:lastRenderedPageBreak/>
               <w:t>Sub Flows:</w:t>
             </w:r>
           </w:p>
@@ -21910,7 +21922,6 @@
               <w:rPr>
                 <w:lang w:eastAsia="zh-CN"/>
               </w:rPr>
-              <w:lastRenderedPageBreak/>
               <w:t>Use Case Type</w:t>
             </w:r>
           </w:p>
@@ -22451,6 +22462,7 @@
                     <w:rPr>
                       <w:lang w:eastAsia="zh-CN"/>
                     </w:rPr>
+                    <w:lastRenderedPageBreak/>
                     <w:t>4.</w:t>
                   </w:r>
                 </w:p>
@@ -22525,6 +22537,7 @@
               <w:rPr>
                 <w:lang w:eastAsia="zh-CN"/>
               </w:rPr>
+              <w:lastRenderedPageBreak/>
               <w:t>Sub Flows:</w:t>
             </w:r>
           </w:p>
@@ -22912,7 +22925,6 @@
               <w:rPr>
                 <w:lang w:eastAsia="zh-CN"/>
               </w:rPr>
-              <w:lastRenderedPageBreak/>
               <w:t>Trigger:</w:t>
             </w:r>
           </w:p>
@@ -23419,6 +23431,7 @@
               <w:rPr>
                 <w:lang w:eastAsia="zh-CN"/>
               </w:rPr>
+              <w:lastRenderedPageBreak/>
               <w:t>Alternate Flows:</w:t>
             </w:r>
           </w:p>
@@ -23479,7 +23492,6 @@
         <w:rPr>
           <w:noProof/>
         </w:rPr>
-        <w:lastRenderedPageBreak/>
         <w:drawing>
           <wp:inline distT="0" distB="0" distL="0" distR="0" wp14:anchorId="2D76F8A7" wp14:editId="5B221320">
             <wp:extent cx="3979985" cy="3482488"/>
@@ -23653,7 +23665,7 @@
                     <pic:cNvPicPr/>
                   </pic:nvPicPr>
                   <pic:blipFill>
-                    <a:blip r:embed="rId37">
+                    <a:blip r:embed="rId39">
                       <a:extLst>
                         <a:ext uri="{28A0092B-C50C-407E-A947-70E740481C1C}">
                           <a14:useLocalDpi xmlns:a14="http://schemas.microsoft.com/office/drawing/2010/main" val="0"/>
@@ -24038,9 +24050,8 @@
           <w:szCs w:val="48"/>
           <w:u w:val="single"/>
         </w:rPr>
-        <w:t xml:space="preserve">X                              </w:t>
-      </w:r>
-      <w:proofErr w:type="gramStart"/>
+        <w:t xml:space="preserve">X                                </w:t>
+      </w:r>
       <w:r>
         <w:rPr>
           <w:rFonts w:ascii="ArialMT" w:hAnsi="ArialMT" w:cs="ArialMT"/>
@@ -24048,18 +24059,8 @@
           <w:szCs w:val="48"/>
           <w:u w:val="single"/>
         </w:rPr>
-        <w:t xml:space="preserve">  </w:t>
-      </w:r>
-      <w:r>
-        <w:rPr>
-          <w:rFonts w:ascii="ArialMT" w:hAnsi="ArialMT" w:cs="ArialMT"/>
-          <w:sz w:val="48"/>
-          <w:szCs w:val="48"/>
-          <w:u w:val="single"/>
-        </w:rPr>
         <w:t>.</w:t>
       </w:r>
-      <w:proofErr w:type="gramEnd"/>
     </w:p>
     <w:p>
       <w:pPr>
@@ -24084,8 +24085,8 @@
       </w:r>
     </w:p>
     <w:sectPr>
-      <w:headerReference w:type="default" r:id="rId38"/>
-      <w:footerReference w:type="default" r:id="rId39"/>
+      <w:headerReference w:type="default" r:id="rId40"/>
+      <w:footerReference w:type="default" r:id="rId41"/>
       <w:pgSz w:w="12240" w:h="15840"/>
       <w:pgMar w:top="1440" w:right="1440" w:bottom="1440" w:left="1440" w:header="720" w:footer="720" w:gutter="0"/>
       <w:cols w:space="720"/>
@@ -42488,7 +42489,7 @@
   <w:style w:type="paragraph" w:default="1" w:styleId="Normal">
     <w:name w:val="Normal"/>
     <w:qFormat/>
-    <w:rsid w:val="003550BB"/>
+    <w:rsid w:val="003527D0"/>
     <w:pPr>
       <w:spacing w:after="200" w:line="276" w:lineRule="auto"/>
     </w:pPr>
@@ -43135,6 +43136,25 @@
       <w:spacing w:val="5"/>
     </w:rPr>
   </w:style>
+  <w:style w:type="paragraph" w:styleId="Caption">
+    <w:name w:val="caption"/>
+    <w:basedOn w:val="Normal"/>
+    <w:next w:val="Normal"/>
+    <w:uiPriority w:val="35"/>
+    <w:unhideWhenUsed/>
+    <w:qFormat/>
+    <w:rsid w:val="00CF0632"/>
+    <w:pPr>
+      <w:spacing w:line="240" w:lineRule="auto"/>
+    </w:pPr>
+    <w:rPr>
+      <w:i/>
+      <w:iCs/>
+      <w:color w:val="44546A" w:themeColor="text2"/>
+      <w:sz w:val="18"/>
+      <w:szCs w:val="18"/>
+    </w:rPr>
+  </w:style>
 </w:styles>
 </file>
 
@@ -43450,23 +43470,16 @@
 </file>
 
 <file path=customXml/item5.xml><?xml version="1.0" encoding="utf-8"?>
-<b:Sources xmlns:b="http://schemas.openxmlformats.org/officeDocument/2006/bibliography" xmlns="http://schemas.openxmlformats.org/officeDocument/2006/bibliography" SelectedStyle="\APASixthEditionOfficeOnline.xsl" StyleName="APA" Version="6"/>
+<p:properties xmlns:p="http://schemas.microsoft.com/office/2006/metadata/properties" xmlns:xsi="http://www.w3.org/2001/XMLSchema-instance" xmlns:pc="http://schemas.microsoft.com/office/infopath/2007/PartnerControls">
+  <documentManagement>
+    <lcf76f155ced4ddcb4097134ff3c332f xmlns="048160b9-34e2-4171-be5b-4787e99a50fe">
+      <Terms xmlns="http://schemas.microsoft.com/office/infopath/2007/PartnerControls"/>
+    </lcf76f155ced4ddcb4097134ff3c332f>
+  </documentManagement>
+</p:properties>
 </file>
 
 <file path=customXml/item6.xml><?xml version="1.0" encoding="utf-8"?>
-<b:Sources xmlns:b="http://schemas.openxmlformats.org/officeDocument/2006/bibliography" xmlns="http://schemas.openxmlformats.org/officeDocument/2006/bibliography" SelectedStyle="\APASixthEditionOfficeOnline.xsl" StyleName="APA" Version="6"/>
-</file>
-
-<file path=customXml/item7.xml><?xml version="1.0" encoding="utf-8"?>
-<?mso-contentType ?>
-<FormTemplates xmlns="http://schemas.microsoft.com/sharepoint/v3/contenttype/forms">
-  <Display>DocumentLibraryForm</Display>
-  <Edit>DocumentLibraryForm</Edit>
-  <New>DocumentLibraryForm</New>
-</FormTemplates>
-</file>
-
-<file path=customXml/item8.xml><?xml version="1.0" encoding="utf-8"?>
 <ct:contentTypeSchema xmlns:ct="http://schemas.microsoft.com/office/2006/metadata/contentType" xmlns:ma="http://schemas.microsoft.com/office/2006/metadata/properties/metaAttributes" ct:_="" ma:_="" ma:contentTypeName="Document" ma:contentTypeID="0x010100E9953B3868617A4FB3974430F4F3F85E" ma:contentTypeVersion="11" ma:contentTypeDescription="Create a new document." ma:contentTypeScope="" ma:versionID="14a9945e384ee928d7084ad18be8160f">
   <xsd:schema xmlns:xsd="http://www.w3.org/2001/XMLSchema" xmlns:xs="http://www.w3.org/2001/XMLSchema" xmlns:p="http://schemas.microsoft.com/office/2006/metadata/properties" xmlns:ns2="048160b9-34e2-4171-be5b-4787e99a50fe" targetNamespace="http://schemas.microsoft.com/office/2006/metadata/properties" ma:root="true" ma:fieldsID="0425b74c539111cccbf5eba4cbeea40b" ns2:_="">
     <xsd:import namespace="048160b9-34e2-4171-be5b-4787e99a50fe"/>
@@ -43650,14 +43663,21 @@
 </ct:contentTypeSchema>
 </file>
 
+<file path=customXml/item7.xml><?xml version="1.0" encoding="utf-8"?>
+<b:Sources xmlns:b="http://schemas.openxmlformats.org/officeDocument/2006/bibliography" xmlns="http://schemas.openxmlformats.org/officeDocument/2006/bibliography" SelectedStyle="\APASixthEditionOfficeOnline.xsl" StyleName="APA" Version="6"/>
+</file>
+
+<file path=customXml/item8.xml><?xml version="1.0" encoding="utf-8"?>
+<?mso-contentType ?>
+<FormTemplates xmlns="http://schemas.microsoft.com/sharepoint/v3/contenttype/forms">
+  <Display>DocumentLibraryForm</Display>
+  <Edit>DocumentLibraryForm</Edit>
+  <New>DocumentLibraryForm</New>
+</FormTemplates>
+</file>
+
 <file path=customXml/item9.xml><?xml version="1.0" encoding="utf-8"?>
-<p:properties xmlns:p="http://schemas.microsoft.com/office/2006/metadata/properties" xmlns:xsi="http://www.w3.org/2001/XMLSchema-instance" xmlns:pc="http://schemas.microsoft.com/office/infopath/2007/PartnerControls">
-  <documentManagement>
-    <lcf76f155ced4ddcb4097134ff3c332f xmlns="048160b9-34e2-4171-be5b-4787e99a50fe">
-      <Terms xmlns="http://schemas.microsoft.com/office/infopath/2007/PartnerControls"/>
-    </lcf76f155ced4ddcb4097134ff3c332f>
-  </documentManagement>
-</p:properties>
+<b:Sources xmlns:b="http://schemas.openxmlformats.org/officeDocument/2006/bibliography" xmlns="http://schemas.openxmlformats.org/officeDocument/2006/bibliography" SelectedStyle="\APASixthEditionOfficeOnline.xsl" StyleName="APA" Version="6"/>
 </file>
 
 <file path=customXml/itemProps1.xml><?xml version="1.0" encoding="utf-8"?>
@@ -43669,7 +43689,7 @@
 </file>
 
 <file path=customXml/itemProps2.xml><?xml version="1.0" encoding="utf-8"?>
-<ds:datastoreItem xmlns:ds="http://schemas.openxmlformats.org/officeDocument/2006/customXml" ds:itemID="{D2385023-5A0F-4658-B688-056B7636332C}">
+<ds:datastoreItem xmlns:ds="http://schemas.openxmlformats.org/officeDocument/2006/customXml" ds:itemID="{93480FC8-8C2D-45B0-A64C-73E611655476}">
   <ds:schemaRefs>
     <ds:schemaRef ds:uri="http://schemas.openxmlformats.org/officeDocument/2006/bibliography"/>
   </ds:schemaRefs>
@@ -43677,7 +43697,7 @@
 </file>
 
 <file path=customXml/itemProps3.xml><?xml version="1.0" encoding="utf-8"?>
-<ds:datastoreItem xmlns:ds="http://schemas.openxmlformats.org/officeDocument/2006/customXml" ds:itemID="{D2C9F2EF-3203-4D54-9ED7-6F14583D4188}">
+<ds:datastoreItem xmlns:ds="http://schemas.openxmlformats.org/officeDocument/2006/customXml" ds:itemID="{DA5C88AD-A61D-495D-850F-D9E52BCF0259}">
   <ds:schemaRefs>
     <ds:schemaRef ds:uri="http://schemas.openxmlformats.org/officeDocument/2006/bibliography"/>
   </ds:schemaRefs>
@@ -43693,30 +43713,16 @@
 </file>
 
 <file path=customXml/itemProps5.xml><?xml version="1.0" encoding="utf-8"?>
-<ds:datastoreItem xmlns:ds="http://schemas.openxmlformats.org/officeDocument/2006/customXml" ds:itemID="{DA5C88AD-A61D-495D-850F-D9E52BCF0259}">
+<ds:datastoreItem xmlns:ds="http://schemas.openxmlformats.org/officeDocument/2006/customXml" ds:itemID="{87E051C0-CAC2-4DB7-BABB-6C14BF081DB3}">
   <ds:schemaRefs>
-    <ds:schemaRef ds:uri="http://schemas.openxmlformats.org/officeDocument/2006/bibliography"/>
+    <ds:schemaRef ds:uri="http://schemas.microsoft.com/office/2006/metadata/properties"/>
+    <ds:schemaRef ds:uri="http://schemas.microsoft.com/office/infopath/2007/PartnerControls"/>
+    <ds:schemaRef ds:uri="048160b9-34e2-4171-be5b-4787e99a50fe"/>
   </ds:schemaRefs>
 </ds:datastoreItem>
 </file>
 
 <file path=customXml/itemProps6.xml><?xml version="1.0" encoding="utf-8"?>
-<ds:datastoreItem xmlns:ds="http://schemas.openxmlformats.org/officeDocument/2006/customXml" ds:itemID="{93480FC8-8C2D-45B0-A64C-73E611655476}">
-  <ds:schemaRefs>
-    <ds:schemaRef ds:uri="http://schemas.openxmlformats.org/officeDocument/2006/bibliography"/>
-  </ds:schemaRefs>
-</ds:datastoreItem>
-</file>
-
-<file path=customXml/itemProps7.xml><?xml version="1.0" encoding="utf-8"?>
-<ds:datastoreItem xmlns:ds="http://schemas.openxmlformats.org/officeDocument/2006/customXml" ds:itemID="{0C3D46B6-9FDE-43D9-A05D-DAAD4EFEBA85}">
-  <ds:schemaRefs>
-    <ds:schemaRef ds:uri="http://schemas.microsoft.com/sharepoint/v3/contenttype/forms"/>
-  </ds:schemaRefs>
-</ds:datastoreItem>
-</file>
-
-<file path=customXml/itemProps8.xml><?xml version="1.0" encoding="utf-8"?>
 <ds:datastoreItem xmlns:ds="http://schemas.openxmlformats.org/officeDocument/2006/customXml" ds:itemID="{41701908-540D-4CBD-B0EC-C96A3EB7812E}">
   <ds:schemaRefs>
     <ds:schemaRef ds:uri="http://schemas.microsoft.com/office/2006/metadata/contentType"/>
@@ -43734,12 +43740,26 @@
 </ds:datastoreItem>
 </file>
 
+<file path=customXml/itemProps7.xml><?xml version="1.0" encoding="utf-8"?>
+<ds:datastoreItem xmlns:ds="http://schemas.openxmlformats.org/officeDocument/2006/customXml" ds:itemID="{D2C9F2EF-3203-4D54-9ED7-6F14583D4188}">
+  <ds:schemaRefs>
+    <ds:schemaRef ds:uri="http://schemas.openxmlformats.org/officeDocument/2006/bibliography"/>
+  </ds:schemaRefs>
+</ds:datastoreItem>
+</file>
+
+<file path=customXml/itemProps8.xml><?xml version="1.0" encoding="utf-8"?>
+<ds:datastoreItem xmlns:ds="http://schemas.openxmlformats.org/officeDocument/2006/customXml" ds:itemID="{0C3D46B6-9FDE-43D9-A05D-DAAD4EFEBA85}">
+  <ds:schemaRefs>
+    <ds:schemaRef ds:uri="http://schemas.microsoft.com/sharepoint/v3/contenttype/forms"/>
+  </ds:schemaRefs>
+</ds:datastoreItem>
+</file>
+
 <file path=customXml/itemProps9.xml><?xml version="1.0" encoding="utf-8"?>
-<ds:datastoreItem xmlns:ds="http://schemas.openxmlformats.org/officeDocument/2006/customXml" ds:itemID="{87E051C0-CAC2-4DB7-BABB-6C14BF081DB3}">
+<ds:datastoreItem xmlns:ds="http://schemas.openxmlformats.org/officeDocument/2006/customXml" ds:itemID="{D2385023-5A0F-4658-B688-056B7636332C}">
   <ds:schemaRefs>
-    <ds:schemaRef ds:uri="http://schemas.microsoft.com/office/2006/metadata/properties"/>
-    <ds:schemaRef ds:uri="http://schemas.microsoft.com/office/infopath/2007/PartnerControls"/>
-    <ds:schemaRef ds:uri="048160b9-34e2-4171-be5b-4787e99a50fe"/>
+    <ds:schemaRef ds:uri="http://schemas.openxmlformats.org/officeDocument/2006/bibliography"/>
   </ds:schemaRefs>
 </ds:datastoreItem>
 </file>
</xml_diff>

<commit_message>
Revision History got updated
</commit_message>
<xml_diff>
--- a/Documentation/2- SRS-PRJ566 - Team06 - Winter 2025.docx
+++ b/Documentation/2- SRS-PRJ566 - Team06 - Winter 2025.docx
@@ -192,20 +192,8 @@
           <w:sz w:val="28"/>
           <w:szCs w:val="28"/>
         </w:rPr>
-        <w:t xml:space="preserve">Restaurant Management Application – </w:t>
-      </w:r>
-      <w:proofErr w:type="spellStart"/>
-      <w:r>
-        <w:rPr>
-          <w:rFonts w:cstheme="majorBidi"/>
-          <w:b w:val="0"/>
-          <w:bCs w:val="0"/>
-          <w:sz w:val="28"/>
-          <w:szCs w:val="28"/>
-        </w:rPr>
-        <w:t>ChowHub</w:t>
-      </w:r>
-      <w:proofErr w:type="spellEnd"/>
+        <w:t>Restaurant Management Application – ChowHub</w:t>
+      </w:r>
     </w:p>
     <w:p>
       <w:pPr>
@@ -436,7 +424,6 @@
           <w:szCs w:val="28"/>
         </w:rPr>
       </w:pPr>
-      <w:proofErr w:type="spellStart"/>
       <w:r>
         <w:rPr>
           <w:rFonts w:asciiTheme="majorHAnsi" w:hAnsiTheme="majorHAnsi" w:cstheme="majorBidi"/>
@@ -444,17 +431,7 @@
           <w:sz w:val="28"/>
           <w:szCs w:val="28"/>
         </w:rPr>
-        <w:t>Tingchen</w:t>
-      </w:r>
-      <w:proofErr w:type="spellEnd"/>
-      <w:r>
-        <w:rPr>
-          <w:rFonts w:asciiTheme="majorHAnsi" w:hAnsiTheme="majorHAnsi" w:cstheme="majorBidi"/>
-          <w:color w:val="000000" w:themeColor="text1"/>
-          <w:sz w:val="28"/>
-          <w:szCs w:val="28"/>
-        </w:rPr>
-        <w:t xml:space="preserve"> Tsao - 107253239</w:t>
+        <w:t>Tingchen Tsao - 107253239</w:t>
       </w:r>
       <w:r>
         <w:rPr>
@@ -1886,21 +1863,12 @@
         </w:rPr>
         <w:t xml:space="preserve">, </w:t>
       </w:r>
-      <w:proofErr w:type="spellStart"/>
       <w:r>
         <w:rPr>
           <w:bCs/>
           <w:color w:val="000000" w:themeColor="text1"/>
         </w:rPr>
-        <w:t>Tingchen</w:t>
-      </w:r>
-      <w:proofErr w:type="spellEnd"/>
-      <w:r>
-        <w:rPr>
-          <w:bCs/>
-          <w:color w:val="000000" w:themeColor="text1"/>
-        </w:rPr>
-        <w:t xml:space="preserve"> Tsao</w:t>
+        <w:t>Tingchen Tsao</w:t>
       </w:r>
       <w:r>
         <w:rPr>
@@ -2111,18 +2079,8 @@
                 <w:color w:val="000000" w:themeColor="text1"/>
                 <w:lang w:val="fr-FR"/>
               </w:rPr>
-              <w:t xml:space="preserve">1.4 Document </w:t>
+              <w:t>1.4 Document purpose</w:t>
             </w:r>
-            <w:proofErr w:type="spellStart"/>
-            <w:r>
-              <w:rPr>
-                <w:rFonts w:asciiTheme="minorHAnsi" w:hAnsiTheme="minorHAnsi" w:cstheme="minorBidi"/>
-                <w:color w:val="000000" w:themeColor="text1"/>
-                <w:lang w:val="fr-FR"/>
-              </w:rPr>
-              <w:t>purpose</w:t>
-            </w:r>
-            <w:proofErr w:type="spellEnd"/>
           </w:p>
           <w:p>
             <w:pPr>
@@ -2149,29 +2107,7 @@
                 <w:szCs w:val="22"/>
                 <w:lang w:val="fr-FR" w:eastAsia="en-US"/>
               </w:rPr>
-              <w:t xml:space="preserve">.5 </w:t>
-            </w:r>
-            <w:proofErr w:type="spellStart"/>
-            <w:r>
-              <w:rPr>
-                <w:rFonts w:asciiTheme="minorHAnsi" w:hAnsiTheme="minorHAnsi" w:cstheme="minorBidi"/>
-                <w:color w:val="000000" w:themeColor="text1"/>
-                <w:sz w:val="22"/>
-                <w:szCs w:val="22"/>
-                <w:lang w:val="fr-FR" w:eastAsia="en-US"/>
-              </w:rPr>
-              <w:t>Intended</w:t>
-            </w:r>
-            <w:proofErr w:type="spellEnd"/>
-            <w:r>
-              <w:rPr>
-                <w:rFonts w:asciiTheme="minorHAnsi" w:hAnsiTheme="minorHAnsi" w:cstheme="minorBidi"/>
-                <w:color w:val="000000" w:themeColor="text1"/>
-                <w:sz w:val="22"/>
-                <w:szCs w:val="22"/>
-                <w:lang w:val="fr-FR" w:eastAsia="en-US"/>
-              </w:rPr>
-              <w:t xml:space="preserve"> audience</w:t>
+              <w:t>.5 Intended audience</w:t>
             </w:r>
           </w:p>
           <w:p>
@@ -2484,9 +2420,47 @@
             <w:pPr>
               <w:spacing w:after="0" w:line="240" w:lineRule="auto"/>
               <w:rPr>
-                <w:lang w:val="en"/>
+                <w:rFonts w:asciiTheme="minorHAnsi" w:hAnsiTheme="minorHAnsi" w:cstheme="minorBidi"/>
+                <w:color w:val="000000" w:themeColor="text1"/>
               </w:rPr>
             </w:pPr>
+            <w:r>
+              <w:rPr>
+                <w:rFonts w:asciiTheme="minorHAnsi" w:hAnsiTheme="minorHAnsi" w:cstheme="minorBidi"/>
+                <w:color w:val="000000" w:themeColor="text1"/>
+              </w:rPr>
+              <w:t xml:space="preserve">2.8 </w:t>
+            </w:r>
+            <w:r>
+              <w:rPr>
+                <w:rFonts w:asciiTheme="minorHAnsi" w:hAnsiTheme="minorHAnsi" w:cstheme="minorBidi"/>
+                <w:color w:val="000000" w:themeColor="text1"/>
+              </w:rPr>
+              <w:t>UI/UXD Interface Mockups</w:t>
+            </w:r>
+          </w:p>
+          <w:p>
+            <w:pPr>
+              <w:spacing w:after="0" w:line="240" w:lineRule="auto"/>
+              <w:rPr>
+                <w:rFonts w:asciiTheme="minorHAnsi" w:hAnsiTheme="minorHAnsi" w:cstheme="minorBidi"/>
+                <w:color w:val="000000" w:themeColor="text1"/>
+              </w:rPr>
+            </w:pPr>
+            <w:r>
+              <w:rPr>
+                <w:rFonts w:asciiTheme="minorHAnsi" w:hAnsiTheme="minorHAnsi" w:cstheme="minorBidi"/>
+                <w:color w:val="000000" w:themeColor="text1"/>
+              </w:rPr>
+              <w:t xml:space="preserve">3.1 </w:t>
+            </w:r>
+            <w:r>
+              <w:rPr>
+                <w:rFonts w:asciiTheme="minorHAnsi" w:hAnsiTheme="minorHAnsi" w:cstheme="minorBidi"/>
+                <w:color w:val="000000" w:themeColor="text1"/>
+              </w:rPr>
+              <w:t>Activity Diagrams</w:t>
+            </w:r>
           </w:p>
         </w:tc>
       </w:tr>
@@ -2518,10 +2492,93 @@
             <w:pPr>
               <w:spacing w:after="0" w:line="240" w:lineRule="auto"/>
               <w:rPr>
-                <w:color w:val="0563C1" w:themeColor="hyperlink"/>
-                <w:u w:val="single"/>
+                <w:rFonts w:asciiTheme="minorHAnsi" w:hAnsiTheme="minorHAnsi" w:cstheme="minorBidi"/>
+                <w:color w:val="000000" w:themeColor="text1"/>
               </w:rPr>
             </w:pPr>
+            <w:r>
+              <w:rPr>
+                <w:rFonts w:asciiTheme="minorHAnsi" w:hAnsiTheme="minorHAnsi" w:cstheme="minorBidi"/>
+                <w:color w:val="000000" w:themeColor="text1"/>
+              </w:rPr>
+              <w:t xml:space="preserve">3.2 </w:t>
+            </w:r>
+            <w:r>
+              <w:rPr>
+                <w:rFonts w:asciiTheme="minorHAnsi" w:hAnsiTheme="minorHAnsi" w:cstheme="minorBidi"/>
+                <w:color w:val="000000" w:themeColor="text1"/>
+              </w:rPr>
+              <w:t xml:space="preserve">Use Case Specification </w:t>
+            </w:r>
+          </w:p>
+          <w:p>
+            <w:pPr>
+              <w:spacing w:after="0" w:line="240" w:lineRule="auto"/>
+              <w:rPr>
+                <w:rFonts w:asciiTheme="minorHAnsi" w:hAnsiTheme="minorHAnsi" w:cstheme="minorBidi"/>
+                <w:color w:val="000000" w:themeColor="text1"/>
+              </w:rPr>
+            </w:pPr>
+            <w:r>
+              <w:rPr>
+                <w:rFonts w:asciiTheme="minorHAnsi" w:hAnsiTheme="minorHAnsi" w:cstheme="minorBidi"/>
+                <w:color w:val="000000" w:themeColor="text1"/>
+              </w:rPr>
+              <w:t xml:space="preserve">3.2.1 </w:t>
+            </w:r>
+            <w:r>
+              <w:rPr>
+                <w:rFonts w:asciiTheme="minorHAnsi" w:hAnsiTheme="minorHAnsi" w:cstheme="minorBidi"/>
+                <w:color w:val="000000" w:themeColor="text1"/>
+              </w:rPr>
+              <w:t>Business Rules</w:t>
+            </w:r>
+          </w:p>
+          <w:p>
+            <w:pPr>
+              <w:spacing w:after="0" w:line="240" w:lineRule="auto"/>
+              <w:rPr>
+                <w:rFonts w:asciiTheme="minorHAnsi" w:hAnsiTheme="minorHAnsi" w:cstheme="minorBidi"/>
+                <w:color w:val="000000" w:themeColor="text1"/>
+              </w:rPr>
+            </w:pPr>
+            <w:r>
+              <w:rPr>
+                <w:rFonts w:asciiTheme="minorHAnsi" w:hAnsiTheme="minorHAnsi" w:cstheme="minorBidi"/>
+                <w:color w:val="000000" w:themeColor="text1"/>
+              </w:rPr>
+              <w:t xml:space="preserve">3.2.2 </w:t>
+            </w:r>
+            <w:r>
+              <w:rPr>
+                <w:rFonts w:asciiTheme="minorHAnsi" w:hAnsiTheme="minorHAnsi" w:cstheme="minorBidi"/>
+                <w:color w:val="000000" w:themeColor="text1"/>
+              </w:rPr>
+              <w:t>System Use Case Diagrams</w:t>
+            </w:r>
+          </w:p>
+          <w:p>
+            <w:pPr>
+              <w:spacing w:after="0" w:line="240" w:lineRule="auto"/>
+              <w:rPr>
+                <w:rFonts w:asciiTheme="minorHAnsi" w:hAnsiTheme="minorHAnsi" w:cstheme="minorBidi"/>
+                <w:color w:val="000000" w:themeColor="text1"/>
+              </w:rPr>
+            </w:pPr>
+            <w:r>
+              <w:rPr>
+                <w:rFonts w:asciiTheme="minorHAnsi" w:hAnsiTheme="minorHAnsi" w:cstheme="minorBidi"/>
+                <w:color w:val="000000" w:themeColor="text1"/>
+              </w:rPr>
+              <w:t xml:space="preserve">3.2.3 </w:t>
+            </w:r>
+            <w:r>
+              <w:rPr>
+                <w:rFonts w:asciiTheme="minorHAnsi" w:hAnsiTheme="minorHAnsi" w:cstheme="minorBidi"/>
+                <w:color w:val="000000" w:themeColor="text1"/>
+              </w:rPr>
+              <w:t>Use Case Description Tables</w:t>
+            </w:r>
           </w:p>
         </w:tc>
       </w:tr>
@@ -2823,6 +2880,7 @@
         <w:ind w:left="720"/>
       </w:pPr>
       <w:r>
+        <w:lastRenderedPageBreak/>
         <w:t xml:space="preserve">Any text with </w:t>
       </w:r>
       <w:r>
@@ -2876,15 +2934,7 @@
         <w:jc w:val="both"/>
       </w:pPr>
       <w:r>
-        <w:t xml:space="preserve">The purpose of this Software Requirements Specification (SRS) document is to clearly outline the requirements for developing the </w:t>
-      </w:r>
-      <w:proofErr w:type="spellStart"/>
-      <w:r>
-        <w:t>ChowHub</w:t>
-      </w:r>
-      <w:proofErr w:type="spellEnd"/>
-      <w:r>
-        <w:t xml:space="preserve"> Restaurant Management Application. It provides a detailed description of the system’s features, goals, and limitations, ensuring everyone involved in the project understands what needs to be built and how it will work.</w:t>
+        <w:t>The purpose of this Software Requirements Specification (SRS) document is to clearly outline the requirements for developing the ChowHub Restaurant Management Application. It provides a detailed description of the system’s features, goals, and limitations, ensuring everyone involved in the project understands what needs to be built and how it will work.</w:t>
       </w:r>
     </w:p>
     <w:p>
@@ -2927,15 +2977,7 @@
         <w:jc w:val="both"/>
       </w:pPr>
       <w:r>
-        <w:t xml:space="preserve">The intended audience for this Software Requirements Specification (SRS) document includes everyone involved in the project. The development team—software developers, testers, and designers—will use it to build and test the system according to the requirements. The project manager will refer to it to manage resources, track timelines, and ensure the project stays on schedule. Restaurant owners or managers, as clients, may review the document to ensure the system meets their needs. The quality assurance team will use the requirements to check that the system works correctly, is user-friendly, and reliable. System integrators, who connect </w:t>
-      </w:r>
-      <w:proofErr w:type="spellStart"/>
-      <w:r>
-        <w:t>ChowHub</w:t>
-      </w:r>
-      <w:proofErr w:type="spellEnd"/>
-      <w:r>
-        <w:t xml:space="preserve"> to tools like POS platforms, will rely on it to ensure smooth integration. Technical writers might use the SRS to create user manuals or training materials. Lastly, future teams or vendors working on updates or expansions can refer to the document to understand the original system requirements and keep everything consistent. This SRS helps all parties work together effectively and stay aligned.</w:t>
+        <w:t>The intended audience for this Software Requirements Specification (SRS) document includes everyone involved in the project. The development team—software developers, testers, and designers—will use it to build and test the system according to the requirements. The project manager will refer to it to manage resources, track timelines, and ensure the project stays on schedule. Restaurant owners or managers, as clients, may review the document to ensure the system meets their needs. The quality assurance team will use the requirements to check that the system works correctly, is user-friendly, and reliable. System integrators, who connect ChowHub to tools like POS platforms, will rely on it to ensure smooth integration. Technical writers might use the SRS to create user manuals or training materials. Lastly, future teams or vendors working on updates or expansions can refer to the document to understand the original system requirements and keep everything consistent. This SRS helps all parties work together effectively and stay aligned.</w:t>
       </w:r>
     </w:p>
     <w:p>
@@ -3081,14 +3123,12 @@
         </w:rPr>
         <w:t xml:space="preserve"> </w:t>
       </w:r>
-      <w:proofErr w:type="spellStart"/>
       <w:r>
         <w:rPr>
           <w:rFonts w:asciiTheme="majorHAnsi" w:eastAsia="Times New Roman" w:hAnsiTheme="majorHAnsi" w:cstheme="majorBidi"/>
         </w:rPr>
         <w:t>ChowHub</w:t>
       </w:r>
-      <w:proofErr w:type="spellEnd"/>
     </w:p>
     <w:p>
       <w:pPr>
@@ -3208,19 +3248,11 @@
           <w:rFonts w:asciiTheme="majorHAnsi" w:eastAsia="Times New Roman" w:hAnsiTheme="majorHAnsi" w:cstheme="majorBidi"/>
         </w:rPr>
       </w:pPr>
-      <w:proofErr w:type="spellStart"/>
       <w:r>
         <w:rPr>
           <w:rFonts w:asciiTheme="majorHAnsi" w:eastAsia="Times New Roman" w:hAnsiTheme="majorHAnsi" w:cstheme="majorBidi"/>
         </w:rPr>
-        <w:t>Tingchen</w:t>
-      </w:r>
-      <w:proofErr w:type="spellEnd"/>
-      <w:r>
-        <w:rPr>
-          <w:rFonts w:asciiTheme="majorHAnsi" w:eastAsia="Times New Roman" w:hAnsiTheme="majorHAnsi" w:cstheme="majorBidi"/>
-        </w:rPr>
-        <w:t xml:space="preserve"> Tsao</w:t>
+        <w:t>Tingchen Tsao</w:t>
       </w:r>
     </w:p>
     <w:p>
@@ -3924,7 +3956,6 @@
                 <w:lang w:val="en-US"/>
               </w:rPr>
             </w:pPr>
-            <w:proofErr w:type="spellStart"/>
             <w:r>
               <w:rPr>
                 <w:rFonts w:asciiTheme="majorHAnsi" w:eastAsia="Times New Roman" w:hAnsiTheme="majorHAnsi" w:cstheme="majorBidi"/>
@@ -3932,17 +3963,7 @@
                 <w:szCs w:val="22"/>
                 <w:lang w:val="en-US"/>
               </w:rPr>
-              <w:t>Tingchen</w:t>
-            </w:r>
-            <w:proofErr w:type="spellEnd"/>
-            <w:r>
-              <w:rPr>
-                <w:rFonts w:asciiTheme="majorHAnsi" w:eastAsia="Times New Roman" w:hAnsiTheme="majorHAnsi" w:cstheme="majorBidi"/>
-                <w:sz w:val="22"/>
-                <w:szCs w:val="22"/>
-                <w:lang w:val="en-US"/>
-              </w:rPr>
-              <w:t xml:space="preserve"> Tsao</w:t>
+              <w:t>Tingchen Tsao</w:t>
             </w:r>
           </w:p>
         </w:tc>
@@ -4419,35 +4440,7 @@
           <w:rFonts w:cs="Arial"/>
         </w:rPr>
         <w:lastRenderedPageBreak/>
-        <w:t>The restaurant industry has long faced operational challenges stemming from inefficient inventory management, fragmented systems, and difficulty in adapting to dynamic customer demands. Traditional approaches to managing inventory, employee shifts, menu operations, and supplier coordination often result in waste, overstocking, ingredient shortages, order cancellations, and dissatisfied customers. Additionally, restaurants often lack real-time insights into sales performance and ingredient usage, making it harder to optimize operations or make data-driven decisions. This project seeks to address these inefficiencies through a streamlined, centralized solution—</w:t>
-      </w:r>
-      <w:proofErr w:type="spellStart"/>
-      <w:r>
-        <w:rPr>
-          <w:rFonts w:cs="Arial"/>
-        </w:rPr>
-        <w:t>ChowHub</w:t>
-      </w:r>
-      <w:proofErr w:type="spellEnd"/>
-      <w:r>
-        <w:rPr>
-          <w:rFonts w:cs="Arial"/>
-        </w:rPr>
-        <w:t xml:space="preserve">. </w:t>
-      </w:r>
-      <w:proofErr w:type="spellStart"/>
-      <w:r>
-        <w:rPr>
-          <w:rFonts w:cs="Arial"/>
-        </w:rPr>
-        <w:t>ChowHub</w:t>
-      </w:r>
-      <w:proofErr w:type="spellEnd"/>
-      <w:r>
-        <w:rPr>
-          <w:rFonts w:cs="Arial"/>
-        </w:rPr>
-        <w:t xml:space="preserve"> integrates inventory management, automated menu updates, advanced sales analysis, supplier coordination, employee management, shift tracking, and secure POS integration, tailored specifically for the fast-paced, small-to-mid-sized restaurant environment.</w:t>
+        <w:t>The restaurant industry has long faced operational challenges stemming from inefficient inventory management, fragmented systems, and difficulty in adapting to dynamic customer demands. Traditional approaches to managing inventory, employee shifts, menu operations, and supplier coordination often result in waste, overstocking, ingredient shortages, order cancellations, and dissatisfied customers. Additionally, restaurants often lack real-time insights into sales performance and ingredient usage, making it harder to optimize operations or make data-driven decisions. This project seeks to address these inefficiencies through a streamlined, centralized solution—ChowHub. ChowHub integrates inventory management, automated menu updates, advanced sales analysis, supplier coordination, employee management, shift tracking, and secure POS integration, tailored specifically for the fast-paced, small-to-mid-sized restaurant environment.</w:t>
       </w:r>
     </w:p>
     <w:p>
@@ -4983,11 +4976,9 @@
               <w:spacing w:after="0" w:line="240" w:lineRule="auto"/>
               <w:ind w:left="0"/>
             </w:pPr>
-            <w:proofErr w:type="spellStart"/>
             <w:r>
               <w:t>ChowHub</w:t>
             </w:r>
-            <w:proofErr w:type="spellEnd"/>
           </w:p>
         </w:tc>
       </w:tr>
@@ -5906,15 +5897,7 @@
               <w:ind w:left="0"/>
             </w:pPr>
             <w:r>
-              <w:t xml:space="preserve">Utilize the </w:t>
-            </w:r>
-            <w:proofErr w:type="spellStart"/>
-            <w:r>
-              <w:t>ChowHub</w:t>
-            </w:r>
-            <w:proofErr w:type="spellEnd"/>
-            <w:r>
-              <w:t xml:space="preserve"> platform for inventory, menu, and employee management. Ensure the system meets the operational needs of their restaurant.</w:t>
+              <w:t>Utilize the ChowHub platform for inventory, menu, and employee management. Ensure the system meets the operational needs of their restaurant.</w:t>
             </w:r>
           </w:p>
         </w:tc>
@@ -5990,15 +5973,7 @@
               <w:ind w:left="0"/>
             </w:pPr>
             <w:r>
-              <w:t xml:space="preserve">Responsible for testing </w:t>
-            </w:r>
-            <w:proofErr w:type="spellStart"/>
-            <w:r>
-              <w:t>ChowHub</w:t>
-            </w:r>
-            <w:proofErr w:type="spellEnd"/>
-            <w:r>
-              <w:t xml:space="preserve"> to ensure it works as intended, identifying bugs, and verifying that features are functional before release.</w:t>
+              <w:t>Responsible for testing ChowHub to ensure it works as intended, identifying bugs, and verifying that features are functional before release.</w:t>
             </w:r>
           </w:p>
         </w:tc>
@@ -6071,15 +6046,7 @@
               <w:ind w:left="0"/>
             </w:pPr>
             <w:r>
-              <w:t xml:space="preserve">Work on integrating </w:t>
-            </w:r>
-            <w:proofErr w:type="spellStart"/>
-            <w:r>
-              <w:t>ChowHub</w:t>
-            </w:r>
-            <w:proofErr w:type="spellEnd"/>
-            <w:r>
-              <w:t xml:space="preserve"> with existing systems such as POS platforms and supplier databases, ensuring compatibility and smooth operation.</w:t>
+              <w:t>Work on integrating ChowHub with existing systems such as POS platforms and supplier databases, ensuring compatibility and smooth operation.</w:t>
             </w:r>
           </w:p>
         </w:tc>
@@ -6155,15 +6122,7 @@
               <w:ind w:left="0"/>
             </w:pPr>
             <w:r>
-              <w:t xml:space="preserve">Use </w:t>
-            </w:r>
-            <w:proofErr w:type="spellStart"/>
-            <w:r>
-              <w:t>ChowHub</w:t>
-            </w:r>
-            <w:proofErr w:type="spellEnd"/>
-            <w:r>
-              <w:t xml:space="preserve"> for tasks like placing orders, tracking ingredients, and managing shift schedules, enhancing the overall restaurant workflow.</w:t>
+              <w:t>Use ChowHub for tasks like placing orders, tracking ingredients, and managing shift schedules, enhancing the overall restaurant workflow.</w:t>
             </w:r>
           </w:p>
         </w:tc>
@@ -6236,15 +6195,7 @@
               <w:ind w:left="0"/>
             </w:pPr>
             <w:r>
-              <w:t xml:space="preserve">Develop user manuals, training materials, and support documents to guide end-users in effectively using </w:t>
-            </w:r>
-            <w:proofErr w:type="spellStart"/>
-            <w:r>
-              <w:t>ChowHub</w:t>
-            </w:r>
-            <w:proofErr w:type="spellEnd"/>
-            <w:r>
-              <w:t>.</w:t>
+              <w:t>Develop user manuals, training materials, and support documents to guide end-users in effectively using ChowHub.</w:t>
             </w:r>
           </w:p>
         </w:tc>
@@ -6346,33 +6297,11 @@
           <w:rFonts w:eastAsia="Times New Roman" w:cstheme="minorHAnsi"/>
         </w:rPr>
       </w:pPr>
-      <w:proofErr w:type="spellStart"/>
       <w:r>
         <w:rPr>
           <w:rFonts w:eastAsia="Times New Roman" w:cstheme="minorHAnsi"/>
         </w:rPr>
-        <w:t>ChowHub</w:t>
-      </w:r>
-      <w:proofErr w:type="spellEnd"/>
-      <w:r>
-        <w:rPr>
-          <w:rFonts w:eastAsia="Times New Roman" w:cstheme="minorHAnsi"/>
-        </w:rPr>
-        <w:t xml:space="preserve"> aims to simplify restaurant operations and enhance customer experience by providing an easy-to-use, all-in-one management solution for small independent restaurants. With features such as advanced menu management, real-time ingredient inventory tracking, and intuitive ordering, the </w:t>
-      </w:r>
-      <w:proofErr w:type="spellStart"/>
-      <w:r>
-        <w:rPr>
-          <w:rFonts w:eastAsia="Times New Roman" w:cstheme="minorHAnsi"/>
-        </w:rPr>
-        <w:t>ChowHub</w:t>
-      </w:r>
-      <w:proofErr w:type="spellEnd"/>
-      <w:r>
-        <w:rPr>
-          <w:rFonts w:eastAsia="Times New Roman" w:cstheme="minorHAnsi"/>
-        </w:rPr>
-        <w:t xml:space="preserve"> platform ensures cost-effectiveness and efficiency in the restaurant's back-of-house operations while improving customer satisfaction in front of the house. </w:t>
+        <w:t>ChowHub aims to simplify restaurant operations and enhance customer experience by providing an easy-to-use, all-in-one management solution for small independent restaurants. With features such as advanced menu management, real-time ingredient inventory tracking, and intuitive ordering, the ChowHub platform ensures cost-effectiveness and efficiency in the restaurant's back-of-house operations while improving customer satisfaction in front of the house. </w:t>
       </w:r>
     </w:p>
     <w:p>
@@ -6724,21 +6653,7 @@
         <w:rPr>
           <w:rFonts w:eastAsia="Times New Roman" w:cstheme="minorHAnsi"/>
         </w:rPr>
-        <w:t xml:space="preserve"> (</w:t>
-      </w:r>
-      <w:proofErr w:type="spellStart"/>
-      <w:r>
-        <w:rPr>
-          <w:rFonts w:eastAsia="Times New Roman" w:cstheme="minorHAnsi"/>
-        </w:rPr>
-        <w:t>ChowHub</w:t>
-      </w:r>
-      <w:proofErr w:type="spellEnd"/>
-      <w:r>
-        <w:rPr>
-          <w:rFonts w:eastAsia="Times New Roman" w:cstheme="minorHAnsi"/>
-        </w:rPr>
-        <w:t xml:space="preserve"> is designed to function independently but can integrate for added convenience). </w:t>
+        <w:t xml:space="preserve"> (ChowHub is designed to function independently but can integrate for added convenience). </w:t>
       </w:r>
       <w:r>
         <w:rPr>
@@ -6932,19 +6847,11 @@
         </w:rPr>
         <w:t xml:space="preserve">Regulatory Compliance: </w:t>
       </w:r>
-      <w:proofErr w:type="spellStart"/>
       <w:r>
         <w:rPr>
           <w:rFonts w:eastAsia="Times New Roman" w:cstheme="minorHAnsi"/>
         </w:rPr>
-        <w:t>ChowHub</w:t>
-      </w:r>
-      <w:proofErr w:type="spellEnd"/>
-      <w:r>
-        <w:rPr>
-          <w:rFonts w:eastAsia="Times New Roman" w:cstheme="minorHAnsi"/>
-        </w:rPr>
-        <w:t xml:space="preserve"> will comply with data privacy regulations outlined in PIPEDA for handling any customer and business data. Moreover, the system’s design will follow AODA (Accessibility for Ontarians with Disabilities Act) guidelines to ensure accessibility for all users of the platform. </w:t>
+        <w:t>ChowHub will comply with data privacy regulations outlined in PIPEDA for handling any customer and business data. Moreover, the system’s design will follow AODA (Accessibility for Ontarians with Disabilities Act) guidelines to ensure accessibility for all users of the platform. </w:t>
       </w:r>
     </w:p>
     <w:p>
@@ -7002,21 +6909,7 @@
         <w:rPr>
           <w:rFonts w:eastAsia="Times New Roman" w:cstheme="minorHAnsi"/>
         </w:rPr>
-        <w:t xml:space="preserve">Restaurants using </w:t>
-      </w:r>
-      <w:proofErr w:type="spellStart"/>
-      <w:r>
-        <w:rPr>
-          <w:rFonts w:eastAsia="Times New Roman" w:cstheme="minorHAnsi"/>
-        </w:rPr>
-        <w:t>ChowHub</w:t>
-      </w:r>
-      <w:proofErr w:type="spellEnd"/>
-      <w:r>
-        <w:rPr>
-          <w:rFonts w:eastAsia="Times New Roman" w:cstheme="minorHAnsi"/>
-        </w:rPr>
-        <w:t xml:space="preserve"> already have an existing POS system, which will be integrated. </w:t>
+        <w:t>Restaurants using ChowHub already have an existing POS system, which will be integrated. </w:t>
       </w:r>
     </w:p>
     <w:p>
@@ -7380,19 +7273,11 @@
           <w:rFonts w:eastAsia="Times New Roman" w:cstheme="minorHAnsi"/>
         </w:rPr>
       </w:pPr>
-      <w:proofErr w:type="spellStart"/>
       <w:r>
         <w:rPr>
           <w:rFonts w:eastAsia="Times New Roman" w:cstheme="minorHAnsi"/>
         </w:rPr>
-        <w:t>ChowHub</w:t>
-      </w:r>
-      <w:proofErr w:type="spellEnd"/>
-      <w:r>
-        <w:rPr>
-          <w:rFonts w:eastAsia="Times New Roman" w:cstheme="minorHAnsi"/>
-        </w:rPr>
-        <w:t xml:space="preserve"> is designed as a standalone restaurant management system with the ability to integrate with third-party POS systems and supplier platforms. The system interactions will primarily focus on real-time data synchronization for inventory tracking, order management, and employee scheduling.</w:t>
+        <w:t>ChowHub is designed as a standalone restaurant management system with the ability to integrate with third-party POS systems and supplier platforms. The system interactions will primarily focus on real-time data synchronization for inventory tracking, order management, and employee scheduling.</w:t>
       </w:r>
       <w:r>
         <w:rPr>
@@ -7478,21 +7363,12 @@
           <w:lang w:val="en-CA"/>
         </w:rPr>
       </w:pPr>
-      <w:proofErr w:type="spellStart"/>
       <w:r>
         <w:rPr>
           <w:rFonts w:eastAsia="Times New Roman" w:cstheme="minorHAnsi"/>
           <w:lang w:val="en-CA"/>
         </w:rPr>
-        <w:t>ChowHub</w:t>
-      </w:r>
-      <w:proofErr w:type="spellEnd"/>
-      <w:r>
-        <w:rPr>
-          <w:rFonts w:eastAsia="Times New Roman" w:cstheme="minorHAnsi"/>
-          <w:lang w:val="en-CA"/>
-        </w:rPr>
-        <w:t xml:space="preserve"> will provide </w:t>
+        <w:t xml:space="preserve">ChowHub will provide </w:t>
       </w:r>
       <w:r>
         <w:rPr>
@@ -7592,23 +7468,7 @@
           <w:rFonts w:eastAsia="Times New Roman" w:cstheme="minorHAnsi"/>
           <w:lang w:val="en-CA"/>
         </w:rPr>
-        <w:t xml:space="preserve">, ensuring seamless updates between </w:t>
-      </w:r>
-      <w:proofErr w:type="spellStart"/>
-      <w:r>
-        <w:rPr>
-          <w:rFonts w:eastAsia="Times New Roman" w:cstheme="minorHAnsi"/>
-          <w:lang w:val="en-CA"/>
-        </w:rPr>
-        <w:t>ChowHub</w:t>
-      </w:r>
-      <w:proofErr w:type="spellEnd"/>
-      <w:r>
-        <w:rPr>
-          <w:rFonts w:eastAsia="Times New Roman" w:cstheme="minorHAnsi"/>
-          <w:lang w:val="en-CA"/>
-        </w:rPr>
-        <w:t xml:space="preserve"> and the POS system.</w:t>
+        <w:t>, ensuring seamless updates between ChowHub and the POS system.</w:t>
       </w:r>
     </w:p>
     <w:p>
@@ -7664,23 +7524,7 @@
           <w:rFonts w:eastAsia="Times New Roman" w:cstheme="minorHAnsi"/>
           <w:lang w:val="en-CA"/>
         </w:rPr>
-        <w:t xml:space="preserve">If integration is not available, </w:t>
-      </w:r>
-      <w:proofErr w:type="spellStart"/>
-      <w:r>
-        <w:rPr>
-          <w:rFonts w:eastAsia="Times New Roman" w:cstheme="minorHAnsi"/>
-          <w:lang w:val="en-CA"/>
-        </w:rPr>
-        <w:t>ChowHub</w:t>
-      </w:r>
-      <w:proofErr w:type="spellEnd"/>
-      <w:r>
-        <w:rPr>
-          <w:rFonts w:eastAsia="Times New Roman" w:cstheme="minorHAnsi"/>
-          <w:lang w:val="en-CA"/>
-        </w:rPr>
-        <w:t xml:space="preserve"> will function independently, requiring manual inventory updates.</w:t>
+        <w:t>If integration is not available, ChowHub will function independently, requiring manual inventory updates.</w:t>
       </w:r>
     </w:p>
     <w:p>
@@ -7717,21 +7561,12 @@
           <w:lang w:val="en-CA"/>
         </w:rPr>
       </w:pPr>
-      <w:proofErr w:type="spellStart"/>
       <w:r>
         <w:rPr>
           <w:rFonts w:eastAsia="Times New Roman" w:cstheme="minorHAnsi"/>
           <w:lang w:val="en-CA"/>
         </w:rPr>
-        <w:t>ChowHub</w:t>
-      </w:r>
-      <w:proofErr w:type="spellEnd"/>
-      <w:r>
-        <w:rPr>
-          <w:rFonts w:eastAsia="Times New Roman" w:cstheme="minorHAnsi"/>
-          <w:lang w:val="en-CA"/>
-        </w:rPr>
-        <w:t xml:space="preserve"> will support </w:t>
+        <w:t xml:space="preserve">ChowHub will support </w:t>
       </w:r>
       <w:r>
         <w:rPr>
@@ -8029,23 +7864,7 @@
           <w:rFonts w:eastAsia="Times New Roman" w:cstheme="minorHAnsi"/>
           <w:lang w:val="en-CA"/>
         </w:rPr>
-        <w:t xml:space="preserve">Since real POS system access may not be available during development, </w:t>
-      </w:r>
-      <w:proofErr w:type="spellStart"/>
-      <w:r>
-        <w:rPr>
-          <w:rFonts w:eastAsia="Times New Roman" w:cstheme="minorHAnsi"/>
-          <w:lang w:val="en-CA"/>
-        </w:rPr>
-        <w:t>ChowHub</w:t>
-      </w:r>
-      <w:proofErr w:type="spellEnd"/>
-      <w:r>
-        <w:rPr>
-          <w:rFonts w:eastAsia="Times New Roman" w:cstheme="minorHAnsi"/>
-          <w:lang w:val="en-CA"/>
-        </w:rPr>
-        <w:t xml:space="preserve"> will be tested using </w:t>
+        <w:t xml:space="preserve">Since real POS system access may not be available during development, ChowHub will be tested using </w:t>
       </w:r>
       <w:r>
         <w:rPr>
@@ -8255,23 +8074,13 @@
                 <w:szCs w:val="22"/>
               </w:rPr>
             </w:pPr>
-            <w:proofErr w:type="spellStart"/>
             <w:r>
               <w:rPr>
                 <w:rFonts w:ascii="Calibri" w:hAnsi="Calibri" w:cs="Calibri"/>
                 <w:sz w:val="22"/>
                 <w:szCs w:val="22"/>
               </w:rPr>
-              <w:t>ChowHub’s</w:t>
-            </w:r>
-            <w:proofErr w:type="spellEnd"/>
-            <w:r>
-              <w:rPr>
-                <w:rFonts w:ascii="Calibri" w:hAnsi="Calibri" w:cs="Calibri"/>
-                <w:sz w:val="22"/>
-                <w:szCs w:val="22"/>
-              </w:rPr>
-              <w:t xml:space="preserve"> features are standalone and do not require integration into the POS system. However, integration would enhance ease of use.</w:t>
+              <w:t>ChowHub’s features are standalone and do not require integration into the POS system. However, integration would enhance ease of use.</w:t>
             </w:r>
           </w:p>
         </w:tc>
@@ -8459,25 +8268,7 @@
                 <w:sz w:val="22"/>
                 <w:szCs w:val="22"/>
               </w:rPr>
-              <w:t xml:space="preserve">Resource and time risks. We may not have enough time to dedicate to </w:t>
-            </w:r>
-            <w:proofErr w:type="spellStart"/>
-            <w:r>
-              <w:rPr>
-                <w:rFonts w:ascii="Calibri" w:hAnsi="Calibri" w:cs="Calibri"/>
-                <w:sz w:val="22"/>
-                <w:szCs w:val="22"/>
-              </w:rPr>
-              <w:t>ChowHub</w:t>
-            </w:r>
-            <w:proofErr w:type="spellEnd"/>
-            <w:r>
-              <w:rPr>
-                <w:rFonts w:ascii="Calibri" w:hAnsi="Calibri" w:cs="Calibri"/>
-                <w:sz w:val="22"/>
-                <w:szCs w:val="22"/>
-              </w:rPr>
-              <w:t>, which could result in incomplete development.</w:t>
+              <w:t>Resource and time risks. We may not have enough time to dedicate to ChowHub, which could result in incomplete development.</w:t>
             </w:r>
             <w:r>
               <w:rPr>
@@ -8507,25 +8298,7 @@
                 <w:sz w:val="22"/>
                 <w:szCs w:val="22"/>
               </w:rPr>
-              <w:t xml:space="preserve">We can adjust the project scope to focus on completing the core features of </w:t>
-            </w:r>
-            <w:proofErr w:type="spellStart"/>
-            <w:r>
-              <w:rPr>
-                <w:rFonts w:ascii="Calibri" w:hAnsi="Calibri" w:cs="Calibri"/>
-                <w:sz w:val="22"/>
-                <w:szCs w:val="22"/>
-              </w:rPr>
-              <w:t>ChowHub</w:t>
-            </w:r>
-            <w:proofErr w:type="spellEnd"/>
-            <w:r>
-              <w:rPr>
-                <w:rFonts w:ascii="Calibri" w:hAnsi="Calibri" w:cs="Calibri"/>
-                <w:sz w:val="22"/>
-                <w:szCs w:val="22"/>
-              </w:rPr>
-              <w:t>, with additional features implemented in later phases.</w:t>
+              <w:t>We can adjust the project scope to focus on completing the core features of ChowHub, with additional features implemented in later phases.</w:t>
             </w:r>
           </w:p>
         </w:tc>
@@ -8595,25 +8368,7 @@
                 <w:sz w:val="22"/>
                 <w:szCs w:val="22"/>
               </w:rPr>
-              <w:t xml:space="preserve">There could be difficulties when migrating data from existing systems to </w:t>
-            </w:r>
-            <w:proofErr w:type="spellStart"/>
-            <w:r>
-              <w:rPr>
-                <w:rFonts w:ascii="Calibri" w:hAnsi="Calibri" w:cs="Calibri"/>
-                <w:sz w:val="22"/>
-                <w:szCs w:val="22"/>
-              </w:rPr>
-              <w:t>ChowHub</w:t>
-            </w:r>
-            <w:proofErr w:type="spellEnd"/>
-            <w:r>
-              <w:rPr>
-                <w:rFonts w:ascii="Calibri" w:hAnsi="Calibri" w:cs="Calibri"/>
-                <w:sz w:val="22"/>
-                <w:szCs w:val="22"/>
-              </w:rPr>
-              <w:t>, especially if the data is incomplete or inconsistent.</w:t>
+              <w:t>There could be difficulties when migrating data from existing systems to ChowHub, especially if the data is incomplete or inconsistent.</w:t>
             </w:r>
           </w:p>
         </w:tc>
@@ -8659,25 +8414,7 @@
                 <w:sz w:val="22"/>
                 <w:szCs w:val="22"/>
               </w:rPr>
-              <w:t xml:space="preserve">If </w:t>
-            </w:r>
-            <w:proofErr w:type="spellStart"/>
-            <w:r>
-              <w:rPr>
-                <w:rFonts w:ascii="Calibri" w:hAnsi="Calibri" w:cs="Calibri"/>
-                <w:sz w:val="22"/>
-                <w:szCs w:val="22"/>
-              </w:rPr>
-              <w:t>ChowHub’s</w:t>
-            </w:r>
-            <w:proofErr w:type="spellEnd"/>
-            <w:r>
-              <w:rPr>
-                <w:rFonts w:ascii="Calibri" w:hAnsi="Calibri" w:cs="Calibri"/>
-                <w:sz w:val="22"/>
-                <w:szCs w:val="22"/>
-              </w:rPr>
-              <w:t xml:space="preserve"> features grow over time, there may be risks related to system performance as the restaurant business expands or data volume increases.</w:t>
+              <w:t>If ChowHub’s features grow over time, there may be risks related to system performance as the restaurant business expands or data volume increases.</w:t>
             </w:r>
           </w:p>
         </w:tc>
@@ -8737,19 +8474,11 @@
           <w:lang w:val="en-CA"/>
         </w:rPr>
       </w:pPr>
-      <w:proofErr w:type="spellStart"/>
       <w:r>
         <w:rPr>
           <w:lang w:val="en-CA"/>
         </w:rPr>
-        <w:t>ChowHub</w:t>
-      </w:r>
-      <w:proofErr w:type="spellEnd"/>
-      <w:r>
-        <w:rPr>
-          <w:lang w:val="en-CA"/>
-        </w:rPr>
-        <w:t xml:space="preserve"> is designed to operate in a restaurant management environment, ensuring seamless integration with existing workflows. The application will function across multiple platforms and environments, providing flexibility for restaurant owners and staff.</w:t>
+        <w:t>ChowHub is designed to operate in a restaurant management environment, ensuring seamless integration with existing workflows. The application will function across multiple platforms and environments, providing flexibility for restaurant owners and staff.</w:t>
       </w:r>
     </w:p>
     <w:p>
@@ -8800,21 +8529,7 @@
         <w:rPr>
           <w:lang w:val="en-CA"/>
         </w:rPr>
-        <w:t xml:space="preserve">POS System Compatibility: </w:t>
-      </w:r>
-      <w:proofErr w:type="spellStart"/>
-      <w:r>
-        <w:rPr>
-          <w:lang w:val="en-CA"/>
-        </w:rPr>
-        <w:t>ChowHub</w:t>
-      </w:r>
-      <w:proofErr w:type="spellEnd"/>
-      <w:r>
-        <w:rPr>
-          <w:lang w:val="en-CA"/>
-        </w:rPr>
-        <w:t xml:space="preserve"> must integrate with existing POS terminals without requiring hardware replacement.</w:t>
+        <w:t>POS System Compatibility: ChowHub must integrate with existing POS terminals without requiring hardware replacement.</w:t>
       </w:r>
     </w:p>
     <w:p>
@@ -8865,21 +8580,7 @@
         <w:rPr>
           <w:lang w:val="en-CA"/>
         </w:rPr>
-        <w:t xml:space="preserve">Operating Systems: </w:t>
-      </w:r>
-      <w:proofErr w:type="spellStart"/>
-      <w:r>
-        <w:rPr>
-          <w:lang w:val="en-CA"/>
-        </w:rPr>
-        <w:t>ChowHub</w:t>
-      </w:r>
-      <w:proofErr w:type="spellEnd"/>
-      <w:r>
-        <w:rPr>
-          <w:lang w:val="en-CA"/>
-        </w:rPr>
-        <w:t xml:space="preserve"> will be compatible with Windows, macOS, iOS, and Android.</w:t>
+        <w:t>Operating Systems: ChowHub will be compatible with Windows, macOS, iOS, and Android.</w:t>
       </w:r>
     </w:p>
     <w:p>
@@ -8913,21 +8614,7 @@
         <w:rPr>
           <w:lang w:val="en-CA"/>
         </w:rPr>
-        <w:t xml:space="preserve">Database Management: </w:t>
-      </w:r>
-      <w:proofErr w:type="spellStart"/>
-      <w:r>
-        <w:rPr>
-          <w:lang w:val="en-CA"/>
-        </w:rPr>
-        <w:t>ChowHub</w:t>
-      </w:r>
-      <w:proofErr w:type="spellEnd"/>
-      <w:r>
-        <w:rPr>
-          <w:lang w:val="en-CA"/>
-        </w:rPr>
-        <w:t xml:space="preserve"> will use </w:t>
+        <w:t xml:space="preserve">Database Management: ChowHub will use </w:t>
       </w:r>
       <w:r>
         <w:rPr>
@@ -10257,27 +9944,7 @@
           <w:sz w:val="22"/>
           <w:szCs w:val="22"/>
         </w:rPr>
-        <w:t xml:space="preserve"> to assign shifts based on Employee availability, position and business demand (</w:t>
-      </w:r>
-      <w:proofErr w:type="spellStart"/>
-      <w:r>
-        <w:rPr>
-          <w:rFonts w:asciiTheme="minorHAnsi" w:hAnsiTheme="minorHAnsi" w:cstheme="minorHAnsi"/>
-          <w:color w:val="auto"/>
-          <w:sz w:val="22"/>
-          <w:szCs w:val="22"/>
-        </w:rPr>
-        <w:t>e.g</w:t>
-      </w:r>
-      <w:proofErr w:type="spellEnd"/>
-      <w:r>
-        <w:rPr>
-          <w:rFonts w:asciiTheme="minorHAnsi" w:hAnsiTheme="minorHAnsi" w:cstheme="minorHAnsi"/>
-          <w:color w:val="auto"/>
-          <w:sz w:val="22"/>
-          <w:szCs w:val="22"/>
-        </w:rPr>
-        <w:t>, peak hours or holidays).</w:t>
+        <w:t xml:space="preserve"> to assign shifts based on Employee availability, position and business demand (e.g, peak hours or holidays).</w:t>
       </w:r>
       <w:r>
         <w:rPr>
@@ -12565,27 +12232,7 @@
           <w:sz w:val="22"/>
           <w:szCs w:val="22"/>
         </w:rPr>
-        <w:t xml:space="preserve">Users can access </w:t>
-      </w:r>
-      <w:proofErr w:type="spellStart"/>
-      <w:r>
-        <w:rPr>
-          <w:rFonts w:asciiTheme="minorHAnsi" w:hAnsiTheme="minorHAnsi" w:cstheme="minorHAnsi"/>
-          <w:color w:val="auto"/>
-          <w:sz w:val="22"/>
-          <w:szCs w:val="22"/>
-        </w:rPr>
-        <w:t>ChowHub</w:t>
-      </w:r>
-      <w:proofErr w:type="spellEnd"/>
-      <w:r>
-        <w:rPr>
-          <w:rFonts w:asciiTheme="minorHAnsi" w:hAnsiTheme="minorHAnsi" w:cstheme="minorHAnsi"/>
-          <w:color w:val="auto"/>
-          <w:sz w:val="22"/>
-          <w:szCs w:val="22"/>
-        </w:rPr>
-        <w:t xml:space="preserve"> via web browsers on desktops, laptops, and tablets.</w:t>
+        <w:t>Users can access ChowHub via web browsers on desktops, laptops, and tablets.</w:t>
       </w:r>
       <w:r>
         <w:rPr>
@@ -12816,15 +12463,7 @@
         </w:numPr>
       </w:pPr>
       <w:r>
-        <w:t xml:space="preserve">Requirement: The </w:t>
-      </w:r>
-      <w:proofErr w:type="spellStart"/>
-      <w:r>
-        <w:t>ChowHub</w:t>
-      </w:r>
-      <w:proofErr w:type="spellEnd"/>
-      <w:r>
-        <w:t xml:space="preserve"> system will be compatible with most operating systems.</w:t>
+        <w:t>Requirement: The ChowHub system will be compatible with most operating systems.</w:t>
       </w:r>
     </w:p>
     <w:p>
@@ -12860,15 +12499,7 @@
         </w:numPr>
       </w:pPr>
       <w:r>
-        <w:t xml:space="preserve">Requirement: The </w:t>
-      </w:r>
-      <w:proofErr w:type="spellStart"/>
-      <w:r>
-        <w:t>ChowHub</w:t>
-      </w:r>
-      <w:proofErr w:type="spellEnd"/>
-      <w:r>
-        <w:t xml:space="preserve"> system will be compatible with most web browsers.</w:t>
+        <w:t>Requirement: The ChowHub system will be compatible with most web browsers.</w:t>
       </w:r>
     </w:p>
     <w:p>
@@ -12919,15 +12550,7 @@
         </w:numPr>
       </w:pPr>
       <w:r>
-        <w:t xml:space="preserve">Requirement: The </w:t>
-      </w:r>
-      <w:proofErr w:type="spellStart"/>
-      <w:r>
-        <w:t>ChowHub</w:t>
-      </w:r>
-      <w:proofErr w:type="spellEnd"/>
-      <w:r>
-        <w:t xml:space="preserve"> system will be compatible with existing POS systems.</w:t>
+        <w:t>Requirement: The ChowHub system will be compatible with existing POS systems.</w:t>
       </w:r>
     </w:p>
     <w:p>
@@ -12939,15 +12562,7 @@
         </w:numPr>
       </w:pPr>
       <w:r>
-        <w:t xml:space="preserve">Detail: Provide standard APIs and integration protocols to ensure seamless communication between </w:t>
-      </w:r>
-      <w:proofErr w:type="spellStart"/>
-      <w:r>
-        <w:t>ChowHub</w:t>
-      </w:r>
-      <w:proofErr w:type="spellEnd"/>
-      <w:r>
-        <w:t xml:space="preserve"> and various POS platforms.</w:t>
+        <w:t>Detail: Provide standard APIs and integration protocols to ensure seamless communication between ChowHub and various POS platforms.</w:t>
       </w:r>
     </w:p>
     <w:p>
@@ -12987,15 +12602,7 @@
         </w:numPr>
       </w:pPr>
       <w:r>
-        <w:t xml:space="preserve">Requirement: The </w:t>
-      </w:r>
-      <w:proofErr w:type="spellStart"/>
-      <w:r>
-        <w:t>ChowHub</w:t>
-      </w:r>
-      <w:proofErr w:type="spellEnd"/>
-      <w:r>
-        <w:t xml:space="preserve"> system will be scalable.</w:t>
+        <w:t>Requirement: The ChowHub system will be scalable.</w:t>
       </w:r>
     </w:p>
     <w:p>
@@ -13046,15 +12653,7 @@
         </w:numPr>
       </w:pPr>
       <w:r>
-        <w:t xml:space="preserve">Requirement: The </w:t>
-      </w:r>
-      <w:proofErr w:type="spellStart"/>
-      <w:r>
-        <w:t>ChowHub</w:t>
-      </w:r>
-      <w:proofErr w:type="spellEnd"/>
-      <w:r>
-        <w:t xml:space="preserve"> system will use 256-bit AES encryption.</w:t>
+        <w:t>Requirement: The ChowHub system will use 256-bit AES encryption.</w:t>
       </w:r>
     </w:p>
     <w:p>
@@ -13090,15 +12689,7 @@
         </w:numPr>
       </w:pPr>
       <w:r>
-        <w:t xml:space="preserve">Requirement: The </w:t>
-      </w:r>
-      <w:proofErr w:type="spellStart"/>
-      <w:r>
-        <w:t>ChowHub</w:t>
-      </w:r>
-      <w:proofErr w:type="spellEnd"/>
-      <w:r>
-        <w:t xml:space="preserve"> system will use local storage for data compliance.</w:t>
+        <w:t>Requirement: The ChowHub system will use local storage for data compliance.</w:t>
       </w:r>
     </w:p>
     <w:p>
@@ -13149,15 +12740,7 @@
         </w:numPr>
       </w:pPr>
       <w:r>
-        <w:t xml:space="preserve">Requirement: The </w:t>
-      </w:r>
-      <w:proofErr w:type="spellStart"/>
-      <w:r>
-        <w:t>ChowHub</w:t>
-      </w:r>
-      <w:proofErr w:type="spellEnd"/>
-      <w:r>
-        <w:t xml:space="preserve"> system will be reliable.</w:t>
+        <w:t>Requirement: The ChowHub system will be reliable.</w:t>
       </w:r>
     </w:p>
     <w:p>
@@ -13208,15 +12791,7 @@
         </w:numPr>
       </w:pPr>
       <w:r>
-        <w:t xml:space="preserve">Requirement: The </w:t>
-      </w:r>
-      <w:proofErr w:type="spellStart"/>
-      <w:r>
-        <w:t>ChowHub</w:t>
-      </w:r>
-      <w:proofErr w:type="spellEnd"/>
-      <w:r>
-        <w:t xml:space="preserve"> system will be adjustable.</w:t>
+        <w:t>Requirement: The ChowHub system will be adjustable.</w:t>
       </w:r>
     </w:p>
     <w:p>
@@ -13267,15 +12842,7 @@
         </w:numPr>
       </w:pPr>
       <w:r>
-        <w:t xml:space="preserve">Requirement: The </w:t>
-      </w:r>
-      <w:proofErr w:type="spellStart"/>
-      <w:r>
-        <w:t>ChowHub</w:t>
-      </w:r>
-      <w:proofErr w:type="spellEnd"/>
-      <w:r>
-        <w:t xml:space="preserve"> system will be usable.</w:t>
+        <w:t>Requirement: The ChowHub system will be usable.</w:t>
       </w:r>
     </w:p>
     <w:p>
@@ -15898,35 +15465,7 @@
         <w:rPr>
           <w:lang w:val="en-CA"/>
         </w:rPr>
-        <w:t xml:space="preserve">The Data Flow Diagram (DFD) illustrates the flow of information between different stakeholders and system components in </w:t>
-      </w:r>
-      <w:proofErr w:type="spellStart"/>
-      <w:r>
-        <w:rPr>
-          <w:lang w:val="en-CA"/>
-        </w:rPr>
-        <w:t>ChowHub</w:t>
-      </w:r>
-      <w:proofErr w:type="spellEnd"/>
-      <w:r>
-        <w:rPr>
-          <w:lang w:val="en-CA"/>
-        </w:rPr>
-        <w:t xml:space="preserve">, ensuring efficient restaurant management. This diagram represents how </w:t>
-      </w:r>
-      <w:proofErr w:type="spellStart"/>
-      <w:r>
-        <w:rPr>
-          <w:lang w:val="en-CA"/>
-        </w:rPr>
-        <w:t>ChowHub</w:t>
-      </w:r>
-      <w:proofErr w:type="spellEnd"/>
-      <w:r>
-        <w:rPr>
-          <w:lang w:val="en-CA"/>
-        </w:rPr>
-        <w:t xml:space="preserve"> processes and manages data related to inventory, orders, employee management, and reporting.</w:t>
+        <w:t>The Data Flow Diagram (DFD) illustrates the flow of information between different stakeholders and system components in ChowHub, ensuring efficient restaurant management. This diagram represents how ChowHub processes and manages data related to inventory, orders, employee management, and reporting.</w:t>
       </w:r>
     </w:p>
     <w:p>
@@ -15998,21 +15537,7 @@
         <w:rPr>
           <w:lang w:val="en-CA"/>
         </w:rPr>
-        <w:t xml:space="preserve">Restaurant </w:t>
-      </w:r>
-      <w:proofErr w:type="spellStart"/>
-      <w:r>
-        <w:rPr>
-          <w:lang w:val="en-CA"/>
-        </w:rPr>
-        <w:t>WaitStaff</w:t>
-      </w:r>
-      <w:proofErr w:type="spellEnd"/>
-      <w:r>
-        <w:rPr>
-          <w:lang w:val="en-CA"/>
-        </w:rPr>
-        <w:t>: Inputs customer orders into the system.</w:t>
+        <w:t>Restaurant WaitStaff: Inputs customer orders into the system.</w:t>
       </w:r>
     </w:p>
     <w:p>
@@ -16060,21 +15585,7 @@
         <w:rPr>
           <w:lang w:val="en-CA"/>
         </w:rPr>
-        <w:t xml:space="preserve">Supplier: Handles restocking requests from </w:t>
-      </w:r>
-      <w:proofErr w:type="spellStart"/>
-      <w:r>
-        <w:rPr>
-          <w:lang w:val="en-CA"/>
-        </w:rPr>
-        <w:t>ChowHub</w:t>
-      </w:r>
-      <w:proofErr w:type="spellEnd"/>
-      <w:r>
-        <w:rPr>
-          <w:lang w:val="en-CA"/>
-        </w:rPr>
-        <w:t>.</w:t>
+        <w:t>Supplier: Handles restocking requests from ChowHub.</w:t>
       </w:r>
     </w:p>
     <w:p>
@@ -16129,21 +15640,7 @@
         <w:rPr>
           <w:lang w:val="en-CA"/>
         </w:rPr>
-        <w:t xml:space="preserve">The restaurant waitstaff places orders in </w:t>
-      </w:r>
-      <w:proofErr w:type="spellStart"/>
-      <w:r>
-        <w:rPr>
-          <w:lang w:val="en-CA"/>
-        </w:rPr>
-        <w:t>ChowHub</w:t>
-      </w:r>
-      <w:proofErr w:type="spellEnd"/>
-      <w:r>
-        <w:rPr>
-          <w:lang w:val="en-CA"/>
-        </w:rPr>
-        <w:t>, which processes them.</w:t>
+        <w:t>The restaurant waitstaff places orders in ChowHub, which processes them.</w:t>
       </w:r>
     </w:p>
     <w:p>
@@ -16193,19 +15690,11 @@
           <w:lang w:val="en-CA"/>
         </w:rPr>
       </w:pPr>
-      <w:proofErr w:type="spellStart"/>
       <w:r>
         <w:rPr>
           <w:lang w:val="en-CA"/>
         </w:rPr>
-        <w:t>ChowHub</w:t>
-      </w:r>
-      <w:proofErr w:type="spellEnd"/>
-      <w:r>
-        <w:rPr>
-          <w:lang w:val="en-CA"/>
-        </w:rPr>
-        <w:t xml:space="preserve"> tracks ingredient levels through the inventory database.</w:t>
+        <w:t>ChowHub tracks ingredient levels through the inventory database.</w:t>
       </w:r>
     </w:p>
     <w:p>
@@ -16274,19 +15763,11 @@
           <w:lang w:val="en-CA"/>
         </w:rPr>
       </w:pPr>
-      <w:proofErr w:type="spellStart"/>
       <w:r>
         <w:rPr>
           <w:lang w:val="en-CA"/>
         </w:rPr>
-        <w:t>ChowHub</w:t>
-      </w:r>
-      <w:proofErr w:type="spellEnd"/>
-      <w:r>
-        <w:rPr>
-          <w:lang w:val="en-CA"/>
-        </w:rPr>
-        <w:t xml:space="preserve"> stores and processes employee information.</w:t>
+        <w:t>ChowHub stores and processes employee information.</w:t>
       </w:r>
     </w:p>
     <w:p>
@@ -16336,64 +15817,42 @@
           <w:lang w:val="en-CA"/>
         </w:rPr>
       </w:pPr>
-      <w:proofErr w:type="spellStart"/>
       <w:r>
         <w:rPr>
           <w:lang w:val="en-CA"/>
         </w:rPr>
-        <w:t>ChowHub</w:t>
-      </w:r>
-      <w:proofErr w:type="spellEnd"/>
-      <w:r>
-        <w:rPr>
+        <w:t>ChowHub generates insights and reports for restaurant managers to track performance and make business decisions.</w:t>
+      </w:r>
+    </w:p>
+    <w:p>
+      <w:pPr>
+        <w:rPr>
+          <w:b/>
+          <w:bCs/>
           <w:lang w:val="en-CA"/>
         </w:rPr>
-        <w:t xml:space="preserve"> generates insights and reports for restaurant managers to track performance and make business decisions.</w:t>
-      </w:r>
-    </w:p>
-    <w:p>
-      <w:pPr>
+      </w:pPr>
+      <w:r>
         <w:rPr>
           <w:b/>
           <w:bCs/>
           <w:lang w:val="en-CA"/>
         </w:rPr>
-      </w:pPr>
-      <w:r>
-        <w:rPr>
-          <w:b/>
-          <w:bCs/>
+        <w:t>Purpose of the DFD:</w:t>
+      </w:r>
+    </w:p>
+    <w:p>
+      <w:pPr>
+        <w:jc w:val="both"/>
+        <w:rPr>
           <w:lang w:val="en-CA"/>
         </w:rPr>
-        <w:t>Purpose of the DFD:</w:t>
-      </w:r>
-    </w:p>
-    <w:p>
-      <w:pPr>
-        <w:jc w:val="both"/>
+      </w:pPr>
+      <w:r>
         <w:rPr>
           <w:lang w:val="en-CA"/>
         </w:rPr>
-      </w:pPr>
-      <w:r>
-        <w:rPr>
-          <w:lang w:val="en-CA"/>
-        </w:rPr>
-        <w:t xml:space="preserve">This DFD highlights how different stakeholders, databases, and processes interact with </w:t>
-      </w:r>
-      <w:proofErr w:type="spellStart"/>
-      <w:r>
-        <w:rPr>
-          <w:lang w:val="en-CA"/>
-        </w:rPr>
-        <w:t>ChowHub</w:t>
-      </w:r>
-      <w:proofErr w:type="spellEnd"/>
-      <w:r>
-        <w:rPr>
-          <w:lang w:val="en-CA"/>
-        </w:rPr>
-        <w:t>, ensuring seamless restaurant operations. It also emphasizes key functionalities like order processing, inventory tracking, payroll generation, and reporting, making it a vital reference for system implementation.</w:t>
+        <w:t>This DFD highlights how different stakeholders, databases, and processes interact with ChowHub, ensuring seamless restaurant operations. It also emphasizes key functionalities like order processing, inventory tracking, payroll generation, and reporting, making it a vital reference for system implementation.</w:t>
       </w:r>
     </w:p>
     <w:p>
@@ -16503,21 +15962,7 @@
         <w:rPr>
           <w:lang w:val="en-CA"/>
         </w:rPr>
-        <w:t xml:space="preserve"> activity diagram represents the workflow of </w:t>
-      </w:r>
-      <w:proofErr w:type="spellStart"/>
-      <w:r>
-        <w:rPr>
-          <w:lang w:val="en-CA"/>
-        </w:rPr>
-        <w:t>ChowHub</w:t>
-      </w:r>
-      <w:proofErr w:type="spellEnd"/>
-      <w:r>
-        <w:rPr>
-          <w:lang w:val="en-CA"/>
-        </w:rPr>
-        <w:t xml:space="preserve"> when processing restaurant orders, managing inventory, and triggering restocking requests.</w:t>
+        <w:t xml:space="preserve"> activity diagram represents the workflow of ChowHub when processing restaurant orders, managing inventory, and triggering restocking requests.</w:t>
       </w:r>
     </w:p>
     <w:p>
@@ -18583,27 +18028,7 @@
           <w:szCs w:val="32"/>
           <w:lang w:eastAsia="zh-CN"/>
         </w:rPr>
-        <w:t>2.</w:t>
-      </w:r>
-      <w:r>
-        <w:rPr>
-          <w:b/>
-          <w:bCs/>
-          <w:sz w:val="32"/>
-          <w:szCs w:val="32"/>
-          <w:lang w:eastAsia="zh-CN"/>
-        </w:rPr>
-        <w:t>2</w:t>
-      </w:r>
-      <w:r>
-        <w:rPr>
-          <w:b/>
-          <w:bCs/>
-          <w:sz w:val="32"/>
-          <w:szCs w:val="32"/>
-          <w:lang w:eastAsia="zh-CN"/>
-        </w:rPr>
-        <w:t>.</w:t>
+        <w:t>2.2.</w:t>
       </w:r>
       <w:r>
         <w:rPr>
@@ -19268,21 +18693,7 @@
               <w:rPr>
                 <w:lang w:eastAsia="zh-CN"/>
               </w:rPr>
-              <w:t xml:space="preserve">This use case describes </w:t>
-            </w:r>
-            <w:proofErr w:type="spellStart"/>
-            <w:r>
-              <w:rPr>
-                <w:lang w:eastAsia="zh-CN"/>
-              </w:rPr>
-              <w:t>ChowHub</w:t>
-            </w:r>
-            <w:proofErr w:type="spellEnd"/>
-            <w:r>
-              <w:rPr>
-                <w:lang w:eastAsia="zh-CN"/>
-              </w:rPr>
-              <w:t xml:space="preserve"> could display analytics to the general manager </w:t>
+              <w:t xml:space="preserve">This use case describes ChowHub could display analytics to the general manager </w:t>
             </w:r>
           </w:p>
         </w:tc>
@@ -20094,21 +19505,7 @@
               <w:rPr>
                 <w:lang w:eastAsia="zh-CN"/>
               </w:rPr>
-              <w:t xml:space="preserve">This use case describes </w:t>
-            </w:r>
-            <w:proofErr w:type="spellStart"/>
-            <w:r>
-              <w:rPr>
-                <w:lang w:eastAsia="zh-CN"/>
-              </w:rPr>
-              <w:t>ChowHub</w:t>
-            </w:r>
-            <w:proofErr w:type="spellEnd"/>
-            <w:r>
-              <w:rPr>
-                <w:lang w:eastAsia="zh-CN"/>
-              </w:rPr>
-              <w:t xml:space="preserve"> could display a sales report to the general manager </w:t>
+              <w:t xml:space="preserve">This use case describes ChowHub could display a sales report to the general manager </w:t>
             </w:r>
           </w:p>
         </w:tc>
@@ -21159,16 +20556,8 @@
               <w:rPr>
                 <w:lang w:eastAsia="zh-CN"/>
               </w:rPr>
-              <w:t xml:space="preserve"> </w:t>
+              <w:t xml:space="preserve"> ChowHub</w:t>
             </w:r>
-            <w:proofErr w:type="spellStart"/>
-            <w:r>
-              <w:rPr>
-                <w:lang w:eastAsia="zh-CN"/>
-              </w:rPr>
-              <w:t>ChowHub</w:t>
-            </w:r>
-            <w:proofErr w:type="spellEnd"/>
             <w:r>
               <w:rPr>
                 <w:lang w:eastAsia="zh-CN"/>
@@ -22016,21 +21405,7 @@
               <w:rPr>
                 <w:lang w:eastAsia="zh-CN"/>
               </w:rPr>
-              <w:t xml:space="preserve">This use case describes how </w:t>
-            </w:r>
-            <w:proofErr w:type="spellStart"/>
-            <w:r>
-              <w:rPr>
-                <w:lang w:eastAsia="zh-CN"/>
-              </w:rPr>
-              <w:t>ChowHub</w:t>
-            </w:r>
-            <w:proofErr w:type="spellEnd"/>
-            <w:r>
-              <w:rPr>
-                <w:lang w:eastAsia="zh-CN"/>
-              </w:rPr>
-              <w:t xml:space="preserve"> would </w:t>
+              <w:t xml:space="preserve">This use case describes how ChowHub would </w:t>
             </w:r>
             <w:r>
               <w:rPr>
@@ -22879,21 +22254,7 @@
               <w:rPr>
                 <w:lang w:eastAsia="zh-CN"/>
               </w:rPr>
-              <w:t xml:space="preserve">This use case describes how </w:t>
-            </w:r>
-            <w:proofErr w:type="spellStart"/>
-            <w:r>
-              <w:rPr>
-                <w:lang w:eastAsia="zh-CN"/>
-              </w:rPr>
-              <w:t>ChowHub</w:t>
-            </w:r>
-            <w:proofErr w:type="spellEnd"/>
-            <w:r>
-              <w:rPr>
-                <w:lang w:eastAsia="zh-CN"/>
-              </w:rPr>
-              <w:t xml:space="preserve"> would</w:t>
+              <w:t>This use case describes how ChowHub would</w:t>
             </w:r>
             <w:r>
               <w:rPr>
@@ -43458,28 +42819,6 @@
 </file>
 
 <file path=customXml/item2.xml><?xml version="1.0" encoding="utf-8"?>
-<b:Sources xmlns:b="http://schemas.openxmlformats.org/officeDocument/2006/bibliography" xmlns="http://schemas.openxmlformats.org/officeDocument/2006/bibliography" SelectedStyle="\APASixthEditionOfficeOnline.xsl" StyleName="APA" Version="6"/>
-</file>
-
-<file path=customXml/item3.xml><?xml version="1.0" encoding="utf-8"?>
-<b:Sources xmlns:b="http://schemas.openxmlformats.org/officeDocument/2006/bibliography" xmlns="http://schemas.openxmlformats.org/officeDocument/2006/bibliography" SelectedStyle="\APASixthEditionOfficeOnline.xsl" StyleName="APA" Version="6"/>
-</file>
-
-<file path=customXml/item4.xml><?xml version="1.0" encoding="utf-8"?>
-<b:Sources xmlns:b="http://schemas.openxmlformats.org/officeDocument/2006/bibliography" xmlns="http://schemas.openxmlformats.org/officeDocument/2006/bibliography" SelectedStyle="\APASixthEditionOfficeOnline.xsl" StyleName="APA" Version="6"/>
-</file>
-
-<file path=customXml/item5.xml><?xml version="1.0" encoding="utf-8"?>
-<p:properties xmlns:p="http://schemas.microsoft.com/office/2006/metadata/properties" xmlns:xsi="http://www.w3.org/2001/XMLSchema-instance" xmlns:pc="http://schemas.microsoft.com/office/infopath/2007/PartnerControls">
-  <documentManagement>
-    <lcf76f155ced4ddcb4097134ff3c332f xmlns="048160b9-34e2-4171-be5b-4787e99a50fe">
-      <Terms xmlns="http://schemas.microsoft.com/office/infopath/2007/PartnerControls"/>
-    </lcf76f155ced4ddcb4097134ff3c332f>
-  </documentManagement>
-</p:properties>
-</file>
-
-<file path=customXml/item6.xml><?xml version="1.0" encoding="utf-8"?>
 <ct:contentTypeSchema xmlns:ct="http://schemas.microsoft.com/office/2006/metadata/contentType" xmlns:ma="http://schemas.microsoft.com/office/2006/metadata/properties/metaAttributes" ct:_="" ma:_="" ma:contentTypeName="Document" ma:contentTypeID="0x010100E9953B3868617A4FB3974430F4F3F85E" ma:contentTypeVersion="11" ma:contentTypeDescription="Create a new document." ma:contentTypeScope="" ma:versionID="14a9945e384ee928d7084ad18be8160f">
   <xsd:schema xmlns:xsd="http://www.w3.org/2001/XMLSchema" xmlns:xs="http://www.w3.org/2001/XMLSchema" xmlns:p="http://schemas.microsoft.com/office/2006/metadata/properties" xmlns:ns2="048160b9-34e2-4171-be5b-4787e99a50fe" targetNamespace="http://schemas.microsoft.com/office/2006/metadata/properties" ma:root="true" ma:fieldsID="0425b74c539111cccbf5eba4cbeea40b" ns2:_="">
     <xsd:import namespace="048160b9-34e2-4171-be5b-4787e99a50fe"/>
@@ -43663,17 +43002,39 @@
 </ct:contentTypeSchema>
 </file>
 
-<file path=customXml/item7.xml><?xml version="1.0" encoding="utf-8"?>
+<file path=customXml/item3.xml><?xml version="1.0" encoding="utf-8"?>
+<p:properties xmlns:p="http://schemas.microsoft.com/office/2006/metadata/properties" xmlns:xsi="http://www.w3.org/2001/XMLSchema-instance" xmlns:pc="http://schemas.microsoft.com/office/infopath/2007/PartnerControls">
+  <documentManagement>
+    <lcf76f155ced4ddcb4097134ff3c332f xmlns="048160b9-34e2-4171-be5b-4787e99a50fe">
+      <Terms xmlns="http://schemas.microsoft.com/office/infopath/2007/PartnerControls"/>
+    </lcf76f155ced4ddcb4097134ff3c332f>
+  </documentManagement>
+</p:properties>
+</file>
+
+<file path=customXml/item4.xml><?xml version="1.0" encoding="utf-8"?>
 <b:Sources xmlns:b="http://schemas.openxmlformats.org/officeDocument/2006/bibliography" xmlns="http://schemas.openxmlformats.org/officeDocument/2006/bibliography" SelectedStyle="\APASixthEditionOfficeOnline.xsl" StyleName="APA" Version="6"/>
 </file>
 
-<file path=customXml/item8.xml><?xml version="1.0" encoding="utf-8"?>
+<file path=customXml/item5.xml><?xml version="1.0" encoding="utf-8"?>
+<b:Sources xmlns:b="http://schemas.openxmlformats.org/officeDocument/2006/bibliography" xmlns="http://schemas.openxmlformats.org/officeDocument/2006/bibliography" SelectedStyle="\APASixthEditionOfficeOnline.xsl" StyleName="APA" Version="6"/>
+</file>
+
+<file path=customXml/item6.xml><?xml version="1.0" encoding="utf-8"?>
 <?mso-contentType ?>
 <FormTemplates xmlns="http://schemas.microsoft.com/sharepoint/v3/contenttype/forms">
   <Display>DocumentLibraryForm</Display>
   <Edit>DocumentLibraryForm</Edit>
   <New>DocumentLibraryForm</New>
 </FormTemplates>
+</file>
+
+<file path=customXml/item7.xml><?xml version="1.0" encoding="utf-8"?>
+<b:Sources xmlns:b="http://schemas.openxmlformats.org/officeDocument/2006/bibliography" xmlns="http://schemas.openxmlformats.org/officeDocument/2006/bibliography" SelectedStyle="\APASixthEditionOfficeOnline.xsl" StyleName="APA" Version="6"/>
+</file>
+
+<file path=customXml/item8.xml><?xml version="1.0" encoding="utf-8"?>
+<b:Sources xmlns:b="http://schemas.openxmlformats.org/officeDocument/2006/bibliography" xmlns="http://schemas.openxmlformats.org/officeDocument/2006/bibliography" SelectedStyle="\APASixthEditionOfficeOnline.xsl" StyleName="APA" Version="6"/>
 </file>
 
 <file path=customXml/item9.xml><?xml version="1.0" encoding="utf-8"?>
@@ -43689,40 +43050,6 @@
 </file>
 
 <file path=customXml/itemProps2.xml><?xml version="1.0" encoding="utf-8"?>
-<ds:datastoreItem xmlns:ds="http://schemas.openxmlformats.org/officeDocument/2006/customXml" ds:itemID="{93480FC8-8C2D-45B0-A64C-73E611655476}">
-  <ds:schemaRefs>
-    <ds:schemaRef ds:uri="http://schemas.openxmlformats.org/officeDocument/2006/bibliography"/>
-  </ds:schemaRefs>
-</ds:datastoreItem>
-</file>
-
-<file path=customXml/itemProps3.xml><?xml version="1.0" encoding="utf-8"?>
-<ds:datastoreItem xmlns:ds="http://schemas.openxmlformats.org/officeDocument/2006/customXml" ds:itemID="{DA5C88AD-A61D-495D-850F-D9E52BCF0259}">
-  <ds:schemaRefs>
-    <ds:schemaRef ds:uri="http://schemas.openxmlformats.org/officeDocument/2006/bibliography"/>
-  </ds:schemaRefs>
-</ds:datastoreItem>
-</file>
-
-<file path=customXml/itemProps4.xml><?xml version="1.0" encoding="utf-8"?>
-<ds:datastoreItem xmlns:ds="http://schemas.openxmlformats.org/officeDocument/2006/customXml" ds:itemID="{072CA0F0-96C6-4D59-8CE7-2EB3F9FA0E4F}">
-  <ds:schemaRefs>
-    <ds:schemaRef ds:uri="http://schemas.openxmlformats.org/officeDocument/2006/bibliography"/>
-  </ds:schemaRefs>
-</ds:datastoreItem>
-</file>
-
-<file path=customXml/itemProps5.xml><?xml version="1.0" encoding="utf-8"?>
-<ds:datastoreItem xmlns:ds="http://schemas.openxmlformats.org/officeDocument/2006/customXml" ds:itemID="{87E051C0-CAC2-4DB7-BABB-6C14BF081DB3}">
-  <ds:schemaRefs>
-    <ds:schemaRef ds:uri="http://schemas.microsoft.com/office/2006/metadata/properties"/>
-    <ds:schemaRef ds:uri="http://schemas.microsoft.com/office/infopath/2007/PartnerControls"/>
-    <ds:schemaRef ds:uri="048160b9-34e2-4171-be5b-4787e99a50fe"/>
-  </ds:schemaRefs>
-</ds:datastoreItem>
-</file>
-
-<file path=customXml/itemProps6.xml><?xml version="1.0" encoding="utf-8"?>
 <ds:datastoreItem xmlns:ds="http://schemas.openxmlformats.org/officeDocument/2006/customXml" ds:itemID="{41701908-540D-4CBD-B0EC-C96A3EB7812E}">
   <ds:schemaRefs>
     <ds:schemaRef ds:uri="http://schemas.microsoft.com/office/2006/metadata/contentType"/>
@@ -43740,7 +43067,49 @@
 </ds:datastoreItem>
 </file>
 
+<file path=customXml/itemProps3.xml><?xml version="1.0" encoding="utf-8"?>
+<ds:datastoreItem xmlns:ds="http://schemas.openxmlformats.org/officeDocument/2006/customXml" ds:itemID="{87E051C0-CAC2-4DB7-BABB-6C14BF081DB3}">
+  <ds:schemaRefs>
+    <ds:schemaRef ds:uri="http://schemas.microsoft.com/office/2006/metadata/properties"/>
+    <ds:schemaRef ds:uri="http://schemas.microsoft.com/office/infopath/2007/PartnerControls"/>
+    <ds:schemaRef ds:uri="048160b9-34e2-4171-be5b-4787e99a50fe"/>
+  </ds:schemaRefs>
+</ds:datastoreItem>
+</file>
+
+<file path=customXml/itemProps4.xml><?xml version="1.0" encoding="utf-8"?>
+<ds:datastoreItem xmlns:ds="http://schemas.openxmlformats.org/officeDocument/2006/customXml" ds:itemID="{072CA0F0-96C6-4D59-8CE7-2EB3F9FA0E4F}">
+  <ds:schemaRefs>
+    <ds:schemaRef ds:uri="http://schemas.openxmlformats.org/officeDocument/2006/bibliography"/>
+  </ds:schemaRefs>
+</ds:datastoreItem>
+</file>
+
+<file path=customXml/itemProps5.xml><?xml version="1.0" encoding="utf-8"?>
+<ds:datastoreItem xmlns:ds="http://schemas.openxmlformats.org/officeDocument/2006/customXml" ds:itemID="{D2385023-5A0F-4658-B688-056B7636332C}">
+  <ds:schemaRefs>
+    <ds:schemaRef ds:uri="http://schemas.openxmlformats.org/officeDocument/2006/bibliography"/>
+  </ds:schemaRefs>
+</ds:datastoreItem>
+</file>
+
+<file path=customXml/itemProps6.xml><?xml version="1.0" encoding="utf-8"?>
+<ds:datastoreItem xmlns:ds="http://schemas.openxmlformats.org/officeDocument/2006/customXml" ds:itemID="{0C3D46B6-9FDE-43D9-A05D-DAAD4EFEBA85}">
+  <ds:schemaRefs>
+    <ds:schemaRef ds:uri="http://schemas.microsoft.com/sharepoint/v3/contenttype/forms"/>
+  </ds:schemaRefs>
+</ds:datastoreItem>
+</file>
+
 <file path=customXml/itemProps7.xml><?xml version="1.0" encoding="utf-8"?>
+<ds:datastoreItem xmlns:ds="http://schemas.openxmlformats.org/officeDocument/2006/customXml" ds:itemID="{DA5C88AD-A61D-495D-850F-D9E52BCF0259}">
+  <ds:schemaRefs>
+    <ds:schemaRef ds:uri="http://schemas.openxmlformats.org/officeDocument/2006/bibliography"/>
+  </ds:schemaRefs>
+</ds:datastoreItem>
+</file>
+
+<file path=customXml/itemProps8.xml><?xml version="1.0" encoding="utf-8"?>
 <ds:datastoreItem xmlns:ds="http://schemas.openxmlformats.org/officeDocument/2006/customXml" ds:itemID="{D2C9F2EF-3203-4D54-9ED7-6F14583D4188}">
   <ds:schemaRefs>
     <ds:schemaRef ds:uri="http://schemas.openxmlformats.org/officeDocument/2006/bibliography"/>
@@ -43748,16 +43117,8 @@
 </ds:datastoreItem>
 </file>
 
-<file path=customXml/itemProps8.xml><?xml version="1.0" encoding="utf-8"?>
-<ds:datastoreItem xmlns:ds="http://schemas.openxmlformats.org/officeDocument/2006/customXml" ds:itemID="{0C3D46B6-9FDE-43D9-A05D-DAAD4EFEBA85}">
-  <ds:schemaRefs>
-    <ds:schemaRef ds:uri="http://schemas.microsoft.com/sharepoint/v3/contenttype/forms"/>
-  </ds:schemaRefs>
-</ds:datastoreItem>
-</file>
-
 <file path=customXml/itemProps9.xml><?xml version="1.0" encoding="utf-8"?>
-<ds:datastoreItem xmlns:ds="http://schemas.openxmlformats.org/officeDocument/2006/customXml" ds:itemID="{D2385023-5A0F-4658-B688-056B7636332C}">
+<ds:datastoreItem xmlns:ds="http://schemas.openxmlformats.org/officeDocument/2006/customXml" ds:itemID="{93480FC8-8C2D-45B0-A64C-73E611655476}">
   <ds:schemaRefs>
     <ds:schemaRef ds:uri="http://schemas.openxmlformats.org/officeDocument/2006/bibliography"/>
   </ds:schemaRefs>

</xml_diff>

<commit_message>
business rules v3, format style
</commit_message>
<xml_diff>
--- a/Documentation/2- SRS-PRJ566 - Team06 - Winter 2025.docx
+++ b/Documentation/2- SRS-PRJ566 - Team06 - Winter 2025.docx
@@ -1865,17 +1865,8 @@
           <w:bCs/>
           <w:color w:val="000000" w:themeColor="text1"/>
         </w:rPr>
-        <w:t xml:space="preserve">Mostafa </w:t>
-      </w:r>
-      <w:proofErr w:type="spellStart"/>
-      <w:r>
-        <w:rPr>
-          <w:bCs/>
-          <w:color w:val="000000" w:themeColor="text1"/>
-        </w:rPr>
-        <w:t>Hasanalipourshahrabadi</w:t>
-      </w:r>
-      <w:proofErr w:type="spellEnd"/>
+        <w:t>Mostafa Hasanalipourshahrabadi</w:t>
+      </w:r>
       <w:r>
         <w:rPr>
           <w:bCs/>
@@ -17730,6 +17721,12 @@
             <w:pPr>
               <w:cnfStyle w:val="000000000000" w:firstRow="0" w:lastRow="0" w:firstColumn="0" w:lastColumn="0" w:oddVBand="0" w:evenVBand="0" w:oddHBand="0" w:evenHBand="0" w:firstRowFirstColumn="0" w:firstRowLastColumn="0" w:lastRowFirstColumn="0" w:lastRowLastColumn="0"/>
             </w:pPr>
+            <w:r>
+              <w:rPr>
+                <w:rFonts w:ascii="Calibri" w:eastAsia="Calibri" w:hAnsi="Calibri" w:cs="Calibri"/>
+              </w:rPr>
+              <w:t>UC06</w:t>
+            </w:r>
           </w:p>
         </w:tc>
       </w:tr>
@@ -18205,6 +18202,12 @@
             <w:pPr>
               <w:cnfStyle w:val="000000000000" w:firstRow="0" w:lastRow="0" w:firstColumn="0" w:lastColumn="0" w:oddVBand="0" w:evenVBand="0" w:oddHBand="0" w:evenHBand="0" w:firstRowFirstColumn="0" w:firstRowLastColumn="0" w:lastRowFirstColumn="0" w:lastRowLastColumn="0"/>
             </w:pPr>
+            <w:r>
+              <w:t>UC</w:t>
+            </w:r>
+            <w:r>
+              <w:t>12</w:t>
+            </w:r>
           </w:p>
         </w:tc>
       </w:tr>
@@ -18262,6 +18265,9 @@
             <w:pPr>
               <w:cnfStyle w:val="000000000000" w:firstRow="0" w:lastRow="0" w:firstColumn="0" w:lastColumn="0" w:oddVBand="0" w:evenVBand="0" w:oddHBand="0" w:evenHBand="0" w:firstRowFirstColumn="0" w:firstRowLastColumn="0" w:lastRowFirstColumn="0" w:lastRowLastColumn="0"/>
             </w:pPr>
+            <w:r>
+              <w:t>UC09</w:t>
+            </w:r>
           </w:p>
         </w:tc>
       </w:tr>
@@ -18319,80 +18325,9 @@
             <w:pPr>
               <w:cnfStyle w:val="000000000000" w:firstRow="0" w:lastRow="0" w:firstColumn="0" w:lastColumn="0" w:oddVBand="0" w:evenVBand="0" w:oddHBand="0" w:evenHBand="0" w:firstRowFirstColumn="0" w:firstRowLastColumn="0" w:lastRowFirstColumn="0" w:lastRowLastColumn="0"/>
             </w:pPr>
-          </w:p>
-        </w:tc>
-      </w:tr>
-      <w:tr>
-        <w:tc>
-          <w:tcPr>
-            <w:cnfStyle w:val="001000000000" w:firstRow="0" w:lastRow="0" w:firstColumn="1" w:lastColumn="0" w:oddVBand="0" w:evenVBand="0" w:oddHBand="0" w:evenHBand="0" w:firstRowFirstColumn="0" w:firstRowLastColumn="0" w:lastRowFirstColumn="0" w:lastRowLastColumn="0"/>
-            <w:tcW w:w="1586" w:type="dxa"/>
-          </w:tcPr>
-          <w:p>
-            <w:pPr>
-              <w:jc w:val="center"/>
-              <w:rPr>
-                <w:b w:val="0"/>
-                <w:bCs w:val="0"/>
-              </w:rPr>
-            </w:pPr>
-          </w:p>
-        </w:tc>
-        <w:tc>
-          <w:tcPr>
-            <w:tcW w:w="6422" w:type="dxa"/>
-          </w:tcPr>
-          <w:p>
-            <w:pPr>
-              <w:cnfStyle w:val="000000000000" w:firstRow="0" w:lastRow="0" w:firstColumn="0" w:lastColumn="0" w:oddVBand="0" w:evenVBand="0" w:oddHBand="0" w:evenHBand="0" w:firstRowFirstColumn="0" w:firstRowLastColumn="0" w:lastRowFirstColumn="0" w:lastRowLastColumn="0"/>
-            </w:pPr>
-          </w:p>
-        </w:tc>
-        <w:tc>
-          <w:tcPr>
-            <w:tcW w:w="1342" w:type="dxa"/>
-          </w:tcPr>
-          <w:p>
-            <w:pPr>
-              <w:cnfStyle w:val="000000000000" w:firstRow="0" w:lastRow="0" w:firstColumn="0" w:lastColumn="0" w:oddVBand="0" w:evenVBand="0" w:oddHBand="0" w:evenHBand="0" w:firstRowFirstColumn="0" w:firstRowLastColumn="0" w:lastRowFirstColumn="0" w:lastRowLastColumn="0"/>
-            </w:pPr>
-          </w:p>
-        </w:tc>
-      </w:tr>
-      <w:tr>
-        <w:tc>
-          <w:tcPr>
-            <w:cnfStyle w:val="001000000000" w:firstRow="0" w:lastRow="0" w:firstColumn="1" w:lastColumn="0" w:oddVBand="0" w:evenVBand="0" w:oddHBand="0" w:evenHBand="0" w:firstRowFirstColumn="0" w:firstRowLastColumn="0" w:lastRowFirstColumn="0" w:lastRowLastColumn="0"/>
-            <w:tcW w:w="1586" w:type="dxa"/>
-          </w:tcPr>
-          <w:p>
-            <w:pPr>
-              <w:jc w:val="center"/>
-              <w:rPr>
-                <w:b w:val="0"/>
-                <w:bCs w:val="0"/>
-              </w:rPr>
-            </w:pPr>
-          </w:p>
-        </w:tc>
-        <w:tc>
-          <w:tcPr>
-            <w:tcW w:w="6422" w:type="dxa"/>
-          </w:tcPr>
-          <w:p>
-            <w:pPr>
-              <w:cnfStyle w:val="000000000000" w:firstRow="0" w:lastRow="0" w:firstColumn="0" w:lastColumn="0" w:oddVBand="0" w:evenVBand="0" w:oddHBand="0" w:evenHBand="0" w:firstRowFirstColumn="0" w:firstRowLastColumn="0" w:lastRowFirstColumn="0" w:lastRowLastColumn="0"/>
-            </w:pPr>
-          </w:p>
-        </w:tc>
-        <w:tc>
-          <w:tcPr>
-            <w:tcW w:w="1342" w:type="dxa"/>
-          </w:tcPr>
-          <w:p>
-            <w:pPr>
-              <w:cnfStyle w:val="000000000000" w:firstRow="0" w:lastRow="0" w:firstColumn="0" w:lastColumn="0" w:oddVBand="0" w:evenVBand="0" w:oddHBand="0" w:evenHBand="0" w:firstRowFirstColumn="0" w:firstRowLastColumn="0" w:lastRowFirstColumn="0" w:lastRowLastColumn="0"/>
-            </w:pPr>
+            <w:r>
+              <w:t>UC11</w:t>
+            </w:r>
           </w:p>
         </w:tc>
       </w:tr>
@@ -18469,7 +18404,6 @@
         <w:rPr>
           <w:noProof/>
         </w:rPr>
-        <w:lastRenderedPageBreak/>
         <w:drawing>
           <wp:inline distT="0" distB="0" distL="0" distR="0" wp14:anchorId="608C705A" wp14:editId="0E30675E">
             <wp:extent cx="4081193" cy="4771484"/>
@@ -18811,6 +18745,7 @@
     <w:p>
       <w:pPr>
         <w:rPr>
+          <w:rFonts w:asciiTheme="majorHAnsi" w:hAnsiTheme="majorHAnsi" w:cstheme="majorHAnsi"/>
           <w:lang w:eastAsia="zh-CN"/>
         </w:rPr>
       </w:pPr>
@@ -18860,7 +18795,14 @@
           <w:lang w:eastAsia="zh-CN"/>
         </w:rPr>
         <w:br/>
-        <w:t>3- Use Case Descriptions.</w:t>
+        <w:t>3</w:t>
+      </w:r>
+      <w:r>
+        <w:rPr>
+          <w:rFonts w:asciiTheme="majorHAnsi" w:hAnsiTheme="majorHAnsi" w:cstheme="majorHAnsi"/>
+          <w:lang w:eastAsia="zh-CN"/>
+        </w:rPr>
+        <w:t>- Use Case Descriptions.</w:t>
       </w:r>
     </w:p>
     <w:tbl>
@@ -18881,11 +18823,17 @@
           <w:p>
             <w:pPr>
               <w:rPr>
+                <w:rFonts w:asciiTheme="majorHAnsi" w:hAnsiTheme="majorHAnsi" w:cstheme="majorHAnsi"/>
+                <w:sz w:val="22"/>
+                <w:szCs w:val="22"/>
                 <w:lang w:eastAsia="zh-CN"/>
               </w:rPr>
             </w:pPr>
             <w:r>
               <w:rPr>
+                <w:rFonts w:asciiTheme="majorHAnsi" w:hAnsiTheme="majorHAnsi" w:cstheme="majorHAnsi"/>
+                <w:sz w:val="22"/>
+                <w:szCs w:val="22"/>
                 <w:lang w:eastAsia="zh-CN"/>
               </w:rPr>
               <w:t>Use Case Name:</w:t>
@@ -18899,11 +18847,17 @@
           <w:p>
             <w:pPr>
               <w:rPr>
+                <w:rFonts w:asciiTheme="majorHAnsi" w:hAnsiTheme="majorHAnsi" w:cstheme="majorHAnsi"/>
+                <w:sz w:val="22"/>
+                <w:szCs w:val="22"/>
                 <w:lang w:eastAsia="zh-CN"/>
               </w:rPr>
             </w:pPr>
             <w:r>
               <w:rPr>
+                <w:rFonts w:asciiTheme="majorHAnsi" w:hAnsiTheme="majorHAnsi" w:cstheme="majorHAnsi"/>
+                <w:sz w:val="22"/>
+                <w:szCs w:val="22"/>
                 <w:lang w:eastAsia="zh-CN"/>
               </w:rPr>
               <w:t xml:space="preserve">View Analytics </w:t>
@@ -18919,11 +18873,17 @@
           <w:p>
             <w:pPr>
               <w:rPr>
+                <w:rFonts w:asciiTheme="majorHAnsi" w:hAnsiTheme="majorHAnsi" w:cstheme="majorHAnsi"/>
+                <w:sz w:val="22"/>
+                <w:szCs w:val="22"/>
                 <w:lang w:eastAsia="zh-CN"/>
               </w:rPr>
             </w:pPr>
             <w:r>
               <w:rPr>
+                <w:rFonts w:asciiTheme="majorHAnsi" w:hAnsiTheme="majorHAnsi" w:cstheme="majorHAnsi"/>
+                <w:sz w:val="22"/>
+                <w:szCs w:val="22"/>
                 <w:lang w:eastAsia="zh-CN"/>
               </w:rPr>
               <w:t>ID</w:t>
@@ -18937,10 +18897,18 @@
           <w:p>
             <w:pPr>
               <w:rPr>
+                <w:rFonts w:asciiTheme="majorHAnsi" w:hAnsiTheme="majorHAnsi" w:cstheme="majorHAnsi"/>
+                <w:sz w:val="22"/>
+                <w:szCs w:val="22"/>
                 <w:lang w:eastAsia="zh-CN"/>
               </w:rPr>
             </w:pPr>
             <w:r>
+              <w:rPr>
+                <w:rFonts w:asciiTheme="majorHAnsi" w:hAnsiTheme="majorHAnsi" w:cstheme="majorHAnsi"/>
+                <w:sz w:val="22"/>
+                <w:szCs w:val="22"/>
+              </w:rPr>
               <w:t>UC01</w:t>
             </w:r>
           </w:p>
@@ -18954,11 +18922,17 @@
           <w:p>
             <w:pPr>
               <w:rPr>
+                <w:rFonts w:asciiTheme="majorHAnsi" w:hAnsiTheme="majorHAnsi" w:cstheme="majorHAnsi"/>
+                <w:sz w:val="22"/>
+                <w:szCs w:val="22"/>
                 <w:lang w:eastAsia="zh-CN"/>
               </w:rPr>
             </w:pPr>
             <w:r>
               <w:rPr>
+                <w:rFonts w:asciiTheme="majorHAnsi" w:hAnsiTheme="majorHAnsi" w:cstheme="majorHAnsi"/>
+                <w:sz w:val="22"/>
+                <w:szCs w:val="22"/>
                 <w:lang w:eastAsia="zh-CN"/>
               </w:rPr>
               <w:t>Importance</w:t>
@@ -18972,11 +18946,17 @@
           <w:p>
             <w:pPr>
               <w:rPr>
+                <w:rFonts w:asciiTheme="majorHAnsi" w:hAnsiTheme="majorHAnsi" w:cstheme="majorHAnsi"/>
+                <w:sz w:val="22"/>
+                <w:szCs w:val="22"/>
                 <w:lang w:eastAsia="zh-CN"/>
               </w:rPr>
             </w:pPr>
             <w:r>
               <w:rPr>
+                <w:rFonts w:asciiTheme="majorHAnsi" w:hAnsiTheme="majorHAnsi" w:cstheme="majorHAnsi"/>
+                <w:sz w:val="22"/>
+                <w:szCs w:val="22"/>
                 <w:lang w:eastAsia="zh-CN"/>
               </w:rPr>
               <w:t>Low</w:t>
@@ -18992,11 +18972,17 @@
           <w:p>
             <w:pPr>
               <w:rPr>
+                <w:rFonts w:asciiTheme="majorHAnsi" w:hAnsiTheme="majorHAnsi" w:cstheme="majorHAnsi"/>
+                <w:sz w:val="22"/>
+                <w:szCs w:val="22"/>
                 <w:lang w:eastAsia="zh-CN"/>
               </w:rPr>
             </w:pPr>
             <w:r>
               <w:rPr>
+                <w:rFonts w:asciiTheme="majorHAnsi" w:hAnsiTheme="majorHAnsi" w:cstheme="majorHAnsi"/>
+                <w:sz w:val="22"/>
+                <w:szCs w:val="22"/>
                 <w:lang w:eastAsia="zh-CN"/>
               </w:rPr>
               <w:t>Primary Actor</w:t>
@@ -19010,11 +18996,17 @@
           <w:p>
             <w:pPr>
               <w:rPr>
+                <w:rFonts w:asciiTheme="majorHAnsi" w:hAnsiTheme="majorHAnsi" w:cstheme="majorHAnsi"/>
+                <w:sz w:val="22"/>
+                <w:szCs w:val="22"/>
                 <w:lang w:eastAsia="zh-CN"/>
               </w:rPr>
             </w:pPr>
             <w:r>
               <w:rPr>
+                <w:rFonts w:asciiTheme="majorHAnsi" w:hAnsiTheme="majorHAnsi" w:cstheme="majorHAnsi"/>
+                <w:sz w:val="22"/>
+                <w:szCs w:val="22"/>
                 <w:lang w:eastAsia="zh-CN"/>
               </w:rPr>
               <w:t>General Manager</w:t>
@@ -19030,11 +19022,17 @@
           <w:p>
             <w:pPr>
               <w:rPr>
+                <w:rFonts w:asciiTheme="majorHAnsi" w:hAnsiTheme="majorHAnsi" w:cstheme="majorHAnsi"/>
+                <w:sz w:val="22"/>
+                <w:szCs w:val="22"/>
                 <w:lang w:eastAsia="zh-CN"/>
               </w:rPr>
             </w:pPr>
             <w:r>
               <w:rPr>
+                <w:rFonts w:asciiTheme="majorHAnsi" w:hAnsiTheme="majorHAnsi" w:cstheme="majorHAnsi"/>
+                <w:sz w:val="22"/>
+                <w:szCs w:val="22"/>
                 <w:lang w:eastAsia="zh-CN"/>
               </w:rPr>
               <w:t>Use Case Type</w:t>
@@ -19048,11 +19046,17 @@
           <w:p>
             <w:pPr>
               <w:rPr>
+                <w:rFonts w:asciiTheme="majorHAnsi" w:hAnsiTheme="majorHAnsi" w:cstheme="majorHAnsi"/>
+                <w:sz w:val="22"/>
+                <w:szCs w:val="22"/>
                 <w:lang w:eastAsia="zh-CN"/>
               </w:rPr>
             </w:pPr>
             <w:r>
               <w:rPr>
+                <w:rFonts w:asciiTheme="majorHAnsi" w:hAnsiTheme="majorHAnsi" w:cstheme="majorHAnsi"/>
+                <w:sz w:val="22"/>
+                <w:szCs w:val="22"/>
                 <w:lang w:eastAsia="zh-CN"/>
               </w:rPr>
               <w:t xml:space="preserve">Managing. Analytics. </w:t>
@@ -19068,11 +19072,17 @@
           <w:p>
             <w:pPr>
               <w:rPr>
+                <w:rFonts w:asciiTheme="majorHAnsi" w:hAnsiTheme="majorHAnsi" w:cstheme="majorHAnsi"/>
+                <w:sz w:val="22"/>
+                <w:szCs w:val="22"/>
                 <w:lang w:eastAsia="zh-CN"/>
               </w:rPr>
             </w:pPr>
             <w:r>
               <w:rPr>
+                <w:rFonts w:asciiTheme="majorHAnsi" w:hAnsiTheme="majorHAnsi" w:cstheme="majorHAnsi"/>
+                <w:sz w:val="22"/>
+                <w:szCs w:val="22"/>
                 <w:lang w:eastAsia="zh-CN"/>
               </w:rPr>
               <w:t>Stakeholders and interest</w:t>
@@ -19086,11 +19096,17 @@
           <w:p>
             <w:pPr>
               <w:rPr>
+                <w:rFonts w:asciiTheme="majorHAnsi" w:hAnsiTheme="majorHAnsi" w:cstheme="majorHAnsi"/>
+                <w:sz w:val="22"/>
+                <w:szCs w:val="22"/>
                 <w:lang w:eastAsia="zh-CN"/>
               </w:rPr>
             </w:pPr>
             <w:r>
               <w:rPr>
+                <w:rFonts w:asciiTheme="majorHAnsi" w:hAnsiTheme="majorHAnsi" w:cstheme="majorHAnsi"/>
+                <w:sz w:val="22"/>
+                <w:szCs w:val="22"/>
                 <w:lang w:eastAsia="zh-CN"/>
               </w:rPr>
               <w:t>General Manager – Wants to see data on how the store could improve</w:t>
@@ -19106,11 +19122,17 @@
           <w:p>
             <w:pPr>
               <w:rPr>
+                <w:rFonts w:asciiTheme="majorHAnsi" w:hAnsiTheme="majorHAnsi" w:cstheme="majorHAnsi"/>
+                <w:sz w:val="22"/>
+                <w:szCs w:val="22"/>
                 <w:lang w:eastAsia="zh-CN"/>
               </w:rPr>
             </w:pPr>
             <w:r>
               <w:rPr>
+                <w:rFonts w:asciiTheme="majorHAnsi" w:hAnsiTheme="majorHAnsi" w:cstheme="majorHAnsi"/>
+                <w:sz w:val="22"/>
+                <w:szCs w:val="22"/>
                 <w:lang w:eastAsia="zh-CN"/>
               </w:rPr>
               <w:t>Brief Description:</w:t>
@@ -19124,11 +19146,17 @@
           <w:p>
             <w:pPr>
               <w:rPr>
+                <w:rFonts w:asciiTheme="majorHAnsi" w:hAnsiTheme="majorHAnsi" w:cstheme="majorHAnsi"/>
+                <w:sz w:val="22"/>
+                <w:szCs w:val="22"/>
                 <w:lang w:eastAsia="zh-CN"/>
               </w:rPr>
             </w:pPr>
             <w:r>
               <w:rPr>
+                <w:rFonts w:asciiTheme="majorHAnsi" w:hAnsiTheme="majorHAnsi" w:cstheme="majorHAnsi"/>
+                <w:sz w:val="22"/>
+                <w:szCs w:val="22"/>
                 <w:lang w:eastAsia="zh-CN"/>
               </w:rPr>
               <w:t xml:space="preserve">This use case describes ChowHub could display analytics to the general manager </w:t>
@@ -19144,11 +19172,17 @@
           <w:p>
             <w:pPr>
               <w:rPr>
+                <w:rFonts w:asciiTheme="majorHAnsi" w:hAnsiTheme="majorHAnsi" w:cstheme="majorHAnsi"/>
+                <w:sz w:val="22"/>
+                <w:szCs w:val="22"/>
                 <w:lang w:eastAsia="zh-CN"/>
               </w:rPr>
             </w:pPr>
             <w:r>
               <w:rPr>
+                <w:rFonts w:asciiTheme="majorHAnsi" w:hAnsiTheme="majorHAnsi" w:cstheme="majorHAnsi"/>
+                <w:sz w:val="22"/>
+                <w:szCs w:val="22"/>
                 <w:lang w:eastAsia="zh-CN"/>
               </w:rPr>
               <w:t>Trigger:</w:t>
@@ -19157,11 +19191,17 @@
           <w:p>
             <w:pPr>
               <w:rPr>
+                <w:rFonts w:asciiTheme="majorHAnsi" w:hAnsiTheme="majorHAnsi" w:cstheme="majorHAnsi"/>
+                <w:sz w:val="22"/>
+                <w:szCs w:val="22"/>
                 <w:lang w:eastAsia="zh-CN"/>
               </w:rPr>
             </w:pPr>
             <w:r>
               <w:rPr>
+                <w:rFonts w:asciiTheme="majorHAnsi" w:hAnsiTheme="majorHAnsi" w:cstheme="majorHAnsi"/>
+                <w:sz w:val="22"/>
+                <w:szCs w:val="22"/>
                 <w:lang w:eastAsia="zh-CN"/>
               </w:rPr>
               <w:t>Type:</w:t>
@@ -19175,11 +19215,17 @@
           <w:p>
             <w:pPr>
               <w:rPr>
+                <w:rFonts w:asciiTheme="majorHAnsi" w:hAnsiTheme="majorHAnsi" w:cstheme="majorHAnsi"/>
+                <w:sz w:val="22"/>
+                <w:szCs w:val="22"/>
                 <w:lang w:eastAsia="zh-CN"/>
               </w:rPr>
             </w:pPr>
             <w:r>
               <w:rPr>
+                <w:rFonts w:asciiTheme="majorHAnsi" w:hAnsiTheme="majorHAnsi" w:cstheme="majorHAnsi"/>
+                <w:sz w:val="22"/>
+                <w:szCs w:val="22"/>
                 <w:lang w:eastAsia="zh-CN"/>
               </w:rPr>
               <w:t>General Manager wants to view the analytics</w:t>
@@ -19188,11 +19234,17 @@
           <w:p>
             <w:pPr>
               <w:rPr>
+                <w:rFonts w:asciiTheme="majorHAnsi" w:hAnsiTheme="majorHAnsi" w:cstheme="majorHAnsi"/>
+                <w:sz w:val="22"/>
+                <w:szCs w:val="22"/>
                 <w:lang w:eastAsia="zh-CN"/>
               </w:rPr>
             </w:pPr>
             <w:r>
               <w:rPr>
+                <w:rFonts w:asciiTheme="majorHAnsi" w:hAnsiTheme="majorHAnsi" w:cstheme="majorHAnsi"/>
+                <w:sz w:val="22"/>
+                <w:szCs w:val="22"/>
                 <w:lang w:eastAsia="zh-CN"/>
               </w:rPr>
               <w:t xml:space="preserve">Internal </w:t>
@@ -19208,11 +19260,17 @@
           <w:p>
             <w:pPr>
               <w:rPr>
+                <w:rFonts w:asciiTheme="majorHAnsi" w:hAnsiTheme="majorHAnsi" w:cstheme="majorHAnsi"/>
+                <w:sz w:val="22"/>
+                <w:szCs w:val="22"/>
                 <w:lang w:eastAsia="zh-CN"/>
               </w:rPr>
             </w:pPr>
             <w:r>
               <w:rPr>
+                <w:rFonts w:asciiTheme="majorHAnsi" w:hAnsiTheme="majorHAnsi" w:cstheme="majorHAnsi"/>
+                <w:sz w:val="22"/>
+                <w:szCs w:val="22"/>
                 <w:lang w:eastAsia="zh-CN"/>
               </w:rPr>
               <w:t>Relationships:</w:t>
@@ -19241,11 +19299,17 @@
                 <w:p>
                   <w:pPr>
                     <w:rPr>
+                      <w:rFonts w:asciiTheme="majorHAnsi" w:hAnsiTheme="majorHAnsi" w:cstheme="majorHAnsi"/>
+                      <w:sz w:val="22"/>
+                      <w:szCs w:val="22"/>
                       <w:lang w:eastAsia="zh-CN"/>
                     </w:rPr>
                   </w:pPr>
                   <w:r>
                     <w:rPr>
+                      <w:rFonts w:asciiTheme="majorHAnsi" w:hAnsiTheme="majorHAnsi" w:cstheme="majorHAnsi"/>
+                      <w:sz w:val="22"/>
+                      <w:szCs w:val="22"/>
                       <w:lang w:eastAsia="zh-CN"/>
                     </w:rPr>
                     <w:t>Association</w:t>
@@ -19259,11 +19323,17 @@
                 <w:p>
                   <w:pPr>
                     <w:rPr>
+                      <w:rFonts w:asciiTheme="majorHAnsi" w:hAnsiTheme="majorHAnsi" w:cstheme="majorHAnsi"/>
+                      <w:sz w:val="22"/>
+                      <w:szCs w:val="22"/>
                       <w:lang w:eastAsia="zh-CN"/>
                     </w:rPr>
                   </w:pPr>
                   <w:r>
                     <w:rPr>
+                      <w:rFonts w:asciiTheme="majorHAnsi" w:hAnsiTheme="majorHAnsi" w:cstheme="majorHAnsi"/>
+                      <w:sz w:val="22"/>
+                      <w:szCs w:val="22"/>
                       <w:lang w:eastAsia="zh-CN"/>
                     </w:rPr>
                     <w:t>General Manager</w:t>
@@ -19279,11 +19349,17 @@
                 <w:p>
                   <w:pPr>
                     <w:rPr>
+                      <w:rFonts w:asciiTheme="majorHAnsi" w:hAnsiTheme="majorHAnsi" w:cstheme="majorHAnsi"/>
+                      <w:sz w:val="22"/>
+                      <w:szCs w:val="22"/>
                       <w:lang w:eastAsia="zh-CN"/>
                     </w:rPr>
                   </w:pPr>
                   <w:r>
                     <w:rPr>
+                      <w:rFonts w:asciiTheme="majorHAnsi" w:hAnsiTheme="majorHAnsi" w:cstheme="majorHAnsi"/>
+                      <w:sz w:val="22"/>
+                      <w:szCs w:val="22"/>
                       <w:lang w:eastAsia="zh-CN"/>
                     </w:rPr>
                     <w:t>Include</w:t>
@@ -19297,6 +19373,9 @@
                 <w:p>
                   <w:pPr>
                     <w:rPr>
+                      <w:rFonts w:asciiTheme="majorHAnsi" w:hAnsiTheme="majorHAnsi" w:cstheme="majorHAnsi"/>
+                      <w:sz w:val="22"/>
+                      <w:szCs w:val="22"/>
                       <w:lang w:eastAsia="zh-CN"/>
                     </w:rPr>
                   </w:pPr>
@@ -19311,11 +19390,17 @@
                 <w:p>
                   <w:pPr>
                     <w:rPr>
+                      <w:rFonts w:asciiTheme="majorHAnsi" w:hAnsiTheme="majorHAnsi" w:cstheme="majorHAnsi"/>
+                      <w:sz w:val="22"/>
+                      <w:szCs w:val="22"/>
                       <w:lang w:eastAsia="zh-CN"/>
                     </w:rPr>
                   </w:pPr>
                   <w:r>
                     <w:rPr>
+                      <w:rFonts w:asciiTheme="majorHAnsi" w:hAnsiTheme="majorHAnsi" w:cstheme="majorHAnsi"/>
+                      <w:sz w:val="22"/>
+                      <w:szCs w:val="22"/>
                       <w:lang w:eastAsia="zh-CN"/>
                     </w:rPr>
                     <w:t>Extend</w:t>
@@ -19329,6 +19414,9 @@
                 <w:p>
                   <w:pPr>
                     <w:rPr>
+                      <w:rFonts w:asciiTheme="majorHAnsi" w:hAnsiTheme="majorHAnsi" w:cstheme="majorHAnsi"/>
+                      <w:sz w:val="22"/>
+                      <w:szCs w:val="22"/>
                       <w:lang w:eastAsia="zh-CN"/>
                     </w:rPr>
                   </w:pPr>
@@ -19343,11 +19431,17 @@
                 <w:p>
                   <w:pPr>
                     <w:rPr>
+                      <w:rFonts w:asciiTheme="majorHAnsi" w:hAnsiTheme="majorHAnsi" w:cstheme="majorHAnsi"/>
+                      <w:sz w:val="22"/>
+                      <w:szCs w:val="22"/>
                       <w:lang w:eastAsia="zh-CN"/>
                     </w:rPr>
                   </w:pPr>
                   <w:r>
                     <w:rPr>
+                      <w:rFonts w:asciiTheme="majorHAnsi" w:hAnsiTheme="majorHAnsi" w:cstheme="majorHAnsi"/>
+                      <w:sz w:val="22"/>
+                      <w:szCs w:val="22"/>
                       <w:lang w:eastAsia="zh-CN"/>
                     </w:rPr>
                     <w:t>Generalization</w:t>
@@ -19361,6 +19455,9 @@
                 <w:p>
                   <w:pPr>
                     <w:rPr>
+                      <w:rFonts w:asciiTheme="majorHAnsi" w:hAnsiTheme="majorHAnsi" w:cstheme="majorHAnsi"/>
+                      <w:sz w:val="22"/>
+                      <w:szCs w:val="22"/>
                       <w:lang w:eastAsia="zh-CN"/>
                     </w:rPr>
                   </w:pPr>
@@ -19371,6 +19468,9 @@
           <w:p>
             <w:pPr>
               <w:rPr>
+                <w:rFonts w:asciiTheme="majorHAnsi" w:hAnsiTheme="majorHAnsi" w:cstheme="majorHAnsi"/>
+                <w:sz w:val="22"/>
+                <w:szCs w:val="22"/>
                 <w:lang w:eastAsia="zh-CN"/>
               </w:rPr>
             </w:pPr>
@@ -19385,11 +19485,17 @@
           <w:p>
             <w:pPr>
               <w:rPr>
+                <w:rFonts w:asciiTheme="majorHAnsi" w:hAnsiTheme="majorHAnsi" w:cstheme="majorHAnsi"/>
+                <w:sz w:val="22"/>
+                <w:szCs w:val="22"/>
                 <w:lang w:eastAsia="zh-CN"/>
               </w:rPr>
             </w:pPr>
             <w:r>
               <w:rPr>
+                <w:rFonts w:asciiTheme="majorHAnsi" w:hAnsiTheme="majorHAnsi" w:cstheme="majorHAnsi"/>
+                <w:sz w:val="22"/>
+                <w:szCs w:val="22"/>
                 <w:lang w:eastAsia="zh-CN"/>
               </w:rPr>
               <w:t>Normal Flow of events:</w:t>
@@ -19418,11 +19524,17 @@
                 <w:p>
                   <w:pPr>
                     <w:rPr>
+                      <w:rFonts w:asciiTheme="majorHAnsi" w:hAnsiTheme="majorHAnsi" w:cstheme="majorHAnsi"/>
+                      <w:sz w:val="22"/>
+                      <w:szCs w:val="22"/>
                       <w:lang w:eastAsia="zh-CN"/>
                     </w:rPr>
                   </w:pPr>
                   <w:r>
                     <w:rPr>
+                      <w:rFonts w:asciiTheme="majorHAnsi" w:hAnsiTheme="majorHAnsi" w:cstheme="majorHAnsi"/>
+                      <w:sz w:val="22"/>
+                      <w:szCs w:val="22"/>
                       <w:lang w:eastAsia="zh-CN"/>
                     </w:rPr>
                     <w:t xml:space="preserve">1. </w:t>
@@ -19436,11 +19548,17 @@
                 <w:p>
                   <w:pPr>
                     <w:rPr>
+                      <w:rFonts w:asciiTheme="majorHAnsi" w:hAnsiTheme="majorHAnsi" w:cstheme="majorHAnsi"/>
+                      <w:sz w:val="22"/>
+                      <w:szCs w:val="22"/>
                       <w:lang w:eastAsia="zh-CN"/>
                     </w:rPr>
                   </w:pPr>
                   <w:r>
                     <w:rPr>
+                      <w:rFonts w:asciiTheme="majorHAnsi" w:hAnsiTheme="majorHAnsi" w:cstheme="majorHAnsi"/>
+                      <w:sz w:val="22"/>
+                      <w:szCs w:val="22"/>
                       <w:lang w:eastAsia="zh-CN"/>
                     </w:rPr>
                     <w:t>Capture current view settings</w:t>
@@ -19456,13 +19574,20 @@
                 <w:p>
                   <w:pPr>
                     <w:rPr>
+                      <w:rFonts w:asciiTheme="majorHAnsi" w:hAnsiTheme="majorHAnsi" w:cstheme="majorHAnsi"/>
+                      <w:sz w:val="22"/>
+                      <w:szCs w:val="22"/>
                       <w:lang w:eastAsia="zh-CN"/>
                     </w:rPr>
                   </w:pPr>
                   <w:r>
                     <w:rPr>
+                      <w:rFonts w:asciiTheme="majorHAnsi" w:hAnsiTheme="majorHAnsi" w:cstheme="majorHAnsi"/>
+                      <w:sz w:val="22"/>
+                      <w:szCs w:val="22"/>
                       <w:lang w:eastAsia="zh-CN"/>
                     </w:rPr>
+                    <w:lastRenderedPageBreak/>
                     <w:t>2.</w:t>
                   </w:r>
                 </w:p>
@@ -19474,11 +19599,17 @@
                 <w:p>
                   <w:pPr>
                     <w:rPr>
+                      <w:rFonts w:asciiTheme="majorHAnsi" w:hAnsiTheme="majorHAnsi" w:cstheme="majorHAnsi"/>
+                      <w:sz w:val="22"/>
+                      <w:szCs w:val="22"/>
                       <w:lang w:eastAsia="zh-CN"/>
                     </w:rPr>
                   </w:pPr>
                   <w:r>
                     <w:rPr>
+                      <w:rFonts w:asciiTheme="majorHAnsi" w:hAnsiTheme="majorHAnsi" w:cstheme="majorHAnsi"/>
+                      <w:sz w:val="22"/>
+                      <w:szCs w:val="22"/>
                       <w:lang w:eastAsia="zh-CN"/>
                     </w:rPr>
                     <w:t>Capture transactions based on view settings</w:t>
@@ -19494,14 +19625,19 @@
                 <w:p>
                   <w:pPr>
                     <w:rPr>
+                      <w:rFonts w:asciiTheme="majorHAnsi" w:hAnsiTheme="majorHAnsi" w:cstheme="majorHAnsi"/>
+                      <w:sz w:val="22"/>
+                      <w:szCs w:val="22"/>
                       <w:lang w:eastAsia="zh-CN"/>
                     </w:rPr>
                   </w:pPr>
                   <w:r>
                     <w:rPr>
+                      <w:rFonts w:asciiTheme="majorHAnsi" w:hAnsiTheme="majorHAnsi" w:cstheme="majorHAnsi"/>
+                      <w:sz w:val="22"/>
+                      <w:szCs w:val="22"/>
                       <w:lang w:eastAsia="zh-CN"/>
                     </w:rPr>
-                    <w:lastRenderedPageBreak/>
                     <w:t>3.</w:t>
                   </w:r>
                 </w:p>
@@ -19513,11 +19649,17 @@
                 <w:p>
                   <w:pPr>
                     <w:rPr>
+                      <w:rFonts w:asciiTheme="majorHAnsi" w:hAnsiTheme="majorHAnsi" w:cstheme="majorHAnsi"/>
+                      <w:sz w:val="22"/>
+                      <w:szCs w:val="22"/>
                       <w:lang w:eastAsia="zh-CN"/>
                     </w:rPr>
                   </w:pPr>
                   <w:r>
                     <w:rPr>
+                      <w:rFonts w:asciiTheme="majorHAnsi" w:hAnsiTheme="majorHAnsi" w:cstheme="majorHAnsi"/>
+                      <w:sz w:val="22"/>
+                      <w:szCs w:val="22"/>
                       <w:lang w:eastAsia="zh-CN"/>
                     </w:rPr>
                     <w:t>Create analysis based on captured transactions</w:t>
@@ -19533,11 +19675,17 @@
                 <w:p>
                   <w:pPr>
                     <w:rPr>
+                      <w:rFonts w:asciiTheme="majorHAnsi" w:hAnsiTheme="majorHAnsi" w:cstheme="majorHAnsi"/>
+                      <w:sz w:val="22"/>
+                      <w:szCs w:val="22"/>
                       <w:lang w:eastAsia="zh-CN"/>
                     </w:rPr>
                   </w:pPr>
                   <w:r>
                     <w:rPr>
+                      <w:rFonts w:asciiTheme="majorHAnsi" w:hAnsiTheme="majorHAnsi" w:cstheme="majorHAnsi"/>
+                      <w:sz w:val="22"/>
+                      <w:szCs w:val="22"/>
                       <w:lang w:eastAsia="zh-CN"/>
                     </w:rPr>
                     <w:t>4.</w:t>
@@ -19551,6 +19699,9 @@
                 <w:p>
                   <w:pPr>
                     <w:rPr>
+                      <w:rFonts w:asciiTheme="majorHAnsi" w:hAnsiTheme="majorHAnsi" w:cstheme="majorHAnsi"/>
+                      <w:sz w:val="22"/>
+                      <w:szCs w:val="22"/>
                       <w:lang w:eastAsia="zh-CN"/>
                     </w:rPr>
                   </w:pPr>
@@ -19565,11 +19716,17 @@
                 <w:p>
                   <w:pPr>
                     <w:rPr>
+                      <w:rFonts w:asciiTheme="majorHAnsi" w:hAnsiTheme="majorHAnsi" w:cstheme="majorHAnsi"/>
+                      <w:sz w:val="22"/>
+                      <w:szCs w:val="22"/>
                       <w:lang w:eastAsia="zh-CN"/>
                     </w:rPr>
                   </w:pPr>
                   <w:r>
                     <w:rPr>
+                      <w:rFonts w:asciiTheme="majorHAnsi" w:hAnsiTheme="majorHAnsi" w:cstheme="majorHAnsi"/>
+                      <w:sz w:val="22"/>
+                      <w:szCs w:val="22"/>
                       <w:lang w:eastAsia="zh-CN"/>
                     </w:rPr>
                     <w:t>5.</w:t>
@@ -19583,6 +19740,9 @@
                 <w:p>
                   <w:pPr>
                     <w:rPr>
+                      <w:rFonts w:asciiTheme="majorHAnsi" w:hAnsiTheme="majorHAnsi" w:cstheme="majorHAnsi"/>
+                      <w:sz w:val="22"/>
+                      <w:szCs w:val="22"/>
                       <w:lang w:eastAsia="zh-CN"/>
                     </w:rPr>
                   </w:pPr>
@@ -19593,6 +19753,9 @@
           <w:p>
             <w:pPr>
               <w:rPr>
+                <w:rFonts w:asciiTheme="majorHAnsi" w:hAnsiTheme="majorHAnsi" w:cstheme="majorHAnsi"/>
+                <w:sz w:val="22"/>
+                <w:szCs w:val="22"/>
                 <w:lang w:eastAsia="zh-CN"/>
               </w:rPr>
             </w:pPr>
@@ -19607,14 +19770,19 @@
           <w:p>
             <w:pPr>
               <w:rPr>
+                <w:rFonts w:asciiTheme="majorHAnsi" w:hAnsiTheme="majorHAnsi" w:cstheme="majorHAnsi"/>
+                <w:sz w:val="22"/>
+                <w:szCs w:val="22"/>
                 <w:lang w:eastAsia="zh-CN"/>
               </w:rPr>
             </w:pPr>
             <w:r>
               <w:rPr>
+                <w:rFonts w:asciiTheme="majorHAnsi" w:hAnsiTheme="majorHAnsi" w:cstheme="majorHAnsi"/>
+                <w:sz w:val="22"/>
+                <w:szCs w:val="22"/>
                 <w:lang w:eastAsia="zh-CN"/>
               </w:rPr>
-              <w:lastRenderedPageBreak/>
               <w:t>Sub Flows:</w:t>
             </w:r>
           </w:p>
@@ -19626,6 +19794,9 @@
           <w:p>
             <w:pPr>
               <w:rPr>
+                <w:rFonts w:asciiTheme="majorHAnsi" w:hAnsiTheme="majorHAnsi" w:cstheme="majorHAnsi"/>
+                <w:sz w:val="22"/>
+                <w:szCs w:val="22"/>
                 <w:lang w:eastAsia="zh-CN"/>
               </w:rPr>
             </w:pPr>
@@ -19640,11 +19811,17 @@
           <w:p>
             <w:pPr>
               <w:rPr>
+                <w:rFonts w:asciiTheme="majorHAnsi" w:hAnsiTheme="majorHAnsi" w:cstheme="majorHAnsi"/>
+                <w:sz w:val="22"/>
+                <w:szCs w:val="22"/>
                 <w:lang w:eastAsia="zh-CN"/>
               </w:rPr>
             </w:pPr>
             <w:r>
               <w:rPr>
+                <w:rFonts w:asciiTheme="majorHAnsi" w:hAnsiTheme="majorHAnsi" w:cstheme="majorHAnsi"/>
+                <w:sz w:val="22"/>
+                <w:szCs w:val="22"/>
                 <w:lang w:eastAsia="zh-CN"/>
               </w:rPr>
               <w:t>Alternate Flows:</w:t>
@@ -19658,6 +19835,9 @@
           <w:p>
             <w:pPr>
               <w:rPr>
+                <w:rFonts w:asciiTheme="majorHAnsi" w:hAnsiTheme="majorHAnsi" w:cstheme="majorHAnsi"/>
+                <w:sz w:val="22"/>
+                <w:szCs w:val="22"/>
                 <w:lang w:eastAsia="zh-CN"/>
               </w:rPr>
             </w:pPr>
@@ -19668,6 +19848,7 @@
     <w:p>
       <w:pPr>
         <w:rPr>
+          <w:rFonts w:asciiTheme="majorHAnsi" w:hAnsiTheme="majorHAnsi" w:cstheme="majorHAnsi"/>
           <w:lang w:eastAsia="zh-CN"/>
         </w:rPr>
       </w:pPr>
@@ -19690,11 +19871,17 @@
           <w:p>
             <w:pPr>
               <w:rPr>
+                <w:rFonts w:asciiTheme="majorHAnsi" w:hAnsiTheme="majorHAnsi" w:cstheme="majorHAnsi"/>
+                <w:sz w:val="22"/>
+                <w:szCs w:val="22"/>
                 <w:lang w:eastAsia="zh-CN"/>
               </w:rPr>
             </w:pPr>
             <w:r>
               <w:rPr>
+                <w:rFonts w:asciiTheme="majorHAnsi" w:hAnsiTheme="majorHAnsi" w:cstheme="majorHAnsi"/>
+                <w:sz w:val="22"/>
+                <w:szCs w:val="22"/>
                 <w:lang w:eastAsia="zh-CN"/>
               </w:rPr>
               <w:t>Use Case Name:</w:t>
@@ -19708,11 +19895,17 @@
           <w:p>
             <w:pPr>
               <w:rPr>
+                <w:rFonts w:asciiTheme="majorHAnsi" w:hAnsiTheme="majorHAnsi" w:cstheme="majorHAnsi"/>
+                <w:sz w:val="22"/>
+                <w:szCs w:val="22"/>
                 <w:lang w:eastAsia="zh-CN"/>
               </w:rPr>
             </w:pPr>
             <w:r>
               <w:rPr>
+                <w:rFonts w:asciiTheme="majorHAnsi" w:hAnsiTheme="majorHAnsi" w:cstheme="majorHAnsi"/>
+                <w:sz w:val="22"/>
+                <w:szCs w:val="22"/>
                 <w:lang w:eastAsia="zh-CN"/>
               </w:rPr>
               <w:t xml:space="preserve">View Sales Report </w:t>
@@ -19728,11 +19921,17 @@
           <w:p>
             <w:pPr>
               <w:rPr>
+                <w:rFonts w:asciiTheme="majorHAnsi" w:hAnsiTheme="majorHAnsi" w:cstheme="majorHAnsi"/>
+                <w:sz w:val="22"/>
+                <w:szCs w:val="22"/>
                 <w:lang w:eastAsia="zh-CN"/>
               </w:rPr>
             </w:pPr>
             <w:r>
               <w:rPr>
+                <w:rFonts w:asciiTheme="majorHAnsi" w:hAnsiTheme="majorHAnsi" w:cstheme="majorHAnsi"/>
+                <w:sz w:val="22"/>
+                <w:szCs w:val="22"/>
                 <w:lang w:eastAsia="zh-CN"/>
               </w:rPr>
               <w:t>ID</w:t>
@@ -19746,11 +19945,33 @@
           <w:p>
             <w:pPr>
               <w:rPr>
+                <w:rFonts w:asciiTheme="majorHAnsi" w:hAnsiTheme="majorHAnsi" w:cstheme="majorHAnsi"/>
+                <w:sz w:val="22"/>
+                <w:szCs w:val="22"/>
                 <w:lang w:eastAsia="zh-CN"/>
               </w:rPr>
             </w:pPr>
             <w:r>
               <w:rPr>
+                <w:rFonts w:asciiTheme="majorHAnsi" w:hAnsiTheme="majorHAnsi" w:cstheme="majorHAnsi"/>
+                <w:sz w:val="22"/>
+                <w:szCs w:val="22"/>
+              </w:rPr>
+              <w:t>UC</w:t>
+            </w:r>
+            <w:r>
+              <w:rPr>
+                <w:rFonts w:asciiTheme="majorHAnsi" w:hAnsiTheme="majorHAnsi" w:cstheme="majorHAnsi"/>
+                <w:sz w:val="22"/>
+                <w:szCs w:val="22"/>
+              </w:rPr>
+              <w:t>0</w:t>
+            </w:r>
+            <w:r>
+              <w:rPr>
+                <w:rFonts w:asciiTheme="majorHAnsi" w:hAnsiTheme="majorHAnsi" w:cstheme="majorHAnsi"/>
+                <w:sz w:val="22"/>
+                <w:szCs w:val="22"/>
                 <w:lang w:eastAsia="zh-CN"/>
               </w:rPr>
               <w:t>2</w:t>
@@ -19766,11 +19987,17 @@
           <w:p>
             <w:pPr>
               <w:rPr>
+                <w:rFonts w:asciiTheme="majorHAnsi" w:hAnsiTheme="majorHAnsi" w:cstheme="majorHAnsi"/>
+                <w:sz w:val="22"/>
+                <w:szCs w:val="22"/>
                 <w:lang w:eastAsia="zh-CN"/>
               </w:rPr>
             </w:pPr>
             <w:r>
               <w:rPr>
+                <w:rFonts w:asciiTheme="majorHAnsi" w:hAnsiTheme="majorHAnsi" w:cstheme="majorHAnsi"/>
+                <w:sz w:val="22"/>
+                <w:szCs w:val="22"/>
                 <w:lang w:eastAsia="zh-CN"/>
               </w:rPr>
               <w:t>Importance</w:t>
@@ -19784,11 +20011,17 @@
           <w:p>
             <w:pPr>
               <w:rPr>
+                <w:rFonts w:asciiTheme="majorHAnsi" w:hAnsiTheme="majorHAnsi" w:cstheme="majorHAnsi"/>
+                <w:sz w:val="22"/>
+                <w:szCs w:val="22"/>
                 <w:lang w:eastAsia="zh-CN"/>
               </w:rPr>
             </w:pPr>
             <w:r>
               <w:rPr>
+                <w:rFonts w:asciiTheme="majorHAnsi" w:hAnsiTheme="majorHAnsi" w:cstheme="majorHAnsi"/>
+                <w:sz w:val="22"/>
+                <w:szCs w:val="22"/>
                 <w:lang w:eastAsia="zh-CN"/>
               </w:rPr>
               <w:t>Low</w:t>
@@ -19804,11 +20037,17 @@
           <w:p>
             <w:pPr>
               <w:rPr>
+                <w:rFonts w:asciiTheme="majorHAnsi" w:hAnsiTheme="majorHAnsi" w:cstheme="majorHAnsi"/>
+                <w:sz w:val="22"/>
+                <w:szCs w:val="22"/>
                 <w:lang w:eastAsia="zh-CN"/>
               </w:rPr>
             </w:pPr>
             <w:r>
               <w:rPr>
+                <w:rFonts w:asciiTheme="majorHAnsi" w:hAnsiTheme="majorHAnsi" w:cstheme="majorHAnsi"/>
+                <w:sz w:val="22"/>
+                <w:szCs w:val="22"/>
                 <w:lang w:eastAsia="zh-CN"/>
               </w:rPr>
               <w:t>Primary Actor</w:t>
@@ -19822,11 +20061,17 @@
           <w:p>
             <w:pPr>
               <w:rPr>
+                <w:rFonts w:asciiTheme="majorHAnsi" w:hAnsiTheme="majorHAnsi" w:cstheme="majorHAnsi"/>
+                <w:sz w:val="22"/>
+                <w:szCs w:val="22"/>
                 <w:lang w:eastAsia="zh-CN"/>
               </w:rPr>
             </w:pPr>
             <w:r>
               <w:rPr>
+                <w:rFonts w:asciiTheme="majorHAnsi" w:hAnsiTheme="majorHAnsi" w:cstheme="majorHAnsi"/>
+                <w:sz w:val="22"/>
+                <w:szCs w:val="22"/>
                 <w:lang w:eastAsia="zh-CN"/>
               </w:rPr>
               <w:t>General Manager</w:t>
@@ -19842,11 +20087,17 @@
           <w:p>
             <w:pPr>
               <w:rPr>
+                <w:rFonts w:asciiTheme="majorHAnsi" w:hAnsiTheme="majorHAnsi" w:cstheme="majorHAnsi"/>
+                <w:sz w:val="22"/>
+                <w:szCs w:val="22"/>
                 <w:lang w:eastAsia="zh-CN"/>
               </w:rPr>
             </w:pPr>
             <w:r>
               <w:rPr>
+                <w:rFonts w:asciiTheme="majorHAnsi" w:hAnsiTheme="majorHAnsi" w:cstheme="majorHAnsi"/>
+                <w:sz w:val="22"/>
+                <w:szCs w:val="22"/>
                 <w:lang w:eastAsia="zh-CN"/>
               </w:rPr>
               <w:t>Use Case Type</w:t>
@@ -19860,11 +20111,17 @@
           <w:p>
             <w:pPr>
               <w:rPr>
+                <w:rFonts w:asciiTheme="majorHAnsi" w:hAnsiTheme="majorHAnsi" w:cstheme="majorHAnsi"/>
+                <w:sz w:val="22"/>
+                <w:szCs w:val="22"/>
                 <w:lang w:eastAsia="zh-CN"/>
               </w:rPr>
             </w:pPr>
             <w:r>
               <w:rPr>
+                <w:rFonts w:asciiTheme="majorHAnsi" w:hAnsiTheme="majorHAnsi" w:cstheme="majorHAnsi"/>
+                <w:sz w:val="22"/>
+                <w:szCs w:val="22"/>
                 <w:lang w:eastAsia="zh-CN"/>
               </w:rPr>
               <w:t xml:space="preserve">Managing. Analysis. </w:t>
@@ -19880,11 +20137,17 @@
           <w:p>
             <w:pPr>
               <w:rPr>
+                <w:rFonts w:asciiTheme="majorHAnsi" w:hAnsiTheme="majorHAnsi" w:cstheme="majorHAnsi"/>
+                <w:sz w:val="22"/>
+                <w:szCs w:val="22"/>
                 <w:lang w:eastAsia="zh-CN"/>
               </w:rPr>
             </w:pPr>
             <w:r>
               <w:rPr>
+                <w:rFonts w:asciiTheme="majorHAnsi" w:hAnsiTheme="majorHAnsi" w:cstheme="majorHAnsi"/>
+                <w:sz w:val="22"/>
+                <w:szCs w:val="22"/>
                 <w:lang w:eastAsia="zh-CN"/>
               </w:rPr>
               <w:t>Stakeholders and interest</w:t>
@@ -19898,11 +20161,17 @@
           <w:p>
             <w:pPr>
               <w:rPr>
+                <w:rFonts w:asciiTheme="majorHAnsi" w:hAnsiTheme="majorHAnsi" w:cstheme="majorHAnsi"/>
+                <w:sz w:val="22"/>
+                <w:szCs w:val="22"/>
                 <w:lang w:eastAsia="zh-CN"/>
               </w:rPr>
             </w:pPr>
             <w:r>
               <w:rPr>
+                <w:rFonts w:asciiTheme="majorHAnsi" w:hAnsiTheme="majorHAnsi" w:cstheme="majorHAnsi"/>
+                <w:sz w:val="22"/>
+                <w:szCs w:val="22"/>
                 <w:lang w:eastAsia="zh-CN"/>
               </w:rPr>
               <w:t>General Manager – Wants an overview on transactions</w:t>
@@ -19918,11 +20187,17 @@
           <w:p>
             <w:pPr>
               <w:rPr>
+                <w:rFonts w:asciiTheme="majorHAnsi" w:hAnsiTheme="majorHAnsi" w:cstheme="majorHAnsi"/>
+                <w:sz w:val="22"/>
+                <w:szCs w:val="22"/>
                 <w:lang w:eastAsia="zh-CN"/>
               </w:rPr>
             </w:pPr>
             <w:r>
               <w:rPr>
+                <w:rFonts w:asciiTheme="majorHAnsi" w:hAnsiTheme="majorHAnsi" w:cstheme="majorHAnsi"/>
+                <w:sz w:val="22"/>
+                <w:szCs w:val="22"/>
                 <w:lang w:eastAsia="zh-CN"/>
               </w:rPr>
               <w:t>Brief Description:</w:t>
@@ -19936,11 +20211,17 @@
           <w:p>
             <w:pPr>
               <w:rPr>
+                <w:rFonts w:asciiTheme="majorHAnsi" w:hAnsiTheme="majorHAnsi" w:cstheme="majorHAnsi"/>
+                <w:sz w:val="22"/>
+                <w:szCs w:val="22"/>
                 <w:lang w:eastAsia="zh-CN"/>
               </w:rPr>
             </w:pPr>
             <w:r>
               <w:rPr>
+                <w:rFonts w:asciiTheme="majorHAnsi" w:hAnsiTheme="majorHAnsi" w:cstheme="majorHAnsi"/>
+                <w:sz w:val="22"/>
+                <w:szCs w:val="22"/>
                 <w:lang w:eastAsia="zh-CN"/>
               </w:rPr>
               <w:t xml:space="preserve">This use case describes ChowHub could display a sales report to the general manager </w:t>
@@ -19956,11 +20237,17 @@
           <w:p>
             <w:pPr>
               <w:rPr>
+                <w:rFonts w:asciiTheme="majorHAnsi" w:hAnsiTheme="majorHAnsi" w:cstheme="majorHAnsi"/>
+                <w:sz w:val="22"/>
+                <w:szCs w:val="22"/>
                 <w:lang w:eastAsia="zh-CN"/>
               </w:rPr>
             </w:pPr>
             <w:r>
               <w:rPr>
+                <w:rFonts w:asciiTheme="majorHAnsi" w:hAnsiTheme="majorHAnsi" w:cstheme="majorHAnsi"/>
+                <w:sz w:val="22"/>
+                <w:szCs w:val="22"/>
                 <w:lang w:eastAsia="zh-CN"/>
               </w:rPr>
               <w:t>Trigger:</w:t>
@@ -19969,11 +20256,17 @@
           <w:p>
             <w:pPr>
               <w:rPr>
+                <w:rFonts w:asciiTheme="majorHAnsi" w:hAnsiTheme="majorHAnsi" w:cstheme="majorHAnsi"/>
+                <w:sz w:val="22"/>
+                <w:szCs w:val="22"/>
                 <w:lang w:eastAsia="zh-CN"/>
               </w:rPr>
             </w:pPr>
             <w:r>
               <w:rPr>
+                <w:rFonts w:asciiTheme="majorHAnsi" w:hAnsiTheme="majorHAnsi" w:cstheme="majorHAnsi"/>
+                <w:sz w:val="22"/>
+                <w:szCs w:val="22"/>
                 <w:lang w:eastAsia="zh-CN"/>
               </w:rPr>
               <w:t>Type:</w:t>
@@ -19987,11 +20280,17 @@
           <w:p>
             <w:pPr>
               <w:rPr>
+                <w:rFonts w:asciiTheme="majorHAnsi" w:hAnsiTheme="majorHAnsi" w:cstheme="majorHAnsi"/>
+                <w:sz w:val="22"/>
+                <w:szCs w:val="22"/>
                 <w:lang w:eastAsia="zh-CN"/>
               </w:rPr>
             </w:pPr>
             <w:r>
               <w:rPr>
+                <w:rFonts w:asciiTheme="majorHAnsi" w:hAnsiTheme="majorHAnsi" w:cstheme="majorHAnsi"/>
+                <w:sz w:val="22"/>
+                <w:szCs w:val="22"/>
                 <w:lang w:eastAsia="zh-CN"/>
               </w:rPr>
               <w:t>General Manager wants to view the sales report</w:t>
@@ -20000,11 +20299,17 @@
           <w:p>
             <w:pPr>
               <w:rPr>
+                <w:rFonts w:asciiTheme="majorHAnsi" w:hAnsiTheme="majorHAnsi" w:cstheme="majorHAnsi"/>
+                <w:sz w:val="22"/>
+                <w:szCs w:val="22"/>
                 <w:lang w:eastAsia="zh-CN"/>
               </w:rPr>
             </w:pPr>
             <w:r>
               <w:rPr>
+                <w:rFonts w:asciiTheme="majorHAnsi" w:hAnsiTheme="majorHAnsi" w:cstheme="majorHAnsi"/>
+                <w:sz w:val="22"/>
+                <w:szCs w:val="22"/>
                 <w:lang w:eastAsia="zh-CN"/>
               </w:rPr>
               <w:t xml:space="preserve">Internal </w:t>
@@ -20020,11 +20325,17 @@
           <w:p>
             <w:pPr>
               <w:rPr>
+                <w:rFonts w:asciiTheme="majorHAnsi" w:hAnsiTheme="majorHAnsi" w:cstheme="majorHAnsi"/>
+                <w:sz w:val="22"/>
+                <w:szCs w:val="22"/>
                 <w:lang w:eastAsia="zh-CN"/>
               </w:rPr>
             </w:pPr>
             <w:r>
               <w:rPr>
+                <w:rFonts w:asciiTheme="majorHAnsi" w:hAnsiTheme="majorHAnsi" w:cstheme="majorHAnsi"/>
+                <w:sz w:val="22"/>
+                <w:szCs w:val="22"/>
                 <w:lang w:eastAsia="zh-CN"/>
               </w:rPr>
               <w:t>Relationships:</w:t>
@@ -20053,11 +20364,17 @@
                 <w:p>
                   <w:pPr>
                     <w:rPr>
+                      <w:rFonts w:asciiTheme="majorHAnsi" w:hAnsiTheme="majorHAnsi" w:cstheme="majorHAnsi"/>
+                      <w:sz w:val="22"/>
+                      <w:szCs w:val="22"/>
                       <w:lang w:eastAsia="zh-CN"/>
                     </w:rPr>
                   </w:pPr>
                   <w:r>
                     <w:rPr>
+                      <w:rFonts w:asciiTheme="majorHAnsi" w:hAnsiTheme="majorHAnsi" w:cstheme="majorHAnsi"/>
+                      <w:sz w:val="22"/>
+                      <w:szCs w:val="22"/>
                       <w:lang w:eastAsia="zh-CN"/>
                     </w:rPr>
                     <w:t>Association</w:t>
@@ -20071,11 +20388,17 @@
                 <w:p>
                   <w:pPr>
                     <w:rPr>
+                      <w:rFonts w:asciiTheme="majorHAnsi" w:hAnsiTheme="majorHAnsi" w:cstheme="majorHAnsi"/>
+                      <w:sz w:val="22"/>
+                      <w:szCs w:val="22"/>
                       <w:lang w:eastAsia="zh-CN"/>
                     </w:rPr>
                   </w:pPr>
                   <w:r>
                     <w:rPr>
+                      <w:rFonts w:asciiTheme="majorHAnsi" w:hAnsiTheme="majorHAnsi" w:cstheme="majorHAnsi"/>
+                      <w:sz w:val="22"/>
+                      <w:szCs w:val="22"/>
                       <w:lang w:eastAsia="zh-CN"/>
                     </w:rPr>
                     <w:t>General Manager</w:t>
@@ -20091,11 +20414,17 @@
                 <w:p>
                   <w:pPr>
                     <w:rPr>
+                      <w:rFonts w:asciiTheme="majorHAnsi" w:hAnsiTheme="majorHAnsi" w:cstheme="majorHAnsi"/>
+                      <w:sz w:val="22"/>
+                      <w:szCs w:val="22"/>
                       <w:lang w:eastAsia="zh-CN"/>
                     </w:rPr>
                   </w:pPr>
                   <w:r>
                     <w:rPr>
+                      <w:rFonts w:asciiTheme="majorHAnsi" w:hAnsiTheme="majorHAnsi" w:cstheme="majorHAnsi"/>
+                      <w:sz w:val="22"/>
+                      <w:szCs w:val="22"/>
                       <w:lang w:eastAsia="zh-CN"/>
                     </w:rPr>
                     <w:t>Include</w:t>
@@ -20109,6 +20438,9 @@
                 <w:p>
                   <w:pPr>
                     <w:rPr>
+                      <w:rFonts w:asciiTheme="majorHAnsi" w:hAnsiTheme="majorHAnsi" w:cstheme="majorHAnsi"/>
+                      <w:sz w:val="22"/>
+                      <w:szCs w:val="22"/>
                       <w:lang w:eastAsia="zh-CN"/>
                     </w:rPr>
                   </w:pPr>
@@ -20123,11 +20455,17 @@
                 <w:p>
                   <w:pPr>
                     <w:rPr>
+                      <w:rFonts w:asciiTheme="majorHAnsi" w:hAnsiTheme="majorHAnsi" w:cstheme="majorHAnsi"/>
+                      <w:sz w:val="22"/>
+                      <w:szCs w:val="22"/>
                       <w:lang w:eastAsia="zh-CN"/>
                     </w:rPr>
                   </w:pPr>
                   <w:r>
                     <w:rPr>
+                      <w:rFonts w:asciiTheme="majorHAnsi" w:hAnsiTheme="majorHAnsi" w:cstheme="majorHAnsi"/>
+                      <w:sz w:val="22"/>
+                      <w:szCs w:val="22"/>
                       <w:lang w:eastAsia="zh-CN"/>
                     </w:rPr>
                     <w:t>Extend</w:t>
@@ -20141,6 +20479,9 @@
                 <w:p>
                   <w:pPr>
                     <w:rPr>
+                      <w:rFonts w:asciiTheme="majorHAnsi" w:hAnsiTheme="majorHAnsi" w:cstheme="majorHAnsi"/>
+                      <w:sz w:val="22"/>
+                      <w:szCs w:val="22"/>
                       <w:lang w:eastAsia="zh-CN"/>
                     </w:rPr>
                   </w:pPr>
@@ -20155,11 +20496,17 @@
                 <w:p>
                   <w:pPr>
                     <w:rPr>
+                      <w:rFonts w:asciiTheme="majorHAnsi" w:hAnsiTheme="majorHAnsi" w:cstheme="majorHAnsi"/>
+                      <w:sz w:val="22"/>
+                      <w:szCs w:val="22"/>
                       <w:lang w:eastAsia="zh-CN"/>
                     </w:rPr>
                   </w:pPr>
                   <w:r>
                     <w:rPr>
+                      <w:rFonts w:asciiTheme="majorHAnsi" w:hAnsiTheme="majorHAnsi" w:cstheme="majorHAnsi"/>
+                      <w:sz w:val="22"/>
+                      <w:szCs w:val="22"/>
                       <w:lang w:eastAsia="zh-CN"/>
                     </w:rPr>
                     <w:t>Generalization</w:t>
@@ -20173,6 +20520,9 @@
                 <w:p>
                   <w:pPr>
                     <w:rPr>
+                      <w:rFonts w:asciiTheme="majorHAnsi" w:hAnsiTheme="majorHAnsi" w:cstheme="majorHAnsi"/>
+                      <w:sz w:val="22"/>
+                      <w:szCs w:val="22"/>
                       <w:lang w:eastAsia="zh-CN"/>
                     </w:rPr>
                   </w:pPr>
@@ -20183,6 +20533,9 @@
           <w:p>
             <w:pPr>
               <w:rPr>
+                <w:rFonts w:asciiTheme="majorHAnsi" w:hAnsiTheme="majorHAnsi" w:cstheme="majorHAnsi"/>
+                <w:sz w:val="22"/>
+                <w:szCs w:val="22"/>
                 <w:lang w:eastAsia="zh-CN"/>
               </w:rPr>
             </w:pPr>
@@ -20197,11 +20550,17 @@
           <w:p>
             <w:pPr>
               <w:rPr>
+                <w:rFonts w:asciiTheme="majorHAnsi" w:hAnsiTheme="majorHAnsi" w:cstheme="majorHAnsi"/>
+                <w:sz w:val="22"/>
+                <w:szCs w:val="22"/>
                 <w:lang w:eastAsia="zh-CN"/>
               </w:rPr>
             </w:pPr>
             <w:r>
               <w:rPr>
+                <w:rFonts w:asciiTheme="majorHAnsi" w:hAnsiTheme="majorHAnsi" w:cstheme="majorHAnsi"/>
+                <w:sz w:val="22"/>
+                <w:szCs w:val="22"/>
                 <w:lang w:eastAsia="zh-CN"/>
               </w:rPr>
               <w:t>Normal Flow of events:</w:t>
@@ -20230,11 +20589,17 @@
                 <w:p>
                   <w:pPr>
                     <w:rPr>
+                      <w:rFonts w:asciiTheme="majorHAnsi" w:hAnsiTheme="majorHAnsi" w:cstheme="majorHAnsi"/>
+                      <w:sz w:val="22"/>
+                      <w:szCs w:val="22"/>
                       <w:lang w:eastAsia="zh-CN"/>
                     </w:rPr>
                   </w:pPr>
                   <w:r>
                     <w:rPr>
+                      <w:rFonts w:asciiTheme="majorHAnsi" w:hAnsiTheme="majorHAnsi" w:cstheme="majorHAnsi"/>
+                      <w:sz w:val="22"/>
+                      <w:szCs w:val="22"/>
                       <w:lang w:eastAsia="zh-CN"/>
                     </w:rPr>
                     <w:t xml:space="preserve">1. </w:t>
@@ -20248,11 +20613,17 @@
                 <w:p>
                   <w:pPr>
                     <w:rPr>
+                      <w:rFonts w:asciiTheme="majorHAnsi" w:hAnsiTheme="majorHAnsi" w:cstheme="majorHAnsi"/>
+                      <w:sz w:val="22"/>
+                      <w:szCs w:val="22"/>
                       <w:lang w:eastAsia="zh-CN"/>
                     </w:rPr>
                   </w:pPr>
                   <w:r>
                     <w:rPr>
+                      <w:rFonts w:asciiTheme="majorHAnsi" w:hAnsiTheme="majorHAnsi" w:cstheme="majorHAnsi"/>
+                      <w:sz w:val="22"/>
+                      <w:szCs w:val="22"/>
                       <w:lang w:eastAsia="zh-CN"/>
                     </w:rPr>
                     <w:t>Capture current view settings</w:t>
@@ -20268,13 +20639,20 @@
                 <w:p>
                   <w:pPr>
                     <w:rPr>
+                      <w:rFonts w:asciiTheme="majorHAnsi" w:hAnsiTheme="majorHAnsi" w:cstheme="majorHAnsi"/>
+                      <w:sz w:val="22"/>
+                      <w:szCs w:val="22"/>
                       <w:lang w:eastAsia="zh-CN"/>
                     </w:rPr>
                   </w:pPr>
                   <w:r>
                     <w:rPr>
+                      <w:rFonts w:asciiTheme="majorHAnsi" w:hAnsiTheme="majorHAnsi" w:cstheme="majorHAnsi"/>
+                      <w:sz w:val="22"/>
+                      <w:szCs w:val="22"/>
                       <w:lang w:eastAsia="zh-CN"/>
                     </w:rPr>
+                    <w:lastRenderedPageBreak/>
                     <w:t>2.</w:t>
                   </w:r>
                 </w:p>
@@ -20286,11 +20664,17 @@
                 <w:p>
                   <w:pPr>
                     <w:rPr>
+                      <w:rFonts w:asciiTheme="majorHAnsi" w:hAnsiTheme="majorHAnsi" w:cstheme="majorHAnsi"/>
+                      <w:sz w:val="22"/>
+                      <w:szCs w:val="22"/>
                       <w:lang w:eastAsia="zh-CN"/>
                     </w:rPr>
                   </w:pPr>
                   <w:r>
                     <w:rPr>
+                      <w:rFonts w:asciiTheme="majorHAnsi" w:hAnsiTheme="majorHAnsi" w:cstheme="majorHAnsi"/>
+                      <w:sz w:val="22"/>
+                      <w:szCs w:val="22"/>
                       <w:lang w:eastAsia="zh-CN"/>
                     </w:rPr>
                     <w:t>Capture transactions based on view settings</w:t>
@@ -20306,11 +20690,17 @@
                 <w:p>
                   <w:pPr>
                     <w:rPr>
+                      <w:rFonts w:asciiTheme="majorHAnsi" w:hAnsiTheme="majorHAnsi" w:cstheme="majorHAnsi"/>
+                      <w:sz w:val="22"/>
+                      <w:szCs w:val="22"/>
                       <w:lang w:eastAsia="zh-CN"/>
                     </w:rPr>
                   </w:pPr>
                   <w:r>
                     <w:rPr>
+                      <w:rFonts w:asciiTheme="majorHAnsi" w:hAnsiTheme="majorHAnsi" w:cstheme="majorHAnsi"/>
+                      <w:sz w:val="22"/>
+                      <w:szCs w:val="22"/>
                       <w:lang w:eastAsia="zh-CN"/>
                     </w:rPr>
                     <w:t>3.</w:t>
@@ -20324,11 +20714,17 @@
                 <w:p>
                   <w:pPr>
                     <w:rPr>
+                      <w:rFonts w:asciiTheme="majorHAnsi" w:hAnsiTheme="majorHAnsi" w:cstheme="majorHAnsi"/>
+                      <w:sz w:val="22"/>
+                      <w:szCs w:val="22"/>
                       <w:lang w:eastAsia="zh-CN"/>
                     </w:rPr>
                   </w:pPr>
                   <w:r>
                     <w:rPr>
+                      <w:rFonts w:asciiTheme="majorHAnsi" w:hAnsiTheme="majorHAnsi" w:cstheme="majorHAnsi"/>
+                      <w:sz w:val="22"/>
+                      <w:szCs w:val="22"/>
                       <w:lang w:eastAsia="zh-CN"/>
                     </w:rPr>
                     <w:t>Create display for transactions</w:t>
@@ -20344,11 +20740,17 @@
                 <w:p>
                   <w:pPr>
                     <w:rPr>
+                      <w:rFonts w:asciiTheme="majorHAnsi" w:hAnsiTheme="majorHAnsi" w:cstheme="majorHAnsi"/>
+                      <w:sz w:val="22"/>
+                      <w:szCs w:val="22"/>
                       <w:lang w:eastAsia="zh-CN"/>
                     </w:rPr>
                   </w:pPr>
                   <w:r>
                     <w:rPr>
+                      <w:rFonts w:asciiTheme="majorHAnsi" w:hAnsiTheme="majorHAnsi" w:cstheme="majorHAnsi"/>
+                      <w:sz w:val="22"/>
+                      <w:szCs w:val="22"/>
                       <w:lang w:eastAsia="zh-CN"/>
                     </w:rPr>
                     <w:t>4.</w:t>
@@ -20362,6 +20764,9 @@
                 <w:p>
                   <w:pPr>
                     <w:rPr>
+                      <w:rFonts w:asciiTheme="majorHAnsi" w:hAnsiTheme="majorHAnsi" w:cstheme="majorHAnsi"/>
+                      <w:sz w:val="22"/>
+                      <w:szCs w:val="22"/>
                       <w:lang w:eastAsia="zh-CN"/>
                     </w:rPr>
                   </w:pPr>
@@ -20376,11 +20781,17 @@
                 <w:p>
                   <w:pPr>
                     <w:rPr>
+                      <w:rFonts w:asciiTheme="majorHAnsi" w:hAnsiTheme="majorHAnsi" w:cstheme="majorHAnsi"/>
+                      <w:sz w:val="22"/>
+                      <w:szCs w:val="22"/>
                       <w:lang w:eastAsia="zh-CN"/>
                     </w:rPr>
                   </w:pPr>
                   <w:r>
                     <w:rPr>
+                      <w:rFonts w:asciiTheme="majorHAnsi" w:hAnsiTheme="majorHAnsi" w:cstheme="majorHAnsi"/>
+                      <w:sz w:val="22"/>
+                      <w:szCs w:val="22"/>
                       <w:lang w:eastAsia="zh-CN"/>
                     </w:rPr>
                     <w:t>5.</w:t>
@@ -20394,6 +20805,9 @@
                 <w:p>
                   <w:pPr>
                     <w:rPr>
+                      <w:rFonts w:asciiTheme="majorHAnsi" w:hAnsiTheme="majorHAnsi" w:cstheme="majorHAnsi"/>
+                      <w:sz w:val="22"/>
+                      <w:szCs w:val="22"/>
                       <w:lang w:eastAsia="zh-CN"/>
                     </w:rPr>
                   </w:pPr>
@@ -20404,6 +20818,9 @@
           <w:p>
             <w:pPr>
               <w:rPr>
+                <w:rFonts w:asciiTheme="majorHAnsi" w:hAnsiTheme="majorHAnsi" w:cstheme="majorHAnsi"/>
+                <w:sz w:val="22"/>
+                <w:szCs w:val="22"/>
                 <w:lang w:eastAsia="zh-CN"/>
               </w:rPr>
             </w:pPr>
@@ -20418,14 +20835,19 @@
           <w:p>
             <w:pPr>
               <w:rPr>
+                <w:rFonts w:asciiTheme="majorHAnsi" w:hAnsiTheme="majorHAnsi" w:cstheme="majorHAnsi"/>
+                <w:sz w:val="22"/>
+                <w:szCs w:val="22"/>
                 <w:lang w:eastAsia="zh-CN"/>
               </w:rPr>
             </w:pPr>
             <w:r>
               <w:rPr>
+                <w:rFonts w:asciiTheme="majorHAnsi" w:hAnsiTheme="majorHAnsi" w:cstheme="majorHAnsi"/>
+                <w:sz w:val="22"/>
+                <w:szCs w:val="22"/>
                 <w:lang w:eastAsia="zh-CN"/>
               </w:rPr>
-              <w:lastRenderedPageBreak/>
               <w:t>Sub Flows:</w:t>
             </w:r>
           </w:p>
@@ -20437,6 +20859,9 @@
           <w:p>
             <w:pPr>
               <w:rPr>
+                <w:rFonts w:asciiTheme="majorHAnsi" w:hAnsiTheme="majorHAnsi" w:cstheme="majorHAnsi"/>
+                <w:sz w:val="22"/>
+                <w:szCs w:val="22"/>
                 <w:lang w:eastAsia="zh-CN"/>
               </w:rPr>
             </w:pPr>
@@ -20451,11 +20876,17 @@
           <w:p>
             <w:pPr>
               <w:rPr>
+                <w:rFonts w:asciiTheme="majorHAnsi" w:hAnsiTheme="majorHAnsi" w:cstheme="majorHAnsi"/>
+                <w:sz w:val="22"/>
+                <w:szCs w:val="22"/>
                 <w:lang w:eastAsia="zh-CN"/>
               </w:rPr>
             </w:pPr>
             <w:r>
               <w:rPr>
+                <w:rFonts w:asciiTheme="majorHAnsi" w:hAnsiTheme="majorHAnsi" w:cstheme="majorHAnsi"/>
+                <w:sz w:val="22"/>
+                <w:szCs w:val="22"/>
                 <w:lang w:eastAsia="zh-CN"/>
               </w:rPr>
               <w:t>Alternate Flows:</w:t>
@@ -20469,6 +20900,9 @@
           <w:p>
             <w:pPr>
               <w:rPr>
+                <w:rFonts w:asciiTheme="majorHAnsi" w:hAnsiTheme="majorHAnsi" w:cstheme="majorHAnsi"/>
+                <w:sz w:val="22"/>
+                <w:szCs w:val="22"/>
                 <w:lang w:eastAsia="zh-CN"/>
               </w:rPr>
             </w:pPr>
@@ -20627,21 +21061,21 @@
         <w:rPr>
           <w:lang w:eastAsia="zh-CN"/>
         </w:rPr>
-        <w:t xml:space="preserve">User </w:t>
+        <w:t xml:space="preserve">User has to be logged in to access, only managers can access sales reports and </w:t>
       </w:r>
       <w:proofErr w:type="gramStart"/>
       <w:r>
         <w:rPr>
           <w:lang w:eastAsia="zh-CN"/>
         </w:rPr>
-        <w:t>has to</w:t>
+        <w:t>analysis,  user</w:t>
       </w:r>
       <w:proofErr w:type="gramEnd"/>
       <w:r>
         <w:rPr>
           <w:lang w:eastAsia="zh-CN"/>
         </w:rPr>
-        <w:t xml:space="preserve"> be logged in to access, only managers can access sales reports and analysis,  user can view all relevant ingredients </w:t>
+        <w:t xml:space="preserve"> can view all relevant ingredients </w:t>
       </w:r>
       <w:r>
         <w:rPr>
@@ -20655,6 +21089,7 @@
       <w:pPr>
         <w:ind w:left="720" w:hanging="720"/>
         <w:rPr>
+          <w:rFonts w:asciiTheme="majorHAnsi" w:hAnsiTheme="majorHAnsi" w:cstheme="majorHAnsi"/>
           <w:lang w:eastAsia="zh-CN"/>
         </w:rPr>
       </w:pPr>
@@ -20704,6 +21139,12 @@
           <w:lang w:eastAsia="zh-CN"/>
         </w:rPr>
         <w:br/>
+      </w:r>
+      <w:r>
+        <w:rPr>
+          <w:rFonts w:asciiTheme="majorHAnsi" w:hAnsiTheme="majorHAnsi" w:cstheme="majorHAnsi"/>
+          <w:lang w:eastAsia="zh-CN"/>
+        </w:rPr>
         <w:t>3- Use Case Descriptions.</w:t>
       </w:r>
     </w:p>
@@ -20725,11 +21166,17 @@
           <w:p>
             <w:pPr>
               <w:rPr>
+                <w:rFonts w:asciiTheme="majorHAnsi" w:hAnsiTheme="majorHAnsi" w:cstheme="majorHAnsi"/>
+                <w:sz w:val="22"/>
+                <w:szCs w:val="22"/>
                 <w:lang w:eastAsia="zh-CN"/>
               </w:rPr>
             </w:pPr>
             <w:r>
               <w:rPr>
+                <w:rFonts w:asciiTheme="majorHAnsi" w:hAnsiTheme="majorHAnsi" w:cstheme="majorHAnsi"/>
+                <w:sz w:val="22"/>
+                <w:szCs w:val="22"/>
                 <w:lang w:eastAsia="zh-CN"/>
               </w:rPr>
               <w:t>Use Case Name:</w:t>
@@ -20743,11 +21190,17 @@
           <w:p>
             <w:pPr>
               <w:rPr>
+                <w:rFonts w:asciiTheme="majorHAnsi" w:hAnsiTheme="majorHAnsi" w:cstheme="majorHAnsi"/>
+                <w:sz w:val="22"/>
+                <w:szCs w:val="22"/>
                 <w:lang w:eastAsia="zh-CN"/>
               </w:rPr>
             </w:pPr>
             <w:r>
               <w:rPr>
+                <w:rFonts w:asciiTheme="majorHAnsi" w:hAnsiTheme="majorHAnsi" w:cstheme="majorHAnsi"/>
+                <w:sz w:val="22"/>
+                <w:szCs w:val="22"/>
                 <w:lang w:eastAsia="zh-CN"/>
               </w:rPr>
               <w:t xml:space="preserve">Add Ingredient </w:t>
@@ -20763,11 +21216,17 @@
           <w:p>
             <w:pPr>
               <w:rPr>
+                <w:rFonts w:asciiTheme="majorHAnsi" w:hAnsiTheme="majorHAnsi" w:cstheme="majorHAnsi"/>
+                <w:sz w:val="22"/>
+                <w:szCs w:val="22"/>
                 <w:lang w:eastAsia="zh-CN"/>
               </w:rPr>
             </w:pPr>
             <w:r>
               <w:rPr>
+                <w:rFonts w:asciiTheme="majorHAnsi" w:hAnsiTheme="majorHAnsi" w:cstheme="majorHAnsi"/>
+                <w:sz w:val="22"/>
+                <w:szCs w:val="22"/>
                 <w:lang w:eastAsia="zh-CN"/>
               </w:rPr>
               <w:t>ID</w:t>
@@ -20781,11 +21240,33 @@
           <w:p>
             <w:pPr>
               <w:rPr>
+                <w:rFonts w:asciiTheme="majorHAnsi" w:hAnsiTheme="majorHAnsi" w:cstheme="majorHAnsi"/>
+                <w:sz w:val="22"/>
+                <w:szCs w:val="22"/>
                 <w:lang w:eastAsia="zh-CN"/>
               </w:rPr>
             </w:pPr>
             <w:r>
               <w:rPr>
+                <w:rFonts w:asciiTheme="majorHAnsi" w:hAnsiTheme="majorHAnsi" w:cstheme="majorHAnsi"/>
+                <w:sz w:val="22"/>
+                <w:szCs w:val="22"/>
+              </w:rPr>
+              <w:t>UC</w:t>
+            </w:r>
+            <w:r>
+              <w:rPr>
+                <w:rFonts w:asciiTheme="majorHAnsi" w:hAnsiTheme="majorHAnsi" w:cstheme="majorHAnsi"/>
+                <w:sz w:val="22"/>
+                <w:szCs w:val="22"/>
+              </w:rPr>
+              <w:t>0</w:t>
+            </w:r>
+            <w:r>
+              <w:rPr>
+                <w:rFonts w:asciiTheme="majorHAnsi" w:hAnsiTheme="majorHAnsi" w:cstheme="majorHAnsi"/>
+                <w:sz w:val="22"/>
+                <w:szCs w:val="22"/>
                 <w:lang w:eastAsia="zh-CN"/>
               </w:rPr>
               <w:t>3</w:t>
@@ -20801,11 +21282,17 @@
           <w:p>
             <w:pPr>
               <w:rPr>
+                <w:rFonts w:asciiTheme="majorHAnsi" w:hAnsiTheme="majorHAnsi" w:cstheme="majorHAnsi"/>
+                <w:sz w:val="22"/>
+                <w:szCs w:val="22"/>
                 <w:lang w:eastAsia="zh-CN"/>
               </w:rPr>
             </w:pPr>
             <w:r>
               <w:rPr>
+                <w:rFonts w:asciiTheme="majorHAnsi" w:hAnsiTheme="majorHAnsi" w:cstheme="majorHAnsi"/>
+                <w:sz w:val="22"/>
+                <w:szCs w:val="22"/>
                 <w:lang w:eastAsia="zh-CN"/>
               </w:rPr>
               <w:t>Importance</w:t>
@@ -20819,11 +21306,17 @@
           <w:p>
             <w:pPr>
               <w:rPr>
+                <w:rFonts w:asciiTheme="majorHAnsi" w:hAnsiTheme="majorHAnsi" w:cstheme="majorHAnsi"/>
+                <w:sz w:val="22"/>
+                <w:szCs w:val="22"/>
                 <w:lang w:eastAsia="zh-CN"/>
               </w:rPr>
             </w:pPr>
             <w:r>
               <w:rPr>
+                <w:rFonts w:asciiTheme="majorHAnsi" w:hAnsiTheme="majorHAnsi" w:cstheme="majorHAnsi"/>
+                <w:sz w:val="22"/>
+                <w:szCs w:val="22"/>
                 <w:lang w:eastAsia="zh-CN"/>
               </w:rPr>
               <w:t>High</w:t>
@@ -20839,11 +21332,17 @@
           <w:p>
             <w:pPr>
               <w:rPr>
+                <w:rFonts w:asciiTheme="majorHAnsi" w:hAnsiTheme="majorHAnsi" w:cstheme="majorHAnsi"/>
+                <w:sz w:val="22"/>
+                <w:szCs w:val="22"/>
                 <w:lang w:eastAsia="zh-CN"/>
               </w:rPr>
             </w:pPr>
             <w:r>
               <w:rPr>
+                <w:rFonts w:asciiTheme="majorHAnsi" w:hAnsiTheme="majorHAnsi" w:cstheme="majorHAnsi"/>
+                <w:sz w:val="22"/>
+                <w:szCs w:val="22"/>
                 <w:lang w:eastAsia="zh-CN"/>
               </w:rPr>
               <w:t>Primary Actor</w:t>
@@ -20857,11 +21356,17 @@
           <w:p>
             <w:pPr>
               <w:rPr>
+                <w:rFonts w:asciiTheme="majorHAnsi" w:hAnsiTheme="majorHAnsi" w:cstheme="majorHAnsi"/>
+                <w:sz w:val="22"/>
+                <w:szCs w:val="22"/>
                 <w:lang w:eastAsia="zh-CN"/>
               </w:rPr>
             </w:pPr>
             <w:r>
               <w:rPr>
+                <w:rFonts w:asciiTheme="majorHAnsi" w:hAnsiTheme="majorHAnsi" w:cstheme="majorHAnsi"/>
+                <w:sz w:val="22"/>
+                <w:szCs w:val="22"/>
                 <w:lang w:eastAsia="zh-CN"/>
               </w:rPr>
               <w:t>General Manager</w:t>
@@ -20877,11 +21382,17 @@
           <w:p>
             <w:pPr>
               <w:rPr>
+                <w:rFonts w:asciiTheme="majorHAnsi" w:hAnsiTheme="majorHAnsi" w:cstheme="majorHAnsi"/>
+                <w:sz w:val="22"/>
+                <w:szCs w:val="22"/>
                 <w:lang w:eastAsia="zh-CN"/>
               </w:rPr>
             </w:pPr>
             <w:r>
               <w:rPr>
+                <w:rFonts w:asciiTheme="majorHAnsi" w:hAnsiTheme="majorHAnsi" w:cstheme="majorHAnsi"/>
+                <w:sz w:val="22"/>
+                <w:szCs w:val="22"/>
                 <w:lang w:eastAsia="zh-CN"/>
               </w:rPr>
               <w:t>Use Case Type</w:t>
@@ -20895,23 +21406,35 @@
           <w:p>
             <w:pPr>
               <w:rPr>
+                <w:rFonts w:asciiTheme="majorHAnsi" w:hAnsiTheme="majorHAnsi" w:cstheme="majorHAnsi"/>
+                <w:sz w:val="22"/>
+                <w:szCs w:val="22"/>
                 <w:lang w:eastAsia="zh-CN"/>
               </w:rPr>
             </w:pPr>
             <w:r>
               <w:rPr>
+                <w:rFonts w:asciiTheme="majorHAnsi" w:hAnsiTheme="majorHAnsi" w:cstheme="majorHAnsi"/>
+                <w:sz w:val="22"/>
+                <w:szCs w:val="22"/>
                 <w:lang w:eastAsia="zh-CN"/>
               </w:rPr>
               <w:t>Managing.</w:t>
             </w:r>
             <w:r>
               <w:rPr>
+                <w:rFonts w:asciiTheme="majorHAnsi" w:hAnsiTheme="majorHAnsi" w:cstheme="majorHAnsi"/>
+                <w:sz w:val="22"/>
+                <w:szCs w:val="22"/>
                 <w:lang w:eastAsia="zh-CN"/>
               </w:rPr>
               <w:t xml:space="preserve"> Ingredients</w:t>
             </w:r>
             <w:r>
               <w:rPr>
+                <w:rFonts w:asciiTheme="majorHAnsi" w:hAnsiTheme="majorHAnsi" w:cstheme="majorHAnsi"/>
+                <w:sz w:val="22"/>
+                <w:szCs w:val="22"/>
                 <w:lang w:eastAsia="zh-CN"/>
               </w:rPr>
               <w:t xml:space="preserve">. </w:t>
@@ -20927,11 +21450,17 @@
           <w:p>
             <w:pPr>
               <w:rPr>
+                <w:rFonts w:asciiTheme="majorHAnsi" w:hAnsiTheme="majorHAnsi" w:cstheme="majorHAnsi"/>
+                <w:sz w:val="22"/>
+                <w:szCs w:val="22"/>
                 <w:lang w:eastAsia="zh-CN"/>
               </w:rPr>
             </w:pPr>
             <w:r>
               <w:rPr>
+                <w:rFonts w:asciiTheme="majorHAnsi" w:hAnsiTheme="majorHAnsi" w:cstheme="majorHAnsi"/>
+                <w:sz w:val="22"/>
+                <w:szCs w:val="22"/>
                 <w:lang w:eastAsia="zh-CN"/>
               </w:rPr>
               <w:t>Stakeholders and interest</w:t>
@@ -20945,17 +21474,26 @@
           <w:p>
             <w:pPr>
               <w:rPr>
+                <w:rFonts w:asciiTheme="majorHAnsi" w:hAnsiTheme="majorHAnsi" w:cstheme="majorHAnsi"/>
+                <w:sz w:val="22"/>
+                <w:szCs w:val="22"/>
                 <w:lang w:eastAsia="zh-CN"/>
               </w:rPr>
             </w:pPr>
             <w:r>
               <w:rPr>
+                <w:rFonts w:asciiTheme="majorHAnsi" w:hAnsiTheme="majorHAnsi" w:cstheme="majorHAnsi"/>
+                <w:sz w:val="22"/>
+                <w:szCs w:val="22"/>
                 <w:lang w:eastAsia="zh-CN"/>
               </w:rPr>
               <w:t xml:space="preserve">General Manager – Wants </w:t>
             </w:r>
             <w:r>
               <w:rPr>
+                <w:rFonts w:asciiTheme="majorHAnsi" w:hAnsiTheme="majorHAnsi" w:cstheme="majorHAnsi"/>
+                <w:sz w:val="22"/>
+                <w:szCs w:val="22"/>
                 <w:lang w:eastAsia="zh-CN"/>
               </w:rPr>
               <w:t>to add a new ingredient</w:t>
@@ -20971,11 +21509,17 @@
           <w:p>
             <w:pPr>
               <w:rPr>
+                <w:rFonts w:asciiTheme="majorHAnsi" w:hAnsiTheme="majorHAnsi" w:cstheme="majorHAnsi"/>
+                <w:sz w:val="22"/>
+                <w:szCs w:val="22"/>
                 <w:lang w:eastAsia="zh-CN"/>
               </w:rPr>
             </w:pPr>
             <w:r>
               <w:rPr>
+                <w:rFonts w:asciiTheme="majorHAnsi" w:hAnsiTheme="majorHAnsi" w:cstheme="majorHAnsi"/>
+                <w:sz w:val="22"/>
+                <w:szCs w:val="22"/>
                 <w:lang w:eastAsia="zh-CN"/>
               </w:rPr>
               <w:t>Brief Description:</w:t>
@@ -20989,35 +21533,53 @@
           <w:p>
             <w:pPr>
               <w:rPr>
+                <w:rFonts w:asciiTheme="majorHAnsi" w:hAnsiTheme="majorHAnsi" w:cstheme="majorHAnsi"/>
+                <w:sz w:val="22"/>
+                <w:szCs w:val="22"/>
                 <w:lang w:eastAsia="zh-CN"/>
               </w:rPr>
             </w:pPr>
             <w:r>
               <w:rPr>
+                <w:rFonts w:asciiTheme="majorHAnsi" w:hAnsiTheme="majorHAnsi" w:cstheme="majorHAnsi"/>
+                <w:sz w:val="22"/>
+                <w:szCs w:val="22"/>
                 <w:lang w:eastAsia="zh-CN"/>
               </w:rPr>
               <w:t>This use case describes</w:t>
             </w:r>
             <w:r>
               <w:rPr>
+                <w:rFonts w:asciiTheme="majorHAnsi" w:hAnsiTheme="majorHAnsi" w:cstheme="majorHAnsi"/>
+                <w:sz w:val="22"/>
+                <w:szCs w:val="22"/>
                 <w:lang w:eastAsia="zh-CN"/>
               </w:rPr>
               <w:t xml:space="preserve"> how</w:t>
             </w:r>
             <w:r>
               <w:rPr>
+                <w:rFonts w:asciiTheme="majorHAnsi" w:hAnsiTheme="majorHAnsi" w:cstheme="majorHAnsi"/>
+                <w:sz w:val="22"/>
+                <w:szCs w:val="22"/>
                 <w:lang w:eastAsia="zh-CN"/>
               </w:rPr>
               <w:t xml:space="preserve"> ChowHub</w:t>
             </w:r>
             <w:r>
               <w:rPr>
+                <w:rFonts w:asciiTheme="majorHAnsi" w:hAnsiTheme="majorHAnsi" w:cstheme="majorHAnsi"/>
+                <w:sz w:val="22"/>
+                <w:szCs w:val="22"/>
                 <w:lang w:eastAsia="zh-CN"/>
               </w:rPr>
               <w:t xml:space="preserve"> would save a new ingredient</w:t>
             </w:r>
             <w:r>
               <w:rPr>
+                <w:rFonts w:asciiTheme="majorHAnsi" w:hAnsiTheme="majorHAnsi" w:cstheme="majorHAnsi"/>
+                <w:sz w:val="22"/>
+                <w:szCs w:val="22"/>
                 <w:lang w:eastAsia="zh-CN"/>
               </w:rPr>
               <w:t xml:space="preserve"> </w:t>
@@ -21033,11 +21595,17 @@
           <w:p>
             <w:pPr>
               <w:rPr>
+                <w:rFonts w:asciiTheme="majorHAnsi" w:hAnsiTheme="majorHAnsi" w:cstheme="majorHAnsi"/>
+                <w:sz w:val="22"/>
+                <w:szCs w:val="22"/>
                 <w:lang w:eastAsia="zh-CN"/>
               </w:rPr>
             </w:pPr>
             <w:r>
               <w:rPr>
+                <w:rFonts w:asciiTheme="majorHAnsi" w:hAnsiTheme="majorHAnsi" w:cstheme="majorHAnsi"/>
+                <w:sz w:val="22"/>
+                <w:szCs w:val="22"/>
                 <w:lang w:eastAsia="zh-CN"/>
               </w:rPr>
               <w:t>Trigger:</w:t>
@@ -21046,11 +21614,17 @@
           <w:p>
             <w:pPr>
               <w:rPr>
+                <w:rFonts w:asciiTheme="majorHAnsi" w:hAnsiTheme="majorHAnsi" w:cstheme="majorHAnsi"/>
+                <w:sz w:val="22"/>
+                <w:szCs w:val="22"/>
                 <w:lang w:eastAsia="zh-CN"/>
               </w:rPr>
             </w:pPr>
             <w:r>
               <w:rPr>
+                <w:rFonts w:asciiTheme="majorHAnsi" w:hAnsiTheme="majorHAnsi" w:cstheme="majorHAnsi"/>
+                <w:sz w:val="22"/>
+                <w:szCs w:val="22"/>
                 <w:lang w:eastAsia="zh-CN"/>
               </w:rPr>
               <w:t>Type:</w:t>
@@ -21064,17 +21638,26 @@
           <w:p>
             <w:pPr>
               <w:rPr>
+                <w:rFonts w:asciiTheme="majorHAnsi" w:hAnsiTheme="majorHAnsi" w:cstheme="majorHAnsi"/>
+                <w:sz w:val="22"/>
+                <w:szCs w:val="22"/>
                 <w:lang w:eastAsia="zh-CN"/>
               </w:rPr>
             </w:pPr>
             <w:r>
               <w:rPr>
+                <w:rFonts w:asciiTheme="majorHAnsi" w:hAnsiTheme="majorHAnsi" w:cstheme="majorHAnsi"/>
+                <w:sz w:val="22"/>
+                <w:szCs w:val="22"/>
                 <w:lang w:eastAsia="zh-CN"/>
               </w:rPr>
               <w:t xml:space="preserve">General Manager </w:t>
             </w:r>
             <w:r>
               <w:rPr>
+                <w:rFonts w:asciiTheme="majorHAnsi" w:hAnsiTheme="majorHAnsi" w:cstheme="majorHAnsi"/>
+                <w:sz w:val="22"/>
+                <w:szCs w:val="22"/>
                 <w:lang w:eastAsia="zh-CN"/>
               </w:rPr>
               <w:t>wants to add a new ingredient</w:t>
@@ -21083,11 +21666,17 @@
           <w:p>
             <w:pPr>
               <w:rPr>
+                <w:rFonts w:asciiTheme="majorHAnsi" w:hAnsiTheme="majorHAnsi" w:cstheme="majorHAnsi"/>
+                <w:sz w:val="22"/>
+                <w:szCs w:val="22"/>
                 <w:lang w:eastAsia="zh-CN"/>
               </w:rPr>
             </w:pPr>
             <w:r>
               <w:rPr>
+                <w:rFonts w:asciiTheme="majorHAnsi" w:hAnsiTheme="majorHAnsi" w:cstheme="majorHAnsi"/>
+                <w:sz w:val="22"/>
+                <w:szCs w:val="22"/>
                 <w:lang w:eastAsia="zh-CN"/>
               </w:rPr>
               <w:t xml:space="preserve">Internal </w:t>
@@ -21103,11 +21692,17 @@
           <w:p>
             <w:pPr>
               <w:rPr>
+                <w:rFonts w:asciiTheme="majorHAnsi" w:hAnsiTheme="majorHAnsi" w:cstheme="majorHAnsi"/>
+                <w:sz w:val="22"/>
+                <w:szCs w:val="22"/>
                 <w:lang w:eastAsia="zh-CN"/>
               </w:rPr>
             </w:pPr>
             <w:r>
               <w:rPr>
+                <w:rFonts w:asciiTheme="majorHAnsi" w:hAnsiTheme="majorHAnsi" w:cstheme="majorHAnsi"/>
+                <w:sz w:val="22"/>
+                <w:szCs w:val="22"/>
                 <w:lang w:eastAsia="zh-CN"/>
               </w:rPr>
               <w:t>Relationships:</w:t>
@@ -21136,11 +21731,17 @@
                 <w:p>
                   <w:pPr>
                     <w:rPr>
+                      <w:rFonts w:asciiTheme="majorHAnsi" w:hAnsiTheme="majorHAnsi" w:cstheme="majorHAnsi"/>
+                      <w:sz w:val="22"/>
+                      <w:szCs w:val="22"/>
                       <w:lang w:eastAsia="zh-CN"/>
                     </w:rPr>
                   </w:pPr>
                   <w:r>
                     <w:rPr>
+                      <w:rFonts w:asciiTheme="majorHAnsi" w:hAnsiTheme="majorHAnsi" w:cstheme="majorHAnsi"/>
+                      <w:sz w:val="22"/>
+                      <w:szCs w:val="22"/>
                       <w:lang w:eastAsia="zh-CN"/>
                     </w:rPr>
                     <w:t>Association</w:t>
@@ -21154,23 +21755,35 @@
                 <w:p>
                   <w:pPr>
                     <w:rPr>
+                      <w:rFonts w:asciiTheme="majorHAnsi" w:hAnsiTheme="majorHAnsi" w:cstheme="majorHAnsi"/>
+                      <w:sz w:val="22"/>
+                      <w:szCs w:val="22"/>
                       <w:lang w:eastAsia="zh-CN"/>
                     </w:rPr>
                   </w:pPr>
                   <w:r>
                     <w:rPr>
+                      <w:rFonts w:asciiTheme="majorHAnsi" w:hAnsiTheme="majorHAnsi" w:cstheme="majorHAnsi"/>
+                      <w:sz w:val="22"/>
+                      <w:szCs w:val="22"/>
                       <w:lang w:eastAsia="zh-CN"/>
                     </w:rPr>
                     <w:t>General Manager</w:t>
                   </w:r>
                   <w:r>
                     <w:rPr>
+                      <w:rFonts w:asciiTheme="majorHAnsi" w:hAnsiTheme="majorHAnsi" w:cstheme="majorHAnsi"/>
+                      <w:sz w:val="22"/>
+                      <w:szCs w:val="22"/>
                       <w:lang w:eastAsia="zh-CN"/>
                     </w:rPr>
                     <w:t>, Ingredient</w:t>
                   </w:r>
                   <w:r>
                     <w:rPr>
+                      <w:rFonts w:asciiTheme="majorHAnsi" w:hAnsiTheme="majorHAnsi" w:cstheme="majorHAnsi"/>
+                      <w:sz w:val="22"/>
+                      <w:szCs w:val="22"/>
                       <w:lang w:eastAsia="zh-CN"/>
                     </w:rPr>
                     <w:t>, Supplier, Dish</w:t>
@@ -21186,11 +21799,17 @@
                 <w:p>
                   <w:pPr>
                     <w:rPr>
+                      <w:rFonts w:asciiTheme="majorHAnsi" w:hAnsiTheme="majorHAnsi" w:cstheme="majorHAnsi"/>
+                      <w:sz w:val="22"/>
+                      <w:szCs w:val="22"/>
                       <w:lang w:eastAsia="zh-CN"/>
                     </w:rPr>
                   </w:pPr>
                   <w:r>
                     <w:rPr>
+                      <w:rFonts w:asciiTheme="majorHAnsi" w:hAnsiTheme="majorHAnsi" w:cstheme="majorHAnsi"/>
+                      <w:sz w:val="22"/>
+                      <w:szCs w:val="22"/>
                       <w:lang w:eastAsia="zh-CN"/>
                     </w:rPr>
                     <w:t>Include</w:t>
@@ -21204,6 +21823,9 @@
                 <w:p>
                   <w:pPr>
                     <w:rPr>
+                      <w:rFonts w:asciiTheme="majorHAnsi" w:hAnsiTheme="majorHAnsi" w:cstheme="majorHAnsi"/>
+                      <w:sz w:val="22"/>
+                      <w:szCs w:val="22"/>
                       <w:lang w:eastAsia="zh-CN"/>
                     </w:rPr>
                   </w:pPr>
@@ -21218,11 +21840,17 @@
                 <w:p>
                   <w:pPr>
                     <w:rPr>
+                      <w:rFonts w:asciiTheme="majorHAnsi" w:hAnsiTheme="majorHAnsi" w:cstheme="majorHAnsi"/>
+                      <w:sz w:val="22"/>
+                      <w:szCs w:val="22"/>
                       <w:lang w:eastAsia="zh-CN"/>
                     </w:rPr>
                   </w:pPr>
                   <w:r>
                     <w:rPr>
+                      <w:rFonts w:asciiTheme="majorHAnsi" w:hAnsiTheme="majorHAnsi" w:cstheme="majorHAnsi"/>
+                      <w:sz w:val="22"/>
+                      <w:szCs w:val="22"/>
                       <w:lang w:eastAsia="zh-CN"/>
                     </w:rPr>
                     <w:t>Extend</w:t>
@@ -21236,6 +21864,9 @@
                 <w:p>
                   <w:pPr>
                     <w:rPr>
+                      <w:rFonts w:asciiTheme="majorHAnsi" w:hAnsiTheme="majorHAnsi" w:cstheme="majorHAnsi"/>
+                      <w:sz w:val="22"/>
+                      <w:szCs w:val="22"/>
                       <w:lang w:eastAsia="zh-CN"/>
                     </w:rPr>
                   </w:pPr>
@@ -21250,13 +21881,20 @@
                 <w:p>
                   <w:pPr>
                     <w:rPr>
+                      <w:rFonts w:asciiTheme="majorHAnsi" w:hAnsiTheme="majorHAnsi" w:cstheme="majorHAnsi"/>
+                      <w:sz w:val="22"/>
+                      <w:szCs w:val="22"/>
                       <w:lang w:eastAsia="zh-CN"/>
                     </w:rPr>
                   </w:pPr>
                   <w:r>
                     <w:rPr>
+                      <w:rFonts w:asciiTheme="majorHAnsi" w:hAnsiTheme="majorHAnsi" w:cstheme="majorHAnsi"/>
+                      <w:sz w:val="22"/>
+                      <w:szCs w:val="22"/>
                       <w:lang w:eastAsia="zh-CN"/>
                     </w:rPr>
+                    <w:lastRenderedPageBreak/>
                     <w:t>Generalization</w:t>
                   </w:r>
                 </w:p>
@@ -21268,6 +21906,9 @@
                 <w:p>
                   <w:pPr>
                     <w:rPr>
+                      <w:rFonts w:asciiTheme="majorHAnsi" w:hAnsiTheme="majorHAnsi" w:cstheme="majorHAnsi"/>
+                      <w:sz w:val="22"/>
+                      <w:szCs w:val="22"/>
                       <w:lang w:eastAsia="zh-CN"/>
                     </w:rPr>
                   </w:pPr>
@@ -21278,6 +21919,9 @@
           <w:p>
             <w:pPr>
               <w:rPr>
+                <w:rFonts w:asciiTheme="majorHAnsi" w:hAnsiTheme="majorHAnsi" w:cstheme="majorHAnsi"/>
+                <w:sz w:val="22"/>
+                <w:szCs w:val="22"/>
                 <w:lang w:eastAsia="zh-CN"/>
               </w:rPr>
             </w:pPr>
@@ -21292,11 +21936,17 @@
           <w:p>
             <w:pPr>
               <w:rPr>
+                <w:rFonts w:asciiTheme="majorHAnsi" w:hAnsiTheme="majorHAnsi" w:cstheme="majorHAnsi"/>
+                <w:sz w:val="22"/>
+                <w:szCs w:val="22"/>
                 <w:lang w:eastAsia="zh-CN"/>
               </w:rPr>
             </w:pPr>
             <w:r>
               <w:rPr>
+                <w:rFonts w:asciiTheme="majorHAnsi" w:hAnsiTheme="majorHAnsi" w:cstheme="majorHAnsi"/>
+                <w:sz w:val="22"/>
+                <w:szCs w:val="22"/>
                 <w:lang w:eastAsia="zh-CN"/>
               </w:rPr>
               <w:t>Normal Flow of events:</w:t>
@@ -21325,11 +21975,17 @@
                 <w:p>
                   <w:pPr>
                     <w:rPr>
+                      <w:rFonts w:asciiTheme="majorHAnsi" w:hAnsiTheme="majorHAnsi" w:cstheme="majorHAnsi"/>
+                      <w:sz w:val="22"/>
+                      <w:szCs w:val="22"/>
                       <w:lang w:eastAsia="zh-CN"/>
                     </w:rPr>
                   </w:pPr>
                   <w:r>
                     <w:rPr>
+                      <w:rFonts w:asciiTheme="majorHAnsi" w:hAnsiTheme="majorHAnsi" w:cstheme="majorHAnsi"/>
+                      <w:sz w:val="22"/>
+                      <w:szCs w:val="22"/>
                       <w:lang w:eastAsia="zh-CN"/>
                     </w:rPr>
                     <w:t xml:space="preserve">1. </w:t>
@@ -21343,11 +21999,17 @@
                 <w:p>
                   <w:pPr>
                     <w:rPr>
+                      <w:rFonts w:asciiTheme="majorHAnsi" w:hAnsiTheme="majorHAnsi" w:cstheme="majorHAnsi"/>
+                      <w:sz w:val="22"/>
+                      <w:szCs w:val="22"/>
                       <w:lang w:eastAsia="zh-CN"/>
                     </w:rPr>
                   </w:pPr>
                   <w:r>
                     <w:rPr>
+                      <w:rFonts w:asciiTheme="majorHAnsi" w:hAnsiTheme="majorHAnsi" w:cstheme="majorHAnsi"/>
+                      <w:sz w:val="22"/>
+                      <w:szCs w:val="22"/>
                       <w:lang w:eastAsia="zh-CN"/>
                     </w:rPr>
                     <w:t>Capture Ingredient name</w:t>
@@ -21363,14 +22025,19 @@
                 <w:p>
                   <w:pPr>
                     <w:rPr>
+                      <w:rFonts w:asciiTheme="majorHAnsi" w:hAnsiTheme="majorHAnsi" w:cstheme="majorHAnsi"/>
+                      <w:sz w:val="22"/>
+                      <w:szCs w:val="22"/>
                       <w:lang w:eastAsia="zh-CN"/>
                     </w:rPr>
                   </w:pPr>
                   <w:r>
                     <w:rPr>
+                      <w:rFonts w:asciiTheme="majorHAnsi" w:hAnsiTheme="majorHAnsi" w:cstheme="majorHAnsi"/>
+                      <w:sz w:val="22"/>
+                      <w:szCs w:val="22"/>
                       <w:lang w:eastAsia="zh-CN"/>
                     </w:rPr>
-                    <w:lastRenderedPageBreak/>
                     <w:t>2.</w:t>
                   </w:r>
                 </w:p>
@@ -21382,11 +22049,17 @@
                 <w:p>
                   <w:pPr>
                     <w:rPr>
+                      <w:rFonts w:asciiTheme="majorHAnsi" w:hAnsiTheme="majorHAnsi" w:cstheme="majorHAnsi"/>
+                      <w:sz w:val="22"/>
+                      <w:szCs w:val="22"/>
                       <w:lang w:eastAsia="zh-CN"/>
                     </w:rPr>
                   </w:pPr>
                   <w:r>
                     <w:rPr>
+                      <w:rFonts w:asciiTheme="majorHAnsi" w:hAnsiTheme="majorHAnsi" w:cstheme="majorHAnsi"/>
+                      <w:sz w:val="22"/>
+                      <w:szCs w:val="22"/>
                       <w:lang w:eastAsia="zh-CN"/>
                     </w:rPr>
                     <w:t>Add association with supplier</w:t>
@@ -21402,11 +22075,17 @@
                 <w:p>
                   <w:pPr>
                     <w:rPr>
+                      <w:rFonts w:asciiTheme="majorHAnsi" w:hAnsiTheme="majorHAnsi" w:cstheme="majorHAnsi"/>
+                      <w:sz w:val="22"/>
+                      <w:szCs w:val="22"/>
                       <w:lang w:eastAsia="zh-CN"/>
                     </w:rPr>
                   </w:pPr>
                   <w:r>
                     <w:rPr>
+                      <w:rFonts w:asciiTheme="majorHAnsi" w:hAnsiTheme="majorHAnsi" w:cstheme="majorHAnsi"/>
+                      <w:sz w:val="22"/>
+                      <w:szCs w:val="22"/>
                       <w:lang w:eastAsia="zh-CN"/>
                     </w:rPr>
                     <w:t>3.</w:t>
@@ -21420,11 +22099,17 @@
                 <w:p>
                   <w:pPr>
                     <w:rPr>
+                      <w:rFonts w:asciiTheme="majorHAnsi" w:hAnsiTheme="majorHAnsi" w:cstheme="majorHAnsi"/>
+                      <w:sz w:val="22"/>
+                      <w:szCs w:val="22"/>
                       <w:lang w:eastAsia="zh-CN"/>
                     </w:rPr>
                   </w:pPr>
                   <w:r>
                     <w:rPr>
+                      <w:rFonts w:asciiTheme="majorHAnsi" w:hAnsiTheme="majorHAnsi" w:cstheme="majorHAnsi"/>
+                      <w:sz w:val="22"/>
+                      <w:szCs w:val="22"/>
                       <w:lang w:eastAsia="zh-CN"/>
                     </w:rPr>
                     <w:t>Add association with dish</w:t>
@@ -21440,11 +22125,17 @@
                 <w:p>
                   <w:pPr>
                     <w:rPr>
+                      <w:rFonts w:asciiTheme="majorHAnsi" w:hAnsiTheme="majorHAnsi" w:cstheme="majorHAnsi"/>
+                      <w:sz w:val="22"/>
+                      <w:szCs w:val="22"/>
                       <w:lang w:eastAsia="zh-CN"/>
                     </w:rPr>
                   </w:pPr>
                   <w:r>
                     <w:rPr>
+                      <w:rFonts w:asciiTheme="majorHAnsi" w:hAnsiTheme="majorHAnsi" w:cstheme="majorHAnsi"/>
+                      <w:sz w:val="22"/>
+                      <w:szCs w:val="22"/>
                       <w:lang w:eastAsia="zh-CN"/>
                     </w:rPr>
                     <w:t>4.</w:t>
@@ -21458,11 +22149,17 @@
                 <w:p>
                   <w:pPr>
                     <w:rPr>
+                      <w:rFonts w:asciiTheme="majorHAnsi" w:hAnsiTheme="majorHAnsi" w:cstheme="majorHAnsi"/>
+                      <w:sz w:val="22"/>
+                      <w:szCs w:val="22"/>
                       <w:lang w:eastAsia="zh-CN"/>
                     </w:rPr>
                   </w:pPr>
                   <w:r>
                     <w:rPr>
+                      <w:rFonts w:asciiTheme="majorHAnsi" w:hAnsiTheme="majorHAnsi" w:cstheme="majorHAnsi"/>
+                      <w:sz w:val="22"/>
+                      <w:szCs w:val="22"/>
                       <w:lang w:eastAsia="zh-CN"/>
                     </w:rPr>
                     <w:t>Add ingredient to list of ingredients</w:t>
@@ -21478,11 +22175,17 @@
                 <w:p>
                   <w:pPr>
                     <w:rPr>
+                      <w:rFonts w:asciiTheme="majorHAnsi" w:hAnsiTheme="majorHAnsi" w:cstheme="majorHAnsi"/>
+                      <w:sz w:val="22"/>
+                      <w:szCs w:val="22"/>
                       <w:lang w:eastAsia="zh-CN"/>
                     </w:rPr>
                   </w:pPr>
                   <w:r>
                     <w:rPr>
+                      <w:rFonts w:asciiTheme="majorHAnsi" w:hAnsiTheme="majorHAnsi" w:cstheme="majorHAnsi"/>
+                      <w:sz w:val="22"/>
+                      <w:szCs w:val="22"/>
                       <w:lang w:eastAsia="zh-CN"/>
                     </w:rPr>
                     <w:t>5.</w:t>
@@ -21496,6 +22199,9 @@
                 <w:p>
                   <w:pPr>
                     <w:rPr>
+                      <w:rFonts w:asciiTheme="majorHAnsi" w:hAnsiTheme="majorHAnsi" w:cstheme="majorHAnsi"/>
+                      <w:sz w:val="22"/>
+                      <w:szCs w:val="22"/>
                       <w:lang w:eastAsia="zh-CN"/>
                     </w:rPr>
                   </w:pPr>
@@ -21506,6 +22212,9 @@
           <w:p>
             <w:pPr>
               <w:rPr>
+                <w:rFonts w:asciiTheme="majorHAnsi" w:hAnsiTheme="majorHAnsi" w:cstheme="majorHAnsi"/>
+                <w:sz w:val="22"/>
+                <w:szCs w:val="22"/>
                 <w:lang w:eastAsia="zh-CN"/>
               </w:rPr>
             </w:pPr>
@@ -21520,14 +22229,19 @@
           <w:p>
             <w:pPr>
               <w:rPr>
+                <w:rFonts w:asciiTheme="majorHAnsi" w:hAnsiTheme="majorHAnsi" w:cstheme="majorHAnsi"/>
+                <w:sz w:val="22"/>
+                <w:szCs w:val="22"/>
                 <w:lang w:eastAsia="zh-CN"/>
               </w:rPr>
             </w:pPr>
             <w:r>
               <w:rPr>
+                <w:rFonts w:asciiTheme="majorHAnsi" w:hAnsiTheme="majorHAnsi" w:cstheme="majorHAnsi"/>
+                <w:sz w:val="22"/>
+                <w:szCs w:val="22"/>
                 <w:lang w:eastAsia="zh-CN"/>
               </w:rPr>
-              <w:lastRenderedPageBreak/>
               <w:t>Sub Flows:</w:t>
             </w:r>
           </w:p>
@@ -21539,6 +22253,9 @@
           <w:p>
             <w:pPr>
               <w:rPr>
+                <w:rFonts w:asciiTheme="majorHAnsi" w:hAnsiTheme="majorHAnsi" w:cstheme="majorHAnsi"/>
+                <w:sz w:val="22"/>
+                <w:szCs w:val="22"/>
                 <w:lang w:eastAsia="zh-CN"/>
               </w:rPr>
             </w:pPr>
@@ -21553,11 +22270,17 @@
           <w:p>
             <w:pPr>
               <w:rPr>
+                <w:rFonts w:asciiTheme="majorHAnsi" w:hAnsiTheme="majorHAnsi" w:cstheme="majorHAnsi"/>
+                <w:sz w:val="22"/>
+                <w:szCs w:val="22"/>
                 <w:lang w:eastAsia="zh-CN"/>
               </w:rPr>
             </w:pPr>
             <w:r>
               <w:rPr>
+                <w:rFonts w:asciiTheme="majorHAnsi" w:hAnsiTheme="majorHAnsi" w:cstheme="majorHAnsi"/>
+                <w:sz w:val="22"/>
+                <w:szCs w:val="22"/>
                 <w:lang w:eastAsia="zh-CN"/>
               </w:rPr>
               <w:t>Alternate Flows:</w:t>
@@ -21571,6 +22294,9 @@
           <w:p>
             <w:pPr>
               <w:rPr>
+                <w:rFonts w:asciiTheme="majorHAnsi" w:hAnsiTheme="majorHAnsi" w:cstheme="majorHAnsi"/>
+                <w:sz w:val="22"/>
+                <w:szCs w:val="22"/>
                 <w:lang w:eastAsia="zh-CN"/>
               </w:rPr>
             </w:pPr>
@@ -21582,6 +22308,7 @@
       <w:pPr>
         <w:ind w:left="720" w:hanging="720"/>
         <w:rPr>
+          <w:rFonts w:asciiTheme="majorHAnsi" w:hAnsiTheme="majorHAnsi" w:cstheme="majorHAnsi"/>
           <w:lang w:eastAsia="zh-CN"/>
         </w:rPr>
       </w:pPr>
@@ -21604,11 +22331,17 @@
           <w:p>
             <w:pPr>
               <w:rPr>
+                <w:rFonts w:asciiTheme="majorHAnsi" w:hAnsiTheme="majorHAnsi" w:cstheme="majorHAnsi"/>
+                <w:sz w:val="22"/>
+                <w:szCs w:val="22"/>
                 <w:lang w:eastAsia="zh-CN"/>
               </w:rPr>
             </w:pPr>
             <w:r>
               <w:rPr>
+                <w:rFonts w:asciiTheme="majorHAnsi" w:hAnsiTheme="majorHAnsi" w:cstheme="majorHAnsi"/>
+                <w:sz w:val="22"/>
+                <w:szCs w:val="22"/>
                 <w:lang w:eastAsia="zh-CN"/>
               </w:rPr>
               <w:t>Use Case Name:</w:t>
@@ -21622,11 +22355,17 @@
           <w:p>
             <w:pPr>
               <w:rPr>
+                <w:rFonts w:asciiTheme="majorHAnsi" w:hAnsiTheme="majorHAnsi" w:cstheme="majorHAnsi"/>
+                <w:sz w:val="22"/>
+                <w:szCs w:val="22"/>
                 <w:lang w:eastAsia="zh-CN"/>
               </w:rPr>
             </w:pPr>
             <w:r>
               <w:rPr>
+                <w:rFonts w:asciiTheme="majorHAnsi" w:hAnsiTheme="majorHAnsi" w:cstheme="majorHAnsi"/>
+                <w:sz w:val="22"/>
+                <w:szCs w:val="22"/>
                 <w:lang w:eastAsia="zh-CN"/>
               </w:rPr>
               <w:t xml:space="preserve">Remove Ingredient </w:t>
@@ -21642,11 +22381,17 @@
           <w:p>
             <w:pPr>
               <w:rPr>
+                <w:rFonts w:asciiTheme="majorHAnsi" w:hAnsiTheme="majorHAnsi" w:cstheme="majorHAnsi"/>
+                <w:sz w:val="22"/>
+                <w:szCs w:val="22"/>
                 <w:lang w:eastAsia="zh-CN"/>
               </w:rPr>
             </w:pPr>
             <w:r>
               <w:rPr>
+                <w:rFonts w:asciiTheme="majorHAnsi" w:hAnsiTheme="majorHAnsi" w:cstheme="majorHAnsi"/>
+                <w:sz w:val="22"/>
+                <w:szCs w:val="22"/>
                 <w:lang w:eastAsia="zh-CN"/>
               </w:rPr>
               <w:t>ID</w:t>
@@ -21660,11 +22405,33 @@
           <w:p>
             <w:pPr>
               <w:rPr>
+                <w:rFonts w:asciiTheme="majorHAnsi" w:hAnsiTheme="majorHAnsi" w:cstheme="majorHAnsi"/>
+                <w:sz w:val="22"/>
+                <w:szCs w:val="22"/>
                 <w:lang w:eastAsia="zh-CN"/>
               </w:rPr>
             </w:pPr>
             <w:r>
               <w:rPr>
+                <w:rFonts w:asciiTheme="majorHAnsi" w:hAnsiTheme="majorHAnsi" w:cstheme="majorHAnsi"/>
+                <w:sz w:val="22"/>
+                <w:szCs w:val="22"/>
+              </w:rPr>
+              <w:t>UC</w:t>
+            </w:r>
+            <w:r>
+              <w:rPr>
+                <w:rFonts w:asciiTheme="majorHAnsi" w:hAnsiTheme="majorHAnsi" w:cstheme="majorHAnsi"/>
+                <w:sz w:val="22"/>
+                <w:szCs w:val="22"/>
+              </w:rPr>
+              <w:t>0</w:t>
+            </w:r>
+            <w:r>
+              <w:rPr>
+                <w:rFonts w:asciiTheme="majorHAnsi" w:hAnsiTheme="majorHAnsi" w:cstheme="majorHAnsi"/>
+                <w:sz w:val="22"/>
+                <w:szCs w:val="22"/>
                 <w:lang w:eastAsia="zh-CN"/>
               </w:rPr>
               <w:t>4</w:t>
@@ -21680,11 +22447,17 @@
           <w:p>
             <w:pPr>
               <w:rPr>
+                <w:rFonts w:asciiTheme="majorHAnsi" w:hAnsiTheme="majorHAnsi" w:cstheme="majorHAnsi"/>
+                <w:sz w:val="22"/>
+                <w:szCs w:val="22"/>
                 <w:lang w:eastAsia="zh-CN"/>
               </w:rPr>
             </w:pPr>
             <w:r>
               <w:rPr>
+                <w:rFonts w:asciiTheme="majorHAnsi" w:hAnsiTheme="majorHAnsi" w:cstheme="majorHAnsi"/>
+                <w:sz w:val="22"/>
+                <w:szCs w:val="22"/>
                 <w:lang w:eastAsia="zh-CN"/>
               </w:rPr>
               <w:t>Importance</w:t>
@@ -21698,11 +22471,17 @@
           <w:p>
             <w:pPr>
               <w:rPr>
+                <w:rFonts w:asciiTheme="majorHAnsi" w:hAnsiTheme="majorHAnsi" w:cstheme="majorHAnsi"/>
+                <w:sz w:val="22"/>
+                <w:szCs w:val="22"/>
                 <w:lang w:eastAsia="zh-CN"/>
               </w:rPr>
             </w:pPr>
             <w:r>
               <w:rPr>
+                <w:rFonts w:asciiTheme="majorHAnsi" w:hAnsiTheme="majorHAnsi" w:cstheme="majorHAnsi"/>
+                <w:sz w:val="22"/>
+                <w:szCs w:val="22"/>
                 <w:lang w:eastAsia="zh-CN"/>
               </w:rPr>
               <w:t>High</w:t>
@@ -21718,11 +22497,17 @@
           <w:p>
             <w:pPr>
               <w:rPr>
+                <w:rFonts w:asciiTheme="majorHAnsi" w:hAnsiTheme="majorHAnsi" w:cstheme="majorHAnsi"/>
+                <w:sz w:val="22"/>
+                <w:szCs w:val="22"/>
                 <w:lang w:eastAsia="zh-CN"/>
               </w:rPr>
             </w:pPr>
             <w:r>
               <w:rPr>
+                <w:rFonts w:asciiTheme="majorHAnsi" w:hAnsiTheme="majorHAnsi" w:cstheme="majorHAnsi"/>
+                <w:sz w:val="22"/>
+                <w:szCs w:val="22"/>
                 <w:lang w:eastAsia="zh-CN"/>
               </w:rPr>
               <w:t>Primary Actor</w:t>
@@ -21736,11 +22521,17 @@
           <w:p>
             <w:pPr>
               <w:rPr>
+                <w:rFonts w:asciiTheme="majorHAnsi" w:hAnsiTheme="majorHAnsi" w:cstheme="majorHAnsi"/>
+                <w:sz w:val="22"/>
+                <w:szCs w:val="22"/>
                 <w:lang w:eastAsia="zh-CN"/>
               </w:rPr>
             </w:pPr>
             <w:r>
               <w:rPr>
+                <w:rFonts w:asciiTheme="majorHAnsi" w:hAnsiTheme="majorHAnsi" w:cstheme="majorHAnsi"/>
+                <w:sz w:val="22"/>
+                <w:szCs w:val="22"/>
                 <w:lang w:eastAsia="zh-CN"/>
               </w:rPr>
               <w:t>General Manager</w:t>
@@ -21756,11 +22547,17 @@
           <w:p>
             <w:pPr>
               <w:rPr>
+                <w:rFonts w:asciiTheme="majorHAnsi" w:hAnsiTheme="majorHAnsi" w:cstheme="majorHAnsi"/>
+                <w:sz w:val="22"/>
+                <w:szCs w:val="22"/>
                 <w:lang w:eastAsia="zh-CN"/>
               </w:rPr>
             </w:pPr>
             <w:r>
               <w:rPr>
+                <w:rFonts w:asciiTheme="majorHAnsi" w:hAnsiTheme="majorHAnsi" w:cstheme="majorHAnsi"/>
+                <w:sz w:val="22"/>
+                <w:szCs w:val="22"/>
                 <w:lang w:eastAsia="zh-CN"/>
               </w:rPr>
               <w:t>Use Case Type</w:t>
@@ -21774,11 +22571,17 @@
           <w:p>
             <w:pPr>
               <w:rPr>
+                <w:rFonts w:asciiTheme="majorHAnsi" w:hAnsiTheme="majorHAnsi" w:cstheme="majorHAnsi"/>
+                <w:sz w:val="22"/>
+                <w:szCs w:val="22"/>
                 <w:lang w:eastAsia="zh-CN"/>
               </w:rPr>
             </w:pPr>
             <w:r>
               <w:rPr>
+                <w:rFonts w:asciiTheme="majorHAnsi" w:hAnsiTheme="majorHAnsi" w:cstheme="majorHAnsi"/>
+                <w:sz w:val="22"/>
+                <w:szCs w:val="22"/>
                 <w:lang w:eastAsia="zh-CN"/>
               </w:rPr>
               <w:t xml:space="preserve">Managing. Ingredients. </w:t>
@@ -21794,11 +22597,17 @@
           <w:p>
             <w:pPr>
               <w:rPr>
+                <w:rFonts w:asciiTheme="majorHAnsi" w:hAnsiTheme="majorHAnsi" w:cstheme="majorHAnsi"/>
+                <w:sz w:val="22"/>
+                <w:szCs w:val="22"/>
                 <w:lang w:eastAsia="zh-CN"/>
               </w:rPr>
             </w:pPr>
             <w:r>
               <w:rPr>
+                <w:rFonts w:asciiTheme="majorHAnsi" w:hAnsiTheme="majorHAnsi" w:cstheme="majorHAnsi"/>
+                <w:sz w:val="22"/>
+                <w:szCs w:val="22"/>
                 <w:lang w:eastAsia="zh-CN"/>
               </w:rPr>
               <w:t>Stakeholders and interest</w:t>
@@ -21812,11 +22621,17 @@
           <w:p>
             <w:pPr>
               <w:rPr>
+                <w:rFonts w:asciiTheme="majorHAnsi" w:hAnsiTheme="majorHAnsi" w:cstheme="majorHAnsi"/>
+                <w:sz w:val="22"/>
+                <w:szCs w:val="22"/>
                 <w:lang w:eastAsia="zh-CN"/>
               </w:rPr>
             </w:pPr>
             <w:r>
               <w:rPr>
+                <w:rFonts w:asciiTheme="majorHAnsi" w:hAnsiTheme="majorHAnsi" w:cstheme="majorHAnsi"/>
+                <w:sz w:val="22"/>
+                <w:szCs w:val="22"/>
                 <w:lang w:eastAsia="zh-CN"/>
               </w:rPr>
               <w:t>General Manager – Wants to delete an ingredient</w:t>
@@ -21832,11 +22647,17 @@
           <w:p>
             <w:pPr>
               <w:rPr>
+                <w:rFonts w:asciiTheme="majorHAnsi" w:hAnsiTheme="majorHAnsi" w:cstheme="majorHAnsi"/>
+                <w:sz w:val="22"/>
+                <w:szCs w:val="22"/>
                 <w:lang w:eastAsia="zh-CN"/>
               </w:rPr>
             </w:pPr>
             <w:r>
               <w:rPr>
+                <w:rFonts w:asciiTheme="majorHAnsi" w:hAnsiTheme="majorHAnsi" w:cstheme="majorHAnsi"/>
+                <w:sz w:val="22"/>
+                <w:szCs w:val="22"/>
                 <w:lang w:eastAsia="zh-CN"/>
               </w:rPr>
               <w:t>Brief Description:</w:t>
@@ -21850,23 +22671,35 @@
           <w:p>
             <w:pPr>
               <w:rPr>
+                <w:rFonts w:asciiTheme="majorHAnsi" w:hAnsiTheme="majorHAnsi" w:cstheme="majorHAnsi"/>
+                <w:sz w:val="22"/>
+                <w:szCs w:val="22"/>
                 <w:lang w:eastAsia="zh-CN"/>
               </w:rPr>
             </w:pPr>
             <w:r>
               <w:rPr>
+                <w:rFonts w:asciiTheme="majorHAnsi" w:hAnsiTheme="majorHAnsi" w:cstheme="majorHAnsi"/>
+                <w:sz w:val="22"/>
+                <w:szCs w:val="22"/>
                 <w:lang w:eastAsia="zh-CN"/>
               </w:rPr>
               <w:t xml:space="preserve">This use case describes how ChowHub would </w:t>
             </w:r>
             <w:r>
               <w:rPr>
+                <w:rFonts w:asciiTheme="majorHAnsi" w:hAnsiTheme="majorHAnsi" w:cstheme="majorHAnsi"/>
+                <w:sz w:val="22"/>
+                <w:szCs w:val="22"/>
                 <w:lang w:eastAsia="zh-CN"/>
               </w:rPr>
               <w:t xml:space="preserve">delete </w:t>
             </w:r>
             <w:r>
               <w:rPr>
+                <w:rFonts w:asciiTheme="majorHAnsi" w:hAnsiTheme="majorHAnsi" w:cstheme="majorHAnsi"/>
+                <w:sz w:val="22"/>
+                <w:szCs w:val="22"/>
                 <w:lang w:eastAsia="zh-CN"/>
               </w:rPr>
               <w:t xml:space="preserve">an ingredient </w:t>
@@ -21882,11 +22715,17 @@
           <w:p>
             <w:pPr>
               <w:rPr>
+                <w:rFonts w:asciiTheme="majorHAnsi" w:hAnsiTheme="majorHAnsi" w:cstheme="majorHAnsi"/>
+                <w:sz w:val="22"/>
+                <w:szCs w:val="22"/>
                 <w:lang w:eastAsia="zh-CN"/>
               </w:rPr>
             </w:pPr>
             <w:r>
               <w:rPr>
+                <w:rFonts w:asciiTheme="majorHAnsi" w:hAnsiTheme="majorHAnsi" w:cstheme="majorHAnsi"/>
+                <w:sz w:val="22"/>
+                <w:szCs w:val="22"/>
                 <w:lang w:eastAsia="zh-CN"/>
               </w:rPr>
               <w:t>Trigger:</w:t>
@@ -21895,11 +22734,17 @@
           <w:p>
             <w:pPr>
               <w:rPr>
+                <w:rFonts w:asciiTheme="majorHAnsi" w:hAnsiTheme="majorHAnsi" w:cstheme="majorHAnsi"/>
+                <w:sz w:val="22"/>
+                <w:szCs w:val="22"/>
                 <w:lang w:eastAsia="zh-CN"/>
               </w:rPr>
             </w:pPr>
             <w:r>
               <w:rPr>
+                <w:rFonts w:asciiTheme="majorHAnsi" w:hAnsiTheme="majorHAnsi" w:cstheme="majorHAnsi"/>
+                <w:sz w:val="22"/>
+                <w:szCs w:val="22"/>
                 <w:lang w:eastAsia="zh-CN"/>
               </w:rPr>
               <w:t>Type:</w:t>
@@ -21913,17 +22758,26 @@
           <w:p>
             <w:pPr>
               <w:rPr>
+                <w:rFonts w:asciiTheme="majorHAnsi" w:hAnsiTheme="majorHAnsi" w:cstheme="majorHAnsi"/>
+                <w:sz w:val="22"/>
+                <w:szCs w:val="22"/>
                 <w:lang w:eastAsia="zh-CN"/>
               </w:rPr>
             </w:pPr>
             <w:r>
               <w:rPr>
+                <w:rFonts w:asciiTheme="majorHAnsi" w:hAnsiTheme="majorHAnsi" w:cstheme="majorHAnsi"/>
+                <w:sz w:val="22"/>
+                <w:szCs w:val="22"/>
                 <w:lang w:eastAsia="zh-CN"/>
               </w:rPr>
               <w:t xml:space="preserve">General Manager </w:t>
             </w:r>
             <w:r>
               <w:rPr>
+                <w:rFonts w:asciiTheme="majorHAnsi" w:hAnsiTheme="majorHAnsi" w:cstheme="majorHAnsi"/>
+                <w:sz w:val="22"/>
+                <w:szCs w:val="22"/>
                 <w:lang w:eastAsia="zh-CN"/>
               </w:rPr>
               <w:t>wants to remove an ingredient</w:t>
@@ -21932,11 +22786,17 @@
           <w:p>
             <w:pPr>
               <w:rPr>
+                <w:rFonts w:asciiTheme="majorHAnsi" w:hAnsiTheme="majorHAnsi" w:cstheme="majorHAnsi"/>
+                <w:sz w:val="22"/>
+                <w:szCs w:val="22"/>
                 <w:lang w:eastAsia="zh-CN"/>
               </w:rPr>
             </w:pPr>
             <w:r>
               <w:rPr>
+                <w:rFonts w:asciiTheme="majorHAnsi" w:hAnsiTheme="majorHAnsi" w:cstheme="majorHAnsi"/>
+                <w:sz w:val="22"/>
+                <w:szCs w:val="22"/>
                 <w:lang w:eastAsia="zh-CN"/>
               </w:rPr>
               <w:t xml:space="preserve">Internal </w:t>
@@ -21952,11 +22812,17 @@
           <w:p>
             <w:pPr>
               <w:rPr>
+                <w:rFonts w:asciiTheme="majorHAnsi" w:hAnsiTheme="majorHAnsi" w:cstheme="majorHAnsi"/>
+                <w:sz w:val="22"/>
+                <w:szCs w:val="22"/>
                 <w:lang w:eastAsia="zh-CN"/>
               </w:rPr>
             </w:pPr>
             <w:r>
               <w:rPr>
+                <w:rFonts w:asciiTheme="majorHAnsi" w:hAnsiTheme="majorHAnsi" w:cstheme="majorHAnsi"/>
+                <w:sz w:val="22"/>
+                <w:szCs w:val="22"/>
                 <w:lang w:eastAsia="zh-CN"/>
               </w:rPr>
               <w:t>Relationships:</w:t>
@@ -21985,11 +22851,17 @@
                 <w:p>
                   <w:pPr>
                     <w:rPr>
+                      <w:rFonts w:asciiTheme="majorHAnsi" w:hAnsiTheme="majorHAnsi" w:cstheme="majorHAnsi"/>
+                      <w:sz w:val="22"/>
+                      <w:szCs w:val="22"/>
                       <w:lang w:eastAsia="zh-CN"/>
                     </w:rPr>
                   </w:pPr>
                   <w:r>
                     <w:rPr>
+                      <w:rFonts w:asciiTheme="majorHAnsi" w:hAnsiTheme="majorHAnsi" w:cstheme="majorHAnsi"/>
+                      <w:sz w:val="22"/>
+                      <w:szCs w:val="22"/>
                       <w:lang w:eastAsia="zh-CN"/>
                     </w:rPr>
                     <w:t>Association</w:t>
@@ -22003,11 +22875,17 @@
                 <w:p>
                   <w:pPr>
                     <w:rPr>
+                      <w:rFonts w:asciiTheme="majorHAnsi" w:hAnsiTheme="majorHAnsi" w:cstheme="majorHAnsi"/>
+                      <w:sz w:val="22"/>
+                      <w:szCs w:val="22"/>
                       <w:lang w:eastAsia="zh-CN"/>
                     </w:rPr>
                   </w:pPr>
                   <w:r>
                     <w:rPr>
+                      <w:rFonts w:asciiTheme="majorHAnsi" w:hAnsiTheme="majorHAnsi" w:cstheme="majorHAnsi"/>
+                      <w:sz w:val="22"/>
+                      <w:szCs w:val="22"/>
                       <w:lang w:eastAsia="zh-CN"/>
                     </w:rPr>
                     <w:t>General Manager, Ingredient</w:t>
@@ -22023,11 +22901,17 @@
                 <w:p>
                   <w:pPr>
                     <w:rPr>
+                      <w:rFonts w:asciiTheme="majorHAnsi" w:hAnsiTheme="majorHAnsi" w:cstheme="majorHAnsi"/>
+                      <w:sz w:val="22"/>
+                      <w:szCs w:val="22"/>
                       <w:lang w:eastAsia="zh-CN"/>
                     </w:rPr>
                   </w:pPr>
                   <w:r>
                     <w:rPr>
+                      <w:rFonts w:asciiTheme="majorHAnsi" w:hAnsiTheme="majorHAnsi" w:cstheme="majorHAnsi"/>
+                      <w:sz w:val="22"/>
+                      <w:szCs w:val="22"/>
                       <w:lang w:eastAsia="zh-CN"/>
                     </w:rPr>
                     <w:t>Include</w:t>
@@ -22041,6 +22925,9 @@
                 <w:p>
                   <w:pPr>
                     <w:rPr>
+                      <w:rFonts w:asciiTheme="majorHAnsi" w:hAnsiTheme="majorHAnsi" w:cstheme="majorHAnsi"/>
+                      <w:sz w:val="22"/>
+                      <w:szCs w:val="22"/>
                       <w:lang w:eastAsia="zh-CN"/>
                     </w:rPr>
                   </w:pPr>
@@ -22055,11 +22942,17 @@
                 <w:p>
                   <w:pPr>
                     <w:rPr>
+                      <w:rFonts w:asciiTheme="majorHAnsi" w:hAnsiTheme="majorHAnsi" w:cstheme="majorHAnsi"/>
+                      <w:sz w:val="22"/>
+                      <w:szCs w:val="22"/>
                       <w:lang w:eastAsia="zh-CN"/>
                     </w:rPr>
                   </w:pPr>
                   <w:r>
                     <w:rPr>
+                      <w:rFonts w:asciiTheme="majorHAnsi" w:hAnsiTheme="majorHAnsi" w:cstheme="majorHAnsi"/>
+                      <w:sz w:val="22"/>
+                      <w:szCs w:val="22"/>
                       <w:lang w:eastAsia="zh-CN"/>
                     </w:rPr>
                     <w:t>Extend</w:t>
@@ -22073,6 +22966,9 @@
                 <w:p>
                   <w:pPr>
                     <w:rPr>
+                      <w:rFonts w:asciiTheme="majorHAnsi" w:hAnsiTheme="majorHAnsi" w:cstheme="majorHAnsi"/>
+                      <w:sz w:val="22"/>
+                      <w:szCs w:val="22"/>
                       <w:lang w:eastAsia="zh-CN"/>
                     </w:rPr>
                   </w:pPr>
@@ -22087,13 +22983,20 @@
                 <w:p>
                   <w:pPr>
                     <w:rPr>
+                      <w:rFonts w:asciiTheme="majorHAnsi" w:hAnsiTheme="majorHAnsi" w:cstheme="majorHAnsi"/>
+                      <w:sz w:val="22"/>
+                      <w:szCs w:val="22"/>
                       <w:lang w:eastAsia="zh-CN"/>
                     </w:rPr>
                   </w:pPr>
                   <w:r>
                     <w:rPr>
+                      <w:rFonts w:asciiTheme="majorHAnsi" w:hAnsiTheme="majorHAnsi" w:cstheme="majorHAnsi"/>
+                      <w:sz w:val="22"/>
+                      <w:szCs w:val="22"/>
                       <w:lang w:eastAsia="zh-CN"/>
                     </w:rPr>
+                    <w:lastRenderedPageBreak/>
                     <w:t>Generalization</w:t>
                   </w:r>
                 </w:p>
@@ -22105,6 +23008,9 @@
                 <w:p>
                   <w:pPr>
                     <w:rPr>
+                      <w:rFonts w:asciiTheme="majorHAnsi" w:hAnsiTheme="majorHAnsi" w:cstheme="majorHAnsi"/>
+                      <w:sz w:val="22"/>
+                      <w:szCs w:val="22"/>
                       <w:lang w:eastAsia="zh-CN"/>
                     </w:rPr>
                   </w:pPr>
@@ -22115,6 +23021,9 @@
           <w:p>
             <w:pPr>
               <w:rPr>
+                <w:rFonts w:asciiTheme="majorHAnsi" w:hAnsiTheme="majorHAnsi" w:cstheme="majorHAnsi"/>
+                <w:sz w:val="22"/>
+                <w:szCs w:val="22"/>
                 <w:lang w:eastAsia="zh-CN"/>
               </w:rPr>
             </w:pPr>
@@ -22129,11 +23038,17 @@
           <w:p>
             <w:pPr>
               <w:rPr>
+                <w:rFonts w:asciiTheme="majorHAnsi" w:hAnsiTheme="majorHAnsi" w:cstheme="majorHAnsi"/>
+                <w:sz w:val="22"/>
+                <w:szCs w:val="22"/>
                 <w:lang w:eastAsia="zh-CN"/>
               </w:rPr>
             </w:pPr>
             <w:r>
               <w:rPr>
+                <w:rFonts w:asciiTheme="majorHAnsi" w:hAnsiTheme="majorHAnsi" w:cstheme="majorHAnsi"/>
+                <w:sz w:val="22"/>
+                <w:szCs w:val="22"/>
                 <w:lang w:eastAsia="zh-CN"/>
               </w:rPr>
               <w:t>Normal Flow of events:</w:t>
@@ -22162,11 +23077,17 @@
                 <w:p>
                   <w:pPr>
                     <w:rPr>
+                      <w:rFonts w:asciiTheme="majorHAnsi" w:hAnsiTheme="majorHAnsi" w:cstheme="majorHAnsi"/>
+                      <w:sz w:val="22"/>
+                      <w:szCs w:val="22"/>
                       <w:lang w:eastAsia="zh-CN"/>
                     </w:rPr>
                   </w:pPr>
                   <w:r>
                     <w:rPr>
+                      <w:rFonts w:asciiTheme="majorHAnsi" w:hAnsiTheme="majorHAnsi" w:cstheme="majorHAnsi"/>
+                      <w:sz w:val="22"/>
+                      <w:szCs w:val="22"/>
                       <w:lang w:eastAsia="zh-CN"/>
                     </w:rPr>
                     <w:t xml:space="preserve">1. </w:t>
@@ -22180,17 +23101,26 @@
                 <w:p>
                   <w:pPr>
                     <w:rPr>
+                      <w:rFonts w:asciiTheme="majorHAnsi" w:hAnsiTheme="majorHAnsi" w:cstheme="majorHAnsi"/>
+                      <w:sz w:val="22"/>
+                      <w:szCs w:val="22"/>
                       <w:lang w:eastAsia="zh-CN"/>
                     </w:rPr>
                   </w:pPr>
                   <w:r>
                     <w:rPr>
+                      <w:rFonts w:asciiTheme="majorHAnsi" w:hAnsiTheme="majorHAnsi" w:cstheme="majorHAnsi"/>
+                      <w:sz w:val="22"/>
+                      <w:szCs w:val="22"/>
                       <w:lang w:eastAsia="zh-CN"/>
                     </w:rPr>
                     <w:t xml:space="preserve">Capture Ingredient </w:t>
                   </w:r>
                   <w:r>
                     <w:rPr>
+                      <w:rFonts w:asciiTheme="majorHAnsi" w:hAnsiTheme="majorHAnsi" w:cstheme="majorHAnsi"/>
+                      <w:sz w:val="22"/>
+                      <w:szCs w:val="22"/>
                       <w:lang w:eastAsia="zh-CN"/>
                     </w:rPr>
                     <w:t>ID</w:t>
@@ -22206,11 +23136,17 @@
                 <w:p>
                   <w:pPr>
                     <w:rPr>
+                      <w:rFonts w:asciiTheme="majorHAnsi" w:hAnsiTheme="majorHAnsi" w:cstheme="majorHAnsi"/>
+                      <w:sz w:val="22"/>
+                      <w:szCs w:val="22"/>
                       <w:lang w:eastAsia="zh-CN"/>
                     </w:rPr>
                   </w:pPr>
                   <w:r>
                     <w:rPr>
+                      <w:rFonts w:asciiTheme="majorHAnsi" w:hAnsiTheme="majorHAnsi" w:cstheme="majorHAnsi"/>
+                      <w:sz w:val="22"/>
+                      <w:szCs w:val="22"/>
                       <w:lang w:eastAsia="zh-CN"/>
                     </w:rPr>
                     <w:t>2.</w:t>
@@ -22224,17 +23160,26 @@
                 <w:p>
                   <w:pPr>
                     <w:rPr>
+                      <w:rFonts w:asciiTheme="majorHAnsi" w:hAnsiTheme="majorHAnsi" w:cstheme="majorHAnsi"/>
+                      <w:sz w:val="22"/>
+                      <w:szCs w:val="22"/>
                       <w:lang w:eastAsia="zh-CN"/>
                     </w:rPr>
                   </w:pPr>
                   <w:r>
                     <w:rPr>
+                      <w:rFonts w:asciiTheme="majorHAnsi" w:hAnsiTheme="majorHAnsi" w:cstheme="majorHAnsi"/>
+                      <w:sz w:val="22"/>
+                      <w:szCs w:val="22"/>
                       <w:lang w:eastAsia="zh-CN"/>
                     </w:rPr>
                     <w:t>Remove Ingredient from list</w:t>
                   </w:r>
                   <w:r>
                     <w:rPr>
+                      <w:rFonts w:asciiTheme="majorHAnsi" w:hAnsiTheme="majorHAnsi" w:cstheme="majorHAnsi"/>
+                      <w:sz w:val="22"/>
+                      <w:szCs w:val="22"/>
                       <w:lang w:eastAsia="zh-CN"/>
                     </w:rPr>
                     <w:t xml:space="preserve"> based on ID</w:t>
@@ -22250,11 +23195,17 @@
                 <w:p>
                   <w:pPr>
                     <w:rPr>
+                      <w:rFonts w:asciiTheme="majorHAnsi" w:hAnsiTheme="majorHAnsi" w:cstheme="majorHAnsi"/>
+                      <w:sz w:val="22"/>
+                      <w:szCs w:val="22"/>
                       <w:lang w:eastAsia="zh-CN"/>
                     </w:rPr>
                   </w:pPr>
                   <w:r>
                     <w:rPr>
+                      <w:rFonts w:asciiTheme="majorHAnsi" w:hAnsiTheme="majorHAnsi" w:cstheme="majorHAnsi"/>
+                      <w:sz w:val="22"/>
+                      <w:szCs w:val="22"/>
                       <w:lang w:eastAsia="zh-CN"/>
                     </w:rPr>
                     <w:t>3.</w:t>
@@ -22268,6 +23219,9 @@
                 <w:p>
                   <w:pPr>
                     <w:rPr>
+                      <w:rFonts w:asciiTheme="majorHAnsi" w:hAnsiTheme="majorHAnsi" w:cstheme="majorHAnsi"/>
+                      <w:sz w:val="22"/>
+                      <w:szCs w:val="22"/>
                       <w:lang w:eastAsia="zh-CN"/>
                     </w:rPr>
                   </w:pPr>
@@ -22282,14 +23236,19 @@
                 <w:p>
                   <w:pPr>
                     <w:rPr>
+                      <w:rFonts w:asciiTheme="majorHAnsi" w:hAnsiTheme="majorHAnsi" w:cstheme="majorHAnsi"/>
+                      <w:sz w:val="22"/>
+                      <w:szCs w:val="22"/>
                       <w:lang w:eastAsia="zh-CN"/>
                     </w:rPr>
                   </w:pPr>
                   <w:r>
                     <w:rPr>
+                      <w:rFonts w:asciiTheme="majorHAnsi" w:hAnsiTheme="majorHAnsi" w:cstheme="majorHAnsi"/>
+                      <w:sz w:val="22"/>
+                      <w:szCs w:val="22"/>
                       <w:lang w:eastAsia="zh-CN"/>
                     </w:rPr>
-                    <w:lastRenderedPageBreak/>
                     <w:t>4.</w:t>
                   </w:r>
                 </w:p>
@@ -22301,6 +23260,9 @@
                 <w:p>
                   <w:pPr>
                     <w:rPr>
+                      <w:rFonts w:asciiTheme="majorHAnsi" w:hAnsiTheme="majorHAnsi" w:cstheme="majorHAnsi"/>
+                      <w:sz w:val="22"/>
+                      <w:szCs w:val="22"/>
                       <w:lang w:eastAsia="zh-CN"/>
                     </w:rPr>
                   </w:pPr>
@@ -22315,11 +23277,17 @@
                 <w:p>
                   <w:pPr>
                     <w:rPr>
+                      <w:rFonts w:asciiTheme="majorHAnsi" w:hAnsiTheme="majorHAnsi" w:cstheme="majorHAnsi"/>
+                      <w:sz w:val="22"/>
+                      <w:szCs w:val="22"/>
                       <w:lang w:eastAsia="zh-CN"/>
                     </w:rPr>
                   </w:pPr>
                   <w:r>
                     <w:rPr>
+                      <w:rFonts w:asciiTheme="majorHAnsi" w:hAnsiTheme="majorHAnsi" w:cstheme="majorHAnsi"/>
+                      <w:sz w:val="22"/>
+                      <w:szCs w:val="22"/>
                       <w:lang w:eastAsia="zh-CN"/>
                     </w:rPr>
                     <w:t>5.</w:t>
@@ -22333,6 +23301,9 @@
                 <w:p>
                   <w:pPr>
                     <w:rPr>
+                      <w:rFonts w:asciiTheme="majorHAnsi" w:hAnsiTheme="majorHAnsi" w:cstheme="majorHAnsi"/>
+                      <w:sz w:val="22"/>
+                      <w:szCs w:val="22"/>
                       <w:lang w:eastAsia="zh-CN"/>
                     </w:rPr>
                   </w:pPr>
@@ -22343,6 +23314,9 @@
           <w:p>
             <w:pPr>
               <w:rPr>
+                <w:rFonts w:asciiTheme="majorHAnsi" w:hAnsiTheme="majorHAnsi" w:cstheme="majorHAnsi"/>
+                <w:sz w:val="22"/>
+                <w:szCs w:val="22"/>
                 <w:lang w:eastAsia="zh-CN"/>
               </w:rPr>
             </w:pPr>
@@ -22357,14 +23331,19 @@
           <w:p>
             <w:pPr>
               <w:rPr>
+                <w:rFonts w:asciiTheme="majorHAnsi" w:hAnsiTheme="majorHAnsi" w:cstheme="majorHAnsi"/>
+                <w:sz w:val="22"/>
+                <w:szCs w:val="22"/>
                 <w:lang w:eastAsia="zh-CN"/>
               </w:rPr>
             </w:pPr>
             <w:r>
               <w:rPr>
+                <w:rFonts w:asciiTheme="majorHAnsi" w:hAnsiTheme="majorHAnsi" w:cstheme="majorHAnsi"/>
+                <w:sz w:val="22"/>
+                <w:szCs w:val="22"/>
                 <w:lang w:eastAsia="zh-CN"/>
               </w:rPr>
-              <w:lastRenderedPageBreak/>
               <w:t>Sub Flows:</w:t>
             </w:r>
           </w:p>
@@ -22376,6 +23355,9 @@
           <w:p>
             <w:pPr>
               <w:rPr>
+                <w:rFonts w:asciiTheme="majorHAnsi" w:hAnsiTheme="majorHAnsi" w:cstheme="majorHAnsi"/>
+                <w:sz w:val="22"/>
+                <w:szCs w:val="22"/>
                 <w:lang w:eastAsia="zh-CN"/>
               </w:rPr>
             </w:pPr>
@@ -22390,11 +23372,17 @@
           <w:p>
             <w:pPr>
               <w:rPr>
+                <w:rFonts w:asciiTheme="majorHAnsi" w:hAnsiTheme="majorHAnsi" w:cstheme="majorHAnsi"/>
+                <w:sz w:val="22"/>
+                <w:szCs w:val="22"/>
                 <w:lang w:eastAsia="zh-CN"/>
               </w:rPr>
             </w:pPr>
             <w:r>
               <w:rPr>
+                <w:rFonts w:asciiTheme="majorHAnsi" w:hAnsiTheme="majorHAnsi" w:cstheme="majorHAnsi"/>
+                <w:sz w:val="22"/>
+                <w:szCs w:val="22"/>
                 <w:lang w:eastAsia="zh-CN"/>
               </w:rPr>
               <w:t>Alternate Flows:</w:t>
@@ -22408,6 +23396,9 @@
           <w:p>
             <w:pPr>
               <w:rPr>
+                <w:rFonts w:asciiTheme="majorHAnsi" w:hAnsiTheme="majorHAnsi" w:cstheme="majorHAnsi"/>
+                <w:sz w:val="22"/>
+                <w:szCs w:val="22"/>
                 <w:lang w:eastAsia="zh-CN"/>
               </w:rPr>
             </w:pPr>
@@ -22419,6 +23410,7 @@
       <w:pPr>
         <w:ind w:left="720" w:hanging="720"/>
         <w:rPr>
+          <w:rFonts w:asciiTheme="majorHAnsi" w:hAnsiTheme="majorHAnsi" w:cstheme="majorHAnsi"/>
           <w:lang w:eastAsia="zh-CN"/>
         </w:rPr>
       </w:pPr>
@@ -22441,11 +23433,17 @@
           <w:p>
             <w:pPr>
               <w:rPr>
+                <w:rFonts w:asciiTheme="majorHAnsi" w:hAnsiTheme="majorHAnsi" w:cstheme="majorHAnsi"/>
+                <w:sz w:val="22"/>
+                <w:szCs w:val="22"/>
                 <w:lang w:eastAsia="zh-CN"/>
               </w:rPr>
             </w:pPr>
             <w:r>
               <w:rPr>
+                <w:rFonts w:asciiTheme="majorHAnsi" w:hAnsiTheme="majorHAnsi" w:cstheme="majorHAnsi"/>
+                <w:sz w:val="22"/>
+                <w:szCs w:val="22"/>
                 <w:lang w:eastAsia="zh-CN"/>
               </w:rPr>
               <w:t>Use Case Name:</w:t>
@@ -22459,11 +23457,17 @@
           <w:p>
             <w:pPr>
               <w:rPr>
+                <w:rFonts w:asciiTheme="majorHAnsi" w:hAnsiTheme="majorHAnsi" w:cstheme="majorHAnsi"/>
+                <w:sz w:val="22"/>
+                <w:szCs w:val="22"/>
                 <w:lang w:eastAsia="zh-CN"/>
               </w:rPr>
             </w:pPr>
             <w:r>
               <w:rPr>
+                <w:rFonts w:asciiTheme="majorHAnsi" w:hAnsiTheme="majorHAnsi" w:cstheme="majorHAnsi"/>
+                <w:sz w:val="22"/>
+                <w:szCs w:val="22"/>
                 <w:lang w:eastAsia="zh-CN"/>
               </w:rPr>
               <w:t xml:space="preserve">Update Ingredient </w:t>
@@ -22479,11 +23483,17 @@
           <w:p>
             <w:pPr>
               <w:rPr>
+                <w:rFonts w:asciiTheme="majorHAnsi" w:hAnsiTheme="majorHAnsi" w:cstheme="majorHAnsi"/>
+                <w:sz w:val="22"/>
+                <w:szCs w:val="22"/>
                 <w:lang w:eastAsia="zh-CN"/>
               </w:rPr>
             </w:pPr>
             <w:r>
               <w:rPr>
+                <w:rFonts w:asciiTheme="majorHAnsi" w:hAnsiTheme="majorHAnsi" w:cstheme="majorHAnsi"/>
+                <w:sz w:val="22"/>
+                <w:szCs w:val="22"/>
                 <w:lang w:eastAsia="zh-CN"/>
               </w:rPr>
               <w:t>ID</w:t>
@@ -22497,11 +23507,33 @@
           <w:p>
             <w:pPr>
               <w:rPr>
+                <w:rFonts w:asciiTheme="majorHAnsi" w:hAnsiTheme="majorHAnsi" w:cstheme="majorHAnsi"/>
+                <w:sz w:val="22"/>
+                <w:szCs w:val="22"/>
                 <w:lang w:eastAsia="zh-CN"/>
               </w:rPr>
             </w:pPr>
             <w:r>
               <w:rPr>
+                <w:rFonts w:asciiTheme="majorHAnsi" w:hAnsiTheme="majorHAnsi" w:cstheme="majorHAnsi"/>
+                <w:sz w:val="22"/>
+                <w:szCs w:val="22"/>
+              </w:rPr>
+              <w:t>UC</w:t>
+            </w:r>
+            <w:r>
+              <w:rPr>
+                <w:rFonts w:asciiTheme="majorHAnsi" w:hAnsiTheme="majorHAnsi" w:cstheme="majorHAnsi"/>
+                <w:sz w:val="22"/>
+                <w:szCs w:val="22"/>
+              </w:rPr>
+              <w:t>0</w:t>
+            </w:r>
+            <w:r>
+              <w:rPr>
+                <w:rFonts w:asciiTheme="majorHAnsi" w:hAnsiTheme="majorHAnsi" w:cstheme="majorHAnsi"/>
+                <w:sz w:val="22"/>
+                <w:szCs w:val="22"/>
                 <w:lang w:eastAsia="zh-CN"/>
               </w:rPr>
               <w:t>5</w:t>
@@ -22517,11 +23549,17 @@
           <w:p>
             <w:pPr>
               <w:rPr>
+                <w:rFonts w:asciiTheme="majorHAnsi" w:hAnsiTheme="majorHAnsi" w:cstheme="majorHAnsi"/>
+                <w:sz w:val="22"/>
+                <w:szCs w:val="22"/>
                 <w:lang w:eastAsia="zh-CN"/>
               </w:rPr>
             </w:pPr>
             <w:r>
               <w:rPr>
+                <w:rFonts w:asciiTheme="majorHAnsi" w:hAnsiTheme="majorHAnsi" w:cstheme="majorHAnsi"/>
+                <w:sz w:val="22"/>
+                <w:szCs w:val="22"/>
                 <w:lang w:eastAsia="zh-CN"/>
               </w:rPr>
               <w:t>Importance</w:t>
@@ -22535,11 +23573,17 @@
           <w:p>
             <w:pPr>
               <w:rPr>
+                <w:rFonts w:asciiTheme="majorHAnsi" w:hAnsiTheme="majorHAnsi" w:cstheme="majorHAnsi"/>
+                <w:sz w:val="22"/>
+                <w:szCs w:val="22"/>
                 <w:lang w:eastAsia="zh-CN"/>
               </w:rPr>
             </w:pPr>
             <w:r>
               <w:rPr>
+                <w:rFonts w:asciiTheme="majorHAnsi" w:hAnsiTheme="majorHAnsi" w:cstheme="majorHAnsi"/>
+                <w:sz w:val="22"/>
+                <w:szCs w:val="22"/>
                 <w:lang w:eastAsia="zh-CN"/>
               </w:rPr>
               <w:t>High</w:t>
@@ -22555,11 +23599,17 @@
           <w:p>
             <w:pPr>
               <w:rPr>
+                <w:rFonts w:asciiTheme="majorHAnsi" w:hAnsiTheme="majorHAnsi" w:cstheme="majorHAnsi"/>
+                <w:sz w:val="22"/>
+                <w:szCs w:val="22"/>
                 <w:lang w:eastAsia="zh-CN"/>
               </w:rPr>
             </w:pPr>
             <w:r>
               <w:rPr>
+                <w:rFonts w:asciiTheme="majorHAnsi" w:hAnsiTheme="majorHAnsi" w:cstheme="majorHAnsi"/>
+                <w:sz w:val="22"/>
+                <w:szCs w:val="22"/>
                 <w:lang w:eastAsia="zh-CN"/>
               </w:rPr>
               <w:t>Primary Actor</w:t>
@@ -22573,11 +23623,17 @@
           <w:p>
             <w:pPr>
               <w:rPr>
+                <w:rFonts w:asciiTheme="majorHAnsi" w:hAnsiTheme="majorHAnsi" w:cstheme="majorHAnsi"/>
+                <w:sz w:val="22"/>
+                <w:szCs w:val="22"/>
                 <w:lang w:eastAsia="zh-CN"/>
               </w:rPr>
             </w:pPr>
             <w:r>
               <w:rPr>
+                <w:rFonts w:asciiTheme="majorHAnsi" w:hAnsiTheme="majorHAnsi" w:cstheme="majorHAnsi"/>
+                <w:sz w:val="22"/>
+                <w:szCs w:val="22"/>
                 <w:lang w:eastAsia="zh-CN"/>
               </w:rPr>
               <w:t>General Manager</w:t>
@@ -22593,11 +23649,17 @@
           <w:p>
             <w:pPr>
               <w:rPr>
+                <w:rFonts w:asciiTheme="majorHAnsi" w:hAnsiTheme="majorHAnsi" w:cstheme="majorHAnsi"/>
+                <w:sz w:val="22"/>
+                <w:szCs w:val="22"/>
                 <w:lang w:eastAsia="zh-CN"/>
               </w:rPr>
             </w:pPr>
             <w:r>
               <w:rPr>
+                <w:rFonts w:asciiTheme="majorHAnsi" w:hAnsiTheme="majorHAnsi" w:cstheme="majorHAnsi"/>
+                <w:sz w:val="22"/>
+                <w:szCs w:val="22"/>
                 <w:lang w:eastAsia="zh-CN"/>
               </w:rPr>
               <w:t>Use Case Type</w:t>
@@ -22611,11 +23673,17 @@
           <w:p>
             <w:pPr>
               <w:rPr>
+                <w:rFonts w:asciiTheme="majorHAnsi" w:hAnsiTheme="majorHAnsi" w:cstheme="majorHAnsi"/>
+                <w:sz w:val="22"/>
+                <w:szCs w:val="22"/>
                 <w:lang w:eastAsia="zh-CN"/>
               </w:rPr>
             </w:pPr>
             <w:r>
               <w:rPr>
+                <w:rFonts w:asciiTheme="majorHAnsi" w:hAnsiTheme="majorHAnsi" w:cstheme="majorHAnsi"/>
+                <w:sz w:val="22"/>
+                <w:szCs w:val="22"/>
                 <w:lang w:eastAsia="zh-CN"/>
               </w:rPr>
               <w:t xml:space="preserve">Managing. Ingredients. </w:t>
@@ -22631,11 +23699,17 @@
           <w:p>
             <w:pPr>
               <w:rPr>
+                <w:rFonts w:asciiTheme="majorHAnsi" w:hAnsiTheme="majorHAnsi" w:cstheme="majorHAnsi"/>
+                <w:sz w:val="22"/>
+                <w:szCs w:val="22"/>
                 <w:lang w:eastAsia="zh-CN"/>
               </w:rPr>
             </w:pPr>
             <w:r>
               <w:rPr>
+                <w:rFonts w:asciiTheme="majorHAnsi" w:hAnsiTheme="majorHAnsi" w:cstheme="majorHAnsi"/>
+                <w:sz w:val="22"/>
+                <w:szCs w:val="22"/>
                 <w:lang w:eastAsia="zh-CN"/>
               </w:rPr>
               <w:t>Stakeholders and interest</w:t>
@@ -22649,23 +23723,35 @@
           <w:p>
             <w:pPr>
               <w:rPr>
+                <w:rFonts w:asciiTheme="majorHAnsi" w:hAnsiTheme="majorHAnsi" w:cstheme="majorHAnsi"/>
+                <w:sz w:val="22"/>
+                <w:szCs w:val="22"/>
                 <w:lang w:eastAsia="zh-CN"/>
               </w:rPr>
             </w:pPr>
             <w:r>
               <w:rPr>
+                <w:rFonts w:asciiTheme="majorHAnsi" w:hAnsiTheme="majorHAnsi" w:cstheme="majorHAnsi"/>
+                <w:sz w:val="22"/>
+                <w:szCs w:val="22"/>
                 <w:lang w:eastAsia="zh-CN"/>
               </w:rPr>
               <w:t xml:space="preserve">General Manager – Wants to </w:t>
             </w:r>
             <w:r>
               <w:rPr>
+                <w:rFonts w:asciiTheme="majorHAnsi" w:hAnsiTheme="majorHAnsi" w:cstheme="majorHAnsi"/>
+                <w:sz w:val="22"/>
+                <w:szCs w:val="22"/>
                 <w:lang w:eastAsia="zh-CN"/>
               </w:rPr>
               <w:t>update</w:t>
             </w:r>
             <w:r>
               <w:rPr>
+                <w:rFonts w:asciiTheme="majorHAnsi" w:hAnsiTheme="majorHAnsi" w:cstheme="majorHAnsi"/>
+                <w:sz w:val="22"/>
+                <w:szCs w:val="22"/>
                 <w:lang w:eastAsia="zh-CN"/>
               </w:rPr>
               <w:t xml:space="preserve"> an ingredient</w:t>
@@ -22681,11 +23767,17 @@
           <w:p>
             <w:pPr>
               <w:rPr>
+                <w:rFonts w:asciiTheme="majorHAnsi" w:hAnsiTheme="majorHAnsi" w:cstheme="majorHAnsi"/>
+                <w:sz w:val="22"/>
+                <w:szCs w:val="22"/>
                 <w:lang w:eastAsia="zh-CN"/>
               </w:rPr>
             </w:pPr>
             <w:r>
               <w:rPr>
+                <w:rFonts w:asciiTheme="majorHAnsi" w:hAnsiTheme="majorHAnsi" w:cstheme="majorHAnsi"/>
+                <w:sz w:val="22"/>
+                <w:szCs w:val="22"/>
                 <w:lang w:eastAsia="zh-CN"/>
               </w:rPr>
               <w:t>Brief Description:</w:t>
@@ -22699,23 +23791,35 @@
           <w:p>
             <w:pPr>
               <w:rPr>
+                <w:rFonts w:asciiTheme="majorHAnsi" w:hAnsiTheme="majorHAnsi" w:cstheme="majorHAnsi"/>
+                <w:sz w:val="22"/>
+                <w:szCs w:val="22"/>
                 <w:lang w:eastAsia="zh-CN"/>
               </w:rPr>
             </w:pPr>
             <w:r>
               <w:rPr>
+                <w:rFonts w:asciiTheme="majorHAnsi" w:hAnsiTheme="majorHAnsi" w:cstheme="majorHAnsi"/>
+                <w:sz w:val="22"/>
+                <w:szCs w:val="22"/>
                 <w:lang w:eastAsia="zh-CN"/>
               </w:rPr>
               <w:t>This use case describes how ChowHub would</w:t>
             </w:r>
             <w:r>
               <w:rPr>
+                <w:rFonts w:asciiTheme="majorHAnsi" w:hAnsiTheme="majorHAnsi" w:cstheme="majorHAnsi"/>
+                <w:sz w:val="22"/>
+                <w:szCs w:val="22"/>
                 <w:lang w:eastAsia="zh-CN"/>
               </w:rPr>
               <w:t xml:space="preserve"> update</w:t>
             </w:r>
             <w:r>
               <w:rPr>
+                <w:rFonts w:asciiTheme="majorHAnsi" w:hAnsiTheme="majorHAnsi" w:cstheme="majorHAnsi"/>
+                <w:sz w:val="22"/>
+                <w:szCs w:val="22"/>
                 <w:lang w:eastAsia="zh-CN"/>
               </w:rPr>
               <w:t xml:space="preserve"> an ingredient </w:t>
@@ -22731,11 +23835,17 @@
           <w:p>
             <w:pPr>
               <w:rPr>
+                <w:rFonts w:asciiTheme="majorHAnsi" w:hAnsiTheme="majorHAnsi" w:cstheme="majorHAnsi"/>
+                <w:sz w:val="22"/>
+                <w:szCs w:val="22"/>
                 <w:lang w:eastAsia="zh-CN"/>
               </w:rPr>
             </w:pPr>
             <w:r>
               <w:rPr>
+                <w:rFonts w:asciiTheme="majorHAnsi" w:hAnsiTheme="majorHAnsi" w:cstheme="majorHAnsi"/>
+                <w:sz w:val="22"/>
+                <w:szCs w:val="22"/>
                 <w:lang w:eastAsia="zh-CN"/>
               </w:rPr>
               <w:t>Trigger:</w:t>
@@ -22744,11 +23854,17 @@
           <w:p>
             <w:pPr>
               <w:rPr>
+                <w:rFonts w:asciiTheme="majorHAnsi" w:hAnsiTheme="majorHAnsi" w:cstheme="majorHAnsi"/>
+                <w:sz w:val="22"/>
+                <w:szCs w:val="22"/>
                 <w:lang w:eastAsia="zh-CN"/>
               </w:rPr>
             </w:pPr>
             <w:r>
               <w:rPr>
+                <w:rFonts w:asciiTheme="majorHAnsi" w:hAnsiTheme="majorHAnsi" w:cstheme="majorHAnsi"/>
+                <w:sz w:val="22"/>
+                <w:szCs w:val="22"/>
                 <w:lang w:eastAsia="zh-CN"/>
               </w:rPr>
               <w:t>Type:</w:t>
@@ -22762,23 +23878,35 @@
           <w:p>
             <w:pPr>
               <w:rPr>
+                <w:rFonts w:asciiTheme="majorHAnsi" w:hAnsiTheme="majorHAnsi" w:cstheme="majorHAnsi"/>
+                <w:sz w:val="22"/>
+                <w:szCs w:val="22"/>
                 <w:lang w:eastAsia="zh-CN"/>
               </w:rPr>
             </w:pPr>
             <w:r>
               <w:rPr>
+                <w:rFonts w:asciiTheme="majorHAnsi" w:hAnsiTheme="majorHAnsi" w:cstheme="majorHAnsi"/>
+                <w:sz w:val="22"/>
+                <w:szCs w:val="22"/>
                 <w:lang w:eastAsia="zh-CN"/>
               </w:rPr>
               <w:t xml:space="preserve">General Manager wants to </w:t>
             </w:r>
             <w:r>
               <w:rPr>
+                <w:rFonts w:asciiTheme="majorHAnsi" w:hAnsiTheme="majorHAnsi" w:cstheme="majorHAnsi"/>
+                <w:sz w:val="22"/>
+                <w:szCs w:val="22"/>
                 <w:lang w:eastAsia="zh-CN"/>
               </w:rPr>
               <w:t>update</w:t>
             </w:r>
             <w:r>
               <w:rPr>
+                <w:rFonts w:asciiTheme="majorHAnsi" w:hAnsiTheme="majorHAnsi" w:cstheme="majorHAnsi"/>
+                <w:sz w:val="22"/>
+                <w:szCs w:val="22"/>
                 <w:lang w:eastAsia="zh-CN"/>
               </w:rPr>
               <w:t xml:space="preserve"> an ingredient</w:t>
@@ -22787,11 +23915,17 @@
           <w:p>
             <w:pPr>
               <w:rPr>
+                <w:rFonts w:asciiTheme="majorHAnsi" w:hAnsiTheme="majorHAnsi" w:cstheme="majorHAnsi"/>
+                <w:sz w:val="22"/>
+                <w:szCs w:val="22"/>
                 <w:lang w:eastAsia="zh-CN"/>
               </w:rPr>
             </w:pPr>
             <w:r>
               <w:rPr>
+                <w:rFonts w:asciiTheme="majorHAnsi" w:hAnsiTheme="majorHAnsi" w:cstheme="majorHAnsi"/>
+                <w:sz w:val="22"/>
+                <w:szCs w:val="22"/>
                 <w:lang w:eastAsia="zh-CN"/>
               </w:rPr>
               <w:t xml:space="preserve">Internal </w:t>
@@ -22807,11 +23941,17 @@
           <w:p>
             <w:pPr>
               <w:rPr>
+                <w:rFonts w:asciiTheme="majorHAnsi" w:hAnsiTheme="majorHAnsi" w:cstheme="majorHAnsi"/>
+                <w:sz w:val="22"/>
+                <w:szCs w:val="22"/>
                 <w:lang w:eastAsia="zh-CN"/>
               </w:rPr>
             </w:pPr>
             <w:r>
               <w:rPr>
+                <w:rFonts w:asciiTheme="majorHAnsi" w:hAnsiTheme="majorHAnsi" w:cstheme="majorHAnsi"/>
+                <w:sz w:val="22"/>
+                <w:szCs w:val="22"/>
                 <w:lang w:eastAsia="zh-CN"/>
               </w:rPr>
               <w:t>Relationships:</w:t>
@@ -22840,11 +23980,17 @@
                 <w:p>
                   <w:pPr>
                     <w:rPr>
+                      <w:rFonts w:asciiTheme="majorHAnsi" w:hAnsiTheme="majorHAnsi" w:cstheme="majorHAnsi"/>
+                      <w:sz w:val="22"/>
+                      <w:szCs w:val="22"/>
                       <w:lang w:eastAsia="zh-CN"/>
                     </w:rPr>
                   </w:pPr>
                   <w:r>
                     <w:rPr>
+                      <w:rFonts w:asciiTheme="majorHAnsi" w:hAnsiTheme="majorHAnsi" w:cstheme="majorHAnsi"/>
+                      <w:sz w:val="22"/>
+                      <w:szCs w:val="22"/>
                       <w:lang w:eastAsia="zh-CN"/>
                     </w:rPr>
                     <w:t>Association</w:t>
@@ -22858,11 +24004,17 @@
                 <w:p>
                   <w:pPr>
                     <w:rPr>
+                      <w:rFonts w:asciiTheme="majorHAnsi" w:hAnsiTheme="majorHAnsi" w:cstheme="majorHAnsi"/>
+                      <w:sz w:val="22"/>
+                      <w:szCs w:val="22"/>
                       <w:lang w:eastAsia="zh-CN"/>
                     </w:rPr>
                   </w:pPr>
                   <w:r>
                     <w:rPr>
+                      <w:rFonts w:asciiTheme="majorHAnsi" w:hAnsiTheme="majorHAnsi" w:cstheme="majorHAnsi"/>
+                      <w:sz w:val="22"/>
+                      <w:szCs w:val="22"/>
                       <w:lang w:eastAsia="zh-CN"/>
                     </w:rPr>
                     <w:t>General Manager, Ingredient</w:t>
@@ -22878,11 +24030,17 @@
                 <w:p>
                   <w:pPr>
                     <w:rPr>
+                      <w:rFonts w:asciiTheme="majorHAnsi" w:hAnsiTheme="majorHAnsi" w:cstheme="majorHAnsi"/>
+                      <w:sz w:val="22"/>
+                      <w:szCs w:val="22"/>
                       <w:lang w:eastAsia="zh-CN"/>
                     </w:rPr>
                   </w:pPr>
                   <w:r>
                     <w:rPr>
+                      <w:rFonts w:asciiTheme="majorHAnsi" w:hAnsiTheme="majorHAnsi" w:cstheme="majorHAnsi"/>
+                      <w:sz w:val="22"/>
+                      <w:szCs w:val="22"/>
                       <w:lang w:eastAsia="zh-CN"/>
                     </w:rPr>
                     <w:t>Include</w:t>
@@ -22896,6 +24054,9 @@
                 <w:p>
                   <w:pPr>
                     <w:rPr>
+                      <w:rFonts w:asciiTheme="majorHAnsi" w:hAnsiTheme="majorHAnsi" w:cstheme="majorHAnsi"/>
+                      <w:sz w:val="22"/>
+                      <w:szCs w:val="22"/>
                       <w:lang w:eastAsia="zh-CN"/>
                     </w:rPr>
                   </w:pPr>
@@ -22910,11 +24071,17 @@
                 <w:p>
                   <w:pPr>
                     <w:rPr>
+                      <w:rFonts w:asciiTheme="majorHAnsi" w:hAnsiTheme="majorHAnsi" w:cstheme="majorHAnsi"/>
+                      <w:sz w:val="22"/>
+                      <w:szCs w:val="22"/>
                       <w:lang w:eastAsia="zh-CN"/>
                     </w:rPr>
                   </w:pPr>
                   <w:r>
                     <w:rPr>
+                      <w:rFonts w:asciiTheme="majorHAnsi" w:hAnsiTheme="majorHAnsi" w:cstheme="majorHAnsi"/>
+                      <w:sz w:val="22"/>
+                      <w:szCs w:val="22"/>
                       <w:lang w:eastAsia="zh-CN"/>
                     </w:rPr>
                     <w:t>Extend</w:t>
@@ -22928,6 +24095,9 @@
                 <w:p>
                   <w:pPr>
                     <w:rPr>
+                      <w:rFonts w:asciiTheme="majorHAnsi" w:hAnsiTheme="majorHAnsi" w:cstheme="majorHAnsi"/>
+                      <w:sz w:val="22"/>
+                      <w:szCs w:val="22"/>
                       <w:lang w:eastAsia="zh-CN"/>
                     </w:rPr>
                   </w:pPr>
@@ -22942,11 +24112,17 @@
                 <w:p>
                   <w:pPr>
                     <w:rPr>
+                      <w:rFonts w:asciiTheme="majorHAnsi" w:hAnsiTheme="majorHAnsi" w:cstheme="majorHAnsi"/>
+                      <w:sz w:val="22"/>
+                      <w:szCs w:val="22"/>
                       <w:lang w:eastAsia="zh-CN"/>
                     </w:rPr>
                   </w:pPr>
                   <w:r>
                     <w:rPr>
+                      <w:rFonts w:asciiTheme="majorHAnsi" w:hAnsiTheme="majorHAnsi" w:cstheme="majorHAnsi"/>
+                      <w:sz w:val="22"/>
+                      <w:szCs w:val="22"/>
                       <w:lang w:eastAsia="zh-CN"/>
                     </w:rPr>
                     <w:t>Generalization</w:t>
@@ -22960,6 +24136,9 @@
                 <w:p>
                   <w:pPr>
                     <w:rPr>
+                      <w:rFonts w:asciiTheme="majorHAnsi" w:hAnsiTheme="majorHAnsi" w:cstheme="majorHAnsi"/>
+                      <w:sz w:val="22"/>
+                      <w:szCs w:val="22"/>
                       <w:lang w:eastAsia="zh-CN"/>
                     </w:rPr>
                   </w:pPr>
@@ -22970,6 +24149,9 @@
           <w:p>
             <w:pPr>
               <w:rPr>
+                <w:rFonts w:asciiTheme="majorHAnsi" w:hAnsiTheme="majorHAnsi" w:cstheme="majorHAnsi"/>
+                <w:sz w:val="22"/>
+                <w:szCs w:val="22"/>
                 <w:lang w:eastAsia="zh-CN"/>
               </w:rPr>
             </w:pPr>
@@ -22984,13 +24166,20 @@
           <w:p>
             <w:pPr>
               <w:rPr>
+                <w:rFonts w:asciiTheme="majorHAnsi" w:hAnsiTheme="majorHAnsi" w:cstheme="majorHAnsi"/>
+                <w:sz w:val="22"/>
+                <w:szCs w:val="22"/>
                 <w:lang w:eastAsia="zh-CN"/>
               </w:rPr>
             </w:pPr>
             <w:r>
               <w:rPr>
+                <w:rFonts w:asciiTheme="majorHAnsi" w:hAnsiTheme="majorHAnsi" w:cstheme="majorHAnsi"/>
+                <w:sz w:val="22"/>
+                <w:szCs w:val="22"/>
                 <w:lang w:eastAsia="zh-CN"/>
               </w:rPr>
+              <w:lastRenderedPageBreak/>
               <w:t>Normal Flow of events:</w:t>
             </w:r>
           </w:p>
@@ -23017,11 +24206,17 @@
                 <w:p>
                   <w:pPr>
                     <w:rPr>
+                      <w:rFonts w:asciiTheme="majorHAnsi" w:hAnsiTheme="majorHAnsi" w:cstheme="majorHAnsi"/>
+                      <w:sz w:val="22"/>
+                      <w:szCs w:val="22"/>
                       <w:lang w:eastAsia="zh-CN"/>
                     </w:rPr>
                   </w:pPr>
                   <w:r>
                     <w:rPr>
+                      <w:rFonts w:asciiTheme="majorHAnsi" w:hAnsiTheme="majorHAnsi" w:cstheme="majorHAnsi"/>
+                      <w:sz w:val="22"/>
+                      <w:szCs w:val="22"/>
                       <w:lang w:eastAsia="zh-CN"/>
                     </w:rPr>
                     <w:t xml:space="preserve">1. </w:t>
@@ -23035,11 +24230,17 @@
                 <w:p>
                   <w:pPr>
                     <w:rPr>
+                      <w:rFonts w:asciiTheme="majorHAnsi" w:hAnsiTheme="majorHAnsi" w:cstheme="majorHAnsi"/>
+                      <w:sz w:val="22"/>
+                      <w:szCs w:val="22"/>
                       <w:lang w:eastAsia="zh-CN"/>
                     </w:rPr>
                   </w:pPr>
                   <w:r>
                     <w:rPr>
+                      <w:rFonts w:asciiTheme="majorHAnsi" w:hAnsiTheme="majorHAnsi" w:cstheme="majorHAnsi"/>
+                      <w:sz w:val="22"/>
+                      <w:szCs w:val="22"/>
                       <w:lang w:eastAsia="zh-CN"/>
                     </w:rPr>
                     <w:t>Capture Ingredient ID</w:t>
@@ -23055,11 +24256,17 @@
                 <w:p>
                   <w:pPr>
                     <w:rPr>
+                      <w:rFonts w:asciiTheme="majorHAnsi" w:hAnsiTheme="majorHAnsi" w:cstheme="majorHAnsi"/>
+                      <w:sz w:val="22"/>
+                      <w:szCs w:val="22"/>
                       <w:lang w:eastAsia="zh-CN"/>
                     </w:rPr>
                   </w:pPr>
                   <w:r>
                     <w:rPr>
+                      <w:rFonts w:asciiTheme="majorHAnsi" w:hAnsiTheme="majorHAnsi" w:cstheme="majorHAnsi"/>
+                      <w:sz w:val="22"/>
+                      <w:szCs w:val="22"/>
                       <w:lang w:eastAsia="zh-CN"/>
                     </w:rPr>
                     <w:t>2.</w:t>
@@ -23073,11 +24280,17 @@
                 <w:p>
                   <w:pPr>
                     <w:rPr>
+                      <w:rFonts w:asciiTheme="majorHAnsi" w:hAnsiTheme="majorHAnsi" w:cstheme="majorHAnsi"/>
+                      <w:sz w:val="22"/>
+                      <w:szCs w:val="22"/>
                       <w:lang w:eastAsia="zh-CN"/>
                     </w:rPr>
                   </w:pPr>
                   <w:r>
                     <w:rPr>
+                      <w:rFonts w:asciiTheme="majorHAnsi" w:hAnsiTheme="majorHAnsi" w:cstheme="majorHAnsi"/>
+                      <w:sz w:val="22"/>
+                      <w:szCs w:val="22"/>
                       <w:lang w:eastAsia="zh-CN"/>
                     </w:rPr>
                     <w:t>Return data on ingredient</w:t>
@@ -23093,11 +24306,17 @@
                 <w:p>
                   <w:pPr>
                     <w:rPr>
+                      <w:rFonts w:asciiTheme="majorHAnsi" w:hAnsiTheme="majorHAnsi" w:cstheme="majorHAnsi"/>
+                      <w:sz w:val="22"/>
+                      <w:szCs w:val="22"/>
                       <w:lang w:eastAsia="zh-CN"/>
                     </w:rPr>
                   </w:pPr>
                   <w:r>
                     <w:rPr>
+                      <w:rFonts w:asciiTheme="majorHAnsi" w:hAnsiTheme="majorHAnsi" w:cstheme="majorHAnsi"/>
+                      <w:sz w:val="22"/>
+                      <w:szCs w:val="22"/>
                       <w:lang w:eastAsia="zh-CN"/>
                     </w:rPr>
                     <w:t>3.</w:t>
@@ -23111,11 +24330,17 @@
                 <w:p>
                   <w:pPr>
                     <w:rPr>
+                      <w:rFonts w:asciiTheme="majorHAnsi" w:hAnsiTheme="majorHAnsi" w:cstheme="majorHAnsi"/>
+                      <w:sz w:val="22"/>
+                      <w:szCs w:val="22"/>
                       <w:lang w:eastAsia="zh-CN"/>
                     </w:rPr>
                   </w:pPr>
                   <w:r>
                     <w:rPr>
+                      <w:rFonts w:asciiTheme="majorHAnsi" w:hAnsiTheme="majorHAnsi" w:cstheme="majorHAnsi"/>
+                      <w:sz w:val="22"/>
+                      <w:szCs w:val="22"/>
                       <w:lang w:eastAsia="zh-CN"/>
                     </w:rPr>
                     <w:t>Return ingredient to ingredient list with updated information</w:t>
@@ -23131,11 +24356,17 @@
                 <w:p>
                   <w:pPr>
                     <w:rPr>
+                      <w:rFonts w:asciiTheme="majorHAnsi" w:hAnsiTheme="majorHAnsi" w:cstheme="majorHAnsi"/>
+                      <w:sz w:val="22"/>
+                      <w:szCs w:val="22"/>
                       <w:lang w:eastAsia="zh-CN"/>
                     </w:rPr>
                   </w:pPr>
                   <w:r>
                     <w:rPr>
+                      <w:rFonts w:asciiTheme="majorHAnsi" w:hAnsiTheme="majorHAnsi" w:cstheme="majorHAnsi"/>
+                      <w:sz w:val="22"/>
+                      <w:szCs w:val="22"/>
                       <w:lang w:eastAsia="zh-CN"/>
                     </w:rPr>
                     <w:t>4.</w:t>
@@ -23149,6 +24380,9 @@
                 <w:p>
                   <w:pPr>
                     <w:rPr>
+                      <w:rFonts w:asciiTheme="majorHAnsi" w:hAnsiTheme="majorHAnsi" w:cstheme="majorHAnsi"/>
+                      <w:sz w:val="22"/>
+                      <w:szCs w:val="22"/>
                       <w:lang w:eastAsia="zh-CN"/>
                     </w:rPr>
                   </w:pPr>
@@ -23163,11 +24397,17 @@
                 <w:p>
                   <w:pPr>
                     <w:rPr>
+                      <w:rFonts w:asciiTheme="majorHAnsi" w:hAnsiTheme="majorHAnsi" w:cstheme="majorHAnsi"/>
+                      <w:sz w:val="22"/>
+                      <w:szCs w:val="22"/>
                       <w:lang w:eastAsia="zh-CN"/>
                     </w:rPr>
                   </w:pPr>
                   <w:r>
                     <w:rPr>
+                      <w:rFonts w:asciiTheme="majorHAnsi" w:hAnsiTheme="majorHAnsi" w:cstheme="majorHAnsi"/>
+                      <w:sz w:val="22"/>
+                      <w:szCs w:val="22"/>
                       <w:lang w:eastAsia="zh-CN"/>
                     </w:rPr>
                     <w:t>5.</w:t>
@@ -23181,6 +24421,9 @@
                 <w:p>
                   <w:pPr>
                     <w:rPr>
+                      <w:rFonts w:asciiTheme="majorHAnsi" w:hAnsiTheme="majorHAnsi" w:cstheme="majorHAnsi"/>
+                      <w:sz w:val="22"/>
+                      <w:szCs w:val="22"/>
                       <w:lang w:eastAsia="zh-CN"/>
                     </w:rPr>
                   </w:pPr>
@@ -23191,6 +24434,9 @@
           <w:p>
             <w:pPr>
               <w:rPr>
+                <w:rFonts w:asciiTheme="majorHAnsi" w:hAnsiTheme="majorHAnsi" w:cstheme="majorHAnsi"/>
+                <w:sz w:val="22"/>
+                <w:szCs w:val="22"/>
                 <w:lang w:eastAsia="zh-CN"/>
               </w:rPr>
             </w:pPr>
@@ -23205,11 +24451,17 @@
           <w:p>
             <w:pPr>
               <w:rPr>
+                <w:rFonts w:asciiTheme="majorHAnsi" w:hAnsiTheme="majorHAnsi" w:cstheme="majorHAnsi"/>
+                <w:sz w:val="22"/>
+                <w:szCs w:val="22"/>
                 <w:lang w:eastAsia="zh-CN"/>
               </w:rPr>
             </w:pPr>
             <w:r>
               <w:rPr>
+                <w:rFonts w:asciiTheme="majorHAnsi" w:hAnsiTheme="majorHAnsi" w:cstheme="majorHAnsi"/>
+                <w:sz w:val="22"/>
+                <w:szCs w:val="22"/>
                 <w:lang w:eastAsia="zh-CN"/>
               </w:rPr>
               <w:t>Sub Flows:</w:t>
@@ -23223,6 +24475,9 @@
           <w:p>
             <w:pPr>
               <w:rPr>
+                <w:rFonts w:asciiTheme="majorHAnsi" w:hAnsiTheme="majorHAnsi" w:cstheme="majorHAnsi"/>
+                <w:sz w:val="22"/>
+                <w:szCs w:val="22"/>
                 <w:lang w:eastAsia="zh-CN"/>
               </w:rPr>
             </w:pPr>
@@ -23237,14 +24492,19 @@
           <w:p>
             <w:pPr>
               <w:rPr>
+                <w:rFonts w:asciiTheme="majorHAnsi" w:hAnsiTheme="majorHAnsi" w:cstheme="majorHAnsi"/>
+                <w:sz w:val="22"/>
+                <w:szCs w:val="22"/>
                 <w:lang w:eastAsia="zh-CN"/>
               </w:rPr>
             </w:pPr>
             <w:r>
               <w:rPr>
+                <w:rFonts w:asciiTheme="majorHAnsi" w:hAnsiTheme="majorHAnsi" w:cstheme="majorHAnsi"/>
+                <w:sz w:val="22"/>
+                <w:szCs w:val="22"/>
                 <w:lang w:eastAsia="zh-CN"/>
               </w:rPr>
-              <w:lastRenderedPageBreak/>
               <w:t>Alternate Flows:</w:t>
             </w:r>
           </w:p>
@@ -23256,6 +24516,9 @@
           <w:p>
             <w:pPr>
               <w:rPr>
+                <w:rFonts w:asciiTheme="majorHAnsi" w:hAnsiTheme="majorHAnsi" w:cstheme="majorHAnsi"/>
+                <w:sz w:val="22"/>
+                <w:szCs w:val="22"/>
                 <w:lang w:eastAsia="zh-CN"/>
               </w:rPr>
             </w:pPr>
@@ -26634,6 +27897,12 @@
               </w:rPr>
             </w:pPr>
             <w:r>
+              <w:t>UC</w:t>
+            </w:r>
+            <w:r>
+              <w:t>0</w:t>
+            </w:r>
+            <w:r>
               <w:t>8</w:t>
             </w:r>
             <w:r>
@@ -27070,7 +28339,6 @@
               </w:rPr>
             </w:pPr>
             <w:r>
-              <w:lastRenderedPageBreak/>
               <w:t>Relationships:</w:t>
             </w:r>
             <w:r>
@@ -28400,6 +29668,12 @@
           </w:tcPr>
           <w:p>
             <w:r>
+              <w:t>UC</w:t>
+            </w:r>
+            <w:r>
+              <w:t>0</w:t>
+            </w:r>
+            <w:r>
               <w:t>9</w:t>
             </w:r>
           </w:p>
@@ -29415,6 +30689,9 @@
             <w:hideMark/>
           </w:tcPr>
           <w:p>
+            <w:r>
+              <w:t>UC</w:t>
+            </w:r>
             <w:r>
               <w:t>10</w:t>
             </w:r>
@@ -30227,7 +31504,6 @@
           </w:tcPr>
           <w:p>
             <w:r>
-              <w:lastRenderedPageBreak/>
               <w:t>Sub Flows: </w:t>
             </w:r>
           </w:p>
@@ -30639,6 +31915,9 @@
             <w:hideMark/>
           </w:tcPr>
           <w:p>
+            <w:r>
+              <w:t>UC</w:t>
+            </w:r>
             <w:r>
               <w:t>11</w:t>
             </w:r>
@@ -31834,6 +33113,9 @@
           </w:tcPr>
           <w:p>
             <w:r>
+              <w:t>UC</w:t>
+            </w:r>
+            <w:r>
               <w:t>12</w:t>
             </w:r>
           </w:p>
@@ -32135,7 +33417,6 @@
           </w:tcPr>
           <w:p>
             <w:r>
-              <w:lastRenderedPageBreak/>
               <w:t>Relationships: </w:t>
             </w:r>
           </w:p>
@@ -32763,7 +34044,6 @@
           </w:tcPr>
           <w:p>
             <w:r>
-              <w:lastRenderedPageBreak/>
               <w:t>Sub Flows: </w:t>
             </w:r>
           </w:p>
@@ -53985,7 +55265,12 @@
 </file>
 
 <file path=customXml/item1.xml><?xml version="1.0" encoding="utf-8"?>
-<b:Sources xmlns:b="http://schemas.openxmlformats.org/officeDocument/2006/bibliography" xmlns="http://schemas.openxmlformats.org/officeDocument/2006/bibliography" SelectedStyle="\APASixthEditionOfficeOnline.xsl" StyleName="APA" Version="6"/>
+<?mso-contentType ?>
+<FormTemplates xmlns="http://schemas.microsoft.com/sharepoint/v3/contenttype/forms">
+  <Display>DocumentLibraryForm</Display>
+  <Edit>DocumentLibraryForm</Edit>
+  <New>DocumentLibraryForm</New>
+</FormTemplates>
 </file>
 
 <file path=customXml/item2.xml><?xml version="1.0" encoding="utf-8"?>
@@ -53993,14 +55278,6 @@
 </file>
 
 <file path=customXml/item3.xml><?xml version="1.0" encoding="utf-8"?>
-<b:Sources xmlns:b="http://schemas.openxmlformats.org/officeDocument/2006/bibliography" xmlns="http://schemas.openxmlformats.org/officeDocument/2006/bibliography" SelectedStyle="\APASixthEditionOfficeOnline.xsl" StyleName="APA" Version="6"/>
-</file>
-
-<file path=customXml/item4.xml><?xml version="1.0" encoding="utf-8"?>
-<b:Sources xmlns:b="http://schemas.openxmlformats.org/officeDocument/2006/bibliography" xmlns="http://schemas.openxmlformats.org/officeDocument/2006/bibliography" SelectedStyle="\APASixthEditionOfficeOnline.xsl" StyleName="APA" Version="6"/>
-</file>
-
-<file path=customXml/item5.xml><?xml version="1.0" encoding="utf-8"?>
 <ct:contentTypeSchema xmlns:ct="http://schemas.microsoft.com/office/2006/metadata/contentType" xmlns:ma="http://schemas.microsoft.com/office/2006/metadata/properties/metaAttributes" ct:_="" ma:_="" ma:contentTypeName="Document" ma:contentTypeID="0x010100E9953B3868617A4FB3974430F4F3F85E" ma:contentTypeVersion="11" ma:contentTypeDescription="Create a new document." ma:contentTypeScope="" ma:versionID="14a9945e384ee928d7084ad18be8160f">
   <xsd:schema xmlns:xsd="http://www.w3.org/2001/XMLSchema" xmlns:xs="http://www.w3.org/2001/XMLSchema" xmlns:p="http://schemas.microsoft.com/office/2006/metadata/properties" xmlns:ns2="048160b9-34e2-4171-be5b-4787e99a50fe" targetNamespace="http://schemas.microsoft.com/office/2006/metadata/properties" ma:root="true" ma:fieldsID="0425b74c539111cccbf5eba4cbeea40b" ns2:_="">
     <xsd:import namespace="048160b9-34e2-4171-be5b-4787e99a50fe"/>
@@ -54184,20 +55461,15 @@
 </ct:contentTypeSchema>
 </file>
 
-<file path=customXml/item6.xml><?xml version="1.0" encoding="utf-8"?>
+<file path=customXml/item4.xml><?xml version="1.0" encoding="utf-8"?>
 <b:Sources xmlns:b="http://schemas.openxmlformats.org/officeDocument/2006/bibliography" xmlns="http://schemas.openxmlformats.org/officeDocument/2006/bibliography" SelectedStyle="\APASixthEditionOfficeOnline.xsl" StyleName="APA" Version="6"/>
 </file>
 
-<file path=customXml/item7.xml><?xml version="1.0" encoding="utf-8"?>
-<?mso-contentType ?>
-<FormTemplates xmlns="http://schemas.microsoft.com/sharepoint/v3/contenttype/forms">
-  <Display>DocumentLibraryForm</Display>
-  <Edit>DocumentLibraryForm</Edit>
-  <New>DocumentLibraryForm</New>
-</FormTemplates>
+<file path=customXml/item5.xml><?xml version="1.0" encoding="utf-8"?>
+<b:Sources xmlns:b="http://schemas.openxmlformats.org/officeDocument/2006/bibliography" xmlns="http://schemas.openxmlformats.org/officeDocument/2006/bibliography" SelectedStyle="\APASixthEditionOfficeOnline.xsl" StyleName="APA" Version="6"/>
 </file>
 
-<file path=customXml/item8.xml><?xml version="1.0" encoding="utf-8"?>
+<file path=customXml/item6.xml><?xml version="1.0" encoding="utf-8"?>
 <p:properties xmlns:p="http://schemas.microsoft.com/office/2006/metadata/properties" xmlns:xsi="http://www.w3.org/2001/XMLSchema-instance" xmlns:pc="http://schemas.microsoft.com/office/infopath/2007/PartnerControls">
   <documentManagement>
     <lcf76f155ced4ddcb4097134ff3c332f xmlns="048160b9-34e2-4171-be5b-4787e99a50fe">
@@ -54207,14 +55479,22 @@
 </p:properties>
 </file>
 
+<file path=customXml/item7.xml><?xml version="1.0" encoding="utf-8"?>
+<b:Sources xmlns:b="http://schemas.openxmlformats.org/officeDocument/2006/bibliography" xmlns="http://schemas.openxmlformats.org/officeDocument/2006/bibliography" SelectedStyle="\APASixthEditionOfficeOnline.xsl" StyleName="APA" Version="6"/>
+</file>
+
+<file path=customXml/item8.xml><?xml version="1.0" encoding="utf-8"?>
+<b:Sources xmlns:b="http://schemas.openxmlformats.org/officeDocument/2006/bibliography" xmlns="http://schemas.openxmlformats.org/officeDocument/2006/bibliography" SelectedStyle="\APASixthEditionOfficeOnline.xsl" StyleName="APA" Version="6"/>
+</file>
+
 <file path=customXml/item9.xml><?xml version="1.0" encoding="utf-8"?>
 <b:Sources xmlns:b="http://schemas.openxmlformats.org/officeDocument/2006/bibliography" xmlns="http://schemas.openxmlformats.org/officeDocument/2006/bibliography" SelectedStyle="\APASixthEditionOfficeOnline.xsl" StyleName="APA" Version="6"/>
 </file>
 
 <file path=customXml/itemProps1.xml><?xml version="1.0" encoding="utf-8"?>
-<ds:datastoreItem xmlns:ds="http://schemas.openxmlformats.org/officeDocument/2006/customXml" ds:itemID="{D2385023-5A0F-4658-B688-056B7636332C}">
+<ds:datastoreItem xmlns:ds="http://schemas.openxmlformats.org/officeDocument/2006/customXml" ds:itemID="{0C3D46B6-9FDE-43D9-A05D-DAAD4EFEBA85}">
   <ds:schemaRefs>
-    <ds:schemaRef ds:uri="http://schemas.openxmlformats.org/officeDocument/2006/bibliography"/>
+    <ds:schemaRef ds:uri="http://schemas.microsoft.com/sharepoint/v3/contenttype/forms"/>
   </ds:schemaRefs>
 </ds:datastoreItem>
 </file>
@@ -54228,22 +55508,6 @@
 </file>
 
 <file path=customXml/itemProps3.xml><?xml version="1.0" encoding="utf-8"?>
-<ds:datastoreItem xmlns:ds="http://schemas.openxmlformats.org/officeDocument/2006/customXml" ds:itemID="{E9C99669-4497-4E9E-98A4-BED158149AFE}">
-  <ds:schemaRefs>
-    <ds:schemaRef ds:uri="http://schemas.openxmlformats.org/officeDocument/2006/bibliography"/>
-  </ds:schemaRefs>
-</ds:datastoreItem>
-</file>
-
-<file path=customXml/itemProps4.xml><?xml version="1.0" encoding="utf-8"?>
-<ds:datastoreItem xmlns:ds="http://schemas.openxmlformats.org/officeDocument/2006/customXml" ds:itemID="{DA5C88AD-A61D-495D-850F-D9E52BCF0259}">
-  <ds:schemaRefs>
-    <ds:schemaRef ds:uri="http://schemas.openxmlformats.org/officeDocument/2006/bibliography"/>
-  </ds:schemaRefs>
-</ds:datastoreItem>
-</file>
-
-<file path=customXml/itemProps5.xml><?xml version="1.0" encoding="utf-8"?>
 <ds:datastoreItem xmlns:ds="http://schemas.openxmlformats.org/officeDocument/2006/customXml" ds:itemID="{41701908-540D-4CBD-B0EC-C96A3EB7812E}">
   <ds:schemaRefs>
     <ds:schemaRef ds:uri="http://schemas.microsoft.com/office/2006/metadata/contentType"/>
@@ -54261,23 +55525,23 @@
 </ds:datastoreItem>
 </file>
 
-<file path=customXml/itemProps6.xml><?xml version="1.0" encoding="utf-8"?>
-<ds:datastoreItem xmlns:ds="http://schemas.openxmlformats.org/officeDocument/2006/customXml" ds:itemID="{072CA0F0-96C6-4D59-8CE7-2EB3F9FA0E4F}">
+<file path=customXml/itemProps4.xml><?xml version="1.0" encoding="utf-8"?>
+<ds:datastoreItem xmlns:ds="http://schemas.openxmlformats.org/officeDocument/2006/customXml" ds:itemID="{DA5C88AD-A61D-495D-850F-D9E52BCF0259}">
   <ds:schemaRefs>
     <ds:schemaRef ds:uri="http://schemas.openxmlformats.org/officeDocument/2006/bibliography"/>
   </ds:schemaRefs>
 </ds:datastoreItem>
 </file>
 
-<file path=customXml/itemProps7.xml><?xml version="1.0" encoding="utf-8"?>
-<ds:datastoreItem xmlns:ds="http://schemas.openxmlformats.org/officeDocument/2006/customXml" ds:itemID="{0C3D46B6-9FDE-43D9-A05D-DAAD4EFEBA85}">
+<file path=customXml/itemProps5.xml><?xml version="1.0" encoding="utf-8"?>
+<ds:datastoreItem xmlns:ds="http://schemas.openxmlformats.org/officeDocument/2006/customXml" ds:itemID="{93480FC8-8C2D-45B0-A64C-73E611655476}">
   <ds:schemaRefs>
-    <ds:schemaRef ds:uri="http://schemas.microsoft.com/sharepoint/v3/contenttype/forms"/>
+    <ds:schemaRef ds:uri="http://schemas.openxmlformats.org/officeDocument/2006/bibliography"/>
   </ds:schemaRefs>
 </ds:datastoreItem>
 </file>
 
-<file path=customXml/itemProps8.xml><?xml version="1.0" encoding="utf-8"?>
+<file path=customXml/itemProps6.xml><?xml version="1.0" encoding="utf-8"?>
 <ds:datastoreItem xmlns:ds="http://schemas.openxmlformats.org/officeDocument/2006/customXml" ds:itemID="{87E051C0-CAC2-4DB7-BABB-6C14BF081DB3}">
   <ds:schemaRefs>
     <ds:schemaRef ds:uri="http://schemas.microsoft.com/office/2006/metadata/properties"/>
@@ -54287,8 +55551,24 @@
 </ds:datastoreItem>
 </file>
 
+<file path=customXml/itemProps7.xml><?xml version="1.0" encoding="utf-8"?>
+<ds:datastoreItem xmlns:ds="http://schemas.openxmlformats.org/officeDocument/2006/customXml" ds:itemID="{E9C99669-4497-4E9E-98A4-BED158149AFE}">
+  <ds:schemaRefs>
+    <ds:schemaRef ds:uri="http://schemas.openxmlformats.org/officeDocument/2006/bibliography"/>
+  </ds:schemaRefs>
+</ds:datastoreItem>
+</file>
+
+<file path=customXml/itemProps8.xml><?xml version="1.0" encoding="utf-8"?>
+<ds:datastoreItem xmlns:ds="http://schemas.openxmlformats.org/officeDocument/2006/customXml" ds:itemID="{D2385023-5A0F-4658-B688-056B7636332C}">
+  <ds:schemaRefs>
+    <ds:schemaRef ds:uri="http://schemas.openxmlformats.org/officeDocument/2006/bibliography"/>
+  </ds:schemaRefs>
+</ds:datastoreItem>
+</file>
+
 <file path=customXml/itemProps9.xml><?xml version="1.0" encoding="utf-8"?>
-<ds:datastoreItem xmlns:ds="http://schemas.openxmlformats.org/officeDocument/2006/customXml" ds:itemID="{93480FC8-8C2D-45B0-A64C-73E611655476}">
+<ds:datastoreItem xmlns:ds="http://schemas.openxmlformats.org/officeDocument/2006/customXml" ds:itemID="{072CA0F0-96C6-4D59-8CE7-2EB3F9FA0E4F}">
   <ds:schemaRefs>
     <ds:schemaRef ds:uri="http://schemas.openxmlformats.org/officeDocument/2006/bibliography"/>
   </ds:schemaRefs>

</xml_diff>